<commit_message>
#75: write-up.docx, update 'data preparation'
</commit_message>
<xml_diff>
--- a/write-up.docx
+++ b/write-up.docx
@@ -214,25 +214,7 @@
                                           <w:sz w:val="32"/>
                                           <w:szCs w:val="32"/>
                                         </w:rPr>
-                                        <w:t xml:space="preserve">Kent Appiah, </w:t>
-                                      </w:r>
-                                      <w:proofErr w:type="spellStart"/>
-                                      <w:r>
-                                        <w:rPr>
-                                          <w:color w:val="FFFFFF" w:themeColor="background1"/>
-                                          <w:sz w:val="32"/>
-                                          <w:szCs w:val="32"/>
-                                        </w:rPr>
-                                        <w:t>Seán</w:t>
-                                      </w:r>
-                                      <w:proofErr w:type="spellEnd"/>
-                                      <w:r>
-                                        <w:rPr>
-                                          <w:color w:val="FFFFFF" w:themeColor="background1"/>
-                                          <w:sz w:val="32"/>
-                                          <w:szCs w:val="32"/>
-                                        </w:rPr>
-                                        <w:t xml:space="preserve"> Hayes &amp; Jeff Levesque</w:t>
+                                        <w:t>Kent Appiah, Seán Hayes &amp; Jeff Levesque</w:t>
                                       </w:r>
                                     </w:p>
                                   </w:sdtContent>
@@ -490,25 +472,7 @@
                                     <w:sz w:val="32"/>
                                     <w:szCs w:val="32"/>
                                   </w:rPr>
-                                  <w:t xml:space="preserve">Kent Appiah, </w:t>
-                                </w:r>
-                                <w:proofErr w:type="spellStart"/>
-                                <w:r>
-                                  <w:rPr>
-                                    <w:color w:val="FFFFFF" w:themeColor="background1"/>
-                                    <w:sz w:val="32"/>
-                                    <w:szCs w:val="32"/>
-                                  </w:rPr>
-                                  <w:t>Seán</w:t>
-                                </w:r>
-                                <w:proofErr w:type="spellEnd"/>
-                                <w:r>
-                                  <w:rPr>
-                                    <w:color w:val="FFFFFF" w:themeColor="background1"/>
-                                    <w:sz w:val="32"/>
-                                    <w:szCs w:val="32"/>
-                                  </w:rPr>
-                                  <w:t xml:space="preserve"> Hayes &amp; Jeff Levesque</w:t>
+                                  <w:t>Kent Appiah, Seán Hayes &amp; Jeff Levesque</w:t>
                                 </w:r>
                               </w:p>
                             </w:sdtContent>
@@ -715,7 +679,6 @@
         </w:sectPr>
       </w:pPr>
     </w:p>
-    <w:bookmarkStart w:id="0" w:name="_GoBack" w:displacedByCustomXml="next"/>
     <w:sdt>
       <w:sdtPr>
         <w:rPr>
@@ -746,7 +709,6 @@
             <w:t>Table of Contents</w:t>
           </w:r>
         </w:p>
-        <w:bookmarkEnd w:id="0"/>
         <w:p>
           <w:pPr>
             <w:pStyle w:val="TOC1"/>
@@ -767,7 +729,7 @@
           <w:r>
             <w:fldChar w:fldCharType="separate"/>
           </w:r>
-          <w:hyperlink w:anchor="_Toc11190807" w:history="1">
+          <w:hyperlink w:anchor="_Toc11272572" w:history="1">
             <w:r>
               <w:rPr>
                 <w:rStyle w:val="Hyperlink"/>
@@ -794,7 +756,7 @@
                 <w:noProof/>
                 <w:webHidden/>
               </w:rPr>
-              <w:instrText xml:space="preserve"> PAGEREF _Toc11190807 \h </w:instrText>
+              <w:instrText xml:space="preserve"> PAGEREF _Toc11272572 \h </w:instrText>
             </w:r>
             <w:r>
               <w:rPr>
@@ -836,7 +798,7 @@
               <w:noProof/>
             </w:rPr>
           </w:pPr>
-          <w:hyperlink w:anchor="_Toc11190808" w:history="1">
+          <w:hyperlink w:anchor="_Toc11272573" w:history="1">
             <w:r>
               <w:rPr>
                 <w:rStyle w:val="Hyperlink"/>
@@ -863,7 +825,7 @@
                 <w:noProof/>
                 <w:webHidden/>
               </w:rPr>
-              <w:instrText xml:space="preserve"> PAGEREF _Toc11190808 \h </w:instrText>
+              <w:instrText xml:space="preserve"> PAGEREF _Toc11272573 \h </w:instrText>
             </w:r>
             <w:r>
               <w:rPr>
@@ -905,7 +867,7 @@
               <w:noProof/>
             </w:rPr>
           </w:pPr>
-          <w:hyperlink w:anchor="_Toc11190809" w:history="1">
+          <w:hyperlink w:anchor="_Toc11272574" w:history="1">
             <w:r>
               <w:rPr>
                 <w:rStyle w:val="Hyperlink"/>
@@ -932,7 +894,7 @@
                 <w:noProof/>
                 <w:webHidden/>
               </w:rPr>
-              <w:instrText xml:space="preserve"> PAGEREF _Toc11190809 \h </w:instrText>
+              <w:instrText xml:space="preserve"> PAGEREF _Toc11272574 \h </w:instrText>
             </w:r>
             <w:r>
               <w:rPr>
@@ -974,7 +936,7 @@
               <w:noProof/>
             </w:rPr>
           </w:pPr>
-          <w:hyperlink w:anchor="_Toc11190810" w:history="1">
+          <w:hyperlink w:anchor="_Toc11272575" w:history="1">
             <w:r>
               <w:rPr>
                 <w:rStyle w:val="Hyperlink"/>
@@ -1001,7 +963,7 @@
                 <w:noProof/>
                 <w:webHidden/>
               </w:rPr>
-              <w:instrText xml:space="preserve"> PAGEREF _Toc11190810 \h </w:instrText>
+              <w:instrText xml:space="preserve"> PAGEREF _Toc11272575 \h </w:instrText>
             </w:r>
             <w:r>
               <w:rPr>
@@ -1043,7 +1005,7 @@
               <w:noProof/>
             </w:rPr>
           </w:pPr>
-          <w:hyperlink w:anchor="_Toc11190811" w:history="1">
+          <w:hyperlink w:anchor="_Toc11272576" w:history="1">
             <w:r>
               <w:rPr>
                 <w:rStyle w:val="Hyperlink"/>
@@ -1070,7 +1032,7 @@
                 <w:noProof/>
                 <w:webHidden/>
               </w:rPr>
-              <w:instrText xml:space="preserve"> PAGEREF _Toc11190811 \h </w:instrText>
+              <w:instrText xml:space="preserve"> PAGEREF _Toc11272576 \h </w:instrText>
             </w:r>
             <w:r>
               <w:rPr>
@@ -1112,7 +1074,7 @@
               <w:noProof/>
             </w:rPr>
           </w:pPr>
-          <w:hyperlink w:anchor="_Toc11190812" w:history="1">
+          <w:hyperlink w:anchor="_Toc11272577" w:history="1">
             <w:r>
               <w:rPr>
                 <w:rStyle w:val="Hyperlink"/>
@@ -1139,7 +1101,7 @@
                 <w:noProof/>
                 <w:webHidden/>
               </w:rPr>
-              <w:instrText xml:space="preserve"> PAGEREF _Toc11190812 \h </w:instrText>
+              <w:instrText xml:space="preserve"> PAGEREF _Toc11272577 \h </w:instrText>
             </w:r>
             <w:r>
               <w:rPr>
@@ -1159,7 +1121,7 @@
                 <w:noProof/>
                 <w:webHidden/>
               </w:rPr>
-              <w:t>3</w:t>
+              <w:t>4</w:t>
             </w:r>
             <w:r>
               <w:rPr>
@@ -1181,7 +1143,7 @@
               <w:noProof/>
             </w:rPr>
           </w:pPr>
-          <w:hyperlink w:anchor="_Toc11190813" w:history="1">
+          <w:hyperlink w:anchor="_Toc11272578" w:history="1">
             <w:r>
               <w:rPr>
                 <w:rStyle w:val="Hyperlink"/>
@@ -1208,7 +1170,7 @@
                 <w:noProof/>
                 <w:webHidden/>
               </w:rPr>
-              <w:instrText xml:space="preserve"> PAGEREF _Toc11190813 \h </w:instrText>
+              <w:instrText xml:space="preserve"> PAGEREF _Toc11272578 \h </w:instrText>
             </w:r>
             <w:r>
               <w:rPr>
@@ -1228,7 +1190,7 @@
                 <w:noProof/>
                 <w:webHidden/>
               </w:rPr>
-              <w:t>3</w:t>
+              <w:t>4</w:t>
             </w:r>
             <w:r>
               <w:rPr>
@@ -1250,7 +1212,7 @@
               <w:noProof/>
             </w:rPr>
           </w:pPr>
-          <w:hyperlink w:anchor="_Toc11190814" w:history="1">
+          <w:hyperlink w:anchor="_Toc11272579" w:history="1">
             <w:r>
               <w:rPr>
                 <w:rStyle w:val="Hyperlink"/>
@@ -1277,7 +1239,7 @@
                 <w:noProof/>
                 <w:webHidden/>
               </w:rPr>
-              <w:instrText xml:space="preserve"> PAGEREF _Toc11190814 \h </w:instrText>
+              <w:instrText xml:space="preserve"> PAGEREF _Toc11272579 \h </w:instrText>
             </w:r>
             <w:r>
               <w:rPr>
@@ -1297,7 +1259,7 @@
                 <w:noProof/>
                 <w:webHidden/>
               </w:rPr>
-              <w:t>3</w:t>
+              <w:t>4</w:t>
             </w:r>
             <w:r>
               <w:rPr>
@@ -1319,7 +1281,7 @@
               <w:noProof/>
             </w:rPr>
           </w:pPr>
-          <w:hyperlink w:anchor="_Toc11190815" w:history="1">
+          <w:hyperlink w:anchor="_Toc11272580" w:history="1">
             <w:r>
               <w:rPr>
                 <w:rStyle w:val="Hyperlink"/>
@@ -1346,7 +1308,7 @@
                 <w:noProof/>
                 <w:webHidden/>
               </w:rPr>
-              <w:instrText xml:space="preserve"> PAGEREF _Toc11190815 \h </w:instrText>
+              <w:instrText xml:space="preserve"> PAGEREF _Toc11272580 \h </w:instrText>
             </w:r>
             <w:r>
               <w:rPr>
@@ -1366,7 +1328,7 @@
                 <w:noProof/>
                 <w:webHidden/>
               </w:rPr>
-              <w:t>3</w:t>
+              <w:t>4</w:t>
             </w:r>
             <w:r>
               <w:rPr>
@@ -1388,7 +1350,7 @@
               <w:noProof/>
             </w:rPr>
           </w:pPr>
-          <w:hyperlink w:anchor="_Toc11190816" w:history="1">
+          <w:hyperlink w:anchor="_Toc11272581" w:history="1">
             <w:r>
               <w:rPr>
                 <w:rStyle w:val="Hyperlink"/>
@@ -1415,7 +1377,7 @@
                 <w:noProof/>
                 <w:webHidden/>
               </w:rPr>
-              <w:instrText xml:space="preserve"> PAGEREF _Toc11190816 \h </w:instrText>
+              <w:instrText xml:space="preserve"> PAGEREF _Toc11272581 \h </w:instrText>
             </w:r>
             <w:r>
               <w:rPr>
@@ -1435,7 +1397,7 @@
                 <w:noProof/>
                 <w:webHidden/>
               </w:rPr>
-              <w:t>3</w:t>
+              <w:t>4</w:t>
             </w:r>
             <w:r>
               <w:rPr>
@@ -1457,7 +1419,7 @@
               <w:noProof/>
             </w:rPr>
           </w:pPr>
-          <w:hyperlink w:anchor="_Toc11190817" w:history="1">
+          <w:hyperlink w:anchor="_Toc11272582" w:history="1">
             <w:r>
               <w:rPr>
                 <w:rStyle w:val="Hyperlink"/>
@@ -1484,7 +1446,7 @@
                 <w:noProof/>
                 <w:webHidden/>
               </w:rPr>
-              <w:instrText xml:space="preserve"> PAGEREF _Toc11190817 \h </w:instrText>
+              <w:instrText xml:space="preserve"> PAGEREF _Toc11272582 \h </w:instrText>
             </w:r>
             <w:r>
               <w:rPr>
@@ -1504,7 +1466,7 @@
                 <w:noProof/>
                 <w:webHidden/>
               </w:rPr>
-              <w:t>3</w:t>
+              <w:t>4</w:t>
             </w:r>
             <w:r>
               <w:rPr>
@@ -1526,7 +1488,7 @@
               <w:noProof/>
             </w:rPr>
           </w:pPr>
-          <w:hyperlink w:anchor="_Toc11190818" w:history="1">
+          <w:hyperlink w:anchor="_Toc11272583" w:history="1">
             <w:r>
               <w:rPr>
                 <w:rStyle w:val="Hyperlink"/>
@@ -1553,7 +1515,7 @@
                 <w:noProof/>
                 <w:webHidden/>
               </w:rPr>
-              <w:instrText xml:space="preserve"> PAGEREF _Toc11190818 \h </w:instrText>
+              <w:instrText xml:space="preserve"> PAGEREF _Toc11272583 \h </w:instrText>
             </w:r>
             <w:r>
               <w:rPr>
@@ -1595,7 +1557,7 @@
               <w:noProof/>
             </w:rPr>
           </w:pPr>
-          <w:hyperlink w:anchor="_Toc11190819" w:history="1">
+          <w:hyperlink w:anchor="_Toc11272584" w:history="1">
             <w:r>
               <w:rPr>
                 <w:rStyle w:val="Hyperlink"/>
@@ -1622,7 +1584,7 @@
                 <w:noProof/>
                 <w:webHidden/>
               </w:rPr>
-              <w:instrText xml:space="preserve"> PAGEREF _Toc11190819 \h </w:instrText>
+              <w:instrText xml:space="preserve"> PAGEREF _Toc11272584 \h </w:instrText>
             </w:r>
             <w:r>
               <w:rPr>
@@ -1642,7 +1604,7 @@
                 <w:noProof/>
                 <w:webHidden/>
               </w:rPr>
-              <w:t>4</w:t>
+              <w:t>5</w:t>
             </w:r>
             <w:r>
               <w:rPr>
@@ -1664,7 +1626,7 @@
               <w:noProof/>
             </w:rPr>
           </w:pPr>
-          <w:hyperlink w:anchor="_Toc11190820" w:history="1">
+          <w:hyperlink w:anchor="_Toc11272585" w:history="1">
             <w:r>
               <w:rPr>
                 <w:rStyle w:val="Hyperlink"/>
@@ -1691,7 +1653,7 @@
                 <w:noProof/>
                 <w:webHidden/>
               </w:rPr>
-              <w:instrText xml:space="preserve"> PAGEREF _Toc11190820 \h </w:instrText>
+              <w:instrText xml:space="preserve"> PAGEREF _Toc11272585 \h </w:instrText>
             </w:r>
             <w:r>
               <w:rPr>
@@ -1711,7 +1673,7 @@
                 <w:noProof/>
                 <w:webHidden/>
               </w:rPr>
-              <w:t>4</w:t>
+              <w:t>5</w:t>
             </w:r>
             <w:r>
               <w:rPr>
@@ -1733,7 +1695,7 @@
               <w:noProof/>
             </w:rPr>
           </w:pPr>
-          <w:hyperlink w:anchor="_Toc11190821" w:history="1">
+          <w:hyperlink w:anchor="_Toc11272586" w:history="1">
             <w:r>
               <w:rPr>
                 <w:rStyle w:val="Hyperlink"/>
@@ -1760,7 +1722,7 @@
                 <w:noProof/>
                 <w:webHidden/>
               </w:rPr>
-              <w:instrText xml:space="preserve"> PAGEREF _Toc11190821 \h </w:instrText>
+              <w:instrText xml:space="preserve"> PAGEREF _Toc11272586 \h </w:instrText>
             </w:r>
             <w:r>
               <w:rPr>
@@ -1780,7 +1742,7 @@
                 <w:noProof/>
                 <w:webHidden/>
               </w:rPr>
-              <w:t>4</w:t>
+              <w:t>5</w:t>
             </w:r>
             <w:r>
               <w:rPr>
@@ -1802,7 +1764,7 @@
               <w:noProof/>
             </w:rPr>
           </w:pPr>
-          <w:hyperlink w:anchor="_Toc11190822" w:history="1">
+          <w:hyperlink w:anchor="_Toc11272587" w:history="1">
             <w:r>
               <w:rPr>
                 <w:rStyle w:val="Hyperlink"/>
@@ -1829,7 +1791,7 @@
                 <w:noProof/>
                 <w:webHidden/>
               </w:rPr>
-              <w:instrText xml:space="preserve"> PAGEREF _Toc11190822 \h </w:instrText>
+              <w:instrText xml:space="preserve"> PAGEREF _Toc11272587 \h </w:instrText>
             </w:r>
             <w:r>
               <w:rPr>
@@ -1849,7 +1811,7 @@
                 <w:noProof/>
                 <w:webHidden/>
               </w:rPr>
-              <w:t>4</w:t>
+              <w:t>5</w:t>
             </w:r>
             <w:r>
               <w:rPr>
@@ -1908,12 +1870,12 @@
       <w:pPr>
         <w:pStyle w:val="Heading1"/>
       </w:pPr>
-      <w:bookmarkStart w:id="1" w:name="_Toc11190807"/>
+      <w:bookmarkStart w:id="0" w:name="_Toc11272572"/>
       <w:r>
         <w:lastRenderedPageBreak/>
         <w:t>Introduction</w:t>
       </w:r>
-      <w:bookmarkEnd w:id="1"/>
+      <w:bookmarkEnd w:id="0"/>
     </w:p>
     <w:p>
       <w:pPr>
@@ -1946,11 +1908,11 @@
       <w:pPr>
         <w:pStyle w:val="Heading1"/>
       </w:pPr>
-      <w:bookmarkStart w:id="2" w:name="_Toc11190808"/>
+      <w:bookmarkStart w:id="1" w:name="_Toc11272573"/>
       <w:r>
         <w:t>Analysis</w:t>
       </w:r>
-      <w:bookmarkEnd w:id="2"/>
+      <w:bookmarkEnd w:id="1"/>
     </w:p>
     <w:p>
       <w:pPr>
@@ -1967,23 +1929,23 @@
           <w:tab w:val="left" w:pos="2730"/>
         </w:tabs>
       </w:pPr>
-      <w:bookmarkStart w:id="3" w:name="_Toc11190809"/>
+      <w:bookmarkStart w:id="2" w:name="_Toc11272574"/>
       <w:r>
         <w:t>Data Preparation</w:t>
       </w:r>
+      <w:bookmarkEnd w:id="2"/>
+    </w:p>
+    <w:p/>
+    <w:p>
+      <w:pPr>
+        <w:pStyle w:val="Heading2"/>
+      </w:pPr>
+      <w:bookmarkStart w:id="3" w:name="_Toc11272575"/>
+      <w:r>
+        <w:t>Twitter API</w:t>
+      </w:r>
       <w:bookmarkEnd w:id="3"/>
     </w:p>
-    <w:p/>
-    <w:p>
-      <w:pPr>
-        <w:pStyle w:val="Heading2"/>
-      </w:pPr>
-      <w:bookmarkStart w:id="4" w:name="_Toc11190810"/>
-      <w:r>
-        <w:t>Twitter API</w:t>
-      </w:r>
-      <w:bookmarkEnd w:id="4"/>
-    </w:p>
     <w:p>
       <w:pPr>
         <w:spacing w:line="240" w:lineRule="auto"/>
@@ -2181,17 +2143,8 @@
           <w:sz w:val="24"/>
           <w:szCs w:val="24"/>
         </w:rPr>
-        <w:t xml:space="preserve"> the </w:t>
-      </w:r>
-      <w:proofErr w:type="spellStart"/>
-      <w:r>
-        <w:rPr>
-          <w:sz w:val="24"/>
-          <w:szCs w:val="24"/>
-        </w:rPr>
-        <w:t>Twython</w:t>
-      </w:r>
-      <w:proofErr w:type="spellEnd"/>
+        <w:t xml:space="preserve"> the Twython</w:t>
+      </w:r>
       <w:r>
         <w:rPr>
           <w:rStyle w:val="FootnoteReference"/>
@@ -2318,7 +2271,28 @@
           <w:sz w:val="24"/>
           <w:szCs w:val="24"/>
         </w:rPr>
-        <w:t>s using the</w:t>
+        <w:t>s</w:t>
+      </w:r>
+      <w:r>
+        <w:rPr>
+          <w:sz w:val="24"/>
+          <w:szCs w:val="24"/>
+        </w:rPr>
+        <w:t>. This functionality was provided using the</w:t>
+      </w:r>
+      <w:r>
+        <w:rPr>
+          <w:sz w:val="24"/>
+          <w:szCs w:val="24"/>
+        </w:rPr>
+        <w:t xml:space="preserve"> </w:t>
+      </w:r>
+      <w:r>
+        <w:rPr>
+          <w:sz w:val="24"/>
+          <w:szCs w:val="24"/>
+        </w:rPr>
+        <w:t>user</w:t>
       </w:r>
       <w:r>
         <w:rPr>
@@ -2329,6 +2303,13 @@
       </w:r>
       <w:r>
         <w:rPr>
+          <w:sz w:val="24"/>
+          <w:szCs w:val="24"/>
+        </w:rPr>
+        <w:t xml:space="preserve"> component</w:t>
+      </w:r>
+      <w:r>
+        <w:rPr>
           <w:rStyle w:val="FootnoteReference"/>
           <w:sz w:val="24"/>
           <w:szCs w:val="24"/>
@@ -2340,13 +2321,6 @@
           <w:sz w:val="24"/>
           <w:szCs w:val="24"/>
         </w:rPr>
-        <w:t xml:space="preserve"> component</w:t>
-      </w:r>
-      <w:r>
-        <w:rPr>
-          <w:sz w:val="24"/>
-          <w:szCs w:val="24"/>
-        </w:rPr>
         <w:t>.</w:t>
       </w:r>
     </w:p>
@@ -2379,15 +2353,6 @@
         </w:rPr>
         <w:t>:</w:t>
       </w:r>
-    </w:p>
-    <w:p>
-      <w:pPr>
-        <w:spacing w:line="240" w:lineRule="auto"/>
-        <w:rPr>
-          <w:sz w:val="24"/>
-          <w:szCs w:val="24"/>
-        </w:rPr>
-      </w:pPr>
     </w:p>
     <w:p>
       <w:pPr>
@@ -2419,7 +2384,6 @@
           <w:szCs w:val="24"/>
         </w:rPr>
       </w:pPr>
-      <w:proofErr w:type="spellStart"/>
       <w:r>
         <w:rPr>
           <w:sz w:val="24"/>
@@ -2434,7 +2398,6 @@
         </w:rPr>
         <w:t>imcramer</w:t>
       </w:r>
-      <w:proofErr w:type="spellEnd"/>
     </w:p>
     <w:p>
       <w:pPr>
@@ -2449,7 +2412,6 @@
           <w:szCs w:val="24"/>
         </w:rPr>
       </w:pPr>
-      <w:proofErr w:type="spellStart"/>
       <w:r>
         <w:rPr>
           <w:sz w:val="24"/>
@@ -2457,7 +2419,6 @@
         </w:rPr>
         <w:t>ReformedBroker</w:t>
       </w:r>
-      <w:proofErr w:type="spellEnd"/>
     </w:p>
     <w:p>
       <w:pPr>
@@ -2472,7 +2433,6 @@
           <w:szCs w:val="24"/>
         </w:rPr>
       </w:pPr>
-      <w:proofErr w:type="spellStart"/>
       <w:r>
         <w:rPr>
           <w:sz w:val="24"/>
@@ -2480,7 +2440,6 @@
         </w:rPr>
         <w:t>TheStalwart</w:t>
       </w:r>
-      <w:proofErr w:type="spellEnd"/>
     </w:p>
     <w:p>
       <w:pPr>
@@ -2495,7 +2454,6 @@
           <w:szCs w:val="24"/>
         </w:rPr>
       </w:pPr>
-      <w:proofErr w:type="spellStart"/>
       <w:r>
         <w:rPr>
           <w:sz w:val="24"/>
@@ -2503,7 +2461,6 @@
         </w:rPr>
         <w:t>LizAnnSonders</w:t>
       </w:r>
-      <w:proofErr w:type="spellEnd"/>
     </w:p>
     <w:p>
       <w:pPr>
@@ -2518,7 +2475,6 @@
           <w:szCs w:val="24"/>
         </w:rPr>
       </w:pPr>
-      <w:proofErr w:type="spellStart"/>
       <w:r>
         <w:rPr>
           <w:sz w:val="24"/>
@@ -2526,7 +2482,6 @@
         </w:rPr>
         <w:t>SJosephBurns</w:t>
       </w:r>
-      <w:proofErr w:type="spellEnd"/>
     </w:p>
     <w:p>
       <w:pPr>
@@ -2583,354 +2538,451 @@
         </w:rPr>
         <w:t xml:space="preserve"> </w:t>
       </w:r>
-      <w:proofErr w:type="spellStart"/>
-      <w:r>
-        <w:rPr>
-          <w:sz w:val="24"/>
-          <w:szCs w:val="24"/>
-        </w:rPr>
-        <w:t>dataframe</w:t>
-      </w:r>
-      <w:proofErr w:type="spellEnd"/>
-      <w:r>
-        <w:rPr>
-          <w:sz w:val="24"/>
-          <w:szCs w:val="24"/>
-        </w:rPr>
+      <w:r>
+        <w:rPr>
+          <w:sz w:val="24"/>
+          <w:szCs w:val="24"/>
+        </w:rPr>
+        <w:t xml:space="preserve">dataframe </w:t>
+      </w:r>
+      <w:r>
+        <w:rPr>
+          <w:sz w:val="24"/>
+          <w:szCs w:val="24"/>
+        </w:rPr>
+        <w:t>structures</w:t>
+      </w:r>
+      <w:r>
+        <w:rPr>
+          <w:sz w:val="24"/>
+          <w:szCs w:val="24"/>
+        </w:rPr>
+        <w:t>,</w:t>
+      </w:r>
+      <w:r>
+        <w:rPr>
+          <w:sz w:val="24"/>
+          <w:szCs w:val="24"/>
+        </w:rPr>
+        <w:t xml:space="preserve"> for each of the above screen names,</w:t>
+      </w:r>
+      <w:r>
+        <w:rPr>
+          <w:sz w:val="24"/>
+          <w:szCs w:val="24"/>
+        </w:rPr>
+        <w:t xml:space="preserve"> then outputted </w:t>
+      </w:r>
+      <w:r>
+        <w:rPr>
+          <w:sz w:val="24"/>
+          <w:szCs w:val="24"/>
+        </w:rPr>
+        <w:t>to an</w:t>
+      </w:r>
+      <w:r>
+        <w:rPr>
+          <w:sz w:val="24"/>
+          <w:szCs w:val="24"/>
+        </w:rPr>
+        <w:t xml:space="preserve"> assoc</w:t>
+      </w:r>
+      <w:r>
+        <w:rPr>
+          <w:sz w:val="24"/>
+          <w:szCs w:val="24"/>
+        </w:rPr>
+        <w:t>iated csv file</w:t>
+      </w:r>
+      <w:r>
+        <w:rPr>
+          <w:rStyle w:val="FootnoteReference"/>
+          <w:sz w:val="24"/>
+          <w:szCs w:val="24"/>
+        </w:rPr>
+        <w:footnoteReference w:id="6"/>
+      </w:r>
+      <w:r>
+        <w:rPr>
+          <w:sz w:val="24"/>
+          <w:szCs w:val="24"/>
+        </w:rPr>
+        <w:t xml:space="preserve">. On future executions, if the corresponding csv file </w:t>
+      </w:r>
+      <w:r>
+        <w:rPr>
+          <w:sz w:val="24"/>
+          <w:szCs w:val="24"/>
+        </w:rPr>
+        <w:t>already exists</w:t>
+      </w:r>
+      <w:r>
+        <w:rPr>
+          <w:sz w:val="24"/>
+          <w:szCs w:val="24"/>
+        </w:rPr>
+        <w:t xml:space="preserve">, then the twitter api did not </w:t>
+      </w:r>
+      <w:r>
+        <w:rPr>
+          <w:sz w:val="24"/>
+          <w:szCs w:val="24"/>
+        </w:rPr>
+        <w:t xml:space="preserve">duplicate </w:t>
+      </w:r>
+      <w:r>
+        <w:rPr>
+          <w:sz w:val="24"/>
+          <w:szCs w:val="24"/>
+        </w:rPr>
+        <w:t xml:space="preserve">exiting </w:t>
+      </w:r>
+      <w:r>
+        <w:rPr>
+          <w:sz w:val="24"/>
+          <w:szCs w:val="24"/>
+        </w:rPr>
+        <w:t>files</w:t>
+      </w:r>
+      <w:r>
+        <w:rPr>
+          <w:sz w:val="24"/>
+          <w:szCs w:val="24"/>
+        </w:rPr>
+        <w:t>.</w:t>
+      </w:r>
+    </w:p>
+    <w:p>
+      <w:pPr>
+        <w:spacing w:line="240" w:lineRule="auto"/>
+        <w:rPr>
+          <w:sz w:val="24"/>
+          <w:szCs w:val="24"/>
+        </w:rPr>
+      </w:pPr>
+      <w:r>
+        <w:rPr>
+          <w:sz w:val="24"/>
+          <w:szCs w:val="24"/>
+        </w:rPr>
+        <w:t xml:space="preserve">Furthermore, the parameters collected from the twitter accounts were </w:t>
+      </w:r>
+      <w:r>
+        <w:rPr>
+          <w:rFonts w:ascii="Courier New" w:hAnsi="Courier New" w:cs="Courier New"/>
+          <w:sz w:val="24"/>
+          <w:szCs w:val="24"/>
+        </w:rPr>
+        <w:t>screen_name</w:t>
+      </w:r>
+      <w:r>
+        <w:rPr>
+          <w:sz w:val="24"/>
+          <w:szCs w:val="24"/>
+        </w:rPr>
+        <w:t xml:space="preserve">, </w:t>
+      </w:r>
+      <w:r>
+        <w:rPr>
+          <w:rFonts w:ascii="Courier New" w:hAnsi="Courier New" w:cs="Courier New"/>
+          <w:sz w:val="24"/>
+          <w:szCs w:val="24"/>
+        </w:rPr>
+        <w:t>created_at</w:t>
+      </w:r>
+      <w:r>
+        <w:rPr>
+          <w:sz w:val="24"/>
+          <w:szCs w:val="24"/>
+        </w:rPr>
+        <w:t xml:space="preserve">, and </w:t>
+      </w:r>
+      <w:r>
+        <w:rPr>
+          <w:rFonts w:ascii="Courier New" w:hAnsi="Courier New" w:cs="Courier New"/>
+          <w:sz w:val="24"/>
+          <w:szCs w:val="24"/>
+        </w:rPr>
+        <w:t>full_t</w:t>
+      </w:r>
+      <w:r>
+        <w:rPr>
+          <w:rFonts w:ascii="Courier New" w:hAnsi="Courier New" w:cs="Courier New"/>
+          <w:sz w:val="24"/>
+          <w:szCs w:val="24"/>
+        </w:rPr>
+        <w:t>ext</w:t>
+      </w:r>
+      <w:r>
+        <w:rPr>
+          <w:sz w:val="24"/>
+          <w:szCs w:val="24"/>
+        </w:rPr>
+        <w:t xml:space="preserve">. Each account was collected </w:t>
+      </w:r>
+      <w:r>
+        <w:rPr>
+          <w:sz w:val="24"/>
+          <w:szCs w:val="24"/>
+        </w:rPr>
+        <w:t xml:space="preserve">using a </w:t>
+      </w:r>
+      <w:r>
+        <w:rPr>
+          <w:rFonts w:ascii="Courier New" w:hAnsi="Courier New" w:cs="Courier New"/>
+          <w:sz w:val="24"/>
+          <w:szCs w:val="24"/>
+        </w:rPr>
+        <w:t>rate_limit</w:t>
+      </w:r>
+      <w:r>
+        <w:rPr>
+          <w:rFonts w:ascii="Courier New" w:hAnsi="Courier New" w:cs="Courier New"/>
+          <w:sz w:val="24"/>
+          <w:szCs w:val="24"/>
+        </w:rPr>
+        <w:t>=</w:t>
+      </w:r>
+      <w:r>
+        <w:rPr>
+          <w:rFonts w:ascii="Courier New" w:hAnsi="Courier New" w:cs="Courier New"/>
+          <w:sz w:val="24"/>
+          <w:szCs w:val="24"/>
+        </w:rPr>
+        <w:t>900</w:t>
+      </w:r>
+      <w:r>
+        <w:rPr>
+          <w:rStyle w:val="FootnoteReference"/>
+          <w:sz w:val="24"/>
+          <w:szCs w:val="24"/>
+        </w:rPr>
+        <w:footnoteReference w:id="7"/>
+      </w:r>
+      <w:r>
+        <w:rPr>
+          <w:sz w:val="24"/>
+          <w:szCs w:val="24"/>
+        </w:rPr>
+        <w:t xml:space="preserve">. This </w:t>
+      </w:r>
+      <w:r>
+        <w:rPr>
+          <w:sz w:val="24"/>
+          <w:szCs w:val="24"/>
+        </w:rPr>
+        <w:t>ensured that the maximum number of tweets could be collected per screen name. However, due to the request limit, roughly 15 minutes needed to transpire before re-executing</w:t>
+      </w:r>
+      <w:r>
+        <w:rPr>
+          <w:sz w:val="24"/>
+          <w:szCs w:val="24"/>
+        </w:rPr>
+        <w:t>,</w:t>
+      </w:r>
+      <w:r>
+        <w:rPr>
+          <w:sz w:val="24"/>
+          <w:szCs w:val="24"/>
+        </w:rPr>
+        <w:t xml:space="preserve"> to obtain the maximum content for the successive </w:t>
+      </w:r>
+      <w:r>
+        <w:rPr>
+          <w:sz w:val="24"/>
+          <w:szCs w:val="24"/>
+        </w:rPr>
+        <w:t>screen name</w:t>
+      </w:r>
+      <w:r>
+        <w:rPr>
+          <w:sz w:val="24"/>
+          <w:szCs w:val="24"/>
+        </w:rPr>
+        <w:t>.</w:t>
+      </w:r>
+      <w:r>
+        <w:rPr>
+          <w:sz w:val="24"/>
+          <w:szCs w:val="24"/>
+        </w:rPr>
+        <w:t xml:space="preserve"> Thus, a little over 1.5 hours was required to initially generate local csv files.</w:t>
+      </w:r>
+    </w:p>
+    <w:p>
+      <w:pPr>
+        <w:spacing w:line="240" w:lineRule="auto"/>
+      </w:pPr>
+      <w:r>
+        <w:t>Finally,</w:t>
+      </w:r>
+      <w:r>
+        <w:t xml:space="preserve"> a</w:t>
+      </w:r>
+      <w:r>
+        <w:t xml:space="preserve"> default </w:t>
+      </w:r>
+      <w:r>
+        <w:rPr>
+          <w:rFonts w:ascii="Courier New" w:hAnsi="Courier New" w:cs="Courier New"/>
+        </w:rPr>
+        <w:t>start_date = datetime(3000, 12, 25)</w:t>
+      </w:r>
+      <w:r>
         <w:t xml:space="preserve"> </w:t>
       </w:r>
       <w:r>
-        <w:rPr>
-          <w:sz w:val="24"/>
-          <w:szCs w:val="24"/>
-        </w:rPr>
-        <w:t>structures for each of the above screen names,</w:t>
-      </w:r>
-      <w:r>
-        <w:rPr>
-          <w:sz w:val="24"/>
-          <w:szCs w:val="24"/>
-        </w:rPr>
-        <w:t xml:space="preserve"> then outputted </w:t>
-      </w:r>
-      <w:r>
-        <w:rPr>
-          <w:sz w:val="24"/>
-          <w:szCs w:val="24"/>
-        </w:rPr>
-        <w:t>the result to an assoc</w:t>
-      </w:r>
-      <w:r>
-        <w:rPr>
-          <w:sz w:val="24"/>
-          <w:szCs w:val="24"/>
-        </w:rPr>
-        <w:t>iated csv file</w:t>
+        <w:t xml:space="preserve">and </w:t>
+      </w:r>
+      <w:r>
+        <w:rPr>
+          <w:rFonts w:ascii="Courier New" w:hAnsi="Courier New" w:cs="Courier New"/>
+        </w:rPr>
+        <w:t>end_date = datetime(1000, 12, 25)</w:t>
+      </w:r>
+      <w:r>
+        <w:t xml:space="preserve"> was defined. This definition was created to </w:t>
+      </w:r>
+      <w:r>
+        <w:t>represent the datetime</w:t>
+      </w:r>
+      <w:r>
+        <w:t xml:space="preserve"> </w:t>
+      </w:r>
+      <w:r>
+        <w:lastRenderedPageBreak/>
+        <w:t xml:space="preserve">range for a given twitter screen name. Specifically, the initial </w:t>
+      </w:r>
+      <w:r>
+        <w:rPr>
+          <w:rFonts w:ascii="Courier New" w:hAnsi="Courier New" w:cs="Courier New"/>
+        </w:rPr>
+        <w:t>start_date</w:t>
+      </w:r>
+      <w:r>
+        <w:t xml:space="preserve"> was compared to each tweet for a given user. If a tweet exists with an earlier datetime, this was set as the new </w:t>
+      </w:r>
+      <w:r>
+        <w:rPr>
+          <w:rFonts w:ascii="Courier New" w:hAnsi="Courier New" w:cs="Courier New"/>
+        </w:rPr>
+        <w:t>start_date</w:t>
+      </w:r>
+      <w:r>
+        <w:t xml:space="preserve">. This type of logic was extended similarly for the </w:t>
+      </w:r>
+      <w:r>
+        <w:rPr>
+          <w:rFonts w:ascii="Courier New" w:hAnsi="Courier New" w:cs="Courier New"/>
+        </w:rPr>
+        <w:t>end_date</w:t>
+      </w:r>
+      <w:r>
+        <w:t>. Th</w:t>
+      </w:r>
+      <w:r>
+        <w:t xml:space="preserve">is </w:t>
+      </w:r>
+      <w:r>
+        <w:t xml:space="preserve">maximized value </w:t>
+      </w:r>
+      <w:r>
+        <w:t>allows the functional tweet domain to accurately map to the quandl historical range.</w:t>
+      </w:r>
+    </w:p>
+    <w:p/>
+    <w:p>
+      <w:pPr>
+        <w:pStyle w:val="Heading2"/>
+      </w:pPr>
+      <w:bookmarkStart w:id="4" w:name="_Toc11272576"/>
+      <w:r>
+        <w:t>Quandl API</w:t>
+      </w:r>
+      <w:bookmarkEnd w:id="4"/>
+    </w:p>
+    <w:p>
+      <w:r>
+        <w:t>Like the Twitter API, the python Quandl API</w:t>
       </w:r>
       <w:r>
         <w:rPr>
           <w:rStyle w:val="FootnoteReference"/>
-          <w:sz w:val="24"/>
-          <w:szCs w:val="24"/>
-        </w:rPr>
-        <w:footnoteReference w:id="6"/>
-      </w:r>
-      <w:r>
-        <w:rPr>
-          <w:sz w:val="24"/>
-          <w:szCs w:val="24"/>
-        </w:rPr>
-        <w:t xml:space="preserve">. On future executions, if the corresponding csv file </w:t>
-      </w:r>
-      <w:r>
-        <w:rPr>
-          <w:sz w:val="24"/>
-          <w:szCs w:val="24"/>
-        </w:rPr>
-        <w:t>already exists</w:t>
-      </w:r>
-      <w:r>
-        <w:rPr>
-          <w:sz w:val="24"/>
-          <w:szCs w:val="24"/>
-        </w:rPr>
-        <w:t xml:space="preserve">, then the twitter </w:t>
-      </w:r>
-      <w:proofErr w:type="spellStart"/>
-      <w:r>
-        <w:rPr>
-          <w:sz w:val="24"/>
-          <w:szCs w:val="24"/>
-        </w:rPr>
-        <w:t>api</w:t>
-      </w:r>
-      <w:proofErr w:type="spellEnd"/>
-      <w:r>
-        <w:rPr>
-          <w:sz w:val="24"/>
-          <w:szCs w:val="24"/>
-        </w:rPr>
-        <w:t xml:space="preserve"> did not </w:t>
-      </w:r>
-      <w:r>
-        <w:rPr>
-          <w:sz w:val="24"/>
-          <w:szCs w:val="24"/>
-        </w:rPr>
-        <w:t>create duplicate files</w:t>
-      </w:r>
-      <w:r>
-        <w:rPr>
-          <w:sz w:val="24"/>
-          <w:szCs w:val="24"/>
-        </w:rPr>
+        </w:rPr>
+        <w:footnoteReference w:id="8"/>
+      </w:r>
+      <w:r>
+        <w:t xml:space="preserve"> was utilized to acquire market data, including the Nasdaq index.</w:t>
+      </w:r>
+      <w:r>
+        <w:t xml:space="preserve"> An account was needed to obtain the associated API ke</w:t>
+      </w:r>
+      <w:r>
+        <w:t>y</w:t>
+      </w:r>
+      <w:r>
+        <w:t xml:space="preserve">, and the same config.py was utilized, </w:t>
+      </w:r>
+      <w:r>
+        <w:t>respectively</w:t>
+      </w:r>
+      <w:r>
         <w:t>.</w:t>
       </w:r>
-    </w:p>
-    <w:p>
-      <w:pPr>
-        <w:spacing w:line="240" w:lineRule="auto"/>
-        <w:rPr>
-          <w:sz w:val="24"/>
-          <w:szCs w:val="24"/>
-        </w:rPr>
-      </w:pPr>
-      <w:r>
-        <w:rPr>
-          <w:sz w:val="24"/>
-          <w:szCs w:val="24"/>
-        </w:rPr>
-        <w:t xml:space="preserve">Furthermore, the parameters collected from the twitter accounts were </w:t>
-      </w:r>
-      <w:proofErr w:type="spellStart"/>
-      <w:r>
-        <w:rPr>
-          <w:rFonts w:ascii="Courier New" w:hAnsi="Courier New" w:cs="Courier New"/>
-          <w:sz w:val="24"/>
-          <w:szCs w:val="24"/>
-        </w:rPr>
-        <w:t>screen_name</w:t>
-      </w:r>
-      <w:proofErr w:type="spellEnd"/>
-      <w:r>
-        <w:rPr>
-          <w:sz w:val="24"/>
-          <w:szCs w:val="24"/>
-        </w:rPr>
+      <w:r>
+        <w:t xml:space="preserve"> Moreover, </w:t>
+      </w:r>
+      <w:r>
+        <w:t>the date range was maximized</w:t>
+      </w:r>
+      <w:r>
+        <w:rPr>
+          <w:rStyle w:val="FootnoteReference"/>
+        </w:rPr>
+        <w:footnoteReference w:id="9"/>
+      </w:r>
+      <w:r>
+        <w:t xml:space="preserve"> in order to obtain the largest possible dataset.</w:t>
+      </w:r>
+      <w:r>
+        <w:t xml:space="preserve"> While obtaining data was not as restricted by </w:t>
+      </w:r>
+      <w:r>
+        <w:t>the same</w:t>
+      </w:r>
+      <w:r>
+        <w:t xml:space="preserve"> rate limit </w:t>
+      </w:r>
+      <w:r>
+        <w:t>as</w:t>
+      </w:r>
+      <w:r>
+        <w:t xml:space="preserve"> Twitter, a local csv file was created. This ensure</w:t>
+      </w:r>
+      <w:r>
+        <w:t>s</w:t>
+      </w:r>
+      <w:r>
+        <w:t xml:space="preserve"> integrity and optimization in case a future study extends with</w:t>
+      </w:r>
+      <w:r>
+        <w:t xml:space="preserve"> additional</w:t>
+      </w:r>
+      <w:r>
+        <w:t xml:space="preserve"> datasets.</w:t>
+      </w:r>
+      <w:r>
+        <w:t xml:space="preserve"> While five different columns were returned</w:t>
+      </w:r>
+      <w:r>
+        <w:t>, o</w:t>
+      </w:r>
+      <w:r>
+        <w:t>nly the Index Value was utilized for successive calculations</w:t>
+      </w:r>
+      <w:r>
         <w:t xml:space="preserve">, </w:t>
       </w:r>
-      <w:proofErr w:type="spellStart"/>
-      <w:r>
-        <w:rPr>
-          <w:rFonts w:ascii="Courier New" w:hAnsi="Courier New" w:cs="Courier New"/>
-          <w:sz w:val="24"/>
-          <w:szCs w:val="24"/>
-        </w:rPr>
-        <w:t>created_at</w:t>
-      </w:r>
-      <w:proofErr w:type="spellEnd"/>
-      <w:r>
-        <w:rPr>
-          <w:sz w:val="24"/>
-          <w:szCs w:val="24"/>
-        </w:rPr>
-        <w:t xml:space="preserve">, and </w:t>
-      </w:r>
-      <w:proofErr w:type="spellStart"/>
-      <w:r>
-        <w:rPr>
-          <w:rFonts w:ascii="Courier New" w:hAnsi="Courier New" w:cs="Courier New"/>
-          <w:sz w:val="24"/>
-          <w:szCs w:val="24"/>
-        </w:rPr>
-        <w:t>full_t</w:t>
-      </w:r>
-      <w:r>
-        <w:rPr>
-          <w:rFonts w:ascii="Courier New" w:hAnsi="Courier New" w:cs="Courier New"/>
-          <w:sz w:val="24"/>
-          <w:szCs w:val="24"/>
-        </w:rPr>
-        <w:t>ext</w:t>
-      </w:r>
-      <w:proofErr w:type="spellEnd"/>
-      <w:r>
-        <w:rPr>
-          <w:sz w:val="24"/>
-          <w:szCs w:val="24"/>
-        </w:rPr>
-        <w:t xml:space="preserve">. Each account was collected </w:t>
-      </w:r>
-      <w:r>
-        <w:rPr>
-          <w:sz w:val="24"/>
-          <w:szCs w:val="24"/>
-        </w:rPr>
-        <w:t xml:space="preserve">using a </w:t>
-      </w:r>
-      <w:proofErr w:type="spellStart"/>
-      <w:r>
-        <w:rPr>
-          <w:rFonts w:ascii="Courier New" w:hAnsi="Courier New" w:cs="Courier New"/>
-          <w:sz w:val="24"/>
-          <w:szCs w:val="24"/>
-        </w:rPr>
-        <w:t>rate_limit</w:t>
-      </w:r>
-      <w:proofErr w:type="spellEnd"/>
-      <w:r>
-        <w:rPr>
-          <w:rFonts w:ascii="Courier New" w:hAnsi="Courier New" w:cs="Courier New"/>
-          <w:sz w:val="24"/>
-          <w:szCs w:val="24"/>
-        </w:rPr>
-        <w:t>=</w:t>
-      </w:r>
-      <w:r>
-        <w:rPr>
-          <w:rFonts w:ascii="Courier New" w:hAnsi="Courier New" w:cs="Courier New"/>
-          <w:sz w:val="24"/>
-          <w:szCs w:val="24"/>
-        </w:rPr>
-        <w:t>900</w:t>
-      </w:r>
-      <w:r>
-        <w:rPr>
-          <w:rStyle w:val="FootnoteReference"/>
-          <w:sz w:val="24"/>
-          <w:szCs w:val="24"/>
-        </w:rPr>
-        <w:footnoteReference w:id="7"/>
-      </w:r>
-      <w:r>
-        <w:rPr>
-          <w:sz w:val="24"/>
-          <w:szCs w:val="24"/>
-        </w:rPr>
-        <w:t xml:space="preserve">. This </w:t>
-      </w:r>
-      <w:r>
-        <w:rPr>
-          <w:sz w:val="24"/>
-          <w:szCs w:val="24"/>
-        </w:rPr>
-        <w:t>ensured that the maximum number of tweets could be collected per screen name. However, due to the request limit, roughly 15 minutes needed to transpire, before re-executing to obtain the maximum content for the successive account.</w:t>
-      </w:r>
-      <w:r>
-        <w:rPr>
-          <w:sz w:val="24"/>
-          <w:szCs w:val="24"/>
-        </w:rPr>
-        <w:t xml:space="preserve"> Thus, a little over 1.5 hours was required to initially generate local csv files.</w:t>
-      </w:r>
-    </w:p>
-    <w:p/>
-    <w:p/>
-    <w:p>
-      <w:pPr>
-        <w:pStyle w:val="Heading2"/>
-      </w:pPr>
-      <w:bookmarkStart w:id="5" w:name="_Toc11190811"/>
-      <w:proofErr w:type="spellStart"/>
-      <w:r>
-        <w:t>Quandl</w:t>
-      </w:r>
-      <w:proofErr w:type="spellEnd"/>
-      <w:r>
-        <w:t xml:space="preserve"> API</w:t>
-      </w:r>
-      <w:bookmarkEnd w:id="5"/>
-    </w:p>
-    <w:p>
-      <w:r>
-        <w:t xml:space="preserve">Like the Twitter API, the python </w:t>
-      </w:r>
-      <w:proofErr w:type="spellStart"/>
-      <w:r>
-        <w:t>Quandl</w:t>
-      </w:r>
-      <w:proofErr w:type="spellEnd"/>
-      <w:r>
-        <w:t xml:space="preserve"> API</w:t>
-      </w:r>
-      <w:r>
-        <w:rPr>
-          <w:rStyle w:val="FootnoteReference"/>
-        </w:rPr>
-        <w:footnoteReference w:id="8"/>
-      </w:r>
-      <w:r>
-        <w:t xml:space="preserve"> was utilized to acquire market data, including the Nasdaq index.</w:t>
-      </w:r>
-      <w:r>
-        <w:t xml:space="preserve"> An account was needed to obtain the associated API ke</w:t>
-      </w:r>
-      <w:r>
-        <w:t>y</w:t>
-      </w:r>
-      <w:r>
-        <w:t xml:space="preserve">, and the same config.py was utilized, </w:t>
-      </w:r>
-      <w:r>
-        <w:t>respectively</w:t>
-      </w:r>
-      <w:r>
-        <w:t>.</w:t>
-      </w:r>
-      <w:r>
-        <w:t xml:space="preserve"> Moreover, </w:t>
-      </w:r>
-      <w:r>
-        <w:t>the date range was maximized</w:t>
-      </w:r>
-      <w:r>
-        <w:rPr>
-          <w:rStyle w:val="FootnoteReference"/>
-        </w:rPr>
-        <w:footnoteReference w:id="9"/>
-      </w:r>
-      <w:r>
-        <w:t xml:space="preserve"> in order to obtain the largest possible dataset.</w:t>
-      </w:r>
-      <w:r>
-        <w:t xml:space="preserve"> While obtaining data was not as restricted by </w:t>
-      </w:r>
-      <w:r>
-        <w:t>the same</w:t>
-      </w:r>
-      <w:r>
-        <w:t xml:space="preserve"> rate limit </w:t>
-      </w:r>
-      <w:r>
-        <w:t>as</w:t>
-      </w:r>
-      <w:r>
-        <w:t xml:space="preserve"> Twitter, a local csv file was created. This ensure</w:t>
-      </w:r>
-      <w:r>
-        <w:t>s</w:t>
-      </w:r>
-      <w:r>
-        <w:t xml:space="preserve"> integrity and optimization in case a future study extends with</w:t>
-      </w:r>
-      <w:r>
-        <w:t xml:space="preserve"> additional</w:t>
-      </w:r>
-      <w:r>
-        <w:t xml:space="preserve"> datasets.</w:t>
-      </w:r>
-      <w:r>
-        <w:t xml:space="preserve"> While five different columns were returned</w:t>
-      </w:r>
-      <w:r>
-        <w:t>, o</w:t>
-      </w:r>
-      <w:r>
-        <w:t>nly the Index Value was utilized for successive calculations</w:t>
-      </w:r>
-      <w:r>
-        <w:t xml:space="preserve">, </w:t>
-      </w:r>
       <w:r>
         <w:t>described in sections below</w:t>
       </w:r>
@@ -2938,7 +2990,6 @@
         <w:t>:</w:t>
       </w:r>
     </w:p>
-    <w:p/>
     <w:p>
       <w:pPr>
         <w:sectPr>
@@ -2984,7 +3035,7 @@
         </w:numPr>
       </w:pPr>
       <w:r>
-        <w:t>High,</w:t>
+        <w:t>High</w:t>
       </w:r>
     </w:p>
     <w:p>
@@ -3053,242 +3104,687 @@
     </w:p>
     <w:p>
       <w:pPr>
+        <w:spacing w:line="240" w:lineRule="auto"/>
+      </w:pPr>
+      <w:r>
+        <w:t>Finally, a</w:t>
+      </w:r>
+      <w:r>
+        <w:t>s describe</w:t>
+      </w:r>
+      <w:r>
+        <w:t>d</w:t>
+      </w:r>
+      <w:r>
+        <w:t xml:space="preserve"> earli</w:t>
+      </w:r>
+      <w:r>
+        <w:t>er</w:t>
+      </w:r>
+      <w:r>
+        <w:t>, market data</w:t>
+      </w:r>
+      <w:r>
+        <w:t xml:space="preserve"> range</w:t>
+      </w:r>
+      <w:r>
+        <w:t>,</w:t>
+      </w:r>
+      <w:r>
+        <w:t xml:space="preserve"> was predicated on the maximized tweet domain. </w:t>
+      </w:r>
+    </w:p>
+    <w:p>
+      <w:pPr>
+        <w:spacing w:line="240" w:lineRule="auto"/>
+      </w:pPr>
+    </w:p>
+    <w:tbl>
+      <w:tblPr>
+        <w:tblStyle w:val="GridTable1Light-Accent1"/>
+        <w:tblW w:w="0" w:type="auto"/>
+        <w:jc w:val="center"/>
+        <w:tblLayout w:type="fixed"/>
+        <w:tblLook w:val="04A0" w:firstRow="1" w:lastRow="0" w:firstColumn="1" w:lastColumn="0" w:noHBand="0" w:noVBand="1"/>
+      </w:tblPr>
+      <w:tblGrid>
+        <w:gridCol w:w="4765"/>
+      </w:tblGrid>
+      <w:tr>
+        <w:trPr>
+          <w:cnfStyle w:val="100000000000" w:firstRow="1" w:lastRow="0" w:firstColumn="0" w:lastColumn="0" w:oddVBand="0" w:evenVBand="0" w:oddHBand="0" w:evenHBand="0" w:firstRowFirstColumn="0" w:firstRowLastColumn="0" w:lastRowFirstColumn="0" w:lastRowLastColumn="0"/>
+          <w:jc w:val="center"/>
+        </w:trPr>
+        <w:tc>
+          <w:tcPr>
+            <w:cnfStyle w:val="001000000000" w:firstRow="0" w:lastRow="0" w:firstColumn="1" w:lastColumn="0" w:oddVBand="0" w:evenVBand="0" w:oddHBand="0" w:evenHBand="0" w:firstRowFirstColumn="0" w:firstRowLastColumn="0" w:lastRowFirstColumn="0" w:lastRowLastColumn="0"/>
+            <w:tcW w:w="4765" w:type="dxa"/>
+          </w:tcPr>
+          <w:p>
+            <w:pPr>
+              <w:jc w:val="center"/>
+            </w:pPr>
+            <w:r>
+              <w:rPr>
+                <w:noProof/>
+              </w:rPr>
+              <w:drawing>
+                <wp:inline distT="0" distB="0" distL="0" distR="0" wp14:anchorId="0BE39508" wp14:editId="7C8886AB">
+                  <wp:extent cx="2442151" cy="1806565"/>
+                  <wp:effectExtent l="0" t="0" r="0" b="3810"/>
+                  <wp:docPr id="1" name="Picture 1"/>
+                  <wp:cNvGraphicFramePr>
+                    <a:graphicFrameLocks xmlns:a="http://schemas.openxmlformats.org/drawingml/2006/main" noChangeAspect="1"/>
+                  </wp:cNvGraphicFramePr>
+                  <a:graphic xmlns:a="http://schemas.openxmlformats.org/drawingml/2006/main">
+                    <a:graphicData uri="http://schemas.openxmlformats.org/drawingml/2006/picture">
+                      <pic:pic xmlns:pic="http://schemas.openxmlformats.org/drawingml/2006/picture">
+                        <pic:nvPicPr>
+                          <pic:cNvPr id="1" name=""/>
+                          <pic:cNvPicPr/>
+                        </pic:nvPicPr>
+                        <pic:blipFill>
+                          <a:blip r:embed="rId12"/>
+                          <a:stretch>
+                            <a:fillRect/>
+                          </a:stretch>
+                        </pic:blipFill>
+                        <pic:spPr>
+                          <a:xfrm>
+                            <a:off x="0" y="0"/>
+                            <a:ext cx="2467310" cy="1825176"/>
+                          </a:xfrm>
+                          <a:prstGeom prst="rect">
+                            <a:avLst/>
+                          </a:prstGeom>
+                        </pic:spPr>
+                      </pic:pic>
+                    </a:graphicData>
+                  </a:graphic>
+                </wp:inline>
+              </w:drawing>
+            </w:r>
+          </w:p>
+        </w:tc>
+      </w:tr>
+      <w:tr>
+        <w:trPr>
+          <w:jc w:val="center"/>
+        </w:trPr>
+        <w:tc>
+          <w:tcPr>
+            <w:cnfStyle w:val="001000000000" w:firstRow="0" w:lastRow="0" w:firstColumn="1" w:lastColumn="0" w:oddVBand="0" w:evenVBand="0" w:oddHBand="0" w:evenHBand="0" w:firstRowFirstColumn="0" w:firstRowLastColumn="0" w:lastRowFirstColumn="0" w:lastRowLastColumn="0"/>
+            <w:tcW w:w="4765" w:type="dxa"/>
+            <w:shd w:val="clear" w:color="auto" w:fill="8EAADB" w:themeFill="accent1" w:themeFillTint="99"/>
+          </w:tcPr>
+          <w:p>
+            <w:pPr>
+              <w:rPr>
+                <w:b w:val="0"/>
+                <w:bCs w:val="0"/>
+              </w:rPr>
+            </w:pPr>
+            <w:r>
+              <w:t>Figure 1:</w:t>
+            </w:r>
+            <w:r>
+              <w:rPr>
+                <w:b w:val="0"/>
+                <w:bCs w:val="0"/>
+              </w:rPr>
+              <w:t xml:space="preserve"> domain mapping from Twitter API (X) and Quandl Data f(x)</w:t>
+            </w:r>
+            <w:r>
+              <w:rPr>
+                <w:rStyle w:val="FootnoteReference"/>
+                <w:b w:val="0"/>
+                <w:bCs w:val="0"/>
+              </w:rPr>
+              <w:footnoteReference w:id="10"/>
+            </w:r>
+            <w:r>
+              <w:rPr>
+                <w:b w:val="0"/>
+                <w:bCs w:val="0"/>
+              </w:rPr>
+              <w:t>.</w:t>
+            </w:r>
+          </w:p>
+        </w:tc>
+      </w:tr>
+    </w:tbl>
+    <w:p>
+      <w:pPr>
+        <w:spacing w:line="240" w:lineRule="auto"/>
+      </w:pPr>
+    </w:p>
+    <w:p>
+      <w:pPr>
+        <w:spacing w:line="240" w:lineRule="auto"/>
+        <w:rPr>
+          <w:rFonts w:ascii="Times New Roman" w:hAnsi="Times New Roman" w:cs="Times New Roman"/>
+          <w:sz w:val="24"/>
+          <w:szCs w:val="24"/>
+        </w:rPr>
+      </w:pPr>
+    </w:p>
+    <w:p>
+      <w:pPr>
         <w:pStyle w:val="Heading2"/>
       </w:pPr>
-      <w:bookmarkStart w:id="6" w:name="_Toc11190812"/>
+      <w:bookmarkStart w:id="5" w:name="_Toc11272577"/>
       <w:r>
         <w:t>Joining Data</w:t>
       </w:r>
+      <w:bookmarkEnd w:id="5"/>
+    </w:p>
+    <w:p>
+      <w:r>
+        <w:t xml:space="preserve">To simplify processing, </w:t>
+      </w:r>
+      <w:r>
+        <w:t xml:space="preserve">tweets were aggregated by </w:t>
+      </w:r>
+      <w:r>
+        <w:rPr>
+          <w:rFonts w:ascii="Courier New" w:hAnsi="Courier New" w:cs="Courier New"/>
+        </w:rPr>
+        <w:t>created_at</w:t>
+      </w:r>
+      <w:r>
+        <w:t xml:space="preserve"> and </w:t>
+      </w:r>
+      <w:r>
+        <w:rPr>
+          <w:rFonts w:ascii="Courier New" w:hAnsi="Courier New" w:cs="Courier New"/>
+        </w:rPr>
+        <w:t>screen_name</w:t>
+      </w:r>
+      <w:r>
+        <w:t xml:space="preserve">. If an account tweeted multiple times a given day, </w:t>
+      </w:r>
+      <w:r>
+        <w:t>each</w:t>
+      </w:r>
+      <w:r>
+        <w:t xml:space="preserve"> </w:t>
+      </w:r>
+      <w:r>
+        <w:rPr>
+          <w:rFonts w:ascii="Courier New" w:hAnsi="Courier New" w:cs="Courier New"/>
+        </w:rPr>
+        <w:t>full_text</w:t>
+      </w:r>
+      <w:r>
+        <w:t xml:space="preserve"> </w:t>
+      </w:r>
+      <w:r>
+        <w:t xml:space="preserve">instance </w:t>
+      </w:r>
+      <w:r>
+        <w:t>was concatenated to a single string.</w:t>
+      </w:r>
+      <w:r>
+        <w:t xml:space="preserve"> This </w:t>
+      </w:r>
+      <w:r>
+        <w:lastRenderedPageBreak/>
+        <w:t>allowed sentiment measure to be computed</w:t>
+      </w:r>
+      <w:r>
+        <w:t xml:space="preserve"> as a time series</w:t>
+      </w:r>
+      <w:r>
+        <w:t>.</w:t>
+      </w:r>
+      <w:r>
+        <w:t xml:space="preserve"> Furthermore, each twitter account data was merged </w:t>
+      </w:r>
+      <w:r>
+        <w:t xml:space="preserve">on </w:t>
+      </w:r>
+      <w:r>
+        <w:rPr>
+          <w:rFonts w:ascii="Courier New" w:hAnsi="Courier New" w:cs="Courier New"/>
+        </w:rPr>
+        <w:t>Trade Date</w:t>
+      </w:r>
+      <w:r>
+        <w:t xml:space="preserve"> </w:t>
+      </w:r>
+      <w:r>
+        <w:t>=</w:t>
+      </w:r>
+      <w:r>
+        <w:t xml:space="preserve"> </w:t>
+      </w:r>
+      <w:r>
+        <w:rPr>
+          <w:rFonts w:ascii="Courier New" w:hAnsi="Courier New" w:cs="Courier New"/>
+        </w:rPr>
+        <w:t>created_at</w:t>
+      </w:r>
+      <w:r>
+        <w:t xml:space="preserve"> column</w:t>
+      </w:r>
+      <w:r>
+        <w:t>.</w:t>
+      </w:r>
+      <w:r>
+        <w:t xml:space="preserve"> Moreover, later classification tasks were predicated on comparing the current day market value with the previous day.</w:t>
+      </w:r>
+      <w:r>
+        <w:t xml:space="preserve"> Thus</w:t>
+      </w:r>
+      <w:r>
+        <w:t>,</w:t>
+      </w:r>
+      <w:r>
+        <w:t xml:space="preserve"> some edge cases needed to be considered:</w:t>
+      </w:r>
+    </w:p>
+    <w:p>
+      <w:pPr>
+        <w:pStyle w:val="ListParagraph"/>
+        <w:numPr>
+          <w:ilvl w:val="0"/>
+          <w:numId w:val="15"/>
+        </w:numPr>
+      </w:pPr>
+      <w:r>
+        <w:t xml:space="preserve">If the first </w:t>
+      </w:r>
+      <w:r>
+        <w:rPr>
+          <w:rFonts w:ascii="Courier New" w:hAnsi="Courier New" w:cs="Courier New"/>
+        </w:rPr>
+        <w:t>Index Value</w:t>
+      </w:r>
+      <w:r>
+        <w:t xml:space="preserve"> is </w:t>
+      </w:r>
+      <w:r>
+        <w:rPr>
+          <w:rFonts w:ascii="Courier New" w:hAnsi="Courier New" w:cs="Courier New"/>
+        </w:rPr>
+        <w:t>nan</w:t>
+      </w:r>
+      <w:r>
+        <w:t>, drop the</w:t>
+      </w:r>
+      <w:r>
+        <w:t xml:space="preserve"> </w:t>
+      </w:r>
+      <w:r>
+        <w:t>instance</w:t>
+      </w:r>
+    </w:p>
+    <w:p>
+      <w:pPr>
+        <w:pStyle w:val="ListParagraph"/>
+        <w:numPr>
+          <w:ilvl w:val="0"/>
+          <w:numId w:val="15"/>
+        </w:numPr>
+      </w:pPr>
+      <w:r>
+        <w:t xml:space="preserve">If successive (n+1) </w:t>
+      </w:r>
+      <w:r>
+        <w:t>index</w:t>
+      </w:r>
+      <w:r>
+        <w:t xml:space="preserve"> has a previous </w:t>
+      </w:r>
+      <w:r>
+        <w:t>step nan, skip and do nothing</w:t>
+      </w:r>
+    </w:p>
+    <w:p>
+      <w:pPr>
+        <w:pStyle w:val="ListParagraph"/>
+        <w:numPr>
+          <w:ilvl w:val="0"/>
+          <w:numId w:val="15"/>
+        </w:numPr>
+      </w:pPr>
+      <w:r>
+        <w:t xml:space="preserve">If successive (n+1) index is nan, set market values to previous day and concatenate current </w:t>
+      </w:r>
+      <w:r>
+        <w:rPr>
+          <w:rFonts w:ascii="Courier New" w:hAnsi="Courier New" w:cs="Courier New"/>
+        </w:rPr>
+        <w:t>full_text</w:t>
+      </w:r>
+      <w:r>
+        <w:t xml:space="preserve"> with previous day.</w:t>
+      </w:r>
+    </w:p>
+    <w:p>
+      <w:pPr>
+        <w:pStyle w:val="ListParagraph"/>
+      </w:pPr>
+    </w:p>
+    <w:p>
+      <w:r>
+        <w:t xml:space="preserve">Additionally, if a given day contained an empty string for </w:t>
+      </w:r>
+      <w:r>
+        <w:rPr>
+          <w:rFonts w:ascii="Courier New" w:hAnsi="Courier New" w:cs="Courier New"/>
+        </w:rPr>
+        <w:t>full_text</w:t>
+      </w:r>
+      <w:r>
+        <w:t>, this instance was dropped</w:t>
+      </w:r>
+      <w:r>
+        <w:t>, and the dataframe index was reset.</w:t>
+      </w:r>
+    </w:p>
+    <w:p/>
+    <w:p>
+      <w:pPr>
+        <w:pStyle w:val="Heading1"/>
+      </w:pPr>
+      <w:bookmarkStart w:id="6" w:name="_Toc11272578"/>
+      <w:r>
+        <w:t>Exploratory</w:t>
+      </w:r>
       <w:bookmarkEnd w:id="6"/>
     </w:p>
+    <w:p>
+      <w:r>
+        <w:t>I</w:t>
+      </w:r>
+      <w:r>
+        <w:t>nitial</w:t>
+      </w:r>
+      <w:r>
+        <w:t xml:space="preserve"> explorat</w:t>
+      </w:r>
+      <w:r>
+        <w:t>ion</w:t>
+      </w:r>
+      <w:r>
+        <w:t xml:space="preserve"> w</w:t>
+      </w:r>
+      <w:r>
+        <w:t>as</w:t>
+      </w:r>
+      <w:r>
+        <w:t xml:space="preserve"> performed for each twitter screen name, </w:t>
+      </w:r>
+      <w:r>
+        <w:t xml:space="preserve">and </w:t>
+      </w:r>
+      <w:r>
+        <w:t xml:space="preserve">overall </w:t>
+      </w:r>
+      <w:r>
+        <w:t>aggregation</w:t>
+      </w:r>
+      <w:r>
+        <w:t>.</w:t>
+      </w:r>
+      <w:r>
+        <w:t xml:space="preserve"> </w:t>
+      </w:r>
+      <w:r>
+        <w:t>Specifically</w:t>
+      </w:r>
+      <w:r>
+        <w:t>, word clouds</w:t>
+      </w:r>
+      <w:r>
+        <w:t>,</w:t>
+      </w:r>
+      <w:r>
+        <w:t xml:space="preserve"> </w:t>
+      </w:r>
+      <w:r>
+        <w:t xml:space="preserve">vader </w:t>
+      </w:r>
+      <w:r>
+        <w:t>sentiment measures</w:t>
+      </w:r>
+      <w:bookmarkStart w:id="7" w:name="_GoBack"/>
+      <w:bookmarkEnd w:id="7"/>
+      <w:r>
+        <w:t>, and topic modeling</w:t>
+      </w:r>
+      <w:r>
+        <w:t xml:space="preserve"> was </w:t>
+      </w:r>
+      <w:r>
+        <w:t>determined</w:t>
+      </w:r>
+      <w:r>
+        <w:t xml:space="preserve"> for each twitter screen name.</w:t>
+      </w:r>
+      <w:r>
+        <w:t xml:space="preserve"> </w:t>
+      </w:r>
+      <w:r>
+        <w:t xml:space="preserve">Finally, word clouds and sentiment measures </w:t>
+      </w:r>
+      <w:r>
+        <w:t>were</w:t>
+      </w:r>
+      <w:r>
+        <w:t xml:space="preserve"> repeated on the overall dataset</w:t>
+      </w:r>
+      <w:r>
+        <w:t>.</w:t>
+      </w:r>
+    </w:p>
     <w:p/>
     <w:p>
       <w:pPr>
+        <w:pStyle w:val="Heading2"/>
+      </w:pPr>
+      <w:bookmarkStart w:id="8" w:name="_Toc11272579"/>
+      <w:r>
+        <w:t>Word Clouds</w:t>
+      </w:r>
+      <w:bookmarkEnd w:id="8"/>
+    </w:p>
+    <w:p/>
+    <w:p>
+      <w:pPr>
+        <w:pStyle w:val="Heading2"/>
+      </w:pPr>
+      <w:bookmarkStart w:id="9" w:name="_Toc11272580"/>
+      <w:r>
+        <w:t>Sentiment Analysis</w:t>
+      </w:r>
+      <w:bookmarkEnd w:id="9"/>
+    </w:p>
+    <w:p>
+      <w:pPr>
+        <w:spacing w:line="240" w:lineRule="auto"/>
+        <w:rPr>
+          <w:rFonts w:ascii="Times New Roman" w:hAnsi="Times New Roman" w:cs="Times New Roman"/>
+          <w:sz w:val="24"/>
+          <w:szCs w:val="24"/>
+        </w:rPr>
+      </w:pPr>
+    </w:p>
+    <w:p>
+      <w:pPr>
+        <w:pStyle w:val="Heading2"/>
+      </w:pPr>
+      <w:bookmarkStart w:id="10" w:name="_Toc11272581"/>
+      <w:r>
+        <w:t>Stop Words</w:t>
+      </w:r>
+      <w:bookmarkEnd w:id="10"/>
+    </w:p>
+    <w:p>
+      <w:pPr>
+        <w:spacing w:line="240" w:lineRule="auto"/>
+        <w:rPr>
+          <w:sz w:val="24"/>
+          <w:szCs w:val="24"/>
+        </w:rPr>
+      </w:pPr>
+      <w:r>
+        <w:rPr>
+          <w:sz w:val="24"/>
+          <w:szCs w:val="24"/>
+        </w:rPr>
+        <w:t>A</w:t>
+      </w:r>
+      <w:r>
+        <w:rPr>
+          <w:sz w:val="24"/>
+          <w:szCs w:val="24"/>
+        </w:rPr>
+        <w:t xml:space="preserve"> rich set of stop words was created</w:t>
+      </w:r>
+      <w:r>
+        <w:rPr>
+          <w:rStyle w:val="FootnoteReference"/>
+          <w:sz w:val="24"/>
+          <w:szCs w:val="24"/>
+        </w:rPr>
+        <w:footnoteReference w:id="11"/>
+      </w:r>
+      <w:r>
+        <w:rPr>
+          <w:sz w:val="24"/>
+          <w:szCs w:val="24"/>
+        </w:rPr>
+        <w:t xml:space="preserve">, </w:t>
+      </w:r>
+      <w:r>
+        <w:rPr>
+          <w:sz w:val="24"/>
+          <w:szCs w:val="24"/>
+        </w:rPr>
+        <w:t>utilized</w:t>
+      </w:r>
+      <w:r>
+        <w:rPr>
+          <w:sz w:val="24"/>
+          <w:szCs w:val="24"/>
+        </w:rPr>
+        <w:t xml:space="preserve"> </w:t>
+      </w:r>
+      <w:r>
+        <w:rPr>
+          <w:sz w:val="24"/>
+          <w:szCs w:val="24"/>
+        </w:rPr>
+        <w:t>prior to</w:t>
+      </w:r>
+      <w:r>
+        <w:rPr>
+          <w:sz w:val="24"/>
+          <w:szCs w:val="24"/>
+        </w:rPr>
+        <w:t xml:space="preserve"> vectorization</w:t>
+      </w:r>
+      <w:r>
+        <w:rPr>
+          <w:sz w:val="24"/>
+          <w:szCs w:val="24"/>
+        </w:rPr>
+        <w:t>:</w:t>
+      </w:r>
+    </w:p>
+    <w:p>
+      <w:pPr>
+        <w:spacing w:line="240" w:lineRule="auto"/>
+        <w:rPr>
+          <w:sz w:val="24"/>
+          <w:szCs w:val="24"/>
+        </w:rPr>
+      </w:pPr>
+    </w:p>
+    <w:p>
+      <w:pPr>
+        <w:spacing w:line="240" w:lineRule="auto"/>
+        <w:rPr>
+          <w:sz w:val="24"/>
+          <w:szCs w:val="24"/>
+        </w:rPr>
+      </w:pPr>
+    </w:p>
+    <w:p>
+      <w:pPr>
         <w:pStyle w:val="Heading1"/>
       </w:pPr>
-      <w:bookmarkStart w:id="7" w:name="_Toc11190813"/>
-      <w:r>
-        <w:t>Exploratory</w:t>
-      </w:r>
-      <w:bookmarkEnd w:id="7"/>
-    </w:p>
-    <w:p>
-      <w:r>
-        <w:t xml:space="preserve">The exploratory tasks were performed for each twitter screen names, as well as an overall </w:t>
-      </w:r>
-      <w:r>
-        <w:t>exercise</w:t>
-      </w:r>
-      <w:r>
-        <w:t>.</w:t>
-      </w:r>
-    </w:p>
-    <w:p/>
+      <w:bookmarkStart w:id="11" w:name="_Toc11272582"/>
+      <w:r>
+        <w:t xml:space="preserve">Baseline </w:t>
+      </w:r>
+      <w:r>
+        <w:t>Results</w:t>
+      </w:r>
+      <w:bookmarkEnd w:id="11"/>
+    </w:p>
+    <w:p>
+      <w:pPr>
+        <w:spacing w:line="240" w:lineRule="auto"/>
+        <w:rPr>
+          <w:sz w:val="24"/>
+          <w:szCs w:val="24"/>
+        </w:rPr>
+      </w:pPr>
+    </w:p>
+    <w:p>
+      <w:pPr>
+        <w:spacing w:line="240" w:lineRule="auto"/>
+        <w:rPr>
+          <w:sz w:val="24"/>
+          <w:szCs w:val="24"/>
+        </w:rPr>
+      </w:pPr>
+    </w:p>
+    <w:p>
+      <w:pPr>
+        <w:spacing w:line="240" w:lineRule="auto"/>
+        <w:rPr>
+          <w:sz w:val="24"/>
+          <w:szCs w:val="24"/>
+        </w:rPr>
+      </w:pPr>
+    </w:p>
     <w:p>
       <w:pPr>
         <w:pStyle w:val="Heading2"/>
       </w:pPr>
-      <w:bookmarkStart w:id="8" w:name="_Toc11190814"/>
-      <w:r>
-        <w:t>Word Clouds</w:t>
-      </w:r>
-      <w:bookmarkEnd w:id="8"/>
-    </w:p>
-    <w:p/>
+      <w:bookmarkStart w:id="12" w:name="_Toc11272583"/>
+      <w:r>
+        <w:t>Time series</w:t>
+      </w:r>
+      <w:bookmarkEnd w:id="12"/>
+    </w:p>
+    <w:p>
+      <w:pPr>
+        <w:spacing w:line="240" w:lineRule="auto"/>
+        <w:rPr>
+          <w:sz w:val="24"/>
+          <w:szCs w:val="24"/>
+        </w:rPr>
+      </w:pPr>
+    </w:p>
+    <w:p>
+      <w:pPr>
+        <w:spacing w:line="240" w:lineRule="auto"/>
+        <w:rPr>
+          <w:sz w:val="24"/>
+          <w:szCs w:val="24"/>
+        </w:rPr>
+      </w:pPr>
+    </w:p>
     <w:p>
       <w:pPr>
         <w:pStyle w:val="Heading2"/>
       </w:pPr>
-      <w:bookmarkStart w:id="9" w:name="_Toc11190815"/>
-      <w:r>
-        <w:t>Sentiment Analysis</w:t>
-      </w:r>
-      <w:bookmarkEnd w:id="9"/>
-    </w:p>
-    <w:p>
-      <w:pPr>
-        <w:spacing w:line="240" w:lineRule="auto"/>
-        <w:rPr>
-          <w:rFonts w:ascii="Times New Roman" w:hAnsi="Times New Roman" w:cs="Times New Roman"/>
-          <w:sz w:val="24"/>
-          <w:szCs w:val="24"/>
-        </w:rPr>
-      </w:pPr>
-    </w:p>
-    <w:p>
-      <w:pPr>
-        <w:pStyle w:val="Heading2"/>
-      </w:pPr>
-      <w:bookmarkStart w:id="10" w:name="_Toc11190816"/>
-      <w:r>
-        <w:t>Stop Words</w:t>
-      </w:r>
-      <w:bookmarkEnd w:id="10"/>
-    </w:p>
-    <w:p>
-      <w:pPr>
-        <w:spacing w:line="240" w:lineRule="auto"/>
-        <w:rPr>
-          <w:sz w:val="24"/>
-          <w:szCs w:val="24"/>
-        </w:rPr>
-      </w:pPr>
-      <w:r>
-        <w:rPr>
-          <w:sz w:val="24"/>
-          <w:szCs w:val="24"/>
-        </w:rPr>
-        <w:t>A</w:t>
-      </w:r>
-      <w:r>
-        <w:rPr>
-          <w:sz w:val="24"/>
-          <w:szCs w:val="24"/>
-        </w:rPr>
-        <w:t xml:space="preserve"> rich set of stop words was created</w:t>
-      </w:r>
-      <w:r>
-        <w:rPr>
-          <w:rStyle w:val="FootnoteReference"/>
-          <w:sz w:val="24"/>
-          <w:szCs w:val="24"/>
-        </w:rPr>
-        <w:footnoteReference w:id="10"/>
-      </w:r>
-      <w:r>
-        <w:rPr>
-          <w:sz w:val="24"/>
-          <w:szCs w:val="24"/>
-        </w:rPr>
-        <w:t xml:space="preserve">, </w:t>
-      </w:r>
-      <w:r>
-        <w:rPr>
-          <w:sz w:val="24"/>
-          <w:szCs w:val="24"/>
-        </w:rPr>
-        <w:t>utilized</w:t>
-      </w:r>
-      <w:r>
-        <w:rPr>
-          <w:sz w:val="24"/>
-          <w:szCs w:val="24"/>
-        </w:rPr>
-        <w:t xml:space="preserve"> </w:t>
-      </w:r>
-      <w:r>
-        <w:rPr>
-          <w:sz w:val="24"/>
-          <w:szCs w:val="24"/>
-        </w:rPr>
-        <w:t>prior to</w:t>
-      </w:r>
-      <w:r>
-        <w:rPr>
-          <w:sz w:val="24"/>
-          <w:szCs w:val="24"/>
-        </w:rPr>
-        <w:t xml:space="preserve"> vectorization</w:t>
-      </w:r>
-      <w:r>
-        <w:rPr>
-          <w:sz w:val="24"/>
-          <w:szCs w:val="24"/>
-        </w:rPr>
-        <w:t>:</w:t>
-      </w:r>
-    </w:p>
-    <w:p>
-      <w:pPr>
-        <w:spacing w:line="240" w:lineRule="auto"/>
-        <w:rPr>
-          <w:sz w:val="24"/>
-          <w:szCs w:val="24"/>
-        </w:rPr>
-      </w:pPr>
-    </w:p>
-    <w:p>
-      <w:pPr>
-        <w:spacing w:line="240" w:lineRule="auto"/>
-        <w:rPr>
-          <w:sz w:val="24"/>
-          <w:szCs w:val="24"/>
-        </w:rPr>
-      </w:pPr>
-    </w:p>
-    <w:p>
-      <w:pPr>
-        <w:pStyle w:val="Heading1"/>
-      </w:pPr>
-      <w:bookmarkStart w:id="11" w:name="_Toc11190817"/>
-      <w:r>
-        <w:t xml:space="preserve">Baseline </w:t>
-      </w:r>
-      <w:r>
-        <w:t>Results</w:t>
-      </w:r>
-      <w:bookmarkEnd w:id="11"/>
-    </w:p>
-    <w:p>
-      <w:pPr>
-        <w:spacing w:line="240" w:lineRule="auto"/>
-        <w:rPr>
-          <w:sz w:val="24"/>
-          <w:szCs w:val="24"/>
-        </w:rPr>
-      </w:pPr>
-    </w:p>
-    <w:p>
-      <w:pPr>
-        <w:spacing w:line="240" w:lineRule="auto"/>
-        <w:rPr>
-          <w:sz w:val="24"/>
-          <w:szCs w:val="24"/>
-        </w:rPr>
-      </w:pPr>
-    </w:p>
-    <w:p>
-      <w:pPr>
-        <w:spacing w:line="240" w:lineRule="auto"/>
-        <w:rPr>
-          <w:sz w:val="24"/>
-          <w:szCs w:val="24"/>
-        </w:rPr>
-      </w:pPr>
-    </w:p>
-    <w:p>
-      <w:pPr>
-        <w:pStyle w:val="Heading2"/>
-      </w:pPr>
-      <w:bookmarkStart w:id="12" w:name="_Toc11190818"/>
-      <w:r>
-        <w:t>Time series</w:t>
-      </w:r>
-      <w:bookmarkEnd w:id="12"/>
-    </w:p>
-    <w:p>
-      <w:pPr>
-        <w:spacing w:line="240" w:lineRule="auto"/>
-        <w:rPr>
-          <w:sz w:val="24"/>
-          <w:szCs w:val="24"/>
-        </w:rPr>
-      </w:pPr>
-    </w:p>
-    <w:p>
-      <w:pPr>
-        <w:spacing w:line="240" w:lineRule="auto"/>
-        <w:rPr>
-          <w:sz w:val="24"/>
-          <w:szCs w:val="24"/>
-        </w:rPr>
-      </w:pPr>
-    </w:p>
-    <w:p>
-      <w:pPr>
-        <w:pStyle w:val="Heading2"/>
-      </w:pPr>
-      <w:bookmarkStart w:id="13" w:name="_Toc11190819"/>
+      <w:bookmarkStart w:id="13" w:name="_Toc11272584"/>
       <w:r>
         <w:t>Granger Causality</w:t>
       </w:r>
@@ -3311,7 +3807,7 @@
       <w:pPr>
         <w:pStyle w:val="Heading2"/>
       </w:pPr>
-      <w:bookmarkStart w:id="14" w:name="_Toc11190820"/>
+      <w:bookmarkStart w:id="14" w:name="_Toc11272585"/>
       <w:r>
         <w:t>Classification</w:t>
       </w:r>
@@ -3322,7 +3818,7 @@
       <w:pPr>
         <w:pStyle w:val="Heading1"/>
       </w:pPr>
-      <w:bookmarkStart w:id="15" w:name="_Toc11190821"/>
+      <w:bookmarkStart w:id="15" w:name="_Toc11272586"/>
       <w:r>
         <w:t>Results</w:t>
       </w:r>
@@ -3341,7 +3837,7 @@
       <w:pPr>
         <w:pStyle w:val="Heading1"/>
       </w:pPr>
-      <w:bookmarkStart w:id="16" w:name="_Toc11190822"/>
+      <w:bookmarkStart w:id="16" w:name="_Toc11272587"/>
       <w:r>
         <w:t>Conclusion</w:t>
       </w:r>
@@ -3674,6 +4170,33 @@
         <w:t xml:space="preserve"> </w:t>
       </w:r>
       <w:hyperlink r:id="rId10" w:history="1">
+        <w:r>
+          <w:rPr>
+            <w:rStyle w:val="Hyperlink"/>
+          </w:rPr>
+          <w:t>https://en.wikipedia.org/wiki/Domain_of_a_function</w:t>
+        </w:r>
+      </w:hyperlink>
+    </w:p>
+  </w:footnote>
+  <w:footnote w:id="11">
+    <w:p>
+      <w:pPr>
+        <w:pStyle w:val="FootnoteText"/>
+        <w:rPr>
+          <w:lang w:val="en-CA"/>
+        </w:rPr>
+      </w:pPr>
+      <w:r>
+        <w:rPr>
+          <w:rStyle w:val="FootnoteReference"/>
+        </w:rPr>
+        <w:footnoteRef/>
+      </w:r>
+      <w:r>
+        <w:t xml:space="preserve"> </w:t>
+      </w:r>
+      <w:hyperlink r:id="rId11" w:history="1">
         <w:r>
           <w:rPr>
             <w:rStyle w:val="Hyperlink"/>
@@ -5295,6 +5818,92 @@
     </w:lvl>
   </w:abstractNum>
   <w:abstractNum w:abstractNumId="13" w15:restartNumberingAfterBreak="0">
+    <w:nsid w:val="775379AF"/>
+    <w:multiLevelType w:val="hybridMultilevel"/>
+    <w:tmpl w:val="FF80570E"/>
+    <w:lvl w:ilvl="0" w:tplc="0409000F">
+      <w:start w:val="1"/>
+      <w:numFmt w:val="decimal"/>
+      <w:lvlText w:val="%1."/>
+      <w:lvlJc w:val="left"/>
+      <w:pPr>
+        <w:ind w:left="720" w:hanging="360"/>
+      </w:pPr>
+    </w:lvl>
+    <w:lvl w:ilvl="1" w:tplc="04090019" w:tentative="1">
+      <w:start w:val="1"/>
+      <w:numFmt w:val="lowerLetter"/>
+      <w:lvlText w:val="%2."/>
+      <w:lvlJc w:val="left"/>
+      <w:pPr>
+        <w:ind w:left="1440" w:hanging="360"/>
+      </w:pPr>
+    </w:lvl>
+    <w:lvl w:ilvl="2" w:tplc="0409001B" w:tentative="1">
+      <w:start w:val="1"/>
+      <w:numFmt w:val="lowerRoman"/>
+      <w:lvlText w:val="%3."/>
+      <w:lvlJc w:val="right"/>
+      <w:pPr>
+        <w:ind w:left="2160" w:hanging="180"/>
+      </w:pPr>
+    </w:lvl>
+    <w:lvl w:ilvl="3" w:tplc="0409000F" w:tentative="1">
+      <w:start w:val="1"/>
+      <w:numFmt w:val="decimal"/>
+      <w:lvlText w:val="%4."/>
+      <w:lvlJc w:val="left"/>
+      <w:pPr>
+        <w:ind w:left="2880" w:hanging="360"/>
+      </w:pPr>
+    </w:lvl>
+    <w:lvl w:ilvl="4" w:tplc="04090019" w:tentative="1">
+      <w:start w:val="1"/>
+      <w:numFmt w:val="lowerLetter"/>
+      <w:lvlText w:val="%5."/>
+      <w:lvlJc w:val="left"/>
+      <w:pPr>
+        <w:ind w:left="3600" w:hanging="360"/>
+      </w:pPr>
+    </w:lvl>
+    <w:lvl w:ilvl="5" w:tplc="0409001B" w:tentative="1">
+      <w:start w:val="1"/>
+      <w:numFmt w:val="lowerRoman"/>
+      <w:lvlText w:val="%6."/>
+      <w:lvlJc w:val="right"/>
+      <w:pPr>
+        <w:ind w:left="4320" w:hanging="180"/>
+      </w:pPr>
+    </w:lvl>
+    <w:lvl w:ilvl="6" w:tplc="0409000F" w:tentative="1">
+      <w:start w:val="1"/>
+      <w:numFmt w:val="decimal"/>
+      <w:lvlText w:val="%7."/>
+      <w:lvlJc w:val="left"/>
+      <w:pPr>
+        <w:ind w:left="5040" w:hanging="360"/>
+      </w:pPr>
+    </w:lvl>
+    <w:lvl w:ilvl="7" w:tplc="04090019" w:tentative="1">
+      <w:start w:val="1"/>
+      <w:numFmt w:val="lowerLetter"/>
+      <w:lvlText w:val="%8."/>
+      <w:lvlJc w:val="left"/>
+      <w:pPr>
+        <w:ind w:left="5760" w:hanging="360"/>
+      </w:pPr>
+    </w:lvl>
+    <w:lvl w:ilvl="8" w:tplc="0409001B" w:tentative="1">
+      <w:start w:val="1"/>
+      <w:numFmt w:val="lowerRoman"/>
+      <w:lvlText w:val="%9."/>
+      <w:lvlJc w:val="right"/>
+      <w:pPr>
+        <w:ind w:left="6480" w:hanging="180"/>
+      </w:pPr>
+    </w:lvl>
+  </w:abstractNum>
+  <w:abstractNum w:abstractNumId="14" w15:restartNumberingAfterBreak="0">
     <w:nsid w:val="791B5F62"/>
     <w:multiLevelType w:val="hybridMultilevel"/>
     <w:tmpl w:val="FC667E2A"/>
@@ -5414,7 +6023,7 @@
     <w:abstractNumId w:val="4"/>
   </w:num>
   <w:num w:numId="11">
-    <w:abstractNumId w:val="13"/>
+    <w:abstractNumId w:val="14"/>
   </w:num>
   <w:num w:numId="12">
     <w:abstractNumId w:val="3"/>
@@ -5424,6 +6033,9 @@
   </w:num>
   <w:num w:numId="14">
     <w:abstractNumId w:val="12"/>
+  </w:num>
+  <w:num w:numId="15">
+    <w:abstractNumId w:val="13"/>
   </w:num>
 </w:numbering>
 </file>
@@ -6357,6 +6969,63 @@
       <w:ind w:left="220"/>
     </w:pPr>
   </w:style>
+  <w:style w:type="table" w:styleId="GridTable1Light-Accent1">
+    <w:name w:val="Grid Table 1 Light Accent 1"/>
+    <w:basedOn w:val="TableNormal"/>
+    <w:uiPriority w:val="46"/>
+    <w:rsid w:val="00EB576B"/>
+    <w:pPr>
+      <w:spacing w:after="0" w:line="240" w:lineRule="auto"/>
+    </w:pPr>
+    <w:tblPr>
+      <w:tblStyleRowBandSize w:val="1"/>
+      <w:tblStyleColBandSize w:val="1"/>
+      <w:tblBorders>
+        <w:top w:val="single" w:sz="4" w:space="0" w:color="B4C6E7" w:themeColor="accent1" w:themeTint="66"/>
+        <w:left w:val="single" w:sz="4" w:space="0" w:color="B4C6E7" w:themeColor="accent1" w:themeTint="66"/>
+        <w:bottom w:val="single" w:sz="4" w:space="0" w:color="B4C6E7" w:themeColor="accent1" w:themeTint="66"/>
+        <w:right w:val="single" w:sz="4" w:space="0" w:color="B4C6E7" w:themeColor="accent1" w:themeTint="66"/>
+        <w:insideH w:val="single" w:sz="4" w:space="0" w:color="B4C6E7" w:themeColor="accent1" w:themeTint="66"/>
+        <w:insideV w:val="single" w:sz="4" w:space="0" w:color="B4C6E7" w:themeColor="accent1" w:themeTint="66"/>
+      </w:tblBorders>
+    </w:tblPr>
+    <w:tblStylePr w:type="firstRow">
+      <w:rPr>
+        <w:b/>
+        <w:bCs/>
+      </w:rPr>
+      <w:tblPr/>
+      <w:tcPr>
+        <w:tcBorders>
+          <w:bottom w:val="single" w:sz="12" w:space="0" w:color="8EAADB" w:themeColor="accent1" w:themeTint="99"/>
+        </w:tcBorders>
+      </w:tcPr>
+    </w:tblStylePr>
+    <w:tblStylePr w:type="lastRow">
+      <w:rPr>
+        <w:b/>
+        <w:bCs/>
+      </w:rPr>
+      <w:tblPr/>
+      <w:tcPr>
+        <w:tcBorders>
+          <w:top w:val="double" w:sz="2" w:space="0" w:color="8EAADB" w:themeColor="accent1" w:themeTint="99"/>
+        </w:tcBorders>
+      </w:tcPr>
+    </w:tblStylePr>
+    <w:tblStylePr w:type="firstCol">
+      <w:rPr>
+        <w:b/>
+        <w:bCs/>
+      </w:rPr>
+    </w:tblStylePr>
+    <w:tblStylePr w:type="lastCol">
+      <w:rPr>
+        <w:b/>
+        <w:bCs/>
+      </w:rPr>
+    </w:tblStylePr>
+  </w:style>
 </w:styles>
 </file>
 
@@ -6689,7 +7358,7 @@
 </file>
 
 <file path=customXml/itemProps2.xml><?xml version="1.0" encoding="utf-8"?>
-<ds:datastoreItem xmlns:ds="http://schemas.openxmlformats.org/officeDocument/2006/customXml" ds:itemID="{614C27EB-F078-4697-9C72-81C8B58EC6F6}">
+<ds:datastoreItem xmlns:ds="http://schemas.openxmlformats.org/officeDocument/2006/customXml" ds:itemID="{F8C7CB9E-0A8A-4E49-8E84-37B734768D54}">
   <ds:schemaRefs>
     <ds:schemaRef ds:uri="http://schemas.openxmlformats.org/officeDocument/2006/bibliography"/>
   </ds:schemaRefs>

</xml_diff>

<commit_message>
#82: write-up.docx, add introduction section
</commit_message>
<xml_diff>
--- a/write-up.docx
+++ b/write-up.docx
@@ -214,7 +214,25 @@
                                           <w:sz w:val="32"/>
                                           <w:szCs w:val="32"/>
                                         </w:rPr>
-                                        <w:t>Kent Appiah, Seán Hayes &amp; Jeff Levesque</w:t>
+                                        <w:t xml:space="preserve">Kent Appiah, </w:t>
+                                      </w:r>
+                                      <w:proofErr w:type="spellStart"/>
+                                      <w:r>
+                                        <w:rPr>
+                                          <w:color w:val="FFFFFF" w:themeColor="background1"/>
+                                          <w:sz w:val="32"/>
+                                          <w:szCs w:val="32"/>
+                                        </w:rPr>
+                                        <w:t>Seán</w:t>
+                                      </w:r>
+                                      <w:proofErr w:type="spellEnd"/>
+                                      <w:r>
+                                        <w:rPr>
+                                          <w:color w:val="FFFFFF" w:themeColor="background1"/>
+                                          <w:sz w:val="32"/>
+                                          <w:szCs w:val="32"/>
+                                        </w:rPr>
+                                        <w:t xml:space="preserve"> Hayes &amp; Jeff Levesque</w:t>
                                       </w:r>
                                     </w:p>
                                   </w:sdtContent>
@@ -472,7 +490,25 @@
                                     <w:sz w:val="32"/>
                                     <w:szCs w:val="32"/>
                                   </w:rPr>
-                                  <w:t>Kent Appiah, Seán Hayes &amp; Jeff Levesque</w:t>
+                                  <w:t xml:space="preserve">Kent Appiah, </w:t>
+                                </w:r>
+                                <w:proofErr w:type="spellStart"/>
+                                <w:r>
+                                  <w:rPr>
+                                    <w:color w:val="FFFFFF" w:themeColor="background1"/>
+                                    <w:sz w:val="32"/>
+                                    <w:szCs w:val="32"/>
+                                  </w:rPr>
+                                  <w:t>Seán</w:t>
+                                </w:r>
+                                <w:proofErr w:type="spellEnd"/>
+                                <w:r>
+                                  <w:rPr>
+                                    <w:color w:val="FFFFFF" w:themeColor="background1"/>
+                                    <w:sz w:val="32"/>
+                                    <w:szCs w:val="32"/>
+                                  </w:rPr>
+                                  <w:t xml:space="preserve"> Hayes &amp; Jeff Levesque</w:t>
                                 </w:r>
                               </w:p>
                             </w:sdtContent>
@@ -729,7 +765,7 @@
           <w:r>
             <w:fldChar w:fldCharType="separate"/>
           </w:r>
-          <w:hyperlink w:anchor="_Toc11272572" w:history="1">
+          <w:hyperlink w:anchor="_Toc11351518" w:history="1">
             <w:r>
               <w:rPr>
                 <w:rStyle w:val="Hyperlink"/>
@@ -756,7 +792,7 @@
                 <w:noProof/>
                 <w:webHidden/>
               </w:rPr>
-              <w:instrText xml:space="preserve"> PAGEREF _Toc11272572 \h </w:instrText>
+              <w:instrText xml:space="preserve"> PAGEREF _Toc11351518 \h </w:instrText>
             </w:r>
             <w:r>
               <w:rPr>
@@ -798,7 +834,7 @@
               <w:noProof/>
             </w:rPr>
           </w:pPr>
-          <w:hyperlink w:anchor="_Toc11272573" w:history="1">
+          <w:hyperlink w:anchor="_Toc11351519" w:history="1">
             <w:r>
               <w:rPr>
                 <w:rStyle w:val="Hyperlink"/>
@@ -825,7 +861,7 @@
                 <w:noProof/>
                 <w:webHidden/>
               </w:rPr>
-              <w:instrText xml:space="preserve"> PAGEREF _Toc11272573 \h </w:instrText>
+              <w:instrText xml:space="preserve"> PAGEREF _Toc11351519 \h </w:instrText>
             </w:r>
             <w:r>
               <w:rPr>
@@ -867,7 +903,7 @@
               <w:noProof/>
             </w:rPr>
           </w:pPr>
-          <w:hyperlink w:anchor="_Toc11272574" w:history="1">
+          <w:hyperlink w:anchor="_Toc11351520" w:history="1">
             <w:r>
               <w:rPr>
                 <w:rStyle w:val="Hyperlink"/>
@@ -894,7 +930,7 @@
                 <w:noProof/>
                 <w:webHidden/>
               </w:rPr>
-              <w:instrText xml:space="preserve"> PAGEREF _Toc11272574 \h </w:instrText>
+              <w:instrText xml:space="preserve"> PAGEREF _Toc11351520 \h </w:instrText>
             </w:r>
             <w:r>
               <w:rPr>
@@ -936,7 +972,7 @@
               <w:noProof/>
             </w:rPr>
           </w:pPr>
-          <w:hyperlink w:anchor="_Toc11272575" w:history="1">
+          <w:hyperlink w:anchor="_Toc11351521" w:history="1">
             <w:r>
               <w:rPr>
                 <w:rStyle w:val="Hyperlink"/>
@@ -963,7 +999,7 @@
                 <w:noProof/>
                 <w:webHidden/>
               </w:rPr>
-              <w:instrText xml:space="preserve"> PAGEREF _Toc11272575 \h </w:instrText>
+              <w:instrText xml:space="preserve"> PAGEREF _Toc11351521 \h </w:instrText>
             </w:r>
             <w:r>
               <w:rPr>
@@ -1005,7 +1041,7 @@
               <w:noProof/>
             </w:rPr>
           </w:pPr>
-          <w:hyperlink w:anchor="_Toc11272576" w:history="1">
+          <w:hyperlink w:anchor="_Toc11351522" w:history="1">
             <w:r>
               <w:rPr>
                 <w:rStyle w:val="Hyperlink"/>
@@ -1032,7 +1068,7 @@
                 <w:noProof/>
                 <w:webHidden/>
               </w:rPr>
-              <w:instrText xml:space="preserve"> PAGEREF _Toc11272576 \h </w:instrText>
+              <w:instrText xml:space="preserve"> PAGEREF _Toc11351522 \h </w:instrText>
             </w:r>
             <w:r>
               <w:rPr>
@@ -1074,7 +1110,7 @@
               <w:noProof/>
             </w:rPr>
           </w:pPr>
-          <w:hyperlink w:anchor="_Toc11272577" w:history="1">
+          <w:hyperlink w:anchor="_Toc11351523" w:history="1">
             <w:r>
               <w:rPr>
                 <w:rStyle w:val="Hyperlink"/>
@@ -1101,7 +1137,7 @@
                 <w:noProof/>
                 <w:webHidden/>
               </w:rPr>
-              <w:instrText xml:space="preserve"> PAGEREF _Toc11272577 \h </w:instrText>
+              <w:instrText xml:space="preserve"> PAGEREF _Toc11351523 \h </w:instrText>
             </w:r>
             <w:r>
               <w:rPr>
@@ -1143,7 +1179,7 @@
               <w:noProof/>
             </w:rPr>
           </w:pPr>
-          <w:hyperlink w:anchor="_Toc11272578" w:history="1">
+          <w:hyperlink w:anchor="_Toc11351524" w:history="1">
             <w:r>
               <w:rPr>
                 <w:rStyle w:val="Hyperlink"/>
@@ -1170,7 +1206,7 @@
                 <w:noProof/>
                 <w:webHidden/>
               </w:rPr>
-              <w:instrText xml:space="preserve"> PAGEREF _Toc11272578 \h </w:instrText>
+              <w:instrText xml:space="preserve"> PAGEREF _Toc11351524 \h </w:instrText>
             </w:r>
             <w:r>
               <w:rPr>
@@ -1190,7 +1226,7 @@
                 <w:noProof/>
                 <w:webHidden/>
               </w:rPr>
-              <w:t>4</w:t>
+              <w:t>5</w:t>
             </w:r>
             <w:r>
               <w:rPr>
@@ -1212,7 +1248,7 @@
               <w:noProof/>
             </w:rPr>
           </w:pPr>
-          <w:hyperlink w:anchor="_Toc11272579" w:history="1">
+          <w:hyperlink w:anchor="_Toc11351525" w:history="1">
             <w:r>
               <w:rPr>
                 <w:rStyle w:val="Hyperlink"/>
@@ -1239,7 +1275,7 @@
                 <w:noProof/>
                 <w:webHidden/>
               </w:rPr>
-              <w:instrText xml:space="preserve"> PAGEREF _Toc11272579 \h </w:instrText>
+              <w:instrText xml:space="preserve"> PAGEREF _Toc11351525 \h </w:instrText>
             </w:r>
             <w:r>
               <w:rPr>
@@ -1259,7 +1295,7 @@
                 <w:noProof/>
                 <w:webHidden/>
               </w:rPr>
-              <w:t>4</w:t>
+              <w:t>5</w:t>
             </w:r>
             <w:r>
               <w:rPr>
@@ -1281,7 +1317,7 @@
               <w:noProof/>
             </w:rPr>
           </w:pPr>
-          <w:hyperlink w:anchor="_Toc11272580" w:history="1">
+          <w:hyperlink w:anchor="_Toc11351526" w:history="1">
             <w:r>
               <w:rPr>
                 <w:rStyle w:val="Hyperlink"/>
@@ -1308,7 +1344,7 @@
                 <w:noProof/>
                 <w:webHidden/>
               </w:rPr>
-              <w:instrText xml:space="preserve"> PAGEREF _Toc11272580 \h </w:instrText>
+              <w:instrText xml:space="preserve"> PAGEREF _Toc11351526 \h </w:instrText>
             </w:r>
             <w:r>
               <w:rPr>
@@ -1328,7 +1364,7 @@
                 <w:noProof/>
                 <w:webHidden/>
               </w:rPr>
-              <w:t>4</w:t>
+              <w:t>5</w:t>
             </w:r>
             <w:r>
               <w:rPr>
@@ -1350,7 +1386,7 @@
               <w:noProof/>
             </w:rPr>
           </w:pPr>
-          <w:hyperlink w:anchor="_Toc11272581" w:history="1">
+          <w:hyperlink w:anchor="_Toc11351527" w:history="1">
             <w:r>
               <w:rPr>
                 <w:rStyle w:val="Hyperlink"/>
@@ -1377,7 +1413,7 @@
                 <w:noProof/>
                 <w:webHidden/>
               </w:rPr>
-              <w:instrText xml:space="preserve"> PAGEREF _Toc11272581 \h </w:instrText>
+              <w:instrText xml:space="preserve"> PAGEREF _Toc11351527 \h </w:instrText>
             </w:r>
             <w:r>
               <w:rPr>
@@ -1397,7 +1433,76 @@
                 <w:noProof/>
                 <w:webHidden/>
               </w:rPr>
-              <w:t>4</w:t>
+              <w:t>5</w:t>
+            </w:r>
+            <w:r>
+              <w:rPr>
+                <w:noProof/>
+                <w:webHidden/>
+              </w:rPr>
+              <w:fldChar w:fldCharType="end"/>
+            </w:r>
+          </w:hyperlink>
+        </w:p>
+        <w:p>
+          <w:pPr>
+            <w:pStyle w:val="TOC2"/>
+            <w:tabs>
+              <w:tab w:val="right" w:leader="dot" w:pos="9350"/>
+            </w:tabs>
+            <w:rPr>
+              <w:rFonts w:eastAsiaTheme="minorEastAsia"/>
+              <w:noProof/>
+            </w:rPr>
+          </w:pPr>
+          <w:hyperlink w:anchor="_Toc11351528" w:history="1">
+            <w:r>
+              <w:rPr>
+                <w:rStyle w:val="Hyperlink"/>
+                <w:noProof/>
+              </w:rPr>
+              <w:t>Topic Model</w:t>
+            </w:r>
+            <w:r>
+              <w:rPr>
+                <w:noProof/>
+                <w:webHidden/>
+              </w:rPr>
+              <w:tab/>
+            </w:r>
+            <w:r>
+              <w:rPr>
+                <w:noProof/>
+                <w:webHidden/>
+              </w:rPr>
+              <w:fldChar w:fldCharType="begin"/>
+            </w:r>
+            <w:r>
+              <w:rPr>
+                <w:noProof/>
+                <w:webHidden/>
+              </w:rPr>
+              <w:instrText xml:space="preserve"> PAGEREF _Toc11351528 \h </w:instrText>
+            </w:r>
+            <w:r>
+              <w:rPr>
+                <w:noProof/>
+                <w:webHidden/>
+              </w:rPr>
+            </w:r>
+            <w:r>
+              <w:rPr>
+                <w:noProof/>
+                <w:webHidden/>
+              </w:rPr>
+              <w:fldChar w:fldCharType="separate"/>
+            </w:r>
+            <w:r>
+              <w:rPr>
+                <w:noProof/>
+                <w:webHidden/>
+              </w:rPr>
+              <w:t>5</w:t>
             </w:r>
             <w:r>
               <w:rPr>
@@ -1419,7 +1524,7 @@
               <w:noProof/>
             </w:rPr>
           </w:pPr>
-          <w:hyperlink w:anchor="_Toc11272582" w:history="1">
+          <w:hyperlink w:anchor="_Toc11351529" w:history="1">
             <w:r>
               <w:rPr>
                 <w:rStyle w:val="Hyperlink"/>
@@ -1446,7 +1551,7 @@
                 <w:noProof/>
                 <w:webHidden/>
               </w:rPr>
-              <w:instrText xml:space="preserve"> PAGEREF _Toc11272582 \h </w:instrText>
+              <w:instrText xml:space="preserve"> PAGEREF _Toc11351529 \h </w:instrText>
             </w:r>
             <w:r>
               <w:rPr>
@@ -1466,7 +1571,7 @@
                 <w:noProof/>
                 <w:webHidden/>
               </w:rPr>
-              <w:t>4</w:t>
+              <w:t>5</w:t>
             </w:r>
             <w:r>
               <w:rPr>
@@ -1488,7 +1593,7 @@
               <w:noProof/>
             </w:rPr>
           </w:pPr>
-          <w:hyperlink w:anchor="_Toc11272583" w:history="1">
+          <w:hyperlink w:anchor="_Toc11351530" w:history="1">
             <w:r>
               <w:rPr>
                 <w:rStyle w:val="Hyperlink"/>
@@ -1515,7 +1620,7 @@
                 <w:noProof/>
                 <w:webHidden/>
               </w:rPr>
-              <w:instrText xml:space="preserve"> PAGEREF _Toc11272583 \h </w:instrText>
+              <w:instrText xml:space="preserve"> PAGEREF _Toc11351530 \h </w:instrText>
             </w:r>
             <w:r>
               <w:rPr>
@@ -1535,7 +1640,7 @@
                 <w:noProof/>
                 <w:webHidden/>
               </w:rPr>
-              <w:t>4</w:t>
+              <w:t>6</w:t>
             </w:r>
             <w:r>
               <w:rPr>
@@ -1557,7 +1662,7 @@
               <w:noProof/>
             </w:rPr>
           </w:pPr>
-          <w:hyperlink w:anchor="_Toc11272584" w:history="1">
+          <w:hyperlink w:anchor="_Toc11351531" w:history="1">
             <w:r>
               <w:rPr>
                 <w:rStyle w:val="Hyperlink"/>
@@ -1584,7 +1689,7 @@
                 <w:noProof/>
                 <w:webHidden/>
               </w:rPr>
-              <w:instrText xml:space="preserve"> PAGEREF _Toc11272584 \h </w:instrText>
+              <w:instrText xml:space="preserve"> PAGEREF _Toc11351531 \h </w:instrText>
             </w:r>
             <w:r>
               <w:rPr>
@@ -1604,7 +1709,7 @@
                 <w:noProof/>
                 <w:webHidden/>
               </w:rPr>
-              <w:t>5</w:t>
+              <w:t>6</w:t>
             </w:r>
             <w:r>
               <w:rPr>
@@ -1626,7 +1731,7 @@
               <w:noProof/>
             </w:rPr>
           </w:pPr>
-          <w:hyperlink w:anchor="_Toc11272585" w:history="1">
+          <w:hyperlink w:anchor="_Toc11351532" w:history="1">
             <w:r>
               <w:rPr>
                 <w:rStyle w:val="Hyperlink"/>
@@ -1653,7 +1758,7 @@
                 <w:noProof/>
                 <w:webHidden/>
               </w:rPr>
-              <w:instrText xml:space="preserve"> PAGEREF _Toc11272585 \h </w:instrText>
+              <w:instrText xml:space="preserve"> PAGEREF _Toc11351532 \h </w:instrText>
             </w:r>
             <w:r>
               <w:rPr>
@@ -1673,7 +1778,7 @@
                 <w:noProof/>
                 <w:webHidden/>
               </w:rPr>
-              <w:t>5</w:t>
+              <w:t>6</w:t>
             </w:r>
             <w:r>
               <w:rPr>
@@ -1695,7 +1800,7 @@
               <w:noProof/>
             </w:rPr>
           </w:pPr>
-          <w:hyperlink w:anchor="_Toc11272586" w:history="1">
+          <w:hyperlink w:anchor="_Toc11351533" w:history="1">
             <w:r>
               <w:rPr>
                 <w:rStyle w:val="Hyperlink"/>
@@ -1722,7 +1827,7 @@
                 <w:noProof/>
                 <w:webHidden/>
               </w:rPr>
-              <w:instrText xml:space="preserve"> PAGEREF _Toc11272586 \h </w:instrText>
+              <w:instrText xml:space="preserve"> PAGEREF _Toc11351533 \h </w:instrText>
             </w:r>
             <w:r>
               <w:rPr>
@@ -1742,7 +1847,7 @@
                 <w:noProof/>
                 <w:webHidden/>
               </w:rPr>
-              <w:t>5</w:t>
+              <w:t>6</w:t>
             </w:r>
             <w:r>
               <w:rPr>
@@ -1764,7 +1869,7 @@
               <w:noProof/>
             </w:rPr>
           </w:pPr>
-          <w:hyperlink w:anchor="_Toc11272587" w:history="1">
+          <w:hyperlink w:anchor="_Toc11351534" w:history="1">
             <w:r>
               <w:rPr>
                 <w:rStyle w:val="Hyperlink"/>
@@ -1791,7 +1896,7 @@
                 <w:noProof/>
                 <w:webHidden/>
               </w:rPr>
-              <w:instrText xml:space="preserve"> PAGEREF _Toc11272587 \h </w:instrText>
+              <w:instrText xml:space="preserve"> PAGEREF _Toc11351534 \h </w:instrText>
             </w:r>
             <w:r>
               <w:rPr>
@@ -1811,7 +1916,7 @@
                 <w:noProof/>
                 <w:webHidden/>
               </w:rPr>
-              <w:t>5</w:t>
+              <w:t>6</w:t>
             </w:r>
             <w:r>
               <w:rPr>
@@ -1870,7 +1975,7 @@
       <w:pPr>
         <w:pStyle w:val="Heading1"/>
       </w:pPr>
-      <w:bookmarkStart w:id="0" w:name="_Toc11272572"/>
+      <w:bookmarkStart w:id="0" w:name="_Toc11351518"/>
       <w:r>
         <w:lastRenderedPageBreak/>
         <w:t>Introduction</w:t>
@@ -1881,17 +1986,347 @@
       <w:pPr>
         <w:spacing w:line="240" w:lineRule="auto"/>
         <w:rPr>
-          <w:sz w:val="20"/>
-          <w:szCs w:val="20"/>
-        </w:rPr>
-      </w:pPr>
+          <w:sz w:val="24"/>
+          <w:szCs w:val="24"/>
+        </w:rPr>
+      </w:pPr>
+      <w:r>
+        <w:rPr>
+          <w:sz w:val="24"/>
+          <w:szCs w:val="24"/>
+        </w:rPr>
+        <w:t xml:space="preserve">Do the opinions of Financial Analysts on Twitter impact market sentiment and volatility? There are many financial analysts on twitter offering investment advice to millions of people </w:t>
+      </w:r>
+      <w:r>
+        <w:rPr>
+          <w:sz w:val="24"/>
+          <w:szCs w:val="24"/>
+        </w:rPr>
+        <w:t>daily</w:t>
+      </w:r>
+      <w:r>
+        <w:rPr>
+          <w:sz w:val="24"/>
+          <w:szCs w:val="24"/>
+        </w:rPr>
+        <w:t>. These analysts also have other mediums outside of Twitter</w:t>
+      </w:r>
+      <w:r>
+        <w:rPr>
+          <w:sz w:val="24"/>
+          <w:szCs w:val="24"/>
+        </w:rPr>
+        <w:t xml:space="preserve">, including </w:t>
+      </w:r>
+      <w:r>
+        <w:rPr>
+          <w:sz w:val="24"/>
+          <w:szCs w:val="24"/>
+        </w:rPr>
+        <w:t>TV shows, blogs and newspaper columns</w:t>
+      </w:r>
+      <w:r>
+        <w:rPr>
+          <w:sz w:val="24"/>
+          <w:szCs w:val="24"/>
+        </w:rPr>
+        <w:t xml:space="preserve">.  </w:t>
+      </w:r>
+      <w:r>
+        <w:rPr>
+          <w:sz w:val="24"/>
+          <w:szCs w:val="24"/>
+        </w:rPr>
+        <w:t>However,</w:t>
+      </w:r>
+      <w:r>
+        <w:rPr>
+          <w:sz w:val="24"/>
+          <w:szCs w:val="24"/>
+        </w:rPr>
+        <w:t xml:space="preserve"> </w:t>
+      </w:r>
+      <w:r>
+        <w:rPr>
+          <w:sz w:val="24"/>
+          <w:szCs w:val="24"/>
+        </w:rPr>
+        <w:t>T</w:t>
+      </w:r>
+      <w:r>
+        <w:rPr>
+          <w:sz w:val="24"/>
+          <w:szCs w:val="24"/>
+        </w:rPr>
+        <w:t xml:space="preserve">witter can </w:t>
+      </w:r>
+      <w:r>
+        <w:rPr>
+          <w:sz w:val="24"/>
+          <w:szCs w:val="24"/>
+        </w:rPr>
+        <w:t>provide</w:t>
+      </w:r>
+      <w:r>
+        <w:rPr>
+          <w:sz w:val="24"/>
+          <w:szCs w:val="24"/>
+        </w:rPr>
+        <w:t xml:space="preserve"> </w:t>
+      </w:r>
+      <w:r>
+        <w:rPr>
+          <w:sz w:val="24"/>
+          <w:szCs w:val="24"/>
+        </w:rPr>
+        <w:t xml:space="preserve">overall sentiment towards the market that analysts are portraying </w:t>
+      </w:r>
+      <w:r>
+        <w:rPr>
+          <w:sz w:val="24"/>
+          <w:szCs w:val="24"/>
+        </w:rPr>
+        <w:t>daily</w:t>
+      </w:r>
+      <w:r>
+        <w:rPr>
+          <w:sz w:val="24"/>
+          <w:szCs w:val="24"/>
+        </w:rPr>
+        <w:t xml:space="preserve">. </w:t>
+      </w:r>
+      <w:r>
+        <w:rPr>
+          <w:sz w:val="24"/>
+          <w:szCs w:val="24"/>
+        </w:rPr>
+        <w:t xml:space="preserve">For example, </w:t>
+      </w:r>
+      <w:r>
+        <w:rPr>
+          <w:sz w:val="24"/>
+          <w:szCs w:val="24"/>
+        </w:rPr>
+        <w:t xml:space="preserve">Jim Cramer </w:t>
+      </w:r>
+      <w:r>
+        <w:rPr>
+          <w:sz w:val="24"/>
+          <w:szCs w:val="24"/>
+        </w:rPr>
+        <w:t>is arguably the most famous financial analyst today</w:t>
+      </w:r>
+      <w:r>
+        <w:rPr>
+          <w:sz w:val="24"/>
+          <w:szCs w:val="24"/>
+        </w:rPr>
+        <w:t>, having</w:t>
+      </w:r>
+      <w:r>
+        <w:rPr>
+          <w:sz w:val="24"/>
+          <w:szCs w:val="24"/>
+        </w:rPr>
+        <w:t xml:space="preserve"> over 1.1 million followers on Twitter</w:t>
+      </w:r>
+      <w:r>
+        <w:rPr>
+          <w:sz w:val="24"/>
+          <w:szCs w:val="24"/>
+        </w:rPr>
+        <w:t>,</w:t>
+      </w:r>
+      <w:r>
+        <w:rPr>
+          <w:sz w:val="24"/>
+          <w:szCs w:val="24"/>
+        </w:rPr>
+        <w:t xml:space="preserve"> and host of the popular Mad Money </w:t>
+      </w:r>
+      <w:r>
+        <w:rPr>
+          <w:sz w:val="24"/>
+          <w:szCs w:val="24"/>
+        </w:rPr>
+        <w:t>television series</w:t>
+      </w:r>
+      <w:r>
+        <w:rPr>
+          <w:sz w:val="24"/>
+          <w:szCs w:val="24"/>
+        </w:rPr>
+        <w:t xml:space="preserve">. </w:t>
+      </w:r>
+      <w:r>
+        <w:rPr>
+          <w:sz w:val="24"/>
+          <w:szCs w:val="24"/>
+        </w:rPr>
+        <w:t>While audience members often look to financial analysts such as Jim Cramer, one may question</w:t>
+      </w:r>
+      <w:r>
+        <w:rPr>
+          <w:sz w:val="24"/>
+          <w:szCs w:val="24"/>
+        </w:rPr>
+        <w:t xml:space="preserve"> whether their advice </w:t>
+      </w:r>
+      <w:r>
+        <w:rPr>
+          <w:sz w:val="24"/>
+          <w:szCs w:val="24"/>
+        </w:rPr>
+        <w:t>impact</w:t>
+      </w:r>
+      <w:r>
+        <w:rPr>
+          <w:sz w:val="24"/>
+          <w:szCs w:val="24"/>
+        </w:rPr>
+        <w:t>s</w:t>
+      </w:r>
+      <w:r>
+        <w:rPr>
+          <w:sz w:val="24"/>
+          <w:szCs w:val="24"/>
+        </w:rPr>
+        <w:t xml:space="preserve"> </w:t>
+      </w:r>
+      <w:r>
+        <w:rPr>
+          <w:sz w:val="24"/>
+          <w:szCs w:val="24"/>
+        </w:rPr>
+        <w:t xml:space="preserve">the </w:t>
+      </w:r>
+      <w:r>
+        <w:rPr>
+          <w:sz w:val="24"/>
+          <w:szCs w:val="24"/>
+        </w:rPr>
+        <w:t xml:space="preserve">investment decisions </w:t>
+      </w:r>
+      <w:r>
+        <w:rPr>
+          <w:sz w:val="24"/>
+          <w:szCs w:val="24"/>
+        </w:rPr>
+        <w:t xml:space="preserve">of followers, </w:t>
+      </w:r>
+      <w:r>
+        <w:rPr>
+          <w:sz w:val="24"/>
+          <w:szCs w:val="24"/>
+        </w:rPr>
+        <w:t>and in turn, impacting market volatility?</w:t>
+      </w:r>
     </w:p>
     <w:p>
       <w:pPr>
         <w:spacing w:line="240" w:lineRule="auto"/>
         <w:rPr>
-          <w:sz w:val="20"/>
-          <w:szCs w:val="20"/>
+          <w:sz w:val="24"/>
+          <w:szCs w:val="24"/>
+        </w:rPr>
+      </w:pPr>
+      <w:r>
+        <w:rPr>
+          <w:sz w:val="24"/>
+          <w:szCs w:val="24"/>
+        </w:rPr>
+        <w:t xml:space="preserve">Market volatility is </w:t>
+      </w:r>
+      <w:r>
+        <w:rPr>
+          <w:sz w:val="24"/>
+          <w:szCs w:val="24"/>
+        </w:rPr>
+        <w:t>a statistical measure of dispersion relative to security or market index. Generally, higher volatility is a sign of greater risk since the range of possible values vary</w:t>
+      </w:r>
+      <w:r>
+        <w:rPr>
+          <w:sz w:val="24"/>
+          <w:szCs w:val="24"/>
+        </w:rPr>
+        <w:t xml:space="preserve"> relatively</w:t>
+      </w:r>
+      <w:r>
+        <w:rPr>
+          <w:sz w:val="24"/>
+          <w:szCs w:val="24"/>
+        </w:rPr>
+        <w:t xml:space="preserve"> more</w:t>
+      </w:r>
+      <w:r>
+        <w:rPr>
+          <w:rStyle w:val="FootnoteReference"/>
+          <w:rFonts w:ascii="Times New Roman" w:hAnsi="Times New Roman" w:cs="Times New Roman"/>
+          <w:sz w:val="24"/>
+          <w:szCs w:val="24"/>
+        </w:rPr>
+        <w:footnoteReference w:id="1"/>
+      </w:r>
+      <w:r>
+        <w:rPr>
+          <w:sz w:val="24"/>
+          <w:szCs w:val="24"/>
+        </w:rPr>
+        <w:t xml:space="preserve">. </w:t>
+      </w:r>
+      <w:r>
+        <w:rPr>
+          <w:sz w:val="24"/>
+          <w:szCs w:val="24"/>
+        </w:rPr>
+        <w:t>Market volatility can be tracked by using the CBOE Volatility Index (VIX)</w:t>
+      </w:r>
+      <w:r>
+        <w:rPr>
+          <w:sz w:val="24"/>
+          <w:szCs w:val="24"/>
+        </w:rPr>
+        <w:t>.</w:t>
+      </w:r>
+      <w:r>
+        <w:rPr>
+          <w:sz w:val="24"/>
+          <w:szCs w:val="24"/>
+        </w:rPr>
+        <w:t xml:space="preserve"> The VIX is a market index that represents the market's expectation of 30-day forward-looking volatility.  It is derived from the price inputs of the S&amp;P 500 index options; it provides a measure of market risk and investors' sentiments. The VIX is considered a reflection of investor sentiment; the higher the VIX is up, the higher the levels of investor anxiety and market volatility.</w:t>
+      </w:r>
+    </w:p>
+    <w:p>
+      <w:pPr>
+        <w:spacing w:line="240" w:lineRule="auto"/>
+        <w:rPr>
+          <w:sz w:val="24"/>
+          <w:szCs w:val="24"/>
+        </w:rPr>
+      </w:pPr>
+      <w:r>
+        <w:rPr>
+          <w:sz w:val="24"/>
+          <w:szCs w:val="24"/>
+        </w:rPr>
+        <w:t>If there is a correlation between the sentiment being portrayed by these analysts towards the market and the level of market volatility for that day, then this information can be a valuable tool for investors to incorporate into their investment strategy. Having advanced knowledge of when a market is about to increase in volatility would be invaluable to investors allowing them to adjust their portfolios preempting the market risk. Tweets have been known to impact the market before, on May 5th 2019, President Trump tweeted negatively about a Trade War with China and the VIX rose by as much as 46.1% intra-day the next market day, while the Dow Jones Industrial Average plunged by as much as 471 points .</w:t>
+      </w:r>
+    </w:p>
+    <w:p>
+      <w:pPr>
+        <w:spacing w:line="240" w:lineRule="auto"/>
+        <w:rPr>
+          <w:sz w:val="24"/>
+          <w:szCs w:val="24"/>
+        </w:rPr>
+      </w:pPr>
+    </w:p>
+    <w:p>
+      <w:pPr>
+        <w:spacing w:line="240" w:lineRule="auto"/>
+        <w:rPr>
+          <w:sz w:val="24"/>
+          <w:szCs w:val="24"/>
         </w:rPr>
         <w:sectPr>
           <w:headerReference w:type="first" r:id="rId11"/>
@@ -1908,11 +2343,704 @@
       <w:pPr>
         <w:pStyle w:val="Heading1"/>
       </w:pPr>
-      <w:bookmarkStart w:id="1" w:name="_Toc11272573"/>
+      <w:bookmarkStart w:id="1" w:name="_Toc11351519"/>
       <w:r>
         <w:t>Analysis</w:t>
       </w:r>
       <w:bookmarkEnd w:id="1"/>
+    </w:p>
+    <w:p>
+      <w:pPr>
+        <w:rPr>
+          <w:sz w:val="24"/>
+          <w:szCs w:val="24"/>
+        </w:rPr>
+      </w:pPr>
+      <w:r>
+        <w:rPr>
+          <w:sz w:val="24"/>
+          <w:szCs w:val="24"/>
+        </w:rPr>
+        <w:t>A</w:t>
+      </w:r>
+      <w:r>
+        <w:rPr>
+          <w:sz w:val="24"/>
+          <w:szCs w:val="24"/>
+        </w:rPr>
+        <w:t xml:space="preserve"> baseline exploration</w:t>
+      </w:r>
+      <w:r>
+        <w:rPr>
+          <w:sz w:val="24"/>
+          <w:szCs w:val="24"/>
+        </w:rPr>
+        <w:t xml:space="preserve"> was conducted</w:t>
+      </w:r>
+      <w:r>
+        <w:rPr>
+          <w:sz w:val="24"/>
+          <w:szCs w:val="24"/>
+        </w:rPr>
+        <w:t xml:space="preserve"> on the Nasdaq </w:t>
+      </w:r>
+      <w:r>
+        <w:rPr>
+          <w:sz w:val="24"/>
+          <w:szCs w:val="24"/>
+        </w:rPr>
+        <w:t xml:space="preserve">and VIX </w:t>
+      </w:r>
+      <w:r>
+        <w:rPr>
+          <w:sz w:val="24"/>
+          <w:szCs w:val="24"/>
+        </w:rPr>
+        <w:t>index</w:t>
+      </w:r>
+      <w:r>
+        <w:rPr>
+          <w:sz w:val="24"/>
+          <w:szCs w:val="24"/>
+        </w:rPr>
+        <w:t xml:space="preserve">, then expanded to determine – “Can market sentiment </w:t>
+      </w:r>
+      <w:r>
+        <w:rPr>
+          <w:sz w:val="24"/>
+          <w:szCs w:val="24"/>
+        </w:rPr>
+        <w:t>from financial analyst</w:t>
+      </w:r>
+      <w:r>
+        <w:rPr>
+          <w:sz w:val="24"/>
+          <w:szCs w:val="24"/>
+        </w:rPr>
+        <w:t>s</w:t>
+      </w:r>
+      <w:r>
+        <w:rPr>
+          <w:sz w:val="24"/>
+          <w:szCs w:val="24"/>
+        </w:rPr>
+        <w:t xml:space="preserve"> </w:t>
+      </w:r>
+      <w:r>
+        <w:rPr>
+          <w:sz w:val="24"/>
+          <w:szCs w:val="24"/>
+        </w:rPr>
+        <w:t>predict stock prices”?</w:t>
+      </w:r>
+      <w:r>
+        <w:rPr>
+          <w:sz w:val="24"/>
+          <w:szCs w:val="24"/>
+        </w:rPr>
+        <w:t xml:space="preserve"> To begin, stock prices</w:t>
+      </w:r>
+      <w:r>
+        <w:rPr>
+          <w:sz w:val="24"/>
+          <w:szCs w:val="24"/>
+        </w:rPr>
+        <w:t xml:space="preserve"> (y)</w:t>
+      </w:r>
+      <w:r>
+        <w:rPr>
+          <w:sz w:val="24"/>
+          <w:szCs w:val="24"/>
+        </w:rPr>
+        <w:t xml:space="preserve"> were binned into two classes</w:t>
+      </w:r>
+      <w:r>
+        <w:rPr>
+          <w:sz w:val="24"/>
+          <w:szCs w:val="24"/>
+        </w:rPr>
+        <w:t xml:space="preserve"> (up, down) </w:t>
+      </w:r>
+      <w:r>
+        <w:rPr>
+          <w:sz w:val="24"/>
+          <w:szCs w:val="24"/>
+        </w:rPr>
+        <w:sym w:font="Wingdings" w:char="F0E0"/>
+      </w:r>
+      <w:r>
+        <w:rPr>
+          <w:sz w:val="24"/>
+          <w:szCs w:val="24"/>
+        </w:rPr>
+        <w:t xml:space="preserve"> (0, 1). Specifically,</w:t>
+      </w:r>
+      <w:r>
+        <w:rPr>
+          <w:sz w:val="24"/>
+          <w:szCs w:val="24"/>
+        </w:rPr>
+        <w:t xml:space="preserve"> </w:t>
+      </w:r>
+      <w:r>
+        <w:rPr>
+          <w:sz w:val="24"/>
+          <w:szCs w:val="24"/>
+        </w:rPr>
+        <w:t>“</w:t>
+      </w:r>
+      <w:r>
+        <w:rPr>
+          <w:sz w:val="24"/>
+          <w:szCs w:val="24"/>
+        </w:rPr>
+        <w:t>up</w:t>
+      </w:r>
+      <w:r>
+        <w:rPr>
+          <w:sz w:val="24"/>
+          <w:szCs w:val="24"/>
+        </w:rPr>
+        <w:t>”</w:t>
+      </w:r>
+      <w:r>
+        <w:rPr>
+          <w:sz w:val="24"/>
+          <w:szCs w:val="24"/>
+        </w:rPr>
+        <w:t xml:space="preserve"> </w:t>
+      </w:r>
+      <w:r>
+        <w:rPr>
+          <w:sz w:val="24"/>
+          <w:szCs w:val="24"/>
+        </w:rPr>
+        <w:t xml:space="preserve">was assigned </w:t>
+      </w:r>
+      <w:r>
+        <w:rPr>
+          <w:sz w:val="24"/>
+          <w:szCs w:val="24"/>
+        </w:rPr>
+        <w:t xml:space="preserve">if the current day </w:t>
+      </w:r>
+      <w:r>
+        <w:rPr>
+          <w:rFonts w:ascii="Courier New" w:hAnsi="Courier New" w:cs="Courier New"/>
+          <w:sz w:val="24"/>
+          <w:szCs w:val="24"/>
+        </w:rPr>
+        <w:t>Index Value</w:t>
+      </w:r>
+      <w:r>
+        <w:rPr>
+          <w:sz w:val="24"/>
+          <w:szCs w:val="24"/>
+        </w:rPr>
+        <w:t xml:space="preserve"> </w:t>
+      </w:r>
+      <w:r>
+        <w:rPr>
+          <w:sz w:val="24"/>
+          <w:szCs w:val="24"/>
+        </w:rPr>
+        <w:t>wa</w:t>
+      </w:r>
+      <w:r>
+        <w:rPr>
+          <w:sz w:val="24"/>
+          <w:szCs w:val="24"/>
+        </w:rPr>
+        <w:t xml:space="preserve">s greater than the previous day; otherwise, </w:t>
+      </w:r>
+      <w:r>
+        <w:rPr>
+          <w:sz w:val="24"/>
+          <w:szCs w:val="24"/>
+        </w:rPr>
+        <w:t>assigned</w:t>
+      </w:r>
+      <w:r>
+        <w:rPr>
+          <w:sz w:val="24"/>
+          <w:szCs w:val="24"/>
+        </w:rPr>
+        <w:t xml:space="preserve"> </w:t>
+      </w:r>
+      <w:r>
+        <w:rPr>
+          <w:sz w:val="24"/>
+          <w:szCs w:val="24"/>
+        </w:rPr>
+        <w:t>down</w:t>
+      </w:r>
+      <w:r>
+        <w:rPr>
+          <w:sz w:val="24"/>
+          <w:szCs w:val="24"/>
+        </w:rPr>
+        <w:t>.</w:t>
+      </w:r>
+      <w:r>
+        <w:rPr>
+          <w:sz w:val="24"/>
+          <w:szCs w:val="24"/>
+        </w:rPr>
+        <w:t xml:space="preserve"> </w:t>
+      </w:r>
+      <w:r>
+        <w:rPr>
+          <w:sz w:val="24"/>
+          <w:szCs w:val="24"/>
+        </w:rPr>
+        <w:t xml:space="preserve">Next, </w:t>
+      </w:r>
+      <w:r>
+        <w:rPr>
+          <w:sz w:val="24"/>
+          <w:szCs w:val="24"/>
+        </w:rPr>
+        <w:t xml:space="preserve">tweets </w:t>
+      </w:r>
+      <w:r>
+        <w:rPr>
+          <w:sz w:val="24"/>
+          <w:szCs w:val="24"/>
+        </w:rPr>
+        <w:t>from</w:t>
+      </w:r>
+      <w:r>
+        <w:rPr>
+          <w:sz w:val="24"/>
+          <w:szCs w:val="24"/>
+        </w:rPr>
+        <w:t xml:space="preserve"> financial analysts</w:t>
+      </w:r>
+      <w:r>
+        <w:rPr>
+          <w:sz w:val="24"/>
+          <w:szCs w:val="24"/>
+        </w:rPr>
+        <w:t xml:space="preserve"> (X)</w:t>
+      </w:r>
+      <w:r>
+        <w:rPr>
+          <w:sz w:val="24"/>
+          <w:szCs w:val="24"/>
+        </w:rPr>
+        <w:t xml:space="preserve"> were vectorized using term frequency-inverse document frequency (TFIDF)</w:t>
+      </w:r>
+      <w:r>
+        <w:rPr>
+          <w:sz w:val="24"/>
+          <w:szCs w:val="24"/>
+        </w:rPr>
+        <w:t>.</w:t>
+      </w:r>
+      <w:r>
+        <w:rPr>
+          <w:sz w:val="24"/>
+          <w:szCs w:val="24"/>
+        </w:rPr>
+        <w:t xml:space="preserve"> </w:t>
+      </w:r>
+      <w:r>
+        <w:rPr>
+          <w:sz w:val="24"/>
+          <w:szCs w:val="24"/>
+        </w:rPr>
+        <w:t>Data was split into 80% train, and 20% test</w:t>
+      </w:r>
+      <w:r>
+        <w:rPr>
+          <w:sz w:val="24"/>
+          <w:szCs w:val="24"/>
+        </w:rPr>
+        <w:t>.</w:t>
+      </w:r>
+      <w:r>
+        <w:rPr>
+          <w:sz w:val="24"/>
+          <w:szCs w:val="24"/>
+        </w:rPr>
+        <w:t xml:space="preserve"> </w:t>
+      </w:r>
+      <w:r>
+        <w:rPr>
+          <w:sz w:val="24"/>
+          <w:szCs w:val="24"/>
+        </w:rPr>
+        <w:t>Bernoulli Naïve Bayes</w:t>
+      </w:r>
+      <w:r>
+        <w:rPr>
+          <w:sz w:val="24"/>
+          <w:szCs w:val="24"/>
+        </w:rPr>
+        <w:t xml:space="preserve"> (BNB)</w:t>
+      </w:r>
+      <w:r>
+        <w:rPr>
+          <w:sz w:val="24"/>
+          <w:szCs w:val="24"/>
+        </w:rPr>
+        <w:t>, Multinomial Naïve Bayes</w:t>
+      </w:r>
+      <w:r>
+        <w:rPr>
+          <w:sz w:val="24"/>
+          <w:szCs w:val="24"/>
+        </w:rPr>
+        <w:t xml:space="preserve"> (MNB)</w:t>
+      </w:r>
+      <w:r>
+        <w:rPr>
+          <w:sz w:val="24"/>
+          <w:szCs w:val="24"/>
+        </w:rPr>
+        <w:t>, and Support Vector Machine</w:t>
+      </w:r>
+      <w:r>
+        <w:rPr>
+          <w:sz w:val="24"/>
+          <w:szCs w:val="24"/>
+        </w:rPr>
+        <w:t xml:space="preserve"> (SVM)</w:t>
+      </w:r>
+      <w:r>
+        <w:rPr>
+          <w:sz w:val="24"/>
+          <w:szCs w:val="24"/>
+        </w:rPr>
+        <w:t xml:space="preserve"> were created for each modal category.</w:t>
+      </w:r>
+    </w:p>
+    <w:p>
+      <w:pPr>
+        <w:rPr>
+          <w:sz w:val="24"/>
+          <w:szCs w:val="24"/>
+        </w:rPr>
+      </w:pPr>
+      <w:r>
+        <w:rPr>
+          <w:sz w:val="24"/>
+          <w:szCs w:val="24"/>
+        </w:rPr>
+        <w:lastRenderedPageBreak/>
+        <w:t>A second part of the baseline exploration</w:t>
+      </w:r>
+      <w:r>
+        <w:rPr>
+          <w:sz w:val="24"/>
+          <w:szCs w:val="24"/>
+        </w:rPr>
+        <w:t xml:space="preserve"> includ</w:t>
+      </w:r>
+      <w:r>
+        <w:rPr>
+          <w:sz w:val="24"/>
+          <w:szCs w:val="24"/>
+        </w:rPr>
+        <w:t>e</w:t>
+      </w:r>
+      <w:r>
+        <w:rPr>
+          <w:sz w:val="24"/>
+          <w:szCs w:val="24"/>
+        </w:rPr>
+        <w:t xml:space="preserve"> determining sentiment scores between a range of [0, 1]. </w:t>
+      </w:r>
+      <w:r>
+        <w:rPr>
+          <w:sz w:val="24"/>
+          <w:szCs w:val="24"/>
+        </w:rPr>
+        <w:t>M</w:t>
+      </w:r>
+      <w:r>
+        <w:rPr>
+          <w:sz w:val="24"/>
+          <w:szCs w:val="24"/>
+        </w:rPr>
+        <w:t>easures of</w:t>
+      </w:r>
+      <w:r>
+        <w:rPr>
+          <w:sz w:val="24"/>
+          <w:szCs w:val="24"/>
+        </w:rPr>
+        <w:t xml:space="preserve"> negative, neutral, and positive </w:t>
+      </w:r>
+      <w:r>
+        <w:rPr>
+          <w:sz w:val="24"/>
+          <w:szCs w:val="24"/>
+        </w:rPr>
+        <w:t xml:space="preserve">was computed for each </w:t>
+      </w:r>
+      <w:r>
+        <w:rPr>
+          <w:sz w:val="24"/>
+          <w:szCs w:val="24"/>
+        </w:rPr>
+        <w:t>day</w:t>
+      </w:r>
+      <w:r>
+        <w:rPr>
+          <w:sz w:val="24"/>
+          <w:szCs w:val="24"/>
+        </w:rPr>
+        <w:t>.</w:t>
+      </w:r>
+      <w:r>
+        <w:rPr>
+          <w:sz w:val="24"/>
+          <w:szCs w:val="24"/>
+        </w:rPr>
+        <w:t xml:space="preserve"> Thus, timeseries methodologies were computed </w:t>
+      </w:r>
+      <w:r>
+        <w:rPr>
+          <w:sz w:val="24"/>
+          <w:szCs w:val="24"/>
+        </w:rPr>
+        <w:t xml:space="preserve">including </w:t>
+      </w:r>
+      <w:r>
+        <w:rPr>
+          <w:sz w:val="24"/>
+          <w:szCs w:val="24"/>
+        </w:rPr>
+        <w:t xml:space="preserve">Granger causality test, </w:t>
+      </w:r>
+      <w:r>
+        <w:rPr>
+          <w:sz w:val="24"/>
+          <w:szCs w:val="24"/>
+        </w:rPr>
+        <w:t xml:space="preserve">ARIMA, </w:t>
+      </w:r>
+      <w:r>
+        <w:rPr>
+          <w:sz w:val="24"/>
+          <w:szCs w:val="24"/>
+        </w:rPr>
+        <w:t xml:space="preserve">and </w:t>
+      </w:r>
+      <w:r>
+        <w:rPr>
+          <w:sz w:val="24"/>
+          <w:szCs w:val="24"/>
+        </w:rPr>
+        <w:t>Long Short-Term Memory (LSTM)</w:t>
+      </w:r>
+      <w:r>
+        <w:rPr>
+          <w:sz w:val="24"/>
+          <w:szCs w:val="24"/>
+        </w:rPr>
+        <w:t>. While the Granger test is ideal for the ARIMA model, autocorrelation (ACF) and partial autocorrelation (PACF) were not utilized to determine appropriate (</w:t>
+      </w:r>
+      <w:proofErr w:type="spellStart"/>
+      <w:r>
+        <w:rPr>
+          <w:sz w:val="24"/>
+          <w:szCs w:val="24"/>
+        </w:rPr>
+        <w:t>p,q,d</w:t>
+      </w:r>
+      <w:proofErr w:type="spellEnd"/>
+      <w:r>
+        <w:rPr>
+          <w:sz w:val="24"/>
+          <w:szCs w:val="24"/>
+        </w:rPr>
+        <w:t>) components</w:t>
+      </w:r>
+      <w:r>
+        <w:rPr>
+          <w:sz w:val="24"/>
+          <w:szCs w:val="24"/>
+        </w:rPr>
+        <w:t xml:space="preserve"> for stationarity</w:t>
+      </w:r>
+      <w:r>
+        <w:rPr>
+          <w:sz w:val="24"/>
+          <w:szCs w:val="24"/>
+        </w:rPr>
+        <w:t>.</w:t>
+      </w:r>
+      <w:r>
+        <w:rPr>
+          <w:sz w:val="24"/>
+          <w:szCs w:val="24"/>
+        </w:rPr>
+        <w:t xml:space="preserve"> </w:t>
+      </w:r>
+      <w:r>
+        <w:rPr>
+          <w:sz w:val="24"/>
+          <w:szCs w:val="24"/>
+        </w:rPr>
+        <w:t xml:space="preserve">Moreover, a </w:t>
+      </w:r>
+      <w:r>
+        <w:rPr>
+          <w:sz w:val="24"/>
+          <w:szCs w:val="24"/>
+        </w:rPr>
+        <w:t xml:space="preserve">future study may utilize </w:t>
+      </w:r>
+      <w:r>
+        <w:rPr>
+          <w:sz w:val="24"/>
+          <w:szCs w:val="24"/>
+        </w:rPr>
+        <w:t>both ACF and PACF</w:t>
+      </w:r>
+      <w:r>
+        <w:rPr>
+          <w:sz w:val="24"/>
+          <w:szCs w:val="24"/>
+        </w:rPr>
+        <w:t xml:space="preserve"> to find optimal hyperparameters</w:t>
+      </w:r>
+      <w:r>
+        <w:rPr>
+          <w:sz w:val="24"/>
+          <w:szCs w:val="24"/>
+        </w:rPr>
+        <w:t xml:space="preserve">. However, </w:t>
+      </w:r>
+      <w:r>
+        <w:rPr>
+          <w:sz w:val="24"/>
+          <w:szCs w:val="24"/>
+        </w:rPr>
+        <w:t xml:space="preserve">a custom grid search method </w:t>
+      </w:r>
+      <w:r>
+        <w:rPr>
+          <w:sz w:val="24"/>
+          <w:szCs w:val="24"/>
+        </w:rPr>
+        <w:t>c</w:t>
+      </w:r>
+      <w:r>
+        <w:rPr>
+          <w:sz w:val="24"/>
+          <w:szCs w:val="24"/>
+        </w:rPr>
+        <w:t>ould provide an automated method</w:t>
+      </w:r>
+      <w:r>
+        <w:rPr>
+          <w:sz w:val="24"/>
+          <w:szCs w:val="24"/>
+        </w:rPr>
+        <w:t xml:space="preserve"> that could implicitly resolve stationarity.</w:t>
+      </w:r>
+    </w:p>
+    <w:p>
+      <w:pPr>
+        <w:rPr>
+          <w:sz w:val="24"/>
+          <w:szCs w:val="24"/>
+        </w:rPr>
+      </w:pPr>
+      <w:r>
+        <w:rPr>
+          <w:sz w:val="24"/>
+          <w:szCs w:val="24"/>
+        </w:rPr>
+        <w:t xml:space="preserve">Finally, </w:t>
+      </w:r>
+      <w:r>
+        <w:rPr>
+          <w:sz w:val="24"/>
+          <w:szCs w:val="24"/>
+        </w:rPr>
+        <w:t>topic modeling</w:t>
+      </w:r>
+      <w:r>
+        <w:rPr>
+          <w:sz w:val="24"/>
+          <w:szCs w:val="24"/>
+        </w:rPr>
+        <w:t xml:space="preserve"> (TM) </w:t>
+      </w:r>
+      <w:r>
+        <w:rPr>
+          <w:sz w:val="24"/>
+          <w:szCs w:val="24"/>
+        </w:rPr>
+        <w:t>was conducted using L</w:t>
+      </w:r>
+      <w:r>
+        <w:rPr>
+          <w:sz w:val="24"/>
+          <w:szCs w:val="24"/>
+        </w:rPr>
+        <w:t>atent</w:t>
+      </w:r>
+      <w:r>
+        <w:rPr>
+          <w:sz w:val="24"/>
+          <w:szCs w:val="24"/>
+        </w:rPr>
+        <w:t xml:space="preserve"> D</w:t>
+      </w:r>
+      <w:r>
+        <w:rPr>
+          <w:sz w:val="24"/>
+          <w:szCs w:val="24"/>
+        </w:rPr>
+        <w:t>irichlet</w:t>
+      </w:r>
+      <w:r>
+        <w:rPr>
+          <w:sz w:val="24"/>
+          <w:szCs w:val="24"/>
+        </w:rPr>
+        <w:t xml:space="preserve"> A</w:t>
+      </w:r>
+      <w:r>
+        <w:rPr>
+          <w:sz w:val="24"/>
+          <w:szCs w:val="24"/>
+        </w:rPr>
+        <w:t>llocation</w:t>
+      </w:r>
+      <w:r>
+        <w:rPr>
+          <w:sz w:val="24"/>
+          <w:szCs w:val="24"/>
+        </w:rPr>
+        <w:t xml:space="preserve"> (LDA).</w:t>
+      </w:r>
+      <w:r>
+        <w:rPr>
+          <w:sz w:val="24"/>
+          <w:szCs w:val="24"/>
+        </w:rPr>
+        <w:t xml:space="preserve"> Specifically, the above baseline exploration was repeated for select stock tickers determined by </w:t>
+      </w:r>
+      <w:r>
+        <w:rPr>
+          <w:sz w:val="24"/>
+          <w:szCs w:val="24"/>
+        </w:rPr>
+        <w:t xml:space="preserve">the </w:t>
+      </w:r>
+      <w:r>
+        <w:rPr>
+          <w:sz w:val="24"/>
+          <w:szCs w:val="24"/>
+        </w:rPr>
+        <w:t>TM.</w:t>
+      </w:r>
     </w:p>
     <w:p>
       <w:pPr>
@@ -1929,7 +3057,7 @@
           <w:tab w:val="left" w:pos="2730"/>
         </w:tabs>
       </w:pPr>
-      <w:bookmarkStart w:id="2" w:name="_Toc11272574"/>
+      <w:bookmarkStart w:id="2" w:name="_Toc11351520"/>
       <w:r>
         <w:t>Data Preparation</w:t>
       </w:r>
@@ -1940,7 +3068,7 @@
       <w:pPr>
         <w:pStyle w:val="Heading2"/>
       </w:pPr>
-      <w:bookmarkStart w:id="3" w:name="_Toc11272575"/>
+      <w:bookmarkStart w:id="3" w:name="_Toc11351521"/>
       <w:r>
         <w:t>Twitter API</w:t>
       </w:r>
@@ -1967,7 +3095,7 @@
           <w:sz w:val="24"/>
           <w:szCs w:val="24"/>
         </w:rPr>
-        <w:footnoteReference w:id="1"/>
+        <w:footnoteReference w:id="2"/>
       </w:r>
       <w:r>
         <w:rPr>
@@ -2003,7 +3131,7 @@
           <w:sz w:val="24"/>
           <w:szCs w:val="24"/>
         </w:rPr>
-        <w:footnoteReference w:id="2"/>
+        <w:footnoteReference w:id="3"/>
       </w:r>
       <w:r>
         <w:rPr>
@@ -2059,7 +3187,22 @@
           <w:sz w:val="24"/>
           <w:szCs w:val="24"/>
         </w:rPr>
-        <w:t xml:space="preserve"> (config--TEMPLATE.py)</w:t>
+        <w:t xml:space="preserve"> (</w:t>
+      </w:r>
+      <w:r>
+        <w:rPr>
+          <w:rFonts w:ascii="Courier New" w:hAnsi="Courier New" w:cs="Courier New"/>
+          <w:sz w:val="24"/>
+          <w:szCs w:val="24"/>
+        </w:rPr>
+        <w:t>config--TEMPLATE.py</w:t>
+      </w:r>
+      <w:r>
+        <w:rPr>
+          <w:sz w:val="24"/>
+          <w:szCs w:val="24"/>
+        </w:rPr>
+        <w:t>)</w:t>
       </w:r>
       <w:r>
         <w:rPr>
@@ -2108,7 +3251,22 @@
           <w:sz w:val="24"/>
           <w:szCs w:val="24"/>
         </w:rPr>
-        <w:t xml:space="preserve">This file was copied as config.py, with values properly substituted. </w:t>
+        <w:t xml:space="preserve">This file was copied as </w:t>
+      </w:r>
+      <w:r>
+        <w:rPr>
+          <w:rFonts w:ascii="Courier New" w:hAnsi="Courier New" w:cs="Courier New"/>
+          <w:sz w:val="24"/>
+          <w:szCs w:val="24"/>
+        </w:rPr>
+        <w:t>config.py</w:t>
+      </w:r>
+      <w:r>
+        <w:rPr>
+          <w:sz w:val="24"/>
+          <w:szCs w:val="24"/>
+        </w:rPr>
+        <w:t xml:space="preserve">, with values properly substituted. </w:t>
       </w:r>
       <w:r>
         <w:rPr>
@@ -2143,15 +3301,24 @@
           <w:sz w:val="24"/>
           <w:szCs w:val="24"/>
         </w:rPr>
-        <w:t xml:space="preserve"> the Twython</w:t>
-      </w:r>
+        <w:t xml:space="preserve"> the </w:t>
+      </w:r>
+      <w:proofErr w:type="spellStart"/>
+      <w:r>
+        <w:rPr>
+          <w:sz w:val="24"/>
+          <w:szCs w:val="24"/>
+        </w:rPr>
+        <w:t>Twython</w:t>
+      </w:r>
+      <w:proofErr w:type="spellEnd"/>
       <w:r>
         <w:rPr>
           <w:rStyle w:val="FootnoteReference"/>
           <w:sz w:val="24"/>
           <w:szCs w:val="24"/>
         </w:rPr>
-        <w:footnoteReference w:id="3"/>
+        <w:footnoteReference w:id="4"/>
       </w:r>
       <w:r>
         <w:rPr>
@@ -2229,7 +3396,7 @@
           <w:sz w:val="24"/>
           <w:szCs w:val="24"/>
         </w:rPr>
-        <w:footnoteReference w:id="4"/>
+        <w:footnoteReference w:id="5"/>
       </w:r>
       <w:r>
         <w:rPr>
@@ -2314,7 +3481,7 @@
           <w:sz w:val="24"/>
           <w:szCs w:val="24"/>
         </w:rPr>
-        <w:footnoteReference w:id="5"/>
+        <w:footnoteReference w:id="6"/>
       </w:r>
       <w:r>
         <w:rPr>
@@ -2384,20 +3551,15 @@
           <w:szCs w:val="24"/>
         </w:rPr>
       </w:pPr>
-      <w:r>
-        <w:rPr>
-          <w:sz w:val="24"/>
-          <w:szCs w:val="24"/>
-        </w:rPr>
-        <w:t>J</w:t>
-      </w:r>
-      <w:r>
-        <w:rPr>
-          <w:sz w:val="24"/>
-          <w:szCs w:val="24"/>
-        </w:rPr>
-        <w:t>imcramer</w:t>
-      </w:r>
+      <w:proofErr w:type="spellStart"/>
+      <w:r>
+        <w:rPr>
+          <w:sz w:val="24"/>
+          <w:szCs w:val="24"/>
+        </w:rPr>
+        <w:t>Jimcramer</w:t>
+      </w:r>
+      <w:proofErr w:type="spellEnd"/>
     </w:p>
     <w:p>
       <w:pPr>
@@ -2412,6 +3574,7 @@
           <w:szCs w:val="24"/>
         </w:rPr>
       </w:pPr>
+      <w:proofErr w:type="spellStart"/>
       <w:r>
         <w:rPr>
           <w:sz w:val="24"/>
@@ -2419,6 +3582,7 @@
         </w:rPr>
         <w:t>ReformedBroker</w:t>
       </w:r>
+      <w:proofErr w:type="spellEnd"/>
     </w:p>
     <w:p>
       <w:pPr>
@@ -2433,6 +3597,7 @@
           <w:szCs w:val="24"/>
         </w:rPr>
       </w:pPr>
+      <w:proofErr w:type="spellStart"/>
       <w:r>
         <w:rPr>
           <w:sz w:val="24"/>
@@ -2440,6 +3605,7 @@
         </w:rPr>
         <w:t>TheStalwart</w:t>
       </w:r>
+      <w:proofErr w:type="spellEnd"/>
     </w:p>
     <w:p>
       <w:pPr>
@@ -2454,6 +3620,7 @@
           <w:szCs w:val="24"/>
         </w:rPr>
       </w:pPr>
+      <w:proofErr w:type="spellStart"/>
       <w:r>
         <w:rPr>
           <w:sz w:val="24"/>
@@ -2461,6 +3628,7 @@
         </w:rPr>
         <w:t>LizAnnSonders</w:t>
       </w:r>
+      <w:proofErr w:type="spellEnd"/>
     </w:p>
     <w:p>
       <w:pPr>
@@ -2475,6 +3643,7 @@
           <w:szCs w:val="24"/>
         </w:rPr>
       </w:pPr>
+      <w:proofErr w:type="spellStart"/>
       <w:r>
         <w:rPr>
           <w:sz w:val="24"/>
@@ -2482,6 +3651,7 @@
         </w:rPr>
         <w:t>SJosephBurns</w:t>
       </w:r>
+      <w:proofErr w:type="spellEnd"/>
     </w:p>
     <w:p>
       <w:pPr>
@@ -2538,12 +3708,21 @@
         </w:rPr>
         <w:t xml:space="preserve"> </w:t>
       </w:r>
-      <w:r>
-        <w:rPr>
-          <w:sz w:val="24"/>
-          <w:szCs w:val="24"/>
-        </w:rPr>
-        <w:t xml:space="preserve">dataframe </w:t>
+      <w:proofErr w:type="spellStart"/>
+      <w:r>
+        <w:rPr>
+          <w:sz w:val="24"/>
+          <w:szCs w:val="24"/>
+        </w:rPr>
+        <w:t>dataframe</w:t>
+      </w:r>
+      <w:proofErr w:type="spellEnd"/>
+      <w:r>
+        <w:rPr>
+          <w:sz w:val="24"/>
+          <w:szCs w:val="24"/>
+        </w:rPr>
+        <w:t xml:space="preserve"> </w:t>
       </w:r>
       <w:r>
         <w:rPr>
@@ -2600,7 +3779,7 @@
           <w:sz w:val="24"/>
           <w:szCs w:val="24"/>
         </w:rPr>
-        <w:footnoteReference w:id="6"/>
+        <w:footnoteReference w:id="7"/>
       </w:r>
       <w:r>
         <w:rPr>
@@ -2621,7 +3800,23 @@
           <w:sz w:val="24"/>
           <w:szCs w:val="24"/>
         </w:rPr>
-        <w:t xml:space="preserve">, then the twitter api did not </w:t>
+        <w:t xml:space="preserve">, then the twitter </w:t>
+      </w:r>
+      <w:proofErr w:type="spellStart"/>
+      <w:r>
+        <w:rPr>
+          <w:sz w:val="24"/>
+          <w:szCs w:val="24"/>
+        </w:rPr>
+        <w:t>api</w:t>
+      </w:r>
+      <w:proofErr w:type="spellEnd"/>
+      <w:r>
+        <w:rPr>
+          <w:sz w:val="24"/>
+          <w:szCs w:val="24"/>
+        </w:rPr>
+        <w:t xml:space="preserve"> did not </w:t>
       </w:r>
       <w:r>
         <w:rPr>
@@ -2665,8 +3860,10 @@
           <w:sz w:val="24"/>
           <w:szCs w:val="24"/>
         </w:rPr>
+        <w:lastRenderedPageBreak/>
         <w:t xml:space="preserve">Furthermore, the parameters collected from the twitter accounts were </w:t>
       </w:r>
+      <w:proofErr w:type="spellStart"/>
       <w:r>
         <w:rPr>
           <w:rFonts w:ascii="Courier New" w:hAnsi="Courier New" w:cs="Courier New"/>
@@ -2675,6 +3872,7 @@
         </w:rPr>
         <w:t>screen_name</w:t>
       </w:r>
+      <w:proofErr w:type="spellEnd"/>
       <w:r>
         <w:rPr>
           <w:sz w:val="24"/>
@@ -2682,6 +3880,7 @@
         </w:rPr>
         <w:t xml:space="preserve">, </w:t>
       </w:r>
+      <w:proofErr w:type="spellStart"/>
       <w:r>
         <w:rPr>
           <w:rFonts w:ascii="Courier New" w:hAnsi="Courier New" w:cs="Courier New"/>
@@ -2690,6 +3889,7 @@
         </w:rPr>
         <w:t>created_at</w:t>
       </w:r>
+      <w:proofErr w:type="spellEnd"/>
       <w:r>
         <w:rPr>
           <w:sz w:val="24"/>
@@ -2697,6 +3897,7 @@
         </w:rPr>
         <w:t xml:space="preserve">, and </w:t>
       </w:r>
+      <w:proofErr w:type="spellStart"/>
       <w:r>
         <w:rPr>
           <w:rFonts w:ascii="Courier New" w:hAnsi="Courier New" w:cs="Courier New"/>
@@ -2713,6 +3914,7 @@
         </w:rPr>
         <w:t>ext</w:t>
       </w:r>
+      <w:proofErr w:type="spellEnd"/>
       <w:r>
         <w:rPr>
           <w:sz w:val="24"/>
@@ -2727,6 +3929,7 @@
         </w:rPr>
         <w:t xml:space="preserve">using a </w:t>
       </w:r>
+      <w:proofErr w:type="spellStart"/>
       <w:r>
         <w:rPr>
           <w:rFonts w:ascii="Courier New" w:hAnsi="Courier New" w:cs="Courier New"/>
@@ -2735,6 +3938,7 @@
         </w:rPr>
         <w:t>rate_limit</w:t>
       </w:r>
+      <w:proofErr w:type="spellEnd"/>
       <w:r>
         <w:rPr>
           <w:rFonts w:ascii="Courier New" w:hAnsi="Courier New" w:cs="Courier New"/>
@@ -2757,7 +3961,7 @@
           <w:sz w:val="24"/>
           <w:szCs w:val="24"/>
         </w:rPr>
-        <w:footnoteReference w:id="7"/>
+        <w:footnoteReference w:id="8"/>
       </w:r>
       <w:r>
         <w:rPr>
@@ -2771,7 +3975,23 @@
           <w:sz w:val="24"/>
           <w:szCs w:val="24"/>
         </w:rPr>
-        <w:t>ensured that the maximum number of tweets could be collected per screen name. However, due to the request limit, roughly 15 minutes needed to transpire before re-executing</w:t>
+        <w:t>ensured that the maximum number of tweets could be collected per screen name. However, due to the request limit, roughly 15 minutes</w:t>
+      </w:r>
+    </w:p>
+    <w:p>
+      <w:pPr>
+        <w:spacing w:line="240" w:lineRule="auto"/>
+        <w:rPr>
+          <w:sz w:val="24"/>
+          <w:szCs w:val="24"/>
+        </w:rPr>
+      </w:pPr>
+      <w:r>
+        <w:rPr>
+          <w:sz w:val="24"/>
+          <w:szCs w:val="24"/>
+        </w:rPr>
+        <w:t xml:space="preserve"> needed to transpire before re-executing</w:t>
       </w:r>
       <w:r>
         <w:rPr>
@@ -2822,11 +4042,19 @@
       <w:r>
         <w:t xml:space="preserve"> default </w:t>
       </w:r>
+      <w:proofErr w:type="spellStart"/>
       <w:r>
         <w:rPr>
           <w:rFonts w:ascii="Courier New" w:hAnsi="Courier New" w:cs="Courier New"/>
         </w:rPr>
-        <w:t>start_date = datetime(3000, 12, 25)</w:t>
+        <w:t>start_date</w:t>
+      </w:r>
+      <w:proofErr w:type="spellEnd"/>
+      <w:r>
+        <w:rPr>
+          <w:rFonts w:ascii="Courier New" w:hAnsi="Courier New" w:cs="Courier New"/>
+        </w:rPr>
+        <w:t xml:space="preserve"> = datetime(3000, 12, 25)</w:t>
       </w:r>
       <w:r>
         <w:t xml:space="preserve"> </w:t>
@@ -2834,11 +4062,19 @@
       <w:r>
         <w:t xml:space="preserve">and </w:t>
       </w:r>
+      <w:proofErr w:type="spellStart"/>
       <w:r>
         <w:rPr>
           <w:rFonts w:ascii="Courier New" w:hAnsi="Courier New" w:cs="Courier New"/>
         </w:rPr>
-        <w:t>end_date = datetime(1000, 12, 25)</w:t>
+        <w:t>end_date</w:t>
+      </w:r>
+      <w:proofErr w:type="spellEnd"/>
+      <w:r>
+        <w:rPr>
+          <w:rFonts w:ascii="Courier New" w:hAnsi="Courier New" w:cs="Courier New"/>
+        </w:rPr>
+        <w:t xml:space="preserve"> = datetime(1000, 12, 25)</w:t>
       </w:r>
       <w:r>
         <w:t xml:space="preserve"> was defined. This definition was created to </w:t>
@@ -2847,36 +4083,38 @@
         <w:t>represent the datetime</w:t>
       </w:r>
       <w:r>
-        <w:t xml:space="preserve"> </w:t>
-      </w:r>
-      <w:r>
-        <w:lastRenderedPageBreak/>
-        <w:t xml:space="preserve">range for a given twitter screen name. Specifically, the initial </w:t>
-      </w:r>
+        <w:t xml:space="preserve"> range for a given twitter screen name. Specifically, the initial </w:t>
+      </w:r>
+      <w:proofErr w:type="spellStart"/>
       <w:r>
         <w:rPr>
           <w:rFonts w:ascii="Courier New" w:hAnsi="Courier New" w:cs="Courier New"/>
         </w:rPr>
         <w:t>start_date</w:t>
       </w:r>
+      <w:proofErr w:type="spellEnd"/>
       <w:r>
         <w:t xml:space="preserve"> was compared to each tweet for a given user. If a tweet exists with an earlier datetime, this was set as the new </w:t>
       </w:r>
+      <w:proofErr w:type="spellStart"/>
       <w:r>
         <w:rPr>
           <w:rFonts w:ascii="Courier New" w:hAnsi="Courier New" w:cs="Courier New"/>
         </w:rPr>
         <w:t>start_date</w:t>
       </w:r>
+      <w:proofErr w:type="spellEnd"/>
       <w:r>
         <w:t xml:space="preserve">. This type of logic was extended similarly for the </w:t>
       </w:r>
+      <w:proofErr w:type="spellStart"/>
       <w:r>
         <w:rPr>
           <w:rFonts w:ascii="Courier New" w:hAnsi="Courier New" w:cs="Courier New"/>
         </w:rPr>
         <w:t>end_date</w:t>
       </w:r>
+      <w:proofErr w:type="spellEnd"/>
       <w:r>
         <w:t>. Th</w:t>
       </w:r>
@@ -2887,7 +4125,15 @@
         <w:t xml:space="preserve">maximized value </w:t>
       </w:r>
       <w:r>
-        <w:t>allows the functional tweet domain to accurately map to the quandl historical range.</w:t>
+        <w:t xml:space="preserve">allows the functional tweet domain to accurately map to the </w:t>
+      </w:r>
+      <w:proofErr w:type="spellStart"/>
+      <w:r>
+        <w:t>quandl</w:t>
+      </w:r>
+      <w:proofErr w:type="spellEnd"/>
+      <w:r>
+        <w:t xml:space="preserve"> historical range.</w:t>
       </w:r>
     </w:p>
     <w:p/>
@@ -2895,21 +4141,34 @@
       <w:pPr>
         <w:pStyle w:val="Heading2"/>
       </w:pPr>
-      <w:bookmarkStart w:id="4" w:name="_Toc11272576"/>
-      <w:r>
-        <w:t>Quandl API</w:t>
+      <w:bookmarkStart w:id="4" w:name="_Toc11351522"/>
+      <w:proofErr w:type="spellStart"/>
+      <w:r>
+        <w:t>Quandl</w:t>
+      </w:r>
+      <w:proofErr w:type="spellEnd"/>
+      <w:r>
+        <w:t xml:space="preserve"> API</w:t>
       </w:r>
       <w:bookmarkEnd w:id="4"/>
     </w:p>
     <w:p>
       <w:r>
-        <w:t>Like the Twitter API, the python Quandl API</w:t>
+        <w:t xml:space="preserve">Like the Twitter API, the python </w:t>
+      </w:r>
+      <w:proofErr w:type="spellStart"/>
+      <w:r>
+        <w:t>Quandl</w:t>
+      </w:r>
+      <w:proofErr w:type="spellEnd"/>
+      <w:r>
+        <w:t xml:space="preserve"> API</w:t>
       </w:r>
       <w:r>
         <w:rPr>
           <w:rStyle w:val="FootnoteReference"/>
         </w:rPr>
-        <w:footnoteReference w:id="8"/>
+        <w:footnoteReference w:id="9"/>
       </w:r>
       <w:r>
         <w:t xml:space="preserve"> was utilized to acquire market data, including the Nasdaq index.</w:t>
@@ -2939,7 +4198,7 @@
         <w:rPr>
           <w:rStyle w:val="FootnoteReference"/>
         </w:rPr>
-        <w:footnoteReference w:id="9"/>
+        <w:footnoteReference w:id="10"/>
       </w:r>
       <w:r>
         <w:t xml:space="preserve"> in order to obtain the largest possible dataset.</w:t>
@@ -3107,10 +4366,7 @@
         <w:spacing w:line="240" w:lineRule="auto"/>
       </w:pPr>
       <w:r>
-        <w:t>Finally, a</w:t>
-      </w:r>
-      <w:r>
-        <w:t>s describe</w:t>
+        <w:t>Finally, as describe</w:t>
       </w:r>
       <w:r>
         <w:t>d</w:t>
@@ -3168,6 +4424,7 @@
               <w:rPr>
                 <w:noProof/>
               </w:rPr>
+              <w:lastRenderedPageBreak/>
               <w:drawing>
                 <wp:inline distT="0" distB="0" distL="0" distR="0" wp14:anchorId="0BE39508" wp14:editId="7C8886AB">
                   <wp:extent cx="2442151" cy="1806565"/>
@@ -3232,7 +4489,37 @@
                 <w:b w:val="0"/>
                 <w:bCs w:val="0"/>
               </w:rPr>
-              <w:t xml:space="preserve"> domain mapping from Twitter API (X) and Quandl Data f(x)</w:t>
+              <w:t xml:space="preserve"> domain mapping from Twitter API (</w:t>
+            </w:r>
+            <w:r>
+              <w:rPr>
+                <w:b w:val="0"/>
+                <w:bCs w:val="0"/>
+              </w:rPr>
+              <w:t>x</w:t>
+            </w:r>
+            <w:r>
+              <w:rPr>
+                <w:b w:val="0"/>
+                <w:bCs w:val="0"/>
+              </w:rPr>
+              <w:t xml:space="preserve">) and </w:t>
+            </w:r>
+            <w:proofErr w:type="spellStart"/>
+            <w:r>
+              <w:rPr>
+                <w:b w:val="0"/>
+                <w:bCs w:val="0"/>
+              </w:rPr>
+              <w:t>Quandl</w:t>
+            </w:r>
+            <w:proofErr w:type="spellEnd"/>
+            <w:r>
+              <w:rPr>
+                <w:b w:val="0"/>
+                <w:bCs w:val="0"/>
+              </w:rPr>
+              <w:t xml:space="preserve"> Data f(x)</w:t>
             </w:r>
             <w:r>
               <w:rPr>
@@ -3240,7 +4527,7 @@
                 <w:b w:val="0"/>
                 <w:bCs w:val="0"/>
               </w:rPr>
-              <w:footnoteReference w:id="10"/>
+              <w:footnoteReference w:id="11"/>
             </w:r>
             <w:r>
               <w:rPr>
@@ -3272,7 +4559,7 @@
       <w:pPr>
         <w:pStyle w:val="Heading2"/>
       </w:pPr>
-      <w:bookmarkStart w:id="5" w:name="_Toc11272577"/>
+      <w:bookmarkStart w:id="5" w:name="_Toc11351523"/>
       <w:r>
         <w:t>Joining Data</w:t>
       </w:r>
@@ -3285,21 +4572,25 @@
       <w:r>
         <w:t xml:space="preserve">tweets were aggregated by </w:t>
       </w:r>
+      <w:proofErr w:type="spellStart"/>
       <w:r>
         <w:rPr>
           <w:rFonts w:ascii="Courier New" w:hAnsi="Courier New" w:cs="Courier New"/>
         </w:rPr>
         <w:t>created_at</w:t>
       </w:r>
+      <w:proofErr w:type="spellEnd"/>
       <w:r>
         <w:t xml:space="preserve"> and </w:t>
       </w:r>
+      <w:proofErr w:type="spellStart"/>
       <w:r>
         <w:rPr>
           <w:rFonts w:ascii="Courier New" w:hAnsi="Courier New" w:cs="Courier New"/>
         </w:rPr>
         <w:t>screen_name</w:t>
       </w:r>
+      <w:proofErr w:type="spellEnd"/>
       <w:r>
         <w:t xml:space="preserve">. If an account tweeted multiple times a given day, </w:t>
       </w:r>
@@ -3309,12 +4600,14 @@
       <w:r>
         <w:t xml:space="preserve"> </w:t>
       </w:r>
+      <w:proofErr w:type="spellStart"/>
       <w:r>
         <w:rPr>
           <w:rFonts w:ascii="Courier New" w:hAnsi="Courier New" w:cs="Courier New"/>
         </w:rPr>
         <w:t>full_text</w:t>
       </w:r>
+      <w:proofErr w:type="spellEnd"/>
       <w:r>
         <w:t xml:space="preserve"> </w:t>
       </w:r>
@@ -3325,11 +4618,7 @@
         <w:t>was concatenated to a single string.</w:t>
       </w:r>
       <w:r>
-        <w:t xml:space="preserve"> This </w:t>
-      </w:r>
-      <w:r>
-        <w:lastRenderedPageBreak/>
-        <w:t>allowed sentiment measure to be computed</w:t>
+        <w:t xml:space="preserve"> This allowed sentiment measure to be computed</w:t>
       </w:r>
       <w:r>
         <w:t xml:space="preserve"> as a time series</w:t>
@@ -3358,12 +4647,14 @@
       <w:r>
         <w:t xml:space="preserve"> </w:t>
       </w:r>
+      <w:proofErr w:type="spellStart"/>
       <w:r>
         <w:rPr>
           <w:rFonts w:ascii="Courier New" w:hAnsi="Courier New" w:cs="Courier New"/>
         </w:rPr>
         <w:t>created_at</w:t>
       </w:r>
+      <w:proofErr w:type="spellEnd"/>
       <w:r>
         <w:t xml:space="preserve"> column</w:t>
       </w:r>
@@ -3451,12 +4742,14 @@
       <w:r>
         <w:t xml:space="preserve">If successive (n+1) index is nan, set market values to previous day and concatenate current </w:t>
       </w:r>
+      <w:proofErr w:type="spellStart"/>
       <w:r>
         <w:rPr>
           <w:rFonts w:ascii="Courier New" w:hAnsi="Courier New" w:cs="Courier New"/>
         </w:rPr>
         <w:t>full_text</w:t>
       </w:r>
+      <w:proofErr w:type="spellEnd"/>
       <w:r>
         <w:t xml:space="preserve"> with previous day.</w:t>
       </w:r>
@@ -3470,17 +4763,27 @@
       <w:r>
         <w:t xml:space="preserve">Additionally, if a given day contained an empty string for </w:t>
       </w:r>
+      <w:proofErr w:type="spellStart"/>
       <w:r>
         <w:rPr>
           <w:rFonts w:ascii="Courier New" w:hAnsi="Courier New" w:cs="Courier New"/>
         </w:rPr>
         <w:t>full_text</w:t>
       </w:r>
+      <w:proofErr w:type="spellEnd"/>
       <w:r>
         <w:t>, this instance was dropped</w:t>
       </w:r>
       <w:r>
-        <w:t>, and the dataframe index was reset.</w:t>
+        <w:t xml:space="preserve">, and the </w:t>
+      </w:r>
+      <w:proofErr w:type="spellStart"/>
+      <w:r>
+        <w:t>dataframe</w:t>
+      </w:r>
+      <w:proofErr w:type="spellEnd"/>
+      <w:r>
+        <w:t xml:space="preserve"> index was reset.</w:t>
       </w:r>
     </w:p>
     <w:p/>
@@ -3488,7 +4791,7 @@
       <w:pPr>
         <w:pStyle w:val="Heading1"/>
       </w:pPr>
-      <w:bookmarkStart w:id="6" w:name="_Toc11272578"/>
+      <w:bookmarkStart w:id="6" w:name="_Toc11351524"/>
       <w:r>
         <w:t>Exploratory</w:t>
       </w:r>
@@ -3543,69 +4846,254 @@
       <w:r>
         <w:t xml:space="preserve"> </w:t>
       </w:r>
-      <w:r>
-        <w:t xml:space="preserve">vader </w:t>
-      </w:r>
-      <w:r>
-        <w:t>sentiment measures</w:t>
-      </w:r>
-      <w:bookmarkStart w:id="7" w:name="_GoBack"/>
+      <w:proofErr w:type="spellStart"/>
+      <w:r>
+        <w:t>vader</w:t>
+      </w:r>
+      <w:proofErr w:type="spellEnd"/>
+      <w:r>
+        <w:t xml:space="preserve"> </w:t>
+      </w:r>
+      <w:r>
+        <w:t>sentiment</w:t>
+      </w:r>
+      <w:r>
+        <w:t>, and topic modeling</w:t>
+      </w:r>
+      <w:r>
+        <w:t xml:space="preserve"> was </w:t>
+      </w:r>
+      <w:r>
+        <w:t>determined</w:t>
+      </w:r>
+      <w:r>
+        <w:t xml:space="preserve"> for each twitter screen name.</w:t>
+      </w:r>
+      <w:r>
+        <w:t xml:space="preserve"> </w:t>
+      </w:r>
+      <w:r>
+        <w:t xml:space="preserve">Finally, word clouds and sentiment measures </w:t>
+      </w:r>
+      <w:r>
+        <w:t>were</w:t>
+      </w:r>
+      <w:r>
+        <w:t xml:space="preserve"> repeated on the overall dataset</w:t>
+      </w:r>
+      <w:r>
+        <w:t>.</w:t>
+      </w:r>
+    </w:p>
+    <w:p/>
+    <w:p>
+      <w:pPr>
+        <w:pStyle w:val="Heading2"/>
+      </w:pPr>
+      <w:bookmarkStart w:id="7" w:name="_Toc11351525"/>
+      <w:r>
+        <w:t>Word Clouds</w:t>
+      </w:r>
       <w:bookmarkEnd w:id="7"/>
-      <w:r>
-        <w:t>, and topic modeling</w:t>
-      </w:r>
-      <w:r>
-        <w:t xml:space="preserve"> was </w:t>
-      </w:r>
-      <w:r>
-        <w:t>determined</w:t>
-      </w:r>
-      <w:r>
-        <w:t xml:space="preserve"> for each twitter screen name.</w:t>
-      </w:r>
-      <w:r>
+    </w:p>
+    <w:p/>
+    <w:p>
+      <w:pPr>
+        <w:pStyle w:val="Heading2"/>
+      </w:pPr>
+      <w:bookmarkStart w:id="8" w:name="_Toc11351526"/>
+      <w:r>
+        <w:lastRenderedPageBreak/>
+        <w:t>Sentiment Analysis</w:t>
+      </w:r>
+      <w:bookmarkEnd w:id="8"/>
+    </w:p>
+    <w:p>
+      <w:pPr>
+        <w:spacing w:line="240" w:lineRule="auto"/>
+        <w:rPr>
+          <w:rFonts w:ascii="Times New Roman" w:hAnsi="Times New Roman" w:cs="Times New Roman"/>
+          <w:sz w:val="24"/>
+          <w:szCs w:val="24"/>
+        </w:rPr>
+      </w:pPr>
+      <w:bookmarkStart w:id="9" w:name="_GoBack"/>
+      <w:bookmarkEnd w:id="9"/>
+    </w:p>
+    <w:p>
+      <w:pPr>
+        <w:pStyle w:val="Heading2"/>
+      </w:pPr>
+      <w:bookmarkStart w:id="10" w:name="_Toc11351527"/>
+      <w:r>
+        <w:t>Stop Words</w:t>
+      </w:r>
+      <w:bookmarkEnd w:id="10"/>
+    </w:p>
+    <w:p>
+      <w:pPr>
+        <w:spacing w:line="240" w:lineRule="auto"/>
+        <w:rPr>
+          <w:sz w:val="24"/>
+          <w:szCs w:val="24"/>
+        </w:rPr>
+      </w:pPr>
+      <w:r>
+        <w:rPr>
+          <w:sz w:val="24"/>
+          <w:szCs w:val="24"/>
+        </w:rPr>
+        <w:t>A</w:t>
+      </w:r>
+      <w:r>
+        <w:rPr>
+          <w:sz w:val="24"/>
+          <w:szCs w:val="24"/>
+        </w:rPr>
+        <w:t xml:space="preserve"> rich set of stop words was created</w:t>
+      </w:r>
+      <w:r>
+        <w:rPr>
+          <w:rStyle w:val="FootnoteReference"/>
+          <w:sz w:val="24"/>
+          <w:szCs w:val="24"/>
+        </w:rPr>
+        <w:footnoteReference w:id="12"/>
+      </w:r>
+      <w:r>
+        <w:rPr>
+          <w:sz w:val="24"/>
+          <w:szCs w:val="24"/>
+        </w:rPr>
+        <w:t xml:space="preserve">, </w:t>
+      </w:r>
+      <w:r>
+        <w:rPr>
+          <w:sz w:val="24"/>
+          <w:szCs w:val="24"/>
+        </w:rPr>
+        <w:t>utilized</w:t>
+      </w:r>
+      <w:r>
+        <w:rPr>
+          <w:sz w:val="24"/>
+          <w:szCs w:val="24"/>
+        </w:rPr>
         <w:t xml:space="preserve"> </w:t>
       </w:r>
       <w:r>
-        <w:t xml:space="preserve">Finally, word clouds and sentiment measures </w:t>
-      </w:r>
-      <w:r>
-        <w:t>were</w:t>
-      </w:r>
-      <w:r>
-        <w:t xml:space="preserve"> repeated on the overall dataset</w:t>
-      </w:r>
-      <w:r>
-        <w:t>.</w:t>
-      </w:r>
-    </w:p>
-    <w:p/>
+        <w:rPr>
+          <w:sz w:val="24"/>
+          <w:szCs w:val="24"/>
+        </w:rPr>
+        <w:t>prior to</w:t>
+      </w:r>
+      <w:r>
+        <w:rPr>
+          <w:sz w:val="24"/>
+          <w:szCs w:val="24"/>
+        </w:rPr>
+        <w:t xml:space="preserve"> vectorization</w:t>
+      </w:r>
+      <w:r>
+        <w:rPr>
+          <w:sz w:val="24"/>
+          <w:szCs w:val="24"/>
+        </w:rPr>
+        <w:t>:</w:t>
+      </w:r>
+    </w:p>
+    <w:p>
+      <w:pPr>
+        <w:spacing w:line="240" w:lineRule="auto"/>
+        <w:rPr>
+          <w:sz w:val="24"/>
+          <w:szCs w:val="24"/>
+        </w:rPr>
+      </w:pPr>
+    </w:p>
     <w:p>
       <w:pPr>
         <w:pStyle w:val="Heading2"/>
       </w:pPr>
-      <w:bookmarkStart w:id="8" w:name="_Toc11272579"/>
-      <w:r>
-        <w:t>Word Clouds</w:t>
-      </w:r>
-      <w:bookmarkEnd w:id="8"/>
-    </w:p>
-    <w:p/>
+      <w:bookmarkStart w:id="11" w:name="_Toc11351528"/>
+      <w:r>
+        <w:t>Topic Model</w:t>
+      </w:r>
+      <w:bookmarkEnd w:id="11"/>
+    </w:p>
+    <w:p>
+      <w:pPr>
+        <w:spacing w:line="240" w:lineRule="auto"/>
+        <w:rPr>
+          <w:sz w:val="24"/>
+          <w:szCs w:val="24"/>
+        </w:rPr>
+      </w:pPr>
+    </w:p>
+    <w:p>
+      <w:pPr>
+        <w:pStyle w:val="Heading1"/>
+      </w:pPr>
+      <w:bookmarkStart w:id="12" w:name="_Toc11351529"/>
+      <w:r>
+        <w:t xml:space="preserve">Baseline </w:t>
+      </w:r>
+      <w:r>
+        <w:t>Results</w:t>
+      </w:r>
+      <w:bookmarkEnd w:id="12"/>
+    </w:p>
+    <w:p>
+      <w:pPr>
+        <w:spacing w:line="240" w:lineRule="auto"/>
+        <w:rPr>
+          <w:sz w:val="24"/>
+          <w:szCs w:val="24"/>
+        </w:rPr>
+      </w:pPr>
+    </w:p>
+    <w:p>
+      <w:pPr>
+        <w:spacing w:line="240" w:lineRule="auto"/>
+        <w:rPr>
+          <w:sz w:val="24"/>
+          <w:szCs w:val="24"/>
+        </w:rPr>
+      </w:pPr>
+    </w:p>
+    <w:p>
+      <w:pPr>
+        <w:spacing w:line="240" w:lineRule="auto"/>
+        <w:rPr>
+          <w:sz w:val="24"/>
+          <w:szCs w:val="24"/>
+        </w:rPr>
+      </w:pPr>
+    </w:p>
     <w:p>
       <w:pPr>
         <w:pStyle w:val="Heading2"/>
       </w:pPr>
-      <w:bookmarkStart w:id="9" w:name="_Toc11272580"/>
-      <w:r>
-        <w:t>Sentiment Analysis</w:t>
-      </w:r>
-      <w:bookmarkEnd w:id="9"/>
+      <w:bookmarkStart w:id="13" w:name="_Toc11351530"/>
+      <w:r>
+        <w:t>Time series</w:t>
+      </w:r>
+      <w:bookmarkEnd w:id="13"/>
     </w:p>
     <w:p>
       <w:pPr>
         <w:spacing w:line="240" w:lineRule="auto"/>
         <w:rPr>
-          <w:rFonts w:ascii="Times New Roman" w:hAnsi="Times New Roman" w:cs="Times New Roman"/>
+          <w:sz w:val="24"/>
+          <w:szCs w:val="24"/>
+        </w:rPr>
+      </w:pPr>
+    </w:p>
+    <w:p>
+      <w:pPr>
+        <w:spacing w:line="240" w:lineRule="auto"/>
+        <w:rPr>
           <w:sz w:val="24"/>
           <w:szCs w:val="24"/>
         </w:rPr>
@@ -3615,180 +5103,11 @@
       <w:pPr>
         <w:pStyle w:val="Heading2"/>
       </w:pPr>
-      <w:bookmarkStart w:id="10" w:name="_Toc11272581"/>
-      <w:r>
-        <w:t>Stop Words</w:t>
-      </w:r>
-      <w:bookmarkEnd w:id="10"/>
-    </w:p>
-    <w:p>
-      <w:pPr>
-        <w:spacing w:line="240" w:lineRule="auto"/>
-        <w:rPr>
-          <w:sz w:val="24"/>
-          <w:szCs w:val="24"/>
-        </w:rPr>
-      </w:pPr>
-      <w:r>
-        <w:rPr>
-          <w:sz w:val="24"/>
-          <w:szCs w:val="24"/>
-        </w:rPr>
-        <w:t>A</w:t>
-      </w:r>
-      <w:r>
-        <w:rPr>
-          <w:sz w:val="24"/>
-          <w:szCs w:val="24"/>
-        </w:rPr>
-        <w:t xml:space="preserve"> rich set of stop words was created</w:t>
-      </w:r>
-      <w:r>
-        <w:rPr>
-          <w:rStyle w:val="FootnoteReference"/>
-          <w:sz w:val="24"/>
-          <w:szCs w:val="24"/>
-        </w:rPr>
-        <w:footnoteReference w:id="11"/>
-      </w:r>
-      <w:r>
-        <w:rPr>
-          <w:sz w:val="24"/>
-          <w:szCs w:val="24"/>
-        </w:rPr>
-        <w:t xml:space="preserve">, </w:t>
-      </w:r>
-      <w:r>
-        <w:rPr>
-          <w:sz w:val="24"/>
-          <w:szCs w:val="24"/>
-        </w:rPr>
-        <w:t>utilized</w:t>
-      </w:r>
-      <w:r>
-        <w:rPr>
-          <w:sz w:val="24"/>
-          <w:szCs w:val="24"/>
-        </w:rPr>
-        <w:t xml:space="preserve"> </w:t>
-      </w:r>
-      <w:r>
-        <w:rPr>
-          <w:sz w:val="24"/>
-          <w:szCs w:val="24"/>
-        </w:rPr>
-        <w:t>prior to</w:t>
-      </w:r>
-      <w:r>
-        <w:rPr>
-          <w:sz w:val="24"/>
-          <w:szCs w:val="24"/>
-        </w:rPr>
-        <w:t xml:space="preserve"> vectorization</w:t>
-      </w:r>
-      <w:r>
-        <w:rPr>
-          <w:sz w:val="24"/>
-          <w:szCs w:val="24"/>
-        </w:rPr>
-        <w:t>:</w:t>
-      </w:r>
-    </w:p>
-    <w:p>
-      <w:pPr>
-        <w:spacing w:line="240" w:lineRule="auto"/>
-        <w:rPr>
-          <w:sz w:val="24"/>
-          <w:szCs w:val="24"/>
-        </w:rPr>
-      </w:pPr>
-    </w:p>
-    <w:p>
-      <w:pPr>
-        <w:spacing w:line="240" w:lineRule="auto"/>
-        <w:rPr>
-          <w:sz w:val="24"/>
-          <w:szCs w:val="24"/>
-        </w:rPr>
-      </w:pPr>
-    </w:p>
-    <w:p>
-      <w:pPr>
-        <w:pStyle w:val="Heading1"/>
-      </w:pPr>
-      <w:bookmarkStart w:id="11" w:name="_Toc11272582"/>
-      <w:r>
-        <w:t xml:space="preserve">Baseline </w:t>
-      </w:r>
-      <w:r>
-        <w:t>Results</w:t>
-      </w:r>
-      <w:bookmarkEnd w:id="11"/>
-    </w:p>
-    <w:p>
-      <w:pPr>
-        <w:spacing w:line="240" w:lineRule="auto"/>
-        <w:rPr>
-          <w:sz w:val="24"/>
-          <w:szCs w:val="24"/>
-        </w:rPr>
-      </w:pPr>
-    </w:p>
-    <w:p>
-      <w:pPr>
-        <w:spacing w:line="240" w:lineRule="auto"/>
-        <w:rPr>
-          <w:sz w:val="24"/>
-          <w:szCs w:val="24"/>
-        </w:rPr>
-      </w:pPr>
-    </w:p>
-    <w:p>
-      <w:pPr>
-        <w:spacing w:line="240" w:lineRule="auto"/>
-        <w:rPr>
-          <w:sz w:val="24"/>
-          <w:szCs w:val="24"/>
-        </w:rPr>
-      </w:pPr>
-    </w:p>
-    <w:p>
-      <w:pPr>
-        <w:pStyle w:val="Heading2"/>
-      </w:pPr>
-      <w:bookmarkStart w:id="12" w:name="_Toc11272583"/>
-      <w:r>
-        <w:t>Time series</w:t>
-      </w:r>
-      <w:bookmarkEnd w:id="12"/>
-    </w:p>
-    <w:p>
-      <w:pPr>
-        <w:spacing w:line="240" w:lineRule="auto"/>
-        <w:rPr>
-          <w:sz w:val="24"/>
-          <w:szCs w:val="24"/>
-        </w:rPr>
-      </w:pPr>
-    </w:p>
-    <w:p>
-      <w:pPr>
-        <w:spacing w:line="240" w:lineRule="auto"/>
-        <w:rPr>
-          <w:sz w:val="24"/>
-          <w:szCs w:val="24"/>
-        </w:rPr>
-      </w:pPr>
-    </w:p>
-    <w:p>
-      <w:pPr>
-        <w:pStyle w:val="Heading2"/>
-      </w:pPr>
-      <w:bookmarkStart w:id="13" w:name="_Toc11272584"/>
+      <w:bookmarkStart w:id="14" w:name="_Toc11351531"/>
       <w:r>
         <w:t>Granger Causality</w:t>
       </w:r>
-      <w:bookmarkEnd w:id="13"/>
+      <w:bookmarkEnd w:id="14"/>
     </w:p>
     <w:p/>
     <w:p>
@@ -3807,37 +5126,25 @@
       <w:pPr>
         <w:pStyle w:val="Heading2"/>
       </w:pPr>
-      <w:bookmarkStart w:id="14" w:name="_Toc11272585"/>
+      <w:bookmarkStart w:id="15" w:name="_Toc11351532"/>
       <w:r>
         <w:t>Classification</w:t>
       </w:r>
-      <w:bookmarkEnd w:id="14"/>
-    </w:p>
-    <w:p/>
+      <w:bookmarkEnd w:id="15"/>
+    </w:p>
+    <w:p>
+      <w:pPr>
+        <w:rPr>
+          <w:sz w:val="24"/>
+          <w:szCs w:val="24"/>
+        </w:rPr>
+      </w:pPr>
+    </w:p>
     <w:p>
       <w:pPr>
         <w:pStyle w:val="Heading1"/>
       </w:pPr>
-      <w:bookmarkStart w:id="15" w:name="_Toc11272586"/>
-      <w:r>
-        <w:t>Results</w:t>
-      </w:r>
-      <w:bookmarkEnd w:id="15"/>
-    </w:p>
-    <w:p/>
-    <w:p>
-      <w:pPr>
-        <w:rPr>
-          <w:sz w:val="24"/>
-          <w:szCs w:val="24"/>
-        </w:rPr>
-      </w:pPr>
-    </w:p>
-    <w:p>
-      <w:pPr>
-        <w:pStyle w:val="Heading1"/>
-      </w:pPr>
-      <w:bookmarkStart w:id="16" w:name="_Toc11272587"/>
+      <w:bookmarkStart w:id="16" w:name="_Toc11351534"/>
       <w:r>
         <w:t>Conclusion</w:t>
       </w:r>
@@ -3910,6 +5217,30 @@
     <w:p>
       <w:pPr>
         <w:pStyle w:val="FootnoteText"/>
+      </w:pPr>
+      <w:r>
+        <w:rPr>
+          <w:rStyle w:val="FootnoteReference"/>
+        </w:rPr>
+        <w:footnoteRef/>
+      </w:r>
+      <w:r>
+        <w:t xml:space="preserve"> </w:t>
+      </w:r>
+      <w:hyperlink r:id="rId1" w:history="1">
+        <w:r>
+          <w:rPr>
+            <w:rStyle w:val="Hyperlink"/>
+          </w:rPr>
+          <w:t>https://www.investopedia.com/terms/v/volatility.asp</w:t>
+        </w:r>
+      </w:hyperlink>
+    </w:p>
+  </w:footnote>
+  <w:footnote w:id="2">
+    <w:p>
+      <w:pPr>
+        <w:pStyle w:val="FootnoteText"/>
         <w:rPr>
           <w:lang w:val="en-CA"/>
         </w:rPr>
@@ -3923,7 +5254,7 @@
       <w:r>
         <w:t xml:space="preserve"> </w:t>
       </w:r>
-      <w:hyperlink r:id="rId1" w:history="1">
+      <w:hyperlink r:id="rId2" w:history="1">
         <w:r>
           <w:rPr>
             <w:rStyle w:val="Hyperlink"/>
@@ -3933,7 +5264,7 @@
       </w:hyperlink>
     </w:p>
   </w:footnote>
-  <w:footnote w:id="2">
+  <w:footnote w:id="3">
     <w:p>
       <w:pPr>
         <w:pStyle w:val="FootnoteText"/>
@@ -3950,7 +5281,7 @@
       <w:r>
         <w:t xml:space="preserve"> </w:t>
       </w:r>
-      <w:hyperlink r:id="rId2" w:history="1">
+      <w:hyperlink r:id="rId3" w:history="1">
         <w:r>
           <w:rPr>
             <w:rStyle w:val="Hyperlink"/>
@@ -3960,7 +5291,7 @@
       </w:hyperlink>
     </w:p>
   </w:footnote>
-  <w:footnote w:id="3">
+  <w:footnote w:id="4">
     <w:p>
       <w:pPr>
         <w:pStyle w:val="FootnoteText"/>
@@ -3977,7 +5308,7 @@
       <w:r>
         <w:t xml:space="preserve"> </w:t>
       </w:r>
-      <w:hyperlink r:id="rId3" w:history="1">
+      <w:hyperlink r:id="rId4" w:history="1">
         <w:r>
           <w:rPr>
             <w:rStyle w:val="Hyperlink"/>
@@ -3987,7 +5318,7 @@
       </w:hyperlink>
     </w:p>
   </w:footnote>
-  <w:footnote w:id="4">
+  <w:footnote w:id="5">
     <w:p>
       <w:pPr>
         <w:pStyle w:val="FootnoteText"/>
@@ -4004,7 +5335,7 @@
       <w:r>
         <w:t xml:space="preserve"> </w:t>
       </w:r>
-      <w:hyperlink r:id="rId4" w:history="1">
+      <w:hyperlink r:id="rId5" w:history="1">
         <w:r>
           <w:rPr>
             <w:rStyle w:val="Hyperlink"/>
@@ -4017,7 +5348,7 @@
       </w:r>
     </w:p>
   </w:footnote>
-  <w:footnote w:id="5">
+  <w:footnote w:id="6">
     <w:p>
       <w:pPr>
         <w:pStyle w:val="FootnoteText"/>
@@ -4034,7 +5365,7 @@
       <w:r>
         <w:t xml:space="preserve"> </w:t>
       </w:r>
-      <w:hyperlink r:id="rId5" w:history="1">
+      <w:hyperlink r:id="rId6" w:history="1">
         <w:r>
           <w:rPr>
             <w:rStyle w:val="Hyperlink"/>
@@ -4044,7 +5375,7 @@
       </w:hyperlink>
     </w:p>
   </w:footnote>
-  <w:footnote w:id="6">
+  <w:footnote w:id="7">
     <w:p>
       <w:pPr>
         <w:pStyle w:val="FootnoteText"/>
@@ -4061,7 +5392,7 @@
       <w:r>
         <w:t xml:space="preserve"> </w:t>
       </w:r>
-      <w:hyperlink r:id="rId6" w:history="1">
+      <w:hyperlink r:id="rId7" w:history="1">
         <w:r>
           <w:rPr>
             <w:rStyle w:val="Hyperlink"/>
@@ -4071,7 +5402,7 @@
       </w:hyperlink>
     </w:p>
   </w:footnote>
-  <w:footnote w:id="7">
+  <w:footnote w:id="8">
     <w:p>
       <w:pPr>
         <w:pStyle w:val="FootnoteText"/>
@@ -4088,7 +5419,7 @@
       <w:r>
         <w:t xml:space="preserve"> </w:t>
       </w:r>
-      <w:hyperlink r:id="rId7" w:history="1">
+      <w:hyperlink r:id="rId8" w:history="1">
         <w:r>
           <w:rPr>
             <w:rStyle w:val="Hyperlink"/>
@@ -4098,7 +5429,7 @@
       </w:hyperlink>
     </w:p>
   </w:footnote>
-  <w:footnote w:id="8">
+  <w:footnote w:id="9">
     <w:p>
       <w:pPr>
         <w:pStyle w:val="FootnoteText"/>
@@ -4115,7 +5446,7 @@
       <w:r>
         <w:t xml:space="preserve"> </w:t>
       </w:r>
-      <w:hyperlink r:id="rId8" w:history="1">
+      <w:hyperlink r:id="rId9" w:history="1">
         <w:r>
           <w:rPr>
             <w:rStyle w:val="Hyperlink"/>
@@ -4125,7 +5456,7 @@
       </w:hyperlink>
     </w:p>
   </w:footnote>
-  <w:footnote w:id="9">
+  <w:footnote w:id="10">
     <w:p>
       <w:pPr>
         <w:pStyle w:val="FootnoteText"/>
@@ -4142,7 +5473,7 @@
       <w:r>
         <w:t xml:space="preserve"> </w:t>
       </w:r>
-      <w:hyperlink r:id="rId9" w:anchor="L227" w:history="1">
+      <w:hyperlink r:id="rId10" w:anchor="L227" w:history="1">
         <w:r>
           <w:rPr>
             <w:rStyle w:val="Hyperlink"/>
@@ -4152,7 +5483,7 @@
       </w:hyperlink>
     </w:p>
   </w:footnote>
-  <w:footnote w:id="10">
+  <w:footnote w:id="11">
     <w:p>
       <w:pPr>
         <w:pStyle w:val="FootnoteText"/>
@@ -4169,7 +5500,7 @@
       <w:r>
         <w:t xml:space="preserve"> </w:t>
       </w:r>
-      <w:hyperlink r:id="rId10" w:history="1">
+      <w:hyperlink r:id="rId11" w:history="1">
         <w:r>
           <w:rPr>
             <w:rStyle w:val="Hyperlink"/>
@@ -4179,7 +5510,7 @@
       </w:hyperlink>
     </w:p>
   </w:footnote>
-  <w:footnote w:id="11">
+  <w:footnote w:id="12">
     <w:p>
       <w:pPr>
         <w:pStyle w:val="FootnoteText"/>
@@ -4196,7 +5527,7 @@
       <w:r>
         <w:t xml:space="preserve"> </w:t>
       </w:r>
-      <w:hyperlink r:id="rId11" w:history="1">
+      <w:hyperlink r:id="rId12" w:history="1">
         <w:r>
           <w:rPr>
             <w:rStyle w:val="Hyperlink"/>
@@ -4299,7 +5630,7 @@
         <w:color w:val="7F7F7F" w:themeColor="background1" w:themeShade="7F"/>
         <w:spacing w:val="60"/>
       </w:rPr>
-      <w:id w:val="33397221"/>
+      <w:id w:val="180095269"/>
       <w:docPartObj>
         <w:docPartGallery w:val="Page Numbers (Top of Page)"/>
         <w:docPartUnique/>
@@ -7358,7 +8689,7 @@
 </file>
 
 <file path=customXml/itemProps2.xml><?xml version="1.0" encoding="utf-8"?>
-<ds:datastoreItem xmlns:ds="http://schemas.openxmlformats.org/officeDocument/2006/customXml" ds:itemID="{F8C7CB9E-0A8A-4E49-8E84-37B734768D54}">
+<ds:datastoreItem xmlns:ds="http://schemas.openxmlformats.org/officeDocument/2006/customXml" ds:itemID="{A78A3130-A06C-4235-9A93-619E9DA1D96E}">
   <ds:schemaRefs>
     <ds:schemaRef ds:uri="http://schemas.openxmlformats.org/officeDocument/2006/bibliography"/>
   </ds:schemaRefs>

</xml_diff>

<commit_message>
#79: write-up.docx, add wordclouds
</commit_message>
<xml_diff>
--- a/write-up.docx
+++ b/write-up.docx
@@ -214,25 +214,7 @@
                                           <w:sz w:val="32"/>
                                           <w:szCs w:val="32"/>
                                         </w:rPr>
-                                        <w:t xml:space="preserve">Kent Appiah, </w:t>
-                                      </w:r>
-                                      <w:proofErr w:type="spellStart"/>
-                                      <w:r>
-                                        <w:rPr>
-                                          <w:color w:val="FFFFFF" w:themeColor="background1"/>
-                                          <w:sz w:val="32"/>
-                                          <w:szCs w:val="32"/>
-                                        </w:rPr>
-                                        <w:t>Seán</w:t>
-                                      </w:r>
-                                      <w:proofErr w:type="spellEnd"/>
-                                      <w:r>
-                                        <w:rPr>
-                                          <w:color w:val="FFFFFF" w:themeColor="background1"/>
-                                          <w:sz w:val="32"/>
-                                          <w:szCs w:val="32"/>
-                                        </w:rPr>
-                                        <w:t xml:space="preserve"> Hayes &amp; Jeff Levesque</w:t>
+                                        <w:t>Kent Appiah, Seán Hayes &amp; Jeff Levesque</w:t>
                                       </w:r>
                                     </w:p>
                                   </w:sdtContent>
@@ -490,25 +472,7 @@
                                     <w:sz w:val="32"/>
                                     <w:szCs w:val="32"/>
                                   </w:rPr>
-                                  <w:t xml:space="preserve">Kent Appiah, </w:t>
-                                </w:r>
-                                <w:proofErr w:type="spellStart"/>
-                                <w:r>
-                                  <w:rPr>
-                                    <w:color w:val="FFFFFF" w:themeColor="background1"/>
-                                    <w:sz w:val="32"/>
-                                    <w:szCs w:val="32"/>
-                                  </w:rPr>
-                                  <w:t>Seán</w:t>
-                                </w:r>
-                                <w:proofErr w:type="spellEnd"/>
-                                <w:r>
-                                  <w:rPr>
-                                    <w:color w:val="FFFFFF" w:themeColor="background1"/>
-                                    <w:sz w:val="32"/>
-                                    <w:szCs w:val="32"/>
-                                  </w:rPr>
-                                  <w:t xml:space="preserve"> Hayes &amp; Jeff Levesque</w:t>
+                                  <w:t>Kent Appiah, Seán Hayes &amp; Jeff Levesque</w:t>
                                 </w:r>
                               </w:p>
                             </w:sdtContent>
@@ -2842,21 +2806,21 @@
         </w:rPr>
         <w:t>. While the Granger test is ideal for the ARIMA model, autocorrelation (ACF) and partial autocorrelation (PACF) were not utilized to determine appropriate (</w:t>
       </w:r>
-      <w:proofErr w:type="spellStart"/>
-      <w:r>
-        <w:rPr>
-          <w:sz w:val="24"/>
-          <w:szCs w:val="24"/>
-        </w:rPr>
-        <w:t>p,q,d</w:t>
-      </w:r>
-      <w:proofErr w:type="spellEnd"/>
-      <w:r>
-        <w:rPr>
-          <w:sz w:val="24"/>
-          <w:szCs w:val="24"/>
-        </w:rPr>
-        <w:t>) components</w:t>
+      <w:proofErr w:type="gramStart"/>
+      <w:r>
+        <w:rPr>
+          <w:sz w:val="24"/>
+          <w:szCs w:val="24"/>
+        </w:rPr>
+        <w:t>p,q</w:t>
+      </w:r>
+      <w:proofErr w:type="gramEnd"/>
+      <w:r>
+        <w:rPr>
+          <w:sz w:val="24"/>
+          <w:szCs w:val="24"/>
+        </w:rPr>
+        <w:t>,d) components</w:t>
       </w:r>
       <w:r>
         <w:rPr>
@@ -3301,17 +3265,8 @@
           <w:sz w:val="24"/>
           <w:szCs w:val="24"/>
         </w:rPr>
-        <w:t xml:space="preserve"> the </w:t>
-      </w:r>
-      <w:proofErr w:type="spellStart"/>
-      <w:r>
-        <w:rPr>
-          <w:sz w:val="24"/>
-          <w:szCs w:val="24"/>
-        </w:rPr>
-        <w:t>Twython</w:t>
-      </w:r>
-      <w:proofErr w:type="spellEnd"/>
+        <w:t xml:space="preserve"> the Twython</w:t>
+      </w:r>
       <w:r>
         <w:rPr>
           <w:rStyle w:val="FootnoteReference"/>
@@ -3551,7 +3506,6 @@
           <w:szCs w:val="24"/>
         </w:rPr>
       </w:pPr>
-      <w:proofErr w:type="spellStart"/>
       <w:r>
         <w:rPr>
           <w:sz w:val="24"/>
@@ -3559,7 +3513,6 @@
         </w:rPr>
         <w:t>Jimcramer</w:t>
       </w:r>
-      <w:proofErr w:type="spellEnd"/>
     </w:p>
     <w:p>
       <w:pPr>
@@ -3574,7 +3527,6 @@
           <w:szCs w:val="24"/>
         </w:rPr>
       </w:pPr>
-      <w:proofErr w:type="spellStart"/>
       <w:r>
         <w:rPr>
           <w:sz w:val="24"/>
@@ -3582,7 +3534,6 @@
         </w:rPr>
         <w:t>ReformedBroker</w:t>
       </w:r>
-      <w:proofErr w:type="spellEnd"/>
     </w:p>
     <w:p>
       <w:pPr>
@@ -3597,7 +3548,6 @@
           <w:szCs w:val="24"/>
         </w:rPr>
       </w:pPr>
-      <w:proofErr w:type="spellStart"/>
       <w:r>
         <w:rPr>
           <w:sz w:val="24"/>
@@ -3605,7 +3555,6 @@
         </w:rPr>
         <w:t>TheStalwart</w:t>
       </w:r>
-      <w:proofErr w:type="spellEnd"/>
     </w:p>
     <w:p>
       <w:pPr>
@@ -3620,7 +3569,6 @@
           <w:szCs w:val="24"/>
         </w:rPr>
       </w:pPr>
-      <w:proofErr w:type="spellStart"/>
       <w:r>
         <w:rPr>
           <w:sz w:val="24"/>
@@ -3628,7 +3576,6 @@
         </w:rPr>
         <w:t>LizAnnSonders</w:t>
       </w:r>
-      <w:proofErr w:type="spellEnd"/>
     </w:p>
     <w:p>
       <w:pPr>
@@ -3643,7 +3590,6 @@
           <w:szCs w:val="24"/>
         </w:rPr>
       </w:pPr>
-      <w:proofErr w:type="spellStart"/>
       <w:r>
         <w:rPr>
           <w:sz w:val="24"/>
@@ -3651,7 +3597,6 @@
         </w:rPr>
         <w:t>SJosephBurns</w:t>
       </w:r>
-      <w:proofErr w:type="spellEnd"/>
     </w:p>
     <w:p>
       <w:pPr>
@@ -3708,21 +3653,12 @@
         </w:rPr>
         <w:t xml:space="preserve"> </w:t>
       </w:r>
-      <w:proofErr w:type="spellStart"/>
-      <w:r>
-        <w:rPr>
-          <w:sz w:val="24"/>
-          <w:szCs w:val="24"/>
-        </w:rPr>
-        <w:t>dataframe</w:t>
-      </w:r>
-      <w:proofErr w:type="spellEnd"/>
-      <w:r>
-        <w:rPr>
-          <w:sz w:val="24"/>
-          <w:szCs w:val="24"/>
-        </w:rPr>
-        <w:t xml:space="preserve"> </w:t>
+      <w:r>
+        <w:rPr>
+          <w:sz w:val="24"/>
+          <w:szCs w:val="24"/>
+        </w:rPr>
+        <w:t xml:space="preserve">dataframe </w:t>
       </w:r>
       <w:r>
         <w:rPr>
@@ -3800,23 +3736,7 @@
           <w:sz w:val="24"/>
           <w:szCs w:val="24"/>
         </w:rPr>
-        <w:t xml:space="preserve">, then the twitter </w:t>
-      </w:r>
-      <w:proofErr w:type="spellStart"/>
-      <w:r>
-        <w:rPr>
-          <w:sz w:val="24"/>
-          <w:szCs w:val="24"/>
-        </w:rPr>
-        <w:t>api</w:t>
-      </w:r>
-      <w:proofErr w:type="spellEnd"/>
-      <w:r>
-        <w:rPr>
-          <w:sz w:val="24"/>
-          <w:szCs w:val="24"/>
-        </w:rPr>
-        <w:t xml:space="preserve"> did not </w:t>
+        <w:t xml:space="preserve">, then the twitter api did not </w:t>
       </w:r>
       <w:r>
         <w:rPr>
@@ -3863,7 +3783,6 @@
         <w:lastRenderedPageBreak/>
         <w:t xml:space="preserve">Furthermore, the parameters collected from the twitter accounts were </w:t>
       </w:r>
-      <w:proofErr w:type="spellStart"/>
       <w:r>
         <w:rPr>
           <w:rFonts w:ascii="Courier New" w:hAnsi="Courier New" w:cs="Courier New"/>
@@ -3872,7 +3791,6 @@
         </w:rPr>
         <w:t>screen_name</w:t>
       </w:r>
-      <w:proofErr w:type="spellEnd"/>
       <w:r>
         <w:rPr>
           <w:sz w:val="24"/>
@@ -3880,7 +3798,6 @@
         </w:rPr>
         <w:t xml:space="preserve">, </w:t>
       </w:r>
-      <w:proofErr w:type="spellStart"/>
       <w:r>
         <w:rPr>
           <w:rFonts w:ascii="Courier New" w:hAnsi="Courier New" w:cs="Courier New"/>
@@ -3889,7 +3806,6 @@
         </w:rPr>
         <w:t>created_at</w:t>
       </w:r>
-      <w:proofErr w:type="spellEnd"/>
       <w:r>
         <w:rPr>
           <w:sz w:val="24"/>
@@ -3897,7 +3813,6 @@
         </w:rPr>
         <w:t xml:space="preserve">, and </w:t>
       </w:r>
-      <w:proofErr w:type="spellStart"/>
       <w:r>
         <w:rPr>
           <w:rFonts w:ascii="Courier New" w:hAnsi="Courier New" w:cs="Courier New"/>
@@ -3914,7 +3829,6 @@
         </w:rPr>
         <w:t>ext</w:t>
       </w:r>
-      <w:proofErr w:type="spellEnd"/>
       <w:r>
         <w:rPr>
           <w:sz w:val="24"/>
@@ -3929,7 +3843,6 @@
         </w:rPr>
         <w:t xml:space="preserve">using a </w:t>
       </w:r>
-      <w:proofErr w:type="spellStart"/>
       <w:r>
         <w:rPr>
           <w:rFonts w:ascii="Courier New" w:hAnsi="Courier New" w:cs="Courier New"/>
@@ -3938,7 +3851,6 @@
         </w:rPr>
         <w:t>rate_limit</w:t>
       </w:r>
-      <w:proofErr w:type="spellEnd"/>
       <w:r>
         <w:rPr>
           <w:rFonts w:ascii="Courier New" w:hAnsi="Courier New" w:cs="Courier New"/>
@@ -4042,79 +3954,71 @@
       <w:r>
         <w:t xml:space="preserve"> default </w:t>
       </w:r>
-      <w:proofErr w:type="spellStart"/>
       <w:r>
         <w:rPr>
           <w:rFonts w:ascii="Courier New" w:hAnsi="Courier New" w:cs="Courier New"/>
         </w:rPr>
+        <w:t xml:space="preserve">start_date = </w:t>
+      </w:r>
+      <w:proofErr w:type="gramStart"/>
+      <w:r>
+        <w:rPr>
+          <w:rFonts w:ascii="Courier New" w:hAnsi="Courier New" w:cs="Courier New"/>
+        </w:rPr>
+        <w:t>datetime(</w:t>
+      </w:r>
+      <w:proofErr w:type="gramEnd"/>
+      <w:r>
+        <w:rPr>
+          <w:rFonts w:ascii="Courier New" w:hAnsi="Courier New" w:cs="Courier New"/>
+        </w:rPr>
+        <w:t>3000, 12, 25)</w:t>
+      </w:r>
+      <w:r>
+        <w:t xml:space="preserve"> </w:t>
+      </w:r>
+      <w:r>
+        <w:t xml:space="preserve">and </w:t>
+      </w:r>
+      <w:r>
+        <w:rPr>
+          <w:rFonts w:ascii="Courier New" w:hAnsi="Courier New" w:cs="Courier New"/>
+        </w:rPr>
+        <w:t>end_date = datetime(1000, 12, 25)</w:t>
+      </w:r>
+      <w:r>
+        <w:t xml:space="preserve"> was defined. This definition was created to </w:t>
+      </w:r>
+      <w:r>
+        <w:t>represent the datetime</w:t>
+      </w:r>
+      <w:r>
+        <w:t xml:space="preserve"> range for a given twitter screen name. Specifically, the initial </w:t>
+      </w:r>
+      <w:r>
+        <w:rPr>
+          <w:rFonts w:ascii="Courier New" w:hAnsi="Courier New" w:cs="Courier New"/>
+        </w:rPr>
         <w:t>start_date</w:t>
       </w:r>
-      <w:proofErr w:type="spellEnd"/>
+      <w:r>
+        <w:t xml:space="preserve"> was compared to each tweet for a given user. If a tweet exists with an earlier datetime, this was set as the new </w:t>
+      </w:r>
       <w:r>
         <w:rPr>
           <w:rFonts w:ascii="Courier New" w:hAnsi="Courier New" w:cs="Courier New"/>
         </w:rPr>
-        <w:t xml:space="preserve"> = datetime(3000, 12, 25)</w:t>
-      </w:r>
-      <w:r>
-        <w:t xml:space="preserve"> </w:t>
-      </w:r>
-      <w:r>
-        <w:t xml:space="preserve">and </w:t>
-      </w:r>
-      <w:proofErr w:type="spellStart"/>
+        <w:t>start_date</w:t>
+      </w:r>
+      <w:r>
+        <w:t xml:space="preserve">. This type of logic was extended similarly for the </w:t>
+      </w:r>
       <w:r>
         <w:rPr>
           <w:rFonts w:ascii="Courier New" w:hAnsi="Courier New" w:cs="Courier New"/>
         </w:rPr>
         <w:t>end_date</w:t>
       </w:r>
-      <w:proofErr w:type="spellEnd"/>
-      <w:r>
-        <w:rPr>
-          <w:rFonts w:ascii="Courier New" w:hAnsi="Courier New" w:cs="Courier New"/>
-        </w:rPr>
-        <w:t xml:space="preserve"> = datetime(1000, 12, 25)</w:t>
-      </w:r>
-      <w:r>
-        <w:t xml:space="preserve"> was defined. This definition was created to </w:t>
-      </w:r>
-      <w:r>
-        <w:t>represent the datetime</w:t>
-      </w:r>
-      <w:r>
-        <w:t xml:space="preserve"> range for a given twitter screen name. Specifically, the initial </w:t>
-      </w:r>
-      <w:proofErr w:type="spellStart"/>
-      <w:r>
-        <w:rPr>
-          <w:rFonts w:ascii="Courier New" w:hAnsi="Courier New" w:cs="Courier New"/>
-        </w:rPr>
-        <w:t>start_date</w:t>
-      </w:r>
-      <w:proofErr w:type="spellEnd"/>
-      <w:r>
-        <w:t xml:space="preserve"> was compared to each tweet for a given user. If a tweet exists with an earlier datetime, this was set as the new </w:t>
-      </w:r>
-      <w:proofErr w:type="spellStart"/>
-      <w:r>
-        <w:rPr>
-          <w:rFonts w:ascii="Courier New" w:hAnsi="Courier New" w:cs="Courier New"/>
-        </w:rPr>
-        <w:t>start_date</w:t>
-      </w:r>
-      <w:proofErr w:type="spellEnd"/>
-      <w:r>
-        <w:t xml:space="preserve">. This type of logic was extended similarly for the </w:t>
-      </w:r>
-      <w:proofErr w:type="spellStart"/>
-      <w:r>
-        <w:rPr>
-          <w:rFonts w:ascii="Courier New" w:hAnsi="Courier New" w:cs="Courier New"/>
-        </w:rPr>
-        <w:t>end_date</w:t>
-      </w:r>
-      <w:proofErr w:type="spellEnd"/>
       <w:r>
         <w:t>. Th</w:t>
       </w:r>
@@ -4125,15 +4029,7 @@
         <w:t xml:space="preserve">maximized value </w:t>
       </w:r>
       <w:r>
-        <w:t xml:space="preserve">allows the functional tweet domain to accurately map to the </w:t>
-      </w:r>
-      <w:proofErr w:type="spellStart"/>
-      <w:r>
-        <w:t>quandl</w:t>
-      </w:r>
-      <w:proofErr w:type="spellEnd"/>
-      <w:r>
-        <w:t xml:space="preserve"> historical range.</w:t>
+        <w:t>allows the functional tweet domain to accurately map to the quandl historical range.</w:t>
       </w:r>
     </w:p>
     <w:p/>
@@ -4142,27 +4038,14 @@
         <w:pStyle w:val="Heading2"/>
       </w:pPr>
       <w:bookmarkStart w:id="4" w:name="_Toc11351522"/>
-      <w:proofErr w:type="spellStart"/>
-      <w:r>
-        <w:t>Quandl</w:t>
-      </w:r>
-      <w:proofErr w:type="spellEnd"/>
-      <w:r>
-        <w:t xml:space="preserve"> API</w:t>
+      <w:r>
+        <w:t>Quandl API</w:t>
       </w:r>
       <w:bookmarkEnd w:id="4"/>
     </w:p>
     <w:p>
       <w:r>
-        <w:t xml:space="preserve">Like the Twitter API, the python </w:t>
-      </w:r>
-      <w:proofErr w:type="spellStart"/>
-      <w:r>
-        <w:t>Quandl</w:t>
-      </w:r>
-      <w:proofErr w:type="spellEnd"/>
-      <w:r>
-        <w:t xml:space="preserve"> API</w:t>
+        <w:t>Like the Twitter API, the python Quandl API</w:t>
       </w:r>
       <w:r>
         <w:rPr>
@@ -4397,14 +4280,13 @@
     </w:p>
     <w:tbl>
       <w:tblPr>
-        <w:tblStyle w:val="GridTable1Light-Accent1"/>
+        <w:tblStyle w:val="PlainTable1"/>
         <w:tblW w:w="0" w:type="auto"/>
         <w:jc w:val="center"/>
-        <w:tblLayout w:type="fixed"/>
         <w:tblLook w:val="04A0" w:firstRow="1" w:lastRow="0" w:firstColumn="1" w:lastColumn="0" w:noHBand="0" w:noVBand="1"/>
       </w:tblPr>
       <w:tblGrid>
-        <w:gridCol w:w="4765"/>
+        <w:gridCol w:w="4675"/>
       </w:tblGrid>
       <w:tr>
         <w:trPr>
@@ -4414,19 +4296,16 @@
         <w:tc>
           <w:tcPr>
             <w:cnfStyle w:val="001000000000" w:firstRow="0" w:lastRow="0" w:firstColumn="1" w:lastColumn="0" w:oddVBand="0" w:evenVBand="0" w:oddHBand="0" w:evenHBand="0" w:firstRowFirstColumn="0" w:firstRowLastColumn="0" w:lastRowFirstColumn="0" w:lastRowLastColumn="0"/>
-            <w:tcW w:w="4765" w:type="dxa"/>
+            <w:tcW w:w="4675" w:type="dxa"/>
           </w:tcPr>
           <w:p>
-            <w:pPr>
-              <w:jc w:val="center"/>
-            </w:pPr>
             <w:r>
               <w:rPr>
                 <w:noProof/>
               </w:rPr>
               <w:lastRenderedPageBreak/>
               <w:drawing>
-                <wp:inline distT="0" distB="0" distL="0" distR="0" wp14:anchorId="0BE39508" wp14:editId="7C8886AB">
+                <wp:inline distT="0" distB="0" distL="0" distR="0" wp14:anchorId="718B3C2B" wp14:editId="05902763">
                   <wp:extent cx="2442151" cy="1806565"/>
                   <wp:effectExtent l="0" t="0" r="0" b="3810"/>
                   <wp:docPr id="1" name="Picture 1"/>
@@ -4466,60 +4345,24 @@
       </w:tr>
       <w:tr>
         <w:trPr>
+          <w:cnfStyle w:val="000000100000" w:firstRow="0" w:lastRow="0" w:firstColumn="0" w:lastColumn="0" w:oddVBand="0" w:evenVBand="0" w:oddHBand="1" w:evenHBand="0" w:firstRowFirstColumn="0" w:firstRowLastColumn="0" w:lastRowFirstColumn="0" w:lastRowLastColumn="0"/>
           <w:jc w:val="center"/>
         </w:trPr>
         <w:tc>
           <w:tcPr>
             <w:cnfStyle w:val="001000000000" w:firstRow="0" w:lastRow="0" w:firstColumn="1" w:lastColumn="0" w:oddVBand="0" w:evenVBand="0" w:oddHBand="0" w:evenHBand="0" w:firstRowFirstColumn="0" w:firstRowLastColumn="0" w:lastRowFirstColumn="0" w:lastRowLastColumn="0"/>
-            <w:tcW w:w="4765" w:type="dxa"/>
-            <w:shd w:val="clear" w:color="auto" w:fill="8EAADB" w:themeFill="accent1" w:themeFillTint="99"/>
+            <w:tcW w:w="4675" w:type="dxa"/>
           </w:tcPr>
           <w:p>
-            <w:pPr>
+            <w:r>
+              <w:t>Figure 1:</w:t>
+            </w:r>
+            <w:r>
               <w:rPr>
                 <w:b w:val="0"/>
                 <w:bCs w:val="0"/>
               </w:rPr>
-            </w:pPr>
-            <w:r>
-              <w:t>Figure 1:</w:t>
-            </w:r>
-            <w:r>
-              <w:rPr>
-                <w:b w:val="0"/>
-                <w:bCs w:val="0"/>
-              </w:rPr>
-              <w:t xml:space="preserve"> domain mapping from Twitter API (</w:t>
-            </w:r>
-            <w:r>
-              <w:rPr>
-                <w:b w:val="0"/>
-                <w:bCs w:val="0"/>
-              </w:rPr>
-              <w:t>x</w:t>
-            </w:r>
-            <w:r>
-              <w:rPr>
-                <w:b w:val="0"/>
-                <w:bCs w:val="0"/>
-              </w:rPr>
-              <w:t xml:space="preserve">) and </w:t>
-            </w:r>
-            <w:proofErr w:type="spellStart"/>
-            <w:r>
-              <w:rPr>
-                <w:b w:val="0"/>
-                <w:bCs w:val="0"/>
-              </w:rPr>
-              <w:t>Quandl</w:t>
-            </w:r>
-            <w:proofErr w:type="spellEnd"/>
-            <w:r>
-              <w:rPr>
-                <w:b w:val="0"/>
-                <w:bCs w:val="0"/>
-              </w:rPr>
-              <w:t xml:space="preserve"> Data f(x)</w:t>
+              <w:t xml:space="preserve"> domain mapping from Twitter API (x) and Quandl Data f(x)</w:t>
             </w:r>
             <w:r>
               <w:rPr>
@@ -4543,11 +4386,6 @@
     <w:p>
       <w:pPr>
         <w:spacing w:line="240" w:lineRule="auto"/>
-      </w:pPr>
-    </w:p>
-    <w:p>
-      <w:pPr>
-        <w:spacing w:line="240" w:lineRule="auto"/>
         <w:rPr>
           <w:rFonts w:ascii="Times New Roman" w:hAnsi="Times New Roman" w:cs="Times New Roman"/>
           <w:sz w:val="24"/>
@@ -4572,25 +4410,21 @@
       <w:r>
         <w:t xml:space="preserve">tweets were aggregated by </w:t>
       </w:r>
-      <w:proofErr w:type="spellStart"/>
       <w:r>
         <w:rPr>
           <w:rFonts w:ascii="Courier New" w:hAnsi="Courier New" w:cs="Courier New"/>
         </w:rPr>
         <w:t>created_at</w:t>
       </w:r>
-      <w:proofErr w:type="spellEnd"/>
       <w:r>
         <w:t xml:space="preserve"> and </w:t>
       </w:r>
-      <w:proofErr w:type="spellStart"/>
       <w:r>
         <w:rPr>
           <w:rFonts w:ascii="Courier New" w:hAnsi="Courier New" w:cs="Courier New"/>
         </w:rPr>
         <w:t>screen_name</w:t>
       </w:r>
-      <w:proofErr w:type="spellEnd"/>
       <w:r>
         <w:t xml:space="preserve">. If an account tweeted multiple times a given day, </w:t>
       </w:r>
@@ -4600,14 +4434,12 @@
       <w:r>
         <w:t xml:space="preserve"> </w:t>
       </w:r>
-      <w:proofErr w:type="spellStart"/>
       <w:r>
         <w:rPr>
           <w:rFonts w:ascii="Courier New" w:hAnsi="Courier New" w:cs="Courier New"/>
         </w:rPr>
         <w:t>full_text</w:t>
       </w:r>
-      <w:proofErr w:type="spellEnd"/>
       <w:r>
         <w:t xml:space="preserve"> </w:t>
       </w:r>
@@ -4647,14 +4479,12 @@
       <w:r>
         <w:t xml:space="preserve"> </w:t>
       </w:r>
-      <w:proofErr w:type="spellStart"/>
       <w:r>
         <w:rPr>
           <w:rFonts w:ascii="Courier New" w:hAnsi="Courier New" w:cs="Courier New"/>
         </w:rPr>
         <w:t>created_at</w:t>
       </w:r>
-      <w:proofErr w:type="spellEnd"/>
       <w:r>
         <w:t xml:space="preserve"> column</w:t>
       </w:r>
@@ -4742,14 +4572,12 @@
       <w:r>
         <w:t xml:space="preserve">If successive (n+1) index is nan, set market values to previous day and concatenate current </w:t>
       </w:r>
-      <w:proofErr w:type="spellStart"/>
       <w:r>
         <w:rPr>
           <w:rFonts w:ascii="Courier New" w:hAnsi="Courier New" w:cs="Courier New"/>
         </w:rPr>
         <w:t>full_text</w:t>
       </w:r>
-      <w:proofErr w:type="spellEnd"/>
       <w:r>
         <w:t xml:space="preserve"> with previous day.</w:t>
       </w:r>
@@ -4763,27 +4591,17 @@
       <w:r>
         <w:t xml:space="preserve">Additionally, if a given day contained an empty string for </w:t>
       </w:r>
-      <w:proofErr w:type="spellStart"/>
       <w:r>
         <w:rPr>
           <w:rFonts w:ascii="Courier New" w:hAnsi="Courier New" w:cs="Courier New"/>
         </w:rPr>
         <w:t>full_text</w:t>
       </w:r>
-      <w:proofErr w:type="spellEnd"/>
       <w:r>
         <w:t>, this instance was dropped</w:t>
       </w:r>
       <w:r>
-        <w:t xml:space="preserve">, and the </w:t>
-      </w:r>
-      <w:proofErr w:type="spellStart"/>
-      <w:r>
-        <w:t>dataframe</w:t>
-      </w:r>
-      <w:proofErr w:type="spellEnd"/>
-      <w:r>
-        <w:t xml:space="preserve"> index was reset.</w:t>
+        <w:t>, and the dataframe index was reset.</w:t>
       </w:r>
     </w:p>
     <w:p/>
@@ -4846,13 +4664,8 @@
       <w:r>
         <w:t xml:space="preserve"> </w:t>
       </w:r>
-      <w:proofErr w:type="spellStart"/>
-      <w:r>
-        <w:t>vader</w:t>
-      </w:r>
-      <w:proofErr w:type="spellEnd"/>
-      <w:r>
-        <w:t xml:space="preserve"> </w:t>
+      <w:r>
+        <w:t xml:space="preserve">vader </w:t>
       </w:r>
       <w:r>
         <w:t>sentiment</w:t>
@@ -4897,16 +4710,439 @@
       <w:bookmarkEnd w:id="7"/>
     </w:p>
     <w:p/>
+    <w:tbl>
+      <w:tblPr>
+        <w:tblStyle w:val="PlainTable1"/>
+        <w:tblW w:w="0" w:type="auto"/>
+        <w:tblLook w:val="04A0" w:firstRow="1" w:lastRow="0" w:firstColumn="1" w:lastColumn="0" w:noHBand="0" w:noVBand="1"/>
+      </w:tblPr>
+      <w:tblGrid>
+        <w:gridCol w:w="4675"/>
+        <w:gridCol w:w="4675"/>
+      </w:tblGrid>
+      <w:tr>
+        <w:trPr>
+          <w:cnfStyle w:val="100000000000" w:firstRow="1" w:lastRow="0" w:firstColumn="0" w:lastColumn="0" w:oddVBand="0" w:evenVBand="0" w:oddHBand="0" w:evenHBand="0" w:firstRowFirstColumn="0" w:firstRowLastColumn="0" w:lastRowFirstColumn="0" w:lastRowLastColumn="0"/>
+        </w:trPr>
+        <w:tc>
+          <w:tcPr>
+            <w:cnfStyle w:val="001000000000" w:firstRow="0" w:lastRow="0" w:firstColumn="1" w:lastColumn="0" w:oddVBand="0" w:evenVBand="0" w:oddHBand="0" w:evenHBand="0" w:firstRowFirstColumn="0" w:firstRowLastColumn="0" w:lastRowFirstColumn="0" w:lastRowLastColumn="0"/>
+            <w:tcW w:w="4675" w:type="dxa"/>
+          </w:tcPr>
+          <w:p>
+            <w:bookmarkStart w:id="8" w:name="_GoBack"/>
+            <w:r>
+              <w:rPr>
+                <w:noProof/>
+              </w:rPr>
+              <w:lastRenderedPageBreak/>
+              <w:drawing>
+                <wp:inline distT="0" distB="0" distL="0" distR="0" wp14:anchorId="12A63E5F" wp14:editId="22C560D3">
+                  <wp:extent cx="2790825" cy="2093119"/>
+                  <wp:effectExtent l="0" t="0" r="0" b="2540"/>
+                  <wp:docPr id="12" name="Picture 12"/>
+                  <wp:cNvGraphicFramePr>
+                    <a:graphicFrameLocks xmlns:a="http://schemas.openxmlformats.org/drawingml/2006/main" noChangeAspect="1"/>
+                  </wp:cNvGraphicFramePr>
+                  <a:graphic xmlns:a="http://schemas.openxmlformats.org/drawingml/2006/main">
+                    <a:graphicData uri="http://schemas.openxmlformats.org/drawingml/2006/picture">
+                      <pic:pic xmlns:pic="http://schemas.openxmlformats.org/drawingml/2006/picture">
+                        <pic:nvPicPr>
+                          <pic:cNvPr id="0" name="Picture 15"/>
+                          <pic:cNvPicPr>
+                            <a:picLocks noChangeAspect="1" noChangeArrowheads="1"/>
+                          </pic:cNvPicPr>
+                        </pic:nvPicPr>
+                        <pic:blipFill>
+                          <a:blip r:embed="rId13" cstate="print">
+                            <a:extLst>
+                              <a:ext uri="{28A0092B-C50C-407E-A947-70E740481C1C}">
+                                <a14:useLocalDpi xmlns:a14="http://schemas.microsoft.com/office/drawing/2010/main" val="0"/>
+                              </a:ext>
+                            </a:extLst>
+                          </a:blip>
+                          <a:srcRect/>
+                          <a:stretch>
+                            <a:fillRect/>
+                          </a:stretch>
+                        </pic:blipFill>
+                        <pic:spPr bwMode="auto">
+                          <a:xfrm>
+                            <a:off x="0" y="0"/>
+                            <a:ext cx="2792729" cy="2094547"/>
+                          </a:xfrm>
+                          <a:prstGeom prst="rect">
+                            <a:avLst/>
+                          </a:prstGeom>
+                          <a:noFill/>
+                          <a:ln>
+                            <a:noFill/>
+                          </a:ln>
+                        </pic:spPr>
+                      </pic:pic>
+                    </a:graphicData>
+                  </a:graphic>
+                </wp:inline>
+              </w:drawing>
+            </w:r>
+            <w:bookmarkEnd w:id="8"/>
+          </w:p>
+        </w:tc>
+        <w:tc>
+          <w:tcPr>
+            <w:tcW w:w="4675" w:type="dxa"/>
+          </w:tcPr>
+          <w:p>
+            <w:pPr>
+              <w:cnfStyle w:val="100000000000" w:firstRow="1" w:lastRow="0" w:firstColumn="0" w:lastColumn="0" w:oddVBand="0" w:evenVBand="0" w:oddHBand="0" w:evenHBand="0" w:firstRowFirstColumn="0" w:firstRowLastColumn="0" w:lastRowFirstColumn="0" w:lastRowLastColumn="0"/>
+            </w:pPr>
+            <w:r>
+              <w:rPr>
+                <w:noProof/>
+              </w:rPr>
+              <w:drawing>
+                <wp:inline distT="0" distB="0" distL="0" distR="0" wp14:anchorId="6E0E856C" wp14:editId="3E2D3DDE">
+                  <wp:extent cx="2781300" cy="2085974"/>
+                  <wp:effectExtent l="0" t="0" r="0" b="0"/>
+                  <wp:docPr id="11" name="Picture 11"/>
+                  <wp:cNvGraphicFramePr>
+                    <a:graphicFrameLocks xmlns:a="http://schemas.openxmlformats.org/drawingml/2006/main" noChangeAspect="1"/>
+                  </wp:cNvGraphicFramePr>
+                  <a:graphic xmlns:a="http://schemas.openxmlformats.org/drawingml/2006/main">
+                    <a:graphicData uri="http://schemas.openxmlformats.org/drawingml/2006/picture">
+                      <pic:pic xmlns:pic="http://schemas.openxmlformats.org/drawingml/2006/picture">
+                        <pic:nvPicPr>
+                          <pic:cNvPr id="0" name="Picture 13"/>
+                          <pic:cNvPicPr>
+                            <a:picLocks noChangeAspect="1" noChangeArrowheads="1"/>
+                          </pic:cNvPicPr>
+                        </pic:nvPicPr>
+                        <pic:blipFill>
+                          <a:blip r:embed="rId14" cstate="print">
+                            <a:extLst>
+                              <a:ext uri="{28A0092B-C50C-407E-A947-70E740481C1C}">
+                                <a14:useLocalDpi xmlns:a14="http://schemas.microsoft.com/office/drawing/2010/main" val="0"/>
+                              </a:ext>
+                            </a:extLst>
+                          </a:blip>
+                          <a:srcRect/>
+                          <a:stretch>
+                            <a:fillRect/>
+                          </a:stretch>
+                        </pic:blipFill>
+                        <pic:spPr bwMode="auto">
+                          <a:xfrm>
+                            <a:off x="0" y="0"/>
+                            <a:ext cx="2789086" cy="2091814"/>
+                          </a:xfrm>
+                          <a:prstGeom prst="rect">
+                            <a:avLst/>
+                          </a:prstGeom>
+                          <a:noFill/>
+                          <a:ln>
+                            <a:noFill/>
+                          </a:ln>
+                        </pic:spPr>
+                      </pic:pic>
+                    </a:graphicData>
+                  </a:graphic>
+                </wp:inline>
+              </w:drawing>
+            </w:r>
+          </w:p>
+        </w:tc>
+      </w:tr>
+      <w:tr>
+        <w:trPr>
+          <w:cnfStyle w:val="000000100000" w:firstRow="0" w:lastRow="0" w:firstColumn="0" w:lastColumn="0" w:oddVBand="0" w:evenVBand="0" w:oddHBand="1" w:evenHBand="0" w:firstRowFirstColumn="0" w:firstRowLastColumn="0" w:lastRowFirstColumn="0" w:lastRowLastColumn="0"/>
+        </w:trPr>
+        <w:tc>
+          <w:tcPr>
+            <w:cnfStyle w:val="001000000000" w:firstRow="0" w:lastRow="0" w:firstColumn="1" w:lastColumn="0" w:oddVBand="0" w:evenVBand="0" w:oddHBand="0" w:evenHBand="0" w:firstRowFirstColumn="0" w:firstRowLastColumn="0" w:lastRowFirstColumn="0" w:lastRowLastColumn="0"/>
+            <w:tcW w:w="4675" w:type="dxa"/>
+          </w:tcPr>
+          <w:p>
+            <w:pPr>
+              <w:rPr>
+                <w:b w:val="0"/>
+                <w:bCs w:val="0"/>
+              </w:rPr>
+            </w:pPr>
+            <w:r>
+              <w:t xml:space="preserve">Figure 2: </w:t>
+            </w:r>
+            <w:r>
+              <w:rPr>
+                <w:b w:val="0"/>
+                <w:bCs w:val="0"/>
+              </w:rPr>
+              <w:t>word cloud for JimCramer.</w:t>
+            </w:r>
+          </w:p>
+        </w:tc>
+        <w:tc>
+          <w:tcPr>
+            <w:tcW w:w="4675" w:type="dxa"/>
+          </w:tcPr>
+          <w:p>
+            <w:pPr>
+              <w:cnfStyle w:val="000000100000" w:firstRow="0" w:lastRow="0" w:firstColumn="0" w:lastColumn="0" w:oddVBand="0" w:evenVBand="0" w:oddHBand="1" w:evenHBand="0" w:firstRowFirstColumn="0" w:firstRowLastColumn="0" w:lastRowFirstColumn="0" w:lastRowLastColumn="0"/>
+            </w:pPr>
+            <w:r>
+              <w:rPr>
+                <w:b/>
+                <w:bCs/>
+              </w:rPr>
+              <w:t>Figure 3:</w:t>
+            </w:r>
+            <w:r>
+              <w:t xml:space="preserve"> word cloud for LizAnnSonders</w:t>
+            </w:r>
+            <w:r>
+              <w:t>.</w:t>
+            </w:r>
+          </w:p>
+        </w:tc>
+      </w:tr>
+    </w:tbl>
+    <w:p/>
+    <w:p/>
+    <w:tbl>
+      <w:tblPr>
+        <w:tblStyle w:val="PlainTable1"/>
+        <w:tblW w:w="0" w:type="auto"/>
+        <w:tblLook w:val="04A0" w:firstRow="1" w:lastRow="0" w:firstColumn="1" w:lastColumn="0" w:noHBand="0" w:noVBand="1"/>
+      </w:tblPr>
+      <w:tblGrid>
+        <w:gridCol w:w="4675"/>
+        <w:gridCol w:w="4675"/>
+      </w:tblGrid>
+      <w:tr>
+        <w:trPr>
+          <w:cnfStyle w:val="100000000000" w:firstRow="1" w:lastRow="0" w:firstColumn="0" w:lastColumn="0" w:oddVBand="0" w:evenVBand="0" w:oddHBand="0" w:evenHBand="0" w:firstRowFirstColumn="0" w:firstRowLastColumn="0" w:lastRowFirstColumn="0" w:lastRowLastColumn="0"/>
+        </w:trPr>
+        <w:tc>
+          <w:tcPr>
+            <w:cnfStyle w:val="001000000000" w:firstRow="0" w:lastRow="0" w:firstColumn="1" w:lastColumn="0" w:oddVBand="0" w:evenVBand="0" w:oddHBand="0" w:evenHBand="0" w:firstRowFirstColumn="0" w:firstRowLastColumn="0" w:lastRowFirstColumn="0" w:lastRowLastColumn="0"/>
+            <w:tcW w:w="4675" w:type="dxa"/>
+          </w:tcPr>
+          <w:p>
+            <w:r>
+              <w:rPr>
+                <w:noProof/>
+              </w:rPr>
+              <w:drawing>
+                <wp:inline distT="0" distB="0" distL="0" distR="0" wp14:anchorId="0EC1AE33" wp14:editId="1B177ADF">
+                  <wp:extent cx="2768600" cy="2076449"/>
+                  <wp:effectExtent l="0" t="0" r="0" b="635"/>
+                  <wp:docPr id="10" name="Picture 10"/>
+                  <wp:cNvGraphicFramePr>
+                    <a:graphicFrameLocks xmlns:a="http://schemas.openxmlformats.org/drawingml/2006/main" noChangeAspect="1"/>
+                  </wp:cNvGraphicFramePr>
+                  <a:graphic xmlns:a="http://schemas.openxmlformats.org/drawingml/2006/main">
+                    <a:graphicData uri="http://schemas.openxmlformats.org/drawingml/2006/picture">
+                      <pic:pic xmlns:pic="http://schemas.openxmlformats.org/drawingml/2006/picture">
+                        <pic:nvPicPr>
+                          <pic:cNvPr id="0" name="Picture 11"/>
+                          <pic:cNvPicPr>
+                            <a:picLocks noChangeAspect="1" noChangeArrowheads="1"/>
+                          </pic:cNvPicPr>
+                        </pic:nvPicPr>
+                        <pic:blipFill>
+                          <a:blip r:embed="rId15" cstate="print">
+                            <a:extLst>
+                              <a:ext uri="{28A0092B-C50C-407E-A947-70E740481C1C}">
+                                <a14:useLocalDpi xmlns:a14="http://schemas.microsoft.com/office/drawing/2010/main" val="0"/>
+                              </a:ext>
+                            </a:extLst>
+                          </a:blip>
+                          <a:srcRect/>
+                          <a:stretch>
+                            <a:fillRect/>
+                          </a:stretch>
+                        </pic:blipFill>
+                        <pic:spPr bwMode="auto">
+                          <a:xfrm>
+                            <a:off x="0" y="0"/>
+                            <a:ext cx="2775114" cy="2081334"/>
+                          </a:xfrm>
+                          <a:prstGeom prst="rect">
+                            <a:avLst/>
+                          </a:prstGeom>
+                          <a:noFill/>
+                          <a:ln>
+                            <a:noFill/>
+                          </a:ln>
+                        </pic:spPr>
+                      </pic:pic>
+                    </a:graphicData>
+                  </a:graphic>
+                </wp:inline>
+              </w:drawing>
+            </w:r>
+          </w:p>
+        </w:tc>
+        <w:tc>
+          <w:tcPr>
+            <w:tcW w:w="4675" w:type="dxa"/>
+          </w:tcPr>
+          <w:p>
+            <w:pPr>
+              <w:cnfStyle w:val="100000000000" w:firstRow="1" w:lastRow="0" w:firstColumn="0" w:lastColumn="0" w:oddVBand="0" w:evenVBand="0" w:oddHBand="0" w:evenHBand="0" w:firstRowFirstColumn="0" w:firstRowLastColumn="0" w:lastRowFirstColumn="0" w:lastRowLastColumn="0"/>
+            </w:pPr>
+            <w:r>
+              <w:rPr>
+                <w:noProof/>
+              </w:rPr>
+              <w:drawing>
+                <wp:inline distT="0" distB="0" distL="0" distR="0" wp14:anchorId="0B376678" wp14:editId="66D31D68">
+                  <wp:extent cx="2733675" cy="2050256"/>
+                  <wp:effectExtent l="0" t="0" r="0" b="7620"/>
+                  <wp:docPr id="9" name="Picture 9"/>
+                  <wp:cNvGraphicFramePr>
+                    <a:graphicFrameLocks xmlns:a="http://schemas.openxmlformats.org/drawingml/2006/main" noChangeAspect="1"/>
+                  </wp:cNvGraphicFramePr>
+                  <a:graphic xmlns:a="http://schemas.openxmlformats.org/drawingml/2006/main">
+                    <a:graphicData uri="http://schemas.openxmlformats.org/drawingml/2006/picture">
+                      <pic:pic xmlns:pic="http://schemas.openxmlformats.org/drawingml/2006/picture">
+                        <pic:nvPicPr>
+                          <pic:cNvPr id="0" name="Picture 9"/>
+                          <pic:cNvPicPr>
+                            <a:picLocks noChangeAspect="1" noChangeArrowheads="1"/>
+                          </pic:cNvPicPr>
+                        </pic:nvPicPr>
+                        <pic:blipFill>
+                          <a:blip r:embed="rId16" cstate="print">
+                            <a:extLst>
+                              <a:ext uri="{28A0092B-C50C-407E-A947-70E740481C1C}">
+                                <a14:useLocalDpi xmlns:a14="http://schemas.microsoft.com/office/drawing/2010/main" val="0"/>
+                              </a:ext>
+                            </a:extLst>
+                          </a:blip>
+                          <a:srcRect/>
+                          <a:stretch>
+                            <a:fillRect/>
+                          </a:stretch>
+                        </pic:blipFill>
+                        <pic:spPr bwMode="auto">
+                          <a:xfrm>
+                            <a:off x="0" y="0"/>
+                            <a:ext cx="2738000" cy="2053500"/>
+                          </a:xfrm>
+                          <a:prstGeom prst="rect">
+                            <a:avLst/>
+                          </a:prstGeom>
+                          <a:noFill/>
+                          <a:ln>
+                            <a:noFill/>
+                          </a:ln>
+                        </pic:spPr>
+                      </pic:pic>
+                    </a:graphicData>
+                  </a:graphic>
+                </wp:inline>
+              </w:drawing>
+            </w:r>
+          </w:p>
+        </w:tc>
+      </w:tr>
+      <w:tr>
+        <w:trPr>
+          <w:cnfStyle w:val="000000100000" w:firstRow="0" w:lastRow="0" w:firstColumn="0" w:lastColumn="0" w:oddVBand="0" w:evenVBand="0" w:oddHBand="1" w:evenHBand="0" w:firstRowFirstColumn="0" w:firstRowLastColumn="0" w:lastRowFirstColumn="0" w:lastRowLastColumn="0"/>
+        </w:trPr>
+        <w:tc>
+          <w:tcPr>
+            <w:cnfStyle w:val="001000000000" w:firstRow="0" w:lastRow="0" w:firstColumn="1" w:lastColumn="0" w:oddVBand="0" w:evenVBand="0" w:oddHBand="0" w:evenHBand="0" w:firstRowFirstColumn="0" w:firstRowLastColumn="0" w:lastRowFirstColumn="0" w:lastRowLastColumn="0"/>
+            <w:tcW w:w="4675" w:type="dxa"/>
+          </w:tcPr>
+          <w:p>
+            <w:pPr>
+              <w:rPr>
+                <w:b w:val="0"/>
+                <w:bCs w:val="0"/>
+              </w:rPr>
+            </w:pPr>
+            <w:r>
+              <w:t xml:space="preserve">Figure </w:t>
+            </w:r>
+            <w:r>
+              <w:t>4</w:t>
+            </w:r>
+            <w:r>
+              <w:t xml:space="preserve">: </w:t>
+            </w:r>
+            <w:r>
+              <w:rPr>
+                <w:b w:val="0"/>
+                <w:bCs w:val="0"/>
+              </w:rPr>
+              <w:t xml:space="preserve">word cloud for </w:t>
+            </w:r>
+            <w:r>
+              <w:rPr>
+                <w:b w:val="0"/>
+                <w:bCs w:val="0"/>
+              </w:rPr>
+              <w:t>ReformedBroker</w:t>
+            </w:r>
+            <w:r>
+              <w:rPr>
+                <w:b w:val="0"/>
+                <w:bCs w:val="0"/>
+              </w:rPr>
+              <w:t>.</w:t>
+            </w:r>
+          </w:p>
+        </w:tc>
+        <w:tc>
+          <w:tcPr>
+            <w:tcW w:w="4675" w:type="dxa"/>
+          </w:tcPr>
+          <w:p>
+            <w:pPr>
+              <w:cnfStyle w:val="000000100000" w:firstRow="0" w:lastRow="0" w:firstColumn="0" w:lastColumn="0" w:oddVBand="0" w:evenVBand="0" w:oddHBand="1" w:evenHBand="0" w:firstRowFirstColumn="0" w:firstRowLastColumn="0" w:lastRowFirstColumn="0" w:lastRowLastColumn="0"/>
+            </w:pPr>
+            <w:r>
+              <w:rPr>
+                <w:b/>
+                <w:bCs/>
+              </w:rPr>
+              <w:t xml:space="preserve">Figure </w:t>
+            </w:r>
+            <w:r>
+              <w:rPr>
+                <w:b/>
+                <w:bCs/>
+              </w:rPr>
+              <w:t>5</w:t>
+            </w:r>
+            <w:r>
+              <w:rPr>
+                <w:b/>
+                <w:bCs/>
+              </w:rPr>
+              <w:t>:</w:t>
+            </w:r>
+            <w:r>
+              <w:t xml:space="preserve"> word cloud for </w:t>
+            </w:r>
+            <w:r>
+              <w:t>SJosephBurns.</w:t>
+            </w:r>
+          </w:p>
+        </w:tc>
+      </w:tr>
+    </w:tbl>
+    <w:p/>
     <w:p>
       <w:pPr>
         <w:pStyle w:val="Heading2"/>
       </w:pPr>
-      <w:bookmarkStart w:id="8" w:name="_Toc11351526"/>
-      <w:r>
-        <w:lastRenderedPageBreak/>
+      <w:bookmarkStart w:id="9" w:name="_Toc11351526"/>
+      <w:r>
         <w:t>Sentiment Analysis</w:t>
       </w:r>
-      <w:bookmarkEnd w:id="8"/>
+      <w:bookmarkEnd w:id="9"/>
     </w:p>
     <w:p>
       <w:pPr>
@@ -4917,8 +5153,6 @@
           <w:szCs w:val="24"/>
         </w:rPr>
       </w:pPr>
-      <w:bookmarkStart w:id="9" w:name="_GoBack"/>
-      <w:bookmarkEnd w:id="9"/>
     </w:p>
     <w:p>
       <w:pPr>
@@ -8357,6 +8591,69 @@
       </w:rPr>
     </w:tblStylePr>
   </w:style>
+  <w:style w:type="table" w:styleId="PlainTable1">
+    <w:name w:val="Plain Table 1"/>
+    <w:basedOn w:val="TableNormal"/>
+    <w:uiPriority w:val="41"/>
+    <w:rsid w:val="008E2A13"/>
+    <w:pPr>
+      <w:spacing w:after="0" w:line="240" w:lineRule="auto"/>
+    </w:pPr>
+    <w:tblPr>
+      <w:tblStyleRowBandSize w:val="1"/>
+      <w:tblStyleColBandSize w:val="1"/>
+      <w:tblBorders>
+        <w:top w:val="single" w:sz="4" w:space="0" w:color="BFBFBF" w:themeColor="background1" w:themeShade="BF"/>
+        <w:left w:val="single" w:sz="4" w:space="0" w:color="BFBFBF" w:themeColor="background1" w:themeShade="BF"/>
+        <w:bottom w:val="single" w:sz="4" w:space="0" w:color="BFBFBF" w:themeColor="background1" w:themeShade="BF"/>
+        <w:right w:val="single" w:sz="4" w:space="0" w:color="BFBFBF" w:themeColor="background1" w:themeShade="BF"/>
+        <w:insideH w:val="single" w:sz="4" w:space="0" w:color="BFBFBF" w:themeColor="background1" w:themeShade="BF"/>
+        <w:insideV w:val="single" w:sz="4" w:space="0" w:color="BFBFBF" w:themeColor="background1" w:themeShade="BF"/>
+      </w:tblBorders>
+    </w:tblPr>
+    <w:tblStylePr w:type="firstRow">
+      <w:rPr>
+        <w:b/>
+        <w:bCs/>
+      </w:rPr>
+    </w:tblStylePr>
+    <w:tblStylePr w:type="lastRow">
+      <w:rPr>
+        <w:b/>
+        <w:bCs/>
+      </w:rPr>
+      <w:tblPr/>
+      <w:tcPr>
+        <w:tcBorders>
+          <w:top w:val="double" w:sz="4" w:space="0" w:color="BFBFBF" w:themeColor="background1" w:themeShade="BF"/>
+        </w:tcBorders>
+      </w:tcPr>
+    </w:tblStylePr>
+    <w:tblStylePr w:type="firstCol">
+      <w:rPr>
+        <w:b/>
+        <w:bCs/>
+      </w:rPr>
+    </w:tblStylePr>
+    <w:tblStylePr w:type="lastCol">
+      <w:rPr>
+        <w:b/>
+        <w:bCs/>
+      </w:rPr>
+    </w:tblStylePr>
+    <w:tblStylePr w:type="band1Vert">
+      <w:tblPr/>
+      <w:tcPr>
+        <w:shd w:val="clear" w:color="auto" w:fill="F2F2F2" w:themeFill="background1" w:themeFillShade="F2"/>
+      </w:tcPr>
+    </w:tblStylePr>
+    <w:tblStylePr w:type="band1Horz">
+      <w:tblPr/>
+      <w:tcPr>
+        <w:shd w:val="clear" w:color="auto" w:fill="F2F2F2" w:themeFill="background1" w:themeFillShade="F2"/>
+      </w:tcPr>
+    </w:tblStylePr>
+  </w:style>
 </w:styles>
 </file>
 
@@ -8689,7 +8986,7 @@
 </file>
 
 <file path=customXml/itemProps2.xml><?xml version="1.0" encoding="utf-8"?>
-<ds:datastoreItem xmlns:ds="http://schemas.openxmlformats.org/officeDocument/2006/customXml" ds:itemID="{A78A3130-A06C-4235-9A93-619E9DA1D96E}">
+<ds:datastoreItem xmlns:ds="http://schemas.openxmlformats.org/officeDocument/2006/customXml" ds:itemID="{B2D91140-1A4E-4D97-BDF2-CFD29EFA2043}">
   <ds:schemaRefs>
     <ds:schemaRef ds:uri="http://schemas.openxmlformats.org/officeDocument/2006/bibliography"/>
   </ds:schemaRefs>

</xml_diff>

<commit_message>
#79: write-up.docx, minor stylistic update
</commit_message>
<xml_diff>
--- a/write-up.docx
+++ b/write-up.docx
@@ -2804,23 +2804,7 @@
           <w:sz w:val="24"/>
           <w:szCs w:val="24"/>
         </w:rPr>
-        <w:t>. While the Granger test is ideal for the ARIMA model, autocorrelation (ACF) and partial autocorrelation (PACF) were not utilized to determine appropriate (</w:t>
-      </w:r>
-      <w:proofErr w:type="gramStart"/>
-      <w:r>
-        <w:rPr>
-          <w:sz w:val="24"/>
-          <w:szCs w:val="24"/>
-        </w:rPr>
-        <w:t>p,q</w:t>
-      </w:r>
-      <w:proofErr w:type="gramEnd"/>
-      <w:r>
-        <w:rPr>
-          <w:sz w:val="24"/>
-          <w:szCs w:val="24"/>
-        </w:rPr>
-        <w:t>,d) components</w:t>
+        <w:t>. While the Granger test is ideal for the ARIMA model, autocorrelation (ACF) and partial autocorrelation (PACF) were not utilized to determine appropriate (p,q,d) components</w:t>
       </w:r>
       <w:r>
         <w:rPr>
@@ -3958,21 +3942,7 @@
         <w:rPr>
           <w:rFonts w:ascii="Courier New" w:hAnsi="Courier New" w:cs="Courier New"/>
         </w:rPr>
-        <w:t xml:space="preserve">start_date = </w:t>
-      </w:r>
-      <w:proofErr w:type="gramStart"/>
-      <w:r>
-        <w:rPr>
-          <w:rFonts w:ascii="Courier New" w:hAnsi="Courier New" w:cs="Courier New"/>
-        </w:rPr>
-        <w:t>datetime(</w:t>
-      </w:r>
-      <w:proofErr w:type="gramEnd"/>
-      <w:r>
-        <w:rPr>
-          <w:rFonts w:ascii="Courier New" w:hAnsi="Courier New" w:cs="Courier New"/>
-        </w:rPr>
-        <w:t>3000, 12, 25)</w:t>
+        <w:t>start_date = datetime(3000, 12, 25)</w:t>
       </w:r>
       <w:r>
         <w:t xml:space="preserve"> </w:t>
@@ -4703,11 +4673,54 @@
       <w:pPr>
         <w:pStyle w:val="Heading2"/>
       </w:pPr>
-      <w:bookmarkStart w:id="7" w:name="_Toc11351525"/>
-      <w:r>
+      <w:bookmarkStart w:id="7" w:name="_Toc11351527"/>
+      <w:r>
+        <w:t>Stop Words</w:t>
+      </w:r>
+      <w:bookmarkEnd w:id="7"/>
+    </w:p>
+    <w:p>
+      <w:pPr>
+        <w:spacing w:line="240" w:lineRule="auto"/>
+        <w:rPr>
+          <w:sz w:val="24"/>
+          <w:szCs w:val="24"/>
+        </w:rPr>
+      </w:pPr>
+      <w:r>
+        <w:rPr>
+          <w:sz w:val="24"/>
+          <w:szCs w:val="24"/>
+        </w:rPr>
+        <w:t>A rich set of stop words was created</w:t>
+      </w:r>
+      <w:r>
+        <w:rPr>
+          <w:rStyle w:val="FootnoteReference"/>
+          <w:sz w:val="24"/>
+          <w:szCs w:val="24"/>
+        </w:rPr>
+        <w:footnoteReference w:id="12"/>
+      </w:r>
+      <w:r>
+        <w:rPr>
+          <w:sz w:val="24"/>
+          <w:szCs w:val="24"/>
+        </w:rPr>
+        <w:t>, utilized prior to vectorization:</w:t>
+      </w:r>
+    </w:p>
+    <w:p/>
+    <w:p>
+      <w:pPr>
+        <w:pStyle w:val="Heading2"/>
+      </w:pPr>
+      <w:bookmarkStart w:id="8" w:name="_Toc11351525"/>
+      <w:r>
+        <w:lastRenderedPageBreak/>
         <w:t>Word Clouds</w:t>
       </w:r>
-      <w:bookmarkEnd w:id="7"/>
+      <w:bookmarkEnd w:id="8"/>
     </w:p>
     <w:p/>
     <w:tbl>
@@ -4730,12 +4743,10 @@
             <w:tcW w:w="4675" w:type="dxa"/>
           </w:tcPr>
           <w:p>
-            <w:bookmarkStart w:id="8" w:name="_GoBack"/>
-            <w:r>
-              <w:rPr>
-                <w:noProof/>
-              </w:rPr>
-              <w:lastRenderedPageBreak/>
+            <w:r>
+              <w:rPr>
+                <w:noProof/>
+              </w:rPr>
               <w:drawing>
                 <wp:inline distT="0" distB="0" distL="0" distR="0" wp14:anchorId="12A63E5F" wp14:editId="22C560D3">
                   <wp:extent cx="2790825" cy="2093119"/>
@@ -4785,7 +4796,6 @@
                 </wp:inline>
               </w:drawing>
             </w:r>
-            <w:bookmarkEnd w:id="8"/>
           </w:p>
         </w:tc>
         <w:tc>
@@ -5133,126 +5143,492 @@
         </w:tc>
       </w:tr>
     </w:tbl>
+    <w:p>
+      <w:pPr>
+        <w:spacing w:line="240" w:lineRule="auto"/>
+        <w:rPr>
+          <w:sz w:val="24"/>
+          <w:szCs w:val="24"/>
+        </w:rPr>
+      </w:pPr>
+    </w:p>
+    <w:p>
+      <w:pPr>
+        <w:pStyle w:val="Heading2"/>
+      </w:pPr>
+      <w:bookmarkStart w:id="9" w:name="_Toc11351528"/>
+      <w:r>
+        <w:t>Topic Model</w:t>
+      </w:r>
+      <w:bookmarkEnd w:id="9"/>
+    </w:p>
+    <w:p/>
+    <w:tbl>
+      <w:tblPr>
+        <w:tblStyle w:val="PlainTable1"/>
+        <w:tblW w:w="0" w:type="auto"/>
+        <w:tblLook w:val="04A0" w:firstRow="1" w:lastRow="0" w:firstColumn="1" w:lastColumn="0" w:noHBand="0" w:noVBand="1"/>
+      </w:tblPr>
+      <w:tblGrid>
+        <w:gridCol w:w="4675"/>
+        <w:gridCol w:w="4675"/>
+      </w:tblGrid>
+      <w:tr>
+        <w:trPr>
+          <w:cnfStyle w:val="100000000000" w:firstRow="1" w:lastRow="0" w:firstColumn="0" w:lastColumn="0" w:oddVBand="0" w:evenVBand="0" w:oddHBand="0" w:evenHBand="0" w:firstRowFirstColumn="0" w:firstRowLastColumn="0" w:lastRowFirstColumn="0" w:lastRowLastColumn="0"/>
+        </w:trPr>
+        <w:tc>
+          <w:tcPr>
+            <w:cnfStyle w:val="001000000000" w:firstRow="0" w:lastRow="0" w:firstColumn="1" w:lastColumn="0" w:oddVBand="0" w:evenVBand="0" w:oddHBand="0" w:evenHBand="0" w:firstRowFirstColumn="0" w:firstRowLastColumn="0" w:lastRowFirstColumn="0" w:lastRowLastColumn="0"/>
+            <w:tcW w:w="4675" w:type="dxa"/>
+          </w:tcPr>
+          <w:p>
+            <w:r>
+              <w:rPr>
+                <w:noProof/>
+              </w:rPr>
+              <w:lastRenderedPageBreak/>
+              <w:drawing>
+                <wp:inline distT="0" distB="0" distL="0" distR="0" wp14:anchorId="14A4FF82" wp14:editId="5BA83058">
+                  <wp:extent cx="2800138" cy="2100104"/>
+                  <wp:effectExtent l="0" t="0" r="635" b="0"/>
+                  <wp:docPr id="15" name="Picture 15"/>
+                  <wp:cNvGraphicFramePr>
+                    <a:graphicFrameLocks xmlns:a="http://schemas.openxmlformats.org/drawingml/2006/main" noChangeAspect="1"/>
+                  </wp:cNvGraphicFramePr>
+                  <a:graphic xmlns:a="http://schemas.openxmlformats.org/drawingml/2006/main">
+                    <a:graphicData uri="http://schemas.openxmlformats.org/drawingml/2006/picture">
+                      <pic:pic xmlns:pic="http://schemas.openxmlformats.org/drawingml/2006/picture">
+                        <pic:nvPicPr>
+                          <pic:cNvPr id="0" name="Picture 17"/>
+                          <pic:cNvPicPr>
+                            <a:picLocks noChangeAspect="1" noChangeArrowheads="1"/>
+                          </pic:cNvPicPr>
+                        </pic:nvPicPr>
+                        <pic:blipFill>
+                          <a:blip r:embed="rId17" cstate="print">
+                            <a:extLst>
+                              <a:ext uri="{28A0092B-C50C-407E-A947-70E740481C1C}">
+                                <a14:useLocalDpi xmlns:a14="http://schemas.microsoft.com/office/drawing/2010/main" val="0"/>
+                              </a:ext>
+                            </a:extLst>
+                          </a:blip>
+                          <a:srcRect/>
+                          <a:stretch>
+                            <a:fillRect/>
+                          </a:stretch>
+                        </pic:blipFill>
+                        <pic:spPr bwMode="auto">
+                          <a:xfrm>
+                            <a:off x="0" y="0"/>
+                            <a:ext cx="2807946" cy="2105960"/>
+                          </a:xfrm>
+                          <a:prstGeom prst="rect">
+                            <a:avLst/>
+                          </a:prstGeom>
+                          <a:noFill/>
+                          <a:ln>
+                            <a:noFill/>
+                          </a:ln>
+                        </pic:spPr>
+                      </pic:pic>
+                    </a:graphicData>
+                  </a:graphic>
+                </wp:inline>
+              </w:drawing>
+            </w:r>
+          </w:p>
+        </w:tc>
+        <w:tc>
+          <w:tcPr>
+            <w:tcW w:w="4675" w:type="dxa"/>
+          </w:tcPr>
+          <w:p>
+            <w:pPr>
+              <w:jc w:val="center"/>
+              <w:cnfStyle w:val="100000000000" w:firstRow="1" w:lastRow="0" w:firstColumn="0" w:lastColumn="0" w:oddVBand="0" w:evenVBand="0" w:oddHBand="0" w:evenHBand="0" w:firstRowFirstColumn="0" w:firstRowLastColumn="0" w:lastRowFirstColumn="0" w:lastRowLastColumn="0"/>
+            </w:pPr>
+            <w:r>
+              <w:rPr>
+                <w:noProof/>
+              </w:rPr>
+              <w:drawing>
+                <wp:inline distT="0" distB="0" distL="0" distR="0" wp14:anchorId="657901C2" wp14:editId="7723E74E">
+                  <wp:extent cx="2695575" cy="2021681"/>
+                  <wp:effectExtent l="0" t="0" r="0" b="0"/>
+                  <wp:docPr id="16" name="Picture 16"/>
+                  <wp:cNvGraphicFramePr>
+                    <a:graphicFrameLocks xmlns:a="http://schemas.openxmlformats.org/drawingml/2006/main" noChangeAspect="1"/>
+                  </wp:cNvGraphicFramePr>
+                  <a:graphic xmlns:a="http://schemas.openxmlformats.org/drawingml/2006/main">
+                    <a:graphicData uri="http://schemas.openxmlformats.org/drawingml/2006/picture">
+                      <pic:pic xmlns:pic="http://schemas.openxmlformats.org/drawingml/2006/picture">
+                        <pic:nvPicPr>
+                          <pic:cNvPr id="0" name="Picture 19"/>
+                          <pic:cNvPicPr>
+                            <a:picLocks noChangeAspect="1" noChangeArrowheads="1"/>
+                          </pic:cNvPicPr>
+                        </pic:nvPicPr>
+                        <pic:blipFill>
+                          <a:blip r:embed="rId18" cstate="print">
+                            <a:extLst>
+                              <a:ext uri="{28A0092B-C50C-407E-A947-70E740481C1C}">
+                                <a14:useLocalDpi xmlns:a14="http://schemas.microsoft.com/office/drawing/2010/main" val="0"/>
+                              </a:ext>
+                            </a:extLst>
+                          </a:blip>
+                          <a:srcRect/>
+                          <a:stretch>
+                            <a:fillRect/>
+                          </a:stretch>
+                        </pic:blipFill>
+                        <pic:spPr bwMode="auto">
+                          <a:xfrm>
+                            <a:off x="0" y="0"/>
+                            <a:ext cx="2705329" cy="2028997"/>
+                          </a:xfrm>
+                          <a:prstGeom prst="rect">
+                            <a:avLst/>
+                          </a:prstGeom>
+                          <a:noFill/>
+                          <a:ln>
+                            <a:noFill/>
+                          </a:ln>
+                        </pic:spPr>
+                      </pic:pic>
+                    </a:graphicData>
+                  </a:graphic>
+                </wp:inline>
+              </w:drawing>
+            </w:r>
+          </w:p>
+        </w:tc>
+      </w:tr>
+      <w:tr>
+        <w:trPr>
+          <w:cnfStyle w:val="000000100000" w:firstRow="0" w:lastRow="0" w:firstColumn="0" w:lastColumn="0" w:oddVBand="0" w:evenVBand="0" w:oddHBand="1" w:evenHBand="0" w:firstRowFirstColumn="0" w:firstRowLastColumn="0" w:lastRowFirstColumn="0" w:lastRowLastColumn="0"/>
+        </w:trPr>
+        <w:tc>
+          <w:tcPr>
+            <w:cnfStyle w:val="001000000000" w:firstRow="0" w:lastRow="0" w:firstColumn="1" w:lastColumn="0" w:oddVBand="0" w:evenVBand="0" w:oddHBand="0" w:evenHBand="0" w:firstRowFirstColumn="0" w:firstRowLastColumn="0" w:lastRowFirstColumn="0" w:lastRowLastColumn="0"/>
+            <w:tcW w:w="4675" w:type="dxa"/>
+          </w:tcPr>
+          <w:p>
+            <w:pPr>
+              <w:rPr>
+                <w:b w:val="0"/>
+                <w:bCs w:val="0"/>
+              </w:rPr>
+            </w:pPr>
+            <w:r>
+              <w:t xml:space="preserve">Figure </w:t>
+            </w:r>
+            <w:r>
+              <w:t>6</w:t>
+            </w:r>
+            <w:r>
+              <w:t xml:space="preserve">: </w:t>
+            </w:r>
+            <w:r>
+              <w:rPr>
+                <w:b w:val="0"/>
+                <w:bCs w:val="0"/>
+              </w:rPr>
+              <w:t>LDA</w:t>
+            </w:r>
+            <w:r>
+              <w:rPr>
+                <w:b w:val="0"/>
+                <w:bCs w:val="0"/>
+              </w:rPr>
+              <w:t xml:space="preserve"> for JimCramer.</w:t>
+            </w:r>
+          </w:p>
+        </w:tc>
+        <w:tc>
+          <w:tcPr>
+            <w:tcW w:w="4675" w:type="dxa"/>
+          </w:tcPr>
+          <w:p>
+            <w:pPr>
+              <w:cnfStyle w:val="000000100000" w:firstRow="0" w:lastRow="0" w:firstColumn="0" w:lastColumn="0" w:oddVBand="0" w:evenVBand="0" w:oddHBand="1" w:evenHBand="0" w:firstRowFirstColumn="0" w:firstRowLastColumn="0" w:lastRowFirstColumn="0" w:lastRowLastColumn="0"/>
+            </w:pPr>
+            <w:r>
+              <w:rPr>
+                <w:b/>
+                <w:bCs/>
+              </w:rPr>
+              <w:t xml:space="preserve">Figure </w:t>
+            </w:r>
+            <w:r>
+              <w:rPr>
+                <w:b/>
+                <w:bCs/>
+              </w:rPr>
+              <w:t>7</w:t>
+            </w:r>
+            <w:r>
+              <w:rPr>
+                <w:b/>
+                <w:bCs/>
+              </w:rPr>
+              <w:t>:</w:t>
+            </w:r>
+            <w:r>
+              <w:t xml:space="preserve"> </w:t>
+            </w:r>
+            <w:r>
+              <w:t>LDA for JimCramer</w:t>
+            </w:r>
+            <w:r>
+              <w:t>.</w:t>
+            </w:r>
+          </w:p>
+        </w:tc>
+      </w:tr>
+    </w:tbl>
+    <w:p/>
+    <w:p/>
+    <w:tbl>
+      <w:tblPr>
+        <w:tblStyle w:val="PlainTable1"/>
+        <w:tblW w:w="0" w:type="auto"/>
+        <w:tblLook w:val="04A0" w:firstRow="1" w:lastRow="0" w:firstColumn="1" w:lastColumn="0" w:noHBand="0" w:noVBand="1"/>
+      </w:tblPr>
+      <w:tblGrid>
+        <w:gridCol w:w="4675"/>
+        <w:gridCol w:w="4675"/>
+      </w:tblGrid>
+      <w:tr>
+        <w:trPr>
+          <w:cnfStyle w:val="100000000000" w:firstRow="1" w:lastRow="0" w:firstColumn="0" w:lastColumn="0" w:oddVBand="0" w:evenVBand="0" w:oddHBand="0" w:evenHBand="0" w:firstRowFirstColumn="0" w:firstRowLastColumn="0" w:lastRowFirstColumn="0" w:lastRowLastColumn="0"/>
+        </w:trPr>
+        <w:tc>
+          <w:tcPr>
+            <w:cnfStyle w:val="001000000000" w:firstRow="0" w:lastRow="0" w:firstColumn="1" w:lastColumn="0" w:oddVBand="0" w:evenVBand="0" w:oddHBand="0" w:evenHBand="0" w:firstRowFirstColumn="0" w:firstRowLastColumn="0" w:lastRowFirstColumn="0" w:lastRowLastColumn="0"/>
+            <w:tcW w:w="4675" w:type="dxa"/>
+          </w:tcPr>
+          <w:p>
+            <w:r>
+              <w:rPr>
+                <w:noProof/>
+              </w:rPr>
+              <w:drawing>
+                <wp:inline distT="0" distB="0" distL="0" distR="0" wp14:anchorId="09BF3D50" wp14:editId="089FDA84">
+                  <wp:extent cx="2800138" cy="2100104"/>
+                  <wp:effectExtent l="0" t="0" r="635" b="0"/>
+                  <wp:docPr id="17" name="Picture 17"/>
+                  <wp:cNvGraphicFramePr>
+                    <a:graphicFrameLocks xmlns:a="http://schemas.openxmlformats.org/drawingml/2006/main" noChangeAspect="1"/>
+                  </wp:cNvGraphicFramePr>
+                  <a:graphic xmlns:a="http://schemas.openxmlformats.org/drawingml/2006/main">
+                    <a:graphicData uri="http://schemas.openxmlformats.org/drawingml/2006/picture">
+                      <pic:pic xmlns:pic="http://schemas.openxmlformats.org/drawingml/2006/picture">
+                        <pic:nvPicPr>
+                          <pic:cNvPr id="0" name="Picture 17"/>
+                          <pic:cNvPicPr>
+                            <a:picLocks noChangeAspect="1" noChangeArrowheads="1"/>
+                          </pic:cNvPicPr>
+                        </pic:nvPicPr>
+                        <pic:blipFill>
+                          <a:blip r:embed="rId17" cstate="print">
+                            <a:extLst>
+                              <a:ext uri="{28A0092B-C50C-407E-A947-70E740481C1C}">
+                                <a14:useLocalDpi xmlns:a14="http://schemas.microsoft.com/office/drawing/2010/main" val="0"/>
+                              </a:ext>
+                            </a:extLst>
+                          </a:blip>
+                          <a:srcRect/>
+                          <a:stretch>
+                            <a:fillRect/>
+                          </a:stretch>
+                        </pic:blipFill>
+                        <pic:spPr bwMode="auto">
+                          <a:xfrm>
+                            <a:off x="0" y="0"/>
+                            <a:ext cx="2807946" cy="2105960"/>
+                          </a:xfrm>
+                          <a:prstGeom prst="rect">
+                            <a:avLst/>
+                          </a:prstGeom>
+                          <a:noFill/>
+                          <a:ln>
+                            <a:noFill/>
+                          </a:ln>
+                        </pic:spPr>
+                      </pic:pic>
+                    </a:graphicData>
+                  </a:graphic>
+                </wp:inline>
+              </w:drawing>
+            </w:r>
+          </w:p>
+        </w:tc>
+        <w:tc>
+          <w:tcPr>
+            <w:tcW w:w="4675" w:type="dxa"/>
+          </w:tcPr>
+          <w:p>
+            <w:pPr>
+              <w:jc w:val="center"/>
+              <w:cnfStyle w:val="100000000000" w:firstRow="1" w:lastRow="0" w:firstColumn="0" w:lastColumn="0" w:oddVBand="0" w:evenVBand="0" w:oddHBand="0" w:evenHBand="0" w:firstRowFirstColumn="0" w:firstRowLastColumn="0" w:lastRowFirstColumn="0" w:lastRowLastColumn="0"/>
+            </w:pPr>
+            <w:r>
+              <w:rPr>
+                <w:noProof/>
+              </w:rPr>
+              <w:drawing>
+                <wp:inline distT="0" distB="0" distL="0" distR="0" wp14:anchorId="778EB31F" wp14:editId="387A9CCE">
+                  <wp:extent cx="2695575" cy="2021681"/>
+                  <wp:effectExtent l="0" t="0" r="0" b="0"/>
+                  <wp:docPr id="18" name="Picture 18"/>
+                  <wp:cNvGraphicFramePr>
+                    <a:graphicFrameLocks xmlns:a="http://schemas.openxmlformats.org/drawingml/2006/main" noChangeAspect="1"/>
+                  </wp:cNvGraphicFramePr>
+                  <a:graphic xmlns:a="http://schemas.openxmlformats.org/drawingml/2006/main">
+                    <a:graphicData uri="http://schemas.openxmlformats.org/drawingml/2006/picture">
+                      <pic:pic xmlns:pic="http://schemas.openxmlformats.org/drawingml/2006/picture">
+                        <pic:nvPicPr>
+                          <pic:cNvPr id="0" name="Picture 19"/>
+                          <pic:cNvPicPr>
+                            <a:picLocks noChangeAspect="1" noChangeArrowheads="1"/>
+                          </pic:cNvPicPr>
+                        </pic:nvPicPr>
+                        <pic:blipFill>
+                          <a:blip r:embed="rId18" cstate="print">
+                            <a:extLst>
+                              <a:ext uri="{28A0092B-C50C-407E-A947-70E740481C1C}">
+                                <a14:useLocalDpi xmlns:a14="http://schemas.microsoft.com/office/drawing/2010/main" val="0"/>
+                              </a:ext>
+                            </a:extLst>
+                          </a:blip>
+                          <a:srcRect/>
+                          <a:stretch>
+                            <a:fillRect/>
+                          </a:stretch>
+                        </pic:blipFill>
+                        <pic:spPr bwMode="auto">
+                          <a:xfrm>
+                            <a:off x="0" y="0"/>
+                            <a:ext cx="2705329" cy="2028997"/>
+                          </a:xfrm>
+                          <a:prstGeom prst="rect">
+                            <a:avLst/>
+                          </a:prstGeom>
+                          <a:noFill/>
+                          <a:ln>
+                            <a:noFill/>
+                          </a:ln>
+                        </pic:spPr>
+                      </pic:pic>
+                    </a:graphicData>
+                  </a:graphic>
+                </wp:inline>
+              </w:drawing>
+            </w:r>
+          </w:p>
+        </w:tc>
+      </w:tr>
+      <w:tr>
+        <w:trPr>
+          <w:cnfStyle w:val="000000100000" w:firstRow="0" w:lastRow="0" w:firstColumn="0" w:lastColumn="0" w:oddVBand="0" w:evenVBand="0" w:oddHBand="1" w:evenHBand="0" w:firstRowFirstColumn="0" w:firstRowLastColumn="0" w:lastRowFirstColumn="0" w:lastRowLastColumn="0"/>
+        </w:trPr>
+        <w:tc>
+          <w:tcPr>
+            <w:cnfStyle w:val="001000000000" w:firstRow="0" w:lastRow="0" w:firstColumn="1" w:lastColumn="0" w:oddVBand="0" w:evenVBand="0" w:oddHBand="0" w:evenHBand="0" w:firstRowFirstColumn="0" w:firstRowLastColumn="0" w:lastRowFirstColumn="0" w:lastRowLastColumn="0"/>
+            <w:tcW w:w="4675" w:type="dxa"/>
+          </w:tcPr>
+          <w:p>
+            <w:pPr>
+              <w:rPr>
+                <w:b w:val="0"/>
+                <w:bCs w:val="0"/>
+              </w:rPr>
+            </w:pPr>
+            <w:r>
+              <w:t xml:space="preserve">Figure </w:t>
+            </w:r>
+            <w:r>
+              <w:t>8</w:t>
+            </w:r>
+            <w:r>
+              <w:t xml:space="preserve">: </w:t>
+            </w:r>
+            <w:r>
+              <w:rPr>
+                <w:b w:val="0"/>
+                <w:bCs w:val="0"/>
+              </w:rPr>
+              <w:t xml:space="preserve">LDA for </w:t>
+            </w:r>
+            <w:r>
+              <w:rPr>
+                <w:b w:val="0"/>
+                <w:bCs w:val="0"/>
+              </w:rPr>
+              <w:t>LizAnnSonders</w:t>
+            </w:r>
+            <w:r>
+              <w:rPr>
+                <w:b w:val="0"/>
+                <w:bCs w:val="0"/>
+              </w:rPr>
+              <w:t>.</w:t>
+            </w:r>
+          </w:p>
+        </w:tc>
+        <w:tc>
+          <w:tcPr>
+            <w:tcW w:w="4675" w:type="dxa"/>
+          </w:tcPr>
+          <w:p>
+            <w:pPr>
+              <w:cnfStyle w:val="000000100000" w:firstRow="0" w:lastRow="0" w:firstColumn="0" w:lastColumn="0" w:oddVBand="0" w:evenVBand="0" w:oddHBand="1" w:evenHBand="0" w:firstRowFirstColumn="0" w:firstRowLastColumn="0" w:lastRowFirstColumn="0" w:lastRowLastColumn="0"/>
+            </w:pPr>
+            <w:r>
+              <w:rPr>
+                <w:b/>
+                <w:bCs/>
+              </w:rPr>
+              <w:t xml:space="preserve">Figure </w:t>
+            </w:r>
+            <w:r>
+              <w:rPr>
+                <w:b/>
+                <w:bCs/>
+              </w:rPr>
+              <w:t>9</w:t>
+            </w:r>
+            <w:r>
+              <w:rPr>
+                <w:b/>
+                <w:bCs/>
+              </w:rPr>
+              <w:t>:</w:t>
+            </w:r>
+            <w:r>
+              <w:t xml:space="preserve"> LDA for </w:t>
+            </w:r>
+            <w:r>
+              <w:t>LizAnnSonders</w:t>
+            </w:r>
+            <w:bookmarkStart w:id="10" w:name="_GoBack"/>
+            <w:bookmarkEnd w:id="10"/>
+            <w:r>
+              <w:t>.</w:t>
+            </w:r>
+          </w:p>
+        </w:tc>
+      </w:tr>
+    </w:tbl>
     <w:p/>
     <w:p>
       <w:pPr>
         <w:pStyle w:val="Heading2"/>
       </w:pPr>
-      <w:bookmarkStart w:id="9" w:name="_Toc11351526"/>
+      <w:bookmarkStart w:id="11" w:name="_Toc11351526"/>
       <w:r>
         <w:t>Sentiment Analysis</w:t>
-      </w:r>
-      <w:bookmarkEnd w:id="9"/>
-    </w:p>
-    <w:p>
-      <w:pPr>
-        <w:spacing w:line="240" w:lineRule="auto"/>
-        <w:rPr>
-          <w:rFonts w:ascii="Times New Roman" w:hAnsi="Times New Roman" w:cs="Times New Roman"/>
-          <w:sz w:val="24"/>
-          <w:szCs w:val="24"/>
-        </w:rPr>
-      </w:pPr>
-    </w:p>
-    <w:p>
-      <w:pPr>
-        <w:pStyle w:val="Heading2"/>
-      </w:pPr>
-      <w:bookmarkStart w:id="10" w:name="_Toc11351527"/>
-      <w:r>
-        <w:t>Stop Words</w:t>
-      </w:r>
-      <w:bookmarkEnd w:id="10"/>
-    </w:p>
-    <w:p>
-      <w:pPr>
-        <w:spacing w:line="240" w:lineRule="auto"/>
-        <w:rPr>
-          <w:sz w:val="24"/>
-          <w:szCs w:val="24"/>
-        </w:rPr>
-      </w:pPr>
-      <w:r>
-        <w:rPr>
-          <w:sz w:val="24"/>
-          <w:szCs w:val="24"/>
-        </w:rPr>
-        <w:t>A</w:t>
-      </w:r>
-      <w:r>
-        <w:rPr>
-          <w:sz w:val="24"/>
-          <w:szCs w:val="24"/>
-        </w:rPr>
-        <w:t xml:space="preserve"> rich set of stop words was created</w:t>
-      </w:r>
-      <w:r>
-        <w:rPr>
-          <w:rStyle w:val="FootnoteReference"/>
-          <w:sz w:val="24"/>
-          <w:szCs w:val="24"/>
-        </w:rPr>
-        <w:footnoteReference w:id="12"/>
-      </w:r>
-      <w:r>
-        <w:rPr>
-          <w:sz w:val="24"/>
-          <w:szCs w:val="24"/>
-        </w:rPr>
-        <w:t xml:space="preserve">, </w:t>
-      </w:r>
-      <w:r>
-        <w:rPr>
-          <w:sz w:val="24"/>
-          <w:szCs w:val="24"/>
-        </w:rPr>
-        <w:t>utilized</w:t>
-      </w:r>
-      <w:r>
-        <w:rPr>
-          <w:sz w:val="24"/>
-          <w:szCs w:val="24"/>
-        </w:rPr>
-        <w:t xml:space="preserve"> </w:t>
-      </w:r>
-      <w:r>
-        <w:rPr>
-          <w:sz w:val="24"/>
-          <w:szCs w:val="24"/>
-        </w:rPr>
-        <w:t>prior to</w:t>
-      </w:r>
-      <w:r>
-        <w:rPr>
-          <w:sz w:val="24"/>
-          <w:szCs w:val="24"/>
-        </w:rPr>
-        <w:t xml:space="preserve"> vectorization</w:t>
-      </w:r>
-      <w:r>
-        <w:rPr>
-          <w:sz w:val="24"/>
-          <w:szCs w:val="24"/>
-        </w:rPr>
-        <w:t>:</w:t>
-      </w:r>
-    </w:p>
-    <w:p>
-      <w:pPr>
-        <w:spacing w:line="240" w:lineRule="auto"/>
-        <w:rPr>
-          <w:sz w:val="24"/>
-          <w:szCs w:val="24"/>
-        </w:rPr>
-      </w:pPr>
-    </w:p>
-    <w:p>
-      <w:pPr>
-        <w:pStyle w:val="Heading2"/>
-      </w:pPr>
-      <w:bookmarkStart w:id="11" w:name="_Toc11351528"/>
-      <w:r>
-        <w:t>Topic Model</w:t>
       </w:r>
       <w:bookmarkEnd w:id="11"/>
     </w:p>
@@ -5267,6 +5643,15 @@
     </w:p>
     <w:p>
       <w:pPr>
+        <w:spacing w:line="240" w:lineRule="auto"/>
+        <w:rPr>
+          <w:sz w:val="24"/>
+          <w:szCs w:val="24"/>
+        </w:rPr>
+      </w:pPr>
+    </w:p>
+    <w:p>
+      <w:pPr>
         <w:pStyle w:val="Heading1"/>
       </w:pPr>
       <w:bookmarkStart w:id="12" w:name="_Toc11351529"/>
@@ -5339,6 +5724,7 @@
       </w:pPr>
       <w:bookmarkStart w:id="14" w:name="_Toc11351531"/>
       <w:r>
+        <w:lastRenderedPageBreak/>
         <w:t>Granger Causality</w:t>
       </w:r>
       <w:bookmarkEnd w:id="14"/>
@@ -8986,7 +9372,7 @@
 </file>
 
 <file path=customXml/itemProps2.xml><?xml version="1.0" encoding="utf-8"?>
-<ds:datastoreItem xmlns:ds="http://schemas.openxmlformats.org/officeDocument/2006/customXml" ds:itemID="{B2D91140-1A4E-4D97-BDF2-CFD29EFA2043}">
+<ds:datastoreItem xmlns:ds="http://schemas.openxmlformats.org/officeDocument/2006/customXml" ds:itemID="{763BD325-BD61-4514-99CF-6013A1DC3FEC}">
   <ds:schemaRefs>
     <ds:schemaRef ds:uri="http://schemas.openxmlformats.org/officeDocument/2006/bibliography"/>
   </ds:schemaRefs>

</xml_diff>

<commit_message>
#79: write-up.docx, update exploratory section
</commit_message>
<xml_diff>
--- a/write-up.docx
+++ b/write-up.docx
@@ -10,7 +10,6 @@
           <w:docPartUnique/>
         </w:docPartObj>
       </w:sdtPr>
-      <w:sdtEndPr/>
       <w:sdtContent>
         <w:p>
           <w:pPr>
@@ -197,7 +196,6 @@
                                     <w:dataBinding w:prefixMappings="xmlns:ns0='http://purl.org/dc/elements/1.1/' xmlns:ns1='http://schemas.openxmlformats.org/package/2006/metadata/core-properties' " w:xpath="/ns1:coreProperties[1]/ns0:creator[1]" w:storeItemID="{6C3C8BC8-F283-45AE-878A-BAB7291924A1}"/>
                                     <w:text/>
                                   </w:sdtPr>
-                                  <w:sdtEndPr/>
                                   <w:sdtContent>
                                     <w:p>
                                       <w:pPr>
@@ -239,7 +237,6 @@
                                       <w:dataBinding w:prefixMappings="xmlns:ns0='http://schemas.openxmlformats.org/officeDocument/2006/extended-properties' " w:xpath="/ns0:Properties[1]/ns0:Company[1]" w:storeItemID="{6668398D-A668-4E3E-A5EB-62B293D839F1}"/>
                                       <w:text/>
                                     </w:sdtPr>
-                                    <w:sdtEndPr/>
                                     <w:sdtContent>
                                       <w:r>
                                         <w:rPr>
@@ -270,7 +267,6 @@
                                       <w:dataBinding w:prefixMappings="xmlns:ns0='http://schemas.microsoft.com/office/2006/coverPageProps' " w:xpath="/ns0:CoverPageProperties[1]/ns0:CompanyAddress[1]" w:storeItemID="{55AF091B-3C7A-41E3-B477-F2FDAA23CFDA}"/>
                                       <w:text/>
                                     </w:sdtPr>
-                                    <w:sdtEndPr/>
                                     <w:sdtContent>
                                       <w:r>
                                         <w:rPr>
@@ -339,7 +335,6 @@
                                     <w:dataBinding w:prefixMappings="xmlns:ns0='http://purl.org/dc/elements/1.1/' xmlns:ns1='http://schemas.openxmlformats.org/package/2006/metadata/core-properties' " w:xpath="/ns1:coreProperties[1]/ns0:title[1]" w:storeItemID="{6C3C8BC8-F283-45AE-878A-BAB7291924A1}"/>
                                     <w:text/>
                                   </w:sdtPr>
-                                  <w:sdtEndPr/>
                                   <w:sdtContent>
                                     <w:p>
                                       <w:pPr>
@@ -389,7 +384,6 @@
                                     <w:dataBinding w:prefixMappings="xmlns:ns0='http://purl.org/dc/elements/1.1/' xmlns:ns1='http://schemas.openxmlformats.org/package/2006/metadata/core-properties' " w:xpath="/ns1:coreProperties[1]/ns0:subject[1]" w:storeItemID="{6C3C8BC8-F283-45AE-878A-BAB7291924A1}"/>
                                     <w:text/>
                                   </w:sdtPr>
-                                  <w:sdtEndPr/>
                                   <w:sdtContent>
                                     <w:p>
                                       <w:pPr>
@@ -455,7 +449,6 @@
                               <w:dataBinding w:prefixMappings="xmlns:ns0='http://purl.org/dc/elements/1.1/' xmlns:ns1='http://schemas.openxmlformats.org/package/2006/metadata/core-properties' " w:xpath="/ns1:coreProperties[1]/ns0:creator[1]" w:storeItemID="{6C3C8BC8-F283-45AE-878A-BAB7291924A1}"/>
                               <w:text/>
                             </w:sdtPr>
-                            <w:sdtEndPr/>
                             <w:sdtContent>
                               <w:p>
                                 <w:pPr>
@@ -497,7 +490,6 @@
                                 <w:dataBinding w:prefixMappings="xmlns:ns0='http://schemas.openxmlformats.org/officeDocument/2006/extended-properties' " w:xpath="/ns0:Properties[1]/ns0:Company[1]" w:storeItemID="{6668398D-A668-4E3E-A5EB-62B293D839F1}"/>
                                 <w:text/>
                               </w:sdtPr>
-                              <w:sdtEndPr/>
                               <w:sdtContent>
                                 <w:r>
                                   <w:rPr>
@@ -528,7 +520,6 @@
                                 <w:dataBinding w:prefixMappings="xmlns:ns0='http://schemas.microsoft.com/office/2006/coverPageProps' " w:xpath="/ns0:CoverPageProperties[1]/ns0:CompanyAddress[1]" w:storeItemID="{55AF091B-3C7A-41E3-B477-F2FDAA23CFDA}"/>
                                 <w:text/>
                               </w:sdtPr>
-                              <w:sdtEndPr/>
                               <w:sdtContent>
                                 <w:r>
                                   <w:rPr>
@@ -565,7 +556,6 @@
                               <w:dataBinding w:prefixMappings="xmlns:ns0='http://purl.org/dc/elements/1.1/' xmlns:ns1='http://schemas.openxmlformats.org/package/2006/metadata/core-properties' " w:xpath="/ns1:coreProperties[1]/ns0:title[1]" w:storeItemID="{6C3C8BC8-F283-45AE-878A-BAB7291924A1}"/>
                               <w:text/>
                             </w:sdtPr>
-                            <w:sdtEndPr/>
                             <w:sdtContent>
                               <w:p>
                                 <w:pPr>
@@ -615,7 +605,6 @@
                               <w:dataBinding w:prefixMappings="xmlns:ns0='http://purl.org/dc/elements/1.1/' xmlns:ns1='http://schemas.openxmlformats.org/package/2006/metadata/core-properties' " w:xpath="/ns1:coreProperties[1]/ns0:subject[1]" w:storeItemID="{6C3C8BC8-F283-45AE-878A-BAB7291924A1}"/>
                               <w:text/>
                             </w:sdtPr>
-                            <w:sdtEndPr/>
                             <w:sdtContent>
                               <w:p>
                                 <w:pPr>
@@ -4692,7 +4681,7 @@
           <w:sz w:val="24"/>
           <w:szCs w:val="24"/>
         </w:rPr>
-        <w:t>A rich set of stop words was created</w:t>
+        <w:t>Two set of stop words</w:t>
       </w:r>
       <w:r>
         <w:rPr>
@@ -4707,21 +4696,632 @@
           <w:sz w:val="24"/>
           <w:szCs w:val="24"/>
         </w:rPr>
-        <w:t>, utilized prior to vectorization:</w:t>
-      </w:r>
+        <w:t xml:space="preserve"> were </w:t>
+      </w:r>
+      <w:r>
+        <w:rPr>
+          <w:sz w:val="24"/>
+          <w:szCs w:val="24"/>
+        </w:rPr>
+        <w:t>utilized</w:t>
+      </w:r>
+      <w:r>
+        <w:rPr>
+          <w:sz w:val="24"/>
+          <w:szCs w:val="24"/>
+        </w:rPr>
+        <w:t xml:space="preserve"> during exploration then later analysis</w:t>
+      </w:r>
+      <w:r>
+        <w:rPr>
+          <w:sz w:val="24"/>
+          <w:szCs w:val="24"/>
+        </w:rPr>
+        <w:t>:</w:t>
+      </w:r>
+    </w:p>
+    <w:p>
+      <w:pPr>
+        <w:spacing w:line="240" w:lineRule="auto"/>
+        <w:rPr>
+          <w:sz w:val="24"/>
+          <w:szCs w:val="24"/>
+        </w:rPr>
+      </w:pPr>
+    </w:p>
+    <w:p>
+      <w:pPr>
+        <w:pStyle w:val="ListParagraph"/>
+        <w:numPr>
+          <w:ilvl w:val="0"/>
+          <w:numId w:val="16"/>
+        </w:numPr>
+        <w:spacing w:line="240" w:lineRule="auto"/>
+        <w:rPr>
+          <w:rFonts w:ascii="Courier New" w:hAnsi="Courier New" w:cs="Courier New"/>
+          <w:sz w:val="24"/>
+          <w:szCs w:val="24"/>
+        </w:rPr>
+      </w:pPr>
+      <w:r>
+        <w:rPr>
+          <w:rFonts w:ascii="Courier New" w:hAnsi="Courier New" w:cs="Courier New"/>
+          <w:sz w:val="24"/>
+          <w:szCs w:val="24"/>
+        </w:rPr>
+        <w:lastRenderedPageBreak/>
+        <w:t>stopwords</w:t>
+      </w:r>
+      <w:r>
+        <w:rPr>
+          <w:sz w:val="24"/>
+          <w:szCs w:val="24"/>
+        </w:rPr>
+        <w:t>: general stop</w:t>
+      </w:r>
+      <w:r>
+        <w:rPr>
+          <w:sz w:val="24"/>
+          <w:szCs w:val="24"/>
+        </w:rPr>
+        <w:t xml:space="preserve"> </w:t>
+      </w:r>
+      <w:r>
+        <w:rPr>
+          <w:sz w:val="24"/>
+          <w:szCs w:val="24"/>
+        </w:rPr>
+        <w:t xml:space="preserve">words </w:t>
+      </w:r>
+      <w:r>
+        <w:rPr>
+          <w:sz w:val="24"/>
+          <w:szCs w:val="24"/>
+        </w:rPr>
+        <w:t>using for topic modeling and vectorization</w:t>
+      </w:r>
+    </w:p>
+    <w:p>
+      <w:pPr>
+        <w:pStyle w:val="ListParagraph"/>
+        <w:numPr>
+          <w:ilvl w:val="0"/>
+          <w:numId w:val="16"/>
+        </w:numPr>
+        <w:spacing w:line="240" w:lineRule="auto"/>
+        <w:rPr>
+          <w:sz w:val="24"/>
+          <w:szCs w:val="24"/>
+        </w:rPr>
+      </w:pPr>
+      <w:r>
+        <w:rPr>
+          <w:rFonts w:ascii="Courier New" w:hAnsi="Courier New" w:cs="Courier New"/>
+          <w:sz w:val="24"/>
+          <w:szCs w:val="24"/>
+        </w:rPr>
+        <w:t>stopwords_topics</w:t>
+      </w:r>
+      <w:r>
+        <w:rPr>
+          <w:sz w:val="24"/>
+          <w:szCs w:val="24"/>
+        </w:rPr>
+        <w:t xml:space="preserve">: combined with general </w:t>
+      </w:r>
+      <w:r>
+        <w:rPr>
+          <w:rFonts w:ascii="Courier New" w:hAnsi="Courier New" w:cs="Courier New"/>
+          <w:sz w:val="24"/>
+          <w:szCs w:val="24"/>
+        </w:rPr>
+        <w:t>stopwords</w:t>
+      </w:r>
+      <w:r>
+        <w:rPr>
+          <w:sz w:val="24"/>
+          <w:szCs w:val="24"/>
+        </w:rPr>
+        <w:t xml:space="preserve"> and using for topic modeling</w:t>
+      </w:r>
+    </w:p>
+    <w:p>
+      <w:pPr>
+        <w:pStyle w:val="ListParagraph"/>
+        <w:spacing w:line="240" w:lineRule="auto"/>
+        <w:rPr>
+          <w:sz w:val="24"/>
+          <w:szCs w:val="24"/>
+        </w:rPr>
+      </w:pPr>
+    </w:p>
+    <w:p>
+      <w:pPr>
+        <w:pStyle w:val="Heading2"/>
+      </w:pPr>
+      <w:bookmarkStart w:id="8" w:name="_Toc11351528"/>
+      <w:r>
+        <w:t>Topic Model</w:t>
+      </w:r>
+      <w:bookmarkEnd w:id="8"/>
     </w:p>
     <w:p/>
     <w:p>
       <w:pPr>
-        <w:pStyle w:val="Heading2"/>
-      </w:pPr>
-      <w:bookmarkStart w:id="8" w:name="_Toc11351525"/>
-      <w:r>
-        <w:lastRenderedPageBreak/>
-        <w:t>Word Clouds</w:t>
-      </w:r>
-      <w:bookmarkEnd w:id="8"/>
+        <w:rPr>
+          <w:sz w:val="24"/>
+          <w:szCs w:val="24"/>
+        </w:rPr>
+      </w:pPr>
+      <w:r>
+        <w:rPr>
+          <w:sz w:val="24"/>
+          <w:szCs w:val="24"/>
+        </w:rPr>
+        <w:t>T</w:t>
+      </w:r>
+      <w:r>
+        <w:rPr>
+          <w:sz w:val="24"/>
+          <w:szCs w:val="24"/>
+        </w:rPr>
+        <w:t>opic Modeling (TL)</w:t>
+      </w:r>
+      <w:r>
+        <w:rPr>
+          <w:rStyle w:val="FootnoteReference"/>
+          <w:sz w:val="24"/>
+          <w:szCs w:val="24"/>
+        </w:rPr>
+        <w:footnoteReference w:id="13"/>
+      </w:r>
+      <w:r>
+        <w:rPr>
+          <w:sz w:val="24"/>
+          <w:szCs w:val="24"/>
+        </w:rPr>
+        <w:t xml:space="preserve"> was implemented against the </w:t>
+      </w:r>
+      <w:r>
+        <w:rPr>
+          <w:sz w:val="24"/>
+          <w:szCs w:val="24"/>
+        </w:rPr>
+        <w:t>five financial analysts mentioned above</w:t>
+      </w:r>
+      <w:r>
+        <w:rPr>
+          <w:sz w:val="24"/>
+          <w:szCs w:val="24"/>
+        </w:rPr>
+        <w:t>. Specifically</w:t>
+      </w:r>
+      <w:r>
+        <w:rPr>
+          <w:sz w:val="24"/>
+          <w:szCs w:val="24"/>
+        </w:rPr>
+        <w:t xml:space="preserve">, the corresponding twitter accounts </w:t>
+      </w:r>
+      <w:r>
+        <w:rPr>
+          <w:sz w:val="24"/>
+          <w:szCs w:val="24"/>
+        </w:rPr>
+        <w:t>fed into the twitter API</w:t>
+      </w:r>
+      <w:r>
+        <w:rPr>
+          <w:rStyle w:val="FootnoteReference"/>
+          <w:sz w:val="24"/>
+          <w:szCs w:val="24"/>
+        </w:rPr>
+        <w:footnoteReference w:id="14"/>
+      </w:r>
+      <w:r>
+        <w:rPr>
+          <w:sz w:val="24"/>
+          <w:szCs w:val="24"/>
+        </w:rPr>
+        <w:t xml:space="preserve"> using</w:t>
+      </w:r>
+      <w:r>
+        <w:rPr>
+          <w:sz w:val="24"/>
+          <w:szCs w:val="24"/>
+        </w:rPr>
+        <w:t xml:space="preserve"> the </w:t>
+      </w:r>
+      <w:r>
+        <w:rPr>
+          <w:sz w:val="24"/>
+          <w:szCs w:val="24"/>
+        </w:rPr>
+        <w:t>Twython</w:t>
+      </w:r>
+      <w:r>
+        <w:rPr>
+          <w:rStyle w:val="FootnoteReference"/>
+          <w:sz w:val="24"/>
+          <w:szCs w:val="24"/>
+        </w:rPr>
+        <w:footnoteReference w:id="15"/>
+      </w:r>
+      <w:r>
+        <w:rPr>
+          <w:sz w:val="24"/>
+          <w:szCs w:val="24"/>
+        </w:rPr>
+        <w:t xml:space="preserve"> python package</w:t>
+      </w:r>
+      <w:r>
+        <w:rPr>
+          <w:sz w:val="24"/>
+          <w:szCs w:val="24"/>
+        </w:rPr>
+        <w:t>. Th</w:t>
+      </w:r>
+      <w:r>
+        <w:rPr>
+          <w:sz w:val="24"/>
+          <w:szCs w:val="24"/>
+        </w:rPr>
+        <w:t>e</w:t>
+      </w:r>
+      <w:r>
+        <w:rPr>
+          <w:sz w:val="24"/>
+          <w:szCs w:val="24"/>
+        </w:rPr>
+        <w:t>n, the</w:t>
+      </w:r>
+      <w:r>
+        <w:rPr>
+          <w:sz w:val="24"/>
+          <w:szCs w:val="24"/>
+        </w:rPr>
+        <w:t xml:space="preserve"> collected </w:t>
+      </w:r>
+      <w:r>
+        <w:rPr>
+          <w:sz w:val="24"/>
+          <w:szCs w:val="24"/>
+        </w:rPr>
+        <w:t xml:space="preserve">data </w:t>
+      </w:r>
+      <w:r>
+        <w:rPr>
+          <w:sz w:val="24"/>
+          <w:szCs w:val="24"/>
+        </w:rPr>
+        <w:t>was passed into</w:t>
+      </w:r>
+      <w:r>
+        <w:rPr>
+          <w:sz w:val="24"/>
+          <w:szCs w:val="24"/>
+        </w:rPr>
+        <w:t xml:space="preserve"> the </w:t>
+      </w:r>
+      <w:r>
+        <w:rPr>
+          <w:sz w:val="24"/>
+          <w:szCs w:val="24"/>
+        </w:rPr>
+        <w:t>Latent Dirichlet Allocation</w:t>
+      </w:r>
+      <w:r>
+        <w:rPr>
+          <w:sz w:val="24"/>
+          <w:szCs w:val="24"/>
+        </w:rPr>
+        <w:t xml:space="preserve"> (LDA</w:t>
+      </w:r>
+      <w:r>
+        <w:rPr>
+          <w:sz w:val="24"/>
+          <w:szCs w:val="24"/>
+        </w:rPr>
+        <w:t>)</w:t>
+      </w:r>
+      <w:r>
+        <w:rPr>
+          <w:sz w:val="24"/>
+          <w:szCs w:val="24"/>
+        </w:rPr>
+        <w:t>, a probabilistic algorithm.</w:t>
+      </w:r>
+      <w:r>
+        <w:rPr>
+          <w:sz w:val="24"/>
+          <w:szCs w:val="24"/>
+        </w:rPr>
+        <w:t xml:space="preserve"> </w:t>
+      </w:r>
+      <w:r>
+        <w:rPr>
+          <w:sz w:val="24"/>
+          <w:szCs w:val="24"/>
+        </w:rPr>
+        <w:t>While the codebase provides the ability to</w:t>
+      </w:r>
+      <w:r>
+        <w:rPr>
+          <w:sz w:val="24"/>
+          <w:szCs w:val="24"/>
+        </w:rPr>
+        <w:t xml:space="preserve"> utilize the</w:t>
+      </w:r>
+      <w:r>
+        <w:rPr>
+          <w:sz w:val="24"/>
+          <w:szCs w:val="24"/>
+        </w:rPr>
+        <w:t xml:space="preserve"> </w:t>
+      </w:r>
+      <w:r>
+        <w:rPr>
+          <w:sz w:val="24"/>
+          <w:szCs w:val="24"/>
+        </w:rPr>
+        <w:t>Non-Negative Matrix Factorization</w:t>
+      </w:r>
+      <w:r>
+        <w:rPr>
+          <w:sz w:val="24"/>
+          <w:szCs w:val="24"/>
+        </w:rPr>
+        <w:t xml:space="preserve"> (NMF)</w:t>
+      </w:r>
+      <w:r>
+        <w:rPr>
+          <w:sz w:val="24"/>
+          <w:szCs w:val="24"/>
+        </w:rPr>
+        <w:t xml:space="preserve"> deterministic variant, for simplicity, only the former was implemented</w:t>
+      </w:r>
+      <w:r>
+        <w:rPr>
+          <w:rStyle w:val="FootnoteReference"/>
+          <w:sz w:val="24"/>
+          <w:szCs w:val="24"/>
+        </w:rPr>
+        <w:footnoteReference w:id="16"/>
+      </w:r>
+      <w:bookmarkStart w:id="9" w:name="_GoBack"/>
+      <w:bookmarkEnd w:id="9"/>
+      <w:r>
+        <w:rPr>
+          <w:sz w:val="24"/>
+          <w:szCs w:val="24"/>
+        </w:rPr>
+        <w:t>.</w:t>
+      </w:r>
     </w:p>
+    <w:p/>
+    <w:tbl>
+      <w:tblPr>
+        <w:tblStyle w:val="PlainTable1"/>
+        <w:tblW w:w="0" w:type="auto"/>
+        <w:tblLook w:val="04A0" w:firstRow="1" w:lastRow="0" w:firstColumn="1" w:lastColumn="0" w:noHBand="0" w:noVBand="1"/>
+      </w:tblPr>
+      <w:tblGrid>
+        <w:gridCol w:w="4779"/>
+        <w:gridCol w:w="4571"/>
+      </w:tblGrid>
+      <w:tr>
+        <w:trPr>
+          <w:cnfStyle w:val="100000000000" w:firstRow="1" w:lastRow="0" w:firstColumn="0" w:lastColumn="0" w:oddVBand="0" w:evenVBand="0" w:oddHBand="0" w:evenHBand="0" w:firstRowFirstColumn="0" w:firstRowLastColumn="0" w:lastRowFirstColumn="0" w:lastRowLastColumn="0"/>
+        </w:trPr>
+        <w:tc>
+          <w:tcPr>
+            <w:cnfStyle w:val="001000000000" w:firstRow="0" w:lastRow="0" w:firstColumn="1" w:lastColumn="0" w:oddVBand="0" w:evenVBand="0" w:oddHBand="0" w:evenHBand="0" w:firstRowFirstColumn="0" w:firstRowLastColumn="0" w:lastRowFirstColumn="0" w:lastRowLastColumn="0"/>
+            <w:tcW w:w="4675" w:type="dxa"/>
+          </w:tcPr>
+          <w:p>
+            <w:r>
+              <w:rPr>
+                <w:noProof/>
+              </w:rPr>
+              <w:drawing>
+                <wp:inline distT="0" distB="0" distL="0" distR="0" wp14:anchorId="4008E0AB" wp14:editId="4124F281">
+                  <wp:extent cx="2933700" cy="2200275"/>
+                  <wp:effectExtent l="0" t="0" r="0" b="9525"/>
+                  <wp:docPr id="5" name="Picture 5"/>
+                  <wp:cNvGraphicFramePr>
+                    <a:graphicFrameLocks xmlns:a="http://schemas.openxmlformats.org/drawingml/2006/main" noChangeAspect="1"/>
+                  </wp:cNvGraphicFramePr>
+                  <a:graphic xmlns:a="http://schemas.openxmlformats.org/drawingml/2006/main">
+                    <a:graphicData uri="http://schemas.openxmlformats.org/drawingml/2006/picture">
+                      <pic:pic xmlns:pic="http://schemas.openxmlformats.org/drawingml/2006/picture">
+                        <pic:nvPicPr>
+                          <pic:cNvPr id="0" name="Picture 7"/>
+                          <pic:cNvPicPr>
+                            <a:picLocks noChangeAspect="1" noChangeArrowheads="1"/>
+                          </pic:cNvPicPr>
+                        </pic:nvPicPr>
+                        <pic:blipFill>
+                          <a:blip r:embed="rId13" cstate="print">
+                            <a:extLst>
+                              <a:ext uri="{28A0092B-C50C-407E-A947-70E740481C1C}">
+                                <a14:useLocalDpi xmlns:a14="http://schemas.microsoft.com/office/drawing/2010/main" val="0"/>
+                              </a:ext>
+                            </a:extLst>
+                          </a:blip>
+                          <a:srcRect/>
+                          <a:stretch>
+                            <a:fillRect/>
+                          </a:stretch>
+                        </pic:blipFill>
+                        <pic:spPr bwMode="auto">
+                          <a:xfrm>
+                            <a:off x="0" y="0"/>
+                            <a:ext cx="2941308" cy="2205981"/>
+                          </a:xfrm>
+                          <a:prstGeom prst="rect">
+                            <a:avLst/>
+                          </a:prstGeom>
+                          <a:noFill/>
+                          <a:ln>
+                            <a:noFill/>
+                          </a:ln>
+                        </pic:spPr>
+                      </pic:pic>
+                    </a:graphicData>
+                  </a:graphic>
+                </wp:inline>
+              </w:drawing>
+            </w:r>
+          </w:p>
+        </w:tc>
+        <w:tc>
+          <w:tcPr>
+            <w:tcW w:w="4675" w:type="dxa"/>
+          </w:tcPr>
+          <w:p>
+            <w:pPr>
+              <w:jc w:val="center"/>
+              <w:cnfStyle w:val="100000000000" w:firstRow="1" w:lastRow="0" w:firstColumn="0" w:lastColumn="0" w:oddVBand="0" w:evenVBand="0" w:oddHBand="0" w:evenHBand="0" w:firstRowFirstColumn="0" w:firstRowLastColumn="0" w:lastRowFirstColumn="0" w:lastRowLastColumn="0"/>
+            </w:pPr>
+            <w:r>
+              <w:rPr>
+                <w:noProof/>
+              </w:rPr>
+              <w:drawing>
+                <wp:inline distT="0" distB="0" distL="0" distR="0" wp14:anchorId="4CBC1E1B" wp14:editId="249C382E">
+                  <wp:extent cx="2800350" cy="2100263"/>
+                  <wp:effectExtent l="0" t="0" r="0" b="0"/>
+                  <wp:docPr id="4" name="Picture 4"/>
+                  <wp:cNvGraphicFramePr>
+                    <a:graphicFrameLocks xmlns:a="http://schemas.openxmlformats.org/drawingml/2006/main" noChangeAspect="1"/>
+                  </wp:cNvGraphicFramePr>
+                  <a:graphic xmlns:a="http://schemas.openxmlformats.org/drawingml/2006/main">
+                    <a:graphicData uri="http://schemas.openxmlformats.org/drawingml/2006/picture">
+                      <pic:pic xmlns:pic="http://schemas.openxmlformats.org/drawingml/2006/picture">
+                        <pic:nvPicPr>
+                          <pic:cNvPr id="0" name="Picture 5"/>
+                          <pic:cNvPicPr>
+                            <a:picLocks noChangeAspect="1" noChangeArrowheads="1"/>
+                          </pic:cNvPicPr>
+                        </pic:nvPicPr>
+                        <pic:blipFill>
+                          <a:blip r:embed="rId14" cstate="print">
+                            <a:extLst>
+                              <a:ext uri="{28A0092B-C50C-407E-A947-70E740481C1C}">
+                                <a14:useLocalDpi xmlns:a14="http://schemas.microsoft.com/office/drawing/2010/main" val="0"/>
+                              </a:ext>
+                            </a:extLst>
+                          </a:blip>
+                          <a:srcRect/>
+                          <a:stretch>
+                            <a:fillRect/>
+                          </a:stretch>
+                        </pic:blipFill>
+                        <pic:spPr bwMode="auto">
+                          <a:xfrm>
+                            <a:off x="0" y="0"/>
+                            <a:ext cx="2804507" cy="2103380"/>
+                          </a:xfrm>
+                          <a:prstGeom prst="rect">
+                            <a:avLst/>
+                          </a:prstGeom>
+                          <a:noFill/>
+                          <a:ln>
+                            <a:noFill/>
+                          </a:ln>
+                        </pic:spPr>
+                      </pic:pic>
+                    </a:graphicData>
+                  </a:graphic>
+                </wp:inline>
+              </w:drawing>
+            </w:r>
+          </w:p>
+        </w:tc>
+      </w:tr>
+      <w:tr>
+        <w:trPr>
+          <w:cnfStyle w:val="000000100000" w:firstRow="0" w:lastRow="0" w:firstColumn="0" w:lastColumn="0" w:oddVBand="0" w:evenVBand="0" w:oddHBand="1" w:evenHBand="0" w:firstRowFirstColumn="0" w:firstRowLastColumn="0" w:lastRowFirstColumn="0" w:lastRowLastColumn="0"/>
+        </w:trPr>
+        <w:tc>
+          <w:tcPr>
+            <w:cnfStyle w:val="001000000000" w:firstRow="0" w:lastRow="0" w:firstColumn="1" w:lastColumn="0" w:oddVBand="0" w:evenVBand="0" w:oddHBand="0" w:evenHBand="0" w:firstRowFirstColumn="0" w:firstRowLastColumn="0" w:lastRowFirstColumn="0" w:lastRowLastColumn="0"/>
+            <w:tcW w:w="4675" w:type="dxa"/>
+          </w:tcPr>
+          <w:p>
+            <w:pPr>
+              <w:rPr>
+                <w:b w:val="0"/>
+                <w:bCs w:val="0"/>
+              </w:rPr>
+            </w:pPr>
+            <w:r>
+              <w:t xml:space="preserve">Figure </w:t>
+            </w:r>
+            <w:r>
+              <w:t>6</w:t>
+            </w:r>
+            <w:r>
+              <w:t xml:space="preserve">: </w:t>
+            </w:r>
+            <w:r>
+              <w:rPr>
+                <w:b w:val="0"/>
+                <w:bCs w:val="0"/>
+              </w:rPr>
+              <w:t>LDA</w:t>
+            </w:r>
+            <w:r>
+              <w:rPr>
+                <w:b w:val="0"/>
+                <w:bCs w:val="0"/>
+              </w:rPr>
+              <w:t xml:space="preserve"> for JimCramer.</w:t>
+            </w:r>
+          </w:p>
+        </w:tc>
+        <w:tc>
+          <w:tcPr>
+            <w:tcW w:w="4675" w:type="dxa"/>
+          </w:tcPr>
+          <w:p>
+            <w:pPr>
+              <w:cnfStyle w:val="000000100000" w:firstRow="0" w:lastRow="0" w:firstColumn="0" w:lastColumn="0" w:oddVBand="0" w:evenVBand="0" w:oddHBand="1" w:evenHBand="0" w:firstRowFirstColumn="0" w:firstRowLastColumn="0" w:lastRowFirstColumn="0" w:lastRowLastColumn="0"/>
+            </w:pPr>
+            <w:r>
+              <w:rPr>
+                <w:b/>
+                <w:bCs/>
+              </w:rPr>
+              <w:t xml:space="preserve">Figure </w:t>
+            </w:r>
+            <w:r>
+              <w:rPr>
+                <w:b/>
+                <w:bCs/>
+              </w:rPr>
+              <w:t>7</w:t>
+            </w:r>
+            <w:r>
+              <w:rPr>
+                <w:b/>
+                <w:bCs/>
+              </w:rPr>
+              <w:t>:</w:t>
+            </w:r>
+            <w:r>
+              <w:t xml:space="preserve"> </w:t>
+            </w:r>
+            <w:r>
+              <w:t>LDA for JimCramer</w:t>
+            </w:r>
+            <w:r>
+              <w:t>.</w:t>
+            </w:r>
+          </w:p>
+        </w:tc>
+      </w:tr>
+    </w:tbl>
     <w:p/>
     <w:tbl>
       <w:tblPr>
@@ -4747,11 +5347,12 @@
               <w:rPr>
                 <w:noProof/>
               </w:rPr>
+              <w:lastRenderedPageBreak/>
               <w:drawing>
-                <wp:inline distT="0" distB="0" distL="0" distR="0" wp14:anchorId="12A63E5F" wp14:editId="22C560D3">
-                  <wp:extent cx="2790825" cy="2093119"/>
-                  <wp:effectExtent l="0" t="0" r="0" b="2540"/>
-                  <wp:docPr id="12" name="Picture 12"/>
+                <wp:inline distT="0" distB="0" distL="0" distR="0" wp14:anchorId="7F6A8D01" wp14:editId="35B04AD0">
+                  <wp:extent cx="2828925" cy="2121694"/>
+                  <wp:effectExtent l="0" t="0" r="0" b="0"/>
+                  <wp:docPr id="8" name="Picture 8"/>
                   <wp:cNvGraphicFramePr>
                     <a:graphicFrameLocks xmlns:a="http://schemas.openxmlformats.org/drawingml/2006/main" noChangeAspect="1"/>
                   </wp:cNvGraphicFramePr>
@@ -4759,13 +5360,13 @@
                     <a:graphicData uri="http://schemas.openxmlformats.org/drawingml/2006/picture">
                       <pic:pic xmlns:pic="http://schemas.openxmlformats.org/drawingml/2006/picture">
                         <pic:nvPicPr>
-                          <pic:cNvPr id="0" name="Picture 15"/>
+                          <pic:cNvPr id="0" name="Picture 13"/>
                           <pic:cNvPicPr>
                             <a:picLocks noChangeAspect="1" noChangeArrowheads="1"/>
                           </pic:cNvPicPr>
                         </pic:nvPicPr>
                         <pic:blipFill>
-                          <a:blip r:embed="rId13" cstate="print">
+                          <a:blip r:embed="rId15" cstate="print">
                             <a:extLst>
                               <a:ext uri="{28A0092B-C50C-407E-A947-70E740481C1C}">
                                 <a14:useLocalDpi xmlns:a14="http://schemas.microsoft.com/office/drawing/2010/main" val="0"/>
@@ -4780,7 +5381,7 @@
                         <pic:spPr bwMode="auto">
                           <a:xfrm>
                             <a:off x="0" y="0"/>
-                            <a:ext cx="2792729" cy="2094547"/>
+                            <a:ext cx="2832464" cy="2124348"/>
                           </a:xfrm>
                           <a:prstGeom prst="rect">
                             <a:avLst/>
@@ -4804,6 +5405,7 @@
           </w:tcPr>
           <w:p>
             <w:pPr>
+              <w:jc w:val="center"/>
               <w:cnfStyle w:val="100000000000" w:firstRow="1" w:lastRow="0" w:firstColumn="0" w:lastColumn="0" w:oddVBand="0" w:evenVBand="0" w:oddHBand="0" w:evenHBand="0" w:firstRowFirstColumn="0" w:firstRowLastColumn="0" w:lastRowFirstColumn="0" w:lastRowLastColumn="0"/>
             </w:pPr>
             <w:r>
@@ -4811,10 +5413,10 @@
                 <w:noProof/>
               </w:rPr>
               <w:drawing>
-                <wp:inline distT="0" distB="0" distL="0" distR="0" wp14:anchorId="6E0E856C" wp14:editId="3E2D3DDE">
-                  <wp:extent cx="2781300" cy="2085974"/>
+                <wp:inline distT="0" distB="0" distL="0" distR="0" wp14:anchorId="4732D352" wp14:editId="03E1CEC1">
+                  <wp:extent cx="2768600" cy="2076450"/>
                   <wp:effectExtent l="0" t="0" r="0" b="0"/>
-                  <wp:docPr id="11" name="Picture 11"/>
+                  <wp:docPr id="13" name="Picture 13"/>
                   <wp:cNvGraphicFramePr>
                     <a:graphicFrameLocks xmlns:a="http://schemas.openxmlformats.org/drawingml/2006/main" noChangeAspect="1"/>
                   </wp:cNvGraphicFramePr>
@@ -4822,13 +5424,13 @@
                     <a:graphicData uri="http://schemas.openxmlformats.org/drawingml/2006/picture">
                       <pic:pic xmlns:pic="http://schemas.openxmlformats.org/drawingml/2006/picture">
                         <pic:nvPicPr>
-                          <pic:cNvPr id="0" name="Picture 13"/>
+                          <pic:cNvPr id="0" name="Picture 15"/>
                           <pic:cNvPicPr>
                             <a:picLocks noChangeAspect="1" noChangeArrowheads="1"/>
                           </pic:cNvPicPr>
                         </pic:nvPicPr>
                         <pic:blipFill>
-                          <a:blip r:embed="rId14" cstate="print">
+                          <a:blip r:embed="rId16" cstate="print">
                             <a:extLst>
                               <a:ext uri="{28A0092B-C50C-407E-A947-70E740481C1C}">
                                 <a14:useLocalDpi xmlns:a14="http://schemas.microsoft.com/office/drawing/2010/main" val="0"/>
@@ -4843,7 +5445,7 @@
                         <pic:spPr bwMode="auto">
                           <a:xfrm>
                             <a:off x="0" y="0"/>
-                            <a:ext cx="2789086" cy="2091814"/>
+                            <a:ext cx="2768600" cy="2076450"/>
                           </a:xfrm>
                           <a:prstGeom prst="rect">
                             <a:avLst/>
@@ -4886,7 +5488,7 @@
                 <w:b w:val="0"/>
                 <w:bCs w:val="0"/>
               </w:rPr>
-              <w:t>word cloud for JimCramer.</w:t>
+              <w:t>word cloud for LizAnnSonders.</w:t>
             </w:r>
           </w:p>
         </w:tc>
@@ -4906,16 +5508,12 @@
               <w:t>Figure 3:</w:t>
             </w:r>
             <w:r>
-              <w:t xml:space="preserve"> word cloud for LizAnnSonders</w:t>
-            </w:r>
-            <w:r>
-              <w:t>.</w:t>
+              <w:t xml:space="preserve"> word cloud for LizAnnSonders.</w:t>
             </w:r>
           </w:p>
         </w:tc>
       </w:tr>
     </w:tbl>
-    <w:p/>
     <w:p/>
     <w:tbl>
       <w:tblPr>
@@ -4942,10 +5540,10 @@
                 <w:noProof/>
               </w:rPr>
               <w:drawing>
-                <wp:inline distT="0" distB="0" distL="0" distR="0" wp14:anchorId="0EC1AE33" wp14:editId="1B177ADF">
-                  <wp:extent cx="2768600" cy="2076449"/>
-                  <wp:effectExtent l="0" t="0" r="0" b="635"/>
-                  <wp:docPr id="10" name="Picture 10"/>
+                <wp:inline distT="0" distB="0" distL="0" distR="0" wp14:anchorId="1FA0112B" wp14:editId="5ABF607B">
+                  <wp:extent cx="2819400" cy="2114550"/>
+                  <wp:effectExtent l="0" t="0" r="0" b="0"/>
+                  <wp:docPr id="7" name="Picture 7"/>
                   <wp:cNvGraphicFramePr>
                     <a:graphicFrameLocks xmlns:a="http://schemas.openxmlformats.org/drawingml/2006/main" noChangeAspect="1"/>
                   </wp:cNvGraphicFramePr>
@@ -4959,7 +5557,7 @@
                           </pic:cNvPicPr>
                         </pic:nvPicPr>
                         <pic:blipFill>
-                          <a:blip r:embed="rId15" cstate="print">
+                          <a:blip r:embed="rId17" cstate="print">
                             <a:extLst>
                               <a:ext uri="{28A0092B-C50C-407E-A947-70E740481C1C}">
                                 <a14:useLocalDpi xmlns:a14="http://schemas.microsoft.com/office/drawing/2010/main" val="0"/>
@@ -4974,7 +5572,7 @@
                         <pic:spPr bwMode="auto">
                           <a:xfrm>
                             <a:off x="0" y="0"/>
-                            <a:ext cx="2775114" cy="2081334"/>
+                            <a:ext cx="2820637" cy="2115478"/>
                           </a:xfrm>
                           <a:prstGeom prst="rect">
                             <a:avLst/>
@@ -5005,10 +5603,10 @@
                 <w:noProof/>
               </w:rPr>
               <w:drawing>
-                <wp:inline distT="0" distB="0" distL="0" distR="0" wp14:anchorId="0B376678" wp14:editId="66D31D68">
-                  <wp:extent cx="2733675" cy="2050256"/>
-                  <wp:effectExtent l="0" t="0" r="0" b="7620"/>
-                  <wp:docPr id="9" name="Picture 9"/>
+                <wp:inline distT="0" distB="0" distL="0" distR="0" wp14:anchorId="7AE541EC" wp14:editId="481EE283">
+                  <wp:extent cx="2717800" cy="2038350"/>
+                  <wp:effectExtent l="0" t="0" r="6350" b="0"/>
+                  <wp:docPr id="6" name="Picture 6"/>
                   <wp:cNvGraphicFramePr>
                     <a:graphicFrameLocks xmlns:a="http://schemas.openxmlformats.org/drawingml/2006/main" noChangeAspect="1"/>
                   </wp:cNvGraphicFramePr>
@@ -5022,7 +5620,7 @@
                           </pic:cNvPicPr>
                         </pic:nvPicPr>
                         <pic:blipFill>
-                          <a:blip r:embed="rId16" cstate="print">
+                          <a:blip r:embed="rId18" cstate="print">
                             <a:extLst>
                               <a:ext uri="{28A0092B-C50C-407E-A947-70E740481C1C}">
                                 <a14:useLocalDpi xmlns:a14="http://schemas.microsoft.com/office/drawing/2010/main" val="0"/>
@@ -5037,7 +5635,7 @@
                         <pic:spPr bwMode="auto">
                           <a:xfrm>
                             <a:off x="0" y="0"/>
-                            <a:ext cx="2738000" cy="2053500"/>
+                            <a:ext cx="2717800" cy="2038350"/>
                           </a:xfrm>
                           <a:prstGeom prst="rect">
                             <a:avLst/>
@@ -5073,34 +5671,14 @@
               </w:rPr>
             </w:pPr>
             <w:r>
-              <w:t xml:space="preserve">Figure </w:t>
-            </w:r>
-            <w:r>
-              <w:t>4</w:t>
-            </w:r>
-            <w:r>
-              <w:t xml:space="preserve">: </w:t>
+              <w:t xml:space="preserve">Figure 4: </w:t>
             </w:r>
             <w:r>
               <w:rPr>
                 <w:b w:val="0"/>
                 <w:bCs w:val="0"/>
               </w:rPr>
-              <w:t xml:space="preserve">word cloud for </w:t>
-            </w:r>
-            <w:r>
-              <w:rPr>
-                <w:b w:val="0"/>
-                <w:bCs w:val="0"/>
-              </w:rPr>
-              <w:t>ReformedBroker</w:t>
-            </w:r>
-            <w:r>
-              <w:rPr>
-                <w:b w:val="0"/>
-                <w:bCs w:val="0"/>
-              </w:rPr>
-              <w:t>.</w:t>
+              <w:t>word cloud for ReformedBroker.</w:t>
             </w:r>
           </w:p>
         </w:tc>
@@ -5134,34 +5712,18 @@
               <w:t>:</w:t>
             </w:r>
             <w:r>
-              <w:t xml:space="preserve"> word cloud for </w:t>
-            </w:r>
-            <w:r>
-              <w:t>SJosephBurns.</w:t>
+              <w:t xml:space="preserve"> word cloud for</w:t>
+            </w:r>
+            <w:r>
+              <w:t xml:space="preserve"> ReformedBroker</w:t>
+            </w:r>
+            <w:r>
+              <w:t>.</w:t>
             </w:r>
           </w:p>
         </w:tc>
       </w:tr>
     </w:tbl>
-    <w:p>
-      <w:pPr>
-        <w:spacing w:line="240" w:lineRule="auto"/>
-        <w:rPr>
-          <w:sz w:val="24"/>
-          <w:szCs w:val="24"/>
-        </w:rPr>
-      </w:pPr>
-    </w:p>
-    <w:p>
-      <w:pPr>
-        <w:pStyle w:val="Heading2"/>
-      </w:pPr>
-      <w:bookmarkStart w:id="9" w:name="_Toc11351528"/>
-      <w:r>
-        <w:t>Topic Model</w:t>
-      </w:r>
-      <w:bookmarkEnd w:id="9"/>
-    </w:p>
     <w:p/>
     <w:tbl>
       <w:tblPr>
@@ -5183,16 +5745,18 @@
             <w:tcW w:w="4675" w:type="dxa"/>
           </w:tcPr>
           <w:p>
-            <w:r>
-              <w:rPr>
-                <w:noProof/>
-              </w:rPr>
-              <w:lastRenderedPageBreak/>
+            <w:pPr>
+              <w:jc w:val="center"/>
+            </w:pPr>
+            <w:r>
+              <w:rPr>
+                <w:noProof/>
+              </w:rPr>
               <w:drawing>
-                <wp:inline distT="0" distB="0" distL="0" distR="0" wp14:anchorId="14A4FF82" wp14:editId="5BA83058">
-                  <wp:extent cx="2800138" cy="2100104"/>
-                  <wp:effectExtent l="0" t="0" r="635" b="0"/>
-                  <wp:docPr id="15" name="Picture 15"/>
+                <wp:inline distT="0" distB="0" distL="0" distR="0" wp14:anchorId="4771FAC9" wp14:editId="181F89FC">
+                  <wp:extent cx="2790825" cy="2093119"/>
+                  <wp:effectExtent l="0" t="0" r="0" b="2540"/>
+                  <wp:docPr id="17" name="Picture 17"/>
                   <wp:cNvGraphicFramePr>
                     <a:graphicFrameLocks xmlns:a="http://schemas.openxmlformats.org/drawingml/2006/main" noChangeAspect="1"/>
                   </wp:cNvGraphicFramePr>
@@ -5200,13 +5764,13 @@
                     <a:graphicData uri="http://schemas.openxmlformats.org/drawingml/2006/picture">
                       <pic:pic xmlns:pic="http://schemas.openxmlformats.org/drawingml/2006/picture">
                         <pic:nvPicPr>
-                          <pic:cNvPr id="0" name="Picture 17"/>
+                          <pic:cNvPr id="0" name="Picture 19"/>
                           <pic:cNvPicPr>
                             <a:picLocks noChangeAspect="1" noChangeArrowheads="1"/>
                           </pic:cNvPicPr>
                         </pic:nvPicPr>
                         <pic:blipFill>
-                          <a:blip r:embed="rId17" cstate="print">
+                          <a:blip r:embed="rId19" cstate="print">
                             <a:extLst>
                               <a:ext uri="{28A0092B-C50C-407E-A947-70E740481C1C}">
                                 <a14:useLocalDpi xmlns:a14="http://schemas.microsoft.com/office/drawing/2010/main" val="0"/>
@@ -5221,7 +5785,7 @@
                         <pic:spPr bwMode="auto">
                           <a:xfrm>
                             <a:off x="0" y="0"/>
-                            <a:ext cx="2807946" cy="2105960"/>
+                            <a:ext cx="2793820" cy="2095365"/>
                           </a:xfrm>
                           <a:prstGeom prst="rect">
                             <a:avLst/>
@@ -5245,7 +5809,6 @@
           </w:tcPr>
           <w:p>
             <w:pPr>
-              <w:jc w:val="center"/>
               <w:cnfStyle w:val="100000000000" w:firstRow="1" w:lastRow="0" w:firstColumn="0" w:lastColumn="0" w:oddVBand="0" w:evenVBand="0" w:oddHBand="0" w:evenHBand="0" w:firstRowFirstColumn="0" w:firstRowLastColumn="0" w:lastRowFirstColumn="0" w:lastRowLastColumn="0"/>
             </w:pPr>
             <w:r>
@@ -5253,10 +5816,10 @@
                 <w:noProof/>
               </w:rPr>
               <w:drawing>
-                <wp:inline distT="0" distB="0" distL="0" distR="0" wp14:anchorId="657901C2" wp14:editId="7723E74E">
-                  <wp:extent cx="2695575" cy="2021681"/>
-                  <wp:effectExtent l="0" t="0" r="0" b="0"/>
-                  <wp:docPr id="16" name="Picture 16"/>
+                <wp:inline distT="0" distB="0" distL="0" distR="0" wp14:anchorId="7F6E17AD" wp14:editId="2B9A850F">
+                  <wp:extent cx="2781298" cy="2085975"/>
+                  <wp:effectExtent l="0" t="0" r="635" b="0"/>
+                  <wp:docPr id="14" name="Picture 14"/>
                   <wp:cNvGraphicFramePr>
                     <a:graphicFrameLocks xmlns:a="http://schemas.openxmlformats.org/drawingml/2006/main" noChangeAspect="1"/>
                   </wp:cNvGraphicFramePr>
@@ -5264,13 +5827,13 @@
                     <a:graphicData uri="http://schemas.openxmlformats.org/drawingml/2006/picture">
                       <pic:pic xmlns:pic="http://schemas.openxmlformats.org/drawingml/2006/picture">
                         <pic:nvPicPr>
-                          <pic:cNvPr id="0" name="Picture 19"/>
+                          <pic:cNvPr id="0" name="Picture 17"/>
                           <pic:cNvPicPr>
                             <a:picLocks noChangeAspect="1" noChangeArrowheads="1"/>
                           </pic:cNvPicPr>
                         </pic:nvPicPr>
                         <pic:blipFill>
-                          <a:blip r:embed="rId18" cstate="print">
+                          <a:blip r:embed="rId20" cstate="print">
                             <a:extLst>
                               <a:ext uri="{28A0092B-C50C-407E-A947-70E740481C1C}">
                                 <a14:useLocalDpi xmlns:a14="http://schemas.microsoft.com/office/drawing/2010/main" val="0"/>
@@ -5285,7 +5848,7 @@
                         <pic:spPr bwMode="auto">
                           <a:xfrm>
                             <a:off x="0" y="0"/>
-                            <a:ext cx="2705329" cy="2028997"/>
+                            <a:ext cx="2789790" cy="2092344"/>
                           </a:xfrm>
                           <a:prstGeom prst="rect">
                             <a:avLst/>
@@ -5324,7 +5887,7 @@
               <w:t xml:space="preserve">Figure </w:t>
             </w:r>
             <w:r>
-              <w:t>6</w:t>
+              <w:t>8</w:t>
             </w:r>
             <w:r>
               <w:t xml:space="preserve">: </w:t>
@@ -5334,14 +5897,21 @@
                 <w:b w:val="0"/>
                 <w:bCs w:val="0"/>
               </w:rPr>
-              <w:t>LDA</w:t>
+              <w:t xml:space="preserve">LDA for </w:t>
             </w:r>
             <w:r>
               <w:rPr>
                 <w:b w:val="0"/>
                 <w:bCs w:val="0"/>
               </w:rPr>
-              <w:t xml:space="preserve"> for JimCramer.</w:t>
+              <w:t>SJosephBurns</w:t>
+            </w:r>
+            <w:r>
+              <w:rPr>
+                <w:b w:val="0"/>
+                <w:bCs w:val="0"/>
+              </w:rPr>
+              <w:t>.</w:t>
             </w:r>
           </w:p>
         </w:tc>
@@ -5365,7 +5935,7 @@
                 <w:b/>
                 <w:bCs/>
               </w:rPr>
-              <w:t>7</w:t>
+              <w:t>9</w:t>
             </w:r>
             <w:r>
               <w:rPr>
@@ -5375,10 +5945,10 @@
               <w:t>:</w:t>
             </w:r>
             <w:r>
-              <w:t xml:space="preserve"> </w:t>
-            </w:r>
-            <w:r>
-              <w:t>LDA for JimCramer</w:t>
+              <w:t xml:space="preserve"> LDA for </w:t>
+            </w:r>
+            <w:r>
+              <w:t>SJosephBurns</w:t>
             </w:r>
             <w:r>
               <w:t>.</w:t>
@@ -5387,7 +5957,6 @@
         </w:tc>
       </w:tr>
     </w:tbl>
-    <w:p/>
     <w:p/>
     <w:tbl>
       <w:tblPr>
@@ -5396,8 +5965,8 @@
         <w:tblLook w:val="04A0" w:firstRow="1" w:lastRow="0" w:firstColumn="1" w:lastColumn="0" w:noHBand="0" w:noVBand="1"/>
       </w:tblPr>
       <w:tblGrid>
-        <w:gridCol w:w="4675"/>
-        <w:gridCol w:w="4675"/>
+        <w:gridCol w:w="4664"/>
+        <w:gridCol w:w="4686"/>
       </w:tblGrid>
       <w:tr>
         <w:trPr>
@@ -5413,11 +5982,12 @@
               <w:rPr>
                 <w:noProof/>
               </w:rPr>
+              <w:lastRenderedPageBreak/>
               <w:drawing>
-                <wp:inline distT="0" distB="0" distL="0" distR="0" wp14:anchorId="09BF3D50" wp14:editId="089FDA84">
-                  <wp:extent cx="2800138" cy="2100104"/>
-                  <wp:effectExtent l="0" t="0" r="635" b="0"/>
-                  <wp:docPr id="17" name="Picture 17"/>
+                <wp:inline distT="0" distB="0" distL="0" distR="0" wp14:anchorId="3009F2D0" wp14:editId="471CEF3A">
+                  <wp:extent cx="2806700" cy="2105025"/>
+                  <wp:effectExtent l="0" t="0" r="0" b="9525"/>
+                  <wp:docPr id="21" name="Picture 21"/>
                   <wp:cNvGraphicFramePr>
                     <a:graphicFrameLocks xmlns:a="http://schemas.openxmlformats.org/drawingml/2006/main" noChangeAspect="1"/>
                   </wp:cNvGraphicFramePr>
@@ -5425,13 +5995,13 @@
                     <a:graphicData uri="http://schemas.openxmlformats.org/drawingml/2006/picture">
                       <pic:pic xmlns:pic="http://schemas.openxmlformats.org/drawingml/2006/picture">
                         <pic:nvPicPr>
-                          <pic:cNvPr id="0" name="Picture 17"/>
+                          <pic:cNvPr id="0" name="Picture 21"/>
                           <pic:cNvPicPr>
                             <a:picLocks noChangeAspect="1" noChangeArrowheads="1"/>
                           </pic:cNvPicPr>
                         </pic:nvPicPr>
                         <pic:blipFill>
-                          <a:blip r:embed="rId17" cstate="print">
+                          <a:blip r:embed="rId21" cstate="print">
                             <a:extLst>
                               <a:ext uri="{28A0092B-C50C-407E-A947-70E740481C1C}">
                                 <a14:useLocalDpi xmlns:a14="http://schemas.microsoft.com/office/drawing/2010/main" val="0"/>
@@ -5446,7 +6016,7 @@
                         <pic:spPr bwMode="auto">
                           <a:xfrm>
                             <a:off x="0" y="0"/>
-                            <a:ext cx="2807946" cy="2105960"/>
+                            <a:ext cx="2807460" cy="2105595"/>
                           </a:xfrm>
                           <a:prstGeom prst="rect">
                             <a:avLst/>
@@ -5470,7 +6040,6 @@
           </w:tcPr>
           <w:p>
             <w:pPr>
-              <w:jc w:val="center"/>
               <w:cnfStyle w:val="100000000000" w:firstRow="1" w:lastRow="0" w:firstColumn="0" w:lastColumn="0" w:oddVBand="0" w:evenVBand="0" w:oddHBand="0" w:evenHBand="0" w:firstRowFirstColumn="0" w:firstRowLastColumn="0" w:lastRowFirstColumn="0" w:lastRowLastColumn="0"/>
             </w:pPr>
             <w:r>
@@ -5478,10 +6047,10 @@
                 <w:noProof/>
               </w:rPr>
               <w:drawing>
-                <wp:inline distT="0" distB="0" distL="0" distR="0" wp14:anchorId="778EB31F" wp14:editId="387A9CCE">
-                  <wp:extent cx="2695575" cy="2021681"/>
-                  <wp:effectExtent l="0" t="0" r="0" b="0"/>
-                  <wp:docPr id="18" name="Picture 18"/>
+                <wp:inline distT="0" distB="0" distL="0" distR="0" wp14:anchorId="20C30908" wp14:editId="1C09F52C">
+                  <wp:extent cx="2832100" cy="2124075"/>
+                  <wp:effectExtent l="0" t="0" r="6350" b="9525"/>
+                  <wp:docPr id="22" name="Picture 22"/>
                   <wp:cNvGraphicFramePr>
                     <a:graphicFrameLocks xmlns:a="http://schemas.openxmlformats.org/drawingml/2006/main" noChangeAspect="1"/>
                   </wp:cNvGraphicFramePr>
@@ -5489,13 +6058,13 @@
                     <a:graphicData uri="http://schemas.openxmlformats.org/drawingml/2006/picture">
                       <pic:pic xmlns:pic="http://schemas.openxmlformats.org/drawingml/2006/picture">
                         <pic:nvPicPr>
-                          <pic:cNvPr id="0" name="Picture 19"/>
+                          <pic:cNvPr id="0" name="Picture 23"/>
                           <pic:cNvPicPr>
                             <a:picLocks noChangeAspect="1" noChangeArrowheads="1"/>
                           </pic:cNvPicPr>
                         </pic:nvPicPr>
                         <pic:blipFill>
-                          <a:blip r:embed="rId18" cstate="print">
+                          <a:blip r:embed="rId22" cstate="print">
                             <a:extLst>
                               <a:ext uri="{28A0092B-C50C-407E-A947-70E740481C1C}">
                                 <a14:useLocalDpi xmlns:a14="http://schemas.microsoft.com/office/drawing/2010/main" val="0"/>
@@ -5510,7 +6079,7 @@
                         <pic:spPr bwMode="auto">
                           <a:xfrm>
                             <a:off x="0" y="0"/>
-                            <a:ext cx="2705329" cy="2028997"/>
+                            <a:ext cx="2833733" cy="2125300"/>
                           </a:xfrm>
                           <a:prstGeom prst="rect">
                             <a:avLst/>
@@ -5549,7 +6118,7 @@
               <w:t xml:space="preserve">Figure </w:t>
             </w:r>
             <w:r>
-              <w:t>8</w:t>
+              <w:t>10</w:t>
             </w:r>
             <w:r>
               <w:t xml:space="preserve">: </w:t>
@@ -5566,7 +6135,7 @@
                 <w:b w:val="0"/>
                 <w:bCs w:val="0"/>
               </w:rPr>
-              <w:t>LizAnnSonders</w:t>
+              <w:t>TheStalwart</w:t>
             </w:r>
             <w:r>
               <w:rPr>
@@ -5597,7 +6166,7 @@
                 <w:b/>
                 <w:bCs/>
               </w:rPr>
-              <w:t>9</w:t>
+              <w:t>11</w:t>
             </w:r>
             <w:r>
               <w:rPr>
@@ -5610,10 +6179,8 @@
               <w:t xml:space="preserve"> LDA for </w:t>
             </w:r>
             <w:r>
-              <w:t>LizAnnSonders</w:t>
-            </w:r>
-            <w:bookmarkStart w:id="10" w:name="_GoBack"/>
-            <w:bookmarkEnd w:id="10"/>
+              <w:t>TheStalwart</w:t>
+            </w:r>
             <w:r>
               <w:t>.</w:t>
             </w:r>
@@ -5626,9 +6193,40 @@
       <w:pPr>
         <w:pStyle w:val="Heading2"/>
       </w:pPr>
-      <w:bookmarkStart w:id="11" w:name="_Toc11351526"/>
+      <w:bookmarkStart w:id="10" w:name="_Toc11351526"/>
       <w:r>
         <w:t>Sentiment Analysis</w:t>
+      </w:r>
+      <w:bookmarkEnd w:id="10"/>
+    </w:p>
+    <w:p>
+      <w:pPr>
+        <w:spacing w:line="240" w:lineRule="auto"/>
+        <w:rPr>
+          <w:sz w:val="24"/>
+          <w:szCs w:val="24"/>
+        </w:rPr>
+      </w:pPr>
+    </w:p>
+    <w:p>
+      <w:pPr>
+        <w:spacing w:line="240" w:lineRule="auto"/>
+        <w:rPr>
+          <w:sz w:val="24"/>
+          <w:szCs w:val="24"/>
+        </w:rPr>
+      </w:pPr>
+    </w:p>
+    <w:p>
+      <w:pPr>
+        <w:pStyle w:val="Heading1"/>
+      </w:pPr>
+      <w:bookmarkStart w:id="11" w:name="_Toc11351529"/>
+      <w:r>
+        <w:t xml:space="preserve">Baseline </w:t>
+      </w:r>
+      <w:r>
+        <w:t>Results</w:t>
       </w:r>
       <w:bookmarkEnd w:id="11"/>
     </w:p>
@@ -5652,14 +6250,20 @@
     </w:p>
     <w:p>
       <w:pPr>
-        <w:pStyle w:val="Heading1"/>
-      </w:pPr>
-      <w:bookmarkStart w:id="12" w:name="_Toc11351529"/>
-      <w:r>
-        <w:t xml:space="preserve">Baseline </w:t>
-      </w:r>
-      <w:r>
-        <w:t>Results</w:t>
+        <w:spacing w:line="240" w:lineRule="auto"/>
+        <w:rPr>
+          <w:sz w:val="24"/>
+          <w:szCs w:val="24"/>
+        </w:rPr>
+      </w:pPr>
+    </w:p>
+    <w:p>
+      <w:pPr>
+        <w:pStyle w:val="Heading2"/>
+      </w:pPr>
+      <w:bookmarkStart w:id="12" w:name="_Toc11351530"/>
+      <w:r>
+        <w:t>Time series</w:t>
       </w:r>
       <w:bookmarkEnd w:id="12"/>
     </w:p>
@@ -5683,51 +6287,13 @@
     </w:p>
     <w:p>
       <w:pPr>
-        <w:spacing w:line="240" w:lineRule="auto"/>
-        <w:rPr>
-          <w:sz w:val="24"/>
-          <w:szCs w:val="24"/>
-        </w:rPr>
-      </w:pPr>
-    </w:p>
-    <w:p>
-      <w:pPr>
         <w:pStyle w:val="Heading2"/>
       </w:pPr>
-      <w:bookmarkStart w:id="13" w:name="_Toc11351530"/>
-      <w:r>
-        <w:t>Time series</w:t>
+      <w:bookmarkStart w:id="13" w:name="_Toc11351531"/>
+      <w:r>
+        <w:t>Granger Causality</w:t>
       </w:r>
       <w:bookmarkEnd w:id="13"/>
-    </w:p>
-    <w:p>
-      <w:pPr>
-        <w:spacing w:line="240" w:lineRule="auto"/>
-        <w:rPr>
-          <w:sz w:val="24"/>
-          <w:szCs w:val="24"/>
-        </w:rPr>
-      </w:pPr>
-    </w:p>
-    <w:p>
-      <w:pPr>
-        <w:spacing w:line="240" w:lineRule="auto"/>
-        <w:rPr>
-          <w:sz w:val="24"/>
-          <w:szCs w:val="24"/>
-        </w:rPr>
-      </w:pPr>
-    </w:p>
-    <w:p>
-      <w:pPr>
-        <w:pStyle w:val="Heading2"/>
-      </w:pPr>
-      <w:bookmarkStart w:id="14" w:name="_Toc11351531"/>
-      <w:r>
-        <w:lastRenderedPageBreak/>
-        <w:t>Granger Causality</w:t>
-      </w:r>
-      <w:bookmarkEnd w:id="14"/>
     </w:p>
     <w:p/>
     <w:p>
@@ -5746,11 +6312,11 @@
       <w:pPr>
         <w:pStyle w:val="Heading2"/>
       </w:pPr>
-      <w:bookmarkStart w:id="15" w:name="_Toc11351532"/>
+      <w:bookmarkStart w:id="14" w:name="_Toc11351532"/>
       <w:r>
         <w:t>Classification</w:t>
       </w:r>
-      <w:bookmarkEnd w:id="15"/>
+      <w:bookmarkEnd w:id="14"/>
     </w:p>
     <w:p>
       <w:pPr>
@@ -5764,14 +6330,14 @@
       <w:pPr>
         <w:pStyle w:val="Heading1"/>
       </w:pPr>
-      <w:bookmarkStart w:id="16" w:name="_Toc11351534"/>
+      <w:bookmarkStart w:id="15" w:name="_Toc11351534"/>
       <w:r>
         <w:t>Conclusion</w:t>
       </w:r>
       <w:r>
         <w:t>s</w:t>
       </w:r>
-      <w:bookmarkEnd w:id="16"/>
+      <w:bookmarkEnd w:id="15"/>
     </w:p>
     <w:p/>
     <w:sectPr>
@@ -6153,6 +6719,114 @@
             <w:rStyle w:val="Hyperlink"/>
           </w:rPr>
           <w:t>https://github.com/jeff1evesque/ist-736/blob/master/utility/stopwords.py</w:t>
+        </w:r>
+      </w:hyperlink>
+    </w:p>
+  </w:footnote>
+  <w:footnote w:id="13">
+    <w:p>
+      <w:pPr>
+        <w:pStyle w:val="FootnoteText"/>
+        <w:rPr>
+          <w:lang w:val="en-CA"/>
+        </w:rPr>
+      </w:pPr>
+      <w:r>
+        <w:rPr>
+          <w:rStyle w:val="FootnoteReference"/>
+        </w:rPr>
+        <w:footnoteRef/>
+      </w:r>
+      <w:r>
+        <w:t xml:space="preserve"> </w:t>
+      </w:r>
+      <w:hyperlink r:id="rId13" w:history="1">
+        <w:r>
+          <w:rPr>
+            <w:rStyle w:val="Hyperlink"/>
+          </w:rPr>
+          <w:t>https://github.com/jeff1evesque/ist-736/blob/master/resources/topic-modelling-with-scikitlearn.pdf</w:t>
+        </w:r>
+      </w:hyperlink>
+    </w:p>
+  </w:footnote>
+  <w:footnote w:id="14">
+    <w:p>
+      <w:pPr>
+        <w:pStyle w:val="FootnoteText"/>
+        <w:rPr>
+          <w:lang w:val="en-CA"/>
+        </w:rPr>
+      </w:pPr>
+      <w:r>
+        <w:rPr>
+          <w:rStyle w:val="FootnoteReference"/>
+        </w:rPr>
+        <w:footnoteRef/>
+      </w:r>
+      <w:r>
+        <w:t xml:space="preserve"> </w:t>
+      </w:r>
+      <w:hyperlink r:id="rId14" w:history="1">
+        <w:r>
+          <w:rPr>
+            <w:rStyle w:val="Hyperlink"/>
+          </w:rPr>
+          <w:t>https://developer.twitter.com/en/docs/tweets/search/overview/standard.html</w:t>
+        </w:r>
+      </w:hyperlink>
+    </w:p>
+  </w:footnote>
+  <w:footnote w:id="15">
+    <w:p>
+      <w:pPr>
+        <w:pStyle w:val="FootnoteText"/>
+        <w:rPr>
+          <w:lang w:val="en-CA"/>
+        </w:rPr>
+      </w:pPr>
+      <w:r>
+        <w:rPr>
+          <w:rStyle w:val="FootnoteReference"/>
+        </w:rPr>
+        <w:footnoteRef/>
+      </w:r>
+      <w:r>
+        <w:t xml:space="preserve"> </w:t>
+      </w:r>
+      <w:hyperlink r:id="rId15" w:history="1">
+        <w:r>
+          <w:rPr>
+            <w:rStyle w:val="Hyperlink"/>
+          </w:rPr>
+          <w:t>https://twython.readthedocs.io/en/latest/</w:t>
+        </w:r>
+      </w:hyperlink>
+    </w:p>
+  </w:footnote>
+  <w:footnote w:id="16">
+    <w:p>
+      <w:pPr>
+        <w:pStyle w:val="FootnoteText"/>
+        <w:rPr>
+          <w:lang w:val="en-CA"/>
+        </w:rPr>
+      </w:pPr>
+      <w:r>
+        <w:rPr>
+          <w:rStyle w:val="FootnoteReference"/>
+        </w:rPr>
+        <w:footnoteRef/>
+      </w:r>
+      <w:r>
+        <w:t xml:space="preserve"> </w:t>
+      </w:r>
+      <w:hyperlink r:id="rId16" w:history="1">
+        <w:r>
+          <w:rPr>
+            <w:rStyle w:val="Hyperlink"/>
+          </w:rPr>
+          <w:t>https://github.com/jeff1evesque/ist-736/blob/master/brain/algorithm/topic_model.py</w:t>
         </w:r>
       </w:hyperlink>
     </w:p>
@@ -7656,6 +8330,119 @@
     </w:lvl>
   </w:abstractNum>
   <w:abstractNum w:abstractNumId="12" w15:restartNumberingAfterBreak="0">
+    <w:nsid w:val="713268CB"/>
+    <w:multiLevelType w:val="hybridMultilevel"/>
+    <w:tmpl w:val="0BB46704"/>
+    <w:lvl w:ilvl="0" w:tplc="04090001">
+      <w:start w:val="1"/>
+      <w:numFmt w:val="bullet"/>
+      <w:lvlText w:val=""/>
+      <w:lvlJc w:val="left"/>
+      <w:pPr>
+        <w:ind w:left="720" w:hanging="360"/>
+      </w:pPr>
+      <w:rPr>
+        <w:rFonts w:ascii="Symbol" w:hAnsi="Symbol" w:hint="default"/>
+      </w:rPr>
+    </w:lvl>
+    <w:lvl w:ilvl="1" w:tplc="04090003" w:tentative="1">
+      <w:start w:val="1"/>
+      <w:numFmt w:val="bullet"/>
+      <w:lvlText w:val="o"/>
+      <w:lvlJc w:val="left"/>
+      <w:pPr>
+        <w:ind w:left="1440" w:hanging="360"/>
+      </w:pPr>
+      <w:rPr>
+        <w:rFonts w:ascii="Courier New" w:hAnsi="Courier New" w:cs="Courier New" w:hint="default"/>
+      </w:rPr>
+    </w:lvl>
+    <w:lvl w:ilvl="2" w:tplc="04090005" w:tentative="1">
+      <w:start w:val="1"/>
+      <w:numFmt w:val="bullet"/>
+      <w:lvlText w:val=""/>
+      <w:lvlJc w:val="left"/>
+      <w:pPr>
+        <w:ind w:left="2160" w:hanging="360"/>
+      </w:pPr>
+      <w:rPr>
+        <w:rFonts w:ascii="Wingdings" w:hAnsi="Wingdings" w:hint="default"/>
+      </w:rPr>
+    </w:lvl>
+    <w:lvl w:ilvl="3" w:tplc="04090001" w:tentative="1">
+      <w:start w:val="1"/>
+      <w:numFmt w:val="bullet"/>
+      <w:lvlText w:val=""/>
+      <w:lvlJc w:val="left"/>
+      <w:pPr>
+        <w:ind w:left="2880" w:hanging="360"/>
+      </w:pPr>
+      <w:rPr>
+        <w:rFonts w:ascii="Symbol" w:hAnsi="Symbol" w:hint="default"/>
+      </w:rPr>
+    </w:lvl>
+    <w:lvl w:ilvl="4" w:tplc="04090003" w:tentative="1">
+      <w:start w:val="1"/>
+      <w:numFmt w:val="bullet"/>
+      <w:lvlText w:val="o"/>
+      <w:lvlJc w:val="left"/>
+      <w:pPr>
+        <w:ind w:left="3600" w:hanging="360"/>
+      </w:pPr>
+      <w:rPr>
+        <w:rFonts w:ascii="Courier New" w:hAnsi="Courier New" w:cs="Courier New" w:hint="default"/>
+      </w:rPr>
+    </w:lvl>
+    <w:lvl w:ilvl="5" w:tplc="04090005" w:tentative="1">
+      <w:start w:val="1"/>
+      <w:numFmt w:val="bullet"/>
+      <w:lvlText w:val=""/>
+      <w:lvlJc w:val="left"/>
+      <w:pPr>
+        <w:ind w:left="4320" w:hanging="360"/>
+      </w:pPr>
+      <w:rPr>
+        <w:rFonts w:ascii="Wingdings" w:hAnsi="Wingdings" w:hint="default"/>
+      </w:rPr>
+    </w:lvl>
+    <w:lvl w:ilvl="6" w:tplc="04090001" w:tentative="1">
+      <w:start w:val="1"/>
+      <w:numFmt w:val="bullet"/>
+      <w:lvlText w:val=""/>
+      <w:lvlJc w:val="left"/>
+      <w:pPr>
+        <w:ind w:left="5040" w:hanging="360"/>
+      </w:pPr>
+      <w:rPr>
+        <w:rFonts w:ascii="Symbol" w:hAnsi="Symbol" w:hint="default"/>
+      </w:rPr>
+    </w:lvl>
+    <w:lvl w:ilvl="7" w:tplc="04090003" w:tentative="1">
+      <w:start w:val="1"/>
+      <w:numFmt w:val="bullet"/>
+      <w:lvlText w:val="o"/>
+      <w:lvlJc w:val="left"/>
+      <w:pPr>
+        <w:ind w:left="5760" w:hanging="360"/>
+      </w:pPr>
+      <w:rPr>
+        <w:rFonts w:ascii="Courier New" w:hAnsi="Courier New" w:cs="Courier New" w:hint="default"/>
+      </w:rPr>
+    </w:lvl>
+    <w:lvl w:ilvl="8" w:tplc="04090005" w:tentative="1">
+      <w:start w:val="1"/>
+      <w:numFmt w:val="bullet"/>
+      <w:lvlText w:val=""/>
+      <w:lvlJc w:val="left"/>
+      <w:pPr>
+        <w:ind w:left="6480" w:hanging="360"/>
+      </w:pPr>
+      <w:rPr>
+        <w:rFonts w:ascii="Wingdings" w:hAnsi="Wingdings" w:hint="default"/>
+      </w:rPr>
+    </w:lvl>
+  </w:abstractNum>
+  <w:abstractNum w:abstractNumId="13" w15:restartNumberingAfterBreak="0">
     <w:nsid w:val="74D56A00"/>
     <w:multiLevelType w:val="hybridMultilevel"/>
     <w:tmpl w:val="A0881DFC"/>
@@ -7768,7 +8555,7 @@
       </w:rPr>
     </w:lvl>
   </w:abstractNum>
-  <w:abstractNum w:abstractNumId="13" w15:restartNumberingAfterBreak="0">
+  <w:abstractNum w:abstractNumId="14" w15:restartNumberingAfterBreak="0">
     <w:nsid w:val="775379AF"/>
     <w:multiLevelType w:val="hybridMultilevel"/>
     <w:tmpl w:val="FF80570E"/>
@@ -7854,7 +8641,7 @@
       </w:pPr>
     </w:lvl>
   </w:abstractNum>
-  <w:abstractNum w:abstractNumId="14" w15:restartNumberingAfterBreak="0">
+  <w:abstractNum w:abstractNumId="15" w15:restartNumberingAfterBreak="0">
     <w:nsid w:val="791B5F62"/>
     <w:multiLevelType w:val="hybridMultilevel"/>
     <w:tmpl w:val="FC667E2A"/>
@@ -7974,7 +8761,7 @@
     <w:abstractNumId w:val="4"/>
   </w:num>
   <w:num w:numId="11">
-    <w:abstractNumId w:val="14"/>
+    <w:abstractNumId w:val="15"/>
   </w:num>
   <w:num w:numId="12">
     <w:abstractNumId w:val="3"/>
@@ -7983,10 +8770,13 @@
     <w:abstractNumId w:val="1"/>
   </w:num>
   <w:num w:numId="14">
-    <w:abstractNumId w:val="12"/>
+    <w:abstractNumId w:val="13"/>
   </w:num>
   <w:num w:numId="15">
-    <w:abstractNumId w:val="13"/>
+    <w:abstractNumId w:val="14"/>
+  </w:num>
+  <w:num w:numId="16">
+    <w:abstractNumId w:val="12"/>
   </w:num>
 </w:numbering>
 </file>
@@ -9372,7 +10162,7 @@
 </file>
 
 <file path=customXml/itemProps2.xml><?xml version="1.0" encoding="utf-8"?>
-<ds:datastoreItem xmlns:ds="http://schemas.openxmlformats.org/officeDocument/2006/customXml" ds:itemID="{763BD325-BD61-4514-99CF-6013A1DC3FEC}">
+<ds:datastoreItem xmlns:ds="http://schemas.openxmlformats.org/officeDocument/2006/customXml" ds:itemID="{C4DD25E1-1BCA-4FF4-9AE3-66466F560927}">
   <ds:schemaRefs>
     <ds:schemaRef ds:uri="http://schemas.openxmlformats.org/officeDocument/2006/bibliography"/>
   </ds:schemaRefs>

</xml_diff>

<commit_message>
#79: write-up.docx, add sentiment viz
</commit_message>
<xml_diff>
--- a/write-up.docx
+++ b/write-up.docx
@@ -212,7 +212,25 @@
                                           <w:sz w:val="32"/>
                                           <w:szCs w:val="32"/>
                                         </w:rPr>
-                                        <w:t>Kent Appiah, Seán Hayes &amp; Jeff Levesque</w:t>
+                                        <w:t xml:space="preserve">Kent Appiah, </w:t>
+                                      </w:r>
+                                      <w:proofErr w:type="spellStart"/>
+                                      <w:r>
+                                        <w:rPr>
+                                          <w:color w:val="FFFFFF" w:themeColor="background1"/>
+                                          <w:sz w:val="32"/>
+                                          <w:szCs w:val="32"/>
+                                        </w:rPr>
+                                        <w:t>Seán</w:t>
+                                      </w:r>
+                                      <w:proofErr w:type="spellEnd"/>
+                                      <w:r>
+                                        <w:rPr>
+                                          <w:color w:val="FFFFFF" w:themeColor="background1"/>
+                                          <w:sz w:val="32"/>
+                                          <w:szCs w:val="32"/>
+                                        </w:rPr>
+                                        <w:t xml:space="preserve"> Hayes &amp; Jeff Levesque</w:t>
                                       </w:r>
                                     </w:p>
                                   </w:sdtContent>
@@ -465,7 +483,25 @@
                                     <w:sz w:val="32"/>
                                     <w:szCs w:val="32"/>
                                   </w:rPr>
-                                  <w:t>Kent Appiah, Seán Hayes &amp; Jeff Levesque</w:t>
+                                  <w:t xml:space="preserve">Kent Appiah, </w:t>
+                                </w:r>
+                                <w:proofErr w:type="spellStart"/>
+                                <w:r>
+                                  <w:rPr>
+                                    <w:color w:val="FFFFFF" w:themeColor="background1"/>
+                                    <w:sz w:val="32"/>
+                                    <w:szCs w:val="32"/>
+                                  </w:rPr>
+                                  <w:t>Seán</w:t>
+                                </w:r>
+                                <w:proofErr w:type="spellEnd"/>
+                                <w:r>
+                                  <w:rPr>
+                                    <w:color w:val="FFFFFF" w:themeColor="background1"/>
+                                    <w:sz w:val="32"/>
+                                    <w:szCs w:val="32"/>
+                                  </w:rPr>
+                                  <w:t xml:space="preserve"> Hayes &amp; Jeff Levesque</w:t>
                                 </w:r>
                               </w:p>
                             </w:sdtContent>
@@ -2793,7 +2829,32 @@
           <w:sz w:val="24"/>
           <w:szCs w:val="24"/>
         </w:rPr>
-        <w:t>. While the Granger test is ideal for the ARIMA model, autocorrelation (ACF) and partial autocorrelation (PACF) were not utilized to determine appropriate (p,q,d) components</w:t>
+        <w:t>. While the Granger test is ideal for the ARIMA model, autocorrelation (ACF) and partial autocorrelation (PACF) were not utilized to determine appropriate (</w:t>
+      </w:r>
+      <w:proofErr w:type="spellStart"/>
+      <w:proofErr w:type="gramStart"/>
+      <w:r>
+        <w:rPr>
+          <w:sz w:val="24"/>
+          <w:szCs w:val="24"/>
+        </w:rPr>
+        <w:t>p,q</w:t>
+      </w:r>
+      <w:proofErr w:type="gramEnd"/>
+      <w:r>
+        <w:rPr>
+          <w:sz w:val="24"/>
+          <w:szCs w:val="24"/>
+        </w:rPr>
+        <w:t>,d</w:t>
+      </w:r>
+      <w:proofErr w:type="spellEnd"/>
+      <w:r>
+        <w:rPr>
+          <w:sz w:val="24"/>
+          <w:szCs w:val="24"/>
+        </w:rPr>
+        <w:t>) components</w:t>
       </w:r>
       <w:r>
         <w:rPr>
@@ -3238,8 +3299,17 @@
           <w:sz w:val="24"/>
           <w:szCs w:val="24"/>
         </w:rPr>
-        <w:t xml:space="preserve"> the Twython</w:t>
-      </w:r>
+        <w:t xml:space="preserve"> the </w:t>
+      </w:r>
+      <w:proofErr w:type="spellStart"/>
+      <w:r>
+        <w:rPr>
+          <w:sz w:val="24"/>
+          <w:szCs w:val="24"/>
+        </w:rPr>
+        <w:t>Twython</w:t>
+      </w:r>
+      <w:proofErr w:type="spellEnd"/>
       <w:r>
         <w:rPr>
           <w:rStyle w:val="FootnoteReference"/>
@@ -3479,6 +3549,7 @@
           <w:szCs w:val="24"/>
         </w:rPr>
       </w:pPr>
+      <w:proofErr w:type="spellStart"/>
       <w:r>
         <w:rPr>
           <w:sz w:val="24"/>
@@ -3486,6 +3557,7 @@
         </w:rPr>
         <w:t>Jimcramer</w:t>
       </w:r>
+      <w:proofErr w:type="spellEnd"/>
     </w:p>
     <w:p>
       <w:pPr>
@@ -3500,6 +3572,7 @@
           <w:szCs w:val="24"/>
         </w:rPr>
       </w:pPr>
+      <w:proofErr w:type="spellStart"/>
       <w:r>
         <w:rPr>
           <w:sz w:val="24"/>
@@ -3507,6 +3580,7 @@
         </w:rPr>
         <w:t>ReformedBroker</w:t>
       </w:r>
+      <w:proofErr w:type="spellEnd"/>
     </w:p>
     <w:p>
       <w:pPr>
@@ -3521,6 +3595,7 @@
           <w:szCs w:val="24"/>
         </w:rPr>
       </w:pPr>
+      <w:proofErr w:type="spellStart"/>
       <w:r>
         <w:rPr>
           <w:sz w:val="24"/>
@@ -3528,6 +3603,7 @@
         </w:rPr>
         <w:t>TheStalwart</w:t>
       </w:r>
+      <w:proofErr w:type="spellEnd"/>
     </w:p>
     <w:p>
       <w:pPr>
@@ -3542,6 +3618,7 @@
           <w:szCs w:val="24"/>
         </w:rPr>
       </w:pPr>
+      <w:proofErr w:type="spellStart"/>
       <w:r>
         <w:rPr>
           <w:sz w:val="24"/>
@@ -3549,6 +3626,7 @@
         </w:rPr>
         <w:t>LizAnnSonders</w:t>
       </w:r>
+      <w:proofErr w:type="spellEnd"/>
     </w:p>
     <w:p>
       <w:pPr>
@@ -3563,6 +3641,7 @@
           <w:szCs w:val="24"/>
         </w:rPr>
       </w:pPr>
+      <w:proofErr w:type="spellStart"/>
       <w:r>
         <w:rPr>
           <w:sz w:val="24"/>
@@ -3570,6 +3649,7 @@
         </w:rPr>
         <w:t>SJosephBurns</w:t>
       </w:r>
+      <w:proofErr w:type="spellEnd"/>
     </w:p>
     <w:p>
       <w:pPr>
@@ -3626,12 +3706,21 @@
         </w:rPr>
         <w:t xml:space="preserve"> </w:t>
       </w:r>
-      <w:r>
-        <w:rPr>
-          <w:sz w:val="24"/>
-          <w:szCs w:val="24"/>
-        </w:rPr>
-        <w:t xml:space="preserve">dataframe </w:t>
+      <w:proofErr w:type="spellStart"/>
+      <w:r>
+        <w:rPr>
+          <w:sz w:val="24"/>
+          <w:szCs w:val="24"/>
+        </w:rPr>
+        <w:t>dataframe</w:t>
+      </w:r>
+      <w:proofErr w:type="spellEnd"/>
+      <w:r>
+        <w:rPr>
+          <w:sz w:val="24"/>
+          <w:szCs w:val="24"/>
+        </w:rPr>
+        <w:t xml:space="preserve"> </w:t>
       </w:r>
       <w:r>
         <w:rPr>
@@ -3709,7 +3798,23 @@
           <w:sz w:val="24"/>
           <w:szCs w:val="24"/>
         </w:rPr>
-        <w:t xml:space="preserve">, then the twitter api did not </w:t>
+        <w:t xml:space="preserve">, then the twitter </w:t>
+      </w:r>
+      <w:proofErr w:type="spellStart"/>
+      <w:r>
+        <w:rPr>
+          <w:sz w:val="24"/>
+          <w:szCs w:val="24"/>
+        </w:rPr>
+        <w:t>api</w:t>
+      </w:r>
+      <w:proofErr w:type="spellEnd"/>
+      <w:r>
+        <w:rPr>
+          <w:sz w:val="24"/>
+          <w:szCs w:val="24"/>
+        </w:rPr>
+        <w:t xml:space="preserve"> did not </w:t>
       </w:r>
       <w:r>
         <w:rPr>
@@ -3756,6 +3861,7 @@
         <w:lastRenderedPageBreak/>
         <w:t xml:space="preserve">Furthermore, the parameters collected from the twitter accounts were </w:t>
       </w:r>
+      <w:proofErr w:type="spellStart"/>
       <w:r>
         <w:rPr>
           <w:rFonts w:ascii="Courier New" w:hAnsi="Courier New" w:cs="Courier New"/>
@@ -3764,6 +3870,7 @@
         </w:rPr>
         <w:t>screen_name</w:t>
       </w:r>
+      <w:proofErr w:type="spellEnd"/>
       <w:r>
         <w:rPr>
           <w:sz w:val="24"/>
@@ -3771,6 +3878,7 @@
         </w:rPr>
         <w:t xml:space="preserve">, </w:t>
       </w:r>
+      <w:proofErr w:type="spellStart"/>
       <w:r>
         <w:rPr>
           <w:rFonts w:ascii="Courier New" w:hAnsi="Courier New" w:cs="Courier New"/>
@@ -3779,6 +3887,7 @@
         </w:rPr>
         <w:t>created_at</w:t>
       </w:r>
+      <w:proofErr w:type="spellEnd"/>
       <w:r>
         <w:rPr>
           <w:sz w:val="24"/>
@@ -3786,6 +3895,7 @@
         </w:rPr>
         <w:t xml:space="preserve">, and </w:t>
       </w:r>
+      <w:proofErr w:type="spellStart"/>
       <w:r>
         <w:rPr>
           <w:rFonts w:ascii="Courier New" w:hAnsi="Courier New" w:cs="Courier New"/>
@@ -3802,6 +3912,7 @@
         </w:rPr>
         <w:t>ext</w:t>
       </w:r>
+      <w:proofErr w:type="spellEnd"/>
       <w:r>
         <w:rPr>
           <w:sz w:val="24"/>
@@ -3816,6 +3927,7 @@
         </w:rPr>
         <w:t xml:space="preserve">using a </w:t>
       </w:r>
+      <w:proofErr w:type="spellStart"/>
       <w:r>
         <w:rPr>
           <w:rFonts w:ascii="Courier New" w:hAnsi="Courier New" w:cs="Courier New"/>
@@ -3824,6 +3936,7 @@
         </w:rPr>
         <w:t>rate_limit</w:t>
       </w:r>
+      <w:proofErr w:type="spellEnd"/>
       <w:r>
         <w:rPr>
           <w:rFonts w:ascii="Courier New" w:hAnsi="Courier New" w:cs="Courier New"/>
@@ -3927,11 +4040,33 @@
       <w:r>
         <w:t xml:space="preserve"> default </w:t>
       </w:r>
+      <w:proofErr w:type="spellStart"/>
       <w:r>
         <w:rPr>
           <w:rFonts w:ascii="Courier New" w:hAnsi="Courier New" w:cs="Courier New"/>
         </w:rPr>
-        <w:t>start_date = datetime(3000, 12, 25)</w:t>
+        <w:t>start_date</w:t>
+      </w:r>
+      <w:proofErr w:type="spellEnd"/>
+      <w:r>
+        <w:rPr>
+          <w:rFonts w:ascii="Courier New" w:hAnsi="Courier New" w:cs="Courier New"/>
+        </w:rPr>
+        <w:t xml:space="preserve"> = </w:t>
+      </w:r>
+      <w:proofErr w:type="gramStart"/>
+      <w:r>
+        <w:rPr>
+          <w:rFonts w:ascii="Courier New" w:hAnsi="Courier New" w:cs="Courier New"/>
+        </w:rPr>
+        <w:t>datetime(</w:t>
+      </w:r>
+      <w:proofErr w:type="gramEnd"/>
+      <w:r>
+        <w:rPr>
+          <w:rFonts w:ascii="Courier New" w:hAnsi="Courier New" w:cs="Courier New"/>
+        </w:rPr>
+        <w:t>3000, 12, 25)</w:t>
       </w:r>
       <w:r>
         <w:t xml:space="preserve"> </w:t>
@@ -3939,11 +4074,19 @@
       <w:r>
         <w:t xml:space="preserve">and </w:t>
       </w:r>
+      <w:proofErr w:type="spellStart"/>
       <w:r>
         <w:rPr>
           <w:rFonts w:ascii="Courier New" w:hAnsi="Courier New" w:cs="Courier New"/>
         </w:rPr>
-        <w:t>end_date = datetime(1000, 12, 25)</w:t>
+        <w:t>end_date</w:t>
+      </w:r>
+      <w:proofErr w:type="spellEnd"/>
+      <w:r>
+        <w:rPr>
+          <w:rFonts w:ascii="Courier New" w:hAnsi="Courier New" w:cs="Courier New"/>
+        </w:rPr>
+        <w:t xml:space="preserve"> = datetime(1000, 12, 25)</w:t>
       </w:r>
       <w:r>
         <w:t xml:space="preserve"> was defined. This definition was created to </w:t>
@@ -3954,30 +4097,36 @@
       <w:r>
         <w:t xml:space="preserve"> range for a given twitter screen name. Specifically, the initial </w:t>
       </w:r>
+      <w:proofErr w:type="spellStart"/>
       <w:r>
         <w:rPr>
           <w:rFonts w:ascii="Courier New" w:hAnsi="Courier New" w:cs="Courier New"/>
         </w:rPr>
         <w:t>start_date</w:t>
       </w:r>
+      <w:proofErr w:type="spellEnd"/>
       <w:r>
         <w:t xml:space="preserve"> was compared to each tweet for a given user. If a tweet exists with an earlier datetime, this was set as the new </w:t>
       </w:r>
+      <w:proofErr w:type="spellStart"/>
       <w:r>
         <w:rPr>
           <w:rFonts w:ascii="Courier New" w:hAnsi="Courier New" w:cs="Courier New"/>
         </w:rPr>
         <w:t>start_date</w:t>
       </w:r>
+      <w:proofErr w:type="spellEnd"/>
       <w:r>
         <w:t xml:space="preserve">. This type of logic was extended similarly for the </w:t>
       </w:r>
+      <w:proofErr w:type="spellStart"/>
       <w:r>
         <w:rPr>
           <w:rFonts w:ascii="Courier New" w:hAnsi="Courier New" w:cs="Courier New"/>
         </w:rPr>
         <w:t>end_date</w:t>
       </w:r>
+      <w:proofErr w:type="spellEnd"/>
       <w:r>
         <w:t>. Th</w:t>
       </w:r>
@@ -3988,7 +4137,15 @@
         <w:t xml:space="preserve">maximized value </w:t>
       </w:r>
       <w:r>
-        <w:t>allows the functional tweet domain to accurately map to the quandl historical range.</w:t>
+        <w:t xml:space="preserve">allows the functional tweet domain to accurately map to the </w:t>
+      </w:r>
+      <w:proofErr w:type="spellStart"/>
+      <w:r>
+        <w:t>quandl</w:t>
+      </w:r>
+      <w:proofErr w:type="spellEnd"/>
+      <w:r>
+        <w:t xml:space="preserve"> historical range.</w:t>
       </w:r>
     </w:p>
     <w:p/>
@@ -3997,14 +4154,27 @@
         <w:pStyle w:val="Heading2"/>
       </w:pPr>
       <w:bookmarkStart w:id="4" w:name="_Toc11351522"/>
-      <w:r>
-        <w:t>Quandl API</w:t>
+      <w:proofErr w:type="spellStart"/>
+      <w:r>
+        <w:t>Quandl</w:t>
+      </w:r>
+      <w:proofErr w:type="spellEnd"/>
+      <w:r>
+        <w:t xml:space="preserve"> API</w:t>
       </w:r>
       <w:bookmarkEnd w:id="4"/>
     </w:p>
     <w:p>
       <w:r>
-        <w:t>Like the Twitter API, the python Quandl API</w:t>
+        <w:t xml:space="preserve">Like the Twitter API, the python </w:t>
+      </w:r>
+      <w:proofErr w:type="spellStart"/>
+      <w:r>
+        <w:t>Quandl</w:t>
+      </w:r>
+      <w:proofErr w:type="spellEnd"/>
+      <w:r>
+        <w:t xml:space="preserve"> API</w:t>
       </w:r>
       <w:r>
         <w:rPr>
@@ -4321,7 +4491,23 @@
                 <w:b w:val="0"/>
                 <w:bCs w:val="0"/>
               </w:rPr>
-              <w:t xml:space="preserve"> domain mapping from Twitter API (x) and Quandl Data f(x)</w:t>
+              <w:t xml:space="preserve"> domain mapping from Twitter API (x) and </w:t>
+            </w:r>
+            <w:proofErr w:type="spellStart"/>
+            <w:r>
+              <w:rPr>
+                <w:b w:val="0"/>
+                <w:bCs w:val="0"/>
+              </w:rPr>
+              <w:t>Quandl</w:t>
+            </w:r>
+            <w:proofErr w:type="spellEnd"/>
+            <w:r>
+              <w:rPr>
+                <w:b w:val="0"/>
+                <w:bCs w:val="0"/>
+              </w:rPr>
+              <w:t xml:space="preserve"> Data f(x)</w:t>
             </w:r>
             <w:r>
               <w:rPr>
@@ -4369,21 +4555,25 @@
       <w:r>
         <w:t xml:space="preserve">tweets were aggregated by </w:t>
       </w:r>
+      <w:proofErr w:type="spellStart"/>
       <w:r>
         <w:rPr>
           <w:rFonts w:ascii="Courier New" w:hAnsi="Courier New" w:cs="Courier New"/>
         </w:rPr>
         <w:t>created_at</w:t>
       </w:r>
+      <w:proofErr w:type="spellEnd"/>
       <w:r>
         <w:t xml:space="preserve"> and </w:t>
       </w:r>
+      <w:proofErr w:type="spellStart"/>
       <w:r>
         <w:rPr>
           <w:rFonts w:ascii="Courier New" w:hAnsi="Courier New" w:cs="Courier New"/>
         </w:rPr>
         <w:t>screen_name</w:t>
       </w:r>
+      <w:proofErr w:type="spellEnd"/>
       <w:r>
         <w:t xml:space="preserve">. If an account tweeted multiple times a given day, </w:t>
       </w:r>
@@ -4393,12 +4583,14 @@
       <w:r>
         <w:t xml:space="preserve"> </w:t>
       </w:r>
+      <w:proofErr w:type="spellStart"/>
       <w:r>
         <w:rPr>
           <w:rFonts w:ascii="Courier New" w:hAnsi="Courier New" w:cs="Courier New"/>
         </w:rPr>
         <w:t>full_text</w:t>
       </w:r>
+      <w:proofErr w:type="spellEnd"/>
       <w:r>
         <w:t xml:space="preserve"> </w:t>
       </w:r>
@@ -4438,12 +4630,14 @@
       <w:r>
         <w:t xml:space="preserve"> </w:t>
       </w:r>
+      <w:proofErr w:type="spellStart"/>
       <w:r>
         <w:rPr>
           <w:rFonts w:ascii="Courier New" w:hAnsi="Courier New" w:cs="Courier New"/>
         </w:rPr>
         <w:t>created_at</w:t>
       </w:r>
+      <w:proofErr w:type="spellEnd"/>
       <w:r>
         <w:t xml:space="preserve"> column</w:t>
       </w:r>
@@ -4531,12 +4725,14 @@
       <w:r>
         <w:t xml:space="preserve">If successive (n+1) index is nan, set market values to previous day and concatenate current </w:t>
       </w:r>
+      <w:proofErr w:type="spellStart"/>
       <w:r>
         <w:rPr>
           <w:rFonts w:ascii="Courier New" w:hAnsi="Courier New" w:cs="Courier New"/>
         </w:rPr>
         <w:t>full_text</w:t>
       </w:r>
+      <w:proofErr w:type="spellEnd"/>
       <w:r>
         <w:t xml:space="preserve"> with previous day.</w:t>
       </w:r>
@@ -4550,17 +4746,27 @@
       <w:r>
         <w:t xml:space="preserve">Additionally, if a given day contained an empty string for </w:t>
       </w:r>
+      <w:proofErr w:type="spellStart"/>
       <w:r>
         <w:rPr>
           <w:rFonts w:ascii="Courier New" w:hAnsi="Courier New" w:cs="Courier New"/>
         </w:rPr>
         <w:t>full_text</w:t>
       </w:r>
+      <w:proofErr w:type="spellEnd"/>
       <w:r>
         <w:t>, this instance was dropped</w:t>
       </w:r>
       <w:r>
-        <w:t>, and the dataframe index was reset.</w:t>
+        <w:t xml:space="preserve">, and the </w:t>
+      </w:r>
+      <w:proofErr w:type="spellStart"/>
+      <w:r>
+        <w:t>dataframe</w:t>
+      </w:r>
+      <w:proofErr w:type="spellEnd"/>
+      <w:r>
+        <w:t xml:space="preserve"> index was reset.</w:t>
       </w:r>
     </w:p>
     <w:p/>
@@ -4623,8 +4829,13 @@
       <w:r>
         <w:t xml:space="preserve"> </w:t>
       </w:r>
-      <w:r>
-        <w:t xml:space="preserve">vader </w:t>
+      <w:proofErr w:type="spellStart"/>
+      <w:r>
+        <w:t>vader</w:t>
+      </w:r>
+      <w:proofErr w:type="spellEnd"/>
+      <w:r>
+        <w:t xml:space="preserve"> </w:t>
       </w:r>
       <w:r>
         <w:t>sentiment</w:t>
@@ -4743,6 +4954,7 @@
           <w:szCs w:val="24"/>
         </w:rPr>
       </w:pPr>
+      <w:proofErr w:type="spellStart"/>
       <w:r>
         <w:rPr>
           <w:rFonts w:ascii="Courier New" w:hAnsi="Courier New" w:cs="Courier New"/>
@@ -4752,6 +4964,7 @@
         <w:lastRenderedPageBreak/>
         <w:t>stopwords</w:t>
       </w:r>
+      <w:proofErr w:type="spellEnd"/>
       <w:r>
         <w:rPr>
           <w:sz w:val="24"/>
@@ -4794,6 +5007,7 @@
           <w:szCs w:val="24"/>
         </w:rPr>
       </w:pPr>
+      <w:proofErr w:type="spellStart"/>
       <w:r>
         <w:rPr>
           <w:rFonts w:ascii="Courier New" w:hAnsi="Courier New" w:cs="Courier New"/>
@@ -4802,6 +5016,7 @@
         </w:rPr>
         <w:t>stopwords_topics</w:t>
       </w:r>
+      <w:proofErr w:type="spellEnd"/>
       <w:r>
         <w:rPr>
           <w:sz w:val="24"/>
@@ -4809,6 +5024,7 @@
         </w:rPr>
         <w:t xml:space="preserve">: combined with general </w:t>
       </w:r>
+      <w:proofErr w:type="spellStart"/>
       <w:r>
         <w:rPr>
           <w:rFonts w:ascii="Courier New" w:hAnsi="Courier New" w:cs="Courier New"/>
@@ -4817,6 +5033,7 @@
         </w:rPr>
         <w:t>stopwords</w:t>
       </w:r>
+      <w:proofErr w:type="spellEnd"/>
       <w:r>
         <w:rPr>
           <w:sz w:val="24"/>
@@ -4932,6 +5149,7 @@
         </w:rPr>
         <w:t xml:space="preserve"> the </w:t>
       </w:r>
+      <w:proofErr w:type="spellStart"/>
       <w:r>
         <w:rPr>
           <w:sz w:val="24"/>
@@ -4939,6 +5157,7 @@
         </w:rPr>
         <w:t>Twython</w:t>
       </w:r>
+      <w:proofErr w:type="spellEnd"/>
       <w:r>
         <w:rPr>
           <w:rStyle w:val="FootnoteReference"/>
@@ -4994,14 +5213,21 @@
           <w:sz w:val="24"/>
           <w:szCs w:val="24"/>
         </w:rPr>
-        <w:t>was passed into</w:t>
-      </w:r>
-      <w:r>
-        <w:rPr>
-          <w:sz w:val="24"/>
-          <w:szCs w:val="24"/>
-        </w:rPr>
-        <w:t xml:space="preserve"> the </w:t>
+        <w:t>w</w:t>
+      </w:r>
+      <w:r>
+        <w:rPr>
+          <w:sz w:val="24"/>
+          <w:szCs w:val="24"/>
+        </w:rPr>
+        <w:t xml:space="preserve">as vectorized before applying </w:t>
+      </w:r>
+      <w:r>
+        <w:rPr>
+          <w:sz w:val="24"/>
+          <w:szCs w:val="24"/>
+        </w:rPr>
+        <w:t xml:space="preserve">the </w:t>
       </w:r>
       <w:r>
         <w:rPr>
@@ -5088,8 +5314,6 @@
         </w:rPr>
         <w:footnoteReference w:id="16"/>
       </w:r>
-      <w:bookmarkStart w:id="9" w:name="_GoBack"/>
-      <w:bookmarkEnd w:id="9"/>
       <w:r>
         <w:rPr>
           <w:sz w:val="24"/>
@@ -5276,7 +5500,23 @@
                 <w:b w:val="0"/>
                 <w:bCs w:val="0"/>
               </w:rPr>
-              <w:t xml:space="preserve"> for JimCramer.</w:t>
+              <w:t xml:space="preserve"> for </w:t>
+            </w:r>
+            <w:proofErr w:type="spellStart"/>
+            <w:r>
+              <w:rPr>
+                <w:b w:val="0"/>
+                <w:bCs w:val="0"/>
+              </w:rPr>
+              <w:t>JimCramer</w:t>
+            </w:r>
+            <w:proofErr w:type="spellEnd"/>
+            <w:r>
+              <w:rPr>
+                <w:b w:val="0"/>
+                <w:bCs w:val="0"/>
+              </w:rPr>
+              <w:t>.</w:t>
             </w:r>
           </w:p>
         </w:tc>
@@ -5313,8 +5553,13 @@
               <w:t xml:space="preserve"> </w:t>
             </w:r>
             <w:r>
-              <w:t>LDA for JimCramer</w:t>
-            </w:r>
+              <w:t xml:space="preserve">LDA for </w:t>
+            </w:r>
+            <w:proofErr w:type="spellStart"/>
+            <w:r>
+              <w:t>JimCramer</w:t>
+            </w:r>
+            <w:proofErr w:type="spellEnd"/>
             <w:r>
               <w:t>.</w:t>
             </w:r>
@@ -5488,7 +5733,23 @@
                 <w:b w:val="0"/>
                 <w:bCs w:val="0"/>
               </w:rPr>
-              <w:t>word cloud for LizAnnSonders.</w:t>
+              <w:t xml:space="preserve">word cloud for </w:t>
+            </w:r>
+            <w:proofErr w:type="spellStart"/>
+            <w:r>
+              <w:rPr>
+                <w:b w:val="0"/>
+                <w:bCs w:val="0"/>
+              </w:rPr>
+              <w:t>LizAnnSonders</w:t>
+            </w:r>
+            <w:proofErr w:type="spellEnd"/>
+            <w:r>
+              <w:rPr>
+                <w:b w:val="0"/>
+                <w:bCs w:val="0"/>
+              </w:rPr>
+              <w:t>.</w:t>
             </w:r>
           </w:p>
         </w:tc>
@@ -5508,7 +5769,15 @@
               <w:t>Figure 3:</w:t>
             </w:r>
             <w:r>
-              <w:t xml:space="preserve"> word cloud for LizAnnSonders.</w:t>
+              <w:t xml:space="preserve"> word cloud for </w:t>
+            </w:r>
+            <w:proofErr w:type="spellStart"/>
+            <w:r>
+              <w:t>LizAnnSonders</w:t>
+            </w:r>
+            <w:proofErr w:type="spellEnd"/>
+            <w:r>
+              <w:t>.</w:t>
             </w:r>
           </w:p>
         </w:tc>
@@ -5678,7 +5947,23 @@
                 <w:b w:val="0"/>
                 <w:bCs w:val="0"/>
               </w:rPr>
-              <w:t>word cloud for ReformedBroker.</w:t>
+              <w:t xml:space="preserve">word cloud for </w:t>
+            </w:r>
+            <w:proofErr w:type="spellStart"/>
+            <w:r>
+              <w:rPr>
+                <w:b w:val="0"/>
+                <w:bCs w:val="0"/>
+              </w:rPr>
+              <w:t>ReformedBroker</w:t>
+            </w:r>
+            <w:proofErr w:type="spellEnd"/>
+            <w:r>
+              <w:rPr>
+                <w:b w:val="0"/>
+                <w:bCs w:val="0"/>
+              </w:rPr>
+              <w:t>.</w:t>
             </w:r>
           </w:p>
         </w:tc>
@@ -5715,8 +6000,13 @@
               <w:t xml:space="preserve"> word cloud for</w:t>
             </w:r>
             <w:r>
-              <w:t xml:space="preserve"> ReformedBroker</w:t>
-            </w:r>
+              <w:t xml:space="preserve"> </w:t>
+            </w:r>
+            <w:proofErr w:type="spellStart"/>
+            <w:r>
+              <w:t>ReformedBroker</w:t>
+            </w:r>
+            <w:proofErr w:type="spellEnd"/>
             <w:r>
               <w:t>.</w:t>
             </w:r>
@@ -5899,6 +6189,7 @@
               </w:rPr>
               <w:t xml:space="preserve">LDA for </w:t>
             </w:r>
+            <w:proofErr w:type="spellStart"/>
             <w:r>
               <w:rPr>
                 <w:b w:val="0"/>
@@ -5906,6 +6197,7 @@
               </w:rPr>
               <w:t>SJosephBurns</w:t>
             </w:r>
+            <w:proofErr w:type="spellEnd"/>
             <w:r>
               <w:rPr>
                 <w:b w:val="0"/>
@@ -5947,9 +6239,11 @@
             <w:r>
               <w:t xml:space="preserve"> LDA for </w:t>
             </w:r>
+            <w:proofErr w:type="spellStart"/>
             <w:r>
               <w:t>SJosephBurns</w:t>
             </w:r>
+            <w:proofErr w:type="spellEnd"/>
             <w:r>
               <w:t>.</w:t>
             </w:r>
@@ -6130,6 +6424,7 @@
               </w:rPr>
               <w:t xml:space="preserve">LDA for </w:t>
             </w:r>
+            <w:proofErr w:type="spellStart"/>
             <w:r>
               <w:rPr>
                 <w:b w:val="0"/>
@@ -6137,6 +6432,7 @@
               </w:rPr>
               <w:t>TheStalwart</w:t>
             </w:r>
+            <w:proofErr w:type="spellEnd"/>
             <w:r>
               <w:rPr>
                 <w:b w:val="0"/>
@@ -6178,9 +6474,11 @@
             <w:r>
               <w:t xml:space="preserve"> LDA for </w:t>
             </w:r>
+            <w:proofErr w:type="spellStart"/>
             <w:r>
               <w:t>TheStalwart</w:t>
             </w:r>
+            <w:proofErr w:type="spellEnd"/>
             <w:r>
               <w:t>.</w:t>
             </w:r>
@@ -6193,11 +6491,11 @@
       <w:pPr>
         <w:pStyle w:val="Heading2"/>
       </w:pPr>
-      <w:bookmarkStart w:id="10" w:name="_Toc11351526"/>
+      <w:bookmarkStart w:id="9" w:name="_Toc11351526"/>
       <w:r>
         <w:t>Sentiment Analysis</w:t>
       </w:r>
-      <w:bookmarkEnd w:id="10"/>
+      <w:bookmarkEnd w:id="9"/>
     </w:p>
     <w:p>
       <w:pPr>
@@ -6208,6 +6506,1302 @@
         </w:rPr>
       </w:pPr>
     </w:p>
+    <w:p>
+      <w:pPr>
+        <w:spacing w:line="240" w:lineRule="auto"/>
+        <w:rPr>
+          <w:sz w:val="24"/>
+          <w:szCs w:val="24"/>
+        </w:rPr>
+      </w:pPr>
+    </w:p>
+    <w:tbl>
+      <w:tblPr>
+        <w:tblStyle w:val="PlainTable1"/>
+        <w:tblW w:w="0" w:type="auto"/>
+        <w:tblLook w:val="04A0" w:firstRow="1" w:lastRow="0" w:firstColumn="1" w:lastColumn="0" w:noHBand="0" w:noVBand="1"/>
+      </w:tblPr>
+      <w:tblGrid>
+        <w:gridCol w:w="4615"/>
+        <w:gridCol w:w="4735"/>
+      </w:tblGrid>
+      <w:tr>
+        <w:trPr>
+          <w:cnfStyle w:val="100000000000" w:firstRow="1" w:lastRow="0" w:firstColumn="0" w:lastColumn="0" w:oddVBand="0" w:evenVBand="0" w:oddHBand="0" w:evenHBand="0" w:firstRowFirstColumn="0" w:firstRowLastColumn="0" w:lastRowFirstColumn="0" w:lastRowLastColumn="0"/>
+        </w:trPr>
+        <w:tc>
+          <w:tcPr>
+            <w:cnfStyle w:val="001000000000" w:firstRow="0" w:lastRow="0" w:firstColumn="1" w:lastColumn="0" w:oddVBand="0" w:evenVBand="0" w:oddHBand="0" w:evenHBand="0" w:firstRowFirstColumn="0" w:firstRowLastColumn="0" w:lastRowFirstColumn="0" w:lastRowLastColumn="0"/>
+            <w:tcW w:w="4675" w:type="dxa"/>
+          </w:tcPr>
+          <w:p>
+            <w:r>
+              <w:rPr>
+                <w:noProof/>
+              </w:rPr>
+              <w:drawing>
+                <wp:inline distT="0" distB="0" distL="0" distR="0" wp14:anchorId="6872AB04" wp14:editId="114459BF">
+                  <wp:extent cx="2796890" cy="2099945"/>
+                  <wp:effectExtent l="0" t="0" r="3810" b="0"/>
+                  <wp:docPr id="25" name="Picture 25"/>
+                  <wp:cNvGraphicFramePr>
+                    <a:graphicFrameLocks xmlns:a="http://schemas.openxmlformats.org/drawingml/2006/main" noChangeAspect="1"/>
+                  </wp:cNvGraphicFramePr>
+                  <a:graphic xmlns:a="http://schemas.openxmlformats.org/drawingml/2006/main">
+                    <a:graphicData uri="http://schemas.openxmlformats.org/drawingml/2006/picture">
+                      <pic:pic xmlns:pic="http://schemas.openxmlformats.org/drawingml/2006/picture">
+                        <pic:nvPicPr>
+                          <pic:cNvPr id="0" name="Picture 25"/>
+                          <pic:cNvPicPr>
+                            <a:picLocks noChangeAspect="1" noChangeArrowheads="1"/>
+                          </pic:cNvPicPr>
+                        </pic:nvPicPr>
+                        <pic:blipFill>
+                          <a:blip r:embed="rId23">
+                            <a:extLst>
+                              <a:ext uri="{28A0092B-C50C-407E-A947-70E740481C1C}">
+                                <a14:useLocalDpi xmlns:a14="http://schemas.microsoft.com/office/drawing/2010/main" val="0"/>
+                              </a:ext>
+                            </a:extLst>
+                          </a:blip>
+                          <a:srcRect/>
+                          <a:stretch>
+                            <a:fillRect/>
+                          </a:stretch>
+                        </pic:blipFill>
+                        <pic:spPr bwMode="auto">
+                          <a:xfrm>
+                            <a:off x="0" y="0"/>
+                            <a:ext cx="2818084" cy="2115857"/>
+                          </a:xfrm>
+                          <a:prstGeom prst="rect">
+                            <a:avLst/>
+                          </a:prstGeom>
+                          <a:noFill/>
+                          <a:ln>
+                            <a:noFill/>
+                          </a:ln>
+                        </pic:spPr>
+                      </pic:pic>
+                    </a:graphicData>
+                  </a:graphic>
+                </wp:inline>
+              </w:drawing>
+            </w:r>
+          </w:p>
+        </w:tc>
+        <w:tc>
+          <w:tcPr>
+            <w:tcW w:w="4675" w:type="dxa"/>
+          </w:tcPr>
+          <w:p>
+            <w:pPr>
+              <w:cnfStyle w:val="100000000000" w:firstRow="1" w:lastRow="0" w:firstColumn="0" w:lastColumn="0" w:oddVBand="0" w:evenVBand="0" w:oddHBand="0" w:evenHBand="0" w:firstRowFirstColumn="0" w:firstRowLastColumn="0" w:lastRowFirstColumn="0" w:lastRowLastColumn="0"/>
+            </w:pPr>
+            <w:r>
+              <w:rPr>
+                <w:noProof/>
+              </w:rPr>
+              <w:drawing>
+                <wp:inline distT="0" distB="0" distL="0" distR="0" wp14:anchorId="403BD7DF" wp14:editId="016DBD68">
+                  <wp:extent cx="2876550" cy="2159756"/>
+                  <wp:effectExtent l="0" t="0" r="0" b="0"/>
+                  <wp:docPr id="26" name="Picture 26"/>
+                  <wp:cNvGraphicFramePr>
+                    <a:graphicFrameLocks xmlns:a="http://schemas.openxmlformats.org/drawingml/2006/main" noChangeAspect="1"/>
+                  </wp:cNvGraphicFramePr>
+                  <a:graphic xmlns:a="http://schemas.openxmlformats.org/drawingml/2006/main">
+                    <a:graphicData uri="http://schemas.openxmlformats.org/drawingml/2006/picture">
+                      <pic:pic xmlns:pic="http://schemas.openxmlformats.org/drawingml/2006/picture">
+                        <pic:nvPicPr>
+                          <pic:cNvPr id="0" name="Picture 27"/>
+                          <pic:cNvPicPr>
+                            <a:picLocks noChangeAspect="1" noChangeArrowheads="1"/>
+                          </pic:cNvPicPr>
+                        </pic:nvPicPr>
+                        <pic:blipFill>
+                          <a:blip r:embed="rId24">
+                            <a:extLst>
+                              <a:ext uri="{28A0092B-C50C-407E-A947-70E740481C1C}">
+                                <a14:useLocalDpi xmlns:a14="http://schemas.microsoft.com/office/drawing/2010/main" val="0"/>
+                              </a:ext>
+                            </a:extLst>
+                          </a:blip>
+                          <a:srcRect/>
+                          <a:stretch>
+                            <a:fillRect/>
+                          </a:stretch>
+                        </pic:blipFill>
+                        <pic:spPr bwMode="auto">
+                          <a:xfrm>
+                            <a:off x="0" y="0"/>
+                            <a:ext cx="2893680" cy="2172618"/>
+                          </a:xfrm>
+                          <a:prstGeom prst="rect">
+                            <a:avLst/>
+                          </a:prstGeom>
+                          <a:noFill/>
+                          <a:ln>
+                            <a:noFill/>
+                          </a:ln>
+                        </pic:spPr>
+                      </pic:pic>
+                    </a:graphicData>
+                  </a:graphic>
+                </wp:inline>
+              </w:drawing>
+            </w:r>
+          </w:p>
+        </w:tc>
+      </w:tr>
+      <w:tr>
+        <w:trPr>
+          <w:cnfStyle w:val="000000100000" w:firstRow="0" w:lastRow="0" w:firstColumn="0" w:lastColumn="0" w:oddVBand="0" w:evenVBand="0" w:oddHBand="1" w:evenHBand="0" w:firstRowFirstColumn="0" w:firstRowLastColumn="0" w:lastRowFirstColumn="0" w:lastRowLastColumn="0"/>
+        </w:trPr>
+        <w:tc>
+          <w:tcPr>
+            <w:cnfStyle w:val="001000000000" w:firstRow="0" w:lastRow="0" w:firstColumn="1" w:lastColumn="0" w:oddVBand="0" w:evenVBand="0" w:oddHBand="0" w:evenHBand="0" w:firstRowFirstColumn="0" w:firstRowLastColumn="0" w:lastRowFirstColumn="0" w:lastRowLastColumn="0"/>
+            <w:tcW w:w="4675" w:type="dxa"/>
+          </w:tcPr>
+          <w:p>
+            <w:pPr>
+              <w:rPr>
+                <w:b w:val="0"/>
+                <w:bCs w:val="0"/>
+              </w:rPr>
+            </w:pPr>
+            <w:r>
+              <w:t xml:space="preserve">Figure </w:t>
+            </w:r>
+            <w:r>
+              <w:t>12</w:t>
+            </w:r>
+            <w:r>
+              <w:t xml:space="preserve">: </w:t>
+            </w:r>
+            <w:r>
+              <w:rPr>
+                <w:b w:val="0"/>
+                <w:bCs w:val="0"/>
+              </w:rPr>
+              <w:t>overall sentiment for</w:t>
+            </w:r>
+            <w:r>
+              <w:rPr>
+                <w:b w:val="0"/>
+                <w:bCs w:val="0"/>
+              </w:rPr>
+              <w:t xml:space="preserve"> </w:t>
+            </w:r>
+            <w:proofErr w:type="spellStart"/>
+            <w:r>
+              <w:rPr>
+                <w:b w:val="0"/>
+                <w:bCs w:val="0"/>
+              </w:rPr>
+              <w:t>JimCramer</w:t>
+            </w:r>
+            <w:proofErr w:type="spellEnd"/>
+            <w:r>
+              <w:rPr>
+                <w:b w:val="0"/>
+                <w:bCs w:val="0"/>
+              </w:rPr>
+              <w:t>.</w:t>
+            </w:r>
+          </w:p>
+        </w:tc>
+        <w:tc>
+          <w:tcPr>
+            <w:tcW w:w="4675" w:type="dxa"/>
+          </w:tcPr>
+          <w:p>
+            <w:pPr>
+              <w:cnfStyle w:val="000000100000" w:firstRow="0" w:lastRow="0" w:firstColumn="0" w:lastColumn="0" w:oddVBand="0" w:evenVBand="0" w:oddHBand="1" w:evenHBand="0" w:firstRowFirstColumn="0" w:firstRowLastColumn="0" w:lastRowFirstColumn="0" w:lastRowLastColumn="0"/>
+            </w:pPr>
+            <w:r>
+              <w:rPr>
+                <w:b/>
+                <w:bCs/>
+              </w:rPr>
+              <w:t xml:space="preserve">Figure </w:t>
+            </w:r>
+            <w:r>
+              <w:rPr>
+                <w:b/>
+                <w:bCs/>
+              </w:rPr>
+              <w:t>13</w:t>
+            </w:r>
+            <w:r>
+              <w:rPr>
+                <w:b/>
+                <w:bCs/>
+              </w:rPr>
+              <w:t>:</w:t>
+            </w:r>
+            <w:r>
+              <w:t xml:space="preserve"> </w:t>
+            </w:r>
+            <w:r>
+              <w:t xml:space="preserve">overall </w:t>
+            </w:r>
+            <w:proofErr w:type="spellStart"/>
+            <w:r>
+              <w:t>lda</w:t>
+            </w:r>
+            <w:proofErr w:type="spellEnd"/>
+            <w:r>
+              <w:t xml:space="preserve"> sentiment for</w:t>
+            </w:r>
+            <w:r>
+              <w:t xml:space="preserve"> </w:t>
+            </w:r>
+            <w:proofErr w:type="spellStart"/>
+            <w:r>
+              <w:t>JimCramer</w:t>
+            </w:r>
+            <w:proofErr w:type="spellEnd"/>
+            <w:r>
+              <w:t>.</w:t>
+            </w:r>
+          </w:p>
+        </w:tc>
+      </w:tr>
+    </w:tbl>
+    <w:p>
+      <w:pPr>
+        <w:spacing w:line="240" w:lineRule="auto"/>
+        <w:rPr>
+          <w:sz w:val="24"/>
+          <w:szCs w:val="24"/>
+        </w:rPr>
+      </w:pPr>
+    </w:p>
+    <w:tbl>
+      <w:tblPr>
+        <w:tblStyle w:val="PlainTable1"/>
+        <w:tblW w:w="0" w:type="auto"/>
+        <w:tblLook w:val="04A0" w:firstRow="1" w:lastRow="0" w:firstColumn="1" w:lastColumn="0" w:noHBand="0" w:noVBand="1"/>
+      </w:tblPr>
+      <w:tblGrid>
+        <w:gridCol w:w="4675"/>
+        <w:gridCol w:w="4675"/>
+      </w:tblGrid>
+      <w:tr>
+        <w:trPr>
+          <w:cnfStyle w:val="100000000000" w:firstRow="1" w:lastRow="0" w:firstColumn="0" w:lastColumn="0" w:oddVBand="0" w:evenVBand="0" w:oddHBand="0" w:evenHBand="0" w:firstRowFirstColumn="0" w:firstRowLastColumn="0" w:lastRowFirstColumn="0" w:lastRowLastColumn="0"/>
+        </w:trPr>
+        <w:tc>
+          <w:tcPr>
+            <w:cnfStyle w:val="001000000000" w:firstRow="0" w:lastRow="0" w:firstColumn="1" w:lastColumn="0" w:oddVBand="0" w:evenVBand="0" w:oddHBand="0" w:evenHBand="0" w:firstRowFirstColumn="0" w:firstRowLastColumn="0" w:lastRowFirstColumn="0" w:lastRowLastColumn="0"/>
+            <w:tcW w:w="4675" w:type="dxa"/>
+          </w:tcPr>
+          <w:p>
+            <w:r>
+              <w:rPr>
+                <w:noProof/>
+              </w:rPr>
+              <w:drawing>
+                <wp:inline distT="0" distB="0" distL="0" distR="0" wp14:anchorId="77DBE7F6" wp14:editId="0A01F48D">
+                  <wp:extent cx="2686050" cy="2016724"/>
+                  <wp:effectExtent l="0" t="0" r="0" b="3175"/>
+                  <wp:docPr id="29" name="Picture 29"/>
+                  <wp:cNvGraphicFramePr>
+                    <a:graphicFrameLocks xmlns:a="http://schemas.openxmlformats.org/drawingml/2006/main" noChangeAspect="1"/>
+                  </wp:cNvGraphicFramePr>
+                  <a:graphic xmlns:a="http://schemas.openxmlformats.org/drawingml/2006/main">
+                    <a:graphicData uri="http://schemas.openxmlformats.org/drawingml/2006/picture">
+                      <pic:pic xmlns:pic="http://schemas.openxmlformats.org/drawingml/2006/picture">
+                        <pic:nvPicPr>
+                          <pic:cNvPr id="0" name="Picture 29"/>
+                          <pic:cNvPicPr>
+                            <a:picLocks noChangeAspect="1" noChangeArrowheads="1"/>
+                          </pic:cNvPicPr>
+                        </pic:nvPicPr>
+                        <pic:blipFill>
+                          <a:blip r:embed="rId25">
+                            <a:extLst>
+                              <a:ext uri="{28A0092B-C50C-407E-A947-70E740481C1C}">
+                                <a14:useLocalDpi xmlns:a14="http://schemas.microsoft.com/office/drawing/2010/main" val="0"/>
+                              </a:ext>
+                            </a:extLst>
+                          </a:blip>
+                          <a:srcRect/>
+                          <a:stretch>
+                            <a:fillRect/>
+                          </a:stretch>
+                        </pic:blipFill>
+                        <pic:spPr bwMode="auto">
+                          <a:xfrm>
+                            <a:off x="0" y="0"/>
+                            <a:ext cx="2707153" cy="2032569"/>
+                          </a:xfrm>
+                          <a:prstGeom prst="rect">
+                            <a:avLst/>
+                          </a:prstGeom>
+                          <a:noFill/>
+                          <a:ln>
+                            <a:noFill/>
+                          </a:ln>
+                        </pic:spPr>
+                      </pic:pic>
+                    </a:graphicData>
+                  </a:graphic>
+                </wp:inline>
+              </w:drawing>
+            </w:r>
+          </w:p>
+        </w:tc>
+        <w:tc>
+          <w:tcPr>
+            <w:tcW w:w="4675" w:type="dxa"/>
+          </w:tcPr>
+          <w:p>
+            <w:pPr>
+              <w:jc w:val="center"/>
+              <w:cnfStyle w:val="100000000000" w:firstRow="1" w:lastRow="0" w:firstColumn="0" w:lastColumn="0" w:oddVBand="0" w:evenVBand="0" w:oddHBand="0" w:evenHBand="0" w:firstRowFirstColumn="0" w:firstRowLastColumn="0" w:lastRowFirstColumn="0" w:lastRowLastColumn="0"/>
+            </w:pPr>
+            <w:r>
+              <w:rPr>
+                <w:noProof/>
+              </w:rPr>
+              <w:drawing>
+                <wp:inline distT="0" distB="0" distL="0" distR="0" wp14:anchorId="1EB1F8F6" wp14:editId="3051D832">
+                  <wp:extent cx="2740025" cy="2047875"/>
+                  <wp:effectExtent l="0" t="0" r="3175" b="9525"/>
+                  <wp:docPr id="30" name="Picture 30"/>
+                  <wp:cNvGraphicFramePr>
+                    <a:graphicFrameLocks xmlns:a="http://schemas.openxmlformats.org/drawingml/2006/main" noChangeAspect="1"/>
+                  </wp:cNvGraphicFramePr>
+                  <a:graphic xmlns:a="http://schemas.openxmlformats.org/drawingml/2006/main">
+                    <a:graphicData uri="http://schemas.openxmlformats.org/drawingml/2006/picture">
+                      <pic:pic xmlns:pic="http://schemas.openxmlformats.org/drawingml/2006/picture">
+                        <pic:nvPicPr>
+                          <pic:cNvPr id="0" name="Picture 31"/>
+                          <pic:cNvPicPr>
+                            <a:picLocks noChangeAspect="1" noChangeArrowheads="1"/>
+                          </pic:cNvPicPr>
+                        </pic:nvPicPr>
+                        <pic:blipFill>
+                          <a:blip r:embed="rId26">
+                            <a:extLst>
+                              <a:ext uri="{28A0092B-C50C-407E-A947-70E740481C1C}">
+                                <a14:useLocalDpi xmlns:a14="http://schemas.microsoft.com/office/drawing/2010/main" val="0"/>
+                              </a:ext>
+                            </a:extLst>
+                          </a:blip>
+                          <a:srcRect/>
+                          <a:stretch>
+                            <a:fillRect/>
+                          </a:stretch>
+                        </pic:blipFill>
+                        <pic:spPr bwMode="auto">
+                          <a:xfrm>
+                            <a:off x="0" y="0"/>
+                            <a:ext cx="2765930" cy="2067236"/>
+                          </a:xfrm>
+                          <a:prstGeom prst="rect">
+                            <a:avLst/>
+                          </a:prstGeom>
+                          <a:noFill/>
+                          <a:ln>
+                            <a:noFill/>
+                          </a:ln>
+                        </pic:spPr>
+                      </pic:pic>
+                    </a:graphicData>
+                  </a:graphic>
+                </wp:inline>
+              </w:drawing>
+            </w:r>
+          </w:p>
+        </w:tc>
+        <w:bookmarkStart w:id="10" w:name="_GoBack"/>
+        <w:bookmarkEnd w:id="10"/>
+      </w:tr>
+      <w:tr>
+        <w:trPr>
+          <w:cnfStyle w:val="000000100000" w:firstRow="0" w:lastRow="0" w:firstColumn="0" w:lastColumn="0" w:oddVBand="0" w:evenVBand="0" w:oddHBand="1" w:evenHBand="0" w:firstRowFirstColumn="0" w:firstRowLastColumn="0" w:lastRowFirstColumn="0" w:lastRowLastColumn="0"/>
+        </w:trPr>
+        <w:tc>
+          <w:tcPr>
+            <w:cnfStyle w:val="001000000000" w:firstRow="0" w:lastRow="0" w:firstColumn="1" w:lastColumn="0" w:oddVBand="0" w:evenVBand="0" w:oddHBand="0" w:evenHBand="0" w:firstRowFirstColumn="0" w:firstRowLastColumn="0" w:lastRowFirstColumn="0" w:lastRowLastColumn="0"/>
+            <w:tcW w:w="4675" w:type="dxa"/>
+          </w:tcPr>
+          <w:p>
+            <w:pPr>
+              <w:rPr>
+                <w:b w:val="0"/>
+                <w:bCs w:val="0"/>
+              </w:rPr>
+            </w:pPr>
+            <w:r>
+              <w:lastRenderedPageBreak/>
+              <w:t>Figure 1</w:t>
+            </w:r>
+            <w:r>
+              <w:t>4</w:t>
+            </w:r>
+            <w:r>
+              <w:t xml:space="preserve">: </w:t>
+            </w:r>
+            <w:r>
+              <w:rPr>
+                <w:b w:val="0"/>
+                <w:bCs w:val="0"/>
+              </w:rPr>
+              <w:t xml:space="preserve">overall sentiment for </w:t>
+            </w:r>
+            <w:proofErr w:type="spellStart"/>
+            <w:r>
+              <w:rPr>
+                <w:b w:val="0"/>
+                <w:bCs w:val="0"/>
+              </w:rPr>
+              <w:t>LizAnnSonders</w:t>
+            </w:r>
+            <w:proofErr w:type="spellEnd"/>
+            <w:r>
+              <w:rPr>
+                <w:b w:val="0"/>
+                <w:bCs w:val="0"/>
+              </w:rPr>
+              <w:t>.</w:t>
+            </w:r>
+          </w:p>
+        </w:tc>
+        <w:tc>
+          <w:tcPr>
+            <w:tcW w:w="4675" w:type="dxa"/>
+          </w:tcPr>
+          <w:p>
+            <w:pPr>
+              <w:cnfStyle w:val="000000100000" w:firstRow="0" w:lastRow="0" w:firstColumn="0" w:lastColumn="0" w:oddVBand="0" w:evenVBand="0" w:oddHBand="1" w:evenHBand="0" w:firstRowFirstColumn="0" w:firstRowLastColumn="0" w:lastRowFirstColumn="0" w:lastRowLastColumn="0"/>
+            </w:pPr>
+            <w:r>
+              <w:rPr>
+                <w:b/>
+                <w:bCs/>
+              </w:rPr>
+              <w:t xml:space="preserve">Figure </w:t>
+            </w:r>
+            <w:r>
+              <w:rPr>
+                <w:b/>
+                <w:bCs/>
+              </w:rPr>
+              <w:t>1</w:t>
+            </w:r>
+            <w:r>
+              <w:rPr>
+                <w:b/>
+                <w:bCs/>
+              </w:rPr>
+              <w:t>5</w:t>
+            </w:r>
+            <w:r>
+              <w:rPr>
+                <w:b/>
+                <w:bCs/>
+              </w:rPr>
+              <w:t>:</w:t>
+            </w:r>
+            <w:r>
+              <w:t xml:space="preserve"> overall </w:t>
+            </w:r>
+            <w:proofErr w:type="spellStart"/>
+            <w:r>
+              <w:t>lda</w:t>
+            </w:r>
+            <w:proofErr w:type="spellEnd"/>
+            <w:r>
+              <w:t xml:space="preserve"> sentiment for </w:t>
+            </w:r>
+            <w:proofErr w:type="spellStart"/>
+            <w:r>
+              <w:t>LizAnnSonders</w:t>
+            </w:r>
+            <w:proofErr w:type="spellEnd"/>
+            <w:r>
+              <w:t>.</w:t>
+            </w:r>
+          </w:p>
+        </w:tc>
+      </w:tr>
+    </w:tbl>
+    <w:p>
+      <w:pPr>
+        <w:spacing w:line="240" w:lineRule="auto"/>
+        <w:rPr>
+          <w:sz w:val="24"/>
+          <w:szCs w:val="24"/>
+        </w:rPr>
+      </w:pPr>
+    </w:p>
+    <w:tbl>
+      <w:tblPr>
+        <w:tblStyle w:val="PlainTable1"/>
+        <w:tblW w:w="0" w:type="auto"/>
+        <w:tblLook w:val="04A0" w:firstRow="1" w:lastRow="0" w:firstColumn="1" w:lastColumn="0" w:noHBand="0" w:noVBand="1"/>
+      </w:tblPr>
+      <w:tblGrid>
+        <w:gridCol w:w="4601"/>
+        <w:gridCol w:w="4749"/>
+      </w:tblGrid>
+      <w:tr>
+        <w:trPr>
+          <w:cnfStyle w:val="100000000000" w:firstRow="1" w:lastRow="0" w:firstColumn="0" w:lastColumn="0" w:oddVBand="0" w:evenVBand="0" w:oddHBand="0" w:evenHBand="0" w:firstRowFirstColumn="0" w:firstRowLastColumn="0" w:lastRowFirstColumn="0" w:lastRowLastColumn="0"/>
+        </w:trPr>
+        <w:tc>
+          <w:tcPr>
+            <w:cnfStyle w:val="001000000000" w:firstRow="0" w:lastRow="0" w:firstColumn="1" w:lastColumn="0" w:oddVBand="0" w:evenVBand="0" w:oddHBand="0" w:evenHBand="0" w:firstRowFirstColumn="0" w:firstRowLastColumn="0" w:lastRowFirstColumn="0" w:lastRowLastColumn="0"/>
+            <w:tcW w:w="4675" w:type="dxa"/>
+          </w:tcPr>
+          <w:p>
+            <w:r>
+              <w:rPr>
+                <w:noProof/>
+              </w:rPr>
+              <w:drawing>
+                <wp:inline distT="0" distB="0" distL="0" distR="0" wp14:anchorId="04E99096" wp14:editId="3658B507">
+                  <wp:extent cx="2829028" cy="2124075"/>
+                  <wp:effectExtent l="0" t="0" r="9525" b="0"/>
+                  <wp:docPr id="97" name="Picture 97"/>
+                  <wp:cNvGraphicFramePr>
+                    <a:graphicFrameLocks xmlns:a="http://schemas.openxmlformats.org/drawingml/2006/main" noChangeAspect="1"/>
+                  </wp:cNvGraphicFramePr>
+                  <a:graphic xmlns:a="http://schemas.openxmlformats.org/drawingml/2006/main">
+                    <a:graphicData uri="http://schemas.openxmlformats.org/drawingml/2006/picture">
+                      <pic:pic xmlns:pic="http://schemas.openxmlformats.org/drawingml/2006/picture">
+                        <pic:nvPicPr>
+                          <pic:cNvPr id="0" name="Picture 33"/>
+                          <pic:cNvPicPr>
+                            <a:picLocks noChangeAspect="1" noChangeArrowheads="1"/>
+                          </pic:cNvPicPr>
+                        </pic:nvPicPr>
+                        <pic:blipFill>
+                          <a:blip r:embed="rId27">
+                            <a:extLst>
+                              <a:ext uri="{28A0092B-C50C-407E-A947-70E740481C1C}">
+                                <a14:useLocalDpi xmlns:a14="http://schemas.microsoft.com/office/drawing/2010/main" val="0"/>
+                              </a:ext>
+                            </a:extLst>
+                          </a:blip>
+                          <a:srcRect/>
+                          <a:stretch>
+                            <a:fillRect/>
+                          </a:stretch>
+                        </pic:blipFill>
+                        <pic:spPr bwMode="auto">
+                          <a:xfrm>
+                            <a:off x="0" y="0"/>
+                            <a:ext cx="2842825" cy="2134434"/>
+                          </a:xfrm>
+                          <a:prstGeom prst="rect">
+                            <a:avLst/>
+                          </a:prstGeom>
+                          <a:noFill/>
+                          <a:ln>
+                            <a:noFill/>
+                          </a:ln>
+                        </pic:spPr>
+                      </pic:pic>
+                    </a:graphicData>
+                  </a:graphic>
+                </wp:inline>
+              </w:drawing>
+            </w:r>
+          </w:p>
+        </w:tc>
+        <w:tc>
+          <w:tcPr>
+            <w:tcW w:w="4675" w:type="dxa"/>
+          </w:tcPr>
+          <w:p>
+            <w:pPr>
+              <w:cnfStyle w:val="100000000000" w:firstRow="1" w:lastRow="0" w:firstColumn="0" w:lastColumn="0" w:oddVBand="0" w:evenVBand="0" w:oddHBand="0" w:evenHBand="0" w:firstRowFirstColumn="0" w:firstRowLastColumn="0" w:lastRowFirstColumn="0" w:lastRowLastColumn="0"/>
+            </w:pPr>
+            <w:r>
+              <w:rPr>
+                <w:noProof/>
+              </w:rPr>
+              <w:drawing>
+                <wp:inline distT="0" distB="0" distL="0" distR="0" wp14:anchorId="09FF55DE" wp14:editId="7E2C7EDB">
+                  <wp:extent cx="2930518" cy="2200275"/>
+                  <wp:effectExtent l="0" t="0" r="3810" b="0"/>
+                  <wp:docPr id="98" name="Picture 98"/>
+                  <wp:cNvGraphicFramePr>
+                    <a:graphicFrameLocks xmlns:a="http://schemas.openxmlformats.org/drawingml/2006/main" noChangeAspect="1"/>
+                  </wp:cNvGraphicFramePr>
+                  <a:graphic xmlns:a="http://schemas.openxmlformats.org/drawingml/2006/main">
+                    <a:graphicData uri="http://schemas.openxmlformats.org/drawingml/2006/picture">
+                      <pic:pic xmlns:pic="http://schemas.openxmlformats.org/drawingml/2006/picture">
+                        <pic:nvPicPr>
+                          <pic:cNvPr id="0" name="Picture 35"/>
+                          <pic:cNvPicPr>
+                            <a:picLocks noChangeAspect="1" noChangeArrowheads="1"/>
+                          </pic:cNvPicPr>
+                        </pic:nvPicPr>
+                        <pic:blipFill>
+                          <a:blip r:embed="rId28">
+                            <a:extLst>
+                              <a:ext uri="{28A0092B-C50C-407E-A947-70E740481C1C}">
+                                <a14:useLocalDpi xmlns:a14="http://schemas.microsoft.com/office/drawing/2010/main" val="0"/>
+                              </a:ext>
+                            </a:extLst>
+                          </a:blip>
+                          <a:srcRect/>
+                          <a:stretch>
+                            <a:fillRect/>
+                          </a:stretch>
+                        </pic:blipFill>
+                        <pic:spPr bwMode="auto">
+                          <a:xfrm>
+                            <a:off x="0" y="0"/>
+                            <a:ext cx="2961162" cy="2223283"/>
+                          </a:xfrm>
+                          <a:prstGeom prst="rect">
+                            <a:avLst/>
+                          </a:prstGeom>
+                          <a:noFill/>
+                          <a:ln>
+                            <a:noFill/>
+                          </a:ln>
+                        </pic:spPr>
+                      </pic:pic>
+                    </a:graphicData>
+                  </a:graphic>
+                </wp:inline>
+              </w:drawing>
+            </w:r>
+          </w:p>
+        </w:tc>
+      </w:tr>
+      <w:tr>
+        <w:trPr>
+          <w:cnfStyle w:val="000000100000" w:firstRow="0" w:lastRow="0" w:firstColumn="0" w:lastColumn="0" w:oddVBand="0" w:evenVBand="0" w:oddHBand="1" w:evenHBand="0" w:firstRowFirstColumn="0" w:firstRowLastColumn="0" w:lastRowFirstColumn="0" w:lastRowLastColumn="0"/>
+        </w:trPr>
+        <w:tc>
+          <w:tcPr>
+            <w:cnfStyle w:val="001000000000" w:firstRow="0" w:lastRow="0" w:firstColumn="1" w:lastColumn="0" w:oddVBand="0" w:evenVBand="0" w:oddHBand="0" w:evenHBand="0" w:firstRowFirstColumn="0" w:firstRowLastColumn="0" w:lastRowFirstColumn="0" w:lastRowLastColumn="0"/>
+            <w:tcW w:w="4675" w:type="dxa"/>
+          </w:tcPr>
+          <w:p>
+            <w:pPr>
+              <w:rPr>
+                <w:b w:val="0"/>
+                <w:bCs w:val="0"/>
+              </w:rPr>
+            </w:pPr>
+            <w:r>
+              <w:t>Figure 1</w:t>
+            </w:r>
+            <w:r>
+              <w:t>6</w:t>
+            </w:r>
+            <w:r>
+              <w:t xml:space="preserve">: </w:t>
+            </w:r>
+            <w:r>
+              <w:rPr>
+                <w:b w:val="0"/>
+                <w:bCs w:val="0"/>
+              </w:rPr>
+              <w:t xml:space="preserve">overall sentiment for </w:t>
+            </w:r>
+            <w:proofErr w:type="spellStart"/>
+            <w:r>
+              <w:rPr>
+                <w:b w:val="0"/>
+                <w:bCs w:val="0"/>
+              </w:rPr>
+              <w:t>ReformedBroker</w:t>
+            </w:r>
+            <w:proofErr w:type="spellEnd"/>
+            <w:r>
+              <w:rPr>
+                <w:b w:val="0"/>
+                <w:bCs w:val="0"/>
+              </w:rPr>
+              <w:t>.</w:t>
+            </w:r>
+          </w:p>
+        </w:tc>
+        <w:tc>
+          <w:tcPr>
+            <w:tcW w:w="4675" w:type="dxa"/>
+          </w:tcPr>
+          <w:p>
+            <w:pPr>
+              <w:cnfStyle w:val="000000100000" w:firstRow="0" w:lastRow="0" w:firstColumn="0" w:lastColumn="0" w:oddVBand="0" w:evenVBand="0" w:oddHBand="1" w:evenHBand="0" w:firstRowFirstColumn="0" w:firstRowLastColumn="0" w:lastRowFirstColumn="0" w:lastRowLastColumn="0"/>
+            </w:pPr>
+            <w:r>
+              <w:rPr>
+                <w:b/>
+                <w:bCs/>
+              </w:rPr>
+              <w:t xml:space="preserve">Figure </w:t>
+            </w:r>
+            <w:r>
+              <w:rPr>
+                <w:b/>
+                <w:bCs/>
+              </w:rPr>
+              <w:t>1</w:t>
+            </w:r>
+            <w:r>
+              <w:rPr>
+                <w:b/>
+                <w:bCs/>
+              </w:rPr>
+              <w:t>7</w:t>
+            </w:r>
+            <w:r>
+              <w:rPr>
+                <w:b/>
+                <w:bCs/>
+              </w:rPr>
+              <w:t>:</w:t>
+            </w:r>
+            <w:r>
+              <w:t xml:space="preserve"> overall </w:t>
+            </w:r>
+            <w:proofErr w:type="spellStart"/>
+            <w:r>
+              <w:t>lda</w:t>
+            </w:r>
+            <w:proofErr w:type="spellEnd"/>
+            <w:r>
+              <w:t xml:space="preserve"> sentiment for </w:t>
+            </w:r>
+            <w:proofErr w:type="spellStart"/>
+            <w:r>
+              <w:t>LizAnnSonders</w:t>
+            </w:r>
+            <w:proofErr w:type="spellEnd"/>
+            <w:r>
+              <w:t>.</w:t>
+            </w:r>
+          </w:p>
+        </w:tc>
+      </w:tr>
+    </w:tbl>
+    <w:p>
+      <w:pPr>
+        <w:spacing w:line="240" w:lineRule="auto"/>
+        <w:rPr>
+          <w:sz w:val="24"/>
+          <w:szCs w:val="24"/>
+        </w:rPr>
+      </w:pPr>
+    </w:p>
+    <w:tbl>
+      <w:tblPr>
+        <w:tblStyle w:val="PlainTable1"/>
+        <w:tblW w:w="0" w:type="auto"/>
+        <w:tblLook w:val="04A0" w:firstRow="1" w:lastRow="0" w:firstColumn="1" w:lastColumn="0" w:noHBand="0" w:noVBand="1"/>
+      </w:tblPr>
+      <w:tblGrid>
+        <w:gridCol w:w="4600"/>
+        <w:gridCol w:w="4750"/>
+      </w:tblGrid>
+      <w:tr>
+        <w:trPr>
+          <w:cnfStyle w:val="100000000000" w:firstRow="1" w:lastRow="0" w:firstColumn="0" w:lastColumn="0" w:oddVBand="0" w:evenVBand="0" w:oddHBand="0" w:evenHBand="0" w:firstRowFirstColumn="0" w:firstRowLastColumn="0" w:lastRowFirstColumn="0" w:lastRowLastColumn="0"/>
+        </w:trPr>
+        <w:tc>
+          <w:tcPr>
+            <w:cnfStyle w:val="001000000000" w:firstRow="0" w:lastRow="0" w:firstColumn="1" w:lastColumn="0" w:oddVBand="0" w:evenVBand="0" w:oddHBand="0" w:evenHBand="0" w:firstRowFirstColumn="0" w:firstRowLastColumn="0" w:lastRowFirstColumn="0" w:lastRowLastColumn="0"/>
+            <w:tcW w:w="4675" w:type="dxa"/>
+          </w:tcPr>
+          <w:p>
+            <w:r>
+              <w:rPr>
+                <w:noProof/>
+              </w:rPr>
+              <w:drawing>
+                <wp:inline distT="0" distB="0" distL="0" distR="0" wp14:anchorId="4D9556D0" wp14:editId="0AC73F80">
+                  <wp:extent cx="2854401" cy="2143125"/>
+                  <wp:effectExtent l="0" t="0" r="3175" b="0"/>
+                  <wp:docPr id="102" name="Picture 102"/>
+                  <wp:cNvGraphicFramePr>
+                    <a:graphicFrameLocks xmlns:a="http://schemas.openxmlformats.org/drawingml/2006/main" noChangeAspect="1"/>
+                  </wp:cNvGraphicFramePr>
+                  <a:graphic xmlns:a="http://schemas.openxmlformats.org/drawingml/2006/main">
+                    <a:graphicData uri="http://schemas.openxmlformats.org/drawingml/2006/picture">
+                      <pic:pic xmlns:pic="http://schemas.openxmlformats.org/drawingml/2006/picture">
+                        <pic:nvPicPr>
+                          <pic:cNvPr id="0" name="Picture 37"/>
+                          <pic:cNvPicPr>
+                            <a:picLocks noChangeAspect="1" noChangeArrowheads="1"/>
+                          </pic:cNvPicPr>
+                        </pic:nvPicPr>
+                        <pic:blipFill>
+                          <a:blip r:embed="rId29">
+                            <a:extLst>
+                              <a:ext uri="{28A0092B-C50C-407E-A947-70E740481C1C}">
+                                <a14:useLocalDpi xmlns:a14="http://schemas.microsoft.com/office/drawing/2010/main" val="0"/>
+                              </a:ext>
+                            </a:extLst>
+                          </a:blip>
+                          <a:srcRect/>
+                          <a:stretch>
+                            <a:fillRect/>
+                          </a:stretch>
+                        </pic:blipFill>
+                        <pic:spPr bwMode="auto">
+                          <a:xfrm>
+                            <a:off x="0" y="0"/>
+                            <a:ext cx="2870612" cy="2155297"/>
+                          </a:xfrm>
+                          <a:prstGeom prst="rect">
+                            <a:avLst/>
+                          </a:prstGeom>
+                          <a:noFill/>
+                          <a:ln>
+                            <a:noFill/>
+                          </a:ln>
+                        </pic:spPr>
+                      </pic:pic>
+                    </a:graphicData>
+                  </a:graphic>
+                </wp:inline>
+              </w:drawing>
+            </w:r>
+          </w:p>
+        </w:tc>
+        <w:tc>
+          <w:tcPr>
+            <w:tcW w:w="4675" w:type="dxa"/>
+          </w:tcPr>
+          <w:p>
+            <w:pPr>
+              <w:cnfStyle w:val="100000000000" w:firstRow="1" w:lastRow="0" w:firstColumn="0" w:lastColumn="0" w:oddVBand="0" w:evenVBand="0" w:oddHBand="0" w:evenHBand="0" w:firstRowFirstColumn="0" w:firstRowLastColumn="0" w:lastRowFirstColumn="0" w:lastRowLastColumn="0"/>
+            </w:pPr>
+            <w:r>
+              <w:rPr>
+                <w:noProof/>
+              </w:rPr>
+              <w:drawing>
+                <wp:inline distT="0" distB="0" distL="0" distR="0" wp14:anchorId="628BD073" wp14:editId="42942876">
+                  <wp:extent cx="2955891" cy="2219325"/>
+                  <wp:effectExtent l="0" t="0" r="0" b="0"/>
+                  <wp:docPr id="103" name="Picture 103"/>
+                  <wp:cNvGraphicFramePr>
+                    <a:graphicFrameLocks xmlns:a="http://schemas.openxmlformats.org/drawingml/2006/main" noChangeAspect="1"/>
+                  </wp:cNvGraphicFramePr>
+                  <a:graphic xmlns:a="http://schemas.openxmlformats.org/drawingml/2006/main">
+                    <a:graphicData uri="http://schemas.openxmlformats.org/drawingml/2006/picture">
+                      <pic:pic xmlns:pic="http://schemas.openxmlformats.org/drawingml/2006/picture">
+                        <pic:nvPicPr>
+                          <pic:cNvPr id="0" name="Picture 39"/>
+                          <pic:cNvPicPr>
+                            <a:picLocks noChangeAspect="1" noChangeArrowheads="1"/>
+                          </pic:cNvPicPr>
+                        </pic:nvPicPr>
+                        <pic:blipFill>
+                          <a:blip r:embed="rId30">
+                            <a:extLst>
+                              <a:ext uri="{28A0092B-C50C-407E-A947-70E740481C1C}">
+                                <a14:useLocalDpi xmlns:a14="http://schemas.microsoft.com/office/drawing/2010/main" val="0"/>
+                              </a:ext>
+                            </a:extLst>
+                          </a:blip>
+                          <a:srcRect/>
+                          <a:stretch>
+                            <a:fillRect/>
+                          </a:stretch>
+                        </pic:blipFill>
+                        <pic:spPr bwMode="auto">
+                          <a:xfrm>
+                            <a:off x="0" y="0"/>
+                            <a:ext cx="2970274" cy="2230124"/>
+                          </a:xfrm>
+                          <a:prstGeom prst="rect">
+                            <a:avLst/>
+                          </a:prstGeom>
+                          <a:noFill/>
+                          <a:ln>
+                            <a:noFill/>
+                          </a:ln>
+                        </pic:spPr>
+                      </pic:pic>
+                    </a:graphicData>
+                  </a:graphic>
+                </wp:inline>
+              </w:drawing>
+            </w:r>
+          </w:p>
+        </w:tc>
+      </w:tr>
+      <w:tr>
+        <w:trPr>
+          <w:cnfStyle w:val="000000100000" w:firstRow="0" w:lastRow="0" w:firstColumn="0" w:lastColumn="0" w:oddVBand="0" w:evenVBand="0" w:oddHBand="1" w:evenHBand="0" w:firstRowFirstColumn="0" w:firstRowLastColumn="0" w:lastRowFirstColumn="0" w:lastRowLastColumn="0"/>
+        </w:trPr>
+        <w:tc>
+          <w:tcPr>
+            <w:cnfStyle w:val="001000000000" w:firstRow="0" w:lastRow="0" w:firstColumn="1" w:lastColumn="0" w:oddVBand="0" w:evenVBand="0" w:oddHBand="0" w:evenHBand="0" w:firstRowFirstColumn="0" w:firstRowLastColumn="0" w:lastRowFirstColumn="0" w:lastRowLastColumn="0"/>
+            <w:tcW w:w="4675" w:type="dxa"/>
+          </w:tcPr>
+          <w:p>
+            <w:pPr>
+              <w:rPr>
+                <w:b w:val="0"/>
+                <w:bCs w:val="0"/>
+              </w:rPr>
+            </w:pPr>
+            <w:r>
+              <w:t>Figure 1</w:t>
+            </w:r>
+            <w:r>
+              <w:t>7</w:t>
+            </w:r>
+            <w:r>
+              <w:t xml:space="preserve">: </w:t>
+            </w:r>
+            <w:r>
+              <w:rPr>
+                <w:b w:val="0"/>
+                <w:bCs w:val="0"/>
+              </w:rPr>
+              <w:t xml:space="preserve">overall sentiment for </w:t>
+            </w:r>
+            <w:proofErr w:type="spellStart"/>
+            <w:r>
+              <w:rPr>
+                <w:b w:val="0"/>
+                <w:bCs w:val="0"/>
+              </w:rPr>
+              <w:t>SJosephBurns</w:t>
+            </w:r>
+            <w:proofErr w:type="spellEnd"/>
+            <w:r>
+              <w:rPr>
+                <w:b w:val="0"/>
+                <w:bCs w:val="0"/>
+              </w:rPr>
+              <w:t>.</w:t>
+            </w:r>
+          </w:p>
+        </w:tc>
+        <w:tc>
+          <w:tcPr>
+            <w:tcW w:w="4675" w:type="dxa"/>
+          </w:tcPr>
+          <w:p>
+            <w:pPr>
+              <w:cnfStyle w:val="000000100000" w:firstRow="0" w:lastRow="0" w:firstColumn="0" w:lastColumn="0" w:oddVBand="0" w:evenVBand="0" w:oddHBand="1" w:evenHBand="0" w:firstRowFirstColumn="0" w:firstRowLastColumn="0" w:lastRowFirstColumn="0" w:lastRowLastColumn="0"/>
+            </w:pPr>
+            <w:r>
+              <w:rPr>
+                <w:b/>
+                <w:bCs/>
+              </w:rPr>
+              <w:t xml:space="preserve">Figure </w:t>
+            </w:r>
+            <w:r>
+              <w:rPr>
+                <w:b/>
+                <w:bCs/>
+              </w:rPr>
+              <w:t>1</w:t>
+            </w:r>
+            <w:r>
+              <w:rPr>
+                <w:b/>
+                <w:bCs/>
+              </w:rPr>
+              <w:t>8</w:t>
+            </w:r>
+            <w:r>
+              <w:rPr>
+                <w:b/>
+                <w:bCs/>
+              </w:rPr>
+              <w:t>:</w:t>
+            </w:r>
+            <w:r>
+              <w:t xml:space="preserve"> overall </w:t>
+            </w:r>
+            <w:proofErr w:type="spellStart"/>
+            <w:r>
+              <w:t>lda</w:t>
+            </w:r>
+            <w:proofErr w:type="spellEnd"/>
+            <w:r>
+              <w:t xml:space="preserve"> sentiment for </w:t>
+            </w:r>
+            <w:proofErr w:type="spellStart"/>
+            <w:r>
+              <w:t>SJosephBurns</w:t>
+            </w:r>
+            <w:proofErr w:type="spellEnd"/>
+            <w:r>
+              <w:t>.</w:t>
+            </w:r>
+          </w:p>
+        </w:tc>
+      </w:tr>
+    </w:tbl>
+    <w:p>
+      <w:pPr>
+        <w:spacing w:line="240" w:lineRule="auto"/>
+        <w:rPr>
+          <w:sz w:val="24"/>
+          <w:szCs w:val="24"/>
+        </w:rPr>
+      </w:pPr>
+    </w:p>
+    <w:tbl>
+      <w:tblPr>
+        <w:tblStyle w:val="PlainTable1"/>
+        <w:tblW w:w="0" w:type="auto"/>
+        <w:tblLook w:val="04A0" w:firstRow="1" w:lastRow="0" w:firstColumn="1" w:lastColumn="0" w:noHBand="0" w:noVBand="1"/>
+      </w:tblPr>
+      <w:tblGrid>
+        <w:gridCol w:w="4675"/>
+        <w:gridCol w:w="4675"/>
+      </w:tblGrid>
+      <w:tr>
+        <w:trPr>
+          <w:cnfStyle w:val="100000000000" w:firstRow="1" w:lastRow="0" w:firstColumn="0" w:lastColumn="0" w:oddVBand="0" w:evenVBand="0" w:oddHBand="0" w:evenHBand="0" w:firstRowFirstColumn="0" w:firstRowLastColumn="0" w:lastRowFirstColumn="0" w:lastRowLastColumn="0"/>
+        </w:trPr>
+        <w:tc>
+          <w:tcPr>
+            <w:cnfStyle w:val="001000000000" w:firstRow="0" w:lastRow="0" w:firstColumn="1" w:lastColumn="0" w:oddVBand="0" w:evenVBand="0" w:oddHBand="0" w:evenHBand="0" w:firstRowFirstColumn="0" w:firstRowLastColumn="0" w:lastRowFirstColumn="0" w:lastRowLastColumn="0"/>
+            <w:tcW w:w="4675" w:type="dxa"/>
+          </w:tcPr>
+          <w:p>
+            <w:r>
+              <w:rPr>
+                <w:noProof/>
+              </w:rPr>
+              <w:lastRenderedPageBreak/>
+              <w:drawing>
+                <wp:inline distT="0" distB="0" distL="0" distR="0" wp14:anchorId="6641EF83" wp14:editId="62FF1CC7">
+                  <wp:extent cx="2828925" cy="2123997"/>
+                  <wp:effectExtent l="0" t="0" r="0" b="0"/>
+                  <wp:docPr id="106" name="Picture 106"/>
+                  <wp:cNvGraphicFramePr>
+                    <a:graphicFrameLocks xmlns:a="http://schemas.openxmlformats.org/drawingml/2006/main" noChangeAspect="1"/>
+                  </wp:cNvGraphicFramePr>
+                  <a:graphic xmlns:a="http://schemas.openxmlformats.org/drawingml/2006/main">
+                    <a:graphicData uri="http://schemas.openxmlformats.org/drawingml/2006/picture">
+                      <pic:pic xmlns:pic="http://schemas.openxmlformats.org/drawingml/2006/picture">
+                        <pic:nvPicPr>
+                          <pic:cNvPr id="0" name="Picture 41"/>
+                          <pic:cNvPicPr>
+                            <a:picLocks noChangeAspect="1" noChangeArrowheads="1"/>
+                          </pic:cNvPicPr>
+                        </pic:nvPicPr>
+                        <pic:blipFill>
+                          <a:blip r:embed="rId31">
+                            <a:extLst>
+                              <a:ext uri="{28A0092B-C50C-407E-A947-70E740481C1C}">
+                                <a14:useLocalDpi xmlns:a14="http://schemas.microsoft.com/office/drawing/2010/main" val="0"/>
+                              </a:ext>
+                            </a:extLst>
+                          </a:blip>
+                          <a:srcRect/>
+                          <a:stretch>
+                            <a:fillRect/>
+                          </a:stretch>
+                        </pic:blipFill>
+                        <pic:spPr bwMode="auto">
+                          <a:xfrm>
+                            <a:off x="0" y="0"/>
+                            <a:ext cx="2874089" cy="2157907"/>
+                          </a:xfrm>
+                          <a:prstGeom prst="rect">
+                            <a:avLst/>
+                          </a:prstGeom>
+                          <a:noFill/>
+                          <a:ln>
+                            <a:noFill/>
+                          </a:ln>
+                        </pic:spPr>
+                      </pic:pic>
+                    </a:graphicData>
+                  </a:graphic>
+                </wp:inline>
+              </w:drawing>
+            </w:r>
+          </w:p>
+        </w:tc>
+        <w:tc>
+          <w:tcPr>
+            <w:tcW w:w="4675" w:type="dxa"/>
+          </w:tcPr>
+          <w:p>
+            <w:pPr>
+              <w:cnfStyle w:val="100000000000" w:firstRow="1" w:lastRow="0" w:firstColumn="0" w:lastColumn="0" w:oddVBand="0" w:evenVBand="0" w:oddHBand="0" w:evenHBand="0" w:firstRowFirstColumn="0" w:firstRowLastColumn="0" w:lastRowFirstColumn="0" w:lastRowLastColumn="0"/>
+            </w:pPr>
+            <w:r>
+              <w:rPr>
+                <w:noProof/>
+              </w:rPr>
+              <w:drawing>
+                <wp:inline distT="0" distB="0" distL="0" distR="0" wp14:anchorId="788F8B5C" wp14:editId="37DE97C7">
+                  <wp:extent cx="2828182" cy="2123440"/>
+                  <wp:effectExtent l="0" t="0" r="0" b="0"/>
+                  <wp:docPr id="107" name="Picture 107"/>
+                  <wp:cNvGraphicFramePr>
+                    <a:graphicFrameLocks xmlns:a="http://schemas.openxmlformats.org/drawingml/2006/main" noChangeAspect="1"/>
+                  </wp:cNvGraphicFramePr>
+                  <a:graphic xmlns:a="http://schemas.openxmlformats.org/drawingml/2006/main">
+                    <a:graphicData uri="http://schemas.openxmlformats.org/drawingml/2006/picture">
+                      <pic:pic xmlns:pic="http://schemas.openxmlformats.org/drawingml/2006/picture">
+                        <pic:nvPicPr>
+                          <pic:cNvPr id="0" name="Picture 43"/>
+                          <pic:cNvPicPr>
+                            <a:picLocks noChangeAspect="1" noChangeArrowheads="1"/>
+                          </pic:cNvPicPr>
+                        </pic:nvPicPr>
+                        <pic:blipFill>
+                          <a:blip r:embed="rId32">
+                            <a:extLst>
+                              <a:ext uri="{28A0092B-C50C-407E-A947-70E740481C1C}">
+                                <a14:useLocalDpi xmlns:a14="http://schemas.microsoft.com/office/drawing/2010/main" val="0"/>
+                              </a:ext>
+                            </a:extLst>
+                          </a:blip>
+                          <a:srcRect/>
+                          <a:stretch>
+                            <a:fillRect/>
+                          </a:stretch>
+                        </pic:blipFill>
+                        <pic:spPr bwMode="auto">
+                          <a:xfrm>
+                            <a:off x="0" y="0"/>
+                            <a:ext cx="2842402" cy="2134116"/>
+                          </a:xfrm>
+                          <a:prstGeom prst="rect">
+                            <a:avLst/>
+                          </a:prstGeom>
+                          <a:noFill/>
+                          <a:ln>
+                            <a:noFill/>
+                          </a:ln>
+                        </pic:spPr>
+                      </pic:pic>
+                    </a:graphicData>
+                  </a:graphic>
+                </wp:inline>
+              </w:drawing>
+            </w:r>
+          </w:p>
+        </w:tc>
+      </w:tr>
+      <w:tr>
+        <w:trPr>
+          <w:cnfStyle w:val="000000100000" w:firstRow="0" w:lastRow="0" w:firstColumn="0" w:lastColumn="0" w:oddVBand="0" w:evenVBand="0" w:oddHBand="1" w:evenHBand="0" w:firstRowFirstColumn="0" w:firstRowLastColumn="0" w:lastRowFirstColumn="0" w:lastRowLastColumn="0"/>
+        </w:trPr>
+        <w:tc>
+          <w:tcPr>
+            <w:cnfStyle w:val="001000000000" w:firstRow="0" w:lastRow="0" w:firstColumn="1" w:lastColumn="0" w:oddVBand="0" w:evenVBand="0" w:oddHBand="0" w:evenHBand="0" w:firstRowFirstColumn="0" w:firstRowLastColumn="0" w:lastRowFirstColumn="0" w:lastRowLastColumn="0"/>
+            <w:tcW w:w="4675" w:type="dxa"/>
+          </w:tcPr>
+          <w:p>
+            <w:pPr>
+              <w:rPr>
+                <w:b w:val="0"/>
+                <w:bCs w:val="0"/>
+              </w:rPr>
+            </w:pPr>
+            <w:r>
+              <w:t>Figure 1</w:t>
+            </w:r>
+            <w:r>
+              <w:t>7</w:t>
+            </w:r>
+            <w:r>
+              <w:t xml:space="preserve">: </w:t>
+            </w:r>
+            <w:r>
+              <w:rPr>
+                <w:b w:val="0"/>
+                <w:bCs w:val="0"/>
+              </w:rPr>
+              <w:t xml:space="preserve">overall sentiment for </w:t>
+            </w:r>
+            <w:proofErr w:type="spellStart"/>
+            <w:r>
+              <w:rPr>
+                <w:b w:val="0"/>
+                <w:bCs w:val="0"/>
+              </w:rPr>
+              <w:t>TheStalwart</w:t>
+            </w:r>
+            <w:proofErr w:type="spellEnd"/>
+            <w:r>
+              <w:rPr>
+                <w:b w:val="0"/>
+                <w:bCs w:val="0"/>
+              </w:rPr>
+              <w:t>.</w:t>
+            </w:r>
+          </w:p>
+        </w:tc>
+        <w:tc>
+          <w:tcPr>
+            <w:tcW w:w="4675" w:type="dxa"/>
+          </w:tcPr>
+          <w:p>
+            <w:pPr>
+              <w:cnfStyle w:val="000000100000" w:firstRow="0" w:lastRow="0" w:firstColumn="0" w:lastColumn="0" w:oddVBand="0" w:evenVBand="0" w:oddHBand="1" w:evenHBand="0" w:firstRowFirstColumn="0" w:firstRowLastColumn="0" w:lastRowFirstColumn="0" w:lastRowLastColumn="0"/>
+            </w:pPr>
+            <w:r>
+              <w:rPr>
+                <w:b/>
+                <w:bCs/>
+              </w:rPr>
+              <w:t xml:space="preserve">Figure </w:t>
+            </w:r>
+            <w:r>
+              <w:rPr>
+                <w:b/>
+                <w:bCs/>
+              </w:rPr>
+              <w:t>1</w:t>
+            </w:r>
+            <w:r>
+              <w:rPr>
+                <w:b/>
+                <w:bCs/>
+              </w:rPr>
+              <w:t>8</w:t>
+            </w:r>
+            <w:r>
+              <w:rPr>
+                <w:b/>
+                <w:bCs/>
+              </w:rPr>
+              <w:t>:</w:t>
+            </w:r>
+            <w:r>
+              <w:t xml:space="preserve"> overall </w:t>
+            </w:r>
+            <w:proofErr w:type="spellStart"/>
+            <w:r>
+              <w:t>lda</w:t>
+            </w:r>
+            <w:proofErr w:type="spellEnd"/>
+            <w:r>
+              <w:t xml:space="preserve"> sentiment for </w:t>
+            </w:r>
+            <w:proofErr w:type="spellStart"/>
+            <w:r>
+              <w:t>TheStalwart</w:t>
+            </w:r>
+            <w:proofErr w:type="spellEnd"/>
+            <w:r>
+              <w:t>.</w:t>
+            </w:r>
+          </w:p>
+        </w:tc>
+      </w:tr>
+    </w:tbl>
     <w:p>
       <w:pPr>
         <w:spacing w:line="240" w:lineRule="auto"/>
@@ -10162,7 +11756,7 @@
 </file>
 
 <file path=customXml/itemProps2.xml><?xml version="1.0" encoding="utf-8"?>
-<ds:datastoreItem xmlns:ds="http://schemas.openxmlformats.org/officeDocument/2006/customXml" ds:itemID="{C4DD25E1-1BCA-4FF4-9AE3-66466F560927}">
+<ds:datastoreItem xmlns:ds="http://schemas.openxmlformats.org/officeDocument/2006/customXml" ds:itemID="{59BD54EF-F9A1-4C49-AA3A-B54742130272}">
   <ds:schemaRefs>
     <ds:schemaRef ds:uri="http://schemas.openxmlformats.org/officeDocument/2006/bibliography"/>
   </ds:schemaRefs>

</xml_diff>

<commit_message>
#79: write-up.docx, discuss topic model
</commit_message>
<xml_diff>
--- a/write-up.docx
+++ b/write-up.docx
@@ -212,25 +212,7 @@
                                           <w:sz w:val="32"/>
                                           <w:szCs w:val="32"/>
                                         </w:rPr>
-                                        <w:t xml:space="preserve">Kent Appiah, </w:t>
-                                      </w:r>
-                                      <w:proofErr w:type="spellStart"/>
-                                      <w:r>
-                                        <w:rPr>
-                                          <w:color w:val="FFFFFF" w:themeColor="background1"/>
-                                          <w:sz w:val="32"/>
-                                          <w:szCs w:val="32"/>
-                                        </w:rPr>
-                                        <w:t>Seán</w:t>
-                                      </w:r>
-                                      <w:proofErr w:type="spellEnd"/>
-                                      <w:r>
-                                        <w:rPr>
-                                          <w:color w:val="FFFFFF" w:themeColor="background1"/>
-                                          <w:sz w:val="32"/>
-                                          <w:szCs w:val="32"/>
-                                        </w:rPr>
-                                        <w:t xml:space="preserve"> Hayes &amp; Jeff Levesque</w:t>
+                                        <w:t>Kent Appiah, Seán Hayes &amp; Jeff Levesque</w:t>
                                       </w:r>
                                     </w:p>
                                   </w:sdtContent>
@@ -483,25 +465,7 @@
                                     <w:sz w:val="32"/>
                                     <w:szCs w:val="32"/>
                                   </w:rPr>
-                                  <w:t xml:space="preserve">Kent Appiah, </w:t>
-                                </w:r>
-                                <w:proofErr w:type="spellStart"/>
-                                <w:r>
-                                  <w:rPr>
-                                    <w:color w:val="FFFFFF" w:themeColor="background1"/>
-                                    <w:sz w:val="32"/>
-                                    <w:szCs w:val="32"/>
-                                  </w:rPr>
-                                  <w:t>Seán</w:t>
-                                </w:r>
-                                <w:proofErr w:type="spellEnd"/>
-                                <w:r>
-                                  <w:rPr>
-                                    <w:color w:val="FFFFFF" w:themeColor="background1"/>
-                                    <w:sz w:val="32"/>
-                                    <w:szCs w:val="32"/>
-                                  </w:rPr>
-                                  <w:t xml:space="preserve"> Hayes &amp; Jeff Levesque</w:t>
+                                  <w:t>Kent Appiah, Seán Hayes &amp; Jeff Levesque</w:t>
                                 </w:r>
                               </w:p>
                             </w:sdtContent>
@@ -2829,32 +2793,7 @@
           <w:sz w:val="24"/>
           <w:szCs w:val="24"/>
         </w:rPr>
-        <w:t>. While the Granger test is ideal for the ARIMA model, autocorrelation (ACF) and partial autocorrelation (PACF) were not utilized to determine appropriate (</w:t>
-      </w:r>
-      <w:proofErr w:type="spellStart"/>
-      <w:proofErr w:type="gramStart"/>
-      <w:r>
-        <w:rPr>
-          <w:sz w:val="24"/>
-          <w:szCs w:val="24"/>
-        </w:rPr>
-        <w:t>p,q</w:t>
-      </w:r>
-      <w:proofErr w:type="gramEnd"/>
-      <w:r>
-        <w:rPr>
-          <w:sz w:val="24"/>
-          <w:szCs w:val="24"/>
-        </w:rPr>
-        <w:t>,d</w:t>
-      </w:r>
-      <w:proofErr w:type="spellEnd"/>
-      <w:r>
-        <w:rPr>
-          <w:sz w:val="24"/>
-          <w:szCs w:val="24"/>
-        </w:rPr>
-        <w:t>) components</w:t>
+        <w:t>. While the Granger test is ideal for the ARIMA model, autocorrelation (ACF) and partial autocorrelation (PACF) were not utilized to determine appropriate (p,q,d) components</w:t>
       </w:r>
       <w:r>
         <w:rPr>
@@ -3299,17 +3238,8 @@
           <w:sz w:val="24"/>
           <w:szCs w:val="24"/>
         </w:rPr>
-        <w:t xml:space="preserve"> the </w:t>
-      </w:r>
-      <w:proofErr w:type="spellStart"/>
-      <w:r>
-        <w:rPr>
-          <w:sz w:val="24"/>
-          <w:szCs w:val="24"/>
-        </w:rPr>
-        <w:t>Twython</w:t>
-      </w:r>
-      <w:proofErr w:type="spellEnd"/>
+        <w:t xml:space="preserve"> the Twython</w:t>
+      </w:r>
       <w:r>
         <w:rPr>
           <w:rStyle w:val="FootnoteReference"/>
@@ -3549,7 +3479,6 @@
           <w:szCs w:val="24"/>
         </w:rPr>
       </w:pPr>
-      <w:proofErr w:type="spellStart"/>
       <w:r>
         <w:rPr>
           <w:sz w:val="24"/>
@@ -3557,7 +3486,6 @@
         </w:rPr>
         <w:t>Jimcramer</w:t>
       </w:r>
-      <w:proofErr w:type="spellEnd"/>
     </w:p>
     <w:p>
       <w:pPr>
@@ -3572,7 +3500,6 @@
           <w:szCs w:val="24"/>
         </w:rPr>
       </w:pPr>
-      <w:proofErr w:type="spellStart"/>
       <w:r>
         <w:rPr>
           <w:sz w:val="24"/>
@@ -3580,7 +3507,6 @@
         </w:rPr>
         <w:t>ReformedBroker</w:t>
       </w:r>
-      <w:proofErr w:type="spellEnd"/>
     </w:p>
     <w:p>
       <w:pPr>
@@ -3595,7 +3521,6 @@
           <w:szCs w:val="24"/>
         </w:rPr>
       </w:pPr>
-      <w:proofErr w:type="spellStart"/>
       <w:r>
         <w:rPr>
           <w:sz w:val="24"/>
@@ -3603,7 +3528,6 @@
         </w:rPr>
         <w:t>TheStalwart</w:t>
       </w:r>
-      <w:proofErr w:type="spellEnd"/>
     </w:p>
     <w:p>
       <w:pPr>
@@ -3618,7 +3542,6 @@
           <w:szCs w:val="24"/>
         </w:rPr>
       </w:pPr>
-      <w:proofErr w:type="spellStart"/>
       <w:r>
         <w:rPr>
           <w:sz w:val="24"/>
@@ -3626,7 +3549,6 @@
         </w:rPr>
         <w:t>LizAnnSonders</w:t>
       </w:r>
-      <w:proofErr w:type="spellEnd"/>
     </w:p>
     <w:p>
       <w:pPr>
@@ -3641,7 +3563,6 @@
           <w:szCs w:val="24"/>
         </w:rPr>
       </w:pPr>
-      <w:proofErr w:type="spellStart"/>
       <w:r>
         <w:rPr>
           <w:sz w:val="24"/>
@@ -3649,7 +3570,6 @@
         </w:rPr>
         <w:t>SJosephBurns</w:t>
       </w:r>
-      <w:proofErr w:type="spellEnd"/>
     </w:p>
     <w:p>
       <w:pPr>
@@ -3706,21 +3626,12 @@
         </w:rPr>
         <w:t xml:space="preserve"> </w:t>
       </w:r>
-      <w:proofErr w:type="spellStart"/>
-      <w:r>
-        <w:rPr>
-          <w:sz w:val="24"/>
-          <w:szCs w:val="24"/>
-        </w:rPr>
-        <w:t>dataframe</w:t>
-      </w:r>
-      <w:proofErr w:type="spellEnd"/>
-      <w:r>
-        <w:rPr>
-          <w:sz w:val="24"/>
-          <w:szCs w:val="24"/>
-        </w:rPr>
-        <w:t xml:space="preserve"> </w:t>
+      <w:r>
+        <w:rPr>
+          <w:sz w:val="24"/>
+          <w:szCs w:val="24"/>
+        </w:rPr>
+        <w:t xml:space="preserve">dataframe </w:t>
       </w:r>
       <w:r>
         <w:rPr>
@@ -3798,23 +3709,7 @@
           <w:sz w:val="24"/>
           <w:szCs w:val="24"/>
         </w:rPr>
-        <w:t xml:space="preserve">, then the twitter </w:t>
-      </w:r>
-      <w:proofErr w:type="spellStart"/>
-      <w:r>
-        <w:rPr>
-          <w:sz w:val="24"/>
-          <w:szCs w:val="24"/>
-        </w:rPr>
-        <w:t>api</w:t>
-      </w:r>
-      <w:proofErr w:type="spellEnd"/>
-      <w:r>
-        <w:rPr>
-          <w:sz w:val="24"/>
-          <w:szCs w:val="24"/>
-        </w:rPr>
-        <w:t xml:space="preserve"> did not </w:t>
+        <w:t xml:space="preserve">, then the twitter api did not </w:t>
       </w:r>
       <w:r>
         <w:rPr>
@@ -3861,7 +3756,6 @@
         <w:lastRenderedPageBreak/>
         <w:t xml:space="preserve">Furthermore, the parameters collected from the twitter accounts were </w:t>
       </w:r>
-      <w:proofErr w:type="spellStart"/>
       <w:r>
         <w:rPr>
           <w:rFonts w:ascii="Courier New" w:hAnsi="Courier New" w:cs="Courier New"/>
@@ -3870,7 +3764,6 @@
         </w:rPr>
         <w:t>screen_name</w:t>
       </w:r>
-      <w:proofErr w:type="spellEnd"/>
       <w:r>
         <w:rPr>
           <w:sz w:val="24"/>
@@ -3878,7 +3771,6 @@
         </w:rPr>
         <w:t xml:space="preserve">, </w:t>
       </w:r>
-      <w:proofErr w:type="spellStart"/>
       <w:r>
         <w:rPr>
           <w:rFonts w:ascii="Courier New" w:hAnsi="Courier New" w:cs="Courier New"/>
@@ -3887,7 +3779,6 @@
         </w:rPr>
         <w:t>created_at</w:t>
       </w:r>
-      <w:proofErr w:type="spellEnd"/>
       <w:r>
         <w:rPr>
           <w:sz w:val="24"/>
@@ -3895,7 +3786,6 @@
         </w:rPr>
         <w:t xml:space="preserve">, and </w:t>
       </w:r>
-      <w:proofErr w:type="spellStart"/>
       <w:r>
         <w:rPr>
           <w:rFonts w:ascii="Courier New" w:hAnsi="Courier New" w:cs="Courier New"/>
@@ -3912,7 +3802,6 @@
         </w:rPr>
         <w:t>ext</w:t>
       </w:r>
-      <w:proofErr w:type="spellEnd"/>
       <w:r>
         <w:rPr>
           <w:sz w:val="24"/>
@@ -3927,7 +3816,6 @@
         </w:rPr>
         <w:t xml:space="preserve">using a </w:t>
       </w:r>
-      <w:proofErr w:type="spellStart"/>
       <w:r>
         <w:rPr>
           <w:rFonts w:ascii="Courier New" w:hAnsi="Courier New" w:cs="Courier New"/>
@@ -3936,7 +3824,6 @@
         </w:rPr>
         <w:t>rate_limit</w:t>
       </w:r>
-      <w:proofErr w:type="spellEnd"/>
       <w:r>
         <w:rPr>
           <w:rFonts w:ascii="Courier New" w:hAnsi="Courier New" w:cs="Courier New"/>
@@ -4040,93 +3927,57 @@
       <w:r>
         <w:t xml:space="preserve"> default </w:t>
       </w:r>
-      <w:proofErr w:type="spellStart"/>
       <w:r>
         <w:rPr>
           <w:rFonts w:ascii="Courier New" w:hAnsi="Courier New" w:cs="Courier New"/>
         </w:rPr>
+        <w:t>start_date = datetime(3000, 12, 25)</w:t>
+      </w:r>
+      <w:r>
+        <w:t xml:space="preserve"> </w:t>
+      </w:r>
+      <w:r>
+        <w:t xml:space="preserve">and </w:t>
+      </w:r>
+      <w:r>
+        <w:rPr>
+          <w:rFonts w:ascii="Courier New" w:hAnsi="Courier New" w:cs="Courier New"/>
+        </w:rPr>
+        <w:t>end_date = datetime(1000, 12, 25)</w:t>
+      </w:r>
+      <w:r>
+        <w:t xml:space="preserve"> was defined. This definition was created to </w:t>
+      </w:r>
+      <w:r>
+        <w:t>represent the datetime</w:t>
+      </w:r>
+      <w:r>
+        <w:t xml:space="preserve"> range for a given twitter screen name. Specifically, the initial </w:t>
+      </w:r>
+      <w:r>
+        <w:rPr>
+          <w:rFonts w:ascii="Courier New" w:hAnsi="Courier New" w:cs="Courier New"/>
+        </w:rPr>
         <w:t>start_date</w:t>
       </w:r>
-      <w:proofErr w:type="spellEnd"/>
+      <w:r>
+        <w:t xml:space="preserve"> was compared to each tweet for a given user. If a tweet exists with an earlier datetime, this was set as the new </w:t>
+      </w:r>
       <w:r>
         <w:rPr>
           <w:rFonts w:ascii="Courier New" w:hAnsi="Courier New" w:cs="Courier New"/>
         </w:rPr>
-        <w:t xml:space="preserve"> = </w:t>
-      </w:r>
-      <w:proofErr w:type="gramStart"/>
+        <w:t>start_date</w:t>
+      </w:r>
+      <w:r>
+        <w:t xml:space="preserve">. This type of logic was extended similarly for the </w:t>
+      </w:r>
       <w:r>
         <w:rPr>
           <w:rFonts w:ascii="Courier New" w:hAnsi="Courier New" w:cs="Courier New"/>
         </w:rPr>
-        <w:t>datetime(</w:t>
-      </w:r>
-      <w:proofErr w:type="gramEnd"/>
-      <w:r>
-        <w:rPr>
-          <w:rFonts w:ascii="Courier New" w:hAnsi="Courier New" w:cs="Courier New"/>
-        </w:rPr>
-        <w:t>3000, 12, 25)</w:t>
-      </w:r>
-      <w:r>
-        <w:t xml:space="preserve"> </w:t>
-      </w:r>
-      <w:r>
-        <w:t xml:space="preserve">and </w:t>
-      </w:r>
-      <w:proofErr w:type="spellStart"/>
-      <w:r>
-        <w:rPr>
-          <w:rFonts w:ascii="Courier New" w:hAnsi="Courier New" w:cs="Courier New"/>
-        </w:rPr>
         <w:t>end_date</w:t>
       </w:r>
-      <w:proofErr w:type="spellEnd"/>
-      <w:r>
-        <w:rPr>
-          <w:rFonts w:ascii="Courier New" w:hAnsi="Courier New" w:cs="Courier New"/>
-        </w:rPr>
-        <w:t xml:space="preserve"> = datetime(1000, 12, 25)</w:t>
-      </w:r>
-      <w:r>
-        <w:t xml:space="preserve"> was defined. This definition was created to </w:t>
-      </w:r>
-      <w:r>
-        <w:t>represent the datetime</w:t>
-      </w:r>
-      <w:r>
-        <w:t xml:space="preserve"> range for a given twitter screen name. Specifically, the initial </w:t>
-      </w:r>
-      <w:proofErr w:type="spellStart"/>
-      <w:r>
-        <w:rPr>
-          <w:rFonts w:ascii="Courier New" w:hAnsi="Courier New" w:cs="Courier New"/>
-        </w:rPr>
-        <w:t>start_date</w:t>
-      </w:r>
-      <w:proofErr w:type="spellEnd"/>
-      <w:r>
-        <w:t xml:space="preserve"> was compared to each tweet for a given user. If a tweet exists with an earlier datetime, this was set as the new </w:t>
-      </w:r>
-      <w:proofErr w:type="spellStart"/>
-      <w:r>
-        <w:rPr>
-          <w:rFonts w:ascii="Courier New" w:hAnsi="Courier New" w:cs="Courier New"/>
-        </w:rPr>
-        <w:t>start_date</w:t>
-      </w:r>
-      <w:proofErr w:type="spellEnd"/>
-      <w:r>
-        <w:t xml:space="preserve">. This type of logic was extended similarly for the </w:t>
-      </w:r>
-      <w:proofErr w:type="spellStart"/>
-      <w:r>
-        <w:rPr>
-          <w:rFonts w:ascii="Courier New" w:hAnsi="Courier New" w:cs="Courier New"/>
-        </w:rPr>
-        <w:t>end_date</w:t>
-      </w:r>
-      <w:proofErr w:type="spellEnd"/>
       <w:r>
         <w:t>. Th</w:t>
       </w:r>
@@ -4137,15 +3988,7 @@
         <w:t xml:space="preserve">maximized value </w:t>
       </w:r>
       <w:r>
-        <w:t xml:space="preserve">allows the functional tweet domain to accurately map to the </w:t>
-      </w:r>
-      <w:proofErr w:type="spellStart"/>
-      <w:r>
-        <w:t>quandl</w:t>
-      </w:r>
-      <w:proofErr w:type="spellEnd"/>
-      <w:r>
-        <w:t xml:space="preserve"> historical range.</w:t>
+        <w:t>allows the functional tweet domain to accurately map to the quandl historical range.</w:t>
       </w:r>
     </w:p>
     <w:p/>
@@ -4154,27 +3997,14 @@
         <w:pStyle w:val="Heading2"/>
       </w:pPr>
       <w:bookmarkStart w:id="4" w:name="_Toc11351522"/>
-      <w:proofErr w:type="spellStart"/>
-      <w:r>
-        <w:t>Quandl</w:t>
-      </w:r>
-      <w:proofErr w:type="spellEnd"/>
-      <w:r>
-        <w:t xml:space="preserve"> API</w:t>
+      <w:r>
+        <w:t>Quandl API</w:t>
       </w:r>
       <w:bookmarkEnd w:id="4"/>
     </w:p>
     <w:p>
       <w:r>
-        <w:t xml:space="preserve">Like the Twitter API, the python </w:t>
-      </w:r>
-      <w:proofErr w:type="spellStart"/>
-      <w:r>
-        <w:t>Quandl</w:t>
-      </w:r>
-      <w:proofErr w:type="spellEnd"/>
-      <w:r>
-        <w:t xml:space="preserve"> API</w:t>
+        <w:t>Like the Twitter API, the python Quandl API</w:t>
       </w:r>
       <w:r>
         <w:rPr>
@@ -4491,23 +4321,7 @@
                 <w:b w:val="0"/>
                 <w:bCs w:val="0"/>
               </w:rPr>
-              <w:t xml:space="preserve"> domain mapping from Twitter API (x) and </w:t>
-            </w:r>
-            <w:proofErr w:type="spellStart"/>
-            <w:r>
-              <w:rPr>
-                <w:b w:val="0"/>
-                <w:bCs w:val="0"/>
-              </w:rPr>
-              <w:t>Quandl</w:t>
-            </w:r>
-            <w:proofErr w:type="spellEnd"/>
-            <w:r>
-              <w:rPr>
-                <w:b w:val="0"/>
-                <w:bCs w:val="0"/>
-              </w:rPr>
-              <w:t xml:space="preserve"> Data f(x)</w:t>
+              <w:t xml:space="preserve"> domain mapping from Twitter API (x) and Quandl Data f(x)</w:t>
             </w:r>
             <w:r>
               <w:rPr>
@@ -4555,25 +4369,21 @@
       <w:r>
         <w:t xml:space="preserve">tweets were aggregated by </w:t>
       </w:r>
-      <w:proofErr w:type="spellStart"/>
       <w:r>
         <w:rPr>
           <w:rFonts w:ascii="Courier New" w:hAnsi="Courier New" w:cs="Courier New"/>
         </w:rPr>
         <w:t>created_at</w:t>
       </w:r>
-      <w:proofErr w:type="spellEnd"/>
       <w:r>
         <w:t xml:space="preserve"> and </w:t>
       </w:r>
-      <w:proofErr w:type="spellStart"/>
       <w:r>
         <w:rPr>
           <w:rFonts w:ascii="Courier New" w:hAnsi="Courier New" w:cs="Courier New"/>
         </w:rPr>
         <w:t>screen_name</w:t>
       </w:r>
-      <w:proofErr w:type="spellEnd"/>
       <w:r>
         <w:t xml:space="preserve">. If an account tweeted multiple times a given day, </w:t>
       </w:r>
@@ -4583,14 +4393,12 @@
       <w:r>
         <w:t xml:space="preserve"> </w:t>
       </w:r>
-      <w:proofErr w:type="spellStart"/>
       <w:r>
         <w:rPr>
           <w:rFonts w:ascii="Courier New" w:hAnsi="Courier New" w:cs="Courier New"/>
         </w:rPr>
         <w:t>full_text</w:t>
       </w:r>
-      <w:proofErr w:type="spellEnd"/>
       <w:r>
         <w:t xml:space="preserve"> </w:t>
       </w:r>
@@ -4630,14 +4438,12 @@
       <w:r>
         <w:t xml:space="preserve"> </w:t>
       </w:r>
-      <w:proofErr w:type="spellStart"/>
       <w:r>
         <w:rPr>
           <w:rFonts w:ascii="Courier New" w:hAnsi="Courier New" w:cs="Courier New"/>
         </w:rPr>
         <w:t>created_at</w:t>
       </w:r>
-      <w:proofErr w:type="spellEnd"/>
       <w:r>
         <w:t xml:space="preserve"> column</w:t>
       </w:r>
@@ -4725,14 +4531,12 @@
       <w:r>
         <w:t xml:space="preserve">If successive (n+1) index is nan, set market values to previous day and concatenate current </w:t>
       </w:r>
-      <w:proofErr w:type="spellStart"/>
       <w:r>
         <w:rPr>
           <w:rFonts w:ascii="Courier New" w:hAnsi="Courier New" w:cs="Courier New"/>
         </w:rPr>
         <w:t>full_text</w:t>
       </w:r>
-      <w:proofErr w:type="spellEnd"/>
       <w:r>
         <w:t xml:space="preserve"> with previous day.</w:t>
       </w:r>
@@ -4746,27 +4550,17 @@
       <w:r>
         <w:t xml:space="preserve">Additionally, if a given day contained an empty string for </w:t>
       </w:r>
-      <w:proofErr w:type="spellStart"/>
       <w:r>
         <w:rPr>
           <w:rFonts w:ascii="Courier New" w:hAnsi="Courier New" w:cs="Courier New"/>
         </w:rPr>
         <w:t>full_text</w:t>
       </w:r>
-      <w:proofErr w:type="spellEnd"/>
       <w:r>
         <w:t>, this instance was dropped</w:t>
       </w:r>
       <w:r>
-        <w:t xml:space="preserve">, and the </w:t>
-      </w:r>
-      <w:proofErr w:type="spellStart"/>
-      <w:r>
-        <w:t>dataframe</w:t>
-      </w:r>
-      <w:proofErr w:type="spellEnd"/>
-      <w:r>
-        <w:t xml:space="preserve"> index was reset.</w:t>
+        <w:t>, and the dataframe index was reset.</w:t>
       </w:r>
     </w:p>
     <w:p/>
@@ -4829,13 +4623,8 @@
       <w:r>
         <w:t xml:space="preserve"> </w:t>
       </w:r>
-      <w:proofErr w:type="spellStart"/>
-      <w:r>
-        <w:t>vader</w:t>
-      </w:r>
-      <w:proofErr w:type="spellEnd"/>
-      <w:r>
-        <w:t xml:space="preserve"> </w:t>
+      <w:r>
+        <w:t xml:space="preserve">vader </w:t>
       </w:r>
       <w:r>
         <w:t>sentiment</w:t>
@@ -4954,7 +4743,6 @@
           <w:szCs w:val="24"/>
         </w:rPr>
       </w:pPr>
-      <w:proofErr w:type="spellStart"/>
       <w:r>
         <w:rPr>
           <w:rFonts w:ascii="Courier New" w:hAnsi="Courier New" w:cs="Courier New"/>
@@ -4964,7 +4752,6 @@
         <w:lastRenderedPageBreak/>
         <w:t>stopwords</w:t>
       </w:r>
-      <w:proofErr w:type="spellEnd"/>
       <w:r>
         <w:rPr>
           <w:sz w:val="24"/>
@@ -5007,7 +4794,6 @@
           <w:szCs w:val="24"/>
         </w:rPr>
       </w:pPr>
-      <w:proofErr w:type="spellStart"/>
       <w:r>
         <w:rPr>
           <w:rFonts w:ascii="Courier New" w:hAnsi="Courier New" w:cs="Courier New"/>
@@ -5016,7 +4802,6 @@
         </w:rPr>
         <w:t>stopwords_topics</w:t>
       </w:r>
-      <w:proofErr w:type="spellEnd"/>
       <w:r>
         <w:rPr>
           <w:sz w:val="24"/>
@@ -5024,7 +4809,6 @@
         </w:rPr>
         <w:t xml:space="preserve">: combined with general </w:t>
       </w:r>
-      <w:proofErr w:type="spellStart"/>
       <w:r>
         <w:rPr>
           <w:rFonts w:ascii="Courier New" w:hAnsi="Courier New" w:cs="Courier New"/>
@@ -5033,7 +4817,6 @@
         </w:rPr>
         <w:t>stopwords</w:t>
       </w:r>
-      <w:proofErr w:type="spellEnd"/>
       <w:r>
         <w:rPr>
           <w:sz w:val="24"/>
@@ -5125,6 +4908,13 @@
           <w:sz w:val="24"/>
           <w:szCs w:val="24"/>
         </w:rPr>
+        <w:t xml:space="preserve">were </w:t>
+      </w:r>
+      <w:r>
+        <w:rPr>
+          <w:sz w:val="24"/>
+          <w:szCs w:val="24"/>
+        </w:rPr>
         <w:t>fed into the twitter API</w:t>
       </w:r>
       <w:r>
@@ -5149,7 +4939,6 @@
         </w:rPr>
         <w:t xml:space="preserve"> the </w:t>
       </w:r>
-      <w:proofErr w:type="spellStart"/>
       <w:r>
         <w:rPr>
           <w:sz w:val="24"/>
@@ -5157,7 +4946,6 @@
         </w:rPr>
         <w:t>Twython</w:t>
       </w:r>
-      <w:proofErr w:type="spellEnd"/>
       <w:r>
         <w:rPr>
           <w:rStyle w:val="FootnoteReference"/>
@@ -5220,7 +5008,355 @@
           <w:sz w:val="24"/>
           <w:szCs w:val="24"/>
         </w:rPr>
-        <w:t xml:space="preserve">as vectorized before applying </w:t>
+        <w:t xml:space="preserve">as </w:t>
+      </w:r>
+      <w:r>
+        <w:rPr>
+          <w:sz w:val="24"/>
+          <w:szCs w:val="24"/>
+        </w:rPr>
+        <w:t>tokenized</w:t>
+      </w:r>
+      <w:r>
+        <w:rPr>
+          <w:rStyle w:val="FootnoteReference"/>
+          <w:sz w:val="24"/>
+          <w:szCs w:val="24"/>
+        </w:rPr>
+        <w:footnoteReference w:id="16"/>
+      </w:r>
+      <w:r>
+        <w:rPr>
+          <w:sz w:val="24"/>
+          <w:szCs w:val="24"/>
+        </w:rPr>
+        <w:t xml:space="preserve"> using CountVectorizer</w:t>
+      </w:r>
+      <w:r>
+        <w:rPr>
+          <w:rStyle w:val="FootnoteReference"/>
+          <w:sz w:val="24"/>
+          <w:szCs w:val="24"/>
+        </w:rPr>
+        <w:footnoteReference w:id="17"/>
+      </w:r>
+      <w:r>
+        <w:rPr>
+          <w:sz w:val="24"/>
+          <w:szCs w:val="24"/>
+        </w:rPr>
+        <w:t xml:space="preserve"> to obtain the term frequency (TF):</w:t>
+      </w:r>
+    </w:p>
+    <w:p>
+      <w:pPr>
+        <w:rPr>
+          <w:sz w:val="24"/>
+          <w:szCs w:val="24"/>
+        </w:rPr>
+      </w:pPr>
+    </w:p>
+    <w:p>
+      <w:pPr>
+        <w:rPr>
+          <w:sz w:val="24"/>
+          <w:szCs w:val="24"/>
+        </w:rPr>
+      </w:pPr>
+      <w:r>
+        <w:rPr>
+          <w:noProof/>
+        </w:rPr>
+        <w:drawing>
+          <wp:inline distT="0" distB="0" distL="0" distR="0" wp14:anchorId="35A3CEEE" wp14:editId="62D947E1">
+            <wp:extent cx="1600200" cy="564502"/>
+            <wp:effectExtent l="0" t="0" r="0" b="7620"/>
+            <wp:docPr id="111" name="Picture 111" descr="Image result for term frequency equation"/>
+            <wp:cNvGraphicFramePr>
+              <a:graphicFrameLocks xmlns:a="http://schemas.openxmlformats.org/drawingml/2006/main" noChangeAspect="1"/>
+            </wp:cNvGraphicFramePr>
+            <a:graphic xmlns:a="http://schemas.openxmlformats.org/drawingml/2006/main">
+              <a:graphicData uri="http://schemas.openxmlformats.org/drawingml/2006/picture">
+                <pic:pic xmlns:pic="http://schemas.openxmlformats.org/drawingml/2006/picture">
+                  <pic:nvPicPr>
+                    <pic:cNvPr id="0" name="Picture 52" descr="Image result for term frequency equation"/>
+                    <pic:cNvPicPr>
+                      <a:picLocks noChangeAspect="1" noChangeArrowheads="1"/>
+                    </pic:cNvPicPr>
+                  </pic:nvPicPr>
+                  <pic:blipFill>
+                    <a:blip r:embed="rId13">
+                      <a:extLst>
+                        <a:ext uri="{28A0092B-C50C-407E-A947-70E740481C1C}">
+                          <a14:useLocalDpi xmlns:a14="http://schemas.microsoft.com/office/drawing/2010/main" val="0"/>
+                        </a:ext>
+                      </a:extLst>
+                    </a:blip>
+                    <a:srcRect/>
+                    <a:stretch>
+                      <a:fillRect/>
+                    </a:stretch>
+                  </pic:blipFill>
+                  <pic:spPr bwMode="auto">
+                    <a:xfrm>
+                      <a:off x="0" y="0"/>
+                      <a:ext cx="1736076" cy="612435"/>
+                    </a:xfrm>
+                    <a:prstGeom prst="rect">
+                      <a:avLst/>
+                    </a:prstGeom>
+                    <a:noFill/>
+                    <a:ln>
+                      <a:noFill/>
+                    </a:ln>
+                  </pic:spPr>
+                </pic:pic>
+              </a:graphicData>
+            </a:graphic>
+          </wp:inline>
+        </w:drawing>
+      </w:r>
+      <w:r>
+        <w:rPr>
+          <w:sz w:val="24"/>
+          <w:szCs w:val="24"/>
+        </w:rPr>
+        <w:tab/>
+      </w:r>
+      <w:r>
+        <w:rPr>
+          <w:sz w:val="24"/>
+          <w:szCs w:val="24"/>
+        </w:rPr>
+        <w:tab/>
+      </w:r>
+      <w:r>
+        <w:rPr>
+          <w:sz w:val="24"/>
+          <w:szCs w:val="24"/>
+        </w:rPr>
+        <w:tab/>
+      </w:r>
+      <w:r>
+        <w:rPr>
+          <w:sz w:val="24"/>
+          <w:szCs w:val="24"/>
+        </w:rPr>
+        <w:tab/>
+      </w:r>
+      <w:r>
+        <w:rPr>
+          <w:sz w:val="24"/>
+          <w:szCs w:val="24"/>
+        </w:rPr>
+        <w:tab/>
+      </w:r>
+      <w:r>
+        <w:rPr>
+          <w:sz w:val="24"/>
+          <w:szCs w:val="24"/>
+        </w:rPr>
+        <w:tab/>
+      </w:r>
+      <w:r>
+        <w:rPr>
+          <w:sz w:val="24"/>
+          <w:szCs w:val="24"/>
+        </w:rPr>
+        <w:tab/>
+      </w:r>
+      <w:r>
+        <w:rPr>
+          <w:sz w:val="24"/>
+          <w:szCs w:val="24"/>
+        </w:rPr>
+        <w:tab/>
+      </w:r>
+      <w:r>
+        <w:rPr>
+          <w:b/>
+          <w:bCs/>
+          <w:sz w:val="24"/>
+          <w:szCs w:val="24"/>
+        </w:rPr>
+        <w:t>(equation 1)</w:t>
+      </w:r>
+    </w:p>
+    <w:p>
+      <w:pPr>
+        <w:rPr>
+          <w:sz w:val="24"/>
+          <w:szCs w:val="24"/>
+        </w:rPr>
+      </w:pPr>
+    </w:p>
+    <w:p>
+      <w:pPr>
+        <w:rPr>
+          <w:sz w:val="24"/>
+          <w:szCs w:val="24"/>
+        </w:rPr>
+      </w:pPr>
+      <w:r>
+        <w:rPr>
+          <w:sz w:val="24"/>
+          <w:szCs w:val="24"/>
+        </w:rPr>
+        <w:t xml:space="preserve">Specifically, </w:t>
+      </w:r>
+      <w:r>
+        <w:rPr>
+          <w:sz w:val="24"/>
+          <w:szCs w:val="24"/>
+        </w:rPr>
+        <w:t>the TF</w:t>
+      </w:r>
+      <w:r>
+        <w:rPr>
+          <w:sz w:val="24"/>
+          <w:szCs w:val="24"/>
+        </w:rPr>
+        <w:t xml:space="preserve"> is the ratio of word occurrences divided by the total number of terms in the given document.  </w:t>
+      </w:r>
+      <w:r>
+        <w:rPr>
+          <w:sz w:val="24"/>
+          <w:szCs w:val="24"/>
+        </w:rPr>
+        <w:t>T</w:t>
+      </w:r>
+      <w:r>
+        <w:rPr>
+          <w:sz w:val="24"/>
+          <w:szCs w:val="24"/>
+        </w:rPr>
+        <w:t xml:space="preserve">he </w:t>
+      </w:r>
+      <w:r>
+        <w:rPr>
+          <w:sz w:val="24"/>
+          <w:szCs w:val="24"/>
+        </w:rPr>
+        <w:t>Latent Dirichlet Allocation</w:t>
+      </w:r>
+      <w:r>
+        <w:rPr>
+          <w:sz w:val="24"/>
+          <w:szCs w:val="24"/>
+        </w:rPr>
+        <w:t xml:space="preserve"> (LDA</w:t>
+      </w:r>
+      <w:r>
+        <w:rPr>
+          <w:sz w:val="24"/>
+          <w:szCs w:val="24"/>
+        </w:rPr>
+        <w:t>)</w:t>
+      </w:r>
+      <w:r>
+        <w:rPr>
+          <w:sz w:val="24"/>
+          <w:szCs w:val="24"/>
+        </w:rPr>
+        <w:t xml:space="preserve">, </w:t>
+      </w:r>
+      <w:r>
+        <w:rPr>
+          <w:sz w:val="24"/>
+          <w:szCs w:val="24"/>
+        </w:rPr>
+        <w:t>utilizes the TF</w:t>
+      </w:r>
+      <w:r>
+        <w:rPr>
+          <w:sz w:val="24"/>
+          <w:szCs w:val="24"/>
+        </w:rPr>
+        <w:t xml:space="preserve"> results</w:t>
+      </w:r>
+      <w:r>
+        <w:rPr>
+          <w:sz w:val="24"/>
+          <w:szCs w:val="24"/>
+        </w:rPr>
+        <w:t xml:space="preserve"> to compute a probabilistic </w:t>
+      </w:r>
+      <w:r>
+        <w:rPr>
+          <w:sz w:val="24"/>
+          <w:szCs w:val="24"/>
+        </w:rPr>
+        <w:t>set of topics</w:t>
+      </w:r>
+      <w:r>
+        <w:rPr>
+          <w:sz w:val="24"/>
+          <w:szCs w:val="24"/>
+        </w:rPr>
+        <w:t>.</w:t>
+      </w:r>
+      <w:r>
+        <w:rPr>
+          <w:sz w:val="24"/>
+          <w:szCs w:val="24"/>
+        </w:rPr>
+        <w:t xml:space="preserve"> </w:t>
+      </w:r>
+      <w:r>
+        <w:rPr>
+          <w:sz w:val="24"/>
+          <w:szCs w:val="24"/>
+        </w:rPr>
+        <w:t xml:space="preserve">While </w:t>
+      </w:r>
+      <w:r>
+        <w:rPr>
+          <w:sz w:val="24"/>
+          <w:szCs w:val="24"/>
+        </w:rPr>
+        <w:t>the number of topics was chosen to be 10</w:t>
+      </w:r>
+      <w:r>
+        <w:rPr>
+          <w:sz w:val="24"/>
+          <w:szCs w:val="24"/>
+        </w:rPr>
+        <w:t xml:space="preserve"> for each financial </w:t>
+      </w:r>
+      <w:r>
+        <w:rPr>
+          <w:sz w:val="24"/>
+          <w:szCs w:val="24"/>
+        </w:rPr>
+        <w:t>analyst</w:t>
+      </w:r>
+      <w:r>
+        <w:rPr>
+          <w:sz w:val="24"/>
+          <w:szCs w:val="24"/>
+        </w:rPr>
+        <w:t xml:space="preserve">, an elbow method could be implemented to dynamically determine an appropriate number of topics.  </w:t>
+      </w:r>
+      <w:r>
+        <w:rPr>
+          <w:sz w:val="24"/>
+          <w:szCs w:val="24"/>
+        </w:rPr>
+        <w:t xml:space="preserve">However, </w:t>
+      </w:r>
+      <w:r>
+        <w:rPr>
+          <w:sz w:val="24"/>
+          <w:szCs w:val="24"/>
+        </w:rPr>
+        <w:t xml:space="preserve">due to limited compute resources and timeline, this is left for future enhancements.  </w:t>
+      </w:r>
+      <w:r>
+        <w:rPr>
+          <w:sz w:val="24"/>
+          <w:szCs w:val="24"/>
+        </w:rPr>
+        <w:t xml:space="preserve">Furthermore, </w:t>
       </w:r>
       <w:r>
         <w:rPr>
@@ -5234,14 +5370,78 @@
           <w:sz w:val="24"/>
           <w:szCs w:val="24"/>
         </w:rPr>
-        <w:t>Latent Dirichlet Allocation</w:t>
-      </w:r>
-      <w:r>
-        <w:rPr>
-          <w:sz w:val="24"/>
-          <w:szCs w:val="24"/>
-        </w:rPr>
-        <w:t xml:space="preserve"> (LDA</w:t>
+        <w:t xml:space="preserve">implemented </w:t>
+      </w:r>
+      <w:r>
+        <w:rPr>
+          <w:sz w:val="24"/>
+          <w:szCs w:val="24"/>
+        </w:rPr>
+        <w:t>codebase</w:t>
+      </w:r>
+      <w:r>
+        <w:rPr>
+          <w:rStyle w:val="FootnoteReference"/>
+          <w:sz w:val="24"/>
+          <w:szCs w:val="24"/>
+        </w:rPr>
+        <w:footnoteReference w:id="18"/>
+      </w:r>
+      <w:r>
+        <w:rPr>
+          <w:sz w:val="24"/>
+          <w:szCs w:val="24"/>
+        </w:rPr>
+        <w:t xml:space="preserve"> provides the ability to</w:t>
+      </w:r>
+      <w:r>
+        <w:rPr>
+          <w:sz w:val="24"/>
+          <w:szCs w:val="24"/>
+        </w:rPr>
+        <w:t xml:space="preserve"> utilize</w:t>
+      </w:r>
+      <w:r>
+        <w:rPr>
+          <w:sz w:val="24"/>
+          <w:szCs w:val="24"/>
+        </w:rPr>
+        <w:t xml:space="preserve"> </w:t>
+      </w:r>
+      <w:r>
+        <w:rPr>
+          <w:sz w:val="24"/>
+          <w:szCs w:val="24"/>
+        </w:rPr>
+        <w:t xml:space="preserve">a </w:t>
+      </w:r>
+      <w:r>
+        <w:rPr>
+          <w:sz w:val="24"/>
+          <w:szCs w:val="24"/>
+        </w:rPr>
+        <w:t>deterministic</w:t>
+      </w:r>
+      <w:r>
+        <w:rPr>
+          <w:sz w:val="24"/>
+          <w:szCs w:val="24"/>
+        </w:rPr>
+        <w:t xml:space="preserve"> </w:t>
+      </w:r>
+      <w:r>
+        <w:rPr>
+          <w:sz w:val="24"/>
+          <w:szCs w:val="24"/>
+        </w:rPr>
+        <w:t>Non-Negative Matrix Factorization</w:t>
+      </w:r>
+      <w:r>
+        <w:rPr>
+          <w:sz w:val="24"/>
+          <w:szCs w:val="24"/>
+        </w:rPr>
+        <w:t xml:space="preserve"> (NMF</w:t>
       </w:r>
       <w:r>
         <w:rPr>
@@ -5255,13 +5455,6 @@
           <w:sz w:val="24"/>
           <w:szCs w:val="24"/>
         </w:rPr>
-        <w:t>, a probabilistic algorithm.</w:t>
-      </w:r>
-      <w:r>
-        <w:rPr>
-          <w:sz w:val="24"/>
-          <w:szCs w:val="24"/>
-        </w:rPr>
         <w:t xml:space="preserve"> </w:t>
       </w:r>
       <w:r>
@@ -5269,51 +5462,80 @@
           <w:sz w:val="24"/>
           <w:szCs w:val="24"/>
         </w:rPr>
-        <w:t>While the codebase provides the ability to</w:t>
-      </w:r>
-      <w:r>
-        <w:rPr>
-          <w:sz w:val="24"/>
-          <w:szCs w:val="24"/>
-        </w:rPr>
-        <w:t xml:space="preserve"> utilize the</w:t>
-      </w:r>
-      <w:r>
-        <w:rPr>
-          <w:sz w:val="24"/>
-          <w:szCs w:val="24"/>
-        </w:rPr>
-        <w:t xml:space="preserve"> </w:t>
-      </w:r>
-      <w:r>
-        <w:rPr>
-          <w:sz w:val="24"/>
-          <w:szCs w:val="24"/>
-        </w:rPr>
-        <w:t>Non-Negative Matrix Factorization</w:t>
-      </w:r>
-      <w:r>
-        <w:rPr>
-          <w:sz w:val="24"/>
-          <w:szCs w:val="24"/>
-        </w:rPr>
-        <w:t xml:space="preserve"> (NMF)</w:t>
-      </w:r>
-      <w:r>
-        <w:rPr>
-          <w:sz w:val="24"/>
-          <w:szCs w:val="24"/>
-        </w:rPr>
-        <w:t xml:space="preserve"> deterministic variant, for simplicity, only the former was implemented</w:t>
-      </w:r>
-      <w:r>
-        <w:rPr>
-          <w:rStyle w:val="FootnoteReference"/>
-          <w:sz w:val="24"/>
-          <w:szCs w:val="24"/>
-        </w:rPr>
-        <w:footnoteReference w:id="16"/>
-      </w:r>
+        <w:t>for</w:t>
+      </w:r>
+      <w:r>
+        <w:rPr>
+          <w:sz w:val="24"/>
+          <w:szCs w:val="24"/>
+        </w:rPr>
+        <w:t xml:space="preserve"> same</w:t>
+      </w:r>
+      <w:r>
+        <w:rPr>
+          <w:sz w:val="24"/>
+          <w:szCs w:val="24"/>
+        </w:rPr>
+        <w:t xml:space="preserve"> topic modeling</w:t>
+      </w:r>
+      <w:r>
+        <w:rPr>
+          <w:sz w:val="24"/>
+          <w:szCs w:val="24"/>
+        </w:rPr>
+        <w:t xml:space="preserve">. </w:t>
+      </w:r>
+      <w:r>
+        <w:rPr>
+          <w:sz w:val="24"/>
+          <w:szCs w:val="24"/>
+        </w:rPr>
+        <w:t xml:space="preserve">While a comparison </w:t>
+      </w:r>
+      <w:r>
+        <w:rPr>
+          <w:sz w:val="24"/>
+          <w:szCs w:val="24"/>
+        </w:rPr>
+        <w:t xml:space="preserve">of </w:t>
+      </w:r>
+      <w:r>
+        <w:rPr>
+          <w:sz w:val="24"/>
+          <w:szCs w:val="24"/>
+        </w:rPr>
+        <w:t>the two approaches</w:t>
+      </w:r>
+      <w:r>
+        <w:rPr>
+          <w:sz w:val="24"/>
+          <w:szCs w:val="24"/>
+        </w:rPr>
+        <w:t xml:space="preserve"> could be</w:t>
+      </w:r>
+      <w:r>
+        <w:rPr>
+          <w:sz w:val="24"/>
+          <w:szCs w:val="24"/>
+        </w:rPr>
+        <w:t xml:space="preserve"> analyzed</w:t>
+      </w:r>
+      <w:r>
+        <w:rPr>
+          <w:sz w:val="24"/>
+          <w:szCs w:val="24"/>
+        </w:rPr>
+        <w:t xml:space="preserve">, </w:t>
+      </w:r>
+      <w:r>
+        <w:rPr>
+          <w:sz w:val="24"/>
+          <w:szCs w:val="24"/>
+        </w:rPr>
+        <w:t>the benefits did not seem to outweigh additional computing</w:t>
+      </w:r>
+      <w:bookmarkStart w:id="9" w:name="_GoBack"/>
+      <w:bookmarkEnd w:id="9"/>
       <w:r>
         <w:rPr>
           <w:sz w:val="24"/>
@@ -5347,6 +5569,7 @@
               <w:rPr>
                 <w:noProof/>
               </w:rPr>
+              <w:lastRenderedPageBreak/>
               <w:drawing>
                 <wp:inline distT="0" distB="0" distL="0" distR="0" wp14:anchorId="4008E0AB" wp14:editId="4124F281">
                   <wp:extent cx="2933700" cy="2200275"/>
@@ -5365,7 +5588,7 @@
                           </pic:cNvPicPr>
                         </pic:nvPicPr>
                         <pic:blipFill>
-                          <a:blip r:embed="rId13" cstate="print">
+                          <a:blip r:embed="rId14" cstate="print">
                             <a:extLst>
                               <a:ext uri="{28A0092B-C50C-407E-A947-70E740481C1C}">
                                 <a14:useLocalDpi xmlns:a14="http://schemas.microsoft.com/office/drawing/2010/main" val="0"/>
@@ -5429,7 +5652,7 @@
                           </pic:cNvPicPr>
                         </pic:nvPicPr>
                         <pic:blipFill>
-                          <a:blip r:embed="rId14" cstate="print">
+                          <a:blip r:embed="rId15" cstate="print">
                             <a:extLst>
                               <a:ext uri="{28A0092B-C50C-407E-A947-70E740481C1C}">
                                 <a14:useLocalDpi xmlns:a14="http://schemas.microsoft.com/office/drawing/2010/main" val="0"/>
@@ -5500,23 +5723,7 @@
                 <w:b w:val="0"/>
                 <w:bCs w:val="0"/>
               </w:rPr>
-              <w:t xml:space="preserve"> for </w:t>
-            </w:r>
-            <w:proofErr w:type="spellStart"/>
-            <w:r>
-              <w:rPr>
-                <w:b w:val="0"/>
-                <w:bCs w:val="0"/>
-              </w:rPr>
-              <w:t>JimCramer</w:t>
-            </w:r>
-            <w:proofErr w:type="spellEnd"/>
-            <w:r>
-              <w:rPr>
-                <w:b w:val="0"/>
-                <w:bCs w:val="0"/>
-              </w:rPr>
-              <w:t>.</w:t>
+              <w:t xml:space="preserve"> for JimCramer.</w:t>
             </w:r>
           </w:p>
         </w:tc>
@@ -5553,13 +5760,8 @@
               <w:t xml:space="preserve"> </w:t>
             </w:r>
             <w:r>
-              <w:t xml:space="preserve">LDA for </w:t>
-            </w:r>
-            <w:proofErr w:type="spellStart"/>
-            <w:r>
-              <w:t>JimCramer</w:t>
-            </w:r>
-            <w:proofErr w:type="spellEnd"/>
+              <w:t>LDA for JimCramer</w:t>
+            </w:r>
             <w:r>
               <w:t>.</w:t>
             </w:r>
@@ -5592,7 +5794,6 @@
               <w:rPr>
                 <w:noProof/>
               </w:rPr>
-              <w:lastRenderedPageBreak/>
               <w:drawing>
                 <wp:inline distT="0" distB="0" distL="0" distR="0" wp14:anchorId="7F6A8D01" wp14:editId="35B04AD0">
                   <wp:extent cx="2828925" cy="2121694"/>
@@ -5611,7 +5812,7 @@
                           </pic:cNvPicPr>
                         </pic:nvPicPr>
                         <pic:blipFill>
-                          <a:blip r:embed="rId15" cstate="print">
+                          <a:blip r:embed="rId16" cstate="print">
                             <a:extLst>
                               <a:ext uri="{28A0092B-C50C-407E-A947-70E740481C1C}">
                                 <a14:useLocalDpi xmlns:a14="http://schemas.microsoft.com/office/drawing/2010/main" val="0"/>
@@ -5675,7 +5876,7 @@
                           </pic:cNvPicPr>
                         </pic:nvPicPr>
                         <pic:blipFill>
-                          <a:blip r:embed="rId16" cstate="print">
+                          <a:blip r:embed="rId17" cstate="print">
                             <a:extLst>
                               <a:ext uri="{28A0092B-C50C-407E-A947-70E740481C1C}">
                                 <a14:useLocalDpi xmlns:a14="http://schemas.microsoft.com/office/drawing/2010/main" val="0"/>
@@ -5733,23 +5934,7 @@
                 <w:b w:val="0"/>
                 <w:bCs w:val="0"/>
               </w:rPr>
-              <w:t xml:space="preserve">word cloud for </w:t>
-            </w:r>
-            <w:proofErr w:type="spellStart"/>
-            <w:r>
-              <w:rPr>
-                <w:b w:val="0"/>
-                <w:bCs w:val="0"/>
-              </w:rPr>
-              <w:t>LizAnnSonders</w:t>
-            </w:r>
-            <w:proofErr w:type="spellEnd"/>
-            <w:r>
-              <w:rPr>
-                <w:b w:val="0"/>
-                <w:bCs w:val="0"/>
-              </w:rPr>
-              <w:t>.</w:t>
+              <w:t>word cloud for LizAnnSonders.</w:t>
             </w:r>
           </w:p>
         </w:tc>
@@ -5769,15 +5954,7 @@
               <w:t>Figure 3:</w:t>
             </w:r>
             <w:r>
-              <w:t xml:space="preserve"> word cloud for </w:t>
-            </w:r>
-            <w:proofErr w:type="spellStart"/>
-            <w:r>
-              <w:t>LizAnnSonders</w:t>
-            </w:r>
-            <w:proofErr w:type="spellEnd"/>
-            <w:r>
-              <w:t>.</w:t>
+              <w:t xml:space="preserve"> word cloud for LizAnnSonders.</w:t>
             </w:r>
           </w:p>
         </w:tc>
@@ -5826,7 +6003,7 @@
                           </pic:cNvPicPr>
                         </pic:nvPicPr>
                         <pic:blipFill>
-                          <a:blip r:embed="rId17" cstate="print">
+                          <a:blip r:embed="rId18" cstate="print">
                             <a:extLst>
                               <a:ext uri="{28A0092B-C50C-407E-A947-70E740481C1C}">
                                 <a14:useLocalDpi xmlns:a14="http://schemas.microsoft.com/office/drawing/2010/main" val="0"/>
@@ -5889,7 +6066,7 @@
                           </pic:cNvPicPr>
                         </pic:nvPicPr>
                         <pic:blipFill>
-                          <a:blip r:embed="rId18" cstate="print">
+                          <a:blip r:embed="rId19" cstate="print">
                             <a:extLst>
                               <a:ext uri="{28A0092B-C50C-407E-A947-70E740481C1C}">
                                 <a14:useLocalDpi xmlns:a14="http://schemas.microsoft.com/office/drawing/2010/main" val="0"/>
@@ -5947,23 +6124,7 @@
                 <w:b w:val="0"/>
                 <w:bCs w:val="0"/>
               </w:rPr>
-              <w:t xml:space="preserve">word cloud for </w:t>
-            </w:r>
-            <w:proofErr w:type="spellStart"/>
-            <w:r>
-              <w:rPr>
-                <w:b w:val="0"/>
-                <w:bCs w:val="0"/>
-              </w:rPr>
-              <w:t>ReformedBroker</w:t>
-            </w:r>
-            <w:proofErr w:type="spellEnd"/>
-            <w:r>
-              <w:rPr>
-                <w:b w:val="0"/>
-                <w:bCs w:val="0"/>
-              </w:rPr>
-              <w:t>.</w:t>
+              <w:t>word cloud for ReformedBroker.</w:t>
             </w:r>
           </w:p>
         </w:tc>
@@ -6000,13 +6161,8 @@
               <w:t xml:space="preserve"> word cloud for</w:t>
             </w:r>
             <w:r>
-              <w:t xml:space="preserve"> </w:t>
-            </w:r>
-            <w:proofErr w:type="spellStart"/>
-            <w:r>
-              <w:t>ReformedBroker</w:t>
-            </w:r>
-            <w:proofErr w:type="spellEnd"/>
+              <w:t xml:space="preserve"> ReformedBroker</w:t>
+            </w:r>
             <w:r>
               <w:t>.</w:t>
             </w:r>
@@ -6042,6 +6198,7 @@
               <w:rPr>
                 <w:noProof/>
               </w:rPr>
+              <w:lastRenderedPageBreak/>
               <w:drawing>
                 <wp:inline distT="0" distB="0" distL="0" distR="0" wp14:anchorId="4771FAC9" wp14:editId="181F89FC">
                   <wp:extent cx="2790825" cy="2093119"/>
@@ -6060,7 +6217,7 @@
                           </pic:cNvPicPr>
                         </pic:nvPicPr>
                         <pic:blipFill>
-                          <a:blip r:embed="rId19" cstate="print">
+                          <a:blip r:embed="rId20" cstate="print">
                             <a:extLst>
                               <a:ext uri="{28A0092B-C50C-407E-A947-70E740481C1C}">
                                 <a14:useLocalDpi xmlns:a14="http://schemas.microsoft.com/office/drawing/2010/main" val="0"/>
@@ -6123,7 +6280,7 @@
                           </pic:cNvPicPr>
                         </pic:nvPicPr>
                         <pic:blipFill>
-                          <a:blip r:embed="rId20" cstate="print">
+                          <a:blip r:embed="rId21" cstate="print">
                             <a:extLst>
                               <a:ext uri="{28A0092B-C50C-407E-A947-70E740481C1C}">
                                 <a14:useLocalDpi xmlns:a14="http://schemas.microsoft.com/office/drawing/2010/main" val="0"/>
@@ -6189,7 +6346,6 @@
               </w:rPr>
               <w:t xml:space="preserve">LDA for </w:t>
             </w:r>
-            <w:proofErr w:type="spellStart"/>
             <w:r>
               <w:rPr>
                 <w:b w:val="0"/>
@@ -6197,7 +6353,6 @@
               </w:rPr>
               <w:t>SJosephBurns</w:t>
             </w:r>
-            <w:proofErr w:type="spellEnd"/>
             <w:r>
               <w:rPr>
                 <w:b w:val="0"/>
@@ -6239,11 +6394,9 @@
             <w:r>
               <w:t xml:space="preserve"> LDA for </w:t>
             </w:r>
-            <w:proofErr w:type="spellStart"/>
             <w:r>
               <w:t>SJosephBurns</w:t>
             </w:r>
-            <w:proofErr w:type="spellEnd"/>
             <w:r>
               <w:t>.</w:t>
             </w:r>
@@ -6276,7 +6429,6 @@
               <w:rPr>
                 <w:noProof/>
               </w:rPr>
-              <w:lastRenderedPageBreak/>
               <w:drawing>
                 <wp:inline distT="0" distB="0" distL="0" distR="0" wp14:anchorId="3009F2D0" wp14:editId="471CEF3A">
                   <wp:extent cx="2806700" cy="2105025"/>
@@ -6295,7 +6447,7 @@
                           </pic:cNvPicPr>
                         </pic:nvPicPr>
                         <pic:blipFill>
-                          <a:blip r:embed="rId21" cstate="print">
+                          <a:blip r:embed="rId22" cstate="print">
                             <a:extLst>
                               <a:ext uri="{28A0092B-C50C-407E-A947-70E740481C1C}">
                                 <a14:useLocalDpi xmlns:a14="http://schemas.microsoft.com/office/drawing/2010/main" val="0"/>
@@ -6358,7 +6510,7 @@
                           </pic:cNvPicPr>
                         </pic:nvPicPr>
                         <pic:blipFill>
-                          <a:blip r:embed="rId22" cstate="print">
+                          <a:blip r:embed="rId23" cstate="print">
                             <a:extLst>
                               <a:ext uri="{28A0092B-C50C-407E-A947-70E740481C1C}">
                                 <a14:useLocalDpi xmlns:a14="http://schemas.microsoft.com/office/drawing/2010/main" val="0"/>
@@ -6424,7 +6576,6 @@
               </w:rPr>
               <w:t xml:space="preserve">LDA for </w:t>
             </w:r>
-            <w:proofErr w:type="spellStart"/>
             <w:r>
               <w:rPr>
                 <w:b w:val="0"/>
@@ -6432,7 +6583,6 @@
               </w:rPr>
               <w:t>TheStalwart</w:t>
             </w:r>
-            <w:proofErr w:type="spellEnd"/>
             <w:r>
               <w:rPr>
                 <w:b w:val="0"/>
@@ -6474,11 +6624,9 @@
             <w:r>
               <w:t xml:space="preserve"> LDA for </w:t>
             </w:r>
-            <w:proofErr w:type="spellStart"/>
             <w:r>
               <w:t>TheStalwart</w:t>
             </w:r>
-            <w:proofErr w:type="spellEnd"/>
             <w:r>
               <w:t>.</w:t>
             </w:r>
@@ -6491,11 +6639,11 @@
       <w:pPr>
         <w:pStyle w:val="Heading2"/>
       </w:pPr>
-      <w:bookmarkStart w:id="9" w:name="_Toc11351526"/>
+      <w:bookmarkStart w:id="10" w:name="_Toc11351526"/>
       <w:r>
         <w:t>Sentiment Analysis</w:t>
       </w:r>
-      <w:bookmarkEnd w:id="9"/>
+      <w:bookmarkEnd w:id="10"/>
     </w:p>
     <w:p>
       <w:pPr>
@@ -6557,7 +6705,7 @@
                           </pic:cNvPicPr>
                         </pic:nvPicPr>
                         <pic:blipFill>
-                          <a:blip r:embed="rId23">
+                          <a:blip r:embed="rId24">
                             <a:extLst>
                               <a:ext uri="{28A0092B-C50C-407E-A947-70E740481C1C}">
                                 <a14:useLocalDpi xmlns:a14="http://schemas.microsoft.com/office/drawing/2010/main" val="0"/>
@@ -6620,7 +6768,7 @@
                           </pic:cNvPicPr>
                         </pic:nvPicPr>
                         <pic:blipFill>
-                          <a:blip r:embed="rId24">
+                          <a:blip r:embed="rId25">
                             <a:extLst>
                               <a:ext uri="{28A0092B-C50C-407E-A947-70E740481C1C}">
                                 <a14:useLocalDpi xmlns:a14="http://schemas.microsoft.com/office/drawing/2010/main" val="0"/>
@@ -6671,6 +6819,7 @@
               </w:rPr>
             </w:pPr>
             <w:r>
+              <w:lastRenderedPageBreak/>
               <w:t xml:space="preserve">Figure </w:t>
             </w:r>
             <w:r>
@@ -6691,23 +6840,7 @@
                 <w:b w:val="0"/>
                 <w:bCs w:val="0"/>
               </w:rPr>
-              <w:t xml:space="preserve"> </w:t>
-            </w:r>
-            <w:proofErr w:type="spellStart"/>
-            <w:r>
-              <w:rPr>
-                <w:b w:val="0"/>
-                <w:bCs w:val="0"/>
-              </w:rPr>
-              <w:t>JimCramer</w:t>
-            </w:r>
-            <w:proofErr w:type="spellEnd"/>
-            <w:r>
-              <w:rPr>
-                <w:b w:val="0"/>
-                <w:bCs w:val="0"/>
-              </w:rPr>
-              <w:t>.</w:t>
+              <w:t xml:space="preserve"> JimCramer.</w:t>
             </w:r>
           </w:p>
         </w:tc>
@@ -6744,26 +6877,10 @@
               <w:t xml:space="preserve"> </w:t>
             </w:r>
             <w:r>
-              <w:t xml:space="preserve">overall </w:t>
-            </w:r>
-            <w:proofErr w:type="spellStart"/>
-            <w:r>
-              <w:t>lda</w:t>
-            </w:r>
-            <w:proofErr w:type="spellEnd"/>
-            <w:r>
-              <w:t xml:space="preserve"> sentiment for</w:t>
-            </w:r>
-            <w:r>
-              <w:t xml:space="preserve"> </w:t>
-            </w:r>
-            <w:proofErr w:type="spellStart"/>
-            <w:r>
-              <w:t>JimCramer</w:t>
-            </w:r>
-            <w:proofErr w:type="spellEnd"/>
-            <w:r>
-              <w:t>.</w:t>
+              <w:t>overall lda sentiment for</w:t>
+            </w:r>
+            <w:r>
+              <w:t xml:space="preserve"> JimCramer.</w:t>
             </w:r>
           </w:p>
         </w:tc>
@@ -6820,7 +6937,7 @@
                           </pic:cNvPicPr>
                         </pic:nvPicPr>
                         <pic:blipFill>
-                          <a:blip r:embed="rId25">
+                          <a:blip r:embed="rId26">
                             <a:extLst>
                               <a:ext uri="{28A0092B-C50C-407E-A947-70E740481C1C}">
                                 <a14:useLocalDpi xmlns:a14="http://schemas.microsoft.com/office/drawing/2010/main" val="0"/>
@@ -6884,7 +7001,7 @@
                           </pic:cNvPicPr>
                         </pic:nvPicPr>
                         <pic:blipFill>
-                          <a:blip r:embed="rId26">
+                          <a:blip r:embed="rId27">
                             <a:extLst>
                               <a:ext uri="{28A0092B-C50C-407E-A947-70E740481C1C}">
                                 <a14:useLocalDpi xmlns:a14="http://schemas.microsoft.com/office/drawing/2010/main" val="0"/>
@@ -6917,8 +7034,6 @@
             </w:r>
           </w:p>
         </w:tc>
-        <w:bookmarkStart w:id="10" w:name="_GoBack"/>
-        <w:bookmarkEnd w:id="10"/>
       </w:tr>
       <w:tr>
         <w:trPr>
@@ -6937,7 +7052,6 @@
               </w:rPr>
             </w:pPr>
             <w:r>
-              <w:lastRenderedPageBreak/>
               <w:t>Figure 1</w:t>
             </w:r>
             <w:r>
@@ -6953,7 +7067,6 @@
               </w:rPr>
               <w:t xml:space="preserve">overall sentiment for </w:t>
             </w:r>
-            <w:proofErr w:type="spellStart"/>
             <w:r>
               <w:rPr>
                 <w:b w:val="0"/>
@@ -6961,7 +7074,6 @@
               </w:rPr>
               <w:t>LizAnnSonders</w:t>
             </w:r>
-            <w:proofErr w:type="spellEnd"/>
             <w:r>
               <w:rPr>
                 <w:b w:val="0"/>
@@ -7008,21 +7120,11 @@
               <w:t>:</w:t>
             </w:r>
             <w:r>
-              <w:t xml:space="preserve"> overall </w:t>
-            </w:r>
-            <w:proofErr w:type="spellStart"/>
-            <w:r>
-              <w:t>lda</w:t>
-            </w:r>
-            <w:proofErr w:type="spellEnd"/>
-            <w:r>
-              <w:t xml:space="preserve"> sentiment for </w:t>
-            </w:r>
-            <w:proofErr w:type="spellStart"/>
+              <w:t xml:space="preserve"> overall lda sentiment for </w:t>
+            </w:r>
             <w:r>
               <w:t>LizAnnSonders</w:t>
             </w:r>
-            <w:proofErr w:type="spellEnd"/>
             <w:r>
               <w:t>.</w:t>
             </w:r>
@@ -7081,7 +7183,7 @@
                           </pic:cNvPicPr>
                         </pic:nvPicPr>
                         <pic:blipFill>
-                          <a:blip r:embed="rId27">
+                          <a:blip r:embed="rId28">
                             <a:extLst>
                               <a:ext uri="{28A0092B-C50C-407E-A947-70E740481C1C}">
                                 <a14:useLocalDpi xmlns:a14="http://schemas.microsoft.com/office/drawing/2010/main" val="0"/>
@@ -7144,7 +7246,7 @@
                           </pic:cNvPicPr>
                         </pic:nvPicPr>
                         <pic:blipFill>
-                          <a:blip r:embed="rId28">
+                          <a:blip r:embed="rId29">
                             <a:extLst>
                               <a:ext uri="{28A0092B-C50C-407E-A947-70E740481C1C}">
                                 <a14:useLocalDpi xmlns:a14="http://schemas.microsoft.com/office/drawing/2010/main" val="0"/>
@@ -7210,7 +7312,6 @@
               </w:rPr>
               <w:t xml:space="preserve">overall sentiment for </w:t>
             </w:r>
-            <w:proofErr w:type="spellStart"/>
             <w:r>
               <w:rPr>
                 <w:b w:val="0"/>
@@ -7218,7 +7319,6 @@
               </w:rPr>
               <w:t>ReformedBroker</w:t>
             </w:r>
-            <w:proofErr w:type="spellEnd"/>
             <w:r>
               <w:rPr>
                 <w:b w:val="0"/>
@@ -7265,21 +7365,11 @@
               <w:t>:</w:t>
             </w:r>
             <w:r>
-              <w:t xml:space="preserve"> overall </w:t>
-            </w:r>
-            <w:proofErr w:type="spellStart"/>
-            <w:r>
-              <w:t>lda</w:t>
-            </w:r>
-            <w:proofErr w:type="spellEnd"/>
-            <w:r>
-              <w:t xml:space="preserve"> sentiment for </w:t>
-            </w:r>
-            <w:proofErr w:type="spellStart"/>
+              <w:t xml:space="preserve"> overall lda sentiment for </w:t>
+            </w:r>
             <w:r>
               <w:t>LizAnnSonders</w:t>
             </w:r>
-            <w:proofErr w:type="spellEnd"/>
             <w:r>
               <w:t>.</w:t>
             </w:r>
@@ -7320,6 +7410,7 @@
               <w:rPr>
                 <w:noProof/>
               </w:rPr>
+              <w:lastRenderedPageBreak/>
               <w:drawing>
                 <wp:inline distT="0" distB="0" distL="0" distR="0" wp14:anchorId="4D9556D0" wp14:editId="0AC73F80">
                   <wp:extent cx="2854401" cy="2143125"/>
@@ -7338,7 +7429,7 @@
                           </pic:cNvPicPr>
                         </pic:nvPicPr>
                         <pic:blipFill>
-                          <a:blip r:embed="rId29">
+                          <a:blip r:embed="rId30">
                             <a:extLst>
                               <a:ext uri="{28A0092B-C50C-407E-A947-70E740481C1C}">
                                 <a14:useLocalDpi xmlns:a14="http://schemas.microsoft.com/office/drawing/2010/main" val="0"/>
@@ -7401,7 +7492,7 @@
                           </pic:cNvPicPr>
                         </pic:nvPicPr>
                         <pic:blipFill>
-                          <a:blip r:embed="rId30">
+                          <a:blip r:embed="rId31">
                             <a:extLst>
                               <a:ext uri="{28A0092B-C50C-407E-A947-70E740481C1C}">
                                 <a14:useLocalDpi xmlns:a14="http://schemas.microsoft.com/office/drawing/2010/main" val="0"/>
@@ -7467,7 +7558,6 @@
               </w:rPr>
               <w:t xml:space="preserve">overall sentiment for </w:t>
             </w:r>
-            <w:proofErr w:type="spellStart"/>
             <w:r>
               <w:rPr>
                 <w:b w:val="0"/>
@@ -7475,7 +7565,6 @@
               </w:rPr>
               <w:t>SJosephBurns</w:t>
             </w:r>
-            <w:proofErr w:type="spellEnd"/>
             <w:r>
               <w:rPr>
                 <w:b w:val="0"/>
@@ -7522,21 +7611,11 @@
               <w:t>:</w:t>
             </w:r>
             <w:r>
-              <w:t xml:space="preserve"> overall </w:t>
-            </w:r>
-            <w:proofErr w:type="spellStart"/>
-            <w:r>
-              <w:t>lda</w:t>
-            </w:r>
-            <w:proofErr w:type="spellEnd"/>
-            <w:r>
-              <w:t xml:space="preserve"> sentiment for </w:t>
-            </w:r>
-            <w:proofErr w:type="spellStart"/>
+              <w:t xml:space="preserve"> overall lda sentiment for </w:t>
+            </w:r>
             <w:r>
               <w:t>SJosephBurns</w:t>
             </w:r>
-            <w:proofErr w:type="spellEnd"/>
             <w:r>
               <w:t>.</w:t>
             </w:r>
@@ -7577,7 +7656,6 @@
               <w:rPr>
                 <w:noProof/>
               </w:rPr>
-              <w:lastRenderedPageBreak/>
               <w:drawing>
                 <wp:inline distT="0" distB="0" distL="0" distR="0" wp14:anchorId="6641EF83" wp14:editId="62FF1CC7">
                   <wp:extent cx="2828925" cy="2123997"/>
@@ -7596,7 +7674,7 @@
                           </pic:cNvPicPr>
                         </pic:nvPicPr>
                         <pic:blipFill>
-                          <a:blip r:embed="rId31">
+                          <a:blip r:embed="rId32">
                             <a:extLst>
                               <a:ext uri="{28A0092B-C50C-407E-A947-70E740481C1C}">
                                 <a14:useLocalDpi xmlns:a14="http://schemas.microsoft.com/office/drawing/2010/main" val="0"/>
@@ -7659,7 +7737,7 @@
                           </pic:cNvPicPr>
                         </pic:nvPicPr>
                         <pic:blipFill>
-                          <a:blip r:embed="rId32">
+                          <a:blip r:embed="rId33">
                             <a:extLst>
                               <a:ext uri="{28A0092B-C50C-407E-A947-70E740481C1C}">
                                 <a14:useLocalDpi xmlns:a14="http://schemas.microsoft.com/office/drawing/2010/main" val="0"/>
@@ -7725,7 +7803,6 @@
               </w:rPr>
               <w:t xml:space="preserve">overall sentiment for </w:t>
             </w:r>
-            <w:proofErr w:type="spellStart"/>
             <w:r>
               <w:rPr>
                 <w:b w:val="0"/>
@@ -7733,7 +7810,6 @@
               </w:rPr>
               <w:t>TheStalwart</w:t>
             </w:r>
-            <w:proofErr w:type="spellEnd"/>
             <w:r>
               <w:rPr>
                 <w:b w:val="0"/>
@@ -7780,21 +7856,11 @@
               <w:t>:</w:t>
             </w:r>
             <w:r>
-              <w:t xml:space="preserve"> overall </w:t>
-            </w:r>
-            <w:proofErr w:type="spellStart"/>
-            <w:r>
-              <w:t>lda</w:t>
-            </w:r>
-            <w:proofErr w:type="spellEnd"/>
-            <w:r>
-              <w:t xml:space="preserve"> sentiment for </w:t>
-            </w:r>
-            <w:proofErr w:type="spellStart"/>
+              <w:t xml:space="preserve"> overall lda sentiment for </w:t>
+            </w:r>
             <w:r>
               <w:t>TheStalwart</w:t>
             </w:r>
-            <w:proofErr w:type="spellEnd"/>
             <w:r>
               <w:t>.</w:t>
             </w:r>
@@ -7926,6 +7992,7 @@
       </w:pPr>
       <w:bookmarkStart w:id="15" w:name="_Toc11351534"/>
       <w:r>
+        <w:lastRenderedPageBreak/>
         <w:t>Conclusion</w:t>
       </w:r>
       <w:r>
@@ -8415,7 +8482,61 @@
       <w:r>
         <w:t xml:space="preserve"> </w:t>
       </w:r>
-      <w:hyperlink r:id="rId16" w:history="1">
+      <w:hyperlink r:id="rId16" w:anchor="L110-L117" w:history="1">
+        <w:r>
+          <w:rPr>
+            <w:rStyle w:val="Hyperlink"/>
+          </w:rPr>
+          <w:t>https://github.com/jeff1evesque/ist-736/blob/master/brain/algorithm/topic_model.py#L110-L117</w:t>
+        </w:r>
+      </w:hyperlink>
+    </w:p>
+  </w:footnote>
+  <w:footnote w:id="17">
+    <w:p>
+      <w:pPr>
+        <w:pStyle w:val="FootnoteText"/>
+        <w:rPr>
+          <w:lang w:val="en-CA"/>
+        </w:rPr>
+      </w:pPr>
+      <w:r>
+        <w:rPr>
+          <w:rStyle w:val="FootnoteReference"/>
+        </w:rPr>
+        <w:footnoteRef/>
+      </w:r>
+      <w:r>
+        <w:t xml:space="preserve"> </w:t>
+      </w:r>
+      <w:hyperlink r:id="rId17" w:history="1">
+        <w:r>
+          <w:rPr>
+            <w:rStyle w:val="Hyperlink"/>
+          </w:rPr>
+          <w:t>https://scikit-learn.org/stable/modules/generated/sklearn.feature_extraction.text.CountVectorizer.html</w:t>
+        </w:r>
+      </w:hyperlink>
+    </w:p>
+  </w:footnote>
+  <w:footnote w:id="18">
+    <w:p>
+      <w:pPr>
+        <w:pStyle w:val="FootnoteText"/>
+        <w:rPr>
+          <w:lang w:val="en-CA"/>
+        </w:rPr>
+      </w:pPr>
+      <w:r>
+        <w:rPr>
+          <w:rStyle w:val="FootnoteReference"/>
+        </w:rPr>
+        <w:footnoteRef/>
+      </w:r>
+      <w:r>
+        <w:t xml:space="preserve"> </w:t>
+      </w:r>
+      <w:hyperlink r:id="rId18" w:history="1">
         <w:r>
           <w:rPr>
             <w:rStyle w:val="Hyperlink"/>
@@ -11756,7 +11877,7 @@
 </file>
 
 <file path=customXml/itemProps2.xml><?xml version="1.0" encoding="utf-8"?>
-<ds:datastoreItem xmlns:ds="http://schemas.openxmlformats.org/officeDocument/2006/customXml" ds:itemID="{59BD54EF-F9A1-4C49-AA3A-B54742130272}">
+<ds:datastoreItem xmlns:ds="http://schemas.openxmlformats.org/officeDocument/2006/customXml" ds:itemID="{59591A0D-9EDC-40E8-9682-75068725E705}">
   <ds:schemaRefs>
     <ds:schemaRef ds:uri="http://schemas.openxmlformats.org/officeDocument/2006/bibliography"/>
   </ds:schemaRefs>

</xml_diff>

<commit_message>
#79: write-up.docx, update 'topic model' section
</commit_message>
<xml_diff>
--- a/write-up.docx
+++ b/write-up.docx
@@ -5216,8 +5216,89 @@
           <w:sz w:val="24"/>
           <w:szCs w:val="24"/>
         </w:rPr>
-        <w:t xml:space="preserve"> is the ratio of word occurrences divided by the total number of terms in the given document.  </w:t>
-      </w:r>
+        <w:t xml:space="preserve"> is the ratio of word occurrences divided by the total number of terms in the given document</w:t>
+      </w:r>
+      <w:r>
+        <w:rPr>
+          <w:sz w:val="24"/>
+          <w:szCs w:val="24"/>
+        </w:rPr>
+        <w:t>, inputted into</w:t>
+      </w:r>
+      <w:r>
+        <w:rPr>
+          <w:sz w:val="24"/>
+          <w:szCs w:val="24"/>
+        </w:rPr>
+        <w:t xml:space="preserve"> the </w:t>
+      </w:r>
+      <w:r>
+        <w:rPr>
+          <w:rFonts w:ascii="Courier New" w:hAnsi="Courier New" w:cs="Courier New"/>
+          <w:sz w:val="24"/>
+          <w:szCs w:val="24"/>
+        </w:rPr>
+        <w:t>LatentDirichletAllocation</w:t>
+      </w:r>
+      <w:r>
+        <w:rPr>
+          <w:rStyle w:val="FootnoteReference"/>
+          <w:sz w:val="24"/>
+          <w:szCs w:val="24"/>
+        </w:rPr>
+        <w:footnoteReference w:id="18"/>
+      </w:r>
+      <w:r>
+        <w:rPr>
+          <w:sz w:val="24"/>
+          <w:szCs w:val="24"/>
+        </w:rPr>
+        <w:t xml:space="preserve"> method</w:t>
+      </w:r>
+      <w:r>
+        <w:rPr>
+          <w:sz w:val="24"/>
+          <w:szCs w:val="24"/>
+        </w:rPr>
+        <w:t>.</w:t>
+      </w:r>
+    </w:p>
+    <w:p>
+      <w:pPr>
+        <w:rPr>
+          <w:sz w:val="24"/>
+          <w:szCs w:val="24"/>
+        </w:rPr>
+      </w:pPr>
+    </w:p>
+    <w:p>
+      <w:pPr>
+        <w:pStyle w:val="Heading3"/>
+      </w:pPr>
+      <w:r>
+        <w:t>Latent</w:t>
+      </w:r>
+      <w:r>
+        <w:t xml:space="preserve"> </w:t>
+      </w:r>
+      <w:r>
+        <w:t>Dirichlet</w:t>
+      </w:r>
+      <w:r>
+        <w:t xml:space="preserve"> </w:t>
+      </w:r>
+      <w:r>
+        <w:t>Allocation</w:t>
+      </w:r>
+    </w:p>
+    <w:p/>
+    <w:p>
+      <w:pPr>
+        <w:rPr>
+          <w:sz w:val="24"/>
+          <w:szCs w:val="24"/>
+        </w:rPr>
+      </w:pPr>
       <w:r>
         <w:rPr>
           <w:sz w:val="24"/>
@@ -5230,7 +5311,817 @@
           <w:sz w:val="24"/>
           <w:szCs w:val="24"/>
         </w:rPr>
-        <w:t xml:space="preserve">he </w:t>
+        <w:t>he implemented codebase</w:t>
+      </w:r>
+      <w:r>
+        <w:rPr>
+          <w:rStyle w:val="FootnoteReference"/>
+          <w:sz w:val="24"/>
+          <w:szCs w:val="24"/>
+        </w:rPr>
+        <w:footnoteReference w:id="19"/>
+      </w:r>
+      <w:r>
+        <w:rPr>
+          <w:sz w:val="24"/>
+          <w:szCs w:val="24"/>
+        </w:rPr>
+        <w:t xml:space="preserve"> provides the ability to utilize</w:t>
+      </w:r>
+      <w:r>
+        <w:rPr>
+          <w:sz w:val="24"/>
+          <w:szCs w:val="24"/>
+        </w:rPr>
+        <w:t xml:space="preserve"> </w:t>
+      </w:r>
+      <w:r>
+        <w:rPr>
+          <w:sz w:val="24"/>
+          <w:szCs w:val="24"/>
+        </w:rPr>
+        <w:t xml:space="preserve">a deterministic </w:t>
+      </w:r>
+      <w:r>
+        <w:rPr>
+          <w:sz w:val="24"/>
+          <w:szCs w:val="24"/>
+        </w:rPr>
+        <w:t>Non-Negative Matrix Factorization</w:t>
+      </w:r>
+      <w:r>
+        <w:rPr>
+          <w:sz w:val="24"/>
+          <w:szCs w:val="24"/>
+        </w:rPr>
+        <w:t xml:space="preserve"> (NMF)</w:t>
+      </w:r>
+      <w:r>
+        <w:rPr>
+          <w:sz w:val="24"/>
+          <w:szCs w:val="24"/>
+        </w:rPr>
+        <w:t>, and the probabilistic Latent Dirichlet Allocation (LDA)</w:t>
+      </w:r>
+      <w:r>
+        <w:rPr>
+          <w:sz w:val="24"/>
+          <w:szCs w:val="24"/>
+        </w:rPr>
+        <w:t xml:space="preserve"> for topic modeling. While a comparison of the approaches could be analyzed, th</w:t>
+      </w:r>
+      <w:r>
+        <w:rPr>
+          <w:sz w:val="24"/>
+          <w:szCs w:val="24"/>
+        </w:rPr>
+        <w:t>e benefits would not significantly</w:t>
+      </w:r>
+      <w:r>
+        <w:rPr>
+          <w:sz w:val="24"/>
+          <w:szCs w:val="24"/>
+        </w:rPr>
+        <w:t xml:space="preserve"> outweigh additional computing.</w:t>
+      </w:r>
+      <w:r>
+        <w:rPr>
+          <w:sz w:val="24"/>
+          <w:szCs w:val="24"/>
+        </w:rPr>
+        <w:t xml:space="preserve"> </w:t>
+      </w:r>
+      <w:r>
+        <w:rPr>
+          <w:sz w:val="24"/>
+          <w:szCs w:val="24"/>
+        </w:rPr>
+        <w:t xml:space="preserve"> Without loss of generality, only the LDA was </w:t>
+      </w:r>
+      <w:r>
+        <w:rPr>
+          <w:sz w:val="24"/>
+          <w:szCs w:val="24"/>
+        </w:rPr>
+        <w:t>used</w:t>
+      </w:r>
+      <w:r>
+        <w:rPr>
+          <w:sz w:val="24"/>
+          <w:szCs w:val="24"/>
+        </w:rPr>
+        <w:t xml:space="preserve">.  </w:t>
+      </w:r>
+      <w:r>
+        <w:rPr>
+          <w:sz w:val="24"/>
+          <w:szCs w:val="24"/>
+        </w:rPr>
+        <w:t xml:space="preserve">Furthermore, </w:t>
+      </w:r>
+      <w:r>
+        <w:rPr>
+          <w:sz w:val="24"/>
+          <w:szCs w:val="24"/>
+        </w:rPr>
+        <w:t>s</w:t>
+      </w:r>
+      <w:r>
+        <w:rPr>
+          <w:sz w:val="24"/>
+          <w:szCs w:val="24"/>
+        </w:rPr>
+        <w:t>ince latent variables</w:t>
+      </w:r>
+      <w:r>
+        <w:rPr>
+          <w:sz w:val="24"/>
+          <w:szCs w:val="24"/>
+        </w:rPr>
+        <w:t xml:space="preserve"> are inferred (rather than observed)</w:t>
+      </w:r>
+      <w:r>
+        <w:rPr>
+          <w:sz w:val="24"/>
+          <w:szCs w:val="24"/>
+        </w:rPr>
+        <w:t xml:space="preserve"> </w:t>
+      </w:r>
+      <w:r>
+        <w:rPr>
+          <w:sz w:val="24"/>
+          <w:szCs w:val="24"/>
+        </w:rPr>
+        <w:t>through</w:t>
+      </w:r>
+      <w:r>
+        <w:rPr>
+          <w:sz w:val="24"/>
+          <w:szCs w:val="24"/>
+        </w:rPr>
+        <w:t xml:space="preserve"> iteration and maximiz</w:t>
+      </w:r>
+      <w:r>
+        <w:rPr>
+          <w:sz w:val="24"/>
+          <w:szCs w:val="24"/>
+        </w:rPr>
+        <w:t>ation steps</w:t>
+      </w:r>
+      <w:r>
+        <w:rPr>
+          <w:sz w:val="24"/>
+          <w:szCs w:val="24"/>
+        </w:rPr>
+        <w:t>,</w:t>
+      </w:r>
+      <w:r>
+        <w:rPr>
+          <w:sz w:val="24"/>
+          <w:szCs w:val="24"/>
+        </w:rPr>
+        <w:t xml:space="preserve"> </w:t>
+      </w:r>
+      <w:r>
+        <w:rPr>
+          <w:sz w:val="24"/>
+          <w:szCs w:val="24"/>
+        </w:rPr>
+        <w:t xml:space="preserve">the overall model follows a generative </w:t>
+      </w:r>
+      <w:r>
+        <w:rPr>
+          <w:sz w:val="24"/>
+          <w:szCs w:val="24"/>
+        </w:rPr>
+        <w:t>pattern</w:t>
+      </w:r>
+      <w:r>
+        <w:rPr>
+          <w:sz w:val="24"/>
+          <w:szCs w:val="24"/>
+        </w:rPr>
+        <w:t>.</w:t>
+      </w:r>
+    </w:p>
+    <w:p>
+      <w:pPr>
+        <w:rPr>
+          <w:sz w:val="24"/>
+          <w:szCs w:val="24"/>
+        </w:rPr>
+      </w:pPr>
+    </w:p>
+    <w:p>
+      <w:pPr>
+        <w:rPr>
+          <w:sz w:val="24"/>
+          <w:szCs w:val="24"/>
+        </w:rPr>
+      </w:pPr>
+      <w:r>
+        <w:rPr>
+          <w:noProof/>
+        </w:rPr>
+        <w:drawing>
+          <wp:inline distT="0" distB="0" distL="0" distR="0" wp14:anchorId="2DB9A3F8" wp14:editId="45D41BC3">
+            <wp:extent cx="1914525" cy="266700"/>
+            <wp:effectExtent l="0" t="0" r="9525" b="0"/>
+            <wp:docPr id="126" name="Picture 126"/>
+            <wp:cNvGraphicFramePr>
+              <a:graphicFrameLocks xmlns:a="http://schemas.openxmlformats.org/drawingml/2006/main" noChangeAspect="1"/>
+            </wp:cNvGraphicFramePr>
+            <a:graphic xmlns:a="http://schemas.openxmlformats.org/drawingml/2006/main">
+              <a:graphicData uri="http://schemas.openxmlformats.org/drawingml/2006/picture">
+                <pic:pic xmlns:pic="http://schemas.openxmlformats.org/drawingml/2006/picture">
+                  <pic:nvPicPr>
+                    <pic:cNvPr id="1" name=""/>
+                    <pic:cNvPicPr/>
+                  </pic:nvPicPr>
+                  <pic:blipFill>
+                    <a:blip r:embed="rId14"/>
+                    <a:stretch>
+                      <a:fillRect/>
+                    </a:stretch>
+                  </pic:blipFill>
+                  <pic:spPr>
+                    <a:xfrm>
+                      <a:off x="0" y="0"/>
+                      <a:ext cx="1914525" cy="266700"/>
+                    </a:xfrm>
+                    <a:prstGeom prst="rect">
+                      <a:avLst/>
+                    </a:prstGeom>
+                  </pic:spPr>
+                </pic:pic>
+              </a:graphicData>
+            </a:graphic>
+          </wp:inline>
+        </w:drawing>
+      </w:r>
+      <w:r>
+        <w:rPr>
+          <w:sz w:val="24"/>
+          <w:szCs w:val="24"/>
+        </w:rPr>
+        <w:tab/>
+      </w:r>
+      <w:r>
+        <w:rPr>
+          <w:sz w:val="24"/>
+          <w:szCs w:val="24"/>
+        </w:rPr>
+        <w:tab/>
+      </w:r>
+      <w:r>
+        <w:rPr>
+          <w:sz w:val="24"/>
+          <w:szCs w:val="24"/>
+        </w:rPr>
+        <w:tab/>
+      </w:r>
+      <w:r>
+        <w:rPr>
+          <w:sz w:val="24"/>
+          <w:szCs w:val="24"/>
+        </w:rPr>
+        <w:tab/>
+      </w:r>
+      <w:r>
+        <w:rPr>
+          <w:sz w:val="24"/>
+          <w:szCs w:val="24"/>
+        </w:rPr>
+        <w:tab/>
+      </w:r>
+      <w:r>
+        <w:rPr>
+          <w:sz w:val="24"/>
+          <w:szCs w:val="24"/>
+        </w:rPr>
+        <w:tab/>
+      </w:r>
+      <w:r>
+        <w:rPr>
+          <w:sz w:val="24"/>
+          <w:szCs w:val="24"/>
+        </w:rPr>
+        <w:tab/>
+      </w:r>
+      <w:r>
+        <w:rPr>
+          <w:b/>
+          <w:bCs/>
+          <w:sz w:val="24"/>
+          <w:szCs w:val="24"/>
+        </w:rPr>
+        <w:t xml:space="preserve">(equation </w:t>
+      </w:r>
+      <w:r>
+        <w:rPr>
+          <w:b/>
+          <w:bCs/>
+          <w:sz w:val="24"/>
+          <w:szCs w:val="24"/>
+        </w:rPr>
+        <w:t>3</w:t>
+      </w:r>
+      <w:r>
+        <w:rPr>
+          <w:b/>
+          <w:bCs/>
+          <w:sz w:val="24"/>
+          <w:szCs w:val="24"/>
+        </w:rPr>
+        <w:t>)</w:t>
+      </w:r>
+    </w:p>
+    <w:p>
+      <w:pPr>
+        <w:rPr>
+          <w:sz w:val="24"/>
+          <w:szCs w:val="24"/>
+        </w:rPr>
+      </w:pPr>
+      <w:r>
+        <w:rPr>
+          <w:sz w:val="24"/>
+          <w:szCs w:val="24"/>
+        </w:rPr>
+        <w:lastRenderedPageBreak/>
+        <w:t>However,</w:t>
+      </w:r>
+      <w:r>
+        <w:rPr>
+          <w:sz w:val="24"/>
+          <w:szCs w:val="24"/>
+        </w:rPr>
+        <w:t xml:space="preserve"> to better understand the generative process, consider a simple case – predicting the topic of a </w:t>
+      </w:r>
+      <w:r>
+        <w:rPr>
+          <w:sz w:val="24"/>
+          <w:szCs w:val="24"/>
+        </w:rPr>
+        <w:t xml:space="preserve">token </w:t>
+      </w:r>
+      <w:r>
+        <w:rPr>
+          <w:sz w:val="24"/>
+          <w:szCs w:val="24"/>
+        </w:rPr>
+        <w:t>(x</w:t>
+      </w:r>
+      <w:r>
+        <w:rPr>
+          <w:sz w:val="24"/>
+          <w:szCs w:val="24"/>
+        </w:rPr>
+        <w:t>)</w:t>
+      </w:r>
+      <w:r>
+        <w:rPr>
+          <w:sz w:val="24"/>
+          <w:szCs w:val="24"/>
+        </w:rPr>
+        <w:t>. This</w:t>
+      </w:r>
+      <w:r>
+        <w:rPr>
+          <w:sz w:val="24"/>
+          <w:szCs w:val="24"/>
+        </w:rPr>
+        <w:t xml:space="preserve"> </w:t>
+      </w:r>
+      <w:r>
+        <w:rPr>
+          <w:sz w:val="24"/>
+          <w:szCs w:val="24"/>
+        </w:rPr>
+        <w:t>can be expressed as the joint probability of the word and topic</w:t>
+      </w:r>
+      <w:r>
+        <w:rPr>
+          <w:sz w:val="24"/>
+          <w:szCs w:val="24"/>
+        </w:rPr>
+        <w:t>:</w:t>
+      </w:r>
+    </w:p>
+    <w:p>
+      <w:pPr>
+        <w:rPr>
+          <w:sz w:val="24"/>
+          <w:szCs w:val="24"/>
+        </w:rPr>
+      </w:pPr>
+    </w:p>
+    <w:p>
+      <w:pPr>
+        <w:rPr>
+          <w:sz w:val="24"/>
+          <w:szCs w:val="24"/>
+        </w:rPr>
+      </w:pPr>
+      <w:r>
+        <w:rPr>
+          <w:noProof/>
+        </w:rPr>
+        <w:drawing>
+          <wp:inline distT="0" distB="0" distL="0" distR="0" wp14:anchorId="46586903" wp14:editId="48C17454">
+            <wp:extent cx="2124075" cy="200025"/>
+            <wp:effectExtent l="0" t="0" r="9525" b="9525"/>
+            <wp:docPr id="115" name="Picture 115"/>
+            <wp:cNvGraphicFramePr>
+              <a:graphicFrameLocks xmlns:a="http://schemas.openxmlformats.org/drawingml/2006/main" noChangeAspect="1"/>
+            </wp:cNvGraphicFramePr>
+            <a:graphic xmlns:a="http://schemas.openxmlformats.org/drawingml/2006/main">
+              <a:graphicData uri="http://schemas.openxmlformats.org/drawingml/2006/picture">
+                <pic:pic xmlns:pic="http://schemas.openxmlformats.org/drawingml/2006/picture">
+                  <pic:nvPicPr>
+                    <pic:cNvPr id="1" name=""/>
+                    <pic:cNvPicPr/>
+                  </pic:nvPicPr>
+                  <pic:blipFill>
+                    <a:blip r:embed="rId15"/>
+                    <a:stretch>
+                      <a:fillRect/>
+                    </a:stretch>
+                  </pic:blipFill>
+                  <pic:spPr>
+                    <a:xfrm>
+                      <a:off x="0" y="0"/>
+                      <a:ext cx="2124075" cy="200025"/>
+                    </a:xfrm>
+                    <a:prstGeom prst="rect">
+                      <a:avLst/>
+                    </a:prstGeom>
+                  </pic:spPr>
+                </pic:pic>
+              </a:graphicData>
+            </a:graphic>
+          </wp:inline>
+        </w:drawing>
+      </w:r>
+      <w:r>
+        <w:rPr>
+          <w:noProof/>
+        </w:rPr>
+        <w:drawing>
+          <wp:inline distT="0" distB="0" distL="0" distR="0" wp14:anchorId="5D3AA8CA" wp14:editId="2E6A47AB">
+            <wp:extent cx="2790825" cy="180975"/>
+            <wp:effectExtent l="0" t="0" r="9525" b="9525"/>
+            <wp:docPr id="116" name="Picture 116"/>
+            <wp:cNvGraphicFramePr>
+              <a:graphicFrameLocks xmlns:a="http://schemas.openxmlformats.org/drawingml/2006/main" noChangeAspect="1"/>
+            </wp:cNvGraphicFramePr>
+            <a:graphic xmlns:a="http://schemas.openxmlformats.org/drawingml/2006/main">
+              <a:graphicData uri="http://schemas.openxmlformats.org/drawingml/2006/picture">
+                <pic:pic xmlns:pic="http://schemas.openxmlformats.org/drawingml/2006/picture">
+                  <pic:nvPicPr>
+                    <pic:cNvPr id="1" name=""/>
+                    <pic:cNvPicPr/>
+                  </pic:nvPicPr>
+                  <pic:blipFill>
+                    <a:blip r:embed="rId16"/>
+                    <a:stretch>
+                      <a:fillRect/>
+                    </a:stretch>
+                  </pic:blipFill>
+                  <pic:spPr>
+                    <a:xfrm>
+                      <a:off x="0" y="0"/>
+                      <a:ext cx="2790825" cy="180975"/>
+                    </a:xfrm>
+                    <a:prstGeom prst="rect">
+                      <a:avLst/>
+                    </a:prstGeom>
+                  </pic:spPr>
+                </pic:pic>
+              </a:graphicData>
+            </a:graphic>
+          </wp:inline>
+        </w:drawing>
+      </w:r>
+      <w:r>
+        <w:rPr>
+          <w:sz w:val="24"/>
+          <w:szCs w:val="24"/>
+        </w:rPr>
+        <w:tab/>
+      </w:r>
+      <w:r>
+        <w:rPr>
+          <w:b/>
+          <w:bCs/>
+          <w:sz w:val="24"/>
+          <w:szCs w:val="24"/>
+        </w:rPr>
+        <w:t xml:space="preserve">(equation </w:t>
+      </w:r>
+      <w:r>
+        <w:rPr>
+          <w:b/>
+          <w:bCs/>
+          <w:sz w:val="24"/>
+          <w:szCs w:val="24"/>
+        </w:rPr>
+        <w:t>4</w:t>
+      </w:r>
+      <w:r>
+        <w:rPr>
+          <w:b/>
+          <w:bCs/>
+          <w:sz w:val="24"/>
+          <w:szCs w:val="24"/>
+        </w:rPr>
+        <w:t>)</w:t>
+      </w:r>
+    </w:p>
+    <w:p>
+      <w:pPr>
+        <w:rPr>
+          <w:rFonts w:cstheme="minorHAnsi"/>
+          <w:sz w:val="24"/>
+          <w:szCs w:val="24"/>
+        </w:rPr>
+      </w:pPr>
+    </w:p>
+    <w:p>
+      <w:r>
+        <w:rPr>
+          <w:rFonts w:cstheme="minorHAnsi"/>
+          <w:sz w:val="24"/>
+          <w:szCs w:val="24"/>
+        </w:rPr>
+        <w:t>In the above (equation 2),</w:t>
+      </w:r>
+      <w:r>
+        <w:rPr>
+          <w:rFonts w:cstheme="minorHAnsi"/>
+          <w:sz w:val="24"/>
+          <w:szCs w:val="24"/>
+        </w:rPr>
+        <w:t xml:space="preserve"> </w:t>
+      </w:r>
+      <w:r>
+        <w:rPr>
+          <w:rFonts w:cstheme="minorHAnsi"/>
+        </w:rPr>
+        <w:t>θ</w:t>
+      </w:r>
+      <w:r>
+        <w:rPr>
+          <w:rFonts w:cstheme="minorHAnsi"/>
+        </w:rPr>
+        <w:t xml:space="preserve"> represents the per document topic distribution, and </w:t>
+      </w:r>
+      <w:r>
+        <w:rPr>
+          <w:rFonts w:cstheme="minorHAnsi"/>
+          <w:color w:val="222222"/>
+          <w:shd w:val="clear" w:color="auto" w:fill="FFFFFF"/>
+        </w:rPr>
+        <w:t>β</w:t>
+      </w:r>
+      <w:r>
+        <w:rPr>
+          <w:rFonts w:cstheme="minorHAnsi"/>
+          <w:color w:val="222222"/>
+          <w:shd w:val="clear" w:color="auto" w:fill="FFFFFF"/>
+        </w:rPr>
+        <w:t xml:space="preserve"> the per corpus topic distribution.</w:t>
+      </w:r>
+      <w:r>
+        <w:rPr>
+          <w:rFonts w:cstheme="minorHAnsi"/>
+        </w:rPr>
+        <w:t xml:space="preserve"> </w:t>
+      </w:r>
+      <w:r>
+        <w:rPr>
+          <w:rFonts w:cstheme="minorHAnsi"/>
+          <w:sz w:val="24"/>
+          <w:szCs w:val="24"/>
+        </w:rPr>
+        <w:t>Furthermore, the</w:t>
+      </w:r>
+      <w:r>
+        <w:rPr>
+          <w:rFonts w:cstheme="minorHAnsi"/>
+          <w:sz w:val="24"/>
+          <w:szCs w:val="24"/>
+        </w:rPr>
+        <w:t xml:space="preserve"> likelihood component </w:t>
+      </w:r>
+      <w:r>
+        <w:rPr>
+          <w:rFonts w:cstheme="minorHAnsi"/>
+          <w:sz w:val="24"/>
+          <w:szCs w:val="24"/>
+        </w:rPr>
+        <w:t>denotes</w:t>
+      </w:r>
+      <w:r>
+        <w:rPr>
+          <w:rFonts w:cstheme="minorHAnsi"/>
+          <w:sz w:val="24"/>
+          <w:szCs w:val="24"/>
+        </w:rPr>
+        <w:t xml:space="preserve"> the distribution of words for a given topic, while the prior signifies the number of topics for a given document.  </w:t>
+      </w:r>
+      <w:r>
+        <w:rPr>
+          <w:rFonts w:cstheme="minorHAnsi"/>
+          <w:sz w:val="24"/>
+          <w:szCs w:val="24"/>
+        </w:rPr>
+        <w:t>Moreover,</w:t>
+      </w:r>
+      <w:r>
+        <w:rPr>
+          <w:rFonts w:cstheme="minorHAnsi"/>
+          <w:sz w:val="24"/>
+          <w:szCs w:val="24"/>
+        </w:rPr>
+        <w:t xml:space="preserve"> </w:t>
+      </w:r>
+      <w:r>
+        <w:rPr>
+          <w:rFonts w:cstheme="minorHAnsi"/>
+          <w:sz w:val="24"/>
+          <w:szCs w:val="24"/>
+        </w:rPr>
+        <w:t>the product of all token probabilities</w:t>
+      </w:r>
+      <w:r>
+        <w:rPr>
+          <w:rFonts w:cstheme="minorHAnsi"/>
+          <w:sz w:val="24"/>
+          <w:szCs w:val="24"/>
+        </w:rPr>
+        <w:t xml:space="preserve"> represents</w:t>
+      </w:r>
+      <w:r>
+        <w:rPr>
+          <w:sz w:val="24"/>
+          <w:szCs w:val="24"/>
+        </w:rPr>
+        <w:t xml:space="preserve"> the probability a given document belongs to a specific topic</w:t>
+      </w:r>
+      <w:r>
+        <w:rPr>
+          <w:rStyle w:val="FootnoteReference"/>
+          <w:sz w:val="24"/>
+          <w:szCs w:val="24"/>
+        </w:rPr>
+        <w:footnoteReference w:id="20"/>
+      </w:r>
+      <w:r>
+        <w:rPr>
+          <w:sz w:val="24"/>
+          <w:szCs w:val="24"/>
+        </w:rPr>
+        <w:t>.</w:t>
+      </w:r>
+      <w:r>
+        <w:rPr>
+          <w:sz w:val="24"/>
+          <w:szCs w:val="24"/>
+        </w:rPr>
+        <w:t xml:space="preserve"> </w:t>
+      </w:r>
+      <w:r>
+        <w:rPr>
+          <w:sz w:val="24"/>
+          <w:szCs w:val="24"/>
+        </w:rPr>
+        <w:t xml:space="preserve"> </w:t>
+      </w:r>
+      <w:r>
+        <w:rPr>
+          <w:sz w:val="24"/>
+          <w:szCs w:val="24"/>
+        </w:rPr>
+        <w:t>However,</w:t>
+      </w:r>
+      <w:r>
+        <w:rPr>
+          <w:sz w:val="24"/>
+          <w:szCs w:val="24"/>
+        </w:rPr>
+        <w:t xml:space="preserve"> both </w:t>
+      </w:r>
+      <w:r>
+        <w:t>θ</w:t>
+      </w:r>
+      <w:r>
+        <w:t xml:space="preserve"> and </w:t>
+      </w:r>
+      <w:r>
+        <w:rPr>
+          <w:rFonts w:ascii="Arial" w:hAnsi="Arial" w:cs="Arial"/>
+          <w:color w:val="222222"/>
+          <w:shd w:val="clear" w:color="auto" w:fill="FFFFFF"/>
+        </w:rPr>
+        <w:t>β</w:t>
+      </w:r>
+      <w:r>
+        <w:rPr>
+          <w:rFonts w:ascii="Arial" w:hAnsi="Arial" w:cs="Arial"/>
+          <w:color w:val="222222"/>
+          <w:shd w:val="clear" w:color="auto" w:fill="FFFFFF"/>
+        </w:rPr>
+        <w:t xml:space="preserve"> </w:t>
+      </w:r>
+      <w:r>
+        <w:rPr>
+          <w:rFonts w:cstheme="minorHAnsi"/>
+          <w:color w:val="222222"/>
+          <w:shd w:val="clear" w:color="auto" w:fill="FFFFFF"/>
+        </w:rPr>
+        <w:t xml:space="preserve">are unknown </w:t>
+      </w:r>
+      <w:r>
+        <w:rPr>
+          <w:rFonts w:cstheme="minorHAnsi"/>
+          <w:color w:val="222222"/>
+          <w:shd w:val="clear" w:color="auto" w:fill="FFFFFF"/>
+        </w:rPr>
+        <w:t xml:space="preserve">(latent) </w:t>
+      </w:r>
+      <w:r>
+        <w:rPr>
+          <w:rFonts w:cstheme="minorHAnsi"/>
+          <w:color w:val="222222"/>
+          <w:shd w:val="clear" w:color="auto" w:fill="FFFFFF"/>
+        </w:rPr>
+        <w:t xml:space="preserve">hyperparameters, </w:t>
+      </w:r>
+      <w:r>
+        <w:rPr>
+          <w:rFonts w:cstheme="minorHAnsi"/>
+          <w:color w:val="222222"/>
+          <w:shd w:val="clear" w:color="auto" w:fill="FFFFFF"/>
+        </w:rPr>
+        <w:t>th</w:t>
+      </w:r>
+      <w:r>
+        <w:rPr>
+          <w:rFonts w:cstheme="minorHAnsi"/>
+          <w:color w:val="222222"/>
+          <w:shd w:val="clear" w:color="auto" w:fill="FFFFFF"/>
+        </w:rPr>
+        <w:t>us</w:t>
+      </w:r>
+      <w:r>
+        <w:rPr>
+          <w:rFonts w:cstheme="minorHAnsi"/>
+          <w:color w:val="222222"/>
+          <w:shd w:val="clear" w:color="auto" w:fill="FFFFFF"/>
+        </w:rPr>
+        <w:t xml:space="preserve"> need to be estimated</w:t>
+      </w:r>
+      <w:r>
+        <w:rPr>
+          <w:rFonts w:cstheme="minorHAnsi"/>
+          <w:color w:val="222222"/>
+          <w:shd w:val="clear" w:color="auto" w:fill="FFFFFF"/>
+        </w:rPr>
+        <w:t xml:space="preserve"> and maximized.</w:t>
+      </w:r>
+      <w:r>
+        <w:rPr>
+          <w:rFonts w:cstheme="minorHAnsi"/>
+          <w:color w:val="222222"/>
+          <w:shd w:val="clear" w:color="auto" w:fill="FFFFFF"/>
+        </w:rPr>
+        <w:t xml:space="preserve"> </w:t>
+      </w:r>
+      <w:r>
+        <w:rPr>
+          <w:rFonts w:cstheme="minorHAnsi"/>
+          <w:color w:val="222222"/>
+          <w:shd w:val="clear" w:color="auto" w:fill="FFFFFF"/>
+        </w:rPr>
+        <w:t xml:space="preserve">Specifically, </w:t>
+      </w:r>
+      <w:r>
+        <w:rPr>
+          <w:rFonts w:cstheme="minorHAnsi"/>
+          <w:color w:val="222222"/>
+          <w:shd w:val="clear" w:color="auto" w:fill="FFFFFF"/>
+        </w:rPr>
+        <w:t xml:space="preserve">the </w:t>
+      </w:r>
+      <w:r>
+        <w:t>Expectation-Maximization</w:t>
+      </w:r>
+      <w:r>
+        <w:t xml:space="preserve"> (EM)</w:t>
+      </w:r>
+      <w:r>
+        <w:t xml:space="preserve"> variant of the </w:t>
       </w:r>
       <w:r>
         <w:rPr>
@@ -5244,49 +6135,34 @@
           <w:sz w:val="24"/>
           <w:szCs w:val="24"/>
         </w:rPr>
-        <w:t xml:space="preserve"> (LDA</w:t>
-      </w:r>
-      <w:r>
-        <w:rPr>
-          <w:sz w:val="24"/>
-          <w:szCs w:val="24"/>
-        </w:rPr>
-        <w:t>)</w:t>
-      </w:r>
-      <w:r>
-        <w:rPr>
-          <w:sz w:val="24"/>
-          <w:szCs w:val="24"/>
-        </w:rPr>
-        <w:t xml:space="preserve">, </w:t>
-      </w:r>
-      <w:r>
-        <w:rPr>
-          <w:sz w:val="24"/>
-          <w:szCs w:val="24"/>
-        </w:rPr>
-        <w:t>utilizes the TF</w:t>
-      </w:r>
-      <w:r>
-        <w:rPr>
-          <w:sz w:val="24"/>
-          <w:szCs w:val="24"/>
-        </w:rPr>
-        <w:t xml:space="preserve"> results</w:t>
-      </w:r>
-      <w:r>
-        <w:rPr>
-          <w:sz w:val="24"/>
-          <w:szCs w:val="24"/>
-        </w:rPr>
-        <w:t xml:space="preserve"> to compute a probabilistic </w:t>
-      </w:r>
-      <w:r>
-        <w:rPr>
-          <w:sz w:val="24"/>
-          <w:szCs w:val="24"/>
-        </w:rPr>
-        <w:t>set of topics</w:t>
+        <w:t xml:space="preserve"> (LDA)</w:t>
+      </w:r>
+      <w:r>
+        <w:rPr>
+          <w:rStyle w:val="FootnoteReference"/>
+        </w:rPr>
+        <w:footnoteReference w:id="21"/>
+      </w:r>
+      <w:r>
+        <w:rPr>
+          <w:sz w:val="24"/>
+          <w:szCs w:val="24"/>
+        </w:rPr>
+        <w:t xml:space="preserve"> </w:t>
+      </w:r>
+      <w:r>
+        <w:rPr>
+          <w:sz w:val="24"/>
+          <w:szCs w:val="24"/>
+        </w:rPr>
+        <w:t>was</w:t>
+      </w:r>
+      <w:r>
+        <w:rPr>
+          <w:sz w:val="24"/>
+          <w:szCs w:val="24"/>
+        </w:rPr>
+        <w:t xml:space="preserve"> utilized</w:t>
       </w:r>
       <w:r>
         <w:rPr>
@@ -5294,254 +6170,73 @@
           <w:szCs w:val="24"/>
         </w:rPr>
         <w:t>.</w:t>
-      </w:r>
-      <w:r>
-        <w:rPr>
-          <w:sz w:val="24"/>
-          <w:szCs w:val="24"/>
-        </w:rPr>
-        <w:t xml:space="preserve"> </w:t>
-      </w:r>
-      <w:r>
-        <w:rPr>
-          <w:sz w:val="24"/>
-          <w:szCs w:val="24"/>
-        </w:rPr>
-        <w:t xml:space="preserve">While </w:t>
-      </w:r>
-      <w:r>
-        <w:rPr>
-          <w:sz w:val="24"/>
-          <w:szCs w:val="24"/>
-        </w:rPr>
-        <w:t>the number of topics was chosen to be 10</w:t>
-      </w:r>
-      <w:r>
-        <w:rPr>
-          <w:sz w:val="24"/>
-          <w:szCs w:val="24"/>
-        </w:rPr>
-        <w:t xml:space="preserve"> for each financial </w:t>
-      </w:r>
-      <w:r>
-        <w:rPr>
-          <w:sz w:val="24"/>
-          <w:szCs w:val="24"/>
-        </w:rPr>
-        <w:t>analyst</w:t>
-      </w:r>
-      <w:r>
-        <w:rPr>
-          <w:sz w:val="24"/>
-          <w:szCs w:val="24"/>
-        </w:rPr>
-        <w:t xml:space="preserve">, an elbow method could be implemented to dynamically determine an appropriate number of topics.  </w:t>
-      </w:r>
-      <w:r>
-        <w:rPr>
-          <w:sz w:val="24"/>
-          <w:szCs w:val="24"/>
-        </w:rPr>
-        <w:t xml:space="preserve">However, </w:t>
-      </w:r>
-      <w:r>
-        <w:rPr>
-          <w:sz w:val="24"/>
-          <w:szCs w:val="24"/>
-        </w:rPr>
-        <w:t xml:space="preserve">due to limited compute resources and timeline, this is left for future enhancements.  </w:t>
-      </w:r>
-      <w:r>
-        <w:rPr>
-          <w:sz w:val="24"/>
-          <w:szCs w:val="24"/>
-        </w:rPr>
-        <w:t xml:space="preserve">Furthermore, </w:t>
-      </w:r>
-      <w:r>
-        <w:rPr>
-          <w:sz w:val="24"/>
-          <w:szCs w:val="24"/>
-        </w:rPr>
-        <w:t xml:space="preserve">the </w:t>
-      </w:r>
-      <w:r>
-        <w:rPr>
-          <w:sz w:val="24"/>
-          <w:szCs w:val="24"/>
-        </w:rPr>
-        <w:t xml:space="preserve">implemented </w:t>
-      </w:r>
-      <w:r>
-        <w:rPr>
-          <w:sz w:val="24"/>
-          <w:szCs w:val="24"/>
-        </w:rPr>
-        <w:t>codebase</w:t>
-      </w:r>
-      <w:r>
-        <w:rPr>
-          <w:rStyle w:val="FootnoteReference"/>
-          <w:sz w:val="24"/>
-          <w:szCs w:val="24"/>
-        </w:rPr>
-        <w:footnoteReference w:id="18"/>
-      </w:r>
-      <w:r>
-        <w:rPr>
-          <w:sz w:val="24"/>
-          <w:szCs w:val="24"/>
-        </w:rPr>
-        <w:t xml:space="preserve"> provides the ability to</w:t>
-      </w:r>
-      <w:r>
-        <w:rPr>
-          <w:sz w:val="24"/>
-          <w:szCs w:val="24"/>
-        </w:rPr>
-        <w:t xml:space="preserve"> utilize</w:t>
-      </w:r>
-      <w:r>
-        <w:rPr>
-          <w:sz w:val="24"/>
-          <w:szCs w:val="24"/>
-        </w:rPr>
-        <w:t xml:space="preserve"> </w:t>
-      </w:r>
-      <w:r>
-        <w:rPr>
-          <w:sz w:val="24"/>
-          <w:szCs w:val="24"/>
-        </w:rPr>
-        <w:t xml:space="preserve">a </w:t>
-      </w:r>
-      <w:r>
-        <w:rPr>
-          <w:sz w:val="24"/>
-          <w:szCs w:val="24"/>
-        </w:rPr>
-        <w:t>deterministic</w:t>
-      </w:r>
-      <w:r>
-        <w:rPr>
-          <w:sz w:val="24"/>
-          <w:szCs w:val="24"/>
-        </w:rPr>
-        <w:t xml:space="preserve"> </w:t>
-      </w:r>
-      <w:r>
-        <w:rPr>
-          <w:sz w:val="24"/>
-          <w:szCs w:val="24"/>
-        </w:rPr>
-        <w:t>Non-Negative Matrix Factorization</w:t>
-      </w:r>
-      <w:r>
-        <w:rPr>
-          <w:sz w:val="24"/>
-          <w:szCs w:val="24"/>
-        </w:rPr>
-        <w:t xml:space="preserve"> (NMF</w:t>
-      </w:r>
-      <w:r>
-        <w:rPr>
-          <w:sz w:val="24"/>
-          <w:szCs w:val="24"/>
-        </w:rPr>
-        <w:t>)</w:t>
-      </w:r>
-      <w:r>
-        <w:rPr>
-          <w:sz w:val="24"/>
-          <w:szCs w:val="24"/>
-        </w:rPr>
-        <w:t xml:space="preserve"> </w:t>
-      </w:r>
-      <w:r>
-        <w:rPr>
-          <w:sz w:val="24"/>
-          <w:szCs w:val="24"/>
-        </w:rPr>
-        <w:t>for</w:t>
-      </w:r>
-      <w:r>
-        <w:rPr>
-          <w:sz w:val="24"/>
-          <w:szCs w:val="24"/>
-        </w:rPr>
-        <w:t xml:space="preserve"> same</w:t>
-      </w:r>
-      <w:r>
-        <w:rPr>
-          <w:sz w:val="24"/>
-          <w:szCs w:val="24"/>
-        </w:rPr>
-        <w:t xml:space="preserve"> topic modeling</w:t>
-      </w:r>
-      <w:r>
-        <w:rPr>
-          <w:sz w:val="24"/>
-          <w:szCs w:val="24"/>
-        </w:rPr>
-        <w:t xml:space="preserve">. </w:t>
-      </w:r>
-      <w:r>
-        <w:rPr>
-          <w:sz w:val="24"/>
-          <w:szCs w:val="24"/>
-        </w:rPr>
-        <w:t xml:space="preserve">While a comparison </w:t>
-      </w:r>
-      <w:r>
-        <w:rPr>
-          <w:sz w:val="24"/>
-          <w:szCs w:val="24"/>
-        </w:rPr>
-        <w:t xml:space="preserve">of </w:t>
-      </w:r>
-      <w:r>
-        <w:rPr>
-          <w:sz w:val="24"/>
-          <w:szCs w:val="24"/>
-        </w:rPr>
-        <w:t>the two approaches</w:t>
-      </w:r>
-      <w:r>
-        <w:rPr>
-          <w:sz w:val="24"/>
-          <w:szCs w:val="24"/>
-        </w:rPr>
-        <w:t xml:space="preserve"> could be</w:t>
-      </w:r>
-      <w:r>
-        <w:rPr>
-          <w:sz w:val="24"/>
-          <w:szCs w:val="24"/>
-        </w:rPr>
-        <w:t xml:space="preserve"> analyzed</w:t>
-      </w:r>
-      <w:r>
-        <w:rPr>
-          <w:sz w:val="24"/>
-          <w:szCs w:val="24"/>
-        </w:rPr>
-        <w:t xml:space="preserve">, </w:t>
-      </w:r>
-      <w:r>
-        <w:rPr>
-          <w:sz w:val="24"/>
-          <w:szCs w:val="24"/>
-        </w:rPr>
-        <w:t>the benefits did not seem to outweigh additional computing</w:t>
       </w:r>
       <w:bookmarkStart w:id="9" w:name="_GoBack"/>
       <w:bookmarkEnd w:id="9"/>
-      <w:r>
-        <w:rPr>
-          <w:sz w:val="24"/>
-          <w:szCs w:val="24"/>
-        </w:rPr>
-        <w:t>.</w:t>
+    </w:p>
+    <w:p>
+      <w:pPr>
+        <w:rPr>
+          <w:sz w:val="24"/>
+          <w:szCs w:val="24"/>
+        </w:rPr>
+      </w:pPr>
+    </w:p>
+    <w:p>
+      <w:pPr>
+        <w:rPr>
+          <w:sz w:val="24"/>
+          <w:szCs w:val="24"/>
+        </w:rPr>
+      </w:pPr>
+      <w:r>
+        <w:rPr>
+          <w:sz w:val="24"/>
+          <w:szCs w:val="24"/>
+        </w:rPr>
+        <w:t xml:space="preserve">While </w:t>
+      </w:r>
+      <w:r>
+        <w:rPr>
+          <w:sz w:val="24"/>
+          <w:szCs w:val="24"/>
+        </w:rPr>
+        <w:t>the number of topics was chosen to be 10</w:t>
+      </w:r>
+      <w:r>
+        <w:rPr>
+          <w:sz w:val="24"/>
+          <w:szCs w:val="24"/>
+        </w:rPr>
+        <w:t xml:space="preserve"> for each financial </w:t>
+      </w:r>
+      <w:r>
+        <w:rPr>
+          <w:sz w:val="24"/>
+          <w:szCs w:val="24"/>
+        </w:rPr>
+        <w:t>analyst</w:t>
+      </w:r>
+      <w:r>
+        <w:rPr>
+          <w:sz w:val="24"/>
+          <w:szCs w:val="24"/>
+        </w:rPr>
+        <w:t xml:space="preserve">, an elbow method could be implemented to dynamically determine an appropriate number of topics.  </w:t>
+      </w:r>
+      <w:r>
+        <w:rPr>
+          <w:sz w:val="24"/>
+          <w:szCs w:val="24"/>
+        </w:rPr>
+        <w:t xml:space="preserve">However, </w:t>
+      </w:r>
+      <w:r>
+        <w:rPr>
+          <w:sz w:val="24"/>
+          <w:szCs w:val="24"/>
+        </w:rPr>
+        <w:t>due to limited compute resources and timeline, this is left for future enhancements.</w:t>
       </w:r>
     </w:p>
     <w:p/>
@@ -5569,7 +6264,6 @@
               <w:rPr>
                 <w:noProof/>
               </w:rPr>
-              <w:lastRenderedPageBreak/>
               <w:drawing>
                 <wp:inline distT="0" distB="0" distL="0" distR="0" wp14:anchorId="4008E0AB" wp14:editId="4124F281">
                   <wp:extent cx="2933700" cy="2200275"/>
@@ -5588,7 +6282,7 @@
                           </pic:cNvPicPr>
                         </pic:nvPicPr>
                         <pic:blipFill>
-                          <a:blip r:embed="rId14" cstate="print">
+                          <a:blip r:embed="rId17" cstate="print">
                             <a:extLst>
                               <a:ext uri="{28A0092B-C50C-407E-A947-70E740481C1C}">
                                 <a14:useLocalDpi xmlns:a14="http://schemas.microsoft.com/office/drawing/2010/main" val="0"/>
@@ -5652,7 +6346,7 @@
                           </pic:cNvPicPr>
                         </pic:nvPicPr>
                         <pic:blipFill>
-                          <a:blip r:embed="rId15" cstate="print">
+                          <a:blip r:embed="rId18" cstate="print">
                             <a:extLst>
                               <a:ext uri="{28A0092B-C50C-407E-A947-70E740481C1C}">
                                 <a14:useLocalDpi xmlns:a14="http://schemas.microsoft.com/office/drawing/2010/main" val="0"/>
@@ -5794,6 +6488,7 @@
               <w:rPr>
                 <w:noProof/>
               </w:rPr>
+              <w:lastRenderedPageBreak/>
               <w:drawing>
                 <wp:inline distT="0" distB="0" distL="0" distR="0" wp14:anchorId="7F6A8D01" wp14:editId="35B04AD0">
                   <wp:extent cx="2828925" cy="2121694"/>
@@ -5812,7 +6507,7 @@
                           </pic:cNvPicPr>
                         </pic:nvPicPr>
                         <pic:blipFill>
-                          <a:blip r:embed="rId16" cstate="print">
+                          <a:blip r:embed="rId19" cstate="print">
                             <a:extLst>
                               <a:ext uri="{28A0092B-C50C-407E-A947-70E740481C1C}">
                                 <a14:useLocalDpi xmlns:a14="http://schemas.microsoft.com/office/drawing/2010/main" val="0"/>
@@ -5876,7 +6571,7 @@
                           </pic:cNvPicPr>
                         </pic:nvPicPr>
                         <pic:blipFill>
-                          <a:blip r:embed="rId17" cstate="print">
+                          <a:blip r:embed="rId20" cstate="print">
                             <a:extLst>
                               <a:ext uri="{28A0092B-C50C-407E-A947-70E740481C1C}">
                                 <a14:useLocalDpi xmlns:a14="http://schemas.microsoft.com/office/drawing/2010/main" val="0"/>
@@ -6003,7 +6698,7 @@
                           </pic:cNvPicPr>
                         </pic:nvPicPr>
                         <pic:blipFill>
-                          <a:blip r:embed="rId18" cstate="print">
+                          <a:blip r:embed="rId21" cstate="print">
                             <a:extLst>
                               <a:ext uri="{28A0092B-C50C-407E-A947-70E740481C1C}">
                                 <a14:useLocalDpi xmlns:a14="http://schemas.microsoft.com/office/drawing/2010/main" val="0"/>
@@ -6066,7 +6761,7 @@
                           </pic:cNvPicPr>
                         </pic:nvPicPr>
                         <pic:blipFill>
-                          <a:blip r:embed="rId19" cstate="print">
+                          <a:blip r:embed="rId22" cstate="print">
                             <a:extLst>
                               <a:ext uri="{28A0092B-C50C-407E-A947-70E740481C1C}">
                                 <a14:useLocalDpi xmlns:a14="http://schemas.microsoft.com/office/drawing/2010/main" val="0"/>
@@ -6198,7 +6893,6 @@
               <w:rPr>
                 <w:noProof/>
               </w:rPr>
-              <w:lastRenderedPageBreak/>
               <w:drawing>
                 <wp:inline distT="0" distB="0" distL="0" distR="0" wp14:anchorId="4771FAC9" wp14:editId="181F89FC">
                   <wp:extent cx="2790825" cy="2093119"/>
@@ -6217,7 +6911,7 @@
                           </pic:cNvPicPr>
                         </pic:nvPicPr>
                         <pic:blipFill>
-                          <a:blip r:embed="rId20" cstate="print">
+                          <a:blip r:embed="rId23" cstate="print">
                             <a:extLst>
                               <a:ext uri="{28A0092B-C50C-407E-A947-70E740481C1C}">
                                 <a14:useLocalDpi xmlns:a14="http://schemas.microsoft.com/office/drawing/2010/main" val="0"/>
@@ -6280,7 +6974,7 @@
                           </pic:cNvPicPr>
                         </pic:nvPicPr>
                         <pic:blipFill>
-                          <a:blip r:embed="rId21" cstate="print">
+                          <a:blip r:embed="rId24" cstate="print">
                             <a:extLst>
                               <a:ext uri="{28A0092B-C50C-407E-A947-70E740481C1C}">
                                 <a14:useLocalDpi xmlns:a14="http://schemas.microsoft.com/office/drawing/2010/main" val="0"/>
@@ -6429,6 +7123,7 @@
               <w:rPr>
                 <w:noProof/>
               </w:rPr>
+              <w:lastRenderedPageBreak/>
               <w:drawing>
                 <wp:inline distT="0" distB="0" distL="0" distR="0" wp14:anchorId="3009F2D0" wp14:editId="471CEF3A">
                   <wp:extent cx="2806700" cy="2105025"/>
@@ -6447,7 +7142,7 @@
                           </pic:cNvPicPr>
                         </pic:nvPicPr>
                         <pic:blipFill>
-                          <a:blip r:embed="rId22" cstate="print">
+                          <a:blip r:embed="rId25" cstate="print">
                             <a:extLst>
                               <a:ext uri="{28A0092B-C50C-407E-A947-70E740481C1C}">
                                 <a14:useLocalDpi xmlns:a14="http://schemas.microsoft.com/office/drawing/2010/main" val="0"/>
@@ -6510,7 +7205,7 @@
                           </pic:cNvPicPr>
                         </pic:nvPicPr>
                         <pic:blipFill>
-                          <a:blip r:embed="rId23" cstate="print">
+                          <a:blip r:embed="rId26" cstate="print">
                             <a:extLst>
                               <a:ext uri="{28A0092B-C50C-407E-A947-70E740481C1C}">
                                 <a14:useLocalDpi xmlns:a14="http://schemas.microsoft.com/office/drawing/2010/main" val="0"/>
@@ -6705,7 +7400,7 @@
                           </pic:cNvPicPr>
                         </pic:nvPicPr>
                         <pic:blipFill>
-                          <a:blip r:embed="rId24">
+                          <a:blip r:embed="rId27">
                             <a:extLst>
                               <a:ext uri="{28A0092B-C50C-407E-A947-70E740481C1C}">
                                 <a14:useLocalDpi xmlns:a14="http://schemas.microsoft.com/office/drawing/2010/main" val="0"/>
@@ -6768,7 +7463,7 @@
                           </pic:cNvPicPr>
                         </pic:nvPicPr>
                         <pic:blipFill>
-                          <a:blip r:embed="rId25">
+                          <a:blip r:embed="rId28">
                             <a:extLst>
                               <a:ext uri="{28A0092B-C50C-407E-A947-70E740481C1C}">
                                 <a14:useLocalDpi xmlns:a14="http://schemas.microsoft.com/office/drawing/2010/main" val="0"/>
@@ -6819,7 +7514,6 @@
               </w:rPr>
             </w:pPr>
             <w:r>
-              <w:lastRenderedPageBreak/>
               <w:t xml:space="preserve">Figure </w:t>
             </w:r>
             <w:r>
@@ -6937,7 +7631,7 @@
                           </pic:cNvPicPr>
                         </pic:nvPicPr>
                         <pic:blipFill>
-                          <a:blip r:embed="rId26">
+                          <a:blip r:embed="rId29">
                             <a:extLst>
                               <a:ext uri="{28A0092B-C50C-407E-A947-70E740481C1C}">
                                 <a14:useLocalDpi xmlns:a14="http://schemas.microsoft.com/office/drawing/2010/main" val="0"/>
@@ -7001,7 +7695,7 @@
                           </pic:cNvPicPr>
                         </pic:nvPicPr>
                         <pic:blipFill>
-                          <a:blip r:embed="rId27">
+                          <a:blip r:embed="rId30">
                             <a:extLst>
                               <a:ext uri="{28A0092B-C50C-407E-A947-70E740481C1C}">
                                 <a14:useLocalDpi xmlns:a14="http://schemas.microsoft.com/office/drawing/2010/main" val="0"/>
@@ -7052,6 +7746,7 @@
               </w:rPr>
             </w:pPr>
             <w:r>
+              <w:lastRenderedPageBreak/>
               <w:t>Figure 1</w:t>
             </w:r>
             <w:r>
@@ -7183,7 +7878,7 @@
                           </pic:cNvPicPr>
                         </pic:nvPicPr>
                         <pic:blipFill>
-                          <a:blip r:embed="rId28">
+                          <a:blip r:embed="rId31">
                             <a:extLst>
                               <a:ext uri="{28A0092B-C50C-407E-A947-70E740481C1C}">
                                 <a14:useLocalDpi xmlns:a14="http://schemas.microsoft.com/office/drawing/2010/main" val="0"/>
@@ -7246,7 +7941,7 @@
                           </pic:cNvPicPr>
                         </pic:nvPicPr>
                         <pic:blipFill>
-                          <a:blip r:embed="rId29">
+                          <a:blip r:embed="rId32">
                             <a:extLst>
                               <a:ext uri="{28A0092B-C50C-407E-A947-70E740481C1C}">
                                 <a14:useLocalDpi xmlns:a14="http://schemas.microsoft.com/office/drawing/2010/main" val="0"/>
@@ -7410,7 +8105,6 @@
               <w:rPr>
                 <w:noProof/>
               </w:rPr>
-              <w:lastRenderedPageBreak/>
               <w:drawing>
                 <wp:inline distT="0" distB="0" distL="0" distR="0" wp14:anchorId="4D9556D0" wp14:editId="0AC73F80">
                   <wp:extent cx="2854401" cy="2143125"/>
@@ -7429,7 +8123,7 @@
                           </pic:cNvPicPr>
                         </pic:nvPicPr>
                         <pic:blipFill>
-                          <a:blip r:embed="rId30">
+                          <a:blip r:embed="rId33">
                             <a:extLst>
                               <a:ext uri="{28A0092B-C50C-407E-A947-70E740481C1C}">
                                 <a14:useLocalDpi xmlns:a14="http://schemas.microsoft.com/office/drawing/2010/main" val="0"/>
@@ -7492,7 +8186,7 @@
                           </pic:cNvPicPr>
                         </pic:nvPicPr>
                         <pic:blipFill>
-                          <a:blip r:embed="rId31">
+                          <a:blip r:embed="rId34">
                             <a:extLst>
                               <a:ext uri="{28A0092B-C50C-407E-A947-70E740481C1C}">
                                 <a14:useLocalDpi xmlns:a14="http://schemas.microsoft.com/office/drawing/2010/main" val="0"/>
@@ -7656,6 +8350,7 @@
               <w:rPr>
                 <w:noProof/>
               </w:rPr>
+              <w:lastRenderedPageBreak/>
               <w:drawing>
                 <wp:inline distT="0" distB="0" distL="0" distR="0" wp14:anchorId="6641EF83" wp14:editId="62FF1CC7">
                   <wp:extent cx="2828925" cy="2123997"/>
@@ -7674,7 +8369,7 @@
                           </pic:cNvPicPr>
                         </pic:nvPicPr>
                         <pic:blipFill>
-                          <a:blip r:embed="rId32">
+                          <a:blip r:embed="rId35">
                             <a:extLst>
                               <a:ext uri="{28A0092B-C50C-407E-A947-70E740481C1C}">
                                 <a14:useLocalDpi xmlns:a14="http://schemas.microsoft.com/office/drawing/2010/main" val="0"/>
@@ -7737,7 +8432,7 @@
                           </pic:cNvPicPr>
                         </pic:nvPicPr>
                         <pic:blipFill>
-                          <a:blip r:embed="rId33">
+                          <a:blip r:embed="rId36">
                             <a:extLst>
                               <a:ext uri="{28A0092B-C50C-407E-A947-70E740481C1C}">
                                 <a14:useLocalDpi xmlns:a14="http://schemas.microsoft.com/office/drawing/2010/main" val="0"/>
@@ -7992,7 +8687,6 @@
       </w:pPr>
       <w:bookmarkStart w:id="15" w:name="_Toc11351534"/>
       <w:r>
-        <w:lastRenderedPageBreak/>
         <w:t>Conclusion</w:t>
       </w:r>
       <w:r>
@@ -8541,7 +9235,88 @@
           <w:rPr>
             <w:rStyle w:val="Hyperlink"/>
           </w:rPr>
+          <w:t>https://scikit-learn.org/stable/modules/generated/sklearn.decomposition.LatentDirichletAllocation.html</w:t>
+        </w:r>
+      </w:hyperlink>
+    </w:p>
+  </w:footnote>
+  <w:footnote w:id="19">
+    <w:p>
+      <w:pPr>
+        <w:pStyle w:val="FootnoteText"/>
+        <w:rPr>
+          <w:lang w:val="en-CA"/>
+        </w:rPr>
+      </w:pPr>
+      <w:r>
+        <w:rPr>
+          <w:rStyle w:val="FootnoteReference"/>
+        </w:rPr>
+        <w:footnoteRef/>
+      </w:r>
+      <w:r>
+        <w:t xml:space="preserve"> </w:t>
+      </w:r>
+      <w:hyperlink r:id="rId19" w:history="1">
+        <w:r>
+          <w:rPr>
+            <w:rStyle w:val="Hyperlink"/>
+          </w:rPr>
           <w:t>https://github.com/jeff1evesque/ist-736/blob/master/brain/algorithm/topic_model.py</w:t>
+        </w:r>
+      </w:hyperlink>
+    </w:p>
+  </w:footnote>
+  <w:footnote w:id="20">
+    <w:p>
+      <w:pPr>
+        <w:pStyle w:val="FootnoteText"/>
+        <w:rPr>
+          <w:lang w:val="en-CA"/>
+        </w:rPr>
+      </w:pPr>
+      <w:r>
+        <w:rPr>
+          <w:rStyle w:val="FootnoteReference"/>
+        </w:rPr>
+        <w:footnoteRef/>
+      </w:r>
+      <w:r>
+        <w:t xml:space="preserve"> </w:t>
+      </w:r>
+      <w:hyperlink r:id="rId20" w:history="1">
+        <w:r>
+          <w:rPr>
+            <w:rStyle w:val="Hyperlink"/>
+          </w:rPr>
+          <w:t>https://github.com/jeff1evesque/ist-736/blob/master/resources/nlp_lecture_12-04-13.pdf</w:t>
+        </w:r>
+      </w:hyperlink>
+    </w:p>
+  </w:footnote>
+  <w:footnote w:id="21">
+    <w:p>
+      <w:pPr>
+        <w:pStyle w:val="FootnoteText"/>
+        <w:rPr>
+          <w:lang w:val="en-CA"/>
+        </w:rPr>
+      </w:pPr>
+      <w:r>
+        <w:rPr>
+          <w:rStyle w:val="FootnoteReference"/>
+        </w:rPr>
+        <w:footnoteRef/>
+      </w:r>
+      <w:r>
+        <w:t xml:space="preserve"> </w:t>
+      </w:r>
+      <w:hyperlink r:id="rId21" w:history="1">
+        <w:r>
+          <w:rPr>
+            <w:rStyle w:val="Hyperlink"/>
+          </w:rPr>
+          <w:t>https://scikit-learn.org/stable/modules/generated/sklearn.decomposition.LatentDirichletAllocation.html</w:t>
         </w:r>
       </w:hyperlink>
     </w:p>
@@ -10938,6 +11713,28 @@
       <w:szCs w:val="26"/>
     </w:rPr>
   </w:style>
+  <w:style w:type="paragraph" w:styleId="Heading3">
+    <w:name w:val="heading 3"/>
+    <w:basedOn w:val="Normal"/>
+    <w:next w:val="Normal"/>
+    <w:link w:val="Heading3Char"/>
+    <w:uiPriority w:val="9"/>
+    <w:unhideWhenUsed/>
+    <w:qFormat/>
+    <w:rsid w:val="00956BE9"/>
+    <w:pPr>
+      <w:keepNext/>
+      <w:keepLines/>
+      <w:spacing w:before="40" w:after="0"/>
+      <w:outlineLvl w:val="2"/>
+    </w:pPr>
+    <w:rPr>
+      <w:rFonts w:asciiTheme="majorHAnsi" w:eastAsiaTheme="majorEastAsia" w:hAnsiTheme="majorHAnsi" w:cstheme="majorBidi"/>
+      <w:color w:val="1F3763" w:themeColor="accent1" w:themeShade="7F"/>
+      <w:sz w:val="24"/>
+      <w:szCs w:val="24"/>
+    </w:rPr>
+  </w:style>
   <w:style w:type="character" w:default="1" w:styleId="DefaultParagraphFont">
     <w:name w:val="Default Paragraph Font"/>
     <w:uiPriority w:val="1"/>
@@ -11544,6 +12341,19 @@
         <w:shd w:val="clear" w:color="auto" w:fill="F2F2F2" w:themeFill="background1" w:themeFillShade="F2"/>
       </w:tcPr>
     </w:tblStylePr>
+  </w:style>
+  <w:style w:type="character" w:customStyle="1" w:styleId="Heading3Char">
+    <w:name w:val="Heading 3 Char"/>
+    <w:basedOn w:val="DefaultParagraphFont"/>
+    <w:link w:val="Heading3"/>
+    <w:uiPriority w:val="9"/>
+    <w:rsid w:val="00956BE9"/>
+    <w:rPr>
+      <w:rFonts w:asciiTheme="majorHAnsi" w:eastAsiaTheme="majorEastAsia" w:hAnsiTheme="majorHAnsi" w:cstheme="majorBidi"/>
+      <w:color w:val="1F3763" w:themeColor="accent1" w:themeShade="7F"/>
+      <w:sz w:val="24"/>
+      <w:szCs w:val="24"/>
+    </w:rPr>
   </w:style>
 </w:styles>
 </file>
@@ -11877,7 +12687,7 @@
 </file>
 
 <file path=customXml/itemProps2.xml><?xml version="1.0" encoding="utf-8"?>
-<ds:datastoreItem xmlns:ds="http://schemas.openxmlformats.org/officeDocument/2006/customXml" ds:itemID="{59591A0D-9EDC-40E8-9682-75068725E705}">
+<ds:datastoreItem xmlns:ds="http://schemas.openxmlformats.org/officeDocument/2006/customXml" ds:itemID="{A6A91E6B-8560-4C64-973C-70BC31128D98}">
   <ds:schemaRefs>
     <ds:schemaRef ds:uri="http://schemas.openxmlformats.org/officeDocument/2006/bibliography"/>
   </ds:schemaRefs>

</xml_diff>

<commit_message>
#79: write-up.docx, fix sentiment measure references
</commit_message>
<xml_diff>
--- a/write-up.docx
+++ b/write-up.docx
@@ -374,16 +374,7 @@
                                           <w:sz w:val="80"/>
                                           <w:szCs w:val="80"/>
                                         </w:rPr>
-                                        <w:t xml:space="preserve">IST-736: </w:t>
-                                      </w:r>
-                                      <w:r>
-                                        <w:rPr>
-                                          <w:rFonts w:asciiTheme="majorHAnsi" w:eastAsiaTheme="majorEastAsia" w:hAnsiTheme="majorHAnsi" w:cstheme="majorBidi"/>
-                                          <w:color w:val="595959" w:themeColor="text1" w:themeTint="A6"/>
-                                          <w:sz w:val="80"/>
-                                          <w:szCs w:val="80"/>
-                                        </w:rPr>
-                                        <w:t>Market Sentiment</w:t>
+                                        <w:t>IST-736: Market Sentiment</w:t>
                                       </w:r>
                                     </w:p>
                                   </w:sdtContent>
@@ -613,16 +604,7 @@
                                     <w:sz w:val="80"/>
                                     <w:szCs w:val="80"/>
                                   </w:rPr>
-                                  <w:t xml:space="preserve">IST-736: </w:t>
-                                </w:r>
-                                <w:r>
-                                  <w:rPr>
-                                    <w:rFonts w:asciiTheme="majorHAnsi" w:eastAsiaTheme="majorEastAsia" w:hAnsiTheme="majorHAnsi" w:cstheme="majorBidi"/>
-                                    <w:color w:val="595959" w:themeColor="text1" w:themeTint="A6"/>
-                                    <w:sz w:val="80"/>
-                                    <w:szCs w:val="80"/>
-                                  </w:rPr>
-                                  <w:t>Market Sentiment</w:t>
+                                  <w:t>IST-736: Market Sentiment</w:t>
                                 </w:r>
                               </w:p>
                             </w:sdtContent>
@@ -2068,7 +2050,14 @@
           <w:sz w:val="24"/>
           <w:szCs w:val="24"/>
         </w:rPr>
-        <w:t xml:space="preserve">overall sentiment towards the market that analysts are portraying </w:t>
+        <w:t>twitter sentiment</w:t>
+      </w:r>
+      <w:r>
+        <w:rPr>
+          <w:sz w:val="24"/>
+          <w:szCs w:val="24"/>
+        </w:rPr>
+        <w:t xml:space="preserve"> towards the market that analysts are portraying </w:t>
       </w:r>
       <w:r>
         <w:rPr>
@@ -5536,14 +5525,7 @@
           <w:sz w:val="24"/>
           <w:szCs w:val="24"/>
         </w:rPr>
-        <w:t>T</w:t>
-      </w:r>
-      <w:r>
-        <w:rPr>
-          <w:sz w:val="24"/>
-          <w:szCs w:val="24"/>
-        </w:rPr>
-        <w:t>he implemented codebase</w:t>
+        <w:t>The implemented codebase</w:t>
       </w:r>
       <w:r>
         <w:rPr>
@@ -5656,14 +5638,7 @@
           <w:sz w:val="24"/>
           <w:szCs w:val="24"/>
         </w:rPr>
-        <w:t>s</w:t>
-      </w:r>
-      <w:r>
-        <w:rPr>
-          <w:sz w:val="24"/>
-          <w:szCs w:val="24"/>
-        </w:rPr>
-        <w:t>ince latent variables</w:t>
+        <w:t>since latent variables</w:t>
       </w:r>
       <w:r>
         <w:rPr>
@@ -6120,15 +6095,7 @@
           <w:color w:val="222222"/>
           <w:shd w:val="clear" w:color="auto" w:fill="FFFFFF"/>
         </w:rPr>
-        <w:t>β</w:t>
-      </w:r>
-      <w:r>
-        <w:rPr>
-          <w:rFonts w:cstheme="minorHAnsi"/>
-          <w:color w:val="222222"/>
-          <w:shd w:val="clear" w:color="auto" w:fill="FFFFFF"/>
-        </w:rPr>
-        <w:t xml:space="preserve"> the per corpus topic distribution.</w:t>
+        <w:t>β the per corpus topic distribution.</w:t>
       </w:r>
       <w:r>
         <w:rPr>
@@ -6416,10 +6383,7 @@
         <w:t xml:space="preserve"> both </w:t>
       </w:r>
       <w:r>
-        <w:t>θ</w:t>
-      </w:r>
-      <w:r>
-        <w:t xml:space="preserve"> and </w:t>
+        <w:t xml:space="preserve">θ and </w:t>
       </w:r>
       <w:r>
         <w:rPr>
@@ -6502,10 +6466,7 @@
         <w:t xml:space="preserve">the </w:t>
       </w:r>
       <w:r>
-        <w:t>Expectation-Maximization</w:t>
-      </w:r>
-      <w:r>
-        <w:t xml:space="preserve"> (EM)</w:t>
+        <w:t>Expectation-Maximization (EM)</w:t>
       </w:r>
       <w:r>
         <w:t xml:space="preserve"> </w:t>
@@ -6787,16 +6748,10 @@
         <w:t xml:space="preserve">the best </w:t>
       </w:r>
       <w:r>
-        <w:t>γ</w:t>
-      </w:r>
-      <w:r>
-        <w:t xml:space="preserve">, and </w:t>
-      </w:r>
-      <w:r>
-        <w:t>φ</w:t>
-      </w:r>
-      <w:r>
-        <w:t>, minimiz</w:t>
+        <w:t xml:space="preserve">γ, and </w:t>
+      </w:r>
+      <w:r>
+        <w:t>φ, minimiz</w:t>
       </w:r>
       <w:r>
         <w:t>ing</w:t>
@@ -8451,31 +8406,20 @@
           <w:szCs w:val="24"/>
         </w:rPr>
       </w:pPr>
-    </w:p>
-    <w:p>
-      <w:pPr>
-        <w:spacing w:line="240" w:lineRule="auto"/>
-        <w:rPr>
-          <w:sz w:val="24"/>
-          <w:szCs w:val="24"/>
-        </w:rPr>
-      </w:pPr>
-      <w:r>
-        <w:rPr>
-          <w:sz w:val="24"/>
-          <w:szCs w:val="24"/>
-        </w:rPr>
-        <w:t xml:space="preserve">Tweets associated financial analysts were joined with associated </w:t>
-      </w:r>
-      <w:proofErr w:type="spellStart"/>
-      <w:r>
-        <w:rPr>
-          <w:sz w:val="24"/>
-          <w:szCs w:val="24"/>
-        </w:rPr>
-        <w:t>quandl</w:t>
-      </w:r>
-      <w:proofErr w:type="spellEnd"/>
+      <w:r>
+        <w:rPr>
+          <w:sz w:val="24"/>
+          <w:szCs w:val="24"/>
+        </w:rPr>
+        <w:t>Tweets associated financial analysts</w:t>
+      </w:r>
+      <w:r>
+        <w:rPr>
+          <w:sz w:val="24"/>
+          <w:szCs w:val="24"/>
+        </w:rPr>
+        <w:t xml:space="preserve"> were</w:t>
+      </w:r>
       <w:r>
         <w:rPr>
           <w:sz w:val="24"/>
@@ -8488,35 +8432,35 @@
           <w:sz w:val="24"/>
           <w:szCs w:val="24"/>
         </w:rPr>
-        <w:t>time series data</w:t>
-      </w:r>
-      <w:r>
-        <w:rPr>
-          <w:sz w:val="24"/>
-          <w:szCs w:val="24"/>
-        </w:rPr>
-        <w:t>,</w:t>
-      </w:r>
-      <w:r>
-        <w:rPr>
-          <w:sz w:val="24"/>
-          <w:szCs w:val="24"/>
-        </w:rPr>
-        <w:t xml:space="preserve"> determined by earlier LDA exploratory.  </w:t>
-      </w:r>
-      <w:r>
-        <w:rPr>
-          <w:sz w:val="24"/>
-          <w:szCs w:val="24"/>
-        </w:rPr>
-        <w:t xml:space="preserve">However, since the twitter API </w:t>
-      </w:r>
-      <w:r>
-        <w:rPr>
-          <w:sz w:val="24"/>
-          <w:szCs w:val="24"/>
-        </w:rPr>
-        <w:t>enforces rate limits</w:t>
+        <w:t>measured for positive, negative, and neutral sentiments</w:t>
+      </w:r>
+      <w:r>
+        <w:rPr>
+          <w:sz w:val="24"/>
+          <w:szCs w:val="24"/>
+        </w:rPr>
+        <w:t xml:space="preserve">.  </w:t>
+      </w:r>
+      <w:r>
+        <w:rPr>
+          <w:sz w:val="24"/>
+          <w:szCs w:val="24"/>
+        </w:rPr>
+        <w:t xml:space="preserve">Using the python </w:t>
+      </w:r>
+      <w:r>
+        <w:rPr>
+          <w:sz w:val="24"/>
+          <w:szCs w:val="24"/>
+        </w:rPr>
+        <w:t>V</w:t>
+      </w:r>
+      <w:r>
+        <w:rPr>
+          <w:sz w:val="24"/>
+          <w:szCs w:val="24"/>
+        </w:rPr>
+        <w:t>ader package</w:t>
       </w:r>
       <w:r>
         <w:rPr>
@@ -8531,58 +8475,135 @@
           <w:sz w:val="24"/>
           <w:szCs w:val="24"/>
         </w:rPr>
-        <w:t xml:space="preserve">, the </w:t>
-      </w:r>
-      <w:r>
-        <w:rPr>
-          <w:sz w:val="24"/>
-          <w:szCs w:val="24"/>
-        </w:rPr>
-        <w:t xml:space="preserve">joined </w:t>
-      </w:r>
-      <w:r>
-        <w:rPr>
-          <w:sz w:val="24"/>
-          <w:szCs w:val="24"/>
-        </w:rPr>
-        <w:t>date range var</w:t>
-      </w:r>
-      <w:r>
-        <w:rPr>
-          <w:sz w:val="24"/>
-          <w:szCs w:val="24"/>
-        </w:rPr>
-        <w:t>y</w:t>
-      </w:r>
-      <w:r>
-        <w:rPr>
-          <w:sz w:val="24"/>
-          <w:szCs w:val="24"/>
-        </w:rPr>
-        <w:t xml:space="preserve"> per analyst.  </w:t>
-      </w:r>
-      <w:r>
-        <w:rPr>
-          <w:sz w:val="24"/>
-          <w:szCs w:val="24"/>
-        </w:rPr>
-        <w:t xml:space="preserve">Using the python </w:t>
-      </w:r>
-      <w:proofErr w:type="spellStart"/>
-      <w:r>
-        <w:rPr>
-          <w:sz w:val="24"/>
-          <w:szCs w:val="24"/>
-        </w:rPr>
-        <w:t>vader</w:t>
-      </w:r>
-      <w:proofErr w:type="spellEnd"/>
-      <w:r>
-        <w:rPr>
-          <w:sz w:val="24"/>
-          <w:szCs w:val="24"/>
-        </w:rPr>
-        <w:t xml:space="preserve"> package</w:t>
+        <w:t xml:space="preserve">, </w:t>
+      </w:r>
+      <w:r>
+        <w:rPr>
+          <w:sz w:val="24"/>
+          <w:szCs w:val="24"/>
+        </w:rPr>
+        <w:t>overall tweets</w:t>
+      </w:r>
+      <w:r>
+        <w:rPr>
+          <w:sz w:val="24"/>
+          <w:szCs w:val="24"/>
+        </w:rPr>
+        <w:t xml:space="preserve"> were</w:t>
+      </w:r>
+      <w:r>
+        <w:rPr>
+          <w:sz w:val="24"/>
+          <w:szCs w:val="24"/>
+        </w:rPr>
+        <w:t xml:space="preserve"> </w:t>
+      </w:r>
+      <w:r>
+        <w:rPr>
+          <w:sz w:val="24"/>
+          <w:szCs w:val="24"/>
+        </w:rPr>
+        <w:t>more</w:t>
+      </w:r>
+      <w:r>
+        <w:rPr>
+          <w:sz w:val="24"/>
+          <w:szCs w:val="24"/>
+        </w:rPr>
+        <w:t xml:space="preserve"> neutral</w:t>
+      </w:r>
+      <w:r>
+        <w:rPr>
+          <w:sz w:val="24"/>
+          <w:szCs w:val="24"/>
+        </w:rPr>
+        <w:t>, then positive, and negative</w:t>
+      </w:r>
+      <w:r>
+        <w:rPr>
+          <w:sz w:val="24"/>
+          <w:szCs w:val="24"/>
+        </w:rPr>
+        <w:t xml:space="preserve"> </w:t>
+      </w:r>
+      <w:r>
+        <w:rPr>
+          <w:sz w:val="24"/>
+          <w:szCs w:val="24"/>
+        </w:rPr>
+        <w:t>in language</w:t>
+      </w:r>
+      <w:r>
+        <w:rPr>
+          <w:sz w:val="24"/>
+          <w:szCs w:val="24"/>
+        </w:rPr>
+        <w:t>.</w:t>
+      </w:r>
+      <w:r>
+        <w:rPr>
+          <w:sz w:val="24"/>
+          <w:szCs w:val="24"/>
+        </w:rPr>
+        <w:t xml:space="preserve"> </w:t>
+      </w:r>
+      <w:r>
+        <w:rPr>
+          <w:sz w:val="24"/>
+          <w:szCs w:val="24"/>
+        </w:rPr>
+        <w:t xml:space="preserve">Next, </w:t>
+      </w:r>
+      <w:r>
+        <w:rPr>
+          <w:sz w:val="24"/>
+          <w:szCs w:val="24"/>
+        </w:rPr>
+        <w:t xml:space="preserve">aggregated </w:t>
+      </w:r>
+      <w:r>
+        <w:rPr>
+          <w:sz w:val="24"/>
+          <w:szCs w:val="24"/>
+        </w:rPr>
+        <w:t xml:space="preserve">words </w:t>
+      </w:r>
+      <w:r>
+        <w:rPr>
+          <w:sz w:val="24"/>
+          <w:szCs w:val="24"/>
+        </w:rPr>
+        <w:t xml:space="preserve">by topic from LDA, were </w:t>
+      </w:r>
+      <w:r>
+        <w:rPr>
+          <w:sz w:val="24"/>
+          <w:szCs w:val="24"/>
+        </w:rPr>
+        <w:t xml:space="preserve">used for </w:t>
+      </w:r>
+      <w:r>
+        <w:rPr>
+          <w:sz w:val="24"/>
+          <w:szCs w:val="24"/>
+        </w:rPr>
+        <w:t>sentiment measures</w:t>
+      </w:r>
+      <w:r>
+        <w:rPr>
+          <w:sz w:val="24"/>
+          <w:szCs w:val="24"/>
+        </w:rPr>
+        <w:t xml:space="preserve"> for each fina</w:t>
+      </w:r>
+      <w:bookmarkStart w:id="12" w:name="_GoBack"/>
+      <w:bookmarkEnd w:id="12"/>
+      <w:r>
+        <w:rPr>
+          <w:sz w:val="24"/>
+          <w:szCs w:val="24"/>
+        </w:rPr>
+        <w:t>ncial analyst</w:t>
       </w:r>
       <w:r>
         <w:rPr>
@@ -8597,42 +8618,84 @@
           <w:sz w:val="24"/>
           <w:szCs w:val="24"/>
         </w:rPr>
-        <w:t xml:space="preserve">, </w:t>
-      </w:r>
-      <w:r>
-        <w:rPr>
-          <w:sz w:val="24"/>
-          <w:szCs w:val="24"/>
-        </w:rPr>
-        <w:t>it was clearly seen</w:t>
-      </w:r>
-      <w:r>
-        <w:rPr>
-          <w:sz w:val="24"/>
-          <w:szCs w:val="24"/>
-        </w:rPr>
-        <w:t xml:space="preserve"> analysts </w:t>
-      </w:r>
-      <w:r>
-        <w:rPr>
-          <w:sz w:val="24"/>
-          <w:szCs w:val="24"/>
-        </w:rPr>
-        <w:t>were more</w:t>
-      </w:r>
-      <w:r>
-        <w:rPr>
-          <w:sz w:val="24"/>
-          <w:szCs w:val="24"/>
-        </w:rPr>
-        <w:t xml:space="preserve"> neutral</w:t>
-      </w:r>
-      <w:r>
-        <w:rPr>
-          <w:sz w:val="24"/>
-          <w:szCs w:val="24"/>
-        </w:rPr>
-        <w:t xml:space="preserve"> language in tweets</w:t>
+        <w:t xml:space="preserve">.  </w:t>
+      </w:r>
+      <w:r>
+        <w:rPr>
+          <w:sz w:val="24"/>
+          <w:szCs w:val="24"/>
+        </w:rPr>
+        <w:t xml:space="preserve">Since 10 topic models were generated, each </w:t>
+      </w:r>
+      <w:r>
+        <w:rPr>
+          <w:sz w:val="24"/>
+          <w:szCs w:val="24"/>
+        </w:rPr>
+        <w:t xml:space="preserve">x-label correspond to a </w:t>
+      </w:r>
+      <w:r>
+        <w:rPr>
+          <w:sz w:val="24"/>
+          <w:szCs w:val="24"/>
+        </w:rPr>
+        <w:t xml:space="preserve">computed </w:t>
+      </w:r>
+      <w:r>
+        <w:rPr>
+          <w:sz w:val="24"/>
+          <w:szCs w:val="24"/>
+        </w:rPr>
+        <w:t xml:space="preserve">topic, </w:t>
+      </w:r>
+      <w:r>
+        <w:rPr>
+          <w:sz w:val="24"/>
+          <w:szCs w:val="24"/>
+        </w:rPr>
+        <w:t>with</w:t>
+      </w:r>
+      <w:r>
+        <w:rPr>
+          <w:sz w:val="24"/>
+          <w:szCs w:val="24"/>
+        </w:rPr>
+        <w:t xml:space="preserve"> three </w:t>
+      </w:r>
+      <w:r>
+        <w:rPr>
+          <w:sz w:val="24"/>
+          <w:szCs w:val="24"/>
+        </w:rPr>
+        <w:t xml:space="preserve">associated </w:t>
+      </w:r>
+      <w:r>
+        <w:rPr>
+          <w:sz w:val="24"/>
+          <w:szCs w:val="24"/>
+        </w:rPr>
+        <w:t>measures of sentiment</w:t>
+      </w:r>
+      <w:r>
+        <w:rPr>
+          <w:sz w:val="24"/>
+          <w:szCs w:val="24"/>
+        </w:rPr>
+        <w:t xml:space="preserve"> varying </w:t>
+      </w:r>
+      <w:r>
+        <w:rPr>
+          <w:sz w:val="24"/>
+          <w:szCs w:val="24"/>
+        </w:rPr>
+        <w:t>along</w:t>
+      </w:r>
+      <w:r>
+        <w:rPr>
+          <w:sz w:val="24"/>
+          <w:szCs w:val="24"/>
+        </w:rPr>
+        <w:t xml:space="preserve"> the y-axis</w:t>
       </w:r>
       <w:r>
         <w:rPr>
@@ -8646,28 +8709,91 @@
           <w:sz w:val="24"/>
           <w:szCs w:val="24"/>
         </w:rPr>
-        <w:t xml:space="preserve"> However, for the </w:t>
-      </w:r>
-      <w:r>
-        <w:rPr>
-          <w:sz w:val="24"/>
-          <w:szCs w:val="24"/>
-        </w:rPr>
-        <w:t xml:space="preserve">approximate range 2018-2019, positive </w:t>
-      </w:r>
-      <w:r>
-        <w:rPr>
-          <w:sz w:val="24"/>
-          <w:szCs w:val="24"/>
-        </w:rPr>
-        <w:t xml:space="preserve">tweets were more likely </w:t>
-      </w:r>
-      <w:r>
-        <w:rPr>
-          <w:sz w:val="24"/>
-          <w:szCs w:val="24"/>
-        </w:rPr>
-        <w:t>than negative.</w:t>
+        <w:t xml:space="preserve"> </w:t>
+      </w:r>
+      <w:r>
+        <w:rPr>
+          <w:sz w:val="24"/>
+          <w:szCs w:val="24"/>
+        </w:rPr>
+        <w:t>Like</w:t>
+      </w:r>
+      <w:r>
+        <w:rPr>
+          <w:sz w:val="24"/>
+          <w:szCs w:val="24"/>
+        </w:rPr>
+        <w:t xml:space="preserve"> the</w:t>
+      </w:r>
+      <w:r>
+        <w:rPr>
+          <w:sz w:val="24"/>
+          <w:szCs w:val="24"/>
+        </w:rPr>
+        <w:t xml:space="preserve"> t</w:t>
+      </w:r>
+      <w:r>
+        <w:rPr>
+          <w:sz w:val="24"/>
+          <w:szCs w:val="24"/>
+        </w:rPr>
+        <w:t>witter</w:t>
+      </w:r>
+      <w:r>
+        <w:rPr>
+          <w:sz w:val="24"/>
+          <w:szCs w:val="24"/>
+        </w:rPr>
+        <w:t xml:space="preserve"> sentiments, the overall topic models have </w:t>
+      </w:r>
+      <w:r>
+        <w:rPr>
+          <w:sz w:val="24"/>
+          <w:szCs w:val="24"/>
+        </w:rPr>
+        <w:t>similar</w:t>
+      </w:r>
+      <w:r>
+        <w:rPr>
+          <w:sz w:val="24"/>
+          <w:szCs w:val="24"/>
+        </w:rPr>
+        <w:t xml:space="preserve"> Vader sentiment</w:t>
+      </w:r>
+      <w:r>
+        <w:rPr>
+          <w:sz w:val="24"/>
+          <w:szCs w:val="24"/>
+        </w:rPr>
+        <w:t xml:space="preserve"> </w:t>
+      </w:r>
+      <w:r>
+        <w:rPr>
+          <w:sz w:val="24"/>
+          <w:szCs w:val="24"/>
+        </w:rPr>
+        <w:t>measures</w:t>
+      </w:r>
+      <w:r>
+        <w:rPr>
+          <w:sz w:val="24"/>
+          <w:szCs w:val="24"/>
+        </w:rPr>
+        <w:t xml:space="preserve"> </w:t>
+      </w:r>
+      <w:r>
+        <w:rPr>
+          <w:sz w:val="24"/>
+          <w:szCs w:val="24"/>
+        </w:rPr>
+        <w:t>– neutral</w:t>
+      </w:r>
+      <w:r>
+        <w:rPr>
+          <w:sz w:val="24"/>
+          <w:szCs w:val="24"/>
+        </w:rPr>
+        <w:t>, positive, and negative.</w:t>
       </w:r>
     </w:p>
     <w:p>
@@ -8848,7 +8974,14 @@
                 <w:b w:val="0"/>
                 <w:bCs w:val="0"/>
               </w:rPr>
-              <w:t>overall sentiment for</w:t>
+              <w:t>twitter sentiment</w:t>
+            </w:r>
+            <w:r>
+              <w:rPr>
+                <w:b w:val="0"/>
+                <w:bCs w:val="0"/>
+              </w:rPr>
+              <w:t xml:space="preserve"> for</w:t>
             </w:r>
             <w:r>
               <w:rPr>
@@ -8907,16 +9040,16 @@
             <w:r>
               <w:t xml:space="preserve"> </w:t>
             </w:r>
-            <w:r>
-              <w:t xml:space="preserve">overall </w:t>
-            </w:r>
             <w:proofErr w:type="spellStart"/>
             <w:r>
               <w:t>lda</w:t>
             </w:r>
             <w:proofErr w:type="spellEnd"/>
             <w:r>
-              <w:t xml:space="preserve"> sentiment for</w:t>
+              <w:t xml:space="preserve"> sentiment</w:t>
+            </w:r>
+            <w:r>
+              <w:t xml:space="preserve"> for</w:t>
             </w:r>
             <w:r>
               <w:t xml:space="preserve"> </w:t>
@@ -9100,20 +9233,21 @@
               </w:rPr>
             </w:pPr>
             <w:r>
-              <w:t>Figure 1</w:t>
-            </w:r>
-            <w:r>
-              <w:t>4</w:t>
-            </w:r>
-            <w:r>
-              <w:t xml:space="preserve">: </w:t>
+              <w:t xml:space="preserve">Figure 14: </w:t>
             </w:r>
             <w:r>
               <w:rPr>
                 <w:b w:val="0"/>
                 <w:bCs w:val="0"/>
               </w:rPr>
-              <w:t xml:space="preserve">overall sentiment for </w:t>
+              <w:t>twitter sentiment</w:t>
+            </w:r>
+            <w:r>
+              <w:rPr>
+                <w:b w:val="0"/>
+                <w:bCs w:val="0"/>
+              </w:rPr>
+              <w:t xml:space="preserve"> for </w:t>
             </w:r>
             <w:proofErr w:type="spellStart"/>
             <w:r>
@@ -9153,24 +9287,17 @@
                 <w:b/>
                 <w:bCs/>
               </w:rPr>
-              <w:t>1</w:t>
+              <w:t>15</w:t>
             </w:r>
             <w:r>
               <w:rPr>
                 <w:b/>
                 <w:bCs/>
               </w:rPr>
-              <w:t>5</w:t>
-            </w:r>
-            <w:r>
-              <w:rPr>
-                <w:b/>
-                <w:bCs/>
-              </w:rPr>
               <w:t>:</w:t>
             </w:r>
             <w:r>
-              <w:t xml:space="preserve"> overall </w:t>
+              <w:t xml:space="preserve"> </w:t>
             </w:r>
             <w:proofErr w:type="spellStart"/>
             <w:r>
@@ -9178,7 +9305,10 @@
             </w:r>
             <w:proofErr w:type="spellEnd"/>
             <w:r>
-              <w:t xml:space="preserve"> sentiment for </w:t>
+              <w:t xml:space="preserve"> sentiment</w:t>
+            </w:r>
+            <w:r>
+              <w:t xml:space="preserve"> for </w:t>
             </w:r>
             <w:proofErr w:type="spellStart"/>
             <w:r>
@@ -9370,7 +9500,14 @@
                 <w:b w:val="0"/>
                 <w:bCs w:val="0"/>
               </w:rPr>
-              <w:t xml:space="preserve">overall sentiment for </w:t>
+              <w:t>twitter sentiment</w:t>
+            </w:r>
+            <w:r>
+              <w:rPr>
+                <w:b w:val="0"/>
+                <w:bCs w:val="0"/>
+              </w:rPr>
+              <w:t xml:space="preserve"> for </w:t>
             </w:r>
             <w:proofErr w:type="spellStart"/>
             <w:r>
@@ -9427,7 +9564,7 @@
               <w:t>:</w:t>
             </w:r>
             <w:r>
-              <w:t xml:space="preserve"> overall </w:t>
+              <w:t xml:space="preserve"> </w:t>
             </w:r>
             <w:proofErr w:type="spellStart"/>
             <w:r>
@@ -9435,9 +9572,11 @@
             </w:r>
             <w:proofErr w:type="spellEnd"/>
             <w:r>
-              <w:t xml:space="preserve"> sentiment </w:t>
-            </w:r>
-            <w:bookmarkStart w:id="12" w:name="_GoBack"/>
+              <w:t xml:space="preserve"> sentiment</w:t>
+            </w:r>
+            <w:r>
+              <w:t xml:space="preserve"> </w:t>
+            </w:r>
             <w:r>
               <w:t xml:space="preserve">for </w:t>
             </w:r>
@@ -9445,7 +9584,6 @@
             <w:r>
               <w:t>ReformedBroker</w:t>
             </w:r>
-            <w:bookmarkEnd w:id="12"/>
             <w:proofErr w:type="spellEnd"/>
             <w:r>
               <w:t>.</w:t>
@@ -9632,7 +9770,14 @@
                 <w:b w:val="0"/>
                 <w:bCs w:val="0"/>
               </w:rPr>
-              <w:t xml:space="preserve">overall sentiment for </w:t>
+              <w:t>twitter sentiment</w:t>
+            </w:r>
+            <w:r>
+              <w:rPr>
+                <w:b w:val="0"/>
+                <w:bCs w:val="0"/>
+              </w:rPr>
+              <w:t xml:space="preserve"> for </w:t>
             </w:r>
             <w:proofErr w:type="spellStart"/>
             <w:r>
@@ -9689,7 +9834,7 @@
               <w:t>:</w:t>
             </w:r>
             <w:r>
-              <w:t xml:space="preserve"> overall </w:t>
+              <w:t xml:space="preserve"> </w:t>
             </w:r>
             <w:proofErr w:type="spellStart"/>
             <w:r>
@@ -9697,7 +9842,10 @@
             </w:r>
             <w:proofErr w:type="spellEnd"/>
             <w:r>
-              <w:t xml:space="preserve"> sentiment for </w:t>
+              <w:t xml:space="preserve"> sentiment</w:t>
+            </w:r>
+            <w:r>
+              <w:t xml:space="preserve"> for </w:t>
             </w:r>
             <w:proofErr w:type="spellStart"/>
             <w:r>
@@ -9890,7 +10038,14 @@
                 <w:b w:val="0"/>
                 <w:bCs w:val="0"/>
               </w:rPr>
-              <w:t xml:space="preserve">overall sentiment for </w:t>
+              <w:t>twitter sentiment</w:t>
+            </w:r>
+            <w:r>
+              <w:rPr>
+                <w:b w:val="0"/>
+                <w:bCs w:val="0"/>
+              </w:rPr>
+              <w:t xml:space="preserve"> for </w:t>
             </w:r>
             <w:proofErr w:type="spellStart"/>
             <w:r>
@@ -9947,7 +10102,7 @@
               <w:t>:</w:t>
             </w:r>
             <w:r>
-              <w:t xml:space="preserve"> overall </w:t>
+              <w:t xml:space="preserve"> </w:t>
             </w:r>
             <w:proofErr w:type="spellStart"/>
             <w:r>
@@ -9955,7 +10110,10 @@
             </w:r>
             <w:proofErr w:type="spellEnd"/>
             <w:r>
-              <w:t xml:space="preserve"> sentiment for </w:t>
+              <w:t xml:space="preserve"> sentiment</w:t>
+            </w:r>
+            <w:r>
+              <w:t xml:space="preserve"> for </w:t>
             </w:r>
             <w:proofErr w:type="spellStart"/>
             <w:r>
@@ -10803,7 +10961,7 @@
           <w:rPr>
             <w:rStyle w:val="Hyperlink"/>
           </w:rPr>
-          <w:t>https://developer.twitter.com/en/docs/tweets/timelines/api-reference/get-statuses-user_timeline.html</w:t>
+          <w:t>https://pypi.org/project/vaderSentiment/</w:t>
         </w:r>
       </w:hyperlink>
     </w:p>
@@ -10830,7 +10988,7 @@
           <w:rPr>
             <w:rStyle w:val="Hyperlink"/>
           </w:rPr>
-          <w:t>https://pypi.org/project/vaderSentiment/</w:t>
+          <w:t>https://github.com/jeff1evesque/ist-736/blob/master/brain/controller/topic_model.py</w:t>
         </w:r>
       </w:hyperlink>
     </w:p>
@@ -14446,7 +14604,7 @@
 </file>
 
 <file path=customXml/itemProps2.xml><?xml version="1.0" encoding="utf-8"?>
-<ds:datastoreItem xmlns:ds="http://schemas.openxmlformats.org/officeDocument/2006/customXml" ds:itemID="{440D7727-9323-4C32-90E4-32110A0CDB83}">
+<ds:datastoreItem xmlns:ds="http://schemas.openxmlformats.org/officeDocument/2006/customXml" ds:itemID="{C3C6825F-1920-4D19-849F-A82B884ADC3C}">
   <ds:schemaRefs>
     <ds:schemaRef ds:uri="http://schemas.openxmlformats.org/officeDocument/2006/bibliography"/>
   </ds:schemaRefs>

</xml_diff>

<commit_message>
#79: write-up.docx, minor language change
</commit_message>
<xml_diff>
--- a/write-up.docx
+++ b/write-up.docx
@@ -212,25 +212,7 @@
                                           <w:sz w:val="32"/>
                                           <w:szCs w:val="32"/>
                                         </w:rPr>
-                                        <w:t xml:space="preserve">Kent Appiah, </w:t>
-                                      </w:r>
-                                      <w:proofErr w:type="spellStart"/>
-                                      <w:r>
-                                        <w:rPr>
-                                          <w:color w:val="FFFFFF" w:themeColor="background1"/>
-                                          <w:sz w:val="32"/>
-                                          <w:szCs w:val="32"/>
-                                        </w:rPr>
-                                        <w:t>Seán</w:t>
-                                      </w:r>
-                                      <w:proofErr w:type="spellEnd"/>
-                                      <w:r>
-                                        <w:rPr>
-                                          <w:color w:val="FFFFFF" w:themeColor="background1"/>
-                                          <w:sz w:val="32"/>
-                                          <w:szCs w:val="32"/>
-                                        </w:rPr>
-                                        <w:t xml:space="preserve"> Hayes &amp; Jeff Levesque</w:t>
+                                        <w:t>Kent Appiah, Seán Hayes &amp; Jeff Levesque</w:t>
                                       </w:r>
                                     </w:p>
                                   </w:sdtContent>
@@ -474,25 +456,7 @@
                                     <w:sz w:val="32"/>
                                     <w:szCs w:val="32"/>
                                   </w:rPr>
-                                  <w:t xml:space="preserve">Kent Appiah, </w:t>
-                                </w:r>
-                                <w:proofErr w:type="spellStart"/>
-                                <w:r>
-                                  <w:rPr>
-                                    <w:color w:val="FFFFFF" w:themeColor="background1"/>
-                                    <w:sz w:val="32"/>
-                                    <w:szCs w:val="32"/>
-                                  </w:rPr>
-                                  <w:t>Seán</w:t>
-                                </w:r>
-                                <w:proofErr w:type="spellEnd"/>
-                                <w:r>
-                                  <w:rPr>
-                                    <w:color w:val="FFFFFF" w:themeColor="background1"/>
-                                    <w:sz w:val="32"/>
-                                    <w:szCs w:val="32"/>
-                                  </w:rPr>
-                                  <w:t xml:space="preserve"> Hayes &amp; Jeff Levesque</w:t>
+                                  <w:t>Kent Appiah, Seán Hayes &amp; Jeff Levesque</w:t>
                                 </w:r>
                               </w:p>
                             </w:sdtContent>
@@ -2818,32 +2782,7 @@
           <w:sz w:val="24"/>
           <w:szCs w:val="24"/>
         </w:rPr>
-        <w:t>. While the Granger test is ideal for the ARIMA model, autocorrelation (ACF) and partial autocorrelation (PACF) were not utilized to determine appropriate (</w:t>
-      </w:r>
-      <w:proofErr w:type="spellStart"/>
-      <w:proofErr w:type="gramStart"/>
-      <w:r>
-        <w:rPr>
-          <w:sz w:val="24"/>
-          <w:szCs w:val="24"/>
-        </w:rPr>
-        <w:t>p,q</w:t>
-      </w:r>
-      <w:proofErr w:type="gramEnd"/>
-      <w:r>
-        <w:rPr>
-          <w:sz w:val="24"/>
-          <w:szCs w:val="24"/>
-        </w:rPr>
-        <w:t>,d</w:t>
-      </w:r>
-      <w:proofErr w:type="spellEnd"/>
-      <w:r>
-        <w:rPr>
-          <w:sz w:val="24"/>
-          <w:szCs w:val="24"/>
-        </w:rPr>
-        <w:t>) components</w:t>
+        <w:t>. While the Granger test is ideal for the ARIMA model, autocorrelation (ACF) and partial autocorrelation (PACF) were not utilized to determine appropriate (p,q,d) components</w:t>
       </w:r>
       <w:r>
         <w:rPr>
@@ -3288,17 +3227,8 @@
           <w:sz w:val="24"/>
           <w:szCs w:val="24"/>
         </w:rPr>
-        <w:t xml:space="preserve"> the </w:t>
-      </w:r>
-      <w:proofErr w:type="spellStart"/>
-      <w:r>
-        <w:rPr>
-          <w:sz w:val="24"/>
-          <w:szCs w:val="24"/>
-        </w:rPr>
-        <w:t>Twython</w:t>
-      </w:r>
-      <w:proofErr w:type="spellEnd"/>
+        <w:t xml:space="preserve"> the Twython</w:t>
+      </w:r>
       <w:r>
         <w:rPr>
           <w:rStyle w:val="FootnoteReference"/>
@@ -3538,7 +3468,6 @@
           <w:szCs w:val="24"/>
         </w:rPr>
       </w:pPr>
-      <w:proofErr w:type="spellStart"/>
       <w:r>
         <w:rPr>
           <w:sz w:val="24"/>
@@ -3546,7 +3475,6 @@
         </w:rPr>
         <w:t>Jimcramer</w:t>
       </w:r>
-      <w:proofErr w:type="spellEnd"/>
     </w:p>
     <w:p>
       <w:pPr>
@@ -3561,7 +3489,6 @@
           <w:szCs w:val="24"/>
         </w:rPr>
       </w:pPr>
-      <w:proofErr w:type="spellStart"/>
       <w:r>
         <w:rPr>
           <w:sz w:val="24"/>
@@ -3569,7 +3496,6 @@
         </w:rPr>
         <w:t>ReformedBroker</w:t>
       </w:r>
-      <w:proofErr w:type="spellEnd"/>
     </w:p>
     <w:p>
       <w:pPr>
@@ -3584,7 +3510,6 @@
           <w:szCs w:val="24"/>
         </w:rPr>
       </w:pPr>
-      <w:proofErr w:type="spellStart"/>
       <w:r>
         <w:rPr>
           <w:sz w:val="24"/>
@@ -3592,7 +3517,6 @@
         </w:rPr>
         <w:t>TheStalwart</w:t>
       </w:r>
-      <w:proofErr w:type="spellEnd"/>
     </w:p>
     <w:p>
       <w:pPr>
@@ -3607,7 +3531,6 @@
           <w:szCs w:val="24"/>
         </w:rPr>
       </w:pPr>
-      <w:proofErr w:type="spellStart"/>
       <w:r>
         <w:rPr>
           <w:sz w:val="24"/>
@@ -3615,7 +3538,6 @@
         </w:rPr>
         <w:t>LizAnnSonders</w:t>
       </w:r>
-      <w:proofErr w:type="spellEnd"/>
     </w:p>
     <w:p>
       <w:pPr>
@@ -3630,7 +3552,6 @@
           <w:szCs w:val="24"/>
         </w:rPr>
       </w:pPr>
-      <w:proofErr w:type="spellStart"/>
       <w:r>
         <w:rPr>
           <w:sz w:val="24"/>
@@ -3638,7 +3559,6 @@
         </w:rPr>
         <w:t>SJosephBurns</w:t>
       </w:r>
-      <w:proofErr w:type="spellEnd"/>
     </w:p>
     <w:p>
       <w:pPr>
@@ -3695,21 +3615,12 @@
         </w:rPr>
         <w:t xml:space="preserve"> </w:t>
       </w:r>
-      <w:proofErr w:type="spellStart"/>
-      <w:r>
-        <w:rPr>
-          <w:sz w:val="24"/>
-          <w:szCs w:val="24"/>
-        </w:rPr>
-        <w:t>dataframe</w:t>
-      </w:r>
-      <w:proofErr w:type="spellEnd"/>
-      <w:r>
-        <w:rPr>
-          <w:sz w:val="24"/>
-          <w:szCs w:val="24"/>
-        </w:rPr>
-        <w:t xml:space="preserve"> </w:t>
+      <w:r>
+        <w:rPr>
+          <w:sz w:val="24"/>
+          <w:szCs w:val="24"/>
+        </w:rPr>
+        <w:t xml:space="preserve">dataframe </w:t>
       </w:r>
       <w:r>
         <w:rPr>
@@ -3787,23 +3698,7 @@
           <w:sz w:val="24"/>
           <w:szCs w:val="24"/>
         </w:rPr>
-        <w:t xml:space="preserve">, then the twitter </w:t>
-      </w:r>
-      <w:proofErr w:type="spellStart"/>
-      <w:r>
-        <w:rPr>
-          <w:sz w:val="24"/>
-          <w:szCs w:val="24"/>
-        </w:rPr>
-        <w:t>api</w:t>
-      </w:r>
-      <w:proofErr w:type="spellEnd"/>
-      <w:r>
-        <w:rPr>
-          <w:sz w:val="24"/>
-          <w:szCs w:val="24"/>
-        </w:rPr>
-        <w:t xml:space="preserve"> did not </w:t>
+        <w:t xml:space="preserve">, then the twitter api did not </w:t>
       </w:r>
       <w:r>
         <w:rPr>
@@ -3850,7 +3745,6 @@
         <w:lastRenderedPageBreak/>
         <w:t xml:space="preserve">Furthermore, the parameters collected from the twitter accounts were </w:t>
       </w:r>
-      <w:proofErr w:type="spellStart"/>
       <w:r>
         <w:rPr>
           <w:rFonts w:ascii="Courier New" w:hAnsi="Courier New" w:cs="Courier New"/>
@@ -3859,7 +3753,6 @@
         </w:rPr>
         <w:t>screen_name</w:t>
       </w:r>
-      <w:proofErr w:type="spellEnd"/>
       <w:r>
         <w:rPr>
           <w:sz w:val="24"/>
@@ -3867,7 +3760,6 @@
         </w:rPr>
         <w:t xml:space="preserve">, </w:t>
       </w:r>
-      <w:proofErr w:type="spellStart"/>
       <w:r>
         <w:rPr>
           <w:rFonts w:ascii="Courier New" w:hAnsi="Courier New" w:cs="Courier New"/>
@@ -3876,7 +3768,6 @@
         </w:rPr>
         <w:t>created_at</w:t>
       </w:r>
-      <w:proofErr w:type="spellEnd"/>
       <w:r>
         <w:rPr>
           <w:sz w:val="24"/>
@@ -3884,7 +3775,6 @@
         </w:rPr>
         <w:t xml:space="preserve">, and </w:t>
       </w:r>
-      <w:proofErr w:type="spellStart"/>
       <w:r>
         <w:rPr>
           <w:rFonts w:ascii="Courier New" w:hAnsi="Courier New" w:cs="Courier New"/>
@@ -3901,7 +3791,6 @@
         </w:rPr>
         <w:t>ext</w:t>
       </w:r>
-      <w:proofErr w:type="spellEnd"/>
       <w:r>
         <w:rPr>
           <w:sz w:val="24"/>
@@ -3916,7 +3805,6 @@
         </w:rPr>
         <w:t xml:space="preserve">using a </w:t>
       </w:r>
-      <w:proofErr w:type="spellStart"/>
       <w:r>
         <w:rPr>
           <w:rFonts w:ascii="Courier New" w:hAnsi="Courier New" w:cs="Courier New"/>
@@ -3925,7 +3813,6 @@
         </w:rPr>
         <w:t>rate_limit</w:t>
       </w:r>
-      <w:proofErr w:type="spellEnd"/>
       <w:r>
         <w:rPr>
           <w:rFonts w:ascii="Courier New" w:hAnsi="Courier New" w:cs="Courier New"/>
@@ -4029,93 +3916,57 @@
       <w:r>
         <w:t xml:space="preserve"> default </w:t>
       </w:r>
-      <w:proofErr w:type="spellStart"/>
       <w:r>
         <w:rPr>
           <w:rFonts w:ascii="Courier New" w:hAnsi="Courier New" w:cs="Courier New"/>
         </w:rPr>
+        <w:t>start_date = datetime(3000, 12, 25)</w:t>
+      </w:r>
+      <w:r>
+        <w:t xml:space="preserve"> </w:t>
+      </w:r>
+      <w:r>
+        <w:t xml:space="preserve">and </w:t>
+      </w:r>
+      <w:r>
+        <w:rPr>
+          <w:rFonts w:ascii="Courier New" w:hAnsi="Courier New" w:cs="Courier New"/>
+        </w:rPr>
+        <w:t>end_date = datetime(1000, 12, 25)</w:t>
+      </w:r>
+      <w:r>
+        <w:t xml:space="preserve"> was defined. This definition was created to </w:t>
+      </w:r>
+      <w:r>
+        <w:t>represent the datetime</w:t>
+      </w:r>
+      <w:r>
+        <w:t xml:space="preserve"> range for a given twitter screen name. Specifically, the initial </w:t>
+      </w:r>
+      <w:r>
+        <w:rPr>
+          <w:rFonts w:ascii="Courier New" w:hAnsi="Courier New" w:cs="Courier New"/>
+        </w:rPr>
         <w:t>start_date</w:t>
       </w:r>
-      <w:proofErr w:type="spellEnd"/>
+      <w:r>
+        <w:t xml:space="preserve"> was compared to each tweet for a given user. If a tweet exists with an earlier datetime, this was set as the new </w:t>
+      </w:r>
       <w:r>
         <w:rPr>
           <w:rFonts w:ascii="Courier New" w:hAnsi="Courier New" w:cs="Courier New"/>
         </w:rPr>
-        <w:t xml:space="preserve"> = </w:t>
-      </w:r>
-      <w:proofErr w:type="gramStart"/>
+        <w:t>start_date</w:t>
+      </w:r>
+      <w:r>
+        <w:t xml:space="preserve">. This type of logic was extended similarly for the </w:t>
+      </w:r>
       <w:r>
         <w:rPr>
           <w:rFonts w:ascii="Courier New" w:hAnsi="Courier New" w:cs="Courier New"/>
         </w:rPr>
-        <w:t>datetime(</w:t>
-      </w:r>
-      <w:proofErr w:type="gramEnd"/>
-      <w:r>
-        <w:rPr>
-          <w:rFonts w:ascii="Courier New" w:hAnsi="Courier New" w:cs="Courier New"/>
-        </w:rPr>
-        <w:t>3000, 12, 25)</w:t>
-      </w:r>
-      <w:r>
-        <w:t xml:space="preserve"> </w:t>
-      </w:r>
-      <w:r>
-        <w:t xml:space="preserve">and </w:t>
-      </w:r>
-      <w:proofErr w:type="spellStart"/>
-      <w:r>
-        <w:rPr>
-          <w:rFonts w:ascii="Courier New" w:hAnsi="Courier New" w:cs="Courier New"/>
-        </w:rPr>
         <w:t>end_date</w:t>
       </w:r>
-      <w:proofErr w:type="spellEnd"/>
-      <w:r>
-        <w:rPr>
-          <w:rFonts w:ascii="Courier New" w:hAnsi="Courier New" w:cs="Courier New"/>
-        </w:rPr>
-        <w:t xml:space="preserve"> = datetime(1000, 12, 25)</w:t>
-      </w:r>
-      <w:r>
-        <w:t xml:space="preserve"> was defined. This definition was created to </w:t>
-      </w:r>
-      <w:r>
-        <w:t>represent the datetime</w:t>
-      </w:r>
-      <w:r>
-        <w:t xml:space="preserve"> range for a given twitter screen name. Specifically, the initial </w:t>
-      </w:r>
-      <w:proofErr w:type="spellStart"/>
-      <w:r>
-        <w:rPr>
-          <w:rFonts w:ascii="Courier New" w:hAnsi="Courier New" w:cs="Courier New"/>
-        </w:rPr>
-        <w:t>start_date</w:t>
-      </w:r>
-      <w:proofErr w:type="spellEnd"/>
-      <w:r>
-        <w:t xml:space="preserve"> was compared to each tweet for a given user. If a tweet exists with an earlier datetime, this was set as the new </w:t>
-      </w:r>
-      <w:proofErr w:type="spellStart"/>
-      <w:r>
-        <w:rPr>
-          <w:rFonts w:ascii="Courier New" w:hAnsi="Courier New" w:cs="Courier New"/>
-        </w:rPr>
-        <w:t>start_date</w:t>
-      </w:r>
-      <w:proofErr w:type="spellEnd"/>
-      <w:r>
-        <w:t xml:space="preserve">. This type of logic was extended similarly for the </w:t>
-      </w:r>
-      <w:proofErr w:type="spellStart"/>
-      <w:r>
-        <w:rPr>
-          <w:rFonts w:ascii="Courier New" w:hAnsi="Courier New" w:cs="Courier New"/>
-        </w:rPr>
-        <w:t>end_date</w:t>
-      </w:r>
-      <w:proofErr w:type="spellEnd"/>
       <w:r>
         <w:t>. Th</w:t>
       </w:r>
@@ -4126,15 +3977,7 @@
         <w:t xml:space="preserve">maximized value </w:t>
       </w:r>
       <w:r>
-        <w:t xml:space="preserve">allows the functional tweet domain to accurately map to the </w:t>
-      </w:r>
-      <w:proofErr w:type="spellStart"/>
-      <w:r>
-        <w:t>quandl</w:t>
-      </w:r>
-      <w:proofErr w:type="spellEnd"/>
-      <w:r>
-        <w:t xml:space="preserve"> historical range.</w:t>
+        <w:t>allows the functional tweet domain to accurately map to the quandl historical range.</w:t>
       </w:r>
     </w:p>
     <w:p/>
@@ -4143,27 +3986,14 @@
         <w:pStyle w:val="Heading2"/>
       </w:pPr>
       <w:bookmarkStart w:id="4" w:name="_Toc13386816"/>
-      <w:proofErr w:type="spellStart"/>
-      <w:r>
-        <w:t>Quandl</w:t>
-      </w:r>
-      <w:proofErr w:type="spellEnd"/>
-      <w:r>
-        <w:t xml:space="preserve"> API</w:t>
+      <w:r>
+        <w:t>Quandl API</w:t>
       </w:r>
       <w:bookmarkEnd w:id="4"/>
     </w:p>
     <w:p>
       <w:r>
-        <w:t xml:space="preserve">Like the Twitter API, the python </w:t>
-      </w:r>
-      <w:proofErr w:type="spellStart"/>
-      <w:r>
-        <w:t>Quandl</w:t>
-      </w:r>
-      <w:proofErr w:type="spellEnd"/>
-      <w:r>
-        <w:t xml:space="preserve"> API</w:t>
+        <w:t>Like the Twitter API, the python Quandl API</w:t>
       </w:r>
       <w:r>
         <w:rPr>
@@ -4480,23 +4310,7 @@
                 <w:b w:val="0"/>
                 <w:bCs w:val="0"/>
               </w:rPr>
-              <w:t xml:space="preserve"> domain mapping from Twitter API (x) and </w:t>
-            </w:r>
-            <w:proofErr w:type="spellStart"/>
-            <w:r>
-              <w:rPr>
-                <w:b w:val="0"/>
-                <w:bCs w:val="0"/>
-              </w:rPr>
-              <w:t>Quandl</w:t>
-            </w:r>
-            <w:proofErr w:type="spellEnd"/>
-            <w:r>
-              <w:rPr>
-                <w:b w:val="0"/>
-                <w:bCs w:val="0"/>
-              </w:rPr>
-              <w:t xml:space="preserve"> Data f(x)</w:t>
+              <w:t xml:space="preserve"> domain mapping from Twitter API (x) and Quandl Data f(x)</w:t>
             </w:r>
             <w:r>
               <w:rPr>
@@ -4544,25 +4358,21 @@
       <w:r>
         <w:t xml:space="preserve">tweets were aggregated by </w:t>
       </w:r>
-      <w:proofErr w:type="spellStart"/>
       <w:r>
         <w:rPr>
           <w:rFonts w:ascii="Courier New" w:hAnsi="Courier New" w:cs="Courier New"/>
         </w:rPr>
         <w:t>created_at</w:t>
       </w:r>
-      <w:proofErr w:type="spellEnd"/>
       <w:r>
         <w:t xml:space="preserve"> and </w:t>
       </w:r>
-      <w:proofErr w:type="spellStart"/>
       <w:r>
         <w:rPr>
           <w:rFonts w:ascii="Courier New" w:hAnsi="Courier New" w:cs="Courier New"/>
         </w:rPr>
         <w:t>screen_name</w:t>
       </w:r>
-      <w:proofErr w:type="spellEnd"/>
       <w:r>
         <w:t xml:space="preserve">. If an account tweeted multiple times a given day, </w:t>
       </w:r>
@@ -4572,14 +4382,12 @@
       <w:r>
         <w:t xml:space="preserve"> </w:t>
       </w:r>
-      <w:proofErr w:type="spellStart"/>
       <w:r>
         <w:rPr>
           <w:rFonts w:ascii="Courier New" w:hAnsi="Courier New" w:cs="Courier New"/>
         </w:rPr>
         <w:t>full_text</w:t>
       </w:r>
-      <w:proofErr w:type="spellEnd"/>
       <w:r>
         <w:t xml:space="preserve"> </w:t>
       </w:r>
@@ -4619,14 +4427,12 @@
       <w:r>
         <w:t xml:space="preserve"> </w:t>
       </w:r>
-      <w:proofErr w:type="spellStart"/>
       <w:r>
         <w:rPr>
           <w:rFonts w:ascii="Courier New" w:hAnsi="Courier New" w:cs="Courier New"/>
         </w:rPr>
         <w:t>created_at</w:t>
       </w:r>
-      <w:proofErr w:type="spellEnd"/>
       <w:r>
         <w:t xml:space="preserve"> column</w:t>
       </w:r>
@@ -4714,14 +4520,12 @@
       <w:r>
         <w:t xml:space="preserve">If successive (n+1) index is nan, set market values to previous day and concatenate current </w:t>
       </w:r>
-      <w:proofErr w:type="spellStart"/>
       <w:r>
         <w:rPr>
           <w:rFonts w:ascii="Courier New" w:hAnsi="Courier New" w:cs="Courier New"/>
         </w:rPr>
         <w:t>full_text</w:t>
       </w:r>
-      <w:proofErr w:type="spellEnd"/>
       <w:r>
         <w:t xml:space="preserve"> with previous day.</w:t>
       </w:r>
@@ -4735,27 +4539,17 @@
       <w:r>
         <w:t xml:space="preserve">Additionally, if a given day contained an empty string for </w:t>
       </w:r>
-      <w:proofErr w:type="spellStart"/>
       <w:r>
         <w:rPr>
           <w:rFonts w:ascii="Courier New" w:hAnsi="Courier New" w:cs="Courier New"/>
         </w:rPr>
         <w:t>full_text</w:t>
       </w:r>
-      <w:proofErr w:type="spellEnd"/>
       <w:r>
         <w:t>, this instance was dropped</w:t>
       </w:r>
       <w:r>
-        <w:t xml:space="preserve">, and the </w:t>
-      </w:r>
-      <w:proofErr w:type="spellStart"/>
-      <w:r>
-        <w:t>dataframe</w:t>
-      </w:r>
-      <w:proofErr w:type="spellEnd"/>
-      <w:r>
-        <w:t xml:space="preserve"> index was reset.</w:t>
+        <w:t>, and the dataframe index was reset.</w:t>
       </w:r>
     </w:p>
     <w:p/>
@@ -4818,13 +4612,8 @@
       <w:r>
         <w:t xml:space="preserve"> </w:t>
       </w:r>
-      <w:proofErr w:type="spellStart"/>
-      <w:r>
-        <w:t>vader</w:t>
-      </w:r>
-      <w:proofErr w:type="spellEnd"/>
-      <w:r>
-        <w:t xml:space="preserve"> </w:t>
+      <w:r>
+        <w:t xml:space="preserve">vader </w:t>
       </w:r>
       <w:r>
         <w:t>sentiment</w:t>
@@ -4943,7 +4732,6 @@
           <w:szCs w:val="24"/>
         </w:rPr>
       </w:pPr>
-      <w:proofErr w:type="spellStart"/>
       <w:r>
         <w:rPr>
           <w:rFonts w:ascii="Courier New" w:hAnsi="Courier New" w:cs="Courier New"/>
@@ -4953,7 +4741,6 @@
         <w:lastRenderedPageBreak/>
         <w:t>stopwords</w:t>
       </w:r>
-      <w:proofErr w:type="spellEnd"/>
       <w:r>
         <w:rPr>
           <w:sz w:val="24"/>
@@ -4996,7 +4783,6 @@
           <w:szCs w:val="24"/>
         </w:rPr>
       </w:pPr>
-      <w:proofErr w:type="spellStart"/>
       <w:r>
         <w:rPr>
           <w:rFonts w:ascii="Courier New" w:hAnsi="Courier New" w:cs="Courier New"/>
@@ -5005,7 +4791,6 @@
         </w:rPr>
         <w:t>stopwords_topics</w:t>
       </w:r>
-      <w:proofErr w:type="spellEnd"/>
       <w:r>
         <w:rPr>
           <w:sz w:val="24"/>
@@ -5013,7 +4798,6 @@
         </w:rPr>
         <w:t xml:space="preserve">: combined with general </w:t>
       </w:r>
-      <w:proofErr w:type="spellStart"/>
       <w:r>
         <w:rPr>
           <w:rFonts w:ascii="Courier New" w:hAnsi="Courier New" w:cs="Courier New"/>
@@ -5022,7 +4806,6 @@
         </w:rPr>
         <w:t>stopwords</w:t>
       </w:r>
-      <w:proofErr w:type="spellEnd"/>
       <w:r>
         <w:rPr>
           <w:sz w:val="24"/>
@@ -5145,7 +4928,6 @@
         </w:rPr>
         <w:t xml:space="preserve"> the </w:t>
       </w:r>
-      <w:proofErr w:type="spellStart"/>
       <w:r>
         <w:rPr>
           <w:sz w:val="24"/>
@@ -5153,7 +4935,6 @@
         </w:rPr>
         <w:t>Twython</w:t>
       </w:r>
-      <w:proofErr w:type="spellEnd"/>
       <w:r>
         <w:rPr>
           <w:rStyle w:val="FootnoteReference"/>
@@ -5238,17 +5019,8 @@
           <w:sz w:val="24"/>
           <w:szCs w:val="24"/>
         </w:rPr>
-        <w:t xml:space="preserve"> using </w:t>
-      </w:r>
-      <w:proofErr w:type="spellStart"/>
-      <w:r>
-        <w:rPr>
-          <w:sz w:val="24"/>
-          <w:szCs w:val="24"/>
-        </w:rPr>
-        <w:t>CountVectorizer</w:t>
-      </w:r>
-      <w:proofErr w:type="spellEnd"/>
+        <w:t xml:space="preserve"> using CountVectorizer</w:t>
+      </w:r>
       <w:r>
         <w:rPr>
           <w:rStyle w:val="FootnoteReference"/>
@@ -5449,7 +5221,6 @@
         </w:rPr>
         <w:t xml:space="preserve"> the </w:t>
       </w:r>
-      <w:proofErr w:type="spellStart"/>
       <w:r>
         <w:rPr>
           <w:rFonts w:ascii="Courier New" w:hAnsi="Courier New" w:cs="Courier New"/>
@@ -5458,7 +5229,6 @@
         </w:rPr>
         <w:t>LatentDirichletAllocation</w:t>
       </w:r>
-      <w:proofErr w:type="spellEnd"/>
       <w:r>
         <w:rPr>
           <w:rStyle w:val="FootnoteReference"/>
@@ -6888,17 +6658,8 @@
           <w:sz w:val="24"/>
           <w:szCs w:val="24"/>
         </w:rPr>
-        <w:t xml:space="preserve">associated </w:t>
-      </w:r>
-      <w:proofErr w:type="spellStart"/>
-      <w:r>
-        <w:rPr>
-          <w:sz w:val="24"/>
-          <w:szCs w:val="24"/>
-        </w:rPr>
-        <w:t>quandl</w:t>
-      </w:r>
-      <w:proofErr w:type="spellEnd"/>
+        <w:t>associated quandl</w:t>
+      </w:r>
       <w:r>
         <w:rPr>
           <w:rStyle w:val="FootnoteReference"/>
@@ -7401,23 +7162,7 @@
                 <w:b w:val="0"/>
                 <w:bCs w:val="0"/>
               </w:rPr>
-              <w:t xml:space="preserve"> for </w:t>
-            </w:r>
-            <w:proofErr w:type="spellStart"/>
-            <w:r>
-              <w:rPr>
-                <w:b w:val="0"/>
-                <w:bCs w:val="0"/>
-              </w:rPr>
-              <w:t>JimCramer</w:t>
-            </w:r>
-            <w:proofErr w:type="spellEnd"/>
-            <w:r>
-              <w:rPr>
-                <w:b w:val="0"/>
-                <w:bCs w:val="0"/>
-              </w:rPr>
-              <w:t>.</w:t>
+              <w:t xml:space="preserve"> for JimCramer.</w:t>
             </w:r>
           </w:p>
         </w:tc>
@@ -7454,13 +7199,8 @@
               <w:t xml:space="preserve"> </w:t>
             </w:r>
             <w:r>
-              <w:t xml:space="preserve">LDA for </w:t>
-            </w:r>
-            <w:proofErr w:type="spellStart"/>
-            <w:r>
-              <w:t>JimCramer</w:t>
-            </w:r>
-            <w:proofErr w:type="spellEnd"/>
+              <w:t>LDA for JimCramer</w:t>
+            </w:r>
             <w:r>
               <w:t>.</w:t>
             </w:r>
@@ -7634,23 +7374,7 @@
                 <w:b w:val="0"/>
                 <w:bCs w:val="0"/>
               </w:rPr>
-              <w:t xml:space="preserve">word cloud for </w:t>
-            </w:r>
-            <w:proofErr w:type="spellStart"/>
-            <w:r>
-              <w:rPr>
-                <w:b w:val="0"/>
-                <w:bCs w:val="0"/>
-              </w:rPr>
-              <w:t>LizAnnSonders</w:t>
-            </w:r>
-            <w:proofErr w:type="spellEnd"/>
-            <w:r>
-              <w:rPr>
-                <w:b w:val="0"/>
-                <w:bCs w:val="0"/>
-              </w:rPr>
-              <w:t>.</w:t>
+              <w:t>word cloud for LizAnnSonders.</w:t>
             </w:r>
           </w:p>
         </w:tc>
@@ -7670,15 +7394,7 @@
               <w:t>Figure 3:</w:t>
             </w:r>
             <w:r>
-              <w:t xml:space="preserve"> word cloud for </w:t>
-            </w:r>
-            <w:proofErr w:type="spellStart"/>
-            <w:r>
-              <w:t>LizAnnSonders</w:t>
-            </w:r>
-            <w:proofErr w:type="spellEnd"/>
-            <w:r>
-              <w:t>.</w:t>
+              <w:t xml:space="preserve"> word cloud for LizAnnSonders.</w:t>
             </w:r>
           </w:p>
         </w:tc>
@@ -7848,23 +7564,7 @@
                 <w:b w:val="0"/>
                 <w:bCs w:val="0"/>
               </w:rPr>
-              <w:t xml:space="preserve">word cloud for </w:t>
-            </w:r>
-            <w:proofErr w:type="spellStart"/>
-            <w:r>
-              <w:rPr>
-                <w:b w:val="0"/>
-                <w:bCs w:val="0"/>
-              </w:rPr>
-              <w:t>ReformedBroker</w:t>
-            </w:r>
-            <w:proofErr w:type="spellEnd"/>
-            <w:r>
-              <w:rPr>
-                <w:b w:val="0"/>
-                <w:bCs w:val="0"/>
-              </w:rPr>
-              <w:t>.</w:t>
+              <w:t>word cloud for ReformedBroker.</w:t>
             </w:r>
           </w:p>
         </w:tc>
@@ -7901,13 +7601,8 @@
               <w:t xml:space="preserve"> word cloud for</w:t>
             </w:r>
             <w:r>
-              <w:t xml:space="preserve"> </w:t>
-            </w:r>
-            <w:proofErr w:type="spellStart"/>
-            <w:r>
-              <w:t>ReformedBroker</w:t>
-            </w:r>
-            <w:proofErr w:type="spellEnd"/>
+              <w:t xml:space="preserve"> ReformedBroker</w:t>
+            </w:r>
             <w:r>
               <w:t>.</w:t>
             </w:r>
@@ -8090,7 +7785,6 @@
               </w:rPr>
               <w:t xml:space="preserve">LDA for </w:t>
             </w:r>
-            <w:proofErr w:type="spellStart"/>
             <w:r>
               <w:rPr>
                 <w:b w:val="0"/>
@@ -8098,7 +7792,6 @@
               </w:rPr>
               <w:t>SJosephBurns</w:t>
             </w:r>
-            <w:proofErr w:type="spellEnd"/>
             <w:r>
               <w:rPr>
                 <w:b w:val="0"/>
@@ -8140,11 +7833,9 @@
             <w:r>
               <w:t xml:space="preserve"> LDA for </w:t>
             </w:r>
-            <w:proofErr w:type="spellStart"/>
             <w:r>
               <w:t>SJosephBurns</w:t>
             </w:r>
-            <w:proofErr w:type="spellEnd"/>
             <w:r>
               <w:t>.</w:t>
             </w:r>
@@ -8325,7 +8016,6 @@
               </w:rPr>
               <w:t xml:space="preserve">LDA for </w:t>
             </w:r>
-            <w:proofErr w:type="spellStart"/>
             <w:r>
               <w:rPr>
                 <w:b w:val="0"/>
@@ -8333,7 +8023,6 @@
               </w:rPr>
               <w:t>TheStalwart</w:t>
             </w:r>
-            <w:proofErr w:type="spellEnd"/>
             <w:r>
               <w:rPr>
                 <w:b w:val="0"/>
@@ -8375,11 +8064,9 @@
             <w:r>
               <w:t xml:space="preserve"> LDA for </w:t>
             </w:r>
-            <w:proofErr w:type="spellStart"/>
             <w:r>
               <w:t>TheStalwart</w:t>
             </w:r>
-            <w:proofErr w:type="spellEnd"/>
             <w:r>
               <w:t>.</w:t>
             </w:r>
@@ -8475,14 +8162,14 @@
           <w:sz w:val="24"/>
           <w:szCs w:val="24"/>
         </w:rPr>
-        <w:t xml:space="preserve">, </w:t>
-      </w:r>
-      <w:r>
-        <w:rPr>
-          <w:sz w:val="24"/>
-          <w:szCs w:val="24"/>
-        </w:rPr>
-        <w:t>overall tweets</w:t>
+        <w:t>,</w:t>
+      </w:r>
+      <w:r>
+        <w:rPr>
+          <w:sz w:val="24"/>
+          <w:szCs w:val="24"/>
+        </w:rPr>
+        <w:t xml:space="preserve"> tweets</w:t>
       </w:r>
       <w:r>
         <w:rPr>
@@ -8496,6 +8183,13 @@
           <w:sz w:val="24"/>
           <w:szCs w:val="24"/>
         </w:rPr>
+        <w:t xml:space="preserve"> found</w:t>
+      </w:r>
+      <w:r>
+        <w:rPr>
+          <w:sz w:val="24"/>
+          <w:szCs w:val="24"/>
+        </w:rPr>
         <w:t xml:space="preserve"> </w:t>
       </w:r>
       <w:r>
@@ -8524,6 +8218,20 @@
           <w:sz w:val="24"/>
           <w:szCs w:val="24"/>
         </w:rPr>
+        <w:t>, respectively</w:t>
+      </w:r>
+      <w:r>
+        <w:rPr>
+          <w:sz w:val="24"/>
+          <w:szCs w:val="24"/>
+        </w:rPr>
+        <w:t>.</w:t>
+      </w:r>
+      <w:r>
+        <w:rPr>
+          <w:sz w:val="24"/>
+          <w:szCs w:val="24"/>
+        </w:rPr>
         <w:t xml:space="preserve"> </w:t>
       </w:r>
       <w:r>
@@ -8531,27 +8239,6 @@
           <w:sz w:val="24"/>
           <w:szCs w:val="24"/>
         </w:rPr>
-        <w:t>in language</w:t>
-      </w:r>
-      <w:r>
-        <w:rPr>
-          <w:sz w:val="24"/>
-          <w:szCs w:val="24"/>
-        </w:rPr>
-        <w:t>.</w:t>
-      </w:r>
-      <w:r>
-        <w:rPr>
-          <w:sz w:val="24"/>
-          <w:szCs w:val="24"/>
-        </w:rPr>
-        <w:t xml:space="preserve"> </w:t>
-      </w:r>
-      <w:r>
-        <w:rPr>
-          <w:sz w:val="24"/>
-          <w:szCs w:val="24"/>
-        </w:rPr>
         <w:t xml:space="preserve">Next, </w:t>
       </w:r>
       <w:r>
@@ -8594,7 +8281,43 @@
           <w:sz w:val="24"/>
           <w:szCs w:val="24"/>
         </w:rPr>
-        <w:t xml:space="preserve"> for each fina</w:t>
+        <w:t xml:space="preserve"> for each financial analyst</w:t>
+      </w:r>
+      <w:r>
+        <w:rPr>
+          <w:rStyle w:val="FootnoteReference"/>
+          <w:sz w:val="24"/>
+          <w:szCs w:val="24"/>
+        </w:rPr>
+        <w:footnoteReference w:id="25"/>
+      </w:r>
+      <w:r>
+        <w:rPr>
+          <w:sz w:val="24"/>
+          <w:szCs w:val="24"/>
+        </w:rPr>
+        <w:t xml:space="preserve">.  </w:t>
+      </w:r>
+      <w:r>
+        <w:rPr>
+          <w:sz w:val="24"/>
+          <w:szCs w:val="24"/>
+        </w:rPr>
+        <w:t xml:space="preserve">Since 10 topic models were generated, each </w:t>
+      </w:r>
+      <w:r>
+        <w:rPr>
+          <w:sz w:val="24"/>
+          <w:szCs w:val="24"/>
+        </w:rPr>
+        <w:t>x-label correspond</w:t>
+      </w:r>
+      <w:r>
+        <w:rPr>
+          <w:sz w:val="24"/>
+          <w:szCs w:val="24"/>
+        </w:rPr>
+        <w:t>s</w:t>
       </w:r>
       <w:bookmarkStart w:id="12" w:name="_GoBack"/>
       <w:bookmarkEnd w:id="12"/>
@@ -8603,36 +8326,7 @@
           <w:sz w:val="24"/>
           <w:szCs w:val="24"/>
         </w:rPr>
-        <w:t>ncial analyst</w:t>
-      </w:r>
-      <w:r>
-        <w:rPr>
-          <w:rStyle w:val="FootnoteReference"/>
-          <w:sz w:val="24"/>
-          <w:szCs w:val="24"/>
-        </w:rPr>
-        <w:footnoteReference w:id="25"/>
-      </w:r>
-      <w:r>
-        <w:rPr>
-          <w:sz w:val="24"/>
-          <w:szCs w:val="24"/>
-        </w:rPr>
-        <w:t xml:space="preserve">.  </w:t>
-      </w:r>
-      <w:r>
-        <w:rPr>
-          <w:sz w:val="24"/>
-          <w:szCs w:val="24"/>
-        </w:rPr>
-        <w:t xml:space="preserve">Since 10 topic models were generated, each </w:t>
-      </w:r>
-      <w:r>
-        <w:rPr>
-          <w:sz w:val="24"/>
-          <w:szCs w:val="24"/>
-        </w:rPr>
-        <w:t xml:space="preserve">x-label correspond to a </w:t>
+        <w:t xml:space="preserve"> to a </w:t>
       </w:r>
       <w:r>
         <w:rPr>
@@ -8988,23 +8682,7 @@
                 <w:b w:val="0"/>
                 <w:bCs w:val="0"/>
               </w:rPr>
-              <w:t xml:space="preserve"> </w:t>
-            </w:r>
-            <w:proofErr w:type="spellStart"/>
-            <w:r>
-              <w:rPr>
-                <w:b w:val="0"/>
-                <w:bCs w:val="0"/>
-              </w:rPr>
-              <w:t>JimCramer</w:t>
-            </w:r>
-            <w:proofErr w:type="spellEnd"/>
-            <w:r>
-              <w:rPr>
-                <w:b w:val="0"/>
-                <w:bCs w:val="0"/>
-              </w:rPr>
-              <w:t>.</w:t>
+              <w:t xml:space="preserve"> JimCramer.</w:t>
             </w:r>
           </w:p>
         </w:tc>
@@ -9040,27 +8718,14 @@
             <w:r>
               <w:t xml:space="preserve"> </w:t>
             </w:r>
-            <w:proofErr w:type="spellStart"/>
-            <w:r>
-              <w:t>lda</w:t>
-            </w:r>
-            <w:proofErr w:type="spellEnd"/>
-            <w:r>
-              <w:t xml:space="preserve"> sentiment</w:t>
+            <w:r>
+              <w:t>lda sentiment</w:t>
             </w:r>
             <w:r>
               <w:t xml:space="preserve"> for</w:t>
             </w:r>
             <w:r>
-              <w:t xml:space="preserve"> </w:t>
-            </w:r>
-            <w:proofErr w:type="spellStart"/>
-            <w:r>
-              <w:t>JimCramer</w:t>
-            </w:r>
-            <w:proofErr w:type="spellEnd"/>
-            <w:r>
-              <w:t>.</w:t>
+              <w:t xml:space="preserve"> JimCramer.</w:t>
             </w:r>
           </w:p>
         </w:tc>
@@ -9249,7 +8914,6 @@
               </w:rPr>
               <w:t xml:space="preserve"> for </w:t>
             </w:r>
-            <w:proofErr w:type="spellStart"/>
             <w:r>
               <w:rPr>
                 <w:b w:val="0"/>
@@ -9257,7 +8921,6 @@
               </w:rPr>
               <w:t>LizAnnSonders</w:t>
             </w:r>
-            <w:proofErr w:type="spellEnd"/>
             <w:r>
               <w:rPr>
                 <w:b w:val="0"/>
@@ -9299,22 +8962,15 @@
             <w:r>
               <w:t xml:space="preserve"> </w:t>
             </w:r>
-            <w:proofErr w:type="spellStart"/>
-            <w:r>
-              <w:t>lda</w:t>
-            </w:r>
-            <w:proofErr w:type="spellEnd"/>
-            <w:r>
-              <w:t xml:space="preserve"> sentiment</w:t>
+            <w:r>
+              <w:t>lda sentiment</w:t>
             </w:r>
             <w:r>
               <w:t xml:space="preserve"> for </w:t>
             </w:r>
-            <w:proofErr w:type="spellStart"/>
             <w:r>
               <w:t>LizAnnSonders</w:t>
             </w:r>
-            <w:proofErr w:type="spellEnd"/>
             <w:r>
               <w:t>.</w:t>
             </w:r>
@@ -9509,7 +9165,6 @@
               </w:rPr>
               <w:t xml:space="preserve"> for </w:t>
             </w:r>
-            <w:proofErr w:type="spellStart"/>
             <w:r>
               <w:rPr>
                 <w:b w:val="0"/>
@@ -9517,7 +9172,6 @@
               </w:rPr>
               <w:t>ReformedBroker</w:t>
             </w:r>
-            <w:proofErr w:type="spellEnd"/>
             <w:r>
               <w:rPr>
                 <w:b w:val="0"/>
@@ -9566,13 +9220,8 @@
             <w:r>
               <w:t xml:space="preserve"> </w:t>
             </w:r>
-            <w:proofErr w:type="spellStart"/>
-            <w:r>
-              <w:t>lda</w:t>
-            </w:r>
-            <w:proofErr w:type="spellEnd"/>
-            <w:r>
-              <w:t xml:space="preserve"> sentiment</w:t>
+            <w:r>
+              <w:t>lda sentiment</w:t>
             </w:r>
             <w:r>
               <w:t xml:space="preserve"> </w:t>
@@ -9580,11 +9229,9 @@
             <w:r>
               <w:t xml:space="preserve">for </w:t>
             </w:r>
-            <w:proofErr w:type="spellStart"/>
             <w:r>
               <w:t>ReformedBroker</w:t>
             </w:r>
-            <w:proofErr w:type="spellEnd"/>
             <w:r>
               <w:t>.</w:t>
             </w:r>
@@ -9779,7 +9426,6 @@
               </w:rPr>
               <w:t xml:space="preserve"> for </w:t>
             </w:r>
-            <w:proofErr w:type="spellStart"/>
             <w:r>
               <w:rPr>
                 <w:b w:val="0"/>
@@ -9787,7 +9433,6 @@
               </w:rPr>
               <w:t>SJosephBurns</w:t>
             </w:r>
-            <w:proofErr w:type="spellEnd"/>
             <w:r>
               <w:rPr>
                 <w:b w:val="0"/>
@@ -9836,22 +9481,15 @@
             <w:r>
               <w:t xml:space="preserve"> </w:t>
             </w:r>
-            <w:proofErr w:type="spellStart"/>
-            <w:r>
-              <w:t>lda</w:t>
-            </w:r>
-            <w:proofErr w:type="spellEnd"/>
-            <w:r>
-              <w:t xml:space="preserve"> sentiment</w:t>
+            <w:r>
+              <w:t>lda sentiment</w:t>
             </w:r>
             <w:r>
               <w:t xml:space="preserve"> for </w:t>
             </w:r>
-            <w:proofErr w:type="spellStart"/>
             <w:r>
               <w:t>SJosephBurns</w:t>
             </w:r>
-            <w:proofErr w:type="spellEnd"/>
             <w:r>
               <w:t>.</w:t>
             </w:r>
@@ -10047,7 +9685,6 @@
               </w:rPr>
               <w:t xml:space="preserve"> for </w:t>
             </w:r>
-            <w:proofErr w:type="spellStart"/>
             <w:r>
               <w:rPr>
                 <w:b w:val="0"/>
@@ -10055,7 +9692,6 @@
               </w:rPr>
               <w:t>TheStalwart</w:t>
             </w:r>
-            <w:proofErr w:type="spellEnd"/>
             <w:r>
               <w:rPr>
                 <w:b w:val="0"/>
@@ -10104,22 +9740,15 @@
             <w:r>
               <w:t xml:space="preserve"> </w:t>
             </w:r>
-            <w:proofErr w:type="spellStart"/>
-            <w:r>
-              <w:t>lda</w:t>
-            </w:r>
-            <w:proofErr w:type="spellEnd"/>
-            <w:r>
-              <w:t xml:space="preserve"> sentiment</w:t>
+            <w:r>
+              <w:t>lda sentiment</w:t>
             </w:r>
             <w:r>
               <w:t xml:space="preserve"> for </w:t>
             </w:r>
-            <w:proofErr w:type="spellStart"/>
             <w:r>
               <w:t>TheStalwart</w:t>
             </w:r>
-            <w:proofErr w:type="spellEnd"/>
             <w:r>
               <w:t>.</w:t>
             </w:r>
@@ -14604,7 +14233,7 @@
 </file>
 
 <file path=customXml/itemProps2.xml><?xml version="1.0" encoding="utf-8"?>
-<ds:datastoreItem xmlns:ds="http://schemas.openxmlformats.org/officeDocument/2006/customXml" ds:itemID="{C3C6825F-1920-4D19-849F-A82B884ADC3C}">
+<ds:datastoreItem xmlns:ds="http://schemas.openxmlformats.org/officeDocument/2006/customXml" ds:itemID="{9EC1DB3C-770E-4E27-B1DA-F42E047D0BDF}">
   <ds:schemaRefs>
     <ds:schemaRef ds:uri="http://schemas.openxmlformats.org/officeDocument/2006/bibliography"/>
   </ds:schemaRefs>

</xml_diff>

<commit_message>
#79: write-up.docx, minor stylistic change
</commit_message>
<xml_diff>
--- a/write-up.docx
+++ b/write-up.docx
@@ -2821,12 +2821,21 @@
         <w:t>. While the Granger test is ideal for the ARIMA model, autocorrelation (ACF) and partial autocorrelation (PACF) were not utilized to determine appropriate (</w:t>
       </w:r>
       <w:proofErr w:type="spellStart"/>
-      <w:r>
-        <w:rPr>
-          <w:sz w:val="24"/>
-          <w:szCs w:val="24"/>
-        </w:rPr>
-        <w:t>p,q,d</w:t>
+      <w:proofErr w:type="gramStart"/>
+      <w:r>
+        <w:rPr>
+          <w:sz w:val="24"/>
+          <w:szCs w:val="24"/>
+        </w:rPr>
+        <w:t>p,q</w:t>
+      </w:r>
+      <w:proofErr w:type="gramEnd"/>
+      <w:r>
+        <w:rPr>
+          <w:sz w:val="24"/>
+          <w:szCs w:val="24"/>
+        </w:rPr>
+        <w:t>,d</w:t>
       </w:r>
       <w:proofErr w:type="spellEnd"/>
       <w:r>
@@ -4032,7 +4041,21 @@
         <w:rPr>
           <w:rFonts w:ascii="Courier New" w:hAnsi="Courier New" w:cs="Courier New"/>
         </w:rPr>
-        <w:t xml:space="preserve"> = datetime(3000, 12, 25)</w:t>
+        <w:t xml:space="preserve"> = </w:t>
+      </w:r>
+      <w:proofErr w:type="gramStart"/>
+      <w:r>
+        <w:rPr>
+          <w:rFonts w:ascii="Courier New" w:hAnsi="Courier New" w:cs="Courier New"/>
+        </w:rPr>
+        <w:t>datetime(</w:t>
+      </w:r>
+      <w:proofErr w:type="gramEnd"/>
+      <w:r>
+        <w:rPr>
+          <w:rFonts w:ascii="Courier New" w:hAnsi="Courier New" w:cs="Courier New"/>
+        </w:rPr>
+        <w:t>3000, 12, 25)</w:t>
       </w:r>
       <w:r>
         <w:t xml:space="preserve"> </w:t>
@@ -8397,8 +8420,6 @@
         </w:rPr>
         <w:t xml:space="preserve">with </w:t>
       </w:r>
-      <w:bookmarkStart w:id="12" w:name="_GoBack"/>
-      <w:bookmarkEnd w:id="12"/>
       <w:r>
         <w:rPr>
           <w:sz w:val="24"/>
@@ -9336,8 +9357,8 @@
         <w:tblLook w:val="04A0" w:firstRow="1" w:lastRow="0" w:firstColumn="1" w:lastColumn="0" w:noHBand="0" w:noVBand="1"/>
       </w:tblPr>
       <w:tblGrid>
-        <w:gridCol w:w="4601"/>
-        <w:gridCol w:w="4749"/>
+        <w:gridCol w:w="4653"/>
+        <w:gridCol w:w="4697"/>
       </w:tblGrid>
       <w:tr>
         <w:trPr>
@@ -9417,9 +9438,9 @@
                 <w:noProof/>
               </w:rPr>
               <w:drawing>
-                <wp:inline distT="0" distB="0" distL="0" distR="0" wp14:anchorId="09FF55DE" wp14:editId="7E2C7EDB">
-                  <wp:extent cx="2930518" cy="2200275"/>
-                  <wp:effectExtent l="0" t="0" r="3810" b="0"/>
+                <wp:inline distT="0" distB="0" distL="0" distR="0" wp14:anchorId="09FF55DE" wp14:editId="5934A33F">
+                  <wp:extent cx="2866459" cy="2152179"/>
+                  <wp:effectExtent l="0" t="0" r="0" b="635"/>
                   <wp:docPr id="98" name="Picture 98"/>
                   <wp:cNvGraphicFramePr>
                     <a:graphicFrameLocks xmlns:a="http://schemas.openxmlformats.org/drawingml/2006/main" noChangeAspect="1"/>
@@ -9449,7 +9470,7 @@
                         <pic:spPr bwMode="auto">
                           <a:xfrm>
                             <a:off x="0" y="0"/>
-                            <a:ext cx="2961162" cy="2223283"/>
+                            <a:ext cx="2900349" cy="2177624"/>
                           </a:xfrm>
                           <a:prstGeom prst="rect">
                             <a:avLst/>
@@ -9606,8 +9627,8 @@
         <w:tblLook w:val="04A0" w:firstRow="1" w:lastRow="0" w:firstColumn="1" w:lastColumn="0" w:noHBand="0" w:noVBand="1"/>
       </w:tblPr>
       <w:tblGrid>
-        <w:gridCol w:w="4600"/>
-        <w:gridCol w:w="4750"/>
+        <w:gridCol w:w="4658"/>
+        <w:gridCol w:w="4692"/>
       </w:tblGrid>
       <w:tr>
         <w:trPr>
@@ -9682,13 +9703,14 @@
             <w:pPr>
               <w:cnfStyle w:val="100000000000" w:firstRow="1" w:lastRow="0" w:firstColumn="0" w:lastColumn="0" w:oddVBand="0" w:evenVBand="0" w:oddHBand="0" w:evenHBand="0" w:firstRowFirstColumn="0" w:firstRowLastColumn="0" w:lastRowFirstColumn="0" w:lastRowLastColumn="0"/>
             </w:pPr>
+            <w:bookmarkStart w:id="12" w:name="_GoBack"/>
             <w:r>
               <w:rPr>
                 <w:noProof/>
               </w:rPr>
               <w:drawing>
-                <wp:inline distT="0" distB="0" distL="0" distR="0" wp14:anchorId="628BD073" wp14:editId="42942876">
-                  <wp:extent cx="2955891" cy="2219325"/>
+                <wp:inline distT="0" distB="0" distL="0" distR="0" wp14:anchorId="628BD073" wp14:editId="3B3AC1C8">
+                  <wp:extent cx="2879173" cy="2161724"/>
                   <wp:effectExtent l="0" t="0" r="0" b="0"/>
                   <wp:docPr id="103" name="Picture 103"/>
                   <wp:cNvGraphicFramePr>
@@ -9719,7 +9741,7 @@
                         <pic:spPr bwMode="auto">
                           <a:xfrm>
                             <a:off x="0" y="0"/>
-                            <a:ext cx="2970274" cy="2230124"/>
+                            <a:ext cx="2896055" cy="2174399"/>
                           </a:xfrm>
                           <a:prstGeom prst="rect">
                             <a:avLst/>
@@ -9735,6 +9757,7 @@
                 </wp:inline>
               </w:drawing>
             </w:r>
+            <w:bookmarkEnd w:id="12"/>
           </w:p>
         </w:tc>
       </w:tr>
@@ -14602,7 +14625,7 @@
 </file>
 
 <file path=customXml/itemProps2.xml><?xml version="1.0" encoding="utf-8"?>
-<ds:datastoreItem xmlns:ds="http://schemas.openxmlformats.org/officeDocument/2006/customXml" ds:itemID="{14518A37-B5A0-4702-BD41-3F86B62B0074}">
+<ds:datastoreItem xmlns:ds="http://schemas.openxmlformats.org/officeDocument/2006/customXml" ds:itemID="{2AA341F8-7CF9-46E3-B68F-F1D6260F1D84}">
   <ds:schemaRefs>
     <ds:schemaRef ds:uri="http://schemas.openxmlformats.org/officeDocument/2006/bibliography"/>
   </ds:schemaRefs>

</xml_diff>

<commit_message>
#79: write-up.docx, fix equation references
</commit_message>
<xml_diff>
--- a/write-up.docx
+++ b/write-up.docx
@@ -212,25 +212,7 @@
                                           <w:sz w:val="32"/>
                                           <w:szCs w:val="32"/>
                                         </w:rPr>
-                                        <w:t xml:space="preserve">Kent Appiah, </w:t>
-                                      </w:r>
-                                      <w:proofErr w:type="spellStart"/>
-                                      <w:r>
-                                        <w:rPr>
-                                          <w:color w:val="FFFFFF" w:themeColor="background1"/>
-                                          <w:sz w:val="32"/>
-                                          <w:szCs w:val="32"/>
-                                        </w:rPr>
-                                        <w:t>Seán</w:t>
-                                      </w:r>
-                                      <w:proofErr w:type="spellEnd"/>
-                                      <w:r>
-                                        <w:rPr>
-                                          <w:color w:val="FFFFFF" w:themeColor="background1"/>
-                                          <w:sz w:val="32"/>
-                                          <w:szCs w:val="32"/>
-                                        </w:rPr>
-                                        <w:t xml:space="preserve"> Hayes &amp; Jeff Levesque</w:t>
+                                        <w:t>Kent Appiah, Seán Hayes &amp; Jeff Levesque</w:t>
                                       </w:r>
                                     </w:p>
                                   </w:sdtContent>
@@ -474,25 +456,7 @@
                                     <w:sz w:val="32"/>
                                     <w:szCs w:val="32"/>
                                   </w:rPr>
-                                  <w:t xml:space="preserve">Kent Appiah, </w:t>
-                                </w:r>
-                                <w:proofErr w:type="spellStart"/>
-                                <w:r>
-                                  <w:rPr>
-                                    <w:color w:val="FFFFFF" w:themeColor="background1"/>
-                                    <w:sz w:val="32"/>
-                                    <w:szCs w:val="32"/>
-                                  </w:rPr>
-                                  <w:t>Seán</w:t>
-                                </w:r>
-                                <w:proofErr w:type="spellEnd"/>
-                                <w:r>
-                                  <w:rPr>
-                                    <w:color w:val="FFFFFF" w:themeColor="background1"/>
-                                    <w:sz w:val="32"/>
-                                    <w:szCs w:val="32"/>
-                                  </w:rPr>
-                                  <w:t xml:space="preserve"> Hayes &amp; Jeff Levesque</w:t>
+                                  <w:t>Kent Appiah, Seán Hayes &amp; Jeff Levesque</w:t>
                                 </w:r>
                               </w:p>
                             </w:sdtContent>
@@ -2818,32 +2782,7 @@
           <w:sz w:val="24"/>
           <w:szCs w:val="24"/>
         </w:rPr>
-        <w:t>. While the Granger test is ideal for the ARIMA model, autocorrelation (ACF) and partial autocorrelation (PACF) were not utilized to determine appropriate (</w:t>
-      </w:r>
-      <w:proofErr w:type="spellStart"/>
-      <w:proofErr w:type="gramStart"/>
-      <w:r>
-        <w:rPr>
-          <w:sz w:val="24"/>
-          <w:szCs w:val="24"/>
-        </w:rPr>
-        <w:t>p,q</w:t>
-      </w:r>
-      <w:proofErr w:type="gramEnd"/>
-      <w:r>
-        <w:rPr>
-          <w:sz w:val="24"/>
-          <w:szCs w:val="24"/>
-        </w:rPr>
-        <w:t>,d</w:t>
-      </w:r>
-      <w:proofErr w:type="spellEnd"/>
-      <w:r>
-        <w:rPr>
-          <w:sz w:val="24"/>
-          <w:szCs w:val="24"/>
-        </w:rPr>
-        <w:t>) components</w:t>
+        <w:t>. While the Granger test is ideal for the ARIMA model, autocorrelation (ACF) and partial autocorrelation (PACF) were not utilized to determine appropriate (p,q,d) components</w:t>
       </w:r>
       <w:r>
         <w:rPr>
@@ -3288,17 +3227,8 @@
           <w:sz w:val="24"/>
           <w:szCs w:val="24"/>
         </w:rPr>
-        <w:t xml:space="preserve"> the </w:t>
-      </w:r>
-      <w:proofErr w:type="spellStart"/>
-      <w:r>
-        <w:rPr>
-          <w:sz w:val="24"/>
-          <w:szCs w:val="24"/>
-        </w:rPr>
-        <w:t>Twython</w:t>
-      </w:r>
-      <w:proofErr w:type="spellEnd"/>
+        <w:t xml:space="preserve"> the Twython</w:t>
+      </w:r>
       <w:r>
         <w:rPr>
           <w:rStyle w:val="FootnoteReference"/>
@@ -3538,7 +3468,6 @@
           <w:szCs w:val="24"/>
         </w:rPr>
       </w:pPr>
-      <w:proofErr w:type="spellStart"/>
       <w:r>
         <w:rPr>
           <w:sz w:val="24"/>
@@ -3546,7 +3475,6 @@
         </w:rPr>
         <w:t>Jimcramer</w:t>
       </w:r>
-      <w:proofErr w:type="spellEnd"/>
     </w:p>
     <w:p>
       <w:pPr>
@@ -3561,7 +3489,6 @@
           <w:szCs w:val="24"/>
         </w:rPr>
       </w:pPr>
-      <w:proofErr w:type="spellStart"/>
       <w:r>
         <w:rPr>
           <w:sz w:val="24"/>
@@ -3569,7 +3496,6 @@
         </w:rPr>
         <w:t>ReformedBroker</w:t>
       </w:r>
-      <w:proofErr w:type="spellEnd"/>
     </w:p>
     <w:p>
       <w:pPr>
@@ -3584,7 +3510,6 @@
           <w:szCs w:val="24"/>
         </w:rPr>
       </w:pPr>
-      <w:proofErr w:type="spellStart"/>
       <w:r>
         <w:rPr>
           <w:sz w:val="24"/>
@@ -3592,7 +3517,6 @@
         </w:rPr>
         <w:t>TheStalwart</w:t>
       </w:r>
-      <w:proofErr w:type="spellEnd"/>
     </w:p>
     <w:p>
       <w:pPr>
@@ -3607,7 +3531,6 @@
           <w:szCs w:val="24"/>
         </w:rPr>
       </w:pPr>
-      <w:proofErr w:type="spellStart"/>
       <w:r>
         <w:rPr>
           <w:sz w:val="24"/>
@@ -3615,7 +3538,6 @@
         </w:rPr>
         <w:t>LizAnnSonders</w:t>
       </w:r>
-      <w:proofErr w:type="spellEnd"/>
     </w:p>
     <w:p>
       <w:pPr>
@@ -3630,7 +3552,6 @@
           <w:szCs w:val="24"/>
         </w:rPr>
       </w:pPr>
-      <w:proofErr w:type="spellStart"/>
       <w:r>
         <w:rPr>
           <w:sz w:val="24"/>
@@ -3638,7 +3559,6 @@
         </w:rPr>
         <w:t>SJosephBurns</w:t>
       </w:r>
-      <w:proofErr w:type="spellEnd"/>
     </w:p>
     <w:p>
       <w:pPr>
@@ -3695,21 +3615,12 @@
         </w:rPr>
         <w:t xml:space="preserve"> </w:t>
       </w:r>
-      <w:proofErr w:type="spellStart"/>
-      <w:r>
-        <w:rPr>
-          <w:sz w:val="24"/>
-          <w:szCs w:val="24"/>
-        </w:rPr>
-        <w:t>dataframe</w:t>
-      </w:r>
-      <w:proofErr w:type="spellEnd"/>
-      <w:r>
-        <w:rPr>
-          <w:sz w:val="24"/>
-          <w:szCs w:val="24"/>
-        </w:rPr>
-        <w:t xml:space="preserve"> </w:t>
+      <w:r>
+        <w:rPr>
+          <w:sz w:val="24"/>
+          <w:szCs w:val="24"/>
+        </w:rPr>
+        <w:t xml:space="preserve">dataframe </w:t>
       </w:r>
       <w:r>
         <w:rPr>
@@ -3787,23 +3698,7 @@
           <w:sz w:val="24"/>
           <w:szCs w:val="24"/>
         </w:rPr>
-        <w:t xml:space="preserve">, then the twitter </w:t>
-      </w:r>
-      <w:proofErr w:type="spellStart"/>
-      <w:r>
-        <w:rPr>
-          <w:sz w:val="24"/>
-          <w:szCs w:val="24"/>
-        </w:rPr>
-        <w:t>api</w:t>
-      </w:r>
-      <w:proofErr w:type="spellEnd"/>
-      <w:r>
-        <w:rPr>
-          <w:sz w:val="24"/>
-          <w:szCs w:val="24"/>
-        </w:rPr>
-        <w:t xml:space="preserve"> did not </w:t>
+        <w:t xml:space="preserve">, then the twitter api did not </w:t>
       </w:r>
       <w:r>
         <w:rPr>
@@ -3850,7 +3745,6 @@
         <w:lastRenderedPageBreak/>
         <w:t xml:space="preserve">Furthermore, the parameters collected from the twitter accounts were </w:t>
       </w:r>
-      <w:proofErr w:type="spellStart"/>
       <w:r>
         <w:rPr>
           <w:rFonts w:ascii="Courier New" w:hAnsi="Courier New" w:cs="Courier New"/>
@@ -3859,7 +3753,6 @@
         </w:rPr>
         <w:t>screen_name</w:t>
       </w:r>
-      <w:proofErr w:type="spellEnd"/>
       <w:r>
         <w:rPr>
           <w:sz w:val="24"/>
@@ -3867,7 +3760,6 @@
         </w:rPr>
         <w:t xml:space="preserve">, </w:t>
       </w:r>
-      <w:proofErr w:type="spellStart"/>
       <w:r>
         <w:rPr>
           <w:rFonts w:ascii="Courier New" w:hAnsi="Courier New" w:cs="Courier New"/>
@@ -3876,7 +3768,6 @@
         </w:rPr>
         <w:t>created_at</w:t>
       </w:r>
-      <w:proofErr w:type="spellEnd"/>
       <w:r>
         <w:rPr>
           <w:sz w:val="24"/>
@@ -3884,7 +3775,6 @@
         </w:rPr>
         <w:t xml:space="preserve">, and </w:t>
       </w:r>
-      <w:proofErr w:type="spellStart"/>
       <w:r>
         <w:rPr>
           <w:rFonts w:ascii="Courier New" w:hAnsi="Courier New" w:cs="Courier New"/>
@@ -3901,7 +3791,6 @@
         </w:rPr>
         <w:t>ext</w:t>
       </w:r>
-      <w:proofErr w:type="spellEnd"/>
       <w:r>
         <w:rPr>
           <w:sz w:val="24"/>
@@ -3916,7 +3805,6 @@
         </w:rPr>
         <w:t xml:space="preserve">using a </w:t>
       </w:r>
-      <w:proofErr w:type="spellStart"/>
       <w:r>
         <w:rPr>
           <w:rFonts w:ascii="Courier New" w:hAnsi="Courier New" w:cs="Courier New"/>
@@ -3925,7 +3813,6 @@
         </w:rPr>
         <w:t>rate_limit</w:t>
       </w:r>
-      <w:proofErr w:type="spellEnd"/>
       <w:r>
         <w:rPr>
           <w:rFonts w:ascii="Courier New" w:hAnsi="Courier New" w:cs="Courier New"/>
@@ -4029,93 +3916,57 @@
       <w:r>
         <w:t xml:space="preserve"> default </w:t>
       </w:r>
-      <w:proofErr w:type="spellStart"/>
       <w:r>
         <w:rPr>
           <w:rFonts w:ascii="Courier New" w:hAnsi="Courier New" w:cs="Courier New"/>
         </w:rPr>
+        <w:t>start_date = datetime(3000, 12, 25)</w:t>
+      </w:r>
+      <w:r>
+        <w:t xml:space="preserve"> </w:t>
+      </w:r>
+      <w:r>
+        <w:t xml:space="preserve">and </w:t>
+      </w:r>
+      <w:r>
+        <w:rPr>
+          <w:rFonts w:ascii="Courier New" w:hAnsi="Courier New" w:cs="Courier New"/>
+        </w:rPr>
+        <w:t>end_date = datetime(1000, 12, 25)</w:t>
+      </w:r>
+      <w:r>
+        <w:t xml:space="preserve"> was defined. This definition was created to </w:t>
+      </w:r>
+      <w:r>
+        <w:t>represent the datetime</w:t>
+      </w:r>
+      <w:r>
+        <w:t xml:space="preserve"> range for a given twitter screen name. Specifically, the initial </w:t>
+      </w:r>
+      <w:r>
+        <w:rPr>
+          <w:rFonts w:ascii="Courier New" w:hAnsi="Courier New" w:cs="Courier New"/>
+        </w:rPr>
         <w:t>start_date</w:t>
       </w:r>
-      <w:proofErr w:type="spellEnd"/>
+      <w:r>
+        <w:t xml:space="preserve"> was compared to each tweet for a given user. If a tweet exists with an earlier datetime, this was set as the new </w:t>
+      </w:r>
       <w:r>
         <w:rPr>
           <w:rFonts w:ascii="Courier New" w:hAnsi="Courier New" w:cs="Courier New"/>
         </w:rPr>
-        <w:t xml:space="preserve"> = </w:t>
-      </w:r>
-      <w:proofErr w:type="gramStart"/>
+        <w:t>start_date</w:t>
+      </w:r>
+      <w:r>
+        <w:t xml:space="preserve">. This type of logic was extended similarly for the </w:t>
+      </w:r>
       <w:r>
         <w:rPr>
           <w:rFonts w:ascii="Courier New" w:hAnsi="Courier New" w:cs="Courier New"/>
         </w:rPr>
-        <w:t>datetime(</w:t>
-      </w:r>
-      <w:proofErr w:type="gramEnd"/>
-      <w:r>
-        <w:rPr>
-          <w:rFonts w:ascii="Courier New" w:hAnsi="Courier New" w:cs="Courier New"/>
-        </w:rPr>
-        <w:t>3000, 12, 25)</w:t>
-      </w:r>
-      <w:r>
-        <w:t xml:space="preserve"> </w:t>
-      </w:r>
-      <w:r>
-        <w:t xml:space="preserve">and </w:t>
-      </w:r>
-      <w:proofErr w:type="spellStart"/>
-      <w:r>
-        <w:rPr>
-          <w:rFonts w:ascii="Courier New" w:hAnsi="Courier New" w:cs="Courier New"/>
-        </w:rPr>
         <w:t>end_date</w:t>
       </w:r>
-      <w:proofErr w:type="spellEnd"/>
-      <w:r>
-        <w:rPr>
-          <w:rFonts w:ascii="Courier New" w:hAnsi="Courier New" w:cs="Courier New"/>
-        </w:rPr>
-        <w:t xml:space="preserve"> = datetime(1000, 12, 25)</w:t>
-      </w:r>
-      <w:r>
-        <w:t xml:space="preserve"> was defined. This definition was created to </w:t>
-      </w:r>
-      <w:r>
-        <w:t>represent the datetime</w:t>
-      </w:r>
-      <w:r>
-        <w:t xml:space="preserve"> range for a given twitter screen name. Specifically, the initial </w:t>
-      </w:r>
-      <w:proofErr w:type="spellStart"/>
-      <w:r>
-        <w:rPr>
-          <w:rFonts w:ascii="Courier New" w:hAnsi="Courier New" w:cs="Courier New"/>
-        </w:rPr>
-        <w:t>start_date</w:t>
-      </w:r>
-      <w:proofErr w:type="spellEnd"/>
-      <w:r>
-        <w:t xml:space="preserve"> was compared to each tweet for a given user. If a tweet exists with an earlier datetime, this was set as the new </w:t>
-      </w:r>
-      <w:proofErr w:type="spellStart"/>
-      <w:r>
-        <w:rPr>
-          <w:rFonts w:ascii="Courier New" w:hAnsi="Courier New" w:cs="Courier New"/>
-        </w:rPr>
-        <w:t>start_date</w:t>
-      </w:r>
-      <w:proofErr w:type="spellEnd"/>
-      <w:r>
-        <w:t xml:space="preserve">. This type of logic was extended similarly for the </w:t>
-      </w:r>
-      <w:proofErr w:type="spellStart"/>
-      <w:r>
-        <w:rPr>
-          <w:rFonts w:ascii="Courier New" w:hAnsi="Courier New" w:cs="Courier New"/>
-        </w:rPr>
-        <w:t>end_date</w:t>
-      </w:r>
-      <w:proofErr w:type="spellEnd"/>
       <w:r>
         <w:t>. Th</w:t>
       </w:r>
@@ -4126,15 +3977,7 @@
         <w:t xml:space="preserve">maximized value </w:t>
       </w:r>
       <w:r>
-        <w:t xml:space="preserve">allows the functional tweet domain to accurately map to the </w:t>
-      </w:r>
-      <w:proofErr w:type="spellStart"/>
-      <w:r>
-        <w:t>quandl</w:t>
-      </w:r>
-      <w:proofErr w:type="spellEnd"/>
-      <w:r>
-        <w:t xml:space="preserve"> historical range.</w:t>
+        <w:t>allows the functional tweet domain to accurately map to the quandl historical range.</w:t>
       </w:r>
     </w:p>
     <w:p/>
@@ -4143,27 +3986,14 @@
         <w:pStyle w:val="Heading2"/>
       </w:pPr>
       <w:bookmarkStart w:id="4" w:name="_Toc13386816"/>
-      <w:proofErr w:type="spellStart"/>
-      <w:r>
-        <w:t>Quandl</w:t>
-      </w:r>
-      <w:proofErr w:type="spellEnd"/>
-      <w:r>
-        <w:t xml:space="preserve"> API</w:t>
+      <w:r>
+        <w:t>Quandl API</w:t>
       </w:r>
       <w:bookmarkEnd w:id="4"/>
     </w:p>
     <w:p>
       <w:r>
-        <w:t xml:space="preserve">Like the Twitter API, the python </w:t>
-      </w:r>
-      <w:proofErr w:type="spellStart"/>
-      <w:r>
-        <w:t>Quandl</w:t>
-      </w:r>
-      <w:proofErr w:type="spellEnd"/>
-      <w:r>
-        <w:t xml:space="preserve"> API</w:t>
+        <w:t>Like the Twitter API, the python Quandl API</w:t>
       </w:r>
       <w:r>
         <w:rPr>
@@ -4480,23 +4310,7 @@
                 <w:b w:val="0"/>
                 <w:bCs w:val="0"/>
               </w:rPr>
-              <w:t xml:space="preserve"> domain mapping from Twitter API (x) and </w:t>
-            </w:r>
-            <w:proofErr w:type="spellStart"/>
-            <w:r>
-              <w:rPr>
-                <w:b w:val="0"/>
-                <w:bCs w:val="0"/>
-              </w:rPr>
-              <w:t>Quandl</w:t>
-            </w:r>
-            <w:proofErr w:type="spellEnd"/>
-            <w:r>
-              <w:rPr>
-                <w:b w:val="0"/>
-                <w:bCs w:val="0"/>
-              </w:rPr>
-              <w:t xml:space="preserve"> Data f(x)</w:t>
+              <w:t xml:space="preserve"> domain mapping from Twitter API (x) and Quandl Data f(x)</w:t>
             </w:r>
             <w:r>
               <w:rPr>
@@ -4544,25 +4358,21 @@
       <w:r>
         <w:t xml:space="preserve">tweets were aggregated by </w:t>
       </w:r>
-      <w:proofErr w:type="spellStart"/>
       <w:r>
         <w:rPr>
           <w:rFonts w:ascii="Courier New" w:hAnsi="Courier New" w:cs="Courier New"/>
         </w:rPr>
         <w:t>created_at</w:t>
       </w:r>
-      <w:proofErr w:type="spellEnd"/>
       <w:r>
         <w:t xml:space="preserve"> and </w:t>
       </w:r>
-      <w:proofErr w:type="spellStart"/>
       <w:r>
         <w:rPr>
           <w:rFonts w:ascii="Courier New" w:hAnsi="Courier New" w:cs="Courier New"/>
         </w:rPr>
         <w:t>screen_name</w:t>
       </w:r>
-      <w:proofErr w:type="spellEnd"/>
       <w:r>
         <w:t xml:space="preserve">. If an account tweeted multiple times a given day, </w:t>
       </w:r>
@@ -4572,14 +4382,12 @@
       <w:r>
         <w:t xml:space="preserve"> </w:t>
       </w:r>
-      <w:proofErr w:type="spellStart"/>
       <w:r>
         <w:rPr>
           <w:rFonts w:ascii="Courier New" w:hAnsi="Courier New" w:cs="Courier New"/>
         </w:rPr>
         <w:t>full_text</w:t>
       </w:r>
-      <w:proofErr w:type="spellEnd"/>
       <w:r>
         <w:t xml:space="preserve"> </w:t>
       </w:r>
@@ -4619,14 +4427,12 @@
       <w:r>
         <w:t xml:space="preserve"> </w:t>
       </w:r>
-      <w:proofErr w:type="spellStart"/>
       <w:r>
         <w:rPr>
           <w:rFonts w:ascii="Courier New" w:hAnsi="Courier New" w:cs="Courier New"/>
         </w:rPr>
         <w:t>created_at</w:t>
       </w:r>
-      <w:proofErr w:type="spellEnd"/>
       <w:r>
         <w:t xml:space="preserve"> column</w:t>
       </w:r>
@@ -4714,14 +4520,12 @@
       <w:r>
         <w:t xml:space="preserve">If successive (n+1) index is nan, set market values to previous day and concatenate current </w:t>
       </w:r>
-      <w:proofErr w:type="spellStart"/>
       <w:r>
         <w:rPr>
           <w:rFonts w:ascii="Courier New" w:hAnsi="Courier New" w:cs="Courier New"/>
         </w:rPr>
         <w:t>full_text</w:t>
       </w:r>
-      <w:proofErr w:type="spellEnd"/>
       <w:r>
         <w:t xml:space="preserve"> with previous day.</w:t>
       </w:r>
@@ -4735,27 +4539,17 @@
       <w:r>
         <w:t xml:space="preserve">Additionally, if a given day contained an empty string for </w:t>
       </w:r>
-      <w:proofErr w:type="spellStart"/>
       <w:r>
         <w:rPr>
           <w:rFonts w:ascii="Courier New" w:hAnsi="Courier New" w:cs="Courier New"/>
         </w:rPr>
         <w:t>full_text</w:t>
       </w:r>
-      <w:proofErr w:type="spellEnd"/>
       <w:r>
         <w:t>, this instance was dropped</w:t>
       </w:r>
       <w:r>
-        <w:t xml:space="preserve">, and the </w:t>
-      </w:r>
-      <w:proofErr w:type="spellStart"/>
-      <w:r>
-        <w:t>dataframe</w:t>
-      </w:r>
-      <w:proofErr w:type="spellEnd"/>
-      <w:r>
-        <w:t xml:space="preserve"> index was reset.</w:t>
+        <w:t>, and the dataframe index was reset.</w:t>
       </w:r>
     </w:p>
     <w:p/>
@@ -4818,13 +4612,8 @@
       <w:r>
         <w:t xml:space="preserve"> </w:t>
       </w:r>
-      <w:proofErr w:type="spellStart"/>
-      <w:r>
-        <w:t>vader</w:t>
-      </w:r>
-      <w:proofErr w:type="spellEnd"/>
-      <w:r>
-        <w:t xml:space="preserve"> </w:t>
+      <w:r>
+        <w:t xml:space="preserve">vader </w:t>
       </w:r>
       <w:r>
         <w:t>sentiment</w:t>
@@ -4943,7 +4732,6 @@
           <w:szCs w:val="24"/>
         </w:rPr>
       </w:pPr>
-      <w:proofErr w:type="spellStart"/>
       <w:r>
         <w:rPr>
           <w:rFonts w:ascii="Courier New" w:hAnsi="Courier New" w:cs="Courier New"/>
@@ -4953,7 +4741,6 @@
         <w:lastRenderedPageBreak/>
         <w:t>stopwords</w:t>
       </w:r>
-      <w:proofErr w:type="spellEnd"/>
       <w:r>
         <w:rPr>
           <w:sz w:val="24"/>
@@ -4996,7 +4783,6 @@
           <w:szCs w:val="24"/>
         </w:rPr>
       </w:pPr>
-      <w:proofErr w:type="spellStart"/>
       <w:r>
         <w:rPr>
           <w:rFonts w:ascii="Courier New" w:hAnsi="Courier New" w:cs="Courier New"/>
@@ -5005,7 +4791,6 @@
         </w:rPr>
         <w:t>stopwords_topics</w:t>
       </w:r>
-      <w:proofErr w:type="spellEnd"/>
       <w:r>
         <w:rPr>
           <w:sz w:val="24"/>
@@ -5013,7 +4798,6 @@
         </w:rPr>
         <w:t xml:space="preserve">: combined with general </w:t>
       </w:r>
-      <w:proofErr w:type="spellStart"/>
       <w:r>
         <w:rPr>
           <w:rFonts w:ascii="Courier New" w:hAnsi="Courier New" w:cs="Courier New"/>
@@ -5022,7 +4806,6 @@
         </w:rPr>
         <w:t>stopwords</w:t>
       </w:r>
-      <w:proofErr w:type="spellEnd"/>
       <w:r>
         <w:rPr>
           <w:sz w:val="24"/>
@@ -5145,7 +4928,6 @@
         </w:rPr>
         <w:t xml:space="preserve"> the </w:t>
       </w:r>
-      <w:proofErr w:type="spellStart"/>
       <w:r>
         <w:rPr>
           <w:sz w:val="24"/>
@@ -5153,7 +4935,6 @@
         </w:rPr>
         <w:t>Twython</w:t>
       </w:r>
-      <w:proofErr w:type="spellEnd"/>
       <w:r>
         <w:rPr>
           <w:rStyle w:val="FootnoteReference"/>
@@ -5238,17 +5019,8 @@
           <w:sz w:val="24"/>
           <w:szCs w:val="24"/>
         </w:rPr>
-        <w:t xml:space="preserve"> using </w:t>
-      </w:r>
-      <w:proofErr w:type="spellStart"/>
-      <w:r>
-        <w:rPr>
-          <w:sz w:val="24"/>
-          <w:szCs w:val="24"/>
-        </w:rPr>
-        <w:t>CountVectorizer</w:t>
-      </w:r>
-      <w:proofErr w:type="spellEnd"/>
+        <w:t xml:space="preserve"> using CountVectorizer</w:t>
+      </w:r>
       <w:r>
         <w:rPr>
           <w:rStyle w:val="FootnoteReference"/>
@@ -5449,7 +5221,6 @@
         </w:rPr>
         <w:t xml:space="preserve"> the </w:t>
       </w:r>
-      <w:proofErr w:type="spellStart"/>
       <w:r>
         <w:rPr>
           <w:rFonts w:ascii="Courier New" w:hAnsi="Courier New" w:cs="Courier New"/>
@@ -5458,7 +5229,6 @@
         </w:rPr>
         <w:t>LatentDirichletAllocation</w:t>
       </w:r>
-      <w:proofErr w:type="spellEnd"/>
       <w:r>
         <w:rPr>
           <w:rStyle w:val="FootnoteReference"/>
@@ -5831,7 +5601,7 @@
           <w:sz w:val="24"/>
           <w:szCs w:val="24"/>
         </w:rPr>
-        <w:t>3</w:t>
+        <w:t>2</w:t>
       </w:r>
       <w:r>
         <w:rPr>
@@ -6033,7 +5803,7 @@
           <w:sz w:val="24"/>
           <w:szCs w:val="24"/>
         </w:rPr>
-        <w:t>4</w:t>
+        <w:t>3</w:t>
       </w:r>
       <w:r>
         <w:rPr>
@@ -6067,7 +5837,23 @@
           <w:sz w:val="24"/>
           <w:szCs w:val="24"/>
         </w:rPr>
-        <w:t>In the above (equation 2),</w:t>
+        <w:t xml:space="preserve">In the above (equation </w:t>
+      </w:r>
+      <w:r>
+        <w:rPr>
+          <w:rFonts w:cstheme="minorHAnsi"/>
+          <w:sz w:val="24"/>
+          <w:szCs w:val="24"/>
+        </w:rPr>
+        <w:t>3</w:t>
+      </w:r>
+      <w:r>
+        <w:rPr>
+          <w:rFonts w:cstheme="minorHAnsi"/>
+          <w:sz w:val="24"/>
+          <w:szCs w:val="24"/>
+        </w:rPr>
+        <w:t>),</w:t>
       </w:r>
       <w:r>
         <w:rPr>
@@ -6350,7 +6136,25 @@
           <w:sz w:val="24"/>
           <w:szCs w:val="24"/>
         </w:rPr>
-        <w:t>(equation 5)</w:t>
+        <w:t xml:space="preserve">(equation </w:t>
+      </w:r>
+      <w:r>
+        <w:rPr>
+          <w:b/>
+          <w:bCs/>
+          <w:sz w:val="24"/>
+          <w:szCs w:val="24"/>
+        </w:rPr>
+        <w:t>4</w:t>
+      </w:r>
+      <w:r>
+        <w:rPr>
+          <w:b/>
+          <w:bCs/>
+          <w:sz w:val="24"/>
+          <w:szCs w:val="24"/>
+        </w:rPr>
+        <w:t>)</w:t>
       </w:r>
     </w:p>
     <w:p>
@@ -6531,7 +6335,23 @@
           <w:sz w:val="24"/>
           <w:szCs w:val="24"/>
         </w:rPr>
-        <w:t xml:space="preserve"> from equation 5.</w:t>
+        <w:t xml:space="preserve"> from equation </w:t>
+      </w:r>
+      <w:r>
+        <w:rPr>
+          <w:sz w:val="24"/>
+          <w:szCs w:val="24"/>
+        </w:rPr>
+        <w:t>4</w:t>
+      </w:r>
+      <w:bookmarkStart w:id="10" w:name="_GoBack"/>
+      <w:bookmarkEnd w:id="10"/>
+      <w:r>
+        <w:rPr>
+          <w:sz w:val="24"/>
+          <w:szCs w:val="24"/>
+        </w:rPr>
+        <w:t>.</w:t>
       </w:r>
       <w:r>
         <w:rPr>
@@ -6781,7 +6601,7 @@
       <w:pPr>
         <w:pStyle w:val="Heading3"/>
       </w:pPr>
-      <w:bookmarkStart w:id="10" w:name="_Toc13386822"/>
+      <w:bookmarkStart w:id="11" w:name="_Toc13386822"/>
       <w:r>
         <w:lastRenderedPageBreak/>
         <w:t xml:space="preserve">Selected </w:t>
@@ -6789,7 +6609,7 @@
       <w:r>
         <w:t>Topics</w:t>
       </w:r>
-      <w:bookmarkEnd w:id="10"/>
+      <w:bookmarkEnd w:id="11"/>
     </w:p>
     <w:p>
       <w:pPr>
@@ -6888,17 +6708,8 @@
           <w:sz w:val="24"/>
           <w:szCs w:val="24"/>
         </w:rPr>
-        <w:t xml:space="preserve">associated </w:t>
-      </w:r>
-      <w:proofErr w:type="spellStart"/>
-      <w:r>
-        <w:rPr>
-          <w:sz w:val="24"/>
-          <w:szCs w:val="24"/>
-        </w:rPr>
-        <w:t>quandl</w:t>
-      </w:r>
-      <w:proofErr w:type="spellEnd"/>
+        <w:t>associated quandl</w:t>
+      </w:r>
       <w:r>
         <w:rPr>
           <w:rStyle w:val="FootnoteReference"/>
@@ -7401,23 +7212,7 @@
                 <w:b w:val="0"/>
                 <w:bCs w:val="0"/>
               </w:rPr>
-              <w:t xml:space="preserve"> for </w:t>
-            </w:r>
-            <w:proofErr w:type="spellStart"/>
-            <w:r>
-              <w:rPr>
-                <w:b w:val="0"/>
-                <w:bCs w:val="0"/>
-              </w:rPr>
-              <w:t>JimCramer</w:t>
-            </w:r>
-            <w:proofErr w:type="spellEnd"/>
-            <w:r>
-              <w:rPr>
-                <w:b w:val="0"/>
-                <w:bCs w:val="0"/>
-              </w:rPr>
-              <w:t>.</w:t>
+              <w:t xml:space="preserve"> for JimCramer.</w:t>
             </w:r>
           </w:p>
         </w:tc>
@@ -7454,13 +7249,8 @@
               <w:t xml:space="preserve"> </w:t>
             </w:r>
             <w:r>
-              <w:t xml:space="preserve">LDA for </w:t>
-            </w:r>
-            <w:proofErr w:type="spellStart"/>
-            <w:r>
-              <w:t>JimCramer</w:t>
-            </w:r>
-            <w:proofErr w:type="spellEnd"/>
+              <w:t>LDA for JimCramer</w:t>
+            </w:r>
             <w:r>
               <w:t>.</w:t>
             </w:r>
@@ -7634,23 +7424,7 @@
                 <w:b w:val="0"/>
                 <w:bCs w:val="0"/>
               </w:rPr>
-              <w:t xml:space="preserve">word cloud for </w:t>
-            </w:r>
-            <w:proofErr w:type="spellStart"/>
-            <w:r>
-              <w:rPr>
-                <w:b w:val="0"/>
-                <w:bCs w:val="0"/>
-              </w:rPr>
-              <w:t>LizAnnSonders</w:t>
-            </w:r>
-            <w:proofErr w:type="spellEnd"/>
-            <w:r>
-              <w:rPr>
-                <w:b w:val="0"/>
-                <w:bCs w:val="0"/>
-              </w:rPr>
-              <w:t>.</w:t>
+              <w:t>word cloud for LizAnnSonders.</w:t>
             </w:r>
           </w:p>
         </w:tc>
@@ -7670,15 +7444,7 @@
               <w:t>Figure 3:</w:t>
             </w:r>
             <w:r>
-              <w:t xml:space="preserve"> word cloud for </w:t>
-            </w:r>
-            <w:proofErr w:type="spellStart"/>
-            <w:r>
-              <w:t>LizAnnSonders</w:t>
-            </w:r>
-            <w:proofErr w:type="spellEnd"/>
-            <w:r>
-              <w:t>.</w:t>
+              <w:t xml:space="preserve"> word cloud for LizAnnSonders.</w:t>
             </w:r>
           </w:p>
         </w:tc>
@@ -7848,23 +7614,7 @@
                 <w:b w:val="0"/>
                 <w:bCs w:val="0"/>
               </w:rPr>
-              <w:t xml:space="preserve">word cloud for </w:t>
-            </w:r>
-            <w:proofErr w:type="spellStart"/>
-            <w:r>
-              <w:rPr>
-                <w:b w:val="0"/>
-                <w:bCs w:val="0"/>
-              </w:rPr>
-              <w:t>ReformedBroker</w:t>
-            </w:r>
-            <w:proofErr w:type="spellEnd"/>
-            <w:r>
-              <w:rPr>
-                <w:b w:val="0"/>
-                <w:bCs w:val="0"/>
-              </w:rPr>
-              <w:t>.</w:t>
+              <w:t>word cloud for ReformedBroker.</w:t>
             </w:r>
           </w:p>
         </w:tc>
@@ -7901,13 +7651,8 @@
               <w:t xml:space="preserve"> word cloud for</w:t>
             </w:r>
             <w:r>
-              <w:t xml:space="preserve"> </w:t>
-            </w:r>
-            <w:proofErr w:type="spellStart"/>
-            <w:r>
-              <w:t>ReformedBroker</w:t>
-            </w:r>
-            <w:proofErr w:type="spellEnd"/>
+              <w:t xml:space="preserve"> ReformedBroker</w:t>
+            </w:r>
             <w:r>
               <w:t>.</w:t>
             </w:r>
@@ -8090,7 +7835,6 @@
               </w:rPr>
               <w:t xml:space="preserve">LDA for </w:t>
             </w:r>
-            <w:proofErr w:type="spellStart"/>
             <w:r>
               <w:rPr>
                 <w:b w:val="0"/>
@@ -8098,7 +7842,6 @@
               </w:rPr>
               <w:t>SJosephBurns</w:t>
             </w:r>
-            <w:proofErr w:type="spellEnd"/>
             <w:r>
               <w:rPr>
                 <w:b w:val="0"/>
@@ -8140,11 +7883,9 @@
             <w:r>
               <w:t xml:space="preserve"> LDA for </w:t>
             </w:r>
-            <w:proofErr w:type="spellStart"/>
             <w:r>
               <w:t>SJosephBurns</w:t>
             </w:r>
-            <w:proofErr w:type="spellEnd"/>
             <w:r>
               <w:t>.</w:t>
             </w:r>
@@ -8325,7 +8066,6 @@
               </w:rPr>
               <w:t xml:space="preserve">LDA for </w:t>
             </w:r>
-            <w:proofErr w:type="spellStart"/>
             <w:r>
               <w:rPr>
                 <w:b w:val="0"/>
@@ -8333,7 +8073,6 @@
               </w:rPr>
               <w:t>TheStalwart</w:t>
             </w:r>
-            <w:proofErr w:type="spellEnd"/>
             <w:r>
               <w:rPr>
                 <w:b w:val="0"/>
@@ -8375,11 +8114,9 @@
             <w:r>
               <w:t xml:space="preserve"> LDA for </w:t>
             </w:r>
-            <w:proofErr w:type="spellStart"/>
             <w:r>
               <w:t>TheStalwart</w:t>
             </w:r>
-            <w:proofErr w:type="spellEnd"/>
             <w:r>
               <w:t>.</w:t>
             </w:r>
@@ -8392,11 +8129,11 @@
       <w:pPr>
         <w:pStyle w:val="Heading2"/>
       </w:pPr>
-      <w:bookmarkStart w:id="11" w:name="_Toc13386823"/>
+      <w:bookmarkStart w:id="12" w:name="_Toc13386823"/>
       <w:r>
         <w:t>Sentiment Analysis</w:t>
       </w:r>
-      <w:bookmarkEnd w:id="11"/>
+      <w:bookmarkEnd w:id="12"/>
     </w:p>
     <w:p>
       <w:pPr>
@@ -9007,23 +8744,7 @@
                 <w:b w:val="0"/>
                 <w:bCs w:val="0"/>
               </w:rPr>
-              <w:t xml:space="preserve"> </w:t>
-            </w:r>
-            <w:proofErr w:type="spellStart"/>
-            <w:r>
-              <w:rPr>
-                <w:b w:val="0"/>
-                <w:bCs w:val="0"/>
-              </w:rPr>
-              <w:t>JimCramer</w:t>
-            </w:r>
-            <w:proofErr w:type="spellEnd"/>
-            <w:r>
-              <w:rPr>
-                <w:b w:val="0"/>
-                <w:bCs w:val="0"/>
-              </w:rPr>
-              <w:t>.</w:t>
+              <w:t xml:space="preserve"> JimCramer.</w:t>
             </w:r>
           </w:p>
         </w:tc>
@@ -9059,27 +8780,14 @@
             <w:r>
               <w:t xml:space="preserve"> </w:t>
             </w:r>
-            <w:proofErr w:type="spellStart"/>
-            <w:r>
-              <w:t>lda</w:t>
-            </w:r>
-            <w:proofErr w:type="spellEnd"/>
-            <w:r>
-              <w:t xml:space="preserve"> sentiment</w:t>
+            <w:r>
+              <w:t>lda sentiment</w:t>
             </w:r>
             <w:r>
               <w:t xml:space="preserve"> for</w:t>
             </w:r>
             <w:r>
-              <w:t xml:space="preserve"> </w:t>
-            </w:r>
-            <w:proofErr w:type="spellStart"/>
-            <w:r>
-              <w:t>JimCramer</w:t>
-            </w:r>
-            <w:proofErr w:type="spellEnd"/>
-            <w:r>
-              <w:t>.</w:t>
+              <w:t xml:space="preserve"> JimCramer.</w:t>
             </w:r>
           </w:p>
         </w:tc>
@@ -9268,7 +8976,6 @@
               </w:rPr>
               <w:t xml:space="preserve"> for </w:t>
             </w:r>
-            <w:proofErr w:type="spellStart"/>
             <w:r>
               <w:rPr>
                 <w:b w:val="0"/>
@@ -9276,7 +8983,6 @@
               </w:rPr>
               <w:t>LizAnnSonders</w:t>
             </w:r>
-            <w:proofErr w:type="spellEnd"/>
             <w:r>
               <w:rPr>
                 <w:b w:val="0"/>
@@ -9318,22 +9024,15 @@
             <w:r>
               <w:t xml:space="preserve"> </w:t>
             </w:r>
-            <w:proofErr w:type="spellStart"/>
-            <w:r>
-              <w:t>lda</w:t>
-            </w:r>
-            <w:proofErr w:type="spellEnd"/>
-            <w:r>
-              <w:t xml:space="preserve"> sentiment</w:t>
+            <w:r>
+              <w:t>lda sentiment</w:t>
             </w:r>
             <w:r>
               <w:t xml:space="preserve"> for </w:t>
             </w:r>
-            <w:proofErr w:type="spellStart"/>
             <w:r>
               <w:t>LizAnnSonders</w:t>
             </w:r>
-            <w:proofErr w:type="spellEnd"/>
             <w:r>
               <w:t>.</w:t>
             </w:r>
@@ -9528,7 +9227,6 @@
               </w:rPr>
               <w:t xml:space="preserve"> for </w:t>
             </w:r>
-            <w:proofErr w:type="spellStart"/>
             <w:r>
               <w:rPr>
                 <w:b w:val="0"/>
@@ -9536,7 +9234,6 @@
               </w:rPr>
               <w:t>ReformedBroker</w:t>
             </w:r>
-            <w:proofErr w:type="spellEnd"/>
             <w:r>
               <w:rPr>
                 <w:b w:val="0"/>
@@ -9585,13 +9282,8 @@
             <w:r>
               <w:t xml:space="preserve"> </w:t>
             </w:r>
-            <w:proofErr w:type="spellStart"/>
-            <w:r>
-              <w:t>lda</w:t>
-            </w:r>
-            <w:proofErr w:type="spellEnd"/>
-            <w:r>
-              <w:t xml:space="preserve"> sentiment</w:t>
+            <w:r>
+              <w:t>lda sentiment</w:t>
             </w:r>
             <w:r>
               <w:t xml:space="preserve"> </w:t>
@@ -9599,11 +9291,9 @@
             <w:r>
               <w:t xml:space="preserve">for </w:t>
             </w:r>
-            <w:proofErr w:type="spellStart"/>
             <w:r>
               <w:t>ReformedBroker</w:t>
             </w:r>
-            <w:proofErr w:type="spellEnd"/>
             <w:r>
               <w:t>.</w:t>
             </w:r>
@@ -9703,7 +9393,6 @@
             <w:pPr>
               <w:cnfStyle w:val="100000000000" w:firstRow="1" w:lastRow="0" w:firstColumn="0" w:lastColumn="0" w:oddVBand="0" w:evenVBand="0" w:oddHBand="0" w:evenHBand="0" w:firstRowFirstColumn="0" w:firstRowLastColumn="0" w:lastRowFirstColumn="0" w:lastRowLastColumn="0"/>
             </w:pPr>
-            <w:bookmarkStart w:id="12" w:name="_GoBack"/>
             <w:r>
               <w:rPr>
                 <w:noProof/>
@@ -9757,7 +9446,6 @@
                 </wp:inline>
               </w:drawing>
             </w:r>
-            <w:bookmarkEnd w:id="12"/>
           </w:p>
         </w:tc>
       </w:tr>
@@ -9800,7 +9488,6 @@
               </w:rPr>
               <w:t xml:space="preserve"> for </w:t>
             </w:r>
-            <w:proofErr w:type="spellStart"/>
             <w:r>
               <w:rPr>
                 <w:b w:val="0"/>
@@ -9808,7 +9495,6 @@
               </w:rPr>
               <w:t>SJosephBurns</w:t>
             </w:r>
-            <w:proofErr w:type="spellEnd"/>
             <w:r>
               <w:rPr>
                 <w:b w:val="0"/>
@@ -9857,22 +9543,15 @@
             <w:r>
               <w:t xml:space="preserve"> </w:t>
             </w:r>
-            <w:proofErr w:type="spellStart"/>
-            <w:r>
-              <w:t>lda</w:t>
-            </w:r>
-            <w:proofErr w:type="spellEnd"/>
-            <w:r>
-              <w:t xml:space="preserve"> sentiment</w:t>
+            <w:r>
+              <w:t>lda sentiment</w:t>
             </w:r>
             <w:r>
               <w:t xml:space="preserve"> for </w:t>
             </w:r>
-            <w:proofErr w:type="spellStart"/>
             <w:r>
               <w:t>SJosephBurns</w:t>
             </w:r>
-            <w:proofErr w:type="spellEnd"/>
             <w:r>
               <w:t>.</w:t>
             </w:r>
@@ -10068,7 +9747,6 @@
               </w:rPr>
               <w:t xml:space="preserve"> for </w:t>
             </w:r>
-            <w:proofErr w:type="spellStart"/>
             <w:r>
               <w:rPr>
                 <w:b w:val="0"/>
@@ -10076,7 +9754,6 @@
               </w:rPr>
               <w:t>TheStalwart</w:t>
             </w:r>
-            <w:proofErr w:type="spellEnd"/>
             <w:r>
               <w:rPr>
                 <w:b w:val="0"/>
@@ -10125,22 +9802,15 @@
             <w:r>
               <w:t xml:space="preserve"> </w:t>
             </w:r>
-            <w:proofErr w:type="spellStart"/>
-            <w:r>
-              <w:t>lda</w:t>
-            </w:r>
-            <w:proofErr w:type="spellEnd"/>
-            <w:r>
-              <w:t xml:space="preserve"> sentiment</w:t>
+            <w:r>
+              <w:t>lda sentiment</w:t>
             </w:r>
             <w:r>
               <w:t xml:space="preserve"> for </w:t>
             </w:r>
-            <w:proofErr w:type="spellStart"/>
             <w:r>
               <w:t>TheStalwart</w:t>
             </w:r>
-            <w:proofErr w:type="spellEnd"/>
             <w:r>
               <w:t>.</w:t>
             </w:r>
@@ -14625,7 +14295,7 @@
 </file>
 
 <file path=customXml/itemProps2.xml><?xml version="1.0" encoding="utf-8"?>
-<ds:datastoreItem xmlns:ds="http://schemas.openxmlformats.org/officeDocument/2006/customXml" ds:itemID="{2AA341F8-7CF9-46E3-B68F-F1D6260F1D84}">
+<ds:datastoreItem xmlns:ds="http://schemas.openxmlformats.org/officeDocument/2006/customXml" ds:itemID="{1CE7D709-FCA8-4BEB-B83B-140762532825}">
   <ds:schemaRefs>
     <ds:schemaRef ds:uri="http://schemas.openxmlformats.org/officeDocument/2006/bibliography"/>
   </ds:schemaRefs>

</xml_diff>

<commit_message>
#79: write-up.docx, fix stop words section
</commit_message>
<xml_diff>
--- a/write-up.docx
+++ b/write-up.docx
@@ -4699,7 +4699,21 @@
           <w:sz w:val="24"/>
           <w:szCs w:val="24"/>
         </w:rPr>
-        <w:t xml:space="preserve"> during exploration then later analysis</w:t>
+        <w:t xml:space="preserve"> during exploration</w:t>
+      </w:r>
+      <w:r>
+        <w:rPr>
+          <w:sz w:val="24"/>
+          <w:szCs w:val="24"/>
+        </w:rPr>
+        <w:t xml:space="preserve">, and </w:t>
+      </w:r>
+      <w:r>
+        <w:rPr>
+          <w:sz w:val="24"/>
+          <w:szCs w:val="24"/>
+        </w:rPr>
+        <w:t>later analysis</w:t>
       </w:r>
       <w:r>
         <w:rPr>
@@ -4760,14 +4774,14 @@
           <w:sz w:val="24"/>
           <w:szCs w:val="24"/>
         </w:rPr>
-        <w:t xml:space="preserve">words </w:t>
-      </w:r>
-      <w:r>
-        <w:rPr>
-          <w:sz w:val="24"/>
-          <w:szCs w:val="24"/>
-        </w:rPr>
-        <w:t>using for topic modeling and vectorization</w:t>
+        <w:t>words</w:t>
+      </w:r>
+      <w:r>
+        <w:rPr>
+          <w:sz w:val="24"/>
+          <w:szCs w:val="24"/>
+        </w:rPr>
+        <w:t xml:space="preserve"> for topic modeling and vectorization</w:t>
       </w:r>
     </w:p>
     <w:p>
@@ -4811,7 +4825,16 @@
           <w:sz w:val="24"/>
           <w:szCs w:val="24"/>
         </w:rPr>
-        <w:t xml:space="preserve"> and using for topic modeling</w:t>
+        <w:t xml:space="preserve"> and </w:t>
+      </w:r>
+      <w:bookmarkStart w:id="8" w:name="_GoBack"/>
+      <w:bookmarkEnd w:id="8"/>
+      <w:r>
+        <w:rPr>
+          <w:sz w:val="24"/>
+          <w:szCs w:val="24"/>
+        </w:rPr>
+        <w:t>for topic modeling</w:t>
       </w:r>
     </w:p>
     <w:p>
@@ -4828,11 +4851,11 @@
       <w:pPr>
         <w:pStyle w:val="Heading2"/>
       </w:pPr>
-      <w:bookmarkStart w:id="8" w:name="_Toc13386820"/>
+      <w:bookmarkStart w:id="9" w:name="_Toc13386820"/>
       <w:r>
         <w:t>Topic Model</w:t>
       </w:r>
-      <w:bookmarkEnd w:id="8"/>
+      <w:bookmarkEnd w:id="9"/>
     </w:p>
     <w:p/>
     <w:p>
@@ -5264,7 +5287,7 @@
       <w:pPr>
         <w:pStyle w:val="Heading3"/>
       </w:pPr>
-      <w:bookmarkStart w:id="9" w:name="_Toc13386821"/>
+      <w:bookmarkStart w:id="10" w:name="_Toc13386821"/>
       <w:r>
         <w:t>Latent</w:t>
       </w:r>
@@ -5280,7 +5303,7 @@
       <w:r>
         <w:t>Allocation</w:t>
       </w:r>
-      <w:bookmarkEnd w:id="9"/>
+      <w:bookmarkEnd w:id="10"/>
     </w:p>
     <w:p/>
     <w:p>
@@ -6530,8 +6553,6 @@
         </w:rPr>
         <w:t>5</w:t>
       </w:r>
-      <w:bookmarkStart w:id="10" w:name="_GoBack"/>
-      <w:bookmarkEnd w:id="10"/>
       <w:r>
         <w:rPr>
           <w:b/>
@@ -14313,7 +14334,7 @@
 </file>
 
 <file path=customXml/itemProps2.xml><?xml version="1.0" encoding="utf-8"?>
-<ds:datastoreItem xmlns:ds="http://schemas.openxmlformats.org/officeDocument/2006/customXml" ds:itemID="{A2647C83-CC5F-446D-A520-AA898FFE211E}">
+<ds:datastoreItem xmlns:ds="http://schemas.openxmlformats.org/officeDocument/2006/customXml" ds:itemID="{7E88A9C0-D09A-4278-8527-970A5F4828FB}">
   <ds:schemaRefs>
     <ds:schemaRef ds:uri="http://schemas.openxmlformats.org/officeDocument/2006/bibliography"/>
   </ds:schemaRefs>

</xml_diff>

<commit_message>
#98: write-up.docx, temporary update
</commit_message>
<xml_diff>
--- a/write-up.docx
+++ b/write-up.docx
@@ -2345,7 +2345,21 @@
           <w:sz w:val="24"/>
           <w:szCs w:val="24"/>
         </w:rPr>
-        <w:t xml:space="preserve">, then expanded to determine – “Can market sentiment </w:t>
+        <w:t xml:space="preserve">, then expanded to </w:t>
+      </w:r>
+      <w:r>
+        <w:rPr>
+          <w:sz w:val="24"/>
+          <w:szCs w:val="24"/>
+        </w:rPr>
+        <w:t xml:space="preserve">other indices to </w:t>
+      </w:r>
+      <w:r>
+        <w:rPr>
+          <w:sz w:val="24"/>
+          <w:szCs w:val="24"/>
+        </w:rPr>
+        <w:t xml:space="preserve">determine – “Can market sentiment </w:t>
       </w:r>
       <w:r>
         <w:rPr>
@@ -2380,21 +2394,342 @@
           <w:sz w:val="24"/>
           <w:szCs w:val="24"/>
         </w:rPr>
-        <w:t xml:space="preserve"> To begin, stock prices</w:t>
-      </w:r>
-      <w:r>
-        <w:rPr>
-          <w:sz w:val="24"/>
-          <w:szCs w:val="24"/>
-        </w:rPr>
-        <w:t xml:space="preserve"> (y)</w:t>
-      </w:r>
-      <w:r>
-        <w:rPr>
-          <w:sz w:val="24"/>
-          <w:szCs w:val="24"/>
-        </w:rPr>
-        <w:t xml:space="preserve"> were binned into two classes</w:t>
+        <w:t xml:space="preserve"> To begin,</w:t>
+      </w:r>
+      <w:r>
+        <w:rPr>
+          <w:sz w:val="24"/>
+          <w:szCs w:val="24"/>
+        </w:rPr>
+        <w:t xml:space="preserve"> the</w:t>
+      </w:r>
+      <w:r>
+        <w:rPr>
+          <w:sz w:val="24"/>
+          <w:szCs w:val="24"/>
+        </w:rPr>
+        <w:t xml:space="preserve"> </w:t>
+      </w:r>
+      <w:r>
+        <w:rPr>
+          <w:sz w:val="24"/>
+          <w:szCs w:val="24"/>
+        </w:rPr>
+        <w:t xml:space="preserve">upper </w:t>
+      </w:r>
+      <w:r>
+        <w:rPr>
+          <w:sz w:val="24"/>
+          <w:szCs w:val="24"/>
+        </w:rPr>
+        <w:t xml:space="preserve">threshold </w:t>
+      </w:r>
+      <w:r>
+        <w:rPr>
+          <w:sz w:val="24"/>
+          <w:szCs w:val="24"/>
+        </w:rPr>
+        <w:t>limit</w:t>
+      </w:r>
+      <w:r>
+        <w:rPr>
+          <w:sz w:val="24"/>
+          <w:szCs w:val="24"/>
+        </w:rPr>
+        <w:t xml:space="preserve"> (l)</w:t>
+      </w:r>
+      <w:r>
+        <w:rPr>
+          <w:sz w:val="24"/>
+          <w:szCs w:val="24"/>
+        </w:rPr>
+        <w:t xml:space="preserve"> </w:t>
+      </w:r>
+      <w:r>
+        <w:rPr>
+          <w:sz w:val="24"/>
+          <w:szCs w:val="24"/>
+        </w:rPr>
+        <w:t>is</w:t>
+      </w:r>
+      <w:r>
+        <w:rPr>
+          <w:sz w:val="24"/>
+          <w:szCs w:val="24"/>
+        </w:rPr>
+        <w:t xml:space="preserve"> determined for each</w:t>
+      </w:r>
+      <w:r>
+        <w:rPr>
+          <w:sz w:val="24"/>
+          <w:szCs w:val="24"/>
+        </w:rPr>
+        <w:t xml:space="preserve"> </w:t>
+      </w:r>
+      <w:r>
+        <w:rPr>
+          <w:sz w:val="24"/>
+          <w:szCs w:val="24"/>
+        </w:rPr>
+        <w:t>financial analyst</w:t>
+      </w:r>
+      <w:r>
+        <w:rPr>
+          <w:sz w:val="24"/>
+          <w:szCs w:val="24"/>
+        </w:rPr>
+        <w:t xml:space="preserve"> (</w:t>
+      </w:r>
+      <w:r>
+        <w:rPr>
+          <w:sz w:val="24"/>
+          <w:szCs w:val="24"/>
+        </w:rPr>
+        <w:t>A</w:t>
+      </w:r>
+      <w:r>
+        <w:rPr>
+          <w:sz w:val="24"/>
+          <w:szCs w:val="24"/>
+        </w:rPr>
+        <w:t>)</w:t>
+      </w:r>
+      <w:r>
+        <w:rPr>
+          <w:sz w:val="24"/>
+          <w:szCs w:val="24"/>
+        </w:rPr>
+        <w:t xml:space="preserve">, for a given </w:t>
+      </w:r>
+      <w:r>
+        <w:rPr>
+          <w:sz w:val="24"/>
+          <w:szCs w:val="24"/>
+        </w:rPr>
+        <w:t>stock index or volume (X)</w:t>
+      </w:r>
+      <w:r>
+        <w:rPr>
+          <w:sz w:val="24"/>
+          <w:szCs w:val="24"/>
+        </w:rPr>
+        <w:t>:</w:t>
+      </w:r>
+    </w:p>
+    <w:p>
+      <w:pPr>
+        <w:rPr>
+          <w:sz w:val="24"/>
+          <w:szCs w:val="24"/>
+        </w:rPr>
+      </w:pPr>
+    </w:p>
+    <w:p>
+      <w:pPr>
+        <w:rPr>
+          <w:sz w:val="24"/>
+          <w:szCs w:val="24"/>
+        </w:rPr>
+      </w:pPr>
+      <w:r>
+        <w:rPr>
+          <w:noProof/>
+        </w:rPr>
+        <w:lastRenderedPageBreak/>
+        <w:drawing>
+          <wp:inline distT="0" distB="0" distL="0" distR="0" wp14:anchorId="6F5E48C8" wp14:editId="0F1B1EC4">
+            <wp:extent cx="2447925" cy="657225"/>
+            <wp:effectExtent l="0" t="0" r="9525" b="9525"/>
+            <wp:docPr id="11" name="Picture 11"/>
+            <wp:cNvGraphicFramePr>
+              <a:graphicFrameLocks xmlns:a="http://schemas.openxmlformats.org/drawingml/2006/main" noChangeAspect="1"/>
+            </wp:cNvGraphicFramePr>
+            <a:graphic xmlns:a="http://schemas.openxmlformats.org/drawingml/2006/main">
+              <a:graphicData uri="http://schemas.openxmlformats.org/drawingml/2006/picture">
+                <pic:pic xmlns:pic="http://schemas.openxmlformats.org/drawingml/2006/picture">
+                  <pic:nvPicPr>
+                    <pic:cNvPr id="1" name=""/>
+                    <pic:cNvPicPr/>
+                  </pic:nvPicPr>
+                  <pic:blipFill>
+                    <a:blip r:embed="rId12"/>
+                    <a:stretch>
+                      <a:fillRect/>
+                    </a:stretch>
+                  </pic:blipFill>
+                  <pic:spPr>
+                    <a:xfrm>
+                      <a:off x="0" y="0"/>
+                      <a:ext cx="2447925" cy="657225"/>
+                    </a:xfrm>
+                    <a:prstGeom prst="rect">
+                      <a:avLst/>
+                    </a:prstGeom>
+                  </pic:spPr>
+                </pic:pic>
+              </a:graphicData>
+            </a:graphic>
+          </wp:inline>
+        </w:drawing>
+      </w:r>
+      <w:r>
+        <w:rPr>
+          <w:sz w:val="24"/>
+          <w:szCs w:val="24"/>
+        </w:rPr>
+        <w:br w:type="textWrapping" w:clear="all"/>
+      </w:r>
+    </w:p>
+    <w:p>
+      <w:pPr>
+        <w:rPr>
+          <w:sz w:val="24"/>
+          <w:szCs w:val="24"/>
+        </w:rPr>
+      </w:pPr>
+      <w:r>
+        <w:rPr>
+          <w:sz w:val="24"/>
+          <w:szCs w:val="24"/>
+        </w:rPr>
+        <w:t xml:space="preserve">Once the </w:t>
+      </w:r>
+      <w:r>
+        <w:rPr>
+          <w:sz w:val="24"/>
+          <w:szCs w:val="24"/>
+        </w:rPr>
+        <w:t xml:space="preserve">upper </w:t>
+      </w:r>
+      <w:r>
+        <w:rPr>
+          <w:sz w:val="24"/>
+          <w:szCs w:val="24"/>
+        </w:rPr>
+        <w:t>limit</w:t>
+      </w:r>
+      <w:r>
+        <w:rPr>
+          <w:sz w:val="24"/>
+          <w:szCs w:val="24"/>
+        </w:rPr>
+        <w:t xml:space="preserve"> (l)</w:t>
+      </w:r>
+      <w:r>
+        <w:rPr>
+          <w:sz w:val="24"/>
+          <w:szCs w:val="24"/>
+        </w:rPr>
+        <w:t xml:space="preserve"> </w:t>
+      </w:r>
+      <w:r>
+        <w:rPr>
+          <w:sz w:val="24"/>
+          <w:szCs w:val="24"/>
+        </w:rPr>
+        <w:t>is</w:t>
+      </w:r>
+      <w:r>
+        <w:rPr>
+          <w:sz w:val="24"/>
+          <w:szCs w:val="24"/>
+        </w:rPr>
+        <w:t xml:space="preserve"> determined</w:t>
+      </w:r>
+      <w:r>
+        <w:rPr>
+          <w:sz w:val="24"/>
+          <w:szCs w:val="24"/>
+        </w:rPr>
+        <w:t>, the associated threshold(s) are computed:</w:t>
+      </w:r>
+    </w:p>
+    <w:p>
+      <w:pPr>
+        <w:rPr>
+          <w:sz w:val="24"/>
+          <w:szCs w:val="24"/>
+        </w:rPr>
+      </w:pPr>
+    </w:p>
+    <w:p>
+      <w:pPr>
+        <w:rPr>
+          <w:sz w:val="24"/>
+          <w:szCs w:val="24"/>
+        </w:rPr>
+      </w:pPr>
+      <w:r>
+        <w:rPr>
+          <w:noProof/>
+        </w:rPr>
+        <w:drawing>
+          <wp:inline distT="0" distB="0" distL="0" distR="0" wp14:anchorId="5EEE2F68" wp14:editId="729D82EB">
+            <wp:extent cx="1800225" cy="247650"/>
+            <wp:effectExtent l="0" t="0" r="9525" b="0"/>
+            <wp:docPr id="9" name="Picture 9"/>
+            <wp:cNvGraphicFramePr>
+              <a:graphicFrameLocks xmlns:a="http://schemas.openxmlformats.org/drawingml/2006/main" noChangeAspect="1"/>
+            </wp:cNvGraphicFramePr>
+            <a:graphic xmlns:a="http://schemas.openxmlformats.org/drawingml/2006/main">
+              <a:graphicData uri="http://schemas.openxmlformats.org/drawingml/2006/picture">
+                <pic:pic xmlns:pic="http://schemas.openxmlformats.org/drawingml/2006/picture">
+                  <pic:nvPicPr>
+                    <pic:cNvPr id="1" name=""/>
+                    <pic:cNvPicPr/>
+                  </pic:nvPicPr>
+                  <pic:blipFill>
+                    <a:blip r:embed="rId13"/>
+                    <a:stretch>
+                      <a:fillRect/>
+                    </a:stretch>
+                  </pic:blipFill>
+                  <pic:spPr>
+                    <a:xfrm>
+                      <a:off x="0" y="0"/>
+                      <a:ext cx="1800225" cy="247650"/>
+                    </a:xfrm>
+                    <a:prstGeom prst="rect">
+                      <a:avLst/>
+                    </a:prstGeom>
+                  </pic:spPr>
+                </pic:pic>
+              </a:graphicData>
+            </a:graphic>
+          </wp:inline>
+        </w:drawing>
+      </w:r>
+    </w:p>
+    <w:p>
+      <w:pPr>
+        <w:rPr>
+          <w:sz w:val="24"/>
+          <w:szCs w:val="24"/>
+        </w:rPr>
+      </w:pPr>
+    </w:p>
+    <w:p>
+      <w:pPr>
+        <w:rPr>
+          <w:sz w:val="24"/>
+          <w:szCs w:val="24"/>
+        </w:rPr>
+      </w:pPr>
+      <w:r>
+        <w:rPr>
+          <w:sz w:val="24"/>
+          <w:szCs w:val="24"/>
+        </w:rPr>
+        <w:t>S</w:t>
+      </w:r>
+      <w:bookmarkStart w:id="2" w:name="_GoBack"/>
+      <w:bookmarkEnd w:id="2"/>
+      <w:r>
+        <w:rPr>
+          <w:sz w:val="24"/>
+          <w:szCs w:val="24"/>
+        </w:rPr>
+        <w:t>tock prices or volume measures (y) were dynamically binned into classes when individual values exceed a defined</w:t>
       </w:r>
       <w:r>
         <w:rPr>
@@ -2669,7 +3004,6 @@
           <w:sz w:val="24"/>
           <w:szCs w:val="24"/>
         </w:rPr>
-        <w:lastRenderedPageBreak/>
         <w:t>A second part of the baseline exploration</w:t>
       </w:r>
       <w:r>
@@ -2983,22 +3317,22 @@
           <w:tab w:val="left" w:pos="2730"/>
         </w:tabs>
       </w:pPr>
-      <w:bookmarkStart w:id="2" w:name="_Toc13386814"/>
+      <w:bookmarkStart w:id="3" w:name="_Toc13386814"/>
       <w:r>
         <w:t>Data Preparation</w:t>
       </w:r>
-      <w:bookmarkEnd w:id="2"/>
+      <w:bookmarkEnd w:id="3"/>
     </w:p>
     <w:p/>
     <w:p>
       <w:pPr>
         <w:pStyle w:val="Heading2"/>
       </w:pPr>
-      <w:bookmarkStart w:id="3" w:name="_Toc13386815"/>
+      <w:bookmarkStart w:id="4" w:name="_Toc13386815"/>
       <w:r>
         <w:t>Twitter API</w:t>
       </w:r>
-      <w:bookmarkEnd w:id="3"/>
+      <w:bookmarkEnd w:id="4"/>
     </w:p>
     <w:p>
       <w:pPr>
@@ -3206,7 +3540,15 @@
           <w:sz w:val="24"/>
           <w:szCs w:val="24"/>
         </w:rPr>
-        <w:t>hanges were a requirement of the general application</w:t>
+        <w:t xml:space="preserve">hanges were a requirement of the general </w:t>
+      </w:r>
+      <w:r>
+        <w:rPr>
+          <w:sz w:val="24"/>
+          <w:szCs w:val="24"/>
+        </w:rPr>
+        <w:lastRenderedPageBreak/>
+        <w:t>application</w:t>
       </w:r>
       <w:r>
         <w:rPr>
@@ -3742,327 +4084,330 @@
           <w:sz w:val="24"/>
           <w:szCs w:val="24"/>
         </w:rPr>
+        <w:t xml:space="preserve">Furthermore, the parameters collected from the twitter accounts were </w:t>
+      </w:r>
+      <w:r>
+        <w:rPr>
+          <w:rFonts w:ascii="Courier New" w:hAnsi="Courier New" w:cs="Courier New"/>
+          <w:sz w:val="24"/>
+          <w:szCs w:val="24"/>
+        </w:rPr>
+        <w:t>screen_name</w:t>
+      </w:r>
+      <w:r>
+        <w:rPr>
+          <w:sz w:val="24"/>
+          <w:szCs w:val="24"/>
+        </w:rPr>
+        <w:t xml:space="preserve">, </w:t>
+      </w:r>
+      <w:r>
+        <w:rPr>
+          <w:rFonts w:ascii="Courier New" w:hAnsi="Courier New" w:cs="Courier New"/>
+          <w:sz w:val="24"/>
+          <w:szCs w:val="24"/>
+        </w:rPr>
+        <w:t>created_at</w:t>
+      </w:r>
+      <w:r>
+        <w:rPr>
+          <w:sz w:val="24"/>
+          <w:szCs w:val="24"/>
+        </w:rPr>
+        <w:t xml:space="preserve">, and </w:t>
+      </w:r>
+      <w:r>
+        <w:rPr>
+          <w:rFonts w:ascii="Courier New" w:hAnsi="Courier New" w:cs="Courier New"/>
+          <w:sz w:val="24"/>
+          <w:szCs w:val="24"/>
+        </w:rPr>
+        <w:t>full_t</w:t>
+      </w:r>
+      <w:r>
+        <w:rPr>
+          <w:rFonts w:ascii="Courier New" w:hAnsi="Courier New" w:cs="Courier New"/>
+          <w:sz w:val="24"/>
+          <w:szCs w:val="24"/>
+        </w:rPr>
+        <w:t>ext</w:t>
+      </w:r>
+      <w:r>
+        <w:rPr>
+          <w:sz w:val="24"/>
+          <w:szCs w:val="24"/>
+        </w:rPr>
+        <w:t xml:space="preserve">. Each account was collected </w:t>
+      </w:r>
+      <w:r>
+        <w:rPr>
+          <w:sz w:val="24"/>
+          <w:szCs w:val="24"/>
+        </w:rPr>
+        <w:t xml:space="preserve">using a </w:t>
+      </w:r>
+      <w:r>
+        <w:rPr>
+          <w:rFonts w:ascii="Courier New" w:hAnsi="Courier New" w:cs="Courier New"/>
+          <w:sz w:val="24"/>
+          <w:szCs w:val="24"/>
+        </w:rPr>
+        <w:t>rate_limit</w:t>
+      </w:r>
+      <w:r>
+        <w:rPr>
+          <w:rFonts w:ascii="Courier New" w:hAnsi="Courier New" w:cs="Courier New"/>
+          <w:sz w:val="24"/>
+          <w:szCs w:val="24"/>
+        </w:rPr>
+        <w:t>=</w:t>
+      </w:r>
+      <w:r>
+        <w:rPr>
+          <w:rFonts w:ascii="Courier New" w:hAnsi="Courier New" w:cs="Courier New"/>
+          <w:sz w:val="24"/>
+          <w:szCs w:val="24"/>
+        </w:rPr>
+        <w:t>900</w:t>
+      </w:r>
+      <w:r>
+        <w:rPr>
+          <w:rStyle w:val="FootnoteReference"/>
+          <w:sz w:val="24"/>
+          <w:szCs w:val="24"/>
+        </w:rPr>
+        <w:footnoteReference w:id="8"/>
+      </w:r>
+      <w:r>
+        <w:rPr>
+          <w:sz w:val="24"/>
+          <w:szCs w:val="24"/>
+        </w:rPr>
+        <w:t xml:space="preserve">. This </w:t>
+      </w:r>
+      <w:r>
+        <w:rPr>
+          <w:sz w:val="24"/>
+          <w:szCs w:val="24"/>
+        </w:rPr>
+        <w:t>ensured that the maximum number of tweets could be collected per screen name. However, due to the request limit, roughly 15 minutes</w:t>
+      </w:r>
+    </w:p>
+    <w:p>
+      <w:pPr>
+        <w:spacing w:line="240" w:lineRule="auto"/>
+        <w:rPr>
+          <w:sz w:val="24"/>
+          <w:szCs w:val="24"/>
+        </w:rPr>
+      </w:pPr>
+      <w:r>
+        <w:rPr>
+          <w:sz w:val="24"/>
+          <w:szCs w:val="24"/>
+        </w:rPr>
+        <w:t xml:space="preserve"> needed to transpire before re-executing</w:t>
+      </w:r>
+      <w:r>
+        <w:rPr>
+          <w:sz w:val="24"/>
+          <w:szCs w:val="24"/>
+        </w:rPr>
+        <w:t>,</w:t>
+      </w:r>
+      <w:r>
+        <w:rPr>
+          <w:sz w:val="24"/>
+          <w:szCs w:val="24"/>
+        </w:rPr>
+        <w:t xml:space="preserve"> to obtain the maximum content for the successive </w:t>
+      </w:r>
+      <w:r>
+        <w:rPr>
+          <w:sz w:val="24"/>
+          <w:szCs w:val="24"/>
+        </w:rPr>
+        <w:t>screen name</w:t>
+      </w:r>
+      <w:r>
+        <w:rPr>
+          <w:sz w:val="24"/>
+          <w:szCs w:val="24"/>
+        </w:rPr>
+        <w:t>.</w:t>
+      </w:r>
+      <w:r>
+        <w:rPr>
+          <w:sz w:val="24"/>
+          <w:szCs w:val="24"/>
+        </w:rPr>
+        <w:t xml:space="preserve"> Thus, a little over 1.5 hours was required to initially generate local csv files.</w:t>
+      </w:r>
+    </w:p>
+    <w:p>
+      <w:pPr>
+        <w:spacing w:line="240" w:lineRule="auto"/>
+      </w:pPr>
+      <w:r>
+        <w:t>Finally,</w:t>
+      </w:r>
+      <w:r>
+        <w:t xml:space="preserve"> a</w:t>
+      </w:r>
+      <w:r>
+        <w:t xml:space="preserve"> default </w:t>
+      </w:r>
+      <w:r>
+        <w:rPr>
+          <w:rFonts w:ascii="Courier New" w:hAnsi="Courier New" w:cs="Courier New"/>
+        </w:rPr>
+        <w:t>start_date = datetime(3000, 12, 25)</w:t>
+      </w:r>
+      <w:r>
+        <w:t xml:space="preserve"> </w:t>
+      </w:r>
+      <w:r>
+        <w:t xml:space="preserve">and </w:t>
+      </w:r>
+      <w:r>
+        <w:rPr>
+          <w:rFonts w:ascii="Courier New" w:hAnsi="Courier New" w:cs="Courier New"/>
+        </w:rPr>
+        <w:t>end_date = datetime(1000, 12, 25)</w:t>
+      </w:r>
+      <w:r>
+        <w:t xml:space="preserve"> was defined. This definition was created to </w:t>
+      </w:r>
+      <w:r>
+        <w:t>represent the datetime</w:t>
+      </w:r>
+      <w:r>
+        <w:t xml:space="preserve"> range for a given twitter screen name. Specifically, the initial </w:t>
+      </w:r>
+      <w:r>
+        <w:rPr>
+          <w:rFonts w:ascii="Courier New" w:hAnsi="Courier New" w:cs="Courier New"/>
+        </w:rPr>
+        <w:t>start_date</w:t>
+      </w:r>
+      <w:r>
+        <w:t xml:space="preserve"> was compared to each tweet for a given user. If a tweet exists with an earlier datetime, this was set as the new </w:t>
+      </w:r>
+      <w:r>
+        <w:rPr>
+          <w:rFonts w:ascii="Courier New" w:hAnsi="Courier New" w:cs="Courier New"/>
+        </w:rPr>
+        <w:t>start_date</w:t>
+      </w:r>
+      <w:r>
+        <w:t xml:space="preserve">. This type of logic was extended similarly for the </w:t>
+      </w:r>
+      <w:r>
+        <w:rPr>
+          <w:rFonts w:ascii="Courier New" w:hAnsi="Courier New" w:cs="Courier New"/>
+        </w:rPr>
+        <w:t>end_date</w:t>
+      </w:r>
+      <w:r>
+        <w:t>. Th</w:t>
+      </w:r>
+      <w:r>
+        <w:t xml:space="preserve">is </w:t>
+      </w:r>
+      <w:r>
+        <w:t xml:space="preserve">maximized value </w:t>
+      </w:r>
+      <w:r>
+        <w:t>allows the functional tweet domain to accurately map to the quandl historical range.</w:t>
+      </w:r>
+    </w:p>
+    <w:p/>
+    <w:p>
+      <w:pPr>
+        <w:pStyle w:val="Heading2"/>
+      </w:pPr>
+      <w:bookmarkStart w:id="5" w:name="_Toc13386816"/>
+      <w:r>
+        <w:t>Quandl API</w:t>
+      </w:r>
+      <w:bookmarkEnd w:id="5"/>
+    </w:p>
+    <w:p>
+      <w:r>
+        <w:t>Like the Twitter API, the python Quandl API</w:t>
+      </w:r>
+      <w:r>
+        <w:rPr>
+          <w:rStyle w:val="FootnoteReference"/>
+        </w:rPr>
+        <w:footnoteReference w:id="9"/>
+      </w:r>
+      <w:r>
+        <w:t xml:space="preserve"> was utilized to acquire market data, including the Nasdaq index.</w:t>
+      </w:r>
+      <w:r>
+        <w:t xml:space="preserve"> An account was needed to obtain the associated API ke</w:t>
+      </w:r>
+      <w:r>
+        <w:t>y</w:t>
+      </w:r>
+      <w:r>
+        <w:t xml:space="preserve">, and the same config.py was utilized, </w:t>
+      </w:r>
+      <w:r>
+        <w:t>respectively</w:t>
+      </w:r>
+      <w:r>
+        <w:t>.</w:t>
+      </w:r>
+      <w:r>
+        <w:t xml:space="preserve"> Moreover, </w:t>
+      </w:r>
+      <w:r>
+        <w:t>the date range was maximized</w:t>
+      </w:r>
+      <w:r>
+        <w:rPr>
+          <w:rStyle w:val="FootnoteReference"/>
+        </w:rPr>
+        <w:footnoteReference w:id="10"/>
+      </w:r>
+      <w:r>
+        <w:t xml:space="preserve"> in order to obtain the largest possible dataset.</w:t>
+      </w:r>
+      <w:r>
+        <w:t xml:space="preserve"> While obtaining data was not as restricted by </w:t>
+      </w:r>
+      <w:r>
+        <w:t>the same</w:t>
+      </w:r>
+      <w:r>
+        <w:t xml:space="preserve"> rate limit </w:t>
+      </w:r>
+      <w:r>
+        <w:t>as</w:t>
+      </w:r>
+      <w:r>
+        <w:t xml:space="preserve"> Twitter, a local csv file was created. This ensure</w:t>
+      </w:r>
+      <w:r>
+        <w:t>s</w:t>
+      </w:r>
+      <w:r>
+        <w:t xml:space="preserve"> integrity and optimization in case a future study extends with</w:t>
+      </w:r>
+      <w:r>
+        <w:t xml:space="preserve"> additional</w:t>
+      </w:r>
+      <w:r>
+        <w:t xml:space="preserve"> datasets.</w:t>
+      </w:r>
+      <w:r>
+        <w:t xml:space="preserve"> While </w:t>
+      </w:r>
+      <w:r>
         <w:lastRenderedPageBreak/>
-        <w:t xml:space="preserve">Furthermore, the parameters collected from the twitter accounts were </w:t>
-      </w:r>
-      <w:r>
-        <w:rPr>
-          <w:rFonts w:ascii="Courier New" w:hAnsi="Courier New" w:cs="Courier New"/>
-          <w:sz w:val="24"/>
-          <w:szCs w:val="24"/>
-        </w:rPr>
-        <w:t>screen_name</w:t>
-      </w:r>
-      <w:r>
-        <w:rPr>
-          <w:sz w:val="24"/>
-          <w:szCs w:val="24"/>
-        </w:rPr>
-        <w:t xml:space="preserve">, </w:t>
-      </w:r>
-      <w:r>
-        <w:rPr>
-          <w:rFonts w:ascii="Courier New" w:hAnsi="Courier New" w:cs="Courier New"/>
-          <w:sz w:val="24"/>
-          <w:szCs w:val="24"/>
-        </w:rPr>
-        <w:t>created_at</w:t>
-      </w:r>
-      <w:r>
-        <w:rPr>
-          <w:sz w:val="24"/>
-          <w:szCs w:val="24"/>
-        </w:rPr>
-        <w:t xml:space="preserve">, and </w:t>
-      </w:r>
-      <w:r>
-        <w:rPr>
-          <w:rFonts w:ascii="Courier New" w:hAnsi="Courier New" w:cs="Courier New"/>
-          <w:sz w:val="24"/>
-          <w:szCs w:val="24"/>
-        </w:rPr>
-        <w:t>full_t</w:t>
-      </w:r>
-      <w:r>
-        <w:rPr>
-          <w:rFonts w:ascii="Courier New" w:hAnsi="Courier New" w:cs="Courier New"/>
-          <w:sz w:val="24"/>
-          <w:szCs w:val="24"/>
-        </w:rPr>
-        <w:t>ext</w:t>
-      </w:r>
-      <w:r>
-        <w:rPr>
-          <w:sz w:val="24"/>
-          <w:szCs w:val="24"/>
-        </w:rPr>
-        <w:t xml:space="preserve">. Each account was collected </w:t>
-      </w:r>
-      <w:r>
-        <w:rPr>
-          <w:sz w:val="24"/>
-          <w:szCs w:val="24"/>
-        </w:rPr>
-        <w:t xml:space="preserve">using a </w:t>
-      </w:r>
-      <w:r>
-        <w:rPr>
-          <w:rFonts w:ascii="Courier New" w:hAnsi="Courier New" w:cs="Courier New"/>
-          <w:sz w:val="24"/>
-          <w:szCs w:val="24"/>
-        </w:rPr>
-        <w:t>rate_limit</w:t>
-      </w:r>
-      <w:r>
-        <w:rPr>
-          <w:rFonts w:ascii="Courier New" w:hAnsi="Courier New" w:cs="Courier New"/>
-          <w:sz w:val="24"/>
-          <w:szCs w:val="24"/>
-        </w:rPr>
-        <w:t>=</w:t>
-      </w:r>
-      <w:r>
-        <w:rPr>
-          <w:rFonts w:ascii="Courier New" w:hAnsi="Courier New" w:cs="Courier New"/>
-          <w:sz w:val="24"/>
-          <w:szCs w:val="24"/>
-        </w:rPr>
-        <w:t>900</w:t>
-      </w:r>
-      <w:r>
-        <w:rPr>
-          <w:rStyle w:val="FootnoteReference"/>
-          <w:sz w:val="24"/>
-          <w:szCs w:val="24"/>
-        </w:rPr>
-        <w:footnoteReference w:id="8"/>
-      </w:r>
-      <w:r>
-        <w:rPr>
-          <w:sz w:val="24"/>
-          <w:szCs w:val="24"/>
-        </w:rPr>
-        <w:t xml:space="preserve">. This </w:t>
-      </w:r>
-      <w:r>
-        <w:rPr>
-          <w:sz w:val="24"/>
-          <w:szCs w:val="24"/>
-        </w:rPr>
-        <w:t>ensured that the maximum number of tweets could be collected per screen name. However, due to the request limit, roughly 15 minutes</w:t>
-      </w:r>
-    </w:p>
-    <w:p>
-      <w:pPr>
-        <w:spacing w:line="240" w:lineRule="auto"/>
-        <w:rPr>
-          <w:sz w:val="24"/>
-          <w:szCs w:val="24"/>
-        </w:rPr>
-      </w:pPr>
-      <w:r>
-        <w:rPr>
-          <w:sz w:val="24"/>
-          <w:szCs w:val="24"/>
-        </w:rPr>
-        <w:t xml:space="preserve"> needed to transpire before re-executing</w:t>
-      </w:r>
-      <w:r>
-        <w:rPr>
-          <w:sz w:val="24"/>
-          <w:szCs w:val="24"/>
-        </w:rPr>
-        <w:t>,</w:t>
-      </w:r>
-      <w:r>
-        <w:rPr>
-          <w:sz w:val="24"/>
-          <w:szCs w:val="24"/>
-        </w:rPr>
-        <w:t xml:space="preserve"> to obtain the maximum content for the successive </w:t>
-      </w:r>
-      <w:r>
-        <w:rPr>
-          <w:sz w:val="24"/>
-          <w:szCs w:val="24"/>
-        </w:rPr>
-        <w:t>screen name</w:t>
-      </w:r>
-      <w:r>
-        <w:rPr>
-          <w:sz w:val="24"/>
-          <w:szCs w:val="24"/>
-        </w:rPr>
-        <w:t>.</w:t>
-      </w:r>
-      <w:r>
-        <w:rPr>
-          <w:sz w:val="24"/>
-          <w:szCs w:val="24"/>
-        </w:rPr>
-        <w:t xml:space="preserve"> Thus, a little over 1.5 hours was required to initially generate local csv files.</w:t>
-      </w:r>
-    </w:p>
-    <w:p>
-      <w:pPr>
-        <w:spacing w:line="240" w:lineRule="auto"/>
-      </w:pPr>
-      <w:r>
-        <w:t>Finally,</w:t>
-      </w:r>
-      <w:r>
-        <w:t xml:space="preserve"> a</w:t>
-      </w:r>
-      <w:r>
-        <w:t xml:space="preserve"> default </w:t>
-      </w:r>
-      <w:r>
-        <w:rPr>
-          <w:rFonts w:ascii="Courier New" w:hAnsi="Courier New" w:cs="Courier New"/>
-        </w:rPr>
-        <w:t>start_date = datetime(3000, 12, 25)</w:t>
-      </w:r>
-      <w:r>
-        <w:t xml:space="preserve"> </w:t>
-      </w:r>
-      <w:r>
-        <w:t xml:space="preserve">and </w:t>
-      </w:r>
-      <w:r>
-        <w:rPr>
-          <w:rFonts w:ascii="Courier New" w:hAnsi="Courier New" w:cs="Courier New"/>
-        </w:rPr>
-        <w:t>end_date = datetime(1000, 12, 25)</w:t>
-      </w:r>
-      <w:r>
-        <w:t xml:space="preserve"> was defined. This definition was created to </w:t>
-      </w:r>
-      <w:r>
-        <w:t>represent the datetime</w:t>
-      </w:r>
-      <w:r>
-        <w:t xml:space="preserve"> range for a given twitter screen name. Specifically, the initial </w:t>
-      </w:r>
-      <w:r>
-        <w:rPr>
-          <w:rFonts w:ascii="Courier New" w:hAnsi="Courier New" w:cs="Courier New"/>
-        </w:rPr>
-        <w:t>start_date</w:t>
-      </w:r>
-      <w:r>
-        <w:t xml:space="preserve"> was compared to each tweet for a given user. If a tweet exists with an earlier datetime, this was set as the new </w:t>
-      </w:r>
-      <w:r>
-        <w:rPr>
-          <w:rFonts w:ascii="Courier New" w:hAnsi="Courier New" w:cs="Courier New"/>
-        </w:rPr>
-        <w:t>start_date</w:t>
-      </w:r>
-      <w:r>
-        <w:t xml:space="preserve">. This type of logic was extended similarly for the </w:t>
-      </w:r>
-      <w:r>
-        <w:rPr>
-          <w:rFonts w:ascii="Courier New" w:hAnsi="Courier New" w:cs="Courier New"/>
-        </w:rPr>
-        <w:t>end_date</w:t>
-      </w:r>
-      <w:r>
-        <w:t>. Th</w:t>
-      </w:r>
-      <w:r>
-        <w:t xml:space="preserve">is </w:t>
-      </w:r>
-      <w:r>
-        <w:t xml:space="preserve">maximized value </w:t>
-      </w:r>
-      <w:r>
-        <w:t>allows the functional tweet domain to accurately map to the quandl historical range.</w:t>
-      </w:r>
-    </w:p>
-    <w:p/>
-    <w:p>
-      <w:pPr>
-        <w:pStyle w:val="Heading2"/>
-      </w:pPr>
-      <w:bookmarkStart w:id="4" w:name="_Toc13386816"/>
-      <w:r>
-        <w:t>Quandl API</w:t>
-      </w:r>
-      <w:bookmarkEnd w:id="4"/>
-    </w:p>
-    <w:p>
-      <w:r>
-        <w:t>Like the Twitter API, the python Quandl API</w:t>
-      </w:r>
-      <w:r>
-        <w:rPr>
-          <w:rStyle w:val="FootnoteReference"/>
-        </w:rPr>
-        <w:footnoteReference w:id="9"/>
-      </w:r>
-      <w:r>
-        <w:t xml:space="preserve"> was utilized to acquire market data, including the Nasdaq index.</w:t>
-      </w:r>
-      <w:r>
-        <w:t xml:space="preserve"> An account was needed to obtain the associated API ke</w:t>
-      </w:r>
-      <w:r>
-        <w:t>y</w:t>
-      </w:r>
-      <w:r>
-        <w:t xml:space="preserve">, and the same config.py was utilized, </w:t>
-      </w:r>
-      <w:r>
-        <w:t>respectively</w:t>
-      </w:r>
-      <w:r>
-        <w:t>.</w:t>
-      </w:r>
-      <w:r>
-        <w:t xml:space="preserve"> Moreover, </w:t>
-      </w:r>
-      <w:r>
-        <w:t>the date range was maximized</w:t>
-      </w:r>
-      <w:r>
-        <w:rPr>
-          <w:rStyle w:val="FootnoteReference"/>
-        </w:rPr>
-        <w:footnoteReference w:id="10"/>
-      </w:r>
-      <w:r>
-        <w:t xml:space="preserve"> in order to obtain the largest possible dataset.</w:t>
-      </w:r>
-      <w:r>
-        <w:t xml:space="preserve"> While obtaining data was not as restricted by </w:t>
-      </w:r>
-      <w:r>
-        <w:t>the same</w:t>
-      </w:r>
-      <w:r>
-        <w:t xml:space="preserve"> rate limit </w:t>
-      </w:r>
-      <w:r>
-        <w:t>as</w:t>
-      </w:r>
-      <w:r>
-        <w:t xml:space="preserve"> Twitter, a local csv file was created. This ensure</w:t>
-      </w:r>
-      <w:r>
-        <w:t>s</w:t>
-      </w:r>
-      <w:r>
-        <w:t xml:space="preserve"> integrity and optimization in case a future study extends with</w:t>
-      </w:r>
-      <w:r>
-        <w:t xml:space="preserve"> additional</w:t>
-      </w:r>
-      <w:r>
-        <w:t xml:space="preserve"> datasets.</w:t>
-      </w:r>
-      <w:r>
-        <w:t xml:space="preserve"> While five different columns were returned</w:t>
+        <w:t>five different columns were returned</w:t>
       </w:r>
       <w:r>
         <w:t>, o</w:t>
@@ -4251,7 +4596,6 @@
               <w:rPr>
                 <w:noProof/>
               </w:rPr>
-              <w:lastRenderedPageBreak/>
               <w:drawing>
                 <wp:inline distT="0" distB="0" distL="0" distR="0" wp14:anchorId="718B3C2B" wp14:editId="05902763">
                   <wp:extent cx="2442151" cy="1806565"/>
@@ -4268,7 +4612,7 @@
                           <pic:cNvPicPr/>
                         </pic:nvPicPr>
                         <pic:blipFill>
-                          <a:blip r:embed="rId12"/>
+                          <a:blip r:embed="rId14"/>
                           <a:stretch>
                             <a:fillRect/>
                           </a:stretch>
@@ -4345,11 +4689,11 @@
       <w:pPr>
         <w:pStyle w:val="Heading2"/>
       </w:pPr>
-      <w:bookmarkStart w:id="5" w:name="_Toc13386817"/>
+      <w:bookmarkStart w:id="6" w:name="_Toc13386817"/>
       <w:r>
         <w:t>Joining Data</w:t>
       </w:r>
-      <w:bookmarkEnd w:id="5"/>
+      <w:bookmarkEnd w:id="6"/>
     </w:p>
     <w:p>
       <w:r>
@@ -4557,11 +4901,12 @@
       <w:pPr>
         <w:pStyle w:val="Heading1"/>
       </w:pPr>
-      <w:bookmarkStart w:id="6" w:name="_Toc13386818"/>
-      <w:r>
+      <w:bookmarkStart w:id="7" w:name="_Toc13386818"/>
+      <w:r>
+        <w:lastRenderedPageBreak/>
         <w:t>Exploratory</w:t>
       </w:r>
-      <w:bookmarkEnd w:id="6"/>
+      <w:bookmarkEnd w:id="7"/>
     </w:p>
     <w:p>
       <w:r>
@@ -4651,11 +4996,11 @@
       <w:pPr>
         <w:pStyle w:val="Heading2"/>
       </w:pPr>
-      <w:bookmarkStart w:id="7" w:name="_Toc13386819"/>
+      <w:bookmarkStart w:id="8" w:name="_Toc13386819"/>
       <w:r>
         <w:t>Stop Words</w:t>
       </w:r>
-      <w:bookmarkEnd w:id="7"/>
+      <w:bookmarkEnd w:id="8"/>
     </w:p>
     <w:p>
       <w:pPr>
@@ -4752,7 +5097,6 @@
           <w:sz w:val="24"/>
           <w:szCs w:val="24"/>
         </w:rPr>
-        <w:lastRenderedPageBreak/>
         <w:t>stopwords</w:t>
       </w:r>
       <w:r>
@@ -4825,16 +5169,7 @@
           <w:sz w:val="24"/>
           <w:szCs w:val="24"/>
         </w:rPr>
-        <w:t xml:space="preserve"> and </w:t>
-      </w:r>
-      <w:bookmarkStart w:id="8" w:name="_GoBack"/>
-      <w:bookmarkEnd w:id="8"/>
-      <w:r>
-        <w:rPr>
-          <w:sz w:val="24"/>
-          <w:szCs w:val="24"/>
-        </w:rPr>
-        <w:t>for topic modeling</w:t>
+        <w:t xml:space="preserve"> and for topic modeling</w:t>
       </w:r>
     </w:p>
     <w:p>
@@ -5097,7 +5432,7 @@
                     </pic:cNvPicPr>
                   </pic:nvPicPr>
                   <pic:blipFill>
-                    <a:blip r:embed="rId13">
+                    <a:blip r:embed="rId15">
                       <a:extLst>
                         <a:ext uri="{28A0092B-C50C-407E-A947-70E740481C1C}">
                           <a14:useLocalDpi xmlns:a14="http://schemas.microsoft.com/office/drawing/2010/main" val="0"/>
@@ -5318,6 +5653,7 @@
           <w:sz w:val="24"/>
           <w:szCs w:val="24"/>
         </w:rPr>
+        <w:lastRenderedPageBreak/>
         <w:t>The implemented codebase</w:t>
       </w:r>
       <w:r>
@@ -5528,250 +5864,6 @@
             <wp:extent cx="1914525" cy="266700"/>
             <wp:effectExtent l="0" t="0" r="9525" b="0"/>
             <wp:docPr id="126" name="Picture 126"/>
-            <wp:cNvGraphicFramePr>
-              <a:graphicFrameLocks xmlns:a="http://schemas.openxmlformats.org/drawingml/2006/main" noChangeAspect="1"/>
-            </wp:cNvGraphicFramePr>
-            <a:graphic xmlns:a="http://schemas.openxmlformats.org/drawingml/2006/main">
-              <a:graphicData uri="http://schemas.openxmlformats.org/drawingml/2006/picture">
-                <pic:pic xmlns:pic="http://schemas.openxmlformats.org/drawingml/2006/picture">
-                  <pic:nvPicPr>
-                    <pic:cNvPr id="1" name=""/>
-                    <pic:cNvPicPr/>
-                  </pic:nvPicPr>
-                  <pic:blipFill>
-                    <a:blip r:embed="rId14"/>
-                    <a:stretch>
-                      <a:fillRect/>
-                    </a:stretch>
-                  </pic:blipFill>
-                  <pic:spPr>
-                    <a:xfrm>
-                      <a:off x="0" y="0"/>
-                      <a:ext cx="1914525" cy="266700"/>
-                    </a:xfrm>
-                    <a:prstGeom prst="rect">
-                      <a:avLst/>
-                    </a:prstGeom>
-                  </pic:spPr>
-                </pic:pic>
-              </a:graphicData>
-            </a:graphic>
-          </wp:inline>
-        </w:drawing>
-      </w:r>
-      <w:r>
-        <w:rPr>
-          <w:sz w:val="24"/>
-          <w:szCs w:val="24"/>
-        </w:rPr>
-        <w:tab/>
-      </w:r>
-      <w:r>
-        <w:rPr>
-          <w:sz w:val="24"/>
-          <w:szCs w:val="24"/>
-        </w:rPr>
-        <w:tab/>
-      </w:r>
-      <w:r>
-        <w:rPr>
-          <w:sz w:val="24"/>
-          <w:szCs w:val="24"/>
-        </w:rPr>
-        <w:tab/>
-      </w:r>
-      <w:r>
-        <w:rPr>
-          <w:sz w:val="24"/>
-          <w:szCs w:val="24"/>
-        </w:rPr>
-        <w:tab/>
-      </w:r>
-      <w:r>
-        <w:rPr>
-          <w:sz w:val="24"/>
-          <w:szCs w:val="24"/>
-        </w:rPr>
-        <w:tab/>
-      </w:r>
-      <w:r>
-        <w:rPr>
-          <w:sz w:val="24"/>
-          <w:szCs w:val="24"/>
-        </w:rPr>
-        <w:tab/>
-      </w:r>
-      <w:r>
-        <w:rPr>
-          <w:sz w:val="24"/>
-          <w:szCs w:val="24"/>
-        </w:rPr>
-        <w:tab/>
-      </w:r>
-      <w:r>
-        <w:rPr>
-          <w:b/>
-          <w:bCs/>
-          <w:sz w:val="24"/>
-          <w:szCs w:val="24"/>
-        </w:rPr>
-        <w:t xml:space="preserve">(equation </w:t>
-      </w:r>
-      <w:r>
-        <w:rPr>
-          <w:b/>
-          <w:bCs/>
-          <w:sz w:val="24"/>
-          <w:szCs w:val="24"/>
-        </w:rPr>
-        <w:t>2</w:t>
-      </w:r>
-      <w:r>
-        <w:rPr>
-          <w:b/>
-          <w:bCs/>
-          <w:sz w:val="24"/>
-          <w:szCs w:val="24"/>
-        </w:rPr>
-        <w:t>)</w:t>
-      </w:r>
-    </w:p>
-    <w:p>
-      <w:pPr>
-        <w:rPr>
-          <w:sz w:val="24"/>
-          <w:szCs w:val="24"/>
-        </w:rPr>
-      </w:pPr>
-      <w:r>
-        <w:rPr>
-          <w:sz w:val="24"/>
-          <w:szCs w:val="24"/>
-        </w:rPr>
-        <w:lastRenderedPageBreak/>
-        <w:t>However,</w:t>
-      </w:r>
-      <w:r>
-        <w:rPr>
-          <w:sz w:val="24"/>
-          <w:szCs w:val="24"/>
-        </w:rPr>
-        <w:t xml:space="preserve"> to better understand the generative process, consider a simple case – predicting the topic of a </w:t>
-      </w:r>
-      <w:r>
-        <w:rPr>
-          <w:sz w:val="24"/>
-          <w:szCs w:val="24"/>
-        </w:rPr>
-        <w:t xml:space="preserve">token </w:t>
-      </w:r>
-      <w:r>
-        <w:rPr>
-          <w:sz w:val="24"/>
-          <w:szCs w:val="24"/>
-        </w:rPr>
-        <w:t>(x</w:t>
-      </w:r>
-      <w:r>
-        <w:rPr>
-          <w:sz w:val="24"/>
-          <w:szCs w:val="24"/>
-        </w:rPr>
-        <w:t>)</w:t>
-      </w:r>
-      <w:r>
-        <w:rPr>
-          <w:sz w:val="24"/>
-          <w:szCs w:val="24"/>
-        </w:rPr>
-        <w:t>. This</w:t>
-      </w:r>
-      <w:r>
-        <w:rPr>
-          <w:sz w:val="24"/>
-          <w:szCs w:val="24"/>
-        </w:rPr>
-        <w:t xml:space="preserve"> </w:t>
-      </w:r>
-      <w:r>
-        <w:rPr>
-          <w:sz w:val="24"/>
-          <w:szCs w:val="24"/>
-        </w:rPr>
-        <w:t>can be expressed as the joint probability of the word and topic</w:t>
-      </w:r>
-      <w:r>
-        <w:rPr>
-          <w:sz w:val="24"/>
-          <w:szCs w:val="24"/>
-        </w:rPr>
-        <w:t>:</w:t>
-      </w:r>
-    </w:p>
-    <w:p>
-      <w:pPr>
-        <w:rPr>
-          <w:sz w:val="24"/>
-          <w:szCs w:val="24"/>
-        </w:rPr>
-      </w:pPr>
-    </w:p>
-    <w:p>
-      <w:pPr>
-        <w:rPr>
-          <w:sz w:val="24"/>
-          <w:szCs w:val="24"/>
-        </w:rPr>
-      </w:pPr>
-      <w:r>
-        <w:rPr>
-          <w:noProof/>
-        </w:rPr>
-        <w:drawing>
-          <wp:inline distT="0" distB="0" distL="0" distR="0" wp14:anchorId="46586903" wp14:editId="48C17454">
-            <wp:extent cx="2124075" cy="200025"/>
-            <wp:effectExtent l="0" t="0" r="9525" b="9525"/>
-            <wp:docPr id="115" name="Picture 115"/>
-            <wp:cNvGraphicFramePr>
-              <a:graphicFrameLocks xmlns:a="http://schemas.openxmlformats.org/drawingml/2006/main" noChangeAspect="1"/>
-            </wp:cNvGraphicFramePr>
-            <a:graphic xmlns:a="http://schemas.openxmlformats.org/drawingml/2006/main">
-              <a:graphicData uri="http://schemas.openxmlformats.org/drawingml/2006/picture">
-                <pic:pic xmlns:pic="http://schemas.openxmlformats.org/drawingml/2006/picture">
-                  <pic:nvPicPr>
-                    <pic:cNvPr id="1" name=""/>
-                    <pic:cNvPicPr/>
-                  </pic:nvPicPr>
-                  <pic:blipFill>
-                    <a:blip r:embed="rId15"/>
-                    <a:stretch>
-                      <a:fillRect/>
-                    </a:stretch>
-                  </pic:blipFill>
-                  <pic:spPr>
-                    <a:xfrm>
-                      <a:off x="0" y="0"/>
-                      <a:ext cx="2124075" cy="200025"/>
-                    </a:xfrm>
-                    <a:prstGeom prst="rect">
-                      <a:avLst/>
-                    </a:prstGeom>
-                  </pic:spPr>
-                </pic:pic>
-              </a:graphicData>
-            </a:graphic>
-          </wp:inline>
-        </w:drawing>
-      </w:r>
-      <w:r>
-        <w:rPr>
-          <w:noProof/>
-        </w:rPr>
-        <w:drawing>
-          <wp:inline distT="0" distB="0" distL="0" distR="0" wp14:anchorId="5D3AA8CA" wp14:editId="2E6A47AB">
-            <wp:extent cx="2790825" cy="180975"/>
-            <wp:effectExtent l="0" t="0" r="9525" b="9525"/>
-            <wp:docPr id="116" name="Picture 116"/>
             <wp:cNvGraphicFramePr>
               <a:graphicFrameLocks xmlns:a="http://schemas.openxmlformats.org/drawingml/2006/main" noChangeAspect="1"/>
             </wp:cNvGraphicFramePr>
@@ -5791,7 +5883,7 @@
                   <pic:spPr>
                     <a:xfrm>
                       <a:off x="0" y="0"/>
-                      <a:ext cx="2790825" cy="180975"/>
+                      <a:ext cx="1914525" cy="266700"/>
                     </a:xfrm>
                     <a:prstGeom prst="rect">
                       <a:avLst/>
@@ -5812,6 +5904,48 @@
       </w:r>
       <w:r>
         <w:rPr>
+          <w:sz w:val="24"/>
+          <w:szCs w:val="24"/>
+        </w:rPr>
+        <w:tab/>
+      </w:r>
+      <w:r>
+        <w:rPr>
+          <w:sz w:val="24"/>
+          <w:szCs w:val="24"/>
+        </w:rPr>
+        <w:tab/>
+      </w:r>
+      <w:r>
+        <w:rPr>
+          <w:sz w:val="24"/>
+          <w:szCs w:val="24"/>
+        </w:rPr>
+        <w:tab/>
+      </w:r>
+      <w:r>
+        <w:rPr>
+          <w:sz w:val="24"/>
+          <w:szCs w:val="24"/>
+        </w:rPr>
+        <w:tab/>
+      </w:r>
+      <w:r>
+        <w:rPr>
+          <w:sz w:val="24"/>
+          <w:szCs w:val="24"/>
+        </w:rPr>
+        <w:tab/>
+      </w:r>
+      <w:r>
+        <w:rPr>
+          <w:sz w:val="24"/>
+          <w:szCs w:val="24"/>
+        </w:rPr>
+        <w:tab/>
+      </w:r>
+      <w:r>
+        <w:rPr>
           <w:b/>
           <w:bCs/>
           <w:sz w:val="24"/>
@@ -5826,7 +5960,7 @@
           <w:sz w:val="24"/>
           <w:szCs w:val="24"/>
         </w:rPr>
-        <w:t>3</w:t>
+        <w:t>2</w:t>
       </w:r>
       <w:r>
         <w:rPr>
@@ -5841,46 +5975,54 @@
     <w:p>
       <w:pPr>
         <w:rPr>
-          <w:rFonts w:cstheme="minorHAnsi"/>
-          <w:sz w:val="24"/>
-          <w:szCs w:val="24"/>
-        </w:rPr>
-      </w:pPr>
-    </w:p>
-    <w:p>
-      <w:pPr>
-        <w:rPr>
-          <w:sz w:val="24"/>
-          <w:szCs w:val="24"/>
-        </w:rPr>
-      </w:pPr>
-      <w:r>
-        <w:rPr>
-          <w:rFonts w:cstheme="minorHAnsi"/>
-          <w:sz w:val="24"/>
-          <w:szCs w:val="24"/>
-        </w:rPr>
-        <w:t xml:space="preserve">In the above (equation </w:t>
-      </w:r>
-      <w:r>
-        <w:rPr>
-          <w:rFonts w:cstheme="minorHAnsi"/>
-          <w:sz w:val="24"/>
-          <w:szCs w:val="24"/>
-        </w:rPr>
-        <w:t>3</w:t>
-      </w:r>
-      <w:r>
-        <w:rPr>
-          <w:rFonts w:cstheme="minorHAnsi"/>
-          <w:sz w:val="24"/>
-          <w:szCs w:val="24"/>
-        </w:rPr>
-        <w:t>),</w:t>
-      </w:r>
-      <w:r>
-        <w:rPr>
-          <w:rFonts w:cstheme="minorHAnsi"/>
+          <w:sz w:val="24"/>
+          <w:szCs w:val="24"/>
+        </w:rPr>
+      </w:pPr>
+      <w:r>
+        <w:rPr>
+          <w:sz w:val="24"/>
+          <w:szCs w:val="24"/>
+        </w:rPr>
+        <w:t>However,</w:t>
+      </w:r>
+      <w:r>
+        <w:rPr>
+          <w:sz w:val="24"/>
+          <w:szCs w:val="24"/>
+        </w:rPr>
+        <w:t xml:space="preserve"> to better understand the generative process, consider a simple case – predicting the topic of a </w:t>
+      </w:r>
+      <w:r>
+        <w:rPr>
+          <w:sz w:val="24"/>
+          <w:szCs w:val="24"/>
+        </w:rPr>
+        <w:t xml:space="preserve">token </w:t>
+      </w:r>
+      <w:r>
+        <w:rPr>
+          <w:sz w:val="24"/>
+          <w:szCs w:val="24"/>
+        </w:rPr>
+        <w:t>(x</w:t>
+      </w:r>
+      <w:r>
+        <w:rPr>
+          <w:sz w:val="24"/>
+          <w:szCs w:val="24"/>
+        </w:rPr>
+        <w:t>)</w:t>
+      </w:r>
+      <w:r>
+        <w:rPr>
+          <w:sz w:val="24"/>
+          <w:szCs w:val="24"/>
+        </w:rPr>
+        <w:t>. This</w:t>
+      </w:r>
+      <w:r>
+        <w:rPr>
           <w:sz w:val="24"/>
           <w:szCs w:val="24"/>
         </w:rPr>
@@ -5888,164 +6030,10 @@
       </w:r>
       <w:r>
         <w:rPr>
-          <w:rFonts w:cstheme="minorHAnsi"/>
-        </w:rPr>
-        <w:t>θ</w:t>
-      </w:r>
-      <w:r>
-        <w:rPr>
-          <w:rFonts w:cstheme="minorHAnsi"/>
-        </w:rPr>
-        <w:t xml:space="preserve"> represents the per document topic distribution, and </w:t>
-      </w:r>
-      <w:r>
-        <w:rPr>
-          <w:rFonts w:cstheme="minorHAnsi"/>
-          <w:color w:val="222222"/>
-          <w:shd w:val="clear" w:color="auto" w:fill="FFFFFF"/>
-        </w:rPr>
-        <w:t>β the per corpus topic distribution.</w:t>
-      </w:r>
-      <w:r>
-        <w:rPr>
-          <w:rFonts w:cstheme="minorHAnsi"/>
-        </w:rPr>
-        <w:t xml:space="preserve"> </w:t>
-      </w:r>
-      <w:r>
-        <w:rPr>
-          <w:rFonts w:cstheme="minorHAnsi"/>
-          <w:sz w:val="24"/>
-          <w:szCs w:val="24"/>
-        </w:rPr>
-        <w:t>Furthermore, the</w:t>
-      </w:r>
-      <w:r>
-        <w:rPr>
-          <w:rFonts w:cstheme="minorHAnsi"/>
-          <w:sz w:val="24"/>
-          <w:szCs w:val="24"/>
-        </w:rPr>
-        <w:t xml:space="preserve"> likelihood component </w:t>
-      </w:r>
-      <w:r>
-        <w:rPr>
-          <w:rFonts w:cstheme="minorHAnsi"/>
-          <w:sz w:val="24"/>
-          <w:szCs w:val="24"/>
-        </w:rPr>
-        <w:t>denotes</w:t>
-      </w:r>
-      <w:r>
-        <w:rPr>
-          <w:rFonts w:cstheme="minorHAnsi"/>
-          <w:sz w:val="24"/>
-          <w:szCs w:val="24"/>
-        </w:rPr>
-        <w:t xml:space="preserve"> the distribution of words for a given topic, while the prior signifies the number of topics for a given document.  </w:t>
-      </w:r>
-      <w:r>
-        <w:rPr>
-          <w:rFonts w:cstheme="minorHAnsi"/>
-          <w:sz w:val="24"/>
-          <w:szCs w:val="24"/>
-        </w:rPr>
-        <w:t>Moreover,</w:t>
-      </w:r>
-      <w:r>
-        <w:rPr>
-          <w:rFonts w:cstheme="minorHAnsi"/>
-          <w:sz w:val="24"/>
-          <w:szCs w:val="24"/>
-        </w:rPr>
-        <w:t xml:space="preserve"> </w:t>
-      </w:r>
-      <w:r>
-        <w:rPr>
-          <w:rFonts w:cstheme="minorHAnsi"/>
-          <w:sz w:val="24"/>
-          <w:szCs w:val="24"/>
-        </w:rPr>
-        <w:t>the product of all token probabilities</w:t>
-      </w:r>
-      <w:r>
-        <w:rPr>
-          <w:rFonts w:cstheme="minorHAnsi"/>
-          <w:sz w:val="24"/>
-          <w:szCs w:val="24"/>
-        </w:rPr>
-        <w:t xml:space="preserve"> represents</w:t>
-      </w:r>
-      <w:r>
-        <w:rPr>
-          <w:sz w:val="24"/>
-          <w:szCs w:val="24"/>
-        </w:rPr>
-        <w:t xml:space="preserve"> the probability a given document belongs to a specific topic</w:t>
-      </w:r>
-      <w:r>
-        <w:rPr>
-          <w:rStyle w:val="FootnoteReference"/>
-          <w:sz w:val="24"/>
-          <w:szCs w:val="24"/>
-        </w:rPr>
-        <w:footnoteReference w:id="20"/>
-      </w:r>
-      <w:r>
-        <w:rPr>
-          <w:sz w:val="24"/>
-          <w:szCs w:val="24"/>
-        </w:rPr>
-        <w:t>.</w:t>
-      </w:r>
-      <w:r>
-        <w:rPr>
-          <w:sz w:val="24"/>
-          <w:szCs w:val="24"/>
-        </w:rPr>
-        <w:t xml:space="preserve"> </w:t>
-      </w:r>
-      <w:r>
-        <w:rPr>
-          <w:sz w:val="24"/>
-          <w:szCs w:val="24"/>
-        </w:rPr>
-        <w:t xml:space="preserve"> </w:t>
-      </w:r>
-      <w:r>
-        <w:rPr>
-          <w:sz w:val="24"/>
-          <w:szCs w:val="24"/>
-        </w:rPr>
-        <w:t>LDA can be</w:t>
-      </w:r>
-      <w:r>
-        <w:rPr>
-          <w:sz w:val="24"/>
-          <w:szCs w:val="24"/>
-        </w:rPr>
-        <w:t xml:space="preserve"> </w:t>
-      </w:r>
-      <w:r>
-        <w:rPr>
-          <w:sz w:val="24"/>
-          <w:szCs w:val="24"/>
-        </w:rPr>
-        <w:t xml:space="preserve">generalized and </w:t>
-      </w:r>
-      <w:r>
-        <w:rPr>
-          <w:sz w:val="24"/>
-          <w:szCs w:val="24"/>
-        </w:rPr>
-        <w:t>expressed as a</w:t>
-      </w:r>
-      <w:r>
-        <w:rPr>
-          <w:sz w:val="24"/>
-          <w:szCs w:val="24"/>
-        </w:rPr>
-        <w:t xml:space="preserve"> distribution</w:t>
+          <w:sz w:val="24"/>
+          <w:szCs w:val="24"/>
+        </w:rPr>
+        <w:t>can be expressed as the joint probability of the word and topic</w:t>
       </w:r>
       <w:r>
         <w:rPr>
@@ -6075,10 +6063,10 @@
           <w:noProof/>
         </w:rPr>
         <w:drawing>
-          <wp:inline distT="0" distB="0" distL="0" distR="0" wp14:anchorId="018AEDF1" wp14:editId="49D6E0BC">
-            <wp:extent cx="2552700" cy="533400"/>
-            <wp:effectExtent l="0" t="0" r="0" b="0"/>
-            <wp:docPr id="127" name="Picture 127"/>
+          <wp:inline distT="0" distB="0" distL="0" distR="0" wp14:anchorId="46586903" wp14:editId="48C17454">
+            <wp:extent cx="2124075" cy="200025"/>
+            <wp:effectExtent l="0" t="0" r="9525" b="9525"/>
+            <wp:docPr id="115" name="Picture 115"/>
             <wp:cNvGraphicFramePr>
               <a:graphicFrameLocks xmlns:a="http://schemas.openxmlformats.org/drawingml/2006/main" noChangeAspect="1"/>
             </wp:cNvGraphicFramePr>
@@ -6098,7 +6086,7 @@
                   <pic:spPr>
                     <a:xfrm>
                       <a:off x="0" y="0"/>
-                      <a:ext cx="2552700" cy="533400"/>
+                      <a:ext cx="2124075" cy="200025"/>
                     </a:xfrm>
                     <a:prstGeom prst="rect">
                       <a:avLst/>
@@ -6112,356 +6100,13 @@
       </w:r>
       <w:r>
         <w:rPr>
-          <w:sz w:val="24"/>
-          <w:szCs w:val="24"/>
-        </w:rPr>
-        <w:tab/>
-      </w:r>
-      <w:r>
-        <w:rPr>
-          <w:sz w:val="24"/>
-          <w:szCs w:val="24"/>
-        </w:rPr>
-        <w:tab/>
-      </w:r>
-      <w:r>
-        <w:rPr>
-          <w:sz w:val="24"/>
-          <w:szCs w:val="24"/>
-        </w:rPr>
-        <w:tab/>
-      </w:r>
-      <w:r>
-        <w:rPr>
-          <w:sz w:val="24"/>
-          <w:szCs w:val="24"/>
-        </w:rPr>
-        <w:tab/>
-      </w:r>
-      <w:r>
-        <w:rPr>
-          <w:sz w:val="24"/>
-          <w:szCs w:val="24"/>
-        </w:rPr>
-        <w:tab/>
-      </w:r>
-      <w:r>
-        <w:rPr>
-          <w:sz w:val="24"/>
-          <w:szCs w:val="24"/>
-        </w:rPr>
-        <w:tab/>
-      </w:r>
-      <w:r>
-        <w:rPr>
-          <w:b/>
-          <w:bCs/>
-          <w:sz w:val="24"/>
-          <w:szCs w:val="24"/>
-        </w:rPr>
-        <w:t xml:space="preserve">(equation </w:t>
-      </w:r>
-      <w:r>
-        <w:rPr>
-          <w:b/>
-          <w:bCs/>
-          <w:sz w:val="24"/>
-          <w:szCs w:val="24"/>
-        </w:rPr>
-        <w:t>4</w:t>
-      </w:r>
-      <w:r>
-        <w:rPr>
-          <w:b/>
-          <w:bCs/>
-          <w:sz w:val="24"/>
-          <w:szCs w:val="24"/>
-        </w:rPr>
-        <w:t>)</w:t>
-      </w:r>
-    </w:p>
-    <w:p>
-      <w:pPr>
-        <w:rPr>
-          <w:sz w:val="24"/>
-          <w:szCs w:val="24"/>
-        </w:rPr>
-      </w:pPr>
-    </w:p>
-    <w:p>
-      <w:pPr>
-        <w:rPr>
-          <w:sz w:val="24"/>
-          <w:szCs w:val="24"/>
-        </w:rPr>
-      </w:pPr>
-      <w:r>
-        <w:rPr>
-          <w:sz w:val="24"/>
-          <w:szCs w:val="24"/>
-        </w:rPr>
-        <w:t>However,</w:t>
-      </w:r>
-      <w:r>
-        <w:rPr>
-          <w:sz w:val="24"/>
-          <w:szCs w:val="24"/>
-        </w:rPr>
-        <w:t xml:space="preserve"> both </w:t>
-      </w:r>
-      <w:r>
-        <w:t xml:space="preserve">θ and </w:t>
-      </w:r>
-      <w:r>
-        <w:rPr>
-          <w:rFonts w:ascii="Arial" w:hAnsi="Arial" w:cs="Arial"/>
-          <w:color w:val="222222"/>
-          <w:shd w:val="clear" w:color="auto" w:fill="FFFFFF"/>
-        </w:rPr>
-        <w:t>z</w:t>
-      </w:r>
-      <w:r>
-        <w:rPr>
-          <w:rFonts w:ascii="Arial" w:hAnsi="Arial" w:cs="Arial"/>
-          <w:color w:val="222222"/>
-          <w:shd w:val="clear" w:color="auto" w:fill="FFFFFF"/>
-        </w:rPr>
-        <w:t xml:space="preserve"> </w:t>
-      </w:r>
-      <w:r>
-        <w:rPr>
-          <w:rFonts w:cstheme="minorHAnsi"/>
-          <w:color w:val="222222"/>
-          <w:shd w:val="clear" w:color="auto" w:fill="FFFFFF"/>
-        </w:rPr>
-        <w:t xml:space="preserve">are unknown </w:t>
-      </w:r>
-      <w:r>
-        <w:rPr>
-          <w:rFonts w:cstheme="minorHAnsi"/>
-          <w:color w:val="222222"/>
-          <w:shd w:val="clear" w:color="auto" w:fill="FFFFFF"/>
-        </w:rPr>
-        <w:t>hyperparameters</w:t>
-      </w:r>
-      <w:r>
-        <w:rPr>
-          <w:rFonts w:cstheme="minorHAnsi"/>
-          <w:color w:val="222222"/>
-          <w:shd w:val="clear" w:color="auto" w:fill="FFFFFF"/>
-        </w:rPr>
-        <w:t>, so approaches such as maximum likelihood estimation (MLE) cannot be performed directly</w:t>
-      </w:r>
-      <w:r>
-        <w:rPr>
-          <w:rFonts w:cstheme="minorHAnsi"/>
-          <w:color w:val="222222"/>
-          <w:shd w:val="clear" w:color="auto" w:fill="FFFFFF"/>
-        </w:rPr>
-        <w:t>.</w:t>
-      </w:r>
-      <w:r>
-        <w:rPr>
-          <w:rFonts w:cstheme="minorHAnsi"/>
-          <w:color w:val="222222"/>
-          <w:shd w:val="clear" w:color="auto" w:fill="FFFFFF"/>
-        </w:rPr>
-        <w:t xml:space="preserve"> </w:t>
-      </w:r>
-      <w:r>
-        <w:rPr>
-          <w:rFonts w:cstheme="minorHAnsi"/>
-          <w:color w:val="222222"/>
-          <w:shd w:val="clear" w:color="auto" w:fill="FFFFFF"/>
-        </w:rPr>
-        <w:t>Instead</w:t>
-      </w:r>
-      <w:r>
-        <w:rPr>
-          <w:rFonts w:cstheme="minorHAnsi"/>
-          <w:color w:val="222222"/>
-          <w:shd w:val="clear" w:color="auto" w:fill="FFFFFF"/>
-        </w:rPr>
-        <w:t xml:space="preserve">, </w:t>
-      </w:r>
-      <w:r>
-        <w:rPr>
-          <w:rFonts w:cstheme="minorHAnsi"/>
-          <w:color w:val="222222"/>
-          <w:shd w:val="clear" w:color="auto" w:fill="FFFFFF"/>
-        </w:rPr>
-        <w:t xml:space="preserve">the </w:t>
-      </w:r>
-      <w:r>
-        <w:t>Expectation-Maximization (EM)</w:t>
-      </w:r>
-      <w:r>
-        <w:t xml:space="preserve"> </w:t>
-      </w:r>
-      <w:r>
-        <w:rPr>
-          <w:sz w:val="24"/>
-          <w:szCs w:val="24"/>
-        </w:rPr>
-        <w:t>LDA</w:t>
-      </w:r>
-      <w:r>
-        <w:rPr>
-          <w:rStyle w:val="FootnoteReference"/>
-        </w:rPr>
-        <w:footnoteReference w:id="21"/>
-      </w:r>
-      <w:r>
-        <w:rPr>
-          <w:sz w:val="24"/>
-          <w:szCs w:val="24"/>
-        </w:rPr>
-        <w:t xml:space="preserve"> </w:t>
-      </w:r>
-      <w:r>
-        <w:rPr>
-          <w:sz w:val="24"/>
-          <w:szCs w:val="24"/>
-        </w:rPr>
-        <w:t>was</w:t>
-      </w:r>
-      <w:r>
-        <w:rPr>
-          <w:sz w:val="24"/>
-          <w:szCs w:val="24"/>
-        </w:rPr>
-        <w:t xml:space="preserve"> utilized</w:t>
-      </w:r>
-      <w:r>
-        <w:rPr>
-          <w:sz w:val="24"/>
-          <w:szCs w:val="24"/>
-        </w:rPr>
-        <w:t>.</w:t>
-      </w:r>
-      <w:r>
-        <w:rPr>
-          <w:sz w:val="24"/>
-          <w:szCs w:val="24"/>
-        </w:rPr>
-        <w:t xml:space="preserve"> </w:t>
-      </w:r>
-      <w:r>
-        <w:rPr>
-          <w:sz w:val="24"/>
-          <w:szCs w:val="24"/>
-        </w:rPr>
-        <w:t>This process involves iteratively computing latent variables of the posterior distribution</w:t>
-      </w:r>
-      <w:r>
-        <w:rPr>
-          <w:sz w:val="24"/>
-          <w:szCs w:val="24"/>
-        </w:rPr>
-        <w:t xml:space="preserve"> from equation </w:t>
-      </w:r>
-      <w:r>
-        <w:rPr>
-          <w:sz w:val="24"/>
-          <w:szCs w:val="24"/>
-        </w:rPr>
-        <w:t>4</w:t>
-      </w:r>
-      <w:r>
-        <w:rPr>
-          <w:sz w:val="24"/>
-          <w:szCs w:val="24"/>
-        </w:rPr>
-        <w:t>.</w:t>
-      </w:r>
-      <w:r>
-        <w:rPr>
-          <w:sz w:val="24"/>
-          <w:szCs w:val="24"/>
-        </w:rPr>
-        <w:t xml:space="preserve"> </w:t>
-      </w:r>
-      <w:r>
-        <w:rPr>
-          <w:sz w:val="24"/>
-          <w:szCs w:val="24"/>
-        </w:rPr>
-        <w:t>Since</w:t>
-      </w:r>
-      <w:r>
-        <w:rPr>
-          <w:sz w:val="24"/>
-          <w:szCs w:val="24"/>
-        </w:rPr>
-        <w:t xml:space="preserve"> derivation of the posterior cannot be computed </w:t>
-      </w:r>
-      <w:r>
-        <w:rPr>
-          <w:sz w:val="24"/>
-          <w:szCs w:val="24"/>
-        </w:rPr>
-        <w:t>easily</w:t>
-      </w:r>
-      <w:r>
-        <w:rPr>
-          <w:sz w:val="24"/>
-          <w:szCs w:val="24"/>
-        </w:rPr>
-        <w:t xml:space="preserve">, </w:t>
-      </w:r>
-      <w:r>
-        <w:rPr>
-          <w:sz w:val="24"/>
-          <w:szCs w:val="24"/>
-        </w:rPr>
-        <w:t>an alternative</w:t>
-      </w:r>
-      <w:r>
-        <w:rPr>
-          <w:sz w:val="24"/>
-          <w:szCs w:val="24"/>
-        </w:rPr>
-        <w:t xml:space="preserve"> posterior </w:t>
-      </w:r>
-      <w:r>
-        <w:rPr>
-          <w:sz w:val="24"/>
-          <w:szCs w:val="24"/>
-        </w:rPr>
-        <w:t>is used in place</w:t>
-      </w:r>
-      <w:r>
-        <w:rPr>
-          <w:sz w:val="24"/>
-          <w:szCs w:val="24"/>
-        </w:rPr>
-        <w:t>:</w:t>
-      </w:r>
-    </w:p>
-    <w:p>
-      <w:pPr>
-        <w:rPr>
-          <w:sz w:val="24"/>
-          <w:szCs w:val="24"/>
-        </w:rPr>
-      </w:pPr>
-    </w:p>
-    <w:p>
-      <w:pPr>
-        <w:rPr>
-          <w:sz w:val="24"/>
-          <w:szCs w:val="24"/>
-        </w:rPr>
-      </w:pPr>
-      <w:r>
-        <w:rPr>
           <w:noProof/>
         </w:rPr>
         <w:drawing>
-          <wp:inline distT="0" distB="0" distL="0" distR="0" wp14:anchorId="3184CFF3" wp14:editId="4F2A7039">
-            <wp:extent cx="2581275" cy="676275"/>
+          <wp:inline distT="0" distB="0" distL="0" distR="0" wp14:anchorId="5D3AA8CA" wp14:editId="2E6A47AB">
+            <wp:extent cx="2790825" cy="180975"/>
             <wp:effectExtent l="0" t="0" r="9525" b="9525"/>
-            <wp:docPr id="128" name="Picture 128"/>
+            <wp:docPr id="116" name="Picture 116"/>
             <wp:cNvGraphicFramePr>
               <a:graphicFrameLocks xmlns:a="http://schemas.openxmlformats.org/drawingml/2006/main" noChangeAspect="1"/>
             </wp:cNvGraphicFramePr>
@@ -6481,6 +6126,697 @@
                   <pic:spPr>
                     <a:xfrm>
                       <a:off x="0" y="0"/>
+                      <a:ext cx="2790825" cy="180975"/>
+                    </a:xfrm>
+                    <a:prstGeom prst="rect">
+                      <a:avLst/>
+                    </a:prstGeom>
+                  </pic:spPr>
+                </pic:pic>
+              </a:graphicData>
+            </a:graphic>
+          </wp:inline>
+        </w:drawing>
+      </w:r>
+      <w:r>
+        <w:rPr>
+          <w:sz w:val="24"/>
+          <w:szCs w:val="24"/>
+        </w:rPr>
+        <w:tab/>
+      </w:r>
+      <w:r>
+        <w:rPr>
+          <w:b/>
+          <w:bCs/>
+          <w:sz w:val="24"/>
+          <w:szCs w:val="24"/>
+        </w:rPr>
+        <w:t xml:space="preserve">(equation </w:t>
+      </w:r>
+      <w:r>
+        <w:rPr>
+          <w:b/>
+          <w:bCs/>
+          <w:sz w:val="24"/>
+          <w:szCs w:val="24"/>
+        </w:rPr>
+        <w:t>3</w:t>
+      </w:r>
+      <w:r>
+        <w:rPr>
+          <w:b/>
+          <w:bCs/>
+          <w:sz w:val="24"/>
+          <w:szCs w:val="24"/>
+        </w:rPr>
+        <w:t>)</w:t>
+      </w:r>
+    </w:p>
+    <w:p>
+      <w:pPr>
+        <w:rPr>
+          <w:rFonts w:cstheme="minorHAnsi"/>
+          <w:sz w:val="24"/>
+          <w:szCs w:val="24"/>
+        </w:rPr>
+      </w:pPr>
+    </w:p>
+    <w:p>
+      <w:pPr>
+        <w:rPr>
+          <w:sz w:val="24"/>
+          <w:szCs w:val="24"/>
+        </w:rPr>
+      </w:pPr>
+      <w:r>
+        <w:rPr>
+          <w:rFonts w:cstheme="minorHAnsi"/>
+          <w:sz w:val="24"/>
+          <w:szCs w:val="24"/>
+        </w:rPr>
+        <w:t xml:space="preserve">In the above (equation </w:t>
+      </w:r>
+      <w:r>
+        <w:rPr>
+          <w:rFonts w:cstheme="minorHAnsi"/>
+          <w:sz w:val="24"/>
+          <w:szCs w:val="24"/>
+        </w:rPr>
+        <w:t>3</w:t>
+      </w:r>
+      <w:r>
+        <w:rPr>
+          <w:rFonts w:cstheme="minorHAnsi"/>
+          <w:sz w:val="24"/>
+          <w:szCs w:val="24"/>
+        </w:rPr>
+        <w:t>),</w:t>
+      </w:r>
+      <w:r>
+        <w:rPr>
+          <w:rFonts w:cstheme="minorHAnsi"/>
+          <w:sz w:val="24"/>
+          <w:szCs w:val="24"/>
+        </w:rPr>
+        <w:t xml:space="preserve"> </w:t>
+      </w:r>
+      <w:r>
+        <w:rPr>
+          <w:rFonts w:cstheme="minorHAnsi"/>
+        </w:rPr>
+        <w:t>θ</w:t>
+      </w:r>
+      <w:r>
+        <w:rPr>
+          <w:rFonts w:cstheme="minorHAnsi"/>
+        </w:rPr>
+        <w:t xml:space="preserve"> represents the per document topic distribution, and </w:t>
+      </w:r>
+      <w:r>
+        <w:rPr>
+          <w:rFonts w:cstheme="minorHAnsi"/>
+          <w:color w:val="222222"/>
+          <w:shd w:val="clear" w:color="auto" w:fill="FFFFFF"/>
+        </w:rPr>
+        <w:t>β the per corpus topic distribution.</w:t>
+      </w:r>
+      <w:r>
+        <w:rPr>
+          <w:rFonts w:cstheme="minorHAnsi"/>
+        </w:rPr>
+        <w:t xml:space="preserve"> </w:t>
+      </w:r>
+      <w:r>
+        <w:rPr>
+          <w:rFonts w:cstheme="minorHAnsi"/>
+          <w:sz w:val="24"/>
+          <w:szCs w:val="24"/>
+        </w:rPr>
+        <w:t>Furthermore, the</w:t>
+      </w:r>
+      <w:r>
+        <w:rPr>
+          <w:rFonts w:cstheme="minorHAnsi"/>
+          <w:sz w:val="24"/>
+          <w:szCs w:val="24"/>
+        </w:rPr>
+        <w:t xml:space="preserve"> likelihood component </w:t>
+      </w:r>
+      <w:r>
+        <w:rPr>
+          <w:rFonts w:cstheme="minorHAnsi"/>
+          <w:sz w:val="24"/>
+          <w:szCs w:val="24"/>
+        </w:rPr>
+        <w:t>denotes</w:t>
+      </w:r>
+      <w:r>
+        <w:rPr>
+          <w:rFonts w:cstheme="minorHAnsi"/>
+          <w:sz w:val="24"/>
+          <w:szCs w:val="24"/>
+        </w:rPr>
+        <w:t xml:space="preserve"> the distribution of words for a given topic, while the prior signifies the number of topics for a given document.  </w:t>
+      </w:r>
+      <w:r>
+        <w:rPr>
+          <w:rFonts w:cstheme="minorHAnsi"/>
+          <w:sz w:val="24"/>
+          <w:szCs w:val="24"/>
+        </w:rPr>
+        <w:t>Moreover,</w:t>
+      </w:r>
+      <w:r>
+        <w:rPr>
+          <w:rFonts w:cstheme="minorHAnsi"/>
+          <w:sz w:val="24"/>
+          <w:szCs w:val="24"/>
+        </w:rPr>
+        <w:t xml:space="preserve"> </w:t>
+      </w:r>
+      <w:r>
+        <w:rPr>
+          <w:rFonts w:cstheme="minorHAnsi"/>
+          <w:sz w:val="24"/>
+          <w:szCs w:val="24"/>
+        </w:rPr>
+        <w:t>the product of all token probabilities</w:t>
+      </w:r>
+      <w:r>
+        <w:rPr>
+          <w:rFonts w:cstheme="minorHAnsi"/>
+          <w:sz w:val="24"/>
+          <w:szCs w:val="24"/>
+        </w:rPr>
+        <w:t xml:space="preserve"> represents</w:t>
+      </w:r>
+      <w:r>
+        <w:rPr>
+          <w:sz w:val="24"/>
+          <w:szCs w:val="24"/>
+        </w:rPr>
+        <w:t xml:space="preserve"> the probability a given document belongs to a specific topic</w:t>
+      </w:r>
+      <w:r>
+        <w:rPr>
+          <w:rStyle w:val="FootnoteReference"/>
+          <w:sz w:val="24"/>
+          <w:szCs w:val="24"/>
+        </w:rPr>
+        <w:footnoteReference w:id="20"/>
+      </w:r>
+      <w:r>
+        <w:rPr>
+          <w:sz w:val="24"/>
+          <w:szCs w:val="24"/>
+        </w:rPr>
+        <w:t>.</w:t>
+      </w:r>
+      <w:r>
+        <w:rPr>
+          <w:sz w:val="24"/>
+          <w:szCs w:val="24"/>
+        </w:rPr>
+        <w:t xml:space="preserve"> </w:t>
+      </w:r>
+      <w:r>
+        <w:rPr>
+          <w:sz w:val="24"/>
+          <w:szCs w:val="24"/>
+        </w:rPr>
+        <w:t xml:space="preserve"> </w:t>
+      </w:r>
+      <w:r>
+        <w:rPr>
+          <w:sz w:val="24"/>
+          <w:szCs w:val="24"/>
+        </w:rPr>
+        <w:t>LDA can be</w:t>
+      </w:r>
+      <w:r>
+        <w:rPr>
+          <w:sz w:val="24"/>
+          <w:szCs w:val="24"/>
+        </w:rPr>
+        <w:t xml:space="preserve"> </w:t>
+      </w:r>
+      <w:r>
+        <w:rPr>
+          <w:sz w:val="24"/>
+          <w:szCs w:val="24"/>
+        </w:rPr>
+        <w:t xml:space="preserve">generalized and </w:t>
+      </w:r>
+      <w:r>
+        <w:rPr>
+          <w:sz w:val="24"/>
+          <w:szCs w:val="24"/>
+        </w:rPr>
+        <w:t>expressed as a</w:t>
+      </w:r>
+      <w:r>
+        <w:rPr>
+          <w:sz w:val="24"/>
+          <w:szCs w:val="24"/>
+        </w:rPr>
+        <w:t xml:space="preserve"> distribution</w:t>
+      </w:r>
+      <w:r>
+        <w:rPr>
+          <w:sz w:val="24"/>
+          <w:szCs w:val="24"/>
+        </w:rPr>
+        <w:t>:</w:t>
+      </w:r>
+    </w:p>
+    <w:p>
+      <w:pPr>
+        <w:rPr>
+          <w:sz w:val="24"/>
+          <w:szCs w:val="24"/>
+        </w:rPr>
+      </w:pPr>
+    </w:p>
+    <w:p>
+      <w:pPr>
+        <w:rPr>
+          <w:sz w:val="24"/>
+          <w:szCs w:val="24"/>
+        </w:rPr>
+      </w:pPr>
+      <w:r>
+        <w:rPr>
+          <w:noProof/>
+        </w:rPr>
+        <w:drawing>
+          <wp:inline distT="0" distB="0" distL="0" distR="0" wp14:anchorId="018AEDF1" wp14:editId="49D6E0BC">
+            <wp:extent cx="2552700" cy="533400"/>
+            <wp:effectExtent l="0" t="0" r="0" b="0"/>
+            <wp:docPr id="127" name="Picture 127"/>
+            <wp:cNvGraphicFramePr>
+              <a:graphicFrameLocks xmlns:a="http://schemas.openxmlformats.org/drawingml/2006/main" noChangeAspect="1"/>
+            </wp:cNvGraphicFramePr>
+            <a:graphic xmlns:a="http://schemas.openxmlformats.org/drawingml/2006/main">
+              <a:graphicData uri="http://schemas.openxmlformats.org/drawingml/2006/picture">
+                <pic:pic xmlns:pic="http://schemas.openxmlformats.org/drawingml/2006/picture">
+                  <pic:nvPicPr>
+                    <pic:cNvPr id="1" name=""/>
+                    <pic:cNvPicPr/>
+                  </pic:nvPicPr>
+                  <pic:blipFill>
+                    <a:blip r:embed="rId19"/>
+                    <a:stretch>
+                      <a:fillRect/>
+                    </a:stretch>
+                  </pic:blipFill>
+                  <pic:spPr>
+                    <a:xfrm>
+                      <a:off x="0" y="0"/>
+                      <a:ext cx="2552700" cy="533400"/>
+                    </a:xfrm>
+                    <a:prstGeom prst="rect">
+                      <a:avLst/>
+                    </a:prstGeom>
+                  </pic:spPr>
+                </pic:pic>
+              </a:graphicData>
+            </a:graphic>
+          </wp:inline>
+        </w:drawing>
+      </w:r>
+      <w:r>
+        <w:rPr>
+          <w:sz w:val="24"/>
+          <w:szCs w:val="24"/>
+        </w:rPr>
+        <w:tab/>
+      </w:r>
+      <w:r>
+        <w:rPr>
+          <w:sz w:val="24"/>
+          <w:szCs w:val="24"/>
+        </w:rPr>
+        <w:tab/>
+      </w:r>
+      <w:r>
+        <w:rPr>
+          <w:sz w:val="24"/>
+          <w:szCs w:val="24"/>
+        </w:rPr>
+        <w:tab/>
+      </w:r>
+      <w:r>
+        <w:rPr>
+          <w:sz w:val="24"/>
+          <w:szCs w:val="24"/>
+        </w:rPr>
+        <w:tab/>
+      </w:r>
+      <w:r>
+        <w:rPr>
+          <w:sz w:val="24"/>
+          <w:szCs w:val="24"/>
+        </w:rPr>
+        <w:tab/>
+      </w:r>
+      <w:r>
+        <w:rPr>
+          <w:sz w:val="24"/>
+          <w:szCs w:val="24"/>
+        </w:rPr>
+        <w:tab/>
+      </w:r>
+      <w:r>
+        <w:rPr>
+          <w:b/>
+          <w:bCs/>
+          <w:sz w:val="24"/>
+          <w:szCs w:val="24"/>
+        </w:rPr>
+        <w:t xml:space="preserve">(equation </w:t>
+      </w:r>
+      <w:r>
+        <w:rPr>
+          <w:b/>
+          <w:bCs/>
+          <w:sz w:val="24"/>
+          <w:szCs w:val="24"/>
+        </w:rPr>
+        <w:t>4</w:t>
+      </w:r>
+      <w:r>
+        <w:rPr>
+          <w:b/>
+          <w:bCs/>
+          <w:sz w:val="24"/>
+          <w:szCs w:val="24"/>
+        </w:rPr>
+        <w:t>)</w:t>
+      </w:r>
+    </w:p>
+    <w:p>
+      <w:pPr>
+        <w:rPr>
+          <w:sz w:val="24"/>
+          <w:szCs w:val="24"/>
+        </w:rPr>
+      </w:pPr>
+    </w:p>
+    <w:p>
+      <w:pPr>
+        <w:rPr>
+          <w:sz w:val="24"/>
+          <w:szCs w:val="24"/>
+        </w:rPr>
+      </w:pPr>
+      <w:r>
+        <w:rPr>
+          <w:sz w:val="24"/>
+          <w:szCs w:val="24"/>
+        </w:rPr>
+        <w:t>However,</w:t>
+      </w:r>
+      <w:r>
+        <w:rPr>
+          <w:sz w:val="24"/>
+          <w:szCs w:val="24"/>
+        </w:rPr>
+        <w:t xml:space="preserve"> both </w:t>
+      </w:r>
+      <w:r>
+        <w:t xml:space="preserve">θ and </w:t>
+      </w:r>
+      <w:r>
+        <w:rPr>
+          <w:rFonts w:ascii="Arial" w:hAnsi="Arial" w:cs="Arial"/>
+          <w:color w:val="222222"/>
+          <w:shd w:val="clear" w:color="auto" w:fill="FFFFFF"/>
+        </w:rPr>
+        <w:t>z</w:t>
+      </w:r>
+      <w:r>
+        <w:rPr>
+          <w:rFonts w:ascii="Arial" w:hAnsi="Arial" w:cs="Arial"/>
+          <w:color w:val="222222"/>
+          <w:shd w:val="clear" w:color="auto" w:fill="FFFFFF"/>
+        </w:rPr>
+        <w:t xml:space="preserve"> </w:t>
+      </w:r>
+      <w:r>
+        <w:rPr>
+          <w:rFonts w:cstheme="minorHAnsi"/>
+          <w:color w:val="222222"/>
+          <w:shd w:val="clear" w:color="auto" w:fill="FFFFFF"/>
+        </w:rPr>
+        <w:t xml:space="preserve">are unknown </w:t>
+      </w:r>
+      <w:r>
+        <w:rPr>
+          <w:rFonts w:cstheme="minorHAnsi"/>
+          <w:color w:val="222222"/>
+          <w:shd w:val="clear" w:color="auto" w:fill="FFFFFF"/>
+        </w:rPr>
+        <w:t>hyperparameters</w:t>
+      </w:r>
+      <w:r>
+        <w:rPr>
+          <w:rFonts w:cstheme="minorHAnsi"/>
+          <w:color w:val="222222"/>
+          <w:shd w:val="clear" w:color="auto" w:fill="FFFFFF"/>
+        </w:rPr>
+        <w:t>, so approaches such as maximum likelihood estimation (MLE) cannot be performed directly</w:t>
+      </w:r>
+      <w:r>
+        <w:rPr>
+          <w:rFonts w:cstheme="minorHAnsi"/>
+          <w:color w:val="222222"/>
+          <w:shd w:val="clear" w:color="auto" w:fill="FFFFFF"/>
+        </w:rPr>
+        <w:t>.</w:t>
+      </w:r>
+      <w:r>
+        <w:rPr>
+          <w:rFonts w:cstheme="minorHAnsi"/>
+          <w:color w:val="222222"/>
+          <w:shd w:val="clear" w:color="auto" w:fill="FFFFFF"/>
+        </w:rPr>
+        <w:t xml:space="preserve"> </w:t>
+      </w:r>
+      <w:r>
+        <w:rPr>
+          <w:rFonts w:cstheme="minorHAnsi"/>
+          <w:color w:val="222222"/>
+          <w:shd w:val="clear" w:color="auto" w:fill="FFFFFF"/>
+        </w:rPr>
+        <w:t>Instead</w:t>
+      </w:r>
+      <w:r>
+        <w:rPr>
+          <w:rFonts w:cstheme="minorHAnsi"/>
+          <w:color w:val="222222"/>
+          <w:shd w:val="clear" w:color="auto" w:fill="FFFFFF"/>
+        </w:rPr>
+        <w:t xml:space="preserve">, </w:t>
+      </w:r>
+      <w:r>
+        <w:rPr>
+          <w:rFonts w:cstheme="minorHAnsi"/>
+          <w:color w:val="222222"/>
+          <w:shd w:val="clear" w:color="auto" w:fill="FFFFFF"/>
+        </w:rPr>
+        <w:t xml:space="preserve">the </w:t>
+      </w:r>
+      <w:r>
+        <w:t>Expectation-Maximization (EM)</w:t>
+      </w:r>
+      <w:r>
+        <w:t xml:space="preserve"> </w:t>
+      </w:r>
+      <w:r>
+        <w:rPr>
+          <w:sz w:val="24"/>
+          <w:szCs w:val="24"/>
+        </w:rPr>
+        <w:t>LDA</w:t>
+      </w:r>
+      <w:r>
+        <w:rPr>
+          <w:rStyle w:val="FootnoteReference"/>
+        </w:rPr>
+        <w:footnoteReference w:id="21"/>
+      </w:r>
+      <w:r>
+        <w:rPr>
+          <w:sz w:val="24"/>
+          <w:szCs w:val="24"/>
+        </w:rPr>
+        <w:t xml:space="preserve"> </w:t>
+      </w:r>
+      <w:r>
+        <w:rPr>
+          <w:sz w:val="24"/>
+          <w:szCs w:val="24"/>
+        </w:rPr>
+        <w:t>was</w:t>
+      </w:r>
+      <w:r>
+        <w:rPr>
+          <w:sz w:val="24"/>
+          <w:szCs w:val="24"/>
+        </w:rPr>
+        <w:t xml:space="preserve"> utilized</w:t>
+      </w:r>
+      <w:r>
+        <w:rPr>
+          <w:sz w:val="24"/>
+          <w:szCs w:val="24"/>
+        </w:rPr>
+        <w:t>.</w:t>
+      </w:r>
+      <w:r>
+        <w:rPr>
+          <w:sz w:val="24"/>
+          <w:szCs w:val="24"/>
+        </w:rPr>
+        <w:t xml:space="preserve"> </w:t>
+      </w:r>
+      <w:r>
+        <w:rPr>
+          <w:sz w:val="24"/>
+          <w:szCs w:val="24"/>
+        </w:rPr>
+        <w:t>This process involves iteratively computing latent variables of the posterior distribution</w:t>
+      </w:r>
+      <w:r>
+        <w:rPr>
+          <w:sz w:val="24"/>
+          <w:szCs w:val="24"/>
+        </w:rPr>
+        <w:t xml:space="preserve"> from equation </w:t>
+      </w:r>
+      <w:r>
+        <w:rPr>
+          <w:sz w:val="24"/>
+          <w:szCs w:val="24"/>
+        </w:rPr>
+        <w:t>4</w:t>
+      </w:r>
+      <w:r>
+        <w:rPr>
+          <w:sz w:val="24"/>
+          <w:szCs w:val="24"/>
+        </w:rPr>
+        <w:t>.</w:t>
+      </w:r>
+      <w:r>
+        <w:rPr>
+          <w:sz w:val="24"/>
+          <w:szCs w:val="24"/>
+        </w:rPr>
+        <w:t xml:space="preserve"> </w:t>
+      </w:r>
+      <w:r>
+        <w:rPr>
+          <w:sz w:val="24"/>
+          <w:szCs w:val="24"/>
+        </w:rPr>
+        <w:t>Since</w:t>
+      </w:r>
+      <w:r>
+        <w:rPr>
+          <w:sz w:val="24"/>
+          <w:szCs w:val="24"/>
+        </w:rPr>
+        <w:t xml:space="preserve"> derivation of the posterior cannot be computed </w:t>
+      </w:r>
+      <w:r>
+        <w:rPr>
+          <w:sz w:val="24"/>
+          <w:szCs w:val="24"/>
+        </w:rPr>
+        <w:t>easily</w:t>
+      </w:r>
+      <w:r>
+        <w:rPr>
+          <w:sz w:val="24"/>
+          <w:szCs w:val="24"/>
+        </w:rPr>
+        <w:t xml:space="preserve">, </w:t>
+      </w:r>
+      <w:r>
+        <w:rPr>
+          <w:sz w:val="24"/>
+          <w:szCs w:val="24"/>
+        </w:rPr>
+        <w:t>an alternative</w:t>
+      </w:r>
+      <w:r>
+        <w:rPr>
+          <w:sz w:val="24"/>
+          <w:szCs w:val="24"/>
+        </w:rPr>
+        <w:t xml:space="preserve"> posterior </w:t>
+      </w:r>
+      <w:r>
+        <w:rPr>
+          <w:sz w:val="24"/>
+          <w:szCs w:val="24"/>
+        </w:rPr>
+        <w:t>is used in place</w:t>
+      </w:r>
+      <w:r>
+        <w:rPr>
+          <w:sz w:val="24"/>
+          <w:szCs w:val="24"/>
+        </w:rPr>
+        <w:t>:</w:t>
+      </w:r>
+    </w:p>
+    <w:p>
+      <w:pPr>
+        <w:rPr>
+          <w:sz w:val="24"/>
+          <w:szCs w:val="24"/>
+        </w:rPr>
+      </w:pPr>
+    </w:p>
+    <w:p>
+      <w:pPr>
+        <w:rPr>
+          <w:sz w:val="24"/>
+          <w:szCs w:val="24"/>
+        </w:rPr>
+      </w:pPr>
+      <w:r>
+        <w:rPr>
+          <w:noProof/>
+        </w:rPr>
+        <w:lastRenderedPageBreak/>
+        <w:drawing>
+          <wp:inline distT="0" distB="0" distL="0" distR="0" wp14:anchorId="3184CFF3" wp14:editId="4F2A7039">
+            <wp:extent cx="2581275" cy="676275"/>
+            <wp:effectExtent l="0" t="0" r="9525" b="9525"/>
+            <wp:docPr id="128" name="Picture 128"/>
+            <wp:cNvGraphicFramePr>
+              <a:graphicFrameLocks xmlns:a="http://schemas.openxmlformats.org/drawingml/2006/main" noChangeAspect="1"/>
+            </wp:cNvGraphicFramePr>
+            <a:graphic xmlns:a="http://schemas.openxmlformats.org/drawingml/2006/main">
+              <a:graphicData uri="http://schemas.openxmlformats.org/drawingml/2006/picture">
+                <pic:pic xmlns:pic="http://schemas.openxmlformats.org/drawingml/2006/picture">
+                  <pic:nvPicPr>
+                    <pic:cNvPr id="1" name=""/>
+                    <pic:cNvPicPr/>
+                  </pic:nvPicPr>
+                  <pic:blipFill>
+                    <a:blip r:embed="rId20"/>
+                    <a:stretch>
+                      <a:fillRect/>
+                    </a:stretch>
+                  </pic:blipFill>
+                  <pic:spPr>
+                    <a:xfrm>
+                      <a:off x="0" y="0"/>
                       <a:ext cx="2581275" cy="676275"/>
                     </a:xfrm>
                     <a:prstGeom prst="rect">
@@ -6642,7 +6978,6 @@
       </w:pPr>
       <w:bookmarkStart w:id="11" w:name="_Toc13386822"/>
       <w:r>
-        <w:lastRenderedPageBreak/>
         <w:t xml:space="preserve">Selected </w:t>
       </w:r>
       <w:r>
@@ -7098,6 +7433,7 @@
               <w:rPr>
                 <w:noProof/>
               </w:rPr>
+              <w:lastRenderedPageBreak/>
               <w:drawing>
                 <wp:inline distT="0" distB="0" distL="0" distR="0" wp14:anchorId="4008E0AB" wp14:editId="4124F281">
                   <wp:extent cx="2933700" cy="2200275"/>
@@ -7116,7 +7452,7 @@
                           </pic:cNvPicPr>
                         </pic:nvPicPr>
                         <pic:blipFill>
-                          <a:blip r:embed="rId19" cstate="print">
+                          <a:blip r:embed="rId21" cstate="print">
                             <a:extLst>
                               <a:ext uri="{28A0092B-C50C-407E-A947-70E740481C1C}">
                                 <a14:useLocalDpi xmlns:a14="http://schemas.microsoft.com/office/drawing/2010/main" val="0"/>
@@ -7180,7 +7516,7 @@
                           </pic:cNvPicPr>
                         </pic:nvPicPr>
                         <pic:blipFill>
-                          <a:blip r:embed="rId20" cstate="print">
+                          <a:blip r:embed="rId22" cstate="print">
                             <a:extLst>
                               <a:ext uri="{28A0092B-C50C-407E-A947-70E740481C1C}">
                                 <a14:useLocalDpi xmlns:a14="http://schemas.microsoft.com/office/drawing/2010/main" val="0"/>
@@ -7322,7 +7658,6 @@
               <w:rPr>
                 <w:noProof/>
               </w:rPr>
-              <w:lastRenderedPageBreak/>
               <w:drawing>
                 <wp:inline distT="0" distB="0" distL="0" distR="0" wp14:anchorId="7F6A8D01" wp14:editId="35B04AD0">
                   <wp:extent cx="2828925" cy="2121694"/>
@@ -7341,7 +7676,7 @@
                           </pic:cNvPicPr>
                         </pic:nvPicPr>
                         <pic:blipFill>
-                          <a:blip r:embed="rId21" cstate="print">
+                          <a:blip r:embed="rId23" cstate="print">
                             <a:extLst>
                               <a:ext uri="{28A0092B-C50C-407E-A947-70E740481C1C}">
                                 <a14:useLocalDpi xmlns:a14="http://schemas.microsoft.com/office/drawing/2010/main" val="0"/>
@@ -7405,7 +7740,7 @@
                           </pic:cNvPicPr>
                         </pic:nvPicPr>
                         <pic:blipFill>
-                          <a:blip r:embed="rId22" cstate="print">
+                          <a:blip r:embed="rId24" cstate="print">
                             <a:extLst>
                               <a:ext uri="{28A0092B-C50C-407E-A947-70E740481C1C}">
                                 <a14:useLocalDpi xmlns:a14="http://schemas.microsoft.com/office/drawing/2010/main" val="0"/>
@@ -7532,7 +7867,7 @@
                           </pic:cNvPicPr>
                         </pic:nvPicPr>
                         <pic:blipFill>
-                          <a:blip r:embed="rId23" cstate="print">
+                          <a:blip r:embed="rId25" cstate="print">
                             <a:extLst>
                               <a:ext uri="{28A0092B-C50C-407E-A947-70E740481C1C}">
                                 <a14:useLocalDpi xmlns:a14="http://schemas.microsoft.com/office/drawing/2010/main" val="0"/>
@@ -7595,7 +7930,7 @@
                           </pic:cNvPicPr>
                         </pic:nvPicPr>
                         <pic:blipFill>
-                          <a:blip r:embed="rId24" cstate="print">
+                          <a:blip r:embed="rId26" cstate="print">
                             <a:extLst>
                               <a:ext uri="{28A0092B-C50C-407E-A947-70E740481C1C}">
                                 <a14:useLocalDpi xmlns:a14="http://schemas.microsoft.com/office/drawing/2010/main" val="0"/>
@@ -7727,6 +8062,7 @@
               <w:rPr>
                 <w:noProof/>
               </w:rPr>
+              <w:lastRenderedPageBreak/>
               <w:drawing>
                 <wp:inline distT="0" distB="0" distL="0" distR="0" wp14:anchorId="4771FAC9" wp14:editId="181F89FC">
                   <wp:extent cx="2790825" cy="2093119"/>
@@ -7745,7 +8081,7 @@
                           </pic:cNvPicPr>
                         </pic:nvPicPr>
                         <pic:blipFill>
-                          <a:blip r:embed="rId25" cstate="print">
+                          <a:blip r:embed="rId27" cstate="print">
                             <a:extLst>
                               <a:ext uri="{28A0092B-C50C-407E-A947-70E740481C1C}">
                                 <a14:useLocalDpi xmlns:a14="http://schemas.microsoft.com/office/drawing/2010/main" val="0"/>
@@ -7808,7 +8144,7 @@
                           </pic:cNvPicPr>
                         </pic:nvPicPr>
                         <pic:blipFill>
-                          <a:blip r:embed="rId26" cstate="print">
+                          <a:blip r:embed="rId28" cstate="print">
                             <a:extLst>
                               <a:ext uri="{28A0092B-C50C-407E-A947-70E740481C1C}">
                                 <a14:useLocalDpi xmlns:a14="http://schemas.microsoft.com/office/drawing/2010/main" val="0"/>
@@ -7957,7 +8293,6 @@
               <w:rPr>
                 <w:noProof/>
               </w:rPr>
-              <w:lastRenderedPageBreak/>
               <w:drawing>
                 <wp:inline distT="0" distB="0" distL="0" distR="0" wp14:anchorId="3009F2D0" wp14:editId="471CEF3A">
                   <wp:extent cx="2806700" cy="2105025"/>
@@ -7976,7 +8311,7 @@
                           </pic:cNvPicPr>
                         </pic:nvPicPr>
                         <pic:blipFill>
-                          <a:blip r:embed="rId27" cstate="print">
+                          <a:blip r:embed="rId29" cstate="print">
                             <a:extLst>
                               <a:ext uri="{28A0092B-C50C-407E-A947-70E740481C1C}">
                                 <a14:useLocalDpi xmlns:a14="http://schemas.microsoft.com/office/drawing/2010/main" val="0"/>
@@ -8039,7 +8374,7 @@
                           </pic:cNvPicPr>
                         </pic:nvPicPr>
                         <pic:blipFill>
-                          <a:blip r:embed="rId28" cstate="print">
+                          <a:blip r:embed="rId30" cstate="print">
                             <a:extLst>
                               <a:ext uri="{28A0092B-C50C-407E-A947-70E740481C1C}">
                                 <a14:useLocalDpi xmlns:a14="http://schemas.microsoft.com/office/drawing/2010/main" val="0"/>
@@ -8624,6 +8959,7 @@
               <w:rPr>
                 <w:noProof/>
               </w:rPr>
+              <w:lastRenderedPageBreak/>
               <w:drawing>
                 <wp:inline distT="0" distB="0" distL="0" distR="0" wp14:anchorId="6872AB04" wp14:editId="114459BF">
                   <wp:extent cx="2796890" cy="2099945"/>
@@ -8642,7 +8978,7 @@
                           </pic:cNvPicPr>
                         </pic:nvPicPr>
                         <pic:blipFill>
-                          <a:blip r:embed="rId29">
+                          <a:blip r:embed="rId31">
                             <a:extLst>
                               <a:ext uri="{28A0092B-C50C-407E-A947-70E740481C1C}">
                                 <a14:useLocalDpi xmlns:a14="http://schemas.microsoft.com/office/drawing/2010/main" val="0"/>
@@ -8705,7 +9041,7 @@
                           </pic:cNvPicPr>
                         </pic:nvPicPr>
                         <pic:blipFill>
-                          <a:blip r:embed="rId30">
+                          <a:blip r:embed="rId32">
                             <a:extLst>
                               <a:ext uri="{28A0092B-C50C-407E-A947-70E740481C1C}">
                                 <a14:useLocalDpi xmlns:a14="http://schemas.microsoft.com/office/drawing/2010/main" val="0"/>
@@ -8865,7 +9201,6 @@
               <w:rPr>
                 <w:noProof/>
               </w:rPr>
-              <w:lastRenderedPageBreak/>
               <w:drawing>
                 <wp:inline distT="0" distB="0" distL="0" distR="0" wp14:anchorId="77DBE7F6" wp14:editId="0A01F48D">
                   <wp:extent cx="2686050" cy="2016724"/>
@@ -8884,7 +9219,7 @@
                           </pic:cNvPicPr>
                         </pic:nvPicPr>
                         <pic:blipFill>
-                          <a:blip r:embed="rId31">
+                          <a:blip r:embed="rId33">
                             <a:extLst>
                               <a:ext uri="{28A0092B-C50C-407E-A947-70E740481C1C}">
                                 <a14:useLocalDpi xmlns:a14="http://schemas.microsoft.com/office/drawing/2010/main" val="0"/>
@@ -8948,7 +9283,7 @@
                           </pic:cNvPicPr>
                         </pic:nvPicPr>
                         <pic:blipFill>
-                          <a:blip r:embed="rId32">
+                          <a:blip r:embed="rId34">
                             <a:extLst>
                               <a:ext uri="{28A0092B-C50C-407E-A947-70E740481C1C}">
                                 <a14:useLocalDpi xmlns:a14="http://schemas.microsoft.com/office/drawing/2010/main" val="0"/>
@@ -9130,7 +9465,7 @@
                           </pic:cNvPicPr>
                         </pic:nvPicPr>
                         <pic:blipFill>
-                          <a:blip r:embed="rId33">
+                          <a:blip r:embed="rId35">
                             <a:extLst>
                               <a:ext uri="{28A0092B-C50C-407E-A947-70E740481C1C}">
                                 <a14:useLocalDpi xmlns:a14="http://schemas.microsoft.com/office/drawing/2010/main" val="0"/>
@@ -9193,7 +9528,7 @@
                           </pic:cNvPicPr>
                         </pic:nvPicPr>
                         <pic:blipFill>
-                          <a:blip r:embed="rId34">
+                          <a:blip r:embed="rId36">
                             <a:extLst>
                               <a:ext uri="{28A0092B-C50C-407E-A947-70E740481C1C}">
                                 <a14:useLocalDpi xmlns:a14="http://schemas.microsoft.com/office/drawing/2010/main" val="0"/>
@@ -9373,6 +9708,7 @@
               <w:rPr>
                 <w:noProof/>
               </w:rPr>
+              <w:lastRenderedPageBreak/>
               <w:drawing>
                 <wp:inline distT="0" distB="0" distL="0" distR="0" wp14:anchorId="4D9556D0" wp14:editId="0AC73F80">
                   <wp:extent cx="2854401" cy="2143125"/>
@@ -9391,7 +9727,7 @@
                           </pic:cNvPicPr>
                         </pic:nvPicPr>
                         <pic:blipFill>
-                          <a:blip r:embed="rId35">
+                          <a:blip r:embed="rId37">
                             <a:extLst>
                               <a:ext uri="{28A0092B-C50C-407E-A947-70E740481C1C}">
                                 <a14:useLocalDpi xmlns:a14="http://schemas.microsoft.com/office/drawing/2010/main" val="0"/>
@@ -9454,7 +9790,7 @@
                           </pic:cNvPicPr>
                         </pic:nvPicPr>
                         <pic:blipFill>
-                          <a:blip r:embed="rId36">
+                          <a:blip r:embed="rId38">
                             <a:extLst>
                               <a:ext uri="{28A0092B-C50C-407E-A947-70E740481C1C}">
                                 <a14:useLocalDpi xmlns:a14="http://schemas.microsoft.com/office/drawing/2010/main" val="0"/>
@@ -9631,7 +9967,6 @@
               <w:rPr>
                 <w:noProof/>
               </w:rPr>
-              <w:lastRenderedPageBreak/>
               <w:drawing>
                 <wp:inline distT="0" distB="0" distL="0" distR="0" wp14:anchorId="6641EF83" wp14:editId="62FF1CC7">
                   <wp:extent cx="2828925" cy="2123997"/>
@@ -9650,7 +9985,7 @@
                           </pic:cNvPicPr>
                         </pic:nvPicPr>
                         <pic:blipFill>
-                          <a:blip r:embed="rId37">
+                          <a:blip r:embed="rId39">
                             <a:extLst>
                               <a:ext uri="{28A0092B-C50C-407E-A947-70E740481C1C}">
                                 <a14:useLocalDpi xmlns:a14="http://schemas.microsoft.com/office/drawing/2010/main" val="0"/>
@@ -9713,7 +10048,7 @@
                           </pic:cNvPicPr>
                         </pic:nvPicPr>
                         <pic:blipFill>
-                          <a:blip r:embed="rId38">
+                          <a:blip r:embed="rId40">
                             <a:extLst>
                               <a:ext uri="{28A0092B-C50C-407E-A947-70E740481C1C}">
                                 <a14:useLocalDpi xmlns:a14="http://schemas.microsoft.com/office/drawing/2010/main" val="0"/>
@@ -9981,6 +10316,7 @@
       </w:pPr>
       <w:bookmarkStart w:id="17" w:name="_Toc13386828"/>
       <w:r>
+        <w:lastRenderedPageBreak/>
         <w:t>Conclusion</w:t>
       </w:r>
       <w:r>
@@ -14334,7 +14670,7 @@
 </file>
 
 <file path=customXml/itemProps2.xml><?xml version="1.0" encoding="utf-8"?>
-<ds:datastoreItem xmlns:ds="http://schemas.openxmlformats.org/officeDocument/2006/customXml" ds:itemID="{7E88A9C0-D09A-4278-8527-970A5F4828FB}">
+<ds:datastoreItem xmlns:ds="http://schemas.openxmlformats.org/officeDocument/2006/customXml" ds:itemID="{20BF661C-771C-42FC-BD26-3712C52D106D}">
   <ds:schemaRefs>
     <ds:schemaRef ds:uri="http://schemas.openxmlformats.org/officeDocument/2006/bibliography"/>
   </ds:schemaRefs>

</xml_diff>

<commit_message>
#98: write-up.docx, update 'analysis' section
</commit_message>
<xml_diff>
--- a/write-up.docx
+++ b/write-up.docx
@@ -10,6 +10,7 @@
           <w:docPartUnique/>
         </w:docPartObj>
       </w:sdtPr>
+      <w:sdtEndPr/>
       <w:sdtContent>
         <w:p>
           <w:pPr>
@@ -196,6 +197,7 @@
                                     <w:dataBinding w:prefixMappings="xmlns:ns0='http://purl.org/dc/elements/1.1/' xmlns:ns1='http://schemas.openxmlformats.org/package/2006/metadata/core-properties' " w:xpath="/ns1:coreProperties[1]/ns0:creator[1]" w:storeItemID="{6C3C8BC8-F283-45AE-878A-BAB7291924A1}"/>
                                     <w:text/>
                                   </w:sdtPr>
+                                  <w:sdtEndPr/>
                                   <w:sdtContent>
                                     <w:p>
                                       <w:pPr>
@@ -237,6 +239,7 @@
                                       <w:dataBinding w:prefixMappings="xmlns:ns0='http://schemas.openxmlformats.org/officeDocument/2006/extended-properties' " w:xpath="/ns0:Properties[1]/ns0:Company[1]" w:storeItemID="{6668398D-A668-4E3E-A5EB-62B293D839F1}"/>
                                       <w:text/>
                                     </w:sdtPr>
+                                    <w:sdtEndPr/>
                                     <w:sdtContent>
                                       <w:r>
                                         <w:rPr>
@@ -267,6 +270,7 @@
                                       <w:dataBinding w:prefixMappings="xmlns:ns0='http://schemas.microsoft.com/office/2006/coverPageProps' " w:xpath="/ns0:CoverPageProperties[1]/ns0:CompanyAddress[1]" w:storeItemID="{55AF091B-3C7A-41E3-B477-F2FDAA23CFDA}"/>
                                       <w:text/>
                                     </w:sdtPr>
+                                    <w:sdtEndPr/>
                                     <w:sdtContent>
                                       <w:r>
                                         <w:rPr>
@@ -335,6 +339,7 @@
                                     <w:dataBinding w:prefixMappings="xmlns:ns0='http://purl.org/dc/elements/1.1/' xmlns:ns1='http://schemas.openxmlformats.org/package/2006/metadata/core-properties' " w:xpath="/ns1:coreProperties[1]/ns0:title[1]" w:storeItemID="{6C3C8BC8-F283-45AE-878A-BAB7291924A1}"/>
                                     <w:text/>
                                   </w:sdtPr>
+                                  <w:sdtEndPr/>
                                   <w:sdtContent>
                                     <w:p>
                                       <w:pPr>
@@ -375,6 +380,7 @@
                                     <w:dataBinding w:prefixMappings="xmlns:ns0='http://purl.org/dc/elements/1.1/' xmlns:ns1='http://schemas.openxmlformats.org/package/2006/metadata/core-properties' " w:xpath="/ns1:coreProperties[1]/ns0:subject[1]" w:storeItemID="{6C3C8BC8-F283-45AE-878A-BAB7291924A1}"/>
                                     <w:text/>
                                   </w:sdtPr>
+                                  <w:sdtEndPr/>
                                   <w:sdtContent>
                                     <w:p>
                                       <w:pPr>
@@ -440,6 +446,7 @@
                               <w:dataBinding w:prefixMappings="xmlns:ns0='http://purl.org/dc/elements/1.1/' xmlns:ns1='http://schemas.openxmlformats.org/package/2006/metadata/core-properties' " w:xpath="/ns1:coreProperties[1]/ns0:creator[1]" w:storeItemID="{6C3C8BC8-F283-45AE-878A-BAB7291924A1}"/>
                               <w:text/>
                             </w:sdtPr>
+                            <w:sdtEndPr/>
                             <w:sdtContent>
                               <w:p>
                                 <w:pPr>
@@ -481,6 +488,7 @@
                                 <w:dataBinding w:prefixMappings="xmlns:ns0='http://schemas.openxmlformats.org/officeDocument/2006/extended-properties' " w:xpath="/ns0:Properties[1]/ns0:Company[1]" w:storeItemID="{6668398D-A668-4E3E-A5EB-62B293D839F1}"/>
                                 <w:text/>
                               </w:sdtPr>
+                              <w:sdtEndPr/>
                               <w:sdtContent>
                                 <w:r>
                                   <w:rPr>
@@ -511,6 +519,7 @@
                                 <w:dataBinding w:prefixMappings="xmlns:ns0='http://schemas.microsoft.com/office/2006/coverPageProps' " w:xpath="/ns0:CoverPageProperties[1]/ns0:CompanyAddress[1]" w:storeItemID="{55AF091B-3C7A-41E3-B477-F2FDAA23CFDA}"/>
                                 <w:text/>
                               </w:sdtPr>
+                              <w:sdtEndPr/>
                               <w:sdtContent>
                                 <w:r>
                                   <w:rPr>
@@ -547,6 +556,7 @@
                               <w:dataBinding w:prefixMappings="xmlns:ns0='http://purl.org/dc/elements/1.1/' xmlns:ns1='http://schemas.openxmlformats.org/package/2006/metadata/core-properties' " w:xpath="/ns1:coreProperties[1]/ns0:title[1]" w:storeItemID="{6C3C8BC8-F283-45AE-878A-BAB7291924A1}"/>
                               <w:text/>
                             </w:sdtPr>
+                            <w:sdtEndPr/>
                             <w:sdtContent>
                               <w:p>
                                 <w:pPr>
@@ -587,6 +597,7 @@
                               <w:dataBinding w:prefixMappings="xmlns:ns0='http://purl.org/dc/elements/1.1/' xmlns:ns1='http://schemas.openxmlformats.org/package/2006/metadata/core-properties' " w:xpath="/ns1:coreProperties[1]/ns0:subject[1]" w:storeItemID="{6C3C8BC8-F283-45AE-878A-BAB7291924A1}"/>
                               <w:text/>
                             </w:sdtPr>
+                            <w:sdtEndPr/>
                             <w:sdtContent>
                               <w:p>
                                 <w:pPr>
@@ -2284,1055 +2295,26 @@
     <w:p>
       <w:pPr>
         <w:pStyle w:val="Heading1"/>
-      </w:pPr>
-      <w:bookmarkStart w:id="1" w:name="_Toc13386813"/>
-      <w:r>
-        <w:t>Analysis</w:t>
-      </w:r>
-      <w:bookmarkEnd w:id="1"/>
-    </w:p>
-    <w:p>
-      <w:pPr>
-        <w:rPr>
-          <w:sz w:val="24"/>
-          <w:szCs w:val="24"/>
-        </w:rPr>
-      </w:pPr>
-      <w:r>
-        <w:rPr>
-          <w:sz w:val="24"/>
-          <w:szCs w:val="24"/>
-        </w:rPr>
-        <w:t>A</w:t>
-      </w:r>
-      <w:r>
-        <w:rPr>
-          <w:sz w:val="24"/>
-          <w:szCs w:val="24"/>
-        </w:rPr>
-        <w:t xml:space="preserve"> baseline exploration</w:t>
-      </w:r>
-      <w:r>
-        <w:rPr>
-          <w:sz w:val="24"/>
-          <w:szCs w:val="24"/>
-        </w:rPr>
-        <w:t xml:space="preserve"> was conducted</w:t>
-      </w:r>
-      <w:r>
-        <w:rPr>
-          <w:sz w:val="24"/>
-          <w:szCs w:val="24"/>
-        </w:rPr>
-        <w:t xml:space="preserve"> on the Nasdaq </w:t>
-      </w:r>
-      <w:r>
-        <w:rPr>
-          <w:sz w:val="24"/>
-          <w:szCs w:val="24"/>
-        </w:rPr>
-        <w:t xml:space="preserve">and VIX </w:t>
-      </w:r>
-      <w:r>
-        <w:rPr>
-          <w:sz w:val="24"/>
-          <w:szCs w:val="24"/>
-        </w:rPr>
-        <w:t>index</w:t>
-      </w:r>
-      <w:r>
-        <w:rPr>
-          <w:sz w:val="24"/>
-          <w:szCs w:val="24"/>
-        </w:rPr>
-        <w:t xml:space="preserve">, then expanded to </w:t>
-      </w:r>
-      <w:r>
-        <w:rPr>
-          <w:sz w:val="24"/>
-          <w:szCs w:val="24"/>
-        </w:rPr>
-        <w:t xml:space="preserve">other indices to </w:t>
-      </w:r>
-      <w:r>
-        <w:rPr>
-          <w:sz w:val="24"/>
-          <w:szCs w:val="24"/>
-        </w:rPr>
-        <w:t xml:space="preserve">determine – “Can market sentiment </w:t>
-      </w:r>
-      <w:r>
-        <w:rPr>
-          <w:sz w:val="24"/>
-          <w:szCs w:val="24"/>
-        </w:rPr>
-        <w:t>from financial analyst</w:t>
-      </w:r>
-      <w:r>
-        <w:rPr>
-          <w:sz w:val="24"/>
-          <w:szCs w:val="24"/>
-        </w:rPr>
-        <w:t>s</w:t>
-      </w:r>
-      <w:r>
-        <w:rPr>
-          <w:sz w:val="24"/>
-          <w:szCs w:val="24"/>
-        </w:rPr>
-        <w:t xml:space="preserve"> </w:t>
-      </w:r>
-      <w:r>
-        <w:rPr>
-          <w:sz w:val="24"/>
-          <w:szCs w:val="24"/>
-        </w:rPr>
-        <w:t>predict stock prices”?</w:t>
-      </w:r>
-      <w:r>
-        <w:rPr>
-          <w:sz w:val="24"/>
-          <w:szCs w:val="24"/>
-        </w:rPr>
-        <w:t xml:space="preserve"> To begin,</w:t>
-      </w:r>
-      <w:r>
-        <w:rPr>
-          <w:sz w:val="24"/>
-          <w:szCs w:val="24"/>
-        </w:rPr>
-        <w:t xml:space="preserve"> the</w:t>
-      </w:r>
-      <w:r>
-        <w:rPr>
-          <w:sz w:val="24"/>
-          <w:szCs w:val="24"/>
-        </w:rPr>
-        <w:t xml:space="preserve"> </w:t>
-      </w:r>
-      <w:r>
-        <w:rPr>
-          <w:sz w:val="24"/>
-          <w:szCs w:val="24"/>
-        </w:rPr>
-        <w:t xml:space="preserve">upper </w:t>
-      </w:r>
-      <w:r>
-        <w:rPr>
-          <w:sz w:val="24"/>
-          <w:szCs w:val="24"/>
-        </w:rPr>
-        <w:t xml:space="preserve">threshold </w:t>
-      </w:r>
-      <w:r>
-        <w:rPr>
-          <w:sz w:val="24"/>
-          <w:szCs w:val="24"/>
-        </w:rPr>
-        <w:t>limit</w:t>
-      </w:r>
-      <w:r>
-        <w:rPr>
-          <w:sz w:val="24"/>
-          <w:szCs w:val="24"/>
-        </w:rPr>
-        <w:t xml:space="preserve"> (l)</w:t>
-      </w:r>
-      <w:r>
-        <w:rPr>
-          <w:sz w:val="24"/>
-          <w:szCs w:val="24"/>
-        </w:rPr>
-        <w:t xml:space="preserve"> </w:t>
-      </w:r>
-      <w:r>
-        <w:rPr>
-          <w:sz w:val="24"/>
-          <w:szCs w:val="24"/>
-        </w:rPr>
-        <w:t>is</w:t>
-      </w:r>
-      <w:r>
-        <w:rPr>
-          <w:sz w:val="24"/>
-          <w:szCs w:val="24"/>
-        </w:rPr>
-        <w:t xml:space="preserve"> determined for each</w:t>
-      </w:r>
-      <w:r>
-        <w:rPr>
-          <w:sz w:val="24"/>
-          <w:szCs w:val="24"/>
-        </w:rPr>
-        <w:t xml:space="preserve"> </w:t>
-      </w:r>
-      <w:r>
-        <w:rPr>
-          <w:sz w:val="24"/>
-          <w:szCs w:val="24"/>
-        </w:rPr>
-        <w:t>financial analyst</w:t>
-      </w:r>
-      <w:r>
-        <w:rPr>
-          <w:sz w:val="24"/>
-          <w:szCs w:val="24"/>
-        </w:rPr>
-        <w:t xml:space="preserve"> (</w:t>
-      </w:r>
-      <w:r>
-        <w:rPr>
-          <w:sz w:val="24"/>
-          <w:szCs w:val="24"/>
-        </w:rPr>
-        <w:t>A</w:t>
-      </w:r>
-      <w:r>
-        <w:rPr>
-          <w:sz w:val="24"/>
-          <w:szCs w:val="24"/>
-        </w:rPr>
-        <w:t>)</w:t>
-      </w:r>
-      <w:r>
-        <w:rPr>
-          <w:sz w:val="24"/>
-          <w:szCs w:val="24"/>
-        </w:rPr>
-        <w:t xml:space="preserve">, for a given </w:t>
-      </w:r>
-      <w:r>
-        <w:rPr>
-          <w:sz w:val="24"/>
-          <w:szCs w:val="24"/>
-        </w:rPr>
-        <w:t>stock index or volume (X)</w:t>
-      </w:r>
-      <w:r>
-        <w:rPr>
-          <w:sz w:val="24"/>
-          <w:szCs w:val="24"/>
-        </w:rPr>
-        <w:t>:</w:t>
-      </w:r>
-    </w:p>
-    <w:p>
-      <w:pPr>
-        <w:rPr>
-          <w:sz w:val="24"/>
-          <w:szCs w:val="24"/>
-        </w:rPr>
-      </w:pPr>
-    </w:p>
-    <w:p>
-      <w:pPr>
-        <w:rPr>
-          <w:sz w:val="24"/>
-          <w:szCs w:val="24"/>
-        </w:rPr>
-      </w:pPr>
-      <w:r>
-        <w:rPr>
-          <w:noProof/>
-        </w:rPr>
-        <w:lastRenderedPageBreak/>
-        <w:drawing>
-          <wp:inline distT="0" distB="0" distL="0" distR="0" wp14:anchorId="6F5E48C8" wp14:editId="0F1B1EC4">
-            <wp:extent cx="2447925" cy="657225"/>
-            <wp:effectExtent l="0" t="0" r="9525" b="9525"/>
-            <wp:docPr id="11" name="Picture 11"/>
-            <wp:cNvGraphicFramePr>
-              <a:graphicFrameLocks xmlns:a="http://schemas.openxmlformats.org/drawingml/2006/main" noChangeAspect="1"/>
-            </wp:cNvGraphicFramePr>
-            <a:graphic xmlns:a="http://schemas.openxmlformats.org/drawingml/2006/main">
-              <a:graphicData uri="http://schemas.openxmlformats.org/drawingml/2006/picture">
-                <pic:pic xmlns:pic="http://schemas.openxmlformats.org/drawingml/2006/picture">
-                  <pic:nvPicPr>
-                    <pic:cNvPr id="1" name=""/>
-                    <pic:cNvPicPr/>
-                  </pic:nvPicPr>
-                  <pic:blipFill>
-                    <a:blip r:embed="rId12"/>
-                    <a:stretch>
-                      <a:fillRect/>
-                    </a:stretch>
-                  </pic:blipFill>
-                  <pic:spPr>
-                    <a:xfrm>
-                      <a:off x="0" y="0"/>
-                      <a:ext cx="2447925" cy="657225"/>
-                    </a:xfrm>
-                    <a:prstGeom prst="rect">
-                      <a:avLst/>
-                    </a:prstGeom>
-                  </pic:spPr>
-                </pic:pic>
-              </a:graphicData>
-            </a:graphic>
-          </wp:inline>
-        </w:drawing>
-      </w:r>
-      <w:r>
-        <w:rPr>
-          <w:sz w:val="24"/>
-          <w:szCs w:val="24"/>
-        </w:rPr>
-        <w:br w:type="textWrapping" w:clear="all"/>
-      </w:r>
-    </w:p>
-    <w:p>
-      <w:pPr>
-        <w:rPr>
-          <w:sz w:val="24"/>
-          <w:szCs w:val="24"/>
-        </w:rPr>
-      </w:pPr>
-      <w:r>
-        <w:rPr>
-          <w:sz w:val="24"/>
-          <w:szCs w:val="24"/>
-        </w:rPr>
-        <w:t xml:space="preserve">Once the </w:t>
-      </w:r>
-      <w:r>
-        <w:rPr>
-          <w:sz w:val="24"/>
-          <w:szCs w:val="24"/>
-        </w:rPr>
-        <w:t xml:space="preserve">upper </w:t>
-      </w:r>
-      <w:r>
-        <w:rPr>
-          <w:sz w:val="24"/>
-          <w:szCs w:val="24"/>
-        </w:rPr>
-        <w:t>limit</w:t>
-      </w:r>
-      <w:r>
-        <w:rPr>
-          <w:sz w:val="24"/>
-          <w:szCs w:val="24"/>
-        </w:rPr>
-        <w:t xml:space="preserve"> (l)</w:t>
-      </w:r>
-      <w:r>
-        <w:rPr>
-          <w:sz w:val="24"/>
-          <w:szCs w:val="24"/>
-        </w:rPr>
-        <w:t xml:space="preserve"> </w:t>
-      </w:r>
-      <w:r>
-        <w:rPr>
-          <w:sz w:val="24"/>
-          <w:szCs w:val="24"/>
-        </w:rPr>
-        <w:t>is</w:t>
-      </w:r>
-      <w:r>
-        <w:rPr>
-          <w:sz w:val="24"/>
-          <w:szCs w:val="24"/>
-        </w:rPr>
-        <w:t xml:space="preserve"> determined</w:t>
-      </w:r>
-      <w:r>
-        <w:rPr>
-          <w:sz w:val="24"/>
-          <w:szCs w:val="24"/>
-        </w:rPr>
-        <w:t>, the associated threshold(s) are computed:</w:t>
-      </w:r>
-    </w:p>
-    <w:p>
-      <w:pPr>
-        <w:rPr>
-          <w:sz w:val="24"/>
-          <w:szCs w:val="24"/>
-        </w:rPr>
-      </w:pPr>
-    </w:p>
-    <w:p>
-      <w:pPr>
-        <w:rPr>
-          <w:sz w:val="24"/>
-          <w:szCs w:val="24"/>
-        </w:rPr>
-      </w:pPr>
-      <w:r>
-        <w:rPr>
-          <w:noProof/>
-        </w:rPr>
-        <w:drawing>
-          <wp:inline distT="0" distB="0" distL="0" distR="0" wp14:anchorId="5EEE2F68" wp14:editId="729D82EB">
-            <wp:extent cx="1800225" cy="247650"/>
-            <wp:effectExtent l="0" t="0" r="9525" b="0"/>
-            <wp:docPr id="9" name="Picture 9"/>
-            <wp:cNvGraphicFramePr>
-              <a:graphicFrameLocks xmlns:a="http://schemas.openxmlformats.org/drawingml/2006/main" noChangeAspect="1"/>
-            </wp:cNvGraphicFramePr>
-            <a:graphic xmlns:a="http://schemas.openxmlformats.org/drawingml/2006/main">
-              <a:graphicData uri="http://schemas.openxmlformats.org/drawingml/2006/picture">
-                <pic:pic xmlns:pic="http://schemas.openxmlformats.org/drawingml/2006/picture">
-                  <pic:nvPicPr>
-                    <pic:cNvPr id="1" name=""/>
-                    <pic:cNvPicPr/>
-                  </pic:nvPicPr>
-                  <pic:blipFill>
-                    <a:blip r:embed="rId13"/>
-                    <a:stretch>
-                      <a:fillRect/>
-                    </a:stretch>
-                  </pic:blipFill>
-                  <pic:spPr>
-                    <a:xfrm>
-                      <a:off x="0" y="0"/>
-                      <a:ext cx="1800225" cy="247650"/>
-                    </a:xfrm>
-                    <a:prstGeom prst="rect">
-                      <a:avLst/>
-                    </a:prstGeom>
-                  </pic:spPr>
-                </pic:pic>
-              </a:graphicData>
-            </a:graphic>
-          </wp:inline>
-        </w:drawing>
-      </w:r>
-    </w:p>
-    <w:p>
-      <w:pPr>
-        <w:rPr>
-          <w:sz w:val="24"/>
-          <w:szCs w:val="24"/>
-        </w:rPr>
-      </w:pPr>
-    </w:p>
-    <w:p>
-      <w:pPr>
-        <w:rPr>
-          <w:sz w:val="24"/>
-          <w:szCs w:val="24"/>
-        </w:rPr>
-      </w:pPr>
-      <w:r>
-        <w:rPr>
-          <w:sz w:val="24"/>
-          <w:szCs w:val="24"/>
-        </w:rPr>
-        <w:t>S</w:t>
-      </w:r>
-      <w:bookmarkStart w:id="2" w:name="_GoBack"/>
-      <w:bookmarkEnd w:id="2"/>
-      <w:r>
-        <w:rPr>
-          <w:sz w:val="24"/>
-          <w:szCs w:val="24"/>
-        </w:rPr>
-        <w:t>tock prices or volume measures (y) were dynamically binned into classes when individual values exceed a defined</w:t>
-      </w:r>
-      <w:r>
-        <w:rPr>
-          <w:sz w:val="24"/>
-          <w:szCs w:val="24"/>
-        </w:rPr>
-        <w:t xml:space="preserve"> (up, down) </w:t>
-      </w:r>
-      <w:r>
-        <w:rPr>
-          <w:sz w:val="24"/>
-          <w:szCs w:val="24"/>
-        </w:rPr>
-        <w:sym w:font="Wingdings" w:char="F0E0"/>
-      </w:r>
-      <w:r>
-        <w:rPr>
-          <w:sz w:val="24"/>
-          <w:szCs w:val="24"/>
-        </w:rPr>
-        <w:t xml:space="preserve"> (0, 1). Specifically,</w:t>
-      </w:r>
-      <w:r>
-        <w:rPr>
-          <w:sz w:val="24"/>
-          <w:szCs w:val="24"/>
-        </w:rPr>
-        <w:t xml:space="preserve"> </w:t>
-      </w:r>
-      <w:r>
-        <w:rPr>
-          <w:sz w:val="24"/>
-          <w:szCs w:val="24"/>
-        </w:rPr>
-        <w:t>“</w:t>
-      </w:r>
-      <w:r>
-        <w:rPr>
-          <w:sz w:val="24"/>
-          <w:szCs w:val="24"/>
-        </w:rPr>
-        <w:t>up</w:t>
-      </w:r>
-      <w:r>
-        <w:rPr>
-          <w:sz w:val="24"/>
-          <w:szCs w:val="24"/>
-        </w:rPr>
-        <w:t>”</w:t>
-      </w:r>
-      <w:r>
-        <w:rPr>
-          <w:sz w:val="24"/>
-          <w:szCs w:val="24"/>
-        </w:rPr>
-        <w:t xml:space="preserve"> </w:t>
-      </w:r>
-      <w:r>
-        <w:rPr>
-          <w:sz w:val="24"/>
-          <w:szCs w:val="24"/>
-        </w:rPr>
-        <w:t xml:space="preserve">was assigned </w:t>
-      </w:r>
-      <w:r>
-        <w:rPr>
-          <w:sz w:val="24"/>
-          <w:szCs w:val="24"/>
-        </w:rPr>
-        <w:t xml:space="preserve">if the current day </w:t>
-      </w:r>
-      <w:r>
-        <w:rPr>
-          <w:rFonts w:ascii="Courier New" w:hAnsi="Courier New" w:cs="Courier New"/>
-          <w:sz w:val="24"/>
-          <w:szCs w:val="24"/>
-        </w:rPr>
-        <w:t>Index Value</w:t>
-      </w:r>
-      <w:r>
-        <w:rPr>
-          <w:sz w:val="24"/>
-          <w:szCs w:val="24"/>
-        </w:rPr>
-        <w:t xml:space="preserve"> </w:t>
-      </w:r>
-      <w:r>
-        <w:rPr>
-          <w:sz w:val="24"/>
-          <w:szCs w:val="24"/>
-        </w:rPr>
-        <w:t>wa</w:t>
-      </w:r>
-      <w:r>
-        <w:rPr>
-          <w:sz w:val="24"/>
-          <w:szCs w:val="24"/>
-        </w:rPr>
-        <w:t xml:space="preserve">s greater than the previous day; otherwise, </w:t>
-      </w:r>
-      <w:r>
-        <w:rPr>
-          <w:sz w:val="24"/>
-          <w:szCs w:val="24"/>
-        </w:rPr>
-        <w:t>assigned</w:t>
-      </w:r>
-      <w:r>
-        <w:rPr>
-          <w:sz w:val="24"/>
-          <w:szCs w:val="24"/>
-        </w:rPr>
-        <w:t xml:space="preserve"> </w:t>
-      </w:r>
-      <w:r>
-        <w:rPr>
-          <w:sz w:val="24"/>
-          <w:szCs w:val="24"/>
-        </w:rPr>
-        <w:t>down</w:t>
-      </w:r>
-      <w:r>
-        <w:rPr>
-          <w:sz w:val="24"/>
-          <w:szCs w:val="24"/>
-        </w:rPr>
-        <w:t>.</w:t>
-      </w:r>
-      <w:r>
-        <w:rPr>
-          <w:sz w:val="24"/>
-          <w:szCs w:val="24"/>
-        </w:rPr>
-        <w:t xml:space="preserve"> </w:t>
-      </w:r>
-      <w:r>
-        <w:rPr>
-          <w:sz w:val="24"/>
-          <w:szCs w:val="24"/>
-        </w:rPr>
-        <w:t xml:space="preserve">Next, </w:t>
-      </w:r>
-      <w:r>
-        <w:rPr>
-          <w:sz w:val="24"/>
-          <w:szCs w:val="24"/>
-        </w:rPr>
-        <w:t xml:space="preserve">tweets </w:t>
-      </w:r>
-      <w:r>
-        <w:rPr>
-          <w:sz w:val="24"/>
-          <w:szCs w:val="24"/>
-        </w:rPr>
-        <w:t>from</w:t>
-      </w:r>
-      <w:r>
-        <w:rPr>
-          <w:sz w:val="24"/>
-          <w:szCs w:val="24"/>
-        </w:rPr>
-        <w:t xml:space="preserve"> financial analysts</w:t>
-      </w:r>
-      <w:r>
-        <w:rPr>
-          <w:sz w:val="24"/>
-          <w:szCs w:val="24"/>
-        </w:rPr>
-        <w:t xml:space="preserve"> (X)</w:t>
-      </w:r>
-      <w:r>
-        <w:rPr>
-          <w:sz w:val="24"/>
-          <w:szCs w:val="24"/>
-        </w:rPr>
-        <w:t xml:space="preserve"> were vectorized using term frequency-inverse document frequency (TFIDF)</w:t>
-      </w:r>
-      <w:r>
-        <w:rPr>
-          <w:sz w:val="24"/>
-          <w:szCs w:val="24"/>
-        </w:rPr>
-        <w:t>.</w:t>
-      </w:r>
-      <w:r>
-        <w:rPr>
-          <w:sz w:val="24"/>
-          <w:szCs w:val="24"/>
-        </w:rPr>
-        <w:t xml:space="preserve"> </w:t>
-      </w:r>
-      <w:r>
-        <w:rPr>
-          <w:sz w:val="24"/>
-          <w:szCs w:val="24"/>
-        </w:rPr>
-        <w:t>Data was split into 80% train, and 20% test</w:t>
-      </w:r>
-      <w:r>
-        <w:rPr>
-          <w:sz w:val="24"/>
-          <w:szCs w:val="24"/>
-        </w:rPr>
-        <w:t>.</w:t>
-      </w:r>
-      <w:r>
-        <w:rPr>
-          <w:sz w:val="24"/>
-          <w:szCs w:val="24"/>
-        </w:rPr>
-        <w:t xml:space="preserve"> </w:t>
-      </w:r>
-      <w:r>
-        <w:rPr>
-          <w:sz w:val="24"/>
-          <w:szCs w:val="24"/>
-        </w:rPr>
-        <w:t>Bernoulli Naïve Bayes</w:t>
-      </w:r>
-      <w:r>
-        <w:rPr>
-          <w:sz w:val="24"/>
-          <w:szCs w:val="24"/>
-        </w:rPr>
-        <w:t xml:space="preserve"> (BNB)</w:t>
-      </w:r>
-      <w:r>
-        <w:rPr>
-          <w:sz w:val="24"/>
-          <w:szCs w:val="24"/>
-        </w:rPr>
-        <w:t>, Multinomial Naïve Bayes</w:t>
-      </w:r>
-      <w:r>
-        <w:rPr>
-          <w:sz w:val="24"/>
-          <w:szCs w:val="24"/>
-        </w:rPr>
-        <w:t xml:space="preserve"> (MNB)</w:t>
-      </w:r>
-      <w:r>
-        <w:rPr>
-          <w:sz w:val="24"/>
-          <w:szCs w:val="24"/>
-        </w:rPr>
-        <w:t>, and Support Vector Machine</w:t>
-      </w:r>
-      <w:r>
-        <w:rPr>
-          <w:sz w:val="24"/>
-          <w:szCs w:val="24"/>
-        </w:rPr>
-        <w:t xml:space="preserve"> (SVM)</w:t>
-      </w:r>
-      <w:r>
-        <w:rPr>
-          <w:sz w:val="24"/>
-          <w:szCs w:val="24"/>
-        </w:rPr>
-        <w:t xml:space="preserve"> were created for each modal category.</w:t>
-      </w:r>
-    </w:p>
-    <w:p>
-      <w:pPr>
-        <w:rPr>
-          <w:sz w:val="24"/>
-          <w:szCs w:val="24"/>
-        </w:rPr>
-      </w:pPr>
-      <w:r>
-        <w:rPr>
-          <w:sz w:val="24"/>
-          <w:szCs w:val="24"/>
-        </w:rPr>
-        <w:t>A second part of the baseline exploration</w:t>
-      </w:r>
-      <w:r>
-        <w:rPr>
-          <w:sz w:val="24"/>
-          <w:szCs w:val="24"/>
-        </w:rPr>
-        <w:t xml:space="preserve"> includ</w:t>
-      </w:r>
-      <w:r>
-        <w:rPr>
-          <w:sz w:val="24"/>
-          <w:szCs w:val="24"/>
-        </w:rPr>
-        <w:t>e</w:t>
-      </w:r>
-      <w:r>
-        <w:rPr>
-          <w:sz w:val="24"/>
-          <w:szCs w:val="24"/>
-        </w:rPr>
-        <w:t xml:space="preserve"> determining sentiment scores between a range of [0, 1]. </w:t>
-      </w:r>
-      <w:r>
-        <w:rPr>
-          <w:sz w:val="24"/>
-          <w:szCs w:val="24"/>
-        </w:rPr>
-        <w:t>M</w:t>
-      </w:r>
-      <w:r>
-        <w:rPr>
-          <w:sz w:val="24"/>
-          <w:szCs w:val="24"/>
-        </w:rPr>
-        <w:t>easures of</w:t>
-      </w:r>
-      <w:r>
-        <w:rPr>
-          <w:sz w:val="24"/>
-          <w:szCs w:val="24"/>
-        </w:rPr>
-        <w:t xml:space="preserve"> negative, neutral, and positive </w:t>
-      </w:r>
-      <w:r>
-        <w:rPr>
-          <w:sz w:val="24"/>
-          <w:szCs w:val="24"/>
-        </w:rPr>
-        <w:t xml:space="preserve">was computed for each </w:t>
-      </w:r>
-      <w:r>
-        <w:rPr>
-          <w:sz w:val="24"/>
-          <w:szCs w:val="24"/>
-        </w:rPr>
-        <w:t>day</w:t>
-      </w:r>
-      <w:r>
-        <w:rPr>
-          <w:sz w:val="24"/>
-          <w:szCs w:val="24"/>
-        </w:rPr>
-        <w:t>.</w:t>
-      </w:r>
-      <w:r>
-        <w:rPr>
-          <w:sz w:val="24"/>
-          <w:szCs w:val="24"/>
-        </w:rPr>
-        <w:t xml:space="preserve"> Thus, timeseries methodologies were computed </w:t>
-      </w:r>
-      <w:r>
-        <w:rPr>
-          <w:sz w:val="24"/>
-          <w:szCs w:val="24"/>
-        </w:rPr>
-        <w:t xml:space="preserve">including </w:t>
-      </w:r>
-      <w:r>
-        <w:rPr>
-          <w:sz w:val="24"/>
-          <w:szCs w:val="24"/>
-        </w:rPr>
-        <w:t xml:space="preserve">Granger causality test, </w:t>
-      </w:r>
-      <w:r>
-        <w:rPr>
-          <w:sz w:val="24"/>
-          <w:szCs w:val="24"/>
-        </w:rPr>
-        <w:t xml:space="preserve">ARIMA, </w:t>
-      </w:r>
-      <w:r>
-        <w:rPr>
-          <w:sz w:val="24"/>
-          <w:szCs w:val="24"/>
-        </w:rPr>
-        <w:t xml:space="preserve">and </w:t>
-      </w:r>
-      <w:r>
-        <w:rPr>
-          <w:sz w:val="24"/>
-          <w:szCs w:val="24"/>
-        </w:rPr>
-        <w:t>Long Short-Term Memory (LSTM)</w:t>
-      </w:r>
-      <w:r>
-        <w:rPr>
-          <w:sz w:val="24"/>
-          <w:szCs w:val="24"/>
-        </w:rPr>
-        <w:t>. While the Granger test is ideal for the ARIMA model, autocorrelation (ACF) and partial autocorrelation (PACF) were not utilized to determine appropriate (p,q,d) components</w:t>
-      </w:r>
-      <w:r>
-        <w:rPr>
-          <w:sz w:val="24"/>
-          <w:szCs w:val="24"/>
-        </w:rPr>
-        <w:t xml:space="preserve"> for stationarity</w:t>
-      </w:r>
-      <w:r>
-        <w:rPr>
-          <w:sz w:val="24"/>
-          <w:szCs w:val="24"/>
-        </w:rPr>
-        <w:t>.</w:t>
-      </w:r>
-      <w:r>
-        <w:rPr>
-          <w:sz w:val="24"/>
-          <w:szCs w:val="24"/>
-        </w:rPr>
-        <w:t xml:space="preserve"> </w:t>
-      </w:r>
-      <w:r>
-        <w:rPr>
-          <w:sz w:val="24"/>
-          <w:szCs w:val="24"/>
-        </w:rPr>
-        <w:t xml:space="preserve">Moreover, a </w:t>
-      </w:r>
-      <w:r>
-        <w:rPr>
-          <w:sz w:val="24"/>
-          <w:szCs w:val="24"/>
-        </w:rPr>
-        <w:t xml:space="preserve">future study may utilize </w:t>
-      </w:r>
-      <w:r>
-        <w:rPr>
-          <w:sz w:val="24"/>
-          <w:szCs w:val="24"/>
-        </w:rPr>
-        <w:t>both ACF and PACF</w:t>
-      </w:r>
-      <w:r>
-        <w:rPr>
-          <w:sz w:val="24"/>
-          <w:szCs w:val="24"/>
-        </w:rPr>
-        <w:t xml:space="preserve"> to find optimal hyperparameters</w:t>
-      </w:r>
-      <w:r>
-        <w:rPr>
-          <w:sz w:val="24"/>
-          <w:szCs w:val="24"/>
-        </w:rPr>
-        <w:t xml:space="preserve">. However, </w:t>
-      </w:r>
-      <w:r>
-        <w:rPr>
-          <w:sz w:val="24"/>
-          <w:szCs w:val="24"/>
-        </w:rPr>
-        <w:t xml:space="preserve">a custom grid search method </w:t>
-      </w:r>
-      <w:r>
-        <w:rPr>
-          <w:sz w:val="24"/>
-          <w:szCs w:val="24"/>
-        </w:rPr>
-        <w:t>c</w:t>
-      </w:r>
-      <w:r>
-        <w:rPr>
-          <w:sz w:val="24"/>
-          <w:szCs w:val="24"/>
-        </w:rPr>
-        <w:t>ould provide an automated method</w:t>
-      </w:r>
-      <w:r>
-        <w:rPr>
-          <w:sz w:val="24"/>
-          <w:szCs w:val="24"/>
-        </w:rPr>
-        <w:t xml:space="preserve"> that could implicitly resolve stationarity.</w:t>
-      </w:r>
-    </w:p>
-    <w:p>
-      <w:pPr>
-        <w:rPr>
-          <w:sz w:val="24"/>
-          <w:szCs w:val="24"/>
-        </w:rPr>
-      </w:pPr>
-      <w:r>
-        <w:rPr>
-          <w:sz w:val="24"/>
-          <w:szCs w:val="24"/>
-        </w:rPr>
-        <w:t xml:space="preserve">Finally, </w:t>
-      </w:r>
-      <w:r>
-        <w:rPr>
-          <w:sz w:val="24"/>
-          <w:szCs w:val="24"/>
-        </w:rPr>
-        <w:t>topic modeling</w:t>
-      </w:r>
-      <w:r>
-        <w:rPr>
-          <w:sz w:val="24"/>
-          <w:szCs w:val="24"/>
-        </w:rPr>
-        <w:t xml:space="preserve"> (TM) </w:t>
-      </w:r>
-      <w:r>
-        <w:rPr>
-          <w:sz w:val="24"/>
-          <w:szCs w:val="24"/>
-        </w:rPr>
-        <w:t>was conducted using L</w:t>
-      </w:r>
-      <w:r>
-        <w:rPr>
-          <w:sz w:val="24"/>
-          <w:szCs w:val="24"/>
-        </w:rPr>
-        <w:t>atent</w:t>
-      </w:r>
-      <w:r>
-        <w:rPr>
-          <w:sz w:val="24"/>
-          <w:szCs w:val="24"/>
-        </w:rPr>
-        <w:t xml:space="preserve"> D</w:t>
-      </w:r>
-      <w:r>
-        <w:rPr>
-          <w:sz w:val="24"/>
-          <w:szCs w:val="24"/>
-        </w:rPr>
-        <w:t>irichlet</w:t>
-      </w:r>
-      <w:r>
-        <w:rPr>
-          <w:sz w:val="24"/>
-          <w:szCs w:val="24"/>
-        </w:rPr>
-        <w:t xml:space="preserve"> A</w:t>
-      </w:r>
-      <w:r>
-        <w:rPr>
-          <w:sz w:val="24"/>
-          <w:szCs w:val="24"/>
-        </w:rPr>
-        <w:t>llocation</w:t>
-      </w:r>
-      <w:r>
-        <w:rPr>
-          <w:sz w:val="24"/>
-          <w:szCs w:val="24"/>
-        </w:rPr>
-        <w:t xml:space="preserve"> (LDA).</w:t>
-      </w:r>
-      <w:r>
-        <w:rPr>
-          <w:sz w:val="24"/>
-          <w:szCs w:val="24"/>
-        </w:rPr>
-        <w:t xml:space="preserve"> Specifically, the above baseline exploration was repeated for select stock tickers determined by </w:t>
-      </w:r>
-      <w:r>
-        <w:rPr>
-          <w:sz w:val="24"/>
-          <w:szCs w:val="24"/>
-        </w:rPr>
-        <w:t xml:space="preserve">the </w:t>
-      </w:r>
-      <w:r>
-        <w:rPr>
-          <w:sz w:val="24"/>
-          <w:szCs w:val="24"/>
-        </w:rPr>
-        <w:t>TM.</w:t>
-      </w:r>
-    </w:p>
-    <w:p>
-      <w:pPr>
-        <w:rPr>
-          <w:sz w:val="24"/>
-          <w:szCs w:val="24"/>
-        </w:rPr>
-      </w:pPr>
-    </w:p>
-    <w:p>
-      <w:pPr>
-        <w:pStyle w:val="Heading1"/>
         <w:tabs>
           <w:tab w:val="left" w:pos="2730"/>
         </w:tabs>
       </w:pPr>
-      <w:bookmarkStart w:id="3" w:name="_Toc13386814"/>
+      <w:bookmarkStart w:id="1" w:name="_Toc13386814"/>
       <w:r>
         <w:t>Data Preparation</w:t>
       </w:r>
-      <w:bookmarkEnd w:id="3"/>
+      <w:bookmarkEnd w:id="1"/>
     </w:p>
     <w:p/>
     <w:p>
       <w:pPr>
         <w:pStyle w:val="Heading2"/>
       </w:pPr>
-      <w:bookmarkStart w:id="4" w:name="_Toc13386815"/>
+      <w:bookmarkStart w:id="2" w:name="_Toc13386815"/>
       <w:r>
         <w:t>Twitter API</w:t>
       </w:r>
-      <w:bookmarkEnd w:id="4"/>
+      <w:bookmarkEnd w:id="2"/>
     </w:p>
     <w:p>
       <w:pPr>
@@ -3540,7 +2522,71 @@
           <w:sz w:val="24"/>
           <w:szCs w:val="24"/>
         </w:rPr>
-        <w:t xml:space="preserve">hanges were a requirement of the general </w:t>
+        <w:t>hanges were a requirement of the general application</w:t>
+      </w:r>
+      <w:r>
+        <w:rPr>
+          <w:sz w:val="24"/>
+          <w:szCs w:val="24"/>
+        </w:rPr>
+        <w:t xml:space="preserve"> </w:t>
+      </w:r>
+      <w:r>
+        <w:rPr>
+          <w:sz w:val="24"/>
+          <w:szCs w:val="24"/>
+        </w:rPr>
+        <w:t>implementing</w:t>
+      </w:r>
+      <w:r>
+        <w:rPr>
+          <w:sz w:val="24"/>
+          <w:szCs w:val="24"/>
+        </w:rPr>
+        <w:t xml:space="preserve"> the Twython</w:t>
+      </w:r>
+      <w:r>
+        <w:rPr>
+          <w:rStyle w:val="FootnoteReference"/>
+          <w:sz w:val="24"/>
+          <w:szCs w:val="24"/>
+        </w:rPr>
+        <w:footnoteReference w:id="4"/>
+      </w:r>
+      <w:r>
+        <w:rPr>
+          <w:sz w:val="24"/>
+          <w:szCs w:val="24"/>
+        </w:rPr>
+        <w:t xml:space="preserve"> package. </w:t>
+      </w:r>
+      <w:r>
+        <w:rPr>
+          <w:sz w:val="24"/>
+          <w:szCs w:val="24"/>
+        </w:rPr>
+        <w:t>Within the application</w:t>
+      </w:r>
+      <w:r>
+        <w:rPr>
+          <w:sz w:val="24"/>
+          <w:szCs w:val="24"/>
+        </w:rPr>
+        <w:t>, two main</w:t>
+      </w:r>
+      <w:r>
+        <w:rPr>
+          <w:sz w:val="24"/>
+          <w:szCs w:val="24"/>
+        </w:rPr>
+        <w:t xml:space="preserve"> twitter</w:t>
+      </w:r>
+      <w:r>
+        <w:rPr>
+          <w:sz w:val="24"/>
+          <w:szCs w:val="24"/>
+        </w:rPr>
+        <w:t xml:space="preserve"> </w:t>
       </w:r>
       <w:r>
         <w:rPr>
@@ -3548,71 +2594,7 @@
           <w:szCs w:val="24"/>
         </w:rPr>
         <w:lastRenderedPageBreak/>
-        <w:t>application</w:t>
-      </w:r>
-      <w:r>
-        <w:rPr>
-          <w:sz w:val="24"/>
-          <w:szCs w:val="24"/>
-        </w:rPr>
-        <w:t xml:space="preserve"> </w:t>
-      </w:r>
-      <w:r>
-        <w:rPr>
-          <w:sz w:val="24"/>
-          <w:szCs w:val="24"/>
-        </w:rPr>
-        <w:t>implementing</w:t>
-      </w:r>
-      <w:r>
-        <w:rPr>
-          <w:sz w:val="24"/>
-          <w:szCs w:val="24"/>
-        </w:rPr>
-        <w:t xml:space="preserve"> the Twython</w:t>
-      </w:r>
-      <w:r>
-        <w:rPr>
-          <w:rStyle w:val="FootnoteReference"/>
-          <w:sz w:val="24"/>
-          <w:szCs w:val="24"/>
-        </w:rPr>
-        <w:footnoteReference w:id="4"/>
-      </w:r>
-      <w:r>
-        <w:rPr>
-          <w:sz w:val="24"/>
-          <w:szCs w:val="24"/>
-        </w:rPr>
-        <w:t xml:space="preserve"> package. </w:t>
-      </w:r>
-      <w:r>
-        <w:rPr>
-          <w:sz w:val="24"/>
-          <w:szCs w:val="24"/>
-        </w:rPr>
-        <w:t>Within the application</w:t>
-      </w:r>
-      <w:r>
-        <w:rPr>
-          <w:sz w:val="24"/>
-          <w:szCs w:val="24"/>
-        </w:rPr>
-        <w:t>, two main</w:t>
-      </w:r>
-      <w:r>
-        <w:rPr>
-          <w:sz w:val="24"/>
-          <w:szCs w:val="24"/>
-        </w:rPr>
-        <w:t xml:space="preserve"> twitter</w:t>
-      </w:r>
-      <w:r>
-        <w:rPr>
-          <w:sz w:val="24"/>
-          <w:szCs w:val="24"/>
-        </w:rPr>
-        <w:t xml:space="preserve"> functionalities </w:t>
+        <w:t xml:space="preserve">functionalities </w:t>
       </w:r>
       <w:r>
         <w:rPr>
@@ -4326,11 +3308,11 @@
       <w:pPr>
         <w:pStyle w:val="Heading2"/>
       </w:pPr>
-      <w:bookmarkStart w:id="5" w:name="_Toc13386816"/>
+      <w:bookmarkStart w:id="3" w:name="_Toc13386816"/>
       <w:r>
         <w:t>Quandl API</w:t>
       </w:r>
-      <w:bookmarkEnd w:id="5"/>
+      <w:bookmarkEnd w:id="3"/>
     </w:p>
     <w:p>
       <w:r>
@@ -4403,11 +3385,7 @@
         <w:t xml:space="preserve"> datasets.</w:t>
       </w:r>
       <w:r>
-        <w:t xml:space="preserve"> While </w:t>
-      </w:r>
-      <w:r>
-        <w:lastRenderedPageBreak/>
-        <w:t>five different columns were returned</w:t>
+        <w:t xml:space="preserve"> While five different columns were returned</w:t>
       </w:r>
       <w:r>
         <w:t>, o</w:t>
@@ -4470,6 +3448,7 @@
         </w:numPr>
       </w:pPr>
       <w:r>
+        <w:lastRenderedPageBreak/>
         <w:t>High</w:t>
       </w:r>
     </w:p>
@@ -4612,7 +3591,7 @@
                           <pic:cNvPicPr/>
                         </pic:nvPicPr>
                         <pic:blipFill>
-                          <a:blip r:embed="rId14"/>
+                          <a:blip r:embed="rId12"/>
                           <a:stretch>
                             <a:fillRect/>
                           </a:stretch>
@@ -4689,11 +3668,11 @@
       <w:pPr>
         <w:pStyle w:val="Heading2"/>
       </w:pPr>
-      <w:bookmarkStart w:id="6" w:name="_Toc13386817"/>
+      <w:bookmarkStart w:id="4" w:name="_Toc13386817"/>
       <w:r>
         <w:t>Joining Data</w:t>
       </w:r>
-      <w:bookmarkEnd w:id="6"/>
+      <w:bookmarkEnd w:id="4"/>
     </w:p>
     <w:p>
       <w:r>
@@ -4901,12 +3880,12 @@
       <w:pPr>
         <w:pStyle w:val="Heading1"/>
       </w:pPr>
-      <w:bookmarkStart w:id="7" w:name="_Toc13386818"/>
+      <w:bookmarkStart w:id="5" w:name="_Toc13386818"/>
       <w:r>
         <w:lastRenderedPageBreak/>
         <w:t>Exploratory</w:t>
       </w:r>
-      <w:bookmarkEnd w:id="7"/>
+      <w:bookmarkEnd w:id="5"/>
     </w:p>
     <w:p>
       <w:r>
@@ -4996,11 +3975,11 @@
       <w:pPr>
         <w:pStyle w:val="Heading2"/>
       </w:pPr>
-      <w:bookmarkStart w:id="8" w:name="_Toc13386819"/>
+      <w:bookmarkStart w:id="6" w:name="_Toc13386819"/>
       <w:r>
         <w:t>Stop Words</w:t>
       </w:r>
-      <w:bookmarkEnd w:id="8"/>
+      <w:bookmarkEnd w:id="6"/>
     </w:p>
     <w:p>
       <w:pPr>
@@ -5186,11 +4165,11 @@
       <w:pPr>
         <w:pStyle w:val="Heading2"/>
       </w:pPr>
-      <w:bookmarkStart w:id="9" w:name="_Toc13386820"/>
+      <w:bookmarkStart w:id="7" w:name="_Toc13386820"/>
       <w:r>
         <w:t>Topic Model</w:t>
       </w:r>
-      <w:bookmarkEnd w:id="9"/>
+      <w:bookmarkEnd w:id="7"/>
     </w:p>
     <w:p/>
     <w:p>
@@ -5432,7 +4411,7 @@
                     </pic:cNvPicPr>
                   </pic:nvPicPr>
                   <pic:blipFill>
-                    <a:blip r:embed="rId15">
+                    <a:blip r:embed="rId13">
                       <a:extLst>
                         <a:ext uri="{28A0092B-C50C-407E-A947-70E740481C1C}">
                           <a14:useLocalDpi xmlns:a14="http://schemas.microsoft.com/office/drawing/2010/main" val="0"/>
@@ -5622,7 +4601,7 @@
       <w:pPr>
         <w:pStyle w:val="Heading3"/>
       </w:pPr>
-      <w:bookmarkStart w:id="10" w:name="_Toc13386821"/>
+      <w:bookmarkStart w:id="8" w:name="_Toc13386821"/>
       <w:r>
         <w:t>Latent</w:t>
       </w:r>
@@ -5638,7 +4617,7 @@
       <w:r>
         <w:t>Allocation</w:t>
       </w:r>
-      <w:bookmarkEnd w:id="10"/>
+      <w:bookmarkEnd w:id="8"/>
     </w:p>
     <w:p/>
     <w:p>
@@ -5864,6 +4843,249 @@
             <wp:extent cx="1914525" cy="266700"/>
             <wp:effectExtent l="0" t="0" r="9525" b="0"/>
             <wp:docPr id="126" name="Picture 126"/>
+            <wp:cNvGraphicFramePr>
+              <a:graphicFrameLocks xmlns:a="http://schemas.openxmlformats.org/drawingml/2006/main" noChangeAspect="1"/>
+            </wp:cNvGraphicFramePr>
+            <a:graphic xmlns:a="http://schemas.openxmlformats.org/drawingml/2006/main">
+              <a:graphicData uri="http://schemas.openxmlformats.org/drawingml/2006/picture">
+                <pic:pic xmlns:pic="http://schemas.openxmlformats.org/drawingml/2006/picture">
+                  <pic:nvPicPr>
+                    <pic:cNvPr id="1" name=""/>
+                    <pic:cNvPicPr/>
+                  </pic:nvPicPr>
+                  <pic:blipFill>
+                    <a:blip r:embed="rId14"/>
+                    <a:stretch>
+                      <a:fillRect/>
+                    </a:stretch>
+                  </pic:blipFill>
+                  <pic:spPr>
+                    <a:xfrm>
+                      <a:off x="0" y="0"/>
+                      <a:ext cx="1914525" cy="266700"/>
+                    </a:xfrm>
+                    <a:prstGeom prst="rect">
+                      <a:avLst/>
+                    </a:prstGeom>
+                  </pic:spPr>
+                </pic:pic>
+              </a:graphicData>
+            </a:graphic>
+          </wp:inline>
+        </w:drawing>
+      </w:r>
+      <w:r>
+        <w:rPr>
+          <w:sz w:val="24"/>
+          <w:szCs w:val="24"/>
+        </w:rPr>
+        <w:tab/>
+      </w:r>
+      <w:r>
+        <w:rPr>
+          <w:sz w:val="24"/>
+          <w:szCs w:val="24"/>
+        </w:rPr>
+        <w:tab/>
+      </w:r>
+      <w:r>
+        <w:rPr>
+          <w:sz w:val="24"/>
+          <w:szCs w:val="24"/>
+        </w:rPr>
+        <w:tab/>
+      </w:r>
+      <w:r>
+        <w:rPr>
+          <w:sz w:val="24"/>
+          <w:szCs w:val="24"/>
+        </w:rPr>
+        <w:tab/>
+      </w:r>
+      <w:r>
+        <w:rPr>
+          <w:sz w:val="24"/>
+          <w:szCs w:val="24"/>
+        </w:rPr>
+        <w:tab/>
+      </w:r>
+      <w:r>
+        <w:rPr>
+          <w:sz w:val="24"/>
+          <w:szCs w:val="24"/>
+        </w:rPr>
+        <w:tab/>
+      </w:r>
+      <w:r>
+        <w:rPr>
+          <w:sz w:val="24"/>
+          <w:szCs w:val="24"/>
+        </w:rPr>
+        <w:tab/>
+      </w:r>
+      <w:r>
+        <w:rPr>
+          <w:b/>
+          <w:bCs/>
+          <w:sz w:val="24"/>
+          <w:szCs w:val="24"/>
+        </w:rPr>
+        <w:t xml:space="preserve">(equation </w:t>
+      </w:r>
+      <w:r>
+        <w:rPr>
+          <w:b/>
+          <w:bCs/>
+          <w:sz w:val="24"/>
+          <w:szCs w:val="24"/>
+        </w:rPr>
+        <w:t>2</w:t>
+      </w:r>
+      <w:r>
+        <w:rPr>
+          <w:b/>
+          <w:bCs/>
+          <w:sz w:val="24"/>
+          <w:szCs w:val="24"/>
+        </w:rPr>
+        <w:t>)</w:t>
+      </w:r>
+    </w:p>
+    <w:p>
+      <w:pPr>
+        <w:rPr>
+          <w:sz w:val="24"/>
+          <w:szCs w:val="24"/>
+        </w:rPr>
+      </w:pPr>
+      <w:r>
+        <w:rPr>
+          <w:sz w:val="24"/>
+          <w:szCs w:val="24"/>
+        </w:rPr>
+        <w:t>However,</w:t>
+      </w:r>
+      <w:r>
+        <w:rPr>
+          <w:sz w:val="24"/>
+          <w:szCs w:val="24"/>
+        </w:rPr>
+        <w:t xml:space="preserve"> to better understand the generative process, consider a simple case – predicting the topic of a </w:t>
+      </w:r>
+      <w:r>
+        <w:rPr>
+          <w:sz w:val="24"/>
+          <w:szCs w:val="24"/>
+        </w:rPr>
+        <w:t xml:space="preserve">token </w:t>
+      </w:r>
+      <w:r>
+        <w:rPr>
+          <w:sz w:val="24"/>
+          <w:szCs w:val="24"/>
+        </w:rPr>
+        <w:t>(x</w:t>
+      </w:r>
+      <w:r>
+        <w:rPr>
+          <w:sz w:val="24"/>
+          <w:szCs w:val="24"/>
+        </w:rPr>
+        <w:t>)</w:t>
+      </w:r>
+      <w:r>
+        <w:rPr>
+          <w:sz w:val="24"/>
+          <w:szCs w:val="24"/>
+        </w:rPr>
+        <w:t>. This</w:t>
+      </w:r>
+      <w:r>
+        <w:rPr>
+          <w:sz w:val="24"/>
+          <w:szCs w:val="24"/>
+        </w:rPr>
+        <w:t xml:space="preserve"> </w:t>
+      </w:r>
+      <w:r>
+        <w:rPr>
+          <w:sz w:val="24"/>
+          <w:szCs w:val="24"/>
+        </w:rPr>
+        <w:t>can be expressed as the joint probability of the word and topic</w:t>
+      </w:r>
+      <w:r>
+        <w:rPr>
+          <w:sz w:val="24"/>
+          <w:szCs w:val="24"/>
+        </w:rPr>
+        <w:t>:</w:t>
+      </w:r>
+    </w:p>
+    <w:p>
+      <w:pPr>
+        <w:rPr>
+          <w:sz w:val="24"/>
+          <w:szCs w:val="24"/>
+        </w:rPr>
+      </w:pPr>
+    </w:p>
+    <w:p>
+      <w:pPr>
+        <w:rPr>
+          <w:sz w:val="24"/>
+          <w:szCs w:val="24"/>
+        </w:rPr>
+      </w:pPr>
+      <w:r>
+        <w:rPr>
+          <w:noProof/>
+        </w:rPr>
+        <w:drawing>
+          <wp:inline distT="0" distB="0" distL="0" distR="0" wp14:anchorId="46586903" wp14:editId="48C17454">
+            <wp:extent cx="2124075" cy="200025"/>
+            <wp:effectExtent l="0" t="0" r="9525" b="9525"/>
+            <wp:docPr id="115" name="Picture 115"/>
+            <wp:cNvGraphicFramePr>
+              <a:graphicFrameLocks xmlns:a="http://schemas.openxmlformats.org/drawingml/2006/main" noChangeAspect="1"/>
+            </wp:cNvGraphicFramePr>
+            <a:graphic xmlns:a="http://schemas.openxmlformats.org/drawingml/2006/main">
+              <a:graphicData uri="http://schemas.openxmlformats.org/drawingml/2006/picture">
+                <pic:pic xmlns:pic="http://schemas.openxmlformats.org/drawingml/2006/picture">
+                  <pic:nvPicPr>
+                    <pic:cNvPr id="1" name=""/>
+                    <pic:cNvPicPr/>
+                  </pic:nvPicPr>
+                  <pic:blipFill>
+                    <a:blip r:embed="rId15"/>
+                    <a:stretch>
+                      <a:fillRect/>
+                    </a:stretch>
+                  </pic:blipFill>
+                  <pic:spPr>
+                    <a:xfrm>
+                      <a:off x="0" y="0"/>
+                      <a:ext cx="2124075" cy="200025"/>
+                    </a:xfrm>
+                    <a:prstGeom prst="rect">
+                      <a:avLst/>
+                    </a:prstGeom>
+                  </pic:spPr>
+                </pic:pic>
+              </a:graphicData>
+            </a:graphic>
+          </wp:inline>
+        </w:drawing>
+      </w:r>
+      <w:r>
+        <w:rPr>
+          <w:noProof/>
+        </w:rPr>
+        <w:drawing>
+          <wp:inline distT="0" distB="0" distL="0" distR="0" wp14:anchorId="5D3AA8CA" wp14:editId="2E6A47AB">
+            <wp:extent cx="2790825" cy="180975"/>
+            <wp:effectExtent l="0" t="0" r="9525" b="9525"/>
+            <wp:docPr id="116" name="Picture 116"/>
             <wp:cNvGraphicFramePr>
               <a:graphicFrameLocks xmlns:a="http://schemas.openxmlformats.org/drawingml/2006/main" noChangeAspect="1"/>
             </wp:cNvGraphicFramePr>
@@ -5883,7 +5105,7 @@
                   <pic:spPr>
                     <a:xfrm>
                       <a:off x="0" y="0"/>
-                      <a:ext cx="1914525" cy="266700"/>
+                      <a:ext cx="2790825" cy="180975"/>
                     </a:xfrm>
                     <a:prstGeom prst="rect">
                       <a:avLst/>
@@ -5904,48 +5126,6 @@
       </w:r>
       <w:r>
         <w:rPr>
-          <w:sz w:val="24"/>
-          <w:szCs w:val="24"/>
-        </w:rPr>
-        <w:tab/>
-      </w:r>
-      <w:r>
-        <w:rPr>
-          <w:sz w:val="24"/>
-          <w:szCs w:val="24"/>
-        </w:rPr>
-        <w:tab/>
-      </w:r>
-      <w:r>
-        <w:rPr>
-          <w:sz w:val="24"/>
-          <w:szCs w:val="24"/>
-        </w:rPr>
-        <w:tab/>
-      </w:r>
-      <w:r>
-        <w:rPr>
-          <w:sz w:val="24"/>
-          <w:szCs w:val="24"/>
-        </w:rPr>
-        <w:tab/>
-      </w:r>
-      <w:r>
-        <w:rPr>
-          <w:sz w:val="24"/>
-          <w:szCs w:val="24"/>
-        </w:rPr>
-        <w:tab/>
-      </w:r>
-      <w:r>
-        <w:rPr>
-          <w:sz w:val="24"/>
-          <w:szCs w:val="24"/>
-        </w:rPr>
-        <w:tab/>
-      </w:r>
-      <w:r>
-        <w:rPr>
           <w:b/>
           <w:bCs/>
           <w:sz w:val="24"/>
@@ -5960,7 +5140,7 @@
           <w:sz w:val="24"/>
           <w:szCs w:val="24"/>
         </w:rPr>
-        <w:t>2</w:t>
+        <w:t>3</w:t>
       </w:r>
       <w:r>
         <w:rPr>
@@ -5975,54 +5155,46 @@
     <w:p>
       <w:pPr>
         <w:rPr>
-          <w:sz w:val="24"/>
-          <w:szCs w:val="24"/>
-        </w:rPr>
-      </w:pPr>
-      <w:r>
-        <w:rPr>
-          <w:sz w:val="24"/>
-          <w:szCs w:val="24"/>
-        </w:rPr>
-        <w:t>However,</w:t>
-      </w:r>
-      <w:r>
-        <w:rPr>
-          <w:sz w:val="24"/>
-          <w:szCs w:val="24"/>
-        </w:rPr>
-        <w:t xml:space="preserve"> to better understand the generative process, consider a simple case – predicting the topic of a </w:t>
-      </w:r>
-      <w:r>
-        <w:rPr>
-          <w:sz w:val="24"/>
-          <w:szCs w:val="24"/>
-        </w:rPr>
-        <w:t xml:space="preserve">token </w:t>
-      </w:r>
-      <w:r>
-        <w:rPr>
-          <w:sz w:val="24"/>
-          <w:szCs w:val="24"/>
-        </w:rPr>
-        <w:t>(x</w:t>
-      </w:r>
-      <w:r>
-        <w:rPr>
-          <w:sz w:val="24"/>
-          <w:szCs w:val="24"/>
-        </w:rPr>
-        <w:t>)</w:t>
-      </w:r>
-      <w:r>
-        <w:rPr>
-          <w:sz w:val="24"/>
-          <w:szCs w:val="24"/>
-        </w:rPr>
-        <w:t>. This</w:t>
-      </w:r>
-      <w:r>
-        <w:rPr>
+          <w:rFonts w:cstheme="minorHAnsi"/>
+          <w:sz w:val="24"/>
+          <w:szCs w:val="24"/>
+        </w:rPr>
+      </w:pPr>
+    </w:p>
+    <w:p>
+      <w:pPr>
+        <w:rPr>
+          <w:sz w:val="24"/>
+          <w:szCs w:val="24"/>
+        </w:rPr>
+      </w:pPr>
+      <w:r>
+        <w:rPr>
+          <w:rFonts w:cstheme="minorHAnsi"/>
+          <w:sz w:val="24"/>
+          <w:szCs w:val="24"/>
+        </w:rPr>
+        <w:t xml:space="preserve">In the above (equation </w:t>
+      </w:r>
+      <w:r>
+        <w:rPr>
+          <w:rFonts w:cstheme="minorHAnsi"/>
+          <w:sz w:val="24"/>
+          <w:szCs w:val="24"/>
+        </w:rPr>
+        <w:t>3</w:t>
+      </w:r>
+      <w:r>
+        <w:rPr>
+          <w:rFonts w:cstheme="minorHAnsi"/>
+          <w:sz w:val="24"/>
+          <w:szCs w:val="24"/>
+        </w:rPr>
+        <w:t>),</w:t>
+      </w:r>
+      <w:r>
+        <w:rPr>
+          <w:rFonts w:cstheme="minorHAnsi"/>
           <w:sz w:val="24"/>
           <w:szCs w:val="24"/>
         </w:rPr>
@@ -6030,10 +5202,164 @@
       </w:r>
       <w:r>
         <w:rPr>
-          <w:sz w:val="24"/>
-          <w:szCs w:val="24"/>
-        </w:rPr>
-        <w:t>can be expressed as the joint probability of the word and topic</w:t>
+          <w:rFonts w:cstheme="minorHAnsi"/>
+        </w:rPr>
+        <w:t>θ</w:t>
+      </w:r>
+      <w:r>
+        <w:rPr>
+          <w:rFonts w:cstheme="minorHAnsi"/>
+        </w:rPr>
+        <w:t xml:space="preserve"> represents the per document topic distribution, and </w:t>
+      </w:r>
+      <w:r>
+        <w:rPr>
+          <w:rFonts w:cstheme="minorHAnsi"/>
+          <w:color w:val="222222"/>
+          <w:shd w:val="clear" w:color="auto" w:fill="FFFFFF"/>
+        </w:rPr>
+        <w:t>β the per corpus topic distribution.</w:t>
+      </w:r>
+      <w:r>
+        <w:rPr>
+          <w:rFonts w:cstheme="minorHAnsi"/>
+        </w:rPr>
+        <w:t xml:space="preserve"> </w:t>
+      </w:r>
+      <w:r>
+        <w:rPr>
+          <w:rFonts w:cstheme="minorHAnsi"/>
+          <w:sz w:val="24"/>
+          <w:szCs w:val="24"/>
+        </w:rPr>
+        <w:t>Furthermore, the</w:t>
+      </w:r>
+      <w:r>
+        <w:rPr>
+          <w:rFonts w:cstheme="minorHAnsi"/>
+          <w:sz w:val="24"/>
+          <w:szCs w:val="24"/>
+        </w:rPr>
+        <w:t xml:space="preserve"> likelihood component </w:t>
+      </w:r>
+      <w:r>
+        <w:rPr>
+          <w:rFonts w:cstheme="minorHAnsi"/>
+          <w:sz w:val="24"/>
+          <w:szCs w:val="24"/>
+        </w:rPr>
+        <w:t>denotes</w:t>
+      </w:r>
+      <w:r>
+        <w:rPr>
+          <w:rFonts w:cstheme="minorHAnsi"/>
+          <w:sz w:val="24"/>
+          <w:szCs w:val="24"/>
+        </w:rPr>
+        <w:t xml:space="preserve"> the distribution of words for a given topic, while the prior signifies the number of topics for a given document.  </w:t>
+      </w:r>
+      <w:r>
+        <w:rPr>
+          <w:rFonts w:cstheme="minorHAnsi"/>
+          <w:sz w:val="24"/>
+          <w:szCs w:val="24"/>
+        </w:rPr>
+        <w:t>Moreover,</w:t>
+      </w:r>
+      <w:r>
+        <w:rPr>
+          <w:rFonts w:cstheme="minorHAnsi"/>
+          <w:sz w:val="24"/>
+          <w:szCs w:val="24"/>
+        </w:rPr>
+        <w:t xml:space="preserve"> </w:t>
+      </w:r>
+      <w:r>
+        <w:rPr>
+          <w:rFonts w:cstheme="minorHAnsi"/>
+          <w:sz w:val="24"/>
+          <w:szCs w:val="24"/>
+        </w:rPr>
+        <w:t>the product of all token probabilities</w:t>
+      </w:r>
+      <w:r>
+        <w:rPr>
+          <w:rFonts w:cstheme="minorHAnsi"/>
+          <w:sz w:val="24"/>
+          <w:szCs w:val="24"/>
+        </w:rPr>
+        <w:t xml:space="preserve"> represents</w:t>
+      </w:r>
+      <w:r>
+        <w:rPr>
+          <w:sz w:val="24"/>
+          <w:szCs w:val="24"/>
+        </w:rPr>
+        <w:t xml:space="preserve"> the probability a given document belongs to a specific topic</w:t>
+      </w:r>
+      <w:r>
+        <w:rPr>
+          <w:rStyle w:val="FootnoteReference"/>
+          <w:sz w:val="24"/>
+          <w:szCs w:val="24"/>
+        </w:rPr>
+        <w:footnoteReference w:id="20"/>
+      </w:r>
+      <w:r>
+        <w:rPr>
+          <w:sz w:val="24"/>
+          <w:szCs w:val="24"/>
+        </w:rPr>
+        <w:t>.</w:t>
+      </w:r>
+      <w:r>
+        <w:rPr>
+          <w:sz w:val="24"/>
+          <w:szCs w:val="24"/>
+        </w:rPr>
+        <w:t xml:space="preserve"> </w:t>
+      </w:r>
+      <w:r>
+        <w:rPr>
+          <w:sz w:val="24"/>
+          <w:szCs w:val="24"/>
+        </w:rPr>
+        <w:t xml:space="preserve"> </w:t>
+      </w:r>
+      <w:r>
+        <w:rPr>
+          <w:sz w:val="24"/>
+          <w:szCs w:val="24"/>
+        </w:rPr>
+        <w:t>LDA can be</w:t>
+      </w:r>
+      <w:r>
+        <w:rPr>
+          <w:sz w:val="24"/>
+          <w:szCs w:val="24"/>
+        </w:rPr>
+        <w:t xml:space="preserve"> </w:t>
+      </w:r>
+      <w:r>
+        <w:rPr>
+          <w:sz w:val="24"/>
+          <w:szCs w:val="24"/>
+        </w:rPr>
+        <w:t xml:space="preserve">generalized and </w:t>
+      </w:r>
+      <w:r>
+        <w:rPr>
+          <w:sz w:val="24"/>
+          <w:szCs w:val="24"/>
+        </w:rPr>
+        <w:t>expressed as a</w:t>
+      </w:r>
+      <w:r>
+        <w:rPr>
+          <w:sz w:val="24"/>
+          <w:szCs w:val="24"/>
+        </w:rPr>
+        <w:t xml:space="preserve"> distribution</w:t>
       </w:r>
       <w:r>
         <w:rPr>
@@ -6063,10 +5389,10 @@
           <w:noProof/>
         </w:rPr>
         <w:drawing>
-          <wp:inline distT="0" distB="0" distL="0" distR="0" wp14:anchorId="46586903" wp14:editId="48C17454">
-            <wp:extent cx="2124075" cy="200025"/>
-            <wp:effectExtent l="0" t="0" r="9525" b="9525"/>
-            <wp:docPr id="115" name="Picture 115"/>
+          <wp:inline distT="0" distB="0" distL="0" distR="0" wp14:anchorId="018AEDF1" wp14:editId="49D6E0BC">
+            <wp:extent cx="2552700" cy="533400"/>
+            <wp:effectExtent l="0" t="0" r="0" b="0"/>
+            <wp:docPr id="127" name="Picture 127"/>
             <wp:cNvGraphicFramePr>
               <a:graphicFrameLocks xmlns:a="http://schemas.openxmlformats.org/drawingml/2006/main" noChangeAspect="1"/>
             </wp:cNvGraphicFramePr>
@@ -6086,7 +5412,7 @@
                   <pic:spPr>
                     <a:xfrm>
                       <a:off x="0" y="0"/>
-                      <a:ext cx="2124075" cy="200025"/>
+                      <a:ext cx="2552700" cy="533400"/>
                     </a:xfrm>
                     <a:prstGeom prst="rect">
                       <a:avLst/>
@@ -6100,13 +5426,357 @@
       </w:r>
       <w:r>
         <w:rPr>
+          <w:sz w:val="24"/>
+          <w:szCs w:val="24"/>
+        </w:rPr>
+        <w:tab/>
+      </w:r>
+      <w:r>
+        <w:rPr>
+          <w:sz w:val="24"/>
+          <w:szCs w:val="24"/>
+        </w:rPr>
+        <w:tab/>
+      </w:r>
+      <w:r>
+        <w:rPr>
+          <w:sz w:val="24"/>
+          <w:szCs w:val="24"/>
+        </w:rPr>
+        <w:tab/>
+      </w:r>
+      <w:r>
+        <w:rPr>
+          <w:sz w:val="24"/>
+          <w:szCs w:val="24"/>
+        </w:rPr>
+        <w:tab/>
+      </w:r>
+      <w:r>
+        <w:rPr>
+          <w:sz w:val="24"/>
+          <w:szCs w:val="24"/>
+        </w:rPr>
+        <w:tab/>
+      </w:r>
+      <w:r>
+        <w:rPr>
+          <w:sz w:val="24"/>
+          <w:szCs w:val="24"/>
+        </w:rPr>
+        <w:tab/>
+      </w:r>
+      <w:r>
+        <w:rPr>
+          <w:b/>
+          <w:bCs/>
+          <w:sz w:val="24"/>
+          <w:szCs w:val="24"/>
+        </w:rPr>
+        <w:t xml:space="preserve">(equation </w:t>
+      </w:r>
+      <w:r>
+        <w:rPr>
+          <w:b/>
+          <w:bCs/>
+          <w:sz w:val="24"/>
+          <w:szCs w:val="24"/>
+        </w:rPr>
+        <w:t>4</w:t>
+      </w:r>
+      <w:r>
+        <w:rPr>
+          <w:b/>
+          <w:bCs/>
+          <w:sz w:val="24"/>
+          <w:szCs w:val="24"/>
+        </w:rPr>
+        <w:t>)</w:t>
+      </w:r>
+    </w:p>
+    <w:p>
+      <w:pPr>
+        <w:rPr>
+          <w:sz w:val="24"/>
+          <w:szCs w:val="24"/>
+        </w:rPr>
+      </w:pPr>
+    </w:p>
+    <w:p>
+      <w:pPr>
+        <w:rPr>
+          <w:sz w:val="24"/>
+          <w:szCs w:val="24"/>
+        </w:rPr>
+      </w:pPr>
+      <w:r>
+        <w:rPr>
+          <w:sz w:val="24"/>
+          <w:szCs w:val="24"/>
+        </w:rPr>
+        <w:t>However,</w:t>
+      </w:r>
+      <w:r>
+        <w:rPr>
+          <w:sz w:val="24"/>
+          <w:szCs w:val="24"/>
+        </w:rPr>
+        <w:t xml:space="preserve"> both </w:t>
+      </w:r>
+      <w:r>
+        <w:t xml:space="preserve">θ and </w:t>
+      </w:r>
+      <w:r>
+        <w:rPr>
+          <w:rFonts w:ascii="Arial" w:hAnsi="Arial" w:cs="Arial"/>
+          <w:color w:val="222222"/>
+          <w:shd w:val="clear" w:color="auto" w:fill="FFFFFF"/>
+        </w:rPr>
+        <w:t>z</w:t>
+      </w:r>
+      <w:r>
+        <w:rPr>
+          <w:rFonts w:ascii="Arial" w:hAnsi="Arial" w:cs="Arial"/>
+          <w:color w:val="222222"/>
+          <w:shd w:val="clear" w:color="auto" w:fill="FFFFFF"/>
+        </w:rPr>
+        <w:t xml:space="preserve"> </w:t>
+      </w:r>
+      <w:r>
+        <w:rPr>
+          <w:rFonts w:cstheme="minorHAnsi"/>
+          <w:color w:val="222222"/>
+          <w:shd w:val="clear" w:color="auto" w:fill="FFFFFF"/>
+        </w:rPr>
+        <w:t xml:space="preserve">are unknown </w:t>
+      </w:r>
+      <w:r>
+        <w:rPr>
+          <w:rFonts w:cstheme="minorHAnsi"/>
+          <w:color w:val="222222"/>
+          <w:shd w:val="clear" w:color="auto" w:fill="FFFFFF"/>
+        </w:rPr>
+        <w:t>hyperparameters</w:t>
+      </w:r>
+      <w:r>
+        <w:rPr>
+          <w:rFonts w:cstheme="minorHAnsi"/>
+          <w:color w:val="222222"/>
+          <w:shd w:val="clear" w:color="auto" w:fill="FFFFFF"/>
+        </w:rPr>
+        <w:t>, so approaches such as maximum likelihood estimation (MLE) cannot be performed directly</w:t>
+      </w:r>
+      <w:r>
+        <w:rPr>
+          <w:rFonts w:cstheme="minorHAnsi"/>
+          <w:color w:val="222222"/>
+          <w:shd w:val="clear" w:color="auto" w:fill="FFFFFF"/>
+        </w:rPr>
+        <w:t>.</w:t>
+      </w:r>
+      <w:r>
+        <w:rPr>
+          <w:rFonts w:cstheme="minorHAnsi"/>
+          <w:color w:val="222222"/>
+          <w:shd w:val="clear" w:color="auto" w:fill="FFFFFF"/>
+        </w:rPr>
+        <w:t xml:space="preserve"> </w:t>
+      </w:r>
+      <w:r>
+        <w:rPr>
+          <w:rFonts w:cstheme="minorHAnsi"/>
+          <w:color w:val="222222"/>
+          <w:shd w:val="clear" w:color="auto" w:fill="FFFFFF"/>
+        </w:rPr>
+        <w:t>Instead</w:t>
+      </w:r>
+      <w:r>
+        <w:rPr>
+          <w:rFonts w:cstheme="minorHAnsi"/>
+          <w:color w:val="222222"/>
+          <w:shd w:val="clear" w:color="auto" w:fill="FFFFFF"/>
+        </w:rPr>
+        <w:t xml:space="preserve">, </w:t>
+      </w:r>
+      <w:r>
+        <w:rPr>
+          <w:rFonts w:cstheme="minorHAnsi"/>
+          <w:color w:val="222222"/>
+          <w:shd w:val="clear" w:color="auto" w:fill="FFFFFF"/>
+        </w:rPr>
+        <w:t xml:space="preserve">the </w:t>
+      </w:r>
+      <w:r>
+        <w:t>Expectation-Maximization (EM)</w:t>
+      </w:r>
+      <w:r>
+        <w:t xml:space="preserve"> </w:t>
+      </w:r>
+      <w:r>
+        <w:rPr>
+          <w:sz w:val="24"/>
+          <w:szCs w:val="24"/>
+        </w:rPr>
+        <w:t>LDA</w:t>
+      </w:r>
+      <w:r>
+        <w:rPr>
+          <w:rStyle w:val="FootnoteReference"/>
+        </w:rPr>
+        <w:footnoteReference w:id="21"/>
+      </w:r>
+      <w:r>
+        <w:rPr>
+          <w:sz w:val="24"/>
+          <w:szCs w:val="24"/>
+        </w:rPr>
+        <w:t xml:space="preserve"> </w:t>
+      </w:r>
+      <w:r>
+        <w:rPr>
+          <w:sz w:val="24"/>
+          <w:szCs w:val="24"/>
+        </w:rPr>
+        <w:t>was</w:t>
+      </w:r>
+      <w:r>
+        <w:rPr>
+          <w:sz w:val="24"/>
+          <w:szCs w:val="24"/>
+        </w:rPr>
+        <w:t xml:space="preserve"> utilized</w:t>
+      </w:r>
+      <w:r>
+        <w:rPr>
+          <w:sz w:val="24"/>
+          <w:szCs w:val="24"/>
+        </w:rPr>
+        <w:t>.</w:t>
+      </w:r>
+      <w:r>
+        <w:rPr>
+          <w:sz w:val="24"/>
+          <w:szCs w:val="24"/>
+        </w:rPr>
+        <w:t xml:space="preserve"> </w:t>
+      </w:r>
+      <w:r>
+        <w:rPr>
+          <w:sz w:val="24"/>
+          <w:szCs w:val="24"/>
+        </w:rPr>
+        <w:t>This process involves iteratively computing latent variables of the posterior distribution</w:t>
+      </w:r>
+      <w:r>
+        <w:rPr>
+          <w:sz w:val="24"/>
+          <w:szCs w:val="24"/>
+        </w:rPr>
+        <w:t xml:space="preserve"> from equation </w:t>
+      </w:r>
+      <w:r>
+        <w:rPr>
+          <w:sz w:val="24"/>
+          <w:szCs w:val="24"/>
+        </w:rPr>
+        <w:t>4</w:t>
+      </w:r>
+      <w:r>
+        <w:rPr>
+          <w:sz w:val="24"/>
+          <w:szCs w:val="24"/>
+        </w:rPr>
+        <w:t>.</w:t>
+      </w:r>
+      <w:r>
+        <w:rPr>
+          <w:sz w:val="24"/>
+          <w:szCs w:val="24"/>
+        </w:rPr>
+        <w:t xml:space="preserve"> </w:t>
+      </w:r>
+      <w:r>
+        <w:rPr>
+          <w:sz w:val="24"/>
+          <w:szCs w:val="24"/>
+        </w:rPr>
+        <w:t>Since</w:t>
+      </w:r>
+      <w:r>
+        <w:rPr>
+          <w:sz w:val="24"/>
+          <w:szCs w:val="24"/>
+        </w:rPr>
+        <w:t xml:space="preserve"> derivation of the posterior cannot be computed </w:t>
+      </w:r>
+      <w:r>
+        <w:rPr>
+          <w:sz w:val="24"/>
+          <w:szCs w:val="24"/>
+        </w:rPr>
+        <w:t>easily</w:t>
+      </w:r>
+      <w:r>
+        <w:rPr>
+          <w:sz w:val="24"/>
+          <w:szCs w:val="24"/>
+        </w:rPr>
+        <w:t xml:space="preserve">, </w:t>
+      </w:r>
+      <w:r>
+        <w:rPr>
+          <w:sz w:val="24"/>
+          <w:szCs w:val="24"/>
+        </w:rPr>
+        <w:t>an alternative</w:t>
+      </w:r>
+      <w:r>
+        <w:rPr>
+          <w:sz w:val="24"/>
+          <w:szCs w:val="24"/>
+        </w:rPr>
+        <w:t xml:space="preserve"> posterior </w:t>
+      </w:r>
+      <w:r>
+        <w:rPr>
+          <w:sz w:val="24"/>
+          <w:szCs w:val="24"/>
+        </w:rPr>
+        <w:t>is used in place</w:t>
+      </w:r>
+      <w:r>
+        <w:rPr>
+          <w:sz w:val="24"/>
+          <w:szCs w:val="24"/>
+        </w:rPr>
+        <w:t>:</w:t>
+      </w:r>
+    </w:p>
+    <w:p>
+      <w:pPr>
+        <w:rPr>
+          <w:sz w:val="24"/>
+          <w:szCs w:val="24"/>
+        </w:rPr>
+      </w:pPr>
+    </w:p>
+    <w:p>
+      <w:pPr>
+        <w:rPr>
+          <w:sz w:val="24"/>
+          <w:szCs w:val="24"/>
+        </w:rPr>
+      </w:pPr>
+      <w:r>
+        <w:rPr>
           <w:noProof/>
         </w:rPr>
+        <w:lastRenderedPageBreak/>
         <w:drawing>
-          <wp:inline distT="0" distB="0" distL="0" distR="0" wp14:anchorId="5D3AA8CA" wp14:editId="2E6A47AB">
-            <wp:extent cx="2790825" cy="180975"/>
+          <wp:inline distT="0" distB="0" distL="0" distR="0" wp14:anchorId="3184CFF3" wp14:editId="4F2A7039">
+            <wp:extent cx="2581275" cy="676275"/>
             <wp:effectExtent l="0" t="0" r="9525" b="9525"/>
-            <wp:docPr id="116" name="Picture 116"/>
+            <wp:docPr id="128" name="Picture 128"/>
             <wp:cNvGraphicFramePr>
               <a:graphicFrameLocks xmlns:a="http://schemas.openxmlformats.org/drawingml/2006/main" noChangeAspect="1"/>
             </wp:cNvGraphicFramePr>
@@ -6126,697 +5796,6 @@
                   <pic:spPr>
                     <a:xfrm>
                       <a:off x="0" y="0"/>
-                      <a:ext cx="2790825" cy="180975"/>
-                    </a:xfrm>
-                    <a:prstGeom prst="rect">
-                      <a:avLst/>
-                    </a:prstGeom>
-                  </pic:spPr>
-                </pic:pic>
-              </a:graphicData>
-            </a:graphic>
-          </wp:inline>
-        </w:drawing>
-      </w:r>
-      <w:r>
-        <w:rPr>
-          <w:sz w:val="24"/>
-          <w:szCs w:val="24"/>
-        </w:rPr>
-        <w:tab/>
-      </w:r>
-      <w:r>
-        <w:rPr>
-          <w:b/>
-          <w:bCs/>
-          <w:sz w:val="24"/>
-          <w:szCs w:val="24"/>
-        </w:rPr>
-        <w:t xml:space="preserve">(equation </w:t>
-      </w:r>
-      <w:r>
-        <w:rPr>
-          <w:b/>
-          <w:bCs/>
-          <w:sz w:val="24"/>
-          <w:szCs w:val="24"/>
-        </w:rPr>
-        <w:t>3</w:t>
-      </w:r>
-      <w:r>
-        <w:rPr>
-          <w:b/>
-          <w:bCs/>
-          <w:sz w:val="24"/>
-          <w:szCs w:val="24"/>
-        </w:rPr>
-        <w:t>)</w:t>
-      </w:r>
-    </w:p>
-    <w:p>
-      <w:pPr>
-        <w:rPr>
-          <w:rFonts w:cstheme="minorHAnsi"/>
-          <w:sz w:val="24"/>
-          <w:szCs w:val="24"/>
-        </w:rPr>
-      </w:pPr>
-    </w:p>
-    <w:p>
-      <w:pPr>
-        <w:rPr>
-          <w:sz w:val="24"/>
-          <w:szCs w:val="24"/>
-        </w:rPr>
-      </w:pPr>
-      <w:r>
-        <w:rPr>
-          <w:rFonts w:cstheme="minorHAnsi"/>
-          <w:sz w:val="24"/>
-          <w:szCs w:val="24"/>
-        </w:rPr>
-        <w:t xml:space="preserve">In the above (equation </w:t>
-      </w:r>
-      <w:r>
-        <w:rPr>
-          <w:rFonts w:cstheme="minorHAnsi"/>
-          <w:sz w:val="24"/>
-          <w:szCs w:val="24"/>
-        </w:rPr>
-        <w:t>3</w:t>
-      </w:r>
-      <w:r>
-        <w:rPr>
-          <w:rFonts w:cstheme="minorHAnsi"/>
-          <w:sz w:val="24"/>
-          <w:szCs w:val="24"/>
-        </w:rPr>
-        <w:t>),</w:t>
-      </w:r>
-      <w:r>
-        <w:rPr>
-          <w:rFonts w:cstheme="minorHAnsi"/>
-          <w:sz w:val="24"/>
-          <w:szCs w:val="24"/>
-        </w:rPr>
-        <w:t xml:space="preserve"> </w:t>
-      </w:r>
-      <w:r>
-        <w:rPr>
-          <w:rFonts w:cstheme="minorHAnsi"/>
-        </w:rPr>
-        <w:t>θ</w:t>
-      </w:r>
-      <w:r>
-        <w:rPr>
-          <w:rFonts w:cstheme="minorHAnsi"/>
-        </w:rPr>
-        <w:t xml:space="preserve"> represents the per document topic distribution, and </w:t>
-      </w:r>
-      <w:r>
-        <w:rPr>
-          <w:rFonts w:cstheme="minorHAnsi"/>
-          <w:color w:val="222222"/>
-          <w:shd w:val="clear" w:color="auto" w:fill="FFFFFF"/>
-        </w:rPr>
-        <w:t>β the per corpus topic distribution.</w:t>
-      </w:r>
-      <w:r>
-        <w:rPr>
-          <w:rFonts w:cstheme="minorHAnsi"/>
-        </w:rPr>
-        <w:t xml:space="preserve"> </w:t>
-      </w:r>
-      <w:r>
-        <w:rPr>
-          <w:rFonts w:cstheme="minorHAnsi"/>
-          <w:sz w:val="24"/>
-          <w:szCs w:val="24"/>
-        </w:rPr>
-        <w:t>Furthermore, the</w:t>
-      </w:r>
-      <w:r>
-        <w:rPr>
-          <w:rFonts w:cstheme="minorHAnsi"/>
-          <w:sz w:val="24"/>
-          <w:szCs w:val="24"/>
-        </w:rPr>
-        <w:t xml:space="preserve"> likelihood component </w:t>
-      </w:r>
-      <w:r>
-        <w:rPr>
-          <w:rFonts w:cstheme="minorHAnsi"/>
-          <w:sz w:val="24"/>
-          <w:szCs w:val="24"/>
-        </w:rPr>
-        <w:t>denotes</w:t>
-      </w:r>
-      <w:r>
-        <w:rPr>
-          <w:rFonts w:cstheme="minorHAnsi"/>
-          <w:sz w:val="24"/>
-          <w:szCs w:val="24"/>
-        </w:rPr>
-        <w:t xml:space="preserve"> the distribution of words for a given topic, while the prior signifies the number of topics for a given document.  </w:t>
-      </w:r>
-      <w:r>
-        <w:rPr>
-          <w:rFonts w:cstheme="minorHAnsi"/>
-          <w:sz w:val="24"/>
-          <w:szCs w:val="24"/>
-        </w:rPr>
-        <w:t>Moreover,</w:t>
-      </w:r>
-      <w:r>
-        <w:rPr>
-          <w:rFonts w:cstheme="minorHAnsi"/>
-          <w:sz w:val="24"/>
-          <w:szCs w:val="24"/>
-        </w:rPr>
-        <w:t xml:space="preserve"> </w:t>
-      </w:r>
-      <w:r>
-        <w:rPr>
-          <w:rFonts w:cstheme="minorHAnsi"/>
-          <w:sz w:val="24"/>
-          <w:szCs w:val="24"/>
-        </w:rPr>
-        <w:t>the product of all token probabilities</w:t>
-      </w:r>
-      <w:r>
-        <w:rPr>
-          <w:rFonts w:cstheme="minorHAnsi"/>
-          <w:sz w:val="24"/>
-          <w:szCs w:val="24"/>
-        </w:rPr>
-        <w:t xml:space="preserve"> represents</w:t>
-      </w:r>
-      <w:r>
-        <w:rPr>
-          <w:sz w:val="24"/>
-          <w:szCs w:val="24"/>
-        </w:rPr>
-        <w:t xml:space="preserve"> the probability a given document belongs to a specific topic</w:t>
-      </w:r>
-      <w:r>
-        <w:rPr>
-          <w:rStyle w:val="FootnoteReference"/>
-          <w:sz w:val="24"/>
-          <w:szCs w:val="24"/>
-        </w:rPr>
-        <w:footnoteReference w:id="20"/>
-      </w:r>
-      <w:r>
-        <w:rPr>
-          <w:sz w:val="24"/>
-          <w:szCs w:val="24"/>
-        </w:rPr>
-        <w:t>.</w:t>
-      </w:r>
-      <w:r>
-        <w:rPr>
-          <w:sz w:val="24"/>
-          <w:szCs w:val="24"/>
-        </w:rPr>
-        <w:t xml:space="preserve"> </w:t>
-      </w:r>
-      <w:r>
-        <w:rPr>
-          <w:sz w:val="24"/>
-          <w:szCs w:val="24"/>
-        </w:rPr>
-        <w:t xml:space="preserve"> </w:t>
-      </w:r>
-      <w:r>
-        <w:rPr>
-          <w:sz w:val="24"/>
-          <w:szCs w:val="24"/>
-        </w:rPr>
-        <w:t>LDA can be</w:t>
-      </w:r>
-      <w:r>
-        <w:rPr>
-          <w:sz w:val="24"/>
-          <w:szCs w:val="24"/>
-        </w:rPr>
-        <w:t xml:space="preserve"> </w:t>
-      </w:r>
-      <w:r>
-        <w:rPr>
-          <w:sz w:val="24"/>
-          <w:szCs w:val="24"/>
-        </w:rPr>
-        <w:t xml:space="preserve">generalized and </w:t>
-      </w:r>
-      <w:r>
-        <w:rPr>
-          <w:sz w:val="24"/>
-          <w:szCs w:val="24"/>
-        </w:rPr>
-        <w:t>expressed as a</w:t>
-      </w:r>
-      <w:r>
-        <w:rPr>
-          <w:sz w:val="24"/>
-          <w:szCs w:val="24"/>
-        </w:rPr>
-        <w:t xml:space="preserve"> distribution</w:t>
-      </w:r>
-      <w:r>
-        <w:rPr>
-          <w:sz w:val="24"/>
-          <w:szCs w:val="24"/>
-        </w:rPr>
-        <w:t>:</w:t>
-      </w:r>
-    </w:p>
-    <w:p>
-      <w:pPr>
-        <w:rPr>
-          <w:sz w:val="24"/>
-          <w:szCs w:val="24"/>
-        </w:rPr>
-      </w:pPr>
-    </w:p>
-    <w:p>
-      <w:pPr>
-        <w:rPr>
-          <w:sz w:val="24"/>
-          <w:szCs w:val="24"/>
-        </w:rPr>
-      </w:pPr>
-      <w:r>
-        <w:rPr>
-          <w:noProof/>
-        </w:rPr>
-        <w:drawing>
-          <wp:inline distT="0" distB="0" distL="0" distR="0" wp14:anchorId="018AEDF1" wp14:editId="49D6E0BC">
-            <wp:extent cx="2552700" cy="533400"/>
-            <wp:effectExtent l="0" t="0" r="0" b="0"/>
-            <wp:docPr id="127" name="Picture 127"/>
-            <wp:cNvGraphicFramePr>
-              <a:graphicFrameLocks xmlns:a="http://schemas.openxmlformats.org/drawingml/2006/main" noChangeAspect="1"/>
-            </wp:cNvGraphicFramePr>
-            <a:graphic xmlns:a="http://schemas.openxmlformats.org/drawingml/2006/main">
-              <a:graphicData uri="http://schemas.openxmlformats.org/drawingml/2006/picture">
-                <pic:pic xmlns:pic="http://schemas.openxmlformats.org/drawingml/2006/picture">
-                  <pic:nvPicPr>
-                    <pic:cNvPr id="1" name=""/>
-                    <pic:cNvPicPr/>
-                  </pic:nvPicPr>
-                  <pic:blipFill>
-                    <a:blip r:embed="rId19"/>
-                    <a:stretch>
-                      <a:fillRect/>
-                    </a:stretch>
-                  </pic:blipFill>
-                  <pic:spPr>
-                    <a:xfrm>
-                      <a:off x="0" y="0"/>
-                      <a:ext cx="2552700" cy="533400"/>
-                    </a:xfrm>
-                    <a:prstGeom prst="rect">
-                      <a:avLst/>
-                    </a:prstGeom>
-                  </pic:spPr>
-                </pic:pic>
-              </a:graphicData>
-            </a:graphic>
-          </wp:inline>
-        </w:drawing>
-      </w:r>
-      <w:r>
-        <w:rPr>
-          <w:sz w:val="24"/>
-          <w:szCs w:val="24"/>
-        </w:rPr>
-        <w:tab/>
-      </w:r>
-      <w:r>
-        <w:rPr>
-          <w:sz w:val="24"/>
-          <w:szCs w:val="24"/>
-        </w:rPr>
-        <w:tab/>
-      </w:r>
-      <w:r>
-        <w:rPr>
-          <w:sz w:val="24"/>
-          <w:szCs w:val="24"/>
-        </w:rPr>
-        <w:tab/>
-      </w:r>
-      <w:r>
-        <w:rPr>
-          <w:sz w:val="24"/>
-          <w:szCs w:val="24"/>
-        </w:rPr>
-        <w:tab/>
-      </w:r>
-      <w:r>
-        <w:rPr>
-          <w:sz w:val="24"/>
-          <w:szCs w:val="24"/>
-        </w:rPr>
-        <w:tab/>
-      </w:r>
-      <w:r>
-        <w:rPr>
-          <w:sz w:val="24"/>
-          <w:szCs w:val="24"/>
-        </w:rPr>
-        <w:tab/>
-      </w:r>
-      <w:r>
-        <w:rPr>
-          <w:b/>
-          <w:bCs/>
-          <w:sz w:val="24"/>
-          <w:szCs w:val="24"/>
-        </w:rPr>
-        <w:t xml:space="preserve">(equation </w:t>
-      </w:r>
-      <w:r>
-        <w:rPr>
-          <w:b/>
-          <w:bCs/>
-          <w:sz w:val="24"/>
-          <w:szCs w:val="24"/>
-        </w:rPr>
-        <w:t>4</w:t>
-      </w:r>
-      <w:r>
-        <w:rPr>
-          <w:b/>
-          <w:bCs/>
-          <w:sz w:val="24"/>
-          <w:szCs w:val="24"/>
-        </w:rPr>
-        <w:t>)</w:t>
-      </w:r>
-    </w:p>
-    <w:p>
-      <w:pPr>
-        <w:rPr>
-          <w:sz w:val="24"/>
-          <w:szCs w:val="24"/>
-        </w:rPr>
-      </w:pPr>
-    </w:p>
-    <w:p>
-      <w:pPr>
-        <w:rPr>
-          <w:sz w:val="24"/>
-          <w:szCs w:val="24"/>
-        </w:rPr>
-      </w:pPr>
-      <w:r>
-        <w:rPr>
-          <w:sz w:val="24"/>
-          <w:szCs w:val="24"/>
-        </w:rPr>
-        <w:t>However,</w:t>
-      </w:r>
-      <w:r>
-        <w:rPr>
-          <w:sz w:val="24"/>
-          <w:szCs w:val="24"/>
-        </w:rPr>
-        <w:t xml:space="preserve"> both </w:t>
-      </w:r>
-      <w:r>
-        <w:t xml:space="preserve">θ and </w:t>
-      </w:r>
-      <w:r>
-        <w:rPr>
-          <w:rFonts w:ascii="Arial" w:hAnsi="Arial" w:cs="Arial"/>
-          <w:color w:val="222222"/>
-          <w:shd w:val="clear" w:color="auto" w:fill="FFFFFF"/>
-        </w:rPr>
-        <w:t>z</w:t>
-      </w:r>
-      <w:r>
-        <w:rPr>
-          <w:rFonts w:ascii="Arial" w:hAnsi="Arial" w:cs="Arial"/>
-          <w:color w:val="222222"/>
-          <w:shd w:val="clear" w:color="auto" w:fill="FFFFFF"/>
-        </w:rPr>
-        <w:t xml:space="preserve"> </w:t>
-      </w:r>
-      <w:r>
-        <w:rPr>
-          <w:rFonts w:cstheme="minorHAnsi"/>
-          <w:color w:val="222222"/>
-          <w:shd w:val="clear" w:color="auto" w:fill="FFFFFF"/>
-        </w:rPr>
-        <w:t xml:space="preserve">are unknown </w:t>
-      </w:r>
-      <w:r>
-        <w:rPr>
-          <w:rFonts w:cstheme="minorHAnsi"/>
-          <w:color w:val="222222"/>
-          <w:shd w:val="clear" w:color="auto" w:fill="FFFFFF"/>
-        </w:rPr>
-        <w:t>hyperparameters</w:t>
-      </w:r>
-      <w:r>
-        <w:rPr>
-          <w:rFonts w:cstheme="minorHAnsi"/>
-          <w:color w:val="222222"/>
-          <w:shd w:val="clear" w:color="auto" w:fill="FFFFFF"/>
-        </w:rPr>
-        <w:t>, so approaches such as maximum likelihood estimation (MLE) cannot be performed directly</w:t>
-      </w:r>
-      <w:r>
-        <w:rPr>
-          <w:rFonts w:cstheme="minorHAnsi"/>
-          <w:color w:val="222222"/>
-          <w:shd w:val="clear" w:color="auto" w:fill="FFFFFF"/>
-        </w:rPr>
-        <w:t>.</w:t>
-      </w:r>
-      <w:r>
-        <w:rPr>
-          <w:rFonts w:cstheme="minorHAnsi"/>
-          <w:color w:val="222222"/>
-          <w:shd w:val="clear" w:color="auto" w:fill="FFFFFF"/>
-        </w:rPr>
-        <w:t xml:space="preserve"> </w:t>
-      </w:r>
-      <w:r>
-        <w:rPr>
-          <w:rFonts w:cstheme="minorHAnsi"/>
-          <w:color w:val="222222"/>
-          <w:shd w:val="clear" w:color="auto" w:fill="FFFFFF"/>
-        </w:rPr>
-        <w:t>Instead</w:t>
-      </w:r>
-      <w:r>
-        <w:rPr>
-          <w:rFonts w:cstheme="minorHAnsi"/>
-          <w:color w:val="222222"/>
-          <w:shd w:val="clear" w:color="auto" w:fill="FFFFFF"/>
-        </w:rPr>
-        <w:t xml:space="preserve">, </w:t>
-      </w:r>
-      <w:r>
-        <w:rPr>
-          <w:rFonts w:cstheme="minorHAnsi"/>
-          <w:color w:val="222222"/>
-          <w:shd w:val="clear" w:color="auto" w:fill="FFFFFF"/>
-        </w:rPr>
-        <w:t xml:space="preserve">the </w:t>
-      </w:r>
-      <w:r>
-        <w:t>Expectation-Maximization (EM)</w:t>
-      </w:r>
-      <w:r>
-        <w:t xml:space="preserve"> </w:t>
-      </w:r>
-      <w:r>
-        <w:rPr>
-          <w:sz w:val="24"/>
-          <w:szCs w:val="24"/>
-        </w:rPr>
-        <w:t>LDA</w:t>
-      </w:r>
-      <w:r>
-        <w:rPr>
-          <w:rStyle w:val="FootnoteReference"/>
-        </w:rPr>
-        <w:footnoteReference w:id="21"/>
-      </w:r>
-      <w:r>
-        <w:rPr>
-          <w:sz w:val="24"/>
-          <w:szCs w:val="24"/>
-        </w:rPr>
-        <w:t xml:space="preserve"> </w:t>
-      </w:r>
-      <w:r>
-        <w:rPr>
-          <w:sz w:val="24"/>
-          <w:szCs w:val="24"/>
-        </w:rPr>
-        <w:t>was</w:t>
-      </w:r>
-      <w:r>
-        <w:rPr>
-          <w:sz w:val="24"/>
-          <w:szCs w:val="24"/>
-        </w:rPr>
-        <w:t xml:space="preserve"> utilized</w:t>
-      </w:r>
-      <w:r>
-        <w:rPr>
-          <w:sz w:val="24"/>
-          <w:szCs w:val="24"/>
-        </w:rPr>
-        <w:t>.</w:t>
-      </w:r>
-      <w:r>
-        <w:rPr>
-          <w:sz w:val="24"/>
-          <w:szCs w:val="24"/>
-        </w:rPr>
-        <w:t xml:space="preserve"> </w:t>
-      </w:r>
-      <w:r>
-        <w:rPr>
-          <w:sz w:val="24"/>
-          <w:szCs w:val="24"/>
-        </w:rPr>
-        <w:t>This process involves iteratively computing latent variables of the posterior distribution</w:t>
-      </w:r>
-      <w:r>
-        <w:rPr>
-          <w:sz w:val="24"/>
-          <w:szCs w:val="24"/>
-        </w:rPr>
-        <w:t xml:space="preserve"> from equation </w:t>
-      </w:r>
-      <w:r>
-        <w:rPr>
-          <w:sz w:val="24"/>
-          <w:szCs w:val="24"/>
-        </w:rPr>
-        <w:t>4</w:t>
-      </w:r>
-      <w:r>
-        <w:rPr>
-          <w:sz w:val="24"/>
-          <w:szCs w:val="24"/>
-        </w:rPr>
-        <w:t>.</w:t>
-      </w:r>
-      <w:r>
-        <w:rPr>
-          <w:sz w:val="24"/>
-          <w:szCs w:val="24"/>
-        </w:rPr>
-        <w:t xml:space="preserve"> </w:t>
-      </w:r>
-      <w:r>
-        <w:rPr>
-          <w:sz w:val="24"/>
-          <w:szCs w:val="24"/>
-        </w:rPr>
-        <w:t>Since</w:t>
-      </w:r>
-      <w:r>
-        <w:rPr>
-          <w:sz w:val="24"/>
-          <w:szCs w:val="24"/>
-        </w:rPr>
-        <w:t xml:space="preserve"> derivation of the posterior cannot be computed </w:t>
-      </w:r>
-      <w:r>
-        <w:rPr>
-          <w:sz w:val="24"/>
-          <w:szCs w:val="24"/>
-        </w:rPr>
-        <w:t>easily</w:t>
-      </w:r>
-      <w:r>
-        <w:rPr>
-          <w:sz w:val="24"/>
-          <w:szCs w:val="24"/>
-        </w:rPr>
-        <w:t xml:space="preserve">, </w:t>
-      </w:r>
-      <w:r>
-        <w:rPr>
-          <w:sz w:val="24"/>
-          <w:szCs w:val="24"/>
-        </w:rPr>
-        <w:t>an alternative</w:t>
-      </w:r>
-      <w:r>
-        <w:rPr>
-          <w:sz w:val="24"/>
-          <w:szCs w:val="24"/>
-        </w:rPr>
-        <w:t xml:space="preserve"> posterior </w:t>
-      </w:r>
-      <w:r>
-        <w:rPr>
-          <w:sz w:val="24"/>
-          <w:szCs w:val="24"/>
-        </w:rPr>
-        <w:t>is used in place</w:t>
-      </w:r>
-      <w:r>
-        <w:rPr>
-          <w:sz w:val="24"/>
-          <w:szCs w:val="24"/>
-        </w:rPr>
-        <w:t>:</w:t>
-      </w:r>
-    </w:p>
-    <w:p>
-      <w:pPr>
-        <w:rPr>
-          <w:sz w:val="24"/>
-          <w:szCs w:val="24"/>
-        </w:rPr>
-      </w:pPr>
-    </w:p>
-    <w:p>
-      <w:pPr>
-        <w:rPr>
-          <w:sz w:val="24"/>
-          <w:szCs w:val="24"/>
-        </w:rPr>
-      </w:pPr>
-      <w:r>
-        <w:rPr>
-          <w:noProof/>
-        </w:rPr>
-        <w:lastRenderedPageBreak/>
-        <w:drawing>
-          <wp:inline distT="0" distB="0" distL="0" distR="0" wp14:anchorId="3184CFF3" wp14:editId="4F2A7039">
-            <wp:extent cx="2581275" cy="676275"/>
-            <wp:effectExtent l="0" t="0" r="9525" b="9525"/>
-            <wp:docPr id="128" name="Picture 128"/>
-            <wp:cNvGraphicFramePr>
-              <a:graphicFrameLocks xmlns:a="http://schemas.openxmlformats.org/drawingml/2006/main" noChangeAspect="1"/>
-            </wp:cNvGraphicFramePr>
-            <a:graphic xmlns:a="http://schemas.openxmlformats.org/drawingml/2006/main">
-              <a:graphicData uri="http://schemas.openxmlformats.org/drawingml/2006/picture">
-                <pic:pic xmlns:pic="http://schemas.openxmlformats.org/drawingml/2006/picture">
-                  <pic:nvPicPr>
-                    <pic:cNvPr id="1" name=""/>
-                    <pic:cNvPicPr/>
-                  </pic:nvPicPr>
-                  <pic:blipFill>
-                    <a:blip r:embed="rId20"/>
-                    <a:stretch>
-                      <a:fillRect/>
-                    </a:stretch>
-                  </pic:blipFill>
-                  <pic:spPr>
-                    <a:xfrm>
-                      <a:off x="0" y="0"/>
                       <a:ext cx="2581275" cy="676275"/>
                     </a:xfrm>
                     <a:prstGeom prst="rect">
@@ -6976,22 +5955,14 @@
       <w:pPr>
         <w:pStyle w:val="Heading3"/>
       </w:pPr>
-      <w:bookmarkStart w:id="11" w:name="_Toc13386822"/>
+      <w:bookmarkStart w:id="9" w:name="_Toc13386822"/>
       <w:r>
         <w:t xml:space="preserve">Selected </w:t>
       </w:r>
       <w:r>
         <w:t>Topics</w:t>
       </w:r>
-      <w:bookmarkEnd w:id="11"/>
-    </w:p>
-    <w:p>
-      <w:pPr>
-        <w:rPr>
-          <w:sz w:val="24"/>
-          <w:szCs w:val="24"/>
-        </w:rPr>
-      </w:pPr>
+      <w:bookmarkEnd w:id="9"/>
     </w:p>
     <w:p>
       <w:pPr>
@@ -7452,7 +6423,7 @@
                           </pic:cNvPicPr>
                         </pic:nvPicPr>
                         <pic:blipFill>
-                          <a:blip r:embed="rId21" cstate="print">
+                          <a:blip r:embed="rId19" cstate="print">
                             <a:extLst>
                               <a:ext uri="{28A0092B-C50C-407E-A947-70E740481C1C}">
                                 <a14:useLocalDpi xmlns:a14="http://schemas.microsoft.com/office/drawing/2010/main" val="0"/>
@@ -7516,7 +6487,7 @@
                           </pic:cNvPicPr>
                         </pic:nvPicPr>
                         <pic:blipFill>
-                          <a:blip r:embed="rId22" cstate="print">
+                          <a:blip r:embed="rId20" cstate="print">
                             <a:extLst>
                               <a:ext uri="{28A0092B-C50C-407E-A947-70E740481C1C}">
                                 <a14:useLocalDpi xmlns:a14="http://schemas.microsoft.com/office/drawing/2010/main" val="0"/>
@@ -7676,7 +6647,7 @@
                           </pic:cNvPicPr>
                         </pic:nvPicPr>
                         <pic:blipFill>
-                          <a:blip r:embed="rId23" cstate="print">
+                          <a:blip r:embed="rId21" cstate="print">
                             <a:extLst>
                               <a:ext uri="{28A0092B-C50C-407E-A947-70E740481C1C}">
                                 <a14:useLocalDpi xmlns:a14="http://schemas.microsoft.com/office/drawing/2010/main" val="0"/>
@@ -7740,7 +6711,7 @@
                           </pic:cNvPicPr>
                         </pic:nvPicPr>
                         <pic:blipFill>
-                          <a:blip r:embed="rId24" cstate="print">
+                          <a:blip r:embed="rId22" cstate="print">
                             <a:extLst>
                               <a:ext uri="{28A0092B-C50C-407E-A947-70E740481C1C}">
                                 <a14:useLocalDpi xmlns:a14="http://schemas.microsoft.com/office/drawing/2010/main" val="0"/>
@@ -7867,7 +6838,7 @@
                           </pic:cNvPicPr>
                         </pic:nvPicPr>
                         <pic:blipFill>
-                          <a:blip r:embed="rId25" cstate="print">
+                          <a:blip r:embed="rId23" cstate="print">
                             <a:extLst>
                               <a:ext uri="{28A0092B-C50C-407E-A947-70E740481C1C}">
                                 <a14:useLocalDpi xmlns:a14="http://schemas.microsoft.com/office/drawing/2010/main" val="0"/>
@@ -7930,7 +6901,7 @@
                           </pic:cNvPicPr>
                         </pic:nvPicPr>
                         <pic:blipFill>
-                          <a:blip r:embed="rId26" cstate="print">
+                          <a:blip r:embed="rId24" cstate="print">
                             <a:extLst>
                               <a:ext uri="{28A0092B-C50C-407E-A947-70E740481C1C}">
                                 <a14:useLocalDpi xmlns:a14="http://schemas.microsoft.com/office/drawing/2010/main" val="0"/>
@@ -8081,7 +7052,7 @@
                           </pic:cNvPicPr>
                         </pic:nvPicPr>
                         <pic:blipFill>
-                          <a:blip r:embed="rId27" cstate="print">
+                          <a:blip r:embed="rId25" cstate="print">
                             <a:extLst>
                               <a:ext uri="{28A0092B-C50C-407E-A947-70E740481C1C}">
                                 <a14:useLocalDpi xmlns:a14="http://schemas.microsoft.com/office/drawing/2010/main" val="0"/>
@@ -8144,7 +7115,7 @@
                           </pic:cNvPicPr>
                         </pic:nvPicPr>
                         <pic:blipFill>
-                          <a:blip r:embed="rId28" cstate="print">
+                          <a:blip r:embed="rId26" cstate="print">
                             <a:extLst>
                               <a:ext uri="{28A0092B-C50C-407E-A947-70E740481C1C}">
                                 <a14:useLocalDpi xmlns:a14="http://schemas.microsoft.com/office/drawing/2010/main" val="0"/>
@@ -8311,7 +7282,7 @@
                           </pic:cNvPicPr>
                         </pic:nvPicPr>
                         <pic:blipFill>
-                          <a:blip r:embed="rId29" cstate="print">
+                          <a:blip r:embed="rId27" cstate="print">
                             <a:extLst>
                               <a:ext uri="{28A0092B-C50C-407E-A947-70E740481C1C}">
                                 <a14:useLocalDpi xmlns:a14="http://schemas.microsoft.com/office/drawing/2010/main" val="0"/>
@@ -8374,7 +7345,7 @@
                           </pic:cNvPicPr>
                         </pic:nvPicPr>
                         <pic:blipFill>
-                          <a:blip r:embed="rId30" cstate="print">
+                          <a:blip r:embed="rId28" cstate="print">
                             <a:extLst>
                               <a:ext uri="{28A0092B-C50C-407E-A947-70E740481C1C}">
                                 <a14:useLocalDpi xmlns:a14="http://schemas.microsoft.com/office/drawing/2010/main" val="0"/>
@@ -8503,11 +7474,11 @@
       <w:pPr>
         <w:pStyle w:val="Heading2"/>
       </w:pPr>
-      <w:bookmarkStart w:id="12" w:name="_Toc13386823"/>
+      <w:bookmarkStart w:id="10" w:name="_Toc13386823"/>
       <w:r>
         <w:t>Sentiment Analysis</w:t>
       </w:r>
-      <w:bookmarkEnd w:id="12"/>
+      <w:bookmarkEnd w:id="10"/>
     </w:p>
     <w:p>
       <w:pPr>
@@ -8978,7 +7949,7 @@
                           </pic:cNvPicPr>
                         </pic:nvPicPr>
                         <pic:blipFill>
-                          <a:blip r:embed="rId31">
+                          <a:blip r:embed="rId29">
                             <a:extLst>
                               <a:ext uri="{28A0092B-C50C-407E-A947-70E740481C1C}">
                                 <a14:useLocalDpi xmlns:a14="http://schemas.microsoft.com/office/drawing/2010/main" val="0"/>
@@ -9041,7 +8012,7 @@
                           </pic:cNvPicPr>
                         </pic:nvPicPr>
                         <pic:blipFill>
-                          <a:blip r:embed="rId32">
+                          <a:blip r:embed="rId30">
                             <a:extLst>
                               <a:ext uri="{28A0092B-C50C-407E-A947-70E740481C1C}">
                                 <a14:useLocalDpi xmlns:a14="http://schemas.microsoft.com/office/drawing/2010/main" val="0"/>
@@ -9219,7 +8190,7 @@
                           </pic:cNvPicPr>
                         </pic:nvPicPr>
                         <pic:blipFill>
-                          <a:blip r:embed="rId33">
+                          <a:blip r:embed="rId31">
                             <a:extLst>
                               <a:ext uri="{28A0092B-C50C-407E-A947-70E740481C1C}">
                                 <a14:useLocalDpi xmlns:a14="http://schemas.microsoft.com/office/drawing/2010/main" val="0"/>
@@ -9283,7 +8254,7 @@
                           </pic:cNvPicPr>
                         </pic:nvPicPr>
                         <pic:blipFill>
-                          <a:blip r:embed="rId34">
+                          <a:blip r:embed="rId32">
                             <a:extLst>
                               <a:ext uri="{28A0092B-C50C-407E-A947-70E740481C1C}">
                                 <a14:useLocalDpi xmlns:a14="http://schemas.microsoft.com/office/drawing/2010/main" val="0"/>
@@ -9465,7 +8436,7 @@
                           </pic:cNvPicPr>
                         </pic:nvPicPr>
                         <pic:blipFill>
-                          <a:blip r:embed="rId35">
+                          <a:blip r:embed="rId33">
                             <a:extLst>
                               <a:ext uri="{28A0092B-C50C-407E-A947-70E740481C1C}">
                                 <a14:useLocalDpi xmlns:a14="http://schemas.microsoft.com/office/drawing/2010/main" val="0"/>
@@ -9528,7 +8499,7 @@
                           </pic:cNvPicPr>
                         </pic:nvPicPr>
                         <pic:blipFill>
-                          <a:blip r:embed="rId36">
+                          <a:blip r:embed="rId34">
                             <a:extLst>
                               <a:ext uri="{28A0092B-C50C-407E-A947-70E740481C1C}">
                                 <a14:useLocalDpi xmlns:a14="http://schemas.microsoft.com/office/drawing/2010/main" val="0"/>
@@ -9727,7 +8698,7 @@
                           </pic:cNvPicPr>
                         </pic:nvPicPr>
                         <pic:blipFill>
-                          <a:blip r:embed="rId37">
+                          <a:blip r:embed="rId35">
                             <a:extLst>
                               <a:ext uri="{28A0092B-C50C-407E-A947-70E740481C1C}">
                                 <a14:useLocalDpi xmlns:a14="http://schemas.microsoft.com/office/drawing/2010/main" val="0"/>
@@ -9790,7 +8761,7 @@
                           </pic:cNvPicPr>
                         </pic:nvPicPr>
                         <pic:blipFill>
-                          <a:blip r:embed="rId38">
+                          <a:blip r:embed="rId36">
                             <a:extLst>
                               <a:ext uri="{28A0092B-C50C-407E-A947-70E740481C1C}">
                                 <a14:useLocalDpi xmlns:a14="http://schemas.microsoft.com/office/drawing/2010/main" val="0"/>
@@ -9985,7 +8956,7 @@
                           </pic:cNvPicPr>
                         </pic:nvPicPr>
                         <pic:blipFill>
-                          <a:blip r:embed="rId39">
+                          <a:blip r:embed="rId37">
                             <a:extLst>
                               <a:ext uri="{28A0092B-C50C-407E-A947-70E740481C1C}">
                                 <a14:useLocalDpi xmlns:a14="http://schemas.microsoft.com/office/drawing/2010/main" val="0"/>
@@ -10048,7 +9019,7 @@
                           </pic:cNvPicPr>
                         </pic:nvPicPr>
                         <pic:blipFill>
-                          <a:blip r:embed="rId40">
+                          <a:blip r:embed="rId38">
                             <a:extLst>
                               <a:ext uri="{28A0092B-C50C-407E-A947-70E740481C1C}">
                                 <a14:useLocalDpi xmlns:a14="http://schemas.microsoft.com/office/drawing/2010/main" val="0"/>
@@ -10205,14 +9176,795 @@
       <w:pPr>
         <w:pStyle w:val="Heading1"/>
       </w:pPr>
-      <w:bookmarkStart w:id="13" w:name="_Toc13386824"/>
+      <w:bookmarkStart w:id="11" w:name="_Toc13386824"/>
+      <w:bookmarkStart w:id="12" w:name="_Toc13386813"/>
+      <w:r>
+        <w:t>Analysis</w:t>
+      </w:r>
+      <w:bookmarkEnd w:id="12"/>
+    </w:p>
+    <w:p>
+      <w:pPr>
+        <w:rPr>
+          <w:sz w:val="24"/>
+          <w:szCs w:val="24"/>
+        </w:rPr>
+      </w:pPr>
+      <w:r>
+        <w:rPr>
+          <w:sz w:val="24"/>
+          <w:szCs w:val="24"/>
+        </w:rPr>
+        <w:t>A baseline exploration was conducted on the Nasdaq and VIX index, then expanded to other indices to determine – “Can market sentiment from financial analysts predict stock prices”? To begin, the upper threshold limit (l) is determined for each financial analyst (A), for a given stock index or volume (X):</w:t>
+      </w:r>
+    </w:p>
+    <w:p>
+      <w:pPr>
+        <w:rPr>
+          <w:sz w:val="24"/>
+          <w:szCs w:val="24"/>
+        </w:rPr>
+      </w:pPr>
+    </w:p>
+    <w:p>
+      <w:pPr>
+        <w:rPr>
+          <w:sz w:val="24"/>
+          <w:szCs w:val="24"/>
+        </w:rPr>
+      </w:pPr>
+      <w:r>
+        <w:rPr>
+          <w:noProof/>
+        </w:rPr>
+        <w:drawing>
+          <wp:inline distT="0" distB="0" distL="0" distR="0" wp14:anchorId="4DD0D476" wp14:editId="5F738596">
+            <wp:extent cx="2447925" cy="657225"/>
+            <wp:effectExtent l="0" t="0" r="9525" b="9525"/>
+            <wp:docPr id="11" name="Picture 11"/>
+            <wp:cNvGraphicFramePr>
+              <a:graphicFrameLocks xmlns:a="http://schemas.openxmlformats.org/drawingml/2006/main" noChangeAspect="1"/>
+            </wp:cNvGraphicFramePr>
+            <a:graphic xmlns:a="http://schemas.openxmlformats.org/drawingml/2006/main">
+              <a:graphicData uri="http://schemas.openxmlformats.org/drawingml/2006/picture">
+                <pic:pic xmlns:pic="http://schemas.openxmlformats.org/drawingml/2006/picture">
+                  <pic:nvPicPr>
+                    <pic:cNvPr id="1" name=""/>
+                    <pic:cNvPicPr/>
+                  </pic:nvPicPr>
+                  <pic:blipFill>
+                    <a:blip r:embed="rId39"/>
+                    <a:stretch>
+                      <a:fillRect/>
+                    </a:stretch>
+                  </pic:blipFill>
+                  <pic:spPr>
+                    <a:xfrm>
+                      <a:off x="0" y="0"/>
+                      <a:ext cx="2447925" cy="657225"/>
+                    </a:xfrm>
+                    <a:prstGeom prst="rect">
+                      <a:avLst/>
+                    </a:prstGeom>
+                  </pic:spPr>
+                </pic:pic>
+              </a:graphicData>
+            </a:graphic>
+          </wp:inline>
+        </w:drawing>
+      </w:r>
+      <w:r>
+        <w:rPr>
+          <w:sz w:val="24"/>
+          <w:szCs w:val="24"/>
+        </w:rPr>
+        <w:tab/>
+      </w:r>
+      <w:r>
+        <w:rPr>
+          <w:sz w:val="24"/>
+          <w:szCs w:val="24"/>
+        </w:rPr>
+        <w:tab/>
+      </w:r>
+      <w:r>
+        <w:rPr>
+          <w:sz w:val="24"/>
+          <w:szCs w:val="24"/>
+        </w:rPr>
+        <w:tab/>
+      </w:r>
+      <w:r>
+        <w:rPr>
+          <w:sz w:val="24"/>
+          <w:szCs w:val="24"/>
+        </w:rPr>
+        <w:tab/>
+      </w:r>
+      <w:r>
+        <w:rPr>
+          <w:sz w:val="24"/>
+          <w:szCs w:val="24"/>
+        </w:rPr>
+        <w:tab/>
+      </w:r>
+      <w:r>
+        <w:rPr>
+          <w:sz w:val="24"/>
+          <w:szCs w:val="24"/>
+        </w:rPr>
+        <w:tab/>
+      </w:r>
+      <w:r>
+        <w:rPr>
+          <w:b/>
+          <w:bCs/>
+          <w:sz w:val="24"/>
+          <w:szCs w:val="24"/>
+        </w:rPr>
+        <w:t>(equation 6)</w:t>
+      </w:r>
+      <w:r>
+        <w:rPr>
+          <w:sz w:val="24"/>
+          <w:szCs w:val="24"/>
+        </w:rPr>
+        <w:br w:type="textWrapping" w:clear="all"/>
+      </w:r>
+    </w:p>
+    <w:p>
+      <w:pPr>
+        <w:rPr>
+          <w:sz w:val="24"/>
+          <w:szCs w:val="24"/>
+        </w:rPr>
+      </w:pPr>
+      <w:r>
+        <w:rPr>
+          <w:sz w:val="24"/>
+          <w:szCs w:val="24"/>
+        </w:rPr>
+        <w:t>Once the upper limit (l) is determined, the associated threshold(s) are computed:</w:t>
+      </w:r>
+    </w:p>
+    <w:p>
+      <w:pPr>
+        <w:rPr>
+          <w:sz w:val="24"/>
+          <w:szCs w:val="24"/>
+        </w:rPr>
+      </w:pPr>
+    </w:p>
+    <w:p>
+      <w:pPr>
+        <w:rPr>
+          <w:sz w:val="24"/>
+          <w:szCs w:val="24"/>
+        </w:rPr>
+      </w:pPr>
+      <w:r>
+        <w:rPr>
+          <w:noProof/>
+        </w:rPr>
+        <w:drawing>
+          <wp:inline distT="0" distB="0" distL="0" distR="0" wp14:anchorId="6DD8B9B6" wp14:editId="2E595C60">
+            <wp:extent cx="1885950" cy="276225"/>
+            <wp:effectExtent l="0" t="0" r="0" b="9525"/>
+            <wp:docPr id="12" name="Picture 12"/>
+            <wp:cNvGraphicFramePr>
+              <a:graphicFrameLocks xmlns:a="http://schemas.openxmlformats.org/drawingml/2006/main" noChangeAspect="1"/>
+            </wp:cNvGraphicFramePr>
+            <a:graphic xmlns:a="http://schemas.openxmlformats.org/drawingml/2006/main">
+              <a:graphicData uri="http://schemas.openxmlformats.org/drawingml/2006/picture">
+                <pic:pic xmlns:pic="http://schemas.openxmlformats.org/drawingml/2006/picture">
+                  <pic:nvPicPr>
+                    <pic:cNvPr id="1" name=""/>
+                    <pic:cNvPicPr/>
+                  </pic:nvPicPr>
+                  <pic:blipFill>
+                    <a:blip r:embed="rId40"/>
+                    <a:stretch>
+                      <a:fillRect/>
+                    </a:stretch>
+                  </pic:blipFill>
+                  <pic:spPr>
+                    <a:xfrm>
+                      <a:off x="0" y="0"/>
+                      <a:ext cx="1885950" cy="276225"/>
+                    </a:xfrm>
+                    <a:prstGeom prst="rect">
+                      <a:avLst/>
+                    </a:prstGeom>
+                  </pic:spPr>
+                </pic:pic>
+              </a:graphicData>
+            </a:graphic>
+          </wp:inline>
+        </w:drawing>
+      </w:r>
+      <w:r>
+        <w:rPr>
+          <w:sz w:val="24"/>
+          <w:szCs w:val="24"/>
+        </w:rPr>
+        <w:tab/>
+      </w:r>
+      <w:r>
+        <w:rPr>
+          <w:sz w:val="24"/>
+          <w:szCs w:val="24"/>
+        </w:rPr>
+        <w:tab/>
+      </w:r>
+      <w:r>
+        <w:rPr>
+          <w:sz w:val="24"/>
+          <w:szCs w:val="24"/>
+        </w:rPr>
+        <w:tab/>
+      </w:r>
+      <w:r>
+        <w:rPr>
+          <w:sz w:val="24"/>
+          <w:szCs w:val="24"/>
+        </w:rPr>
+        <w:tab/>
+      </w:r>
+      <w:r>
+        <w:rPr>
+          <w:sz w:val="24"/>
+          <w:szCs w:val="24"/>
+        </w:rPr>
+        <w:tab/>
+      </w:r>
+      <w:r>
+        <w:rPr>
+          <w:sz w:val="24"/>
+          <w:szCs w:val="24"/>
+        </w:rPr>
+        <w:tab/>
+      </w:r>
+      <w:r>
+        <w:rPr>
+          <w:sz w:val="24"/>
+          <w:szCs w:val="24"/>
+        </w:rPr>
+        <w:tab/>
+      </w:r>
+      <w:r>
+        <w:rPr>
+          <w:b/>
+          <w:bCs/>
+          <w:sz w:val="24"/>
+          <w:szCs w:val="24"/>
+        </w:rPr>
+        <w:t>(equation 7)</w:t>
+      </w:r>
+    </w:p>
+    <w:p>
+      <w:pPr>
+        <w:rPr>
+          <w:sz w:val="24"/>
+          <w:szCs w:val="24"/>
+        </w:rPr>
+      </w:pPr>
+    </w:p>
+    <w:p>
+      <w:pPr>
+        <w:rPr>
+          <w:sz w:val="24"/>
+          <w:szCs w:val="24"/>
+        </w:rPr>
+      </w:pPr>
+      <w:r>
+        <w:rPr>
+          <w:sz w:val="24"/>
+          <w:szCs w:val="24"/>
+        </w:rPr>
+        <w:t>Finally, a moving average is taken with several considerations. First, a lag parameter is used to smooth the data, possibly eliminating trend. This value is alternatively known as a moving average</w:t>
+      </w:r>
+      <w:r>
+        <w:rPr>
+          <w:sz w:val="24"/>
+          <w:szCs w:val="24"/>
+        </w:rPr>
+        <w:t xml:space="preserve"> (MA)</w:t>
+      </w:r>
+      <w:r>
+        <w:rPr>
+          <w:sz w:val="24"/>
+          <w:szCs w:val="24"/>
+        </w:rPr>
+        <w:t xml:space="preserve"> or sliding window. Next, an influence parameter defines whether past signals exceeding a z-score threshold, can be used to determine successive threshold values. Values range between [0, 1], where zero values have no influence on calculating successive threshold values, while a value of one is weighted with influence. Finally, a threshold parameter defines the number of standard deviations above the </w:t>
+      </w:r>
+      <w:r>
+        <w:rPr>
+          <w:sz w:val="24"/>
+          <w:szCs w:val="24"/>
+        </w:rPr>
+        <w:t>MA</w:t>
+      </w:r>
+      <w:r>
+        <w:rPr>
+          <w:sz w:val="24"/>
+          <w:szCs w:val="24"/>
+        </w:rPr>
+        <w:t>, that a point can be classified as a signal</w:t>
+      </w:r>
+      <w:r>
+        <w:rPr>
+          <w:rStyle w:val="FootnoteReference"/>
+          <w:sz w:val="24"/>
+          <w:szCs w:val="24"/>
+        </w:rPr>
+        <w:footnoteReference w:id="26"/>
+      </w:r>
+      <w:r>
+        <w:rPr>
+          <w:sz w:val="24"/>
+          <w:szCs w:val="24"/>
+        </w:rPr>
+        <w:t>:</w:t>
+      </w:r>
+    </w:p>
+    <w:p>
+      <w:pPr>
+        <w:rPr>
+          <w:sz w:val="24"/>
+          <w:szCs w:val="24"/>
+        </w:rPr>
+      </w:pPr>
+    </w:p>
+    <w:p>
+      <w:pPr>
+        <w:rPr>
+          <w:b/>
+          <w:bCs/>
+          <w:sz w:val="24"/>
+          <w:szCs w:val="24"/>
+        </w:rPr>
+      </w:pPr>
+      <w:r>
+        <w:rPr>
+          <w:sz w:val="24"/>
+          <w:szCs w:val="24"/>
+        </w:rPr>
+        <w:tab/>
+      </w:r>
+      <w:r>
+        <w:rPr>
+          <w:sz w:val="24"/>
+          <w:szCs w:val="24"/>
+        </w:rPr>
+        <w:tab/>
+      </w:r>
+      <w:r>
+        <w:rPr>
+          <w:sz w:val="24"/>
+          <w:szCs w:val="24"/>
+        </w:rPr>
+        <w:tab/>
+      </w:r>
+      <w:r>
+        <w:rPr>
+          <w:sz w:val="24"/>
+          <w:szCs w:val="24"/>
+        </w:rPr>
+        <w:tab/>
+      </w:r>
+      <w:r>
+        <w:rPr>
+          <w:sz w:val="24"/>
+          <w:szCs w:val="24"/>
+        </w:rPr>
+        <w:tab/>
+      </w:r>
+      <w:r>
+        <w:rPr>
+          <w:sz w:val="24"/>
+          <w:szCs w:val="24"/>
+        </w:rPr>
+        <w:tab/>
+      </w:r>
+      <w:r>
+        <w:rPr>
+          <w:sz w:val="24"/>
+          <w:szCs w:val="24"/>
+        </w:rPr>
+        <w:tab/>
+      </w:r>
+      <w:r>
+        <w:rPr>
+          <w:sz w:val="24"/>
+          <w:szCs w:val="24"/>
+        </w:rPr>
+        <w:tab/>
+      </w:r>
+      <w:r>
+        <w:rPr>
+          <w:sz w:val="24"/>
+          <w:szCs w:val="24"/>
+        </w:rPr>
+        <w:tab/>
+      </w:r>
+      <w:r>
+        <w:rPr>
+          <w:sz w:val="24"/>
+          <w:szCs w:val="24"/>
+        </w:rPr>
+        <w:tab/>
+      </w:r>
+      <w:r>
+        <w:rPr>
+          <w:sz w:val="24"/>
+          <w:szCs w:val="24"/>
+        </w:rPr>
+        <w:tab/>
+      </w:r>
+      <w:r>
+        <w:rPr>
+          <w:b/>
+          <w:bCs/>
+          <w:sz w:val="24"/>
+          <w:szCs w:val="24"/>
+        </w:rPr>
+        <w:t>(equation 8)</w:t>
+      </w:r>
+    </w:p>
+    <w:p>
+      <w:pPr>
+        <w:rPr>
+          <w:sz w:val="24"/>
+          <w:szCs w:val="24"/>
+        </w:rPr>
+      </w:pPr>
+    </w:p>
+    <w:p>
+      <w:pPr>
+        <w:rPr>
+          <w:sz w:val="24"/>
+          <w:szCs w:val="24"/>
+        </w:rPr>
+      </w:pPr>
+      <w:r>
+        <w:rPr>
+          <w:sz w:val="24"/>
+          <w:szCs w:val="24"/>
+        </w:rPr>
+        <w:t>By default, if no threshold is computed, a default behavior is applied. Specifically, stock prices or volume measures (</w:t>
+      </w:r>
+      <w:r>
+        <w:rPr>
+          <w:sz w:val="24"/>
+          <w:szCs w:val="24"/>
+        </w:rPr>
+        <w:t>x</w:t>
+      </w:r>
+      <w:r>
+        <w:rPr>
+          <w:sz w:val="24"/>
+          <w:szCs w:val="24"/>
+          <w:vertAlign w:val="subscript"/>
+        </w:rPr>
+        <w:t>i</w:t>
+      </w:r>
+      <w:r>
+        <w:rPr>
+          <w:sz w:val="24"/>
+          <w:szCs w:val="24"/>
+        </w:rPr>
+        <w:t xml:space="preserve">) were binned into classes when individual values exceed a previous defined step, namely (up, down) </w:t>
+      </w:r>
+      <w:r>
+        <w:rPr>
+          <w:sz w:val="24"/>
+          <w:szCs w:val="24"/>
+        </w:rPr>
+        <w:sym w:font="Wingdings" w:char="F0E0"/>
+      </w:r>
+      <w:r>
+        <w:rPr>
+          <w:sz w:val="24"/>
+          <w:szCs w:val="24"/>
+        </w:rPr>
+        <w:t xml:space="preserve"> (0, 1).  Thus, “up” was assigned if the current day </w:t>
+      </w:r>
+      <w:r>
+        <w:rPr>
+          <w:rFonts w:ascii="Courier New" w:hAnsi="Courier New" w:cs="Courier New"/>
+          <w:sz w:val="24"/>
+          <w:szCs w:val="24"/>
+        </w:rPr>
+        <w:t>Index Value</w:t>
+      </w:r>
+      <w:r>
+        <w:rPr>
+          <w:sz w:val="24"/>
+          <w:szCs w:val="24"/>
+        </w:rPr>
+        <w:t xml:space="preserve"> was greater than the previous day; otherwise, assigned down</w:t>
+      </w:r>
+      <w:r>
+        <w:rPr>
+          <w:sz w:val="24"/>
+          <w:szCs w:val="24"/>
+        </w:rPr>
+        <w:t>:</w:t>
+      </w:r>
+    </w:p>
+    <w:p>
+      <w:pPr>
+        <w:rPr>
+          <w:sz w:val="24"/>
+          <w:szCs w:val="24"/>
+        </w:rPr>
+      </w:pPr>
+    </w:p>
+    <w:p>
+      <w:pPr>
+        <w:rPr>
+          <w:sz w:val="24"/>
+          <w:szCs w:val="24"/>
+        </w:rPr>
+      </w:pPr>
+      <w:r>
+        <w:rPr>
+          <w:noProof/>
+        </w:rPr>
+        <w:drawing>
+          <wp:inline distT="0" distB="0" distL="0" distR="0" wp14:anchorId="76694C9A" wp14:editId="40AC9ED7">
+            <wp:extent cx="3057525" cy="657225"/>
+            <wp:effectExtent l="0" t="0" r="9525" b="9525"/>
+            <wp:docPr id="3" name="Picture 3"/>
+            <wp:cNvGraphicFramePr>
+              <a:graphicFrameLocks xmlns:a="http://schemas.openxmlformats.org/drawingml/2006/main" noChangeAspect="1"/>
+            </wp:cNvGraphicFramePr>
+            <a:graphic xmlns:a="http://schemas.openxmlformats.org/drawingml/2006/main">
+              <a:graphicData uri="http://schemas.openxmlformats.org/drawingml/2006/picture">
+                <pic:pic xmlns:pic="http://schemas.openxmlformats.org/drawingml/2006/picture">
+                  <pic:nvPicPr>
+                    <pic:cNvPr id="1" name=""/>
+                    <pic:cNvPicPr/>
+                  </pic:nvPicPr>
+                  <pic:blipFill>
+                    <a:blip r:embed="rId41"/>
+                    <a:stretch>
+                      <a:fillRect/>
+                    </a:stretch>
+                  </pic:blipFill>
+                  <pic:spPr>
+                    <a:xfrm>
+                      <a:off x="0" y="0"/>
+                      <a:ext cx="3057525" cy="657225"/>
+                    </a:xfrm>
+                    <a:prstGeom prst="rect">
+                      <a:avLst/>
+                    </a:prstGeom>
+                  </pic:spPr>
+                </pic:pic>
+              </a:graphicData>
+            </a:graphic>
+          </wp:inline>
+        </w:drawing>
+      </w:r>
+      <w:r>
+        <w:rPr>
+          <w:sz w:val="24"/>
+          <w:szCs w:val="24"/>
+        </w:rPr>
+        <w:tab/>
+      </w:r>
+      <w:r>
+        <w:rPr>
+          <w:sz w:val="24"/>
+          <w:szCs w:val="24"/>
+        </w:rPr>
+        <w:tab/>
+      </w:r>
+      <w:r>
+        <w:rPr>
+          <w:sz w:val="24"/>
+          <w:szCs w:val="24"/>
+        </w:rPr>
+        <w:tab/>
+      </w:r>
+      <w:r>
+        <w:rPr>
+          <w:sz w:val="24"/>
+          <w:szCs w:val="24"/>
+        </w:rPr>
+        <w:tab/>
+      </w:r>
+      <w:r>
+        <w:rPr>
+          <w:sz w:val="24"/>
+          <w:szCs w:val="24"/>
+        </w:rPr>
+        <w:tab/>
+      </w:r>
+      <w:r>
+        <w:rPr>
+          <w:b/>
+          <w:bCs/>
+          <w:sz w:val="24"/>
+          <w:szCs w:val="24"/>
+        </w:rPr>
+        <w:t xml:space="preserve">(equation </w:t>
+      </w:r>
+      <w:r>
+        <w:rPr>
+          <w:b/>
+          <w:bCs/>
+          <w:sz w:val="24"/>
+          <w:szCs w:val="24"/>
+        </w:rPr>
+        <w:t>9</w:t>
+      </w:r>
+      <w:r>
+        <w:rPr>
+          <w:b/>
+          <w:bCs/>
+          <w:sz w:val="24"/>
+          <w:szCs w:val="24"/>
+        </w:rPr>
+        <w:t>)</w:t>
+      </w:r>
+    </w:p>
+    <w:p>
+      <w:pPr>
+        <w:rPr>
+          <w:sz w:val="24"/>
+          <w:szCs w:val="24"/>
+        </w:rPr>
+      </w:pPr>
+    </w:p>
+    <w:p>
+      <w:pPr>
+        <w:rPr>
+          <w:sz w:val="24"/>
+          <w:szCs w:val="24"/>
+        </w:rPr>
+      </w:pPr>
+      <w:r>
+        <w:rPr>
+          <w:sz w:val="24"/>
+          <w:szCs w:val="24"/>
+        </w:rPr>
+        <w:t xml:space="preserve">Next, tweets from financial analysts (X) were vectorized using term frequency-inverse document frequency (TFIDF). Data was split into 80% train, and 20% test. Bernoulli Naïve Bayes (BNB), Multinomial Naïve Bayes (MNB), and Support Vector Machine (SVM) were </w:t>
+      </w:r>
+      <w:r>
+        <w:rPr>
+          <w:sz w:val="24"/>
+          <w:szCs w:val="24"/>
+        </w:rPr>
+        <w:t>trained against the earlier binned classes</w:t>
+      </w:r>
+      <w:r>
+        <w:rPr>
+          <w:sz w:val="24"/>
+          <w:szCs w:val="24"/>
+        </w:rPr>
+        <w:t>.</w:t>
+      </w:r>
+    </w:p>
+    <w:p>
+      <w:pPr>
+        <w:rPr>
+          <w:sz w:val="24"/>
+          <w:szCs w:val="24"/>
+        </w:rPr>
+      </w:pPr>
+      <w:r>
+        <w:rPr>
+          <w:sz w:val="24"/>
+          <w:szCs w:val="24"/>
+        </w:rPr>
+        <w:t>Additionally</w:t>
+      </w:r>
+      <w:r>
+        <w:rPr>
+          <w:sz w:val="24"/>
+          <w:szCs w:val="24"/>
+        </w:rPr>
+        <w:t>,</w:t>
+      </w:r>
+      <w:r>
+        <w:rPr>
+          <w:sz w:val="24"/>
+          <w:szCs w:val="24"/>
+        </w:rPr>
+        <w:t xml:space="preserve"> using earlier determined Vader</w:t>
+      </w:r>
+      <w:r>
+        <w:rPr>
+          <w:sz w:val="24"/>
+          <w:szCs w:val="24"/>
+        </w:rPr>
+        <w:t xml:space="preserve"> timeseries </w:t>
+      </w:r>
+      <w:r>
+        <w:rPr>
+          <w:sz w:val="24"/>
+          <w:szCs w:val="24"/>
+        </w:rPr>
+        <w:t xml:space="preserve">data </w:t>
+      </w:r>
+      <w:r>
+        <w:rPr>
+          <w:sz w:val="24"/>
+          <w:szCs w:val="24"/>
+        </w:rPr>
+        <w:t>methodologie</w:t>
+      </w:r>
+      <w:r>
+        <w:rPr>
+          <w:sz w:val="24"/>
+          <w:szCs w:val="24"/>
+        </w:rPr>
+        <w:t>s</w:t>
+      </w:r>
+      <w:r>
+        <w:rPr>
+          <w:sz w:val="24"/>
+          <w:szCs w:val="24"/>
+        </w:rPr>
+        <w:t>,</w:t>
+      </w:r>
+      <w:r>
+        <w:rPr>
+          <w:sz w:val="24"/>
+          <w:szCs w:val="24"/>
+        </w:rPr>
+        <w:t xml:space="preserve"> including Granger causality test, ARIMA, and Long Short-Term Memory (LSTM)</w:t>
+      </w:r>
+      <w:r>
+        <w:rPr>
+          <w:sz w:val="24"/>
+          <w:szCs w:val="24"/>
+        </w:rPr>
+        <w:t xml:space="preserve"> were applied for timeseries analysis</w:t>
+      </w:r>
+      <w:r>
+        <w:rPr>
+          <w:sz w:val="24"/>
+          <w:szCs w:val="24"/>
+        </w:rPr>
+        <w:t xml:space="preserve"> on sentiment</w:t>
+      </w:r>
+      <w:r>
+        <w:rPr>
+          <w:sz w:val="24"/>
+          <w:szCs w:val="24"/>
+        </w:rPr>
+        <w:t xml:space="preserve">. While the Granger test is ideal for the ARIMA model, autocorrelation (ACF) and partial autocorrelation (PACF) were not utilized to determine appropriate (p,q,d) components for stationarity. Moreover, a future study may utilize both ACF and PACF to find </w:t>
+      </w:r>
+      <w:r>
+        <w:rPr>
+          <w:sz w:val="24"/>
+          <w:szCs w:val="24"/>
+        </w:rPr>
+        <w:lastRenderedPageBreak/>
+        <w:t>optimal hyperparameters. However, a custom grid search method could provide an automated method that could implicitly resolve stationarity.</w:t>
+      </w:r>
+      <w:bookmarkStart w:id="13" w:name="_GoBack"/>
+      <w:bookmarkEnd w:id="13"/>
+    </w:p>
+    <w:p>
+      <w:pPr>
+        <w:pStyle w:val="Heading1"/>
+      </w:pPr>
+    </w:p>
+    <w:p>
+      <w:pPr>
+        <w:pStyle w:val="Heading1"/>
+      </w:pPr>
       <w:r>
         <w:t xml:space="preserve">Baseline </w:t>
       </w:r>
       <w:r>
         <w:t>Results</w:t>
       </w:r>
-      <w:bookmarkEnd w:id="13"/>
+      <w:bookmarkEnd w:id="11"/>
     </w:p>
     <w:p>
       <w:pPr>
@@ -10316,7 +10068,6 @@
       </w:pPr>
       <w:bookmarkStart w:id="17" w:name="_Toc13386828"/>
       <w:r>
-        <w:lastRenderedPageBreak/>
         <w:t>Conclusion</w:t>
       </w:r>
       <w:r>
@@ -11057,6 +10808,36 @@
           <w:t>https://github.com/jeff1evesque/ist-736/blob/master/brain/controller/topic_model.py</w:t>
         </w:r>
       </w:hyperlink>
+    </w:p>
+  </w:footnote>
+  <w:footnote w:id="26">
+    <w:p>
+      <w:pPr>
+        <w:pStyle w:val="FootnoteText"/>
+        <w:rPr>
+          <w:lang w:val="en-CA"/>
+        </w:rPr>
+      </w:pPr>
+      <w:r>
+        <w:rPr>
+          <w:rStyle w:val="FootnoteReference"/>
+        </w:rPr>
+        <w:footnoteRef/>
+      </w:r>
+      <w:r>
+        <w:t xml:space="preserve"> </w:t>
+      </w:r>
+      <w:hyperlink r:id="rId26" w:history="1">
+        <w:r>
+          <w:rPr>
+            <w:rStyle w:val="Hyperlink"/>
+          </w:rPr>
+          <w:t>https://stackoverflow.com/a/22640362</w:t>
+        </w:r>
+      </w:hyperlink>
+      <w:r>
+        <w:t xml:space="preserve"> </w:t>
+      </w:r>
     </w:p>
   </w:footnote>
 </w:footnotes>
@@ -14670,7 +14451,7 @@
 </file>
 
 <file path=customXml/itemProps2.xml><?xml version="1.0" encoding="utf-8"?>
-<ds:datastoreItem xmlns:ds="http://schemas.openxmlformats.org/officeDocument/2006/customXml" ds:itemID="{20BF661C-771C-42FC-BD26-3712C52D106D}">
+<ds:datastoreItem xmlns:ds="http://schemas.openxmlformats.org/officeDocument/2006/customXml" ds:itemID="{D8923BC9-2975-4EAB-A64C-24F1DFA1AAB5}">
   <ds:schemaRefs>
     <ds:schemaRef ds:uri="http://schemas.openxmlformats.org/officeDocument/2006/bibliography"/>
   </ds:schemaRefs>

</xml_diff>

<commit_message>
#98: write-up.docx, fix 'equation 9'
</commit_message>
<xml_diff>
--- a/write-up.docx
+++ b/write-up.docx
@@ -9712,10 +9712,10 @@
           <w:noProof/>
         </w:rPr>
         <w:drawing>
-          <wp:inline distT="0" distB="0" distL="0" distR="0" wp14:anchorId="76694C9A" wp14:editId="40AC9ED7">
-            <wp:extent cx="3057525" cy="657225"/>
-            <wp:effectExtent l="0" t="0" r="9525" b="9525"/>
-            <wp:docPr id="3" name="Picture 3"/>
+          <wp:inline distT="0" distB="0" distL="0" distR="0" wp14:anchorId="40CF328B" wp14:editId="67D2C53A">
+            <wp:extent cx="3038475" cy="685800"/>
+            <wp:effectExtent l="0" t="0" r="9525" b="0"/>
+            <wp:docPr id="9" name="Picture 9"/>
             <wp:cNvGraphicFramePr>
               <a:graphicFrameLocks xmlns:a="http://schemas.openxmlformats.org/drawingml/2006/main" noChangeAspect="1"/>
             </wp:cNvGraphicFramePr>
@@ -9735,7 +9735,7 @@
                   <pic:spPr>
                     <a:xfrm>
                       <a:off x="0" y="0"/>
-                      <a:ext cx="3057525" cy="657225"/>
+                      <a:ext cx="3038475" cy="685800"/>
                     </a:xfrm>
                     <a:prstGeom prst="rect">
                       <a:avLst/>
@@ -9747,6 +9747,8 @@
           </wp:inline>
         </w:drawing>
       </w:r>
+      <w:bookmarkStart w:id="13" w:name="_GoBack"/>
+      <w:bookmarkEnd w:id="13"/>
       <w:r>
         <w:rPr>
           <w:sz w:val="24"/>
@@ -9946,8 +9948,6 @@
         <w:lastRenderedPageBreak/>
         <w:t>optimal hyperparameters. However, a custom grid search method could provide an automated method that could implicitly resolve stationarity.</w:t>
       </w:r>
-      <w:bookmarkStart w:id="13" w:name="_GoBack"/>
-      <w:bookmarkEnd w:id="13"/>
     </w:p>
     <w:p>
       <w:pPr>
@@ -14451,7 +14451,7 @@
 </file>
 
 <file path=customXml/itemProps2.xml><?xml version="1.0" encoding="utf-8"?>
-<ds:datastoreItem xmlns:ds="http://schemas.openxmlformats.org/officeDocument/2006/customXml" ds:itemID="{D8923BC9-2975-4EAB-A64C-24F1DFA1AAB5}">
+<ds:datastoreItem xmlns:ds="http://schemas.openxmlformats.org/officeDocument/2006/customXml" ds:itemID="{F3646800-4BB6-47F6-958D-098555FABB29}">
   <ds:schemaRefs>
     <ds:schemaRef ds:uri="http://schemas.openxmlformats.org/officeDocument/2006/bibliography"/>
   </ds:schemaRefs>

</xml_diff>

<commit_message>
#98: write-up.docx, update equations
</commit_message>
<xml_diff>
--- a/write-up.docx
+++ b/write-up.docx
@@ -9218,10 +9218,10 @@
           <w:noProof/>
         </w:rPr>
         <w:drawing>
-          <wp:inline distT="0" distB="0" distL="0" distR="0" wp14:anchorId="4DD0D476" wp14:editId="5F738596">
-            <wp:extent cx="2447925" cy="657225"/>
-            <wp:effectExtent l="0" t="0" r="9525" b="9525"/>
-            <wp:docPr id="11" name="Picture 11"/>
+          <wp:inline distT="0" distB="0" distL="0" distR="0" wp14:anchorId="1DF2C3A4" wp14:editId="0548343D">
+            <wp:extent cx="4305300" cy="647700"/>
+            <wp:effectExtent l="0" t="0" r="0" b="0"/>
+            <wp:docPr id="15" name="Picture 15"/>
             <wp:cNvGraphicFramePr>
               <a:graphicFrameLocks xmlns:a="http://schemas.openxmlformats.org/drawingml/2006/main" noChangeAspect="1"/>
             </wp:cNvGraphicFramePr>
@@ -9241,7 +9241,7 @@
                   <pic:spPr>
                     <a:xfrm>
                       <a:off x="0" y="0"/>
-                      <a:ext cx="2447925" cy="657225"/>
+                      <a:ext cx="4305300" cy="647700"/>
                     </a:xfrm>
                     <a:prstGeom prst="rect">
                       <a:avLst/>
@@ -9267,34 +9267,8 @@
         </w:rPr>
         <w:tab/>
       </w:r>
-      <w:r>
-        <w:rPr>
-          <w:sz w:val="24"/>
-          <w:szCs w:val="24"/>
-        </w:rPr>
-        <w:tab/>
-      </w:r>
-      <w:r>
-        <w:rPr>
-          <w:sz w:val="24"/>
-          <w:szCs w:val="24"/>
-        </w:rPr>
-        <w:tab/>
-      </w:r>
-      <w:r>
-        <w:rPr>
-          <w:sz w:val="24"/>
-          <w:szCs w:val="24"/>
-        </w:rPr>
-        <w:tab/>
-      </w:r>
-      <w:r>
-        <w:rPr>
-          <w:sz w:val="24"/>
-          <w:szCs w:val="24"/>
-        </w:rPr>
-        <w:tab/>
-      </w:r>
+      <w:bookmarkStart w:id="13" w:name="_GoBack"/>
+      <w:bookmarkEnd w:id="13"/>
       <w:r>
         <w:rPr>
           <w:b/>
@@ -9712,10 +9686,10 @@
           <w:noProof/>
         </w:rPr>
         <w:drawing>
-          <wp:inline distT="0" distB="0" distL="0" distR="0" wp14:anchorId="40CF328B" wp14:editId="67D2C53A">
-            <wp:extent cx="3038475" cy="685800"/>
-            <wp:effectExtent l="0" t="0" r="9525" b="0"/>
-            <wp:docPr id="9" name="Picture 9"/>
+          <wp:inline distT="0" distB="0" distL="0" distR="0" wp14:anchorId="4172E9FF" wp14:editId="7087C32F">
+            <wp:extent cx="1943100" cy="676275"/>
+            <wp:effectExtent l="0" t="0" r="0" b="9525"/>
+            <wp:docPr id="10" name="Picture 10"/>
             <wp:cNvGraphicFramePr>
               <a:graphicFrameLocks xmlns:a="http://schemas.openxmlformats.org/drawingml/2006/main" noChangeAspect="1"/>
             </wp:cNvGraphicFramePr>
@@ -9735,7 +9709,7 @@
                   <pic:spPr>
                     <a:xfrm>
                       <a:off x="0" y="0"/>
-                      <a:ext cx="3038475" cy="685800"/>
+                      <a:ext cx="1943100" cy="676275"/>
                     </a:xfrm>
                     <a:prstGeom prst="rect">
                       <a:avLst/>
@@ -9747,8 +9721,20 @@
           </wp:inline>
         </w:drawing>
       </w:r>
-      <w:bookmarkStart w:id="13" w:name="_GoBack"/>
-      <w:bookmarkEnd w:id="13"/>
+      <w:r>
+        <w:rPr>
+          <w:sz w:val="24"/>
+          <w:szCs w:val="24"/>
+        </w:rPr>
+        <w:tab/>
+      </w:r>
+      <w:r>
+        <w:rPr>
+          <w:sz w:val="24"/>
+          <w:szCs w:val="24"/>
+        </w:rPr>
+        <w:tab/>
+      </w:r>
       <w:r>
         <w:rPr>
           <w:sz w:val="24"/>
@@ -14451,7 +14437,7 @@
 </file>
 
 <file path=customXml/itemProps2.xml><?xml version="1.0" encoding="utf-8"?>
-<ds:datastoreItem xmlns:ds="http://schemas.openxmlformats.org/officeDocument/2006/customXml" ds:itemID="{F3646800-4BB6-47F6-958D-098555FABB29}">
+<ds:datastoreItem xmlns:ds="http://schemas.openxmlformats.org/officeDocument/2006/customXml" ds:itemID="{1672F788-2A0C-45FE-B7D5-9D37B654F039}">
   <ds:schemaRefs>
     <ds:schemaRef ds:uri="http://schemas.openxmlformats.org/officeDocument/2006/bibliography"/>
   </ds:schemaRefs>

</xml_diff>

<commit_message>
#98: write-up.docx, udpate equations
</commit_message>
<xml_diff>
--- a/write-up.docx
+++ b/write-up.docx
@@ -9704,8 +9704,6 @@
           </wp:inline>
         </w:drawing>
       </w:r>
-      <w:bookmarkStart w:id="13" w:name="_GoBack"/>
-      <w:bookmarkEnd w:id="13"/>
       <w:r>
         <w:rPr>
           <w:sz w:val="24"/>
@@ -9878,21 +9876,14 @@
           <w:sz w:val="24"/>
           <w:szCs w:val="24"/>
         </w:rPr>
-        <w:t>Next, an influence parameter</w:t>
-      </w:r>
-      <w:r>
-        <w:rPr>
-          <w:sz w:val="24"/>
-          <w:szCs w:val="24"/>
-        </w:rPr>
-        <w:t xml:space="preserve"> (I)</w:t>
-      </w:r>
-      <w:r>
-        <w:rPr>
-          <w:sz w:val="24"/>
-          <w:szCs w:val="24"/>
-        </w:rPr>
-        <w:t xml:space="preserve"> defines whether past signals exceeding a z-score threshold, can be used to determine successive threshold values. Values range between [0, 1], where zero values have no influence on calculating successive threshold values, while a value of one is weighted with influence. Finally, a threshold parameter</w:t>
+        <w:t>A</w:t>
+      </w:r>
+      <w:r>
+        <w:rPr>
+          <w:sz w:val="24"/>
+          <w:szCs w:val="24"/>
+        </w:rPr>
+        <w:t xml:space="preserve"> threshold parameter</w:t>
       </w:r>
       <w:r>
         <w:rPr>
@@ -9941,6 +9932,28 @@
           <w:sz w:val="24"/>
           <w:szCs w:val="24"/>
         </w:rPr>
+        <w:t>(A</w:t>
+      </w:r>
+      <w:r>
+        <w:rPr>
+          <w:sz w:val="24"/>
+          <w:szCs w:val="24"/>
+          <w:vertAlign w:val="subscript"/>
+        </w:rPr>
+        <w:t>i</w:t>
+      </w:r>
+      <w:r>
+        <w:rPr>
+          <w:sz w:val="24"/>
+          <w:szCs w:val="24"/>
+        </w:rPr>
+        <w:t xml:space="preserve">) </w:t>
+      </w:r>
+      <w:r>
+        <w:rPr>
+          <w:sz w:val="24"/>
+          <w:szCs w:val="24"/>
+        </w:rPr>
         <w:t>is</w:t>
       </w:r>
       <w:r>
@@ -9952,6 +9965,28 @@
       </w:r>
       <w:r>
         <w:rPr>
+          <w:sz w:val="24"/>
+          <w:szCs w:val="24"/>
+        </w:rPr>
+        <w:t xml:space="preserve"> (s</w:t>
+      </w:r>
+      <w:r>
+        <w:rPr>
+          <w:sz w:val="24"/>
+          <w:szCs w:val="24"/>
+          <w:vertAlign w:val="subscript"/>
+        </w:rPr>
+        <w:t>j</w:t>
+      </w:r>
+      <w:r>
+        <w:rPr>
+          <w:sz w:val="24"/>
+          <w:szCs w:val="24"/>
+        </w:rPr>
+        <w:t>)</w:t>
+      </w:r>
+      <w:r>
+        <w:rPr>
           <w:rStyle w:val="FootnoteReference"/>
           <w:sz w:val="24"/>
           <w:szCs w:val="24"/>
@@ -9977,209 +10012,6 @@
     <w:p>
       <w:pPr>
         <w:rPr>
-          <w:b/>
-          <w:bCs/>
-          <w:sz w:val="24"/>
-          <w:szCs w:val="24"/>
-        </w:rPr>
-      </w:pPr>
-      <w:r>
-        <w:rPr>
-          <w:sz w:val="24"/>
-          <w:szCs w:val="24"/>
-        </w:rPr>
-        <w:tab/>
-      </w:r>
-      <w:r>
-        <w:rPr>
-          <w:sz w:val="24"/>
-          <w:szCs w:val="24"/>
-        </w:rPr>
-        <w:tab/>
-      </w:r>
-      <w:r>
-        <w:rPr>
-          <w:sz w:val="24"/>
-          <w:szCs w:val="24"/>
-        </w:rPr>
-        <w:tab/>
-      </w:r>
-      <w:r>
-        <w:rPr>
-          <w:sz w:val="24"/>
-          <w:szCs w:val="24"/>
-        </w:rPr>
-        <w:tab/>
-      </w:r>
-      <w:r>
-        <w:rPr>
-          <w:sz w:val="24"/>
-          <w:szCs w:val="24"/>
-        </w:rPr>
-        <w:tab/>
-      </w:r>
-      <w:r>
-        <w:rPr>
-          <w:sz w:val="24"/>
-          <w:szCs w:val="24"/>
-        </w:rPr>
-        <w:tab/>
-      </w:r>
-      <w:r>
-        <w:rPr>
-          <w:sz w:val="24"/>
-          <w:szCs w:val="24"/>
-        </w:rPr>
-        <w:tab/>
-      </w:r>
-      <w:r>
-        <w:rPr>
-          <w:sz w:val="24"/>
-          <w:szCs w:val="24"/>
-        </w:rPr>
-        <w:tab/>
-      </w:r>
-      <w:r>
-        <w:rPr>
-          <w:sz w:val="24"/>
-          <w:szCs w:val="24"/>
-        </w:rPr>
-        <w:tab/>
-      </w:r>
-      <w:r>
-        <w:rPr>
-          <w:sz w:val="24"/>
-          <w:szCs w:val="24"/>
-        </w:rPr>
-        <w:tab/>
-      </w:r>
-      <w:r>
-        <w:rPr>
-          <w:sz w:val="24"/>
-          <w:szCs w:val="24"/>
-        </w:rPr>
-        <w:tab/>
-      </w:r>
-      <w:r>
-        <w:rPr>
-          <w:b/>
-          <w:bCs/>
-          <w:sz w:val="24"/>
-          <w:szCs w:val="24"/>
-        </w:rPr>
-        <w:t xml:space="preserve">(equation </w:t>
-      </w:r>
-      <w:r>
-        <w:rPr>
-          <w:b/>
-          <w:bCs/>
-          <w:sz w:val="24"/>
-          <w:szCs w:val="24"/>
-        </w:rPr>
-        <w:t>10</w:t>
-      </w:r>
-      <w:r>
-        <w:rPr>
-          <w:b/>
-          <w:bCs/>
-          <w:sz w:val="24"/>
-          <w:szCs w:val="24"/>
-        </w:rPr>
-        <w:t>)</w:t>
-      </w:r>
-    </w:p>
-    <w:p>
-      <w:pPr>
-        <w:rPr>
-          <w:sz w:val="24"/>
-          <w:szCs w:val="24"/>
-        </w:rPr>
-      </w:pPr>
-    </w:p>
-    <w:p>
-      <w:pPr>
-        <w:rPr>
-          <w:sz w:val="24"/>
-          <w:szCs w:val="24"/>
-        </w:rPr>
-      </w:pPr>
-      <w:r>
-        <w:rPr>
-          <w:sz w:val="24"/>
-          <w:szCs w:val="24"/>
-        </w:rPr>
-        <w:t>By default, if no threshold is computed, a default behavior is applied. Specifically, stock prices or volume measures (</w:t>
-      </w:r>
-      <w:r>
-        <w:rPr>
-          <w:sz w:val="24"/>
-          <w:szCs w:val="24"/>
-        </w:rPr>
-        <w:t>x</w:t>
-      </w:r>
-      <w:r>
-        <w:rPr>
-          <w:sz w:val="24"/>
-          <w:szCs w:val="24"/>
-          <w:vertAlign w:val="subscript"/>
-        </w:rPr>
-        <w:t>i</w:t>
-      </w:r>
-      <w:r>
-        <w:rPr>
-          <w:sz w:val="24"/>
-          <w:szCs w:val="24"/>
-        </w:rPr>
-        <w:t xml:space="preserve">) were binned into classes when individual values exceed a previous defined step, namely (up, down) </w:t>
-      </w:r>
-      <w:r>
-        <w:rPr>
-          <w:sz w:val="24"/>
-          <w:szCs w:val="24"/>
-        </w:rPr>
-        <w:sym w:font="Wingdings" w:char="F0E0"/>
-      </w:r>
-      <w:r>
-        <w:rPr>
-          <w:sz w:val="24"/>
-          <w:szCs w:val="24"/>
-        </w:rPr>
-        <w:t xml:space="preserve"> (0, 1).  Thus, “up” was assigned if the current day </w:t>
-      </w:r>
-      <w:r>
-        <w:rPr>
-          <w:rFonts w:ascii="Courier New" w:hAnsi="Courier New" w:cs="Courier New"/>
-          <w:sz w:val="24"/>
-          <w:szCs w:val="24"/>
-        </w:rPr>
-        <w:t>Index Value</w:t>
-      </w:r>
-      <w:r>
-        <w:rPr>
-          <w:sz w:val="24"/>
-          <w:szCs w:val="24"/>
-        </w:rPr>
-        <w:t xml:space="preserve"> was greater than the previous day; otherwise, assigned down</w:t>
-      </w:r>
-      <w:r>
-        <w:rPr>
-          <w:sz w:val="24"/>
-          <w:szCs w:val="24"/>
-        </w:rPr>
-        <w:t>:</w:t>
-      </w:r>
-    </w:p>
-    <w:p>
-      <w:pPr>
-        <w:rPr>
-          <w:sz w:val="24"/>
-          <w:szCs w:val="24"/>
-        </w:rPr>
-      </w:pPr>
-    </w:p>
-    <w:p>
-      <w:pPr>
-        <w:rPr>
           <w:sz w:val="24"/>
           <w:szCs w:val="24"/>
         </w:rPr>
@@ -10188,12 +10020,11 @@
         <w:rPr>
           <w:noProof/>
         </w:rPr>
-        <w:lastRenderedPageBreak/>
         <w:drawing>
-          <wp:inline distT="0" distB="0" distL="0" distR="0" wp14:anchorId="0C019176" wp14:editId="3336126B">
-            <wp:extent cx="2057400" cy="638175"/>
-            <wp:effectExtent l="0" t="0" r="0" b="9525"/>
-            <wp:docPr id="96" name="Picture 96"/>
+          <wp:inline distT="0" distB="0" distL="0" distR="0" wp14:anchorId="6DB9F068" wp14:editId="1148B0C8">
+            <wp:extent cx="3790950" cy="609600"/>
+            <wp:effectExtent l="0" t="0" r="0" b="0"/>
+            <wp:docPr id="114" name="Picture 114"/>
             <wp:cNvGraphicFramePr>
               <a:graphicFrameLocks xmlns:a="http://schemas.openxmlformats.org/drawingml/2006/main" noChangeAspect="1"/>
             </wp:cNvGraphicFramePr>
@@ -10213,6 +10044,898 @@
                   <pic:spPr>
                     <a:xfrm>
                       <a:off x="0" y="0"/>
+                      <a:ext cx="3790950" cy="609600"/>
+                    </a:xfrm>
+                    <a:prstGeom prst="rect">
+                      <a:avLst/>
+                    </a:prstGeom>
+                  </pic:spPr>
+                </pic:pic>
+              </a:graphicData>
+            </a:graphic>
+          </wp:inline>
+        </w:drawing>
+      </w:r>
+      <w:r>
+        <w:rPr>
+          <w:sz w:val="24"/>
+          <w:szCs w:val="24"/>
+        </w:rPr>
+        <w:tab/>
+      </w:r>
+      <w:r>
+        <w:rPr>
+          <w:sz w:val="24"/>
+          <w:szCs w:val="24"/>
+        </w:rPr>
+        <w:tab/>
+      </w:r>
+      <w:r>
+        <w:rPr>
+          <w:sz w:val="24"/>
+          <w:szCs w:val="24"/>
+        </w:rPr>
+        <w:tab/>
+      </w:r>
+      <w:r>
+        <w:rPr>
+          <w:b/>
+          <w:bCs/>
+          <w:sz w:val="24"/>
+          <w:szCs w:val="24"/>
+        </w:rPr>
+        <w:t>(equation 10)</w:t>
+      </w:r>
+    </w:p>
+    <w:p>
+      <w:pPr>
+        <w:rPr>
+          <w:sz w:val="24"/>
+          <w:szCs w:val="24"/>
+        </w:rPr>
+      </w:pPr>
+    </w:p>
+    <w:p>
+      <w:pPr>
+        <w:rPr>
+          <w:b/>
+          <w:bCs/>
+          <w:sz w:val="24"/>
+          <w:szCs w:val="24"/>
+        </w:rPr>
+      </w:pPr>
+      <w:r>
+        <w:rPr>
+          <w:noProof/>
+        </w:rPr>
+        <w:drawing>
+          <wp:inline distT="0" distB="0" distL="0" distR="0" wp14:anchorId="19CC5B4E" wp14:editId="4FD778E1">
+            <wp:extent cx="3724275" cy="781050"/>
+            <wp:effectExtent l="0" t="0" r="9525" b="0"/>
+            <wp:docPr id="123" name="Picture 123"/>
+            <wp:cNvGraphicFramePr>
+              <a:graphicFrameLocks xmlns:a="http://schemas.openxmlformats.org/drawingml/2006/main" noChangeAspect="1"/>
+            </wp:cNvGraphicFramePr>
+            <a:graphic xmlns:a="http://schemas.openxmlformats.org/drawingml/2006/main">
+              <a:graphicData uri="http://schemas.openxmlformats.org/drawingml/2006/picture">
+                <pic:pic xmlns:pic="http://schemas.openxmlformats.org/drawingml/2006/picture">
+                  <pic:nvPicPr>
+                    <pic:cNvPr id="1" name=""/>
+                    <pic:cNvPicPr/>
+                  </pic:nvPicPr>
+                  <pic:blipFill>
+                    <a:blip r:embed="rId44"/>
+                    <a:stretch>
+                      <a:fillRect/>
+                    </a:stretch>
+                  </pic:blipFill>
+                  <pic:spPr>
+                    <a:xfrm>
+                      <a:off x="0" y="0"/>
+                      <a:ext cx="3724275" cy="781050"/>
+                    </a:xfrm>
+                    <a:prstGeom prst="rect">
+                      <a:avLst/>
+                    </a:prstGeom>
+                  </pic:spPr>
+                </pic:pic>
+              </a:graphicData>
+            </a:graphic>
+          </wp:inline>
+        </w:drawing>
+      </w:r>
+      <w:r>
+        <w:rPr>
+          <w:sz w:val="24"/>
+          <w:szCs w:val="24"/>
+        </w:rPr>
+        <w:tab/>
+      </w:r>
+      <w:r>
+        <w:rPr>
+          <w:sz w:val="24"/>
+          <w:szCs w:val="24"/>
+        </w:rPr>
+        <w:tab/>
+      </w:r>
+      <w:r>
+        <w:rPr>
+          <w:sz w:val="24"/>
+          <w:szCs w:val="24"/>
+        </w:rPr>
+        <w:tab/>
+      </w:r>
+      <w:r>
+        <w:rPr>
+          <w:sz w:val="24"/>
+          <w:szCs w:val="24"/>
+        </w:rPr>
+        <w:tab/>
+      </w:r>
+      <w:r>
+        <w:rPr>
+          <w:sz w:val="24"/>
+          <w:szCs w:val="24"/>
+        </w:rPr>
+        <w:tab/>
+      </w:r>
+      <w:r>
+        <w:rPr>
+          <w:sz w:val="24"/>
+          <w:szCs w:val="24"/>
+        </w:rPr>
+        <w:tab/>
+      </w:r>
+      <w:r>
+        <w:rPr>
+          <w:sz w:val="24"/>
+          <w:szCs w:val="24"/>
+        </w:rPr>
+        <w:tab/>
+      </w:r>
+      <w:r>
+        <w:rPr>
+          <w:sz w:val="24"/>
+          <w:szCs w:val="24"/>
+        </w:rPr>
+        <w:tab/>
+      </w:r>
+      <w:r>
+        <w:rPr>
+          <w:sz w:val="24"/>
+          <w:szCs w:val="24"/>
+        </w:rPr>
+        <w:tab/>
+      </w:r>
+      <w:r>
+        <w:rPr>
+          <w:sz w:val="24"/>
+          <w:szCs w:val="24"/>
+        </w:rPr>
+        <w:tab/>
+      </w:r>
+      <w:r>
+        <w:rPr>
+          <w:sz w:val="24"/>
+          <w:szCs w:val="24"/>
+        </w:rPr>
+        <w:tab/>
+      </w:r>
+      <w:r>
+        <w:rPr>
+          <w:sz w:val="24"/>
+          <w:szCs w:val="24"/>
+        </w:rPr>
+        <w:tab/>
+      </w:r>
+      <w:r>
+        <w:rPr>
+          <w:sz w:val="24"/>
+          <w:szCs w:val="24"/>
+        </w:rPr>
+        <w:tab/>
+      </w:r>
+      <w:r>
+        <w:rPr>
+          <w:sz w:val="24"/>
+          <w:szCs w:val="24"/>
+        </w:rPr>
+        <w:tab/>
+      </w:r>
+      <w:r>
+        <w:rPr>
+          <w:sz w:val="24"/>
+          <w:szCs w:val="24"/>
+        </w:rPr>
+        <w:tab/>
+      </w:r>
+      <w:r>
+        <w:rPr>
+          <w:sz w:val="24"/>
+          <w:szCs w:val="24"/>
+        </w:rPr>
+        <w:tab/>
+      </w:r>
+      <w:r>
+        <w:rPr>
+          <w:b/>
+          <w:bCs/>
+          <w:sz w:val="24"/>
+          <w:szCs w:val="24"/>
+        </w:rPr>
+        <w:t xml:space="preserve">(equation </w:t>
+      </w:r>
+      <w:r>
+        <w:rPr>
+          <w:b/>
+          <w:bCs/>
+          <w:sz w:val="24"/>
+          <w:szCs w:val="24"/>
+        </w:rPr>
+        <w:t>1</w:t>
+      </w:r>
+      <w:r>
+        <w:rPr>
+          <w:b/>
+          <w:bCs/>
+          <w:sz w:val="24"/>
+          <w:szCs w:val="24"/>
+        </w:rPr>
+        <w:t>1</w:t>
+      </w:r>
+      <w:r>
+        <w:rPr>
+          <w:b/>
+          <w:bCs/>
+          <w:sz w:val="24"/>
+          <w:szCs w:val="24"/>
+        </w:rPr>
+        <w:t>)</w:t>
+      </w:r>
+    </w:p>
+    <w:p>
+      <w:pPr>
+        <w:rPr>
+          <w:sz w:val="24"/>
+          <w:szCs w:val="24"/>
+        </w:rPr>
+      </w:pPr>
+      <w:r>
+        <w:rPr>
+          <w:sz w:val="24"/>
+          <w:szCs w:val="24"/>
+        </w:rPr>
+        <w:lastRenderedPageBreak/>
+        <w:t>Using equation 10</w:t>
+      </w:r>
+      <w:r>
+        <w:rPr>
+          <w:sz w:val="24"/>
+          <w:szCs w:val="24"/>
+        </w:rPr>
+        <w:t xml:space="preserve">, </w:t>
+      </w:r>
+      <w:r>
+        <w:rPr>
+          <w:sz w:val="24"/>
+          <w:szCs w:val="24"/>
+        </w:rPr>
+        <w:t>when B</w:t>
+      </w:r>
+      <w:r>
+        <w:rPr>
+          <w:sz w:val="24"/>
+          <w:szCs w:val="24"/>
+          <w:vertAlign w:val="subscript"/>
+        </w:rPr>
+        <w:t>j</w:t>
+      </w:r>
+      <w:r>
+        <w:rPr>
+          <w:sz w:val="24"/>
+          <w:szCs w:val="24"/>
+        </w:rPr>
+        <w:t xml:space="preserve"> &gt; C</w:t>
+      </w:r>
+      <w:r>
+        <w:rPr>
+          <w:sz w:val="24"/>
+          <w:szCs w:val="24"/>
+          <w:vertAlign w:val="subscript"/>
+        </w:rPr>
+        <w:t>j</w:t>
+      </w:r>
+      <w:r>
+        <w:rPr>
+          <w:sz w:val="24"/>
+          <w:szCs w:val="24"/>
+        </w:rPr>
+        <w:t xml:space="preserve">, </w:t>
+      </w:r>
+      <w:r>
+        <w:rPr>
+          <w:sz w:val="24"/>
+          <w:szCs w:val="24"/>
+        </w:rPr>
+        <w:t xml:space="preserve">the corresponding </w:t>
+      </w:r>
+      <w:r>
+        <w:rPr>
+          <w:sz w:val="24"/>
+          <w:szCs w:val="24"/>
+        </w:rPr>
+        <w:t xml:space="preserve">average and standard deviation </w:t>
+      </w:r>
+      <w:r>
+        <w:rPr>
+          <w:sz w:val="24"/>
+          <w:szCs w:val="24"/>
+        </w:rPr>
+        <w:t>filte</w:t>
+      </w:r>
+      <w:r>
+        <w:rPr>
+          <w:sz w:val="24"/>
+          <w:szCs w:val="24"/>
+        </w:rPr>
+        <w:t xml:space="preserve">rs </w:t>
+      </w:r>
+      <w:r>
+        <w:rPr>
+          <w:sz w:val="24"/>
+          <w:szCs w:val="24"/>
+        </w:rPr>
+        <w:t>from equation 8 and equation 9 are updated</w:t>
+      </w:r>
+      <w:r>
+        <w:rPr>
+          <w:sz w:val="24"/>
+          <w:szCs w:val="24"/>
+        </w:rPr>
+        <w:t xml:space="preserve"> using the influence</w:t>
+      </w:r>
+      <w:r>
+        <w:rPr>
+          <w:sz w:val="24"/>
+          <w:szCs w:val="24"/>
+        </w:rPr>
+        <w:t xml:space="preserve"> parameter (I)</w:t>
+      </w:r>
+      <w:r>
+        <w:rPr>
+          <w:sz w:val="24"/>
+          <w:szCs w:val="24"/>
+        </w:rPr>
+        <w:t>:</w:t>
+      </w:r>
+    </w:p>
+    <w:p>
+      <w:pPr>
+        <w:rPr>
+          <w:sz w:val="24"/>
+          <w:szCs w:val="24"/>
+        </w:rPr>
+      </w:pPr>
+    </w:p>
+    <w:p>
+      <w:pPr>
+        <w:rPr>
+          <w:b/>
+          <w:bCs/>
+          <w:sz w:val="24"/>
+          <w:szCs w:val="24"/>
+        </w:rPr>
+      </w:pPr>
+      <w:r>
+        <w:rPr>
+          <w:sz w:val="24"/>
+          <w:szCs w:val="24"/>
+        </w:rPr>
+        <w:tab/>
+      </w:r>
+      <w:r>
+        <w:rPr>
+          <w:sz w:val="24"/>
+          <w:szCs w:val="24"/>
+        </w:rPr>
+        <w:tab/>
+      </w:r>
+      <w:r>
+        <w:rPr>
+          <w:sz w:val="24"/>
+          <w:szCs w:val="24"/>
+        </w:rPr>
+        <w:tab/>
+      </w:r>
+      <w:r>
+        <w:rPr>
+          <w:sz w:val="24"/>
+          <w:szCs w:val="24"/>
+        </w:rPr>
+        <w:tab/>
+      </w:r>
+      <w:r>
+        <w:rPr>
+          <w:sz w:val="24"/>
+          <w:szCs w:val="24"/>
+        </w:rPr>
+        <w:tab/>
+      </w:r>
+      <w:r>
+        <w:rPr>
+          <w:sz w:val="24"/>
+          <w:szCs w:val="24"/>
+        </w:rPr>
+        <w:tab/>
+      </w:r>
+      <w:r>
+        <w:rPr>
+          <w:sz w:val="24"/>
+          <w:szCs w:val="24"/>
+        </w:rPr>
+        <w:tab/>
+      </w:r>
+      <w:r>
+        <w:rPr>
+          <w:sz w:val="24"/>
+          <w:szCs w:val="24"/>
+        </w:rPr>
+        <w:tab/>
+      </w:r>
+      <w:r>
+        <w:rPr>
+          <w:sz w:val="24"/>
+          <w:szCs w:val="24"/>
+        </w:rPr>
+        <w:tab/>
+      </w:r>
+      <w:r>
+        <w:rPr>
+          <w:sz w:val="24"/>
+          <w:szCs w:val="24"/>
+        </w:rPr>
+        <w:tab/>
+      </w:r>
+      <w:r>
+        <w:rPr>
+          <w:sz w:val="24"/>
+          <w:szCs w:val="24"/>
+        </w:rPr>
+        <w:tab/>
+      </w:r>
+      <w:r>
+        <w:rPr>
+          <w:b/>
+          <w:bCs/>
+          <w:sz w:val="24"/>
+          <w:szCs w:val="24"/>
+        </w:rPr>
+        <w:t>(equation 12)</w:t>
+      </w:r>
+    </w:p>
+    <w:p>
+      <w:pPr>
+        <w:rPr>
+          <w:sz w:val="24"/>
+          <w:szCs w:val="24"/>
+        </w:rPr>
+      </w:pPr>
+    </w:p>
+    <w:p>
+      <w:pPr>
+        <w:rPr>
+          <w:sz w:val="24"/>
+          <w:szCs w:val="24"/>
+        </w:rPr>
+      </w:pPr>
+      <w:r>
+        <w:rPr>
+          <w:sz w:val="24"/>
+          <w:szCs w:val="24"/>
+        </w:rPr>
+        <w:t>Th</w:t>
+      </w:r>
+      <w:r>
+        <w:rPr>
+          <w:sz w:val="24"/>
+          <w:szCs w:val="24"/>
+        </w:rPr>
+        <w:t>e influence</w:t>
+      </w:r>
+      <w:r>
+        <w:rPr>
+          <w:sz w:val="24"/>
+          <w:szCs w:val="24"/>
+        </w:rPr>
+        <w:t xml:space="preserve"> parameter</w:t>
+      </w:r>
+      <w:r>
+        <w:rPr>
+          <w:sz w:val="24"/>
+          <w:szCs w:val="24"/>
+        </w:rPr>
+        <w:t xml:space="preserve"> </w:t>
+      </w:r>
+      <w:r>
+        <w:rPr>
+          <w:sz w:val="24"/>
+          <w:szCs w:val="24"/>
+        </w:rPr>
+        <w:t>provide context</w:t>
+      </w:r>
+      <w:r>
+        <w:rPr>
+          <w:sz w:val="24"/>
+          <w:szCs w:val="24"/>
+        </w:rPr>
+        <w:t xml:space="preserve"> whether past signals exceeding a z-score threshold, </w:t>
+      </w:r>
+      <w:r>
+        <w:rPr>
+          <w:sz w:val="24"/>
+          <w:szCs w:val="24"/>
+        </w:rPr>
+        <w:t>should</w:t>
+      </w:r>
+      <w:r>
+        <w:rPr>
+          <w:sz w:val="24"/>
+          <w:szCs w:val="24"/>
+        </w:rPr>
+        <w:t xml:space="preserve"> be used to determine successive threshold values. Values range between [0, 1], where zero values have no influence on calculating successive threshold values, while a value of one is weighted with </w:t>
+      </w:r>
+      <w:r>
+        <w:rPr>
+          <w:sz w:val="24"/>
+          <w:szCs w:val="24"/>
+        </w:rPr>
+        <w:t>greater weight</w:t>
+      </w:r>
+      <w:r>
+        <w:rPr>
+          <w:sz w:val="24"/>
+          <w:szCs w:val="24"/>
+        </w:rPr>
+        <w:t>.</w:t>
+      </w:r>
+      <w:r>
+        <w:rPr>
+          <w:sz w:val="24"/>
+          <w:szCs w:val="24"/>
+        </w:rPr>
+        <w:t xml:space="preserve"> </w:t>
+      </w:r>
+      <w:r>
+        <w:rPr>
+          <w:sz w:val="24"/>
+          <w:szCs w:val="24"/>
+        </w:rPr>
+        <w:t xml:space="preserve">Conversely, when </w:t>
+      </w:r>
+      <w:r>
+        <w:rPr>
+          <w:sz w:val="24"/>
+          <w:szCs w:val="24"/>
+        </w:rPr>
+        <w:t>B</w:t>
+      </w:r>
+      <w:r>
+        <w:rPr>
+          <w:sz w:val="24"/>
+          <w:szCs w:val="24"/>
+          <w:vertAlign w:val="subscript"/>
+        </w:rPr>
+        <w:t>j</w:t>
+      </w:r>
+      <w:r>
+        <w:rPr>
+          <w:sz w:val="24"/>
+          <w:szCs w:val="24"/>
+        </w:rPr>
+        <w:t xml:space="preserve"> </w:t>
+      </w:r>
+      <w:r>
+        <w:rPr>
+          <w:sz w:val="24"/>
+          <w:szCs w:val="24"/>
+        </w:rPr>
+        <w:t>&lt;=</w:t>
+      </w:r>
+      <w:r>
+        <w:rPr>
+          <w:sz w:val="24"/>
+          <w:szCs w:val="24"/>
+        </w:rPr>
+        <w:t xml:space="preserve"> C</w:t>
+      </w:r>
+      <w:r>
+        <w:rPr>
+          <w:sz w:val="24"/>
+          <w:szCs w:val="24"/>
+          <w:vertAlign w:val="subscript"/>
+        </w:rPr>
+        <w:t>j</w:t>
+      </w:r>
+      <w:r>
+        <w:rPr>
+          <w:sz w:val="24"/>
+          <w:szCs w:val="24"/>
+        </w:rPr>
+        <w:t xml:space="preserve">, </w:t>
+      </w:r>
+      <w:r>
+        <w:rPr>
+          <w:sz w:val="24"/>
+          <w:szCs w:val="24"/>
+        </w:rPr>
+        <w:t xml:space="preserve">equation 12 adjusts by </w:t>
+      </w:r>
+      <w:r>
+        <w:rPr>
+          <w:sz w:val="24"/>
+          <w:szCs w:val="24"/>
+        </w:rPr>
+        <w:t>incorporat</w:t>
+      </w:r>
+      <w:r>
+        <w:rPr>
+          <w:sz w:val="24"/>
+          <w:szCs w:val="24"/>
+        </w:rPr>
+        <w:t>ing</w:t>
+      </w:r>
+      <w:bookmarkStart w:id="13" w:name="_GoBack"/>
+      <w:bookmarkEnd w:id="13"/>
+      <w:r>
+        <w:rPr>
+          <w:sz w:val="24"/>
+          <w:szCs w:val="24"/>
+        </w:rPr>
+        <w:t xml:space="preserve"> the current value</w:t>
+      </w:r>
+      <w:r>
+        <w:rPr>
+          <w:sz w:val="24"/>
+          <w:szCs w:val="24"/>
+        </w:rPr>
+        <w:t>:</w:t>
+      </w:r>
+    </w:p>
+    <w:p>
+      <w:pPr>
+        <w:rPr>
+          <w:sz w:val="24"/>
+          <w:szCs w:val="24"/>
+        </w:rPr>
+      </w:pPr>
+    </w:p>
+    <w:p>
+      <w:pPr>
+        <w:rPr>
+          <w:b/>
+          <w:bCs/>
+          <w:sz w:val="24"/>
+          <w:szCs w:val="24"/>
+        </w:rPr>
+      </w:pPr>
+      <w:r>
+        <w:rPr>
+          <w:sz w:val="24"/>
+          <w:szCs w:val="24"/>
+        </w:rPr>
+        <w:tab/>
+      </w:r>
+      <w:r>
+        <w:rPr>
+          <w:sz w:val="24"/>
+          <w:szCs w:val="24"/>
+        </w:rPr>
+        <w:tab/>
+      </w:r>
+      <w:r>
+        <w:rPr>
+          <w:sz w:val="24"/>
+          <w:szCs w:val="24"/>
+        </w:rPr>
+        <w:tab/>
+      </w:r>
+      <w:r>
+        <w:rPr>
+          <w:sz w:val="24"/>
+          <w:szCs w:val="24"/>
+        </w:rPr>
+        <w:tab/>
+      </w:r>
+      <w:r>
+        <w:rPr>
+          <w:sz w:val="24"/>
+          <w:szCs w:val="24"/>
+        </w:rPr>
+        <w:tab/>
+      </w:r>
+      <w:r>
+        <w:rPr>
+          <w:sz w:val="24"/>
+          <w:szCs w:val="24"/>
+        </w:rPr>
+        <w:tab/>
+      </w:r>
+      <w:r>
+        <w:rPr>
+          <w:sz w:val="24"/>
+          <w:szCs w:val="24"/>
+        </w:rPr>
+        <w:tab/>
+      </w:r>
+      <w:r>
+        <w:rPr>
+          <w:sz w:val="24"/>
+          <w:szCs w:val="24"/>
+        </w:rPr>
+        <w:tab/>
+      </w:r>
+      <w:r>
+        <w:rPr>
+          <w:sz w:val="24"/>
+          <w:szCs w:val="24"/>
+        </w:rPr>
+        <w:tab/>
+      </w:r>
+      <w:r>
+        <w:rPr>
+          <w:sz w:val="24"/>
+          <w:szCs w:val="24"/>
+        </w:rPr>
+        <w:tab/>
+      </w:r>
+      <w:r>
+        <w:rPr>
+          <w:sz w:val="24"/>
+          <w:szCs w:val="24"/>
+        </w:rPr>
+        <w:tab/>
+      </w:r>
+      <w:r>
+        <w:rPr>
+          <w:b/>
+          <w:bCs/>
+          <w:sz w:val="24"/>
+          <w:szCs w:val="24"/>
+        </w:rPr>
+        <w:t>(equation 13)</w:t>
+      </w:r>
+    </w:p>
+    <w:p>
+      <w:pPr>
+        <w:rPr>
+          <w:sz w:val="24"/>
+          <w:szCs w:val="24"/>
+        </w:rPr>
+      </w:pPr>
+      <w:r>
+        <w:rPr>
+          <w:sz w:val="24"/>
+          <w:szCs w:val="24"/>
+        </w:rPr>
+        <w:t xml:space="preserve"> </w:t>
+      </w:r>
+    </w:p>
+    <w:p>
+      <w:pPr>
+        <w:rPr>
+          <w:sz w:val="24"/>
+          <w:szCs w:val="24"/>
+        </w:rPr>
+      </w:pPr>
+      <w:r>
+        <w:rPr>
+          <w:sz w:val="24"/>
+          <w:szCs w:val="24"/>
+        </w:rPr>
+        <w:t>By default, if no threshold is computed, a default behavior is applied. Specifically, stock prices or volume measures (</w:t>
+      </w:r>
+      <w:r>
+        <w:rPr>
+          <w:sz w:val="24"/>
+          <w:szCs w:val="24"/>
+        </w:rPr>
+        <w:t>x</w:t>
+      </w:r>
+      <w:r>
+        <w:rPr>
+          <w:sz w:val="24"/>
+          <w:szCs w:val="24"/>
+          <w:vertAlign w:val="subscript"/>
+        </w:rPr>
+        <w:t>i</w:t>
+      </w:r>
+      <w:r>
+        <w:rPr>
+          <w:sz w:val="24"/>
+          <w:szCs w:val="24"/>
+        </w:rPr>
+        <w:t xml:space="preserve">) were binned into classes when individual values exceed a previous defined step, namely (up, down) </w:t>
+      </w:r>
+      <w:r>
+        <w:rPr>
+          <w:sz w:val="24"/>
+          <w:szCs w:val="24"/>
+        </w:rPr>
+        <w:sym w:font="Wingdings" w:char="F0E0"/>
+      </w:r>
+      <w:r>
+        <w:rPr>
+          <w:sz w:val="24"/>
+          <w:szCs w:val="24"/>
+        </w:rPr>
+        <w:t xml:space="preserve"> (0, 1).  Thus, “up” was assigned if the current day </w:t>
+      </w:r>
+      <w:r>
+        <w:rPr>
+          <w:rFonts w:ascii="Courier New" w:hAnsi="Courier New" w:cs="Courier New"/>
+          <w:sz w:val="24"/>
+          <w:szCs w:val="24"/>
+        </w:rPr>
+        <w:t>Index Value</w:t>
+      </w:r>
+      <w:r>
+        <w:rPr>
+          <w:sz w:val="24"/>
+          <w:szCs w:val="24"/>
+        </w:rPr>
+        <w:t xml:space="preserve"> was greater than the previous day; otherwise, assigned down</w:t>
+      </w:r>
+      <w:r>
+        <w:rPr>
+          <w:sz w:val="24"/>
+          <w:szCs w:val="24"/>
+        </w:rPr>
+        <w:t>:</w:t>
+      </w:r>
+    </w:p>
+    <w:p>
+      <w:pPr>
+        <w:rPr>
+          <w:sz w:val="24"/>
+          <w:szCs w:val="24"/>
+        </w:rPr>
+      </w:pPr>
+    </w:p>
+    <w:p>
+      <w:pPr>
+        <w:rPr>
+          <w:sz w:val="24"/>
+          <w:szCs w:val="24"/>
+        </w:rPr>
+      </w:pPr>
+      <w:r>
+        <w:rPr>
+          <w:noProof/>
+        </w:rPr>
+        <w:drawing>
+          <wp:inline distT="0" distB="0" distL="0" distR="0" wp14:anchorId="0C019176" wp14:editId="3336126B">
+            <wp:extent cx="2057400" cy="638175"/>
+            <wp:effectExtent l="0" t="0" r="0" b="9525"/>
+            <wp:docPr id="96" name="Picture 96"/>
+            <wp:cNvGraphicFramePr>
+              <a:graphicFrameLocks xmlns:a="http://schemas.openxmlformats.org/drawingml/2006/main" noChangeAspect="1"/>
+            </wp:cNvGraphicFramePr>
+            <a:graphic xmlns:a="http://schemas.openxmlformats.org/drawingml/2006/main">
+              <a:graphicData uri="http://schemas.openxmlformats.org/drawingml/2006/picture">
+                <pic:pic xmlns:pic="http://schemas.openxmlformats.org/drawingml/2006/picture">
+                  <pic:nvPicPr>
+                    <pic:cNvPr id="1" name=""/>
+                    <pic:cNvPicPr/>
+                  </pic:nvPicPr>
+                  <pic:blipFill>
+                    <a:blip r:embed="rId45"/>
+                    <a:stretch>
+                      <a:fillRect/>
+                    </a:stretch>
+                  </pic:blipFill>
+                  <pic:spPr>
+                    <a:xfrm>
+                      <a:off x="0" y="0"/>
                       <a:ext cx="2057400" cy="638175"/>
                     </a:xfrm>
                     <a:prstGeom prst="rect">
@@ -10290,7 +11013,16 @@
           <w:sz w:val="24"/>
           <w:szCs w:val="24"/>
         </w:rPr>
-        <w:t>11</w:t>
+        <w:t>1</w:t>
+      </w:r>
+      <w:r>
+        <w:rPr>
+          <w:b/>
+          <w:bCs/>
+          <w:sz w:val="24"/>
+          <w:szCs w:val="24"/>
+        </w:rPr>
+        <w:t>4</w:t>
       </w:r>
       <w:r>
         <w:rPr>
@@ -14933,7 +15665,7 @@
 </file>
 
 <file path=customXml/itemProps2.xml><?xml version="1.0" encoding="utf-8"?>
-<ds:datastoreItem xmlns:ds="http://schemas.openxmlformats.org/officeDocument/2006/customXml" ds:itemID="{FCEC8ABB-5143-46A6-A5F8-197ED2FA60B5}">
+<ds:datastoreItem xmlns:ds="http://schemas.openxmlformats.org/officeDocument/2006/customXml" ds:itemID="{EC585DDD-0D8B-4ADF-807B-B62F31398B85}">
   <ds:schemaRefs>
     <ds:schemaRef ds:uri="http://schemas.openxmlformats.org/officeDocument/2006/bibliography"/>
   </ds:schemaRefs>

</xml_diff>

<commit_message>
#98: write-up.docx, language changes
</commit_message>
<xml_diff>
--- a/write-up.docx
+++ b/write-up.docx
@@ -10561,7 +10561,21 @@
           <w:sz w:val="24"/>
           <w:szCs w:val="24"/>
         </w:rPr>
-        <w:t>provide context</w:t>
+        <w:t>provide</w:t>
+      </w:r>
+      <w:r>
+        <w:rPr>
+          <w:sz w:val="24"/>
+          <w:szCs w:val="24"/>
+        </w:rPr>
+        <w:t>s</w:t>
+      </w:r>
+      <w:r>
+        <w:rPr>
+          <w:sz w:val="24"/>
+          <w:szCs w:val="24"/>
+        </w:rPr>
+        <w:t xml:space="preserve"> context</w:t>
       </w:r>
       <w:r>
         <w:rPr>
@@ -10589,7 +10603,14 @@
           <w:sz w:val="24"/>
           <w:szCs w:val="24"/>
         </w:rPr>
-        <w:t>greater weight</w:t>
+        <w:t xml:space="preserve">greater </w:t>
+      </w:r>
+      <w:r>
+        <w:rPr>
+          <w:sz w:val="24"/>
+          <w:szCs w:val="24"/>
+        </w:rPr>
+        <w:t>importance</w:t>
       </w:r>
       <w:r>
         <w:rPr>
@@ -10684,8 +10705,6 @@
         </w:rPr>
         <w:t>ing</w:t>
       </w:r>
-      <w:bookmarkStart w:id="13" w:name="_GoBack"/>
-      <w:bookmarkEnd w:id="13"/>
       <w:r>
         <w:rPr>
           <w:sz w:val="24"/>
@@ -11054,7 +11073,66 @@
           <w:sz w:val="24"/>
           <w:szCs w:val="24"/>
         </w:rPr>
-        <w:t xml:space="preserve">Next, tweets from financial analysts (X) were vectorized using term frequency-inverse document frequency (TFIDF). Data was split into 80% train, and 20% test. Bernoulli Naïve Bayes (BNB), Multinomial Naïve Bayes (MNB), and Support Vector Machine (SVM) were </w:t>
+        <w:t xml:space="preserve">In this study, some initial efforts have led to the implementation of setting </w:t>
+      </w:r>
+      <w:r>
+        <w:rPr>
+          <w:sz w:val="24"/>
+          <w:szCs w:val="24"/>
+        </w:rPr>
+        <w:t>T</w:t>
+      </w:r>
+      <w:r>
+        <w:rPr>
+          <w:sz w:val="24"/>
+          <w:szCs w:val="24"/>
+          <w:vertAlign w:val="subscript"/>
+        </w:rPr>
+        <w:t>A</w:t>
+      </w:r>
+      <w:r>
+        <w:rPr>
+          <w:sz w:val="24"/>
+          <w:szCs w:val="24"/>
+        </w:rPr>
+        <w:t xml:space="preserve"> = [</w:t>
+      </w:r>
+      <w:r>
+        <w:rPr>
+          <w:sz w:val="24"/>
+          <w:szCs w:val="24"/>
+        </w:rPr>
+        <w:t>0.5, 2</w:t>
+      </w:r>
+      <w:r>
+        <w:rPr>
+          <w:sz w:val="24"/>
+          <w:szCs w:val="24"/>
+        </w:rPr>
+        <w:t>]</w:t>
+      </w:r>
+      <w:r>
+        <w:rPr>
+          <w:sz w:val="24"/>
+          <w:szCs w:val="24"/>
+        </w:rPr>
+        <w:t>, rather than using the provided equation 6 and equation 7.</w:t>
+      </w:r>
+      <w:r>
+        <w:rPr>
+          <w:sz w:val="24"/>
+          <w:szCs w:val="24"/>
+        </w:rPr>
+        <w:t xml:space="preserve"> Moreover, </w:t>
+      </w:r>
+      <w:bookmarkStart w:id="13" w:name="_GoBack"/>
+      <w:bookmarkEnd w:id="13"/>
+      <w:r>
+        <w:rPr>
+          <w:sz w:val="24"/>
+          <w:szCs w:val="24"/>
+        </w:rPr>
+        <w:t xml:space="preserve">tweets from financial analysts (X) were vectorized using term frequency-inverse document frequency (TFIDF). Data was split into 80% train, and 20% test. Bernoulli Naïve Bayes (BNB), Multinomial Naïve Bayes (MNB), and Support Vector Machine (SVM) were </w:t>
       </w:r>
       <w:r>
         <w:rPr>
@@ -11160,7 +11238,15 @@
           <w:sz w:val="24"/>
           <w:szCs w:val="24"/>
         </w:rPr>
-        <w:t>. While the Granger test is ideal for the ARIMA model, autocorrelation (ACF) and partial autocorrelation (PACF) were not utilized to determine appropriate (p,q,d) components for stationarity. Moreover, a future study may utilize both ACF and PACF to find optimal hyperparameters. However, a custom grid search method could provide an automated method that could implicitly resolve stationarity.</w:t>
+        <w:t xml:space="preserve">. While the Granger test is ideal for the ARIMA model, autocorrelation (ACF) and partial autocorrelation (PACF) were not utilized to determine appropriate (p,q,d) components for stationarity. Moreover, a future study may utilize both ACF and PACF to find </w:t>
+      </w:r>
+      <w:r>
+        <w:rPr>
+          <w:sz w:val="24"/>
+          <w:szCs w:val="24"/>
+        </w:rPr>
+        <w:lastRenderedPageBreak/>
+        <w:t>optimal hyperparameters. However, a custom grid search method could provide an automated method that could implicitly resolve stationarity.</w:t>
       </w:r>
     </w:p>
     <w:p>
@@ -15665,7 +15751,7 @@
 </file>
 
 <file path=customXml/itemProps2.xml><?xml version="1.0" encoding="utf-8"?>
-<ds:datastoreItem xmlns:ds="http://schemas.openxmlformats.org/officeDocument/2006/customXml" ds:itemID="{EC585DDD-0D8B-4ADF-807B-B62F31398B85}">
+<ds:datastoreItem xmlns:ds="http://schemas.openxmlformats.org/officeDocument/2006/customXml" ds:itemID="{8142AB49-729C-4B24-8145-7639A7CB15C5}">
   <ds:schemaRefs>
     <ds:schemaRef ds:uri="http://schemas.openxmlformats.org/officeDocument/2006/bibliography"/>
   </ds:schemaRefs>

</xml_diff>

<commit_message>
#98: write-up.docx, add equation 12
</commit_message>
<xml_diff>
--- a/write-up.docx
+++ b/write-up.docx
@@ -711,7 +711,7 @@
           <w:r>
             <w:fldChar w:fldCharType="separate"/>
           </w:r>
-          <w:hyperlink w:anchor="_Toc13386812" w:history="1">
+          <w:hyperlink w:anchor="_Toc14387048" w:history="1">
             <w:r>
               <w:rPr>
                 <w:rStyle w:val="Hyperlink"/>
@@ -738,7 +738,7 @@
                 <w:noProof/>
                 <w:webHidden/>
               </w:rPr>
-              <w:instrText xml:space="preserve"> PAGEREF _Toc13386812 \h </w:instrText>
+              <w:instrText xml:space="preserve"> PAGEREF _Toc14387048 \h </w:instrText>
             </w:r>
             <w:r>
               <w:rPr>
@@ -780,13 +780,13 @@
               <w:noProof/>
             </w:rPr>
           </w:pPr>
-          <w:hyperlink w:anchor="_Toc13386813" w:history="1">
+          <w:hyperlink w:anchor="_Toc14387049" w:history="1">
             <w:r>
               <w:rPr>
                 <w:rStyle w:val="Hyperlink"/>
                 <w:noProof/>
               </w:rPr>
-              <w:t>Analysis</w:t>
+              <w:t>Data Preparation</w:t>
             </w:r>
             <w:r>
               <w:rPr>
@@ -807,7 +807,7 @@
                 <w:noProof/>
                 <w:webHidden/>
               </w:rPr>
-              <w:instrText xml:space="preserve"> PAGEREF _Toc13386813 \h </w:instrText>
+              <w:instrText xml:space="preserve"> PAGEREF _Toc14387049 \h </w:instrText>
             </w:r>
             <w:r>
               <w:rPr>
@@ -828,6 +828,213 @@
                 <w:webHidden/>
               </w:rPr>
               <w:t>2</w:t>
+            </w:r>
+            <w:r>
+              <w:rPr>
+                <w:noProof/>
+                <w:webHidden/>
+              </w:rPr>
+              <w:fldChar w:fldCharType="end"/>
+            </w:r>
+          </w:hyperlink>
+        </w:p>
+        <w:p>
+          <w:pPr>
+            <w:pStyle w:val="TOC2"/>
+            <w:tabs>
+              <w:tab w:val="right" w:leader="dot" w:pos="9350"/>
+            </w:tabs>
+            <w:rPr>
+              <w:rFonts w:eastAsiaTheme="minorEastAsia"/>
+              <w:noProof/>
+            </w:rPr>
+          </w:pPr>
+          <w:hyperlink w:anchor="_Toc14387050" w:history="1">
+            <w:r>
+              <w:rPr>
+                <w:rStyle w:val="Hyperlink"/>
+                <w:noProof/>
+              </w:rPr>
+              <w:t>Twitter API</w:t>
+            </w:r>
+            <w:r>
+              <w:rPr>
+                <w:noProof/>
+                <w:webHidden/>
+              </w:rPr>
+              <w:tab/>
+            </w:r>
+            <w:r>
+              <w:rPr>
+                <w:noProof/>
+                <w:webHidden/>
+              </w:rPr>
+              <w:fldChar w:fldCharType="begin"/>
+            </w:r>
+            <w:r>
+              <w:rPr>
+                <w:noProof/>
+                <w:webHidden/>
+              </w:rPr>
+              <w:instrText xml:space="preserve"> PAGEREF _Toc14387050 \h </w:instrText>
+            </w:r>
+            <w:r>
+              <w:rPr>
+                <w:noProof/>
+                <w:webHidden/>
+              </w:rPr>
+            </w:r>
+            <w:r>
+              <w:rPr>
+                <w:noProof/>
+                <w:webHidden/>
+              </w:rPr>
+              <w:fldChar w:fldCharType="separate"/>
+            </w:r>
+            <w:r>
+              <w:rPr>
+                <w:noProof/>
+                <w:webHidden/>
+              </w:rPr>
+              <w:t>2</w:t>
+            </w:r>
+            <w:r>
+              <w:rPr>
+                <w:noProof/>
+                <w:webHidden/>
+              </w:rPr>
+              <w:fldChar w:fldCharType="end"/>
+            </w:r>
+          </w:hyperlink>
+        </w:p>
+        <w:p>
+          <w:pPr>
+            <w:pStyle w:val="TOC2"/>
+            <w:tabs>
+              <w:tab w:val="right" w:leader="dot" w:pos="9350"/>
+            </w:tabs>
+            <w:rPr>
+              <w:rFonts w:eastAsiaTheme="minorEastAsia"/>
+              <w:noProof/>
+            </w:rPr>
+          </w:pPr>
+          <w:hyperlink w:anchor="_Toc14387051" w:history="1">
+            <w:r>
+              <w:rPr>
+                <w:rStyle w:val="Hyperlink"/>
+                <w:noProof/>
+              </w:rPr>
+              <w:t>Quandl API</w:t>
+            </w:r>
+            <w:r>
+              <w:rPr>
+                <w:noProof/>
+                <w:webHidden/>
+              </w:rPr>
+              <w:tab/>
+            </w:r>
+            <w:r>
+              <w:rPr>
+                <w:noProof/>
+                <w:webHidden/>
+              </w:rPr>
+              <w:fldChar w:fldCharType="begin"/>
+            </w:r>
+            <w:r>
+              <w:rPr>
+                <w:noProof/>
+                <w:webHidden/>
+              </w:rPr>
+              <w:instrText xml:space="preserve"> PAGEREF _Toc14387051 \h </w:instrText>
+            </w:r>
+            <w:r>
+              <w:rPr>
+                <w:noProof/>
+                <w:webHidden/>
+              </w:rPr>
+            </w:r>
+            <w:r>
+              <w:rPr>
+                <w:noProof/>
+                <w:webHidden/>
+              </w:rPr>
+              <w:fldChar w:fldCharType="separate"/>
+            </w:r>
+            <w:r>
+              <w:rPr>
+                <w:noProof/>
+                <w:webHidden/>
+              </w:rPr>
+              <w:t>3</w:t>
+            </w:r>
+            <w:r>
+              <w:rPr>
+                <w:noProof/>
+                <w:webHidden/>
+              </w:rPr>
+              <w:fldChar w:fldCharType="end"/>
+            </w:r>
+          </w:hyperlink>
+        </w:p>
+        <w:p>
+          <w:pPr>
+            <w:pStyle w:val="TOC2"/>
+            <w:tabs>
+              <w:tab w:val="right" w:leader="dot" w:pos="9350"/>
+            </w:tabs>
+            <w:rPr>
+              <w:rFonts w:eastAsiaTheme="minorEastAsia"/>
+              <w:noProof/>
+            </w:rPr>
+          </w:pPr>
+          <w:hyperlink w:anchor="_Toc14387052" w:history="1">
+            <w:r>
+              <w:rPr>
+                <w:rStyle w:val="Hyperlink"/>
+                <w:noProof/>
+              </w:rPr>
+              <w:t>Joining Data</w:t>
+            </w:r>
+            <w:r>
+              <w:rPr>
+                <w:noProof/>
+                <w:webHidden/>
+              </w:rPr>
+              <w:tab/>
+            </w:r>
+            <w:r>
+              <w:rPr>
+                <w:noProof/>
+                <w:webHidden/>
+              </w:rPr>
+              <w:fldChar w:fldCharType="begin"/>
+            </w:r>
+            <w:r>
+              <w:rPr>
+                <w:noProof/>
+                <w:webHidden/>
+              </w:rPr>
+              <w:instrText xml:space="preserve"> PAGEREF _Toc14387052 \h </w:instrText>
+            </w:r>
+            <w:r>
+              <w:rPr>
+                <w:noProof/>
+                <w:webHidden/>
+              </w:rPr>
+            </w:r>
+            <w:r>
+              <w:rPr>
+                <w:noProof/>
+                <w:webHidden/>
+              </w:rPr>
+              <w:fldChar w:fldCharType="separate"/>
+            </w:r>
+            <w:r>
+              <w:rPr>
+                <w:noProof/>
+                <w:webHidden/>
+              </w:rPr>
+              <w:t>4</w:t>
             </w:r>
             <w:r>
               <w:rPr>
@@ -849,13 +1056,13 @@
               <w:noProof/>
             </w:rPr>
           </w:pPr>
-          <w:hyperlink w:anchor="_Toc13386814" w:history="1">
+          <w:hyperlink w:anchor="_Toc14387053" w:history="1">
             <w:r>
               <w:rPr>
                 <w:rStyle w:val="Hyperlink"/>
                 <w:noProof/>
               </w:rPr>
-              <w:t>Data Preparation</w:t>
+              <w:t>Exploratory</w:t>
             </w:r>
             <w:r>
               <w:rPr>
@@ -876,7 +1083,7 @@
                 <w:noProof/>
                 <w:webHidden/>
               </w:rPr>
-              <w:instrText xml:space="preserve"> PAGEREF _Toc13386814 \h </w:instrText>
+              <w:instrText xml:space="preserve"> PAGEREF _Toc14387053 \h </w:instrText>
             </w:r>
             <w:r>
               <w:rPr>
@@ -896,7 +1103,7 @@
                 <w:noProof/>
                 <w:webHidden/>
               </w:rPr>
-              <w:t>3</w:t>
+              <w:t>5</w:t>
             </w:r>
             <w:r>
               <w:rPr>
@@ -918,13 +1125,13 @@
               <w:noProof/>
             </w:rPr>
           </w:pPr>
-          <w:hyperlink w:anchor="_Toc13386815" w:history="1">
+          <w:hyperlink w:anchor="_Toc14387054" w:history="1">
             <w:r>
               <w:rPr>
                 <w:rStyle w:val="Hyperlink"/>
                 <w:noProof/>
               </w:rPr>
-              <w:t>Twitter API</w:t>
+              <w:t>Stop Words</w:t>
             </w:r>
             <w:r>
               <w:rPr>
@@ -945,7 +1152,7 @@
                 <w:noProof/>
                 <w:webHidden/>
               </w:rPr>
-              <w:instrText xml:space="preserve"> PAGEREF _Toc13386815 \h </w:instrText>
+              <w:instrText xml:space="preserve"> PAGEREF _Toc14387054 \h </w:instrText>
             </w:r>
             <w:r>
               <w:rPr>
@@ -965,7 +1172,7 @@
                 <w:noProof/>
                 <w:webHidden/>
               </w:rPr>
-              <w:t>3</w:t>
+              <w:t>5</w:t>
             </w:r>
             <w:r>
               <w:rPr>
@@ -987,13 +1194,13 @@
               <w:noProof/>
             </w:rPr>
           </w:pPr>
-          <w:hyperlink w:anchor="_Toc13386816" w:history="1">
+          <w:hyperlink w:anchor="_Toc14387055" w:history="1">
             <w:r>
               <w:rPr>
                 <w:rStyle w:val="Hyperlink"/>
                 <w:noProof/>
               </w:rPr>
-              <w:t>Quandl API</w:t>
+              <w:t>Topic Model</w:t>
             </w:r>
             <w:r>
               <w:rPr>
@@ -1014,7 +1221,7 @@
                 <w:noProof/>
                 <w:webHidden/>
               </w:rPr>
-              <w:instrText xml:space="preserve"> PAGEREF _Toc13386816 \h </w:instrText>
+              <w:instrText xml:space="preserve"> PAGEREF _Toc14387055 \h </w:instrText>
             </w:r>
             <w:r>
               <w:rPr>
@@ -1034,7 +1241,145 @@
                 <w:noProof/>
                 <w:webHidden/>
               </w:rPr>
-              <w:t>4</w:t>
+              <w:t>5</w:t>
+            </w:r>
+            <w:r>
+              <w:rPr>
+                <w:noProof/>
+                <w:webHidden/>
+              </w:rPr>
+              <w:fldChar w:fldCharType="end"/>
+            </w:r>
+          </w:hyperlink>
+        </w:p>
+        <w:p>
+          <w:pPr>
+            <w:pStyle w:val="TOC3"/>
+            <w:tabs>
+              <w:tab w:val="right" w:leader="dot" w:pos="9350"/>
+            </w:tabs>
+            <w:rPr>
+              <w:rFonts w:eastAsiaTheme="minorEastAsia"/>
+              <w:noProof/>
+            </w:rPr>
+          </w:pPr>
+          <w:hyperlink w:anchor="_Toc14387056" w:history="1">
+            <w:r>
+              <w:rPr>
+                <w:rStyle w:val="Hyperlink"/>
+                <w:noProof/>
+              </w:rPr>
+              <w:t>Latent Dirichlet Allocation</w:t>
+            </w:r>
+            <w:r>
+              <w:rPr>
+                <w:noProof/>
+                <w:webHidden/>
+              </w:rPr>
+              <w:tab/>
+            </w:r>
+            <w:r>
+              <w:rPr>
+                <w:noProof/>
+                <w:webHidden/>
+              </w:rPr>
+              <w:fldChar w:fldCharType="begin"/>
+            </w:r>
+            <w:r>
+              <w:rPr>
+                <w:noProof/>
+                <w:webHidden/>
+              </w:rPr>
+              <w:instrText xml:space="preserve"> PAGEREF _Toc14387056 \h </w:instrText>
+            </w:r>
+            <w:r>
+              <w:rPr>
+                <w:noProof/>
+                <w:webHidden/>
+              </w:rPr>
+            </w:r>
+            <w:r>
+              <w:rPr>
+                <w:noProof/>
+                <w:webHidden/>
+              </w:rPr>
+              <w:fldChar w:fldCharType="separate"/>
+            </w:r>
+            <w:r>
+              <w:rPr>
+                <w:noProof/>
+                <w:webHidden/>
+              </w:rPr>
+              <w:t>5</w:t>
+            </w:r>
+            <w:r>
+              <w:rPr>
+                <w:noProof/>
+                <w:webHidden/>
+              </w:rPr>
+              <w:fldChar w:fldCharType="end"/>
+            </w:r>
+          </w:hyperlink>
+        </w:p>
+        <w:p>
+          <w:pPr>
+            <w:pStyle w:val="TOC3"/>
+            <w:tabs>
+              <w:tab w:val="right" w:leader="dot" w:pos="9350"/>
+            </w:tabs>
+            <w:rPr>
+              <w:rFonts w:eastAsiaTheme="minorEastAsia"/>
+              <w:noProof/>
+            </w:rPr>
+          </w:pPr>
+          <w:hyperlink w:anchor="_Toc14387057" w:history="1">
+            <w:r>
+              <w:rPr>
+                <w:rStyle w:val="Hyperlink"/>
+                <w:noProof/>
+              </w:rPr>
+              <w:t>Selected Topics</w:t>
+            </w:r>
+            <w:r>
+              <w:rPr>
+                <w:noProof/>
+                <w:webHidden/>
+              </w:rPr>
+              <w:tab/>
+            </w:r>
+            <w:r>
+              <w:rPr>
+                <w:noProof/>
+                <w:webHidden/>
+              </w:rPr>
+              <w:fldChar w:fldCharType="begin"/>
+            </w:r>
+            <w:r>
+              <w:rPr>
+                <w:noProof/>
+                <w:webHidden/>
+              </w:rPr>
+              <w:instrText xml:space="preserve"> PAGEREF _Toc14387057 \h </w:instrText>
+            </w:r>
+            <w:r>
+              <w:rPr>
+                <w:noProof/>
+                <w:webHidden/>
+              </w:rPr>
+            </w:r>
+            <w:r>
+              <w:rPr>
+                <w:noProof/>
+                <w:webHidden/>
+              </w:rPr>
+              <w:fldChar w:fldCharType="separate"/>
+            </w:r>
+            <w:r>
+              <w:rPr>
+                <w:noProof/>
+                <w:webHidden/>
+              </w:rPr>
+              <w:t>7</w:t>
             </w:r>
             <w:r>
               <w:rPr>
@@ -1056,13 +1401,13 @@
               <w:noProof/>
             </w:rPr>
           </w:pPr>
-          <w:hyperlink w:anchor="_Toc13386817" w:history="1">
+          <w:hyperlink w:anchor="_Toc14387058" w:history="1">
             <w:r>
               <w:rPr>
                 <w:rStyle w:val="Hyperlink"/>
                 <w:noProof/>
               </w:rPr>
-              <w:t>Joining Data</w:t>
+              <w:t>Sentiment Analysis</w:t>
             </w:r>
             <w:r>
               <w:rPr>
@@ -1083,7 +1428,7 @@
                 <w:noProof/>
                 <w:webHidden/>
               </w:rPr>
-              <w:instrText xml:space="preserve"> PAGEREF _Toc13386817 \h </w:instrText>
+              <w:instrText xml:space="preserve"> PAGEREF _Toc14387058 \h </w:instrText>
             </w:r>
             <w:r>
               <w:rPr>
@@ -1103,7 +1448,7 @@
                 <w:noProof/>
                 <w:webHidden/>
               </w:rPr>
-              <w:t>5</w:t>
+              <w:t>9</w:t>
             </w:r>
             <w:r>
               <w:rPr>
@@ -1125,13 +1470,13 @@
               <w:noProof/>
             </w:rPr>
           </w:pPr>
-          <w:hyperlink w:anchor="_Toc13386818" w:history="1">
+          <w:hyperlink w:anchor="_Toc14387059" w:history="1">
             <w:r>
               <w:rPr>
                 <w:rStyle w:val="Hyperlink"/>
                 <w:noProof/>
               </w:rPr>
-              <w:t>Exploratory</w:t>
+              <w:t>Analysis</w:t>
             </w:r>
             <w:r>
               <w:rPr>
@@ -1152,7 +1497,7 @@
                 <w:noProof/>
                 <w:webHidden/>
               </w:rPr>
-              <w:instrText xml:space="preserve"> PAGEREF _Toc13386818 \h </w:instrText>
+              <w:instrText xml:space="preserve"> PAGEREF _Toc14387059 \h </w:instrText>
             </w:r>
             <w:r>
               <w:rPr>
@@ -1172,7 +1517,7 @@
                 <w:noProof/>
                 <w:webHidden/>
               </w:rPr>
-              <w:t>5</w:t>
+              <w:t>11</w:t>
             </w:r>
             <w:r>
               <w:rPr>
@@ -1194,13 +1539,13 @@
               <w:noProof/>
             </w:rPr>
           </w:pPr>
-          <w:hyperlink w:anchor="_Toc13386819" w:history="1">
+          <w:hyperlink w:anchor="_Toc14387060" w:history="1">
             <w:r>
               <w:rPr>
                 <w:rStyle w:val="Hyperlink"/>
                 <w:noProof/>
               </w:rPr>
-              <w:t>Stop Words</w:t>
+              <w:t>Baseline Results</w:t>
             </w:r>
             <w:r>
               <w:rPr>
@@ -1221,7 +1566,7 @@
                 <w:noProof/>
                 <w:webHidden/>
               </w:rPr>
-              <w:instrText xml:space="preserve"> PAGEREF _Toc13386819 \h </w:instrText>
+              <w:instrText xml:space="preserve"> PAGEREF _Toc14387060 \h </w:instrText>
             </w:r>
             <w:r>
               <w:rPr>
@@ -1241,76 +1586,7 @@
                 <w:noProof/>
                 <w:webHidden/>
               </w:rPr>
-              <w:t>5</w:t>
-            </w:r>
-            <w:r>
-              <w:rPr>
-                <w:noProof/>
-                <w:webHidden/>
-              </w:rPr>
-              <w:fldChar w:fldCharType="end"/>
-            </w:r>
-          </w:hyperlink>
-        </w:p>
-        <w:p>
-          <w:pPr>
-            <w:pStyle w:val="TOC2"/>
-            <w:tabs>
-              <w:tab w:val="right" w:leader="dot" w:pos="9350"/>
-            </w:tabs>
-            <w:rPr>
-              <w:rFonts w:eastAsiaTheme="minorEastAsia"/>
-              <w:noProof/>
-            </w:rPr>
-          </w:pPr>
-          <w:hyperlink w:anchor="_Toc13386820" w:history="1">
-            <w:r>
-              <w:rPr>
-                <w:rStyle w:val="Hyperlink"/>
-                <w:noProof/>
-              </w:rPr>
-              <w:t>Topic Model</w:t>
-            </w:r>
-            <w:r>
-              <w:rPr>
-                <w:noProof/>
-                <w:webHidden/>
-              </w:rPr>
-              <w:tab/>
-            </w:r>
-            <w:r>
-              <w:rPr>
-                <w:noProof/>
-                <w:webHidden/>
-              </w:rPr>
-              <w:fldChar w:fldCharType="begin"/>
-            </w:r>
-            <w:r>
-              <w:rPr>
-                <w:noProof/>
-                <w:webHidden/>
-              </w:rPr>
-              <w:instrText xml:space="preserve"> PAGEREF _Toc13386820 \h </w:instrText>
-            </w:r>
-            <w:r>
-              <w:rPr>
-                <w:noProof/>
-                <w:webHidden/>
-              </w:rPr>
-            </w:r>
-            <w:r>
-              <w:rPr>
-                <w:noProof/>
-                <w:webHidden/>
-              </w:rPr>
-              <w:fldChar w:fldCharType="separate"/>
-            </w:r>
-            <w:r>
-              <w:rPr>
-                <w:noProof/>
-                <w:webHidden/>
-              </w:rPr>
-              <w:t>6</w:t>
+              <w:t>14</w:t>
             </w:r>
             <w:r>
               <w:rPr>
@@ -1332,13 +1608,13 @@
               <w:noProof/>
             </w:rPr>
           </w:pPr>
-          <w:hyperlink w:anchor="_Toc13386821" w:history="1">
+          <w:hyperlink w:anchor="_Toc14387061" w:history="1">
             <w:r>
               <w:rPr>
                 <w:rStyle w:val="Hyperlink"/>
                 <w:noProof/>
               </w:rPr>
-              <w:t>Latent Dirichlet Allocation</w:t>
+              <w:t>Time series</w:t>
             </w:r>
             <w:r>
               <w:rPr>
@@ -1359,7 +1635,7 @@
                 <w:noProof/>
                 <w:webHidden/>
               </w:rPr>
-              <w:instrText xml:space="preserve"> PAGEREF _Toc13386821 \h </w:instrText>
+              <w:instrText xml:space="preserve"> PAGEREF _Toc14387061 \h </w:instrText>
             </w:r>
             <w:r>
               <w:rPr>
@@ -1379,7 +1655,7 @@
                 <w:noProof/>
                 <w:webHidden/>
               </w:rPr>
-              <w:t>6</w:t>
+              <w:t>14</w:t>
             </w:r>
             <w:r>
               <w:rPr>
@@ -1401,13 +1677,13 @@
               <w:noProof/>
             </w:rPr>
           </w:pPr>
-          <w:hyperlink w:anchor="_Toc13386822" w:history="1">
+          <w:hyperlink w:anchor="_Toc14387062" w:history="1">
             <w:r>
               <w:rPr>
                 <w:rStyle w:val="Hyperlink"/>
                 <w:noProof/>
               </w:rPr>
-              <w:t>Selected Topics</w:t>
+              <w:t>Granger Causality</w:t>
             </w:r>
             <w:r>
               <w:rPr>
@@ -1428,7 +1704,7 @@
                 <w:noProof/>
                 <w:webHidden/>
               </w:rPr>
-              <w:instrText xml:space="preserve"> PAGEREF _Toc13386822 \h </w:instrText>
+              <w:instrText xml:space="preserve"> PAGEREF _Toc14387062 \h </w:instrText>
             </w:r>
             <w:r>
               <w:rPr>
@@ -1448,7 +1724,7 @@
                 <w:noProof/>
                 <w:webHidden/>
               </w:rPr>
-              <w:t>8</w:t>
+              <w:t>14</w:t>
             </w:r>
             <w:r>
               <w:rPr>
@@ -1461,7 +1737,7 @@
         </w:p>
         <w:p>
           <w:pPr>
-            <w:pStyle w:val="TOC2"/>
+            <w:pStyle w:val="TOC3"/>
             <w:tabs>
               <w:tab w:val="right" w:leader="dot" w:pos="9350"/>
             </w:tabs>
@@ -1470,13 +1746,13 @@
               <w:noProof/>
             </w:rPr>
           </w:pPr>
-          <w:hyperlink w:anchor="_Toc13386823" w:history="1">
+          <w:hyperlink w:anchor="_Toc14387063" w:history="1">
             <w:r>
               <w:rPr>
                 <w:rStyle w:val="Hyperlink"/>
                 <w:noProof/>
               </w:rPr>
-              <w:t>Sentiment Analysis</w:t>
+              <w:t>Classification</w:t>
             </w:r>
             <w:r>
               <w:rPr>
@@ -1497,7 +1773,7 @@
                 <w:noProof/>
                 <w:webHidden/>
               </w:rPr>
-              <w:instrText xml:space="preserve"> PAGEREF _Toc13386823 \h </w:instrText>
+              <w:instrText xml:space="preserve"> PAGEREF _Toc14387063 \h </w:instrText>
             </w:r>
             <w:r>
               <w:rPr>
@@ -1517,7 +1793,7 @@
                 <w:noProof/>
                 <w:webHidden/>
               </w:rPr>
-              <w:t>10</w:t>
+              <w:t>14</w:t>
             </w:r>
             <w:r>
               <w:rPr>
@@ -1539,13 +1815,13 @@
               <w:noProof/>
             </w:rPr>
           </w:pPr>
-          <w:hyperlink w:anchor="_Toc13386824" w:history="1">
+          <w:hyperlink w:anchor="_Toc14387064" w:history="1">
             <w:r>
               <w:rPr>
                 <w:rStyle w:val="Hyperlink"/>
                 <w:noProof/>
               </w:rPr>
-              <w:t>Baseline Results</w:t>
+              <w:t>Conclusions</w:t>
             </w:r>
             <w:r>
               <w:rPr>
@@ -1566,7 +1842,7 @@
                 <w:noProof/>
                 <w:webHidden/>
               </w:rPr>
-              <w:instrText xml:space="preserve"> PAGEREF _Toc13386824 \h </w:instrText>
+              <w:instrText xml:space="preserve"> PAGEREF _Toc14387064 \h </w:instrText>
             </w:r>
             <w:r>
               <w:rPr>
@@ -1586,283 +1862,7 @@
                 <w:noProof/>
                 <w:webHidden/>
               </w:rPr>
-              <w:t>12</w:t>
-            </w:r>
-            <w:r>
-              <w:rPr>
-                <w:noProof/>
-                <w:webHidden/>
-              </w:rPr>
-              <w:fldChar w:fldCharType="end"/>
-            </w:r>
-          </w:hyperlink>
-        </w:p>
-        <w:p>
-          <w:pPr>
-            <w:pStyle w:val="TOC2"/>
-            <w:tabs>
-              <w:tab w:val="right" w:leader="dot" w:pos="9350"/>
-            </w:tabs>
-            <w:rPr>
-              <w:rFonts w:eastAsiaTheme="minorEastAsia"/>
-              <w:noProof/>
-            </w:rPr>
-          </w:pPr>
-          <w:hyperlink w:anchor="_Toc13386825" w:history="1">
-            <w:r>
-              <w:rPr>
-                <w:rStyle w:val="Hyperlink"/>
-                <w:noProof/>
-              </w:rPr>
-              <w:t>Time series</w:t>
-            </w:r>
-            <w:r>
-              <w:rPr>
-                <w:noProof/>
-                <w:webHidden/>
-              </w:rPr>
-              <w:tab/>
-            </w:r>
-            <w:r>
-              <w:rPr>
-                <w:noProof/>
-                <w:webHidden/>
-              </w:rPr>
-              <w:fldChar w:fldCharType="begin"/>
-            </w:r>
-            <w:r>
-              <w:rPr>
-                <w:noProof/>
-                <w:webHidden/>
-              </w:rPr>
-              <w:instrText xml:space="preserve"> PAGEREF _Toc13386825 \h </w:instrText>
-            </w:r>
-            <w:r>
-              <w:rPr>
-                <w:noProof/>
-                <w:webHidden/>
-              </w:rPr>
-            </w:r>
-            <w:r>
-              <w:rPr>
-                <w:noProof/>
-                <w:webHidden/>
-              </w:rPr>
-              <w:fldChar w:fldCharType="separate"/>
-            </w:r>
-            <w:r>
-              <w:rPr>
-                <w:noProof/>
-                <w:webHidden/>
-              </w:rPr>
-              <w:t>12</w:t>
-            </w:r>
-            <w:r>
-              <w:rPr>
-                <w:noProof/>
-                <w:webHidden/>
-              </w:rPr>
-              <w:fldChar w:fldCharType="end"/>
-            </w:r>
-          </w:hyperlink>
-        </w:p>
-        <w:p>
-          <w:pPr>
-            <w:pStyle w:val="TOC2"/>
-            <w:tabs>
-              <w:tab w:val="right" w:leader="dot" w:pos="9350"/>
-            </w:tabs>
-            <w:rPr>
-              <w:rFonts w:eastAsiaTheme="minorEastAsia"/>
-              <w:noProof/>
-            </w:rPr>
-          </w:pPr>
-          <w:hyperlink w:anchor="_Toc13386826" w:history="1">
-            <w:r>
-              <w:rPr>
-                <w:rStyle w:val="Hyperlink"/>
-                <w:noProof/>
-              </w:rPr>
-              <w:t>Granger Causality</w:t>
-            </w:r>
-            <w:r>
-              <w:rPr>
-                <w:noProof/>
-                <w:webHidden/>
-              </w:rPr>
-              <w:tab/>
-            </w:r>
-            <w:r>
-              <w:rPr>
-                <w:noProof/>
-                <w:webHidden/>
-              </w:rPr>
-              <w:fldChar w:fldCharType="begin"/>
-            </w:r>
-            <w:r>
-              <w:rPr>
-                <w:noProof/>
-                <w:webHidden/>
-              </w:rPr>
-              <w:instrText xml:space="preserve"> PAGEREF _Toc13386826 \h </w:instrText>
-            </w:r>
-            <w:r>
-              <w:rPr>
-                <w:noProof/>
-                <w:webHidden/>
-              </w:rPr>
-            </w:r>
-            <w:r>
-              <w:rPr>
-                <w:noProof/>
-                <w:webHidden/>
-              </w:rPr>
-              <w:fldChar w:fldCharType="separate"/>
-            </w:r>
-            <w:r>
-              <w:rPr>
-                <w:noProof/>
-                <w:webHidden/>
-              </w:rPr>
-              <w:t>12</w:t>
-            </w:r>
-            <w:r>
-              <w:rPr>
-                <w:noProof/>
-                <w:webHidden/>
-              </w:rPr>
-              <w:fldChar w:fldCharType="end"/>
-            </w:r>
-          </w:hyperlink>
-        </w:p>
-        <w:p>
-          <w:pPr>
-            <w:pStyle w:val="TOC2"/>
-            <w:tabs>
-              <w:tab w:val="right" w:leader="dot" w:pos="9350"/>
-            </w:tabs>
-            <w:rPr>
-              <w:rFonts w:eastAsiaTheme="minorEastAsia"/>
-              <w:noProof/>
-            </w:rPr>
-          </w:pPr>
-          <w:hyperlink w:anchor="_Toc13386827" w:history="1">
-            <w:r>
-              <w:rPr>
-                <w:rStyle w:val="Hyperlink"/>
-                <w:noProof/>
-              </w:rPr>
-              <w:t>Classification</w:t>
-            </w:r>
-            <w:r>
-              <w:rPr>
-                <w:noProof/>
-                <w:webHidden/>
-              </w:rPr>
-              <w:tab/>
-            </w:r>
-            <w:r>
-              <w:rPr>
-                <w:noProof/>
-                <w:webHidden/>
-              </w:rPr>
-              <w:fldChar w:fldCharType="begin"/>
-            </w:r>
-            <w:r>
-              <w:rPr>
-                <w:noProof/>
-                <w:webHidden/>
-              </w:rPr>
-              <w:instrText xml:space="preserve"> PAGEREF _Toc13386827 \h </w:instrText>
-            </w:r>
-            <w:r>
-              <w:rPr>
-                <w:noProof/>
-                <w:webHidden/>
-              </w:rPr>
-            </w:r>
-            <w:r>
-              <w:rPr>
-                <w:noProof/>
-                <w:webHidden/>
-              </w:rPr>
-              <w:fldChar w:fldCharType="separate"/>
-            </w:r>
-            <w:r>
-              <w:rPr>
-                <w:noProof/>
-                <w:webHidden/>
-              </w:rPr>
-              <w:t>12</w:t>
-            </w:r>
-            <w:r>
-              <w:rPr>
-                <w:noProof/>
-                <w:webHidden/>
-              </w:rPr>
-              <w:fldChar w:fldCharType="end"/>
-            </w:r>
-          </w:hyperlink>
-        </w:p>
-        <w:p>
-          <w:pPr>
-            <w:pStyle w:val="TOC1"/>
-            <w:tabs>
-              <w:tab w:val="right" w:leader="dot" w:pos="9350"/>
-            </w:tabs>
-            <w:rPr>
-              <w:rFonts w:eastAsiaTheme="minorEastAsia"/>
-              <w:noProof/>
-            </w:rPr>
-          </w:pPr>
-          <w:hyperlink w:anchor="_Toc13386828" w:history="1">
-            <w:r>
-              <w:rPr>
-                <w:rStyle w:val="Hyperlink"/>
-                <w:noProof/>
-              </w:rPr>
-              <w:t>Conclusions</w:t>
-            </w:r>
-            <w:r>
-              <w:rPr>
-                <w:noProof/>
-                <w:webHidden/>
-              </w:rPr>
-              <w:tab/>
-            </w:r>
-            <w:r>
-              <w:rPr>
-                <w:noProof/>
-                <w:webHidden/>
-              </w:rPr>
-              <w:fldChar w:fldCharType="begin"/>
-            </w:r>
-            <w:r>
-              <w:rPr>
-                <w:noProof/>
-                <w:webHidden/>
-              </w:rPr>
-              <w:instrText xml:space="preserve"> PAGEREF _Toc13386828 \h </w:instrText>
-            </w:r>
-            <w:r>
-              <w:rPr>
-                <w:noProof/>
-                <w:webHidden/>
-              </w:rPr>
-            </w:r>
-            <w:r>
-              <w:rPr>
-                <w:noProof/>
-                <w:webHidden/>
-              </w:rPr>
-              <w:fldChar w:fldCharType="separate"/>
-            </w:r>
-            <w:r>
-              <w:rPr>
-                <w:noProof/>
-                <w:webHidden/>
-              </w:rPr>
-              <w:t>12</w:t>
+              <w:t>14</w:t>
             </w:r>
             <w:r>
               <w:rPr>
@@ -1921,7 +1921,7 @@
       <w:pPr>
         <w:pStyle w:val="Heading1"/>
       </w:pPr>
-      <w:bookmarkStart w:id="0" w:name="_Toc13386812"/>
+      <w:bookmarkStart w:id="0" w:name="_Toc14387048"/>
       <w:r>
         <w:lastRenderedPageBreak/>
         <w:t>Introduction</w:t>
@@ -2299,7 +2299,7 @@
           <w:tab w:val="left" w:pos="2730"/>
         </w:tabs>
       </w:pPr>
-      <w:bookmarkStart w:id="1" w:name="_Toc13386814"/>
+      <w:bookmarkStart w:id="1" w:name="_Toc14387049"/>
       <w:r>
         <w:t>Data Preparation</w:t>
       </w:r>
@@ -2310,7 +2310,7 @@
       <w:pPr>
         <w:pStyle w:val="Heading2"/>
       </w:pPr>
-      <w:bookmarkStart w:id="2" w:name="_Toc13386815"/>
+      <w:bookmarkStart w:id="2" w:name="_Toc14387050"/>
       <w:r>
         <w:t>Twitter API</w:t>
       </w:r>
@@ -3308,7 +3308,7 @@
       <w:pPr>
         <w:pStyle w:val="Heading2"/>
       </w:pPr>
-      <w:bookmarkStart w:id="3" w:name="_Toc13386816"/>
+      <w:bookmarkStart w:id="3" w:name="_Toc14387051"/>
       <w:r>
         <w:t>Quandl API</w:t>
       </w:r>
@@ -3668,7 +3668,7 @@
       <w:pPr>
         <w:pStyle w:val="Heading2"/>
       </w:pPr>
-      <w:bookmarkStart w:id="4" w:name="_Toc13386817"/>
+      <w:bookmarkStart w:id="4" w:name="_Toc14387052"/>
       <w:r>
         <w:t>Joining Data</w:t>
       </w:r>
@@ -3880,7 +3880,7 @@
       <w:pPr>
         <w:pStyle w:val="Heading1"/>
       </w:pPr>
-      <w:bookmarkStart w:id="5" w:name="_Toc13386818"/>
+      <w:bookmarkStart w:id="5" w:name="_Toc14387053"/>
       <w:r>
         <w:lastRenderedPageBreak/>
         <w:t>Exploratory</w:t>
@@ -3975,7 +3975,7 @@
       <w:pPr>
         <w:pStyle w:val="Heading2"/>
       </w:pPr>
-      <w:bookmarkStart w:id="6" w:name="_Toc13386819"/>
+      <w:bookmarkStart w:id="6" w:name="_Toc14387054"/>
       <w:r>
         <w:t>Stop Words</w:t>
       </w:r>
@@ -4165,7 +4165,7 @@
       <w:pPr>
         <w:pStyle w:val="Heading2"/>
       </w:pPr>
-      <w:bookmarkStart w:id="7" w:name="_Toc13386820"/>
+      <w:bookmarkStart w:id="7" w:name="_Toc14387055"/>
       <w:r>
         <w:t>Topic Model</w:t>
       </w:r>
@@ -4601,7 +4601,7 @@
       <w:pPr>
         <w:pStyle w:val="Heading3"/>
       </w:pPr>
-      <w:bookmarkStart w:id="8" w:name="_Toc13386821"/>
+      <w:bookmarkStart w:id="8" w:name="_Toc14387056"/>
       <w:r>
         <w:t>Latent</w:t>
       </w:r>
@@ -5955,7 +5955,7 @@
       <w:pPr>
         <w:pStyle w:val="Heading3"/>
       </w:pPr>
-      <w:bookmarkStart w:id="9" w:name="_Toc13386822"/>
+      <w:bookmarkStart w:id="9" w:name="_Toc14387057"/>
       <w:r>
         <w:t xml:space="preserve">Selected </w:t>
       </w:r>
@@ -7474,7 +7474,7 @@
       <w:pPr>
         <w:pStyle w:val="Heading2"/>
       </w:pPr>
-      <w:bookmarkStart w:id="10" w:name="_Toc13386823"/>
+      <w:bookmarkStart w:id="10" w:name="_Toc14387058"/>
       <w:r>
         <w:t>Sentiment Analysis</w:t>
       </w:r>
@@ -9176,12 +9176,11 @@
       <w:pPr>
         <w:pStyle w:val="Heading1"/>
       </w:pPr>
-      <w:bookmarkStart w:id="11" w:name="_Toc13386824"/>
-      <w:bookmarkStart w:id="12" w:name="_Toc13386813"/>
+      <w:bookmarkStart w:id="11" w:name="_Toc14387059"/>
       <w:r>
         <w:t>Analysis</w:t>
       </w:r>
-      <w:bookmarkEnd w:id="12"/>
+      <w:bookmarkEnd w:id="11"/>
     </w:p>
     <w:p>
       <w:pPr>
@@ -10420,509 +10419,6 @@
     <w:p>
       <w:pPr>
         <w:rPr>
-          <w:b/>
-          <w:bCs/>
-          <w:sz w:val="24"/>
-          <w:szCs w:val="24"/>
-        </w:rPr>
-      </w:pPr>
-      <w:r>
-        <w:rPr>
-          <w:sz w:val="24"/>
-          <w:szCs w:val="24"/>
-        </w:rPr>
-        <w:tab/>
-      </w:r>
-      <w:r>
-        <w:rPr>
-          <w:sz w:val="24"/>
-          <w:szCs w:val="24"/>
-        </w:rPr>
-        <w:tab/>
-      </w:r>
-      <w:r>
-        <w:rPr>
-          <w:sz w:val="24"/>
-          <w:szCs w:val="24"/>
-        </w:rPr>
-        <w:tab/>
-      </w:r>
-      <w:r>
-        <w:rPr>
-          <w:sz w:val="24"/>
-          <w:szCs w:val="24"/>
-        </w:rPr>
-        <w:tab/>
-      </w:r>
-      <w:r>
-        <w:rPr>
-          <w:sz w:val="24"/>
-          <w:szCs w:val="24"/>
-        </w:rPr>
-        <w:tab/>
-      </w:r>
-      <w:r>
-        <w:rPr>
-          <w:sz w:val="24"/>
-          <w:szCs w:val="24"/>
-        </w:rPr>
-        <w:tab/>
-      </w:r>
-      <w:r>
-        <w:rPr>
-          <w:sz w:val="24"/>
-          <w:szCs w:val="24"/>
-        </w:rPr>
-        <w:tab/>
-      </w:r>
-      <w:r>
-        <w:rPr>
-          <w:sz w:val="24"/>
-          <w:szCs w:val="24"/>
-        </w:rPr>
-        <w:tab/>
-      </w:r>
-      <w:r>
-        <w:rPr>
-          <w:sz w:val="24"/>
-          <w:szCs w:val="24"/>
-        </w:rPr>
-        <w:tab/>
-      </w:r>
-      <w:r>
-        <w:rPr>
-          <w:sz w:val="24"/>
-          <w:szCs w:val="24"/>
-        </w:rPr>
-        <w:tab/>
-      </w:r>
-      <w:r>
-        <w:rPr>
-          <w:sz w:val="24"/>
-          <w:szCs w:val="24"/>
-        </w:rPr>
-        <w:tab/>
-      </w:r>
-      <w:r>
-        <w:rPr>
-          <w:b/>
-          <w:bCs/>
-          <w:sz w:val="24"/>
-          <w:szCs w:val="24"/>
-        </w:rPr>
-        <w:t>(equation 12)</w:t>
-      </w:r>
-    </w:p>
-    <w:p>
-      <w:pPr>
-        <w:rPr>
-          <w:sz w:val="24"/>
-          <w:szCs w:val="24"/>
-        </w:rPr>
-      </w:pPr>
-    </w:p>
-    <w:p>
-      <w:pPr>
-        <w:rPr>
-          <w:sz w:val="24"/>
-          <w:szCs w:val="24"/>
-        </w:rPr>
-      </w:pPr>
-      <w:r>
-        <w:rPr>
-          <w:sz w:val="24"/>
-          <w:szCs w:val="24"/>
-        </w:rPr>
-        <w:t>Th</w:t>
-      </w:r>
-      <w:r>
-        <w:rPr>
-          <w:sz w:val="24"/>
-          <w:szCs w:val="24"/>
-        </w:rPr>
-        <w:t>e influence</w:t>
-      </w:r>
-      <w:r>
-        <w:rPr>
-          <w:sz w:val="24"/>
-          <w:szCs w:val="24"/>
-        </w:rPr>
-        <w:t xml:space="preserve"> parameter</w:t>
-      </w:r>
-      <w:r>
-        <w:rPr>
-          <w:sz w:val="24"/>
-          <w:szCs w:val="24"/>
-        </w:rPr>
-        <w:t xml:space="preserve"> </w:t>
-      </w:r>
-      <w:r>
-        <w:rPr>
-          <w:sz w:val="24"/>
-          <w:szCs w:val="24"/>
-        </w:rPr>
-        <w:t>provide</w:t>
-      </w:r>
-      <w:r>
-        <w:rPr>
-          <w:sz w:val="24"/>
-          <w:szCs w:val="24"/>
-        </w:rPr>
-        <w:t>s</w:t>
-      </w:r>
-      <w:r>
-        <w:rPr>
-          <w:sz w:val="24"/>
-          <w:szCs w:val="24"/>
-        </w:rPr>
-        <w:t xml:space="preserve"> context</w:t>
-      </w:r>
-      <w:r>
-        <w:rPr>
-          <w:sz w:val="24"/>
-          <w:szCs w:val="24"/>
-        </w:rPr>
-        <w:t xml:space="preserve"> whether past signals exceeding a z-score threshold, </w:t>
-      </w:r>
-      <w:r>
-        <w:rPr>
-          <w:sz w:val="24"/>
-          <w:szCs w:val="24"/>
-        </w:rPr>
-        <w:t>should</w:t>
-      </w:r>
-      <w:r>
-        <w:rPr>
-          <w:sz w:val="24"/>
-          <w:szCs w:val="24"/>
-        </w:rPr>
-        <w:t xml:space="preserve"> be used to determine successive threshold values. Values range between [0, 1], where zero values have no influence on calculating successive threshold values, while a value of one is weighted with </w:t>
-      </w:r>
-      <w:r>
-        <w:rPr>
-          <w:sz w:val="24"/>
-          <w:szCs w:val="24"/>
-        </w:rPr>
-        <w:t xml:space="preserve">greater </w:t>
-      </w:r>
-      <w:r>
-        <w:rPr>
-          <w:sz w:val="24"/>
-          <w:szCs w:val="24"/>
-        </w:rPr>
-        <w:t>importance</w:t>
-      </w:r>
-      <w:r>
-        <w:rPr>
-          <w:sz w:val="24"/>
-          <w:szCs w:val="24"/>
-        </w:rPr>
-        <w:t>.</w:t>
-      </w:r>
-      <w:r>
-        <w:rPr>
-          <w:sz w:val="24"/>
-          <w:szCs w:val="24"/>
-        </w:rPr>
-        <w:t xml:space="preserve"> </w:t>
-      </w:r>
-      <w:r>
-        <w:rPr>
-          <w:sz w:val="24"/>
-          <w:szCs w:val="24"/>
-        </w:rPr>
-        <w:t xml:space="preserve">Conversely, when </w:t>
-      </w:r>
-      <w:r>
-        <w:rPr>
-          <w:sz w:val="24"/>
-          <w:szCs w:val="24"/>
-        </w:rPr>
-        <w:t>B</w:t>
-      </w:r>
-      <w:r>
-        <w:rPr>
-          <w:sz w:val="24"/>
-          <w:szCs w:val="24"/>
-          <w:vertAlign w:val="subscript"/>
-        </w:rPr>
-        <w:t>j</w:t>
-      </w:r>
-      <w:r>
-        <w:rPr>
-          <w:sz w:val="24"/>
-          <w:szCs w:val="24"/>
-        </w:rPr>
-        <w:t xml:space="preserve"> </w:t>
-      </w:r>
-      <w:r>
-        <w:rPr>
-          <w:sz w:val="24"/>
-          <w:szCs w:val="24"/>
-        </w:rPr>
-        <w:t>&lt;=</w:t>
-      </w:r>
-      <w:r>
-        <w:rPr>
-          <w:sz w:val="24"/>
-          <w:szCs w:val="24"/>
-        </w:rPr>
-        <w:t xml:space="preserve"> C</w:t>
-      </w:r>
-      <w:r>
-        <w:rPr>
-          <w:sz w:val="24"/>
-          <w:szCs w:val="24"/>
-          <w:vertAlign w:val="subscript"/>
-        </w:rPr>
-        <w:t>j</w:t>
-      </w:r>
-      <w:r>
-        <w:rPr>
-          <w:sz w:val="24"/>
-          <w:szCs w:val="24"/>
-        </w:rPr>
-        <w:t xml:space="preserve">, </w:t>
-      </w:r>
-      <w:r>
-        <w:rPr>
-          <w:sz w:val="24"/>
-          <w:szCs w:val="24"/>
-        </w:rPr>
-        <w:t xml:space="preserve">equation 12 adjusts by </w:t>
-      </w:r>
-      <w:r>
-        <w:rPr>
-          <w:sz w:val="24"/>
-          <w:szCs w:val="24"/>
-        </w:rPr>
-        <w:t>incorporat</w:t>
-      </w:r>
-      <w:r>
-        <w:rPr>
-          <w:sz w:val="24"/>
-          <w:szCs w:val="24"/>
-        </w:rPr>
-        <w:t>ing</w:t>
-      </w:r>
-      <w:r>
-        <w:rPr>
-          <w:sz w:val="24"/>
-          <w:szCs w:val="24"/>
-        </w:rPr>
-        <w:t xml:space="preserve"> the current value</w:t>
-      </w:r>
-      <w:r>
-        <w:rPr>
-          <w:sz w:val="24"/>
-          <w:szCs w:val="24"/>
-        </w:rPr>
-        <w:t>:</w:t>
-      </w:r>
-    </w:p>
-    <w:p>
-      <w:pPr>
-        <w:rPr>
-          <w:sz w:val="24"/>
-          <w:szCs w:val="24"/>
-        </w:rPr>
-      </w:pPr>
-    </w:p>
-    <w:p>
-      <w:pPr>
-        <w:rPr>
-          <w:b/>
-          <w:bCs/>
-          <w:sz w:val="24"/>
-          <w:szCs w:val="24"/>
-        </w:rPr>
-      </w:pPr>
-      <w:r>
-        <w:rPr>
-          <w:sz w:val="24"/>
-          <w:szCs w:val="24"/>
-        </w:rPr>
-        <w:tab/>
-      </w:r>
-      <w:r>
-        <w:rPr>
-          <w:sz w:val="24"/>
-          <w:szCs w:val="24"/>
-        </w:rPr>
-        <w:tab/>
-      </w:r>
-      <w:r>
-        <w:rPr>
-          <w:sz w:val="24"/>
-          <w:szCs w:val="24"/>
-        </w:rPr>
-        <w:tab/>
-      </w:r>
-      <w:r>
-        <w:rPr>
-          <w:sz w:val="24"/>
-          <w:szCs w:val="24"/>
-        </w:rPr>
-        <w:tab/>
-      </w:r>
-      <w:r>
-        <w:rPr>
-          <w:sz w:val="24"/>
-          <w:szCs w:val="24"/>
-        </w:rPr>
-        <w:tab/>
-      </w:r>
-      <w:r>
-        <w:rPr>
-          <w:sz w:val="24"/>
-          <w:szCs w:val="24"/>
-        </w:rPr>
-        <w:tab/>
-      </w:r>
-      <w:r>
-        <w:rPr>
-          <w:sz w:val="24"/>
-          <w:szCs w:val="24"/>
-        </w:rPr>
-        <w:tab/>
-      </w:r>
-      <w:r>
-        <w:rPr>
-          <w:sz w:val="24"/>
-          <w:szCs w:val="24"/>
-        </w:rPr>
-        <w:tab/>
-      </w:r>
-      <w:r>
-        <w:rPr>
-          <w:sz w:val="24"/>
-          <w:szCs w:val="24"/>
-        </w:rPr>
-        <w:tab/>
-      </w:r>
-      <w:r>
-        <w:rPr>
-          <w:sz w:val="24"/>
-          <w:szCs w:val="24"/>
-        </w:rPr>
-        <w:tab/>
-      </w:r>
-      <w:r>
-        <w:rPr>
-          <w:sz w:val="24"/>
-          <w:szCs w:val="24"/>
-        </w:rPr>
-        <w:tab/>
-      </w:r>
-      <w:r>
-        <w:rPr>
-          <w:b/>
-          <w:bCs/>
-          <w:sz w:val="24"/>
-          <w:szCs w:val="24"/>
-        </w:rPr>
-        <w:t>(equation 13)</w:t>
-      </w:r>
-    </w:p>
-    <w:p>
-      <w:pPr>
-        <w:rPr>
-          <w:sz w:val="24"/>
-          <w:szCs w:val="24"/>
-        </w:rPr>
-      </w:pPr>
-      <w:r>
-        <w:rPr>
-          <w:sz w:val="24"/>
-          <w:szCs w:val="24"/>
-        </w:rPr>
-        <w:t xml:space="preserve"> </w:t>
-      </w:r>
-    </w:p>
-    <w:p>
-      <w:pPr>
-        <w:rPr>
-          <w:sz w:val="24"/>
-          <w:szCs w:val="24"/>
-        </w:rPr>
-      </w:pPr>
-      <w:r>
-        <w:rPr>
-          <w:sz w:val="24"/>
-          <w:szCs w:val="24"/>
-        </w:rPr>
-        <w:t>By default, if no threshold is computed, a default behavior is applied. Specifically, stock prices or volume measures (</w:t>
-      </w:r>
-      <w:r>
-        <w:rPr>
-          <w:sz w:val="24"/>
-          <w:szCs w:val="24"/>
-        </w:rPr>
-        <w:t>x</w:t>
-      </w:r>
-      <w:r>
-        <w:rPr>
-          <w:sz w:val="24"/>
-          <w:szCs w:val="24"/>
-          <w:vertAlign w:val="subscript"/>
-        </w:rPr>
-        <w:t>i</w:t>
-      </w:r>
-      <w:r>
-        <w:rPr>
-          <w:sz w:val="24"/>
-          <w:szCs w:val="24"/>
-        </w:rPr>
-        <w:t xml:space="preserve">) were binned into classes when individual values exceed a previous defined step, namely (up, down) </w:t>
-      </w:r>
-      <w:r>
-        <w:rPr>
-          <w:sz w:val="24"/>
-          <w:szCs w:val="24"/>
-        </w:rPr>
-        <w:sym w:font="Wingdings" w:char="F0E0"/>
-      </w:r>
-      <w:r>
-        <w:rPr>
-          <w:sz w:val="24"/>
-          <w:szCs w:val="24"/>
-        </w:rPr>
-        <w:t xml:space="preserve"> (0, 1).  Thus, “up” was assigned if the current day </w:t>
-      </w:r>
-      <w:r>
-        <w:rPr>
-          <w:rFonts w:ascii="Courier New" w:hAnsi="Courier New" w:cs="Courier New"/>
-          <w:sz w:val="24"/>
-          <w:szCs w:val="24"/>
-        </w:rPr>
-        <w:t>Index Value</w:t>
-      </w:r>
-      <w:r>
-        <w:rPr>
-          <w:sz w:val="24"/>
-          <w:szCs w:val="24"/>
-        </w:rPr>
-        <w:t xml:space="preserve"> was greater than the previous day; otherwise, assigned down</w:t>
-      </w:r>
-      <w:r>
-        <w:rPr>
-          <w:sz w:val="24"/>
-          <w:szCs w:val="24"/>
-        </w:rPr>
-        <w:t>:</w:t>
-      </w:r>
-    </w:p>
-    <w:p>
-      <w:pPr>
-        <w:rPr>
-          <w:sz w:val="24"/>
-          <w:szCs w:val="24"/>
-        </w:rPr>
-      </w:pPr>
-    </w:p>
-    <w:p>
-      <w:pPr>
-        <w:rPr>
           <w:sz w:val="24"/>
           <w:szCs w:val="24"/>
         </w:rPr>
@@ -10932,10 +10428,10 @@
           <w:noProof/>
         </w:rPr>
         <w:drawing>
-          <wp:inline distT="0" distB="0" distL="0" distR="0" wp14:anchorId="0C019176" wp14:editId="3336126B">
-            <wp:extent cx="2057400" cy="638175"/>
-            <wp:effectExtent l="0" t="0" r="0" b="9525"/>
-            <wp:docPr id="96" name="Picture 96"/>
+          <wp:inline distT="0" distB="0" distL="0" distR="0" wp14:anchorId="2E78DB52" wp14:editId="6D82964E">
+            <wp:extent cx="2352675" cy="238125"/>
+            <wp:effectExtent l="0" t="0" r="9525" b="9525"/>
+            <wp:docPr id="124" name="Picture 124"/>
             <wp:cNvGraphicFramePr>
               <a:graphicFrameLocks xmlns:a="http://schemas.openxmlformats.org/drawingml/2006/main" noChangeAspect="1"/>
             </wp:cNvGraphicFramePr>
@@ -10955,6 +10451,536 @@
                   <pic:spPr>
                     <a:xfrm>
                       <a:off x="0" y="0"/>
+                      <a:ext cx="2352675" cy="238125"/>
+                    </a:xfrm>
+                    <a:prstGeom prst="rect">
+                      <a:avLst/>
+                    </a:prstGeom>
+                  </pic:spPr>
+                </pic:pic>
+              </a:graphicData>
+            </a:graphic>
+          </wp:inline>
+        </w:drawing>
+      </w:r>
+    </w:p>
+    <w:p>
+      <w:pPr>
+        <w:rPr>
+          <w:b/>
+          <w:bCs/>
+          <w:sz w:val="24"/>
+          <w:szCs w:val="24"/>
+        </w:rPr>
+      </w:pPr>
+      <w:r>
+        <w:rPr>
+          <w:noProof/>
+        </w:rPr>
+        <w:drawing>
+          <wp:inline distT="0" distB="0" distL="0" distR="0" wp14:anchorId="3B5C8D4F" wp14:editId="68A5D142">
+            <wp:extent cx="4286250" cy="561975"/>
+            <wp:effectExtent l="0" t="0" r="0" b="9525"/>
+            <wp:docPr id="132" name="Picture 132"/>
+            <wp:cNvGraphicFramePr>
+              <a:graphicFrameLocks xmlns:a="http://schemas.openxmlformats.org/drawingml/2006/main" noChangeAspect="1"/>
+            </wp:cNvGraphicFramePr>
+            <a:graphic xmlns:a="http://schemas.openxmlformats.org/drawingml/2006/main">
+              <a:graphicData uri="http://schemas.openxmlformats.org/drawingml/2006/picture">
+                <pic:pic xmlns:pic="http://schemas.openxmlformats.org/drawingml/2006/picture">
+                  <pic:nvPicPr>
+                    <pic:cNvPr id="1" name=""/>
+                    <pic:cNvPicPr/>
+                  </pic:nvPicPr>
+                  <pic:blipFill>
+                    <a:blip r:embed="rId46"/>
+                    <a:stretch>
+                      <a:fillRect/>
+                    </a:stretch>
+                  </pic:blipFill>
+                  <pic:spPr>
+                    <a:xfrm>
+                      <a:off x="0" y="0"/>
+                      <a:ext cx="4286250" cy="561975"/>
+                    </a:xfrm>
+                    <a:prstGeom prst="rect">
+                      <a:avLst/>
+                    </a:prstGeom>
+                  </pic:spPr>
+                </pic:pic>
+              </a:graphicData>
+            </a:graphic>
+          </wp:inline>
+        </w:drawing>
+      </w:r>
+      <w:bookmarkStart w:id="12" w:name="_GoBack"/>
+      <w:bookmarkEnd w:id="12"/>
+      <w:r>
+        <w:rPr>
+          <w:sz w:val="24"/>
+          <w:szCs w:val="24"/>
+        </w:rPr>
+        <w:tab/>
+      </w:r>
+      <w:r>
+        <w:rPr>
+          <w:sz w:val="24"/>
+          <w:szCs w:val="24"/>
+        </w:rPr>
+        <w:tab/>
+      </w:r>
+      <w:r>
+        <w:rPr>
+          <w:b/>
+          <w:bCs/>
+          <w:sz w:val="24"/>
+          <w:szCs w:val="24"/>
+        </w:rPr>
+        <w:t>(equation 12)</w:t>
+      </w:r>
+    </w:p>
+    <w:p>
+      <w:pPr>
+        <w:rPr>
+          <w:sz w:val="24"/>
+          <w:szCs w:val="24"/>
+        </w:rPr>
+      </w:pPr>
+    </w:p>
+    <w:p>
+      <w:pPr>
+        <w:rPr>
+          <w:sz w:val="24"/>
+          <w:szCs w:val="24"/>
+        </w:rPr>
+      </w:pPr>
+      <w:r>
+        <w:rPr>
+          <w:sz w:val="24"/>
+          <w:szCs w:val="24"/>
+        </w:rPr>
+        <w:t>Th</w:t>
+      </w:r>
+      <w:r>
+        <w:rPr>
+          <w:sz w:val="24"/>
+          <w:szCs w:val="24"/>
+        </w:rPr>
+        <w:t>e influence</w:t>
+      </w:r>
+      <w:r>
+        <w:rPr>
+          <w:sz w:val="24"/>
+          <w:szCs w:val="24"/>
+        </w:rPr>
+        <w:t xml:space="preserve"> parameter</w:t>
+      </w:r>
+      <w:r>
+        <w:rPr>
+          <w:sz w:val="24"/>
+          <w:szCs w:val="24"/>
+        </w:rPr>
+        <w:t xml:space="preserve"> </w:t>
+      </w:r>
+      <w:r>
+        <w:rPr>
+          <w:sz w:val="24"/>
+          <w:szCs w:val="24"/>
+        </w:rPr>
+        <w:t>provide</w:t>
+      </w:r>
+      <w:r>
+        <w:rPr>
+          <w:sz w:val="24"/>
+          <w:szCs w:val="24"/>
+        </w:rPr>
+        <w:t>s</w:t>
+      </w:r>
+      <w:r>
+        <w:rPr>
+          <w:sz w:val="24"/>
+          <w:szCs w:val="24"/>
+        </w:rPr>
+        <w:t xml:space="preserve"> context</w:t>
+      </w:r>
+      <w:r>
+        <w:rPr>
+          <w:sz w:val="24"/>
+          <w:szCs w:val="24"/>
+        </w:rPr>
+        <w:t xml:space="preserve"> whether past signals exceeding a z-score threshold, </w:t>
+      </w:r>
+      <w:r>
+        <w:rPr>
+          <w:sz w:val="24"/>
+          <w:szCs w:val="24"/>
+        </w:rPr>
+        <w:t>should</w:t>
+      </w:r>
+      <w:r>
+        <w:rPr>
+          <w:sz w:val="24"/>
+          <w:szCs w:val="24"/>
+        </w:rPr>
+        <w:t xml:space="preserve"> be used to determine successive threshold values. Values range between [0, 1], where zero values have no influence on calculating successive threshold values, while a value of one is weighted with </w:t>
+      </w:r>
+      <w:r>
+        <w:rPr>
+          <w:sz w:val="24"/>
+          <w:szCs w:val="24"/>
+        </w:rPr>
+        <w:t xml:space="preserve">greater </w:t>
+      </w:r>
+      <w:r>
+        <w:rPr>
+          <w:sz w:val="24"/>
+          <w:szCs w:val="24"/>
+        </w:rPr>
+        <w:t>importance</w:t>
+      </w:r>
+      <w:r>
+        <w:rPr>
+          <w:sz w:val="24"/>
+          <w:szCs w:val="24"/>
+        </w:rPr>
+        <w:t>.</w:t>
+      </w:r>
+      <w:r>
+        <w:rPr>
+          <w:sz w:val="24"/>
+          <w:szCs w:val="24"/>
+        </w:rPr>
+        <w:t xml:space="preserve"> </w:t>
+      </w:r>
+      <w:r>
+        <w:rPr>
+          <w:sz w:val="24"/>
+          <w:szCs w:val="24"/>
+        </w:rPr>
+        <w:t xml:space="preserve">Conversely, when </w:t>
+      </w:r>
+      <w:r>
+        <w:rPr>
+          <w:sz w:val="24"/>
+          <w:szCs w:val="24"/>
+        </w:rPr>
+        <w:t>B</w:t>
+      </w:r>
+      <w:r>
+        <w:rPr>
+          <w:sz w:val="24"/>
+          <w:szCs w:val="24"/>
+          <w:vertAlign w:val="subscript"/>
+        </w:rPr>
+        <w:t>j</w:t>
+      </w:r>
+      <w:r>
+        <w:rPr>
+          <w:sz w:val="24"/>
+          <w:szCs w:val="24"/>
+        </w:rPr>
+        <w:t xml:space="preserve"> </w:t>
+      </w:r>
+      <w:r>
+        <w:rPr>
+          <w:sz w:val="24"/>
+          <w:szCs w:val="24"/>
+        </w:rPr>
+        <w:t>&lt;=</w:t>
+      </w:r>
+      <w:r>
+        <w:rPr>
+          <w:sz w:val="24"/>
+          <w:szCs w:val="24"/>
+        </w:rPr>
+        <w:t xml:space="preserve"> C</w:t>
+      </w:r>
+      <w:r>
+        <w:rPr>
+          <w:sz w:val="24"/>
+          <w:szCs w:val="24"/>
+          <w:vertAlign w:val="subscript"/>
+        </w:rPr>
+        <w:t>j</w:t>
+      </w:r>
+      <w:r>
+        <w:rPr>
+          <w:sz w:val="24"/>
+          <w:szCs w:val="24"/>
+        </w:rPr>
+        <w:t xml:space="preserve">, </w:t>
+      </w:r>
+      <w:r>
+        <w:rPr>
+          <w:sz w:val="24"/>
+          <w:szCs w:val="24"/>
+        </w:rPr>
+        <w:t xml:space="preserve">equation 12 adjusts by </w:t>
+      </w:r>
+      <w:r>
+        <w:rPr>
+          <w:sz w:val="24"/>
+          <w:szCs w:val="24"/>
+        </w:rPr>
+        <w:t>incorporat</w:t>
+      </w:r>
+      <w:r>
+        <w:rPr>
+          <w:sz w:val="24"/>
+          <w:szCs w:val="24"/>
+        </w:rPr>
+        <w:t>ing</w:t>
+      </w:r>
+      <w:r>
+        <w:rPr>
+          <w:sz w:val="24"/>
+          <w:szCs w:val="24"/>
+        </w:rPr>
+        <w:t xml:space="preserve"> the current value</w:t>
+      </w:r>
+      <w:r>
+        <w:rPr>
+          <w:sz w:val="24"/>
+          <w:szCs w:val="24"/>
+        </w:rPr>
+        <w:t>:</w:t>
+      </w:r>
+    </w:p>
+    <w:p>
+      <w:pPr>
+        <w:rPr>
+          <w:sz w:val="24"/>
+          <w:szCs w:val="24"/>
+        </w:rPr>
+      </w:pPr>
+    </w:p>
+    <w:p>
+      <w:pPr>
+        <w:rPr>
+          <w:b/>
+          <w:bCs/>
+          <w:sz w:val="24"/>
+          <w:szCs w:val="24"/>
+        </w:rPr>
+      </w:pPr>
+      <w:r>
+        <w:rPr>
+          <w:sz w:val="24"/>
+          <w:szCs w:val="24"/>
+        </w:rPr>
+        <w:tab/>
+      </w:r>
+      <w:r>
+        <w:rPr>
+          <w:sz w:val="24"/>
+          <w:szCs w:val="24"/>
+        </w:rPr>
+        <w:tab/>
+      </w:r>
+      <w:r>
+        <w:rPr>
+          <w:sz w:val="24"/>
+          <w:szCs w:val="24"/>
+        </w:rPr>
+        <w:tab/>
+      </w:r>
+      <w:r>
+        <w:rPr>
+          <w:sz w:val="24"/>
+          <w:szCs w:val="24"/>
+        </w:rPr>
+        <w:tab/>
+      </w:r>
+      <w:r>
+        <w:rPr>
+          <w:sz w:val="24"/>
+          <w:szCs w:val="24"/>
+        </w:rPr>
+        <w:tab/>
+      </w:r>
+      <w:r>
+        <w:rPr>
+          <w:sz w:val="24"/>
+          <w:szCs w:val="24"/>
+        </w:rPr>
+        <w:tab/>
+      </w:r>
+      <w:r>
+        <w:rPr>
+          <w:sz w:val="24"/>
+          <w:szCs w:val="24"/>
+        </w:rPr>
+        <w:tab/>
+      </w:r>
+      <w:r>
+        <w:rPr>
+          <w:sz w:val="24"/>
+          <w:szCs w:val="24"/>
+        </w:rPr>
+        <w:tab/>
+      </w:r>
+      <w:r>
+        <w:rPr>
+          <w:sz w:val="24"/>
+          <w:szCs w:val="24"/>
+        </w:rPr>
+        <w:tab/>
+      </w:r>
+      <w:r>
+        <w:rPr>
+          <w:sz w:val="24"/>
+          <w:szCs w:val="24"/>
+        </w:rPr>
+        <w:tab/>
+      </w:r>
+      <w:r>
+        <w:rPr>
+          <w:sz w:val="24"/>
+          <w:szCs w:val="24"/>
+        </w:rPr>
+        <w:tab/>
+      </w:r>
+      <w:r>
+        <w:rPr>
+          <w:b/>
+          <w:bCs/>
+          <w:sz w:val="24"/>
+          <w:szCs w:val="24"/>
+        </w:rPr>
+        <w:t>(equation 13)</w:t>
+      </w:r>
+    </w:p>
+    <w:p>
+      <w:pPr>
+        <w:rPr>
+          <w:sz w:val="24"/>
+          <w:szCs w:val="24"/>
+        </w:rPr>
+      </w:pPr>
+      <w:r>
+        <w:rPr>
+          <w:sz w:val="24"/>
+          <w:szCs w:val="24"/>
+        </w:rPr>
+        <w:t xml:space="preserve"> </w:t>
+      </w:r>
+    </w:p>
+    <w:p>
+      <w:pPr>
+        <w:rPr>
+          <w:sz w:val="24"/>
+          <w:szCs w:val="24"/>
+        </w:rPr>
+      </w:pPr>
+      <w:r>
+        <w:rPr>
+          <w:sz w:val="24"/>
+          <w:szCs w:val="24"/>
+        </w:rPr>
+        <w:t>By default, if no threshold is computed, a default behavior is applied. Specifically, stock prices or volume measures (</w:t>
+      </w:r>
+      <w:r>
+        <w:rPr>
+          <w:sz w:val="24"/>
+          <w:szCs w:val="24"/>
+        </w:rPr>
+        <w:t>x</w:t>
+      </w:r>
+      <w:r>
+        <w:rPr>
+          <w:sz w:val="24"/>
+          <w:szCs w:val="24"/>
+          <w:vertAlign w:val="subscript"/>
+        </w:rPr>
+        <w:t>i</w:t>
+      </w:r>
+      <w:r>
+        <w:rPr>
+          <w:sz w:val="24"/>
+          <w:szCs w:val="24"/>
+        </w:rPr>
+        <w:t xml:space="preserve">) were binned into classes when individual values exceed a previous defined step, namely (up, down) </w:t>
+      </w:r>
+      <w:r>
+        <w:rPr>
+          <w:sz w:val="24"/>
+          <w:szCs w:val="24"/>
+        </w:rPr>
+        <w:sym w:font="Wingdings" w:char="F0E0"/>
+      </w:r>
+      <w:r>
+        <w:rPr>
+          <w:sz w:val="24"/>
+          <w:szCs w:val="24"/>
+        </w:rPr>
+        <w:t xml:space="preserve"> (0, 1).  Thus, “up” was assigned if the current day </w:t>
+      </w:r>
+      <w:r>
+        <w:rPr>
+          <w:rFonts w:ascii="Courier New" w:hAnsi="Courier New" w:cs="Courier New"/>
+          <w:sz w:val="24"/>
+          <w:szCs w:val="24"/>
+        </w:rPr>
+        <w:t>Index Value</w:t>
+      </w:r>
+      <w:r>
+        <w:rPr>
+          <w:sz w:val="24"/>
+          <w:szCs w:val="24"/>
+        </w:rPr>
+        <w:t xml:space="preserve"> was greater than the previous day; otherwise, assigned down</w:t>
+      </w:r>
+      <w:r>
+        <w:rPr>
+          <w:sz w:val="24"/>
+          <w:szCs w:val="24"/>
+        </w:rPr>
+        <w:t>:</w:t>
+      </w:r>
+    </w:p>
+    <w:p>
+      <w:pPr>
+        <w:rPr>
+          <w:sz w:val="24"/>
+          <w:szCs w:val="24"/>
+        </w:rPr>
+      </w:pPr>
+    </w:p>
+    <w:p>
+      <w:pPr>
+        <w:rPr>
+          <w:sz w:val="24"/>
+          <w:szCs w:val="24"/>
+        </w:rPr>
+      </w:pPr>
+      <w:r>
+        <w:rPr>
+          <w:noProof/>
+        </w:rPr>
+        <w:drawing>
+          <wp:inline distT="0" distB="0" distL="0" distR="0" wp14:anchorId="0C019176" wp14:editId="3336126B">
+            <wp:extent cx="2057400" cy="638175"/>
+            <wp:effectExtent l="0" t="0" r="0" b="9525"/>
+            <wp:docPr id="96" name="Picture 96"/>
+            <wp:cNvGraphicFramePr>
+              <a:graphicFrameLocks xmlns:a="http://schemas.openxmlformats.org/drawingml/2006/main" noChangeAspect="1"/>
+            </wp:cNvGraphicFramePr>
+            <a:graphic xmlns:a="http://schemas.openxmlformats.org/drawingml/2006/main">
+              <a:graphicData uri="http://schemas.openxmlformats.org/drawingml/2006/picture">
+                <pic:pic xmlns:pic="http://schemas.openxmlformats.org/drawingml/2006/picture">
+                  <pic:nvPicPr>
+                    <pic:cNvPr id="1" name=""/>
+                    <pic:cNvPicPr/>
+                  </pic:nvPicPr>
+                  <pic:blipFill>
+                    <a:blip r:embed="rId47"/>
+                    <a:stretch>
+                      <a:fillRect/>
+                    </a:stretch>
+                  </pic:blipFill>
+                  <pic:spPr>
+                    <a:xfrm>
+                      <a:off x="0" y="0"/>
                       <a:ext cx="2057400" cy="638175"/>
                     </a:xfrm>
                     <a:prstGeom prst="rect">
@@ -11125,146 +11151,145 @@
         </w:rPr>
         <w:t xml:space="preserve"> Moreover, </w:t>
       </w:r>
-      <w:bookmarkStart w:id="13" w:name="_GoBack"/>
+      <w:r>
+        <w:rPr>
+          <w:sz w:val="24"/>
+          <w:szCs w:val="24"/>
+        </w:rPr>
+        <w:t xml:space="preserve">tweets from financial analysts (X) were vectorized using term frequency-inverse document frequency (TFIDF). Data was split into 80% train, and 20% test. Bernoulli Naïve Bayes (BNB), Multinomial Naïve Bayes (MNB), and Support Vector Machine (SVM) were </w:t>
+      </w:r>
+      <w:r>
+        <w:rPr>
+          <w:sz w:val="24"/>
+          <w:szCs w:val="24"/>
+        </w:rPr>
+        <w:t>trained against the earlier binned classes</w:t>
+      </w:r>
+      <w:r>
+        <w:rPr>
+          <w:sz w:val="24"/>
+          <w:szCs w:val="24"/>
+        </w:rPr>
+        <w:t>.</w:t>
+      </w:r>
+    </w:p>
+    <w:p>
+      <w:pPr>
+        <w:rPr>
+          <w:sz w:val="24"/>
+          <w:szCs w:val="24"/>
+        </w:rPr>
+      </w:pPr>
+      <w:r>
+        <w:rPr>
+          <w:sz w:val="24"/>
+          <w:szCs w:val="24"/>
+        </w:rPr>
+        <w:t>Additionally</w:t>
+      </w:r>
+      <w:r>
+        <w:rPr>
+          <w:sz w:val="24"/>
+          <w:szCs w:val="24"/>
+        </w:rPr>
+        <w:t>,</w:t>
+      </w:r>
+      <w:r>
+        <w:rPr>
+          <w:sz w:val="24"/>
+          <w:szCs w:val="24"/>
+        </w:rPr>
+        <w:t xml:space="preserve"> using earlier determined Vader</w:t>
+      </w:r>
+      <w:r>
+        <w:rPr>
+          <w:sz w:val="24"/>
+          <w:szCs w:val="24"/>
+        </w:rPr>
+        <w:t xml:space="preserve"> timeseries </w:t>
+      </w:r>
+      <w:r>
+        <w:rPr>
+          <w:sz w:val="24"/>
+          <w:szCs w:val="24"/>
+        </w:rPr>
+        <w:t xml:space="preserve">data </w:t>
+      </w:r>
+      <w:r>
+        <w:rPr>
+          <w:sz w:val="24"/>
+          <w:szCs w:val="24"/>
+        </w:rPr>
+        <w:t>methodologie</w:t>
+      </w:r>
+      <w:r>
+        <w:rPr>
+          <w:sz w:val="24"/>
+          <w:szCs w:val="24"/>
+        </w:rPr>
+        <w:t>s</w:t>
+      </w:r>
+      <w:r>
+        <w:rPr>
+          <w:sz w:val="24"/>
+          <w:szCs w:val="24"/>
+        </w:rPr>
+        <w:t>,</w:t>
+      </w:r>
+      <w:r>
+        <w:rPr>
+          <w:sz w:val="24"/>
+          <w:szCs w:val="24"/>
+        </w:rPr>
+        <w:t xml:space="preserve"> including Granger causality test, ARIMA, and Long Short-Term Memory (LSTM)</w:t>
+      </w:r>
+      <w:r>
+        <w:rPr>
+          <w:sz w:val="24"/>
+          <w:szCs w:val="24"/>
+        </w:rPr>
+        <w:t xml:space="preserve"> were applied for timeseries analysis</w:t>
+      </w:r>
+      <w:r>
+        <w:rPr>
+          <w:sz w:val="24"/>
+          <w:szCs w:val="24"/>
+        </w:rPr>
+        <w:t xml:space="preserve"> on sentiment</w:t>
+      </w:r>
+      <w:r>
+        <w:rPr>
+          <w:sz w:val="24"/>
+          <w:szCs w:val="24"/>
+        </w:rPr>
+        <w:t xml:space="preserve">. While the Granger test is ideal for the ARIMA model, autocorrelation </w:t>
+      </w:r>
+      <w:r>
+        <w:rPr>
+          <w:sz w:val="24"/>
+          <w:szCs w:val="24"/>
+        </w:rPr>
+        <w:lastRenderedPageBreak/>
+        <w:t>(ACF) and partial autocorrelation (PACF) were not utilized to determine appropriate (p,q,d) components for stationarity. Moreover, a future study may utilize both ACF and PACF to find optimal hyperparameters. However, a custom grid search method could provide an automated method that could implicitly resolve stationarity.</w:t>
+      </w:r>
+    </w:p>
+    <w:p>
+      <w:pPr>
+        <w:pStyle w:val="Heading1"/>
+      </w:pPr>
+    </w:p>
+    <w:p>
+      <w:pPr>
+        <w:pStyle w:val="Heading2"/>
+      </w:pPr>
+      <w:bookmarkStart w:id="13" w:name="_Toc14387060"/>
+      <w:r>
+        <w:t xml:space="preserve">Baseline </w:t>
+      </w:r>
+      <w:r>
+        <w:t>Results</w:t>
+      </w:r>
       <w:bookmarkEnd w:id="13"/>
-      <w:r>
-        <w:rPr>
-          <w:sz w:val="24"/>
-          <w:szCs w:val="24"/>
-        </w:rPr>
-        <w:t xml:space="preserve">tweets from financial analysts (X) were vectorized using term frequency-inverse document frequency (TFIDF). Data was split into 80% train, and 20% test. Bernoulli Naïve Bayes (BNB), Multinomial Naïve Bayes (MNB), and Support Vector Machine (SVM) were </w:t>
-      </w:r>
-      <w:r>
-        <w:rPr>
-          <w:sz w:val="24"/>
-          <w:szCs w:val="24"/>
-        </w:rPr>
-        <w:t>trained against the earlier binned classes</w:t>
-      </w:r>
-      <w:r>
-        <w:rPr>
-          <w:sz w:val="24"/>
-          <w:szCs w:val="24"/>
-        </w:rPr>
-        <w:t>.</w:t>
-      </w:r>
-    </w:p>
-    <w:p>
-      <w:pPr>
-        <w:rPr>
-          <w:sz w:val="24"/>
-          <w:szCs w:val="24"/>
-        </w:rPr>
-      </w:pPr>
-      <w:r>
-        <w:rPr>
-          <w:sz w:val="24"/>
-          <w:szCs w:val="24"/>
-        </w:rPr>
-        <w:t>Additionally</w:t>
-      </w:r>
-      <w:r>
-        <w:rPr>
-          <w:sz w:val="24"/>
-          <w:szCs w:val="24"/>
-        </w:rPr>
-        <w:t>,</w:t>
-      </w:r>
-      <w:r>
-        <w:rPr>
-          <w:sz w:val="24"/>
-          <w:szCs w:val="24"/>
-        </w:rPr>
-        <w:t xml:space="preserve"> using earlier determined Vader</w:t>
-      </w:r>
-      <w:r>
-        <w:rPr>
-          <w:sz w:val="24"/>
-          <w:szCs w:val="24"/>
-        </w:rPr>
-        <w:t xml:space="preserve"> timeseries </w:t>
-      </w:r>
-      <w:r>
-        <w:rPr>
-          <w:sz w:val="24"/>
-          <w:szCs w:val="24"/>
-        </w:rPr>
-        <w:t xml:space="preserve">data </w:t>
-      </w:r>
-      <w:r>
-        <w:rPr>
-          <w:sz w:val="24"/>
-          <w:szCs w:val="24"/>
-        </w:rPr>
-        <w:t>methodologie</w:t>
-      </w:r>
-      <w:r>
-        <w:rPr>
-          <w:sz w:val="24"/>
-          <w:szCs w:val="24"/>
-        </w:rPr>
-        <w:t>s</w:t>
-      </w:r>
-      <w:r>
-        <w:rPr>
-          <w:sz w:val="24"/>
-          <w:szCs w:val="24"/>
-        </w:rPr>
-        <w:t>,</w:t>
-      </w:r>
-      <w:r>
-        <w:rPr>
-          <w:sz w:val="24"/>
-          <w:szCs w:val="24"/>
-        </w:rPr>
-        <w:t xml:space="preserve"> including Granger causality test, ARIMA, and Long Short-Term Memory (LSTM)</w:t>
-      </w:r>
-      <w:r>
-        <w:rPr>
-          <w:sz w:val="24"/>
-          <w:szCs w:val="24"/>
-        </w:rPr>
-        <w:t xml:space="preserve"> were applied for timeseries analysis</w:t>
-      </w:r>
-      <w:r>
-        <w:rPr>
-          <w:sz w:val="24"/>
-          <w:szCs w:val="24"/>
-        </w:rPr>
-        <w:t xml:space="preserve"> on sentiment</w:t>
-      </w:r>
-      <w:r>
-        <w:rPr>
-          <w:sz w:val="24"/>
-          <w:szCs w:val="24"/>
-        </w:rPr>
-        <w:t xml:space="preserve">. While the Granger test is ideal for the ARIMA model, autocorrelation (ACF) and partial autocorrelation (PACF) were not utilized to determine appropriate (p,q,d) components for stationarity. Moreover, a future study may utilize both ACF and PACF to find </w:t>
-      </w:r>
-      <w:r>
-        <w:rPr>
-          <w:sz w:val="24"/>
-          <w:szCs w:val="24"/>
-        </w:rPr>
-        <w:lastRenderedPageBreak/>
-        <w:t>optimal hyperparameters. However, a custom grid search method could provide an automated method that could implicitly resolve stationarity.</w:t>
-      </w:r>
-    </w:p>
-    <w:p>
-      <w:pPr>
-        <w:pStyle w:val="Heading1"/>
-      </w:pPr>
-    </w:p>
-    <w:p>
-      <w:pPr>
-        <w:pStyle w:val="Heading1"/>
-      </w:pPr>
-      <w:r>
-        <w:t xml:space="preserve">Baseline </w:t>
-      </w:r>
-      <w:r>
-        <w:t>Results</w:t>
-      </w:r>
-      <w:bookmarkEnd w:id="11"/>
     </w:p>
     <w:p>
       <w:pPr>
@@ -11295,9 +11320,9 @@
     </w:p>
     <w:p>
       <w:pPr>
-        <w:pStyle w:val="Heading2"/>
-      </w:pPr>
-      <w:bookmarkStart w:id="14" w:name="_Toc13386825"/>
+        <w:pStyle w:val="Heading3"/>
+      </w:pPr>
+      <w:bookmarkStart w:id="14" w:name="_Toc14387061"/>
       <w:r>
         <w:t>Time series</w:t>
       </w:r>
@@ -11323,14 +11348,15 @@
     </w:p>
     <w:p>
       <w:pPr>
-        <w:pStyle w:val="Heading2"/>
-      </w:pPr>
-      <w:bookmarkStart w:id="15" w:name="_Toc13386826"/>
+        <w:pStyle w:val="Heading3"/>
+      </w:pPr>
+      <w:bookmarkStart w:id="15" w:name="_Toc14387062"/>
       <w:r>
         <w:t>Granger Causality</w:t>
       </w:r>
       <w:bookmarkEnd w:id="15"/>
     </w:p>
+    <w:p/>
     <w:p/>
     <w:p>
       <w:pPr>
@@ -11346,9 +11372,9 @@
     </w:p>
     <w:p>
       <w:pPr>
-        <w:pStyle w:val="Heading2"/>
-      </w:pPr>
-      <w:bookmarkStart w:id="16" w:name="_Toc13386827"/>
+        <w:pStyle w:val="Heading3"/>
+      </w:pPr>
+      <w:bookmarkStart w:id="16" w:name="_Toc14387063"/>
       <w:r>
         <w:t>Classification</w:t>
       </w:r>
@@ -11366,7 +11392,7 @@
       <w:pPr>
         <w:pStyle w:val="Heading1"/>
       </w:pPr>
-      <w:bookmarkStart w:id="17" w:name="_Toc13386828"/>
+      <w:bookmarkStart w:id="17" w:name="_Toc14387064"/>
       <w:r>
         <w:t>Conclusion</w:t>
       </w:r>
@@ -15751,7 +15777,7 @@
 </file>
 
 <file path=customXml/itemProps2.xml><?xml version="1.0" encoding="utf-8"?>
-<ds:datastoreItem xmlns:ds="http://schemas.openxmlformats.org/officeDocument/2006/customXml" ds:itemID="{8142AB49-729C-4B24-8145-7639A7CB15C5}">
+<ds:datastoreItem xmlns:ds="http://schemas.openxmlformats.org/officeDocument/2006/customXml" ds:itemID="{63B924C8-3DF7-4E73-9311-3FB9A67DE3BB}">
   <ds:schemaRefs>
     <ds:schemaRef ds:uri="http://schemas.openxmlformats.org/officeDocument/2006/bibliography"/>
   </ds:schemaRefs>

</xml_diff>

<commit_message>
#98: write-up.docx, minor language change
</commit_message>
<xml_diff>
--- a/write-up.docx
+++ b/write-up.docx
@@ -214,7 +214,25 @@
                                           <w:sz w:val="32"/>
                                           <w:szCs w:val="32"/>
                                         </w:rPr>
-                                        <w:t>Kent Appiah, Seán Hayes &amp; Jeff Levesque</w:t>
+                                        <w:t xml:space="preserve">Kent Appiah, </w:t>
+                                      </w:r>
+                                      <w:proofErr w:type="spellStart"/>
+                                      <w:r>
+                                        <w:rPr>
+                                          <w:color w:val="FFFFFF" w:themeColor="background1"/>
+                                          <w:sz w:val="32"/>
+                                          <w:szCs w:val="32"/>
+                                        </w:rPr>
+                                        <w:t>Seán</w:t>
+                                      </w:r>
+                                      <w:proofErr w:type="spellEnd"/>
+                                      <w:r>
+                                        <w:rPr>
+                                          <w:color w:val="FFFFFF" w:themeColor="background1"/>
+                                          <w:sz w:val="32"/>
+                                          <w:szCs w:val="32"/>
+                                        </w:rPr>
+                                        <w:t xml:space="preserve"> Hayes &amp; Jeff Levesque</w:t>
                                       </w:r>
                                     </w:p>
                                   </w:sdtContent>
@@ -463,7 +481,25 @@
                                     <w:sz w:val="32"/>
                                     <w:szCs w:val="32"/>
                                   </w:rPr>
-                                  <w:t>Kent Appiah, Seán Hayes &amp; Jeff Levesque</w:t>
+                                  <w:t xml:space="preserve">Kent Appiah, </w:t>
+                                </w:r>
+                                <w:proofErr w:type="spellStart"/>
+                                <w:r>
+                                  <w:rPr>
+                                    <w:color w:val="FFFFFF" w:themeColor="background1"/>
+                                    <w:sz w:val="32"/>
+                                    <w:szCs w:val="32"/>
+                                  </w:rPr>
+                                  <w:t>Seán</w:t>
+                                </w:r>
+                                <w:proofErr w:type="spellEnd"/>
+                                <w:r>
+                                  <w:rPr>
+                                    <w:color w:val="FFFFFF" w:themeColor="background1"/>
+                                    <w:sz w:val="32"/>
+                                    <w:szCs w:val="32"/>
+                                  </w:rPr>
+                                  <w:t xml:space="preserve"> Hayes &amp; Jeff Levesque</w:t>
                                 </w:r>
                               </w:p>
                             </w:sdtContent>
@@ -2543,8 +2579,17 @@
           <w:sz w:val="24"/>
           <w:szCs w:val="24"/>
         </w:rPr>
-        <w:t xml:space="preserve"> the Twython</w:t>
-      </w:r>
+        <w:t xml:space="preserve"> the </w:t>
+      </w:r>
+      <w:proofErr w:type="spellStart"/>
+      <w:r>
+        <w:rPr>
+          <w:sz w:val="24"/>
+          <w:szCs w:val="24"/>
+        </w:rPr>
+        <w:t>Twython</w:t>
+      </w:r>
+      <w:proofErr w:type="spellEnd"/>
       <w:r>
         <w:rPr>
           <w:rStyle w:val="FootnoteReference"/>
@@ -2792,6 +2837,7 @@
           <w:szCs w:val="24"/>
         </w:rPr>
       </w:pPr>
+      <w:proofErr w:type="spellStart"/>
       <w:r>
         <w:rPr>
           <w:sz w:val="24"/>
@@ -2799,6 +2845,7 @@
         </w:rPr>
         <w:t>Jimcramer</w:t>
       </w:r>
+      <w:proofErr w:type="spellEnd"/>
     </w:p>
     <w:p>
       <w:pPr>
@@ -2813,6 +2860,7 @@
           <w:szCs w:val="24"/>
         </w:rPr>
       </w:pPr>
+      <w:proofErr w:type="spellStart"/>
       <w:r>
         <w:rPr>
           <w:sz w:val="24"/>
@@ -2820,6 +2868,7 @@
         </w:rPr>
         <w:t>ReformedBroker</w:t>
       </w:r>
+      <w:proofErr w:type="spellEnd"/>
     </w:p>
     <w:p>
       <w:pPr>
@@ -2834,6 +2883,7 @@
           <w:szCs w:val="24"/>
         </w:rPr>
       </w:pPr>
+      <w:proofErr w:type="spellStart"/>
       <w:r>
         <w:rPr>
           <w:sz w:val="24"/>
@@ -2841,6 +2891,7 @@
         </w:rPr>
         <w:t>TheStalwart</w:t>
       </w:r>
+      <w:proofErr w:type="spellEnd"/>
     </w:p>
     <w:p>
       <w:pPr>
@@ -2855,6 +2906,7 @@
           <w:szCs w:val="24"/>
         </w:rPr>
       </w:pPr>
+      <w:proofErr w:type="spellStart"/>
       <w:r>
         <w:rPr>
           <w:sz w:val="24"/>
@@ -2862,6 +2914,7 @@
         </w:rPr>
         <w:t>LizAnnSonders</w:t>
       </w:r>
+      <w:proofErr w:type="spellEnd"/>
     </w:p>
     <w:p>
       <w:pPr>
@@ -2876,6 +2929,7 @@
           <w:szCs w:val="24"/>
         </w:rPr>
       </w:pPr>
+      <w:proofErr w:type="spellStart"/>
       <w:r>
         <w:rPr>
           <w:sz w:val="24"/>
@@ -2883,6 +2937,7 @@
         </w:rPr>
         <w:t>SJosephBurns</w:t>
       </w:r>
+      <w:proofErr w:type="spellEnd"/>
     </w:p>
     <w:p>
       <w:pPr>
@@ -2939,12 +2994,21 @@
         </w:rPr>
         <w:t xml:space="preserve"> </w:t>
       </w:r>
-      <w:r>
-        <w:rPr>
-          <w:sz w:val="24"/>
-          <w:szCs w:val="24"/>
-        </w:rPr>
-        <w:t xml:space="preserve">dataframe </w:t>
+      <w:proofErr w:type="spellStart"/>
+      <w:r>
+        <w:rPr>
+          <w:sz w:val="24"/>
+          <w:szCs w:val="24"/>
+        </w:rPr>
+        <w:t>dataframe</w:t>
+      </w:r>
+      <w:proofErr w:type="spellEnd"/>
+      <w:r>
+        <w:rPr>
+          <w:sz w:val="24"/>
+          <w:szCs w:val="24"/>
+        </w:rPr>
+        <w:t xml:space="preserve"> </w:t>
       </w:r>
       <w:r>
         <w:rPr>
@@ -3022,7 +3086,23 @@
           <w:sz w:val="24"/>
           <w:szCs w:val="24"/>
         </w:rPr>
-        <w:t xml:space="preserve">, then the twitter api did not </w:t>
+        <w:t xml:space="preserve">, then the twitter </w:t>
+      </w:r>
+      <w:proofErr w:type="spellStart"/>
+      <w:r>
+        <w:rPr>
+          <w:sz w:val="24"/>
+          <w:szCs w:val="24"/>
+        </w:rPr>
+        <w:t>api</w:t>
+      </w:r>
+      <w:proofErr w:type="spellEnd"/>
+      <w:r>
+        <w:rPr>
+          <w:sz w:val="24"/>
+          <w:szCs w:val="24"/>
+        </w:rPr>
+        <w:t xml:space="preserve"> did not </w:t>
       </w:r>
       <w:r>
         <w:rPr>
@@ -3068,6 +3148,7 @@
         </w:rPr>
         <w:t xml:space="preserve">Furthermore, the parameters collected from the twitter accounts were </w:t>
       </w:r>
+      <w:proofErr w:type="spellStart"/>
       <w:r>
         <w:rPr>
           <w:rFonts w:ascii="Courier New" w:hAnsi="Courier New" w:cs="Courier New"/>
@@ -3076,6 +3157,7 @@
         </w:rPr>
         <w:t>screen_name</w:t>
       </w:r>
+      <w:proofErr w:type="spellEnd"/>
       <w:r>
         <w:rPr>
           <w:sz w:val="24"/>
@@ -3083,6 +3165,7 @@
         </w:rPr>
         <w:t xml:space="preserve">, </w:t>
       </w:r>
+      <w:proofErr w:type="spellStart"/>
       <w:r>
         <w:rPr>
           <w:rFonts w:ascii="Courier New" w:hAnsi="Courier New" w:cs="Courier New"/>
@@ -3091,6 +3174,7 @@
         </w:rPr>
         <w:t>created_at</w:t>
       </w:r>
+      <w:proofErr w:type="spellEnd"/>
       <w:r>
         <w:rPr>
           <w:sz w:val="24"/>
@@ -3098,6 +3182,7 @@
         </w:rPr>
         <w:t xml:space="preserve">, and </w:t>
       </w:r>
+      <w:proofErr w:type="spellStart"/>
       <w:r>
         <w:rPr>
           <w:rFonts w:ascii="Courier New" w:hAnsi="Courier New" w:cs="Courier New"/>
@@ -3114,6 +3199,7 @@
         </w:rPr>
         <w:t>ext</w:t>
       </w:r>
+      <w:proofErr w:type="spellEnd"/>
       <w:r>
         <w:rPr>
           <w:sz w:val="24"/>
@@ -3128,6 +3214,7 @@
         </w:rPr>
         <w:t xml:space="preserve">using a </w:t>
       </w:r>
+      <w:proofErr w:type="spellStart"/>
       <w:r>
         <w:rPr>
           <w:rFonts w:ascii="Courier New" w:hAnsi="Courier New" w:cs="Courier New"/>
@@ -3136,6 +3223,7 @@
         </w:rPr>
         <w:t>rate_limit</w:t>
       </w:r>
+      <w:proofErr w:type="spellEnd"/>
       <w:r>
         <w:rPr>
           <w:rFonts w:ascii="Courier New" w:hAnsi="Courier New" w:cs="Courier New"/>
@@ -3239,11 +3327,19 @@
       <w:r>
         <w:t xml:space="preserve"> default </w:t>
       </w:r>
+      <w:proofErr w:type="spellStart"/>
       <w:r>
         <w:rPr>
           <w:rFonts w:ascii="Courier New" w:hAnsi="Courier New" w:cs="Courier New"/>
         </w:rPr>
-        <w:t>start_date = datetime(3000, 12, 25)</w:t>
+        <w:t>start_date</w:t>
+      </w:r>
+      <w:proofErr w:type="spellEnd"/>
+      <w:r>
+        <w:rPr>
+          <w:rFonts w:ascii="Courier New" w:hAnsi="Courier New" w:cs="Courier New"/>
+        </w:rPr>
+        <w:t xml:space="preserve"> = datetime(3000, 12, 25)</w:t>
       </w:r>
       <w:r>
         <w:t xml:space="preserve"> </w:t>
@@ -3251,11 +3347,19 @@
       <w:r>
         <w:t xml:space="preserve">and </w:t>
       </w:r>
+      <w:proofErr w:type="spellStart"/>
       <w:r>
         <w:rPr>
           <w:rFonts w:ascii="Courier New" w:hAnsi="Courier New" w:cs="Courier New"/>
         </w:rPr>
-        <w:t>end_date = datetime(1000, 12, 25)</w:t>
+        <w:t>end_date</w:t>
+      </w:r>
+      <w:proofErr w:type="spellEnd"/>
+      <w:r>
+        <w:rPr>
+          <w:rFonts w:ascii="Courier New" w:hAnsi="Courier New" w:cs="Courier New"/>
+        </w:rPr>
+        <w:t xml:space="preserve"> = datetime(1000, 12, 25)</w:t>
       </w:r>
       <w:r>
         <w:t xml:space="preserve"> was defined. This definition was created to </w:t>
@@ -3266,30 +3370,36 @@
       <w:r>
         <w:t xml:space="preserve"> range for a given twitter screen name. Specifically, the initial </w:t>
       </w:r>
+      <w:proofErr w:type="spellStart"/>
       <w:r>
         <w:rPr>
           <w:rFonts w:ascii="Courier New" w:hAnsi="Courier New" w:cs="Courier New"/>
         </w:rPr>
         <w:t>start_date</w:t>
       </w:r>
+      <w:proofErr w:type="spellEnd"/>
       <w:r>
         <w:t xml:space="preserve"> was compared to each tweet for a given user. If a tweet exists with an earlier datetime, this was set as the new </w:t>
       </w:r>
+      <w:proofErr w:type="spellStart"/>
       <w:r>
         <w:rPr>
           <w:rFonts w:ascii="Courier New" w:hAnsi="Courier New" w:cs="Courier New"/>
         </w:rPr>
         <w:t>start_date</w:t>
       </w:r>
+      <w:proofErr w:type="spellEnd"/>
       <w:r>
         <w:t xml:space="preserve">. This type of logic was extended similarly for the </w:t>
       </w:r>
+      <w:proofErr w:type="spellStart"/>
       <w:r>
         <w:rPr>
           <w:rFonts w:ascii="Courier New" w:hAnsi="Courier New" w:cs="Courier New"/>
         </w:rPr>
         <w:t>end_date</w:t>
       </w:r>
+      <w:proofErr w:type="spellEnd"/>
       <w:r>
         <w:t>. Th</w:t>
       </w:r>
@@ -3300,7 +3410,15 @@
         <w:t xml:space="preserve">maximized value </w:t>
       </w:r>
       <w:r>
-        <w:t>allows the functional tweet domain to accurately map to the quandl historical range.</w:t>
+        <w:t xml:space="preserve">allows the functional tweet domain to accurately map to the </w:t>
+      </w:r>
+      <w:proofErr w:type="spellStart"/>
+      <w:r>
+        <w:t>quandl</w:t>
+      </w:r>
+      <w:proofErr w:type="spellEnd"/>
+      <w:r>
+        <w:t xml:space="preserve"> historical range.</w:t>
       </w:r>
     </w:p>
     <w:p/>
@@ -3309,14 +3427,27 @@
         <w:pStyle w:val="Heading2"/>
       </w:pPr>
       <w:bookmarkStart w:id="3" w:name="_Toc14387051"/>
-      <w:r>
-        <w:t>Quandl API</w:t>
+      <w:proofErr w:type="spellStart"/>
+      <w:r>
+        <w:t>Quandl</w:t>
+      </w:r>
+      <w:proofErr w:type="spellEnd"/>
+      <w:r>
+        <w:t xml:space="preserve"> API</w:t>
       </w:r>
       <w:bookmarkEnd w:id="3"/>
     </w:p>
     <w:p>
       <w:r>
-        <w:t>Like the Twitter API, the python Quandl API</w:t>
+        <w:t xml:space="preserve">Like the Twitter API, the python </w:t>
+      </w:r>
+      <w:proofErr w:type="spellStart"/>
+      <w:r>
+        <w:t>Quandl</w:t>
+      </w:r>
+      <w:proofErr w:type="spellEnd"/>
+      <w:r>
+        <w:t xml:space="preserve"> API</w:t>
       </w:r>
       <w:r>
         <w:rPr>
@@ -3633,7 +3764,23 @@
                 <w:b w:val="0"/>
                 <w:bCs w:val="0"/>
               </w:rPr>
-              <w:t xml:space="preserve"> domain mapping from Twitter API (x) and Quandl Data f(x)</w:t>
+              <w:t xml:space="preserve"> domain mapping from Twitter API (x) and </w:t>
+            </w:r>
+            <w:proofErr w:type="spellStart"/>
+            <w:r>
+              <w:rPr>
+                <w:b w:val="0"/>
+                <w:bCs w:val="0"/>
+              </w:rPr>
+              <w:t>Quandl</w:t>
+            </w:r>
+            <w:proofErr w:type="spellEnd"/>
+            <w:r>
+              <w:rPr>
+                <w:b w:val="0"/>
+                <w:bCs w:val="0"/>
+              </w:rPr>
+              <w:t xml:space="preserve"> Data f(x)</w:t>
             </w:r>
             <w:r>
               <w:rPr>
@@ -3681,21 +3828,25 @@
       <w:r>
         <w:t xml:space="preserve">tweets were aggregated by </w:t>
       </w:r>
+      <w:proofErr w:type="spellStart"/>
       <w:r>
         <w:rPr>
           <w:rFonts w:ascii="Courier New" w:hAnsi="Courier New" w:cs="Courier New"/>
         </w:rPr>
         <w:t>created_at</w:t>
       </w:r>
+      <w:proofErr w:type="spellEnd"/>
       <w:r>
         <w:t xml:space="preserve"> and </w:t>
       </w:r>
+      <w:proofErr w:type="spellStart"/>
       <w:r>
         <w:rPr>
           <w:rFonts w:ascii="Courier New" w:hAnsi="Courier New" w:cs="Courier New"/>
         </w:rPr>
         <w:t>screen_name</w:t>
       </w:r>
+      <w:proofErr w:type="spellEnd"/>
       <w:r>
         <w:t xml:space="preserve">. If an account tweeted multiple times a given day, </w:t>
       </w:r>
@@ -3705,12 +3856,14 @@
       <w:r>
         <w:t xml:space="preserve"> </w:t>
       </w:r>
+      <w:proofErr w:type="spellStart"/>
       <w:r>
         <w:rPr>
           <w:rFonts w:ascii="Courier New" w:hAnsi="Courier New" w:cs="Courier New"/>
         </w:rPr>
         <w:t>full_text</w:t>
       </w:r>
+      <w:proofErr w:type="spellEnd"/>
       <w:r>
         <w:t xml:space="preserve"> </w:t>
       </w:r>
@@ -3750,12 +3903,14 @@
       <w:r>
         <w:t xml:space="preserve"> </w:t>
       </w:r>
+      <w:proofErr w:type="spellStart"/>
       <w:r>
         <w:rPr>
           <w:rFonts w:ascii="Courier New" w:hAnsi="Courier New" w:cs="Courier New"/>
         </w:rPr>
         <w:t>created_at</w:t>
       </w:r>
+      <w:proofErr w:type="spellEnd"/>
       <w:r>
         <w:t xml:space="preserve"> column</w:t>
       </w:r>
@@ -3843,12 +3998,14 @@
       <w:r>
         <w:t xml:space="preserve">If successive (n+1) index is nan, set market values to previous day and concatenate current </w:t>
       </w:r>
+      <w:proofErr w:type="spellStart"/>
       <w:r>
         <w:rPr>
           <w:rFonts w:ascii="Courier New" w:hAnsi="Courier New" w:cs="Courier New"/>
         </w:rPr>
         <w:t>full_text</w:t>
       </w:r>
+      <w:proofErr w:type="spellEnd"/>
       <w:r>
         <w:t xml:space="preserve"> with previous day.</w:t>
       </w:r>
@@ -3862,17 +4019,27 @@
       <w:r>
         <w:t xml:space="preserve">Additionally, if a given day contained an empty string for </w:t>
       </w:r>
+      <w:proofErr w:type="spellStart"/>
       <w:r>
         <w:rPr>
           <w:rFonts w:ascii="Courier New" w:hAnsi="Courier New" w:cs="Courier New"/>
         </w:rPr>
         <w:t>full_text</w:t>
       </w:r>
+      <w:proofErr w:type="spellEnd"/>
       <w:r>
         <w:t>, this instance was dropped</w:t>
       </w:r>
       <w:r>
-        <w:t>, and the dataframe index was reset.</w:t>
+        <w:t xml:space="preserve">, and the </w:t>
+      </w:r>
+      <w:proofErr w:type="spellStart"/>
+      <w:r>
+        <w:t>dataframe</w:t>
+      </w:r>
+      <w:proofErr w:type="spellEnd"/>
+      <w:r>
+        <w:t xml:space="preserve"> index was reset.</w:t>
       </w:r>
     </w:p>
     <w:p/>
@@ -3936,8 +4103,13 @@
       <w:r>
         <w:t xml:space="preserve"> </w:t>
       </w:r>
-      <w:r>
-        <w:t xml:space="preserve">vader </w:t>
+      <w:proofErr w:type="spellStart"/>
+      <w:r>
+        <w:t>vader</w:t>
+      </w:r>
+      <w:proofErr w:type="spellEnd"/>
+      <w:r>
+        <w:t xml:space="preserve"> </w:t>
       </w:r>
       <w:r>
         <w:t>sentiment</w:t>
@@ -4070,6 +4242,7 @@
           <w:szCs w:val="24"/>
         </w:rPr>
       </w:pPr>
+      <w:proofErr w:type="spellStart"/>
       <w:r>
         <w:rPr>
           <w:rFonts w:ascii="Courier New" w:hAnsi="Courier New" w:cs="Courier New"/>
@@ -4078,6 +4251,7 @@
         </w:rPr>
         <w:t>stopwords</w:t>
       </w:r>
+      <w:proofErr w:type="spellEnd"/>
       <w:r>
         <w:rPr>
           <w:sz w:val="24"/>
@@ -4120,6 +4294,7 @@
           <w:szCs w:val="24"/>
         </w:rPr>
       </w:pPr>
+      <w:proofErr w:type="spellStart"/>
       <w:r>
         <w:rPr>
           <w:rFonts w:ascii="Courier New" w:hAnsi="Courier New" w:cs="Courier New"/>
@@ -4128,6 +4303,7 @@
         </w:rPr>
         <w:t>stopwords_topics</w:t>
       </w:r>
+      <w:proofErr w:type="spellEnd"/>
       <w:r>
         <w:rPr>
           <w:sz w:val="24"/>
@@ -4135,6 +4311,7 @@
         </w:rPr>
         <w:t xml:space="preserve">: combined with general </w:t>
       </w:r>
+      <w:proofErr w:type="spellStart"/>
       <w:r>
         <w:rPr>
           <w:rFonts w:ascii="Courier New" w:hAnsi="Courier New" w:cs="Courier New"/>
@@ -4143,6 +4320,7 @@
         </w:rPr>
         <w:t>stopwords</w:t>
       </w:r>
+      <w:proofErr w:type="spellEnd"/>
       <w:r>
         <w:rPr>
           <w:sz w:val="24"/>
@@ -4265,6 +4443,7 @@
         </w:rPr>
         <w:t xml:space="preserve"> the </w:t>
       </w:r>
+      <w:proofErr w:type="spellStart"/>
       <w:r>
         <w:rPr>
           <w:sz w:val="24"/>
@@ -4272,6 +4451,7 @@
         </w:rPr>
         <w:t>Twython</w:t>
       </w:r>
+      <w:proofErr w:type="spellEnd"/>
       <w:r>
         <w:rPr>
           <w:rStyle w:val="FootnoteReference"/>
@@ -4356,8 +4536,17 @@
           <w:sz w:val="24"/>
           <w:szCs w:val="24"/>
         </w:rPr>
-        <w:t xml:space="preserve"> using CountVectorizer</w:t>
-      </w:r>
+        <w:t xml:space="preserve"> using </w:t>
+      </w:r>
+      <w:proofErr w:type="spellStart"/>
+      <w:r>
+        <w:rPr>
+          <w:sz w:val="24"/>
+          <w:szCs w:val="24"/>
+        </w:rPr>
+        <w:t>CountVectorizer</w:t>
+      </w:r>
+      <w:proofErr w:type="spellEnd"/>
       <w:r>
         <w:rPr>
           <w:rStyle w:val="FootnoteReference"/>
@@ -4558,6 +4747,7 @@
         </w:rPr>
         <w:t xml:space="preserve"> the </w:t>
       </w:r>
+      <w:proofErr w:type="spellStart"/>
       <w:r>
         <w:rPr>
           <w:rFonts w:ascii="Courier New" w:hAnsi="Courier New" w:cs="Courier New"/>
@@ -4566,6 +4756,7 @@
         </w:rPr>
         <w:t>LatentDirichletAllocation</w:t>
       </w:r>
+      <w:proofErr w:type="spellEnd"/>
       <w:r>
         <w:rPr>
           <w:rStyle w:val="FootnoteReference"/>
@@ -6053,8 +6244,17 @@
           <w:sz w:val="24"/>
           <w:szCs w:val="24"/>
         </w:rPr>
-        <w:t>associated quandl</w:t>
-      </w:r>
+        <w:t xml:space="preserve">associated </w:t>
+      </w:r>
+      <w:proofErr w:type="spellStart"/>
+      <w:r>
+        <w:rPr>
+          <w:sz w:val="24"/>
+          <w:szCs w:val="24"/>
+        </w:rPr>
+        <w:t>quandl</w:t>
+      </w:r>
+      <w:proofErr w:type="spellEnd"/>
       <w:r>
         <w:rPr>
           <w:rStyle w:val="FootnoteReference"/>
@@ -6558,7 +6758,23 @@
                 <w:b w:val="0"/>
                 <w:bCs w:val="0"/>
               </w:rPr>
-              <w:t xml:space="preserve"> for JimCramer.</w:t>
+              <w:t xml:space="preserve"> for </w:t>
+            </w:r>
+            <w:proofErr w:type="spellStart"/>
+            <w:r>
+              <w:rPr>
+                <w:b w:val="0"/>
+                <w:bCs w:val="0"/>
+              </w:rPr>
+              <w:t>JimCramer</w:t>
+            </w:r>
+            <w:proofErr w:type="spellEnd"/>
+            <w:r>
+              <w:rPr>
+                <w:b w:val="0"/>
+                <w:bCs w:val="0"/>
+              </w:rPr>
+              <w:t>.</w:t>
             </w:r>
           </w:p>
         </w:tc>
@@ -6595,8 +6811,13 @@
               <w:t xml:space="preserve"> </w:t>
             </w:r>
             <w:r>
-              <w:t>LDA for JimCramer</w:t>
-            </w:r>
+              <w:t xml:space="preserve">LDA for </w:t>
+            </w:r>
+            <w:proofErr w:type="spellStart"/>
+            <w:r>
+              <w:t>JimCramer</w:t>
+            </w:r>
+            <w:proofErr w:type="spellEnd"/>
             <w:r>
               <w:t>.</w:t>
             </w:r>
@@ -6769,7 +6990,23 @@
                 <w:b w:val="0"/>
                 <w:bCs w:val="0"/>
               </w:rPr>
-              <w:t>word cloud for LizAnnSonders.</w:t>
+              <w:t xml:space="preserve">word cloud for </w:t>
+            </w:r>
+            <w:proofErr w:type="spellStart"/>
+            <w:r>
+              <w:rPr>
+                <w:b w:val="0"/>
+                <w:bCs w:val="0"/>
+              </w:rPr>
+              <w:t>LizAnnSonders</w:t>
+            </w:r>
+            <w:proofErr w:type="spellEnd"/>
+            <w:r>
+              <w:rPr>
+                <w:b w:val="0"/>
+                <w:bCs w:val="0"/>
+              </w:rPr>
+              <w:t>.</w:t>
             </w:r>
           </w:p>
         </w:tc>
@@ -6789,7 +7026,15 @@
               <w:t>Figure 3:</w:t>
             </w:r>
             <w:r>
-              <w:t xml:space="preserve"> word cloud for LizAnnSonders.</w:t>
+              <w:t xml:space="preserve"> word cloud for </w:t>
+            </w:r>
+            <w:proofErr w:type="spellStart"/>
+            <w:r>
+              <w:t>LizAnnSonders</w:t>
+            </w:r>
+            <w:proofErr w:type="spellEnd"/>
+            <w:r>
+              <w:t>.</w:t>
             </w:r>
           </w:p>
         </w:tc>
@@ -6959,7 +7204,23 @@
                 <w:b w:val="0"/>
                 <w:bCs w:val="0"/>
               </w:rPr>
-              <w:t>word cloud for ReformedBroker.</w:t>
+              <w:t xml:space="preserve">word cloud for </w:t>
+            </w:r>
+            <w:proofErr w:type="spellStart"/>
+            <w:r>
+              <w:rPr>
+                <w:b w:val="0"/>
+                <w:bCs w:val="0"/>
+              </w:rPr>
+              <w:t>ReformedBroker</w:t>
+            </w:r>
+            <w:proofErr w:type="spellEnd"/>
+            <w:r>
+              <w:rPr>
+                <w:b w:val="0"/>
+                <w:bCs w:val="0"/>
+              </w:rPr>
+              <w:t>.</w:t>
             </w:r>
           </w:p>
         </w:tc>
@@ -6996,8 +7257,13 @@
               <w:t xml:space="preserve"> word cloud for</w:t>
             </w:r>
             <w:r>
-              <w:t xml:space="preserve"> ReformedBroker</w:t>
-            </w:r>
+              <w:t xml:space="preserve"> </w:t>
+            </w:r>
+            <w:proofErr w:type="spellStart"/>
+            <w:r>
+              <w:t>ReformedBroker</w:t>
+            </w:r>
+            <w:proofErr w:type="spellEnd"/>
             <w:r>
               <w:t>.</w:t>
             </w:r>
@@ -7181,6 +7447,7 @@
               </w:rPr>
               <w:t xml:space="preserve">LDA for </w:t>
             </w:r>
+            <w:proofErr w:type="spellStart"/>
             <w:r>
               <w:rPr>
                 <w:b w:val="0"/>
@@ -7188,6 +7455,7 @@
               </w:rPr>
               <w:t>SJosephBurns</w:t>
             </w:r>
+            <w:proofErr w:type="spellEnd"/>
             <w:r>
               <w:rPr>
                 <w:b w:val="0"/>
@@ -7229,9 +7497,11 @@
             <w:r>
               <w:t xml:space="preserve"> LDA for </w:t>
             </w:r>
+            <w:proofErr w:type="spellStart"/>
             <w:r>
               <w:t>SJosephBurns</w:t>
             </w:r>
+            <w:proofErr w:type="spellEnd"/>
             <w:r>
               <w:t>.</w:t>
             </w:r>
@@ -7411,6 +7681,7 @@
               </w:rPr>
               <w:t xml:space="preserve">LDA for </w:t>
             </w:r>
+            <w:proofErr w:type="spellStart"/>
             <w:r>
               <w:rPr>
                 <w:b w:val="0"/>
@@ -7418,6 +7689,7 @@
               </w:rPr>
               <w:t>TheStalwart</w:t>
             </w:r>
+            <w:proofErr w:type="spellEnd"/>
             <w:r>
               <w:rPr>
                 <w:b w:val="0"/>
@@ -7459,9 +7731,11 @@
             <w:r>
               <w:t xml:space="preserve"> LDA for </w:t>
             </w:r>
+            <w:proofErr w:type="spellStart"/>
             <w:r>
               <w:t>TheStalwart</w:t>
             </w:r>
+            <w:proofErr w:type="spellEnd"/>
             <w:r>
               <w:t>.</w:t>
             </w:r>
@@ -8090,7 +8364,23 @@
                 <w:b w:val="0"/>
                 <w:bCs w:val="0"/>
               </w:rPr>
-              <w:t xml:space="preserve"> JimCramer.</w:t>
+              <w:t xml:space="preserve"> </w:t>
+            </w:r>
+            <w:proofErr w:type="spellStart"/>
+            <w:r>
+              <w:rPr>
+                <w:b w:val="0"/>
+                <w:bCs w:val="0"/>
+              </w:rPr>
+              <w:t>JimCramer</w:t>
+            </w:r>
+            <w:proofErr w:type="spellEnd"/>
+            <w:r>
+              <w:rPr>
+                <w:b w:val="0"/>
+                <w:bCs w:val="0"/>
+              </w:rPr>
+              <w:t>.</w:t>
             </w:r>
           </w:p>
         </w:tc>
@@ -8126,14 +8416,27 @@
             <w:r>
               <w:t xml:space="preserve"> </w:t>
             </w:r>
-            <w:r>
-              <w:t>lda sentiment</w:t>
+            <w:proofErr w:type="spellStart"/>
+            <w:r>
+              <w:t>lda</w:t>
+            </w:r>
+            <w:proofErr w:type="spellEnd"/>
+            <w:r>
+              <w:t xml:space="preserve"> sentiment</w:t>
             </w:r>
             <w:r>
               <w:t xml:space="preserve"> for</w:t>
             </w:r>
             <w:r>
-              <w:t xml:space="preserve"> JimCramer.</w:t>
+              <w:t xml:space="preserve"> </w:t>
+            </w:r>
+            <w:proofErr w:type="spellStart"/>
+            <w:r>
+              <w:t>JimCramer</w:t>
+            </w:r>
+            <w:proofErr w:type="spellEnd"/>
+            <w:r>
+              <w:t>.</w:t>
             </w:r>
           </w:p>
         </w:tc>
@@ -8321,6 +8624,7 @@
               </w:rPr>
               <w:t xml:space="preserve"> for </w:t>
             </w:r>
+            <w:proofErr w:type="spellStart"/>
             <w:r>
               <w:rPr>
                 <w:b w:val="0"/>
@@ -8328,6 +8632,7 @@
               </w:rPr>
               <w:t>LizAnnSonders</w:t>
             </w:r>
+            <w:proofErr w:type="spellEnd"/>
             <w:r>
               <w:rPr>
                 <w:b w:val="0"/>
@@ -8369,15 +8674,22 @@
             <w:r>
               <w:t xml:space="preserve"> </w:t>
             </w:r>
-            <w:r>
-              <w:t>lda sentiment</w:t>
+            <w:proofErr w:type="spellStart"/>
+            <w:r>
+              <w:t>lda</w:t>
+            </w:r>
+            <w:proofErr w:type="spellEnd"/>
+            <w:r>
+              <w:t xml:space="preserve"> sentiment</w:t>
             </w:r>
             <w:r>
               <w:t xml:space="preserve"> for </w:t>
             </w:r>
+            <w:proofErr w:type="spellStart"/>
             <w:r>
               <w:t>LizAnnSonders</w:t>
             </w:r>
+            <w:proofErr w:type="spellEnd"/>
             <w:r>
               <w:t>.</w:t>
             </w:r>
@@ -8572,6 +8884,7 @@
               </w:rPr>
               <w:t xml:space="preserve"> for </w:t>
             </w:r>
+            <w:proofErr w:type="spellStart"/>
             <w:r>
               <w:rPr>
                 <w:b w:val="0"/>
@@ -8579,6 +8892,7 @@
               </w:rPr>
               <w:t>ReformedBroker</w:t>
             </w:r>
+            <w:proofErr w:type="spellEnd"/>
             <w:r>
               <w:rPr>
                 <w:b w:val="0"/>
@@ -8627,8 +8941,13 @@
             <w:r>
               <w:t xml:space="preserve"> </w:t>
             </w:r>
-            <w:r>
-              <w:t>lda sentiment</w:t>
+            <w:proofErr w:type="spellStart"/>
+            <w:r>
+              <w:t>lda</w:t>
+            </w:r>
+            <w:proofErr w:type="spellEnd"/>
+            <w:r>
+              <w:t xml:space="preserve"> sentiment</w:t>
             </w:r>
             <w:r>
               <w:t xml:space="preserve"> </w:t>
@@ -8636,9 +8955,11 @@
             <w:r>
               <w:t xml:space="preserve">for </w:t>
             </w:r>
+            <w:proofErr w:type="spellStart"/>
             <w:r>
               <w:t>ReformedBroker</w:t>
             </w:r>
+            <w:proofErr w:type="spellEnd"/>
             <w:r>
               <w:t>.</w:t>
             </w:r>
@@ -8834,6 +9155,7 @@
               </w:rPr>
               <w:t xml:space="preserve"> for </w:t>
             </w:r>
+            <w:proofErr w:type="spellStart"/>
             <w:r>
               <w:rPr>
                 <w:b w:val="0"/>
@@ -8841,6 +9163,7 @@
               </w:rPr>
               <w:t>SJosephBurns</w:t>
             </w:r>
+            <w:proofErr w:type="spellEnd"/>
             <w:r>
               <w:rPr>
                 <w:b w:val="0"/>
@@ -8889,15 +9212,22 @@
             <w:r>
               <w:t xml:space="preserve"> </w:t>
             </w:r>
-            <w:r>
-              <w:t>lda sentiment</w:t>
+            <w:proofErr w:type="spellStart"/>
+            <w:r>
+              <w:t>lda</w:t>
+            </w:r>
+            <w:proofErr w:type="spellEnd"/>
+            <w:r>
+              <w:t xml:space="preserve"> sentiment</w:t>
             </w:r>
             <w:r>
               <w:t xml:space="preserve"> for </w:t>
             </w:r>
+            <w:proofErr w:type="spellStart"/>
             <w:r>
               <w:t>SJosephBurns</w:t>
             </w:r>
+            <w:proofErr w:type="spellEnd"/>
             <w:r>
               <w:t>.</w:t>
             </w:r>
@@ -9092,6 +9422,7 @@
               </w:rPr>
               <w:t xml:space="preserve"> for </w:t>
             </w:r>
+            <w:proofErr w:type="spellStart"/>
             <w:r>
               <w:rPr>
                 <w:b w:val="0"/>
@@ -9099,6 +9430,7 @@
               </w:rPr>
               <w:t>TheStalwart</w:t>
             </w:r>
+            <w:proofErr w:type="spellEnd"/>
             <w:r>
               <w:rPr>
                 <w:b w:val="0"/>
@@ -9147,15 +9479,22 @@
             <w:r>
               <w:t xml:space="preserve"> </w:t>
             </w:r>
-            <w:r>
-              <w:t>lda sentiment</w:t>
+            <w:proofErr w:type="spellStart"/>
+            <w:r>
+              <w:t>lda</w:t>
+            </w:r>
+            <w:proofErr w:type="spellEnd"/>
+            <w:r>
+              <w:t xml:space="preserve"> sentiment</w:t>
             </w:r>
             <w:r>
               <w:t xml:space="preserve"> for </w:t>
             </w:r>
+            <w:proofErr w:type="spellStart"/>
             <w:r>
               <w:t>TheStalwart</w:t>
             </w:r>
+            <w:proofErr w:type="spellEnd"/>
             <w:r>
               <w:t>.</w:t>
             </w:r>
@@ -9538,7 +9877,15 @@
           <w:sz w:val="24"/>
           <w:szCs w:val="24"/>
         </w:rPr>
-        <w:t xml:space="preserve"> (f</w:t>
+        <w:t xml:space="preserve"> (</w:t>
+      </w:r>
+      <w:proofErr w:type="spellStart"/>
+      <w:r>
+        <w:rPr>
+          <w:sz w:val="24"/>
+          <w:szCs w:val="24"/>
+        </w:rPr>
+        <w:t>f</w:t>
       </w:r>
       <w:r>
         <w:rPr>
@@ -9548,6 +9895,7 @@
         </w:rPr>
         <w:t>avg</w:t>
       </w:r>
+      <w:proofErr w:type="spellEnd"/>
       <w:r>
         <w:rPr>
           <w:sz w:val="24"/>
@@ -9567,7 +9915,15 @@
           <w:sz w:val="24"/>
           <w:szCs w:val="24"/>
         </w:rPr>
-        <w:t xml:space="preserve"> (f</w:t>
+        <w:t xml:space="preserve"> (</w:t>
+      </w:r>
+      <w:proofErr w:type="spellStart"/>
+      <w:r>
+        <w:rPr>
+          <w:sz w:val="24"/>
+          <w:szCs w:val="24"/>
+        </w:rPr>
+        <w:t>f</w:t>
       </w:r>
       <w:r>
         <w:rPr>
@@ -9577,6 +9933,7 @@
         </w:rPr>
         <w:t>std</w:t>
       </w:r>
+      <w:proofErr w:type="spellEnd"/>
       <w:r>
         <w:rPr>
           <w:sz w:val="24"/>
@@ -9967,7 +10324,15 @@
           <w:sz w:val="24"/>
           <w:szCs w:val="24"/>
         </w:rPr>
-        <w:t xml:space="preserve"> (s</w:t>
+        <w:t xml:space="preserve"> (</w:t>
+      </w:r>
+      <w:proofErr w:type="spellStart"/>
+      <w:r>
+        <w:rPr>
+          <w:sz w:val="24"/>
+          <w:szCs w:val="24"/>
+        </w:rPr>
+        <w:t>s</w:t>
       </w:r>
       <w:r>
         <w:rPr>
@@ -9977,6 +10342,7 @@
         </w:rPr>
         <w:t>j</w:t>
       </w:r>
+      <w:proofErr w:type="spellEnd"/>
       <w:r>
         <w:rPr>
           <w:sz w:val="24"/>
@@ -10319,7 +10685,15 @@
           <w:sz w:val="24"/>
           <w:szCs w:val="24"/>
         </w:rPr>
-        <w:t>when B</w:t>
+        <w:t xml:space="preserve">when </w:t>
+      </w:r>
+      <w:proofErr w:type="spellStart"/>
+      <w:r>
+        <w:rPr>
+          <w:sz w:val="24"/>
+          <w:szCs w:val="24"/>
+        </w:rPr>
+        <w:t>B</w:t>
       </w:r>
       <w:r>
         <w:rPr>
@@ -10329,12 +10703,21 @@
         </w:rPr>
         <w:t>j</w:t>
       </w:r>
-      <w:r>
-        <w:rPr>
-          <w:sz w:val="24"/>
-          <w:szCs w:val="24"/>
-        </w:rPr>
-        <w:t xml:space="preserve"> &gt; C</w:t>
+      <w:proofErr w:type="spellEnd"/>
+      <w:r>
+        <w:rPr>
+          <w:sz w:val="24"/>
+          <w:szCs w:val="24"/>
+        </w:rPr>
+        <w:t xml:space="preserve"> &gt; </w:t>
+      </w:r>
+      <w:proofErr w:type="spellStart"/>
+      <w:r>
+        <w:rPr>
+          <w:sz w:val="24"/>
+          <w:szCs w:val="24"/>
+        </w:rPr>
+        <w:t>C</w:t>
       </w:r>
       <w:r>
         <w:rPr>
@@ -10344,6 +10727,7 @@
         </w:rPr>
         <w:t>j</w:t>
       </w:r>
+      <w:proofErr w:type="spellEnd"/>
       <w:r>
         <w:rPr>
           <w:sz w:val="24"/>
@@ -10513,231 +10897,242 @@
           </wp:inline>
         </w:drawing>
       </w:r>
+      <w:r>
+        <w:rPr>
+          <w:sz w:val="24"/>
+          <w:szCs w:val="24"/>
+        </w:rPr>
+        <w:tab/>
+      </w:r>
+      <w:r>
+        <w:rPr>
+          <w:sz w:val="24"/>
+          <w:szCs w:val="24"/>
+        </w:rPr>
+        <w:tab/>
+      </w:r>
+      <w:r>
+        <w:rPr>
+          <w:b/>
+          <w:bCs/>
+          <w:sz w:val="24"/>
+          <w:szCs w:val="24"/>
+        </w:rPr>
+        <w:t>(equation 12)</w:t>
+      </w:r>
+    </w:p>
+    <w:p>
+      <w:pPr>
+        <w:rPr>
+          <w:sz w:val="24"/>
+          <w:szCs w:val="24"/>
+        </w:rPr>
+      </w:pPr>
+    </w:p>
+    <w:p>
+      <w:pPr>
+        <w:rPr>
+          <w:sz w:val="24"/>
+          <w:szCs w:val="24"/>
+        </w:rPr>
+      </w:pPr>
+      <w:r>
+        <w:rPr>
+          <w:sz w:val="24"/>
+          <w:szCs w:val="24"/>
+        </w:rPr>
+        <w:t>Th</w:t>
+      </w:r>
+      <w:r>
+        <w:rPr>
+          <w:sz w:val="24"/>
+          <w:szCs w:val="24"/>
+        </w:rPr>
+        <w:t>e influence</w:t>
+      </w:r>
+      <w:r>
+        <w:rPr>
+          <w:sz w:val="24"/>
+          <w:szCs w:val="24"/>
+        </w:rPr>
+        <w:t xml:space="preserve"> parameter</w:t>
+      </w:r>
+      <w:r>
+        <w:rPr>
+          <w:sz w:val="24"/>
+          <w:szCs w:val="24"/>
+        </w:rPr>
+        <w:t xml:space="preserve"> </w:t>
+      </w:r>
+      <w:r>
+        <w:rPr>
+          <w:sz w:val="24"/>
+          <w:szCs w:val="24"/>
+        </w:rPr>
+        <w:t>provide</w:t>
+      </w:r>
+      <w:r>
+        <w:rPr>
+          <w:sz w:val="24"/>
+          <w:szCs w:val="24"/>
+        </w:rPr>
+        <w:t>s</w:t>
+      </w:r>
+      <w:r>
+        <w:rPr>
+          <w:sz w:val="24"/>
+          <w:szCs w:val="24"/>
+        </w:rPr>
+        <w:t xml:space="preserve"> context</w:t>
+      </w:r>
+      <w:r>
+        <w:rPr>
+          <w:sz w:val="24"/>
+          <w:szCs w:val="24"/>
+        </w:rPr>
+        <w:t xml:space="preserve"> whether past signals exceeding a z-score threshold, </w:t>
+      </w:r>
+      <w:r>
+        <w:rPr>
+          <w:sz w:val="24"/>
+          <w:szCs w:val="24"/>
+        </w:rPr>
+        <w:t>should</w:t>
+      </w:r>
+      <w:r>
+        <w:rPr>
+          <w:sz w:val="24"/>
+          <w:szCs w:val="24"/>
+        </w:rPr>
+        <w:t xml:space="preserve"> be used to determine successive threshold values. Values range between [0, 1], where zero values have no influence on calculating successive threshold values, while a value of one is weighted with </w:t>
+      </w:r>
+      <w:r>
+        <w:rPr>
+          <w:sz w:val="24"/>
+          <w:szCs w:val="24"/>
+        </w:rPr>
+        <w:t xml:space="preserve">greater </w:t>
+      </w:r>
+      <w:r>
+        <w:rPr>
+          <w:sz w:val="24"/>
+          <w:szCs w:val="24"/>
+        </w:rPr>
+        <w:t>importance</w:t>
+      </w:r>
+      <w:r>
+        <w:rPr>
+          <w:sz w:val="24"/>
+          <w:szCs w:val="24"/>
+        </w:rPr>
+        <w:t>.</w:t>
+      </w:r>
+      <w:r>
+        <w:rPr>
+          <w:sz w:val="24"/>
+          <w:szCs w:val="24"/>
+        </w:rPr>
+        <w:t xml:space="preserve"> </w:t>
+      </w:r>
+      <w:r>
+        <w:rPr>
+          <w:sz w:val="24"/>
+          <w:szCs w:val="24"/>
+        </w:rPr>
+        <w:t xml:space="preserve">Conversely, when </w:t>
+      </w:r>
+      <w:proofErr w:type="spellStart"/>
+      <w:r>
+        <w:rPr>
+          <w:sz w:val="24"/>
+          <w:szCs w:val="24"/>
+        </w:rPr>
+        <w:t>B</w:t>
+      </w:r>
+      <w:r>
+        <w:rPr>
+          <w:sz w:val="24"/>
+          <w:szCs w:val="24"/>
+          <w:vertAlign w:val="subscript"/>
+        </w:rPr>
+        <w:t>j</w:t>
+      </w:r>
+      <w:proofErr w:type="spellEnd"/>
+      <w:r>
+        <w:rPr>
+          <w:sz w:val="24"/>
+          <w:szCs w:val="24"/>
+        </w:rPr>
+        <w:t xml:space="preserve"> </w:t>
+      </w:r>
+      <w:r>
+        <w:rPr>
+          <w:sz w:val="24"/>
+          <w:szCs w:val="24"/>
+        </w:rPr>
+        <w:t>&lt;=</w:t>
+      </w:r>
+      <w:r>
+        <w:rPr>
+          <w:sz w:val="24"/>
+          <w:szCs w:val="24"/>
+        </w:rPr>
+        <w:t xml:space="preserve"> </w:t>
+      </w:r>
+      <w:proofErr w:type="spellStart"/>
+      <w:r>
+        <w:rPr>
+          <w:sz w:val="24"/>
+          <w:szCs w:val="24"/>
+        </w:rPr>
+        <w:t>C</w:t>
+      </w:r>
+      <w:r>
+        <w:rPr>
+          <w:sz w:val="24"/>
+          <w:szCs w:val="24"/>
+          <w:vertAlign w:val="subscript"/>
+        </w:rPr>
+        <w:t>j</w:t>
+      </w:r>
+      <w:proofErr w:type="spellEnd"/>
+      <w:r>
+        <w:rPr>
+          <w:sz w:val="24"/>
+          <w:szCs w:val="24"/>
+        </w:rPr>
+        <w:t xml:space="preserve">, </w:t>
+      </w:r>
+      <w:r>
+        <w:rPr>
+          <w:sz w:val="24"/>
+          <w:szCs w:val="24"/>
+        </w:rPr>
+        <w:t>the same values</w:t>
+      </w:r>
+      <w:r>
+        <w:rPr>
+          <w:sz w:val="24"/>
+          <w:szCs w:val="24"/>
+        </w:rPr>
+        <w:t xml:space="preserve"> </w:t>
+      </w:r>
+      <w:r>
+        <w:rPr>
+          <w:sz w:val="24"/>
+          <w:szCs w:val="24"/>
+        </w:rPr>
+        <w:t>update using the</w:t>
+      </w:r>
+      <w:r>
+        <w:rPr>
+          <w:sz w:val="24"/>
+          <w:szCs w:val="24"/>
+        </w:rPr>
+        <w:t xml:space="preserve"> current value</w:t>
+      </w:r>
       <w:bookmarkStart w:id="12" w:name="_GoBack"/>
       <w:bookmarkEnd w:id="12"/>
-      <w:r>
-        <w:rPr>
-          <w:sz w:val="24"/>
-          <w:szCs w:val="24"/>
-        </w:rPr>
-        <w:tab/>
-      </w:r>
-      <w:r>
-        <w:rPr>
-          <w:sz w:val="24"/>
-          <w:szCs w:val="24"/>
-        </w:rPr>
-        <w:tab/>
-      </w:r>
-      <w:r>
-        <w:rPr>
-          <w:b/>
-          <w:bCs/>
-          <w:sz w:val="24"/>
-          <w:szCs w:val="24"/>
-        </w:rPr>
-        <w:t>(equation 12)</w:t>
-      </w:r>
-    </w:p>
-    <w:p>
-      <w:pPr>
-        <w:rPr>
-          <w:sz w:val="24"/>
-          <w:szCs w:val="24"/>
-        </w:rPr>
-      </w:pPr>
-    </w:p>
-    <w:p>
-      <w:pPr>
-        <w:rPr>
-          <w:sz w:val="24"/>
-          <w:szCs w:val="24"/>
-        </w:rPr>
-      </w:pPr>
-      <w:r>
-        <w:rPr>
-          <w:sz w:val="24"/>
-          <w:szCs w:val="24"/>
-        </w:rPr>
-        <w:t>Th</w:t>
-      </w:r>
-      <w:r>
-        <w:rPr>
-          <w:sz w:val="24"/>
-          <w:szCs w:val="24"/>
-        </w:rPr>
-        <w:t>e influence</w:t>
-      </w:r>
-      <w:r>
-        <w:rPr>
-          <w:sz w:val="24"/>
-          <w:szCs w:val="24"/>
-        </w:rPr>
-        <w:t xml:space="preserve"> parameter</w:t>
-      </w:r>
-      <w:r>
-        <w:rPr>
-          <w:sz w:val="24"/>
-          <w:szCs w:val="24"/>
-        </w:rPr>
-        <w:t xml:space="preserve"> </w:t>
-      </w:r>
-      <w:r>
-        <w:rPr>
-          <w:sz w:val="24"/>
-          <w:szCs w:val="24"/>
-        </w:rPr>
-        <w:t>provide</w:t>
-      </w:r>
-      <w:r>
-        <w:rPr>
-          <w:sz w:val="24"/>
-          <w:szCs w:val="24"/>
-        </w:rPr>
-        <w:t>s</w:t>
-      </w:r>
-      <w:r>
-        <w:rPr>
-          <w:sz w:val="24"/>
-          <w:szCs w:val="24"/>
-        </w:rPr>
-        <w:t xml:space="preserve"> context</w:t>
-      </w:r>
-      <w:r>
-        <w:rPr>
-          <w:sz w:val="24"/>
-          <w:szCs w:val="24"/>
-        </w:rPr>
-        <w:t xml:space="preserve"> whether past signals exceeding a z-score threshold, </w:t>
-      </w:r>
-      <w:r>
-        <w:rPr>
-          <w:sz w:val="24"/>
-          <w:szCs w:val="24"/>
-        </w:rPr>
-        <w:t>should</w:t>
-      </w:r>
-      <w:r>
-        <w:rPr>
-          <w:sz w:val="24"/>
-          <w:szCs w:val="24"/>
-        </w:rPr>
-        <w:t xml:space="preserve"> be used to determine successive threshold values. Values range between [0, 1], where zero values have no influence on calculating successive threshold values, while a value of one is weighted with </w:t>
-      </w:r>
-      <w:r>
-        <w:rPr>
-          <w:sz w:val="24"/>
-          <w:szCs w:val="24"/>
-        </w:rPr>
-        <w:t xml:space="preserve">greater </w:t>
-      </w:r>
-      <w:r>
-        <w:rPr>
-          <w:sz w:val="24"/>
-          <w:szCs w:val="24"/>
-        </w:rPr>
-        <w:t>importance</w:t>
-      </w:r>
-      <w:r>
-        <w:rPr>
-          <w:sz w:val="24"/>
-          <w:szCs w:val="24"/>
-        </w:rPr>
-        <w:t>.</w:t>
-      </w:r>
-      <w:r>
-        <w:rPr>
-          <w:sz w:val="24"/>
-          <w:szCs w:val="24"/>
-        </w:rPr>
-        <w:t xml:space="preserve"> </w:t>
-      </w:r>
-      <w:r>
-        <w:rPr>
-          <w:sz w:val="24"/>
-          <w:szCs w:val="24"/>
-        </w:rPr>
-        <w:t xml:space="preserve">Conversely, when </w:t>
-      </w:r>
-      <w:r>
-        <w:rPr>
-          <w:sz w:val="24"/>
-          <w:szCs w:val="24"/>
-        </w:rPr>
-        <w:t>B</w:t>
-      </w:r>
-      <w:r>
-        <w:rPr>
-          <w:sz w:val="24"/>
-          <w:szCs w:val="24"/>
-          <w:vertAlign w:val="subscript"/>
-        </w:rPr>
-        <w:t>j</w:t>
-      </w:r>
-      <w:r>
-        <w:rPr>
-          <w:sz w:val="24"/>
-          <w:szCs w:val="24"/>
-        </w:rPr>
-        <w:t xml:space="preserve"> </w:t>
-      </w:r>
-      <w:r>
-        <w:rPr>
-          <w:sz w:val="24"/>
-          <w:szCs w:val="24"/>
-        </w:rPr>
-        <w:t>&lt;=</w:t>
-      </w:r>
-      <w:r>
-        <w:rPr>
-          <w:sz w:val="24"/>
-          <w:szCs w:val="24"/>
-        </w:rPr>
-        <w:t xml:space="preserve"> C</w:t>
-      </w:r>
-      <w:r>
-        <w:rPr>
-          <w:sz w:val="24"/>
-          <w:szCs w:val="24"/>
-          <w:vertAlign w:val="subscript"/>
-        </w:rPr>
-        <w:t>j</w:t>
-      </w:r>
-      <w:r>
-        <w:rPr>
-          <w:sz w:val="24"/>
-          <w:szCs w:val="24"/>
-        </w:rPr>
-        <w:t xml:space="preserve">, </w:t>
-      </w:r>
-      <w:r>
-        <w:rPr>
-          <w:sz w:val="24"/>
-          <w:szCs w:val="24"/>
-        </w:rPr>
-        <w:t xml:space="preserve">equation 12 adjusts by </w:t>
-      </w:r>
-      <w:r>
-        <w:rPr>
-          <w:sz w:val="24"/>
-          <w:szCs w:val="24"/>
-        </w:rPr>
-        <w:t>incorporat</w:t>
-      </w:r>
-      <w:r>
-        <w:rPr>
-          <w:sz w:val="24"/>
-          <w:szCs w:val="24"/>
-        </w:rPr>
-        <w:t>ing</w:t>
-      </w:r>
-      <w:r>
-        <w:rPr>
-          <w:sz w:val="24"/>
-          <w:szCs w:val="24"/>
-        </w:rPr>
-        <w:t xml:space="preserve"> the current value</w:t>
-      </w:r>
       <w:r>
         <w:rPr>
           <w:sz w:val="24"/>
@@ -11270,7 +11665,23 @@
           <w:szCs w:val="24"/>
         </w:rPr>
         <w:lastRenderedPageBreak/>
-        <w:t>(ACF) and partial autocorrelation (PACF) were not utilized to determine appropriate (p,q,d) components for stationarity. Moreover, a future study may utilize both ACF and PACF to find optimal hyperparameters. However, a custom grid search method could provide an automated method that could implicitly resolve stationarity.</w:t>
+        <w:t>(ACF) and partial autocorrelation (PACF) were not utilized to determine appropriate (</w:t>
+      </w:r>
+      <w:proofErr w:type="spellStart"/>
+      <w:r>
+        <w:rPr>
+          <w:sz w:val="24"/>
+          <w:szCs w:val="24"/>
+        </w:rPr>
+        <w:t>p,q,d</w:t>
+      </w:r>
+      <w:proofErr w:type="spellEnd"/>
+      <w:r>
+        <w:rPr>
+          <w:sz w:val="24"/>
+          <w:szCs w:val="24"/>
+        </w:rPr>
+        <w:t>) components for stationarity. Moreover, a future study may utilize both ACF and PACF to find optimal hyperparameters. However, a custom grid search method could provide an automated method that could implicitly resolve stationarity.</w:t>
       </w:r>
     </w:p>
     <w:p>
@@ -15777,7 +16188,7 @@
 </file>
 
 <file path=customXml/itemProps2.xml><?xml version="1.0" encoding="utf-8"?>
-<ds:datastoreItem xmlns:ds="http://schemas.openxmlformats.org/officeDocument/2006/customXml" ds:itemID="{63B924C8-3DF7-4E73-9311-3FB9A67DE3BB}">
+<ds:datastoreItem xmlns:ds="http://schemas.openxmlformats.org/officeDocument/2006/customXml" ds:itemID="{A9B77CAA-2313-4ADC-9437-E40C8C027AD0}">
   <ds:schemaRefs>
     <ds:schemaRef ds:uri="http://schemas.openxmlformats.org/officeDocument/2006/bibliography"/>
   </ds:schemaRefs>

</xml_diff>

<commit_message>
#100: write-up.docx, update table of contents
</commit_message>
<xml_diff>
--- a/write-up.docx
+++ b/write-up.docx
@@ -711,7 +711,7 @@
           <w:r>
             <w:fldChar w:fldCharType="separate"/>
           </w:r>
-          <w:hyperlink w:anchor="_Toc14516873" w:history="1">
+          <w:hyperlink w:anchor="_Toc18241643" w:history="1">
             <w:r>
               <w:rPr>
                 <w:rStyle w:val="Hyperlink"/>
@@ -738,7 +738,7 @@
                 <w:noProof/>
                 <w:webHidden/>
               </w:rPr>
-              <w:instrText xml:space="preserve"> PAGEREF _Toc14516873 \h </w:instrText>
+              <w:instrText xml:space="preserve"> PAGEREF _Toc18241643 \h </w:instrText>
             </w:r>
             <w:r>
               <w:rPr>
@@ -780,7 +780,7 @@
               <w:noProof/>
             </w:rPr>
           </w:pPr>
-          <w:hyperlink w:anchor="_Toc14516874" w:history="1">
+          <w:hyperlink w:anchor="_Toc18241644" w:history="1">
             <w:r>
               <w:rPr>
                 <w:rStyle w:val="Hyperlink"/>
@@ -807,7 +807,7 @@
                 <w:noProof/>
                 <w:webHidden/>
               </w:rPr>
-              <w:instrText xml:space="preserve"> PAGEREF _Toc14516874 \h </w:instrText>
+              <w:instrText xml:space="preserve"> PAGEREF _Toc18241644 \h </w:instrText>
             </w:r>
             <w:r>
               <w:rPr>
@@ -849,7 +849,7 @@
               <w:noProof/>
             </w:rPr>
           </w:pPr>
-          <w:hyperlink w:anchor="_Toc14516875" w:history="1">
+          <w:hyperlink w:anchor="_Toc18241645" w:history="1">
             <w:r>
               <w:rPr>
                 <w:rStyle w:val="Hyperlink"/>
@@ -876,7 +876,7 @@
                 <w:noProof/>
                 <w:webHidden/>
               </w:rPr>
-              <w:instrText xml:space="preserve"> PAGEREF _Toc14516875 \h </w:instrText>
+              <w:instrText xml:space="preserve"> PAGEREF _Toc18241645 \h </w:instrText>
             </w:r>
             <w:r>
               <w:rPr>
@@ -918,7 +918,7 @@
               <w:noProof/>
             </w:rPr>
           </w:pPr>
-          <w:hyperlink w:anchor="_Toc14516876" w:history="1">
+          <w:hyperlink w:anchor="_Toc18241646" w:history="1">
             <w:r>
               <w:rPr>
                 <w:rStyle w:val="Hyperlink"/>
@@ -945,7 +945,7 @@
                 <w:noProof/>
                 <w:webHidden/>
               </w:rPr>
-              <w:instrText xml:space="preserve"> PAGEREF _Toc14516876 \h </w:instrText>
+              <w:instrText xml:space="preserve"> PAGEREF _Toc18241646 \h </w:instrText>
             </w:r>
             <w:r>
               <w:rPr>
@@ -987,7 +987,7 @@
               <w:noProof/>
             </w:rPr>
           </w:pPr>
-          <w:hyperlink w:anchor="_Toc14516877" w:history="1">
+          <w:hyperlink w:anchor="_Toc18241647" w:history="1">
             <w:r>
               <w:rPr>
                 <w:rStyle w:val="Hyperlink"/>
@@ -1014,7 +1014,7 @@
                 <w:noProof/>
                 <w:webHidden/>
               </w:rPr>
-              <w:instrText xml:space="preserve"> PAGEREF _Toc14516877 \h </w:instrText>
+              <w:instrText xml:space="preserve"> PAGEREF _Toc18241647 \h </w:instrText>
             </w:r>
             <w:r>
               <w:rPr>
@@ -1056,7 +1056,7 @@
               <w:noProof/>
             </w:rPr>
           </w:pPr>
-          <w:hyperlink w:anchor="_Toc14516878" w:history="1">
+          <w:hyperlink w:anchor="_Toc18241648" w:history="1">
             <w:r>
               <w:rPr>
                 <w:rStyle w:val="Hyperlink"/>
@@ -1083,7 +1083,7 @@
                 <w:noProof/>
                 <w:webHidden/>
               </w:rPr>
-              <w:instrText xml:space="preserve"> PAGEREF _Toc14516878 \h </w:instrText>
+              <w:instrText xml:space="preserve"> PAGEREF _Toc18241648 \h </w:instrText>
             </w:r>
             <w:r>
               <w:rPr>
@@ -1125,7 +1125,7 @@
               <w:noProof/>
             </w:rPr>
           </w:pPr>
-          <w:hyperlink w:anchor="_Toc14516879" w:history="1">
+          <w:hyperlink w:anchor="_Toc18241649" w:history="1">
             <w:r>
               <w:rPr>
                 <w:rStyle w:val="Hyperlink"/>
@@ -1152,7 +1152,7 @@
                 <w:noProof/>
                 <w:webHidden/>
               </w:rPr>
-              <w:instrText xml:space="preserve"> PAGEREF _Toc14516879 \h </w:instrText>
+              <w:instrText xml:space="preserve"> PAGEREF _Toc18241649 \h </w:instrText>
             </w:r>
             <w:r>
               <w:rPr>
@@ -1194,7 +1194,7 @@
               <w:noProof/>
             </w:rPr>
           </w:pPr>
-          <w:hyperlink w:anchor="_Toc14516880" w:history="1">
+          <w:hyperlink w:anchor="_Toc18241650" w:history="1">
             <w:r>
               <w:rPr>
                 <w:rStyle w:val="Hyperlink"/>
@@ -1221,7 +1221,7 @@
                 <w:noProof/>
                 <w:webHidden/>
               </w:rPr>
-              <w:instrText xml:space="preserve"> PAGEREF _Toc14516880 \h </w:instrText>
+              <w:instrText xml:space="preserve"> PAGEREF _Toc18241650 \h </w:instrText>
             </w:r>
             <w:r>
               <w:rPr>
@@ -1263,7 +1263,7 @@
               <w:noProof/>
             </w:rPr>
           </w:pPr>
-          <w:hyperlink w:anchor="_Toc14516881" w:history="1">
+          <w:hyperlink w:anchor="_Toc18241651" w:history="1">
             <w:r>
               <w:rPr>
                 <w:rStyle w:val="Hyperlink"/>
@@ -1290,7 +1290,7 @@
                 <w:noProof/>
                 <w:webHidden/>
               </w:rPr>
-              <w:instrText xml:space="preserve"> PAGEREF _Toc14516881 \h </w:instrText>
+              <w:instrText xml:space="preserve"> PAGEREF _Toc18241651 \h </w:instrText>
             </w:r>
             <w:r>
               <w:rPr>
@@ -1332,7 +1332,7 @@
               <w:noProof/>
             </w:rPr>
           </w:pPr>
-          <w:hyperlink w:anchor="_Toc14516882" w:history="1">
+          <w:hyperlink w:anchor="_Toc18241652" w:history="1">
             <w:r>
               <w:rPr>
                 <w:rStyle w:val="Hyperlink"/>
@@ -1359,7 +1359,7 @@
                 <w:noProof/>
                 <w:webHidden/>
               </w:rPr>
-              <w:instrText xml:space="preserve"> PAGEREF _Toc14516882 \h </w:instrText>
+              <w:instrText xml:space="preserve"> PAGEREF _Toc18241652 \h </w:instrText>
             </w:r>
             <w:r>
               <w:rPr>
@@ -1401,7 +1401,7 @@
               <w:noProof/>
             </w:rPr>
           </w:pPr>
-          <w:hyperlink w:anchor="_Toc14516883" w:history="1">
+          <w:hyperlink w:anchor="_Toc18241653" w:history="1">
             <w:r>
               <w:rPr>
                 <w:rStyle w:val="Hyperlink"/>
@@ -1428,7 +1428,7 @@
                 <w:noProof/>
                 <w:webHidden/>
               </w:rPr>
-              <w:instrText xml:space="preserve"> PAGEREF _Toc14516883 \h </w:instrText>
+              <w:instrText xml:space="preserve"> PAGEREF _Toc18241653 \h </w:instrText>
             </w:r>
             <w:r>
               <w:rPr>
@@ -1470,7 +1470,7 @@
               <w:noProof/>
             </w:rPr>
           </w:pPr>
-          <w:hyperlink w:anchor="_Toc14516884" w:history="1">
+          <w:hyperlink w:anchor="_Toc18241654" w:history="1">
             <w:r>
               <w:rPr>
                 <w:rStyle w:val="Hyperlink"/>
@@ -1497,7 +1497,7 @@
                 <w:noProof/>
                 <w:webHidden/>
               </w:rPr>
-              <w:instrText xml:space="preserve"> PAGEREF _Toc14516884 \h </w:instrText>
+              <w:instrText xml:space="preserve"> PAGEREF _Toc18241654 \h </w:instrText>
             </w:r>
             <w:r>
               <w:rPr>
@@ -1539,7 +1539,7 @@
               <w:noProof/>
             </w:rPr>
           </w:pPr>
-          <w:hyperlink w:anchor="_Toc14516885" w:history="1">
+          <w:hyperlink w:anchor="_Toc18241655" w:history="1">
             <w:r>
               <w:rPr>
                 <w:rStyle w:val="Hyperlink"/>
@@ -1566,7 +1566,7 @@
                 <w:noProof/>
                 <w:webHidden/>
               </w:rPr>
-              <w:instrText xml:space="preserve"> PAGEREF _Toc14516885 \h </w:instrText>
+              <w:instrText xml:space="preserve"> PAGEREF _Toc18241655 \h </w:instrText>
             </w:r>
             <w:r>
               <w:rPr>
@@ -1608,13 +1608,13 @@
               <w:noProof/>
             </w:rPr>
           </w:pPr>
-          <w:hyperlink w:anchor="_Toc14516886" w:history="1">
+          <w:hyperlink w:anchor="_Toc18241656" w:history="1">
             <w:r>
               <w:rPr>
                 <w:rStyle w:val="Hyperlink"/>
                 <w:noProof/>
               </w:rPr>
-              <w:t>Time series</w:t>
+              <w:t>Classification</w:t>
             </w:r>
             <w:r>
               <w:rPr>
@@ -1635,7 +1635,7 @@
                 <w:noProof/>
                 <w:webHidden/>
               </w:rPr>
-              <w:instrText xml:space="preserve"> PAGEREF _Toc14516886 \h </w:instrText>
+              <w:instrText xml:space="preserve"> PAGEREF _Toc18241656 \h </w:instrText>
             </w:r>
             <w:r>
               <w:rPr>
@@ -1655,7 +1655,7 @@
                 <w:noProof/>
                 <w:webHidden/>
               </w:rPr>
-              <w:t>14</w:t>
+              <w:t>15</w:t>
             </w:r>
             <w:r>
               <w:rPr>
@@ -1677,13 +1677,13 @@
               <w:noProof/>
             </w:rPr>
           </w:pPr>
-          <w:hyperlink w:anchor="_Toc14516887" w:history="1">
+          <w:hyperlink w:anchor="_Toc18241657" w:history="1">
             <w:r>
               <w:rPr>
                 <w:rStyle w:val="Hyperlink"/>
                 <w:noProof/>
               </w:rPr>
-              <w:t>Granger Causality</w:t>
+              <w:t>Time series</w:t>
             </w:r>
             <w:r>
               <w:rPr>
@@ -1704,7 +1704,7 @@
                 <w:noProof/>
                 <w:webHidden/>
               </w:rPr>
-              <w:instrText xml:space="preserve"> PAGEREF _Toc14516887 \h </w:instrText>
+              <w:instrText xml:space="preserve"> PAGEREF _Toc18241657 \h </w:instrText>
             </w:r>
             <w:r>
               <w:rPr>
@@ -1724,7 +1724,7 @@
                 <w:noProof/>
                 <w:webHidden/>
               </w:rPr>
-              <w:t>14</w:t>
+              <w:t>18</w:t>
             </w:r>
             <w:r>
               <w:rPr>
@@ -1746,13 +1746,13 @@
               <w:noProof/>
             </w:rPr>
           </w:pPr>
-          <w:hyperlink w:anchor="_Toc14516888" w:history="1">
+          <w:hyperlink w:anchor="_Toc18241658" w:history="1">
             <w:r>
               <w:rPr>
                 <w:rStyle w:val="Hyperlink"/>
                 <w:noProof/>
               </w:rPr>
-              <w:t>Classification</w:t>
+              <w:t>Granger Causality</w:t>
             </w:r>
             <w:r>
               <w:rPr>
@@ -1773,7 +1773,7 @@
                 <w:noProof/>
                 <w:webHidden/>
               </w:rPr>
-              <w:instrText xml:space="preserve"> PAGEREF _Toc14516888 \h </w:instrText>
+              <w:instrText xml:space="preserve"> PAGEREF _Toc18241658 \h </w:instrText>
             </w:r>
             <w:r>
               <w:rPr>
@@ -1793,7 +1793,283 @@
                 <w:noProof/>
                 <w:webHidden/>
               </w:rPr>
-              <w:t>14</w:t>
+              <w:t>18</w:t>
+            </w:r>
+            <w:r>
+              <w:rPr>
+                <w:noProof/>
+                <w:webHidden/>
+              </w:rPr>
+              <w:fldChar w:fldCharType="end"/>
+            </w:r>
+          </w:hyperlink>
+        </w:p>
+        <w:p>
+          <w:pPr>
+            <w:pStyle w:val="TOC2"/>
+            <w:tabs>
+              <w:tab w:val="right" w:leader="dot" w:pos="9350"/>
+            </w:tabs>
+            <w:rPr>
+              <w:rFonts w:eastAsiaTheme="minorEastAsia"/>
+              <w:noProof/>
+            </w:rPr>
+          </w:pPr>
+          <w:hyperlink w:anchor="_Toc18241659" w:history="1">
+            <w:r>
+              <w:rPr>
+                <w:rStyle w:val="Hyperlink"/>
+                <w:noProof/>
+              </w:rPr>
+              <w:t>Select Results</w:t>
+            </w:r>
+            <w:r>
+              <w:rPr>
+                <w:noProof/>
+                <w:webHidden/>
+              </w:rPr>
+              <w:tab/>
+            </w:r>
+            <w:r>
+              <w:rPr>
+                <w:noProof/>
+                <w:webHidden/>
+              </w:rPr>
+              <w:fldChar w:fldCharType="begin"/>
+            </w:r>
+            <w:r>
+              <w:rPr>
+                <w:noProof/>
+                <w:webHidden/>
+              </w:rPr>
+              <w:instrText xml:space="preserve"> PAGEREF _Toc18241659 \h </w:instrText>
+            </w:r>
+            <w:r>
+              <w:rPr>
+                <w:noProof/>
+                <w:webHidden/>
+              </w:rPr>
+            </w:r>
+            <w:r>
+              <w:rPr>
+                <w:noProof/>
+                <w:webHidden/>
+              </w:rPr>
+              <w:fldChar w:fldCharType="separate"/>
+            </w:r>
+            <w:r>
+              <w:rPr>
+                <w:noProof/>
+                <w:webHidden/>
+              </w:rPr>
+              <w:t>18</w:t>
+            </w:r>
+            <w:r>
+              <w:rPr>
+                <w:noProof/>
+                <w:webHidden/>
+              </w:rPr>
+              <w:fldChar w:fldCharType="end"/>
+            </w:r>
+          </w:hyperlink>
+        </w:p>
+        <w:p>
+          <w:pPr>
+            <w:pStyle w:val="TOC3"/>
+            <w:tabs>
+              <w:tab w:val="right" w:leader="dot" w:pos="9350"/>
+            </w:tabs>
+            <w:rPr>
+              <w:rFonts w:eastAsiaTheme="minorEastAsia"/>
+              <w:noProof/>
+            </w:rPr>
+          </w:pPr>
+          <w:hyperlink w:anchor="_Toc18241660" w:history="1">
+            <w:r>
+              <w:rPr>
+                <w:rStyle w:val="Hyperlink"/>
+                <w:noProof/>
+              </w:rPr>
+              <w:t>Classification</w:t>
+            </w:r>
+            <w:r>
+              <w:rPr>
+                <w:noProof/>
+                <w:webHidden/>
+              </w:rPr>
+              <w:tab/>
+            </w:r>
+            <w:r>
+              <w:rPr>
+                <w:noProof/>
+                <w:webHidden/>
+              </w:rPr>
+              <w:fldChar w:fldCharType="begin"/>
+            </w:r>
+            <w:r>
+              <w:rPr>
+                <w:noProof/>
+                <w:webHidden/>
+              </w:rPr>
+              <w:instrText xml:space="preserve"> PAGEREF _Toc18241660 \h </w:instrText>
+            </w:r>
+            <w:r>
+              <w:rPr>
+                <w:noProof/>
+                <w:webHidden/>
+              </w:rPr>
+            </w:r>
+            <w:r>
+              <w:rPr>
+                <w:noProof/>
+                <w:webHidden/>
+              </w:rPr>
+              <w:fldChar w:fldCharType="separate"/>
+            </w:r>
+            <w:r>
+              <w:rPr>
+                <w:noProof/>
+                <w:webHidden/>
+              </w:rPr>
+              <w:t>18</w:t>
+            </w:r>
+            <w:r>
+              <w:rPr>
+                <w:noProof/>
+                <w:webHidden/>
+              </w:rPr>
+              <w:fldChar w:fldCharType="end"/>
+            </w:r>
+          </w:hyperlink>
+        </w:p>
+        <w:p>
+          <w:pPr>
+            <w:pStyle w:val="TOC3"/>
+            <w:tabs>
+              <w:tab w:val="right" w:leader="dot" w:pos="9350"/>
+            </w:tabs>
+            <w:rPr>
+              <w:rFonts w:eastAsiaTheme="minorEastAsia"/>
+              <w:noProof/>
+            </w:rPr>
+          </w:pPr>
+          <w:hyperlink w:anchor="_Toc18241661" w:history="1">
+            <w:r>
+              <w:rPr>
+                <w:rStyle w:val="Hyperlink"/>
+                <w:noProof/>
+              </w:rPr>
+              <w:t>Time series</w:t>
+            </w:r>
+            <w:r>
+              <w:rPr>
+                <w:noProof/>
+                <w:webHidden/>
+              </w:rPr>
+              <w:tab/>
+            </w:r>
+            <w:r>
+              <w:rPr>
+                <w:noProof/>
+                <w:webHidden/>
+              </w:rPr>
+              <w:fldChar w:fldCharType="begin"/>
+            </w:r>
+            <w:r>
+              <w:rPr>
+                <w:noProof/>
+                <w:webHidden/>
+              </w:rPr>
+              <w:instrText xml:space="preserve"> PAGEREF _Toc18241661 \h </w:instrText>
+            </w:r>
+            <w:r>
+              <w:rPr>
+                <w:noProof/>
+                <w:webHidden/>
+              </w:rPr>
+            </w:r>
+            <w:r>
+              <w:rPr>
+                <w:noProof/>
+                <w:webHidden/>
+              </w:rPr>
+              <w:fldChar w:fldCharType="separate"/>
+            </w:r>
+            <w:r>
+              <w:rPr>
+                <w:noProof/>
+                <w:webHidden/>
+              </w:rPr>
+              <w:t>19</w:t>
+            </w:r>
+            <w:r>
+              <w:rPr>
+                <w:noProof/>
+                <w:webHidden/>
+              </w:rPr>
+              <w:fldChar w:fldCharType="end"/>
+            </w:r>
+          </w:hyperlink>
+        </w:p>
+        <w:p>
+          <w:pPr>
+            <w:pStyle w:val="TOC3"/>
+            <w:tabs>
+              <w:tab w:val="right" w:leader="dot" w:pos="9350"/>
+            </w:tabs>
+            <w:rPr>
+              <w:rFonts w:eastAsiaTheme="minorEastAsia"/>
+              <w:noProof/>
+            </w:rPr>
+          </w:pPr>
+          <w:hyperlink w:anchor="_Toc18241662" w:history="1">
+            <w:r>
+              <w:rPr>
+                <w:rStyle w:val="Hyperlink"/>
+                <w:noProof/>
+              </w:rPr>
+              <w:t>Granger Causality</w:t>
+            </w:r>
+            <w:r>
+              <w:rPr>
+                <w:noProof/>
+                <w:webHidden/>
+              </w:rPr>
+              <w:tab/>
+            </w:r>
+            <w:r>
+              <w:rPr>
+                <w:noProof/>
+                <w:webHidden/>
+              </w:rPr>
+              <w:fldChar w:fldCharType="begin"/>
+            </w:r>
+            <w:r>
+              <w:rPr>
+                <w:noProof/>
+                <w:webHidden/>
+              </w:rPr>
+              <w:instrText xml:space="preserve"> PAGEREF _Toc18241662 \h </w:instrText>
+            </w:r>
+            <w:r>
+              <w:rPr>
+                <w:noProof/>
+                <w:webHidden/>
+              </w:rPr>
+            </w:r>
+            <w:r>
+              <w:rPr>
+                <w:noProof/>
+                <w:webHidden/>
+              </w:rPr>
+              <w:fldChar w:fldCharType="separate"/>
+            </w:r>
+            <w:r>
+              <w:rPr>
+                <w:noProof/>
+                <w:webHidden/>
+              </w:rPr>
+              <w:t>19</w:t>
             </w:r>
             <w:r>
               <w:rPr>
@@ -1815,7 +2091,7 @@
               <w:noProof/>
             </w:rPr>
           </w:pPr>
-          <w:hyperlink w:anchor="_Toc14516889" w:history="1">
+          <w:hyperlink w:anchor="_Toc18241663" w:history="1">
             <w:r>
               <w:rPr>
                 <w:rStyle w:val="Hyperlink"/>
@@ -1842,7 +2118,7 @@
                 <w:noProof/>
                 <w:webHidden/>
               </w:rPr>
-              <w:instrText xml:space="preserve"> PAGEREF _Toc14516889 \h </w:instrText>
+              <w:instrText xml:space="preserve"> PAGEREF _Toc18241663 \h </w:instrText>
             </w:r>
             <w:r>
               <w:rPr>
@@ -1862,7 +2138,7 @@
                 <w:noProof/>
                 <w:webHidden/>
               </w:rPr>
-              <w:t>15</w:t>
+              <w:t>19</w:t>
             </w:r>
             <w:r>
               <w:rPr>
@@ -1921,7 +2197,7 @@
       <w:pPr>
         <w:pStyle w:val="Heading1"/>
       </w:pPr>
-      <w:bookmarkStart w:id="0" w:name="_Toc14516873"/>
+      <w:bookmarkStart w:id="0" w:name="_Toc18241643"/>
       <w:r>
         <w:lastRenderedPageBreak/>
         <w:t>Introduction</w:t>
@@ -2299,7 +2575,7 @@
           <w:tab w:val="left" w:pos="2730"/>
         </w:tabs>
       </w:pPr>
-      <w:bookmarkStart w:id="1" w:name="_Toc14516874"/>
+      <w:bookmarkStart w:id="1" w:name="_Toc18241644"/>
       <w:r>
         <w:t>Data Preparation</w:t>
       </w:r>
@@ -2310,7 +2586,7 @@
       <w:pPr>
         <w:pStyle w:val="Heading2"/>
       </w:pPr>
-      <w:bookmarkStart w:id="2" w:name="_Toc14516875"/>
+      <w:bookmarkStart w:id="2" w:name="_Toc18241645"/>
       <w:r>
         <w:t>Twitter API</w:t>
       </w:r>
@@ -2543,8 +2819,17 @@
           <w:sz w:val="24"/>
           <w:szCs w:val="24"/>
         </w:rPr>
-        <w:t xml:space="preserve"> the Twython</w:t>
-      </w:r>
+        <w:t xml:space="preserve"> the </w:t>
+      </w:r>
+      <w:proofErr w:type="spellStart"/>
+      <w:r>
+        <w:rPr>
+          <w:sz w:val="24"/>
+          <w:szCs w:val="24"/>
+        </w:rPr>
+        <w:t>Twython</w:t>
+      </w:r>
+      <w:proofErr w:type="spellEnd"/>
       <w:r>
         <w:rPr>
           <w:rStyle w:val="FootnoteReference"/>
@@ -2792,6 +3077,7 @@
           <w:szCs w:val="24"/>
         </w:rPr>
       </w:pPr>
+      <w:proofErr w:type="spellStart"/>
       <w:r>
         <w:rPr>
           <w:sz w:val="24"/>
@@ -2799,6 +3085,7 @@
         </w:rPr>
         <w:t>Jimcramer</w:t>
       </w:r>
+      <w:proofErr w:type="spellEnd"/>
     </w:p>
     <w:p>
       <w:pPr>
@@ -2813,6 +3100,7 @@
           <w:szCs w:val="24"/>
         </w:rPr>
       </w:pPr>
+      <w:proofErr w:type="spellStart"/>
       <w:r>
         <w:rPr>
           <w:sz w:val="24"/>
@@ -2820,6 +3108,7 @@
         </w:rPr>
         <w:t>ReformedBroker</w:t>
       </w:r>
+      <w:proofErr w:type="spellEnd"/>
     </w:p>
     <w:p>
       <w:pPr>
@@ -2834,6 +3123,7 @@
           <w:szCs w:val="24"/>
         </w:rPr>
       </w:pPr>
+      <w:proofErr w:type="spellStart"/>
       <w:r>
         <w:rPr>
           <w:sz w:val="24"/>
@@ -2841,6 +3131,7 @@
         </w:rPr>
         <w:t>TheStalwart</w:t>
       </w:r>
+      <w:proofErr w:type="spellEnd"/>
     </w:p>
     <w:p>
       <w:pPr>
@@ -2855,6 +3146,7 @@
           <w:szCs w:val="24"/>
         </w:rPr>
       </w:pPr>
+      <w:proofErr w:type="spellStart"/>
       <w:r>
         <w:rPr>
           <w:sz w:val="24"/>
@@ -2862,6 +3154,7 @@
         </w:rPr>
         <w:t>LizAnnSonders</w:t>
       </w:r>
+      <w:proofErr w:type="spellEnd"/>
     </w:p>
     <w:p>
       <w:pPr>
@@ -2876,6 +3169,7 @@
           <w:szCs w:val="24"/>
         </w:rPr>
       </w:pPr>
+      <w:proofErr w:type="spellStart"/>
       <w:r>
         <w:rPr>
           <w:sz w:val="24"/>
@@ -2883,6 +3177,7 @@
         </w:rPr>
         <w:t>SJosephBurns</w:t>
       </w:r>
+      <w:proofErr w:type="spellEnd"/>
     </w:p>
     <w:p>
       <w:pPr>
@@ -3022,7 +3317,23 @@
           <w:sz w:val="24"/>
           <w:szCs w:val="24"/>
         </w:rPr>
-        <w:t xml:space="preserve">, then the twitter api did not </w:t>
+        <w:t xml:space="preserve">, then the twitter </w:t>
+      </w:r>
+      <w:proofErr w:type="spellStart"/>
+      <w:r>
+        <w:rPr>
+          <w:sz w:val="24"/>
+          <w:szCs w:val="24"/>
+        </w:rPr>
+        <w:t>api</w:t>
+      </w:r>
+      <w:proofErr w:type="spellEnd"/>
+      <w:r>
+        <w:rPr>
+          <w:sz w:val="24"/>
+          <w:szCs w:val="24"/>
+        </w:rPr>
+        <w:t xml:space="preserve"> did not </w:t>
       </w:r>
       <w:r>
         <w:rPr>
@@ -3068,6 +3379,7 @@
         </w:rPr>
         <w:t xml:space="preserve">Furthermore, the parameters collected from the twitter accounts were </w:t>
       </w:r>
+      <w:proofErr w:type="spellStart"/>
       <w:r>
         <w:rPr>
           <w:rFonts w:ascii="Courier New" w:hAnsi="Courier New" w:cs="Courier New"/>
@@ -3076,6 +3388,7 @@
         </w:rPr>
         <w:t>screen_name</w:t>
       </w:r>
+      <w:proofErr w:type="spellEnd"/>
       <w:r>
         <w:rPr>
           <w:sz w:val="24"/>
@@ -3083,6 +3396,7 @@
         </w:rPr>
         <w:t xml:space="preserve">, </w:t>
       </w:r>
+      <w:proofErr w:type="spellStart"/>
       <w:r>
         <w:rPr>
           <w:rFonts w:ascii="Courier New" w:hAnsi="Courier New" w:cs="Courier New"/>
@@ -3091,6 +3405,7 @@
         </w:rPr>
         <w:t>created_at</w:t>
       </w:r>
+      <w:proofErr w:type="spellEnd"/>
       <w:r>
         <w:rPr>
           <w:sz w:val="24"/>
@@ -3098,6 +3413,7 @@
         </w:rPr>
         <w:t xml:space="preserve">, and </w:t>
       </w:r>
+      <w:proofErr w:type="spellStart"/>
       <w:r>
         <w:rPr>
           <w:rFonts w:ascii="Courier New" w:hAnsi="Courier New" w:cs="Courier New"/>
@@ -3114,6 +3430,7 @@
         </w:rPr>
         <w:t>ext</w:t>
       </w:r>
+      <w:proofErr w:type="spellEnd"/>
       <w:r>
         <w:rPr>
           <w:sz w:val="24"/>
@@ -3128,6 +3445,7 @@
         </w:rPr>
         <w:t xml:space="preserve">using a </w:t>
       </w:r>
+      <w:proofErr w:type="spellStart"/>
       <w:r>
         <w:rPr>
           <w:rFonts w:ascii="Courier New" w:hAnsi="Courier New" w:cs="Courier New"/>
@@ -3136,6 +3454,7 @@
         </w:rPr>
         <w:t>rate_limit</w:t>
       </w:r>
+      <w:proofErr w:type="spellEnd"/>
       <w:r>
         <w:rPr>
           <w:rFonts w:ascii="Courier New" w:hAnsi="Courier New" w:cs="Courier New"/>
@@ -3239,11 +3558,33 @@
       <w:r>
         <w:t xml:space="preserve"> default </w:t>
       </w:r>
+      <w:proofErr w:type="spellStart"/>
       <w:r>
         <w:rPr>
           <w:rFonts w:ascii="Courier New" w:hAnsi="Courier New" w:cs="Courier New"/>
         </w:rPr>
-        <w:t>start_date = datetime(3000, 12, 25)</w:t>
+        <w:t>start_date</w:t>
+      </w:r>
+      <w:proofErr w:type="spellEnd"/>
+      <w:r>
+        <w:rPr>
+          <w:rFonts w:ascii="Courier New" w:hAnsi="Courier New" w:cs="Courier New"/>
+        </w:rPr>
+        <w:t xml:space="preserve"> = </w:t>
+      </w:r>
+      <w:proofErr w:type="gramStart"/>
+      <w:r>
+        <w:rPr>
+          <w:rFonts w:ascii="Courier New" w:hAnsi="Courier New" w:cs="Courier New"/>
+        </w:rPr>
+        <w:t>datetime(</w:t>
+      </w:r>
+      <w:proofErr w:type="gramEnd"/>
+      <w:r>
+        <w:rPr>
+          <w:rFonts w:ascii="Courier New" w:hAnsi="Courier New" w:cs="Courier New"/>
+        </w:rPr>
+        <w:t>3000, 12, 25)</w:t>
       </w:r>
       <w:r>
         <w:t xml:space="preserve"> </w:t>
@@ -3251,11 +3592,19 @@
       <w:r>
         <w:t xml:space="preserve">and </w:t>
       </w:r>
+      <w:proofErr w:type="spellStart"/>
       <w:r>
         <w:rPr>
           <w:rFonts w:ascii="Courier New" w:hAnsi="Courier New" w:cs="Courier New"/>
         </w:rPr>
-        <w:t>end_date = datetime(1000, 12, 25)</w:t>
+        <w:t>end_date</w:t>
+      </w:r>
+      <w:proofErr w:type="spellEnd"/>
+      <w:r>
+        <w:rPr>
+          <w:rFonts w:ascii="Courier New" w:hAnsi="Courier New" w:cs="Courier New"/>
+        </w:rPr>
+        <w:t xml:space="preserve"> = datetime(1000, 12, 25)</w:t>
       </w:r>
       <w:r>
         <w:t xml:space="preserve"> was defined. This definition was created to </w:t>
@@ -3266,30 +3615,36 @@
       <w:r>
         <w:t xml:space="preserve"> range for a given twitter screen name. Specifically, the initial </w:t>
       </w:r>
+      <w:proofErr w:type="spellStart"/>
       <w:r>
         <w:rPr>
           <w:rFonts w:ascii="Courier New" w:hAnsi="Courier New" w:cs="Courier New"/>
         </w:rPr>
         <w:t>start_date</w:t>
       </w:r>
+      <w:proofErr w:type="spellEnd"/>
       <w:r>
         <w:t xml:space="preserve"> was compared to each tweet for a given user. If a tweet exists with an earlier datetime, this was set as the new </w:t>
       </w:r>
+      <w:proofErr w:type="spellStart"/>
       <w:r>
         <w:rPr>
           <w:rFonts w:ascii="Courier New" w:hAnsi="Courier New" w:cs="Courier New"/>
         </w:rPr>
         <w:t>start_date</w:t>
       </w:r>
+      <w:proofErr w:type="spellEnd"/>
       <w:r>
         <w:t xml:space="preserve">. This type of logic was extended similarly for the </w:t>
       </w:r>
+      <w:proofErr w:type="spellStart"/>
       <w:r>
         <w:rPr>
           <w:rFonts w:ascii="Courier New" w:hAnsi="Courier New" w:cs="Courier New"/>
         </w:rPr>
         <w:t>end_date</w:t>
       </w:r>
+      <w:proofErr w:type="spellEnd"/>
       <w:r>
         <w:t>. Th</w:t>
       </w:r>
@@ -3300,7 +3655,15 @@
         <w:t xml:space="preserve">maximized value </w:t>
       </w:r>
       <w:r>
-        <w:t>allows the functional tweet domain to accurately map to the quandl historical range.</w:t>
+        <w:t xml:space="preserve">allows the functional tweet domain to accurately map to the </w:t>
+      </w:r>
+      <w:proofErr w:type="spellStart"/>
+      <w:r>
+        <w:t>quandl</w:t>
+      </w:r>
+      <w:proofErr w:type="spellEnd"/>
+      <w:r>
+        <w:t xml:space="preserve"> historical range.</w:t>
       </w:r>
     </w:p>
     <w:p/>
@@ -3308,15 +3671,28 @@
       <w:pPr>
         <w:pStyle w:val="Heading2"/>
       </w:pPr>
-      <w:bookmarkStart w:id="3" w:name="_Toc14516876"/>
-      <w:r>
-        <w:t>Quandl API</w:t>
+      <w:bookmarkStart w:id="3" w:name="_Toc18241646"/>
+      <w:proofErr w:type="spellStart"/>
+      <w:r>
+        <w:t>Quandl</w:t>
+      </w:r>
+      <w:proofErr w:type="spellEnd"/>
+      <w:r>
+        <w:t xml:space="preserve"> API</w:t>
       </w:r>
       <w:bookmarkEnd w:id="3"/>
     </w:p>
     <w:p>
       <w:r>
-        <w:t>Like the Twitter API, the python Quandl API</w:t>
+        <w:t xml:space="preserve">Like the Twitter API, the python </w:t>
+      </w:r>
+      <w:proofErr w:type="spellStart"/>
+      <w:r>
+        <w:t>Quandl</w:t>
+      </w:r>
+      <w:proofErr w:type="spellEnd"/>
+      <w:r>
+        <w:t xml:space="preserve"> API</w:t>
       </w:r>
       <w:r>
         <w:rPr>
@@ -3633,7 +4009,23 @@
                 <w:b w:val="0"/>
                 <w:bCs w:val="0"/>
               </w:rPr>
-              <w:t xml:space="preserve"> domain mapping from Twitter API (x) and Quandl Data f(x)</w:t>
+              <w:t xml:space="preserve"> domain mapping from Twitter API (x) and </w:t>
+            </w:r>
+            <w:proofErr w:type="spellStart"/>
+            <w:r>
+              <w:rPr>
+                <w:b w:val="0"/>
+                <w:bCs w:val="0"/>
+              </w:rPr>
+              <w:t>Quandl</w:t>
+            </w:r>
+            <w:proofErr w:type="spellEnd"/>
+            <w:r>
+              <w:rPr>
+                <w:b w:val="0"/>
+                <w:bCs w:val="0"/>
+              </w:rPr>
+              <w:t xml:space="preserve"> Data f(x)</w:t>
             </w:r>
             <w:r>
               <w:rPr>
@@ -3668,7 +4060,7 @@
       <w:pPr>
         <w:pStyle w:val="Heading2"/>
       </w:pPr>
-      <w:bookmarkStart w:id="4" w:name="_Toc14516877"/>
+      <w:bookmarkStart w:id="4" w:name="_Toc18241647"/>
       <w:r>
         <w:t>Joining Data</w:t>
       </w:r>
@@ -3681,21 +4073,25 @@
       <w:r>
         <w:t xml:space="preserve">tweets were aggregated by </w:t>
       </w:r>
+      <w:proofErr w:type="spellStart"/>
       <w:r>
         <w:rPr>
           <w:rFonts w:ascii="Courier New" w:hAnsi="Courier New" w:cs="Courier New"/>
         </w:rPr>
         <w:t>created_at</w:t>
       </w:r>
+      <w:proofErr w:type="spellEnd"/>
       <w:r>
         <w:t xml:space="preserve"> and </w:t>
       </w:r>
+      <w:proofErr w:type="spellStart"/>
       <w:r>
         <w:rPr>
           <w:rFonts w:ascii="Courier New" w:hAnsi="Courier New" w:cs="Courier New"/>
         </w:rPr>
         <w:t>screen_name</w:t>
       </w:r>
+      <w:proofErr w:type="spellEnd"/>
       <w:r>
         <w:t xml:space="preserve">. If an account tweeted multiple times a given day, </w:t>
       </w:r>
@@ -3705,12 +4101,14 @@
       <w:r>
         <w:t xml:space="preserve"> </w:t>
       </w:r>
+      <w:proofErr w:type="spellStart"/>
       <w:r>
         <w:rPr>
           <w:rFonts w:ascii="Courier New" w:hAnsi="Courier New" w:cs="Courier New"/>
         </w:rPr>
         <w:t>full_text</w:t>
       </w:r>
+      <w:proofErr w:type="spellEnd"/>
       <w:r>
         <w:t xml:space="preserve"> </w:t>
       </w:r>
@@ -3750,12 +4148,14 @@
       <w:r>
         <w:t xml:space="preserve"> </w:t>
       </w:r>
+      <w:proofErr w:type="spellStart"/>
       <w:r>
         <w:rPr>
           <w:rFonts w:ascii="Courier New" w:hAnsi="Courier New" w:cs="Courier New"/>
         </w:rPr>
         <w:t>created_at</w:t>
       </w:r>
+      <w:proofErr w:type="spellEnd"/>
       <w:r>
         <w:t xml:space="preserve"> column</w:t>
       </w:r>
@@ -3843,12 +4243,14 @@
       <w:r>
         <w:t xml:space="preserve">If successive (n+1) index is nan, set market values to previous day and concatenate current </w:t>
       </w:r>
+      <w:proofErr w:type="spellStart"/>
       <w:r>
         <w:rPr>
           <w:rFonts w:ascii="Courier New" w:hAnsi="Courier New" w:cs="Courier New"/>
         </w:rPr>
         <w:t>full_text</w:t>
       </w:r>
+      <w:proofErr w:type="spellEnd"/>
       <w:r>
         <w:t xml:space="preserve"> with previous day.</w:t>
       </w:r>
@@ -3862,12 +4264,14 @@
       <w:r>
         <w:t xml:space="preserve">Additionally, if a given day contained an empty string for </w:t>
       </w:r>
+      <w:proofErr w:type="spellStart"/>
       <w:r>
         <w:rPr>
           <w:rFonts w:ascii="Courier New" w:hAnsi="Courier New" w:cs="Courier New"/>
         </w:rPr>
         <w:t>full_text</w:t>
       </w:r>
+      <w:proofErr w:type="spellEnd"/>
       <w:r>
         <w:t>, this instance was dropped</w:t>
       </w:r>
@@ -3880,7 +4284,7 @@
       <w:pPr>
         <w:pStyle w:val="Heading1"/>
       </w:pPr>
-      <w:bookmarkStart w:id="5" w:name="_Toc14516878"/>
+      <w:bookmarkStart w:id="5" w:name="_Toc18241648"/>
       <w:r>
         <w:lastRenderedPageBreak/>
         <w:t>Exploratory</w:t>
@@ -3936,8 +4340,13 @@
       <w:r>
         <w:t xml:space="preserve"> </w:t>
       </w:r>
-      <w:r>
-        <w:t xml:space="preserve">vader </w:t>
+      <w:proofErr w:type="spellStart"/>
+      <w:r>
+        <w:t>vader</w:t>
+      </w:r>
+      <w:proofErr w:type="spellEnd"/>
+      <w:r>
+        <w:t xml:space="preserve"> </w:t>
       </w:r>
       <w:r>
         <w:t>sentiment</w:t>
@@ -3975,7 +4384,7 @@
       <w:pPr>
         <w:pStyle w:val="Heading2"/>
       </w:pPr>
-      <w:bookmarkStart w:id="6" w:name="_Toc14516879"/>
+      <w:bookmarkStart w:id="6" w:name="_Toc18241649"/>
       <w:r>
         <w:t>Stop Words</w:t>
       </w:r>
@@ -4070,6 +4479,7 @@
           <w:szCs w:val="24"/>
         </w:rPr>
       </w:pPr>
+      <w:proofErr w:type="spellStart"/>
       <w:r>
         <w:rPr>
           <w:rFonts w:ascii="Courier New" w:hAnsi="Courier New" w:cs="Courier New"/>
@@ -4078,6 +4488,7 @@
         </w:rPr>
         <w:t>stopwords</w:t>
       </w:r>
+      <w:proofErr w:type="spellEnd"/>
       <w:r>
         <w:rPr>
           <w:sz w:val="24"/>
@@ -4120,6 +4531,7 @@
           <w:szCs w:val="24"/>
         </w:rPr>
       </w:pPr>
+      <w:proofErr w:type="spellStart"/>
       <w:r>
         <w:rPr>
           <w:rFonts w:ascii="Courier New" w:hAnsi="Courier New" w:cs="Courier New"/>
@@ -4128,6 +4540,7 @@
         </w:rPr>
         <w:t>stopwords_topics</w:t>
       </w:r>
+      <w:proofErr w:type="spellEnd"/>
       <w:r>
         <w:rPr>
           <w:sz w:val="24"/>
@@ -4135,6 +4548,7 @@
         </w:rPr>
         <w:t xml:space="preserve">: combined with general </w:t>
       </w:r>
+      <w:proofErr w:type="spellStart"/>
       <w:r>
         <w:rPr>
           <w:rFonts w:ascii="Courier New" w:hAnsi="Courier New" w:cs="Courier New"/>
@@ -4143,6 +4557,7 @@
         </w:rPr>
         <w:t>stopwords</w:t>
       </w:r>
+      <w:proofErr w:type="spellEnd"/>
       <w:r>
         <w:rPr>
           <w:sz w:val="24"/>
@@ -4165,7 +4580,7 @@
       <w:pPr>
         <w:pStyle w:val="Heading2"/>
       </w:pPr>
-      <w:bookmarkStart w:id="7" w:name="_Toc14516880"/>
+      <w:bookmarkStart w:id="7" w:name="_Toc18241650"/>
       <w:r>
         <w:t>Topic Model</w:t>
       </w:r>
@@ -4265,6 +4680,7 @@
         </w:rPr>
         <w:t xml:space="preserve"> the </w:t>
       </w:r>
+      <w:proofErr w:type="spellStart"/>
       <w:r>
         <w:rPr>
           <w:sz w:val="24"/>
@@ -4272,6 +4688,7 @@
         </w:rPr>
         <w:t>Twython</w:t>
       </w:r>
+      <w:proofErr w:type="spellEnd"/>
       <w:r>
         <w:rPr>
           <w:rStyle w:val="FootnoteReference"/>
@@ -4356,8 +4773,17 @@
           <w:sz w:val="24"/>
           <w:szCs w:val="24"/>
         </w:rPr>
-        <w:t xml:space="preserve"> using CountVectorizer</w:t>
-      </w:r>
+        <w:t xml:space="preserve"> using </w:t>
+      </w:r>
+      <w:proofErr w:type="spellStart"/>
+      <w:r>
+        <w:rPr>
+          <w:sz w:val="24"/>
+          <w:szCs w:val="24"/>
+        </w:rPr>
+        <w:t>CountVectorizer</w:t>
+      </w:r>
+      <w:proofErr w:type="spellEnd"/>
       <w:r>
         <w:rPr>
           <w:rStyle w:val="FootnoteReference"/>
@@ -4558,6 +4984,7 @@
         </w:rPr>
         <w:t xml:space="preserve"> the </w:t>
       </w:r>
+      <w:proofErr w:type="spellStart"/>
       <w:r>
         <w:rPr>
           <w:rFonts w:ascii="Courier New" w:hAnsi="Courier New" w:cs="Courier New"/>
@@ -4566,6 +4993,7 @@
         </w:rPr>
         <w:t>LatentDirichletAllocation</w:t>
       </w:r>
+      <w:proofErr w:type="spellEnd"/>
       <w:r>
         <w:rPr>
           <w:rStyle w:val="FootnoteReference"/>
@@ -4601,7 +5029,7 @@
       <w:pPr>
         <w:pStyle w:val="Heading3"/>
       </w:pPr>
-      <w:bookmarkStart w:id="8" w:name="_Toc14516881"/>
+      <w:bookmarkStart w:id="8" w:name="_Toc18241651"/>
       <w:r>
         <w:t>Latent</w:t>
       </w:r>
@@ -4958,6 +5386,16 @@
           <w:szCs w:val="24"/>
         </w:rPr>
       </w:pPr>
+    </w:p>
+    <w:p>
+      <w:pPr>
+        <w:rPr>
+          <w:sz w:val="24"/>
+          <w:szCs w:val="24"/>
+        </w:rPr>
+      </w:pPr>
+      <w:bookmarkStart w:id="9" w:name="_GoBack"/>
+      <w:bookmarkEnd w:id="9"/>
       <w:r>
         <w:rPr>
           <w:sz w:val="24"/>
@@ -5771,7 +6209,6 @@
         <w:rPr>
           <w:noProof/>
         </w:rPr>
-        <w:lastRenderedPageBreak/>
         <w:drawing>
           <wp:inline distT="0" distB="0" distL="0" distR="0" wp14:anchorId="3184CFF3" wp14:editId="4F2A7039">
             <wp:extent cx="2581275" cy="676275"/>
@@ -5955,14 +6392,14 @@
       <w:pPr>
         <w:pStyle w:val="Heading3"/>
       </w:pPr>
-      <w:bookmarkStart w:id="9" w:name="_Toc14516882"/>
+      <w:bookmarkStart w:id="10" w:name="_Toc18241652"/>
       <w:r>
         <w:t xml:space="preserve">Selected </w:t>
       </w:r>
       <w:r>
         <w:t>Topics</w:t>
       </w:r>
-      <w:bookmarkEnd w:id="9"/>
+      <w:bookmarkEnd w:id="10"/>
     </w:p>
     <w:p>
       <w:pPr>
@@ -6053,8 +6490,17 @@
           <w:sz w:val="24"/>
           <w:szCs w:val="24"/>
         </w:rPr>
-        <w:t>associated quandl</w:t>
-      </w:r>
+        <w:t xml:space="preserve">associated </w:t>
+      </w:r>
+      <w:proofErr w:type="spellStart"/>
+      <w:r>
+        <w:rPr>
+          <w:sz w:val="24"/>
+          <w:szCs w:val="24"/>
+        </w:rPr>
+        <w:t>quandl</w:t>
+      </w:r>
+      <w:proofErr w:type="spellEnd"/>
       <w:r>
         <w:rPr>
           <w:rStyle w:val="FootnoteReference"/>
@@ -6558,7 +7004,23 @@
                 <w:b w:val="0"/>
                 <w:bCs w:val="0"/>
               </w:rPr>
-              <w:t xml:space="preserve"> for JimCramer.</w:t>
+              <w:t xml:space="preserve"> for </w:t>
+            </w:r>
+            <w:proofErr w:type="spellStart"/>
+            <w:r>
+              <w:rPr>
+                <w:b w:val="0"/>
+                <w:bCs w:val="0"/>
+              </w:rPr>
+              <w:t>JimCramer</w:t>
+            </w:r>
+            <w:proofErr w:type="spellEnd"/>
+            <w:r>
+              <w:rPr>
+                <w:b w:val="0"/>
+                <w:bCs w:val="0"/>
+              </w:rPr>
+              <w:t>.</w:t>
             </w:r>
           </w:p>
         </w:tc>
@@ -6595,8 +7057,13 @@
               <w:t xml:space="preserve"> </w:t>
             </w:r>
             <w:r>
-              <w:t>LDA for JimCramer</w:t>
-            </w:r>
+              <w:t xml:space="preserve">LDA for </w:t>
+            </w:r>
+            <w:proofErr w:type="spellStart"/>
+            <w:r>
+              <w:t>JimCramer</w:t>
+            </w:r>
+            <w:proofErr w:type="spellEnd"/>
             <w:r>
               <w:t>.</w:t>
             </w:r>
@@ -6769,7 +7236,23 @@
                 <w:b w:val="0"/>
                 <w:bCs w:val="0"/>
               </w:rPr>
-              <w:t>word cloud for LizAnnSonders.</w:t>
+              <w:t xml:space="preserve">word cloud for </w:t>
+            </w:r>
+            <w:proofErr w:type="spellStart"/>
+            <w:r>
+              <w:rPr>
+                <w:b w:val="0"/>
+                <w:bCs w:val="0"/>
+              </w:rPr>
+              <w:t>LizAnnSonders</w:t>
+            </w:r>
+            <w:proofErr w:type="spellEnd"/>
+            <w:r>
+              <w:rPr>
+                <w:b w:val="0"/>
+                <w:bCs w:val="0"/>
+              </w:rPr>
+              <w:t>.</w:t>
             </w:r>
           </w:p>
         </w:tc>
@@ -6789,7 +7272,15 @@
               <w:t>Figure 3:</w:t>
             </w:r>
             <w:r>
-              <w:t xml:space="preserve"> word cloud for LizAnnSonders.</w:t>
+              <w:t xml:space="preserve"> word cloud for </w:t>
+            </w:r>
+            <w:proofErr w:type="spellStart"/>
+            <w:r>
+              <w:t>LizAnnSonders</w:t>
+            </w:r>
+            <w:proofErr w:type="spellEnd"/>
+            <w:r>
+              <w:t>.</w:t>
             </w:r>
           </w:p>
         </w:tc>
@@ -6959,7 +7450,23 @@
                 <w:b w:val="0"/>
                 <w:bCs w:val="0"/>
               </w:rPr>
-              <w:t>word cloud for ReformedBroker.</w:t>
+              <w:t xml:space="preserve">word cloud for </w:t>
+            </w:r>
+            <w:proofErr w:type="spellStart"/>
+            <w:r>
+              <w:rPr>
+                <w:b w:val="0"/>
+                <w:bCs w:val="0"/>
+              </w:rPr>
+              <w:t>ReformedBroker</w:t>
+            </w:r>
+            <w:proofErr w:type="spellEnd"/>
+            <w:r>
+              <w:rPr>
+                <w:b w:val="0"/>
+                <w:bCs w:val="0"/>
+              </w:rPr>
+              <w:t>.</w:t>
             </w:r>
           </w:p>
         </w:tc>
@@ -6996,8 +7503,13 @@
               <w:t xml:space="preserve"> word cloud for</w:t>
             </w:r>
             <w:r>
-              <w:t xml:space="preserve"> ReformedBroker</w:t>
-            </w:r>
+              <w:t xml:space="preserve"> </w:t>
+            </w:r>
+            <w:proofErr w:type="spellStart"/>
+            <w:r>
+              <w:t>ReformedBroker</w:t>
+            </w:r>
+            <w:proofErr w:type="spellEnd"/>
             <w:r>
               <w:t>.</w:t>
             </w:r>
@@ -7181,6 +7693,7 @@
               </w:rPr>
               <w:t xml:space="preserve">LDA for </w:t>
             </w:r>
+            <w:proofErr w:type="spellStart"/>
             <w:r>
               <w:rPr>
                 <w:b w:val="0"/>
@@ -7188,6 +7701,7 @@
               </w:rPr>
               <w:t>SJosephBurns</w:t>
             </w:r>
+            <w:proofErr w:type="spellEnd"/>
             <w:r>
               <w:rPr>
                 <w:b w:val="0"/>
@@ -7229,9 +7743,11 @@
             <w:r>
               <w:t xml:space="preserve"> LDA for </w:t>
             </w:r>
+            <w:proofErr w:type="spellStart"/>
             <w:r>
               <w:t>SJosephBurns</w:t>
             </w:r>
+            <w:proofErr w:type="spellEnd"/>
             <w:r>
               <w:t>.</w:t>
             </w:r>
@@ -7411,6 +7927,7 @@
               </w:rPr>
               <w:t xml:space="preserve">LDA for </w:t>
             </w:r>
+            <w:proofErr w:type="spellStart"/>
             <w:r>
               <w:rPr>
                 <w:b w:val="0"/>
@@ -7418,6 +7935,7 @@
               </w:rPr>
               <w:t>TheStalwart</w:t>
             </w:r>
+            <w:proofErr w:type="spellEnd"/>
             <w:r>
               <w:rPr>
                 <w:b w:val="0"/>
@@ -7459,9 +7977,11 @@
             <w:r>
               <w:t xml:space="preserve"> LDA for </w:t>
             </w:r>
+            <w:proofErr w:type="spellStart"/>
             <w:r>
               <w:t>TheStalwart</w:t>
             </w:r>
+            <w:proofErr w:type="spellEnd"/>
             <w:r>
               <w:t>.</w:t>
             </w:r>
@@ -7474,11 +7994,11 @@
       <w:pPr>
         <w:pStyle w:val="Heading2"/>
       </w:pPr>
-      <w:bookmarkStart w:id="10" w:name="_Toc14516883"/>
+      <w:bookmarkStart w:id="11" w:name="_Toc18241653"/>
       <w:r>
         <w:t>Sentiment Analysis</w:t>
       </w:r>
-      <w:bookmarkEnd w:id="10"/>
+      <w:bookmarkEnd w:id="11"/>
     </w:p>
     <w:p>
       <w:pPr>
@@ -8090,7 +8610,23 @@
                 <w:b w:val="0"/>
                 <w:bCs w:val="0"/>
               </w:rPr>
-              <w:t xml:space="preserve"> JimCramer.</w:t>
+              <w:t xml:space="preserve"> </w:t>
+            </w:r>
+            <w:proofErr w:type="spellStart"/>
+            <w:r>
+              <w:rPr>
+                <w:b w:val="0"/>
+                <w:bCs w:val="0"/>
+              </w:rPr>
+              <w:t>JimCramer</w:t>
+            </w:r>
+            <w:proofErr w:type="spellEnd"/>
+            <w:r>
+              <w:rPr>
+                <w:b w:val="0"/>
+                <w:bCs w:val="0"/>
+              </w:rPr>
+              <w:t>.</w:t>
             </w:r>
           </w:p>
         </w:tc>
@@ -8126,14 +8662,27 @@
             <w:r>
               <w:t xml:space="preserve"> </w:t>
             </w:r>
-            <w:r>
-              <w:t>lda sentiment</w:t>
+            <w:proofErr w:type="spellStart"/>
+            <w:r>
+              <w:t>lda</w:t>
+            </w:r>
+            <w:proofErr w:type="spellEnd"/>
+            <w:r>
+              <w:t xml:space="preserve"> sentiment</w:t>
             </w:r>
             <w:r>
               <w:t xml:space="preserve"> for</w:t>
             </w:r>
             <w:r>
-              <w:t xml:space="preserve"> JimCramer.</w:t>
+              <w:t xml:space="preserve"> </w:t>
+            </w:r>
+            <w:proofErr w:type="spellStart"/>
+            <w:r>
+              <w:t>JimCramer</w:t>
+            </w:r>
+            <w:proofErr w:type="spellEnd"/>
+            <w:r>
+              <w:t>.</w:t>
             </w:r>
           </w:p>
         </w:tc>
@@ -8321,6 +8870,7 @@
               </w:rPr>
               <w:t xml:space="preserve"> for </w:t>
             </w:r>
+            <w:proofErr w:type="spellStart"/>
             <w:r>
               <w:rPr>
                 <w:b w:val="0"/>
@@ -8328,6 +8878,7 @@
               </w:rPr>
               <w:t>LizAnnSonders</w:t>
             </w:r>
+            <w:proofErr w:type="spellEnd"/>
             <w:r>
               <w:rPr>
                 <w:b w:val="0"/>
@@ -8369,15 +8920,22 @@
             <w:r>
               <w:t xml:space="preserve"> </w:t>
             </w:r>
-            <w:r>
-              <w:t>lda sentiment</w:t>
+            <w:proofErr w:type="spellStart"/>
+            <w:r>
+              <w:t>lda</w:t>
+            </w:r>
+            <w:proofErr w:type="spellEnd"/>
+            <w:r>
+              <w:t xml:space="preserve"> sentiment</w:t>
             </w:r>
             <w:r>
               <w:t xml:space="preserve"> for </w:t>
             </w:r>
+            <w:proofErr w:type="spellStart"/>
             <w:r>
               <w:t>LizAnnSonders</w:t>
             </w:r>
+            <w:proofErr w:type="spellEnd"/>
             <w:r>
               <w:t>.</w:t>
             </w:r>
@@ -8572,6 +9130,7 @@
               </w:rPr>
               <w:t xml:space="preserve"> for </w:t>
             </w:r>
+            <w:proofErr w:type="spellStart"/>
             <w:r>
               <w:rPr>
                 <w:b w:val="0"/>
@@ -8579,6 +9138,7 @@
               </w:rPr>
               <w:t>ReformedBroker</w:t>
             </w:r>
+            <w:proofErr w:type="spellEnd"/>
             <w:r>
               <w:rPr>
                 <w:b w:val="0"/>
@@ -8627,8 +9187,13 @@
             <w:r>
               <w:t xml:space="preserve"> </w:t>
             </w:r>
-            <w:r>
-              <w:t>lda sentiment</w:t>
+            <w:proofErr w:type="spellStart"/>
+            <w:r>
+              <w:t>lda</w:t>
+            </w:r>
+            <w:proofErr w:type="spellEnd"/>
+            <w:r>
+              <w:t xml:space="preserve"> sentiment</w:t>
             </w:r>
             <w:r>
               <w:t xml:space="preserve"> </w:t>
@@ -8636,9 +9201,11 @@
             <w:r>
               <w:t xml:space="preserve">for </w:t>
             </w:r>
+            <w:proofErr w:type="spellStart"/>
             <w:r>
               <w:t>ReformedBroker</w:t>
             </w:r>
+            <w:proofErr w:type="spellEnd"/>
             <w:r>
               <w:t>.</w:t>
             </w:r>
@@ -8834,6 +9401,7 @@
               </w:rPr>
               <w:t xml:space="preserve"> for </w:t>
             </w:r>
+            <w:proofErr w:type="spellStart"/>
             <w:r>
               <w:rPr>
                 <w:b w:val="0"/>
@@ -8841,6 +9409,7 @@
               </w:rPr>
               <w:t>SJosephBurns</w:t>
             </w:r>
+            <w:proofErr w:type="spellEnd"/>
             <w:r>
               <w:rPr>
                 <w:b w:val="0"/>
@@ -8889,15 +9458,22 @@
             <w:r>
               <w:t xml:space="preserve"> </w:t>
             </w:r>
-            <w:r>
-              <w:t>lda sentiment</w:t>
+            <w:proofErr w:type="spellStart"/>
+            <w:r>
+              <w:t>lda</w:t>
+            </w:r>
+            <w:proofErr w:type="spellEnd"/>
+            <w:r>
+              <w:t xml:space="preserve"> sentiment</w:t>
             </w:r>
             <w:r>
               <w:t xml:space="preserve"> for </w:t>
             </w:r>
+            <w:proofErr w:type="spellStart"/>
             <w:r>
               <w:t>SJosephBurns</w:t>
             </w:r>
+            <w:proofErr w:type="spellEnd"/>
             <w:r>
               <w:t>.</w:t>
             </w:r>
@@ -9092,6 +9668,7 @@
               </w:rPr>
               <w:t xml:space="preserve"> for </w:t>
             </w:r>
+            <w:proofErr w:type="spellStart"/>
             <w:r>
               <w:rPr>
                 <w:b w:val="0"/>
@@ -9099,6 +9676,7 @@
               </w:rPr>
               <w:t>TheStalwart</w:t>
             </w:r>
+            <w:proofErr w:type="spellEnd"/>
             <w:r>
               <w:rPr>
                 <w:b w:val="0"/>
@@ -9147,15 +9725,22 @@
             <w:r>
               <w:t xml:space="preserve"> </w:t>
             </w:r>
-            <w:r>
-              <w:t>lda sentiment</w:t>
+            <w:proofErr w:type="spellStart"/>
+            <w:r>
+              <w:t>lda</w:t>
+            </w:r>
+            <w:proofErr w:type="spellEnd"/>
+            <w:r>
+              <w:t xml:space="preserve"> sentiment</w:t>
             </w:r>
             <w:r>
               <w:t xml:space="preserve"> for </w:t>
             </w:r>
+            <w:proofErr w:type="spellStart"/>
             <w:r>
               <w:t>TheStalwart</w:t>
             </w:r>
+            <w:proofErr w:type="spellEnd"/>
             <w:r>
               <w:t>.</w:t>
             </w:r>
@@ -9176,11 +9761,11 @@
       <w:pPr>
         <w:pStyle w:val="Heading1"/>
       </w:pPr>
-      <w:bookmarkStart w:id="11" w:name="_Toc14516884"/>
+      <w:bookmarkStart w:id="12" w:name="_Toc18241654"/>
       <w:r>
         <w:t>Analysis</w:t>
       </w:r>
-      <w:bookmarkEnd w:id="11"/>
+      <w:bookmarkEnd w:id="12"/>
     </w:p>
     <w:p>
       <w:pPr>
@@ -9538,7 +10123,15 @@
           <w:sz w:val="24"/>
           <w:szCs w:val="24"/>
         </w:rPr>
-        <w:t xml:space="preserve"> (f</w:t>
+        <w:t xml:space="preserve"> (</w:t>
+      </w:r>
+      <w:proofErr w:type="spellStart"/>
+      <w:r>
+        <w:rPr>
+          <w:sz w:val="24"/>
+          <w:szCs w:val="24"/>
+        </w:rPr>
+        <w:t>f</w:t>
       </w:r>
       <w:r>
         <w:rPr>
@@ -9548,6 +10141,7 @@
         </w:rPr>
         <w:t>avg</w:t>
       </w:r>
+      <w:proofErr w:type="spellEnd"/>
       <w:r>
         <w:rPr>
           <w:sz w:val="24"/>
@@ -9567,7 +10161,15 @@
           <w:sz w:val="24"/>
           <w:szCs w:val="24"/>
         </w:rPr>
-        <w:t xml:space="preserve"> (f</w:t>
+        <w:t xml:space="preserve"> (</w:t>
+      </w:r>
+      <w:proofErr w:type="spellStart"/>
+      <w:r>
+        <w:rPr>
+          <w:sz w:val="24"/>
+          <w:szCs w:val="24"/>
+        </w:rPr>
+        <w:t>f</w:t>
       </w:r>
       <w:r>
         <w:rPr>
@@ -9577,6 +10179,7 @@
         </w:rPr>
         <w:t>std</w:t>
       </w:r>
+      <w:proofErr w:type="spellEnd"/>
       <w:r>
         <w:rPr>
           <w:sz w:val="24"/>
@@ -9967,7 +10570,15 @@
           <w:sz w:val="24"/>
           <w:szCs w:val="24"/>
         </w:rPr>
-        <w:t xml:space="preserve"> (s</w:t>
+        <w:t xml:space="preserve"> (</w:t>
+      </w:r>
+      <w:proofErr w:type="spellStart"/>
+      <w:r>
+        <w:rPr>
+          <w:sz w:val="24"/>
+          <w:szCs w:val="24"/>
+        </w:rPr>
+        <w:t>s</w:t>
       </w:r>
       <w:r>
         <w:rPr>
@@ -9977,6 +10588,7 @@
         </w:rPr>
         <w:t>j</w:t>
       </w:r>
+      <w:proofErr w:type="spellEnd"/>
       <w:r>
         <w:rPr>
           <w:sz w:val="24"/>
@@ -10321,6 +10933,7 @@
         </w:rPr>
         <w:t xml:space="preserve">when </w:t>
       </w:r>
+      <w:proofErr w:type="spellStart"/>
       <w:r>
         <w:rPr>
           <w:rFonts w:ascii="Courier New" w:hAnsi="Courier New" w:cs="Courier New"/>
@@ -10338,13 +10951,23 @@
         </w:rPr>
         <w:t>j</w:t>
       </w:r>
+      <w:proofErr w:type="spellEnd"/>
       <w:r>
         <w:rPr>
           <w:rFonts w:ascii="Courier New" w:hAnsi="Courier New" w:cs="Courier New"/>
           <w:sz w:val="20"/>
           <w:szCs w:val="20"/>
         </w:rPr>
-        <w:t xml:space="preserve"> &gt; C</w:t>
+        <w:t xml:space="preserve"> &gt; </w:t>
+      </w:r>
+      <w:proofErr w:type="spellStart"/>
+      <w:r>
+        <w:rPr>
+          <w:rFonts w:ascii="Courier New" w:hAnsi="Courier New" w:cs="Courier New"/>
+          <w:sz w:val="20"/>
+          <w:szCs w:val="20"/>
+        </w:rPr>
+        <w:t>C</w:t>
       </w:r>
       <w:r>
         <w:rPr>
@@ -10355,6 +10978,7 @@
         </w:rPr>
         <w:t>j</w:t>
       </w:r>
+      <w:proofErr w:type="spellEnd"/>
       <w:r>
         <w:rPr>
           <w:sz w:val="24"/>
@@ -10497,6 +11121,7 @@
         </w:rPr>
         <w:t xml:space="preserve">Conversely, when </w:t>
       </w:r>
+      <w:proofErr w:type="spellStart"/>
       <w:r>
         <w:rPr>
           <w:rFonts w:ascii="Courier New" w:hAnsi="Courier New" w:cs="Courier New"/>
@@ -10514,13 +11139,23 @@
         </w:rPr>
         <w:t>j</w:t>
       </w:r>
+      <w:proofErr w:type="spellEnd"/>
       <w:r>
         <w:rPr>
           <w:rFonts w:ascii="Courier New" w:hAnsi="Courier New" w:cs="Courier New"/>
           <w:sz w:val="20"/>
           <w:szCs w:val="20"/>
         </w:rPr>
-        <w:t xml:space="preserve"> &lt;= C</w:t>
+        <w:t xml:space="preserve"> &lt;= </w:t>
+      </w:r>
+      <w:proofErr w:type="spellStart"/>
+      <w:r>
+        <w:rPr>
+          <w:rFonts w:ascii="Courier New" w:hAnsi="Courier New" w:cs="Courier New"/>
+          <w:sz w:val="20"/>
+          <w:szCs w:val="20"/>
+        </w:rPr>
+        <w:t>C</w:t>
       </w:r>
       <w:r>
         <w:rPr>
@@ -10531,6 +11166,7 @@
         </w:rPr>
         <w:t>j</w:t>
       </w:r>
+      <w:proofErr w:type="spellEnd"/>
       <w:r>
         <w:rPr>
           <w:sz w:val="24"/>
@@ -11994,6 +12630,7 @@
         </w:rPr>
         <w:t xml:space="preserve">Using the </w:t>
       </w:r>
+      <w:proofErr w:type="spellStart"/>
       <w:r>
         <w:rPr>
           <w:rFonts w:ascii="Courier New" w:hAnsi="Courier New" w:cs="Courier New"/>
@@ -12002,6 +12639,7 @@
         </w:rPr>
         <w:t>grangercausalitytests</w:t>
       </w:r>
+      <w:proofErr w:type="spellEnd"/>
       <w:r>
         <w:rPr>
           <w:rStyle w:val="FootnoteReference"/>
@@ -12134,7 +12772,32 @@
           <w:sz w:val="24"/>
           <w:szCs w:val="24"/>
         </w:rPr>
-        <w:t xml:space="preserve"> appropriate (p,q,d) components for stationarity.</w:t>
+        <w:t xml:space="preserve"> appropriate (</w:t>
+      </w:r>
+      <w:proofErr w:type="spellStart"/>
+      <w:proofErr w:type="gramStart"/>
+      <w:r>
+        <w:rPr>
+          <w:sz w:val="24"/>
+          <w:szCs w:val="24"/>
+        </w:rPr>
+        <w:t>p,q</w:t>
+      </w:r>
+      <w:proofErr w:type="gramEnd"/>
+      <w:r>
+        <w:rPr>
+          <w:sz w:val="24"/>
+          <w:szCs w:val="24"/>
+        </w:rPr>
+        <w:t>,d</w:t>
+      </w:r>
+      <w:proofErr w:type="spellEnd"/>
+      <w:r>
+        <w:rPr>
+          <w:sz w:val="24"/>
+          <w:szCs w:val="24"/>
+        </w:rPr>
+        <w:t>) components for stationarity.</w:t>
       </w:r>
       <w:r>
         <w:rPr>
@@ -12203,14 +12866,14 @@
       <w:pPr>
         <w:pStyle w:val="Heading2"/>
       </w:pPr>
-      <w:bookmarkStart w:id="12" w:name="_Toc14516885"/>
+      <w:bookmarkStart w:id="13" w:name="_Toc18241655"/>
       <w:r>
         <w:t xml:space="preserve">Baseline </w:t>
       </w:r>
       <w:r>
         <w:t>Results</w:t>
       </w:r>
-      <w:bookmarkEnd w:id="12"/>
+      <w:bookmarkEnd w:id="13"/>
     </w:p>
     <w:p>
       <w:pPr>
@@ -12246,16 +12909,66 @@
           <w:sz w:val="24"/>
           <w:szCs w:val="24"/>
         </w:rPr>
-        <w:t xml:space="preserve"> While results were computed for jimcramer, LizAnnSonders, and </w:t>
-      </w:r>
+        <w:t xml:space="preserve"> While results were computed for </w:t>
+      </w:r>
+      <w:proofErr w:type="spellStart"/>
+      <w:r>
+        <w:rPr>
+          <w:sz w:val="24"/>
+          <w:szCs w:val="24"/>
+        </w:rPr>
+        <w:t>jimcramer</w:t>
+      </w:r>
+      <w:proofErr w:type="spellEnd"/>
+      <w:r>
+        <w:rPr>
+          <w:sz w:val="24"/>
+          <w:szCs w:val="24"/>
+        </w:rPr>
+        <w:t xml:space="preserve">, </w:t>
+      </w:r>
+      <w:proofErr w:type="spellStart"/>
+      <w:r>
+        <w:rPr>
+          <w:sz w:val="24"/>
+          <w:szCs w:val="24"/>
+        </w:rPr>
+        <w:t>LizAnnSonders</w:t>
+      </w:r>
+      <w:proofErr w:type="spellEnd"/>
+      <w:r>
+        <w:rPr>
+          <w:sz w:val="24"/>
+          <w:szCs w:val="24"/>
+        </w:rPr>
+        <w:t xml:space="preserve">, and </w:t>
+      </w:r>
+      <w:proofErr w:type="spellStart"/>
       <w:r>
         <w:rPr>
           <w:sz w:val="24"/>
           <w:szCs w:val="24"/>
         </w:rPr>
         <w:lastRenderedPageBreak/>
-        <w:t>ReformedBroker, only results for LizAnnSonders</w:t>
-      </w:r>
+        <w:t>ReformedBroker</w:t>
+      </w:r>
+      <w:proofErr w:type="spellEnd"/>
+      <w:r>
+        <w:rPr>
+          <w:sz w:val="24"/>
+          <w:szCs w:val="24"/>
+        </w:rPr>
+        <w:t xml:space="preserve">, only results for </w:t>
+      </w:r>
+      <w:proofErr w:type="spellStart"/>
+      <w:r>
+        <w:rPr>
+          <w:sz w:val="24"/>
+          <w:szCs w:val="24"/>
+        </w:rPr>
+        <w:t>LizAnnSonders</w:t>
+      </w:r>
+      <w:proofErr w:type="spellEnd"/>
       <w:r>
         <w:rPr>
           <w:rStyle w:val="FootnoteReference"/>
@@ -12320,11 +13033,11 @@
       <w:pPr>
         <w:pStyle w:val="Heading3"/>
       </w:pPr>
-      <w:bookmarkStart w:id="13" w:name="_Toc14516888"/>
+      <w:bookmarkStart w:id="14" w:name="_Toc18241656"/>
       <w:r>
         <w:t>Classification</w:t>
       </w:r>
-      <w:bookmarkEnd w:id="13"/>
+      <w:bookmarkEnd w:id="14"/>
     </w:p>
     <w:p>
       <w:pPr>
@@ -12892,6 +13605,7 @@
               </w:rPr>
               <w:t xml:space="preserve">VIX Total Volume for </w:t>
             </w:r>
+            <w:proofErr w:type="spellStart"/>
             <w:r>
               <w:rPr>
                 <w:b w:val="0"/>
@@ -12910,6 +13624,7 @@
               </w:rPr>
               <w:t>s</w:t>
             </w:r>
+            <w:proofErr w:type="spellEnd"/>
           </w:p>
         </w:tc>
       </w:tr>
@@ -13599,6 +14314,7 @@
               </w:rPr>
               <w:t xml:space="preserve">VIX Total Volume for </w:t>
             </w:r>
+            <w:proofErr w:type="spellStart"/>
             <w:r>
               <w:rPr>
                 <w:b w:val="0"/>
@@ -13617,6 +14333,7 @@
               </w:rPr>
               <w:t>s</w:t>
             </w:r>
+            <w:proofErr w:type="spellEnd"/>
           </w:p>
         </w:tc>
       </w:tr>
@@ -14115,8 +14832,6 @@
         </w:rPr>
         <w:t>.</w:t>
       </w:r>
-      <w:bookmarkStart w:id="14" w:name="_GoBack"/>
-      <w:bookmarkEnd w:id="14"/>
     </w:p>
     <w:p>
       <w:pPr>
@@ -14702,6 +15417,7 @@
               </w:rPr>
               <w:t xml:space="preserve">VIX Total Volume for </w:t>
             </w:r>
+            <w:proofErr w:type="spellStart"/>
             <w:r>
               <w:rPr>
                 <w:b w:val="0"/>
@@ -14711,6 +15427,7 @@
               </w:rPr>
               <w:t>LizAnnSonders</w:t>
             </w:r>
+            <w:proofErr w:type="spellEnd"/>
           </w:p>
         </w:tc>
       </w:tr>
@@ -15183,13 +15900,23 @@
         </w:rPr>
         <w:t xml:space="preserve">was utilized having </w:t>
       </w:r>
+      <w:proofErr w:type="spellStart"/>
       <w:r>
         <w:rPr>
           <w:rFonts w:ascii="Courier New" w:hAnsi="Courier New" w:cs="Courier New"/>
           <w:sz w:val="20"/>
           <w:szCs w:val="20"/>
         </w:rPr>
-        <w:t>n_splits=5</w:t>
+        <w:t>n_splits</w:t>
+      </w:r>
+      <w:proofErr w:type="spellEnd"/>
+      <w:r>
+        <w:rPr>
+          <w:rFonts w:ascii="Courier New" w:hAnsi="Courier New" w:cs="Courier New"/>
+          <w:sz w:val="20"/>
+          <w:szCs w:val="20"/>
+        </w:rPr>
+        <w:t>=5</w:t>
       </w:r>
       <w:r>
         <w:rPr>
@@ -15257,6 +15984,7 @@
               </w:rPr>
               <w:t xml:space="preserve">VIX Total Volume for </w:t>
             </w:r>
+            <w:proofErr w:type="spellStart"/>
             <w:r>
               <w:rPr>
                 <w:b w:val="0"/>
@@ -15266,6 +15994,7 @@
               </w:rPr>
               <w:t>LizAnnSonders</w:t>
             </w:r>
+            <w:proofErr w:type="spellEnd"/>
           </w:p>
         </w:tc>
       </w:tr>
@@ -15896,6 +16625,7 @@
               </w:rPr>
               <w:t xml:space="preserve">VIX Total Volume for </w:t>
             </w:r>
+            <w:proofErr w:type="spellStart"/>
             <w:r>
               <w:rPr>
                 <w:b w:val="0"/>
@@ -15905,6 +16635,7 @@
               </w:rPr>
               <w:t>LizAnnSonders</w:t>
             </w:r>
+            <w:proofErr w:type="spellEnd"/>
           </w:p>
         </w:tc>
       </w:tr>
@@ -16361,6 +17092,7 @@
               </w:rPr>
               <w:t xml:space="preserve">VIX Total Volume for </w:t>
             </w:r>
+            <w:proofErr w:type="spellStart"/>
             <w:r>
               <w:rPr>
                 <w:b w:val="0"/>
@@ -16370,6 +17102,7 @@
               </w:rPr>
               <w:t>LizAnnSonders</w:t>
             </w:r>
+            <w:proofErr w:type="spellEnd"/>
           </w:p>
         </w:tc>
       </w:tr>
@@ -16834,7 +17567,7 @@
       <w:pPr>
         <w:pStyle w:val="Heading3"/>
       </w:pPr>
-      <w:bookmarkStart w:id="15" w:name="_Toc14516886"/>
+      <w:bookmarkStart w:id="15" w:name="_Toc18241657"/>
       <w:r>
         <w:t>Time series</w:t>
       </w:r>
@@ -16853,7 +17586,7 @@
       <w:pPr>
         <w:pStyle w:val="Heading3"/>
       </w:pPr>
-      <w:bookmarkStart w:id="16" w:name="_Toc14516887"/>
+      <w:bookmarkStart w:id="16" w:name="_Toc18241658"/>
       <w:r>
         <w:t>Granger Causality</w:t>
       </w:r>
@@ -16881,16 +17614,93 @@
     </w:p>
     <w:p>
       <w:pPr>
+        <w:pStyle w:val="Heading2"/>
+      </w:pPr>
+      <w:bookmarkStart w:id="17" w:name="_Toc18241659"/>
+      <w:r>
+        <w:t>Select</w:t>
+      </w:r>
+      <w:r>
+        <w:t xml:space="preserve"> Results</w:t>
+      </w:r>
+      <w:bookmarkEnd w:id="17"/>
+    </w:p>
+    <w:p>
+      <w:pPr>
+        <w:rPr>
+          <w:sz w:val="24"/>
+          <w:szCs w:val="24"/>
+        </w:rPr>
+      </w:pPr>
+    </w:p>
+    <w:p>
+      <w:pPr>
+        <w:pStyle w:val="Heading3"/>
+      </w:pPr>
+      <w:bookmarkStart w:id="18" w:name="_Toc18241660"/>
+      <w:r>
+        <w:t>Classification</w:t>
+      </w:r>
+      <w:bookmarkEnd w:id="18"/>
+    </w:p>
+    <w:p>
+      <w:pPr>
+        <w:rPr>
+          <w:sz w:val="24"/>
+          <w:szCs w:val="24"/>
+        </w:rPr>
+      </w:pPr>
+    </w:p>
+    <w:p>
+      <w:pPr>
+        <w:pStyle w:val="Heading3"/>
+      </w:pPr>
+      <w:bookmarkStart w:id="19" w:name="_Toc18241661"/>
+      <w:r>
+        <w:lastRenderedPageBreak/>
+        <w:t>Time series</w:t>
+      </w:r>
+      <w:bookmarkEnd w:id="19"/>
+    </w:p>
+    <w:p>
+      <w:pPr>
+        <w:spacing w:line="240" w:lineRule="auto"/>
+        <w:rPr>
+          <w:sz w:val="24"/>
+          <w:szCs w:val="24"/>
+        </w:rPr>
+      </w:pPr>
+    </w:p>
+    <w:p>
+      <w:pPr>
+        <w:pStyle w:val="Heading3"/>
+      </w:pPr>
+      <w:bookmarkStart w:id="20" w:name="_Toc18241662"/>
+      <w:r>
+        <w:t>Granger Causality</w:t>
+      </w:r>
+      <w:bookmarkEnd w:id="20"/>
+    </w:p>
+    <w:p>
+      <w:pPr>
+        <w:rPr>
+          <w:sz w:val="24"/>
+          <w:szCs w:val="24"/>
+        </w:rPr>
+      </w:pPr>
+    </w:p>
+    <w:p>
+      <w:pPr>
         <w:pStyle w:val="Heading1"/>
       </w:pPr>
-      <w:bookmarkStart w:id="17" w:name="_Toc14516889"/>
+      <w:bookmarkStart w:id="21" w:name="_Toc18241663"/>
       <w:r>
         <w:t>Conclusion</w:t>
       </w:r>
       <w:r>
         <w:t>s</w:t>
       </w:r>
-      <w:bookmarkEnd w:id="17"/>
+      <w:bookmarkEnd w:id="21"/>
     </w:p>
     <w:p/>
     <w:sectPr>
@@ -21775,7 +22585,7 @@
 </file>
 
 <file path=customXml/itemProps2.xml><?xml version="1.0" encoding="utf-8"?>
-<ds:datastoreItem xmlns:ds="http://schemas.openxmlformats.org/officeDocument/2006/customXml" ds:itemID="{7EC27525-230B-4845-9DF8-EA0F7DD41138}">
+<ds:datastoreItem xmlns:ds="http://schemas.openxmlformats.org/officeDocument/2006/customXml" ds:itemID="{9AA78027-C4FF-457D-86F3-D1094E9FDCAB}">
   <ds:schemaRefs>
     <ds:schemaRef ds:uri="http://schemas.openxmlformats.org/officeDocument/2006/bibliography"/>
   </ds:schemaRefs>

</xml_diff>

<commit_message>
#100: write-up.docx, updated language
</commit_message>
<xml_diff>
--- a/write-up.docx
+++ b/write-up.docx
@@ -246,7 +246,14 @@
                                           <w:caps/>
                                           <w:color w:val="FFFFFF" w:themeColor="background1"/>
                                         </w:rPr>
-                                        <w:t>https://github.com/jeff1evesque/ist-736</w:t>
+                                        <w:t>https</w:t>
+                                      </w:r>
+                                      <w:r>
+                                        <w:rPr>
+                                          <w:caps/>
+                                          <w:color w:val="FFFFFF" w:themeColor="background1"/>
+                                        </w:rPr>
+                                        <w:t>://github.com/jeff1evesque/ist-736</w:t>
                                       </w:r>
                                     </w:sdtContent>
                                   </w:sdt>
@@ -495,7 +502,14 @@
                                     <w:caps/>
                                     <w:color w:val="FFFFFF" w:themeColor="background1"/>
                                   </w:rPr>
-                                  <w:t>https://github.com/jeff1evesque/ist-736</w:t>
+                                  <w:t>https</w:t>
+                                </w:r>
+                                <w:r>
+                                  <w:rPr>
+                                    <w:caps/>
+                                    <w:color w:val="FFFFFF" w:themeColor="background1"/>
+                                  </w:rPr>
+                                  <w:t>://github.com/jeff1evesque/ist-736</w:t>
                                 </w:r>
                               </w:sdtContent>
                             </w:sdt>
@@ -2819,17 +2833,8 @@
           <w:sz w:val="24"/>
           <w:szCs w:val="24"/>
         </w:rPr>
-        <w:t xml:space="preserve"> the </w:t>
-      </w:r>
-      <w:proofErr w:type="spellStart"/>
-      <w:r>
-        <w:rPr>
-          <w:sz w:val="24"/>
-          <w:szCs w:val="24"/>
-        </w:rPr>
-        <w:t>Twython</w:t>
-      </w:r>
-      <w:proofErr w:type="spellEnd"/>
+        <w:t xml:space="preserve"> the Twython</w:t>
+      </w:r>
       <w:r>
         <w:rPr>
           <w:rStyle w:val="FootnoteReference"/>
@@ -3077,7 +3082,6 @@
           <w:szCs w:val="24"/>
         </w:rPr>
       </w:pPr>
-      <w:proofErr w:type="spellStart"/>
       <w:r>
         <w:rPr>
           <w:sz w:val="24"/>
@@ -3085,7 +3089,6 @@
         </w:rPr>
         <w:t>Jimcramer</w:t>
       </w:r>
-      <w:proofErr w:type="spellEnd"/>
     </w:p>
     <w:p>
       <w:pPr>
@@ -3100,7 +3103,6 @@
           <w:szCs w:val="24"/>
         </w:rPr>
       </w:pPr>
-      <w:proofErr w:type="spellStart"/>
       <w:r>
         <w:rPr>
           <w:sz w:val="24"/>
@@ -3108,7 +3110,6 @@
         </w:rPr>
         <w:t>ReformedBroker</w:t>
       </w:r>
-      <w:proofErr w:type="spellEnd"/>
     </w:p>
     <w:p>
       <w:pPr>
@@ -3123,7 +3124,6 @@
           <w:szCs w:val="24"/>
         </w:rPr>
       </w:pPr>
-      <w:proofErr w:type="spellStart"/>
       <w:r>
         <w:rPr>
           <w:sz w:val="24"/>
@@ -3131,7 +3131,6 @@
         </w:rPr>
         <w:t>TheStalwart</w:t>
       </w:r>
-      <w:proofErr w:type="spellEnd"/>
     </w:p>
     <w:p>
       <w:pPr>
@@ -3146,7 +3145,6 @@
           <w:szCs w:val="24"/>
         </w:rPr>
       </w:pPr>
-      <w:proofErr w:type="spellStart"/>
       <w:r>
         <w:rPr>
           <w:sz w:val="24"/>
@@ -3154,7 +3152,6 @@
         </w:rPr>
         <w:t>LizAnnSonders</w:t>
       </w:r>
-      <w:proofErr w:type="spellEnd"/>
     </w:p>
     <w:p>
       <w:pPr>
@@ -3169,7 +3166,6 @@
           <w:szCs w:val="24"/>
         </w:rPr>
       </w:pPr>
-      <w:proofErr w:type="spellStart"/>
       <w:r>
         <w:rPr>
           <w:sz w:val="24"/>
@@ -3177,7 +3173,6 @@
         </w:rPr>
         <w:t>SJosephBurns</w:t>
       </w:r>
-      <w:proofErr w:type="spellEnd"/>
     </w:p>
     <w:p>
       <w:pPr>
@@ -3317,23 +3312,7 @@
           <w:sz w:val="24"/>
           <w:szCs w:val="24"/>
         </w:rPr>
-        <w:t xml:space="preserve">, then the twitter </w:t>
-      </w:r>
-      <w:proofErr w:type="spellStart"/>
-      <w:r>
-        <w:rPr>
-          <w:sz w:val="24"/>
-          <w:szCs w:val="24"/>
-        </w:rPr>
-        <w:t>api</w:t>
-      </w:r>
-      <w:proofErr w:type="spellEnd"/>
-      <w:r>
-        <w:rPr>
-          <w:sz w:val="24"/>
-          <w:szCs w:val="24"/>
-        </w:rPr>
-        <w:t xml:space="preserve"> did not </w:t>
+        <w:t xml:space="preserve">, then the twitter api did not </w:t>
       </w:r>
       <w:r>
         <w:rPr>
@@ -3379,7 +3358,6 @@
         </w:rPr>
         <w:t xml:space="preserve">Furthermore, the parameters collected from the twitter accounts were </w:t>
       </w:r>
-      <w:proofErr w:type="spellStart"/>
       <w:r>
         <w:rPr>
           <w:rFonts w:ascii="Courier New" w:hAnsi="Courier New" w:cs="Courier New"/>
@@ -3388,7 +3366,6 @@
         </w:rPr>
         <w:t>screen_name</w:t>
       </w:r>
-      <w:proofErr w:type="spellEnd"/>
       <w:r>
         <w:rPr>
           <w:sz w:val="24"/>
@@ -3396,7 +3373,6 @@
         </w:rPr>
         <w:t xml:space="preserve">, </w:t>
       </w:r>
-      <w:proofErr w:type="spellStart"/>
       <w:r>
         <w:rPr>
           <w:rFonts w:ascii="Courier New" w:hAnsi="Courier New" w:cs="Courier New"/>
@@ -3405,7 +3381,6 @@
         </w:rPr>
         <w:t>created_at</w:t>
       </w:r>
-      <w:proofErr w:type="spellEnd"/>
       <w:r>
         <w:rPr>
           <w:sz w:val="24"/>
@@ -3413,7 +3388,6 @@
         </w:rPr>
         <w:t xml:space="preserve">, and </w:t>
       </w:r>
-      <w:proofErr w:type="spellStart"/>
       <w:r>
         <w:rPr>
           <w:rFonts w:ascii="Courier New" w:hAnsi="Courier New" w:cs="Courier New"/>
@@ -3430,7 +3404,6 @@
         </w:rPr>
         <w:t>ext</w:t>
       </w:r>
-      <w:proofErr w:type="spellEnd"/>
       <w:r>
         <w:rPr>
           <w:sz w:val="24"/>
@@ -3445,7 +3418,6 @@
         </w:rPr>
         <w:t xml:space="preserve">using a </w:t>
       </w:r>
-      <w:proofErr w:type="spellStart"/>
       <w:r>
         <w:rPr>
           <w:rFonts w:ascii="Courier New" w:hAnsi="Courier New" w:cs="Courier New"/>
@@ -3454,7 +3426,6 @@
         </w:rPr>
         <w:t>rate_limit</w:t>
       </w:r>
-      <w:proofErr w:type="spellEnd"/>
       <w:r>
         <w:rPr>
           <w:rFonts w:ascii="Courier New" w:hAnsi="Courier New" w:cs="Courier New"/>
@@ -3558,93 +3529,57 @@
       <w:r>
         <w:t xml:space="preserve"> default </w:t>
       </w:r>
-      <w:proofErr w:type="spellStart"/>
       <w:r>
         <w:rPr>
           <w:rFonts w:ascii="Courier New" w:hAnsi="Courier New" w:cs="Courier New"/>
         </w:rPr>
+        <w:t>start_date = datetime(3000, 12, 25)</w:t>
+      </w:r>
+      <w:r>
+        <w:t xml:space="preserve"> </w:t>
+      </w:r>
+      <w:r>
+        <w:t xml:space="preserve">and </w:t>
+      </w:r>
+      <w:r>
+        <w:rPr>
+          <w:rFonts w:ascii="Courier New" w:hAnsi="Courier New" w:cs="Courier New"/>
+        </w:rPr>
+        <w:t>end_date = datetime(1000, 12, 25)</w:t>
+      </w:r>
+      <w:r>
+        <w:t xml:space="preserve"> was defined. This definition was created to </w:t>
+      </w:r>
+      <w:r>
+        <w:t>represent the datetime</w:t>
+      </w:r>
+      <w:r>
+        <w:t xml:space="preserve"> range for a given twitter screen name. Specifically, the initial </w:t>
+      </w:r>
+      <w:r>
+        <w:rPr>
+          <w:rFonts w:ascii="Courier New" w:hAnsi="Courier New" w:cs="Courier New"/>
+        </w:rPr>
         <w:t>start_date</w:t>
       </w:r>
-      <w:proofErr w:type="spellEnd"/>
+      <w:r>
+        <w:t xml:space="preserve"> was compared to each tweet for a given user. If a tweet exists with an earlier datetime, this was set as the new </w:t>
+      </w:r>
       <w:r>
         <w:rPr>
           <w:rFonts w:ascii="Courier New" w:hAnsi="Courier New" w:cs="Courier New"/>
         </w:rPr>
-        <w:t xml:space="preserve"> = </w:t>
-      </w:r>
-      <w:proofErr w:type="gramStart"/>
+        <w:t>start_date</w:t>
+      </w:r>
+      <w:r>
+        <w:t xml:space="preserve">. This type of logic was extended similarly for the </w:t>
+      </w:r>
       <w:r>
         <w:rPr>
           <w:rFonts w:ascii="Courier New" w:hAnsi="Courier New" w:cs="Courier New"/>
         </w:rPr>
-        <w:t>datetime(</w:t>
-      </w:r>
-      <w:proofErr w:type="gramEnd"/>
-      <w:r>
-        <w:rPr>
-          <w:rFonts w:ascii="Courier New" w:hAnsi="Courier New" w:cs="Courier New"/>
-        </w:rPr>
-        <w:t>3000, 12, 25)</w:t>
-      </w:r>
-      <w:r>
-        <w:t xml:space="preserve"> </w:t>
-      </w:r>
-      <w:r>
-        <w:t xml:space="preserve">and </w:t>
-      </w:r>
-      <w:proofErr w:type="spellStart"/>
-      <w:r>
-        <w:rPr>
-          <w:rFonts w:ascii="Courier New" w:hAnsi="Courier New" w:cs="Courier New"/>
-        </w:rPr>
         <w:t>end_date</w:t>
       </w:r>
-      <w:proofErr w:type="spellEnd"/>
-      <w:r>
-        <w:rPr>
-          <w:rFonts w:ascii="Courier New" w:hAnsi="Courier New" w:cs="Courier New"/>
-        </w:rPr>
-        <w:t xml:space="preserve"> = datetime(1000, 12, 25)</w:t>
-      </w:r>
-      <w:r>
-        <w:t xml:space="preserve"> was defined. This definition was created to </w:t>
-      </w:r>
-      <w:r>
-        <w:t>represent the datetime</w:t>
-      </w:r>
-      <w:r>
-        <w:t xml:space="preserve"> range for a given twitter screen name. Specifically, the initial </w:t>
-      </w:r>
-      <w:proofErr w:type="spellStart"/>
-      <w:r>
-        <w:rPr>
-          <w:rFonts w:ascii="Courier New" w:hAnsi="Courier New" w:cs="Courier New"/>
-        </w:rPr>
-        <w:t>start_date</w:t>
-      </w:r>
-      <w:proofErr w:type="spellEnd"/>
-      <w:r>
-        <w:t xml:space="preserve"> was compared to each tweet for a given user. If a tweet exists with an earlier datetime, this was set as the new </w:t>
-      </w:r>
-      <w:proofErr w:type="spellStart"/>
-      <w:r>
-        <w:rPr>
-          <w:rFonts w:ascii="Courier New" w:hAnsi="Courier New" w:cs="Courier New"/>
-        </w:rPr>
-        <w:t>start_date</w:t>
-      </w:r>
-      <w:proofErr w:type="spellEnd"/>
-      <w:r>
-        <w:t xml:space="preserve">. This type of logic was extended similarly for the </w:t>
-      </w:r>
-      <w:proofErr w:type="spellStart"/>
-      <w:r>
-        <w:rPr>
-          <w:rFonts w:ascii="Courier New" w:hAnsi="Courier New" w:cs="Courier New"/>
-        </w:rPr>
-        <w:t>end_date</w:t>
-      </w:r>
-      <w:proofErr w:type="spellEnd"/>
       <w:r>
         <w:t>. Th</w:t>
       </w:r>
@@ -3655,15 +3590,7 @@
         <w:t xml:space="preserve">maximized value </w:t>
       </w:r>
       <w:r>
-        <w:t xml:space="preserve">allows the functional tweet domain to accurately map to the </w:t>
-      </w:r>
-      <w:proofErr w:type="spellStart"/>
-      <w:r>
-        <w:t>quandl</w:t>
-      </w:r>
-      <w:proofErr w:type="spellEnd"/>
-      <w:r>
-        <w:t xml:space="preserve"> historical range.</w:t>
+        <w:t>allows the functional tweet domain to accurately map to the quandl historical range.</w:t>
       </w:r>
     </w:p>
     <w:p/>
@@ -3672,27 +3599,14 @@
         <w:pStyle w:val="Heading2"/>
       </w:pPr>
       <w:bookmarkStart w:id="3" w:name="_Toc18241646"/>
-      <w:proofErr w:type="spellStart"/>
-      <w:r>
-        <w:t>Quandl</w:t>
-      </w:r>
-      <w:proofErr w:type="spellEnd"/>
-      <w:r>
-        <w:t xml:space="preserve"> API</w:t>
+      <w:r>
+        <w:t>Quandl API</w:t>
       </w:r>
       <w:bookmarkEnd w:id="3"/>
     </w:p>
     <w:p>
       <w:r>
-        <w:t xml:space="preserve">Like the Twitter API, the python </w:t>
-      </w:r>
-      <w:proofErr w:type="spellStart"/>
-      <w:r>
-        <w:t>Quandl</w:t>
-      </w:r>
-      <w:proofErr w:type="spellEnd"/>
-      <w:r>
-        <w:t xml:space="preserve"> API</w:t>
+        <w:t>Like the Twitter API, the python Quandl API</w:t>
       </w:r>
       <w:r>
         <w:rPr>
@@ -4009,23 +3923,7 @@
                 <w:b w:val="0"/>
                 <w:bCs w:val="0"/>
               </w:rPr>
-              <w:t xml:space="preserve"> domain mapping from Twitter API (x) and </w:t>
-            </w:r>
-            <w:proofErr w:type="spellStart"/>
-            <w:r>
-              <w:rPr>
-                <w:b w:val="0"/>
-                <w:bCs w:val="0"/>
-              </w:rPr>
-              <w:t>Quandl</w:t>
-            </w:r>
-            <w:proofErr w:type="spellEnd"/>
-            <w:r>
-              <w:rPr>
-                <w:b w:val="0"/>
-                <w:bCs w:val="0"/>
-              </w:rPr>
-              <w:t xml:space="preserve"> Data f(x)</w:t>
+              <w:t xml:space="preserve"> domain mapping from Twitter API (x) and Quandl Data f(x)</w:t>
             </w:r>
             <w:r>
               <w:rPr>
@@ -4073,25 +3971,21 @@
       <w:r>
         <w:t xml:space="preserve">tweets were aggregated by </w:t>
       </w:r>
-      <w:proofErr w:type="spellStart"/>
       <w:r>
         <w:rPr>
           <w:rFonts w:ascii="Courier New" w:hAnsi="Courier New" w:cs="Courier New"/>
         </w:rPr>
         <w:t>created_at</w:t>
       </w:r>
-      <w:proofErr w:type="spellEnd"/>
       <w:r>
         <w:t xml:space="preserve"> and </w:t>
       </w:r>
-      <w:proofErr w:type="spellStart"/>
       <w:r>
         <w:rPr>
           <w:rFonts w:ascii="Courier New" w:hAnsi="Courier New" w:cs="Courier New"/>
         </w:rPr>
         <w:t>screen_name</w:t>
       </w:r>
-      <w:proofErr w:type="spellEnd"/>
       <w:r>
         <w:t xml:space="preserve">. If an account tweeted multiple times a given day, </w:t>
       </w:r>
@@ -4101,14 +3995,12 @@
       <w:r>
         <w:t xml:space="preserve"> </w:t>
       </w:r>
-      <w:proofErr w:type="spellStart"/>
       <w:r>
         <w:rPr>
           <w:rFonts w:ascii="Courier New" w:hAnsi="Courier New" w:cs="Courier New"/>
         </w:rPr>
         <w:t>full_text</w:t>
       </w:r>
-      <w:proofErr w:type="spellEnd"/>
       <w:r>
         <w:t xml:space="preserve"> </w:t>
       </w:r>
@@ -4148,14 +4040,12 @@
       <w:r>
         <w:t xml:space="preserve"> </w:t>
       </w:r>
-      <w:proofErr w:type="spellStart"/>
       <w:r>
         <w:rPr>
           <w:rFonts w:ascii="Courier New" w:hAnsi="Courier New" w:cs="Courier New"/>
         </w:rPr>
         <w:t>created_at</w:t>
       </w:r>
-      <w:proofErr w:type="spellEnd"/>
       <w:r>
         <w:t xml:space="preserve"> column</w:t>
       </w:r>
@@ -4243,14 +4133,12 @@
       <w:r>
         <w:t xml:space="preserve">If successive (n+1) index is nan, set market values to previous day and concatenate current </w:t>
       </w:r>
-      <w:proofErr w:type="spellStart"/>
       <w:r>
         <w:rPr>
           <w:rFonts w:ascii="Courier New" w:hAnsi="Courier New" w:cs="Courier New"/>
         </w:rPr>
         <w:t>full_text</w:t>
       </w:r>
-      <w:proofErr w:type="spellEnd"/>
       <w:r>
         <w:t xml:space="preserve"> with previous day.</w:t>
       </w:r>
@@ -4264,14 +4152,12 @@
       <w:r>
         <w:t xml:space="preserve">Additionally, if a given day contained an empty string for </w:t>
       </w:r>
-      <w:proofErr w:type="spellStart"/>
       <w:r>
         <w:rPr>
           <w:rFonts w:ascii="Courier New" w:hAnsi="Courier New" w:cs="Courier New"/>
         </w:rPr>
         <w:t>full_text</w:t>
       </w:r>
-      <w:proofErr w:type="spellEnd"/>
       <w:r>
         <w:t>, this instance was dropped</w:t>
       </w:r>
@@ -4340,13 +4226,8 @@
       <w:r>
         <w:t xml:space="preserve"> </w:t>
       </w:r>
-      <w:proofErr w:type="spellStart"/>
-      <w:r>
-        <w:t>vader</w:t>
-      </w:r>
-      <w:proofErr w:type="spellEnd"/>
-      <w:r>
-        <w:t xml:space="preserve"> </w:t>
+      <w:r>
+        <w:t xml:space="preserve">vader </w:t>
       </w:r>
       <w:r>
         <w:t>sentiment</w:t>
@@ -4479,7 +4360,6 @@
           <w:szCs w:val="24"/>
         </w:rPr>
       </w:pPr>
-      <w:proofErr w:type="spellStart"/>
       <w:r>
         <w:rPr>
           <w:rFonts w:ascii="Courier New" w:hAnsi="Courier New" w:cs="Courier New"/>
@@ -4488,7 +4368,6 @@
         </w:rPr>
         <w:t>stopwords</w:t>
       </w:r>
-      <w:proofErr w:type="spellEnd"/>
       <w:r>
         <w:rPr>
           <w:sz w:val="24"/>
@@ -4531,7 +4410,6 @@
           <w:szCs w:val="24"/>
         </w:rPr>
       </w:pPr>
-      <w:proofErr w:type="spellStart"/>
       <w:r>
         <w:rPr>
           <w:rFonts w:ascii="Courier New" w:hAnsi="Courier New" w:cs="Courier New"/>
@@ -4540,7 +4418,6 @@
         </w:rPr>
         <w:t>stopwords_topics</w:t>
       </w:r>
-      <w:proofErr w:type="spellEnd"/>
       <w:r>
         <w:rPr>
           <w:sz w:val="24"/>
@@ -4548,7 +4425,6 @@
         </w:rPr>
         <w:t xml:space="preserve">: combined with general </w:t>
       </w:r>
-      <w:proofErr w:type="spellStart"/>
       <w:r>
         <w:rPr>
           <w:rFonts w:ascii="Courier New" w:hAnsi="Courier New" w:cs="Courier New"/>
@@ -4557,7 +4433,6 @@
         </w:rPr>
         <w:t>stopwords</w:t>
       </w:r>
-      <w:proofErr w:type="spellEnd"/>
       <w:r>
         <w:rPr>
           <w:sz w:val="24"/>
@@ -4680,7 +4555,6 @@
         </w:rPr>
         <w:t xml:space="preserve"> the </w:t>
       </w:r>
-      <w:proofErr w:type="spellStart"/>
       <w:r>
         <w:rPr>
           <w:sz w:val="24"/>
@@ -4688,7 +4562,6 @@
         </w:rPr>
         <w:t>Twython</w:t>
       </w:r>
-      <w:proofErr w:type="spellEnd"/>
       <w:r>
         <w:rPr>
           <w:rStyle w:val="FootnoteReference"/>
@@ -4773,17 +4646,8 @@
           <w:sz w:val="24"/>
           <w:szCs w:val="24"/>
         </w:rPr>
-        <w:t xml:space="preserve"> using </w:t>
-      </w:r>
-      <w:proofErr w:type="spellStart"/>
-      <w:r>
-        <w:rPr>
-          <w:sz w:val="24"/>
-          <w:szCs w:val="24"/>
-        </w:rPr>
-        <w:t>CountVectorizer</w:t>
-      </w:r>
-      <w:proofErr w:type="spellEnd"/>
+        <w:t xml:space="preserve"> using CountVectorizer</w:t>
+      </w:r>
       <w:r>
         <w:rPr>
           <w:rStyle w:val="FootnoteReference"/>
@@ -4984,7 +4848,6 @@
         </w:rPr>
         <w:t xml:space="preserve"> the </w:t>
       </w:r>
-      <w:proofErr w:type="spellStart"/>
       <w:r>
         <w:rPr>
           <w:rFonts w:ascii="Courier New" w:hAnsi="Courier New" w:cs="Courier New"/>
@@ -4993,7 +4856,6 @@
         </w:rPr>
         <w:t>LatentDirichletAllocation</w:t>
       </w:r>
-      <w:proofErr w:type="spellEnd"/>
       <w:r>
         <w:rPr>
           <w:rStyle w:val="FootnoteReference"/>
@@ -5394,8 +5256,6 @@
           <w:szCs w:val="24"/>
         </w:rPr>
       </w:pPr>
-      <w:bookmarkStart w:id="9" w:name="_GoBack"/>
-      <w:bookmarkEnd w:id="9"/>
       <w:r>
         <w:rPr>
           <w:sz w:val="24"/>
@@ -6392,14 +6252,14 @@
       <w:pPr>
         <w:pStyle w:val="Heading3"/>
       </w:pPr>
-      <w:bookmarkStart w:id="10" w:name="_Toc18241652"/>
+      <w:bookmarkStart w:id="9" w:name="_Toc18241652"/>
       <w:r>
         <w:t xml:space="preserve">Selected </w:t>
       </w:r>
       <w:r>
         <w:t>Topics</w:t>
       </w:r>
-      <w:bookmarkEnd w:id="10"/>
+      <w:bookmarkEnd w:id="9"/>
     </w:p>
     <w:p>
       <w:pPr>
@@ -6490,17 +6350,8 @@
           <w:sz w:val="24"/>
           <w:szCs w:val="24"/>
         </w:rPr>
-        <w:t xml:space="preserve">associated </w:t>
-      </w:r>
-      <w:proofErr w:type="spellStart"/>
-      <w:r>
-        <w:rPr>
-          <w:sz w:val="24"/>
-          <w:szCs w:val="24"/>
-        </w:rPr>
-        <w:t>quandl</w:t>
-      </w:r>
-      <w:proofErr w:type="spellEnd"/>
+        <w:t>associated quandl</w:t>
+      </w:r>
       <w:r>
         <w:rPr>
           <w:rStyle w:val="FootnoteReference"/>
@@ -7004,23 +6855,7 @@
                 <w:b w:val="0"/>
                 <w:bCs w:val="0"/>
               </w:rPr>
-              <w:t xml:space="preserve"> for </w:t>
-            </w:r>
-            <w:proofErr w:type="spellStart"/>
-            <w:r>
-              <w:rPr>
-                <w:b w:val="0"/>
-                <w:bCs w:val="0"/>
-              </w:rPr>
-              <w:t>JimCramer</w:t>
-            </w:r>
-            <w:proofErr w:type="spellEnd"/>
-            <w:r>
-              <w:rPr>
-                <w:b w:val="0"/>
-                <w:bCs w:val="0"/>
-              </w:rPr>
-              <w:t>.</w:t>
+              <w:t xml:space="preserve"> for JimCramer.</w:t>
             </w:r>
           </w:p>
         </w:tc>
@@ -7057,13 +6892,8 @@
               <w:t xml:space="preserve"> </w:t>
             </w:r>
             <w:r>
-              <w:t xml:space="preserve">LDA for </w:t>
-            </w:r>
-            <w:proofErr w:type="spellStart"/>
-            <w:r>
-              <w:t>JimCramer</w:t>
-            </w:r>
-            <w:proofErr w:type="spellEnd"/>
+              <w:t>LDA for JimCramer</w:t>
+            </w:r>
             <w:r>
               <w:t>.</w:t>
             </w:r>
@@ -7236,23 +7066,7 @@
                 <w:b w:val="0"/>
                 <w:bCs w:val="0"/>
               </w:rPr>
-              <w:t xml:space="preserve">word cloud for </w:t>
-            </w:r>
-            <w:proofErr w:type="spellStart"/>
-            <w:r>
-              <w:rPr>
-                <w:b w:val="0"/>
-                <w:bCs w:val="0"/>
-              </w:rPr>
-              <w:t>LizAnnSonders</w:t>
-            </w:r>
-            <w:proofErr w:type="spellEnd"/>
-            <w:r>
-              <w:rPr>
-                <w:b w:val="0"/>
-                <w:bCs w:val="0"/>
-              </w:rPr>
-              <w:t>.</w:t>
+              <w:t>word cloud for LizAnnSonders.</w:t>
             </w:r>
           </w:p>
         </w:tc>
@@ -7272,15 +7086,7 @@
               <w:t>Figure 3:</w:t>
             </w:r>
             <w:r>
-              <w:t xml:space="preserve"> word cloud for </w:t>
-            </w:r>
-            <w:proofErr w:type="spellStart"/>
-            <w:r>
-              <w:t>LizAnnSonders</w:t>
-            </w:r>
-            <w:proofErr w:type="spellEnd"/>
-            <w:r>
-              <w:t>.</w:t>
+              <w:t xml:space="preserve"> word cloud for LizAnnSonders.</w:t>
             </w:r>
           </w:p>
         </w:tc>
@@ -7450,23 +7256,7 @@
                 <w:b w:val="0"/>
                 <w:bCs w:val="0"/>
               </w:rPr>
-              <w:t xml:space="preserve">word cloud for </w:t>
-            </w:r>
-            <w:proofErr w:type="spellStart"/>
-            <w:r>
-              <w:rPr>
-                <w:b w:val="0"/>
-                <w:bCs w:val="0"/>
-              </w:rPr>
-              <w:t>ReformedBroker</w:t>
-            </w:r>
-            <w:proofErr w:type="spellEnd"/>
-            <w:r>
-              <w:rPr>
-                <w:b w:val="0"/>
-                <w:bCs w:val="0"/>
-              </w:rPr>
-              <w:t>.</w:t>
+              <w:t>word cloud for ReformedBroker.</w:t>
             </w:r>
           </w:p>
         </w:tc>
@@ -7503,13 +7293,8 @@
               <w:t xml:space="preserve"> word cloud for</w:t>
             </w:r>
             <w:r>
-              <w:t xml:space="preserve"> </w:t>
-            </w:r>
-            <w:proofErr w:type="spellStart"/>
-            <w:r>
-              <w:t>ReformedBroker</w:t>
-            </w:r>
-            <w:proofErr w:type="spellEnd"/>
+              <w:t xml:space="preserve"> ReformedBroker</w:t>
+            </w:r>
             <w:r>
               <w:t>.</w:t>
             </w:r>
@@ -7693,7 +7478,6 @@
               </w:rPr>
               <w:t xml:space="preserve">LDA for </w:t>
             </w:r>
-            <w:proofErr w:type="spellStart"/>
             <w:r>
               <w:rPr>
                 <w:b w:val="0"/>
@@ -7701,7 +7485,6 @@
               </w:rPr>
               <w:t>SJosephBurns</w:t>
             </w:r>
-            <w:proofErr w:type="spellEnd"/>
             <w:r>
               <w:rPr>
                 <w:b w:val="0"/>
@@ -7743,11 +7526,9 @@
             <w:r>
               <w:t xml:space="preserve"> LDA for </w:t>
             </w:r>
-            <w:proofErr w:type="spellStart"/>
             <w:r>
               <w:t>SJosephBurns</w:t>
             </w:r>
-            <w:proofErr w:type="spellEnd"/>
             <w:r>
               <w:t>.</w:t>
             </w:r>
@@ -7927,7 +7708,6 @@
               </w:rPr>
               <w:t xml:space="preserve">LDA for </w:t>
             </w:r>
-            <w:proofErr w:type="spellStart"/>
             <w:r>
               <w:rPr>
                 <w:b w:val="0"/>
@@ -7935,7 +7715,6 @@
               </w:rPr>
               <w:t>TheStalwart</w:t>
             </w:r>
-            <w:proofErr w:type="spellEnd"/>
             <w:r>
               <w:rPr>
                 <w:b w:val="0"/>
@@ -7977,11 +7756,9 @@
             <w:r>
               <w:t xml:space="preserve"> LDA for </w:t>
             </w:r>
-            <w:proofErr w:type="spellStart"/>
             <w:r>
               <w:t>TheStalwart</w:t>
             </w:r>
-            <w:proofErr w:type="spellEnd"/>
             <w:r>
               <w:t>.</w:t>
             </w:r>
@@ -7994,11 +7771,11 @@
       <w:pPr>
         <w:pStyle w:val="Heading2"/>
       </w:pPr>
-      <w:bookmarkStart w:id="11" w:name="_Toc18241653"/>
+      <w:bookmarkStart w:id="10" w:name="_Toc18241653"/>
       <w:r>
         <w:t>Sentiment Analysis</w:t>
       </w:r>
-      <w:bookmarkEnd w:id="11"/>
+      <w:bookmarkEnd w:id="10"/>
     </w:p>
     <w:p>
       <w:pPr>
@@ -8610,23 +8387,7 @@
                 <w:b w:val="0"/>
                 <w:bCs w:val="0"/>
               </w:rPr>
-              <w:t xml:space="preserve"> </w:t>
-            </w:r>
-            <w:proofErr w:type="spellStart"/>
-            <w:r>
-              <w:rPr>
-                <w:b w:val="0"/>
-                <w:bCs w:val="0"/>
-              </w:rPr>
-              <w:t>JimCramer</w:t>
-            </w:r>
-            <w:proofErr w:type="spellEnd"/>
-            <w:r>
-              <w:rPr>
-                <w:b w:val="0"/>
-                <w:bCs w:val="0"/>
-              </w:rPr>
-              <w:t>.</w:t>
+              <w:t xml:space="preserve"> JimCramer.</w:t>
             </w:r>
           </w:p>
         </w:tc>
@@ -8662,27 +8423,14 @@
             <w:r>
               <w:t xml:space="preserve"> </w:t>
             </w:r>
-            <w:proofErr w:type="spellStart"/>
-            <w:r>
-              <w:t>lda</w:t>
-            </w:r>
-            <w:proofErr w:type="spellEnd"/>
-            <w:r>
-              <w:t xml:space="preserve"> sentiment</w:t>
+            <w:r>
+              <w:t>lda sentiment</w:t>
             </w:r>
             <w:r>
               <w:t xml:space="preserve"> for</w:t>
             </w:r>
             <w:r>
-              <w:t xml:space="preserve"> </w:t>
-            </w:r>
-            <w:proofErr w:type="spellStart"/>
-            <w:r>
-              <w:t>JimCramer</w:t>
-            </w:r>
-            <w:proofErr w:type="spellEnd"/>
-            <w:r>
-              <w:t>.</w:t>
+              <w:t xml:space="preserve"> JimCramer.</w:t>
             </w:r>
           </w:p>
         </w:tc>
@@ -8870,7 +8618,6 @@
               </w:rPr>
               <w:t xml:space="preserve"> for </w:t>
             </w:r>
-            <w:proofErr w:type="spellStart"/>
             <w:r>
               <w:rPr>
                 <w:b w:val="0"/>
@@ -8878,7 +8625,6 @@
               </w:rPr>
               <w:t>LizAnnSonders</w:t>
             </w:r>
-            <w:proofErr w:type="spellEnd"/>
             <w:r>
               <w:rPr>
                 <w:b w:val="0"/>
@@ -8920,22 +8666,15 @@
             <w:r>
               <w:t xml:space="preserve"> </w:t>
             </w:r>
-            <w:proofErr w:type="spellStart"/>
-            <w:r>
-              <w:t>lda</w:t>
-            </w:r>
-            <w:proofErr w:type="spellEnd"/>
-            <w:r>
-              <w:t xml:space="preserve"> sentiment</w:t>
+            <w:r>
+              <w:t>lda sentiment</w:t>
             </w:r>
             <w:r>
               <w:t xml:space="preserve"> for </w:t>
             </w:r>
-            <w:proofErr w:type="spellStart"/>
             <w:r>
               <w:t>LizAnnSonders</w:t>
             </w:r>
-            <w:proofErr w:type="spellEnd"/>
             <w:r>
               <w:t>.</w:t>
             </w:r>
@@ -9130,7 +8869,6 @@
               </w:rPr>
               <w:t xml:space="preserve"> for </w:t>
             </w:r>
-            <w:proofErr w:type="spellStart"/>
             <w:r>
               <w:rPr>
                 <w:b w:val="0"/>
@@ -9138,7 +8876,6 @@
               </w:rPr>
               <w:t>ReformedBroker</w:t>
             </w:r>
-            <w:proofErr w:type="spellEnd"/>
             <w:r>
               <w:rPr>
                 <w:b w:val="0"/>
@@ -9187,13 +8924,8 @@
             <w:r>
               <w:t xml:space="preserve"> </w:t>
             </w:r>
-            <w:proofErr w:type="spellStart"/>
-            <w:r>
-              <w:t>lda</w:t>
-            </w:r>
-            <w:proofErr w:type="spellEnd"/>
-            <w:r>
-              <w:t xml:space="preserve"> sentiment</w:t>
+            <w:r>
+              <w:t>lda sentiment</w:t>
             </w:r>
             <w:r>
               <w:t xml:space="preserve"> </w:t>
@@ -9201,11 +8933,9 @@
             <w:r>
               <w:t xml:space="preserve">for </w:t>
             </w:r>
-            <w:proofErr w:type="spellStart"/>
             <w:r>
               <w:t>ReformedBroker</w:t>
             </w:r>
-            <w:proofErr w:type="spellEnd"/>
             <w:r>
               <w:t>.</w:t>
             </w:r>
@@ -9401,7 +9131,6 @@
               </w:rPr>
               <w:t xml:space="preserve"> for </w:t>
             </w:r>
-            <w:proofErr w:type="spellStart"/>
             <w:r>
               <w:rPr>
                 <w:b w:val="0"/>
@@ -9409,7 +9138,6 @@
               </w:rPr>
               <w:t>SJosephBurns</w:t>
             </w:r>
-            <w:proofErr w:type="spellEnd"/>
             <w:r>
               <w:rPr>
                 <w:b w:val="0"/>
@@ -9458,22 +9186,15 @@
             <w:r>
               <w:t xml:space="preserve"> </w:t>
             </w:r>
-            <w:proofErr w:type="spellStart"/>
-            <w:r>
-              <w:t>lda</w:t>
-            </w:r>
-            <w:proofErr w:type="spellEnd"/>
-            <w:r>
-              <w:t xml:space="preserve"> sentiment</w:t>
+            <w:r>
+              <w:t>lda sentiment</w:t>
             </w:r>
             <w:r>
               <w:t xml:space="preserve"> for </w:t>
             </w:r>
-            <w:proofErr w:type="spellStart"/>
             <w:r>
               <w:t>SJosephBurns</w:t>
             </w:r>
-            <w:proofErr w:type="spellEnd"/>
             <w:r>
               <w:t>.</w:t>
             </w:r>
@@ -9668,7 +9389,6 @@
               </w:rPr>
               <w:t xml:space="preserve"> for </w:t>
             </w:r>
-            <w:proofErr w:type="spellStart"/>
             <w:r>
               <w:rPr>
                 <w:b w:val="0"/>
@@ -9676,7 +9396,6 @@
               </w:rPr>
               <w:t>TheStalwart</w:t>
             </w:r>
-            <w:proofErr w:type="spellEnd"/>
             <w:r>
               <w:rPr>
                 <w:b w:val="0"/>
@@ -9725,22 +9444,15 @@
             <w:r>
               <w:t xml:space="preserve"> </w:t>
             </w:r>
-            <w:proofErr w:type="spellStart"/>
-            <w:r>
-              <w:t>lda</w:t>
-            </w:r>
-            <w:proofErr w:type="spellEnd"/>
-            <w:r>
-              <w:t xml:space="preserve"> sentiment</w:t>
+            <w:r>
+              <w:t>lda sentiment</w:t>
             </w:r>
             <w:r>
               <w:t xml:space="preserve"> for </w:t>
             </w:r>
-            <w:proofErr w:type="spellStart"/>
             <w:r>
               <w:t>TheStalwart</w:t>
             </w:r>
-            <w:proofErr w:type="spellEnd"/>
             <w:r>
               <w:t>.</w:t>
             </w:r>
@@ -9761,11 +9473,11 @@
       <w:pPr>
         <w:pStyle w:val="Heading1"/>
       </w:pPr>
-      <w:bookmarkStart w:id="12" w:name="_Toc18241654"/>
+      <w:bookmarkStart w:id="11" w:name="_Toc18241654"/>
       <w:r>
         <w:t>Analysis</w:t>
       </w:r>
-      <w:bookmarkEnd w:id="12"/>
+      <w:bookmarkEnd w:id="11"/>
     </w:p>
     <w:p>
       <w:pPr>
@@ -10123,15 +9835,7 @@
           <w:sz w:val="24"/>
           <w:szCs w:val="24"/>
         </w:rPr>
-        <w:t xml:space="preserve"> (</w:t>
-      </w:r>
-      <w:proofErr w:type="spellStart"/>
-      <w:r>
-        <w:rPr>
-          <w:sz w:val="24"/>
-          <w:szCs w:val="24"/>
-        </w:rPr>
-        <w:t>f</w:t>
+        <w:t xml:space="preserve"> (f</w:t>
       </w:r>
       <w:r>
         <w:rPr>
@@ -10141,7 +9845,6 @@
         </w:rPr>
         <w:t>avg</w:t>
       </w:r>
-      <w:proofErr w:type="spellEnd"/>
       <w:r>
         <w:rPr>
           <w:sz w:val="24"/>
@@ -10161,15 +9864,7 @@
           <w:sz w:val="24"/>
           <w:szCs w:val="24"/>
         </w:rPr>
-        <w:t xml:space="preserve"> (</w:t>
-      </w:r>
-      <w:proofErr w:type="spellStart"/>
-      <w:r>
-        <w:rPr>
-          <w:sz w:val="24"/>
-          <w:szCs w:val="24"/>
-        </w:rPr>
-        <w:t>f</w:t>
+        <w:t xml:space="preserve"> (f</w:t>
       </w:r>
       <w:r>
         <w:rPr>
@@ -10179,7 +9874,6 @@
         </w:rPr>
         <w:t>std</w:t>
       </w:r>
-      <w:proofErr w:type="spellEnd"/>
       <w:r>
         <w:rPr>
           <w:sz w:val="24"/>
@@ -10570,15 +10264,7 @@
           <w:sz w:val="24"/>
           <w:szCs w:val="24"/>
         </w:rPr>
-        <w:t xml:space="preserve"> (</w:t>
-      </w:r>
-      <w:proofErr w:type="spellStart"/>
-      <w:r>
-        <w:rPr>
-          <w:sz w:val="24"/>
-          <w:szCs w:val="24"/>
-        </w:rPr>
-        <w:t>s</w:t>
+        <w:t xml:space="preserve"> (s</w:t>
       </w:r>
       <w:r>
         <w:rPr>
@@ -10588,7 +10274,6 @@
         </w:rPr>
         <w:t>j</w:t>
       </w:r>
-      <w:proofErr w:type="spellEnd"/>
       <w:r>
         <w:rPr>
           <w:sz w:val="24"/>
@@ -10933,7 +10618,6 @@
         </w:rPr>
         <w:t xml:space="preserve">when </w:t>
       </w:r>
-      <w:proofErr w:type="spellStart"/>
       <w:r>
         <w:rPr>
           <w:rFonts w:ascii="Courier New" w:hAnsi="Courier New" w:cs="Courier New"/>
@@ -10951,23 +10635,13 @@
         </w:rPr>
         <w:t>j</w:t>
       </w:r>
-      <w:proofErr w:type="spellEnd"/>
       <w:r>
         <w:rPr>
           <w:rFonts w:ascii="Courier New" w:hAnsi="Courier New" w:cs="Courier New"/>
           <w:sz w:val="20"/>
           <w:szCs w:val="20"/>
         </w:rPr>
-        <w:t xml:space="preserve"> &gt; </w:t>
-      </w:r>
-      <w:proofErr w:type="spellStart"/>
-      <w:r>
-        <w:rPr>
-          <w:rFonts w:ascii="Courier New" w:hAnsi="Courier New" w:cs="Courier New"/>
-          <w:sz w:val="20"/>
-          <w:szCs w:val="20"/>
-        </w:rPr>
-        <w:t>C</w:t>
+        <w:t xml:space="preserve"> &gt; C</w:t>
       </w:r>
       <w:r>
         <w:rPr>
@@ -10978,7 +10652,6 @@
         </w:rPr>
         <w:t>j</w:t>
       </w:r>
-      <w:proofErr w:type="spellEnd"/>
       <w:r>
         <w:rPr>
           <w:sz w:val="24"/>
@@ -11121,7 +10794,6 @@
         </w:rPr>
         <w:t xml:space="preserve">Conversely, when </w:t>
       </w:r>
-      <w:proofErr w:type="spellStart"/>
       <w:r>
         <w:rPr>
           <w:rFonts w:ascii="Courier New" w:hAnsi="Courier New" w:cs="Courier New"/>
@@ -11139,23 +10811,13 @@
         </w:rPr>
         <w:t>j</w:t>
       </w:r>
-      <w:proofErr w:type="spellEnd"/>
       <w:r>
         <w:rPr>
           <w:rFonts w:ascii="Courier New" w:hAnsi="Courier New" w:cs="Courier New"/>
           <w:sz w:val="20"/>
           <w:szCs w:val="20"/>
         </w:rPr>
-        <w:t xml:space="preserve"> &lt;= </w:t>
-      </w:r>
-      <w:proofErr w:type="spellStart"/>
-      <w:r>
-        <w:rPr>
-          <w:rFonts w:ascii="Courier New" w:hAnsi="Courier New" w:cs="Courier New"/>
-          <w:sz w:val="20"/>
-          <w:szCs w:val="20"/>
-        </w:rPr>
-        <w:t>C</w:t>
+        <w:t xml:space="preserve"> &lt;= C</w:t>
       </w:r>
       <w:r>
         <w:rPr>
@@ -11166,7 +10828,6 @@
         </w:rPr>
         <w:t>j</w:t>
       </w:r>
-      <w:proofErr w:type="spellEnd"/>
       <w:r>
         <w:rPr>
           <w:sz w:val="24"/>
@@ -12630,7 +12291,6 @@
         </w:rPr>
         <w:t xml:space="preserve">Using the </w:t>
       </w:r>
-      <w:proofErr w:type="spellStart"/>
       <w:r>
         <w:rPr>
           <w:rFonts w:ascii="Courier New" w:hAnsi="Courier New" w:cs="Courier New"/>
@@ -12639,7 +12299,6 @@
         </w:rPr>
         <w:t>grangercausalitytests</w:t>
       </w:r>
-      <w:proofErr w:type="spellEnd"/>
       <w:r>
         <w:rPr>
           <w:rStyle w:val="FootnoteReference"/>
@@ -12772,32 +12431,7 @@
           <w:sz w:val="24"/>
           <w:szCs w:val="24"/>
         </w:rPr>
-        <w:t xml:space="preserve"> appropriate (</w:t>
-      </w:r>
-      <w:proofErr w:type="spellStart"/>
-      <w:proofErr w:type="gramStart"/>
-      <w:r>
-        <w:rPr>
-          <w:sz w:val="24"/>
-          <w:szCs w:val="24"/>
-        </w:rPr>
-        <w:t>p,q</w:t>
-      </w:r>
-      <w:proofErr w:type="gramEnd"/>
-      <w:r>
-        <w:rPr>
-          <w:sz w:val="24"/>
-          <w:szCs w:val="24"/>
-        </w:rPr>
-        <w:t>,d</w:t>
-      </w:r>
-      <w:proofErr w:type="spellEnd"/>
-      <w:r>
-        <w:rPr>
-          <w:sz w:val="24"/>
-          <w:szCs w:val="24"/>
-        </w:rPr>
-        <w:t>) components for stationarity.</w:t>
+        <w:t xml:space="preserve"> appropriate (p,q,d) components for stationarity.</w:t>
       </w:r>
       <w:r>
         <w:rPr>
@@ -12866,178 +12500,128 @@
       <w:pPr>
         <w:pStyle w:val="Heading2"/>
       </w:pPr>
-      <w:bookmarkStart w:id="13" w:name="_Toc18241655"/>
+      <w:bookmarkStart w:id="12" w:name="_Toc18241655"/>
       <w:r>
         <w:t xml:space="preserve">Baseline </w:t>
       </w:r>
       <w:r>
         <w:t>Results</w:t>
       </w:r>
+      <w:bookmarkEnd w:id="12"/>
+    </w:p>
+    <w:p>
+      <w:pPr>
+        <w:spacing w:line="240" w:lineRule="auto"/>
+        <w:rPr>
+          <w:sz w:val="24"/>
+          <w:szCs w:val="24"/>
+        </w:rPr>
+      </w:pPr>
+      <w:r>
+        <w:rPr>
+          <w:sz w:val="24"/>
+          <w:szCs w:val="24"/>
+        </w:rPr>
+        <w:t xml:space="preserve">Baseline analysis was conducted using the </w:t>
+      </w:r>
+      <w:r>
+        <w:rPr>
+          <w:sz w:val="24"/>
+          <w:szCs w:val="24"/>
+        </w:rPr>
+        <w:t>volatility index (VIX)</w:t>
+      </w:r>
+      <w:r>
+        <w:rPr>
+          <w:sz w:val="24"/>
+          <w:szCs w:val="24"/>
+        </w:rPr>
+        <w:t>, serving as a benchmark for successive measurements.</w:t>
+      </w:r>
+      <w:r>
+        <w:rPr>
+          <w:sz w:val="24"/>
+          <w:szCs w:val="24"/>
+        </w:rPr>
+        <w:t xml:space="preserve"> While results were computed for jimcramer, LizAnnSonders, and </w:t>
+      </w:r>
+      <w:r>
+        <w:rPr>
+          <w:sz w:val="24"/>
+          <w:szCs w:val="24"/>
+        </w:rPr>
+        <w:lastRenderedPageBreak/>
+        <w:t>ReformedBroker, only results for LizAnnSonders</w:t>
+      </w:r>
+      <w:r>
+        <w:rPr>
+          <w:rStyle w:val="FootnoteReference"/>
+          <w:sz w:val="24"/>
+          <w:szCs w:val="24"/>
+        </w:rPr>
+        <w:footnoteReference w:id="30"/>
+      </w:r>
+      <w:r>
+        <w:rPr>
+          <w:sz w:val="24"/>
+          <w:szCs w:val="24"/>
+        </w:rPr>
+        <w:t xml:space="preserve"> was considered.</w:t>
+      </w:r>
+      <w:r>
+        <w:rPr>
+          <w:sz w:val="24"/>
+          <w:szCs w:val="24"/>
+        </w:rPr>
+        <w:t xml:space="preserve"> This </w:t>
+      </w:r>
+      <w:r>
+        <w:rPr>
+          <w:sz w:val="24"/>
+          <w:szCs w:val="24"/>
+        </w:rPr>
+        <w:t xml:space="preserve">determination was largely made, since corresponding confusion matrices were </w:t>
+      </w:r>
+      <w:r>
+        <w:rPr>
+          <w:sz w:val="24"/>
+          <w:szCs w:val="24"/>
+        </w:rPr>
+        <w:t xml:space="preserve">only </w:t>
+      </w:r>
+      <w:r>
+        <w:rPr>
+          <w:sz w:val="24"/>
+          <w:szCs w:val="24"/>
+        </w:rPr>
+        <w:t xml:space="preserve">slightly </w:t>
+      </w:r>
+      <w:r>
+        <w:rPr>
+          <w:sz w:val="24"/>
+          <w:szCs w:val="24"/>
+        </w:rPr>
+        <w:t>less biased.</w:t>
+      </w:r>
+    </w:p>
+    <w:p>
+      <w:pPr>
+        <w:spacing w:line="240" w:lineRule="auto"/>
+        <w:rPr>
+          <w:sz w:val="24"/>
+          <w:szCs w:val="24"/>
+        </w:rPr>
+      </w:pPr>
+    </w:p>
+    <w:p>
+      <w:pPr>
+        <w:pStyle w:val="Heading3"/>
+      </w:pPr>
+      <w:bookmarkStart w:id="13" w:name="_Toc18241656"/>
+      <w:r>
+        <w:t>Classification</w:t>
+      </w:r>
       <w:bookmarkEnd w:id="13"/>
-    </w:p>
-    <w:p>
-      <w:pPr>
-        <w:spacing w:line="240" w:lineRule="auto"/>
-        <w:rPr>
-          <w:sz w:val="24"/>
-          <w:szCs w:val="24"/>
-        </w:rPr>
-      </w:pPr>
-      <w:r>
-        <w:rPr>
-          <w:sz w:val="24"/>
-          <w:szCs w:val="24"/>
-        </w:rPr>
-        <w:t xml:space="preserve">Baseline analysis was conducted using the </w:t>
-      </w:r>
-      <w:r>
-        <w:rPr>
-          <w:sz w:val="24"/>
-          <w:szCs w:val="24"/>
-        </w:rPr>
-        <w:t>volatility index (VIX)</w:t>
-      </w:r>
-      <w:r>
-        <w:rPr>
-          <w:sz w:val="24"/>
-          <w:szCs w:val="24"/>
-        </w:rPr>
-        <w:t>, serving as a benchmark for successive measurements.</w:t>
-      </w:r>
-      <w:r>
-        <w:rPr>
-          <w:sz w:val="24"/>
-          <w:szCs w:val="24"/>
-        </w:rPr>
-        <w:t xml:space="preserve"> While results were computed for </w:t>
-      </w:r>
-      <w:proofErr w:type="spellStart"/>
-      <w:r>
-        <w:rPr>
-          <w:sz w:val="24"/>
-          <w:szCs w:val="24"/>
-        </w:rPr>
-        <w:t>jimcramer</w:t>
-      </w:r>
-      <w:proofErr w:type="spellEnd"/>
-      <w:r>
-        <w:rPr>
-          <w:sz w:val="24"/>
-          <w:szCs w:val="24"/>
-        </w:rPr>
-        <w:t xml:space="preserve">, </w:t>
-      </w:r>
-      <w:proofErr w:type="spellStart"/>
-      <w:r>
-        <w:rPr>
-          <w:sz w:val="24"/>
-          <w:szCs w:val="24"/>
-        </w:rPr>
-        <w:t>LizAnnSonders</w:t>
-      </w:r>
-      <w:proofErr w:type="spellEnd"/>
-      <w:r>
-        <w:rPr>
-          <w:sz w:val="24"/>
-          <w:szCs w:val="24"/>
-        </w:rPr>
-        <w:t xml:space="preserve">, and </w:t>
-      </w:r>
-      <w:proofErr w:type="spellStart"/>
-      <w:r>
-        <w:rPr>
-          <w:sz w:val="24"/>
-          <w:szCs w:val="24"/>
-        </w:rPr>
-        <w:lastRenderedPageBreak/>
-        <w:t>ReformedBroker</w:t>
-      </w:r>
-      <w:proofErr w:type="spellEnd"/>
-      <w:r>
-        <w:rPr>
-          <w:sz w:val="24"/>
-          <w:szCs w:val="24"/>
-        </w:rPr>
-        <w:t xml:space="preserve">, only results for </w:t>
-      </w:r>
-      <w:proofErr w:type="spellStart"/>
-      <w:r>
-        <w:rPr>
-          <w:sz w:val="24"/>
-          <w:szCs w:val="24"/>
-        </w:rPr>
-        <w:t>LizAnnSonders</w:t>
-      </w:r>
-      <w:proofErr w:type="spellEnd"/>
-      <w:r>
-        <w:rPr>
-          <w:rStyle w:val="FootnoteReference"/>
-          <w:sz w:val="24"/>
-          <w:szCs w:val="24"/>
-        </w:rPr>
-        <w:footnoteReference w:id="30"/>
-      </w:r>
-      <w:r>
-        <w:rPr>
-          <w:sz w:val="24"/>
-          <w:szCs w:val="24"/>
-        </w:rPr>
-        <w:t xml:space="preserve"> was considered.</w:t>
-      </w:r>
-      <w:r>
-        <w:rPr>
-          <w:sz w:val="24"/>
-          <w:szCs w:val="24"/>
-        </w:rPr>
-        <w:t xml:space="preserve"> This </w:t>
-      </w:r>
-      <w:r>
-        <w:rPr>
-          <w:sz w:val="24"/>
-          <w:szCs w:val="24"/>
-        </w:rPr>
-        <w:t xml:space="preserve">determination was largely made, since corresponding confusion matrices were </w:t>
-      </w:r>
-      <w:r>
-        <w:rPr>
-          <w:sz w:val="24"/>
-          <w:szCs w:val="24"/>
-        </w:rPr>
-        <w:t xml:space="preserve">only </w:t>
-      </w:r>
-      <w:r>
-        <w:rPr>
-          <w:sz w:val="24"/>
-          <w:szCs w:val="24"/>
-        </w:rPr>
-        <w:t xml:space="preserve">slightly </w:t>
-      </w:r>
-      <w:r>
-        <w:rPr>
-          <w:sz w:val="24"/>
-          <w:szCs w:val="24"/>
-        </w:rPr>
-        <w:t>less biased.</w:t>
-      </w:r>
-    </w:p>
-    <w:p>
-      <w:pPr>
-        <w:spacing w:line="240" w:lineRule="auto"/>
-        <w:rPr>
-          <w:sz w:val="24"/>
-          <w:szCs w:val="24"/>
-        </w:rPr>
-      </w:pPr>
-    </w:p>
-    <w:p>
-      <w:pPr>
-        <w:pStyle w:val="Heading3"/>
-      </w:pPr>
-      <w:bookmarkStart w:id="14" w:name="_Toc18241656"/>
-      <w:r>
-        <w:t>Classification</w:t>
-      </w:r>
-      <w:bookmarkEnd w:id="14"/>
     </w:p>
     <w:p>
       <w:pPr>
@@ -13605,7 +13189,6 @@
               </w:rPr>
               <w:t xml:space="preserve">VIX Total Volume for </w:t>
             </w:r>
-            <w:proofErr w:type="spellStart"/>
             <w:r>
               <w:rPr>
                 <w:b w:val="0"/>
@@ -13624,7 +13207,6 @@
               </w:rPr>
               <w:t>s</w:t>
             </w:r>
-            <w:proofErr w:type="spellEnd"/>
           </w:p>
         </w:tc>
       </w:tr>
@@ -14314,7 +13896,6 @@
               </w:rPr>
               <w:t xml:space="preserve">VIX Total Volume for </w:t>
             </w:r>
-            <w:proofErr w:type="spellStart"/>
             <w:r>
               <w:rPr>
                 <w:b w:val="0"/>
@@ -14333,7 +13914,6 @@
               </w:rPr>
               <w:t>s</w:t>
             </w:r>
-            <w:proofErr w:type="spellEnd"/>
           </w:p>
         </w:tc>
       </w:tr>
@@ -15417,7 +14997,6 @@
               </w:rPr>
               <w:t xml:space="preserve">VIX Total Volume for </w:t>
             </w:r>
-            <w:proofErr w:type="spellStart"/>
             <w:r>
               <w:rPr>
                 <w:b w:val="0"/>
@@ -15427,7 +15006,6 @@
               </w:rPr>
               <w:t>LizAnnSonders</w:t>
             </w:r>
-            <w:proofErr w:type="spellEnd"/>
           </w:p>
         </w:tc>
       </w:tr>
@@ -15848,6 +15426,13 @@
           <w:sz w:val="24"/>
           <w:szCs w:val="24"/>
         </w:rPr>
+        <w:t xml:space="preserve">As shown in Figure 24 – Figure 26, MNB (POS) and SVM (POS) have the best combination of precision, recall and f-score. </w:t>
+      </w:r>
+      <w:r>
+        <w:rPr>
+          <w:sz w:val="24"/>
+          <w:szCs w:val="24"/>
+        </w:rPr>
         <w:t xml:space="preserve">However, relying </w:t>
       </w:r>
       <w:r>
@@ -15862,14 +15447,44 @@
           <w:sz w:val="24"/>
           <w:szCs w:val="24"/>
         </w:rPr>
-        <w:t xml:space="preserve">a single execution may depend too much on chance. </w:t>
-      </w:r>
-      <w:r>
-        <w:rPr>
-          <w:sz w:val="24"/>
-          <w:szCs w:val="24"/>
-        </w:rPr>
-        <w:t>Therefore, a</w:t>
+        <w:t xml:space="preserve">a single execution may </w:t>
+      </w:r>
+      <w:r>
+        <w:rPr>
+          <w:sz w:val="24"/>
+          <w:szCs w:val="24"/>
+        </w:rPr>
+        <w:t>rely</w:t>
+      </w:r>
+      <w:r>
+        <w:rPr>
+          <w:sz w:val="24"/>
+          <w:szCs w:val="24"/>
+        </w:rPr>
+        <w:t xml:space="preserve"> too much on chance. </w:t>
+      </w:r>
+      <w:r>
+        <w:rPr>
+          <w:sz w:val="24"/>
+          <w:szCs w:val="24"/>
+        </w:rPr>
+        <w:t>Th</w:t>
+      </w:r>
+      <w:r>
+        <w:rPr>
+          <w:sz w:val="24"/>
+          <w:szCs w:val="24"/>
+        </w:rPr>
+        <w:t>us</w:t>
+      </w:r>
+      <w:bookmarkStart w:id="14" w:name="_GoBack"/>
+      <w:bookmarkEnd w:id="14"/>
+      <w:r>
+        <w:rPr>
+          <w:sz w:val="24"/>
+          <w:szCs w:val="24"/>
+        </w:rPr>
+        <w:t>, a</w:t>
       </w:r>
       <w:r>
         <w:rPr>
@@ -15900,23 +15515,13 @@
         </w:rPr>
         <w:t xml:space="preserve">was utilized having </w:t>
       </w:r>
-      <w:proofErr w:type="spellStart"/>
       <w:r>
         <w:rPr>
           <w:rFonts w:ascii="Courier New" w:hAnsi="Courier New" w:cs="Courier New"/>
           <w:sz w:val="20"/>
           <w:szCs w:val="20"/>
         </w:rPr>
-        <w:t>n_splits</w:t>
-      </w:r>
-      <w:proofErr w:type="spellEnd"/>
-      <w:r>
-        <w:rPr>
-          <w:rFonts w:ascii="Courier New" w:hAnsi="Courier New" w:cs="Courier New"/>
-          <w:sz w:val="20"/>
-          <w:szCs w:val="20"/>
-        </w:rPr>
-        <w:t>=5</w:t>
+        <w:t>n_splits=5</w:t>
       </w:r>
       <w:r>
         <w:rPr>
@@ -15984,7 +15589,6 @@
               </w:rPr>
               <w:t xml:space="preserve">VIX Total Volume for </w:t>
             </w:r>
-            <w:proofErr w:type="spellStart"/>
             <w:r>
               <w:rPr>
                 <w:b w:val="0"/>
@@ -15994,7 +15598,6 @@
               </w:rPr>
               <w:t>LizAnnSonders</w:t>
             </w:r>
-            <w:proofErr w:type="spellEnd"/>
           </w:p>
         </w:tc>
       </w:tr>
@@ -16625,7 +16228,6 @@
               </w:rPr>
               <w:t xml:space="preserve">VIX Total Volume for </w:t>
             </w:r>
-            <w:proofErr w:type="spellStart"/>
             <w:r>
               <w:rPr>
                 <w:b w:val="0"/>
@@ -16635,7 +16237,6 @@
               </w:rPr>
               <w:t>LizAnnSonders</w:t>
             </w:r>
-            <w:proofErr w:type="spellEnd"/>
           </w:p>
         </w:tc>
       </w:tr>
@@ -17092,7 +16693,6 @@
               </w:rPr>
               <w:t xml:space="preserve">VIX Total Volume for </w:t>
             </w:r>
-            <w:proofErr w:type="spellStart"/>
             <w:r>
               <w:rPr>
                 <w:b w:val="0"/>
@@ -17102,7 +16702,6 @@
               </w:rPr>
               <w:t>LizAnnSonders</w:t>
             </w:r>
-            <w:proofErr w:type="spellEnd"/>
           </w:p>
         </w:tc>
       </w:tr>
@@ -22585,7 +22184,7 @@
 </file>
 
 <file path=customXml/itemProps2.xml><?xml version="1.0" encoding="utf-8"?>
-<ds:datastoreItem xmlns:ds="http://schemas.openxmlformats.org/officeDocument/2006/customXml" ds:itemID="{9AA78027-C4FF-457D-86F3-D1094E9FDCAB}">
+<ds:datastoreItem xmlns:ds="http://schemas.openxmlformats.org/officeDocument/2006/customXml" ds:itemID="{EE322F8E-7626-4E48-8C7C-2EAB6FDEF07D}">
   <ds:schemaRefs>
     <ds:schemaRef ds:uri="http://schemas.openxmlformats.org/officeDocument/2006/bibliography"/>
   </ds:schemaRefs>

</xml_diff>

<commit_message>
#100: write-up.docx, discuss top N selected words
</commit_message>
<xml_diff>
--- a/write-up.docx
+++ b/write-up.docx
@@ -702,7 +702,12 @@
             <w:pStyle w:val="TOCHeading"/>
           </w:pPr>
           <w:r>
-            <w:t>Table of Contents</w:t>
+            <w:t>Table of Co</w:t>
+          </w:r>
+          <w:bookmarkStart w:id="0" w:name="_GoBack"/>
+          <w:bookmarkEnd w:id="0"/>
+          <w:r>
+            <w:t>ntents</w:t>
           </w:r>
         </w:p>
         <w:p>
@@ -725,7 +730,7 @@
           <w:r>
             <w:fldChar w:fldCharType="separate"/>
           </w:r>
-          <w:hyperlink w:anchor="_Toc18241643" w:history="1">
+          <w:hyperlink w:anchor="_Toc18247390" w:history="1">
             <w:r>
               <w:rPr>
                 <w:rStyle w:val="Hyperlink"/>
@@ -752,7 +757,7 @@
                 <w:noProof/>
                 <w:webHidden/>
               </w:rPr>
-              <w:instrText xml:space="preserve"> PAGEREF _Toc18241643 \h </w:instrText>
+              <w:instrText xml:space="preserve"> PAGEREF _Toc18247390 \h </w:instrText>
             </w:r>
             <w:r>
               <w:rPr>
@@ -794,7 +799,7 @@
               <w:noProof/>
             </w:rPr>
           </w:pPr>
-          <w:hyperlink w:anchor="_Toc18241644" w:history="1">
+          <w:hyperlink w:anchor="_Toc18247391" w:history="1">
             <w:r>
               <w:rPr>
                 <w:rStyle w:val="Hyperlink"/>
@@ -821,7 +826,7 @@
                 <w:noProof/>
                 <w:webHidden/>
               </w:rPr>
-              <w:instrText xml:space="preserve"> PAGEREF _Toc18241644 \h </w:instrText>
+              <w:instrText xml:space="preserve"> PAGEREF _Toc18247391 \h </w:instrText>
             </w:r>
             <w:r>
               <w:rPr>
@@ -863,7 +868,7 @@
               <w:noProof/>
             </w:rPr>
           </w:pPr>
-          <w:hyperlink w:anchor="_Toc18241645" w:history="1">
+          <w:hyperlink w:anchor="_Toc18247392" w:history="1">
             <w:r>
               <w:rPr>
                 <w:rStyle w:val="Hyperlink"/>
@@ -890,7 +895,7 @@
                 <w:noProof/>
                 <w:webHidden/>
               </w:rPr>
-              <w:instrText xml:space="preserve"> PAGEREF _Toc18241645 \h </w:instrText>
+              <w:instrText xml:space="preserve"> PAGEREF _Toc18247392 \h </w:instrText>
             </w:r>
             <w:r>
               <w:rPr>
@@ -932,7 +937,7 @@
               <w:noProof/>
             </w:rPr>
           </w:pPr>
-          <w:hyperlink w:anchor="_Toc18241646" w:history="1">
+          <w:hyperlink w:anchor="_Toc18247393" w:history="1">
             <w:r>
               <w:rPr>
                 <w:rStyle w:val="Hyperlink"/>
@@ -959,7 +964,7 @@
                 <w:noProof/>
                 <w:webHidden/>
               </w:rPr>
-              <w:instrText xml:space="preserve"> PAGEREF _Toc18241646 \h </w:instrText>
+              <w:instrText xml:space="preserve"> PAGEREF _Toc18247393 \h </w:instrText>
             </w:r>
             <w:r>
               <w:rPr>
@@ -1001,7 +1006,7 @@
               <w:noProof/>
             </w:rPr>
           </w:pPr>
-          <w:hyperlink w:anchor="_Toc18241647" w:history="1">
+          <w:hyperlink w:anchor="_Toc18247394" w:history="1">
             <w:r>
               <w:rPr>
                 <w:rStyle w:val="Hyperlink"/>
@@ -1028,7 +1033,7 @@
                 <w:noProof/>
                 <w:webHidden/>
               </w:rPr>
-              <w:instrText xml:space="preserve"> PAGEREF _Toc18241647 \h </w:instrText>
+              <w:instrText xml:space="preserve"> PAGEREF _Toc18247394 \h </w:instrText>
             </w:r>
             <w:r>
               <w:rPr>
@@ -1070,7 +1075,7 @@
               <w:noProof/>
             </w:rPr>
           </w:pPr>
-          <w:hyperlink w:anchor="_Toc18241648" w:history="1">
+          <w:hyperlink w:anchor="_Toc18247395" w:history="1">
             <w:r>
               <w:rPr>
                 <w:rStyle w:val="Hyperlink"/>
@@ -1097,7 +1102,7 @@
                 <w:noProof/>
                 <w:webHidden/>
               </w:rPr>
-              <w:instrText xml:space="preserve"> PAGEREF _Toc18241648 \h </w:instrText>
+              <w:instrText xml:space="preserve"> PAGEREF _Toc18247395 \h </w:instrText>
             </w:r>
             <w:r>
               <w:rPr>
@@ -1139,7 +1144,7 @@
               <w:noProof/>
             </w:rPr>
           </w:pPr>
-          <w:hyperlink w:anchor="_Toc18241649" w:history="1">
+          <w:hyperlink w:anchor="_Toc18247396" w:history="1">
             <w:r>
               <w:rPr>
                 <w:rStyle w:val="Hyperlink"/>
@@ -1166,7 +1171,7 @@
                 <w:noProof/>
                 <w:webHidden/>
               </w:rPr>
-              <w:instrText xml:space="preserve"> PAGEREF _Toc18241649 \h </w:instrText>
+              <w:instrText xml:space="preserve"> PAGEREF _Toc18247396 \h </w:instrText>
             </w:r>
             <w:r>
               <w:rPr>
@@ -1208,7 +1213,7 @@
               <w:noProof/>
             </w:rPr>
           </w:pPr>
-          <w:hyperlink w:anchor="_Toc18241650" w:history="1">
+          <w:hyperlink w:anchor="_Toc18247397" w:history="1">
             <w:r>
               <w:rPr>
                 <w:rStyle w:val="Hyperlink"/>
@@ -1235,7 +1240,7 @@
                 <w:noProof/>
                 <w:webHidden/>
               </w:rPr>
-              <w:instrText xml:space="preserve"> PAGEREF _Toc18241650 \h </w:instrText>
+              <w:instrText xml:space="preserve"> PAGEREF _Toc18247397 \h </w:instrText>
             </w:r>
             <w:r>
               <w:rPr>
@@ -1277,7 +1282,7 @@
               <w:noProof/>
             </w:rPr>
           </w:pPr>
-          <w:hyperlink w:anchor="_Toc18241651" w:history="1">
+          <w:hyperlink w:anchor="_Toc18247398" w:history="1">
             <w:r>
               <w:rPr>
                 <w:rStyle w:val="Hyperlink"/>
@@ -1304,7 +1309,7 @@
                 <w:noProof/>
                 <w:webHidden/>
               </w:rPr>
-              <w:instrText xml:space="preserve"> PAGEREF _Toc18241651 \h </w:instrText>
+              <w:instrText xml:space="preserve"> PAGEREF _Toc18247398 \h </w:instrText>
             </w:r>
             <w:r>
               <w:rPr>
@@ -1346,7 +1351,7 @@
               <w:noProof/>
             </w:rPr>
           </w:pPr>
-          <w:hyperlink w:anchor="_Toc18241652" w:history="1">
+          <w:hyperlink w:anchor="_Toc18247399" w:history="1">
             <w:r>
               <w:rPr>
                 <w:rStyle w:val="Hyperlink"/>
@@ -1373,7 +1378,7 @@
                 <w:noProof/>
                 <w:webHidden/>
               </w:rPr>
-              <w:instrText xml:space="preserve"> PAGEREF _Toc18241652 \h </w:instrText>
+              <w:instrText xml:space="preserve"> PAGEREF _Toc18247399 \h </w:instrText>
             </w:r>
             <w:r>
               <w:rPr>
@@ -1415,7 +1420,7 @@
               <w:noProof/>
             </w:rPr>
           </w:pPr>
-          <w:hyperlink w:anchor="_Toc18241653" w:history="1">
+          <w:hyperlink w:anchor="_Toc18247400" w:history="1">
             <w:r>
               <w:rPr>
                 <w:rStyle w:val="Hyperlink"/>
@@ -1442,7 +1447,7 @@
                 <w:noProof/>
                 <w:webHidden/>
               </w:rPr>
-              <w:instrText xml:space="preserve"> PAGEREF _Toc18241653 \h </w:instrText>
+              <w:instrText xml:space="preserve"> PAGEREF _Toc18247400 \h </w:instrText>
             </w:r>
             <w:r>
               <w:rPr>
@@ -1484,7 +1489,7 @@
               <w:noProof/>
             </w:rPr>
           </w:pPr>
-          <w:hyperlink w:anchor="_Toc18241654" w:history="1">
+          <w:hyperlink w:anchor="_Toc18247401" w:history="1">
             <w:r>
               <w:rPr>
                 <w:rStyle w:val="Hyperlink"/>
@@ -1511,7 +1516,7 @@
                 <w:noProof/>
                 <w:webHidden/>
               </w:rPr>
-              <w:instrText xml:space="preserve"> PAGEREF _Toc18241654 \h </w:instrText>
+              <w:instrText xml:space="preserve"> PAGEREF _Toc18247401 \h </w:instrText>
             </w:r>
             <w:r>
               <w:rPr>
@@ -1553,7 +1558,7 @@
               <w:noProof/>
             </w:rPr>
           </w:pPr>
-          <w:hyperlink w:anchor="_Toc18241655" w:history="1">
+          <w:hyperlink w:anchor="_Toc18247402" w:history="1">
             <w:r>
               <w:rPr>
                 <w:rStyle w:val="Hyperlink"/>
@@ -1580,7 +1585,7 @@
                 <w:noProof/>
                 <w:webHidden/>
               </w:rPr>
-              <w:instrText xml:space="preserve"> PAGEREF _Toc18241655 \h </w:instrText>
+              <w:instrText xml:space="preserve"> PAGEREF _Toc18247402 \h </w:instrText>
             </w:r>
             <w:r>
               <w:rPr>
@@ -1622,7 +1627,7 @@
               <w:noProof/>
             </w:rPr>
           </w:pPr>
-          <w:hyperlink w:anchor="_Toc18241656" w:history="1">
+          <w:hyperlink w:anchor="_Toc18247403" w:history="1">
             <w:r>
               <w:rPr>
                 <w:rStyle w:val="Hyperlink"/>
@@ -1649,7 +1654,7 @@
                 <w:noProof/>
                 <w:webHidden/>
               </w:rPr>
-              <w:instrText xml:space="preserve"> PAGEREF _Toc18241656 \h </w:instrText>
+              <w:instrText xml:space="preserve"> PAGEREF _Toc18247403 \h </w:instrText>
             </w:r>
             <w:r>
               <w:rPr>
@@ -1691,7 +1696,7 @@
               <w:noProof/>
             </w:rPr>
           </w:pPr>
-          <w:hyperlink w:anchor="_Toc18241657" w:history="1">
+          <w:hyperlink w:anchor="_Toc18247404" w:history="1">
             <w:r>
               <w:rPr>
                 <w:rStyle w:val="Hyperlink"/>
@@ -1718,7 +1723,7 @@
                 <w:noProof/>
                 <w:webHidden/>
               </w:rPr>
-              <w:instrText xml:space="preserve"> PAGEREF _Toc18241657 \h </w:instrText>
+              <w:instrText xml:space="preserve"> PAGEREF _Toc18247404 \h </w:instrText>
             </w:r>
             <w:r>
               <w:rPr>
@@ -1738,7 +1743,7 @@
                 <w:noProof/>
                 <w:webHidden/>
               </w:rPr>
-              <w:t>18</w:t>
+              <w:t>20</w:t>
             </w:r>
             <w:r>
               <w:rPr>
@@ -1760,7 +1765,7 @@
               <w:noProof/>
             </w:rPr>
           </w:pPr>
-          <w:hyperlink w:anchor="_Toc18241658" w:history="1">
+          <w:hyperlink w:anchor="_Toc18247405" w:history="1">
             <w:r>
               <w:rPr>
                 <w:rStyle w:val="Hyperlink"/>
@@ -1787,7 +1792,7 @@
                 <w:noProof/>
                 <w:webHidden/>
               </w:rPr>
-              <w:instrText xml:space="preserve"> PAGEREF _Toc18241658 \h </w:instrText>
+              <w:instrText xml:space="preserve"> PAGEREF _Toc18247405 \h </w:instrText>
             </w:r>
             <w:r>
               <w:rPr>
@@ -1807,7 +1812,7 @@
                 <w:noProof/>
                 <w:webHidden/>
               </w:rPr>
-              <w:t>18</w:t>
+              <w:t>20</w:t>
             </w:r>
             <w:r>
               <w:rPr>
@@ -1829,7 +1834,7 @@
               <w:noProof/>
             </w:rPr>
           </w:pPr>
-          <w:hyperlink w:anchor="_Toc18241659" w:history="1">
+          <w:hyperlink w:anchor="_Toc18247406" w:history="1">
             <w:r>
               <w:rPr>
                 <w:rStyle w:val="Hyperlink"/>
@@ -1856,7 +1861,7 @@
                 <w:noProof/>
                 <w:webHidden/>
               </w:rPr>
-              <w:instrText xml:space="preserve"> PAGEREF _Toc18241659 \h </w:instrText>
+              <w:instrText xml:space="preserve"> PAGEREF _Toc18247406 \h </w:instrText>
             </w:r>
             <w:r>
               <w:rPr>
@@ -1876,7 +1881,7 @@
                 <w:noProof/>
                 <w:webHidden/>
               </w:rPr>
-              <w:t>18</w:t>
+              <w:t>20</w:t>
             </w:r>
             <w:r>
               <w:rPr>
@@ -1898,7 +1903,7 @@
               <w:noProof/>
             </w:rPr>
           </w:pPr>
-          <w:hyperlink w:anchor="_Toc18241660" w:history="1">
+          <w:hyperlink w:anchor="_Toc18247407" w:history="1">
             <w:r>
               <w:rPr>
                 <w:rStyle w:val="Hyperlink"/>
@@ -1925,7 +1930,7 @@
                 <w:noProof/>
                 <w:webHidden/>
               </w:rPr>
-              <w:instrText xml:space="preserve"> PAGEREF _Toc18241660 \h </w:instrText>
+              <w:instrText xml:space="preserve"> PAGEREF _Toc18247407 \h </w:instrText>
             </w:r>
             <w:r>
               <w:rPr>
@@ -1945,7 +1950,7 @@
                 <w:noProof/>
                 <w:webHidden/>
               </w:rPr>
-              <w:t>18</w:t>
+              <w:t>20</w:t>
             </w:r>
             <w:r>
               <w:rPr>
@@ -1967,7 +1972,7 @@
               <w:noProof/>
             </w:rPr>
           </w:pPr>
-          <w:hyperlink w:anchor="_Toc18241661" w:history="1">
+          <w:hyperlink w:anchor="_Toc18247408" w:history="1">
             <w:r>
               <w:rPr>
                 <w:rStyle w:val="Hyperlink"/>
@@ -1994,7 +1999,7 @@
                 <w:noProof/>
                 <w:webHidden/>
               </w:rPr>
-              <w:instrText xml:space="preserve"> PAGEREF _Toc18241661 \h </w:instrText>
+              <w:instrText xml:space="preserve"> PAGEREF _Toc18247408 \h </w:instrText>
             </w:r>
             <w:r>
               <w:rPr>
@@ -2014,7 +2019,7 @@
                 <w:noProof/>
                 <w:webHidden/>
               </w:rPr>
-              <w:t>19</w:t>
+              <w:t>20</w:t>
             </w:r>
             <w:r>
               <w:rPr>
@@ -2036,7 +2041,7 @@
               <w:noProof/>
             </w:rPr>
           </w:pPr>
-          <w:hyperlink w:anchor="_Toc18241662" w:history="1">
+          <w:hyperlink w:anchor="_Toc18247409" w:history="1">
             <w:r>
               <w:rPr>
                 <w:rStyle w:val="Hyperlink"/>
@@ -2063,7 +2068,7 @@
                 <w:noProof/>
                 <w:webHidden/>
               </w:rPr>
-              <w:instrText xml:space="preserve"> PAGEREF _Toc18241662 \h </w:instrText>
+              <w:instrText xml:space="preserve"> PAGEREF _Toc18247409 \h </w:instrText>
             </w:r>
             <w:r>
               <w:rPr>
@@ -2083,7 +2088,7 @@
                 <w:noProof/>
                 <w:webHidden/>
               </w:rPr>
-              <w:t>19</w:t>
+              <w:t>20</w:t>
             </w:r>
             <w:r>
               <w:rPr>
@@ -2105,7 +2110,7 @@
               <w:noProof/>
             </w:rPr>
           </w:pPr>
-          <w:hyperlink w:anchor="_Toc18241663" w:history="1">
+          <w:hyperlink w:anchor="_Toc18247410" w:history="1">
             <w:r>
               <w:rPr>
                 <w:rStyle w:val="Hyperlink"/>
@@ -2132,7 +2137,7 @@
                 <w:noProof/>
                 <w:webHidden/>
               </w:rPr>
-              <w:instrText xml:space="preserve"> PAGEREF _Toc18241663 \h </w:instrText>
+              <w:instrText xml:space="preserve"> PAGEREF _Toc18247410 \h </w:instrText>
             </w:r>
             <w:r>
               <w:rPr>
@@ -2152,7 +2157,7 @@
                 <w:noProof/>
                 <w:webHidden/>
               </w:rPr>
-              <w:t>19</w:t>
+              <w:t>20</w:t>
             </w:r>
             <w:r>
               <w:rPr>
@@ -2211,12 +2216,12 @@
       <w:pPr>
         <w:pStyle w:val="Heading1"/>
       </w:pPr>
-      <w:bookmarkStart w:id="0" w:name="_Toc18241643"/>
+      <w:bookmarkStart w:id="1" w:name="_Toc18247390"/>
       <w:r>
         <w:lastRenderedPageBreak/>
         <w:t>Introduction</w:t>
       </w:r>
-      <w:bookmarkEnd w:id="0"/>
+      <w:bookmarkEnd w:id="1"/>
     </w:p>
     <w:p>
       <w:pPr>
@@ -2589,22 +2594,22 @@
           <w:tab w:val="left" w:pos="2730"/>
         </w:tabs>
       </w:pPr>
-      <w:bookmarkStart w:id="1" w:name="_Toc18241644"/>
+      <w:bookmarkStart w:id="2" w:name="_Toc18247391"/>
       <w:r>
         <w:t>Data Preparation</w:t>
       </w:r>
-      <w:bookmarkEnd w:id="1"/>
+      <w:bookmarkEnd w:id="2"/>
     </w:p>
     <w:p/>
     <w:p>
       <w:pPr>
         <w:pStyle w:val="Heading2"/>
       </w:pPr>
-      <w:bookmarkStart w:id="2" w:name="_Toc18241645"/>
+      <w:bookmarkStart w:id="3" w:name="_Toc18247392"/>
       <w:r>
         <w:t>Twitter API</w:t>
       </w:r>
-      <w:bookmarkEnd w:id="2"/>
+      <w:bookmarkEnd w:id="3"/>
     </w:p>
     <w:p>
       <w:pPr>
@@ -2833,8 +2838,17 @@
           <w:sz w:val="24"/>
           <w:szCs w:val="24"/>
         </w:rPr>
-        <w:t xml:space="preserve"> the Twython</w:t>
-      </w:r>
+        <w:t xml:space="preserve"> the </w:t>
+      </w:r>
+      <w:proofErr w:type="spellStart"/>
+      <w:r>
+        <w:rPr>
+          <w:sz w:val="24"/>
+          <w:szCs w:val="24"/>
+        </w:rPr>
+        <w:t>Twython</w:t>
+      </w:r>
+      <w:proofErr w:type="spellEnd"/>
       <w:r>
         <w:rPr>
           <w:rStyle w:val="FootnoteReference"/>
@@ -3082,6 +3096,7 @@
           <w:szCs w:val="24"/>
         </w:rPr>
       </w:pPr>
+      <w:proofErr w:type="spellStart"/>
       <w:r>
         <w:rPr>
           <w:sz w:val="24"/>
@@ -3089,6 +3104,7 @@
         </w:rPr>
         <w:t>Jimcramer</w:t>
       </w:r>
+      <w:proofErr w:type="spellEnd"/>
     </w:p>
     <w:p>
       <w:pPr>
@@ -3103,6 +3119,7 @@
           <w:szCs w:val="24"/>
         </w:rPr>
       </w:pPr>
+      <w:proofErr w:type="spellStart"/>
       <w:r>
         <w:rPr>
           <w:sz w:val="24"/>
@@ -3110,6 +3127,7 @@
         </w:rPr>
         <w:t>ReformedBroker</w:t>
       </w:r>
+      <w:proofErr w:type="spellEnd"/>
     </w:p>
     <w:p>
       <w:pPr>
@@ -3124,6 +3142,7 @@
           <w:szCs w:val="24"/>
         </w:rPr>
       </w:pPr>
+      <w:proofErr w:type="spellStart"/>
       <w:r>
         <w:rPr>
           <w:sz w:val="24"/>
@@ -3131,6 +3150,7 @@
         </w:rPr>
         <w:t>TheStalwart</w:t>
       </w:r>
+      <w:proofErr w:type="spellEnd"/>
     </w:p>
     <w:p>
       <w:pPr>
@@ -3145,6 +3165,7 @@
           <w:szCs w:val="24"/>
         </w:rPr>
       </w:pPr>
+      <w:proofErr w:type="spellStart"/>
       <w:r>
         <w:rPr>
           <w:sz w:val="24"/>
@@ -3152,6 +3173,7 @@
         </w:rPr>
         <w:t>LizAnnSonders</w:t>
       </w:r>
+      <w:proofErr w:type="spellEnd"/>
     </w:p>
     <w:p>
       <w:pPr>
@@ -3166,6 +3188,7 @@
           <w:szCs w:val="24"/>
         </w:rPr>
       </w:pPr>
+      <w:proofErr w:type="spellStart"/>
       <w:r>
         <w:rPr>
           <w:sz w:val="24"/>
@@ -3173,6 +3196,7 @@
         </w:rPr>
         <w:t>SJosephBurns</w:t>
       </w:r>
+      <w:proofErr w:type="spellEnd"/>
     </w:p>
     <w:p>
       <w:pPr>
@@ -3312,7 +3336,23 @@
           <w:sz w:val="24"/>
           <w:szCs w:val="24"/>
         </w:rPr>
-        <w:t xml:space="preserve">, then the twitter api did not </w:t>
+        <w:t xml:space="preserve">, then the twitter </w:t>
+      </w:r>
+      <w:proofErr w:type="spellStart"/>
+      <w:r>
+        <w:rPr>
+          <w:sz w:val="24"/>
+          <w:szCs w:val="24"/>
+        </w:rPr>
+        <w:t>api</w:t>
+      </w:r>
+      <w:proofErr w:type="spellEnd"/>
+      <w:r>
+        <w:rPr>
+          <w:sz w:val="24"/>
+          <w:szCs w:val="24"/>
+        </w:rPr>
+        <w:t xml:space="preserve"> did not </w:t>
       </w:r>
       <w:r>
         <w:rPr>
@@ -3358,6 +3398,7 @@
         </w:rPr>
         <w:t xml:space="preserve">Furthermore, the parameters collected from the twitter accounts were </w:t>
       </w:r>
+      <w:proofErr w:type="spellStart"/>
       <w:r>
         <w:rPr>
           <w:rFonts w:ascii="Courier New" w:hAnsi="Courier New" w:cs="Courier New"/>
@@ -3366,6 +3407,7 @@
         </w:rPr>
         <w:t>screen_name</w:t>
       </w:r>
+      <w:proofErr w:type="spellEnd"/>
       <w:r>
         <w:rPr>
           <w:sz w:val="24"/>
@@ -3373,6 +3415,7 @@
         </w:rPr>
         <w:t xml:space="preserve">, </w:t>
       </w:r>
+      <w:proofErr w:type="spellStart"/>
       <w:r>
         <w:rPr>
           <w:rFonts w:ascii="Courier New" w:hAnsi="Courier New" w:cs="Courier New"/>
@@ -3381,6 +3424,7 @@
         </w:rPr>
         <w:t>created_at</w:t>
       </w:r>
+      <w:proofErr w:type="spellEnd"/>
       <w:r>
         <w:rPr>
           <w:sz w:val="24"/>
@@ -3388,6 +3432,7 @@
         </w:rPr>
         <w:t xml:space="preserve">, and </w:t>
       </w:r>
+      <w:proofErr w:type="spellStart"/>
       <w:r>
         <w:rPr>
           <w:rFonts w:ascii="Courier New" w:hAnsi="Courier New" w:cs="Courier New"/>
@@ -3404,6 +3449,7 @@
         </w:rPr>
         <w:t>ext</w:t>
       </w:r>
+      <w:proofErr w:type="spellEnd"/>
       <w:r>
         <w:rPr>
           <w:sz w:val="24"/>
@@ -3418,6 +3464,7 @@
         </w:rPr>
         <w:t xml:space="preserve">using a </w:t>
       </w:r>
+      <w:proofErr w:type="spellStart"/>
       <w:r>
         <w:rPr>
           <w:rFonts w:ascii="Courier New" w:hAnsi="Courier New" w:cs="Courier New"/>
@@ -3426,6 +3473,7 @@
         </w:rPr>
         <w:t>rate_limit</w:t>
       </w:r>
+      <w:proofErr w:type="spellEnd"/>
       <w:r>
         <w:rPr>
           <w:rFonts w:ascii="Courier New" w:hAnsi="Courier New" w:cs="Courier New"/>
@@ -3529,11 +3577,33 @@
       <w:r>
         <w:t xml:space="preserve"> default </w:t>
       </w:r>
+      <w:proofErr w:type="spellStart"/>
       <w:r>
         <w:rPr>
           <w:rFonts w:ascii="Courier New" w:hAnsi="Courier New" w:cs="Courier New"/>
         </w:rPr>
-        <w:t>start_date = datetime(3000, 12, 25)</w:t>
+        <w:t>start_date</w:t>
+      </w:r>
+      <w:proofErr w:type="spellEnd"/>
+      <w:r>
+        <w:rPr>
+          <w:rFonts w:ascii="Courier New" w:hAnsi="Courier New" w:cs="Courier New"/>
+        </w:rPr>
+        <w:t xml:space="preserve"> = </w:t>
+      </w:r>
+      <w:proofErr w:type="gramStart"/>
+      <w:r>
+        <w:rPr>
+          <w:rFonts w:ascii="Courier New" w:hAnsi="Courier New" w:cs="Courier New"/>
+        </w:rPr>
+        <w:t>datetime(</w:t>
+      </w:r>
+      <w:proofErr w:type="gramEnd"/>
+      <w:r>
+        <w:rPr>
+          <w:rFonts w:ascii="Courier New" w:hAnsi="Courier New" w:cs="Courier New"/>
+        </w:rPr>
+        <w:t>3000, 12, 25)</w:t>
       </w:r>
       <w:r>
         <w:t xml:space="preserve"> </w:t>
@@ -3541,11 +3611,19 @@
       <w:r>
         <w:t xml:space="preserve">and </w:t>
       </w:r>
+      <w:proofErr w:type="spellStart"/>
       <w:r>
         <w:rPr>
           <w:rFonts w:ascii="Courier New" w:hAnsi="Courier New" w:cs="Courier New"/>
         </w:rPr>
-        <w:t>end_date = datetime(1000, 12, 25)</w:t>
+        <w:t>end_date</w:t>
+      </w:r>
+      <w:proofErr w:type="spellEnd"/>
+      <w:r>
+        <w:rPr>
+          <w:rFonts w:ascii="Courier New" w:hAnsi="Courier New" w:cs="Courier New"/>
+        </w:rPr>
+        <w:t xml:space="preserve"> = datetime(1000, 12, 25)</w:t>
       </w:r>
       <w:r>
         <w:t xml:space="preserve"> was defined. This definition was created to </w:t>
@@ -3556,30 +3634,36 @@
       <w:r>
         <w:t xml:space="preserve"> range for a given twitter screen name. Specifically, the initial </w:t>
       </w:r>
+      <w:proofErr w:type="spellStart"/>
       <w:r>
         <w:rPr>
           <w:rFonts w:ascii="Courier New" w:hAnsi="Courier New" w:cs="Courier New"/>
         </w:rPr>
         <w:t>start_date</w:t>
       </w:r>
+      <w:proofErr w:type="spellEnd"/>
       <w:r>
         <w:t xml:space="preserve"> was compared to each tweet for a given user. If a tweet exists with an earlier datetime, this was set as the new </w:t>
       </w:r>
+      <w:proofErr w:type="spellStart"/>
       <w:r>
         <w:rPr>
           <w:rFonts w:ascii="Courier New" w:hAnsi="Courier New" w:cs="Courier New"/>
         </w:rPr>
         <w:t>start_date</w:t>
       </w:r>
+      <w:proofErr w:type="spellEnd"/>
       <w:r>
         <w:t xml:space="preserve">. This type of logic was extended similarly for the </w:t>
       </w:r>
+      <w:proofErr w:type="spellStart"/>
       <w:r>
         <w:rPr>
           <w:rFonts w:ascii="Courier New" w:hAnsi="Courier New" w:cs="Courier New"/>
         </w:rPr>
         <w:t>end_date</w:t>
       </w:r>
+      <w:proofErr w:type="spellEnd"/>
       <w:r>
         <w:t>. Th</w:t>
       </w:r>
@@ -3590,7 +3674,15 @@
         <w:t xml:space="preserve">maximized value </w:t>
       </w:r>
       <w:r>
-        <w:t>allows the functional tweet domain to accurately map to the quandl historical range.</w:t>
+        <w:t xml:space="preserve">allows the functional tweet domain to accurately map to the </w:t>
+      </w:r>
+      <w:proofErr w:type="spellStart"/>
+      <w:r>
+        <w:t>quandl</w:t>
+      </w:r>
+      <w:proofErr w:type="spellEnd"/>
+      <w:r>
+        <w:t xml:space="preserve"> historical range.</w:t>
       </w:r>
     </w:p>
     <w:p/>
@@ -3598,15 +3690,28 @@
       <w:pPr>
         <w:pStyle w:val="Heading2"/>
       </w:pPr>
-      <w:bookmarkStart w:id="3" w:name="_Toc18241646"/>
-      <w:r>
-        <w:t>Quandl API</w:t>
-      </w:r>
-      <w:bookmarkEnd w:id="3"/>
-    </w:p>
-    <w:p>
-      <w:r>
-        <w:t>Like the Twitter API, the python Quandl API</w:t>
+      <w:bookmarkStart w:id="4" w:name="_Toc18247393"/>
+      <w:proofErr w:type="spellStart"/>
+      <w:r>
+        <w:t>Quandl</w:t>
+      </w:r>
+      <w:proofErr w:type="spellEnd"/>
+      <w:r>
+        <w:t xml:space="preserve"> API</w:t>
+      </w:r>
+      <w:bookmarkEnd w:id="4"/>
+    </w:p>
+    <w:p>
+      <w:r>
+        <w:t xml:space="preserve">Like the Twitter API, the python </w:t>
+      </w:r>
+      <w:proofErr w:type="spellStart"/>
+      <w:r>
+        <w:t>Quandl</w:t>
+      </w:r>
+      <w:proofErr w:type="spellEnd"/>
+      <w:r>
+        <w:t xml:space="preserve"> API</w:t>
       </w:r>
       <w:r>
         <w:rPr>
@@ -3923,7 +4028,23 @@
                 <w:b w:val="0"/>
                 <w:bCs w:val="0"/>
               </w:rPr>
-              <w:t xml:space="preserve"> domain mapping from Twitter API (x) and Quandl Data f(x)</w:t>
+              <w:t xml:space="preserve"> domain mapping from Twitter API (x) and </w:t>
+            </w:r>
+            <w:proofErr w:type="spellStart"/>
+            <w:r>
+              <w:rPr>
+                <w:b w:val="0"/>
+                <w:bCs w:val="0"/>
+              </w:rPr>
+              <w:t>Quandl</w:t>
+            </w:r>
+            <w:proofErr w:type="spellEnd"/>
+            <w:r>
+              <w:rPr>
+                <w:b w:val="0"/>
+                <w:bCs w:val="0"/>
+              </w:rPr>
+              <w:t xml:space="preserve"> Data f(x)</w:t>
             </w:r>
             <w:r>
               <w:rPr>
@@ -3958,11 +4079,11 @@
       <w:pPr>
         <w:pStyle w:val="Heading2"/>
       </w:pPr>
-      <w:bookmarkStart w:id="4" w:name="_Toc18241647"/>
+      <w:bookmarkStart w:id="5" w:name="_Toc18247394"/>
       <w:r>
         <w:t>Joining Data</w:t>
       </w:r>
-      <w:bookmarkEnd w:id="4"/>
+      <w:bookmarkEnd w:id="5"/>
     </w:p>
     <w:p>
       <w:r>
@@ -3971,21 +4092,25 @@
       <w:r>
         <w:t xml:space="preserve">tweets were aggregated by </w:t>
       </w:r>
+      <w:proofErr w:type="spellStart"/>
       <w:r>
         <w:rPr>
           <w:rFonts w:ascii="Courier New" w:hAnsi="Courier New" w:cs="Courier New"/>
         </w:rPr>
         <w:t>created_at</w:t>
       </w:r>
+      <w:proofErr w:type="spellEnd"/>
       <w:r>
         <w:t xml:space="preserve"> and </w:t>
       </w:r>
+      <w:proofErr w:type="spellStart"/>
       <w:r>
         <w:rPr>
           <w:rFonts w:ascii="Courier New" w:hAnsi="Courier New" w:cs="Courier New"/>
         </w:rPr>
         <w:t>screen_name</w:t>
       </w:r>
+      <w:proofErr w:type="spellEnd"/>
       <w:r>
         <w:t xml:space="preserve">. If an account tweeted multiple times a given day, </w:t>
       </w:r>
@@ -3995,12 +4120,14 @@
       <w:r>
         <w:t xml:space="preserve"> </w:t>
       </w:r>
+      <w:proofErr w:type="spellStart"/>
       <w:r>
         <w:rPr>
           <w:rFonts w:ascii="Courier New" w:hAnsi="Courier New" w:cs="Courier New"/>
         </w:rPr>
         <w:t>full_text</w:t>
       </w:r>
+      <w:proofErr w:type="spellEnd"/>
       <w:r>
         <w:t xml:space="preserve"> </w:t>
       </w:r>
@@ -4040,12 +4167,14 @@
       <w:r>
         <w:t xml:space="preserve"> </w:t>
       </w:r>
+      <w:proofErr w:type="spellStart"/>
       <w:r>
         <w:rPr>
           <w:rFonts w:ascii="Courier New" w:hAnsi="Courier New" w:cs="Courier New"/>
         </w:rPr>
         <w:t>created_at</w:t>
       </w:r>
+      <w:proofErr w:type="spellEnd"/>
       <w:r>
         <w:t xml:space="preserve"> column</w:t>
       </w:r>
@@ -4133,12 +4262,14 @@
       <w:r>
         <w:t xml:space="preserve">If successive (n+1) index is nan, set market values to previous day and concatenate current </w:t>
       </w:r>
+      <w:proofErr w:type="spellStart"/>
       <w:r>
         <w:rPr>
           <w:rFonts w:ascii="Courier New" w:hAnsi="Courier New" w:cs="Courier New"/>
         </w:rPr>
         <w:t>full_text</w:t>
       </w:r>
+      <w:proofErr w:type="spellEnd"/>
       <w:r>
         <w:t xml:space="preserve"> with previous day.</w:t>
       </w:r>
@@ -4152,12 +4283,14 @@
       <w:r>
         <w:t xml:space="preserve">Additionally, if a given day contained an empty string for </w:t>
       </w:r>
+      <w:proofErr w:type="spellStart"/>
       <w:r>
         <w:rPr>
           <w:rFonts w:ascii="Courier New" w:hAnsi="Courier New" w:cs="Courier New"/>
         </w:rPr>
         <w:t>full_text</w:t>
       </w:r>
+      <w:proofErr w:type="spellEnd"/>
       <w:r>
         <w:t>, this instance was dropped</w:t>
       </w:r>
@@ -4170,12 +4303,12 @@
       <w:pPr>
         <w:pStyle w:val="Heading1"/>
       </w:pPr>
-      <w:bookmarkStart w:id="5" w:name="_Toc18241648"/>
+      <w:bookmarkStart w:id="6" w:name="_Toc18247395"/>
       <w:r>
         <w:lastRenderedPageBreak/>
         <w:t>Exploratory</w:t>
       </w:r>
-      <w:bookmarkEnd w:id="5"/>
+      <w:bookmarkEnd w:id="6"/>
     </w:p>
     <w:p>
       <w:r>
@@ -4226,8 +4359,13 @@
       <w:r>
         <w:t xml:space="preserve"> </w:t>
       </w:r>
-      <w:r>
-        <w:t xml:space="preserve">vader </w:t>
+      <w:proofErr w:type="spellStart"/>
+      <w:r>
+        <w:t>vader</w:t>
+      </w:r>
+      <w:proofErr w:type="spellEnd"/>
+      <w:r>
+        <w:t xml:space="preserve"> </w:t>
       </w:r>
       <w:r>
         <w:t>sentiment</w:t>
@@ -4265,11 +4403,11 @@
       <w:pPr>
         <w:pStyle w:val="Heading2"/>
       </w:pPr>
-      <w:bookmarkStart w:id="6" w:name="_Toc18241649"/>
+      <w:bookmarkStart w:id="7" w:name="_Toc18247396"/>
       <w:r>
         <w:t>Stop Words</w:t>
       </w:r>
-      <w:bookmarkEnd w:id="6"/>
+      <w:bookmarkEnd w:id="7"/>
     </w:p>
     <w:p>
       <w:pPr>
@@ -4360,6 +4498,7 @@
           <w:szCs w:val="24"/>
         </w:rPr>
       </w:pPr>
+      <w:proofErr w:type="spellStart"/>
       <w:r>
         <w:rPr>
           <w:rFonts w:ascii="Courier New" w:hAnsi="Courier New" w:cs="Courier New"/>
@@ -4368,6 +4507,7 @@
         </w:rPr>
         <w:t>stopwords</w:t>
       </w:r>
+      <w:proofErr w:type="spellEnd"/>
       <w:r>
         <w:rPr>
           <w:sz w:val="24"/>
@@ -4410,6 +4550,7 @@
           <w:szCs w:val="24"/>
         </w:rPr>
       </w:pPr>
+      <w:proofErr w:type="spellStart"/>
       <w:r>
         <w:rPr>
           <w:rFonts w:ascii="Courier New" w:hAnsi="Courier New" w:cs="Courier New"/>
@@ -4418,6 +4559,7 @@
         </w:rPr>
         <w:t>stopwords_topics</w:t>
       </w:r>
+      <w:proofErr w:type="spellEnd"/>
       <w:r>
         <w:rPr>
           <w:sz w:val="24"/>
@@ -4425,6 +4567,7 @@
         </w:rPr>
         <w:t xml:space="preserve">: combined with general </w:t>
       </w:r>
+      <w:proofErr w:type="spellStart"/>
       <w:r>
         <w:rPr>
           <w:rFonts w:ascii="Courier New" w:hAnsi="Courier New" w:cs="Courier New"/>
@@ -4433,6 +4576,7 @@
         </w:rPr>
         <w:t>stopwords</w:t>
       </w:r>
+      <w:proofErr w:type="spellEnd"/>
       <w:r>
         <w:rPr>
           <w:sz w:val="24"/>
@@ -4455,11 +4599,11 @@
       <w:pPr>
         <w:pStyle w:val="Heading2"/>
       </w:pPr>
-      <w:bookmarkStart w:id="7" w:name="_Toc18241650"/>
+      <w:bookmarkStart w:id="8" w:name="_Toc18247397"/>
       <w:r>
         <w:t>Topic Model</w:t>
       </w:r>
-      <w:bookmarkEnd w:id="7"/>
+      <w:bookmarkEnd w:id="8"/>
     </w:p>
     <w:p/>
     <w:p>
@@ -4555,6 +4699,7 @@
         </w:rPr>
         <w:t xml:space="preserve"> the </w:t>
       </w:r>
+      <w:proofErr w:type="spellStart"/>
       <w:r>
         <w:rPr>
           <w:sz w:val="24"/>
@@ -4562,6 +4707,7 @@
         </w:rPr>
         <w:t>Twython</w:t>
       </w:r>
+      <w:proofErr w:type="spellEnd"/>
       <w:r>
         <w:rPr>
           <w:rStyle w:val="FootnoteReference"/>
@@ -4646,8 +4792,17 @@
           <w:sz w:val="24"/>
           <w:szCs w:val="24"/>
         </w:rPr>
-        <w:t xml:space="preserve"> using CountVectorizer</w:t>
-      </w:r>
+        <w:t xml:space="preserve"> using </w:t>
+      </w:r>
+      <w:proofErr w:type="spellStart"/>
+      <w:r>
+        <w:rPr>
+          <w:sz w:val="24"/>
+          <w:szCs w:val="24"/>
+        </w:rPr>
+        <w:t>CountVectorizer</w:t>
+      </w:r>
+      <w:proofErr w:type="spellEnd"/>
       <w:r>
         <w:rPr>
           <w:rStyle w:val="FootnoteReference"/>
@@ -4848,6 +5003,7 @@
         </w:rPr>
         <w:t xml:space="preserve"> the </w:t>
       </w:r>
+      <w:proofErr w:type="spellStart"/>
       <w:r>
         <w:rPr>
           <w:rFonts w:ascii="Courier New" w:hAnsi="Courier New" w:cs="Courier New"/>
@@ -4856,6 +5012,7 @@
         </w:rPr>
         <w:t>LatentDirichletAllocation</w:t>
       </w:r>
+      <w:proofErr w:type="spellEnd"/>
       <w:r>
         <w:rPr>
           <w:rStyle w:val="FootnoteReference"/>
@@ -4891,7 +5048,7 @@
       <w:pPr>
         <w:pStyle w:val="Heading3"/>
       </w:pPr>
-      <w:bookmarkStart w:id="8" w:name="_Toc18241651"/>
+      <w:bookmarkStart w:id="9" w:name="_Toc18247398"/>
       <w:r>
         <w:t>Latent</w:t>
       </w:r>
@@ -4907,7 +5064,7 @@
       <w:r>
         <w:t>Allocation</w:t>
       </w:r>
-      <w:bookmarkEnd w:id="8"/>
+      <w:bookmarkEnd w:id="9"/>
     </w:p>
     <w:p/>
     <w:p>
@@ -6252,14 +6409,14 @@
       <w:pPr>
         <w:pStyle w:val="Heading3"/>
       </w:pPr>
-      <w:bookmarkStart w:id="9" w:name="_Toc18241652"/>
+      <w:bookmarkStart w:id="10" w:name="_Toc18247399"/>
       <w:r>
         <w:t xml:space="preserve">Selected </w:t>
       </w:r>
       <w:r>
         <w:t>Topics</w:t>
       </w:r>
-      <w:bookmarkEnd w:id="9"/>
+      <w:bookmarkEnd w:id="10"/>
     </w:p>
     <w:p>
       <w:pPr>
@@ -6350,8 +6507,17 @@
           <w:sz w:val="24"/>
           <w:szCs w:val="24"/>
         </w:rPr>
-        <w:t>associated quandl</w:t>
-      </w:r>
+        <w:t xml:space="preserve">associated </w:t>
+      </w:r>
+      <w:proofErr w:type="spellStart"/>
+      <w:r>
+        <w:rPr>
+          <w:sz w:val="24"/>
+          <w:szCs w:val="24"/>
+        </w:rPr>
+        <w:t>quandl</w:t>
+      </w:r>
+      <w:proofErr w:type="spellEnd"/>
       <w:r>
         <w:rPr>
           <w:rStyle w:val="FootnoteReference"/>
@@ -6855,7 +7021,23 @@
                 <w:b w:val="0"/>
                 <w:bCs w:val="0"/>
               </w:rPr>
-              <w:t xml:space="preserve"> for JimCramer.</w:t>
+              <w:t xml:space="preserve"> for </w:t>
+            </w:r>
+            <w:proofErr w:type="spellStart"/>
+            <w:r>
+              <w:rPr>
+                <w:b w:val="0"/>
+                <w:bCs w:val="0"/>
+              </w:rPr>
+              <w:t>JimCramer</w:t>
+            </w:r>
+            <w:proofErr w:type="spellEnd"/>
+            <w:r>
+              <w:rPr>
+                <w:b w:val="0"/>
+                <w:bCs w:val="0"/>
+              </w:rPr>
+              <w:t>.</w:t>
             </w:r>
           </w:p>
         </w:tc>
@@ -6892,8 +7074,13 @@
               <w:t xml:space="preserve"> </w:t>
             </w:r>
             <w:r>
-              <w:t>LDA for JimCramer</w:t>
-            </w:r>
+              <w:t xml:space="preserve">LDA for </w:t>
+            </w:r>
+            <w:proofErr w:type="spellStart"/>
+            <w:r>
+              <w:t>JimCramer</w:t>
+            </w:r>
+            <w:proofErr w:type="spellEnd"/>
             <w:r>
               <w:t>.</w:t>
             </w:r>
@@ -7066,7 +7253,23 @@
                 <w:b w:val="0"/>
                 <w:bCs w:val="0"/>
               </w:rPr>
-              <w:t>word cloud for LizAnnSonders.</w:t>
+              <w:t xml:space="preserve">word cloud for </w:t>
+            </w:r>
+            <w:proofErr w:type="spellStart"/>
+            <w:r>
+              <w:rPr>
+                <w:b w:val="0"/>
+                <w:bCs w:val="0"/>
+              </w:rPr>
+              <w:t>LizAnnSonders</w:t>
+            </w:r>
+            <w:proofErr w:type="spellEnd"/>
+            <w:r>
+              <w:rPr>
+                <w:b w:val="0"/>
+                <w:bCs w:val="0"/>
+              </w:rPr>
+              <w:t>.</w:t>
             </w:r>
           </w:p>
         </w:tc>
@@ -7086,7 +7289,15 @@
               <w:t>Figure 3:</w:t>
             </w:r>
             <w:r>
-              <w:t xml:space="preserve"> word cloud for LizAnnSonders.</w:t>
+              <w:t xml:space="preserve"> word cloud for </w:t>
+            </w:r>
+            <w:proofErr w:type="spellStart"/>
+            <w:r>
+              <w:t>LizAnnSonders</w:t>
+            </w:r>
+            <w:proofErr w:type="spellEnd"/>
+            <w:r>
+              <w:t>.</w:t>
             </w:r>
           </w:p>
         </w:tc>
@@ -7256,7 +7467,23 @@
                 <w:b w:val="0"/>
                 <w:bCs w:val="0"/>
               </w:rPr>
-              <w:t>word cloud for ReformedBroker.</w:t>
+              <w:t xml:space="preserve">word cloud for </w:t>
+            </w:r>
+            <w:proofErr w:type="spellStart"/>
+            <w:r>
+              <w:rPr>
+                <w:b w:val="0"/>
+                <w:bCs w:val="0"/>
+              </w:rPr>
+              <w:t>ReformedBroker</w:t>
+            </w:r>
+            <w:proofErr w:type="spellEnd"/>
+            <w:r>
+              <w:rPr>
+                <w:b w:val="0"/>
+                <w:bCs w:val="0"/>
+              </w:rPr>
+              <w:t>.</w:t>
             </w:r>
           </w:p>
         </w:tc>
@@ -7293,8 +7520,13 @@
               <w:t xml:space="preserve"> word cloud for</w:t>
             </w:r>
             <w:r>
-              <w:t xml:space="preserve"> ReformedBroker</w:t>
-            </w:r>
+              <w:t xml:space="preserve"> </w:t>
+            </w:r>
+            <w:proofErr w:type="spellStart"/>
+            <w:r>
+              <w:t>ReformedBroker</w:t>
+            </w:r>
+            <w:proofErr w:type="spellEnd"/>
             <w:r>
               <w:t>.</w:t>
             </w:r>
@@ -7478,6 +7710,7 @@
               </w:rPr>
               <w:t xml:space="preserve">LDA for </w:t>
             </w:r>
+            <w:proofErr w:type="spellStart"/>
             <w:r>
               <w:rPr>
                 <w:b w:val="0"/>
@@ -7485,6 +7718,7 @@
               </w:rPr>
               <w:t>SJosephBurns</w:t>
             </w:r>
+            <w:proofErr w:type="spellEnd"/>
             <w:r>
               <w:rPr>
                 <w:b w:val="0"/>
@@ -7526,9 +7760,11 @@
             <w:r>
               <w:t xml:space="preserve"> LDA for </w:t>
             </w:r>
+            <w:proofErr w:type="spellStart"/>
             <w:r>
               <w:t>SJosephBurns</w:t>
             </w:r>
+            <w:proofErr w:type="spellEnd"/>
             <w:r>
               <w:t>.</w:t>
             </w:r>
@@ -7708,6 +7944,7 @@
               </w:rPr>
               <w:t xml:space="preserve">LDA for </w:t>
             </w:r>
+            <w:proofErr w:type="spellStart"/>
             <w:r>
               <w:rPr>
                 <w:b w:val="0"/>
@@ -7715,6 +7952,7 @@
               </w:rPr>
               <w:t>TheStalwart</w:t>
             </w:r>
+            <w:proofErr w:type="spellEnd"/>
             <w:r>
               <w:rPr>
                 <w:b w:val="0"/>
@@ -7756,9 +7994,11 @@
             <w:r>
               <w:t xml:space="preserve"> LDA for </w:t>
             </w:r>
+            <w:proofErr w:type="spellStart"/>
             <w:r>
               <w:t>TheStalwart</w:t>
             </w:r>
+            <w:proofErr w:type="spellEnd"/>
             <w:r>
               <w:t>.</w:t>
             </w:r>
@@ -7771,11 +8011,11 @@
       <w:pPr>
         <w:pStyle w:val="Heading2"/>
       </w:pPr>
-      <w:bookmarkStart w:id="10" w:name="_Toc18241653"/>
+      <w:bookmarkStart w:id="11" w:name="_Toc18247400"/>
       <w:r>
         <w:t>Sentiment Analysis</w:t>
       </w:r>
-      <w:bookmarkEnd w:id="10"/>
+      <w:bookmarkEnd w:id="11"/>
     </w:p>
     <w:p>
       <w:pPr>
@@ -8387,7 +8627,23 @@
                 <w:b w:val="0"/>
                 <w:bCs w:val="0"/>
               </w:rPr>
-              <w:t xml:space="preserve"> JimCramer.</w:t>
+              <w:t xml:space="preserve"> </w:t>
+            </w:r>
+            <w:proofErr w:type="spellStart"/>
+            <w:r>
+              <w:rPr>
+                <w:b w:val="0"/>
+                <w:bCs w:val="0"/>
+              </w:rPr>
+              <w:t>JimCramer</w:t>
+            </w:r>
+            <w:proofErr w:type="spellEnd"/>
+            <w:r>
+              <w:rPr>
+                <w:b w:val="0"/>
+                <w:bCs w:val="0"/>
+              </w:rPr>
+              <w:t>.</w:t>
             </w:r>
           </w:p>
         </w:tc>
@@ -8423,14 +8679,27 @@
             <w:r>
               <w:t xml:space="preserve"> </w:t>
             </w:r>
-            <w:r>
-              <w:t>lda sentiment</w:t>
+            <w:proofErr w:type="spellStart"/>
+            <w:r>
+              <w:t>lda</w:t>
+            </w:r>
+            <w:proofErr w:type="spellEnd"/>
+            <w:r>
+              <w:t xml:space="preserve"> sentiment</w:t>
             </w:r>
             <w:r>
               <w:t xml:space="preserve"> for</w:t>
             </w:r>
             <w:r>
-              <w:t xml:space="preserve"> JimCramer.</w:t>
+              <w:t xml:space="preserve"> </w:t>
+            </w:r>
+            <w:proofErr w:type="spellStart"/>
+            <w:r>
+              <w:t>JimCramer</w:t>
+            </w:r>
+            <w:proofErr w:type="spellEnd"/>
+            <w:r>
+              <w:t>.</w:t>
             </w:r>
           </w:p>
         </w:tc>
@@ -8618,6 +8887,7 @@
               </w:rPr>
               <w:t xml:space="preserve"> for </w:t>
             </w:r>
+            <w:proofErr w:type="spellStart"/>
             <w:r>
               <w:rPr>
                 <w:b w:val="0"/>
@@ -8625,6 +8895,7 @@
               </w:rPr>
               <w:t>LizAnnSonders</w:t>
             </w:r>
+            <w:proofErr w:type="spellEnd"/>
             <w:r>
               <w:rPr>
                 <w:b w:val="0"/>
@@ -8666,15 +8937,22 @@
             <w:r>
               <w:t xml:space="preserve"> </w:t>
             </w:r>
-            <w:r>
-              <w:t>lda sentiment</w:t>
+            <w:proofErr w:type="spellStart"/>
+            <w:r>
+              <w:t>lda</w:t>
+            </w:r>
+            <w:proofErr w:type="spellEnd"/>
+            <w:r>
+              <w:t xml:space="preserve"> sentiment</w:t>
             </w:r>
             <w:r>
               <w:t xml:space="preserve"> for </w:t>
             </w:r>
+            <w:proofErr w:type="spellStart"/>
             <w:r>
               <w:t>LizAnnSonders</w:t>
             </w:r>
+            <w:proofErr w:type="spellEnd"/>
             <w:r>
               <w:t>.</w:t>
             </w:r>
@@ -8869,6 +9147,7 @@
               </w:rPr>
               <w:t xml:space="preserve"> for </w:t>
             </w:r>
+            <w:proofErr w:type="spellStart"/>
             <w:r>
               <w:rPr>
                 <w:b w:val="0"/>
@@ -8876,6 +9155,7 @@
               </w:rPr>
               <w:t>ReformedBroker</w:t>
             </w:r>
+            <w:proofErr w:type="spellEnd"/>
             <w:r>
               <w:rPr>
                 <w:b w:val="0"/>
@@ -8924,8 +9204,13 @@
             <w:r>
               <w:t xml:space="preserve"> </w:t>
             </w:r>
-            <w:r>
-              <w:t>lda sentiment</w:t>
+            <w:proofErr w:type="spellStart"/>
+            <w:r>
+              <w:t>lda</w:t>
+            </w:r>
+            <w:proofErr w:type="spellEnd"/>
+            <w:r>
+              <w:t xml:space="preserve"> sentiment</w:t>
             </w:r>
             <w:r>
               <w:t xml:space="preserve"> </w:t>
@@ -8933,9 +9218,11 @@
             <w:r>
               <w:t xml:space="preserve">for </w:t>
             </w:r>
+            <w:proofErr w:type="spellStart"/>
             <w:r>
               <w:t>ReformedBroker</w:t>
             </w:r>
+            <w:proofErr w:type="spellEnd"/>
             <w:r>
               <w:t>.</w:t>
             </w:r>
@@ -9131,6 +9418,7 @@
               </w:rPr>
               <w:t xml:space="preserve"> for </w:t>
             </w:r>
+            <w:proofErr w:type="spellStart"/>
             <w:r>
               <w:rPr>
                 <w:b w:val="0"/>
@@ -9138,6 +9426,7 @@
               </w:rPr>
               <w:t>SJosephBurns</w:t>
             </w:r>
+            <w:proofErr w:type="spellEnd"/>
             <w:r>
               <w:rPr>
                 <w:b w:val="0"/>
@@ -9186,15 +9475,22 @@
             <w:r>
               <w:t xml:space="preserve"> </w:t>
             </w:r>
-            <w:r>
-              <w:t>lda sentiment</w:t>
+            <w:proofErr w:type="spellStart"/>
+            <w:r>
+              <w:t>lda</w:t>
+            </w:r>
+            <w:proofErr w:type="spellEnd"/>
+            <w:r>
+              <w:t xml:space="preserve"> sentiment</w:t>
             </w:r>
             <w:r>
               <w:t xml:space="preserve"> for </w:t>
             </w:r>
+            <w:proofErr w:type="spellStart"/>
             <w:r>
               <w:t>SJosephBurns</w:t>
             </w:r>
+            <w:proofErr w:type="spellEnd"/>
             <w:r>
               <w:t>.</w:t>
             </w:r>
@@ -9389,6 +9685,7 @@
               </w:rPr>
               <w:t xml:space="preserve"> for </w:t>
             </w:r>
+            <w:proofErr w:type="spellStart"/>
             <w:r>
               <w:rPr>
                 <w:b w:val="0"/>
@@ -9396,6 +9693,7 @@
               </w:rPr>
               <w:t>TheStalwart</w:t>
             </w:r>
+            <w:proofErr w:type="spellEnd"/>
             <w:r>
               <w:rPr>
                 <w:b w:val="0"/>
@@ -9444,15 +9742,22 @@
             <w:r>
               <w:t xml:space="preserve"> </w:t>
             </w:r>
-            <w:r>
-              <w:t>lda sentiment</w:t>
+            <w:proofErr w:type="spellStart"/>
+            <w:r>
+              <w:t>lda</w:t>
+            </w:r>
+            <w:proofErr w:type="spellEnd"/>
+            <w:r>
+              <w:t xml:space="preserve"> sentiment</w:t>
             </w:r>
             <w:r>
               <w:t xml:space="preserve"> for </w:t>
             </w:r>
+            <w:proofErr w:type="spellStart"/>
             <w:r>
               <w:t>TheStalwart</w:t>
             </w:r>
+            <w:proofErr w:type="spellEnd"/>
             <w:r>
               <w:t>.</w:t>
             </w:r>
@@ -9473,11 +9778,11 @@
       <w:pPr>
         <w:pStyle w:val="Heading1"/>
       </w:pPr>
-      <w:bookmarkStart w:id="11" w:name="_Toc18241654"/>
+      <w:bookmarkStart w:id="12" w:name="_Toc18247401"/>
       <w:r>
         <w:t>Analysis</w:t>
       </w:r>
-      <w:bookmarkEnd w:id="11"/>
+      <w:bookmarkEnd w:id="12"/>
     </w:p>
     <w:p>
       <w:pPr>
@@ -9835,7 +10140,15 @@
           <w:sz w:val="24"/>
           <w:szCs w:val="24"/>
         </w:rPr>
-        <w:t xml:space="preserve"> (f</w:t>
+        <w:t xml:space="preserve"> (</w:t>
+      </w:r>
+      <w:proofErr w:type="spellStart"/>
+      <w:r>
+        <w:rPr>
+          <w:sz w:val="24"/>
+          <w:szCs w:val="24"/>
+        </w:rPr>
+        <w:t>f</w:t>
       </w:r>
       <w:r>
         <w:rPr>
@@ -9845,6 +10158,7 @@
         </w:rPr>
         <w:t>avg</w:t>
       </w:r>
+      <w:proofErr w:type="spellEnd"/>
       <w:r>
         <w:rPr>
           <w:sz w:val="24"/>
@@ -9864,7 +10178,15 @@
           <w:sz w:val="24"/>
           <w:szCs w:val="24"/>
         </w:rPr>
-        <w:t xml:space="preserve"> (f</w:t>
+        <w:t xml:space="preserve"> (</w:t>
+      </w:r>
+      <w:proofErr w:type="spellStart"/>
+      <w:r>
+        <w:rPr>
+          <w:sz w:val="24"/>
+          <w:szCs w:val="24"/>
+        </w:rPr>
+        <w:t>f</w:t>
       </w:r>
       <w:r>
         <w:rPr>
@@ -9874,6 +10196,7 @@
         </w:rPr>
         <w:t>std</w:t>
       </w:r>
+      <w:proofErr w:type="spellEnd"/>
       <w:r>
         <w:rPr>
           <w:sz w:val="24"/>
@@ -10264,7 +10587,15 @@
           <w:sz w:val="24"/>
           <w:szCs w:val="24"/>
         </w:rPr>
-        <w:t xml:space="preserve"> (s</w:t>
+        <w:t xml:space="preserve"> (</w:t>
+      </w:r>
+      <w:proofErr w:type="spellStart"/>
+      <w:r>
+        <w:rPr>
+          <w:sz w:val="24"/>
+          <w:szCs w:val="24"/>
+        </w:rPr>
+        <w:t>s</w:t>
       </w:r>
       <w:r>
         <w:rPr>
@@ -10274,6 +10605,7 @@
         </w:rPr>
         <w:t>j</w:t>
       </w:r>
+      <w:proofErr w:type="spellEnd"/>
       <w:r>
         <w:rPr>
           <w:sz w:val="24"/>
@@ -10618,6 +10950,7 @@
         </w:rPr>
         <w:t xml:space="preserve">when </w:t>
       </w:r>
+      <w:proofErr w:type="spellStart"/>
       <w:r>
         <w:rPr>
           <w:rFonts w:ascii="Courier New" w:hAnsi="Courier New" w:cs="Courier New"/>
@@ -10635,13 +10968,23 @@
         </w:rPr>
         <w:t>j</w:t>
       </w:r>
+      <w:proofErr w:type="spellEnd"/>
       <w:r>
         <w:rPr>
           <w:rFonts w:ascii="Courier New" w:hAnsi="Courier New" w:cs="Courier New"/>
           <w:sz w:val="20"/>
           <w:szCs w:val="20"/>
         </w:rPr>
-        <w:t xml:space="preserve"> &gt; C</w:t>
+        <w:t xml:space="preserve"> &gt; </w:t>
+      </w:r>
+      <w:proofErr w:type="spellStart"/>
+      <w:r>
+        <w:rPr>
+          <w:rFonts w:ascii="Courier New" w:hAnsi="Courier New" w:cs="Courier New"/>
+          <w:sz w:val="20"/>
+          <w:szCs w:val="20"/>
+        </w:rPr>
+        <w:t>C</w:t>
       </w:r>
       <w:r>
         <w:rPr>
@@ -10652,6 +10995,7 @@
         </w:rPr>
         <w:t>j</w:t>
       </w:r>
+      <w:proofErr w:type="spellEnd"/>
       <w:r>
         <w:rPr>
           <w:sz w:val="24"/>
@@ -10794,6 +11138,7 @@
         </w:rPr>
         <w:t xml:space="preserve">Conversely, when </w:t>
       </w:r>
+      <w:proofErr w:type="spellStart"/>
       <w:r>
         <w:rPr>
           <w:rFonts w:ascii="Courier New" w:hAnsi="Courier New" w:cs="Courier New"/>
@@ -10811,13 +11156,23 @@
         </w:rPr>
         <w:t>j</w:t>
       </w:r>
+      <w:proofErr w:type="spellEnd"/>
       <w:r>
         <w:rPr>
           <w:rFonts w:ascii="Courier New" w:hAnsi="Courier New" w:cs="Courier New"/>
           <w:sz w:val="20"/>
           <w:szCs w:val="20"/>
         </w:rPr>
-        <w:t xml:space="preserve"> &lt;= C</w:t>
+        <w:t xml:space="preserve"> &lt;= </w:t>
+      </w:r>
+      <w:proofErr w:type="spellStart"/>
+      <w:r>
+        <w:rPr>
+          <w:rFonts w:ascii="Courier New" w:hAnsi="Courier New" w:cs="Courier New"/>
+          <w:sz w:val="20"/>
+          <w:szCs w:val="20"/>
+        </w:rPr>
+        <w:t>C</w:t>
       </w:r>
       <w:r>
         <w:rPr>
@@ -10828,6 +11183,7 @@
         </w:rPr>
         <w:t>j</w:t>
       </w:r>
+      <w:proofErr w:type="spellEnd"/>
       <w:r>
         <w:rPr>
           <w:sz w:val="24"/>
@@ -12291,6 +12647,7 @@
         </w:rPr>
         <w:t xml:space="preserve">Using the </w:t>
       </w:r>
+      <w:proofErr w:type="spellStart"/>
       <w:r>
         <w:rPr>
           <w:rFonts w:ascii="Courier New" w:hAnsi="Courier New" w:cs="Courier New"/>
@@ -12299,6 +12656,7 @@
         </w:rPr>
         <w:t>grangercausalitytests</w:t>
       </w:r>
+      <w:proofErr w:type="spellEnd"/>
       <w:r>
         <w:rPr>
           <w:rStyle w:val="FootnoteReference"/>
@@ -12431,7 +12789,32 @@
           <w:sz w:val="24"/>
           <w:szCs w:val="24"/>
         </w:rPr>
-        <w:t xml:space="preserve"> appropriate (p,q,d) components for stationarity.</w:t>
+        <w:t xml:space="preserve"> appropriate (</w:t>
+      </w:r>
+      <w:proofErr w:type="spellStart"/>
+      <w:proofErr w:type="gramStart"/>
+      <w:r>
+        <w:rPr>
+          <w:sz w:val="24"/>
+          <w:szCs w:val="24"/>
+        </w:rPr>
+        <w:t>p,q</w:t>
+      </w:r>
+      <w:proofErr w:type="gramEnd"/>
+      <w:r>
+        <w:rPr>
+          <w:sz w:val="24"/>
+          <w:szCs w:val="24"/>
+        </w:rPr>
+        <w:t>,d</w:t>
+      </w:r>
+      <w:proofErr w:type="spellEnd"/>
+      <w:r>
+        <w:rPr>
+          <w:sz w:val="24"/>
+          <w:szCs w:val="24"/>
+        </w:rPr>
+        <w:t>) components for stationarity.</w:t>
       </w:r>
       <w:r>
         <w:rPr>
@@ -12500,14 +12883,14 @@
       <w:pPr>
         <w:pStyle w:val="Heading2"/>
       </w:pPr>
-      <w:bookmarkStart w:id="12" w:name="_Toc18241655"/>
+      <w:bookmarkStart w:id="13" w:name="_Toc18247402"/>
       <w:r>
         <w:t xml:space="preserve">Baseline </w:t>
       </w:r>
       <w:r>
         <w:t>Results</w:t>
       </w:r>
-      <w:bookmarkEnd w:id="12"/>
+      <w:bookmarkEnd w:id="13"/>
     </w:p>
     <w:p>
       <w:pPr>
@@ -12543,16 +12926,66 @@
           <w:sz w:val="24"/>
           <w:szCs w:val="24"/>
         </w:rPr>
-        <w:t xml:space="preserve"> While results were computed for jimcramer, LizAnnSonders, and </w:t>
-      </w:r>
+        <w:t xml:space="preserve"> While results were computed for </w:t>
+      </w:r>
+      <w:proofErr w:type="spellStart"/>
+      <w:r>
+        <w:rPr>
+          <w:sz w:val="24"/>
+          <w:szCs w:val="24"/>
+        </w:rPr>
+        <w:t>jimcramer</w:t>
+      </w:r>
+      <w:proofErr w:type="spellEnd"/>
+      <w:r>
+        <w:rPr>
+          <w:sz w:val="24"/>
+          <w:szCs w:val="24"/>
+        </w:rPr>
+        <w:t xml:space="preserve">, </w:t>
+      </w:r>
+      <w:proofErr w:type="spellStart"/>
+      <w:r>
+        <w:rPr>
+          <w:sz w:val="24"/>
+          <w:szCs w:val="24"/>
+        </w:rPr>
+        <w:t>LizAnnSonders</w:t>
+      </w:r>
+      <w:proofErr w:type="spellEnd"/>
+      <w:r>
+        <w:rPr>
+          <w:sz w:val="24"/>
+          <w:szCs w:val="24"/>
+        </w:rPr>
+        <w:t xml:space="preserve">, and </w:t>
+      </w:r>
+      <w:proofErr w:type="spellStart"/>
       <w:r>
         <w:rPr>
           <w:sz w:val="24"/>
           <w:szCs w:val="24"/>
         </w:rPr>
         <w:lastRenderedPageBreak/>
-        <w:t>ReformedBroker, only results for LizAnnSonders</w:t>
-      </w:r>
+        <w:t>ReformedBroker</w:t>
+      </w:r>
+      <w:proofErr w:type="spellEnd"/>
+      <w:r>
+        <w:rPr>
+          <w:sz w:val="24"/>
+          <w:szCs w:val="24"/>
+        </w:rPr>
+        <w:t xml:space="preserve">, only results for </w:t>
+      </w:r>
+      <w:proofErr w:type="spellStart"/>
+      <w:r>
+        <w:rPr>
+          <w:sz w:val="24"/>
+          <w:szCs w:val="24"/>
+        </w:rPr>
+        <w:t>LizAnnSonders</w:t>
+      </w:r>
+      <w:proofErr w:type="spellEnd"/>
       <w:r>
         <w:rPr>
           <w:rStyle w:val="FootnoteReference"/>
@@ -12617,11 +13050,11 @@
       <w:pPr>
         <w:pStyle w:val="Heading3"/>
       </w:pPr>
-      <w:bookmarkStart w:id="13" w:name="_Toc18241656"/>
+      <w:bookmarkStart w:id="14" w:name="_Toc18247403"/>
       <w:r>
         <w:t>Classification</w:t>
       </w:r>
-      <w:bookmarkEnd w:id="13"/>
+      <w:bookmarkEnd w:id="14"/>
     </w:p>
     <w:p>
       <w:pPr>
@@ -13189,6 +13622,7 @@
               </w:rPr>
               <w:t xml:space="preserve">VIX Total Volume for </w:t>
             </w:r>
+            <w:proofErr w:type="spellStart"/>
             <w:r>
               <w:rPr>
                 <w:b w:val="0"/>
@@ -13207,6 +13641,7 @@
               </w:rPr>
               <w:t>s</w:t>
             </w:r>
+            <w:proofErr w:type="spellEnd"/>
           </w:p>
         </w:tc>
       </w:tr>
@@ -13737,7 +14172,114 @@
           <w:sz w:val="24"/>
           <w:szCs w:val="24"/>
         </w:rPr>
-        <w:t>The resulting</w:t>
+        <w:t xml:space="preserve">Furthermore, the dimensionality of tweets </w:t>
+      </w:r>
+      <w:r>
+        <w:rPr>
+          <w:sz w:val="24"/>
+          <w:szCs w:val="24"/>
+        </w:rPr>
+        <w:t>was</w:t>
+      </w:r>
+      <w:r>
+        <w:rPr>
+          <w:sz w:val="24"/>
+          <w:szCs w:val="24"/>
+        </w:rPr>
+        <w:t xml:space="preserve"> reduced using the </w:t>
+      </w:r>
+      <w:r>
+        <w:rPr>
+          <w:sz w:val="24"/>
+          <w:szCs w:val="24"/>
+        </w:rPr>
+        <w:t>Porter stemmer</w:t>
+      </w:r>
+      <w:r>
+        <w:rPr>
+          <w:rStyle w:val="FootnoteReference"/>
+          <w:sz w:val="24"/>
+          <w:szCs w:val="24"/>
+        </w:rPr>
+        <w:footnoteReference w:id="33"/>
+      </w:r>
+      <w:r>
+        <w:rPr>
+          <w:sz w:val="24"/>
+          <w:szCs w:val="24"/>
+        </w:rPr>
+        <w:t xml:space="preserve"> and </w:t>
+      </w:r>
+      <w:r>
+        <w:rPr>
+          <w:sz w:val="24"/>
+          <w:szCs w:val="24"/>
+        </w:rPr>
+        <w:t>chi-squared</w:t>
+      </w:r>
+      <w:r>
+        <w:rPr>
+          <w:rStyle w:val="FootnoteReference"/>
+          <w:sz w:val="24"/>
+          <w:szCs w:val="24"/>
+        </w:rPr>
+        <w:footnoteReference w:id="34"/>
+      </w:r>
+      <w:r>
+        <w:rPr>
+          <w:sz w:val="24"/>
+          <w:szCs w:val="24"/>
+        </w:rPr>
+        <w:t xml:space="preserve">.  </w:t>
+      </w:r>
+      <w:r>
+        <w:rPr>
+          <w:sz w:val="24"/>
+          <w:szCs w:val="24"/>
+        </w:rPr>
+        <w:t xml:space="preserve">Specifically, after applying the stemmer, </w:t>
+      </w:r>
+      <w:r>
+        <w:rPr>
+          <w:sz w:val="24"/>
+          <w:szCs w:val="24"/>
+        </w:rPr>
+        <w:t>followed by the</w:t>
+      </w:r>
+      <w:r>
+        <w:rPr>
+          <w:sz w:val="24"/>
+          <w:szCs w:val="24"/>
+        </w:rPr>
+        <w:t xml:space="preserve"> TF-IDF vectorizer</w:t>
+      </w:r>
+      <w:r>
+        <w:rPr>
+          <w:sz w:val="24"/>
+          <w:szCs w:val="24"/>
+        </w:rPr>
+        <w:t>,</w:t>
+      </w:r>
+      <w:r>
+        <w:rPr>
+          <w:sz w:val="24"/>
+          <w:szCs w:val="24"/>
+        </w:rPr>
+        <w:t xml:space="preserve"> the top 1000 words were selected using the chi-squared</w:t>
+      </w:r>
+      <w:r>
+        <w:rPr>
+          <w:sz w:val="24"/>
+          <w:szCs w:val="24"/>
+        </w:rPr>
+        <w:t>.</w:t>
+      </w:r>
+      <w:r>
+        <w:rPr>
+          <w:sz w:val="24"/>
+          <w:szCs w:val="24"/>
+        </w:rPr>
+        <w:t xml:space="preserve"> The resulting corpus was trained against the provided target vector.</w:t>
       </w:r>
       <w:r>
         <w:rPr>
@@ -13751,6 +14293,27 @@
           <w:sz w:val="24"/>
           <w:szCs w:val="24"/>
         </w:rPr>
+        <w:t xml:space="preserve"> </w:t>
+      </w:r>
+      <w:r>
+        <w:rPr>
+          <w:sz w:val="24"/>
+          <w:szCs w:val="24"/>
+        </w:rPr>
+        <w:t>The</w:t>
+      </w:r>
+      <w:r>
+        <w:rPr>
+          <w:sz w:val="24"/>
+          <w:szCs w:val="24"/>
+        </w:rPr>
+        <w:t xml:space="preserve"> </w:t>
+      </w:r>
+      <w:r>
+        <w:rPr>
+          <w:sz w:val="24"/>
+          <w:szCs w:val="24"/>
+        </w:rPr>
         <w:t xml:space="preserve">baseline </w:t>
       </w:r>
       <w:r>
@@ -13821,14 +14384,56 @@
           <w:sz w:val="24"/>
           <w:szCs w:val="24"/>
         </w:rPr>
-        <w:t xml:space="preserve">. Specifically, </w:t>
-      </w:r>
-      <w:r>
-        <w:rPr>
-          <w:sz w:val="24"/>
-          <w:szCs w:val="24"/>
-        </w:rPr>
-        <w:t xml:space="preserve">the following three results were selected, </w:t>
+        <w:t xml:space="preserve">. </w:t>
+      </w:r>
+      <w:r>
+        <w:rPr>
+          <w:sz w:val="24"/>
+          <w:szCs w:val="24"/>
+        </w:rPr>
+        <w:t xml:space="preserve">Furthermore, </w:t>
+      </w:r>
+      <w:r>
+        <w:rPr>
+          <w:sz w:val="24"/>
+          <w:szCs w:val="24"/>
+        </w:rPr>
+        <w:t>t</w:t>
+      </w:r>
+      <w:r>
+        <w:rPr>
+          <w:sz w:val="24"/>
+          <w:szCs w:val="24"/>
+        </w:rPr>
+        <w:t xml:space="preserve">he </w:t>
+      </w:r>
+      <w:r>
+        <w:rPr>
+          <w:sz w:val="24"/>
+          <w:szCs w:val="24"/>
+        </w:rPr>
+        <w:t>below results</w:t>
+      </w:r>
+      <w:r>
+        <w:rPr>
+          <w:sz w:val="24"/>
+          <w:szCs w:val="24"/>
+        </w:rPr>
+        <w:t xml:space="preserve"> </w:t>
+      </w:r>
+      <w:r>
+        <w:rPr>
+          <w:sz w:val="24"/>
+          <w:szCs w:val="24"/>
+        </w:rPr>
+        <w:t xml:space="preserve">were </w:t>
+      </w:r>
+      <w:r>
+        <w:rPr>
+          <w:sz w:val="24"/>
+          <w:szCs w:val="24"/>
+        </w:rPr>
+        <w:t xml:space="preserve">selected, </w:t>
       </w:r>
       <w:r>
         <w:rPr>
@@ -13896,6 +14501,7 @@
               </w:rPr>
               <w:t xml:space="preserve">VIX Total Volume for </w:t>
             </w:r>
+            <w:proofErr w:type="spellStart"/>
             <w:r>
               <w:rPr>
                 <w:b w:val="0"/>
@@ -13914,6 +14520,7 @@
               </w:rPr>
               <w:t>s</w:t>
             </w:r>
+            <w:proofErr w:type="spellEnd"/>
           </w:p>
         </w:tc>
       </w:tr>
@@ -14581,6 +15188,7 @@
           <w:sz w:val="24"/>
           <w:szCs w:val="24"/>
         </w:rPr>
+        <w:lastRenderedPageBreak/>
         <w:t xml:space="preserve">Generally, high precision is related to low </w:t>
       </w:r>
       <w:r>
@@ -14596,7 +15204,7 @@
           <w:sz w:val="24"/>
           <w:szCs w:val="24"/>
         </w:rPr>
-        <w:footnoteReference w:id="33"/>
+        <w:footnoteReference w:id="35"/>
       </w:r>
       <w:r>
         <w:rPr>
@@ -14627,7 +15235,6 @@
         <w:rPr>
           <w:noProof/>
         </w:rPr>
-        <w:lastRenderedPageBreak/>
         <w:drawing>
           <wp:inline distT="0" distB="0" distL="0" distR="0" wp14:anchorId="528F87C3" wp14:editId="67581BF4">
             <wp:extent cx="1371600" cy="495300"/>
@@ -14797,7 +15404,7 @@
           <w:sz w:val="24"/>
           <w:szCs w:val="24"/>
         </w:rPr>
-        <w:footnoteReference w:id="34"/>
+        <w:footnoteReference w:id="36"/>
       </w:r>
       <w:r>
         <w:rPr>
@@ -14997,6 +15604,7 @@
               </w:rPr>
               <w:t xml:space="preserve">VIX Total Volume for </w:t>
             </w:r>
+            <w:proofErr w:type="spellStart"/>
             <w:r>
               <w:rPr>
                 <w:b w:val="0"/>
@@ -15006,6 +15614,7 @@
               </w:rPr>
               <w:t>LizAnnSonders</w:t>
             </w:r>
+            <w:proofErr w:type="spellEnd"/>
           </w:p>
         </w:tc>
       </w:tr>
@@ -15477,8 +16086,6 @@
         </w:rPr>
         <w:t>us</w:t>
       </w:r>
-      <w:bookmarkStart w:id="14" w:name="_GoBack"/>
-      <w:bookmarkEnd w:id="14"/>
       <w:r>
         <w:rPr>
           <w:sz w:val="24"/>
@@ -15499,7 +16106,7 @@
           <w:sz w:val="24"/>
           <w:szCs w:val="24"/>
         </w:rPr>
-        <w:footnoteReference w:id="35"/>
+        <w:footnoteReference w:id="37"/>
       </w:r>
       <w:r>
         <w:rPr>
@@ -15515,13 +16122,23 @@
         </w:rPr>
         <w:t xml:space="preserve">was utilized having </w:t>
       </w:r>
+      <w:proofErr w:type="spellStart"/>
       <w:r>
         <w:rPr>
           <w:rFonts w:ascii="Courier New" w:hAnsi="Courier New" w:cs="Courier New"/>
           <w:sz w:val="20"/>
           <w:szCs w:val="20"/>
         </w:rPr>
-        <w:t>n_splits=5</w:t>
+        <w:t>n_splits</w:t>
+      </w:r>
+      <w:proofErr w:type="spellEnd"/>
+      <w:r>
+        <w:rPr>
+          <w:rFonts w:ascii="Courier New" w:hAnsi="Courier New" w:cs="Courier New"/>
+          <w:sz w:val="20"/>
+          <w:szCs w:val="20"/>
+        </w:rPr>
+        <w:t>=5</w:t>
       </w:r>
       <w:r>
         <w:rPr>
@@ -15530,6 +16147,51 @@
         </w:rPr>
         <w:t>, repeated 750 times.</w:t>
       </w:r>
+    </w:p>
+    <w:p>
+      <w:pPr>
+        <w:spacing w:line="240" w:lineRule="auto"/>
+        <w:rPr>
+          <w:sz w:val="24"/>
+          <w:szCs w:val="24"/>
+        </w:rPr>
+      </w:pPr>
+    </w:p>
+    <w:p>
+      <w:pPr>
+        <w:spacing w:line="240" w:lineRule="auto"/>
+        <w:rPr>
+          <w:sz w:val="24"/>
+          <w:szCs w:val="24"/>
+        </w:rPr>
+      </w:pPr>
+    </w:p>
+    <w:p>
+      <w:pPr>
+        <w:spacing w:line="240" w:lineRule="auto"/>
+        <w:rPr>
+          <w:sz w:val="24"/>
+          <w:szCs w:val="24"/>
+        </w:rPr>
+      </w:pPr>
+    </w:p>
+    <w:p>
+      <w:pPr>
+        <w:spacing w:line="240" w:lineRule="auto"/>
+        <w:rPr>
+          <w:sz w:val="24"/>
+          <w:szCs w:val="24"/>
+        </w:rPr>
+      </w:pPr>
+    </w:p>
+    <w:p>
+      <w:pPr>
+        <w:spacing w:line="240" w:lineRule="auto"/>
+        <w:rPr>
+          <w:sz w:val="24"/>
+          <w:szCs w:val="24"/>
+        </w:rPr>
+      </w:pPr>
     </w:p>
     <w:p>
       <w:pPr>
@@ -15589,6 +16251,7 @@
               </w:rPr>
               <w:t xml:space="preserve">VIX Total Volume for </w:t>
             </w:r>
+            <w:proofErr w:type="spellStart"/>
             <w:r>
               <w:rPr>
                 <w:b w:val="0"/>
@@ -15598,6 +16261,7 @@
               </w:rPr>
               <w:t>LizAnnSonders</w:t>
             </w:r>
+            <w:proofErr w:type="spellEnd"/>
           </w:p>
         </w:tc>
       </w:tr>
@@ -16018,7 +16682,6 @@
           <w:sz w:val="24"/>
           <w:szCs w:val="24"/>
         </w:rPr>
-        <w:lastRenderedPageBreak/>
         <w:t xml:space="preserve">The remaining </w:t>
       </w:r>
       <w:r>
@@ -16097,7 +16760,7 @@
           <w:sz w:val="24"/>
           <w:szCs w:val="24"/>
         </w:rPr>
-        <w:footnoteReference w:id="36"/>
+        <w:footnoteReference w:id="38"/>
       </w:r>
       <w:r>
         <w:rPr>
@@ -16228,6 +16891,7 @@
               </w:rPr>
               <w:t xml:space="preserve">VIX Total Volume for </w:t>
             </w:r>
+            <w:proofErr w:type="spellStart"/>
             <w:r>
               <w:rPr>
                 <w:b w:val="0"/>
@@ -16237,6 +16901,7 @@
               </w:rPr>
               <w:t>LizAnnSonders</w:t>
             </w:r>
+            <w:proofErr w:type="spellEnd"/>
           </w:p>
         </w:tc>
       </w:tr>
@@ -16693,6 +17358,7 @@
               </w:rPr>
               <w:t xml:space="preserve">VIX Total Volume for </w:t>
             </w:r>
+            <w:proofErr w:type="spellStart"/>
             <w:r>
               <w:rPr>
                 <w:b w:val="0"/>
@@ -16702,6 +17368,7 @@
               </w:rPr>
               <w:t>LizAnnSonders</w:t>
             </w:r>
+            <w:proofErr w:type="spellEnd"/>
           </w:p>
         </w:tc>
       </w:tr>
@@ -17161,16 +17828,210 @@
           <w:szCs w:val="24"/>
         </w:rPr>
       </w:pPr>
-    </w:p>
-    <w:p>
-      <w:pPr>
-        <w:pStyle w:val="Heading3"/>
-      </w:pPr>
-      <w:bookmarkStart w:id="15" w:name="_Toc18241657"/>
-      <w:r>
-        <w:t>Time series</w:t>
-      </w:r>
-      <w:bookmarkEnd w:id="15"/>
+      <w:r>
+        <w:rPr>
+          <w:sz w:val="24"/>
+          <w:szCs w:val="24"/>
+        </w:rPr>
+        <w:lastRenderedPageBreak/>
+        <w:t>Additionally,</w:t>
+      </w:r>
+      <w:r>
+        <w:rPr>
+          <w:sz w:val="24"/>
+          <w:szCs w:val="24"/>
+        </w:rPr>
+        <w:t xml:space="preserve"> the corpus utilized TF-IDF</w:t>
+      </w:r>
+      <w:r>
+        <w:rPr>
+          <w:sz w:val="24"/>
+          <w:szCs w:val="24"/>
+        </w:rPr>
+        <w:t xml:space="preserve"> before train</w:t>
+      </w:r>
+      <w:r>
+        <w:rPr>
+          <w:sz w:val="24"/>
+          <w:szCs w:val="24"/>
+        </w:rPr>
+        <w:t xml:space="preserve">, </w:t>
+      </w:r>
+      <w:r>
+        <w:rPr>
+          <w:sz w:val="24"/>
+          <w:szCs w:val="24"/>
+        </w:rPr>
+        <w:t>with coding</w:t>
+      </w:r>
+      <w:r>
+        <w:rPr>
+          <w:sz w:val="24"/>
+          <w:szCs w:val="24"/>
+        </w:rPr>
+        <w:t xml:space="preserve"> facilities</w:t>
+      </w:r>
+      <w:r>
+        <w:rPr>
+          <w:sz w:val="24"/>
+          <w:szCs w:val="24"/>
+        </w:rPr>
+        <w:t xml:space="preserve"> </w:t>
+      </w:r>
+      <w:r>
+        <w:rPr>
+          <w:sz w:val="24"/>
+          <w:szCs w:val="24"/>
+        </w:rPr>
+        <w:t>associated with the</w:t>
+      </w:r>
+      <w:r>
+        <w:rPr>
+          <w:sz w:val="24"/>
+          <w:szCs w:val="24"/>
+        </w:rPr>
+        <w:t xml:space="preserve"> MNB models,</w:t>
+      </w:r>
+      <w:r>
+        <w:rPr>
+          <w:sz w:val="24"/>
+          <w:szCs w:val="24"/>
+        </w:rPr>
+        <w:t xml:space="preserve"> to determine the top N </w:t>
+      </w:r>
+      <w:r>
+        <w:rPr>
+          <w:sz w:val="24"/>
+          <w:szCs w:val="24"/>
+        </w:rPr>
+        <w:t xml:space="preserve">weighted </w:t>
+      </w:r>
+      <w:r>
+        <w:rPr>
+          <w:sz w:val="24"/>
+          <w:szCs w:val="24"/>
+        </w:rPr>
+        <w:t>words used during classification.</w:t>
+      </w:r>
+      <w:r>
+        <w:rPr>
+          <w:sz w:val="24"/>
+          <w:szCs w:val="24"/>
+        </w:rPr>
+        <w:t xml:space="preserve"> </w:t>
+      </w:r>
+      <w:r>
+        <w:rPr>
+          <w:sz w:val="24"/>
+          <w:szCs w:val="24"/>
+        </w:rPr>
+        <w:t>This functionality was available for</w:t>
+      </w:r>
+      <w:r>
+        <w:rPr>
+          <w:sz w:val="24"/>
+          <w:szCs w:val="24"/>
+        </w:rPr>
+        <w:t xml:space="preserve"> the negative</w:t>
+      </w:r>
+      <w:r>
+        <w:rPr>
+          <w:sz w:val="24"/>
+          <w:szCs w:val="24"/>
+        </w:rPr>
+        <w:t>, or positive</w:t>
+      </w:r>
+      <w:r>
+        <w:rPr>
+          <w:sz w:val="24"/>
+          <w:szCs w:val="24"/>
+        </w:rPr>
+        <w:t xml:space="preserve"> </w:t>
+      </w:r>
+      <w:r>
+        <w:rPr>
+          <w:sz w:val="24"/>
+          <w:szCs w:val="24"/>
+        </w:rPr>
+        <w:t>sentiment</w:t>
+      </w:r>
+      <w:r>
+        <w:rPr>
+          <w:sz w:val="24"/>
+          <w:szCs w:val="24"/>
+        </w:rPr>
+        <w:t>s</w:t>
+      </w:r>
+      <w:r>
+        <w:rPr>
+          <w:sz w:val="24"/>
+          <w:szCs w:val="24"/>
+        </w:rPr>
+        <w:t>.</w:t>
+      </w:r>
+      <w:r>
+        <w:rPr>
+          <w:sz w:val="24"/>
+          <w:szCs w:val="24"/>
+        </w:rPr>
+        <w:t xml:space="preserve"> However, </w:t>
+      </w:r>
+      <w:r>
+        <w:rPr>
+          <w:sz w:val="24"/>
+          <w:szCs w:val="24"/>
+        </w:rPr>
+        <w:t>these top words were often characterized by numerical values</w:t>
+      </w:r>
+      <w:r>
+        <w:rPr>
+          <w:sz w:val="24"/>
+          <w:szCs w:val="24"/>
+        </w:rPr>
+        <w:t>.</w:t>
+      </w:r>
+      <w:r>
+        <w:rPr>
+          <w:sz w:val="24"/>
+          <w:szCs w:val="24"/>
+        </w:rPr>
+        <w:t xml:space="preserve"> Moreover, the implement</w:t>
+      </w:r>
+      <w:r>
+        <w:rPr>
+          <w:sz w:val="24"/>
+          <w:szCs w:val="24"/>
+        </w:rPr>
+        <w:t>ed</w:t>
+      </w:r>
+      <w:r>
+        <w:rPr>
+          <w:sz w:val="24"/>
+          <w:szCs w:val="24"/>
+        </w:rPr>
+        <w:t xml:space="preserve"> chi-squared provided similar</w:t>
+      </w:r>
+      <w:r>
+        <w:rPr>
+          <w:sz w:val="24"/>
+          <w:szCs w:val="24"/>
+        </w:rPr>
+        <w:t xml:space="preserve"> yet more general</w:t>
+      </w:r>
+      <w:r>
+        <w:rPr>
+          <w:sz w:val="24"/>
+          <w:szCs w:val="24"/>
+        </w:rPr>
+        <w:t xml:space="preserve"> facilities to determine the top N chi-squared selected words</w:t>
+      </w:r>
+      <w:r>
+        <w:rPr>
+          <w:sz w:val="24"/>
+          <w:szCs w:val="24"/>
+        </w:rPr>
+        <w:t>:</w:t>
+      </w:r>
     </w:p>
     <w:p>
       <w:pPr>
@@ -17181,18 +18042,974 @@
         </w:rPr>
       </w:pPr>
     </w:p>
-    <w:p>
-      <w:pPr>
-        <w:pStyle w:val="Heading3"/>
-      </w:pPr>
-      <w:bookmarkStart w:id="16" w:name="_Toc18241658"/>
-      <w:r>
-        <w:t>Granger Causality</w:t>
-      </w:r>
-      <w:bookmarkEnd w:id="16"/>
-    </w:p>
-    <w:p>
-      <w:pPr>
+    <w:tbl>
+      <w:tblPr>
+        <w:tblStyle w:val="PlainTable1"/>
+        <w:tblW w:w="9567" w:type="dxa"/>
+        <w:tblLook w:val="04A0" w:firstRow="1" w:lastRow="0" w:firstColumn="1" w:lastColumn="0" w:noHBand="0" w:noVBand="1"/>
+      </w:tblPr>
+      <w:tblGrid>
+        <w:gridCol w:w="9567"/>
+      </w:tblGrid>
+      <w:tr>
+        <w:trPr>
+          <w:cnfStyle w:val="100000000000" w:firstRow="1" w:lastRow="0" w:firstColumn="0" w:lastColumn="0" w:oddVBand="0" w:evenVBand="0" w:oddHBand="0" w:evenHBand="0" w:firstRowFirstColumn="0" w:firstRowLastColumn="0" w:lastRowFirstColumn="0" w:lastRowLastColumn="0"/>
+          <w:trHeight w:val="301"/>
+        </w:trPr>
+        <w:tc>
+          <w:tcPr>
+            <w:cnfStyle w:val="001000000000" w:firstRow="0" w:lastRow="0" w:firstColumn="1" w:lastColumn="0" w:oddVBand="0" w:evenVBand="0" w:oddHBand="0" w:evenHBand="0" w:firstRowFirstColumn="0" w:firstRowLastColumn="0" w:lastRowFirstColumn="0" w:lastRowLastColumn="0"/>
+            <w:tcW w:w="9567" w:type="dxa"/>
+          </w:tcPr>
+          <w:p>
+            <w:pPr>
+              <w:jc w:val="center"/>
+              <w:rPr>
+                <w:b w:val="0"/>
+                <w:bCs w:val="0"/>
+                <w:sz w:val="24"/>
+                <w:szCs w:val="24"/>
+              </w:rPr>
+            </w:pPr>
+            <w:r>
+              <w:rPr>
+                <w:b w:val="0"/>
+                <w:bCs w:val="0"/>
+                <w:sz w:val="24"/>
+                <w:szCs w:val="24"/>
+              </w:rPr>
+              <w:t>Coding snippet: get_call_top_chi2()</w:t>
+            </w:r>
+          </w:p>
+        </w:tc>
+      </w:tr>
+      <w:tr>
+        <w:trPr>
+          <w:cnfStyle w:val="000000100000" w:firstRow="0" w:lastRow="0" w:firstColumn="0" w:lastColumn="0" w:oddVBand="0" w:evenVBand="0" w:oddHBand="1" w:evenHBand="0" w:firstRowFirstColumn="0" w:firstRowLastColumn="0" w:lastRowFirstColumn="0" w:lastRowLastColumn="0"/>
+          <w:trHeight w:val="773"/>
+        </w:trPr>
+        <w:tc>
+          <w:tcPr>
+            <w:cnfStyle w:val="001000000000" w:firstRow="0" w:lastRow="0" w:firstColumn="1" w:lastColumn="0" w:oddVBand="0" w:evenVBand="0" w:oddHBand="0" w:evenHBand="0" w:firstRowFirstColumn="0" w:firstRowLastColumn="0" w:lastRowFirstColumn="0" w:lastRowLastColumn="0"/>
+            <w:tcW w:w="9567" w:type="dxa"/>
+          </w:tcPr>
+          <w:p>
+            <w:pPr>
+              <w:rPr>
+                <w:rFonts w:ascii="Courier New" w:hAnsi="Courier New" w:cs="Courier New"/>
+                <w:b w:val="0"/>
+                <w:bCs w:val="0"/>
+                <w:sz w:val="20"/>
+                <w:szCs w:val="20"/>
+              </w:rPr>
+            </w:pPr>
+            <w:r>
+              <w:rPr>
+                <w:rFonts w:ascii="Courier New" w:hAnsi="Courier New" w:cs="Courier New"/>
+                <w:b w:val="0"/>
+                <w:bCs w:val="0"/>
+                <w:sz w:val="20"/>
+                <w:szCs w:val="20"/>
+              </w:rPr>
+              <w:t xml:space="preserve">            self.wscores = pd.DataFrame(</w:t>
+            </w:r>
+          </w:p>
+          <w:p>
+            <w:pPr>
+              <w:rPr>
+                <w:rFonts w:ascii="Courier New" w:hAnsi="Courier New" w:cs="Courier New"/>
+                <w:b w:val="0"/>
+                <w:bCs w:val="0"/>
+                <w:sz w:val="20"/>
+                <w:szCs w:val="20"/>
+              </w:rPr>
+            </w:pPr>
+            <w:r>
+              <w:rPr>
+                <w:rFonts w:ascii="Courier New" w:hAnsi="Courier New" w:cs="Courier New"/>
+                <w:b w:val="0"/>
+                <w:bCs w:val="0"/>
+                <w:sz w:val="20"/>
+                <w:szCs w:val="20"/>
+              </w:rPr>
+              <w:t xml:space="preserve">                list(zip(</w:t>
+            </w:r>
+          </w:p>
+          <w:p>
+            <w:pPr>
+              <w:rPr>
+                <w:rFonts w:ascii="Courier New" w:hAnsi="Courier New" w:cs="Courier New"/>
+                <w:b w:val="0"/>
+                <w:bCs w:val="0"/>
+                <w:sz w:val="20"/>
+                <w:szCs w:val="20"/>
+              </w:rPr>
+            </w:pPr>
+            <w:r>
+              <w:rPr>
+                <w:rFonts w:ascii="Courier New" w:hAnsi="Courier New" w:cs="Courier New"/>
+                <w:b w:val="0"/>
+                <w:bCs w:val="0"/>
+                <w:sz w:val="20"/>
+                <w:szCs w:val="20"/>
+              </w:rPr>
+              <w:t xml:space="preserve">                    self.get_feature_names(),</w:t>
+            </w:r>
+          </w:p>
+          <w:p>
+            <w:pPr>
+              <w:rPr>
+                <w:rFonts w:ascii="Courier New" w:hAnsi="Courier New" w:cs="Courier New"/>
+                <w:b w:val="0"/>
+                <w:bCs w:val="0"/>
+                <w:sz w:val="20"/>
+                <w:szCs w:val="20"/>
+              </w:rPr>
+            </w:pPr>
+            <w:r>
+              <w:rPr>
+                <w:rFonts w:ascii="Courier New" w:hAnsi="Courier New" w:cs="Courier New"/>
+                <w:b w:val="0"/>
+                <w:bCs w:val="0"/>
+                <w:sz w:val="20"/>
+                <w:szCs w:val="20"/>
+              </w:rPr>
+              <w:t xml:space="preserve">                    self.chi2.scores_,</w:t>
+            </w:r>
+          </w:p>
+          <w:p>
+            <w:pPr>
+              <w:rPr>
+                <w:rFonts w:ascii="Courier New" w:hAnsi="Courier New" w:cs="Courier New"/>
+                <w:b w:val="0"/>
+                <w:bCs w:val="0"/>
+                <w:sz w:val="20"/>
+                <w:szCs w:val="20"/>
+              </w:rPr>
+            </w:pPr>
+            <w:r>
+              <w:rPr>
+                <w:rFonts w:ascii="Courier New" w:hAnsi="Courier New" w:cs="Courier New"/>
+                <w:b w:val="0"/>
+                <w:bCs w:val="0"/>
+                <w:sz w:val="20"/>
+                <w:szCs w:val="20"/>
+              </w:rPr>
+              <w:t xml:space="preserve">                    self.chi2.pvalues_</w:t>
+            </w:r>
+          </w:p>
+          <w:p>
+            <w:pPr>
+              <w:rPr>
+                <w:rFonts w:ascii="Courier New" w:hAnsi="Courier New" w:cs="Courier New"/>
+                <w:b w:val="0"/>
+                <w:bCs w:val="0"/>
+                <w:sz w:val="20"/>
+                <w:szCs w:val="20"/>
+              </w:rPr>
+            </w:pPr>
+            <w:r>
+              <w:rPr>
+                <w:rFonts w:ascii="Courier New" w:hAnsi="Courier New" w:cs="Courier New"/>
+                <w:b w:val="0"/>
+                <w:bCs w:val="0"/>
+                <w:sz w:val="20"/>
+                <w:szCs w:val="20"/>
+              </w:rPr>
+              <w:t xml:space="preserve">                )),</w:t>
+            </w:r>
+          </w:p>
+          <w:p>
+            <w:pPr>
+              <w:rPr>
+                <w:rFonts w:ascii="Courier New" w:hAnsi="Courier New" w:cs="Courier New"/>
+                <w:b w:val="0"/>
+                <w:bCs w:val="0"/>
+                <w:sz w:val="20"/>
+                <w:szCs w:val="20"/>
+              </w:rPr>
+            </w:pPr>
+            <w:r>
+              <w:rPr>
+                <w:rFonts w:ascii="Courier New" w:hAnsi="Courier New" w:cs="Courier New"/>
+                <w:b w:val="0"/>
+                <w:bCs w:val="0"/>
+                <w:sz w:val="20"/>
+                <w:szCs w:val="20"/>
+              </w:rPr>
+              <w:t xml:space="preserve">                columns=['feature', 'score', 'pval']</w:t>
+            </w:r>
+          </w:p>
+          <w:p>
+            <w:pPr>
+              <w:rPr>
+                <w:rFonts w:ascii="Courier New" w:hAnsi="Courier New" w:cs="Courier New"/>
+                <w:b w:val="0"/>
+                <w:bCs w:val="0"/>
+                <w:sz w:val="20"/>
+                <w:szCs w:val="20"/>
+              </w:rPr>
+            </w:pPr>
+            <w:r>
+              <w:rPr>
+                <w:rFonts w:ascii="Courier New" w:hAnsi="Courier New" w:cs="Courier New"/>
+                <w:b w:val="0"/>
+                <w:bCs w:val="0"/>
+                <w:sz w:val="20"/>
+                <w:szCs w:val="20"/>
+              </w:rPr>
+              <w:t xml:space="preserve">            )</w:t>
+            </w:r>
+          </w:p>
+          <w:p>
+            <w:pPr>
+              <w:rPr>
+                <w:rFonts w:ascii="Courier New" w:hAnsi="Courier New" w:cs="Courier New"/>
+                <w:b w:val="0"/>
+                <w:bCs w:val="0"/>
+                <w:sz w:val="20"/>
+                <w:szCs w:val="20"/>
+              </w:rPr>
+            </w:pPr>
+          </w:p>
+          <w:p>
+            <w:pPr>
+              <w:rPr>
+                <w:rFonts w:ascii="Courier New" w:hAnsi="Courier New" w:cs="Courier New"/>
+                <w:b w:val="0"/>
+                <w:bCs w:val="0"/>
+                <w:sz w:val="20"/>
+                <w:szCs w:val="20"/>
+              </w:rPr>
+            </w:pPr>
+            <w:r>
+              <w:rPr>
+                <w:rFonts w:ascii="Courier New" w:hAnsi="Courier New" w:cs="Courier New"/>
+                <w:b w:val="0"/>
+                <w:bCs w:val="0"/>
+                <w:sz w:val="20"/>
+                <w:szCs w:val="20"/>
+              </w:rPr>
+              <w:t xml:space="preserve">            self.wscores = self.wscores.sort_values(</w:t>
+            </w:r>
+          </w:p>
+          <w:p>
+            <w:pPr>
+              <w:rPr>
+                <w:rFonts w:ascii="Courier New" w:hAnsi="Courier New" w:cs="Courier New"/>
+                <w:b w:val="0"/>
+                <w:bCs w:val="0"/>
+                <w:sz w:val="20"/>
+                <w:szCs w:val="20"/>
+              </w:rPr>
+            </w:pPr>
+            <w:r>
+              <w:rPr>
+                <w:rFonts w:ascii="Courier New" w:hAnsi="Courier New" w:cs="Courier New"/>
+                <w:b w:val="0"/>
+                <w:bCs w:val="0"/>
+                <w:sz w:val="20"/>
+                <w:szCs w:val="20"/>
+              </w:rPr>
+              <w:t xml:space="preserve">                by=</w:t>
+            </w:r>
+            <w:r>
+              <w:rPr>
+                <w:rFonts w:ascii="Courier New" w:hAnsi="Courier New" w:cs="Courier New"/>
+                <w:b w:val="0"/>
+                <w:bCs w:val="0"/>
+                <w:sz w:val="20"/>
+                <w:szCs w:val="20"/>
+              </w:rPr>
+              <w:t>'score'</w:t>
+            </w:r>
+            <w:r>
+              <w:rPr>
+                <w:rFonts w:ascii="Courier New" w:hAnsi="Courier New" w:cs="Courier New"/>
+                <w:b w:val="0"/>
+                <w:bCs w:val="0"/>
+                <w:sz w:val="20"/>
+                <w:szCs w:val="20"/>
+              </w:rPr>
+              <w:t>,</w:t>
+            </w:r>
+          </w:p>
+          <w:p>
+            <w:pPr>
+              <w:rPr>
+                <w:rFonts w:ascii="Courier New" w:hAnsi="Courier New" w:cs="Courier New"/>
+                <w:b w:val="0"/>
+                <w:bCs w:val="0"/>
+                <w:sz w:val="20"/>
+                <w:szCs w:val="20"/>
+              </w:rPr>
+            </w:pPr>
+            <w:r>
+              <w:rPr>
+                <w:rFonts w:ascii="Courier New" w:hAnsi="Courier New" w:cs="Courier New"/>
+                <w:b w:val="0"/>
+                <w:bCs w:val="0"/>
+                <w:sz w:val="20"/>
+                <w:szCs w:val="20"/>
+              </w:rPr>
+              <w:t xml:space="preserve">                ascending=False</w:t>
+            </w:r>
+          </w:p>
+          <w:p>
+            <w:pPr>
+              <w:rPr>
+                <w:b w:val="0"/>
+                <w:bCs w:val="0"/>
+                <w:sz w:val="24"/>
+                <w:szCs w:val="24"/>
+              </w:rPr>
+            </w:pPr>
+            <w:r>
+              <w:rPr>
+                <w:rFonts w:ascii="Courier New" w:hAnsi="Courier New" w:cs="Courier New"/>
+                <w:b w:val="0"/>
+                <w:bCs w:val="0"/>
+                <w:sz w:val="20"/>
+                <w:szCs w:val="20"/>
+              </w:rPr>
+              <w:t xml:space="preserve">            ).head(top_words)</w:t>
+            </w:r>
+          </w:p>
+        </w:tc>
+      </w:tr>
+      <w:tr>
+        <w:trPr>
+          <w:trHeight w:val="323"/>
+        </w:trPr>
+        <w:tc>
+          <w:tcPr>
+            <w:cnfStyle w:val="001000000000" w:firstRow="0" w:lastRow="0" w:firstColumn="1" w:lastColumn="0" w:oddVBand="0" w:evenVBand="0" w:oddHBand="0" w:evenHBand="0" w:firstRowFirstColumn="0" w:firstRowLastColumn="0" w:lastRowFirstColumn="0" w:lastRowLastColumn="0"/>
+            <w:tcW w:w="9567" w:type="dxa"/>
+          </w:tcPr>
+          <w:p>
+            <w:pPr>
+              <w:rPr>
+                <w:sz w:val="20"/>
+                <w:szCs w:val="20"/>
+              </w:rPr>
+            </w:pPr>
+            <w:r>
+              <w:rPr>
+                <w:sz w:val="20"/>
+                <w:szCs w:val="20"/>
+              </w:rPr>
+              <w:t>Figure</w:t>
+            </w:r>
+            <w:r>
+              <w:rPr>
+                <w:sz w:val="20"/>
+                <w:szCs w:val="20"/>
+              </w:rPr>
+              <w:t xml:space="preserve"> 3</w:t>
+            </w:r>
+            <w:r>
+              <w:rPr>
+                <w:sz w:val="20"/>
+                <w:szCs w:val="20"/>
+              </w:rPr>
+              <w:t>6</w:t>
+            </w:r>
+            <w:r>
+              <w:rPr>
+                <w:sz w:val="20"/>
+                <w:szCs w:val="20"/>
+              </w:rPr>
+              <w:t xml:space="preserve">: </w:t>
+            </w:r>
+            <w:r>
+              <w:rPr>
+                <w:b w:val="0"/>
+                <w:bCs w:val="0"/>
+                <w:sz w:val="20"/>
+                <w:szCs w:val="20"/>
+              </w:rPr>
+              <w:t>brain/algorithm/text_classifier.py</w:t>
+            </w:r>
+          </w:p>
+        </w:tc>
+      </w:tr>
+    </w:tbl>
+    <w:p>
+      <w:pPr>
+        <w:spacing w:line="240" w:lineRule="auto"/>
+        <w:rPr>
+          <w:sz w:val="24"/>
+          <w:szCs w:val="24"/>
+        </w:rPr>
+      </w:pPr>
+    </w:p>
+    <w:p>
+      <w:pPr>
+        <w:spacing w:line="240" w:lineRule="auto"/>
+        <w:rPr>
+          <w:sz w:val="24"/>
+          <w:szCs w:val="24"/>
+        </w:rPr>
+      </w:pPr>
+      <w:r>
+        <w:rPr>
+          <w:sz w:val="24"/>
+          <w:szCs w:val="24"/>
+        </w:rPr>
+        <w:t xml:space="preserve"> Furthermore, the </w:t>
+      </w:r>
+      <w:r>
+        <w:rPr>
+          <w:sz w:val="24"/>
+          <w:szCs w:val="24"/>
+        </w:rPr>
+        <w:t>chi-squared was applied after TF-IDF</w:t>
+      </w:r>
+      <w:r>
+        <w:rPr>
+          <w:sz w:val="24"/>
+          <w:szCs w:val="24"/>
+        </w:rPr>
+        <w:t xml:space="preserve"> to reduce dimensionality</w:t>
+      </w:r>
+      <w:r>
+        <w:rPr>
+          <w:sz w:val="24"/>
+          <w:szCs w:val="24"/>
+        </w:rPr>
+        <w:t xml:space="preserve"> to the top 1000 words</w:t>
+      </w:r>
+      <w:r>
+        <w:rPr>
+          <w:sz w:val="24"/>
+          <w:szCs w:val="24"/>
+        </w:rPr>
+        <w:t>.</w:t>
+      </w:r>
+      <w:r>
+        <w:rPr>
+          <w:sz w:val="24"/>
+          <w:szCs w:val="24"/>
+        </w:rPr>
+        <w:t xml:space="preserve"> Without </w:t>
+      </w:r>
+      <w:r>
+        <w:rPr>
+          <w:sz w:val="24"/>
+          <w:szCs w:val="24"/>
+        </w:rPr>
+        <w:t xml:space="preserve">loss of generality, </w:t>
+      </w:r>
+    </w:p>
+    <w:p>
+      <w:pPr>
+        <w:spacing w:line="240" w:lineRule="auto"/>
+        <w:rPr>
+          <w:sz w:val="24"/>
+          <w:szCs w:val="24"/>
+        </w:rPr>
+      </w:pPr>
+    </w:p>
+    <w:tbl>
+      <w:tblPr>
+        <w:tblStyle w:val="PlainTable1"/>
+        <w:tblW w:w="9423" w:type="dxa"/>
+        <w:tblLook w:val="04A0" w:firstRow="1" w:lastRow="0" w:firstColumn="1" w:lastColumn="0" w:noHBand="0" w:noVBand="1"/>
+      </w:tblPr>
+      <w:tblGrid>
+        <w:gridCol w:w="3186"/>
+        <w:gridCol w:w="3186"/>
+        <w:gridCol w:w="3186"/>
+      </w:tblGrid>
+      <w:tr>
+        <w:trPr>
+          <w:cnfStyle w:val="100000000000" w:firstRow="1" w:lastRow="0" w:firstColumn="0" w:lastColumn="0" w:oddVBand="0" w:evenVBand="0" w:oddHBand="0" w:evenHBand="0" w:firstRowFirstColumn="0" w:firstRowLastColumn="0" w:lastRowFirstColumn="0" w:lastRowLastColumn="0"/>
+        </w:trPr>
+        <w:tc>
+          <w:tcPr>
+            <w:cnfStyle w:val="001000000000" w:firstRow="0" w:lastRow="0" w:firstColumn="1" w:lastColumn="0" w:oddVBand="0" w:evenVBand="0" w:oddHBand="0" w:evenHBand="0" w:firstRowFirstColumn="0" w:firstRowLastColumn="0" w:lastRowFirstColumn="0" w:lastRowLastColumn="0"/>
+            <w:tcW w:w="9423" w:type="dxa"/>
+            <w:gridSpan w:val="3"/>
+          </w:tcPr>
+          <w:p>
+            <w:pPr>
+              <w:jc w:val="center"/>
+              <w:rPr>
+                <w:b w:val="0"/>
+                <w:bCs w:val="0"/>
+                <w:sz w:val="24"/>
+                <w:szCs w:val="24"/>
+              </w:rPr>
+            </w:pPr>
+            <w:r>
+              <w:rPr>
+                <w:b w:val="0"/>
+                <w:bCs w:val="0"/>
+                <w:sz w:val="24"/>
+                <w:szCs w:val="24"/>
+              </w:rPr>
+              <w:t xml:space="preserve">Test Distribution: </w:t>
+            </w:r>
+            <w:r>
+              <w:rPr>
+                <w:b w:val="0"/>
+                <w:bCs w:val="0"/>
+                <w:sz w:val="24"/>
+                <w:szCs w:val="24"/>
+              </w:rPr>
+              <w:t xml:space="preserve">VIX Total Volume for </w:t>
+            </w:r>
+            <w:proofErr w:type="spellStart"/>
+            <w:r>
+              <w:rPr>
+                <w:b w:val="0"/>
+                <w:bCs w:val="0"/>
+                <w:sz w:val="24"/>
+                <w:szCs w:val="24"/>
+              </w:rPr>
+              <w:t>LizAnnSonders</w:t>
+            </w:r>
+            <w:proofErr w:type="spellEnd"/>
+          </w:p>
+        </w:tc>
+      </w:tr>
+      <w:tr>
+        <w:trPr>
+          <w:cnfStyle w:val="000000100000" w:firstRow="0" w:lastRow="0" w:firstColumn="0" w:lastColumn="0" w:oddVBand="0" w:evenVBand="0" w:oddHBand="1" w:evenHBand="0" w:firstRowFirstColumn="0" w:firstRowLastColumn="0" w:lastRowFirstColumn="0" w:lastRowLastColumn="0"/>
+        </w:trPr>
+        <w:tc>
+          <w:tcPr>
+            <w:cnfStyle w:val="001000000000" w:firstRow="0" w:lastRow="0" w:firstColumn="1" w:lastColumn="0" w:oddVBand="0" w:evenVBand="0" w:oddHBand="0" w:evenHBand="0" w:firstRowFirstColumn="0" w:firstRowLastColumn="0" w:lastRowFirstColumn="0" w:lastRowLastColumn="0"/>
+            <w:tcW w:w="3120" w:type="dxa"/>
+          </w:tcPr>
+          <w:p>
+            <w:pPr>
+              <w:rPr>
+                <w:sz w:val="24"/>
+                <w:szCs w:val="24"/>
+              </w:rPr>
+            </w:pPr>
+            <w:r>
+              <w:rPr>
+                <w:noProof/>
+              </w:rPr>
+              <w:drawing>
+                <wp:inline distT="0" distB="0" distL="0" distR="0" wp14:anchorId="5344D5F6" wp14:editId="0D39356C">
+                  <wp:extent cx="1880944" cy="1412240"/>
+                  <wp:effectExtent l="0" t="0" r="5080" b="0"/>
+                  <wp:docPr id="155" name="Picture 155"/>
+                  <wp:cNvGraphicFramePr>
+                    <a:graphicFrameLocks xmlns:a="http://schemas.openxmlformats.org/drawingml/2006/main" noChangeAspect="1"/>
+                  </wp:cNvGraphicFramePr>
+                  <a:graphic xmlns:a="http://schemas.openxmlformats.org/drawingml/2006/main">
+                    <a:graphicData uri="http://schemas.openxmlformats.org/drawingml/2006/picture">
+                      <pic:pic xmlns:pic="http://schemas.openxmlformats.org/drawingml/2006/picture">
+                        <pic:nvPicPr>
+                          <pic:cNvPr id="0" name="Picture 35"/>
+                          <pic:cNvPicPr>
+                            <a:picLocks noChangeAspect="1" noChangeArrowheads="1"/>
+                          </pic:cNvPicPr>
+                        </pic:nvPicPr>
+                        <pic:blipFill>
+                          <a:blip r:embed="rId74" cstate="print">
+                            <a:extLst>
+                              <a:ext uri="{28A0092B-C50C-407E-A947-70E740481C1C}">
+                                <a14:useLocalDpi xmlns:a14="http://schemas.microsoft.com/office/drawing/2010/main" val="0"/>
+                              </a:ext>
+                            </a:extLst>
+                          </a:blip>
+                          <a:srcRect/>
+                          <a:stretch>
+                            <a:fillRect/>
+                          </a:stretch>
+                        </pic:blipFill>
+                        <pic:spPr bwMode="auto">
+                          <a:xfrm>
+                            <a:off x="0" y="0"/>
+                            <a:ext cx="1953706" cy="1466871"/>
+                          </a:xfrm>
+                          <a:prstGeom prst="rect">
+                            <a:avLst/>
+                          </a:prstGeom>
+                          <a:noFill/>
+                          <a:ln>
+                            <a:noFill/>
+                          </a:ln>
+                        </pic:spPr>
+                      </pic:pic>
+                    </a:graphicData>
+                  </a:graphic>
+                </wp:inline>
+              </w:drawing>
+            </w:r>
+          </w:p>
+        </w:tc>
+        <w:tc>
+          <w:tcPr>
+            <w:tcW w:w="3115" w:type="dxa"/>
+          </w:tcPr>
+          <w:p>
+            <w:pPr>
+              <w:cnfStyle w:val="000000100000" w:firstRow="0" w:lastRow="0" w:firstColumn="0" w:lastColumn="0" w:oddVBand="0" w:evenVBand="0" w:oddHBand="1" w:evenHBand="0" w:firstRowFirstColumn="0" w:firstRowLastColumn="0" w:lastRowFirstColumn="0" w:lastRowLastColumn="0"/>
+              <w:rPr>
+                <w:sz w:val="24"/>
+                <w:szCs w:val="24"/>
+              </w:rPr>
+            </w:pPr>
+            <w:r>
+              <w:rPr>
+                <w:noProof/>
+              </w:rPr>
+              <w:drawing>
+                <wp:inline distT="0" distB="0" distL="0" distR="0" wp14:anchorId="3B56418B" wp14:editId="3D70D71A">
+                  <wp:extent cx="1881507" cy="1412816"/>
+                  <wp:effectExtent l="0" t="0" r="4445" b="0"/>
+                  <wp:docPr id="156" name="Picture 156"/>
+                  <wp:cNvGraphicFramePr>
+                    <a:graphicFrameLocks xmlns:a="http://schemas.openxmlformats.org/drawingml/2006/main" noChangeAspect="1"/>
+                  </wp:cNvGraphicFramePr>
+                  <a:graphic xmlns:a="http://schemas.openxmlformats.org/drawingml/2006/main">
+                    <a:graphicData uri="http://schemas.openxmlformats.org/drawingml/2006/picture">
+                      <pic:pic xmlns:pic="http://schemas.openxmlformats.org/drawingml/2006/picture">
+                        <pic:nvPicPr>
+                          <pic:cNvPr id="0" name="Picture 37"/>
+                          <pic:cNvPicPr>
+                            <a:picLocks noChangeAspect="1" noChangeArrowheads="1"/>
+                          </pic:cNvPicPr>
+                        </pic:nvPicPr>
+                        <pic:blipFill>
+                          <a:blip r:embed="rId75" cstate="print">
+                            <a:extLst>
+                              <a:ext uri="{28A0092B-C50C-407E-A947-70E740481C1C}">
+                                <a14:useLocalDpi xmlns:a14="http://schemas.microsoft.com/office/drawing/2010/main" val="0"/>
+                              </a:ext>
+                            </a:extLst>
+                          </a:blip>
+                          <a:srcRect/>
+                          <a:stretch>
+                            <a:fillRect/>
+                          </a:stretch>
+                        </pic:blipFill>
+                        <pic:spPr bwMode="auto">
+                          <a:xfrm>
+                            <a:off x="0" y="0"/>
+                            <a:ext cx="1898459" cy="1425545"/>
+                          </a:xfrm>
+                          <a:prstGeom prst="rect">
+                            <a:avLst/>
+                          </a:prstGeom>
+                          <a:noFill/>
+                          <a:ln>
+                            <a:noFill/>
+                          </a:ln>
+                        </pic:spPr>
+                      </pic:pic>
+                    </a:graphicData>
+                  </a:graphic>
+                </wp:inline>
+              </w:drawing>
+            </w:r>
+          </w:p>
+        </w:tc>
+        <w:tc>
+          <w:tcPr>
+            <w:tcW w:w="3115" w:type="dxa"/>
+          </w:tcPr>
+          <w:p>
+            <w:pPr>
+              <w:cnfStyle w:val="000000100000" w:firstRow="0" w:lastRow="0" w:firstColumn="0" w:lastColumn="0" w:oddVBand="0" w:evenVBand="0" w:oddHBand="1" w:evenHBand="0" w:firstRowFirstColumn="0" w:firstRowLastColumn="0" w:lastRowFirstColumn="0" w:lastRowLastColumn="0"/>
+              <w:rPr>
+                <w:sz w:val="24"/>
+                <w:szCs w:val="24"/>
+              </w:rPr>
+            </w:pPr>
+            <w:r>
+              <w:rPr>
+                <w:noProof/>
+              </w:rPr>
+              <w:drawing>
+                <wp:inline distT="0" distB="0" distL="0" distR="0" wp14:anchorId="6879DCA8" wp14:editId="3F3A3017">
+                  <wp:extent cx="1880741" cy="1412240"/>
+                  <wp:effectExtent l="0" t="0" r="5715" b="0"/>
+                  <wp:docPr id="157" name="Picture 157"/>
+                  <wp:cNvGraphicFramePr>
+                    <a:graphicFrameLocks xmlns:a="http://schemas.openxmlformats.org/drawingml/2006/main" noChangeAspect="1"/>
+                  </wp:cNvGraphicFramePr>
+                  <a:graphic xmlns:a="http://schemas.openxmlformats.org/drawingml/2006/main">
+                    <a:graphicData uri="http://schemas.openxmlformats.org/drawingml/2006/picture">
+                      <pic:pic xmlns:pic="http://schemas.openxmlformats.org/drawingml/2006/picture">
+                        <pic:nvPicPr>
+                          <pic:cNvPr id="0" name="Picture 39"/>
+                          <pic:cNvPicPr>
+                            <a:picLocks noChangeAspect="1" noChangeArrowheads="1"/>
+                          </pic:cNvPicPr>
+                        </pic:nvPicPr>
+                        <pic:blipFill>
+                          <a:blip r:embed="rId76" cstate="print">
+                            <a:extLst>
+                              <a:ext uri="{28A0092B-C50C-407E-A947-70E740481C1C}">
+                                <a14:useLocalDpi xmlns:a14="http://schemas.microsoft.com/office/drawing/2010/main" val="0"/>
+                              </a:ext>
+                            </a:extLst>
+                          </a:blip>
+                          <a:srcRect/>
+                          <a:stretch>
+                            <a:fillRect/>
+                          </a:stretch>
+                        </pic:blipFill>
+                        <pic:spPr bwMode="auto">
+                          <a:xfrm>
+                            <a:off x="0" y="0"/>
+                            <a:ext cx="1915714" cy="1438501"/>
+                          </a:xfrm>
+                          <a:prstGeom prst="rect">
+                            <a:avLst/>
+                          </a:prstGeom>
+                          <a:noFill/>
+                          <a:ln>
+                            <a:noFill/>
+                          </a:ln>
+                        </pic:spPr>
+                      </pic:pic>
+                    </a:graphicData>
+                  </a:graphic>
+                </wp:inline>
+              </w:drawing>
+            </w:r>
+          </w:p>
+        </w:tc>
+      </w:tr>
+      <w:tr>
+        <w:tc>
+          <w:tcPr>
+            <w:cnfStyle w:val="001000000000" w:firstRow="0" w:lastRow="0" w:firstColumn="1" w:lastColumn="0" w:oddVBand="0" w:evenVBand="0" w:oddHBand="0" w:evenHBand="0" w:firstRowFirstColumn="0" w:firstRowLastColumn="0" w:lastRowFirstColumn="0" w:lastRowLastColumn="0"/>
+            <w:tcW w:w="3120" w:type="dxa"/>
+          </w:tcPr>
+          <w:p>
+            <w:pPr>
+              <w:rPr>
+                <w:sz w:val="20"/>
+                <w:szCs w:val="20"/>
+              </w:rPr>
+            </w:pPr>
+            <w:r>
+              <w:rPr>
+                <w:sz w:val="20"/>
+                <w:szCs w:val="20"/>
+              </w:rPr>
+              <w:t>Figure</w:t>
+            </w:r>
+            <w:r>
+              <w:rPr>
+                <w:sz w:val="20"/>
+                <w:szCs w:val="20"/>
+              </w:rPr>
+              <w:t xml:space="preserve"> 33</w:t>
+            </w:r>
+            <w:r>
+              <w:rPr>
+                <w:sz w:val="20"/>
+                <w:szCs w:val="20"/>
+              </w:rPr>
+              <w:t xml:space="preserve">: </w:t>
+            </w:r>
+            <w:r>
+              <w:rPr>
+                <w:b w:val="0"/>
+                <w:bCs w:val="0"/>
+                <w:sz w:val="20"/>
+                <w:szCs w:val="20"/>
+              </w:rPr>
+              <w:t>BNB (POS)</w:t>
+            </w:r>
+          </w:p>
+        </w:tc>
+        <w:tc>
+          <w:tcPr>
+            <w:tcW w:w="3115" w:type="dxa"/>
+          </w:tcPr>
+          <w:p>
+            <w:pPr>
+              <w:cnfStyle w:val="000000000000" w:firstRow="0" w:lastRow="0" w:firstColumn="0" w:lastColumn="0" w:oddVBand="0" w:evenVBand="0" w:oddHBand="0" w:evenHBand="0" w:firstRowFirstColumn="0" w:firstRowLastColumn="0" w:lastRowFirstColumn="0" w:lastRowLastColumn="0"/>
+              <w:rPr>
+                <w:sz w:val="24"/>
+                <w:szCs w:val="24"/>
+              </w:rPr>
+            </w:pPr>
+            <w:r>
+              <w:rPr>
+                <w:b/>
+                <w:bCs/>
+                <w:sz w:val="20"/>
+                <w:szCs w:val="20"/>
+              </w:rPr>
+              <w:t>Figure</w:t>
+            </w:r>
+            <w:r>
+              <w:rPr>
+                <w:b/>
+                <w:bCs/>
+                <w:sz w:val="20"/>
+                <w:szCs w:val="20"/>
+              </w:rPr>
+              <w:t xml:space="preserve"> 34</w:t>
+            </w:r>
+            <w:r>
+              <w:rPr>
+                <w:b/>
+                <w:bCs/>
+                <w:sz w:val="20"/>
+                <w:szCs w:val="20"/>
+              </w:rPr>
+              <w:t xml:space="preserve">: </w:t>
+            </w:r>
+            <w:r>
+              <w:rPr>
+                <w:sz w:val="20"/>
+                <w:szCs w:val="20"/>
+              </w:rPr>
+              <w:t>MNB (POS)</w:t>
+            </w:r>
+          </w:p>
+        </w:tc>
+        <w:tc>
+          <w:tcPr>
+            <w:tcW w:w="3115" w:type="dxa"/>
+          </w:tcPr>
+          <w:p>
+            <w:pPr>
+              <w:cnfStyle w:val="000000000000" w:firstRow="0" w:lastRow="0" w:firstColumn="0" w:lastColumn="0" w:oddVBand="0" w:evenVBand="0" w:oddHBand="0" w:evenHBand="0" w:firstRowFirstColumn="0" w:firstRowLastColumn="0" w:lastRowFirstColumn="0" w:lastRowLastColumn="0"/>
+              <w:rPr>
+                <w:sz w:val="20"/>
+                <w:szCs w:val="20"/>
+              </w:rPr>
+            </w:pPr>
+            <w:r>
+              <w:rPr>
+                <w:b/>
+                <w:bCs/>
+                <w:sz w:val="20"/>
+                <w:szCs w:val="20"/>
+              </w:rPr>
+              <w:t>Figure</w:t>
+            </w:r>
+            <w:r>
+              <w:rPr>
+                <w:b/>
+                <w:bCs/>
+                <w:sz w:val="20"/>
+                <w:szCs w:val="20"/>
+              </w:rPr>
+              <w:t xml:space="preserve"> 35</w:t>
+            </w:r>
+            <w:r>
+              <w:rPr>
+                <w:b/>
+                <w:bCs/>
+                <w:sz w:val="20"/>
+                <w:szCs w:val="20"/>
+              </w:rPr>
+              <w:t>:</w:t>
+            </w:r>
+            <w:r>
+              <w:rPr>
+                <w:sz w:val="20"/>
+                <w:szCs w:val="20"/>
+              </w:rPr>
+              <w:t xml:space="preserve"> </w:t>
+            </w:r>
+            <w:r>
+              <w:rPr>
+                <w:sz w:val="20"/>
+                <w:szCs w:val="20"/>
+              </w:rPr>
+              <w:t>SVM (</w:t>
+            </w:r>
+            <w:r>
+              <w:rPr>
+                <w:sz w:val="20"/>
+                <w:szCs w:val="20"/>
+              </w:rPr>
+              <w:t>POS</w:t>
+            </w:r>
+            <w:r>
+              <w:rPr>
+                <w:sz w:val="20"/>
+                <w:szCs w:val="20"/>
+              </w:rPr>
+              <w:t>)</w:t>
+            </w:r>
+          </w:p>
+        </w:tc>
+      </w:tr>
+    </w:tbl>
+    <w:p>
+      <w:pPr>
+        <w:spacing w:line="240" w:lineRule="auto"/>
+        <w:rPr>
+          <w:sz w:val="24"/>
+          <w:szCs w:val="24"/>
+        </w:rPr>
+      </w:pPr>
+    </w:p>
+    <w:p>
+      <w:pPr>
+        <w:spacing w:line="240" w:lineRule="auto"/>
+        <w:rPr>
+          <w:sz w:val="24"/>
+          <w:szCs w:val="24"/>
+        </w:rPr>
+      </w:pPr>
+      <w:r>
+        <w:rPr>
+          <w:sz w:val="24"/>
+          <w:szCs w:val="24"/>
+        </w:rPr>
+        <w:t>Due to limitation of the port stemmer, the over</w:t>
+      </w:r>
+      <w:r>
+        <w:rPr>
+          <w:sz w:val="24"/>
+          <w:szCs w:val="24"/>
+        </w:rPr>
+        <w:t>-</w:t>
+      </w:r>
+      <w:r>
+        <w:rPr>
+          <w:sz w:val="24"/>
+          <w:szCs w:val="24"/>
+        </w:rPr>
+        <w:t>generalized words are more difficult to discern.</w:t>
+      </w:r>
+      <w:r>
+        <w:rPr>
+          <w:sz w:val="24"/>
+          <w:szCs w:val="24"/>
+        </w:rPr>
+        <w:t xml:space="preserve"> Some commonalities between the three models indicate the following top stemmed words:</w:t>
+      </w:r>
+    </w:p>
+    <w:p>
+      <w:pPr>
+        <w:spacing w:line="240" w:lineRule="auto"/>
+        <w:rPr>
+          <w:sz w:val="24"/>
+          <w:szCs w:val="24"/>
+        </w:rPr>
+      </w:pPr>
+    </w:p>
+    <w:p>
+      <w:pPr>
+        <w:pStyle w:val="ListParagraph"/>
+        <w:numPr>
+          <w:ilvl w:val="0"/>
+          <w:numId w:val="21"/>
+        </w:numPr>
+        <w:spacing w:line="240" w:lineRule="auto"/>
+        <w:rPr>
+          <w:sz w:val="24"/>
+          <w:szCs w:val="24"/>
+        </w:rPr>
         <w:sectPr>
           <w:type w:val="continuous"/>
           <w:pgSz w:w="12240" w:h="15840"/>
@@ -17205,6 +19022,283 @@
     </w:p>
     <w:p>
       <w:pPr>
+        <w:pStyle w:val="ListParagraph"/>
+        <w:numPr>
+          <w:ilvl w:val="0"/>
+          <w:numId w:val="21"/>
+        </w:numPr>
+        <w:spacing w:line="240" w:lineRule="auto"/>
+        <w:rPr>
+          <w:sz w:val="24"/>
+          <w:szCs w:val="24"/>
+        </w:rPr>
+      </w:pPr>
+      <w:proofErr w:type="spellStart"/>
+      <w:r>
+        <w:rPr>
+          <w:sz w:val="24"/>
+          <w:szCs w:val="24"/>
+        </w:rPr>
+        <w:t>worsethanexpect</w:t>
+      </w:r>
+      <w:proofErr w:type="spellEnd"/>
+    </w:p>
+    <w:p>
+      <w:pPr>
+        <w:pStyle w:val="ListParagraph"/>
+        <w:numPr>
+          <w:ilvl w:val="0"/>
+          <w:numId w:val="21"/>
+        </w:numPr>
+        <w:spacing w:line="240" w:lineRule="auto"/>
+        <w:rPr>
+          <w:sz w:val="24"/>
+          <w:szCs w:val="24"/>
+        </w:rPr>
+      </w:pPr>
+      <w:r>
+        <w:rPr>
+          <w:sz w:val="24"/>
+          <w:szCs w:val="24"/>
+        </w:rPr>
+        <w:t>norm</w:t>
+      </w:r>
+    </w:p>
+    <w:p>
+      <w:pPr>
+        <w:pStyle w:val="ListParagraph"/>
+        <w:numPr>
+          <w:ilvl w:val="0"/>
+          <w:numId w:val="21"/>
+        </w:numPr>
+        <w:spacing w:line="240" w:lineRule="auto"/>
+        <w:rPr>
+          <w:sz w:val="24"/>
+          <w:szCs w:val="24"/>
+        </w:rPr>
+      </w:pPr>
+      <w:r>
+        <w:rPr>
+          <w:sz w:val="24"/>
+          <w:szCs w:val="24"/>
+        </w:rPr>
+        <w:t>skill</w:t>
+      </w:r>
+    </w:p>
+    <w:p>
+      <w:pPr>
+        <w:pStyle w:val="ListParagraph"/>
+        <w:numPr>
+          <w:ilvl w:val="0"/>
+          <w:numId w:val="21"/>
+        </w:numPr>
+        <w:spacing w:line="240" w:lineRule="auto"/>
+        <w:rPr>
+          <w:sz w:val="24"/>
+          <w:szCs w:val="24"/>
+        </w:rPr>
+      </w:pPr>
+      <w:r>
+        <w:rPr>
+          <w:sz w:val="24"/>
+          <w:szCs w:val="24"/>
+        </w:rPr>
+        <w:t>tell</w:t>
+      </w:r>
+    </w:p>
+    <w:p>
+      <w:pPr>
+        <w:spacing w:line="240" w:lineRule="auto"/>
+        <w:rPr>
+          <w:sz w:val="24"/>
+          <w:szCs w:val="24"/>
+        </w:rPr>
+        <w:sectPr>
+          <w:type w:val="continuous"/>
+          <w:pgSz w:w="12240" w:h="15840"/>
+          <w:pgMar w:top="1440" w:right="1440" w:bottom="1440" w:left="1440" w:header="720" w:footer="720" w:gutter="0"/>
+          <w:cols w:num="2" w:space="720"/>
+          <w:titlePg/>
+          <w:docGrid w:linePitch="360"/>
+        </w:sectPr>
+      </w:pPr>
+    </w:p>
+    <w:p>
+      <w:pPr>
+        <w:spacing w:line="240" w:lineRule="auto"/>
+        <w:rPr>
+          <w:sz w:val="24"/>
+          <w:szCs w:val="24"/>
+        </w:rPr>
+      </w:pPr>
+    </w:p>
+    <w:p>
+      <w:pPr>
+        <w:spacing w:line="240" w:lineRule="auto"/>
+        <w:rPr>
+          <w:sz w:val="24"/>
+          <w:szCs w:val="24"/>
+        </w:rPr>
+      </w:pPr>
+      <w:r>
+        <w:rPr>
+          <w:sz w:val="24"/>
+          <w:szCs w:val="24"/>
+        </w:rPr>
+        <w:lastRenderedPageBreak/>
+        <w:t>Some</w:t>
+      </w:r>
+      <w:r>
+        <w:rPr>
+          <w:sz w:val="24"/>
+          <w:szCs w:val="24"/>
+        </w:rPr>
+        <w:t xml:space="preserve"> generalization</w:t>
+      </w:r>
+      <w:r>
+        <w:rPr>
+          <w:sz w:val="24"/>
+          <w:szCs w:val="24"/>
+        </w:rPr>
+        <w:t xml:space="preserve"> can be made regarding words being related to</w:t>
+      </w:r>
+      <w:r>
+        <w:rPr>
+          <w:sz w:val="24"/>
+          <w:szCs w:val="24"/>
+        </w:rPr>
+        <w:t xml:space="preserve"> the</w:t>
+      </w:r>
+      <w:r>
+        <w:rPr>
+          <w:sz w:val="24"/>
+          <w:szCs w:val="24"/>
+        </w:rPr>
+        <w:t xml:space="preserve"> temporal</w:t>
+      </w:r>
+      <w:r>
+        <w:rPr>
+          <w:sz w:val="24"/>
+          <w:szCs w:val="24"/>
+        </w:rPr>
+        <w:t xml:space="preserve"> characteristic of stock movement</w:t>
+      </w:r>
+      <w:r>
+        <w:rPr>
+          <w:sz w:val="24"/>
+          <w:szCs w:val="24"/>
+        </w:rPr>
+        <w:t xml:space="preserve">, and general geographic </w:t>
+      </w:r>
+      <w:r>
+        <w:rPr>
+          <w:sz w:val="24"/>
+          <w:szCs w:val="24"/>
+        </w:rPr>
+        <w:t>representation of the United States and Asia</w:t>
+      </w:r>
+      <w:r>
+        <w:rPr>
+          <w:sz w:val="24"/>
+          <w:szCs w:val="24"/>
+        </w:rPr>
+        <w:t>. However, the</w:t>
+      </w:r>
+      <w:r>
+        <w:rPr>
+          <w:sz w:val="24"/>
+          <w:szCs w:val="24"/>
+        </w:rPr>
+        <w:t xml:space="preserve"> earlier implemented</w:t>
+      </w:r>
+      <w:r>
+        <w:rPr>
+          <w:sz w:val="24"/>
+          <w:szCs w:val="24"/>
+        </w:rPr>
+        <w:t xml:space="preserve"> LDA</w:t>
+      </w:r>
+      <w:r>
+        <w:rPr>
+          <w:sz w:val="24"/>
+          <w:szCs w:val="24"/>
+        </w:rPr>
+        <w:t>,</w:t>
+      </w:r>
+      <w:r>
+        <w:rPr>
+          <w:sz w:val="24"/>
+          <w:szCs w:val="24"/>
+        </w:rPr>
+        <w:t xml:space="preserve"> better characterizes topics </w:t>
+      </w:r>
+      <w:r>
+        <w:rPr>
+          <w:sz w:val="24"/>
+          <w:szCs w:val="24"/>
+        </w:rPr>
+        <w:t>from</w:t>
+      </w:r>
+      <w:r>
+        <w:rPr>
+          <w:sz w:val="24"/>
+          <w:szCs w:val="24"/>
+        </w:rPr>
+        <w:t xml:space="preserve"> the overall corpus.</w:t>
+      </w:r>
+    </w:p>
+    <w:p>
+      <w:pPr>
+        <w:spacing w:line="240" w:lineRule="auto"/>
+        <w:rPr>
+          <w:sz w:val="24"/>
+          <w:szCs w:val="24"/>
+        </w:rPr>
+      </w:pPr>
+    </w:p>
+    <w:p>
+      <w:pPr>
+        <w:pStyle w:val="Heading3"/>
+      </w:pPr>
+      <w:bookmarkStart w:id="15" w:name="_Toc18247404"/>
+      <w:r>
+        <w:t>Time series</w:t>
+      </w:r>
+      <w:bookmarkEnd w:id="15"/>
+    </w:p>
+    <w:p>
+      <w:pPr>
+        <w:spacing w:line="240" w:lineRule="auto"/>
+        <w:rPr>
+          <w:sz w:val="24"/>
+          <w:szCs w:val="24"/>
+        </w:rPr>
+      </w:pPr>
+    </w:p>
+    <w:p>
+      <w:pPr>
+        <w:pStyle w:val="Heading3"/>
+      </w:pPr>
+      <w:bookmarkStart w:id="16" w:name="_Toc18247405"/>
+      <w:r>
+        <w:t>Granger Causality</w:t>
+      </w:r>
+      <w:bookmarkEnd w:id="16"/>
+    </w:p>
+    <w:p>
+      <w:pPr>
+        <w:sectPr>
+          <w:type w:val="continuous"/>
+          <w:pgSz w:w="12240" w:h="15840"/>
+          <w:pgMar w:top="1440" w:right="1440" w:bottom="1440" w:left="1440" w:header="720" w:footer="720" w:gutter="0"/>
+          <w:cols w:space="720"/>
+          <w:titlePg/>
+          <w:docGrid w:linePitch="360"/>
+        </w:sectPr>
+      </w:pPr>
+    </w:p>
+    <w:p>
+      <w:pPr>
         <w:rPr>
           <w:sz w:val="24"/>
           <w:szCs w:val="24"/>
@@ -17215,7 +19309,7 @@
       <w:pPr>
         <w:pStyle w:val="Heading2"/>
       </w:pPr>
-      <w:bookmarkStart w:id="17" w:name="_Toc18241659"/>
+      <w:bookmarkStart w:id="17" w:name="_Toc18247406"/>
       <w:r>
         <w:t>Select</w:t>
       </w:r>
@@ -17236,7 +19330,7 @@
       <w:pPr>
         <w:pStyle w:val="Heading3"/>
       </w:pPr>
-      <w:bookmarkStart w:id="18" w:name="_Toc18241660"/>
+      <w:bookmarkStart w:id="18" w:name="_Toc18247407"/>
       <w:r>
         <w:t>Classification</w:t>
       </w:r>
@@ -17254,9 +19348,8 @@
       <w:pPr>
         <w:pStyle w:val="Heading3"/>
       </w:pPr>
-      <w:bookmarkStart w:id="19" w:name="_Toc18241661"/>
-      <w:r>
-        <w:lastRenderedPageBreak/>
+      <w:bookmarkStart w:id="19" w:name="_Toc18247408"/>
+      <w:r>
         <w:t>Time series</w:t>
       </w:r>
       <w:bookmarkEnd w:id="19"/>
@@ -17274,7 +19367,7 @@
       <w:pPr>
         <w:pStyle w:val="Heading3"/>
       </w:pPr>
-      <w:bookmarkStart w:id="20" w:name="_Toc18241662"/>
+      <w:bookmarkStart w:id="20" w:name="_Toc18247409"/>
       <w:r>
         <w:t>Granger Causality</w:t>
       </w:r>
@@ -17292,7 +19385,7 @@
       <w:pPr>
         <w:pStyle w:val="Heading1"/>
       </w:pPr>
-      <w:bookmarkStart w:id="21" w:name="_Toc18241663"/>
+      <w:bookmarkStart w:id="21" w:name="_Toc18247410"/>
       <w:r>
         <w:t>Conclusion</w:t>
       </w:r>
@@ -18265,12 +20358,66 @@
           <w:rPr>
             <w:rStyle w:val="Hyperlink"/>
           </w:rPr>
+          <w:t>http://www.nltk.org/howto/stem.html</w:t>
+        </w:r>
+      </w:hyperlink>
+    </w:p>
+  </w:footnote>
+  <w:footnote w:id="34">
+    <w:p>
+      <w:pPr>
+        <w:pStyle w:val="FootnoteText"/>
+        <w:rPr>
+          <w:lang w:val="en-CA"/>
+        </w:rPr>
+      </w:pPr>
+      <w:r>
+        <w:rPr>
+          <w:rStyle w:val="FootnoteReference"/>
+        </w:rPr>
+        <w:footnoteRef/>
+      </w:r>
+      <w:r>
+        <w:t xml:space="preserve"> </w:t>
+      </w:r>
+      <w:hyperlink r:id="rId34" w:history="1">
+        <w:r>
+          <w:rPr>
+            <w:rStyle w:val="Hyperlink"/>
+          </w:rPr>
+          <w:t>https://scikit-learn.org/stable/modules/generated/sklearn.feature_selection.chi2.html</w:t>
+        </w:r>
+      </w:hyperlink>
+    </w:p>
+  </w:footnote>
+  <w:footnote w:id="35">
+    <w:p>
+      <w:pPr>
+        <w:pStyle w:val="FootnoteText"/>
+        <w:rPr>
+          <w:lang w:val="en-CA"/>
+        </w:rPr>
+      </w:pPr>
+      <w:r>
+        <w:rPr>
+          <w:rStyle w:val="FootnoteReference"/>
+        </w:rPr>
+        <w:footnoteRef/>
+      </w:r>
+      <w:r>
+        <w:t xml:space="preserve"> </w:t>
+      </w:r>
+      <w:hyperlink r:id="rId35" w:history="1">
+        <w:r>
+          <w:rPr>
+            <w:rStyle w:val="Hyperlink"/>
+          </w:rPr>
           <w:t>https://en.wikipedia.org/wiki/Precision_and_recall</w:t>
         </w:r>
       </w:hyperlink>
     </w:p>
   </w:footnote>
-  <w:footnote w:id="34">
+  <w:footnote w:id="36">
     <w:p>
       <w:pPr>
         <w:pStyle w:val="FootnoteText"/>
@@ -18287,7 +20434,7 @@
       <w:r>
         <w:t xml:space="preserve"> </w:t>
       </w:r>
-      <w:hyperlink r:id="rId34" w:history="1">
+      <w:hyperlink r:id="rId36" w:history="1">
         <w:r>
           <w:rPr>
             <w:rStyle w:val="Hyperlink"/>
@@ -18297,7 +20444,7 @@
       </w:hyperlink>
     </w:p>
   </w:footnote>
-  <w:footnote w:id="35">
+  <w:footnote w:id="37">
     <w:p>
       <w:pPr>
         <w:pStyle w:val="FootnoteText"/>
@@ -18314,7 +20461,7 @@
       <w:r>
         <w:t xml:space="preserve"> </w:t>
       </w:r>
-      <w:hyperlink r:id="rId35" w:history="1">
+      <w:hyperlink r:id="rId37" w:history="1">
         <w:r>
           <w:rPr>
             <w:rStyle w:val="Hyperlink"/>
@@ -18324,7 +20471,7 @@
       </w:hyperlink>
     </w:p>
   </w:footnote>
-  <w:footnote w:id="36">
+  <w:footnote w:id="38">
     <w:p>
       <w:pPr>
         <w:pStyle w:val="FootnoteText"/>
@@ -18341,7 +20488,7 @@
       <w:r>
         <w:t xml:space="preserve"> </w:t>
       </w:r>
-      <w:hyperlink r:id="rId36" w:history="1">
+      <w:hyperlink r:id="rId38" w:history="1">
         <w:r>
           <w:rPr>
             <w:rStyle w:val="Hyperlink"/>
@@ -19511,9 +21658,9 @@
     </w:lvl>
   </w:abstractNum>
   <w:abstractNum w:abstractNumId="9" w15:restartNumberingAfterBreak="0">
-    <w:nsid w:val="380C50D0"/>
+    <w:nsid w:val="36F75825"/>
     <w:multiLevelType w:val="hybridMultilevel"/>
-    <w:tmpl w:val="F0BE71A4"/>
+    <w:tmpl w:val="8FB0F4D4"/>
     <w:lvl w:ilvl="0" w:tplc="04090009">
       <w:start w:val="1"/>
       <w:numFmt w:val="bullet"/>
@@ -19624,9 +21771,9 @@
     </w:lvl>
   </w:abstractNum>
   <w:abstractNum w:abstractNumId="10" w15:restartNumberingAfterBreak="0">
-    <w:nsid w:val="388158F7"/>
+    <w:nsid w:val="380C50D0"/>
     <w:multiLevelType w:val="hybridMultilevel"/>
-    <w:tmpl w:val="751C123A"/>
+    <w:tmpl w:val="F0BE71A4"/>
     <w:lvl w:ilvl="0" w:tplc="04090009">
       <w:start w:val="1"/>
       <w:numFmt w:val="bullet"/>
@@ -19737,13 +21884,13 @@
     </w:lvl>
   </w:abstractNum>
   <w:abstractNum w:abstractNumId="11" w15:restartNumberingAfterBreak="0">
-    <w:nsid w:val="3BDE79DF"/>
+    <w:nsid w:val="388158F7"/>
     <w:multiLevelType w:val="hybridMultilevel"/>
-    <w:tmpl w:val="53F07EA6"/>
-    <w:lvl w:ilvl="0" w:tplc="0409000D">
+    <w:tmpl w:val="751C123A"/>
+    <w:lvl w:ilvl="0" w:tplc="04090009">
       <w:start w:val="1"/>
       <w:numFmt w:val="bullet"/>
-      <w:lvlText w:val=""/>
+      <w:lvlText w:val=""/>
       <w:lvlJc w:val="left"/>
       <w:pPr>
         <w:ind w:left="720" w:hanging="360"/>
@@ -19850,13 +21997,13 @@
     </w:lvl>
   </w:abstractNum>
   <w:abstractNum w:abstractNumId="12" w15:restartNumberingAfterBreak="0">
-    <w:nsid w:val="4A5568BA"/>
+    <w:nsid w:val="3BDE79DF"/>
     <w:multiLevelType w:val="hybridMultilevel"/>
-    <w:tmpl w:val="01B0F426"/>
-    <w:lvl w:ilvl="0" w:tplc="04090009">
+    <w:tmpl w:val="53F07EA6"/>
+    <w:lvl w:ilvl="0" w:tplc="0409000D">
       <w:start w:val="1"/>
       <w:numFmt w:val="bullet"/>
-      <w:lvlText w:val=""/>
+      <w:lvlText w:val=""/>
       <w:lvlJc w:val="left"/>
       <w:pPr>
         <w:ind w:left="720" w:hanging="360"/>
@@ -19963,9 +22110,9 @@
     </w:lvl>
   </w:abstractNum>
   <w:abstractNum w:abstractNumId="13" w15:restartNumberingAfterBreak="0">
-    <w:nsid w:val="5CA913E0"/>
+    <w:nsid w:val="4A5568BA"/>
     <w:multiLevelType w:val="hybridMultilevel"/>
-    <w:tmpl w:val="6A28FAF4"/>
+    <w:tmpl w:val="01B0F426"/>
     <w:lvl w:ilvl="0" w:tplc="04090009">
       <w:start w:val="1"/>
       <w:numFmt w:val="bullet"/>
@@ -20076,95 +22223,9 @@
     </w:lvl>
   </w:abstractNum>
   <w:abstractNum w:abstractNumId="14" w15:restartNumberingAfterBreak="0">
-    <w:nsid w:val="67044ABB"/>
+    <w:nsid w:val="5CA913E0"/>
     <w:multiLevelType w:val="hybridMultilevel"/>
-    <w:tmpl w:val="469AD83E"/>
-    <w:lvl w:ilvl="0" w:tplc="0409000F">
-      <w:start w:val="1"/>
-      <w:numFmt w:val="decimal"/>
-      <w:lvlText w:val="%1."/>
-      <w:lvlJc w:val="left"/>
-      <w:pPr>
-        <w:ind w:left="720" w:hanging="360"/>
-      </w:pPr>
-    </w:lvl>
-    <w:lvl w:ilvl="1" w:tplc="04090019" w:tentative="1">
-      <w:start w:val="1"/>
-      <w:numFmt w:val="lowerLetter"/>
-      <w:lvlText w:val="%2."/>
-      <w:lvlJc w:val="left"/>
-      <w:pPr>
-        <w:ind w:left="1440" w:hanging="360"/>
-      </w:pPr>
-    </w:lvl>
-    <w:lvl w:ilvl="2" w:tplc="0409001B" w:tentative="1">
-      <w:start w:val="1"/>
-      <w:numFmt w:val="lowerRoman"/>
-      <w:lvlText w:val="%3."/>
-      <w:lvlJc w:val="right"/>
-      <w:pPr>
-        <w:ind w:left="2160" w:hanging="180"/>
-      </w:pPr>
-    </w:lvl>
-    <w:lvl w:ilvl="3" w:tplc="0409000F" w:tentative="1">
-      <w:start w:val="1"/>
-      <w:numFmt w:val="decimal"/>
-      <w:lvlText w:val="%4."/>
-      <w:lvlJc w:val="left"/>
-      <w:pPr>
-        <w:ind w:left="2880" w:hanging="360"/>
-      </w:pPr>
-    </w:lvl>
-    <w:lvl w:ilvl="4" w:tplc="04090019" w:tentative="1">
-      <w:start w:val="1"/>
-      <w:numFmt w:val="lowerLetter"/>
-      <w:lvlText w:val="%5."/>
-      <w:lvlJc w:val="left"/>
-      <w:pPr>
-        <w:ind w:left="3600" w:hanging="360"/>
-      </w:pPr>
-    </w:lvl>
-    <w:lvl w:ilvl="5" w:tplc="0409001B" w:tentative="1">
-      <w:start w:val="1"/>
-      <w:numFmt w:val="lowerRoman"/>
-      <w:lvlText w:val="%6."/>
-      <w:lvlJc w:val="right"/>
-      <w:pPr>
-        <w:ind w:left="4320" w:hanging="180"/>
-      </w:pPr>
-    </w:lvl>
-    <w:lvl w:ilvl="6" w:tplc="0409000F" w:tentative="1">
-      <w:start w:val="1"/>
-      <w:numFmt w:val="decimal"/>
-      <w:lvlText w:val="%7."/>
-      <w:lvlJc w:val="left"/>
-      <w:pPr>
-        <w:ind w:left="5040" w:hanging="360"/>
-      </w:pPr>
-    </w:lvl>
-    <w:lvl w:ilvl="7" w:tplc="04090019" w:tentative="1">
-      <w:start w:val="1"/>
-      <w:numFmt w:val="lowerLetter"/>
-      <w:lvlText w:val="%8."/>
-      <w:lvlJc w:val="left"/>
-      <w:pPr>
-        <w:ind w:left="5760" w:hanging="360"/>
-      </w:pPr>
-    </w:lvl>
-    <w:lvl w:ilvl="8" w:tplc="0409001B" w:tentative="1">
-      <w:start w:val="1"/>
-      <w:numFmt w:val="lowerRoman"/>
-      <w:lvlText w:val="%9."/>
-      <w:lvlJc w:val="right"/>
-      <w:pPr>
-        <w:ind w:left="6480" w:hanging="180"/>
-      </w:pPr>
-    </w:lvl>
-  </w:abstractNum>
-  <w:abstractNum w:abstractNumId="15" w15:restartNumberingAfterBreak="0">
-    <w:nsid w:val="67D1139E"/>
-    <w:multiLevelType w:val="hybridMultilevel"/>
-    <w:tmpl w:val="7AAA2796"/>
+    <w:tmpl w:val="6A28FAF4"/>
     <w:lvl w:ilvl="0" w:tplc="04090009">
       <w:start w:val="1"/>
       <w:numFmt w:val="bullet"/>
@@ -20274,7 +22335,206 @@
       </w:rPr>
     </w:lvl>
   </w:abstractNum>
+  <w:abstractNum w:abstractNumId="15" w15:restartNumberingAfterBreak="0">
+    <w:nsid w:val="67044ABB"/>
+    <w:multiLevelType w:val="hybridMultilevel"/>
+    <w:tmpl w:val="469AD83E"/>
+    <w:lvl w:ilvl="0" w:tplc="0409000F">
+      <w:start w:val="1"/>
+      <w:numFmt w:val="decimal"/>
+      <w:lvlText w:val="%1."/>
+      <w:lvlJc w:val="left"/>
+      <w:pPr>
+        <w:ind w:left="720" w:hanging="360"/>
+      </w:pPr>
+    </w:lvl>
+    <w:lvl w:ilvl="1" w:tplc="04090019" w:tentative="1">
+      <w:start w:val="1"/>
+      <w:numFmt w:val="lowerLetter"/>
+      <w:lvlText w:val="%2."/>
+      <w:lvlJc w:val="left"/>
+      <w:pPr>
+        <w:ind w:left="1440" w:hanging="360"/>
+      </w:pPr>
+    </w:lvl>
+    <w:lvl w:ilvl="2" w:tplc="0409001B" w:tentative="1">
+      <w:start w:val="1"/>
+      <w:numFmt w:val="lowerRoman"/>
+      <w:lvlText w:val="%3."/>
+      <w:lvlJc w:val="right"/>
+      <w:pPr>
+        <w:ind w:left="2160" w:hanging="180"/>
+      </w:pPr>
+    </w:lvl>
+    <w:lvl w:ilvl="3" w:tplc="0409000F" w:tentative="1">
+      <w:start w:val="1"/>
+      <w:numFmt w:val="decimal"/>
+      <w:lvlText w:val="%4."/>
+      <w:lvlJc w:val="left"/>
+      <w:pPr>
+        <w:ind w:left="2880" w:hanging="360"/>
+      </w:pPr>
+    </w:lvl>
+    <w:lvl w:ilvl="4" w:tplc="04090019" w:tentative="1">
+      <w:start w:val="1"/>
+      <w:numFmt w:val="lowerLetter"/>
+      <w:lvlText w:val="%5."/>
+      <w:lvlJc w:val="left"/>
+      <w:pPr>
+        <w:ind w:left="3600" w:hanging="360"/>
+      </w:pPr>
+    </w:lvl>
+    <w:lvl w:ilvl="5" w:tplc="0409001B" w:tentative="1">
+      <w:start w:val="1"/>
+      <w:numFmt w:val="lowerRoman"/>
+      <w:lvlText w:val="%6."/>
+      <w:lvlJc w:val="right"/>
+      <w:pPr>
+        <w:ind w:left="4320" w:hanging="180"/>
+      </w:pPr>
+    </w:lvl>
+    <w:lvl w:ilvl="6" w:tplc="0409000F" w:tentative="1">
+      <w:start w:val="1"/>
+      <w:numFmt w:val="decimal"/>
+      <w:lvlText w:val="%7."/>
+      <w:lvlJc w:val="left"/>
+      <w:pPr>
+        <w:ind w:left="5040" w:hanging="360"/>
+      </w:pPr>
+    </w:lvl>
+    <w:lvl w:ilvl="7" w:tplc="04090019" w:tentative="1">
+      <w:start w:val="1"/>
+      <w:numFmt w:val="lowerLetter"/>
+      <w:lvlText w:val="%8."/>
+      <w:lvlJc w:val="left"/>
+      <w:pPr>
+        <w:ind w:left="5760" w:hanging="360"/>
+      </w:pPr>
+    </w:lvl>
+    <w:lvl w:ilvl="8" w:tplc="0409001B" w:tentative="1">
+      <w:start w:val="1"/>
+      <w:numFmt w:val="lowerRoman"/>
+      <w:lvlText w:val="%9."/>
+      <w:lvlJc w:val="right"/>
+      <w:pPr>
+        <w:ind w:left="6480" w:hanging="180"/>
+      </w:pPr>
+    </w:lvl>
+  </w:abstractNum>
   <w:abstractNum w:abstractNumId="16" w15:restartNumberingAfterBreak="0">
+    <w:nsid w:val="67D1139E"/>
+    <w:multiLevelType w:val="hybridMultilevel"/>
+    <w:tmpl w:val="7AAA2796"/>
+    <w:lvl w:ilvl="0" w:tplc="04090009">
+      <w:start w:val="1"/>
+      <w:numFmt w:val="bullet"/>
+      <w:lvlText w:val=""/>
+      <w:lvlJc w:val="left"/>
+      <w:pPr>
+        <w:ind w:left="720" w:hanging="360"/>
+      </w:pPr>
+      <w:rPr>
+        <w:rFonts w:ascii="Wingdings" w:hAnsi="Wingdings" w:hint="default"/>
+      </w:rPr>
+    </w:lvl>
+    <w:lvl w:ilvl="1" w:tplc="04090003" w:tentative="1">
+      <w:start w:val="1"/>
+      <w:numFmt w:val="bullet"/>
+      <w:lvlText w:val="o"/>
+      <w:lvlJc w:val="left"/>
+      <w:pPr>
+        <w:ind w:left="1440" w:hanging="360"/>
+      </w:pPr>
+      <w:rPr>
+        <w:rFonts w:ascii="Courier New" w:hAnsi="Courier New" w:cs="Courier New" w:hint="default"/>
+      </w:rPr>
+    </w:lvl>
+    <w:lvl w:ilvl="2" w:tplc="04090005" w:tentative="1">
+      <w:start w:val="1"/>
+      <w:numFmt w:val="bullet"/>
+      <w:lvlText w:val=""/>
+      <w:lvlJc w:val="left"/>
+      <w:pPr>
+        <w:ind w:left="2160" w:hanging="360"/>
+      </w:pPr>
+      <w:rPr>
+        <w:rFonts w:ascii="Wingdings" w:hAnsi="Wingdings" w:hint="default"/>
+      </w:rPr>
+    </w:lvl>
+    <w:lvl w:ilvl="3" w:tplc="04090001" w:tentative="1">
+      <w:start w:val="1"/>
+      <w:numFmt w:val="bullet"/>
+      <w:lvlText w:val=""/>
+      <w:lvlJc w:val="left"/>
+      <w:pPr>
+        <w:ind w:left="2880" w:hanging="360"/>
+      </w:pPr>
+      <w:rPr>
+        <w:rFonts w:ascii="Symbol" w:hAnsi="Symbol" w:hint="default"/>
+      </w:rPr>
+    </w:lvl>
+    <w:lvl w:ilvl="4" w:tplc="04090003" w:tentative="1">
+      <w:start w:val="1"/>
+      <w:numFmt w:val="bullet"/>
+      <w:lvlText w:val="o"/>
+      <w:lvlJc w:val="left"/>
+      <w:pPr>
+        <w:ind w:left="3600" w:hanging="360"/>
+      </w:pPr>
+      <w:rPr>
+        <w:rFonts w:ascii="Courier New" w:hAnsi="Courier New" w:cs="Courier New" w:hint="default"/>
+      </w:rPr>
+    </w:lvl>
+    <w:lvl w:ilvl="5" w:tplc="04090005" w:tentative="1">
+      <w:start w:val="1"/>
+      <w:numFmt w:val="bullet"/>
+      <w:lvlText w:val=""/>
+      <w:lvlJc w:val="left"/>
+      <w:pPr>
+        <w:ind w:left="4320" w:hanging="360"/>
+      </w:pPr>
+      <w:rPr>
+        <w:rFonts w:ascii="Wingdings" w:hAnsi="Wingdings" w:hint="default"/>
+      </w:rPr>
+    </w:lvl>
+    <w:lvl w:ilvl="6" w:tplc="04090001" w:tentative="1">
+      <w:start w:val="1"/>
+      <w:numFmt w:val="bullet"/>
+      <w:lvlText w:val=""/>
+      <w:lvlJc w:val="left"/>
+      <w:pPr>
+        <w:ind w:left="5040" w:hanging="360"/>
+      </w:pPr>
+      <w:rPr>
+        <w:rFonts w:ascii="Symbol" w:hAnsi="Symbol" w:hint="default"/>
+      </w:rPr>
+    </w:lvl>
+    <w:lvl w:ilvl="7" w:tplc="04090003" w:tentative="1">
+      <w:start w:val="1"/>
+      <w:numFmt w:val="bullet"/>
+      <w:lvlText w:val="o"/>
+      <w:lvlJc w:val="left"/>
+      <w:pPr>
+        <w:ind w:left="5760" w:hanging="360"/>
+      </w:pPr>
+      <w:rPr>
+        <w:rFonts w:ascii="Courier New" w:hAnsi="Courier New" w:cs="Courier New" w:hint="default"/>
+      </w:rPr>
+    </w:lvl>
+    <w:lvl w:ilvl="8" w:tplc="04090005" w:tentative="1">
+      <w:start w:val="1"/>
+      <w:numFmt w:val="bullet"/>
+      <w:lvlText w:val=""/>
+      <w:lvlJc w:val="left"/>
+      <w:pPr>
+        <w:ind w:left="6480" w:hanging="360"/>
+      </w:pPr>
+      <w:rPr>
+        <w:rFonts w:ascii="Wingdings" w:hAnsi="Wingdings" w:hint="default"/>
+      </w:rPr>
+    </w:lvl>
+  </w:abstractNum>
+  <w:abstractNum w:abstractNumId="17" w15:restartNumberingAfterBreak="0">
     <w:nsid w:val="713268CB"/>
     <w:multiLevelType w:val="hybridMultilevel"/>
     <w:tmpl w:val="0BB46704"/>
@@ -20387,7 +22647,7 @@
       </w:rPr>
     </w:lvl>
   </w:abstractNum>
-  <w:abstractNum w:abstractNumId="17" w15:restartNumberingAfterBreak="0">
+  <w:abstractNum w:abstractNumId="18" w15:restartNumberingAfterBreak="0">
     <w:nsid w:val="74D56A00"/>
     <w:multiLevelType w:val="hybridMultilevel"/>
     <w:tmpl w:val="A0881DFC"/>
@@ -20500,7 +22760,7 @@
       </w:rPr>
     </w:lvl>
   </w:abstractNum>
-  <w:abstractNum w:abstractNumId="18" w15:restartNumberingAfterBreak="0">
+  <w:abstractNum w:abstractNumId="19" w15:restartNumberingAfterBreak="0">
     <w:nsid w:val="775379AF"/>
     <w:multiLevelType w:val="hybridMultilevel"/>
     <w:tmpl w:val="FF80570E"/>
@@ -20586,7 +22846,7 @@
       </w:pPr>
     </w:lvl>
   </w:abstractNum>
-  <w:abstractNum w:abstractNumId="19" w15:restartNumberingAfterBreak="0">
+  <w:abstractNum w:abstractNumId="20" w15:restartNumberingAfterBreak="0">
     <w:nsid w:val="791B5F62"/>
     <w:multiLevelType w:val="hybridMultilevel"/>
     <w:tmpl w:val="FC667E2A"/>
@@ -20685,28 +22945,28 @@
     <w:abstractNumId w:val="3"/>
   </w:num>
   <w:num w:numId="4">
-    <w:abstractNumId w:val="9"/>
+    <w:abstractNumId w:val="10"/>
   </w:num>
   <w:num w:numId="5">
-    <w:abstractNumId w:val="10"/>
+    <w:abstractNumId w:val="11"/>
   </w:num>
   <w:num w:numId="6">
-    <w:abstractNumId w:val="13"/>
+    <w:abstractNumId w:val="14"/>
   </w:num>
   <w:num w:numId="7">
-    <w:abstractNumId w:val="12"/>
+    <w:abstractNumId w:val="13"/>
   </w:num>
   <w:num w:numId="8">
     <w:abstractNumId w:val="0"/>
   </w:num>
   <w:num w:numId="9">
-    <w:abstractNumId w:val="11"/>
+    <w:abstractNumId w:val="12"/>
   </w:num>
   <w:num w:numId="10">
     <w:abstractNumId w:val="5"/>
   </w:num>
   <w:num w:numId="11">
-    <w:abstractNumId w:val="19"/>
+    <w:abstractNumId w:val="20"/>
   </w:num>
   <w:num w:numId="12">
     <w:abstractNumId w:val="4"/>
@@ -20715,13 +22975,13 @@
     <w:abstractNumId w:val="1"/>
   </w:num>
   <w:num w:numId="14">
-    <w:abstractNumId w:val="17"/>
+    <w:abstractNumId w:val="18"/>
   </w:num>
   <w:num w:numId="15">
-    <w:abstractNumId w:val="18"/>
+    <w:abstractNumId w:val="19"/>
   </w:num>
   <w:num w:numId="16">
-    <w:abstractNumId w:val="16"/>
+    <w:abstractNumId w:val="17"/>
   </w:num>
   <w:num w:numId="17">
     <w:abstractNumId w:val="2"/>
@@ -20730,10 +22990,13 @@
     <w:abstractNumId w:val="7"/>
   </w:num>
   <w:num w:numId="19">
-    <w:abstractNumId w:val="14"/>
+    <w:abstractNumId w:val="15"/>
   </w:num>
   <w:num w:numId="20">
-    <w:abstractNumId w:val="15"/>
+    <w:abstractNumId w:val="16"/>
+  </w:num>
+  <w:num w:numId="21">
+    <w:abstractNumId w:val="9"/>
   </w:num>
 </w:numbering>
 </file>
@@ -22184,7 +24447,7 @@
 </file>
 
 <file path=customXml/itemProps2.xml><?xml version="1.0" encoding="utf-8"?>
-<ds:datastoreItem xmlns:ds="http://schemas.openxmlformats.org/officeDocument/2006/customXml" ds:itemID="{EE322F8E-7626-4E48-8C7C-2EAB6FDEF07D}">
+<ds:datastoreItem xmlns:ds="http://schemas.openxmlformats.org/officeDocument/2006/customXml" ds:itemID="{761DDF83-CAD7-4143-899C-E255758DAF76}">
   <ds:schemaRefs>
     <ds:schemaRef ds:uri="http://schemas.openxmlformats.org/officeDocument/2006/bibliography"/>
   </ds:schemaRefs>

</xml_diff>

<commit_message>
#100: write-up.docx, fix typos
</commit_message>
<xml_diff>
--- a/write-up.docx
+++ b/write-up.docx
@@ -702,12 +702,7 @@
             <w:pStyle w:val="TOCHeading"/>
           </w:pPr>
           <w:r>
-            <w:t>Table of Co</w:t>
-          </w:r>
-          <w:bookmarkStart w:id="0" w:name="_GoBack"/>
-          <w:bookmarkEnd w:id="0"/>
-          <w:r>
-            <w:t>ntents</w:t>
+            <w:t>Table of Contents</w:t>
           </w:r>
         </w:p>
         <w:p>
@@ -2216,12 +2211,12 @@
       <w:pPr>
         <w:pStyle w:val="Heading1"/>
       </w:pPr>
-      <w:bookmarkStart w:id="1" w:name="_Toc18247390"/>
+      <w:bookmarkStart w:id="0" w:name="_Toc18247390"/>
       <w:r>
         <w:lastRenderedPageBreak/>
         <w:t>Introduction</w:t>
       </w:r>
-      <w:bookmarkEnd w:id="1"/>
+      <w:bookmarkEnd w:id="0"/>
     </w:p>
     <w:p>
       <w:pPr>
@@ -2594,22 +2589,22 @@
           <w:tab w:val="left" w:pos="2730"/>
         </w:tabs>
       </w:pPr>
-      <w:bookmarkStart w:id="2" w:name="_Toc18247391"/>
+      <w:bookmarkStart w:id="1" w:name="_Toc18247391"/>
       <w:r>
         <w:t>Data Preparation</w:t>
       </w:r>
+      <w:bookmarkEnd w:id="1"/>
+    </w:p>
+    <w:p/>
+    <w:p>
+      <w:pPr>
+        <w:pStyle w:val="Heading2"/>
+      </w:pPr>
+      <w:bookmarkStart w:id="2" w:name="_Toc18247392"/>
+      <w:r>
+        <w:t>Twitter API</w:t>
+      </w:r>
       <w:bookmarkEnd w:id="2"/>
-    </w:p>
-    <w:p/>
-    <w:p>
-      <w:pPr>
-        <w:pStyle w:val="Heading2"/>
-      </w:pPr>
-      <w:bookmarkStart w:id="3" w:name="_Toc18247392"/>
-      <w:r>
-        <w:t>Twitter API</w:t>
-      </w:r>
-      <w:bookmarkEnd w:id="3"/>
     </w:p>
     <w:p>
       <w:pPr>
@@ -3415,6 +3410,51 @@
         </w:rPr>
         <w:t xml:space="preserve">, </w:t>
       </w:r>
+      <w:r>
+        <w:rPr>
+          <w:rFonts w:ascii="Courier New" w:hAnsi="Courier New" w:cs="Courier New"/>
+          <w:sz w:val="24"/>
+          <w:szCs w:val="24"/>
+        </w:rPr>
+        <w:t>created_at</w:t>
+      </w:r>
+      <w:r>
+        <w:rPr>
+          <w:sz w:val="24"/>
+          <w:szCs w:val="24"/>
+        </w:rPr>
+        <w:t xml:space="preserve">, and </w:t>
+      </w:r>
+      <w:r>
+        <w:rPr>
+          <w:rFonts w:ascii="Courier New" w:hAnsi="Courier New" w:cs="Courier New"/>
+          <w:sz w:val="24"/>
+          <w:szCs w:val="24"/>
+        </w:rPr>
+        <w:t>full_t</w:t>
+      </w:r>
+      <w:r>
+        <w:rPr>
+          <w:rFonts w:ascii="Courier New" w:hAnsi="Courier New" w:cs="Courier New"/>
+          <w:sz w:val="24"/>
+          <w:szCs w:val="24"/>
+        </w:rPr>
+        <w:t>ext</w:t>
+      </w:r>
+      <w:r>
+        <w:rPr>
+          <w:sz w:val="24"/>
+          <w:szCs w:val="24"/>
+        </w:rPr>
+        <w:t xml:space="preserve">. Each account was collected </w:t>
+      </w:r>
+      <w:r>
+        <w:rPr>
+          <w:sz w:val="24"/>
+          <w:szCs w:val="24"/>
+        </w:rPr>
+        <w:t xml:space="preserve">using a </w:t>
+      </w:r>
       <w:proofErr w:type="spellStart"/>
       <w:r>
         <w:rPr>
@@ -3422,284 +3462,209 @@
           <w:sz w:val="24"/>
           <w:szCs w:val="24"/>
         </w:rPr>
-        <w:t>created_at</w:t>
+        <w:t>rate_limit</w:t>
       </w:r>
       <w:proofErr w:type="spellEnd"/>
       <w:r>
         <w:rPr>
-          <w:sz w:val="24"/>
-          <w:szCs w:val="24"/>
-        </w:rPr>
-        <w:t xml:space="preserve">, and </w:t>
+          <w:rFonts w:ascii="Courier New" w:hAnsi="Courier New" w:cs="Courier New"/>
+          <w:sz w:val="24"/>
+          <w:szCs w:val="24"/>
+        </w:rPr>
+        <w:t>=</w:t>
+      </w:r>
+      <w:r>
+        <w:rPr>
+          <w:rFonts w:ascii="Courier New" w:hAnsi="Courier New" w:cs="Courier New"/>
+          <w:sz w:val="24"/>
+          <w:szCs w:val="24"/>
+        </w:rPr>
+        <w:t>900</w:t>
+      </w:r>
+      <w:r>
+        <w:rPr>
+          <w:rStyle w:val="FootnoteReference"/>
+          <w:sz w:val="24"/>
+          <w:szCs w:val="24"/>
+        </w:rPr>
+        <w:footnoteReference w:id="8"/>
+      </w:r>
+      <w:r>
+        <w:rPr>
+          <w:sz w:val="24"/>
+          <w:szCs w:val="24"/>
+        </w:rPr>
+        <w:t xml:space="preserve">. This </w:t>
+      </w:r>
+      <w:r>
+        <w:rPr>
+          <w:sz w:val="24"/>
+          <w:szCs w:val="24"/>
+        </w:rPr>
+        <w:t>ensured that the maximum number of tweets could be collected per screen name. However, due to the request limit, roughly 15 minutes</w:t>
+      </w:r>
+    </w:p>
+    <w:p>
+      <w:pPr>
+        <w:spacing w:line="240" w:lineRule="auto"/>
+        <w:rPr>
+          <w:sz w:val="24"/>
+          <w:szCs w:val="24"/>
+        </w:rPr>
+      </w:pPr>
+      <w:r>
+        <w:rPr>
+          <w:sz w:val="24"/>
+          <w:szCs w:val="24"/>
+        </w:rPr>
+        <w:t xml:space="preserve"> needed to transpire before re-executing</w:t>
+      </w:r>
+      <w:r>
+        <w:rPr>
+          <w:sz w:val="24"/>
+          <w:szCs w:val="24"/>
+        </w:rPr>
+        <w:t>,</w:t>
+      </w:r>
+      <w:r>
+        <w:rPr>
+          <w:sz w:val="24"/>
+          <w:szCs w:val="24"/>
+        </w:rPr>
+        <w:t xml:space="preserve"> to obtain the maximum content for the successive </w:t>
+      </w:r>
+      <w:r>
+        <w:rPr>
+          <w:sz w:val="24"/>
+          <w:szCs w:val="24"/>
+        </w:rPr>
+        <w:t>screen name</w:t>
+      </w:r>
+      <w:r>
+        <w:rPr>
+          <w:sz w:val="24"/>
+          <w:szCs w:val="24"/>
+        </w:rPr>
+        <w:t>.</w:t>
+      </w:r>
+      <w:r>
+        <w:rPr>
+          <w:sz w:val="24"/>
+          <w:szCs w:val="24"/>
+        </w:rPr>
+        <w:t xml:space="preserve"> Thus, a little over 1.5 hours was required to initially generate local csv files.</w:t>
+      </w:r>
+    </w:p>
+    <w:p>
+      <w:pPr>
+        <w:spacing w:line="240" w:lineRule="auto"/>
+      </w:pPr>
+      <w:r>
+        <w:t>Finally,</w:t>
+      </w:r>
+      <w:r>
+        <w:t xml:space="preserve"> a</w:t>
+      </w:r>
+      <w:r>
+        <w:t xml:space="preserve"> default </w:t>
+      </w:r>
+      <w:r>
+        <w:rPr>
+          <w:rFonts w:ascii="Courier New" w:hAnsi="Courier New" w:cs="Courier New"/>
+        </w:rPr>
+        <w:t>start_date = datetime(3000, 12, 25)</w:t>
+      </w:r>
+      <w:r>
+        <w:t xml:space="preserve"> </w:t>
+      </w:r>
+      <w:r>
+        <w:t xml:space="preserve">and </w:t>
       </w:r>
       <w:proofErr w:type="spellStart"/>
       <w:r>
         <w:rPr>
           <w:rFonts w:ascii="Courier New" w:hAnsi="Courier New" w:cs="Courier New"/>
-          <w:sz w:val="24"/>
-          <w:szCs w:val="24"/>
-        </w:rPr>
-        <w:t>full_t</w:t>
-      </w:r>
+        </w:rPr>
+        <w:t>end_date</w:t>
+      </w:r>
+      <w:proofErr w:type="spellEnd"/>
       <w:r>
         <w:rPr>
           <w:rFonts w:ascii="Courier New" w:hAnsi="Courier New" w:cs="Courier New"/>
-          <w:sz w:val="24"/>
-          <w:szCs w:val="24"/>
-        </w:rPr>
-        <w:t>ext</w:t>
+        </w:rPr>
+        <w:t xml:space="preserve"> = datetime(1000, 12, 25)</w:t>
+      </w:r>
+      <w:r>
+        <w:t xml:space="preserve"> was defined. This definition was created to </w:t>
+      </w:r>
+      <w:r>
+        <w:t>represent the datetime</w:t>
+      </w:r>
+      <w:r>
+        <w:t xml:space="preserve"> range for a given twitter screen name. Specifically, the initial </w:t>
+      </w:r>
+      <w:r>
+        <w:rPr>
+          <w:rFonts w:ascii="Courier New" w:hAnsi="Courier New" w:cs="Courier New"/>
+        </w:rPr>
+        <w:t>start_date</w:t>
+      </w:r>
+      <w:r>
+        <w:t xml:space="preserve"> was compared to each tweet for a given user. If a tweet exists with an earlier datetime, this was set as the new </w:t>
+      </w:r>
+      <w:r>
+        <w:rPr>
+          <w:rFonts w:ascii="Courier New" w:hAnsi="Courier New" w:cs="Courier New"/>
+        </w:rPr>
+        <w:t>start_date</w:t>
+      </w:r>
+      <w:r>
+        <w:t xml:space="preserve">. This type of logic was extended similarly for the </w:t>
+      </w:r>
+      <w:proofErr w:type="spellStart"/>
+      <w:r>
+        <w:rPr>
+          <w:rFonts w:ascii="Courier New" w:hAnsi="Courier New" w:cs="Courier New"/>
+        </w:rPr>
+        <w:t>end_date</w:t>
       </w:r>
       <w:proofErr w:type="spellEnd"/>
       <w:r>
-        <w:rPr>
-          <w:sz w:val="24"/>
-          <w:szCs w:val="24"/>
-        </w:rPr>
-        <w:t xml:space="preserve">. Each account was collected </w:t>
-      </w:r>
-      <w:r>
-        <w:rPr>
-          <w:sz w:val="24"/>
-          <w:szCs w:val="24"/>
-        </w:rPr>
-        <w:t xml:space="preserve">using a </w:t>
+        <w:t>. Th</w:t>
+      </w:r>
+      <w:r>
+        <w:t xml:space="preserve">is </w:t>
+      </w:r>
+      <w:r>
+        <w:t xml:space="preserve">maximized value </w:t>
+      </w:r>
+      <w:r>
+        <w:t xml:space="preserve">allows the functional tweet domain to accurately map to the </w:t>
       </w:r>
       <w:proofErr w:type="spellStart"/>
       <w:r>
-        <w:rPr>
-          <w:rFonts w:ascii="Courier New" w:hAnsi="Courier New" w:cs="Courier New"/>
-          <w:sz w:val="24"/>
-          <w:szCs w:val="24"/>
-        </w:rPr>
-        <w:t>rate_limit</w:t>
+        <w:t>quandl</w:t>
       </w:r>
       <w:proofErr w:type="spellEnd"/>
       <w:r>
-        <w:rPr>
-          <w:rFonts w:ascii="Courier New" w:hAnsi="Courier New" w:cs="Courier New"/>
-          <w:sz w:val="24"/>
-          <w:szCs w:val="24"/>
-        </w:rPr>
-        <w:t>=</w:t>
-      </w:r>
-      <w:r>
-        <w:rPr>
-          <w:rFonts w:ascii="Courier New" w:hAnsi="Courier New" w:cs="Courier New"/>
-          <w:sz w:val="24"/>
-          <w:szCs w:val="24"/>
-        </w:rPr>
-        <w:t>900</w:t>
-      </w:r>
-      <w:r>
-        <w:rPr>
-          <w:rStyle w:val="FootnoteReference"/>
-          <w:sz w:val="24"/>
-          <w:szCs w:val="24"/>
-        </w:rPr>
-        <w:footnoteReference w:id="8"/>
-      </w:r>
-      <w:r>
-        <w:rPr>
-          <w:sz w:val="24"/>
-          <w:szCs w:val="24"/>
-        </w:rPr>
-        <w:t xml:space="preserve">. This </w:t>
-      </w:r>
-      <w:r>
-        <w:rPr>
-          <w:sz w:val="24"/>
-          <w:szCs w:val="24"/>
-        </w:rPr>
-        <w:t>ensured that the maximum number of tweets could be collected per screen name. However, due to the request limit, roughly 15 minutes</w:t>
-      </w:r>
-    </w:p>
-    <w:p>
-      <w:pPr>
-        <w:spacing w:line="240" w:lineRule="auto"/>
-        <w:rPr>
-          <w:sz w:val="24"/>
-          <w:szCs w:val="24"/>
-        </w:rPr>
-      </w:pPr>
-      <w:r>
-        <w:rPr>
-          <w:sz w:val="24"/>
-          <w:szCs w:val="24"/>
-        </w:rPr>
-        <w:t xml:space="preserve"> needed to transpire before re-executing</w:t>
-      </w:r>
-      <w:r>
-        <w:rPr>
-          <w:sz w:val="24"/>
-          <w:szCs w:val="24"/>
-        </w:rPr>
-        <w:t>,</w:t>
-      </w:r>
-      <w:r>
-        <w:rPr>
-          <w:sz w:val="24"/>
-          <w:szCs w:val="24"/>
-        </w:rPr>
-        <w:t xml:space="preserve"> to obtain the maximum content for the successive </w:t>
-      </w:r>
-      <w:r>
-        <w:rPr>
-          <w:sz w:val="24"/>
-          <w:szCs w:val="24"/>
-        </w:rPr>
-        <w:t>screen name</w:t>
-      </w:r>
-      <w:r>
-        <w:rPr>
-          <w:sz w:val="24"/>
-          <w:szCs w:val="24"/>
-        </w:rPr>
-        <w:t>.</w:t>
-      </w:r>
-      <w:r>
-        <w:rPr>
-          <w:sz w:val="24"/>
-          <w:szCs w:val="24"/>
-        </w:rPr>
-        <w:t xml:space="preserve"> Thus, a little over 1.5 hours was required to initially generate local csv files.</w:t>
-      </w:r>
-    </w:p>
-    <w:p>
-      <w:pPr>
-        <w:spacing w:line="240" w:lineRule="auto"/>
-      </w:pPr>
-      <w:r>
-        <w:t>Finally,</w:t>
-      </w:r>
-      <w:r>
-        <w:t xml:space="preserve"> a</w:t>
-      </w:r>
-      <w:r>
-        <w:t xml:space="preserve"> default </w:t>
-      </w:r>
+        <w:t xml:space="preserve"> historical range.</w:t>
+      </w:r>
+    </w:p>
+    <w:p/>
+    <w:p>
+      <w:pPr>
+        <w:pStyle w:val="Heading2"/>
+      </w:pPr>
+      <w:bookmarkStart w:id="3" w:name="_Toc18247393"/>
       <w:proofErr w:type="spellStart"/>
       <w:r>
-        <w:rPr>
-          <w:rFonts w:ascii="Courier New" w:hAnsi="Courier New" w:cs="Courier New"/>
-        </w:rPr>
-        <w:t>start_date</w:t>
+        <w:t>Quandl</w:t>
       </w:r>
       <w:proofErr w:type="spellEnd"/>
       <w:r>
-        <w:rPr>
-          <w:rFonts w:ascii="Courier New" w:hAnsi="Courier New" w:cs="Courier New"/>
-        </w:rPr>
-        <w:t xml:space="preserve"> = </w:t>
-      </w:r>
-      <w:proofErr w:type="gramStart"/>
-      <w:r>
-        <w:rPr>
-          <w:rFonts w:ascii="Courier New" w:hAnsi="Courier New" w:cs="Courier New"/>
-        </w:rPr>
-        <w:t>datetime(</w:t>
-      </w:r>
-      <w:proofErr w:type="gramEnd"/>
-      <w:r>
-        <w:rPr>
-          <w:rFonts w:ascii="Courier New" w:hAnsi="Courier New" w:cs="Courier New"/>
-        </w:rPr>
-        <w:t>3000, 12, 25)</w:t>
-      </w:r>
-      <w:r>
-        <w:t xml:space="preserve"> </w:t>
-      </w:r>
-      <w:r>
-        <w:t xml:space="preserve">and </w:t>
-      </w:r>
-      <w:proofErr w:type="spellStart"/>
-      <w:r>
-        <w:rPr>
-          <w:rFonts w:ascii="Courier New" w:hAnsi="Courier New" w:cs="Courier New"/>
-        </w:rPr>
-        <w:t>end_date</w:t>
-      </w:r>
-      <w:proofErr w:type="spellEnd"/>
-      <w:r>
-        <w:rPr>
-          <w:rFonts w:ascii="Courier New" w:hAnsi="Courier New" w:cs="Courier New"/>
-        </w:rPr>
-        <w:t xml:space="preserve"> = datetime(1000, 12, 25)</w:t>
-      </w:r>
-      <w:r>
-        <w:t xml:space="preserve"> was defined. This definition was created to </w:t>
-      </w:r>
-      <w:r>
-        <w:t>represent the datetime</w:t>
-      </w:r>
-      <w:r>
-        <w:t xml:space="preserve"> range for a given twitter screen name. Specifically, the initial </w:t>
-      </w:r>
-      <w:proofErr w:type="spellStart"/>
-      <w:r>
-        <w:rPr>
-          <w:rFonts w:ascii="Courier New" w:hAnsi="Courier New" w:cs="Courier New"/>
-        </w:rPr>
-        <w:t>start_date</w:t>
-      </w:r>
-      <w:proofErr w:type="spellEnd"/>
-      <w:r>
-        <w:t xml:space="preserve"> was compared to each tweet for a given user. If a tweet exists with an earlier datetime, this was set as the new </w:t>
-      </w:r>
-      <w:proofErr w:type="spellStart"/>
-      <w:r>
-        <w:rPr>
-          <w:rFonts w:ascii="Courier New" w:hAnsi="Courier New" w:cs="Courier New"/>
-        </w:rPr>
-        <w:t>start_date</w:t>
-      </w:r>
-      <w:proofErr w:type="spellEnd"/>
-      <w:r>
-        <w:t xml:space="preserve">. This type of logic was extended similarly for the </w:t>
-      </w:r>
-      <w:proofErr w:type="spellStart"/>
-      <w:r>
-        <w:rPr>
-          <w:rFonts w:ascii="Courier New" w:hAnsi="Courier New" w:cs="Courier New"/>
-        </w:rPr>
-        <w:t>end_date</w:t>
-      </w:r>
-      <w:proofErr w:type="spellEnd"/>
-      <w:r>
-        <w:t>. Th</w:t>
-      </w:r>
-      <w:r>
-        <w:t xml:space="preserve">is </w:t>
-      </w:r>
-      <w:r>
-        <w:t xml:space="preserve">maximized value </w:t>
-      </w:r>
-      <w:r>
-        <w:t xml:space="preserve">allows the functional tweet domain to accurately map to the </w:t>
-      </w:r>
-      <w:proofErr w:type="spellStart"/>
-      <w:r>
-        <w:t>quandl</w:t>
-      </w:r>
-      <w:proofErr w:type="spellEnd"/>
-      <w:r>
-        <w:t xml:space="preserve"> historical range.</w:t>
-      </w:r>
-    </w:p>
-    <w:p/>
-    <w:p>
-      <w:pPr>
-        <w:pStyle w:val="Heading2"/>
-      </w:pPr>
-      <w:bookmarkStart w:id="4" w:name="_Toc18247393"/>
-      <w:proofErr w:type="spellStart"/>
-      <w:r>
-        <w:t>Quandl</w:t>
-      </w:r>
-      <w:proofErr w:type="spellEnd"/>
-      <w:r>
         <w:t xml:space="preserve"> API</w:t>
       </w:r>
-      <w:bookmarkEnd w:id="4"/>
+      <w:bookmarkEnd w:id="3"/>
     </w:p>
     <w:p>
       <w:r>
@@ -4079,11 +4044,11 @@
       <w:pPr>
         <w:pStyle w:val="Heading2"/>
       </w:pPr>
-      <w:bookmarkStart w:id="5" w:name="_Toc18247394"/>
+      <w:bookmarkStart w:id="4" w:name="_Toc18247394"/>
       <w:r>
         <w:t>Joining Data</w:t>
       </w:r>
-      <w:bookmarkEnd w:id="5"/>
+      <w:bookmarkEnd w:id="4"/>
     </w:p>
     <w:p>
       <w:r>
@@ -4092,89 +4057,83 @@
       <w:r>
         <w:t xml:space="preserve">tweets were aggregated by </w:t>
       </w:r>
+      <w:r>
+        <w:rPr>
+          <w:rFonts w:ascii="Courier New" w:hAnsi="Courier New" w:cs="Courier New"/>
+        </w:rPr>
+        <w:t>created_at</w:t>
+      </w:r>
+      <w:r>
+        <w:t xml:space="preserve"> and </w:t>
+      </w:r>
       <w:proofErr w:type="spellStart"/>
       <w:r>
         <w:rPr>
           <w:rFonts w:ascii="Courier New" w:hAnsi="Courier New" w:cs="Courier New"/>
         </w:rPr>
+        <w:t>screen_name</w:t>
+      </w:r>
+      <w:proofErr w:type="spellEnd"/>
+      <w:r>
+        <w:t xml:space="preserve">. If an account tweeted multiple times a given day, </w:t>
+      </w:r>
+      <w:r>
+        <w:t>each</w:t>
+      </w:r>
+      <w:r>
+        <w:t xml:space="preserve"> </w:t>
+      </w:r>
+      <w:r>
+        <w:rPr>
+          <w:rFonts w:ascii="Courier New" w:hAnsi="Courier New" w:cs="Courier New"/>
+        </w:rPr>
+        <w:t>full_text</w:t>
+      </w:r>
+      <w:r>
+        <w:t xml:space="preserve"> </w:t>
+      </w:r>
+      <w:r>
+        <w:t xml:space="preserve">instance </w:t>
+      </w:r>
+      <w:r>
+        <w:t>was concatenated to a single string.</w:t>
+      </w:r>
+      <w:r>
+        <w:t xml:space="preserve"> This allowed sentiment measure to be computed</w:t>
+      </w:r>
+      <w:r>
+        <w:t xml:space="preserve"> as a time series</w:t>
+      </w:r>
+      <w:r>
+        <w:t>.</w:t>
+      </w:r>
+      <w:r>
+        <w:t xml:space="preserve"> Furthermore, each twitter account data was merged </w:t>
+      </w:r>
+      <w:r>
+        <w:t xml:space="preserve">on </w:t>
+      </w:r>
+      <w:r>
+        <w:rPr>
+          <w:rFonts w:ascii="Courier New" w:hAnsi="Courier New" w:cs="Courier New"/>
+        </w:rPr>
+        <w:t>Trade Date</w:t>
+      </w:r>
+      <w:r>
+        <w:t xml:space="preserve"> </w:t>
+      </w:r>
+      <w:r>
+        <w:t>=</w:t>
+      </w:r>
+      <w:r>
+        <w:t xml:space="preserve"> </w:t>
+      </w:r>
+      <w:r>
+        <w:rPr>
+          <w:rFonts w:ascii="Courier New" w:hAnsi="Courier New" w:cs="Courier New"/>
+        </w:rPr>
         <w:t>created_at</w:t>
       </w:r>
-      <w:proofErr w:type="spellEnd"/>
-      <w:r>
-        <w:t xml:space="preserve"> and </w:t>
-      </w:r>
-      <w:proofErr w:type="spellStart"/>
-      <w:r>
-        <w:rPr>
-          <w:rFonts w:ascii="Courier New" w:hAnsi="Courier New" w:cs="Courier New"/>
-        </w:rPr>
-        <w:t>screen_name</w:t>
-      </w:r>
-      <w:proofErr w:type="spellEnd"/>
-      <w:r>
-        <w:t xml:space="preserve">. If an account tweeted multiple times a given day, </w:t>
-      </w:r>
-      <w:r>
-        <w:t>each</w:t>
-      </w:r>
-      <w:r>
-        <w:t xml:space="preserve"> </w:t>
-      </w:r>
-      <w:proofErr w:type="spellStart"/>
-      <w:r>
-        <w:rPr>
-          <w:rFonts w:ascii="Courier New" w:hAnsi="Courier New" w:cs="Courier New"/>
-        </w:rPr>
-        <w:t>full_text</w:t>
-      </w:r>
-      <w:proofErr w:type="spellEnd"/>
-      <w:r>
-        <w:t xml:space="preserve"> </w:t>
-      </w:r>
-      <w:r>
-        <w:t xml:space="preserve">instance </w:t>
-      </w:r>
-      <w:r>
-        <w:t>was concatenated to a single string.</w:t>
-      </w:r>
-      <w:r>
-        <w:t xml:space="preserve"> This allowed sentiment measure to be computed</w:t>
-      </w:r>
-      <w:r>
-        <w:t xml:space="preserve"> as a time series</w:t>
-      </w:r>
-      <w:r>
-        <w:t>.</w:t>
-      </w:r>
-      <w:r>
-        <w:t xml:space="preserve"> Furthermore, each twitter account data was merged </w:t>
-      </w:r>
-      <w:r>
-        <w:t xml:space="preserve">on </w:t>
-      </w:r>
-      <w:r>
-        <w:rPr>
-          <w:rFonts w:ascii="Courier New" w:hAnsi="Courier New" w:cs="Courier New"/>
-        </w:rPr>
-        <w:t>Trade Date</w:t>
-      </w:r>
-      <w:r>
-        <w:t xml:space="preserve"> </w:t>
-      </w:r>
-      <w:r>
-        <w:t>=</w:t>
-      </w:r>
-      <w:r>
-        <w:t xml:space="preserve"> </w:t>
-      </w:r>
-      <w:proofErr w:type="spellStart"/>
-      <w:r>
-        <w:rPr>
-          <w:rFonts w:ascii="Courier New" w:hAnsi="Courier New" w:cs="Courier New"/>
-        </w:rPr>
-        <w:t>created_at</w:t>
-      </w:r>
-      <w:proofErr w:type="spellEnd"/>
       <w:r>
         <w:t xml:space="preserve"> column</w:t>
       </w:r>
@@ -4262,14 +4221,12 @@
       <w:r>
         <w:t xml:space="preserve">If successive (n+1) index is nan, set market values to previous day and concatenate current </w:t>
       </w:r>
-      <w:proofErr w:type="spellStart"/>
       <w:r>
         <w:rPr>
           <w:rFonts w:ascii="Courier New" w:hAnsi="Courier New" w:cs="Courier New"/>
         </w:rPr>
         <w:t>full_text</w:t>
       </w:r>
-      <w:proofErr w:type="spellEnd"/>
       <w:r>
         <w:t xml:space="preserve"> with previous day.</w:t>
       </w:r>
@@ -4283,14 +4240,12 @@
       <w:r>
         <w:t xml:space="preserve">Additionally, if a given day contained an empty string for </w:t>
       </w:r>
-      <w:proofErr w:type="spellStart"/>
       <w:r>
         <w:rPr>
           <w:rFonts w:ascii="Courier New" w:hAnsi="Courier New" w:cs="Courier New"/>
         </w:rPr>
         <w:t>full_text</w:t>
       </w:r>
-      <w:proofErr w:type="spellEnd"/>
       <w:r>
         <w:t>, this instance was dropped</w:t>
       </w:r>
@@ -4303,111 +4258,111 @@
       <w:pPr>
         <w:pStyle w:val="Heading1"/>
       </w:pPr>
-      <w:bookmarkStart w:id="6" w:name="_Toc18247395"/>
+      <w:bookmarkStart w:id="5" w:name="_Toc18247395"/>
       <w:r>
         <w:lastRenderedPageBreak/>
         <w:t>Exploratory</w:t>
       </w:r>
+      <w:bookmarkEnd w:id="5"/>
+    </w:p>
+    <w:p>
+      <w:r>
+        <w:t>I</w:t>
+      </w:r>
+      <w:r>
+        <w:t>nitial</w:t>
+      </w:r>
+      <w:r>
+        <w:t xml:space="preserve"> explorat</w:t>
+      </w:r>
+      <w:r>
+        <w:t>ion</w:t>
+      </w:r>
+      <w:r>
+        <w:t xml:space="preserve"> w</w:t>
+      </w:r>
+      <w:r>
+        <w:t>as</w:t>
+      </w:r>
+      <w:r>
+        <w:t xml:space="preserve"> performed for each twitter screen name, </w:t>
+      </w:r>
+      <w:r>
+        <w:t xml:space="preserve">and </w:t>
+      </w:r>
+      <w:r>
+        <w:t xml:space="preserve">overall </w:t>
+      </w:r>
+      <w:r>
+        <w:t>aggregation</w:t>
+      </w:r>
+      <w:r>
+        <w:t>.</w:t>
+      </w:r>
+      <w:r>
+        <w:t xml:space="preserve"> </w:t>
+      </w:r>
+      <w:r>
+        <w:t>Specifically</w:t>
+      </w:r>
+      <w:r>
+        <w:t>, word clouds</w:t>
+      </w:r>
+      <w:r>
+        <w:t>,</w:t>
+      </w:r>
+      <w:r>
+        <w:t xml:space="preserve"> </w:t>
+      </w:r>
+      <w:proofErr w:type="spellStart"/>
+      <w:r>
+        <w:t>vader</w:t>
+      </w:r>
+      <w:proofErr w:type="spellEnd"/>
+      <w:r>
+        <w:t xml:space="preserve"> </w:t>
+      </w:r>
+      <w:r>
+        <w:t>sentiment</w:t>
+      </w:r>
+      <w:r>
+        <w:t>, and topic modeling</w:t>
+      </w:r>
+      <w:r>
+        <w:t xml:space="preserve"> was </w:t>
+      </w:r>
+      <w:r>
+        <w:t>determined</w:t>
+      </w:r>
+      <w:r>
+        <w:t xml:space="preserve"> for each twitter screen name.</w:t>
+      </w:r>
+      <w:r>
+        <w:t xml:space="preserve"> </w:t>
+      </w:r>
+      <w:r>
+        <w:t xml:space="preserve">Finally, word clouds and sentiment measures </w:t>
+      </w:r>
+      <w:r>
+        <w:t>were</w:t>
+      </w:r>
+      <w:r>
+        <w:t xml:space="preserve"> repeated on the overall dataset</w:t>
+      </w:r>
+      <w:r>
+        <w:t>.</w:t>
+      </w:r>
+    </w:p>
+    <w:p/>
+    <w:p>
+      <w:pPr>
+        <w:pStyle w:val="Heading2"/>
+      </w:pPr>
+      <w:bookmarkStart w:id="6" w:name="_Toc18247396"/>
+      <w:r>
+        <w:t>Stop Words</w:t>
+      </w:r>
       <w:bookmarkEnd w:id="6"/>
-    </w:p>
-    <w:p>
-      <w:r>
-        <w:t>I</w:t>
-      </w:r>
-      <w:r>
-        <w:t>nitial</w:t>
-      </w:r>
-      <w:r>
-        <w:t xml:space="preserve"> explorat</w:t>
-      </w:r>
-      <w:r>
-        <w:t>ion</w:t>
-      </w:r>
-      <w:r>
-        <w:t xml:space="preserve"> w</w:t>
-      </w:r>
-      <w:r>
-        <w:t>as</w:t>
-      </w:r>
-      <w:r>
-        <w:t xml:space="preserve"> performed for each twitter screen name, </w:t>
-      </w:r>
-      <w:r>
-        <w:t xml:space="preserve">and </w:t>
-      </w:r>
-      <w:r>
-        <w:t xml:space="preserve">overall </w:t>
-      </w:r>
-      <w:r>
-        <w:t>aggregation</w:t>
-      </w:r>
-      <w:r>
-        <w:t>.</w:t>
-      </w:r>
-      <w:r>
-        <w:t xml:space="preserve"> </w:t>
-      </w:r>
-      <w:r>
-        <w:t>Specifically</w:t>
-      </w:r>
-      <w:r>
-        <w:t>, word clouds</w:t>
-      </w:r>
-      <w:r>
-        <w:t>,</w:t>
-      </w:r>
-      <w:r>
-        <w:t xml:space="preserve"> </w:t>
-      </w:r>
-      <w:proofErr w:type="spellStart"/>
-      <w:r>
-        <w:t>vader</w:t>
-      </w:r>
-      <w:proofErr w:type="spellEnd"/>
-      <w:r>
-        <w:t xml:space="preserve"> </w:t>
-      </w:r>
-      <w:r>
-        <w:t>sentiment</w:t>
-      </w:r>
-      <w:r>
-        <w:t>, and topic modeling</w:t>
-      </w:r>
-      <w:r>
-        <w:t xml:space="preserve"> was </w:t>
-      </w:r>
-      <w:r>
-        <w:t>determined</w:t>
-      </w:r>
-      <w:r>
-        <w:t xml:space="preserve"> for each twitter screen name.</w:t>
-      </w:r>
-      <w:r>
-        <w:t xml:space="preserve"> </w:t>
-      </w:r>
-      <w:r>
-        <w:t xml:space="preserve">Finally, word clouds and sentiment measures </w:t>
-      </w:r>
-      <w:r>
-        <w:t>were</w:t>
-      </w:r>
-      <w:r>
-        <w:t xml:space="preserve"> repeated on the overall dataset</w:t>
-      </w:r>
-      <w:r>
-        <w:t>.</w:t>
-      </w:r>
-    </w:p>
-    <w:p/>
-    <w:p>
-      <w:pPr>
-        <w:pStyle w:val="Heading2"/>
-      </w:pPr>
-      <w:bookmarkStart w:id="7" w:name="_Toc18247396"/>
-      <w:r>
-        <w:t>Stop Words</w:t>
-      </w:r>
-      <w:bookmarkEnd w:id="7"/>
     </w:p>
     <w:p>
       <w:pPr>
@@ -4599,11 +4554,11 @@
       <w:pPr>
         <w:pStyle w:val="Heading2"/>
       </w:pPr>
-      <w:bookmarkStart w:id="8" w:name="_Toc18247397"/>
+      <w:bookmarkStart w:id="7" w:name="_Toc18247397"/>
       <w:r>
         <w:t>Topic Model</w:t>
       </w:r>
-      <w:bookmarkEnd w:id="8"/>
+      <w:bookmarkEnd w:id="7"/>
     </w:p>
     <w:p/>
     <w:p>
@@ -5048,7 +5003,7 @@
       <w:pPr>
         <w:pStyle w:val="Heading3"/>
       </w:pPr>
-      <w:bookmarkStart w:id="9" w:name="_Toc18247398"/>
+      <w:bookmarkStart w:id="8" w:name="_Toc18247398"/>
       <w:r>
         <w:t>Latent</w:t>
       </w:r>
@@ -5064,7 +5019,7 @@
       <w:r>
         <w:t>Allocation</w:t>
       </w:r>
-      <w:bookmarkEnd w:id="9"/>
+      <w:bookmarkEnd w:id="8"/>
     </w:p>
     <w:p/>
     <w:p>
@@ -6409,14 +6364,14 @@
       <w:pPr>
         <w:pStyle w:val="Heading3"/>
       </w:pPr>
-      <w:bookmarkStart w:id="10" w:name="_Toc18247399"/>
+      <w:bookmarkStart w:id="9" w:name="_Toc18247399"/>
       <w:r>
         <w:t xml:space="preserve">Selected </w:t>
       </w:r>
       <w:r>
         <w:t>Topics</w:t>
       </w:r>
-      <w:bookmarkEnd w:id="10"/>
+      <w:bookmarkEnd w:id="9"/>
     </w:p>
     <w:p>
       <w:pPr>
@@ -8011,11 +7966,11 @@
       <w:pPr>
         <w:pStyle w:val="Heading2"/>
       </w:pPr>
-      <w:bookmarkStart w:id="11" w:name="_Toc18247400"/>
+      <w:bookmarkStart w:id="10" w:name="_Toc18247400"/>
       <w:r>
         <w:t>Sentiment Analysis</w:t>
       </w:r>
-      <w:bookmarkEnd w:id="11"/>
+      <w:bookmarkEnd w:id="10"/>
     </w:p>
     <w:p>
       <w:pPr>
@@ -9778,11 +9733,11 @@
       <w:pPr>
         <w:pStyle w:val="Heading1"/>
       </w:pPr>
-      <w:bookmarkStart w:id="12" w:name="_Toc18247401"/>
+      <w:bookmarkStart w:id="11" w:name="_Toc18247401"/>
       <w:r>
         <w:t>Analysis</w:t>
       </w:r>
-      <w:bookmarkEnd w:id="12"/>
+      <w:bookmarkEnd w:id="11"/>
     </w:p>
     <w:p>
       <w:pPr>
@@ -12792,21 +12747,12 @@
         <w:t xml:space="preserve"> appropriate (</w:t>
       </w:r>
       <w:proofErr w:type="spellStart"/>
-      <w:proofErr w:type="gramStart"/>
-      <w:r>
-        <w:rPr>
-          <w:sz w:val="24"/>
-          <w:szCs w:val="24"/>
-        </w:rPr>
-        <w:t>p,q</w:t>
-      </w:r>
-      <w:proofErr w:type="gramEnd"/>
-      <w:r>
-        <w:rPr>
-          <w:sz w:val="24"/>
-          <w:szCs w:val="24"/>
-        </w:rPr>
-        <w:t>,d</w:t>
+      <w:r>
+        <w:rPr>
+          <w:sz w:val="24"/>
+          <w:szCs w:val="24"/>
+        </w:rPr>
+        <w:t>p,q,d</w:t>
       </w:r>
       <w:proofErr w:type="spellEnd"/>
       <w:r>
@@ -12883,14 +12829,14 @@
       <w:pPr>
         <w:pStyle w:val="Heading2"/>
       </w:pPr>
-      <w:bookmarkStart w:id="13" w:name="_Toc18247402"/>
+      <w:bookmarkStart w:id="12" w:name="_Toc18247402"/>
       <w:r>
         <w:t xml:space="preserve">Baseline </w:t>
       </w:r>
       <w:r>
         <w:t>Results</w:t>
       </w:r>
-      <w:bookmarkEnd w:id="13"/>
+      <w:bookmarkEnd w:id="12"/>
     </w:p>
     <w:p>
       <w:pPr>
@@ -13050,11 +12996,11 @@
       <w:pPr>
         <w:pStyle w:val="Heading3"/>
       </w:pPr>
-      <w:bookmarkStart w:id="14" w:name="_Toc18247403"/>
+      <w:bookmarkStart w:id="13" w:name="_Toc18247403"/>
       <w:r>
         <w:t>Classification</w:t>
       </w:r>
-      <w:bookmarkEnd w:id="14"/>
+      <w:bookmarkEnd w:id="13"/>
     </w:p>
     <w:p>
       <w:pPr>
@@ -18463,7 +18409,28 @@
           <w:sz w:val="24"/>
           <w:szCs w:val="24"/>
         </w:rPr>
-        <w:t>chi-squared was applied after TF-IDF</w:t>
+        <w:t xml:space="preserve">chi-squared was applied after </w:t>
+      </w:r>
+      <w:r>
+        <w:rPr>
+          <w:sz w:val="24"/>
+          <w:szCs w:val="24"/>
+        </w:rPr>
+        <w:t xml:space="preserve">the </w:t>
+      </w:r>
+      <w:r>
+        <w:rPr>
+          <w:sz w:val="24"/>
+          <w:szCs w:val="24"/>
+        </w:rPr>
+        <w:t>TF-IDF</w:t>
+      </w:r>
+      <w:r>
+        <w:rPr>
+          <w:sz w:val="24"/>
+          <w:szCs w:val="24"/>
+        </w:rPr>
+        <w:t xml:space="preserve"> vectorizer,</w:t>
       </w:r>
       <w:r>
         <w:rPr>
@@ -18484,21 +18451,7 @@
           <w:sz w:val="24"/>
           <w:szCs w:val="24"/>
         </w:rPr>
-        <w:t>.</w:t>
-      </w:r>
-      <w:r>
-        <w:rPr>
-          <w:sz w:val="24"/>
-          <w:szCs w:val="24"/>
-        </w:rPr>
-        <w:t xml:space="preserve"> Without </w:t>
-      </w:r>
-      <w:r>
-        <w:rPr>
-          <w:sz w:val="24"/>
-          <w:szCs w:val="24"/>
-        </w:rPr>
-        <w:t xml:space="preserve">loss of generality, </w:t>
+        <w:t>:</w:t>
       </w:r>
     </w:p>
     <w:p>
@@ -18548,7 +18501,54 @@
                 <w:sz w:val="24"/>
                 <w:szCs w:val="24"/>
               </w:rPr>
-              <w:t xml:space="preserve">Test Distribution: </w:t>
+              <w:t>T</w:t>
+            </w:r>
+            <w:r>
+              <w:rPr>
+                <w:b w:val="0"/>
+                <w:bCs w:val="0"/>
+                <w:sz w:val="24"/>
+                <w:szCs w:val="24"/>
+              </w:rPr>
+              <w:t xml:space="preserve">op </w:t>
+            </w:r>
+            <w:r>
+              <w:rPr>
+                <w:b w:val="0"/>
+                <w:bCs w:val="0"/>
+                <w:sz w:val="24"/>
+                <w:szCs w:val="24"/>
+              </w:rPr>
+              <w:t xml:space="preserve">25 </w:t>
+            </w:r>
+            <w:bookmarkStart w:id="14" w:name="_GoBack"/>
+            <w:bookmarkEnd w:id="14"/>
+            <w:r>
+              <w:rPr>
+                <w:b w:val="0"/>
+                <w:bCs w:val="0"/>
+                <w:sz w:val="24"/>
+                <w:szCs w:val="24"/>
+              </w:rPr>
+              <w:t>chi</w:t>
+            </w:r>
+            <w:r>
+              <w:rPr>
+                <w:b w:val="0"/>
+                <w:bCs w:val="0"/>
+                <w:sz w:val="24"/>
+                <w:szCs w:val="24"/>
+              </w:rPr>
+              <w:t>2</w:t>
+            </w:r>
+            <w:r>
+              <w:rPr>
+                <w:b w:val="0"/>
+                <w:bCs w:val="0"/>
+                <w:sz w:val="24"/>
+                <w:szCs w:val="24"/>
+              </w:rPr>
+              <w:t xml:space="preserve">: </w:t>
             </w:r>
             <w:r>
               <w:rPr>
@@ -24447,7 +24447,7 @@
 </file>
 
 <file path=customXml/itemProps2.xml><?xml version="1.0" encoding="utf-8"?>
-<ds:datastoreItem xmlns:ds="http://schemas.openxmlformats.org/officeDocument/2006/customXml" ds:itemID="{761DDF83-CAD7-4143-899C-E255758DAF76}">
+<ds:datastoreItem xmlns:ds="http://schemas.openxmlformats.org/officeDocument/2006/customXml" ds:itemID="{D2297460-B7C4-4C77-99D6-0B590D2C6CA9}">
   <ds:schemaRefs>
     <ds:schemaRef ds:uri="http://schemas.openxmlformats.org/officeDocument/2006/bibliography"/>
   </ds:schemaRefs>

</xml_diff>

<commit_message>
#100: write-up.docx, fix figure indexing
</commit_message>
<xml_diff>
--- a/write-up.docx
+++ b/write-up.docx
@@ -3248,12 +3248,21 @@
         </w:rPr>
         <w:t xml:space="preserve"> </w:t>
       </w:r>
-      <w:r>
-        <w:rPr>
-          <w:sz w:val="24"/>
-          <w:szCs w:val="24"/>
-        </w:rPr>
-        <w:t xml:space="preserve">dataframe </w:t>
+      <w:proofErr w:type="spellStart"/>
+      <w:r>
+        <w:rPr>
+          <w:sz w:val="24"/>
+          <w:szCs w:val="24"/>
+        </w:rPr>
+        <w:t>dataframe</w:t>
+      </w:r>
+      <w:proofErr w:type="spellEnd"/>
+      <w:r>
+        <w:rPr>
+          <w:sz w:val="24"/>
+          <w:szCs w:val="24"/>
+        </w:rPr>
+        <w:t xml:space="preserve"> </w:t>
       </w:r>
       <w:r>
         <w:rPr>
@@ -3410,6 +3419,7 @@
         </w:rPr>
         <w:t xml:space="preserve">, </w:t>
       </w:r>
+      <w:proofErr w:type="spellStart"/>
       <w:r>
         <w:rPr>
           <w:rFonts w:ascii="Courier New" w:hAnsi="Courier New" w:cs="Courier New"/>
@@ -3418,6 +3428,7 @@
         </w:rPr>
         <w:t>created_at</w:t>
       </w:r>
+      <w:proofErr w:type="spellEnd"/>
       <w:r>
         <w:rPr>
           <w:sz w:val="24"/>
@@ -3425,6 +3436,7 @@
         </w:rPr>
         <w:t xml:space="preserve">, and </w:t>
       </w:r>
+      <w:proofErr w:type="spellStart"/>
       <w:r>
         <w:rPr>
           <w:rFonts w:ascii="Courier New" w:hAnsi="Courier New" w:cs="Courier New"/>
@@ -3441,6 +3453,7 @@
         </w:rPr>
         <w:t>ext</w:t>
       </w:r>
+      <w:proofErr w:type="spellEnd"/>
       <w:r>
         <w:rPr>
           <w:sz w:val="24"/>
@@ -3568,11 +3581,33 @@
       <w:r>
         <w:t xml:space="preserve"> default </w:t>
       </w:r>
+      <w:proofErr w:type="spellStart"/>
       <w:r>
         <w:rPr>
           <w:rFonts w:ascii="Courier New" w:hAnsi="Courier New" w:cs="Courier New"/>
         </w:rPr>
-        <w:t>start_date = datetime(3000, 12, 25)</w:t>
+        <w:t>start_date</w:t>
+      </w:r>
+      <w:proofErr w:type="spellEnd"/>
+      <w:r>
+        <w:rPr>
+          <w:rFonts w:ascii="Courier New" w:hAnsi="Courier New" w:cs="Courier New"/>
+        </w:rPr>
+        <w:t xml:space="preserve"> = </w:t>
+      </w:r>
+      <w:proofErr w:type="gramStart"/>
+      <w:r>
+        <w:rPr>
+          <w:rFonts w:ascii="Courier New" w:hAnsi="Courier New" w:cs="Courier New"/>
+        </w:rPr>
+        <w:t>datetime(</w:t>
+      </w:r>
+      <w:proofErr w:type="gramEnd"/>
+      <w:r>
+        <w:rPr>
+          <w:rFonts w:ascii="Courier New" w:hAnsi="Courier New" w:cs="Courier New"/>
+        </w:rPr>
+        <w:t>3000, 12, 25)</w:t>
       </w:r>
       <w:r>
         <w:t xml:space="preserve"> </w:t>
@@ -3603,21 +3638,25 @@
       <w:r>
         <w:t xml:space="preserve"> range for a given twitter screen name. Specifically, the initial </w:t>
       </w:r>
+      <w:proofErr w:type="spellStart"/>
       <w:r>
         <w:rPr>
           <w:rFonts w:ascii="Courier New" w:hAnsi="Courier New" w:cs="Courier New"/>
         </w:rPr>
         <w:t>start_date</w:t>
       </w:r>
+      <w:proofErr w:type="spellEnd"/>
       <w:r>
         <w:t xml:space="preserve"> was compared to each tweet for a given user. If a tweet exists with an earlier datetime, this was set as the new </w:t>
       </w:r>
+      <w:proofErr w:type="spellStart"/>
       <w:r>
         <w:rPr>
           <w:rFonts w:ascii="Courier New" w:hAnsi="Courier New" w:cs="Courier New"/>
         </w:rPr>
         <w:t>start_date</w:t>
       </w:r>
+      <w:proofErr w:type="spellEnd"/>
       <w:r>
         <w:t xml:space="preserve">. This type of logic was extended similarly for the </w:t>
       </w:r>
@@ -4057,12 +4096,14 @@
       <w:r>
         <w:t xml:space="preserve">tweets were aggregated by </w:t>
       </w:r>
+      <w:proofErr w:type="spellStart"/>
       <w:r>
         <w:rPr>
           <w:rFonts w:ascii="Courier New" w:hAnsi="Courier New" w:cs="Courier New"/>
         </w:rPr>
         <w:t>created_at</w:t>
       </w:r>
+      <w:proofErr w:type="spellEnd"/>
       <w:r>
         <w:t xml:space="preserve"> and </w:t>
       </w:r>
@@ -4083,12 +4124,14 @@
       <w:r>
         <w:t xml:space="preserve"> </w:t>
       </w:r>
+      <w:proofErr w:type="spellStart"/>
       <w:r>
         <w:rPr>
           <w:rFonts w:ascii="Courier New" w:hAnsi="Courier New" w:cs="Courier New"/>
         </w:rPr>
         <w:t>full_text</w:t>
       </w:r>
+      <w:proofErr w:type="spellEnd"/>
       <w:r>
         <w:t xml:space="preserve"> </w:t>
       </w:r>
@@ -4128,12 +4171,14 @@
       <w:r>
         <w:t xml:space="preserve"> </w:t>
       </w:r>
+      <w:proofErr w:type="spellStart"/>
       <w:r>
         <w:rPr>
           <w:rFonts w:ascii="Courier New" w:hAnsi="Courier New" w:cs="Courier New"/>
         </w:rPr>
         <w:t>created_at</w:t>
       </w:r>
+      <w:proofErr w:type="spellEnd"/>
       <w:r>
         <w:t xml:space="preserve"> column</w:t>
       </w:r>
@@ -4221,12 +4266,14 @@
       <w:r>
         <w:t xml:space="preserve">If successive (n+1) index is nan, set market values to previous day and concatenate current </w:t>
       </w:r>
+      <w:proofErr w:type="spellStart"/>
       <w:r>
         <w:rPr>
           <w:rFonts w:ascii="Courier New" w:hAnsi="Courier New" w:cs="Courier New"/>
         </w:rPr>
         <w:t>full_text</w:t>
       </w:r>
+      <w:proofErr w:type="spellEnd"/>
       <w:r>
         <w:t xml:space="preserve"> with previous day.</w:t>
       </w:r>
@@ -4240,17 +4287,27 @@
       <w:r>
         <w:t xml:space="preserve">Additionally, if a given day contained an empty string for </w:t>
       </w:r>
+      <w:proofErr w:type="spellStart"/>
       <w:r>
         <w:rPr>
           <w:rFonts w:ascii="Courier New" w:hAnsi="Courier New" w:cs="Courier New"/>
         </w:rPr>
         <w:t>full_text</w:t>
       </w:r>
+      <w:proofErr w:type="spellEnd"/>
       <w:r>
         <w:t>, this instance was dropped</w:t>
       </w:r>
       <w:r>
-        <w:t>, and the dataframe index was reset.</w:t>
+        <w:t xml:space="preserve">, and the </w:t>
+      </w:r>
+      <w:proofErr w:type="spellStart"/>
+      <w:r>
+        <w:t>dataframe</w:t>
+      </w:r>
+      <w:proofErr w:type="spellEnd"/>
+      <w:r>
+        <w:t xml:space="preserve"> index was reset.</w:t>
       </w:r>
     </w:p>
     <w:p/>
@@ -6959,7 +7016,7 @@
               <w:t xml:space="preserve">Figure </w:t>
             </w:r>
             <w:r>
-              <w:t>6</w:t>
+              <w:t>2</w:t>
             </w:r>
             <w:r>
               <w:t xml:space="preserve">: </w:t>
@@ -7016,7 +7073,7 @@
                 <w:b/>
                 <w:bCs/>
               </w:rPr>
-              <w:t>7</w:t>
+              <w:t>3</w:t>
             </w:r>
             <w:r>
               <w:rPr>
@@ -7201,7 +7258,13 @@
               </w:rPr>
             </w:pPr>
             <w:r>
-              <w:t xml:space="preserve">Figure 2: </w:t>
+              <w:t xml:space="preserve">Figure </w:t>
+            </w:r>
+            <w:r>
+              <w:t>4</w:t>
+            </w:r>
+            <w:r>
+              <w:t xml:space="preserve">: </w:t>
             </w:r>
             <w:r>
               <w:rPr>
@@ -7241,7 +7304,21 @@
                 <w:b/>
                 <w:bCs/>
               </w:rPr>
-              <w:t>Figure 3:</w:t>
+              <w:t xml:space="preserve">Figure </w:t>
+            </w:r>
+            <w:r>
+              <w:rPr>
+                <w:b/>
+                <w:bCs/>
+              </w:rPr>
+              <w:t>5</w:t>
+            </w:r>
+            <w:r>
+              <w:rPr>
+                <w:b/>
+                <w:bCs/>
+              </w:rPr>
+              <w:t>:</w:t>
             </w:r>
             <w:r>
               <w:t xml:space="preserve"> word cloud for </w:t>
@@ -7415,7 +7492,13 @@
               </w:rPr>
             </w:pPr>
             <w:r>
-              <w:t xml:space="preserve">Figure 4: </w:t>
+              <w:t xml:space="preserve">Figure </w:t>
+            </w:r>
+            <w:r>
+              <w:t>6</w:t>
+            </w:r>
+            <w:r>
+              <w:t xml:space="preserve">: </w:t>
             </w:r>
             <w:r>
               <w:rPr>
@@ -7462,7 +7545,7 @@
                 <w:b/>
                 <w:bCs/>
               </w:rPr>
-              <w:t>5</w:t>
+              <w:t>7</w:t>
             </w:r>
             <w:r>
               <w:rPr>
@@ -9354,7 +9437,7 @@
               <w:t>Figure 1</w:t>
             </w:r>
             <w:r>
-              <w:t>7</w:t>
+              <w:t>8</w:t>
             </w:r>
             <w:r>
               <w:t xml:space="preserve">: </w:t>
@@ -9418,7 +9501,7 @@
                 <w:b/>
                 <w:bCs/>
               </w:rPr>
-              <w:t>8</w:t>
+              <w:t>9</w:t>
             </w:r>
             <w:r>
               <w:rPr>
@@ -9618,10 +9701,10 @@
               </w:rPr>
             </w:pPr>
             <w:r>
-              <w:t>Figure 1</w:t>
-            </w:r>
-            <w:r>
-              <w:t>7</w:t>
+              <w:t xml:space="preserve">Figure </w:t>
+            </w:r>
+            <w:r>
+              <w:t>20</w:t>
             </w:r>
             <w:r>
               <w:t xml:space="preserve">: </w:t>
@@ -9678,14 +9761,14 @@
                 <w:b/>
                 <w:bCs/>
               </w:rPr>
-              <w:t>1</w:t>
+              <w:t>2</w:t>
             </w:r>
             <w:r>
               <w:rPr>
                 <w:b/>
                 <w:bCs/>
               </w:rPr>
-              <w:t>8</w:t>
+              <w:t>1</w:t>
             </w:r>
             <w:r>
               <w:rPr>
@@ -12747,12 +12830,21 @@
         <w:t xml:space="preserve"> appropriate (</w:t>
       </w:r>
       <w:proofErr w:type="spellStart"/>
-      <w:r>
-        <w:rPr>
-          <w:sz w:val="24"/>
-          <w:szCs w:val="24"/>
-        </w:rPr>
-        <w:t>p,q,d</w:t>
+      <w:proofErr w:type="gramStart"/>
+      <w:r>
+        <w:rPr>
+          <w:sz w:val="24"/>
+          <w:szCs w:val="24"/>
+        </w:rPr>
+        <w:t>p,q</w:t>
+      </w:r>
+      <w:proofErr w:type="gramEnd"/>
+      <w:r>
+        <w:rPr>
+          <w:sz w:val="24"/>
+          <w:szCs w:val="24"/>
+        </w:rPr>
+        <w:t>,d</w:t>
       </w:r>
       <w:proofErr w:type="spellEnd"/>
       <w:r>
@@ -13761,7 +13853,21 @@
                 <w:sz w:val="20"/>
                 <w:szCs w:val="20"/>
               </w:rPr>
-              <w:t xml:space="preserve"> 19</w:t>
+              <w:t xml:space="preserve"> </w:t>
+            </w:r>
+            <w:r>
+              <w:rPr>
+                <w:sz w:val="20"/>
+                <w:szCs w:val="20"/>
+              </w:rPr>
+              <w:t>2</w:t>
+            </w:r>
+            <w:r>
+              <w:rPr>
+                <w:sz w:val="20"/>
+                <w:szCs w:val="20"/>
+              </w:rPr>
+              <w:t>2</w:t>
             </w:r>
             <w:r>
               <w:rPr>
@@ -13836,7 +13942,7 @@
                 <w:sz w:val="20"/>
                 <w:szCs w:val="20"/>
               </w:rPr>
-              <w:t xml:space="preserve"> 20</w:t>
+              <w:t xml:space="preserve"> 2</w:t>
             </w:r>
             <w:r>
               <w:rPr>
@@ -13845,6 +13951,15 @@
                 <w:sz w:val="20"/>
                 <w:szCs w:val="20"/>
               </w:rPr>
+              <w:t>3</w:t>
+            </w:r>
+            <w:r>
+              <w:rPr>
+                <w:b/>
+                <w:bCs/>
+                <w:sz w:val="20"/>
+                <w:szCs w:val="20"/>
+              </w:rPr>
               <w:t xml:space="preserve">: </w:t>
             </w:r>
             <w:r>
@@ -13951,7 +14066,23 @@
           <w:sz w:val="24"/>
           <w:szCs w:val="24"/>
         </w:rPr>
-        <w:t xml:space="preserve">e constructed dataframe, consisting </w:t>
+        <w:t xml:space="preserve">e constructed </w:t>
+      </w:r>
+      <w:proofErr w:type="spellStart"/>
+      <w:r>
+        <w:rPr>
+          <w:sz w:val="24"/>
+          <w:szCs w:val="24"/>
+        </w:rPr>
+        <w:t>dataframe</w:t>
+      </w:r>
+      <w:proofErr w:type="spellEnd"/>
+      <w:r>
+        <w:rPr>
+          <w:sz w:val="24"/>
+          <w:szCs w:val="24"/>
+        </w:rPr>
+        <w:t xml:space="preserve">, consisting </w:t>
       </w:r>
       <w:r>
         <w:rPr>
@@ -14703,7 +14834,14 @@
                 <w:sz w:val="20"/>
                 <w:szCs w:val="20"/>
               </w:rPr>
-              <w:t xml:space="preserve"> 21</w:t>
+              <w:t xml:space="preserve"> 2</w:t>
+            </w:r>
+            <w:r>
+              <w:rPr>
+                <w:sz w:val="20"/>
+                <w:szCs w:val="20"/>
+              </w:rPr>
+              <w:t>4</w:t>
             </w:r>
             <w:r>
               <w:rPr>
@@ -14760,7 +14898,16 @@
                 <w:sz w:val="20"/>
                 <w:szCs w:val="20"/>
               </w:rPr>
-              <w:t xml:space="preserve"> 22</w:t>
+              <w:t xml:space="preserve"> 2</w:t>
+            </w:r>
+            <w:r>
+              <w:rPr>
+                <w:b/>
+                <w:bCs/>
+                <w:sz w:val="20"/>
+                <w:szCs w:val="20"/>
+              </w:rPr>
+              <w:t>5</w:t>
             </w:r>
             <w:r>
               <w:rPr>
@@ -14808,7 +14955,16 @@
                 <w:sz w:val="20"/>
                 <w:szCs w:val="20"/>
               </w:rPr>
-              <w:t xml:space="preserve"> 23</w:t>
+              <w:t xml:space="preserve"> 2</w:t>
+            </w:r>
+            <w:r>
+              <w:rPr>
+                <w:b/>
+                <w:bCs/>
+                <w:sz w:val="20"/>
+                <w:szCs w:val="20"/>
+              </w:rPr>
+              <w:t>6</w:t>
             </w:r>
             <w:r>
               <w:rPr>
@@ -15802,7 +15958,14 @@
                 <w:sz w:val="20"/>
                 <w:szCs w:val="20"/>
               </w:rPr>
-              <w:t>24</w:t>
+              <w:t>2</w:t>
+            </w:r>
+            <w:r>
+              <w:rPr>
+                <w:sz w:val="20"/>
+                <w:szCs w:val="20"/>
+              </w:rPr>
+              <w:t>7</w:t>
             </w:r>
             <w:r>
               <w:rPr>
@@ -15859,7 +16022,16 @@
                 <w:sz w:val="20"/>
                 <w:szCs w:val="20"/>
               </w:rPr>
-              <w:t>25</w:t>
+              <w:t>2</w:t>
+            </w:r>
+            <w:r>
+              <w:rPr>
+                <w:b/>
+                <w:bCs/>
+                <w:sz w:val="20"/>
+                <w:szCs w:val="20"/>
+              </w:rPr>
+              <w:t>8</w:t>
             </w:r>
             <w:r>
               <w:rPr>
@@ -15916,7 +16088,16 @@
                 <w:sz w:val="20"/>
                 <w:szCs w:val="20"/>
               </w:rPr>
-              <w:t>26</w:t>
+              <w:t>2</w:t>
+            </w:r>
+            <w:r>
+              <w:rPr>
+                <w:b/>
+                <w:bCs/>
+                <w:sz w:val="20"/>
+                <w:szCs w:val="20"/>
+              </w:rPr>
+              <w:t>9</w:t>
             </w:r>
             <w:r>
               <w:rPr>
@@ -16442,14 +16623,14 @@
                 <w:sz w:val="20"/>
                 <w:szCs w:val="20"/>
               </w:rPr>
-              <w:t xml:space="preserve"> 2</w:t>
+              <w:t xml:space="preserve"> </w:t>
             </w:r>
             <w:r>
               <w:rPr>
                 <w:sz w:val="20"/>
                 <w:szCs w:val="20"/>
               </w:rPr>
-              <w:t>7</w:t>
+              <w:t>30</w:t>
             </w:r>
             <w:r>
               <w:rPr>
@@ -16497,7 +16678,7 @@
                 <w:sz w:val="20"/>
                 <w:szCs w:val="20"/>
               </w:rPr>
-              <w:t xml:space="preserve"> 2</w:t>
+              <w:t xml:space="preserve"> </w:t>
             </w:r>
             <w:r>
               <w:rPr>
@@ -16506,7 +16687,7 @@
                 <w:sz w:val="20"/>
                 <w:szCs w:val="20"/>
               </w:rPr>
-              <w:t>8</w:t>
+              <w:t>31</w:t>
             </w:r>
             <w:r>
               <w:rPr>
@@ -16554,7 +16735,7 @@
                 <w:sz w:val="20"/>
                 <w:szCs w:val="20"/>
               </w:rPr>
-              <w:t xml:space="preserve"> 2</w:t>
+              <w:t xml:space="preserve"> </w:t>
             </w:r>
             <w:r>
               <w:rPr>
@@ -16563,7 +16744,16 @@
                 <w:sz w:val="20"/>
                 <w:szCs w:val="20"/>
               </w:rPr>
-              <w:t>9</w:t>
+              <w:t>3</w:t>
+            </w:r>
+            <w:r>
+              <w:rPr>
+                <w:b/>
+                <w:bCs/>
+                <w:sz w:val="20"/>
+                <w:szCs w:val="20"/>
+              </w:rPr>
+              <w:t>2</w:t>
             </w:r>
             <w:r>
               <w:rPr>
@@ -17089,7 +17279,14 @@
                 <w:sz w:val="20"/>
                 <w:szCs w:val="20"/>
               </w:rPr>
-              <w:t>30</w:t>
+              <w:t>3</w:t>
+            </w:r>
+            <w:r>
+              <w:rPr>
+                <w:sz w:val="20"/>
+                <w:szCs w:val="20"/>
+              </w:rPr>
+              <w:t>3</w:t>
             </w:r>
             <w:r>
               <w:rPr>
@@ -17146,7 +17343,16 @@
                 <w:sz w:val="20"/>
                 <w:szCs w:val="20"/>
               </w:rPr>
-              <w:t>31</w:t>
+              <w:t>3</w:t>
+            </w:r>
+            <w:r>
+              <w:rPr>
+                <w:b/>
+                <w:bCs/>
+                <w:sz w:val="20"/>
+                <w:szCs w:val="20"/>
+              </w:rPr>
+              <w:t>4</w:t>
             </w:r>
             <w:r>
               <w:rPr>
@@ -17203,7 +17409,16 @@
                 <w:sz w:val="20"/>
                 <w:szCs w:val="20"/>
               </w:rPr>
-              <w:t>32</w:t>
+              <w:t>3</w:t>
+            </w:r>
+            <w:r>
+              <w:rPr>
+                <w:b/>
+                <w:bCs/>
+                <w:sz w:val="20"/>
+                <w:szCs w:val="20"/>
+              </w:rPr>
+              <w:t>5</w:t>
             </w:r>
             <w:r>
               <w:rPr>
@@ -17556,7 +17771,7 @@
                 <w:sz w:val="20"/>
                 <w:szCs w:val="20"/>
               </w:rPr>
-              <w:t>3</w:t>
+              <w:t>6</w:t>
             </w:r>
             <w:r>
               <w:rPr>
@@ -17613,7 +17828,7 @@
                 <w:sz w:val="20"/>
                 <w:szCs w:val="20"/>
               </w:rPr>
-              <w:t>4</w:t>
+              <w:t>7</w:t>
             </w:r>
             <w:r>
               <w:rPr>
@@ -17670,7 +17885,7 @@
                 <w:sz w:val="20"/>
                 <w:szCs w:val="20"/>
               </w:rPr>
-              <w:t>5</w:t>
+              <w:t>8</w:t>
             </w:r>
             <w:r>
               <w:rPr>
@@ -18057,11 +18272,11 @@
                 <w:sz w:val="20"/>
                 <w:szCs w:val="20"/>
               </w:rPr>
-              <w:t xml:space="preserve">            self.wscores = pd.DataFrame(</w:t>
-            </w:r>
-          </w:p>
-          <w:p>
-            <w:pPr>
+              <w:t xml:space="preserve">            </w:t>
+            </w:r>
+            <w:proofErr w:type="spellStart"/>
+            <w:proofErr w:type="gramStart"/>
+            <w:r>
               <w:rPr>
                 <w:rFonts w:ascii="Courier New" w:hAnsi="Courier New" w:cs="Courier New"/>
                 <w:b w:val="0"/>
@@ -18069,7 +18284,10 @@
                 <w:sz w:val="20"/>
                 <w:szCs w:val="20"/>
               </w:rPr>
-            </w:pPr>
+              <w:t>self.wscores</w:t>
+            </w:r>
+            <w:proofErr w:type="spellEnd"/>
+            <w:proofErr w:type="gramEnd"/>
             <w:r>
               <w:rPr>
                 <w:rFonts w:ascii="Courier New" w:hAnsi="Courier New" w:cs="Courier New"/>
@@ -18078,11 +18296,10 @@
                 <w:sz w:val="20"/>
                 <w:szCs w:val="20"/>
               </w:rPr>
-              <w:t xml:space="preserve">                list(zip(</w:t>
-            </w:r>
-          </w:p>
-          <w:p>
-            <w:pPr>
+              <w:t xml:space="preserve"> = </w:t>
+            </w:r>
+            <w:proofErr w:type="spellStart"/>
+            <w:r>
               <w:rPr>
                 <w:rFonts w:ascii="Courier New" w:hAnsi="Courier New" w:cs="Courier New"/>
                 <w:b w:val="0"/>
@@ -18090,7 +18307,9 @@
                 <w:sz w:val="20"/>
                 <w:szCs w:val="20"/>
               </w:rPr>
-            </w:pPr>
+              <w:t>pd.DataFrame</w:t>
+            </w:r>
+            <w:proofErr w:type="spellEnd"/>
             <w:r>
               <w:rPr>
                 <w:rFonts w:ascii="Courier New" w:hAnsi="Courier New" w:cs="Courier New"/>
@@ -18099,7 +18318,7 @@
                 <w:sz w:val="20"/>
                 <w:szCs w:val="20"/>
               </w:rPr>
-              <w:t xml:space="preserve">                    self.get_feature_names(),</w:t>
+              <w:t>(</w:t>
             </w:r>
           </w:p>
           <w:p>
@@ -18120,11 +18339,10 @@
                 <w:sz w:val="20"/>
                 <w:szCs w:val="20"/>
               </w:rPr>
-              <w:t xml:space="preserve">                    self.chi2.scores_,</w:t>
-            </w:r>
-          </w:p>
-          <w:p>
-            <w:pPr>
+              <w:t xml:space="preserve">                </w:t>
+            </w:r>
+            <w:proofErr w:type="gramStart"/>
+            <w:r>
               <w:rPr>
                 <w:rFonts w:ascii="Courier New" w:hAnsi="Courier New" w:cs="Courier New"/>
                 <w:b w:val="0"/>
@@ -18132,7 +18350,9 @@
                 <w:sz w:val="20"/>
                 <w:szCs w:val="20"/>
               </w:rPr>
-            </w:pPr>
+              <w:t>list(</w:t>
+            </w:r>
+            <w:proofErr w:type="gramEnd"/>
             <w:r>
               <w:rPr>
                 <w:rFonts w:ascii="Courier New" w:hAnsi="Courier New" w:cs="Courier New"/>
@@ -18141,7 +18361,7 @@
                 <w:sz w:val="20"/>
                 <w:szCs w:val="20"/>
               </w:rPr>
-              <w:t xml:space="preserve">                    self.chi2.pvalues_</w:t>
+              <w:t>zip(</w:t>
             </w:r>
           </w:p>
           <w:p>
@@ -18162,11 +18382,10 @@
                 <w:sz w:val="20"/>
                 <w:szCs w:val="20"/>
               </w:rPr>
-              <w:t xml:space="preserve">                )),</w:t>
-            </w:r>
-          </w:p>
-          <w:p>
-            <w:pPr>
+              <w:t xml:space="preserve">                    </w:t>
+            </w:r>
+            <w:proofErr w:type="spellStart"/>
+            <w:r>
               <w:rPr>
                 <w:rFonts w:ascii="Courier New" w:hAnsi="Courier New" w:cs="Courier New"/>
                 <w:b w:val="0"/>
@@ -18174,7 +18393,9 @@
                 <w:sz w:val="20"/>
                 <w:szCs w:val="20"/>
               </w:rPr>
-            </w:pPr>
+              <w:t>self.get_feature_</w:t>
+            </w:r>
+            <w:proofErr w:type="gramStart"/>
             <w:r>
               <w:rPr>
                 <w:rFonts w:ascii="Courier New" w:hAnsi="Courier New" w:cs="Courier New"/>
@@ -18183,11 +18404,10 @@
                 <w:sz w:val="20"/>
                 <w:szCs w:val="20"/>
               </w:rPr>
-              <w:t xml:space="preserve">                columns=['feature', 'score', 'pval']</w:t>
-            </w:r>
-          </w:p>
-          <w:p>
-            <w:pPr>
+              <w:t>names</w:t>
+            </w:r>
+            <w:proofErr w:type="spellEnd"/>
+            <w:r>
               <w:rPr>
                 <w:rFonts w:ascii="Courier New" w:hAnsi="Courier New" w:cs="Courier New"/>
                 <w:b w:val="0"/>
@@ -18195,7 +18415,9 @@
                 <w:sz w:val="20"/>
                 <w:szCs w:val="20"/>
               </w:rPr>
-            </w:pPr>
+              <w:t>(</w:t>
+            </w:r>
+            <w:proofErr w:type="gramEnd"/>
             <w:r>
               <w:rPr>
                 <w:rFonts w:ascii="Courier New" w:hAnsi="Courier New" w:cs="Courier New"/>
@@ -18204,7 +18426,7 @@
                 <w:sz w:val="20"/>
                 <w:szCs w:val="20"/>
               </w:rPr>
-              <w:t xml:space="preserve">            )</w:t>
+              <w:t>),</w:t>
             </w:r>
           </w:p>
           <w:p>
@@ -18217,9 +18439,7 @@
                 <w:szCs w:val="20"/>
               </w:rPr>
             </w:pPr>
-          </w:p>
-          <w:p>
-            <w:pPr>
+            <w:r>
               <w:rPr>
                 <w:rFonts w:ascii="Courier New" w:hAnsi="Courier New" w:cs="Courier New"/>
                 <w:b w:val="0"/>
@@ -18227,7 +18447,9 @@
                 <w:sz w:val="20"/>
                 <w:szCs w:val="20"/>
               </w:rPr>
-            </w:pPr>
+              <w:t xml:space="preserve">                    </w:t>
+            </w:r>
+            <w:proofErr w:type="gramStart"/>
             <w:r>
               <w:rPr>
                 <w:rFonts w:ascii="Courier New" w:hAnsi="Courier New" w:cs="Courier New"/>
@@ -18236,11 +18458,10 @@
                 <w:sz w:val="20"/>
                 <w:szCs w:val="20"/>
               </w:rPr>
-              <w:t xml:space="preserve">            self.wscores = self.wscores.sort_values(</w:t>
-            </w:r>
-          </w:p>
-          <w:p>
-            <w:pPr>
+              <w:t>self.chi2.scores</w:t>
+            </w:r>
+            <w:proofErr w:type="gramEnd"/>
+            <w:r>
               <w:rPr>
                 <w:rFonts w:ascii="Courier New" w:hAnsi="Courier New" w:cs="Courier New"/>
                 <w:b w:val="0"/>
@@ -18248,8 +18469,11 @@
                 <w:sz w:val="20"/>
                 <w:szCs w:val="20"/>
               </w:rPr>
-            </w:pPr>
-            <w:r>
+              <w:t>_,</w:t>
+            </w:r>
+          </w:p>
+          <w:p>
+            <w:pPr>
               <w:rPr>
                 <w:rFonts w:ascii="Courier New" w:hAnsi="Courier New" w:cs="Courier New"/>
                 <w:b w:val="0"/>
@@ -18257,8 +18481,7 @@
                 <w:sz w:val="20"/>
                 <w:szCs w:val="20"/>
               </w:rPr>
-              <w:t xml:space="preserve">                by=</w:t>
-            </w:r>
+            </w:pPr>
             <w:r>
               <w:rPr>
                 <w:rFonts w:ascii="Courier New" w:hAnsi="Courier New" w:cs="Courier New"/>
@@ -18267,8 +18490,9 @@
                 <w:sz w:val="20"/>
                 <w:szCs w:val="20"/>
               </w:rPr>
-              <w:t>'score'</w:t>
-            </w:r>
+              <w:t xml:space="preserve">                    </w:t>
+            </w:r>
+            <w:proofErr w:type="gramStart"/>
             <w:r>
               <w:rPr>
                 <w:rFonts w:ascii="Courier New" w:hAnsi="Courier New" w:cs="Courier New"/>
@@ -18277,11 +18501,10 @@
                 <w:sz w:val="20"/>
                 <w:szCs w:val="20"/>
               </w:rPr>
-              <w:t>,</w:t>
-            </w:r>
-          </w:p>
-          <w:p>
-            <w:pPr>
+              <w:t>self.chi2.pvalues</w:t>
+            </w:r>
+            <w:proofErr w:type="gramEnd"/>
+            <w:r>
               <w:rPr>
                 <w:rFonts w:ascii="Courier New" w:hAnsi="Courier New" w:cs="Courier New"/>
                 <w:b w:val="0"/>
@@ -18289,8 +18512,11 @@
                 <w:sz w:val="20"/>
                 <w:szCs w:val="20"/>
               </w:rPr>
-            </w:pPr>
-            <w:r>
+              <w:t>_</w:t>
+            </w:r>
+          </w:p>
+          <w:p>
+            <w:pPr>
               <w:rPr>
                 <w:rFonts w:ascii="Courier New" w:hAnsi="Courier New" w:cs="Courier New"/>
                 <w:b w:val="0"/>
@@ -18298,17 +18524,6 @@
                 <w:sz w:val="20"/>
                 <w:szCs w:val="20"/>
               </w:rPr>
-              <w:t xml:space="preserve">                ascending=False</w:t>
-            </w:r>
-          </w:p>
-          <w:p>
-            <w:pPr>
-              <w:rPr>
-                <w:b w:val="0"/>
-                <w:bCs w:val="0"/>
-                <w:sz w:val="24"/>
-                <w:szCs w:val="24"/>
-              </w:rPr>
             </w:pPr>
             <w:r>
               <w:rPr>
@@ -18318,7 +18533,297 @@
                 <w:sz w:val="20"/>
                 <w:szCs w:val="20"/>
               </w:rPr>
-              <w:t xml:space="preserve">            ).head(top_words)</w:t>
+              <w:t xml:space="preserve">                )),</w:t>
+            </w:r>
+          </w:p>
+          <w:p>
+            <w:pPr>
+              <w:rPr>
+                <w:rFonts w:ascii="Courier New" w:hAnsi="Courier New" w:cs="Courier New"/>
+                <w:b w:val="0"/>
+                <w:bCs w:val="0"/>
+                <w:sz w:val="20"/>
+                <w:szCs w:val="20"/>
+              </w:rPr>
+            </w:pPr>
+            <w:r>
+              <w:rPr>
+                <w:rFonts w:ascii="Courier New" w:hAnsi="Courier New" w:cs="Courier New"/>
+                <w:b w:val="0"/>
+                <w:bCs w:val="0"/>
+                <w:sz w:val="20"/>
+                <w:szCs w:val="20"/>
+              </w:rPr>
+              <w:t xml:space="preserve">                columns</w:t>
+            </w:r>
+            <w:proofErr w:type="gramStart"/>
+            <w:r>
+              <w:rPr>
+                <w:rFonts w:ascii="Courier New" w:hAnsi="Courier New" w:cs="Courier New"/>
+                <w:b w:val="0"/>
+                <w:bCs w:val="0"/>
+                <w:sz w:val="20"/>
+                <w:szCs w:val="20"/>
+              </w:rPr>
+              <w:t>=[</w:t>
+            </w:r>
+            <w:proofErr w:type="gramEnd"/>
+            <w:r>
+              <w:rPr>
+                <w:rFonts w:ascii="Courier New" w:hAnsi="Courier New" w:cs="Courier New"/>
+                <w:b w:val="0"/>
+                <w:bCs w:val="0"/>
+                <w:sz w:val="20"/>
+                <w:szCs w:val="20"/>
+              </w:rPr>
+              <w:t>'feature', 'score', '</w:t>
+            </w:r>
+            <w:proofErr w:type="spellStart"/>
+            <w:r>
+              <w:rPr>
+                <w:rFonts w:ascii="Courier New" w:hAnsi="Courier New" w:cs="Courier New"/>
+                <w:b w:val="0"/>
+                <w:bCs w:val="0"/>
+                <w:sz w:val="20"/>
+                <w:szCs w:val="20"/>
+              </w:rPr>
+              <w:t>pval</w:t>
+            </w:r>
+            <w:proofErr w:type="spellEnd"/>
+            <w:r>
+              <w:rPr>
+                <w:rFonts w:ascii="Courier New" w:hAnsi="Courier New" w:cs="Courier New"/>
+                <w:b w:val="0"/>
+                <w:bCs w:val="0"/>
+                <w:sz w:val="20"/>
+                <w:szCs w:val="20"/>
+              </w:rPr>
+              <w:t>']</w:t>
+            </w:r>
+          </w:p>
+          <w:p>
+            <w:pPr>
+              <w:rPr>
+                <w:rFonts w:ascii="Courier New" w:hAnsi="Courier New" w:cs="Courier New"/>
+                <w:b w:val="0"/>
+                <w:bCs w:val="0"/>
+                <w:sz w:val="20"/>
+                <w:szCs w:val="20"/>
+              </w:rPr>
+            </w:pPr>
+            <w:r>
+              <w:rPr>
+                <w:rFonts w:ascii="Courier New" w:hAnsi="Courier New" w:cs="Courier New"/>
+                <w:b w:val="0"/>
+                <w:bCs w:val="0"/>
+                <w:sz w:val="20"/>
+                <w:szCs w:val="20"/>
+              </w:rPr>
+              <w:t xml:space="preserve">            )</w:t>
+            </w:r>
+          </w:p>
+          <w:p>
+            <w:pPr>
+              <w:rPr>
+                <w:rFonts w:ascii="Courier New" w:hAnsi="Courier New" w:cs="Courier New"/>
+                <w:b w:val="0"/>
+                <w:bCs w:val="0"/>
+                <w:sz w:val="20"/>
+                <w:szCs w:val="20"/>
+              </w:rPr>
+            </w:pPr>
+          </w:p>
+          <w:p>
+            <w:pPr>
+              <w:rPr>
+                <w:rFonts w:ascii="Courier New" w:hAnsi="Courier New" w:cs="Courier New"/>
+                <w:b w:val="0"/>
+                <w:bCs w:val="0"/>
+                <w:sz w:val="20"/>
+                <w:szCs w:val="20"/>
+              </w:rPr>
+            </w:pPr>
+            <w:r>
+              <w:rPr>
+                <w:rFonts w:ascii="Courier New" w:hAnsi="Courier New" w:cs="Courier New"/>
+                <w:b w:val="0"/>
+                <w:bCs w:val="0"/>
+                <w:sz w:val="20"/>
+                <w:szCs w:val="20"/>
+              </w:rPr>
+              <w:t xml:space="preserve">            </w:t>
+            </w:r>
+            <w:proofErr w:type="spellStart"/>
+            <w:proofErr w:type="gramStart"/>
+            <w:r>
+              <w:rPr>
+                <w:rFonts w:ascii="Courier New" w:hAnsi="Courier New" w:cs="Courier New"/>
+                <w:b w:val="0"/>
+                <w:bCs w:val="0"/>
+                <w:sz w:val="20"/>
+                <w:szCs w:val="20"/>
+              </w:rPr>
+              <w:t>self.wscores</w:t>
+            </w:r>
+            <w:proofErr w:type="spellEnd"/>
+            <w:proofErr w:type="gramEnd"/>
+            <w:r>
+              <w:rPr>
+                <w:rFonts w:ascii="Courier New" w:hAnsi="Courier New" w:cs="Courier New"/>
+                <w:b w:val="0"/>
+                <w:bCs w:val="0"/>
+                <w:sz w:val="20"/>
+                <w:szCs w:val="20"/>
+              </w:rPr>
+              <w:t xml:space="preserve"> = </w:t>
+            </w:r>
+            <w:proofErr w:type="spellStart"/>
+            <w:r>
+              <w:rPr>
+                <w:rFonts w:ascii="Courier New" w:hAnsi="Courier New" w:cs="Courier New"/>
+                <w:b w:val="0"/>
+                <w:bCs w:val="0"/>
+                <w:sz w:val="20"/>
+                <w:szCs w:val="20"/>
+              </w:rPr>
+              <w:t>self.wscores.sort_values</w:t>
+            </w:r>
+            <w:proofErr w:type="spellEnd"/>
+            <w:r>
+              <w:rPr>
+                <w:rFonts w:ascii="Courier New" w:hAnsi="Courier New" w:cs="Courier New"/>
+                <w:b w:val="0"/>
+                <w:bCs w:val="0"/>
+                <w:sz w:val="20"/>
+                <w:szCs w:val="20"/>
+              </w:rPr>
+              <w:t>(</w:t>
+            </w:r>
+          </w:p>
+          <w:p>
+            <w:pPr>
+              <w:rPr>
+                <w:rFonts w:ascii="Courier New" w:hAnsi="Courier New" w:cs="Courier New"/>
+                <w:b w:val="0"/>
+                <w:bCs w:val="0"/>
+                <w:sz w:val="20"/>
+                <w:szCs w:val="20"/>
+              </w:rPr>
+            </w:pPr>
+            <w:r>
+              <w:rPr>
+                <w:rFonts w:ascii="Courier New" w:hAnsi="Courier New" w:cs="Courier New"/>
+                <w:b w:val="0"/>
+                <w:bCs w:val="0"/>
+                <w:sz w:val="20"/>
+                <w:szCs w:val="20"/>
+              </w:rPr>
+              <w:t xml:space="preserve">                by=</w:t>
+            </w:r>
+            <w:r>
+              <w:rPr>
+                <w:rFonts w:ascii="Courier New" w:hAnsi="Courier New" w:cs="Courier New"/>
+                <w:b w:val="0"/>
+                <w:bCs w:val="0"/>
+                <w:sz w:val="20"/>
+                <w:szCs w:val="20"/>
+              </w:rPr>
+              <w:t>'score'</w:t>
+            </w:r>
+            <w:r>
+              <w:rPr>
+                <w:rFonts w:ascii="Courier New" w:hAnsi="Courier New" w:cs="Courier New"/>
+                <w:b w:val="0"/>
+                <w:bCs w:val="0"/>
+                <w:sz w:val="20"/>
+                <w:szCs w:val="20"/>
+              </w:rPr>
+              <w:t>,</w:t>
+            </w:r>
+          </w:p>
+          <w:p>
+            <w:pPr>
+              <w:rPr>
+                <w:rFonts w:ascii="Courier New" w:hAnsi="Courier New" w:cs="Courier New"/>
+                <w:b w:val="0"/>
+                <w:bCs w:val="0"/>
+                <w:sz w:val="20"/>
+                <w:szCs w:val="20"/>
+              </w:rPr>
+            </w:pPr>
+            <w:r>
+              <w:rPr>
+                <w:rFonts w:ascii="Courier New" w:hAnsi="Courier New" w:cs="Courier New"/>
+                <w:b w:val="0"/>
+                <w:bCs w:val="0"/>
+                <w:sz w:val="20"/>
+                <w:szCs w:val="20"/>
+              </w:rPr>
+              <w:t xml:space="preserve">                ascending=False</w:t>
+            </w:r>
+          </w:p>
+          <w:p>
+            <w:pPr>
+              <w:rPr>
+                <w:b w:val="0"/>
+                <w:bCs w:val="0"/>
+                <w:sz w:val="24"/>
+                <w:szCs w:val="24"/>
+              </w:rPr>
+            </w:pPr>
+            <w:r>
+              <w:rPr>
+                <w:rFonts w:ascii="Courier New" w:hAnsi="Courier New" w:cs="Courier New"/>
+                <w:b w:val="0"/>
+                <w:bCs w:val="0"/>
+                <w:sz w:val="20"/>
+                <w:szCs w:val="20"/>
+              </w:rPr>
+              <w:t xml:space="preserve">            </w:t>
+            </w:r>
+            <w:proofErr w:type="gramStart"/>
+            <w:r>
+              <w:rPr>
+                <w:rFonts w:ascii="Courier New" w:hAnsi="Courier New" w:cs="Courier New"/>
+                <w:b w:val="0"/>
+                <w:bCs w:val="0"/>
+                <w:sz w:val="20"/>
+                <w:szCs w:val="20"/>
+              </w:rPr>
+              <w:t>).head</w:t>
+            </w:r>
+            <w:proofErr w:type="gramEnd"/>
+            <w:r>
+              <w:rPr>
+                <w:rFonts w:ascii="Courier New" w:hAnsi="Courier New" w:cs="Courier New"/>
+                <w:b w:val="0"/>
+                <w:bCs w:val="0"/>
+                <w:sz w:val="20"/>
+                <w:szCs w:val="20"/>
+              </w:rPr>
+              <w:t>(</w:t>
+            </w:r>
+            <w:proofErr w:type="spellStart"/>
+            <w:r>
+              <w:rPr>
+                <w:rFonts w:ascii="Courier New" w:hAnsi="Courier New" w:cs="Courier New"/>
+                <w:b w:val="0"/>
+                <w:bCs w:val="0"/>
+                <w:sz w:val="20"/>
+                <w:szCs w:val="20"/>
+              </w:rPr>
+              <w:t>top_words</w:t>
+            </w:r>
+            <w:proofErr w:type="spellEnd"/>
+            <w:r>
+              <w:rPr>
+                <w:rFonts w:ascii="Courier New" w:hAnsi="Courier New" w:cs="Courier New"/>
+                <w:b w:val="0"/>
+                <w:bCs w:val="0"/>
+                <w:sz w:val="20"/>
+                <w:szCs w:val="20"/>
+              </w:rPr>
+              <w:t>)</w:t>
             </w:r>
           </w:p>
         </w:tc>
@@ -18358,7 +18863,7 @@
                 <w:sz w:val="20"/>
                 <w:szCs w:val="20"/>
               </w:rPr>
-              <w:t>6</w:t>
+              <w:t>9</w:t>
             </w:r>
             <w:r>
               <w:rPr>
@@ -18521,8 +19026,6 @@
               </w:rPr>
               <w:t xml:space="preserve">25 </w:t>
             </w:r>
-            <w:bookmarkStart w:id="14" w:name="_GoBack"/>
-            <w:bookmarkEnd w:id="14"/>
             <w:r>
               <w:rPr>
                 <w:b w:val="0"/>
@@ -18804,7 +19307,14 @@
                 <w:sz w:val="20"/>
                 <w:szCs w:val="20"/>
               </w:rPr>
-              <w:t xml:space="preserve"> 33</w:t>
+              <w:t xml:space="preserve"> </w:t>
+            </w:r>
+            <w:r>
+              <w:rPr>
+                <w:sz w:val="20"/>
+                <w:szCs w:val="20"/>
+              </w:rPr>
+              <w:t>40</w:t>
             </w:r>
             <w:r>
               <w:rPr>
@@ -18852,7 +19362,16 @@
                 <w:sz w:val="20"/>
                 <w:szCs w:val="20"/>
               </w:rPr>
-              <w:t xml:space="preserve"> 34</w:t>
+              <w:t xml:space="preserve"> </w:t>
+            </w:r>
+            <w:r>
+              <w:rPr>
+                <w:b/>
+                <w:bCs/>
+                <w:sz w:val="20"/>
+                <w:szCs w:val="20"/>
+              </w:rPr>
+              <w:t>41</w:t>
             </w:r>
             <w:r>
               <w:rPr>
@@ -18900,7 +19419,16 @@
                 <w:sz w:val="20"/>
                 <w:szCs w:val="20"/>
               </w:rPr>
-              <w:t xml:space="preserve"> 35</w:t>
+              <w:t xml:space="preserve"> </w:t>
+            </w:r>
+            <w:r>
+              <w:rPr>
+                <w:b/>
+                <w:bCs/>
+                <w:sz w:val="20"/>
+                <w:szCs w:val="20"/>
+              </w:rPr>
+              <w:t>42</w:t>
             </w:r>
             <w:r>
               <w:rPr>
@@ -19260,30 +19788,30 @@
       <w:pPr>
         <w:pStyle w:val="Heading3"/>
       </w:pPr>
-      <w:bookmarkStart w:id="15" w:name="_Toc18247404"/>
+      <w:bookmarkStart w:id="14" w:name="_Toc18247404"/>
       <w:r>
         <w:t>Time series</w:t>
       </w:r>
+      <w:bookmarkEnd w:id="14"/>
+    </w:p>
+    <w:p>
+      <w:pPr>
+        <w:spacing w:line="240" w:lineRule="auto"/>
+        <w:rPr>
+          <w:sz w:val="24"/>
+          <w:szCs w:val="24"/>
+        </w:rPr>
+      </w:pPr>
+    </w:p>
+    <w:p>
+      <w:pPr>
+        <w:pStyle w:val="Heading3"/>
+      </w:pPr>
+      <w:bookmarkStart w:id="15" w:name="_Toc18247405"/>
+      <w:r>
+        <w:t>Granger Causality</w:t>
+      </w:r>
       <w:bookmarkEnd w:id="15"/>
-    </w:p>
-    <w:p>
-      <w:pPr>
-        <w:spacing w:line="240" w:lineRule="auto"/>
-        <w:rPr>
-          <w:sz w:val="24"/>
-          <w:szCs w:val="24"/>
-        </w:rPr>
-      </w:pPr>
-    </w:p>
-    <w:p>
-      <w:pPr>
-        <w:pStyle w:val="Heading3"/>
-      </w:pPr>
-      <w:bookmarkStart w:id="16" w:name="_Toc18247405"/>
-      <w:r>
-        <w:t>Granger Causality</w:t>
-      </w:r>
-      <w:bookmarkEnd w:id="16"/>
     </w:p>
     <w:p>
       <w:pPr>
@@ -19309,13 +19837,31 @@
       <w:pPr>
         <w:pStyle w:val="Heading2"/>
       </w:pPr>
-      <w:bookmarkStart w:id="17" w:name="_Toc18247406"/>
+      <w:bookmarkStart w:id="16" w:name="_Toc18247406"/>
       <w:r>
         <w:t>Select</w:t>
       </w:r>
       <w:r>
         <w:t xml:space="preserve"> Results</w:t>
       </w:r>
+      <w:bookmarkEnd w:id="16"/>
+    </w:p>
+    <w:p>
+      <w:pPr>
+        <w:rPr>
+          <w:sz w:val="24"/>
+          <w:szCs w:val="24"/>
+        </w:rPr>
+      </w:pPr>
+    </w:p>
+    <w:p>
+      <w:pPr>
+        <w:pStyle w:val="Heading3"/>
+      </w:pPr>
+      <w:bookmarkStart w:id="17" w:name="_Toc18247407"/>
+      <w:r>
+        <w:t>Classification</w:t>
+      </w:r>
       <w:bookmarkEnd w:id="17"/>
     </w:p>
     <w:p>
@@ -19330,14 +19876,15 @@
       <w:pPr>
         <w:pStyle w:val="Heading3"/>
       </w:pPr>
-      <w:bookmarkStart w:id="18" w:name="_Toc18247407"/>
-      <w:r>
-        <w:t>Classification</w:t>
+      <w:bookmarkStart w:id="18" w:name="_Toc18247408"/>
+      <w:r>
+        <w:t>Time series</w:t>
       </w:r>
       <w:bookmarkEnd w:id="18"/>
     </w:p>
     <w:p>
       <w:pPr>
+        <w:spacing w:line="240" w:lineRule="auto"/>
         <w:rPr>
           <w:sz w:val="24"/>
           <w:szCs w:val="24"/>
@@ -19348,29 +19895,12 @@
       <w:pPr>
         <w:pStyle w:val="Heading3"/>
       </w:pPr>
-      <w:bookmarkStart w:id="19" w:name="_Toc18247408"/>
-      <w:r>
-        <w:t>Time series</w:t>
-      </w:r>
+      <w:bookmarkStart w:id="19" w:name="_Toc18247409"/>
+      <w:r>
+        <w:t>Granger Causality</w:t>
+      </w:r>
+      <w:bookmarkStart w:id="20" w:name="_GoBack"/>
       <w:bookmarkEnd w:id="19"/>
-    </w:p>
-    <w:p>
-      <w:pPr>
-        <w:spacing w:line="240" w:lineRule="auto"/>
-        <w:rPr>
-          <w:sz w:val="24"/>
-          <w:szCs w:val="24"/>
-        </w:rPr>
-      </w:pPr>
-    </w:p>
-    <w:p>
-      <w:pPr>
-        <w:pStyle w:val="Heading3"/>
-      </w:pPr>
-      <w:bookmarkStart w:id="20" w:name="_Toc18247409"/>
-      <w:r>
-        <w:t>Granger Causality</w:t>
-      </w:r>
       <w:bookmarkEnd w:id="20"/>
     </w:p>
     <w:p>
@@ -20262,19 +20792,7 @@
           <w:rPr>
             <w:rStyle w:val="Hyperlink"/>
           </w:rPr>
-          <w:t>https://github.com/jeff1evesque/ist-736/tree/master/viz/analysis/chris--cboe_vx1</w:t>
-        </w:r>
-        <w:r>
-          <w:rPr>
-            <w:rStyle w:val="Hyperlink"/>
-          </w:rPr>
-          <w:t>/</w:t>
-        </w:r>
-        <w:r>
-          <w:rPr>
-            <w:rStyle w:val="Hyperlink"/>
-          </w:rPr>
-          <w:t>LizAnnSonders</w:t>
+          <w:t>https://github.com/jeff1evesque/ist-736/tree/master/viz/analysis/chris--cboe_vx1/LizAnnSonders</w:t>
         </w:r>
       </w:hyperlink>
       <w:r>
@@ -23124,6 +23642,7 @@
     <w:lsdException w:name="HTML Sample" w:semiHidden="1" w:unhideWhenUsed="1"/>
     <w:lsdException w:name="HTML Typewriter" w:semiHidden="1" w:unhideWhenUsed="1"/>
     <w:lsdException w:name="HTML Variable" w:semiHidden="1" w:unhideWhenUsed="1"/>
+    <w:lsdException w:name="Normal Table" w:semiHidden="1" w:unhideWhenUsed="1"/>
     <w:lsdException w:name="annotation subject" w:semiHidden="1" w:unhideWhenUsed="1"/>
     <w:lsdException w:name="No List" w:semiHidden="1" w:unhideWhenUsed="1"/>
     <w:lsdException w:name="Outline List 1" w:semiHidden="1" w:unhideWhenUsed="1"/>
@@ -23170,8 +23689,10 @@
     <w:lsdException w:name="Table Subtle 2" w:semiHidden="1" w:unhideWhenUsed="1"/>
     <w:lsdException w:name="Table Web 1" w:semiHidden="1" w:unhideWhenUsed="1"/>
     <w:lsdException w:name="Table Web 2" w:semiHidden="1" w:unhideWhenUsed="1"/>
+    <w:lsdException w:name="Table Web 3" w:semiHidden="1" w:unhideWhenUsed="1"/>
     <w:lsdException w:name="Balloon Text" w:semiHidden="1" w:unhideWhenUsed="1"/>
     <w:lsdException w:name="Table Grid" w:uiPriority="39"/>
+    <w:lsdException w:name="Table Theme" w:semiHidden="1" w:unhideWhenUsed="1"/>
     <w:lsdException w:name="Placeholder Text" w:semiHidden="1"/>
     <w:lsdException w:name="No Spacing" w:uiPriority="1" w:qFormat="1"/>
     <w:lsdException w:name="Light Shading" w:uiPriority="60"/>
@@ -24447,7 +24968,7 @@
 </file>
 
 <file path=customXml/itemProps2.xml><?xml version="1.0" encoding="utf-8"?>
-<ds:datastoreItem xmlns:ds="http://schemas.openxmlformats.org/officeDocument/2006/customXml" ds:itemID="{D2297460-B7C4-4C77-99D6-0B590D2C6CA9}">
+<ds:datastoreItem xmlns:ds="http://schemas.openxmlformats.org/officeDocument/2006/customXml" ds:itemID="{154EC7D8-B7AC-41BF-9367-535C99D1F94C}">
   <ds:schemaRefs>
     <ds:schemaRef ds:uri="http://schemas.openxmlformats.org/officeDocument/2006/bibliography"/>
   </ds:schemaRefs>

</xml_diff>

<commit_message>
#100: write-up.docx, add footnote
</commit_message>
<xml_diff>
--- a/write-up.docx
+++ b/write-up.docx
@@ -3593,21 +3593,7 @@
         <w:rPr>
           <w:rFonts w:ascii="Courier New" w:hAnsi="Courier New" w:cs="Courier New"/>
         </w:rPr>
-        <w:t xml:space="preserve"> = </w:t>
-      </w:r>
-      <w:proofErr w:type="gramStart"/>
-      <w:r>
-        <w:rPr>
-          <w:rFonts w:ascii="Courier New" w:hAnsi="Courier New" w:cs="Courier New"/>
-        </w:rPr>
-        <w:t>datetime(</w:t>
-      </w:r>
-      <w:proofErr w:type="gramEnd"/>
-      <w:r>
-        <w:rPr>
-          <w:rFonts w:ascii="Courier New" w:hAnsi="Courier New" w:cs="Courier New"/>
-        </w:rPr>
-        <w:t>3000, 12, 25)</w:t>
+        <w:t xml:space="preserve"> = datetime(3000, 12, 25)</w:t>
       </w:r>
       <w:r>
         <w:t xml:space="preserve"> </w:t>
@@ -12830,21 +12816,12 @@
         <w:t xml:space="preserve"> appropriate (</w:t>
       </w:r>
       <w:proofErr w:type="spellStart"/>
-      <w:proofErr w:type="gramStart"/>
-      <w:r>
-        <w:rPr>
-          <w:sz w:val="24"/>
-          <w:szCs w:val="24"/>
-        </w:rPr>
-        <w:t>p,q</w:t>
-      </w:r>
-      <w:proofErr w:type="gramEnd"/>
-      <w:r>
-        <w:rPr>
-          <w:sz w:val="24"/>
-          <w:szCs w:val="24"/>
-        </w:rPr>
-        <w:t>,d</w:t>
+      <w:r>
+        <w:rPr>
+          <w:sz w:val="24"/>
+          <w:szCs w:val="24"/>
+        </w:rPr>
+        <w:t>p,q,d</w:t>
       </w:r>
       <w:proofErr w:type="spellEnd"/>
       <w:r>
@@ -18275,7 +18252,6 @@
               <w:t xml:space="preserve">            </w:t>
             </w:r>
             <w:proofErr w:type="spellStart"/>
-            <w:proofErr w:type="gramStart"/>
             <w:r>
               <w:rPr>
                 <w:rFonts w:ascii="Courier New" w:hAnsi="Courier New" w:cs="Courier New"/>
@@ -18287,7 +18263,6 @@
               <w:t>self.wscores</w:t>
             </w:r>
             <w:proofErr w:type="spellEnd"/>
-            <w:proofErr w:type="gramEnd"/>
             <w:r>
               <w:rPr>
                 <w:rFonts w:ascii="Courier New" w:hAnsi="Courier New" w:cs="Courier New"/>
@@ -18339,10 +18314,11 @@
                 <w:sz w:val="20"/>
                 <w:szCs w:val="20"/>
               </w:rPr>
-              <w:t xml:space="preserve">                </w:t>
-            </w:r>
-            <w:proofErr w:type="gramStart"/>
-            <w:r>
+              <w:t xml:space="preserve">                list(zip(</w:t>
+            </w:r>
+          </w:p>
+          <w:p>
+            <w:pPr>
               <w:rPr>
                 <w:rFonts w:ascii="Courier New" w:hAnsi="Courier New" w:cs="Courier New"/>
                 <w:b w:val="0"/>
@@ -18350,9 +18326,7 @@
                 <w:sz w:val="20"/>
                 <w:szCs w:val="20"/>
               </w:rPr>
-              <w:t>list(</w:t>
-            </w:r>
-            <w:proofErr w:type="gramEnd"/>
+            </w:pPr>
             <w:r>
               <w:rPr>
                 <w:rFonts w:ascii="Courier New" w:hAnsi="Courier New" w:cs="Courier New"/>
@@ -18361,11 +18335,10 @@
                 <w:sz w:val="20"/>
                 <w:szCs w:val="20"/>
               </w:rPr>
-              <w:t>zip(</w:t>
-            </w:r>
-          </w:p>
-          <w:p>
-            <w:pPr>
+              <w:t xml:space="preserve">                    </w:t>
+            </w:r>
+            <w:proofErr w:type="spellStart"/>
+            <w:r>
               <w:rPr>
                 <w:rFonts w:ascii="Courier New" w:hAnsi="Courier New" w:cs="Courier New"/>
                 <w:b w:val="0"/>
@@ -18373,7 +18346,9 @@
                 <w:sz w:val="20"/>
                 <w:szCs w:val="20"/>
               </w:rPr>
-            </w:pPr>
+              <w:t>self.get_feature_names</w:t>
+            </w:r>
+            <w:proofErr w:type="spellEnd"/>
             <w:r>
               <w:rPr>
                 <w:rFonts w:ascii="Courier New" w:hAnsi="Courier New" w:cs="Courier New"/>
@@ -18382,10 +18357,11 @@
                 <w:sz w:val="20"/>
                 <w:szCs w:val="20"/>
               </w:rPr>
-              <w:t xml:space="preserve">                    </w:t>
-            </w:r>
-            <w:proofErr w:type="spellStart"/>
-            <w:r>
+              <w:t>(),</w:t>
+            </w:r>
+          </w:p>
+          <w:p>
+            <w:pPr>
               <w:rPr>
                 <w:rFonts w:ascii="Courier New" w:hAnsi="Courier New" w:cs="Courier New"/>
                 <w:b w:val="0"/>
@@ -18393,9 +18369,7 @@
                 <w:sz w:val="20"/>
                 <w:szCs w:val="20"/>
               </w:rPr>
-              <w:t>self.get_feature_</w:t>
-            </w:r>
-            <w:proofErr w:type="gramStart"/>
+            </w:pPr>
             <w:r>
               <w:rPr>
                 <w:rFonts w:ascii="Courier New" w:hAnsi="Courier New" w:cs="Courier New"/>
@@ -18404,10 +18378,11 @@
                 <w:sz w:val="20"/>
                 <w:szCs w:val="20"/>
               </w:rPr>
-              <w:t>names</w:t>
-            </w:r>
-            <w:proofErr w:type="spellEnd"/>
-            <w:r>
+              <w:t xml:space="preserve">                    self.chi2.scores_,</w:t>
+            </w:r>
+          </w:p>
+          <w:p>
+            <w:pPr>
               <w:rPr>
                 <w:rFonts w:ascii="Courier New" w:hAnsi="Courier New" w:cs="Courier New"/>
                 <w:b w:val="0"/>
@@ -18415,9 +18390,7 @@
                 <w:sz w:val="20"/>
                 <w:szCs w:val="20"/>
               </w:rPr>
-              <w:t>(</w:t>
-            </w:r>
-            <w:proofErr w:type="gramEnd"/>
+            </w:pPr>
             <w:r>
               <w:rPr>
                 <w:rFonts w:ascii="Courier New" w:hAnsi="Courier New" w:cs="Courier New"/>
@@ -18426,7 +18399,7 @@
                 <w:sz w:val="20"/>
                 <w:szCs w:val="20"/>
               </w:rPr>
-              <w:t>),</w:t>
+              <w:t xml:space="preserve">                    self.chi2.pvalues_</w:t>
             </w:r>
           </w:p>
           <w:p>
@@ -18447,10 +18420,11 @@
                 <w:sz w:val="20"/>
                 <w:szCs w:val="20"/>
               </w:rPr>
-              <w:t xml:space="preserve">                    </w:t>
-            </w:r>
-            <w:proofErr w:type="gramStart"/>
-            <w:r>
+              <w:t xml:space="preserve">                )),</w:t>
+            </w:r>
+          </w:p>
+          <w:p>
+            <w:pPr>
               <w:rPr>
                 <w:rFonts w:ascii="Courier New" w:hAnsi="Courier New" w:cs="Courier New"/>
                 <w:b w:val="0"/>
@@ -18458,9 +18432,7 @@
                 <w:sz w:val="20"/>
                 <w:szCs w:val="20"/>
               </w:rPr>
-              <w:t>self.chi2.scores</w:t>
-            </w:r>
-            <w:proofErr w:type="gramEnd"/>
+            </w:pPr>
             <w:r>
               <w:rPr>
                 <w:rFonts w:ascii="Courier New" w:hAnsi="Courier New" w:cs="Courier New"/>
@@ -18469,11 +18441,10 @@
                 <w:sz w:val="20"/>
                 <w:szCs w:val="20"/>
               </w:rPr>
-              <w:t>_,</w:t>
-            </w:r>
-          </w:p>
-          <w:p>
-            <w:pPr>
+              <w:t xml:space="preserve">                columns=['feature', 'score', '</w:t>
+            </w:r>
+            <w:proofErr w:type="spellStart"/>
+            <w:r>
               <w:rPr>
                 <w:rFonts w:ascii="Courier New" w:hAnsi="Courier New" w:cs="Courier New"/>
                 <w:b w:val="0"/>
@@ -18481,7 +18452,9 @@
                 <w:sz w:val="20"/>
                 <w:szCs w:val="20"/>
               </w:rPr>
-            </w:pPr>
+              <w:t>pval</w:t>
+            </w:r>
+            <w:proofErr w:type="spellEnd"/>
             <w:r>
               <w:rPr>
                 <w:rFonts w:ascii="Courier New" w:hAnsi="Courier New" w:cs="Courier New"/>
@@ -18490,10 +18463,11 @@
                 <w:sz w:val="20"/>
                 <w:szCs w:val="20"/>
               </w:rPr>
-              <w:t xml:space="preserve">                    </w:t>
-            </w:r>
-            <w:proofErr w:type="gramStart"/>
-            <w:r>
+              <w:t>']</w:t>
+            </w:r>
+          </w:p>
+          <w:p>
+            <w:pPr>
               <w:rPr>
                 <w:rFonts w:ascii="Courier New" w:hAnsi="Courier New" w:cs="Courier New"/>
                 <w:b w:val="0"/>
@@ -18501,9 +18475,7 @@
                 <w:sz w:val="20"/>
                 <w:szCs w:val="20"/>
               </w:rPr>
-              <w:t>self.chi2.pvalues</w:t>
-            </w:r>
-            <w:proofErr w:type="gramEnd"/>
+            </w:pPr>
             <w:r>
               <w:rPr>
                 <w:rFonts w:ascii="Courier New" w:hAnsi="Courier New" w:cs="Courier New"/>
@@ -18512,7 +18484,7 @@
                 <w:sz w:val="20"/>
                 <w:szCs w:val="20"/>
               </w:rPr>
-              <w:t>_</w:t>
+              <w:t xml:space="preserve">            )</w:t>
             </w:r>
           </w:p>
           <w:p>
@@ -18525,7 +18497,9 @@
                 <w:szCs w:val="20"/>
               </w:rPr>
             </w:pPr>
-            <w:r>
+          </w:p>
+          <w:p>
+            <w:pPr>
               <w:rPr>
                 <w:rFonts w:ascii="Courier New" w:hAnsi="Courier New" w:cs="Courier New"/>
                 <w:b w:val="0"/>
@@ -18533,11 +18507,8 @@
                 <w:sz w:val="20"/>
                 <w:szCs w:val="20"/>
               </w:rPr>
-              <w:t xml:space="preserve">                )),</w:t>
-            </w:r>
-          </w:p>
-          <w:p>
-            <w:pPr>
+            </w:pPr>
+            <w:r>
               <w:rPr>
                 <w:rFonts w:ascii="Courier New" w:hAnsi="Courier New" w:cs="Courier New"/>
                 <w:b w:val="0"/>
@@ -18545,7 +18516,9 @@
                 <w:sz w:val="20"/>
                 <w:szCs w:val="20"/>
               </w:rPr>
-            </w:pPr>
+              <w:t xml:space="preserve">            </w:t>
+            </w:r>
+            <w:proofErr w:type="spellStart"/>
             <w:r>
               <w:rPr>
                 <w:rFonts w:ascii="Courier New" w:hAnsi="Courier New" w:cs="Courier New"/>
@@ -18554,9 +18527,9 @@
                 <w:sz w:val="20"/>
                 <w:szCs w:val="20"/>
               </w:rPr>
-              <w:t xml:space="preserve">                columns</w:t>
-            </w:r>
-            <w:proofErr w:type="gramStart"/>
+              <w:t>self.wscores</w:t>
+            </w:r>
+            <w:proofErr w:type="spellEnd"/>
             <w:r>
               <w:rPr>
                 <w:rFonts w:ascii="Courier New" w:hAnsi="Courier New" w:cs="Courier New"/>
@@ -18565,9 +18538,9 @@
                 <w:sz w:val="20"/>
                 <w:szCs w:val="20"/>
               </w:rPr>
-              <w:t>=[</w:t>
-            </w:r>
-            <w:proofErr w:type="gramEnd"/>
+              <w:t xml:space="preserve"> = </w:t>
+            </w:r>
+            <w:proofErr w:type="spellStart"/>
             <w:r>
               <w:rPr>
                 <w:rFonts w:ascii="Courier New" w:hAnsi="Courier New" w:cs="Courier New"/>
@@ -18576,9 +18549,9 @@
                 <w:sz w:val="20"/>
                 <w:szCs w:val="20"/>
               </w:rPr>
-              <w:t>'feature', 'score', '</w:t>
-            </w:r>
-            <w:proofErr w:type="spellStart"/>
+              <w:t>self.wscores.sort_values</w:t>
+            </w:r>
+            <w:proofErr w:type="spellEnd"/>
             <w:r>
               <w:rPr>
                 <w:rFonts w:ascii="Courier New" w:hAnsi="Courier New" w:cs="Courier New"/>
@@ -18587,10 +18560,11 @@
                 <w:sz w:val="20"/>
                 <w:szCs w:val="20"/>
               </w:rPr>
-              <w:t>pval</w:t>
-            </w:r>
-            <w:proofErr w:type="spellEnd"/>
-            <w:r>
+              <w:t>(</w:t>
+            </w:r>
+          </w:p>
+          <w:p>
+            <w:pPr>
               <w:rPr>
                 <w:rFonts w:ascii="Courier New" w:hAnsi="Courier New" w:cs="Courier New"/>
                 <w:b w:val="0"/>
@@ -18598,11 +18572,8 @@
                 <w:sz w:val="20"/>
                 <w:szCs w:val="20"/>
               </w:rPr>
-              <w:t>']</w:t>
-            </w:r>
-          </w:p>
-          <w:p>
-            <w:pPr>
+            </w:pPr>
+            <w:r>
               <w:rPr>
                 <w:rFonts w:ascii="Courier New" w:hAnsi="Courier New" w:cs="Courier New"/>
                 <w:b w:val="0"/>
@@ -18610,7 +18581,8 @@
                 <w:sz w:val="20"/>
                 <w:szCs w:val="20"/>
               </w:rPr>
-            </w:pPr>
+              <w:t xml:space="preserve">                by=</w:t>
+            </w:r>
             <w:r>
               <w:rPr>
                 <w:rFonts w:ascii="Courier New" w:hAnsi="Courier New" w:cs="Courier New"/>
@@ -18619,11 +18591,9 @@
                 <w:sz w:val="20"/>
                 <w:szCs w:val="20"/>
               </w:rPr>
-              <w:t xml:space="preserve">            )</w:t>
-            </w:r>
-          </w:p>
-          <w:p>
-            <w:pPr>
+              <w:t>'score'</w:t>
+            </w:r>
+            <w:r>
               <w:rPr>
                 <w:rFonts w:ascii="Courier New" w:hAnsi="Courier New" w:cs="Courier New"/>
                 <w:b w:val="0"/>
@@ -18631,7 +18601,8 @@
                 <w:sz w:val="20"/>
                 <w:szCs w:val="20"/>
               </w:rPr>
-            </w:pPr>
+              <w:t>,</w:t>
+            </w:r>
           </w:p>
           <w:p>
             <w:pPr>
@@ -18651,10 +18622,18 @@
                 <w:sz w:val="20"/>
                 <w:szCs w:val="20"/>
               </w:rPr>
-              <w:t xml:space="preserve">            </w:t>
-            </w:r>
-            <w:proofErr w:type="spellStart"/>
-            <w:proofErr w:type="gramStart"/>
+              <w:t xml:space="preserve">                ascending=False</w:t>
+            </w:r>
+          </w:p>
+          <w:p>
+            <w:pPr>
+              <w:rPr>
+                <w:b w:val="0"/>
+                <w:bCs w:val="0"/>
+                <w:sz w:val="24"/>
+                <w:szCs w:val="24"/>
+              </w:rPr>
+            </w:pPr>
             <w:r>
               <w:rPr>
                 <w:rFonts w:ascii="Courier New" w:hAnsi="Courier New" w:cs="Courier New"/>
@@ -18663,145 +18642,7 @@
                 <w:sz w:val="20"/>
                 <w:szCs w:val="20"/>
               </w:rPr>
-              <w:t>self.wscores</w:t>
-            </w:r>
-            <w:proofErr w:type="spellEnd"/>
-            <w:proofErr w:type="gramEnd"/>
-            <w:r>
-              <w:rPr>
-                <w:rFonts w:ascii="Courier New" w:hAnsi="Courier New" w:cs="Courier New"/>
-                <w:b w:val="0"/>
-                <w:bCs w:val="0"/>
-                <w:sz w:val="20"/>
-                <w:szCs w:val="20"/>
-              </w:rPr>
-              <w:t xml:space="preserve"> = </w:t>
-            </w:r>
-            <w:proofErr w:type="spellStart"/>
-            <w:r>
-              <w:rPr>
-                <w:rFonts w:ascii="Courier New" w:hAnsi="Courier New" w:cs="Courier New"/>
-                <w:b w:val="0"/>
-                <w:bCs w:val="0"/>
-                <w:sz w:val="20"/>
-                <w:szCs w:val="20"/>
-              </w:rPr>
-              <w:t>self.wscores.sort_values</w:t>
-            </w:r>
-            <w:proofErr w:type="spellEnd"/>
-            <w:r>
-              <w:rPr>
-                <w:rFonts w:ascii="Courier New" w:hAnsi="Courier New" w:cs="Courier New"/>
-                <w:b w:val="0"/>
-                <w:bCs w:val="0"/>
-                <w:sz w:val="20"/>
-                <w:szCs w:val="20"/>
-              </w:rPr>
-              <w:t>(</w:t>
-            </w:r>
-          </w:p>
-          <w:p>
-            <w:pPr>
-              <w:rPr>
-                <w:rFonts w:ascii="Courier New" w:hAnsi="Courier New" w:cs="Courier New"/>
-                <w:b w:val="0"/>
-                <w:bCs w:val="0"/>
-                <w:sz w:val="20"/>
-                <w:szCs w:val="20"/>
-              </w:rPr>
-            </w:pPr>
-            <w:r>
-              <w:rPr>
-                <w:rFonts w:ascii="Courier New" w:hAnsi="Courier New" w:cs="Courier New"/>
-                <w:b w:val="0"/>
-                <w:bCs w:val="0"/>
-                <w:sz w:val="20"/>
-                <w:szCs w:val="20"/>
-              </w:rPr>
-              <w:t xml:space="preserve">                by=</w:t>
-            </w:r>
-            <w:r>
-              <w:rPr>
-                <w:rFonts w:ascii="Courier New" w:hAnsi="Courier New" w:cs="Courier New"/>
-                <w:b w:val="0"/>
-                <w:bCs w:val="0"/>
-                <w:sz w:val="20"/>
-                <w:szCs w:val="20"/>
-              </w:rPr>
-              <w:t>'score'</w:t>
-            </w:r>
-            <w:r>
-              <w:rPr>
-                <w:rFonts w:ascii="Courier New" w:hAnsi="Courier New" w:cs="Courier New"/>
-                <w:b w:val="0"/>
-                <w:bCs w:val="0"/>
-                <w:sz w:val="20"/>
-                <w:szCs w:val="20"/>
-              </w:rPr>
-              <w:t>,</w:t>
-            </w:r>
-          </w:p>
-          <w:p>
-            <w:pPr>
-              <w:rPr>
-                <w:rFonts w:ascii="Courier New" w:hAnsi="Courier New" w:cs="Courier New"/>
-                <w:b w:val="0"/>
-                <w:bCs w:val="0"/>
-                <w:sz w:val="20"/>
-                <w:szCs w:val="20"/>
-              </w:rPr>
-            </w:pPr>
-            <w:r>
-              <w:rPr>
-                <w:rFonts w:ascii="Courier New" w:hAnsi="Courier New" w:cs="Courier New"/>
-                <w:b w:val="0"/>
-                <w:bCs w:val="0"/>
-                <w:sz w:val="20"/>
-                <w:szCs w:val="20"/>
-              </w:rPr>
-              <w:t xml:space="preserve">                ascending=False</w:t>
-            </w:r>
-          </w:p>
-          <w:p>
-            <w:pPr>
-              <w:rPr>
-                <w:b w:val="0"/>
-                <w:bCs w:val="0"/>
-                <w:sz w:val="24"/>
-                <w:szCs w:val="24"/>
-              </w:rPr>
-            </w:pPr>
-            <w:r>
-              <w:rPr>
-                <w:rFonts w:ascii="Courier New" w:hAnsi="Courier New" w:cs="Courier New"/>
-                <w:b w:val="0"/>
-                <w:bCs w:val="0"/>
-                <w:sz w:val="20"/>
-                <w:szCs w:val="20"/>
-              </w:rPr>
-              <w:t xml:space="preserve">            </w:t>
-            </w:r>
-            <w:proofErr w:type="gramStart"/>
-            <w:r>
-              <w:rPr>
-                <w:rFonts w:ascii="Courier New" w:hAnsi="Courier New" w:cs="Courier New"/>
-                <w:b w:val="0"/>
-                <w:bCs w:val="0"/>
-                <w:sz w:val="20"/>
-                <w:szCs w:val="20"/>
-              </w:rPr>
-              <w:t>).head</w:t>
-            </w:r>
-            <w:proofErr w:type="gramEnd"/>
-            <w:r>
-              <w:rPr>
-                <w:rFonts w:ascii="Courier New" w:hAnsi="Courier New" w:cs="Courier New"/>
-                <w:b w:val="0"/>
-                <w:bCs w:val="0"/>
-                <w:sz w:val="20"/>
-                <w:szCs w:val="20"/>
-              </w:rPr>
-              <w:t>(</w:t>
+              <w:t xml:space="preserve">            ).head(</w:t>
             </w:r>
             <w:proofErr w:type="spellStart"/>
             <w:r>
@@ -18880,6 +18721,16 @@
                 <w:szCs w:val="20"/>
               </w:rPr>
               <w:t>brain/algorithm/text_classifier.py</w:t>
+            </w:r>
+            <w:r>
+              <w:rPr>
+                <w:rStyle w:val="FootnoteReference"/>
+                <w:b w:val="0"/>
+                <w:bCs w:val="0"/>
+                <w:sz w:val="20"/>
+                <w:szCs w:val="20"/>
+              </w:rPr>
+              <w:footnoteReference w:id="39"/>
             </w:r>
           </w:p>
         </w:tc>
@@ -19631,6 +19482,7 @@
           <w:sz w:val="24"/>
           <w:szCs w:val="24"/>
         </w:rPr>
+        <w:lastRenderedPageBreak/>
         <w:t>tell</w:t>
       </w:r>
     </w:p>
@@ -19673,7 +19525,6 @@
           <w:sz w:val="24"/>
           <w:szCs w:val="24"/>
         </w:rPr>
-        <w:lastRenderedPageBreak/>
         <w:t>Some</w:t>
       </w:r>
       <w:r>
@@ -19788,11 +19639,11 @@
       <w:pPr>
         <w:pStyle w:val="Heading3"/>
       </w:pPr>
-      <w:bookmarkStart w:id="14" w:name="_Toc18247404"/>
+      <w:bookmarkStart w:id="15" w:name="_Toc18247404"/>
       <w:r>
         <w:t>Time series</w:t>
       </w:r>
-      <w:bookmarkEnd w:id="14"/>
+      <w:bookmarkEnd w:id="15"/>
     </w:p>
     <w:p>
       <w:pPr>
@@ -19807,11 +19658,11 @@
       <w:pPr>
         <w:pStyle w:val="Heading3"/>
       </w:pPr>
-      <w:bookmarkStart w:id="15" w:name="_Toc18247405"/>
+      <w:bookmarkStart w:id="16" w:name="_Toc18247405"/>
       <w:r>
         <w:t>Granger Causality</w:t>
       </w:r>
-      <w:bookmarkEnd w:id="15"/>
+      <w:bookmarkEnd w:id="16"/>
     </w:p>
     <w:p>
       <w:pPr>
@@ -19837,14 +19688,14 @@
       <w:pPr>
         <w:pStyle w:val="Heading2"/>
       </w:pPr>
-      <w:bookmarkStart w:id="16" w:name="_Toc18247406"/>
+      <w:bookmarkStart w:id="17" w:name="_Toc18247406"/>
       <w:r>
         <w:t>Select</w:t>
       </w:r>
       <w:r>
         <w:t xml:space="preserve"> Results</w:t>
       </w:r>
-      <w:bookmarkEnd w:id="16"/>
+      <w:bookmarkEnd w:id="17"/>
     </w:p>
     <w:p>
       <w:pPr>
@@ -19858,11 +19709,11 @@
       <w:pPr>
         <w:pStyle w:val="Heading3"/>
       </w:pPr>
-      <w:bookmarkStart w:id="17" w:name="_Toc18247407"/>
+      <w:bookmarkStart w:id="18" w:name="_Toc18247407"/>
       <w:r>
         <w:t>Classification</w:t>
       </w:r>
-      <w:bookmarkEnd w:id="17"/>
+      <w:bookmarkEnd w:id="18"/>
     </w:p>
     <w:p>
       <w:pPr>
@@ -19876,11 +19727,11 @@
       <w:pPr>
         <w:pStyle w:val="Heading3"/>
       </w:pPr>
-      <w:bookmarkStart w:id="18" w:name="_Toc18247408"/>
+      <w:bookmarkStart w:id="19" w:name="_Toc18247408"/>
       <w:r>
         <w:t>Time series</w:t>
       </w:r>
-      <w:bookmarkEnd w:id="18"/>
+      <w:bookmarkEnd w:id="19"/>
     </w:p>
     <w:p>
       <w:pPr>
@@ -19895,12 +19746,10 @@
       <w:pPr>
         <w:pStyle w:val="Heading3"/>
       </w:pPr>
-      <w:bookmarkStart w:id="19" w:name="_Toc18247409"/>
+      <w:bookmarkStart w:id="20" w:name="_Toc18247409"/>
       <w:r>
         <w:t>Granger Causality</w:t>
       </w:r>
-      <w:bookmarkStart w:id="20" w:name="_GoBack"/>
-      <w:bookmarkEnd w:id="19"/>
       <w:bookmarkEnd w:id="20"/>
     </w:p>
     <w:p>
@@ -21014,6 +20863,35 @@
           <w:t>https://github.com/jeff1evesque/ist-736/tree/master/viz/analysis</w:t>
         </w:r>
       </w:hyperlink>
+    </w:p>
+  </w:footnote>
+  <w:footnote w:id="39">
+    <w:p>
+      <w:pPr>
+        <w:pStyle w:val="FootnoteText"/>
+        <w:rPr>
+          <w:lang w:val="en-CA"/>
+        </w:rPr>
+      </w:pPr>
+      <w:r>
+        <w:rPr>
+          <w:rStyle w:val="FootnoteReference"/>
+        </w:rPr>
+        <w:footnoteRef/>
+      </w:r>
+      <w:r>
+        <w:t xml:space="preserve"> </w:t>
+      </w:r>
+      <w:hyperlink r:id="rId39" w:history="1">
+        <w:r>
+          <w:rPr>
+            <w:rStyle w:val="Hyperlink"/>
+          </w:rPr>
+          <w:t>https://github.com/jeff1evesque/ist-736/blob/master/brain/algorithm/text_classifier.py</w:t>
+        </w:r>
+      </w:hyperlink>
+      <w:bookmarkStart w:id="14" w:name="_GoBack"/>
+      <w:bookmarkEnd w:id="14"/>
     </w:p>
   </w:footnote>
 </w:footnotes>
@@ -24968,7 +24846,7 @@
 </file>
 
 <file path=customXml/itemProps2.xml><?xml version="1.0" encoding="utf-8"?>
-<ds:datastoreItem xmlns:ds="http://schemas.openxmlformats.org/officeDocument/2006/customXml" ds:itemID="{154EC7D8-B7AC-41BF-9367-535C99D1F94C}">
+<ds:datastoreItem xmlns:ds="http://schemas.openxmlformats.org/officeDocument/2006/customXml" ds:itemID="{C5B2E741-7969-418A-9640-7E248EB2A1AC}">
   <ds:schemaRefs>
     <ds:schemaRef ds:uri="http://schemas.openxmlformats.org/officeDocument/2006/bibliography"/>
   </ds:schemaRefs>

</xml_diff>

<commit_message>
#100: write-up.docx, add 'timeseries' section with appendix
</commit_message>
<xml_diff>
--- a/write-up.docx
+++ b/write-up.docx
@@ -10,7 +10,6 @@
           <w:docPartUnique/>
         </w:docPartObj>
       </w:sdtPr>
-      <w:sdtEndPr/>
       <w:sdtContent>
         <w:p>
           <w:pPr>
@@ -197,7 +196,6 @@
                                     <w:dataBinding w:prefixMappings="xmlns:ns0='http://purl.org/dc/elements/1.1/' xmlns:ns1='http://schemas.openxmlformats.org/package/2006/metadata/core-properties' " w:xpath="/ns1:coreProperties[1]/ns0:creator[1]" w:storeItemID="{6C3C8BC8-F283-45AE-878A-BAB7291924A1}"/>
                                     <w:text/>
                                   </w:sdtPr>
-                                  <w:sdtEndPr/>
                                   <w:sdtContent>
                                     <w:p>
                                       <w:pPr>
@@ -239,21 +237,13 @@
                                       <w:dataBinding w:prefixMappings="xmlns:ns0='http://schemas.openxmlformats.org/officeDocument/2006/extended-properties' " w:xpath="/ns0:Properties[1]/ns0:Company[1]" w:storeItemID="{6668398D-A668-4E3E-A5EB-62B293D839F1}"/>
                                       <w:text/>
                                     </w:sdtPr>
-                                    <w:sdtEndPr/>
                                     <w:sdtContent>
                                       <w:r>
                                         <w:rPr>
                                           <w:caps/>
                                           <w:color w:val="FFFFFF" w:themeColor="background1"/>
                                         </w:rPr>
-                                        <w:t>https</w:t>
-                                      </w:r>
-                                      <w:r>
-                                        <w:rPr>
-                                          <w:caps/>
-                                          <w:color w:val="FFFFFF" w:themeColor="background1"/>
-                                        </w:rPr>
-                                        <w:t>://github.com/jeff1evesque/ist-736</w:t>
+                                        <w:t>https://github.com/jeff1evesque/ist-736</w:t>
                                       </w:r>
                                     </w:sdtContent>
                                   </w:sdt>
@@ -277,7 +267,6 @@
                                       <w:dataBinding w:prefixMappings="xmlns:ns0='http://schemas.microsoft.com/office/2006/coverPageProps' " w:xpath="/ns0:CoverPageProperties[1]/ns0:CompanyAddress[1]" w:storeItemID="{55AF091B-3C7A-41E3-B477-F2FDAA23CFDA}"/>
                                       <w:text/>
                                     </w:sdtPr>
-                                    <w:sdtEndPr/>
                                     <w:sdtContent>
                                       <w:r>
                                         <w:rPr>
@@ -346,7 +335,6 @@
                                     <w:dataBinding w:prefixMappings="xmlns:ns0='http://purl.org/dc/elements/1.1/' xmlns:ns1='http://schemas.openxmlformats.org/package/2006/metadata/core-properties' " w:xpath="/ns1:coreProperties[1]/ns0:title[1]" w:storeItemID="{6C3C8BC8-F283-45AE-878A-BAB7291924A1}"/>
                                     <w:text/>
                                   </w:sdtPr>
-                                  <w:sdtEndPr/>
                                   <w:sdtContent>
                                     <w:p>
                                       <w:pPr>
@@ -387,7 +375,6 @@
                                     <w:dataBinding w:prefixMappings="xmlns:ns0='http://purl.org/dc/elements/1.1/' xmlns:ns1='http://schemas.openxmlformats.org/package/2006/metadata/core-properties' " w:xpath="/ns1:coreProperties[1]/ns0:subject[1]" w:storeItemID="{6C3C8BC8-F283-45AE-878A-BAB7291924A1}"/>
                                     <w:text/>
                                   </w:sdtPr>
-                                  <w:sdtEndPr/>
                                   <w:sdtContent>
                                     <w:p>
                                       <w:pPr>
@@ -453,7 +440,6 @@
                               <w:dataBinding w:prefixMappings="xmlns:ns0='http://purl.org/dc/elements/1.1/' xmlns:ns1='http://schemas.openxmlformats.org/package/2006/metadata/core-properties' " w:xpath="/ns1:coreProperties[1]/ns0:creator[1]" w:storeItemID="{6C3C8BC8-F283-45AE-878A-BAB7291924A1}"/>
                               <w:text/>
                             </w:sdtPr>
-                            <w:sdtEndPr/>
                             <w:sdtContent>
                               <w:p>
                                 <w:pPr>
@@ -495,21 +481,13 @@
                                 <w:dataBinding w:prefixMappings="xmlns:ns0='http://schemas.openxmlformats.org/officeDocument/2006/extended-properties' " w:xpath="/ns0:Properties[1]/ns0:Company[1]" w:storeItemID="{6668398D-A668-4E3E-A5EB-62B293D839F1}"/>
                                 <w:text/>
                               </w:sdtPr>
-                              <w:sdtEndPr/>
                               <w:sdtContent>
                                 <w:r>
                                   <w:rPr>
                                     <w:caps/>
                                     <w:color w:val="FFFFFF" w:themeColor="background1"/>
                                   </w:rPr>
-                                  <w:t>https</w:t>
-                                </w:r>
-                                <w:r>
-                                  <w:rPr>
-                                    <w:caps/>
-                                    <w:color w:val="FFFFFF" w:themeColor="background1"/>
-                                  </w:rPr>
-                                  <w:t>://github.com/jeff1evesque/ist-736</w:t>
+                                  <w:t>https://github.com/jeff1evesque/ist-736</w:t>
                                 </w:r>
                               </w:sdtContent>
                             </w:sdt>
@@ -533,7 +511,6 @@
                                 <w:dataBinding w:prefixMappings="xmlns:ns0='http://schemas.microsoft.com/office/2006/coverPageProps' " w:xpath="/ns0:CoverPageProperties[1]/ns0:CompanyAddress[1]" w:storeItemID="{55AF091B-3C7A-41E3-B477-F2FDAA23CFDA}"/>
                                 <w:text/>
                               </w:sdtPr>
-                              <w:sdtEndPr/>
                               <w:sdtContent>
                                 <w:r>
                                   <w:rPr>
@@ -570,7 +547,6 @@
                               <w:dataBinding w:prefixMappings="xmlns:ns0='http://purl.org/dc/elements/1.1/' xmlns:ns1='http://schemas.openxmlformats.org/package/2006/metadata/core-properties' " w:xpath="/ns1:coreProperties[1]/ns0:title[1]" w:storeItemID="{6C3C8BC8-F283-45AE-878A-BAB7291924A1}"/>
                               <w:text/>
                             </w:sdtPr>
-                            <w:sdtEndPr/>
                             <w:sdtContent>
                               <w:p>
                                 <w:pPr>
@@ -611,7 +587,6 @@
                               <w:dataBinding w:prefixMappings="xmlns:ns0='http://purl.org/dc/elements/1.1/' xmlns:ns1='http://schemas.openxmlformats.org/package/2006/metadata/core-properties' " w:xpath="/ns1:coreProperties[1]/ns0:subject[1]" w:storeItemID="{6C3C8BC8-F283-45AE-878A-BAB7291924A1}"/>
                               <w:text/>
                             </w:sdtPr>
-                            <w:sdtEndPr/>
                             <w:sdtContent>
                               <w:p>
                                 <w:pPr>
@@ -16146,7 +16121,21 @@
           <w:sz w:val="24"/>
           <w:szCs w:val="24"/>
         </w:rPr>
-        <w:t xml:space="preserve">However, relying </w:t>
+        <w:t xml:space="preserve">However, </w:t>
+      </w:r>
+      <w:r>
+        <w:rPr>
+          <w:sz w:val="24"/>
+          <w:szCs w:val="24"/>
+        </w:rPr>
+        <w:t>depending</w:t>
+      </w:r>
+      <w:r>
+        <w:rPr>
+          <w:sz w:val="24"/>
+          <w:szCs w:val="24"/>
+        </w:rPr>
+        <w:t xml:space="preserve"> </w:t>
       </w:r>
       <w:r>
         <w:rPr>
@@ -17927,14 +17916,35 @@
           <w:sz w:val="24"/>
           <w:szCs w:val="24"/>
         </w:rPr>
-        <w:t>The train distribution is well balanced</w:t>
-      </w:r>
-      <w:r>
-        <w:rPr>
-          <w:sz w:val="24"/>
-          <w:szCs w:val="24"/>
-        </w:rPr>
-        <w:t>, providing the model train a balanced learning opportunity</w:t>
+        <w:t xml:space="preserve">The train distribution </w:t>
+      </w:r>
+      <w:r>
+        <w:rPr>
+          <w:sz w:val="24"/>
+          <w:szCs w:val="24"/>
+        </w:rPr>
+        <w:t>shows balance</w:t>
+      </w:r>
+      <w:r>
+        <w:rPr>
+          <w:sz w:val="24"/>
+          <w:szCs w:val="24"/>
+        </w:rPr>
+        <w:t>, providing the</w:t>
+      </w:r>
+      <w:r>
+        <w:rPr>
+          <w:sz w:val="24"/>
+          <w:szCs w:val="24"/>
+        </w:rPr>
+        <w:t xml:space="preserve"> model</w:t>
+      </w:r>
+      <w:r>
+        <w:rPr>
+          <w:sz w:val="24"/>
+          <w:szCs w:val="24"/>
+        </w:rPr>
+        <w:t xml:space="preserve"> a balanced learning opportunity</w:t>
       </w:r>
       <w:r>
         <w:rPr>
@@ -18070,7 +18080,35 @@
           <w:sz w:val="24"/>
           <w:szCs w:val="24"/>
         </w:rPr>
-        <w:t xml:space="preserve"> the negative</w:t>
+        <w:t xml:space="preserve"> </w:t>
+      </w:r>
+      <w:r>
+        <w:rPr>
+          <w:sz w:val="24"/>
+          <w:szCs w:val="24"/>
+        </w:rPr>
+        <w:t xml:space="preserve">all classifiers, as well as the MNB – capable of attaining </w:t>
+      </w:r>
+      <w:r>
+        <w:rPr>
+          <w:sz w:val="24"/>
+          <w:szCs w:val="24"/>
+        </w:rPr>
+        <w:t xml:space="preserve">word </w:t>
+      </w:r>
+      <w:r>
+        <w:rPr>
+          <w:sz w:val="24"/>
+          <w:szCs w:val="24"/>
+        </w:rPr>
+        <w:t xml:space="preserve">scores associated with </w:t>
+      </w:r>
+      <w:r>
+        <w:rPr>
+          <w:sz w:val="24"/>
+          <w:szCs w:val="24"/>
+        </w:rPr>
+        <w:t>negative</w:t>
       </w:r>
       <w:r>
         <w:rPr>
@@ -18758,7 +18796,7 @@
           <w:sz w:val="24"/>
           <w:szCs w:val="24"/>
         </w:rPr>
-        <w:t xml:space="preserve"> Furthermore, the </w:t>
+        <w:t xml:space="preserve">Furthermore, the </w:t>
       </w:r>
       <w:r>
         <w:rPr>
@@ -19461,6 +19499,7 @@
           <w:sz w:val="24"/>
           <w:szCs w:val="24"/>
         </w:rPr>
+        <w:lastRenderedPageBreak/>
         <w:t>skill</w:t>
       </w:r>
     </w:p>
@@ -19482,7 +19521,6 @@
           <w:sz w:val="24"/>
           <w:szCs w:val="24"/>
         </w:rPr>
-        <w:lastRenderedPageBreak/>
         <w:t>tell</w:t>
       </w:r>
     </w:p>
@@ -19567,7 +19605,7 @@
           <w:sz w:val="24"/>
           <w:szCs w:val="24"/>
         </w:rPr>
-        <w:t xml:space="preserve">, and general geographic </w:t>
+        <w:t xml:space="preserve">, and geographic </w:t>
       </w:r>
       <w:r>
         <w:rPr>
@@ -19616,7 +19654,14 @@
           <w:sz w:val="24"/>
           <w:szCs w:val="24"/>
         </w:rPr>
-        <w:t>from</w:t>
+        <w:t>f</w:t>
+      </w:r>
+      <w:r>
+        <w:rPr>
+          <w:sz w:val="24"/>
+          <w:szCs w:val="24"/>
+        </w:rPr>
+        <w:t>or</w:t>
       </w:r>
       <w:r>
         <w:rPr>
@@ -19639,20 +19684,1231 @@
       <w:pPr>
         <w:pStyle w:val="Heading3"/>
       </w:pPr>
-      <w:bookmarkStart w:id="15" w:name="_Toc18247404"/>
+      <w:bookmarkStart w:id="14" w:name="_Toc18247404"/>
       <w:r>
         <w:t>Time series</w:t>
       </w:r>
+      <w:bookmarkEnd w:id="14"/>
+    </w:p>
+    <w:p>
+      <w:pPr>
+        <w:spacing w:line="240" w:lineRule="auto"/>
+        <w:rPr>
+          <w:sz w:val="24"/>
+          <w:szCs w:val="24"/>
+        </w:rPr>
+      </w:pPr>
+      <w:r>
+        <w:rPr>
+          <w:sz w:val="24"/>
+          <w:szCs w:val="24"/>
+        </w:rPr>
+        <w:t xml:space="preserve">Time series models were created </w:t>
+      </w:r>
+      <w:r>
+        <w:rPr>
+          <w:sz w:val="24"/>
+          <w:szCs w:val="24"/>
+        </w:rPr>
+        <w:t>using</w:t>
+      </w:r>
+      <w:r>
+        <w:rPr>
+          <w:sz w:val="24"/>
+          <w:szCs w:val="24"/>
+        </w:rPr>
+        <w:t xml:space="preserve"> the </w:t>
+      </w:r>
+      <w:r>
+        <w:rPr>
+          <w:sz w:val="24"/>
+          <w:szCs w:val="24"/>
+        </w:rPr>
+        <w:t xml:space="preserve">Vader </w:t>
+      </w:r>
+      <w:r>
+        <w:rPr>
+          <w:sz w:val="24"/>
+          <w:szCs w:val="24"/>
+        </w:rPr>
+        <w:t>sentiment</w:t>
+      </w:r>
+      <w:r>
+        <w:rPr>
+          <w:sz w:val="24"/>
+          <w:szCs w:val="24"/>
+        </w:rPr>
+        <w:t xml:space="preserve"> scores</w:t>
+      </w:r>
+      <w:r>
+        <w:rPr>
+          <w:sz w:val="24"/>
+          <w:szCs w:val="24"/>
+        </w:rPr>
+        <w:t xml:space="preserve"> derived</w:t>
+      </w:r>
+      <w:r>
+        <w:rPr>
+          <w:sz w:val="24"/>
+          <w:szCs w:val="24"/>
+        </w:rPr>
+        <w:t xml:space="preserve"> </w:t>
+      </w:r>
+      <w:r>
+        <w:rPr>
+          <w:sz w:val="24"/>
+          <w:szCs w:val="24"/>
+        </w:rPr>
+        <w:t>f</w:t>
+      </w:r>
+      <w:r>
+        <w:rPr>
+          <w:sz w:val="24"/>
+          <w:szCs w:val="24"/>
+        </w:rPr>
+        <w:t>rom</w:t>
+      </w:r>
+      <w:r>
+        <w:rPr>
+          <w:sz w:val="24"/>
+          <w:szCs w:val="24"/>
+        </w:rPr>
+        <w:t xml:space="preserve"> each financial analyst tweet corpus</w:t>
+      </w:r>
+      <w:r>
+        <w:rPr>
+          <w:sz w:val="24"/>
+          <w:szCs w:val="24"/>
+        </w:rPr>
+        <w:t>. Additionally, an overall timeseries</w:t>
+      </w:r>
+      <w:r>
+        <w:rPr>
+          <w:sz w:val="24"/>
+          <w:szCs w:val="24"/>
+        </w:rPr>
+        <w:t xml:space="preserve"> model</w:t>
+      </w:r>
+      <w:r>
+        <w:rPr>
+          <w:sz w:val="24"/>
+          <w:szCs w:val="24"/>
+        </w:rPr>
+        <w:t xml:space="preserve"> for </w:t>
+      </w:r>
+      <w:r>
+        <w:rPr>
+          <w:sz w:val="24"/>
+          <w:szCs w:val="24"/>
+        </w:rPr>
+        <w:t>a</w:t>
+      </w:r>
+      <w:r>
+        <w:rPr>
+          <w:sz w:val="24"/>
+          <w:szCs w:val="24"/>
+        </w:rPr>
+        <w:t xml:space="preserve"> given stock index</w:t>
+      </w:r>
+      <w:r>
+        <w:rPr>
+          <w:sz w:val="24"/>
+          <w:szCs w:val="24"/>
+        </w:rPr>
+        <w:t>/volume</w:t>
+      </w:r>
+      <w:r>
+        <w:rPr>
+          <w:sz w:val="24"/>
+          <w:szCs w:val="24"/>
+        </w:rPr>
+        <w:t xml:space="preserve"> was created</w:t>
+      </w:r>
+      <w:r>
+        <w:rPr>
+          <w:sz w:val="24"/>
+          <w:szCs w:val="24"/>
+        </w:rPr>
+        <w:t>, independent of any financial analyst.</w:t>
+      </w:r>
+      <w:r>
+        <w:rPr>
+          <w:sz w:val="24"/>
+          <w:szCs w:val="24"/>
+        </w:rPr>
+        <w:t xml:space="preserve"> Trained models include the ARIMA and</w:t>
+      </w:r>
+      <w:r>
+        <w:rPr>
+          <w:sz w:val="24"/>
+          <w:szCs w:val="24"/>
+        </w:rPr>
+        <w:t xml:space="preserve"> the</w:t>
+      </w:r>
+      <w:r>
+        <w:rPr>
+          <w:sz w:val="24"/>
+          <w:szCs w:val="24"/>
+        </w:rPr>
+        <w:t xml:space="preserve"> LSTM neural network</w:t>
+      </w:r>
+      <w:r>
+        <w:rPr>
+          <w:sz w:val="24"/>
+          <w:szCs w:val="24"/>
+        </w:rPr>
+        <w:t xml:space="preserve"> variant</w:t>
+      </w:r>
+      <w:r>
+        <w:rPr>
+          <w:sz w:val="24"/>
+          <w:szCs w:val="24"/>
+        </w:rPr>
+        <w:t>.</w:t>
+      </w:r>
+      <w:r>
+        <w:rPr>
+          <w:sz w:val="24"/>
+          <w:szCs w:val="24"/>
+        </w:rPr>
+        <w:t xml:space="preserve"> T</w:t>
+      </w:r>
+      <w:r>
+        <w:rPr>
+          <w:sz w:val="24"/>
+          <w:szCs w:val="24"/>
+        </w:rPr>
+        <w:t>hese two</w:t>
+      </w:r>
+      <w:r>
+        <w:rPr>
+          <w:sz w:val="24"/>
+          <w:szCs w:val="24"/>
+        </w:rPr>
+        <w:t xml:space="preserve"> different models were trained</w:t>
+      </w:r>
+      <w:r>
+        <w:rPr>
+          <w:sz w:val="24"/>
+          <w:szCs w:val="24"/>
+        </w:rPr>
+        <w:t>, with the intention</w:t>
+      </w:r>
+      <w:r>
+        <w:rPr>
+          <w:sz w:val="24"/>
+          <w:szCs w:val="24"/>
+        </w:rPr>
+        <w:t xml:space="preserve"> of</w:t>
+      </w:r>
+      <w:r>
+        <w:rPr>
+          <w:sz w:val="24"/>
+          <w:szCs w:val="24"/>
+        </w:rPr>
+        <w:t xml:space="preserve"> providing a level of comparison, </w:t>
+      </w:r>
+      <w:r>
+        <w:rPr>
+          <w:sz w:val="24"/>
+          <w:szCs w:val="24"/>
+        </w:rPr>
+        <w:t>like</w:t>
+      </w:r>
+      <w:r>
+        <w:rPr>
+          <w:sz w:val="24"/>
+          <w:szCs w:val="24"/>
+        </w:rPr>
+        <w:t xml:space="preserve"> the variety of models utilized for classification.</w:t>
+      </w:r>
+      <w:r>
+        <w:rPr>
+          <w:sz w:val="24"/>
+          <w:szCs w:val="24"/>
+        </w:rPr>
+        <w:t xml:space="preserve"> </w:t>
+      </w:r>
+      <w:r>
+        <w:rPr>
+          <w:sz w:val="24"/>
+          <w:szCs w:val="24"/>
+        </w:rPr>
+        <w:t>Moreover</w:t>
+      </w:r>
+      <w:r>
+        <w:rPr>
+          <w:sz w:val="24"/>
+          <w:szCs w:val="24"/>
+        </w:rPr>
+        <w:t>, the mean squared error (MSE) provides a basis of comparison between the two models.</w:t>
+      </w:r>
+    </w:p>
+    <w:p>
+      <w:pPr>
+        <w:spacing w:line="240" w:lineRule="auto"/>
+        <w:rPr>
+          <w:sz w:val="24"/>
+          <w:szCs w:val="24"/>
+        </w:rPr>
+      </w:pPr>
+      <w:r>
+        <w:rPr>
+          <w:sz w:val="24"/>
+          <w:szCs w:val="24"/>
+        </w:rPr>
+        <w:t xml:space="preserve">In </w:t>
+      </w:r>
+      <w:r>
+        <w:rPr>
+          <w:sz w:val="24"/>
+          <w:szCs w:val="24"/>
+        </w:rPr>
+        <w:t>general,</w:t>
+      </w:r>
+      <w:r>
+        <w:rPr>
+          <w:sz w:val="24"/>
+          <w:szCs w:val="24"/>
+        </w:rPr>
+        <w:t xml:space="preserve"> the ARIMA model </w:t>
+      </w:r>
+      <w:r>
+        <w:rPr>
+          <w:sz w:val="24"/>
+          <w:szCs w:val="24"/>
+        </w:rPr>
+        <w:t xml:space="preserve">is a regression </w:t>
+      </w:r>
+      <w:r>
+        <w:rPr>
+          <w:sz w:val="24"/>
+          <w:szCs w:val="24"/>
+        </w:rPr>
+        <w:t>methodology which includes three components</w:t>
+      </w:r>
+      <w:r>
+        <w:rPr>
+          <w:sz w:val="24"/>
+          <w:szCs w:val="24"/>
+        </w:rPr>
+        <w:t xml:space="preserve"> </w:t>
+      </w:r>
+      <w:r>
+        <w:rPr>
+          <w:sz w:val="24"/>
+          <w:szCs w:val="24"/>
+        </w:rPr>
+        <w:t>(</w:t>
+      </w:r>
+      <w:proofErr w:type="spellStart"/>
+      <w:r>
+        <w:rPr>
+          <w:sz w:val="24"/>
+          <w:szCs w:val="24"/>
+        </w:rPr>
+        <w:t>p,q,d</w:t>
+      </w:r>
+      <w:proofErr w:type="spellEnd"/>
+      <w:r>
+        <w:rPr>
+          <w:sz w:val="24"/>
+          <w:szCs w:val="24"/>
+        </w:rPr>
+        <w:t>)</w:t>
+      </w:r>
+      <w:r>
+        <w:rPr>
+          <w:sz w:val="24"/>
+          <w:szCs w:val="24"/>
+        </w:rPr>
+        <w:t xml:space="preserve"> to help</w:t>
+      </w:r>
+      <w:r>
+        <w:rPr>
+          <w:sz w:val="24"/>
+          <w:szCs w:val="24"/>
+        </w:rPr>
+        <w:t xml:space="preserve"> predict successive future values</w:t>
+      </w:r>
+      <w:r>
+        <w:rPr>
+          <w:sz w:val="24"/>
+          <w:szCs w:val="24"/>
+        </w:rPr>
+        <w:t>:</w:t>
+      </w:r>
+    </w:p>
+    <w:p>
+      <w:pPr>
+        <w:spacing w:line="240" w:lineRule="auto"/>
+        <w:rPr>
+          <w:sz w:val="24"/>
+          <w:szCs w:val="24"/>
+        </w:rPr>
+      </w:pPr>
+    </w:p>
+    <w:p>
+      <w:pPr>
+        <w:pStyle w:val="ListParagraph"/>
+        <w:numPr>
+          <w:ilvl w:val="0"/>
+          <w:numId w:val="22"/>
+        </w:numPr>
+        <w:spacing w:line="240" w:lineRule="auto"/>
+        <w:rPr>
+          <w:sz w:val="24"/>
+          <w:szCs w:val="24"/>
+        </w:rPr>
+      </w:pPr>
+      <w:r>
+        <w:rPr>
+          <w:sz w:val="24"/>
+          <w:szCs w:val="24"/>
+        </w:rPr>
+        <w:t>AR (p): autor</w:t>
+      </w:r>
+      <w:r>
+        <w:rPr>
+          <w:sz w:val="24"/>
+          <w:szCs w:val="24"/>
+        </w:rPr>
+        <w:t>e</w:t>
+      </w:r>
+      <w:r>
+        <w:rPr>
+          <w:sz w:val="24"/>
+          <w:szCs w:val="24"/>
+        </w:rPr>
+        <w:t>gressi</w:t>
+      </w:r>
+      <w:r>
+        <w:rPr>
+          <w:sz w:val="24"/>
+          <w:szCs w:val="24"/>
+        </w:rPr>
+        <w:t xml:space="preserve">on </w:t>
+      </w:r>
+      <w:r>
+        <w:rPr>
+          <w:sz w:val="24"/>
+          <w:szCs w:val="24"/>
+        </w:rPr>
+        <w:t>–</w:t>
+      </w:r>
+      <w:r>
+        <w:rPr>
+          <w:sz w:val="24"/>
+          <w:szCs w:val="24"/>
+        </w:rPr>
+        <w:t xml:space="preserve"> </w:t>
+      </w:r>
+      <w:r>
+        <w:rPr>
+          <w:sz w:val="24"/>
+          <w:szCs w:val="24"/>
+        </w:rPr>
+        <w:t>p</w:t>
+      </w:r>
+      <w:r>
+        <w:rPr>
+          <w:sz w:val="24"/>
+          <w:szCs w:val="24"/>
+        </w:rPr>
+        <w:t xml:space="preserve">revious N </w:t>
+      </w:r>
+      <w:r>
+        <w:rPr>
+          <w:sz w:val="24"/>
+          <w:szCs w:val="24"/>
+        </w:rPr>
+        <w:t xml:space="preserve">weighted </w:t>
+      </w:r>
+      <w:r>
+        <w:rPr>
+          <w:sz w:val="24"/>
+          <w:szCs w:val="24"/>
+        </w:rPr>
+        <w:t xml:space="preserve">time series </w:t>
+      </w:r>
+      <w:r>
+        <w:rPr>
+          <w:sz w:val="24"/>
+          <w:szCs w:val="24"/>
+        </w:rPr>
+        <w:t>value</w:t>
+      </w:r>
+      <w:r>
+        <w:rPr>
+          <w:sz w:val="24"/>
+          <w:szCs w:val="24"/>
+        </w:rPr>
+        <w:t>(</w:t>
+      </w:r>
+      <w:r>
+        <w:rPr>
+          <w:sz w:val="24"/>
+          <w:szCs w:val="24"/>
+        </w:rPr>
+        <w:t>s</w:t>
+      </w:r>
+      <w:r>
+        <w:rPr>
+          <w:sz w:val="24"/>
+          <w:szCs w:val="24"/>
+        </w:rPr>
+        <w:t>)</w:t>
+      </w:r>
+      <w:r>
+        <w:rPr>
+          <w:sz w:val="24"/>
+          <w:szCs w:val="24"/>
+        </w:rPr>
+        <w:t xml:space="preserve"> </w:t>
+      </w:r>
+      <w:r>
+        <w:rPr>
+          <w:sz w:val="24"/>
+          <w:szCs w:val="24"/>
+        </w:rPr>
+        <w:t>regressed</w:t>
+      </w:r>
+      <w:r>
+        <w:rPr>
+          <w:sz w:val="24"/>
+          <w:szCs w:val="24"/>
+        </w:rPr>
+        <w:t xml:space="preserve"> to predict current </w:t>
+      </w:r>
+      <w:r>
+        <w:rPr>
+          <w:sz w:val="24"/>
+          <w:szCs w:val="24"/>
+        </w:rPr>
+        <w:t xml:space="preserve">or future </w:t>
+      </w:r>
+      <w:r>
+        <w:rPr>
+          <w:sz w:val="24"/>
+          <w:szCs w:val="24"/>
+        </w:rPr>
+        <w:t>observation</w:t>
+      </w:r>
+      <w:r>
+        <w:rPr>
+          <w:sz w:val="24"/>
+          <w:szCs w:val="24"/>
+        </w:rPr>
+        <w:t>.</w:t>
+      </w:r>
+    </w:p>
+    <w:p>
+      <w:pPr>
+        <w:pStyle w:val="ListParagraph"/>
+        <w:numPr>
+          <w:ilvl w:val="0"/>
+          <w:numId w:val="22"/>
+        </w:numPr>
+        <w:spacing w:line="240" w:lineRule="auto"/>
+        <w:rPr>
+          <w:sz w:val="24"/>
+          <w:szCs w:val="24"/>
+        </w:rPr>
+      </w:pPr>
+      <w:r>
+        <w:rPr>
+          <w:sz w:val="24"/>
+          <w:szCs w:val="24"/>
+        </w:rPr>
+        <w:t>I (q): integrated</w:t>
+      </w:r>
+      <w:r>
+        <w:rPr>
+          <w:sz w:val="24"/>
+          <w:szCs w:val="24"/>
+        </w:rPr>
+        <w:t xml:space="preserve"> – </w:t>
+      </w:r>
+      <w:r>
+        <w:rPr>
+          <w:sz w:val="24"/>
+          <w:szCs w:val="24"/>
+        </w:rPr>
+        <w:t>differencing term</w:t>
+      </w:r>
+      <w:r>
+        <w:rPr>
+          <w:sz w:val="24"/>
+          <w:szCs w:val="24"/>
+        </w:rPr>
+        <w:t xml:space="preserve"> to ensure constant mean and variance</w:t>
+      </w:r>
+      <w:r>
+        <w:rPr>
+          <w:sz w:val="24"/>
+          <w:szCs w:val="24"/>
+        </w:rPr>
+        <w:t xml:space="preserve"> (stationary)</w:t>
+      </w:r>
+    </w:p>
+    <w:p>
+      <w:pPr>
+        <w:pStyle w:val="ListParagraph"/>
+        <w:numPr>
+          <w:ilvl w:val="0"/>
+          <w:numId w:val="22"/>
+        </w:numPr>
+        <w:spacing w:line="240" w:lineRule="auto"/>
+        <w:rPr>
+          <w:sz w:val="24"/>
+          <w:szCs w:val="24"/>
+        </w:rPr>
+      </w:pPr>
+      <w:r>
+        <w:rPr>
+          <w:sz w:val="24"/>
+          <w:szCs w:val="24"/>
+        </w:rPr>
+        <w:t>MA (d): moving average</w:t>
+      </w:r>
+      <w:r>
+        <w:rPr>
+          <w:sz w:val="24"/>
+          <w:szCs w:val="24"/>
+        </w:rPr>
+        <w:t xml:space="preserve"> – previous N </w:t>
+      </w:r>
+      <w:r>
+        <w:rPr>
+          <w:sz w:val="24"/>
+          <w:szCs w:val="24"/>
+        </w:rPr>
+        <w:t xml:space="preserve">weighted </w:t>
+      </w:r>
+      <w:r>
+        <w:rPr>
+          <w:sz w:val="24"/>
+          <w:szCs w:val="24"/>
+        </w:rPr>
+        <w:t xml:space="preserve">error terms averaged to predict current </w:t>
+      </w:r>
+      <w:r>
+        <w:rPr>
+          <w:sz w:val="24"/>
+          <w:szCs w:val="24"/>
+        </w:rPr>
+        <w:t xml:space="preserve">or future </w:t>
+      </w:r>
+      <w:r>
+        <w:rPr>
+          <w:sz w:val="24"/>
+          <w:szCs w:val="24"/>
+        </w:rPr>
+        <w:t>observation</w:t>
+      </w:r>
+    </w:p>
+    <w:p>
+      <w:pPr>
+        <w:pStyle w:val="ListParagraph"/>
+        <w:spacing w:line="240" w:lineRule="auto"/>
+        <w:rPr>
+          <w:sz w:val="24"/>
+          <w:szCs w:val="24"/>
+        </w:rPr>
+      </w:pPr>
+    </w:p>
+    <w:p>
+      <w:pPr>
+        <w:spacing w:line="240" w:lineRule="auto"/>
+        <w:rPr>
+          <w:sz w:val="24"/>
+          <w:szCs w:val="24"/>
+        </w:rPr>
+      </w:pPr>
+      <w:r>
+        <w:rPr>
+          <w:sz w:val="24"/>
+          <w:szCs w:val="24"/>
+        </w:rPr>
+        <w:t>This modeling technique</w:t>
+      </w:r>
+      <w:r>
+        <w:rPr>
+          <w:sz w:val="24"/>
+          <w:szCs w:val="24"/>
+        </w:rPr>
+        <w:t xml:space="preserve"> often</w:t>
+      </w:r>
+      <w:r>
+        <w:rPr>
+          <w:sz w:val="24"/>
+          <w:szCs w:val="24"/>
+        </w:rPr>
+        <w:t xml:space="preserve"> requires stationar</w:t>
+      </w:r>
+      <w:r>
+        <w:rPr>
+          <w:sz w:val="24"/>
+          <w:szCs w:val="24"/>
+        </w:rPr>
+        <w:t>ity</w:t>
+      </w:r>
+      <w:r>
+        <w:rPr>
+          <w:sz w:val="24"/>
+          <w:szCs w:val="24"/>
+        </w:rPr>
+        <w:t xml:space="preserve">, to ensure </w:t>
+      </w:r>
+      <w:r>
+        <w:rPr>
+          <w:sz w:val="24"/>
+          <w:szCs w:val="24"/>
+        </w:rPr>
+        <w:t>predicted value</w:t>
+      </w:r>
+      <w:r>
+        <w:rPr>
+          <w:sz w:val="24"/>
+          <w:szCs w:val="24"/>
+        </w:rPr>
+        <w:t>(</w:t>
+      </w:r>
+      <w:r>
+        <w:rPr>
+          <w:sz w:val="24"/>
+          <w:szCs w:val="24"/>
+        </w:rPr>
+        <w:t>s</w:t>
+      </w:r>
+      <w:r>
+        <w:rPr>
+          <w:sz w:val="24"/>
+          <w:szCs w:val="24"/>
+        </w:rPr>
+        <w:t>)</w:t>
+      </w:r>
+      <w:r>
+        <w:rPr>
+          <w:sz w:val="24"/>
+          <w:szCs w:val="24"/>
+        </w:rPr>
+        <w:t xml:space="preserve"> </w:t>
+      </w:r>
+      <w:r>
+        <w:rPr>
+          <w:sz w:val="24"/>
+          <w:szCs w:val="24"/>
+        </w:rPr>
+        <w:t>are</w:t>
+      </w:r>
+      <w:r>
+        <w:rPr>
+          <w:sz w:val="24"/>
+          <w:szCs w:val="24"/>
+        </w:rPr>
+        <w:t xml:space="preserve"> relevant and </w:t>
+      </w:r>
+      <w:r>
+        <w:rPr>
+          <w:sz w:val="24"/>
+          <w:szCs w:val="24"/>
+        </w:rPr>
+        <w:t>not caused by</w:t>
+      </w:r>
+      <w:r>
+        <w:rPr>
+          <w:sz w:val="24"/>
+          <w:szCs w:val="24"/>
+        </w:rPr>
+        <w:t xml:space="preserve"> </w:t>
+      </w:r>
+      <w:r>
+        <w:rPr>
+          <w:sz w:val="24"/>
+          <w:szCs w:val="24"/>
+        </w:rPr>
+        <w:t xml:space="preserve">trends or </w:t>
+      </w:r>
+      <w:r>
+        <w:rPr>
+          <w:sz w:val="24"/>
+          <w:szCs w:val="24"/>
+        </w:rPr>
+        <w:t xml:space="preserve">seasonal </w:t>
+      </w:r>
+      <w:r>
+        <w:rPr>
+          <w:sz w:val="24"/>
+          <w:szCs w:val="24"/>
+        </w:rPr>
+        <w:t>time dependencies</w:t>
+      </w:r>
+      <w:r>
+        <w:rPr>
+          <w:sz w:val="24"/>
+          <w:szCs w:val="24"/>
+        </w:rPr>
+        <w:t>.</w:t>
+      </w:r>
+      <w:r>
+        <w:rPr>
+          <w:sz w:val="24"/>
+          <w:szCs w:val="24"/>
+        </w:rPr>
+        <w:t xml:space="preserve"> </w:t>
+      </w:r>
+      <w:r>
+        <w:rPr>
+          <w:sz w:val="24"/>
+          <w:szCs w:val="24"/>
+        </w:rPr>
+        <w:t xml:space="preserve"> More generally, </w:t>
+      </w:r>
+      <w:r>
+        <w:rPr>
+          <w:sz w:val="24"/>
+          <w:szCs w:val="24"/>
+        </w:rPr>
+        <w:t>if stationar</w:t>
+      </w:r>
+      <w:r>
+        <w:rPr>
+          <w:sz w:val="24"/>
+          <w:szCs w:val="24"/>
+        </w:rPr>
+        <w:t>ity is assumed</w:t>
+      </w:r>
+      <w:r>
+        <w:rPr>
+          <w:sz w:val="24"/>
+          <w:szCs w:val="24"/>
+        </w:rPr>
+        <w:t xml:space="preserve">, </w:t>
+      </w:r>
+      <w:r>
+        <w:rPr>
+          <w:sz w:val="24"/>
+          <w:szCs w:val="24"/>
+        </w:rPr>
+        <w:t xml:space="preserve">then </w:t>
+      </w:r>
+      <w:r>
+        <w:rPr>
+          <w:sz w:val="24"/>
+          <w:szCs w:val="24"/>
+        </w:rPr>
+        <w:t xml:space="preserve">the </w:t>
+      </w:r>
+      <w:r>
+        <w:rPr>
+          <w:sz w:val="24"/>
+          <w:szCs w:val="24"/>
+        </w:rPr>
+        <w:t>distribution is time independent, or roughly the same at the different time</w:t>
+      </w:r>
+      <w:r>
+        <w:rPr>
+          <w:sz w:val="24"/>
+          <w:szCs w:val="24"/>
+        </w:rPr>
+        <w:t>s</w:t>
+      </w:r>
+      <w:r>
+        <w:rPr>
+          <w:sz w:val="24"/>
+          <w:szCs w:val="24"/>
+        </w:rPr>
+        <w:t xml:space="preserve">. This </w:t>
+      </w:r>
+      <w:r>
+        <w:rPr>
+          <w:sz w:val="24"/>
+          <w:szCs w:val="24"/>
+        </w:rPr>
+        <w:t xml:space="preserve">permits </w:t>
+      </w:r>
+      <w:r>
+        <w:rPr>
+          <w:sz w:val="24"/>
+          <w:szCs w:val="24"/>
+        </w:rPr>
+        <w:t>the use of statistical inferencing</w:t>
+      </w:r>
+      <w:r>
+        <w:rPr>
+          <w:sz w:val="24"/>
+          <w:szCs w:val="24"/>
+        </w:rPr>
+        <w:t xml:space="preserve"> from the stochastic distribution</w:t>
+      </w:r>
+      <w:r>
+        <w:rPr>
+          <w:rStyle w:val="FootnoteReference"/>
+          <w:sz w:val="24"/>
+          <w:szCs w:val="24"/>
+        </w:rPr>
+        <w:footnoteReference w:id="40"/>
+      </w:r>
+      <w:r>
+        <w:rPr>
+          <w:sz w:val="24"/>
+          <w:szCs w:val="24"/>
+        </w:rPr>
+        <w:t>.</w:t>
+      </w:r>
+      <w:r>
+        <w:rPr>
+          <w:sz w:val="24"/>
+          <w:szCs w:val="24"/>
+        </w:rPr>
+        <w:t xml:space="preserve"> </w:t>
+      </w:r>
+      <w:r>
+        <w:rPr>
+          <w:sz w:val="24"/>
+          <w:szCs w:val="24"/>
+        </w:rPr>
+        <w:t xml:space="preserve">To induce stationarity, </w:t>
+      </w:r>
+      <w:r>
+        <w:rPr>
+          <w:sz w:val="24"/>
+          <w:szCs w:val="24"/>
+        </w:rPr>
+        <w:t xml:space="preserve">the </w:t>
+      </w:r>
+      <w:r>
+        <w:rPr>
+          <w:sz w:val="24"/>
+          <w:szCs w:val="24"/>
+        </w:rPr>
+        <w:t xml:space="preserve">ACF </w:t>
+      </w:r>
+      <w:r>
+        <w:rPr>
+          <w:sz w:val="24"/>
+          <w:szCs w:val="24"/>
+        </w:rPr>
+        <w:t xml:space="preserve">and PACF </w:t>
+      </w:r>
+      <w:r>
+        <w:rPr>
+          <w:sz w:val="24"/>
+          <w:szCs w:val="24"/>
+        </w:rPr>
+        <w:t xml:space="preserve">plots can be used to determine </w:t>
+      </w:r>
+      <w:r>
+        <w:rPr>
+          <w:sz w:val="24"/>
+          <w:szCs w:val="24"/>
+        </w:rPr>
+        <w:t>optimal MA</w:t>
+      </w:r>
+      <w:r>
+        <w:rPr>
+          <w:sz w:val="24"/>
+          <w:szCs w:val="24"/>
+        </w:rPr>
+        <w:t xml:space="preserve"> </w:t>
+      </w:r>
+      <w:r>
+        <w:rPr>
+          <w:sz w:val="24"/>
+          <w:szCs w:val="24"/>
+        </w:rPr>
+        <w:t>or</w:t>
+      </w:r>
+      <w:r>
+        <w:rPr>
+          <w:sz w:val="24"/>
+          <w:szCs w:val="24"/>
+        </w:rPr>
+        <w:t xml:space="preserve"> AR term</w:t>
+      </w:r>
+      <w:r>
+        <w:rPr>
+          <w:sz w:val="24"/>
+          <w:szCs w:val="24"/>
+        </w:rPr>
+        <w:t>s</w:t>
+      </w:r>
+      <w:r>
+        <w:rPr>
+          <w:sz w:val="24"/>
+          <w:szCs w:val="24"/>
+        </w:rPr>
+        <w:t>, respectively.</w:t>
+      </w:r>
+      <w:r>
+        <w:rPr>
+          <w:sz w:val="24"/>
+          <w:szCs w:val="24"/>
+        </w:rPr>
+        <w:t xml:space="preserve"> </w:t>
+      </w:r>
+      <w:r>
+        <w:rPr>
+          <w:sz w:val="24"/>
+          <w:szCs w:val="24"/>
+        </w:rPr>
+        <w:t xml:space="preserve">Some </w:t>
+      </w:r>
+      <w:r>
+        <w:rPr>
+          <w:sz w:val="24"/>
+          <w:szCs w:val="24"/>
+        </w:rPr>
+        <w:t>suggested rules can be reviewed in Appendix A</w:t>
+      </w:r>
+      <w:r>
+        <w:rPr>
+          <w:sz w:val="24"/>
+          <w:szCs w:val="24"/>
+        </w:rPr>
+        <w:t xml:space="preserve"> below</w:t>
+      </w:r>
+      <w:r>
+        <w:rPr>
+          <w:sz w:val="24"/>
+          <w:szCs w:val="24"/>
+        </w:rPr>
+        <w:t>.</w:t>
+      </w:r>
+    </w:p>
+    <w:p>
+      <w:pPr>
+        <w:spacing w:line="240" w:lineRule="auto"/>
+        <w:rPr>
+          <w:sz w:val="24"/>
+          <w:szCs w:val="24"/>
+        </w:rPr>
+      </w:pPr>
+      <w:r>
+        <w:rPr>
+          <w:sz w:val="24"/>
+          <w:szCs w:val="24"/>
+        </w:rPr>
+        <w:t>In</w:t>
+      </w:r>
+      <w:r>
+        <w:rPr>
+          <w:sz w:val="24"/>
+          <w:szCs w:val="24"/>
+        </w:rPr>
+        <w:t xml:space="preserve"> this study, rather than </w:t>
+      </w:r>
+      <w:r>
+        <w:rPr>
+          <w:sz w:val="24"/>
+          <w:szCs w:val="24"/>
+        </w:rPr>
+        <w:t xml:space="preserve">utilizing the </w:t>
+      </w:r>
+      <w:r>
+        <w:rPr>
+          <w:sz w:val="24"/>
+          <w:szCs w:val="24"/>
+        </w:rPr>
+        <w:t>ACF or PACF, a grid-search implementation was deployed with the Dickey-Fuller test</w:t>
+      </w:r>
+      <w:r>
+        <w:rPr>
+          <w:rStyle w:val="FootnoteReference"/>
+          <w:sz w:val="24"/>
+          <w:szCs w:val="24"/>
+        </w:rPr>
+        <w:footnoteReference w:id="41"/>
+      </w:r>
+      <w:r>
+        <w:rPr>
+          <w:sz w:val="24"/>
+          <w:szCs w:val="24"/>
+        </w:rPr>
+        <w:t>.</w:t>
+      </w:r>
+      <w:r>
+        <w:rPr>
+          <w:sz w:val="24"/>
+          <w:szCs w:val="24"/>
+        </w:rPr>
+        <w:t xml:space="preserve"> Specifically,</w:t>
+      </w:r>
+      <w:r>
+        <w:rPr>
+          <w:sz w:val="24"/>
+          <w:szCs w:val="24"/>
+        </w:rPr>
+        <w:t xml:space="preserve"> the (</w:t>
+      </w:r>
+      <w:proofErr w:type="spellStart"/>
+      <w:r>
+        <w:rPr>
+          <w:sz w:val="24"/>
+          <w:szCs w:val="24"/>
+        </w:rPr>
+        <w:t>p,q,d</w:t>
+      </w:r>
+      <w:proofErr w:type="spellEnd"/>
+      <w:r>
+        <w:rPr>
+          <w:sz w:val="24"/>
+          <w:szCs w:val="24"/>
+        </w:rPr>
+        <w:t xml:space="preserve">) parameters </w:t>
+      </w:r>
+      <w:r>
+        <w:rPr>
+          <w:sz w:val="24"/>
+          <w:szCs w:val="24"/>
+        </w:rPr>
+        <w:t xml:space="preserve">were allowed to vary </w:t>
+      </w:r>
+      <w:r>
+        <w:rPr>
+          <w:sz w:val="24"/>
+          <w:szCs w:val="24"/>
+        </w:rPr>
+        <w:t>with a range</w:t>
+      </w:r>
+      <w:r>
+        <w:rPr>
+          <w:sz w:val="24"/>
+          <w:szCs w:val="24"/>
+        </w:rPr>
+        <w:t>(</w:t>
+      </w:r>
+      <w:r>
+        <w:rPr>
+          <w:sz w:val="24"/>
+          <w:szCs w:val="24"/>
+        </w:rPr>
+        <w:t>0, 3</w:t>
+      </w:r>
+      <w:r>
+        <w:rPr>
+          <w:sz w:val="24"/>
+          <w:szCs w:val="24"/>
+        </w:rPr>
+        <w:t>)</w:t>
+      </w:r>
+      <w:r>
+        <w:rPr>
+          <w:sz w:val="24"/>
+          <w:szCs w:val="24"/>
+        </w:rPr>
+        <w:t>.</w:t>
+      </w:r>
+      <w:r>
+        <w:rPr>
+          <w:sz w:val="24"/>
+          <w:szCs w:val="24"/>
+        </w:rPr>
+        <w:t xml:space="preserve"> The null hypothesis assumes </w:t>
+      </w:r>
+      <w:r>
+        <w:rPr>
+          <w:sz w:val="24"/>
+          <w:szCs w:val="24"/>
+        </w:rPr>
+        <w:t>non-stationarity, while p &lt;= 0.05 assumes the given combination stationary. Furthermore, an associate</w:t>
+      </w:r>
+      <w:r>
+        <w:rPr>
+          <w:sz w:val="24"/>
+          <w:szCs w:val="24"/>
+        </w:rPr>
+        <w:t>d</w:t>
+      </w:r>
+      <w:r>
+        <w:rPr>
+          <w:sz w:val="24"/>
+          <w:szCs w:val="24"/>
+        </w:rPr>
+        <w:t xml:space="preserve"> </w:t>
+      </w:r>
+      <w:r>
+        <w:rPr>
+          <w:sz w:val="24"/>
+          <w:szCs w:val="24"/>
+        </w:rPr>
+        <w:t>mean squared error (MS</w:t>
+      </w:r>
+      <w:r>
+        <w:rPr>
+          <w:sz w:val="24"/>
+          <w:szCs w:val="24"/>
+        </w:rPr>
+        <w:t>E</w:t>
+      </w:r>
+      <w:r>
+        <w:rPr>
+          <w:sz w:val="24"/>
+          <w:szCs w:val="24"/>
+        </w:rPr>
+        <w:t>)</w:t>
+      </w:r>
+      <w:r>
+        <w:rPr>
+          <w:sz w:val="24"/>
+          <w:szCs w:val="24"/>
+        </w:rPr>
+        <w:t xml:space="preserve"> was computed</w:t>
+      </w:r>
+      <w:r>
+        <w:rPr>
+          <w:sz w:val="24"/>
+          <w:szCs w:val="24"/>
+        </w:rPr>
+        <w:t xml:space="preserve"> for each combination. </w:t>
+      </w:r>
+      <w:r>
+        <w:rPr>
+          <w:sz w:val="24"/>
+          <w:szCs w:val="24"/>
+        </w:rPr>
+        <w:t xml:space="preserve">Only significant models were given consideration, while the lowest MSE model for a given analyst/sentiment case was selected. </w:t>
+      </w:r>
+      <w:r>
+        <w:rPr>
+          <w:sz w:val="24"/>
+          <w:szCs w:val="24"/>
+        </w:rPr>
+        <w:t xml:space="preserve">This approach was also implemented for the general case </w:t>
+      </w:r>
+      <w:r>
+        <w:rPr>
+          <w:sz w:val="24"/>
+          <w:szCs w:val="24"/>
+        </w:rPr>
+        <w:t>–</w:t>
+      </w:r>
+      <w:r>
+        <w:rPr>
+          <w:sz w:val="24"/>
+          <w:szCs w:val="24"/>
+        </w:rPr>
+        <w:t xml:space="preserve"> </w:t>
+      </w:r>
+      <w:r>
+        <w:rPr>
+          <w:sz w:val="24"/>
+          <w:szCs w:val="24"/>
+        </w:rPr>
+        <w:t>stock value/volume.</w:t>
+      </w:r>
+    </w:p>
+    <w:p>
+      <w:pPr>
+        <w:spacing w:line="240" w:lineRule="auto"/>
+        <w:rPr>
+          <w:sz w:val="24"/>
+          <w:szCs w:val="24"/>
+        </w:rPr>
+      </w:pPr>
+      <w:bookmarkStart w:id="15" w:name="_GoBack"/>
       <w:bookmarkEnd w:id="15"/>
-    </w:p>
-    <w:p>
-      <w:pPr>
-        <w:spacing w:line="240" w:lineRule="auto"/>
-        <w:rPr>
-          <w:sz w:val="24"/>
-          <w:szCs w:val="24"/>
-        </w:rPr>
-      </w:pPr>
     </w:p>
     <w:p>
       <w:pPr>
@@ -19772,6 +21028,190 @@
         <w:t>s</w:t>
       </w:r>
       <w:bookmarkEnd w:id="21"/>
+    </w:p>
+    <w:p/>
+    <w:p/>
+    <w:p>
+      <w:r>
+        <w:br w:type="page"/>
+      </w:r>
+    </w:p>
+    <w:p>
+      <w:pPr>
+        <w:pStyle w:val="Heading1"/>
+      </w:pPr>
+      <w:r>
+        <w:lastRenderedPageBreak/>
+        <w:t>Appendix</w:t>
+      </w:r>
+      <w:r>
+        <w:t xml:space="preserve"> A</w:t>
+      </w:r>
+    </w:p>
+    <w:p>
+      <w:r>
+        <w:t xml:space="preserve">To determine </w:t>
+      </w:r>
+      <w:r>
+        <w:t xml:space="preserve">the </w:t>
+      </w:r>
+      <w:r>
+        <w:t>optimal AR, or MA terms</w:t>
+      </w:r>
+      <w:r>
+        <w:t xml:space="preserve"> for a given </w:t>
+      </w:r>
+      <w:r>
+        <w:t xml:space="preserve">(possibly </w:t>
+      </w:r>
+      <w:r>
+        <w:t>differenced</w:t>
+      </w:r>
+      <w:r>
+        <w:t>)</w:t>
+      </w:r>
+      <w:r>
+        <w:t xml:space="preserve"> series</w:t>
+      </w:r>
+      <w:r>
+        <w:t>, first construct</w:t>
+      </w:r>
+      <w:r>
+        <w:t xml:space="preserve"> </w:t>
+      </w:r>
+      <w:r>
+        <w:t xml:space="preserve">the </w:t>
+      </w:r>
+      <w:r>
+        <w:t>corresponding</w:t>
+      </w:r>
+      <w:r>
+        <w:t xml:space="preserve"> ACF or PACF plots. </w:t>
+      </w:r>
+      <w:r>
+        <w:t>The following rules serve as guidelines to determine ARMA terms</w:t>
+      </w:r>
+      <w:r>
+        <w:rPr>
+          <w:rStyle w:val="FootnoteReference"/>
+        </w:rPr>
+        <w:footnoteReference w:id="42"/>
+      </w:r>
+      <w:r>
+        <w:t>:</w:t>
+      </w:r>
+    </w:p>
+    <w:p/>
+    <w:p>
+      <w:pPr>
+        <w:pStyle w:val="ListParagraph"/>
+        <w:numPr>
+          <w:ilvl w:val="0"/>
+          <w:numId w:val="23"/>
+        </w:numPr>
+      </w:pPr>
+      <w:r>
+        <w:rPr>
+          <w:b/>
+          <w:bCs/>
+        </w:rPr>
+        <w:t>Rule 6:</w:t>
+      </w:r>
+      <w:r>
+        <w:t xml:space="preserve"> If the PACF of the differenced series displays a sharp cutoff and/or the lag-1 autocorrelation is positive--i.e., if the series appears slightly "</w:t>
+      </w:r>
+      <w:proofErr w:type="spellStart"/>
+      <w:r>
+        <w:t>underdifferenced</w:t>
+      </w:r>
+      <w:proofErr w:type="spellEnd"/>
+      <w:r>
+        <w:t>"--then consider adding an AR term to the model. The lag at which the PACF cuts off is the indicated number of AR terms.</w:t>
+      </w:r>
+    </w:p>
+    <w:p>
+      <w:pPr>
+        <w:pStyle w:val="ListParagraph"/>
+        <w:numPr>
+          <w:ilvl w:val="0"/>
+          <w:numId w:val="23"/>
+        </w:numPr>
+      </w:pPr>
+      <w:r>
+        <w:rPr>
+          <w:b/>
+          <w:bCs/>
+        </w:rPr>
+        <w:t>Rule 7:</w:t>
+      </w:r>
+      <w:r>
+        <w:t xml:space="preserve"> If the ACF of the differenced series displays a sharp cutoff and/or the lag-1 autocorrelation is negative--i.e., if the series appears slightly "</w:t>
+      </w:r>
+      <w:proofErr w:type="spellStart"/>
+      <w:r>
+        <w:t>overdifferenced</w:t>
+      </w:r>
+      <w:proofErr w:type="spellEnd"/>
+      <w:r>
+        <w:t>"--then consider adding an MA term to the model. The lag at which the ACF cuts off is the indicated number of MA terms.</w:t>
+      </w:r>
+    </w:p>
+    <w:p>
+      <w:pPr>
+        <w:pStyle w:val="ListParagraph"/>
+        <w:numPr>
+          <w:ilvl w:val="0"/>
+          <w:numId w:val="23"/>
+        </w:numPr>
+      </w:pPr>
+      <w:r>
+        <w:rPr>
+          <w:b/>
+          <w:bCs/>
+        </w:rPr>
+        <w:t>Rule 8:</w:t>
+      </w:r>
+      <w:r>
+        <w:t xml:space="preserve"> It is possible for an AR term and an MA term to cancel each other's effects, so if a mixed AR-MA model seems to fit the data, also try a model with one fewer AR term and one fewer MA term--particularly if the parameter estimates in the original model require more than 10 iterations to converge.</w:t>
+      </w:r>
+    </w:p>
+    <w:p>
+      <w:pPr>
+        <w:pStyle w:val="ListParagraph"/>
+        <w:numPr>
+          <w:ilvl w:val="0"/>
+          <w:numId w:val="23"/>
+        </w:numPr>
+      </w:pPr>
+      <w:r>
+        <w:rPr>
+          <w:b/>
+          <w:bCs/>
+        </w:rPr>
+        <w:t>Rule 9:</w:t>
+      </w:r>
+      <w:r>
+        <w:t xml:space="preserve"> If there is a unit root in the AR part of the model--i.e., if the sum of the AR coefficients is almost exactly 1--you should reduce the number of AR terms by one and increase the order of differencing by one.</w:t>
+      </w:r>
+    </w:p>
+    <w:p>
+      <w:pPr>
+        <w:pStyle w:val="ListParagraph"/>
+        <w:numPr>
+          <w:ilvl w:val="0"/>
+          <w:numId w:val="23"/>
+        </w:numPr>
+      </w:pPr>
+      <w:r>
+        <w:rPr>
+          <w:b/>
+          <w:bCs/>
+        </w:rPr>
+        <w:t>Rule 10:</w:t>
+      </w:r>
+      <w:r>
+        <w:t xml:space="preserve"> If there is a unit root in the MA part of the model--i.e., if the sum of the MA coefficients is almost exactly 1--you should reduce the number of MA terms by one and reduce the order of differencing by one.</w:t>
+      </w:r>
     </w:p>
     <w:p/>
     <w:sectPr>
@@ -20890,8 +22330,87 @@
           <w:t>https://github.com/jeff1evesque/ist-736/blob/master/brain/algorithm/text_classifier.py</w:t>
         </w:r>
       </w:hyperlink>
-      <w:bookmarkStart w:id="14" w:name="_GoBack"/>
-      <w:bookmarkEnd w:id="14"/>
+    </w:p>
+  </w:footnote>
+  <w:footnote w:id="40">
+    <w:p>
+      <w:pPr>
+        <w:pStyle w:val="FootnoteText"/>
+        <w:rPr>
+          <w:lang w:val="en-CA"/>
+        </w:rPr>
+      </w:pPr>
+      <w:r>
+        <w:rPr>
+          <w:rStyle w:val="FootnoteReference"/>
+        </w:rPr>
+        <w:footnoteRef/>
+      </w:r>
+      <w:r>
+        <w:t xml:space="preserve"> </w:t>
+      </w:r>
+      <w:hyperlink r:id="rId40" w:history="1">
+        <w:r>
+          <w:rPr>
+            <w:rStyle w:val="Hyperlink"/>
+          </w:rPr>
+          <w:t>https://www.stat.berkeley.edu/~arturof/Teaching/STAT248/lab05_part2.html</w:t>
+        </w:r>
+      </w:hyperlink>
+    </w:p>
+  </w:footnote>
+  <w:footnote w:id="41">
+    <w:p>
+      <w:pPr>
+        <w:pStyle w:val="FootnoteText"/>
+        <w:rPr>
+          <w:lang w:val="en-CA"/>
+        </w:rPr>
+      </w:pPr>
+      <w:r>
+        <w:rPr>
+          <w:rStyle w:val="FootnoteReference"/>
+        </w:rPr>
+        <w:footnoteRef/>
+      </w:r>
+      <w:r>
+        <w:t xml:space="preserve"> </w:t>
+      </w:r>
+      <w:hyperlink r:id="rId41" w:history="1">
+        <w:r>
+          <w:rPr>
+            <w:rStyle w:val="Hyperlink"/>
+          </w:rPr>
+          <w:t>https://en.wikipedia.org/wiki/Dickey%E2%80%93Fuller_test</w:t>
+        </w:r>
+      </w:hyperlink>
+    </w:p>
+  </w:footnote>
+  <w:footnote w:id="42">
+    <w:p>
+      <w:pPr>
+        <w:pStyle w:val="FootnoteText"/>
+        <w:rPr>
+          <w:lang w:val="en-CA"/>
+        </w:rPr>
+      </w:pPr>
+      <w:r>
+        <w:rPr>
+          <w:rStyle w:val="FootnoteReference"/>
+        </w:rPr>
+        <w:footnoteRef/>
+      </w:r>
+      <w:r>
+        <w:t xml:space="preserve"> </w:t>
+      </w:r>
+      <w:hyperlink r:id="rId42" w:history="1">
+        <w:r>
+          <w:rPr>
+            <w:rStyle w:val="Hyperlink"/>
+          </w:rPr>
+          <w:t>http://people.duke.edu/~rnau/411arim3.htm</w:t>
+        </w:r>
+      </w:hyperlink>
     </w:p>
   </w:footnote>
 </w:footnotes>
@@ -21516,6 +23035,119 @@
     </w:lvl>
   </w:abstractNum>
   <w:abstractNum w:abstractNumId="4" w15:restartNumberingAfterBreak="0">
+    <w:nsid w:val="1C6B7C2B"/>
+    <w:multiLevelType w:val="hybridMultilevel"/>
+    <w:tmpl w:val="9530FCF8"/>
+    <w:lvl w:ilvl="0" w:tplc="04090009">
+      <w:start w:val="1"/>
+      <w:numFmt w:val="bullet"/>
+      <w:lvlText w:val=""/>
+      <w:lvlJc w:val="left"/>
+      <w:pPr>
+        <w:ind w:left="720" w:hanging="360"/>
+      </w:pPr>
+      <w:rPr>
+        <w:rFonts w:ascii="Wingdings" w:hAnsi="Wingdings" w:hint="default"/>
+      </w:rPr>
+    </w:lvl>
+    <w:lvl w:ilvl="1" w:tplc="04090003" w:tentative="1">
+      <w:start w:val="1"/>
+      <w:numFmt w:val="bullet"/>
+      <w:lvlText w:val="o"/>
+      <w:lvlJc w:val="left"/>
+      <w:pPr>
+        <w:ind w:left="1440" w:hanging="360"/>
+      </w:pPr>
+      <w:rPr>
+        <w:rFonts w:ascii="Courier New" w:hAnsi="Courier New" w:cs="Courier New" w:hint="default"/>
+      </w:rPr>
+    </w:lvl>
+    <w:lvl w:ilvl="2" w:tplc="04090005" w:tentative="1">
+      <w:start w:val="1"/>
+      <w:numFmt w:val="bullet"/>
+      <w:lvlText w:val=""/>
+      <w:lvlJc w:val="left"/>
+      <w:pPr>
+        <w:ind w:left="2160" w:hanging="360"/>
+      </w:pPr>
+      <w:rPr>
+        <w:rFonts w:ascii="Wingdings" w:hAnsi="Wingdings" w:hint="default"/>
+      </w:rPr>
+    </w:lvl>
+    <w:lvl w:ilvl="3" w:tplc="04090001" w:tentative="1">
+      <w:start w:val="1"/>
+      <w:numFmt w:val="bullet"/>
+      <w:lvlText w:val=""/>
+      <w:lvlJc w:val="left"/>
+      <w:pPr>
+        <w:ind w:left="2880" w:hanging="360"/>
+      </w:pPr>
+      <w:rPr>
+        <w:rFonts w:ascii="Symbol" w:hAnsi="Symbol" w:hint="default"/>
+      </w:rPr>
+    </w:lvl>
+    <w:lvl w:ilvl="4" w:tplc="04090003" w:tentative="1">
+      <w:start w:val="1"/>
+      <w:numFmt w:val="bullet"/>
+      <w:lvlText w:val="o"/>
+      <w:lvlJc w:val="left"/>
+      <w:pPr>
+        <w:ind w:left="3600" w:hanging="360"/>
+      </w:pPr>
+      <w:rPr>
+        <w:rFonts w:ascii="Courier New" w:hAnsi="Courier New" w:cs="Courier New" w:hint="default"/>
+      </w:rPr>
+    </w:lvl>
+    <w:lvl w:ilvl="5" w:tplc="04090005" w:tentative="1">
+      <w:start w:val="1"/>
+      <w:numFmt w:val="bullet"/>
+      <w:lvlText w:val=""/>
+      <w:lvlJc w:val="left"/>
+      <w:pPr>
+        <w:ind w:left="4320" w:hanging="360"/>
+      </w:pPr>
+      <w:rPr>
+        <w:rFonts w:ascii="Wingdings" w:hAnsi="Wingdings" w:hint="default"/>
+      </w:rPr>
+    </w:lvl>
+    <w:lvl w:ilvl="6" w:tplc="04090001" w:tentative="1">
+      <w:start w:val="1"/>
+      <w:numFmt w:val="bullet"/>
+      <w:lvlText w:val=""/>
+      <w:lvlJc w:val="left"/>
+      <w:pPr>
+        <w:ind w:left="5040" w:hanging="360"/>
+      </w:pPr>
+      <w:rPr>
+        <w:rFonts w:ascii="Symbol" w:hAnsi="Symbol" w:hint="default"/>
+      </w:rPr>
+    </w:lvl>
+    <w:lvl w:ilvl="7" w:tplc="04090003" w:tentative="1">
+      <w:start w:val="1"/>
+      <w:numFmt w:val="bullet"/>
+      <w:lvlText w:val="o"/>
+      <w:lvlJc w:val="left"/>
+      <w:pPr>
+        <w:ind w:left="5760" w:hanging="360"/>
+      </w:pPr>
+      <w:rPr>
+        <w:rFonts w:ascii="Courier New" w:hAnsi="Courier New" w:cs="Courier New" w:hint="default"/>
+      </w:rPr>
+    </w:lvl>
+    <w:lvl w:ilvl="8" w:tplc="04090005" w:tentative="1">
+      <w:start w:val="1"/>
+      <w:numFmt w:val="bullet"/>
+      <w:lvlText w:val=""/>
+      <w:lvlJc w:val="left"/>
+      <w:pPr>
+        <w:ind w:left="6480" w:hanging="360"/>
+      </w:pPr>
+      <w:rPr>
+        <w:rFonts w:ascii="Wingdings" w:hAnsi="Wingdings" w:hint="default"/>
+      </w:rPr>
+    </w:lvl>
+  </w:abstractNum>
+  <w:abstractNum w:abstractNumId="5" w15:restartNumberingAfterBreak="0">
     <w:nsid w:val="25FD1508"/>
     <w:multiLevelType w:val="hybridMultilevel"/>
     <w:tmpl w:val="2452DDB4"/>
@@ -21628,7 +23260,7 @@
       </w:rPr>
     </w:lvl>
   </w:abstractNum>
-  <w:abstractNum w:abstractNumId="5" w15:restartNumberingAfterBreak="0">
+  <w:abstractNum w:abstractNumId="6" w15:restartNumberingAfterBreak="0">
     <w:nsid w:val="28AE5641"/>
     <w:multiLevelType w:val="hybridMultilevel"/>
     <w:tmpl w:val="8DBA81E4"/>
@@ -21714,7 +23346,7 @@
       </w:pPr>
     </w:lvl>
   </w:abstractNum>
-  <w:abstractNum w:abstractNumId="6" w15:restartNumberingAfterBreak="0">
+  <w:abstractNum w:abstractNumId="7" w15:restartNumberingAfterBreak="0">
     <w:nsid w:val="309873E3"/>
     <w:multiLevelType w:val="hybridMultilevel"/>
     <w:tmpl w:val="58C63472"/>
@@ -21827,7 +23459,7 @@
       </w:rPr>
     </w:lvl>
   </w:abstractNum>
-  <w:abstractNum w:abstractNumId="7" w15:restartNumberingAfterBreak="0">
+  <w:abstractNum w:abstractNumId="8" w15:restartNumberingAfterBreak="0">
     <w:nsid w:val="32C161BB"/>
     <w:multiLevelType w:val="hybridMultilevel"/>
     <w:tmpl w:val="101A0BCE"/>
@@ -21940,7 +23572,7 @@
       </w:rPr>
     </w:lvl>
   </w:abstractNum>
-  <w:abstractNum w:abstractNumId="8" w15:restartNumberingAfterBreak="0">
+  <w:abstractNum w:abstractNumId="9" w15:restartNumberingAfterBreak="0">
     <w:nsid w:val="340F58B0"/>
     <w:multiLevelType w:val="hybridMultilevel"/>
     <w:tmpl w:val="4CF4C09E"/>
@@ -22053,7 +23685,7 @@
       </w:rPr>
     </w:lvl>
   </w:abstractNum>
-  <w:abstractNum w:abstractNumId="9" w15:restartNumberingAfterBreak="0">
+  <w:abstractNum w:abstractNumId="10" w15:restartNumberingAfterBreak="0">
     <w:nsid w:val="36F75825"/>
     <w:multiLevelType w:val="hybridMultilevel"/>
     <w:tmpl w:val="8FB0F4D4"/>
@@ -22166,7 +23798,7 @@
       </w:rPr>
     </w:lvl>
   </w:abstractNum>
-  <w:abstractNum w:abstractNumId="10" w15:restartNumberingAfterBreak="0">
+  <w:abstractNum w:abstractNumId="11" w15:restartNumberingAfterBreak="0">
     <w:nsid w:val="380C50D0"/>
     <w:multiLevelType w:val="hybridMultilevel"/>
     <w:tmpl w:val="F0BE71A4"/>
@@ -22279,7 +23911,7 @@
       </w:rPr>
     </w:lvl>
   </w:abstractNum>
-  <w:abstractNum w:abstractNumId="11" w15:restartNumberingAfterBreak="0">
+  <w:abstractNum w:abstractNumId="12" w15:restartNumberingAfterBreak="0">
     <w:nsid w:val="388158F7"/>
     <w:multiLevelType w:val="hybridMultilevel"/>
     <w:tmpl w:val="751C123A"/>
@@ -22392,7 +24024,7 @@
       </w:rPr>
     </w:lvl>
   </w:abstractNum>
-  <w:abstractNum w:abstractNumId="12" w15:restartNumberingAfterBreak="0">
+  <w:abstractNum w:abstractNumId="13" w15:restartNumberingAfterBreak="0">
     <w:nsid w:val="3BDE79DF"/>
     <w:multiLevelType w:val="hybridMultilevel"/>
     <w:tmpl w:val="53F07EA6"/>
@@ -22505,10 +24137,10 @@
       </w:rPr>
     </w:lvl>
   </w:abstractNum>
-  <w:abstractNum w:abstractNumId="13" w15:restartNumberingAfterBreak="0">
-    <w:nsid w:val="4A5568BA"/>
+  <w:abstractNum w:abstractNumId="14" w15:restartNumberingAfterBreak="0">
+    <w:nsid w:val="466C6AAD"/>
     <w:multiLevelType w:val="hybridMultilevel"/>
-    <w:tmpl w:val="01B0F426"/>
+    <w:tmpl w:val="9BB4C898"/>
     <w:lvl w:ilvl="0" w:tplc="04090009">
       <w:start w:val="1"/>
       <w:numFmt w:val="bullet"/>
@@ -22618,10 +24250,10 @@
       </w:rPr>
     </w:lvl>
   </w:abstractNum>
-  <w:abstractNum w:abstractNumId="14" w15:restartNumberingAfterBreak="0">
-    <w:nsid w:val="5CA913E0"/>
+  <w:abstractNum w:abstractNumId="15" w15:restartNumberingAfterBreak="0">
+    <w:nsid w:val="4A5568BA"/>
     <w:multiLevelType w:val="hybridMultilevel"/>
-    <w:tmpl w:val="6A28FAF4"/>
+    <w:tmpl w:val="01B0F426"/>
     <w:lvl w:ilvl="0" w:tplc="04090009">
       <w:start w:val="1"/>
       <w:numFmt w:val="bullet"/>
@@ -22731,96 +24363,10 @@
       </w:rPr>
     </w:lvl>
   </w:abstractNum>
-  <w:abstractNum w:abstractNumId="15" w15:restartNumberingAfterBreak="0">
-    <w:nsid w:val="67044ABB"/>
+  <w:abstractNum w:abstractNumId="16" w15:restartNumberingAfterBreak="0">
+    <w:nsid w:val="5CA913E0"/>
     <w:multiLevelType w:val="hybridMultilevel"/>
-    <w:tmpl w:val="469AD83E"/>
-    <w:lvl w:ilvl="0" w:tplc="0409000F">
-      <w:start w:val="1"/>
-      <w:numFmt w:val="decimal"/>
-      <w:lvlText w:val="%1."/>
-      <w:lvlJc w:val="left"/>
-      <w:pPr>
-        <w:ind w:left="720" w:hanging="360"/>
-      </w:pPr>
-    </w:lvl>
-    <w:lvl w:ilvl="1" w:tplc="04090019" w:tentative="1">
-      <w:start w:val="1"/>
-      <w:numFmt w:val="lowerLetter"/>
-      <w:lvlText w:val="%2."/>
-      <w:lvlJc w:val="left"/>
-      <w:pPr>
-        <w:ind w:left="1440" w:hanging="360"/>
-      </w:pPr>
-    </w:lvl>
-    <w:lvl w:ilvl="2" w:tplc="0409001B" w:tentative="1">
-      <w:start w:val="1"/>
-      <w:numFmt w:val="lowerRoman"/>
-      <w:lvlText w:val="%3."/>
-      <w:lvlJc w:val="right"/>
-      <w:pPr>
-        <w:ind w:left="2160" w:hanging="180"/>
-      </w:pPr>
-    </w:lvl>
-    <w:lvl w:ilvl="3" w:tplc="0409000F" w:tentative="1">
-      <w:start w:val="1"/>
-      <w:numFmt w:val="decimal"/>
-      <w:lvlText w:val="%4."/>
-      <w:lvlJc w:val="left"/>
-      <w:pPr>
-        <w:ind w:left="2880" w:hanging="360"/>
-      </w:pPr>
-    </w:lvl>
-    <w:lvl w:ilvl="4" w:tplc="04090019" w:tentative="1">
-      <w:start w:val="1"/>
-      <w:numFmt w:val="lowerLetter"/>
-      <w:lvlText w:val="%5."/>
-      <w:lvlJc w:val="left"/>
-      <w:pPr>
-        <w:ind w:left="3600" w:hanging="360"/>
-      </w:pPr>
-    </w:lvl>
-    <w:lvl w:ilvl="5" w:tplc="0409001B" w:tentative="1">
-      <w:start w:val="1"/>
-      <w:numFmt w:val="lowerRoman"/>
-      <w:lvlText w:val="%6."/>
-      <w:lvlJc w:val="right"/>
-      <w:pPr>
-        <w:ind w:left="4320" w:hanging="180"/>
-      </w:pPr>
-    </w:lvl>
-    <w:lvl w:ilvl="6" w:tplc="0409000F" w:tentative="1">
-      <w:start w:val="1"/>
-      <w:numFmt w:val="decimal"/>
-      <w:lvlText w:val="%7."/>
-      <w:lvlJc w:val="left"/>
-      <w:pPr>
-        <w:ind w:left="5040" w:hanging="360"/>
-      </w:pPr>
-    </w:lvl>
-    <w:lvl w:ilvl="7" w:tplc="04090019" w:tentative="1">
-      <w:start w:val="1"/>
-      <w:numFmt w:val="lowerLetter"/>
-      <w:lvlText w:val="%8."/>
-      <w:lvlJc w:val="left"/>
-      <w:pPr>
-        <w:ind w:left="5760" w:hanging="360"/>
-      </w:pPr>
-    </w:lvl>
-    <w:lvl w:ilvl="8" w:tplc="0409001B" w:tentative="1">
-      <w:start w:val="1"/>
-      <w:numFmt w:val="lowerRoman"/>
-      <w:lvlText w:val="%9."/>
-      <w:lvlJc w:val="right"/>
-      <w:pPr>
-        <w:ind w:left="6480" w:hanging="180"/>
-      </w:pPr>
-    </w:lvl>
-  </w:abstractNum>
-  <w:abstractNum w:abstractNumId="16" w15:restartNumberingAfterBreak="0">
-    <w:nsid w:val="67D1139E"/>
-    <w:multiLevelType w:val="hybridMultilevel"/>
-    <w:tmpl w:val="7AAA2796"/>
+    <w:tmpl w:val="6A28FAF4"/>
     <w:lvl w:ilvl="0" w:tplc="04090009">
       <w:start w:val="1"/>
       <w:numFmt w:val="bullet"/>
@@ -22931,6 +24477,205 @@
     </w:lvl>
   </w:abstractNum>
   <w:abstractNum w:abstractNumId="17" w15:restartNumberingAfterBreak="0">
+    <w:nsid w:val="67044ABB"/>
+    <w:multiLevelType w:val="hybridMultilevel"/>
+    <w:tmpl w:val="469AD83E"/>
+    <w:lvl w:ilvl="0" w:tplc="0409000F">
+      <w:start w:val="1"/>
+      <w:numFmt w:val="decimal"/>
+      <w:lvlText w:val="%1."/>
+      <w:lvlJc w:val="left"/>
+      <w:pPr>
+        <w:ind w:left="720" w:hanging="360"/>
+      </w:pPr>
+    </w:lvl>
+    <w:lvl w:ilvl="1" w:tplc="04090019" w:tentative="1">
+      <w:start w:val="1"/>
+      <w:numFmt w:val="lowerLetter"/>
+      <w:lvlText w:val="%2."/>
+      <w:lvlJc w:val="left"/>
+      <w:pPr>
+        <w:ind w:left="1440" w:hanging="360"/>
+      </w:pPr>
+    </w:lvl>
+    <w:lvl w:ilvl="2" w:tplc="0409001B" w:tentative="1">
+      <w:start w:val="1"/>
+      <w:numFmt w:val="lowerRoman"/>
+      <w:lvlText w:val="%3."/>
+      <w:lvlJc w:val="right"/>
+      <w:pPr>
+        <w:ind w:left="2160" w:hanging="180"/>
+      </w:pPr>
+    </w:lvl>
+    <w:lvl w:ilvl="3" w:tplc="0409000F" w:tentative="1">
+      <w:start w:val="1"/>
+      <w:numFmt w:val="decimal"/>
+      <w:lvlText w:val="%4."/>
+      <w:lvlJc w:val="left"/>
+      <w:pPr>
+        <w:ind w:left="2880" w:hanging="360"/>
+      </w:pPr>
+    </w:lvl>
+    <w:lvl w:ilvl="4" w:tplc="04090019" w:tentative="1">
+      <w:start w:val="1"/>
+      <w:numFmt w:val="lowerLetter"/>
+      <w:lvlText w:val="%5."/>
+      <w:lvlJc w:val="left"/>
+      <w:pPr>
+        <w:ind w:left="3600" w:hanging="360"/>
+      </w:pPr>
+    </w:lvl>
+    <w:lvl w:ilvl="5" w:tplc="0409001B" w:tentative="1">
+      <w:start w:val="1"/>
+      <w:numFmt w:val="lowerRoman"/>
+      <w:lvlText w:val="%6."/>
+      <w:lvlJc w:val="right"/>
+      <w:pPr>
+        <w:ind w:left="4320" w:hanging="180"/>
+      </w:pPr>
+    </w:lvl>
+    <w:lvl w:ilvl="6" w:tplc="0409000F" w:tentative="1">
+      <w:start w:val="1"/>
+      <w:numFmt w:val="decimal"/>
+      <w:lvlText w:val="%7."/>
+      <w:lvlJc w:val="left"/>
+      <w:pPr>
+        <w:ind w:left="5040" w:hanging="360"/>
+      </w:pPr>
+    </w:lvl>
+    <w:lvl w:ilvl="7" w:tplc="04090019" w:tentative="1">
+      <w:start w:val="1"/>
+      <w:numFmt w:val="lowerLetter"/>
+      <w:lvlText w:val="%8."/>
+      <w:lvlJc w:val="left"/>
+      <w:pPr>
+        <w:ind w:left="5760" w:hanging="360"/>
+      </w:pPr>
+    </w:lvl>
+    <w:lvl w:ilvl="8" w:tplc="0409001B" w:tentative="1">
+      <w:start w:val="1"/>
+      <w:numFmt w:val="lowerRoman"/>
+      <w:lvlText w:val="%9."/>
+      <w:lvlJc w:val="right"/>
+      <w:pPr>
+        <w:ind w:left="6480" w:hanging="180"/>
+      </w:pPr>
+    </w:lvl>
+  </w:abstractNum>
+  <w:abstractNum w:abstractNumId="18" w15:restartNumberingAfterBreak="0">
+    <w:nsid w:val="67D1139E"/>
+    <w:multiLevelType w:val="hybridMultilevel"/>
+    <w:tmpl w:val="7AAA2796"/>
+    <w:lvl w:ilvl="0" w:tplc="04090009">
+      <w:start w:val="1"/>
+      <w:numFmt w:val="bullet"/>
+      <w:lvlText w:val=""/>
+      <w:lvlJc w:val="left"/>
+      <w:pPr>
+        <w:ind w:left="720" w:hanging="360"/>
+      </w:pPr>
+      <w:rPr>
+        <w:rFonts w:ascii="Wingdings" w:hAnsi="Wingdings" w:hint="default"/>
+      </w:rPr>
+    </w:lvl>
+    <w:lvl w:ilvl="1" w:tplc="04090003" w:tentative="1">
+      <w:start w:val="1"/>
+      <w:numFmt w:val="bullet"/>
+      <w:lvlText w:val="o"/>
+      <w:lvlJc w:val="left"/>
+      <w:pPr>
+        <w:ind w:left="1440" w:hanging="360"/>
+      </w:pPr>
+      <w:rPr>
+        <w:rFonts w:ascii="Courier New" w:hAnsi="Courier New" w:cs="Courier New" w:hint="default"/>
+      </w:rPr>
+    </w:lvl>
+    <w:lvl w:ilvl="2" w:tplc="04090005" w:tentative="1">
+      <w:start w:val="1"/>
+      <w:numFmt w:val="bullet"/>
+      <w:lvlText w:val=""/>
+      <w:lvlJc w:val="left"/>
+      <w:pPr>
+        <w:ind w:left="2160" w:hanging="360"/>
+      </w:pPr>
+      <w:rPr>
+        <w:rFonts w:ascii="Wingdings" w:hAnsi="Wingdings" w:hint="default"/>
+      </w:rPr>
+    </w:lvl>
+    <w:lvl w:ilvl="3" w:tplc="04090001" w:tentative="1">
+      <w:start w:val="1"/>
+      <w:numFmt w:val="bullet"/>
+      <w:lvlText w:val=""/>
+      <w:lvlJc w:val="left"/>
+      <w:pPr>
+        <w:ind w:left="2880" w:hanging="360"/>
+      </w:pPr>
+      <w:rPr>
+        <w:rFonts w:ascii="Symbol" w:hAnsi="Symbol" w:hint="default"/>
+      </w:rPr>
+    </w:lvl>
+    <w:lvl w:ilvl="4" w:tplc="04090003" w:tentative="1">
+      <w:start w:val="1"/>
+      <w:numFmt w:val="bullet"/>
+      <w:lvlText w:val="o"/>
+      <w:lvlJc w:val="left"/>
+      <w:pPr>
+        <w:ind w:left="3600" w:hanging="360"/>
+      </w:pPr>
+      <w:rPr>
+        <w:rFonts w:ascii="Courier New" w:hAnsi="Courier New" w:cs="Courier New" w:hint="default"/>
+      </w:rPr>
+    </w:lvl>
+    <w:lvl w:ilvl="5" w:tplc="04090005" w:tentative="1">
+      <w:start w:val="1"/>
+      <w:numFmt w:val="bullet"/>
+      <w:lvlText w:val=""/>
+      <w:lvlJc w:val="left"/>
+      <w:pPr>
+        <w:ind w:left="4320" w:hanging="360"/>
+      </w:pPr>
+      <w:rPr>
+        <w:rFonts w:ascii="Wingdings" w:hAnsi="Wingdings" w:hint="default"/>
+      </w:rPr>
+    </w:lvl>
+    <w:lvl w:ilvl="6" w:tplc="04090001" w:tentative="1">
+      <w:start w:val="1"/>
+      <w:numFmt w:val="bullet"/>
+      <w:lvlText w:val=""/>
+      <w:lvlJc w:val="left"/>
+      <w:pPr>
+        <w:ind w:left="5040" w:hanging="360"/>
+      </w:pPr>
+      <w:rPr>
+        <w:rFonts w:ascii="Symbol" w:hAnsi="Symbol" w:hint="default"/>
+      </w:rPr>
+    </w:lvl>
+    <w:lvl w:ilvl="7" w:tplc="04090003" w:tentative="1">
+      <w:start w:val="1"/>
+      <w:numFmt w:val="bullet"/>
+      <w:lvlText w:val="o"/>
+      <w:lvlJc w:val="left"/>
+      <w:pPr>
+        <w:ind w:left="5760" w:hanging="360"/>
+      </w:pPr>
+      <w:rPr>
+        <w:rFonts w:ascii="Courier New" w:hAnsi="Courier New" w:cs="Courier New" w:hint="default"/>
+      </w:rPr>
+    </w:lvl>
+    <w:lvl w:ilvl="8" w:tplc="04090005" w:tentative="1">
+      <w:start w:val="1"/>
+      <w:numFmt w:val="bullet"/>
+      <w:lvlText w:val=""/>
+      <w:lvlJc w:val="left"/>
+      <w:pPr>
+        <w:ind w:left="6480" w:hanging="360"/>
+      </w:pPr>
+      <w:rPr>
+        <w:rFonts w:ascii="Wingdings" w:hAnsi="Wingdings" w:hint="default"/>
+      </w:rPr>
+    </w:lvl>
+  </w:abstractNum>
+  <w:abstractNum w:abstractNumId="19" w15:restartNumberingAfterBreak="0">
     <w:nsid w:val="713268CB"/>
     <w:multiLevelType w:val="hybridMultilevel"/>
     <w:tmpl w:val="0BB46704"/>
@@ -23043,7 +24788,7 @@
       </w:rPr>
     </w:lvl>
   </w:abstractNum>
-  <w:abstractNum w:abstractNumId="18" w15:restartNumberingAfterBreak="0">
+  <w:abstractNum w:abstractNumId="20" w15:restartNumberingAfterBreak="0">
     <w:nsid w:val="74D56A00"/>
     <w:multiLevelType w:val="hybridMultilevel"/>
     <w:tmpl w:val="A0881DFC"/>
@@ -23156,7 +24901,7 @@
       </w:rPr>
     </w:lvl>
   </w:abstractNum>
-  <w:abstractNum w:abstractNumId="19" w15:restartNumberingAfterBreak="0">
+  <w:abstractNum w:abstractNumId="21" w15:restartNumberingAfterBreak="0">
     <w:nsid w:val="775379AF"/>
     <w:multiLevelType w:val="hybridMultilevel"/>
     <w:tmpl w:val="FF80570E"/>
@@ -23242,7 +24987,7 @@
       </w:pPr>
     </w:lvl>
   </w:abstractNum>
-  <w:abstractNum w:abstractNumId="20" w15:restartNumberingAfterBreak="0">
+  <w:abstractNum w:abstractNumId="22" w15:restartNumberingAfterBreak="0">
     <w:nsid w:val="791B5F62"/>
     <w:multiLevelType w:val="hybridMultilevel"/>
     <w:tmpl w:val="FC667E2A"/>
@@ -23332,67 +25077,73 @@
     </w:lvl>
   </w:abstractNum>
   <w:num w:numId="1">
-    <w:abstractNumId w:val="6"/>
+    <w:abstractNumId w:val="7"/>
   </w:num>
   <w:num w:numId="2">
-    <w:abstractNumId w:val="8"/>
+    <w:abstractNumId w:val="9"/>
   </w:num>
   <w:num w:numId="3">
     <w:abstractNumId w:val="3"/>
   </w:num>
   <w:num w:numId="4">
-    <w:abstractNumId w:val="10"/>
+    <w:abstractNumId w:val="11"/>
   </w:num>
   <w:num w:numId="5">
-    <w:abstractNumId w:val="11"/>
+    <w:abstractNumId w:val="12"/>
   </w:num>
   <w:num w:numId="6">
-    <w:abstractNumId w:val="14"/>
+    <w:abstractNumId w:val="16"/>
   </w:num>
   <w:num w:numId="7">
-    <w:abstractNumId w:val="13"/>
+    <w:abstractNumId w:val="15"/>
   </w:num>
   <w:num w:numId="8">
     <w:abstractNumId w:val="0"/>
   </w:num>
   <w:num w:numId="9">
-    <w:abstractNumId w:val="12"/>
+    <w:abstractNumId w:val="13"/>
   </w:num>
   <w:num w:numId="10">
-    <w:abstractNumId w:val="5"/>
+    <w:abstractNumId w:val="6"/>
   </w:num>
   <w:num w:numId="11">
-    <w:abstractNumId w:val="20"/>
+    <w:abstractNumId w:val="22"/>
   </w:num>
   <w:num w:numId="12">
-    <w:abstractNumId w:val="4"/>
+    <w:abstractNumId w:val="5"/>
   </w:num>
   <w:num w:numId="13">
     <w:abstractNumId w:val="1"/>
   </w:num>
   <w:num w:numId="14">
-    <w:abstractNumId w:val="18"/>
+    <w:abstractNumId w:val="20"/>
   </w:num>
   <w:num w:numId="15">
-    <w:abstractNumId w:val="19"/>
+    <w:abstractNumId w:val="21"/>
   </w:num>
   <w:num w:numId="16">
-    <w:abstractNumId w:val="17"/>
+    <w:abstractNumId w:val="19"/>
   </w:num>
   <w:num w:numId="17">
     <w:abstractNumId w:val="2"/>
   </w:num>
   <w:num w:numId="18">
-    <w:abstractNumId w:val="7"/>
+    <w:abstractNumId w:val="8"/>
   </w:num>
   <w:num w:numId="19">
-    <w:abstractNumId w:val="15"/>
+    <w:abstractNumId w:val="17"/>
   </w:num>
   <w:num w:numId="20">
-    <w:abstractNumId w:val="16"/>
+    <w:abstractNumId w:val="18"/>
   </w:num>
   <w:num w:numId="21">
-    <w:abstractNumId w:val="9"/>
+    <w:abstractNumId w:val="10"/>
+  </w:num>
+  <w:num w:numId="22">
+    <w:abstractNumId w:val="4"/>
+  </w:num>
+  <w:num w:numId="23">
+    <w:abstractNumId w:val="14"/>
   </w:num>
 </w:numbering>
 </file>
@@ -24846,7 +26597,7 @@
 </file>
 
 <file path=customXml/itemProps2.xml><?xml version="1.0" encoding="utf-8"?>
-<ds:datastoreItem xmlns:ds="http://schemas.openxmlformats.org/officeDocument/2006/customXml" ds:itemID="{C5B2E741-7969-418A-9640-7E248EB2A1AC}">
+<ds:datastoreItem xmlns:ds="http://schemas.openxmlformats.org/officeDocument/2006/customXml" ds:itemID="{3F613B28-3E6A-4CD9-9261-3FE9C841E7C6}">
   <ds:schemaRefs>
     <ds:schemaRef ds:uri="http://schemas.openxmlformats.org/officeDocument/2006/bibliography"/>
   </ds:schemaRefs>

</xml_diff>

<commit_message>
#100: write-up.docx, update table
</commit_message>
<xml_diff>
--- a/write-up.docx
+++ b/write-up.docx
@@ -677,7 +677,12 @@
             <w:pStyle w:val="TOCHeading"/>
           </w:pPr>
           <w:r>
-            <w:t>Table of Contents</w:t>
+            <w:t>Table of Co</w:t>
+          </w:r>
+          <w:bookmarkStart w:id="0" w:name="_GoBack"/>
+          <w:bookmarkEnd w:id="0"/>
+          <w:r>
+            <w:t>ntents</w:t>
           </w:r>
         </w:p>
         <w:p>
@@ -700,7 +705,7 @@
           <w:r>
             <w:fldChar w:fldCharType="separate"/>
           </w:r>
-          <w:hyperlink w:anchor="_Toc18247390" w:history="1">
+          <w:hyperlink w:anchor="_Toc18331600" w:history="1">
             <w:r>
               <w:rPr>
                 <w:rStyle w:val="Hyperlink"/>
@@ -727,7 +732,7 @@
                 <w:noProof/>
                 <w:webHidden/>
               </w:rPr>
-              <w:instrText xml:space="preserve"> PAGEREF _Toc18247390 \h </w:instrText>
+              <w:instrText xml:space="preserve"> PAGEREF _Toc18331600 \h </w:instrText>
             </w:r>
             <w:r>
               <w:rPr>
@@ -769,7 +774,7 @@
               <w:noProof/>
             </w:rPr>
           </w:pPr>
-          <w:hyperlink w:anchor="_Toc18247391" w:history="1">
+          <w:hyperlink w:anchor="_Toc18331601" w:history="1">
             <w:r>
               <w:rPr>
                 <w:rStyle w:val="Hyperlink"/>
@@ -796,7 +801,7 @@
                 <w:noProof/>
                 <w:webHidden/>
               </w:rPr>
-              <w:instrText xml:space="preserve"> PAGEREF _Toc18247391 \h </w:instrText>
+              <w:instrText xml:space="preserve"> PAGEREF _Toc18331601 \h </w:instrText>
             </w:r>
             <w:r>
               <w:rPr>
@@ -838,7 +843,7 @@
               <w:noProof/>
             </w:rPr>
           </w:pPr>
-          <w:hyperlink w:anchor="_Toc18247392" w:history="1">
+          <w:hyperlink w:anchor="_Toc18331602" w:history="1">
             <w:r>
               <w:rPr>
                 <w:rStyle w:val="Hyperlink"/>
@@ -865,7 +870,7 @@
                 <w:noProof/>
                 <w:webHidden/>
               </w:rPr>
-              <w:instrText xml:space="preserve"> PAGEREF _Toc18247392 \h </w:instrText>
+              <w:instrText xml:space="preserve"> PAGEREF _Toc18331602 \h </w:instrText>
             </w:r>
             <w:r>
               <w:rPr>
@@ -907,7 +912,7 @@
               <w:noProof/>
             </w:rPr>
           </w:pPr>
-          <w:hyperlink w:anchor="_Toc18247393" w:history="1">
+          <w:hyperlink w:anchor="_Toc18331603" w:history="1">
             <w:r>
               <w:rPr>
                 <w:rStyle w:val="Hyperlink"/>
@@ -934,7 +939,7 @@
                 <w:noProof/>
                 <w:webHidden/>
               </w:rPr>
-              <w:instrText xml:space="preserve"> PAGEREF _Toc18247393 \h </w:instrText>
+              <w:instrText xml:space="preserve"> PAGEREF _Toc18331603 \h </w:instrText>
             </w:r>
             <w:r>
               <w:rPr>
@@ -976,7 +981,7 @@
               <w:noProof/>
             </w:rPr>
           </w:pPr>
-          <w:hyperlink w:anchor="_Toc18247394" w:history="1">
+          <w:hyperlink w:anchor="_Toc18331604" w:history="1">
             <w:r>
               <w:rPr>
                 <w:rStyle w:val="Hyperlink"/>
@@ -1003,7 +1008,7 @@
                 <w:noProof/>
                 <w:webHidden/>
               </w:rPr>
-              <w:instrText xml:space="preserve"> PAGEREF _Toc18247394 \h </w:instrText>
+              <w:instrText xml:space="preserve"> PAGEREF _Toc18331604 \h </w:instrText>
             </w:r>
             <w:r>
               <w:rPr>
@@ -1045,7 +1050,7 @@
               <w:noProof/>
             </w:rPr>
           </w:pPr>
-          <w:hyperlink w:anchor="_Toc18247395" w:history="1">
+          <w:hyperlink w:anchor="_Toc18331605" w:history="1">
             <w:r>
               <w:rPr>
                 <w:rStyle w:val="Hyperlink"/>
@@ -1072,7 +1077,7 @@
                 <w:noProof/>
                 <w:webHidden/>
               </w:rPr>
-              <w:instrText xml:space="preserve"> PAGEREF _Toc18247395 \h </w:instrText>
+              <w:instrText xml:space="preserve"> PAGEREF _Toc18331605 \h </w:instrText>
             </w:r>
             <w:r>
               <w:rPr>
@@ -1114,7 +1119,7 @@
               <w:noProof/>
             </w:rPr>
           </w:pPr>
-          <w:hyperlink w:anchor="_Toc18247396" w:history="1">
+          <w:hyperlink w:anchor="_Toc18331606" w:history="1">
             <w:r>
               <w:rPr>
                 <w:rStyle w:val="Hyperlink"/>
@@ -1141,7 +1146,7 @@
                 <w:noProof/>
                 <w:webHidden/>
               </w:rPr>
-              <w:instrText xml:space="preserve"> PAGEREF _Toc18247396 \h </w:instrText>
+              <w:instrText xml:space="preserve"> PAGEREF _Toc18331606 \h </w:instrText>
             </w:r>
             <w:r>
               <w:rPr>
@@ -1183,7 +1188,7 @@
               <w:noProof/>
             </w:rPr>
           </w:pPr>
-          <w:hyperlink w:anchor="_Toc18247397" w:history="1">
+          <w:hyperlink w:anchor="_Toc18331607" w:history="1">
             <w:r>
               <w:rPr>
                 <w:rStyle w:val="Hyperlink"/>
@@ -1210,7 +1215,7 @@
                 <w:noProof/>
                 <w:webHidden/>
               </w:rPr>
-              <w:instrText xml:space="preserve"> PAGEREF _Toc18247397 \h </w:instrText>
+              <w:instrText xml:space="preserve"> PAGEREF _Toc18331607 \h </w:instrText>
             </w:r>
             <w:r>
               <w:rPr>
@@ -1252,7 +1257,7 @@
               <w:noProof/>
             </w:rPr>
           </w:pPr>
-          <w:hyperlink w:anchor="_Toc18247398" w:history="1">
+          <w:hyperlink w:anchor="_Toc18331608" w:history="1">
             <w:r>
               <w:rPr>
                 <w:rStyle w:val="Hyperlink"/>
@@ -1279,7 +1284,7 @@
                 <w:noProof/>
                 <w:webHidden/>
               </w:rPr>
-              <w:instrText xml:space="preserve"> PAGEREF _Toc18247398 \h </w:instrText>
+              <w:instrText xml:space="preserve"> PAGEREF _Toc18331608 \h </w:instrText>
             </w:r>
             <w:r>
               <w:rPr>
@@ -1321,7 +1326,7 @@
               <w:noProof/>
             </w:rPr>
           </w:pPr>
-          <w:hyperlink w:anchor="_Toc18247399" w:history="1">
+          <w:hyperlink w:anchor="_Toc18331609" w:history="1">
             <w:r>
               <w:rPr>
                 <w:rStyle w:val="Hyperlink"/>
@@ -1348,7 +1353,7 @@
                 <w:noProof/>
                 <w:webHidden/>
               </w:rPr>
-              <w:instrText xml:space="preserve"> PAGEREF _Toc18247399 \h </w:instrText>
+              <w:instrText xml:space="preserve"> PAGEREF _Toc18331609 \h </w:instrText>
             </w:r>
             <w:r>
               <w:rPr>
@@ -1390,7 +1395,7 @@
               <w:noProof/>
             </w:rPr>
           </w:pPr>
-          <w:hyperlink w:anchor="_Toc18247400" w:history="1">
+          <w:hyperlink w:anchor="_Toc18331610" w:history="1">
             <w:r>
               <w:rPr>
                 <w:rStyle w:val="Hyperlink"/>
@@ -1417,7 +1422,7 @@
                 <w:noProof/>
                 <w:webHidden/>
               </w:rPr>
-              <w:instrText xml:space="preserve"> PAGEREF _Toc18247400 \h </w:instrText>
+              <w:instrText xml:space="preserve"> PAGEREF _Toc18331610 \h </w:instrText>
             </w:r>
             <w:r>
               <w:rPr>
@@ -1459,7 +1464,7 @@
               <w:noProof/>
             </w:rPr>
           </w:pPr>
-          <w:hyperlink w:anchor="_Toc18247401" w:history="1">
+          <w:hyperlink w:anchor="_Toc18331611" w:history="1">
             <w:r>
               <w:rPr>
                 <w:rStyle w:val="Hyperlink"/>
@@ -1486,7 +1491,7 @@
                 <w:noProof/>
                 <w:webHidden/>
               </w:rPr>
-              <w:instrText xml:space="preserve"> PAGEREF _Toc18247401 \h </w:instrText>
+              <w:instrText xml:space="preserve"> PAGEREF _Toc18331611 \h </w:instrText>
             </w:r>
             <w:r>
               <w:rPr>
@@ -1528,7 +1533,7 @@
               <w:noProof/>
             </w:rPr>
           </w:pPr>
-          <w:hyperlink w:anchor="_Toc18247402" w:history="1">
+          <w:hyperlink w:anchor="_Toc18331612" w:history="1">
             <w:r>
               <w:rPr>
                 <w:rStyle w:val="Hyperlink"/>
@@ -1555,7 +1560,7 @@
                 <w:noProof/>
                 <w:webHidden/>
               </w:rPr>
-              <w:instrText xml:space="preserve"> PAGEREF _Toc18247402 \h </w:instrText>
+              <w:instrText xml:space="preserve"> PAGEREF _Toc18331612 \h </w:instrText>
             </w:r>
             <w:r>
               <w:rPr>
@@ -1597,7 +1602,7 @@
               <w:noProof/>
             </w:rPr>
           </w:pPr>
-          <w:hyperlink w:anchor="_Toc18247403" w:history="1">
+          <w:hyperlink w:anchor="_Toc18331613" w:history="1">
             <w:r>
               <w:rPr>
                 <w:rStyle w:val="Hyperlink"/>
@@ -1624,7 +1629,7 @@
                 <w:noProof/>
                 <w:webHidden/>
               </w:rPr>
-              <w:instrText xml:space="preserve"> PAGEREF _Toc18247403 \h </w:instrText>
+              <w:instrText xml:space="preserve"> PAGEREF _Toc18331613 \h </w:instrText>
             </w:r>
             <w:r>
               <w:rPr>
@@ -1666,7 +1671,7 @@
               <w:noProof/>
             </w:rPr>
           </w:pPr>
-          <w:hyperlink w:anchor="_Toc18247404" w:history="1">
+          <w:hyperlink w:anchor="_Toc18331614" w:history="1">
             <w:r>
               <w:rPr>
                 <w:rStyle w:val="Hyperlink"/>
@@ -1693,7 +1698,7 @@
                 <w:noProof/>
                 <w:webHidden/>
               </w:rPr>
-              <w:instrText xml:space="preserve"> PAGEREF _Toc18247404 \h </w:instrText>
+              <w:instrText xml:space="preserve"> PAGEREF _Toc18331614 \h </w:instrText>
             </w:r>
             <w:r>
               <w:rPr>
@@ -1735,7 +1740,7 @@
               <w:noProof/>
             </w:rPr>
           </w:pPr>
-          <w:hyperlink w:anchor="_Toc18247405" w:history="1">
+          <w:hyperlink w:anchor="_Toc18331615" w:history="1">
             <w:r>
               <w:rPr>
                 <w:rStyle w:val="Hyperlink"/>
@@ -1762,7 +1767,7 @@
                 <w:noProof/>
                 <w:webHidden/>
               </w:rPr>
-              <w:instrText xml:space="preserve"> PAGEREF _Toc18247405 \h </w:instrText>
+              <w:instrText xml:space="preserve"> PAGEREF _Toc18331615 \h </w:instrText>
             </w:r>
             <w:r>
               <w:rPr>
@@ -1782,7 +1787,7 @@
                 <w:noProof/>
                 <w:webHidden/>
               </w:rPr>
-              <w:t>20</w:t>
+              <w:t>21</w:t>
             </w:r>
             <w:r>
               <w:rPr>
@@ -1804,7 +1809,7 @@
               <w:noProof/>
             </w:rPr>
           </w:pPr>
-          <w:hyperlink w:anchor="_Toc18247406" w:history="1">
+          <w:hyperlink w:anchor="_Toc18331616" w:history="1">
             <w:r>
               <w:rPr>
                 <w:rStyle w:val="Hyperlink"/>
@@ -1831,7 +1836,7 @@
                 <w:noProof/>
                 <w:webHidden/>
               </w:rPr>
-              <w:instrText xml:space="preserve"> PAGEREF _Toc18247406 \h </w:instrText>
+              <w:instrText xml:space="preserve"> PAGEREF _Toc18331616 \h </w:instrText>
             </w:r>
             <w:r>
               <w:rPr>
@@ -1851,7 +1856,7 @@
                 <w:noProof/>
                 <w:webHidden/>
               </w:rPr>
-              <w:t>20</w:t>
+              <w:t>21</w:t>
             </w:r>
             <w:r>
               <w:rPr>
@@ -1873,7 +1878,7 @@
               <w:noProof/>
             </w:rPr>
           </w:pPr>
-          <w:hyperlink w:anchor="_Toc18247407" w:history="1">
+          <w:hyperlink w:anchor="_Toc18331617" w:history="1">
             <w:r>
               <w:rPr>
                 <w:rStyle w:val="Hyperlink"/>
@@ -1900,7 +1905,7 @@
                 <w:noProof/>
                 <w:webHidden/>
               </w:rPr>
-              <w:instrText xml:space="preserve"> PAGEREF _Toc18247407 \h </w:instrText>
+              <w:instrText xml:space="preserve"> PAGEREF _Toc18331617 \h </w:instrText>
             </w:r>
             <w:r>
               <w:rPr>
@@ -1920,7 +1925,7 @@
                 <w:noProof/>
                 <w:webHidden/>
               </w:rPr>
-              <w:t>20</w:t>
+              <w:t>21</w:t>
             </w:r>
             <w:r>
               <w:rPr>
@@ -1942,7 +1947,7 @@
               <w:noProof/>
             </w:rPr>
           </w:pPr>
-          <w:hyperlink w:anchor="_Toc18247408" w:history="1">
+          <w:hyperlink w:anchor="_Toc18331618" w:history="1">
             <w:r>
               <w:rPr>
                 <w:rStyle w:val="Hyperlink"/>
@@ -1969,7 +1974,7 @@
                 <w:noProof/>
                 <w:webHidden/>
               </w:rPr>
-              <w:instrText xml:space="preserve"> PAGEREF _Toc18247408 \h </w:instrText>
+              <w:instrText xml:space="preserve"> PAGEREF _Toc18331618 \h </w:instrText>
             </w:r>
             <w:r>
               <w:rPr>
@@ -1989,7 +1994,7 @@
                 <w:noProof/>
                 <w:webHidden/>
               </w:rPr>
-              <w:t>20</w:t>
+              <w:t>21</w:t>
             </w:r>
             <w:r>
               <w:rPr>
@@ -2011,7 +2016,7 @@
               <w:noProof/>
             </w:rPr>
           </w:pPr>
-          <w:hyperlink w:anchor="_Toc18247409" w:history="1">
+          <w:hyperlink w:anchor="_Toc18331619" w:history="1">
             <w:r>
               <w:rPr>
                 <w:rStyle w:val="Hyperlink"/>
@@ -2038,7 +2043,7 @@
                 <w:noProof/>
                 <w:webHidden/>
               </w:rPr>
-              <w:instrText xml:space="preserve"> PAGEREF _Toc18247409 \h </w:instrText>
+              <w:instrText xml:space="preserve"> PAGEREF _Toc18331619 \h </w:instrText>
             </w:r>
             <w:r>
               <w:rPr>
@@ -2058,7 +2063,7 @@
                 <w:noProof/>
                 <w:webHidden/>
               </w:rPr>
-              <w:t>20</w:t>
+              <w:t>21</w:t>
             </w:r>
             <w:r>
               <w:rPr>
@@ -2080,7 +2085,7 @@
               <w:noProof/>
             </w:rPr>
           </w:pPr>
-          <w:hyperlink w:anchor="_Toc18247410" w:history="1">
+          <w:hyperlink w:anchor="_Toc18331620" w:history="1">
             <w:r>
               <w:rPr>
                 <w:rStyle w:val="Hyperlink"/>
@@ -2107,7 +2112,7 @@
                 <w:noProof/>
                 <w:webHidden/>
               </w:rPr>
-              <w:instrText xml:space="preserve"> PAGEREF _Toc18247410 \h </w:instrText>
+              <w:instrText xml:space="preserve"> PAGEREF _Toc18331620 \h </w:instrText>
             </w:r>
             <w:r>
               <w:rPr>
@@ -2127,7 +2132,76 @@
                 <w:noProof/>
                 <w:webHidden/>
               </w:rPr>
-              <w:t>20</w:t>
+              <w:t>21</w:t>
+            </w:r>
+            <w:r>
+              <w:rPr>
+                <w:noProof/>
+                <w:webHidden/>
+              </w:rPr>
+              <w:fldChar w:fldCharType="end"/>
+            </w:r>
+          </w:hyperlink>
+        </w:p>
+        <w:p>
+          <w:pPr>
+            <w:pStyle w:val="TOC1"/>
+            <w:tabs>
+              <w:tab w:val="right" w:leader="dot" w:pos="9350"/>
+            </w:tabs>
+            <w:rPr>
+              <w:rFonts w:eastAsiaTheme="minorEastAsia"/>
+              <w:noProof/>
+            </w:rPr>
+          </w:pPr>
+          <w:hyperlink w:anchor="_Toc18331621" w:history="1">
+            <w:r>
+              <w:rPr>
+                <w:rStyle w:val="Hyperlink"/>
+                <w:noProof/>
+              </w:rPr>
+              <w:t>Appendix A</w:t>
+            </w:r>
+            <w:r>
+              <w:rPr>
+                <w:noProof/>
+                <w:webHidden/>
+              </w:rPr>
+              <w:tab/>
+            </w:r>
+            <w:r>
+              <w:rPr>
+                <w:noProof/>
+                <w:webHidden/>
+              </w:rPr>
+              <w:fldChar w:fldCharType="begin"/>
+            </w:r>
+            <w:r>
+              <w:rPr>
+                <w:noProof/>
+                <w:webHidden/>
+              </w:rPr>
+              <w:instrText xml:space="preserve"> PAGEREF _Toc18331621 \h </w:instrText>
+            </w:r>
+            <w:r>
+              <w:rPr>
+                <w:noProof/>
+                <w:webHidden/>
+              </w:rPr>
+            </w:r>
+            <w:r>
+              <w:rPr>
+                <w:noProof/>
+                <w:webHidden/>
+              </w:rPr>
+              <w:fldChar w:fldCharType="separate"/>
+            </w:r>
+            <w:r>
+              <w:rPr>
+                <w:noProof/>
+                <w:webHidden/>
+              </w:rPr>
+              <w:t>22</w:t>
             </w:r>
             <w:r>
               <w:rPr>
@@ -2186,12 +2260,12 @@
       <w:pPr>
         <w:pStyle w:val="Heading1"/>
       </w:pPr>
-      <w:bookmarkStart w:id="0" w:name="_Toc18247390"/>
+      <w:bookmarkStart w:id="1" w:name="_Toc18331600"/>
       <w:r>
         <w:lastRenderedPageBreak/>
         <w:t>Introduction</w:t>
       </w:r>
-      <w:bookmarkEnd w:id="0"/>
+      <w:bookmarkEnd w:id="1"/>
     </w:p>
     <w:p>
       <w:pPr>
@@ -2564,22 +2638,22 @@
           <w:tab w:val="left" w:pos="2730"/>
         </w:tabs>
       </w:pPr>
-      <w:bookmarkStart w:id="1" w:name="_Toc18247391"/>
+      <w:bookmarkStart w:id="2" w:name="_Toc18331601"/>
       <w:r>
         <w:t>Data Preparation</w:t>
       </w:r>
-      <w:bookmarkEnd w:id="1"/>
+      <w:bookmarkEnd w:id="2"/>
     </w:p>
     <w:p/>
     <w:p>
       <w:pPr>
         <w:pStyle w:val="Heading2"/>
       </w:pPr>
-      <w:bookmarkStart w:id="2" w:name="_Toc18247392"/>
+      <w:bookmarkStart w:id="3" w:name="_Toc18331602"/>
       <w:r>
         <w:t>Twitter API</w:t>
       </w:r>
-      <w:bookmarkEnd w:id="2"/>
+      <w:bookmarkEnd w:id="3"/>
     </w:p>
     <w:p>
       <w:pPr>
@@ -3568,7 +3642,21 @@
         <w:rPr>
           <w:rFonts w:ascii="Courier New" w:hAnsi="Courier New" w:cs="Courier New"/>
         </w:rPr>
-        <w:t xml:space="preserve"> = datetime(3000, 12, 25)</w:t>
+        <w:t xml:space="preserve"> = </w:t>
+      </w:r>
+      <w:proofErr w:type="gramStart"/>
+      <w:r>
+        <w:rPr>
+          <w:rFonts w:ascii="Courier New" w:hAnsi="Courier New" w:cs="Courier New"/>
+        </w:rPr>
+        <w:t>datetime(</w:t>
+      </w:r>
+      <w:proofErr w:type="gramEnd"/>
+      <w:r>
+        <w:rPr>
+          <w:rFonts w:ascii="Courier New" w:hAnsi="Courier New" w:cs="Courier New"/>
+        </w:rPr>
+        <w:t>3000, 12, 25)</w:t>
       </w:r>
       <w:r>
         <w:t xml:space="preserve"> </w:t>
@@ -3655,7 +3743,7 @@
       <w:pPr>
         <w:pStyle w:val="Heading2"/>
       </w:pPr>
-      <w:bookmarkStart w:id="3" w:name="_Toc18247393"/>
+      <w:bookmarkStart w:id="4" w:name="_Toc18331603"/>
       <w:proofErr w:type="spellStart"/>
       <w:r>
         <w:t>Quandl</w:t>
@@ -3664,7 +3752,7 @@
       <w:r>
         <w:t xml:space="preserve"> API</w:t>
       </w:r>
-      <w:bookmarkEnd w:id="3"/>
+      <w:bookmarkEnd w:id="4"/>
     </w:p>
     <w:p>
       <w:r>
@@ -4044,11 +4132,11 @@
       <w:pPr>
         <w:pStyle w:val="Heading2"/>
       </w:pPr>
-      <w:bookmarkStart w:id="4" w:name="_Toc18247394"/>
+      <w:bookmarkStart w:id="5" w:name="_Toc18331604"/>
       <w:r>
         <w:t>Joining Data</w:t>
       </w:r>
-      <w:bookmarkEnd w:id="4"/>
+      <w:bookmarkEnd w:id="5"/>
     </w:p>
     <w:p>
       <w:r>
@@ -4276,12 +4364,12 @@
       <w:pPr>
         <w:pStyle w:val="Heading1"/>
       </w:pPr>
-      <w:bookmarkStart w:id="5" w:name="_Toc18247395"/>
+      <w:bookmarkStart w:id="6" w:name="_Toc18331605"/>
       <w:r>
         <w:lastRenderedPageBreak/>
         <w:t>Exploratory</w:t>
       </w:r>
-      <w:bookmarkEnd w:id="5"/>
+      <w:bookmarkEnd w:id="6"/>
     </w:p>
     <w:p>
       <w:r>
@@ -4376,11 +4464,11 @@
       <w:pPr>
         <w:pStyle w:val="Heading2"/>
       </w:pPr>
-      <w:bookmarkStart w:id="6" w:name="_Toc18247396"/>
+      <w:bookmarkStart w:id="7" w:name="_Toc18331606"/>
       <w:r>
         <w:t>Stop Words</w:t>
       </w:r>
-      <w:bookmarkEnd w:id="6"/>
+      <w:bookmarkEnd w:id="7"/>
     </w:p>
     <w:p>
       <w:pPr>
@@ -4572,11 +4660,11 @@
       <w:pPr>
         <w:pStyle w:val="Heading2"/>
       </w:pPr>
-      <w:bookmarkStart w:id="7" w:name="_Toc18247397"/>
+      <w:bookmarkStart w:id="8" w:name="_Toc18331607"/>
       <w:r>
         <w:t>Topic Model</w:t>
       </w:r>
-      <w:bookmarkEnd w:id="7"/>
+      <w:bookmarkEnd w:id="8"/>
     </w:p>
     <w:p/>
     <w:p>
@@ -5021,7 +5109,7 @@
       <w:pPr>
         <w:pStyle w:val="Heading3"/>
       </w:pPr>
-      <w:bookmarkStart w:id="8" w:name="_Toc18247398"/>
+      <w:bookmarkStart w:id="9" w:name="_Toc18331608"/>
       <w:r>
         <w:t>Latent</w:t>
       </w:r>
@@ -5037,7 +5125,7 @@
       <w:r>
         <w:t>Allocation</w:t>
       </w:r>
-      <w:bookmarkEnd w:id="8"/>
+      <w:bookmarkEnd w:id="9"/>
     </w:p>
     <w:p/>
     <w:p>
@@ -6382,14 +6470,14 @@
       <w:pPr>
         <w:pStyle w:val="Heading3"/>
       </w:pPr>
-      <w:bookmarkStart w:id="9" w:name="_Toc18247399"/>
+      <w:bookmarkStart w:id="10" w:name="_Toc18331609"/>
       <w:r>
         <w:t xml:space="preserve">Selected </w:t>
       </w:r>
       <w:r>
         <w:t>Topics</w:t>
       </w:r>
-      <w:bookmarkEnd w:id="9"/>
+      <w:bookmarkEnd w:id="10"/>
     </w:p>
     <w:p>
       <w:pPr>
@@ -8010,11 +8098,11 @@
       <w:pPr>
         <w:pStyle w:val="Heading2"/>
       </w:pPr>
-      <w:bookmarkStart w:id="10" w:name="_Toc18247400"/>
+      <w:bookmarkStart w:id="11" w:name="_Toc18331610"/>
       <w:r>
         <w:t>Sentiment Analysis</w:t>
       </w:r>
-      <w:bookmarkEnd w:id="10"/>
+      <w:bookmarkEnd w:id="11"/>
     </w:p>
     <w:p>
       <w:pPr>
@@ -9777,11 +9865,11 @@
       <w:pPr>
         <w:pStyle w:val="Heading1"/>
       </w:pPr>
-      <w:bookmarkStart w:id="11" w:name="_Toc18247401"/>
+      <w:bookmarkStart w:id="12" w:name="_Toc18331611"/>
       <w:r>
         <w:t>Analysis</w:t>
       </w:r>
-      <w:bookmarkEnd w:id="11"/>
+      <w:bookmarkEnd w:id="12"/>
     </w:p>
     <w:p>
       <w:pPr>
@@ -12791,12 +12879,21 @@
         <w:t xml:space="preserve"> appropriate (</w:t>
       </w:r>
       <w:proofErr w:type="spellStart"/>
-      <w:r>
-        <w:rPr>
-          <w:sz w:val="24"/>
-          <w:szCs w:val="24"/>
-        </w:rPr>
-        <w:t>p,q,d</w:t>
+      <w:proofErr w:type="gramStart"/>
+      <w:r>
+        <w:rPr>
+          <w:sz w:val="24"/>
+          <w:szCs w:val="24"/>
+        </w:rPr>
+        <w:t>p,q</w:t>
+      </w:r>
+      <w:proofErr w:type="gramEnd"/>
+      <w:r>
+        <w:rPr>
+          <w:sz w:val="24"/>
+          <w:szCs w:val="24"/>
+        </w:rPr>
+        <w:t>,d</w:t>
       </w:r>
       <w:proofErr w:type="spellEnd"/>
       <w:r>
@@ -12873,14 +12970,14 @@
       <w:pPr>
         <w:pStyle w:val="Heading2"/>
       </w:pPr>
-      <w:bookmarkStart w:id="12" w:name="_Toc18247402"/>
+      <w:bookmarkStart w:id="13" w:name="_Toc18331612"/>
       <w:r>
         <w:t xml:space="preserve">Baseline </w:t>
       </w:r>
       <w:r>
         <w:t>Results</w:t>
       </w:r>
-      <w:bookmarkEnd w:id="12"/>
+      <w:bookmarkEnd w:id="13"/>
     </w:p>
     <w:p>
       <w:pPr>
@@ -13040,11 +13137,11 @@
       <w:pPr>
         <w:pStyle w:val="Heading3"/>
       </w:pPr>
-      <w:bookmarkStart w:id="13" w:name="_Toc18247403"/>
+      <w:bookmarkStart w:id="14" w:name="_Toc18331613"/>
       <w:r>
         <w:t>Classification</w:t>
       </w:r>
-      <w:bookmarkEnd w:id="13"/>
+      <w:bookmarkEnd w:id="14"/>
     </w:p>
     <w:p>
       <w:pPr>
@@ -18290,6 +18387,7 @@
               <w:t xml:space="preserve">            </w:t>
             </w:r>
             <w:proofErr w:type="spellStart"/>
+            <w:proofErr w:type="gramStart"/>
             <w:r>
               <w:rPr>
                 <w:rFonts w:ascii="Courier New" w:hAnsi="Courier New" w:cs="Courier New"/>
@@ -18301,6 +18399,7 @@
               <w:t>self.wscores</w:t>
             </w:r>
             <w:proofErr w:type="spellEnd"/>
+            <w:proofErr w:type="gramEnd"/>
             <w:r>
               <w:rPr>
                 <w:rFonts w:ascii="Courier New" w:hAnsi="Courier New" w:cs="Courier New"/>
@@ -18352,11 +18451,10 @@
                 <w:sz w:val="20"/>
                 <w:szCs w:val="20"/>
               </w:rPr>
-              <w:t xml:space="preserve">                list(zip(</w:t>
-            </w:r>
-          </w:p>
-          <w:p>
-            <w:pPr>
+              <w:t xml:space="preserve">                </w:t>
+            </w:r>
+            <w:proofErr w:type="gramStart"/>
+            <w:r>
               <w:rPr>
                 <w:rFonts w:ascii="Courier New" w:hAnsi="Courier New" w:cs="Courier New"/>
                 <w:b w:val="0"/>
@@ -18364,7 +18462,9 @@
                 <w:sz w:val="20"/>
                 <w:szCs w:val="20"/>
               </w:rPr>
-            </w:pPr>
+              <w:t>list(</w:t>
+            </w:r>
+            <w:proofErr w:type="gramEnd"/>
             <w:r>
               <w:rPr>
                 <w:rFonts w:ascii="Courier New" w:hAnsi="Courier New" w:cs="Courier New"/>
@@ -18373,10 +18473,11 @@
                 <w:sz w:val="20"/>
                 <w:szCs w:val="20"/>
               </w:rPr>
-              <w:t xml:space="preserve">                    </w:t>
-            </w:r>
-            <w:proofErr w:type="spellStart"/>
-            <w:r>
+              <w:t>zip(</w:t>
+            </w:r>
+          </w:p>
+          <w:p>
+            <w:pPr>
               <w:rPr>
                 <w:rFonts w:ascii="Courier New" w:hAnsi="Courier New" w:cs="Courier New"/>
                 <w:b w:val="0"/>
@@ -18384,9 +18485,7 @@
                 <w:sz w:val="20"/>
                 <w:szCs w:val="20"/>
               </w:rPr>
-              <w:t>self.get_feature_names</w:t>
-            </w:r>
-            <w:proofErr w:type="spellEnd"/>
+            </w:pPr>
             <w:r>
               <w:rPr>
                 <w:rFonts w:ascii="Courier New" w:hAnsi="Courier New" w:cs="Courier New"/>
@@ -18395,11 +18494,10 @@
                 <w:sz w:val="20"/>
                 <w:szCs w:val="20"/>
               </w:rPr>
-              <w:t>(),</w:t>
-            </w:r>
-          </w:p>
-          <w:p>
-            <w:pPr>
+              <w:t xml:space="preserve">                    </w:t>
+            </w:r>
+            <w:proofErr w:type="spellStart"/>
+            <w:r>
               <w:rPr>
                 <w:rFonts w:ascii="Courier New" w:hAnsi="Courier New" w:cs="Courier New"/>
                 <w:b w:val="0"/>
@@ -18407,7 +18505,9 @@
                 <w:sz w:val="20"/>
                 <w:szCs w:val="20"/>
               </w:rPr>
-            </w:pPr>
+              <w:t>self.get_feature_</w:t>
+            </w:r>
+            <w:proofErr w:type="gramStart"/>
             <w:r>
               <w:rPr>
                 <w:rFonts w:ascii="Courier New" w:hAnsi="Courier New" w:cs="Courier New"/>
@@ -18416,11 +18516,10 @@
                 <w:sz w:val="20"/>
                 <w:szCs w:val="20"/>
               </w:rPr>
-              <w:t xml:space="preserve">                    self.chi2.scores_,</w:t>
-            </w:r>
-          </w:p>
-          <w:p>
-            <w:pPr>
+              <w:t>names</w:t>
+            </w:r>
+            <w:proofErr w:type="spellEnd"/>
+            <w:r>
               <w:rPr>
                 <w:rFonts w:ascii="Courier New" w:hAnsi="Courier New" w:cs="Courier New"/>
                 <w:b w:val="0"/>
@@ -18428,7 +18527,9 @@
                 <w:sz w:val="20"/>
                 <w:szCs w:val="20"/>
               </w:rPr>
-            </w:pPr>
+              <w:t>(</w:t>
+            </w:r>
+            <w:proofErr w:type="gramEnd"/>
             <w:r>
               <w:rPr>
                 <w:rFonts w:ascii="Courier New" w:hAnsi="Courier New" w:cs="Courier New"/>
@@ -18437,7 +18538,7 @@
                 <w:sz w:val="20"/>
                 <w:szCs w:val="20"/>
               </w:rPr>
-              <w:t xml:space="preserve">                    self.chi2.pvalues_</w:t>
+              <w:t>),</w:t>
             </w:r>
           </w:p>
           <w:p>
@@ -18458,11 +18559,10 @@
                 <w:sz w:val="20"/>
                 <w:szCs w:val="20"/>
               </w:rPr>
-              <w:t xml:space="preserve">                )),</w:t>
-            </w:r>
-          </w:p>
-          <w:p>
-            <w:pPr>
+              <w:t xml:space="preserve">                    </w:t>
+            </w:r>
+            <w:proofErr w:type="gramStart"/>
+            <w:r>
               <w:rPr>
                 <w:rFonts w:ascii="Courier New" w:hAnsi="Courier New" w:cs="Courier New"/>
                 <w:b w:val="0"/>
@@ -18470,7 +18570,9 @@
                 <w:sz w:val="20"/>
                 <w:szCs w:val="20"/>
               </w:rPr>
-            </w:pPr>
+              <w:t>self.chi2.scores</w:t>
+            </w:r>
+            <w:proofErr w:type="gramEnd"/>
             <w:r>
               <w:rPr>
                 <w:rFonts w:ascii="Courier New" w:hAnsi="Courier New" w:cs="Courier New"/>
@@ -18479,10 +18581,11 @@
                 <w:sz w:val="20"/>
                 <w:szCs w:val="20"/>
               </w:rPr>
-              <w:t xml:space="preserve">                columns=['feature', 'score', '</w:t>
-            </w:r>
-            <w:proofErr w:type="spellStart"/>
-            <w:r>
+              <w:t>_,</w:t>
+            </w:r>
+          </w:p>
+          <w:p>
+            <w:pPr>
               <w:rPr>
                 <w:rFonts w:ascii="Courier New" w:hAnsi="Courier New" w:cs="Courier New"/>
                 <w:b w:val="0"/>
@@ -18490,9 +18593,7 @@
                 <w:sz w:val="20"/>
                 <w:szCs w:val="20"/>
               </w:rPr>
-              <w:t>pval</w:t>
-            </w:r>
-            <w:proofErr w:type="spellEnd"/>
+            </w:pPr>
             <w:r>
               <w:rPr>
                 <w:rFonts w:ascii="Courier New" w:hAnsi="Courier New" w:cs="Courier New"/>
@@ -18501,11 +18602,10 @@
                 <w:sz w:val="20"/>
                 <w:szCs w:val="20"/>
               </w:rPr>
-              <w:t>']</w:t>
-            </w:r>
-          </w:p>
-          <w:p>
-            <w:pPr>
+              <w:t xml:space="preserve">                    </w:t>
+            </w:r>
+            <w:proofErr w:type="gramStart"/>
+            <w:r>
               <w:rPr>
                 <w:rFonts w:ascii="Courier New" w:hAnsi="Courier New" w:cs="Courier New"/>
                 <w:b w:val="0"/>
@@ -18513,7 +18613,9 @@
                 <w:sz w:val="20"/>
                 <w:szCs w:val="20"/>
               </w:rPr>
-            </w:pPr>
+              <w:t>self.chi2.pvalues</w:t>
+            </w:r>
+            <w:proofErr w:type="gramEnd"/>
             <w:r>
               <w:rPr>
                 <w:rFonts w:ascii="Courier New" w:hAnsi="Courier New" w:cs="Courier New"/>
@@ -18522,7 +18624,7 @@
                 <w:sz w:val="20"/>
                 <w:szCs w:val="20"/>
               </w:rPr>
-              <w:t xml:space="preserve">            )</w:t>
+              <w:t>_</w:t>
             </w:r>
           </w:p>
           <w:p>
@@ -18535,9 +18637,7 @@
                 <w:szCs w:val="20"/>
               </w:rPr>
             </w:pPr>
-          </w:p>
-          <w:p>
-            <w:pPr>
+            <w:r>
               <w:rPr>
                 <w:rFonts w:ascii="Courier New" w:hAnsi="Courier New" w:cs="Courier New"/>
                 <w:b w:val="0"/>
@@ -18545,8 +18645,11 @@
                 <w:sz w:val="20"/>
                 <w:szCs w:val="20"/>
               </w:rPr>
-            </w:pPr>
-            <w:r>
+              <w:t xml:space="preserve">                )),</w:t>
+            </w:r>
+          </w:p>
+          <w:p>
+            <w:pPr>
               <w:rPr>
                 <w:rFonts w:ascii="Courier New" w:hAnsi="Courier New" w:cs="Courier New"/>
                 <w:b w:val="0"/>
@@ -18554,9 +18657,7 @@
                 <w:sz w:val="20"/>
                 <w:szCs w:val="20"/>
               </w:rPr>
-              <w:t xml:space="preserve">            </w:t>
-            </w:r>
-            <w:proofErr w:type="spellStart"/>
+            </w:pPr>
             <w:r>
               <w:rPr>
                 <w:rFonts w:ascii="Courier New" w:hAnsi="Courier New" w:cs="Courier New"/>
@@ -18565,9 +18666,9 @@
                 <w:sz w:val="20"/>
                 <w:szCs w:val="20"/>
               </w:rPr>
-              <w:t>self.wscores</w:t>
-            </w:r>
-            <w:proofErr w:type="spellEnd"/>
+              <w:t xml:space="preserve">                columns</w:t>
+            </w:r>
+            <w:proofErr w:type="gramStart"/>
             <w:r>
               <w:rPr>
                 <w:rFonts w:ascii="Courier New" w:hAnsi="Courier New" w:cs="Courier New"/>
@@ -18576,9 +18677,9 @@
                 <w:sz w:val="20"/>
                 <w:szCs w:val="20"/>
               </w:rPr>
-              <w:t xml:space="preserve"> = </w:t>
-            </w:r>
-            <w:proofErr w:type="spellStart"/>
+              <w:t>=[</w:t>
+            </w:r>
+            <w:proofErr w:type="gramEnd"/>
             <w:r>
               <w:rPr>
                 <w:rFonts w:ascii="Courier New" w:hAnsi="Courier New" w:cs="Courier New"/>
@@ -18587,9 +18688,9 @@
                 <w:sz w:val="20"/>
                 <w:szCs w:val="20"/>
               </w:rPr>
-              <w:t>self.wscores.sort_values</w:t>
-            </w:r>
-            <w:proofErr w:type="spellEnd"/>
+              <w:t>'feature', 'score', '</w:t>
+            </w:r>
+            <w:proofErr w:type="spellStart"/>
             <w:r>
               <w:rPr>
                 <w:rFonts w:ascii="Courier New" w:hAnsi="Courier New" w:cs="Courier New"/>
@@ -18598,11 +18699,10 @@
                 <w:sz w:val="20"/>
                 <w:szCs w:val="20"/>
               </w:rPr>
-              <w:t>(</w:t>
-            </w:r>
-          </w:p>
-          <w:p>
-            <w:pPr>
+              <w:t>pval</w:t>
+            </w:r>
+            <w:proofErr w:type="spellEnd"/>
+            <w:r>
               <w:rPr>
                 <w:rFonts w:ascii="Courier New" w:hAnsi="Courier New" w:cs="Courier New"/>
                 <w:b w:val="0"/>
@@ -18610,8 +18710,11 @@
                 <w:sz w:val="20"/>
                 <w:szCs w:val="20"/>
               </w:rPr>
-            </w:pPr>
-            <w:r>
+              <w:t>']</w:t>
+            </w:r>
+          </w:p>
+          <w:p>
+            <w:pPr>
               <w:rPr>
                 <w:rFonts w:ascii="Courier New" w:hAnsi="Courier New" w:cs="Courier New"/>
                 <w:b w:val="0"/>
@@ -18619,8 +18722,7 @@
                 <w:sz w:val="20"/>
                 <w:szCs w:val="20"/>
               </w:rPr>
-              <w:t xml:space="preserve">                by=</w:t>
-            </w:r>
+            </w:pPr>
             <w:r>
               <w:rPr>
                 <w:rFonts w:ascii="Courier New" w:hAnsi="Courier New" w:cs="Courier New"/>
@@ -18629,9 +18731,11 @@
                 <w:sz w:val="20"/>
                 <w:szCs w:val="20"/>
               </w:rPr>
-              <w:t>'score'</w:t>
-            </w:r>
-            <w:r>
+              <w:t xml:space="preserve">            )</w:t>
+            </w:r>
+          </w:p>
+          <w:p>
+            <w:pPr>
               <w:rPr>
                 <w:rFonts w:ascii="Courier New" w:hAnsi="Courier New" w:cs="Courier New"/>
                 <w:b w:val="0"/>
@@ -18639,8 +18743,7 @@
                 <w:sz w:val="20"/>
                 <w:szCs w:val="20"/>
               </w:rPr>
-              <w:t>,</w:t>
-            </w:r>
+            </w:pPr>
           </w:p>
           <w:p>
             <w:pPr>
@@ -18660,18 +18763,10 @@
                 <w:sz w:val="20"/>
                 <w:szCs w:val="20"/>
               </w:rPr>
-              <w:t xml:space="preserve">                ascending=False</w:t>
-            </w:r>
-          </w:p>
-          <w:p>
-            <w:pPr>
-              <w:rPr>
-                <w:b w:val="0"/>
-                <w:bCs w:val="0"/>
-                <w:sz w:val="24"/>
-                <w:szCs w:val="24"/>
-              </w:rPr>
-            </w:pPr>
+              <w:t xml:space="preserve">            </w:t>
+            </w:r>
+            <w:proofErr w:type="spellStart"/>
+            <w:proofErr w:type="gramStart"/>
             <w:r>
               <w:rPr>
                 <w:rFonts w:ascii="Courier New" w:hAnsi="Courier New" w:cs="Courier New"/>
@@ -18680,7 +18775,145 @@
                 <w:sz w:val="20"/>
                 <w:szCs w:val="20"/>
               </w:rPr>
-              <w:t xml:space="preserve">            ).head(</w:t>
+              <w:t>self.wscores</w:t>
+            </w:r>
+            <w:proofErr w:type="spellEnd"/>
+            <w:proofErr w:type="gramEnd"/>
+            <w:r>
+              <w:rPr>
+                <w:rFonts w:ascii="Courier New" w:hAnsi="Courier New" w:cs="Courier New"/>
+                <w:b w:val="0"/>
+                <w:bCs w:val="0"/>
+                <w:sz w:val="20"/>
+                <w:szCs w:val="20"/>
+              </w:rPr>
+              <w:t xml:space="preserve"> = </w:t>
+            </w:r>
+            <w:proofErr w:type="spellStart"/>
+            <w:r>
+              <w:rPr>
+                <w:rFonts w:ascii="Courier New" w:hAnsi="Courier New" w:cs="Courier New"/>
+                <w:b w:val="0"/>
+                <w:bCs w:val="0"/>
+                <w:sz w:val="20"/>
+                <w:szCs w:val="20"/>
+              </w:rPr>
+              <w:t>self.wscores.sort_values</w:t>
+            </w:r>
+            <w:proofErr w:type="spellEnd"/>
+            <w:r>
+              <w:rPr>
+                <w:rFonts w:ascii="Courier New" w:hAnsi="Courier New" w:cs="Courier New"/>
+                <w:b w:val="0"/>
+                <w:bCs w:val="0"/>
+                <w:sz w:val="20"/>
+                <w:szCs w:val="20"/>
+              </w:rPr>
+              <w:t>(</w:t>
+            </w:r>
+          </w:p>
+          <w:p>
+            <w:pPr>
+              <w:rPr>
+                <w:rFonts w:ascii="Courier New" w:hAnsi="Courier New" w:cs="Courier New"/>
+                <w:b w:val="0"/>
+                <w:bCs w:val="0"/>
+                <w:sz w:val="20"/>
+                <w:szCs w:val="20"/>
+              </w:rPr>
+            </w:pPr>
+            <w:r>
+              <w:rPr>
+                <w:rFonts w:ascii="Courier New" w:hAnsi="Courier New" w:cs="Courier New"/>
+                <w:b w:val="0"/>
+                <w:bCs w:val="0"/>
+                <w:sz w:val="20"/>
+                <w:szCs w:val="20"/>
+              </w:rPr>
+              <w:t xml:space="preserve">                by=</w:t>
+            </w:r>
+            <w:r>
+              <w:rPr>
+                <w:rFonts w:ascii="Courier New" w:hAnsi="Courier New" w:cs="Courier New"/>
+                <w:b w:val="0"/>
+                <w:bCs w:val="0"/>
+                <w:sz w:val="20"/>
+                <w:szCs w:val="20"/>
+              </w:rPr>
+              <w:t>'score'</w:t>
+            </w:r>
+            <w:r>
+              <w:rPr>
+                <w:rFonts w:ascii="Courier New" w:hAnsi="Courier New" w:cs="Courier New"/>
+                <w:b w:val="0"/>
+                <w:bCs w:val="0"/>
+                <w:sz w:val="20"/>
+                <w:szCs w:val="20"/>
+              </w:rPr>
+              <w:t>,</w:t>
+            </w:r>
+          </w:p>
+          <w:p>
+            <w:pPr>
+              <w:rPr>
+                <w:rFonts w:ascii="Courier New" w:hAnsi="Courier New" w:cs="Courier New"/>
+                <w:b w:val="0"/>
+                <w:bCs w:val="0"/>
+                <w:sz w:val="20"/>
+                <w:szCs w:val="20"/>
+              </w:rPr>
+            </w:pPr>
+            <w:r>
+              <w:rPr>
+                <w:rFonts w:ascii="Courier New" w:hAnsi="Courier New" w:cs="Courier New"/>
+                <w:b w:val="0"/>
+                <w:bCs w:val="0"/>
+                <w:sz w:val="20"/>
+                <w:szCs w:val="20"/>
+              </w:rPr>
+              <w:t xml:space="preserve">                ascending=False</w:t>
+            </w:r>
+          </w:p>
+          <w:p>
+            <w:pPr>
+              <w:rPr>
+                <w:b w:val="0"/>
+                <w:bCs w:val="0"/>
+                <w:sz w:val="24"/>
+                <w:szCs w:val="24"/>
+              </w:rPr>
+            </w:pPr>
+            <w:r>
+              <w:rPr>
+                <w:rFonts w:ascii="Courier New" w:hAnsi="Courier New" w:cs="Courier New"/>
+                <w:b w:val="0"/>
+                <w:bCs w:val="0"/>
+                <w:sz w:val="20"/>
+                <w:szCs w:val="20"/>
+              </w:rPr>
+              <w:t xml:space="preserve">            </w:t>
+            </w:r>
+            <w:proofErr w:type="gramStart"/>
+            <w:r>
+              <w:rPr>
+                <w:rFonts w:ascii="Courier New" w:hAnsi="Courier New" w:cs="Courier New"/>
+                <w:b w:val="0"/>
+                <w:bCs w:val="0"/>
+                <w:sz w:val="20"/>
+                <w:szCs w:val="20"/>
+              </w:rPr>
+              <w:t>).head</w:t>
+            </w:r>
+            <w:proofErr w:type="gramEnd"/>
+            <w:r>
+              <w:rPr>
+                <w:rFonts w:ascii="Courier New" w:hAnsi="Courier New" w:cs="Courier New"/>
+                <w:b w:val="0"/>
+                <w:bCs w:val="0"/>
+                <w:sz w:val="20"/>
+                <w:szCs w:val="20"/>
+              </w:rPr>
+              <w:t>(</w:t>
             </w:r>
             <w:proofErr w:type="spellStart"/>
             <w:r>
@@ -19684,11 +19917,11 @@
       <w:pPr>
         <w:pStyle w:val="Heading3"/>
       </w:pPr>
-      <w:bookmarkStart w:id="14" w:name="_Toc18247404"/>
+      <w:bookmarkStart w:id="15" w:name="_Toc18331614"/>
       <w:r>
         <w:t>Time series</w:t>
       </w:r>
-      <w:bookmarkEnd w:id="14"/>
+      <w:bookmarkEnd w:id="15"/>
     </w:p>
     <w:p>
       <w:pPr>
@@ -20002,12 +20235,21 @@
         <w:t>(</w:t>
       </w:r>
       <w:proofErr w:type="spellStart"/>
-      <w:r>
-        <w:rPr>
-          <w:sz w:val="24"/>
-          <w:szCs w:val="24"/>
-        </w:rPr>
-        <w:t>p,q,d</w:t>
+      <w:proofErr w:type="gramStart"/>
+      <w:r>
+        <w:rPr>
+          <w:sz w:val="24"/>
+          <w:szCs w:val="24"/>
+        </w:rPr>
+        <w:t>p,q</w:t>
+      </w:r>
+      <w:proofErr w:type="gramEnd"/>
+      <w:r>
+        <w:rPr>
+          <w:sz w:val="24"/>
+          <w:szCs w:val="24"/>
+        </w:rPr>
+        <w:t>,d</w:t>
       </w:r>
       <w:proofErr w:type="spellEnd"/>
       <w:r>
@@ -20743,12 +20985,21 @@
         <w:t xml:space="preserve"> the (</w:t>
       </w:r>
       <w:proofErr w:type="spellStart"/>
-      <w:r>
-        <w:rPr>
-          <w:sz w:val="24"/>
-          <w:szCs w:val="24"/>
-        </w:rPr>
-        <w:t>p,q,d</w:t>
+      <w:proofErr w:type="gramStart"/>
+      <w:r>
+        <w:rPr>
+          <w:sz w:val="24"/>
+          <w:szCs w:val="24"/>
+        </w:rPr>
+        <w:t>p,q</w:t>
+      </w:r>
+      <w:proofErr w:type="gramEnd"/>
+      <w:r>
+        <w:rPr>
+          <w:sz w:val="24"/>
+          <w:szCs w:val="24"/>
+        </w:rPr>
+        <w:t>,d</w:t>
       </w:r>
       <w:proofErr w:type="spellEnd"/>
       <w:r>
@@ -20907,14 +21158,12 @@
           <w:szCs w:val="24"/>
         </w:rPr>
       </w:pPr>
-      <w:bookmarkStart w:id="15" w:name="_GoBack"/>
-      <w:bookmarkEnd w:id="15"/>
     </w:p>
     <w:p>
       <w:pPr>
         <w:pStyle w:val="Heading3"/>
       </w:pPr>
-      <w:bookmarkStart w:id="16" w:name="_Toc18247405"/>
+      <w:bookmarkStart w:id="16" w:name="_Toc18331615"/>
       <w:r>
         <w:t>Granger Causality</w:t>
       </w:r>
@@ -20944,7 +21193,7 @@
       <w:pPr>
         <w:pStyle w:val="Heading2"/>
       </w:pPr>
-      <w:bookmarkStart w:id="17" w:name="_Toc18247406"/>
+      <w:bookmarkStart w:id="17" w:name="_Toc18331616"/>
       <w:r>
         <w:t>Select</w:t>
       </w:r>
@@ -20965,7 +21214,7 @@
       <w:pPr>
         <w:pStyle w:val="Heading3"/>
       </w:pPr>
-      <w:bookmarkStart w:id="18" w:name="_Toc18247407"/>
+      <w:bookmarkStart w:id="18" w:name="_Toc18331617"/>
       <w:r>
         <w:t>Classification</w:t>
       </w:r>
@@ -20983,7 +21232,7 @@
       <w:pPr>
         <w:pStyle w:val="Heading3"/>
       </w:pPr>
-      <w:bookmarkStart w:id="19" w:name="_Toc18247408"/>
+      <w:bookmarkStart w:id="19" w:name="_Toc18331618"/>
       <w:r>
         <w:t>Time series</w:t>
       </w:r>
@@ -21002,7 +21251,7 @@
       <w:pPr>
         <w:pStyle w:val="Heading3"/>
       </w:pPr>
-      <w:bookmarkStart w:id="20" w:name="_Toc18247409"/>
+      <w:bookmarkStart w:id="20" w:name="_Toc18331619"/>
       <w:r>
         <w:t>Granger Causality</w:t>
       </w:r>
@@ -21020,7 +21269,7 @@
       <w:pPr>
         <w:pStyle w:val="Heading1"/>
       </w:pPr>
-      <w:bookmarkStart w:id="21" w:name="_Toc18247410"/>
+      <w:bookmarkStart w:id="21" w:name="_Toc18331620"/>
       <w:r>
         <w:t>Conclusion</w:t>
       </w:r>
@@ -21040,6 +21289,7 @@
       <w:pPr>
         <w:pStyle w:val="Heading1"/>
       </w:pPr>
+      <w:bookmarkStart w:id="22" w:name="_Toc18331621"/>
       <w:r>
         <w:lastRenderedPageBreak/>
         <w:t>Appendix</w:t>
@@ -21047,6 +21297,7 @@
       <w:r>
         <w:t xml:space="preserve"> A</w:t>
       </w:r>
+      <w:bookmarkEnd w:id="22"/>
     </w:p>
     <w:p>
       <w:r>
@@ -26597,7 +26848,7 @@
 </file>
 
 <file path=customXml/itemProps2.xml><?xml version="1.0" encoding="utf-8"?>
-<ds:datastoreItem xmlns:ds="http://schemas.openxmlformats.org/officeDocument/2006/customXml" ds:itemID="{3F613B28-3E6A-4CD9-9261-3FE9C841E7C6}">
+<ds:datastoreItem xmlns:ds="http://schemas.openxmlformats.org/officeDocument/2006/customXml" ds:itemID="{400B88C3-DB7C-43E0-96B3-44325A409D42}">
   <ds:schemaRefs>
     <ds:schemaRef ds:uri="http://schemas.openxmlformats.org/officeDocument/2006/bibliography"/>
   </ds:schemaRefs>

</xml_diff>

<commit_message>
#100: write-up.docx, add arima plots for VIX LizAnnSonders
</commit_message>
<xml_diff>
--- a/write-up.docx
+++ b/write-up.docx
@@ -677,12 +677,7 @@
             <w:pStyle w:val="TOCHeading"/>
           </w:pPr>
           <w:r>
-            <w:t>Table of Co</w:t>
-          </w:r>
-          <w:bookmarkStart w:id="0" w:name="_GoBack"/>
-          <w:bookmarkEnd w:id="0"/>
-          <w:r>
-            <w:t>ntents</w:t>
+            <w:t>Table of Contents</w:t>
           </w:r>
         </w:p>
         <w:p>
@@ -2260,12 +2255,12 @@
       <w:pPr>
         <w:pStyle w:val="Heading1"/>
       </w:pPr>
-      <w:bookmarkStart w:id="1" w:name="_Toc18331600"/>
+      <w:bookmarkStart w:id="0" w:name="_Toc18331600"/>
       <w:r>
         <w:lastRenderedPageBreak/>
         <w:t>Introduction</w:t>
       </w:r>
-      <w:bookmarkEnd w:id="1"/>
+      <w:bookmarkEnd w:id="0"/>
     </w:p>
     <w:p>
       <w:pPr>
@@ -2638,22 +2633,22 @@
           <w:tab w:val="left" w:pos="2730"/>
         </w:tabs>
       </w:pPr>
-      <w:bookmarkStart w:id="2" w:name="_Toc18331601"/>
+      <w:bookmarkStart w:id="1" w:name="_Toc18331601"/>
       <w:r>
         <w:t>Data Preparation</w:t>
       </w:r>
+      <w:bookmarkEnd w:id="1"/>
+    </w:p>
+    <w:p/>
+    <w:p>
+      <w:pPr>
+        <w:pStyle w:val="Heading2"/>
+      </w:pPr>
+      <w:bookmarkStart w:id="2" w:name="_Toc18331602"/>
+      <w:r>
+        <w:t>Twitter API</w:t>
+      </w:r>
       <w:bookmarkEnd w:id="2"/>
-    </w:p>
-    <w:p/>
-    <w:p>
-      <w:pPr>
-        <w:pStyle w:val="Heading2"/>
-      </w:pPr>
-      <w:bookmarkStart w:id="3" w:name="_Toc18331602"/>
-      <w:r>
-        <w:t>Twitter API</w:t>
-      </w:r>
-      <w:bookmarkEnd w:id="3"/>
     </w:p>
     <w:p>
       <w:pPr>
@@ -3642,117 +3637,103 @@
         <w:rPr>
           <w:rFonts w:ascii="Courier New" w:hAnsi="Courier New" w:cs="Courier New"/>
         </w:rPr>
-        <w:t xml:space="preserve"> = </w:t>
-      </w:r>
-      <w:proofErr w:type="gramStart"/>
+        <w:t xml:space="preserve"> = datetime(3000, 12, 25)</w:t>
+      </w:r>
+      <w:r>
+        <w:t xml:space="preserve"> </w:t>
+      </w:r>
+      <w:r>
+        <w:t xml:space="preserve">and </w:t>
+      </w:r>
+      <w:proofErr w:type="spellStart"/>
       <w:r>
         <w:rPr>
           <w:rFonts w:ascii="Courier New" w:hAnsi="Courier New" w:cs="Courier New"/>
         </w:rPr>
-        <w:t>datetime(</w:t>
-      </w:r>
-      <w:proofErr w:type="gramEnd"/>
+        <w:t>end_date</w:t>
+      </w:r>
+      <w:proofErr w:type="spellEnd"/>
       <w:r>
         <w:rPr>
           <w:rFonts w:ascii="Courier New" w:hAnsi="Courier New" w:cs="Courier New"/>
         </w:rPr>
-        <w:t>3000, 12, 25)</w:t>
-      </w:r>
-      <w:r>
-        <w:t xml:space="preserve"> </w:t>
-      </w:r>
-      <w:r>
-        <w:t xml:space="preserve">and </w:t>
+        <w:t xml:space="preserve"> = datetime(1000, 12, 25)</w:t>
+      </w:r>
+      <w:r>
+        <w:t xml:space="preserve"> was defined. This definition was created to </w:t>
+      </w:r>
+      <w:r>
+        <w:t>represent the datetime</w:t>
+      </w:r>
+      <w:r>
+        <w:t xml:space="preserve"> range for a given twitter screen name. Specifically, the initial </w:t>
       </w:r>
       <w:proofErr w:type="spellStart"/>
       <w:r>
         <w:rPr>
           <w:rFonts w:ascii="Courier New" w:hAnsi="Courier New" w:cs="Courier New"/>
         </w:rPr>
+        <w:t>start_date</w:t>
+      </w:r>
+      <w:proofErr w:type="spellEnd"/>
+      <w:r>
+        <w:t xml:space="preserve"> was compared to each tweet for a given user. If a tweet exists with an earlier datetime, this was set as the new </w:t>
+      </w:r>
+      <w:proofErr w:type="spellStart"/>
+      <w:r>
+        <w:rPr>
+          <w:rFonts w:ascii="Courier New" w:hAnsi="Courier New" w:cs="Courier New"/>
+        </w:rPr>
+        <w:t>start_date</w:t>
+      </w:r>
+      <w:proofErr w:type="spellEnd"/>
+      <w:r>
+        <w:t xml:space="preserve">. This type of logic was extended similarly for the </w:t>
+      </w:r>
+      <w:proofErr w:type="spellStart"/>
+      <w:r>
+        <w:rPr>
+          <w:rFonts w:ascii="Courier New" w:hAnsi="Courier New" w:cs="Courier New"/>
+        </w:rPr>
         <w:t>end_date</w:t>
       </w:r>
       <w:proofErr w:type="spellEnd"/>
       <w:r>
-        <w:rPr>
-          <w:rFonts w:ascii="Courier New" w:hAnsi="Courier New" w:cs="Courier New"/>
-        </w:rPr>
-        <w:t xml:space="preserve"> = datetime(1000, 12, 25)</w:t>
-      </w:r>
-      <w:r>
-        <w:t xml:space="preserve"> was defined. This definition was created to </w:t>
-      </w:r>
-      <w:r>
-        <w:t>represent the datetime</w:t>
-      </w:r>
-      <w:r>
-        <w:t xml:space="preserve"> range for a given twitter screen name. Specifically, the initial </w:t>
+        <w:t>. Th</w:t>
+      </w:r>
+      <w:r>
+        <w:t xml:space="preserve">is </w:t>
+      </w:r>
+      <w:r>
+        <w:t xml:space="preserve">maximized value </w:t>
+      </w:r>
+      <w:r>
+        <w:t xml:space="preserve">allows the functional tweet domain to accurately map to the </w:t>
       </w:r>
       <w:proofErr w:type="spellStart"/>
       <w:r>
-        <w:rPr>
-          <w:rFonts w:ascii="Courier New" w:hAnsi="Courier New" w:cs="Courier New"/>
-        </w:rPr>
-        <w:t>start_date</w:t>
+        <w:t>quandl</w:t>
       </w:r>
       <w:proofErr w:type="spellEnd"/>
       <w:r>
-        <w:t xml:space="preserve"> was compared to each tweet for a given user. If a tweet exists with an earlier datetime, this was set as the new </w:t>
-      </w:r>
+        <w:t xml:space="preserve"> historical range.</w:t>
+      </w:r>
+    </w:p>
+    <w:p/>
+    <w:p>
+      <w:pPr>
+        <w:pStyle w:val="Heading2"/>
+      </w:pPr>
+      <w:bookmarkStart w:id="3" w:name="_Toc18331603"/>
       <w:proofErr w:type="spellStart"/>
       <w:r>
-        <w:rPr>
-          <w:rFonts w:ascii="Courier New" w:hAnsi="Courier New" w:cs="Courier New"/>
-        </w:rPr>
-        <w:t>start_date</w:t>
+        <w:t>Quandl</w:t>
       </w:r>
       <w:proofErr w:type="spellEnd"/>
       <w:r>
-        <w:t xml:space="preserve">. This type of logic was extended similarly for the </w:t>
-      </w:r>
-      <w:proofErr w:type="spellStart"/>
-      <w:r>
-        <w:rPr>
-          <w:rFonts w:ascii="Courier New" w:hAnsi="Courier New" w:cs="Courier New"/>
-        </w:rPr>
-        <w:t>end_date</w:t>
-      </w:r>
-      <w:proofErr w:type="spellEnd"/>
-      <w:r>
-        <w:t>. Th</w:t>
-      </w:r>
-      <w:r>
-        <w:t xml:space="preserve">is </w:t>
-      </w:r>
-      <w:r>
-        <w:t xml:space="preserve">maximized value </w:t>
-      </w:r>
-      <w:r>
-        <w:t xml:space="preserve">allows the functional tweet domain to accurately map to the </w:t>
-      </w:r>
-      <w:proofErr w:type="spellStart"/>
-      <w:r>
-        <w:t>quandl</w:t>
-      </w:r>
-      <w:proofErr w:type="spellEnd"/>
-      <w:r>
-        <w:t xml:space="preserve"> historical range.</w:t>
-      </w:r>
-    </w:p>
-    <w:p/>
-    <w:p>
-      <w:pPr>
-        <w:pStyle w:val="Heading2"/>
-      </w:pPr>
-      <w:bookmarkStart w:id="4" w:name="_Toc18331603"/>
-      <w:proofErr w:type="spellStart"/>
-      <w:r>
-        <w:t>Quandl</w:t>
-      </w:r>
-      <w:proofErr w:type="spellEnd"/>
-      <w:r>
         <w:t xml:space="preserve"> API</w:t>
       </w:r>
-      <w:bookmarkEnd w:id="4"/>
+      <w:bookmarkEnd w:id="3"/>
     </w:p>
     <w:p>
       <w:r>
@@ -4132,11 +4113,11 @@
       <w:pPr>
         <w:pStyle w:val="Heading2"/>
       </w:pPr>
-      <w:bookmarkStart w:id="5" w:name="_Toc18331604"/>
+      <w:bookmarkStart w:id="4" w:name="_Toc18331604"/>
       <w:r>
         <w:t>Joining Data</w:t>
       </w:r>
-      <w:bookmarkEnd w:id="5"/>
+      <w:bookmarkEnd w:id="4"/>
     </w:p>
     <w:p>
       <w:r>
@@ -4364,111 +4345,111 @@
       <w:pPr>
         <w:pStyle w:val="Heading1"/>
       </w:pPr>
-      <w:bookmarkStart w:id="6" w:name="_Toc18331605"/>
+      <w:bookmarkStart w:id="5" w:name="_Toc18331605"/>
       <w:r>
         <w:lastRenderedPageBreak/>
         <w:t>Exploratory</w:t>
       </w:r>
+      <w:bookmarkEnd w:id="5"/>
+    </w:p>
+    <w:p>
+      <w:r>
+        <w:t>I</w:t>
+      </w:r>
+      <w:r>
+        <w:t>nitial</w:t>
+      </w:r>
+      <w:r>
+        <w:t xml:space="preserve"> explorat</w:t>
+      </w:r>
+      <w:r>
+        <w:t>ion</w:t>
+      </w:r>
+      <w:r>
+        <w:t xml:space="preserve"> w</w:t>
+      </w:r>
+      <w:r>
+        <w:t>as</w:t>
+      </w:r>
+      <w:r>
+        <w:t xml:space="preserve"> performed for each twitter screen name, </w:t>
+      </w:r>
+      <w:r>
+        <w:t xml:space="preserve">and </w:t>
+      </w:r>
+      <w:r>
+        <w:t xml:space="preserve">overall </w:t>
+      </w:r>
+      <w:r>
+        <w:t>aggregation</w:t>
+      </w:r>
+      <w:r>
+        <w:t>.</w:t>
+      </w:r>
+      <w:r>
+        <w:t xml:space="preserve"> </w:t>
+      </w:r>
+      <w:r>
+        <w:t>Specifically</w:t>
+      </w:r>
+      <w:r>
+        <w:t>, word clouds</w:t>
+      </w:r>
+      <w:r>
+        <w:t>,</w:t>
+      </w:r>
+      <w:r>
+        <w:t xml:space="preserve"> </w:t>
+      </w:r>
+      <w:proofErr w:type="spellStart"/>
+      <w:r>
+        <w:t>vader</w:t>
+      </w:r>
+      <w:proofErr w:type="spellEnd"/>
+      <w:r>
+        <w:t xml:space="preserve"> </w:t>
+      </w:r>
+      <w:r>
+        <w:t>sentiment</w:t>
+      </w:r>
+      <w:r>
+        <w:t>, and topic modeling</w:t>
+      </w:r>
+      <w:r>
+        <w:t xml:space="preserve"> was </w:t>
+      </w:r>
+      <w:r>
+        <w:t>determined</w:t>
+      </w:r>
+      <w:r>
+        <w:t xml:space="preserve"> for each twitter screen name.</w:t>
+      </w:r>
+      <w:r>
+        <w:t xml:space="preserve"> </w:t>
+      </w:r>
+      <w:r>
+        <w:t xml:space="preserve">Finally, word clouds and sentiment measures </w:t>
+      </w:r>
+      <w:r>
+        <w:t>were</w:t>
+      </w:r>
+      <w:r>
+        <w:t xml:space="preserve"> repeated on the overall dataset</w:t>
+      </w:r>
+      <w:r>
+        <w:t>.</w:t>
+      </w:r>
+    </w:p>
+    <w:p/>
+    <w:p>
+      <w:pPr>
+        <w:pStyle w:val="Heading2"/>
+      </w:pPr>
+      <w:bookmarkStart w:id="6" w:name="_Toc18331606"/>
+      <w:r>
+        <w:t>Stop Words</w:t>
+      </w:r>
       <w:bookmarkEnd w:id="6"/>
-    </w:p>
-    <w:p>
-      <w:r>
-        <w:t>I</w:t>
-      </w:r>
-      <w:r>
-        <w:t>nitial</w:t>
-      </w:r>
-      <w:r>
-        <w:t xml:space="preserve"> explorat</w:t>
-      </w:r>
-      <w:r>
-        <w:t>ion</w:t>
-      </w:r>
-      <w:r>
-        <w:t xml:space="preserve"> w</w:t>
-      </w:r>
-      <w:r>
-        <w:t>as</w:t>
-      </w:r>
-      <w:r>
-        <w:t xml:space="preserve"> performed for each twitter screen name, </w:t>
-      </w:r>
-      <w:r>
-        <w:t xml:space="preserve">and </w:t>
-      </w:r>
-      <w:r>
-        <w:t xml:space="preserve">overall </w:t>
-      </w:r>
-      <w:r>
-        <w:t>aggregation</w:t>
-      </w:r>
-      <w:r>
-        <w:t>.</w:t>
-      </w:r>
-      <w:r>
-        <w:t xml:space="preserve"> </w:t>
-      </w:r>
-      <w:r>
-        <w:t>Specifically</w:t>
-      </w:r>
-      <w:r>
-        <w:t>, word clouds</w:t>
-      </w:r>
-      <w:r>
-        <w:t>,</w:t>
-      </w:r>
-      <w:r>
-        <w:t xml:space="preserve"> </w:t>
-      </w:r>
-      <w:proofErr w:type="spellStart"/>
-      <w:r>
-        <w:t>vader</w:t>
-      </w:r>
-      <w:proofErr w:type="spellEnd"/>
-      <w:r>
-        <w:t xml:space="preserve"> </w:t>
-      </w:r>
-      <w:r>
-        <w:t>sentiment</w:t>
-      </w:r>
-      <w:r>
-        <w:t>, and topic modeling</w:t>
-      </w:r>
-      <w:r>
-        <w:t xml:space="preserve"> was </w:t>
-      </w:r>
-      <w:r>
-        <w:t>determined</w:t>
-      </w:r>
-      <w:r>
-        <w:t xml:space="preserve"> for each twitter screen name.</w:t>
-      </w:r>
-      <w:r>
-        <w:t xml:space="preserve"> </w:t>
-      </w:r>
-      <w:r>
-        <w:t xml:space="preserve">Finally, word clouds and sentiment measures </w:t>
-      </w:r>
-      <w:r>
-        <w:t>were</w:t>
-      </w:r>
-      <w:r>
-        <w:t xml:space="preserve"> repeated on the overall dataset</w:t>
-      </w:r>
-      <w:r>
-        <w:t>.</w:t>
-      </w:r>
-    </w:p>
-    <w:p/>
-    <w:p>
-      <w:pPr>
-        <w:pStyle w:val="Heading2"/>
-      </w:pPr>
-      <w:bookmarkStart w:id="7" w:name="_Toc18331606"/>
-      <w:r>
-        <w:t>Stop Words</w:t>
-      </w:r>
-      <w:bookmarkEnd w:id="7"/>
     </w:p>
     <w:p>
       <w:pPr>
@@ -4660,11 +4641,11 @@
       <w:pPr>
         <w:pStyle w:val="Heading2"/>
       </w:pPr>
-      <w:bookmarkStart w:id="8" w:name="_Toc18331607"/>
+      <w:bookmarkStart w:id="7" w:name="_Toc18331607"/>
       <w:r>
         <w:t>Topic Model</w:t>
       </w:r>
-      <w:bookmarkEnd w:id="8"/>
+      <w:bookmarkEnd w:id="7"/>
     </w:p>
     <w:p/>
     <w:p>
@@ -5109,7 +5090,7 @@
       <w:pPr>
         <w:pStyle w:val="Heading3"/>
       </w:pPr>
-      <w:bookmarkStart w:id="9" w:name="_Toc18331608"/>
+      <w:bookmarkStart w:id="8" w:name="_Toc18331608"/>
       <w:r>
         <w:t>Latent</w:t>
       </w:r>
@@ -5125,7 +5106,7 @@
       <w:r>
         <w:t>Allocation</w:t>
       </w:r>
-      <w:bookmarkEnd w:id="9"/>
+      <w:bookmarkEnd w:id="8"/>
     </w:p>
     <w:p/>
     <w:p>
@@ -6470,14 +6451,14 @@
       <w:pPr>
         <w:pStyle w:val="Heading3"/>
       </w:pPr>
-      <w:bookmarkStart w:id="10" w:name="_Toc18331609"/>
+      <w:bookmarkStart w:id="9" w:name="_Toc18331609"/>
       <w:r>
         <w:t xml:space="preserve">Selected </w:t>
       </w:r>
       <w:r>
         <w:t>Topics</w:t>
       </w:r>
-      <w:bookmarkEnd w:id="10"/>
+      <w:bookmarkEnd w:id="9"/>
     </w:p>
     <w:p>
       <w:pPr>
@@ -8098,11 +8079,11 @@
       <w:pPr>
         <w:pStyle w:val="Heading2"/>
       </w:pPr>
-      <w:bookmarkStart w:id="11" w:name="_Toc18331610"/>
+      <w:bookmarkStart w:id="10" w:name="_Toc18331610"/>
       <w:r>
         <w:t>Sentiment Analysis</w:t>
       </w:r>
-      <w:bookmarkEnd w:id="11"/>
+      <w:bookmarkEnd w:id="10"/>
     </w:p>
     <w:p>
       <w:pPr>
@@ -9865,11 +9846,11 @@
       <w:pPr>
         <w:pStyle w:val="Heading1"/>
       </w:pPr>
-      <w:bookmarkStart w:id="12" w:name="_Toc18331611"/>
+      <w:bookmarkStart w:id="11" w:name="_Toc18331611"/>
       <w:r>
         <w:t>Analysis</w:t>
       </w:r>
-      <w:bookmarkEnd w:id="12"/>
+      <w:bookmarkEnd w:id="11"/>
     </w:p>
     <w:p>
       <w:pPr>
@@ -12879,21 +12860,12 @@
         <w:t xml:space="preserve"> appropriate (</w:t>
       </w:r>
       <w:proofErr w:type="spellStart"/>
-      <w:proofErr w:type="gramStart"/>
-      <w:r>
-        <w:rPr>
-          <w:sz w:val="24"/>
-          <w:szCs w:val="24"/>
-        </w:rPr>
-        <w:t>p,q</w:t>
-      </w:r>
-      <w:proofErr w:type="gramEnd"/>
-      <w:r>
-        <w:rPr>
-          <w:sz w:val="24"/>
-          <w:szCs w:val="24"/>
-        </w:rPr>
-        <w:t>,d</w:t>
+      <w:r>
+        <w:rPr>
+          <w:sz w:val="24"/>
+          <w:szCs w:val="24"/>
+        </w:rPr>
+        <w:t>p,q,d</w:t>
       </w:r>
       <w:proofErr w:type="spellEnd"/>
       <w:r>
@@ -12970,14 +12942,14 @@
       <w:pPr>
         <w:pStyle w:val="Heading2"/>
       </w:pPr>
-      <w:bookmarkStart w:id="13" w:name="_Toc18331612"/>
+      <w:bookmarkStart w:id="12" w:name="_Toc18331612"/>
       <w:r>
         <w:t xml:space="preserve">Baseline </w:t>
       </w:r>
       <w:r>
         <w:t>Results</w:t>
       </w:r>
-      <w:bookmarkEnd w:id="13"/>
+      <w:bookmarkEnd w:id="12"/>
     </w:p>
     <w:p>
       <w:pPr>
@@ -13137,11 +13109,11 @@
       <w:pPr>
         <w:pStyle w:val="Heading3"/>
       </w:pPr>
-      <w:bookmarkStart w:id="14" w:name="_Toc18331613"/>
+      <w:bookmarkStart w:id="13" w:name="_Toc18331613"/>
       <w:r>
         <w:t>Classification</w:t>
       </w:r>
-      <w:bookmarkEnd w:id="14"/>
+      <w:bookmarkEnd w:id="13"/>
     </w:p>
     <w:p>
       <w:pPr>
@@ -18387,7 +18359,6 @@
               <w:t xml:space="preserve">            </w:t>
             </w:r>
             <w:proofErr w:type="spellStart"/>
-            <w:proofErr w:type="gramStart"/>
             <w:r>
               <w:rPr>
                 <w:rFonts w:ascii="Courier New" w:hAnsi="Courier New" w:cs="Courier New"/>
@@ -18399,7 +18370,6 @@
               <w:t>self.wscores</w:t>
             </w:r>
             <w:proofErr w:type="spellEnd"/>
-            <w:proofErr w:type="gramEnd"/>
             <w:r>
               <w:rPr>
                 <w:rFonts w:ascii="Courier New" w:hAnsi="Courier New" w:cs="Courier New"/>
@@ -18451,10 +18421,11 @@
                 <w:sz w:val="20"/>
                 <w:szCs w:val="20"/>
               </w:rPr>
-              <w:t xml:space="preserve">                </w:t>
-            </w:r>
-            <w:proofErr w:type="gramStart"/>
-            <w:r>
+              <w:t xml:space="preserve">                list(zip(</w:t>
+            </w:r>
+          </w:p>
+          <w:p>
+            <w:pPr>
               <w:rPr>
                 <w:rFonts w:ascii="Courier New" w:hAnsi="Courier New" w:cs="Courier New"/>
                 <w:b w:val="0"/>
@@ -18462,9 +18433,7 @@
                 <w:sz w:val="20"/>
                 <w:szCs w:val="20"/>
               </w:rPr>
-              <w:t>list(</w:t>
-            </w:r>
-            <w:proofErr w:type="gramEnd"/>
+            </w:pPr>
             <w:r>
               <w:rPr>
                 <w:rFonts w:ascii="Courier New" w:hAnsi="Courier New" w:cs="Courier New"/>
@@ -18473,11 +18442,10 @@
                 <w:sz w:val="20"/>
                 <w:szCs w:val="20"/>
               </w:rPr>
-              <w:t>zip(</w:t>
-            </w:r>
-          </w:p>
-          <w:p>
-            <w:pPr>
+              <w:t xml:space="preserve">                    </w:t>
+            </w:r>
+            <w:proofErr w:type="spellStart"/>
+            <w:r>
               <w:rPr>
                 <w:rFonts w:ascii="Courier New" w:hAnsi="Courier New" w:cs="Courier New"/>
                 <w:b w:val="0"/>
@@ -18485,7 +18453,9 @@
                 <w:sz w:val="20"/>
                 <w:szCs w:val="20"/>
               </w:rPr>
-            </w:pPr>
+              <w:t>self.get_feature_names</w:t>
+            </w:r>
+            <w:proofErr w:type="spellEnd"/>
             <w:r>
               <w:rPr>
                 <w:rFonts w:ascii="Courier New" w:hAnsi="Courier New" w:cs="Courier New"/>
@@ -18494,10 +18464,11 @@
                 <w:sz w:val="20"/>
                 <w:szCs w:val="20"/>
               </w:rPr>
-              <w:t xml:space="preserve">                    </w:t>
-            </w:r>
-            <w:proofErr w:type="spellStart"/>
-            <w:r>
+              <w:t>(),</w:t>
+            </w:r>
+          </w:p>
+          <w:p>
+            <w:pPr>
               <w:rPr>
                 <w:rFonts w:ascii="Courier New" w:hAnsi="Courier New" w:cs="Courier New"/>
                 <w:b w:val="0"/>
@@ -18505,9 +18476,7 @@
                 <w:sz w:val="20"/>
                 <w:szCs w:val="20"/>
               </w:rPr>
-              <w:t>self.get_feature_</w:t>
-            </w:r>
-            <w:proofErr w:type="gramStart"/>
+            </w:pPr>
             <w:r>
               <w:rPr>
                 <w:rFonts w:ascii="Courier New" w:hAnsi="Courier New" w:cs="Courier New"/>
@@ -18516,10 +18485,11 @@
                 <w:sz w:val="20"/>
                 <w:szCs w:val="20"/>
               </w:rPr>
-              <w:t>names</w:t>
-            </w:r>
-            <w:proofErr w:type="spellEnd"/>
-            <w:r>
+              <w:t xml:space="preserve">                    self.chi2.scores_,</w:t>
+            </w:r>
+          </w:p>
+          <w:p>
+            <w:pPr>
               <w:rPr>
                 <w:rFonts w:ascii="Courier New" w:hAnsi="Courier New" w:cs="Courier New"/>
                 <w:b w:val="0"/>
@@ -18527,9 +18497,7 @@
                 <w:sz w:val="20"/>
                 <w:szCs w:val="20"/>
               </w:rPr>
-              <w:t>(</w:t>
-            </w:r>
-            <w:proofErr w:type="gramEnd"/>
+            </w:pPr>
             <w:r>
               <w:rPr>
                 <w:rFonts w:ascii="Courier New" w:hAnsi="Courier New" w:cs="Courier New"/>
@@ -18538,7 +18506,7 @@
                 <w:sz w:val="20"/>
                 <w:szCs w:val="20"/>
               </w:rPr>
-              <w:t>),</w:t>
+              <w:t xml:space="preserve">                    self.chi2.pvalues_</w:t>
             </w:r>
           </w:p>
           <w:p>
@@ -18559,10 +18527,11 @@
                 <w:sz w:val="20"/>
                 <w:szCs w:val="20"/>
               </w:rPr>
-              <w:t xml:space="preserve">                    </w:t>
-            </w:r>
-            <w:proofErr w:type="gramStart"/>
-            <w:r>
+              <w:t xml:space="preserve">                )),</w:t>
+            </w:r>
+          </w:p>
+          <w:p>
+            <w:pPr>
               <w:rPr>
                 <w:rFonts w:ascii="Courier New" w:hAnsi="Courier New" w:cs="Courier New"/>
                 <w:b w:val="0"/>
@@ -18570,9 +18539,7 @@
                 <w:sz w:val="20"/>
                 <w:szCs w:val="20"/>
               </w:rPr>
-              <w:t>self.chi2.scores</w:t>
-            </w:r>
-            <w:proofErr w:type="gramEnd"/>
+            </w:pPr>
             <w:r>
               <w:rPr>
                 <w:rFonts w:ascii="Courier New" w:hAnsi="Courier New" w:cs="Courier New"/>
@@ -18581,11 +18548,10 @@
                 <w:sz w:val="20"/>
                 <w:szCs w:val="20"/>
               </w:rPr>
-              <w:t>_,</w:t>
-            </w:r>
-          </w:p>
-          <w:p>
-            <w:pPr>
+              <w:t xml:space="preserve">                columns=['feature', 'score', '</w:t>
+            </w:r>
+            <w:proofErr w:type="spellStart"/>
+            <w:r>
               <w:rPr>
                 <w:rFonts w:ascii="Courier New" w:hAnsi="Courier New" w:cs="Courier New"/>
                 <w:b w:val="0"/>
@@ -18593,7 +18559,9 @@
                 <w:sz w:val="20"/>
                 <w:szCs w:val="20"/>
               </w:rPr>
-            </w:pPr>
+              <w:t>pval</w:t>
+            </w:r>
+            <w:proofErr w:type="spellEnd"/>
             <w:r>
               <w:rPr>
                 <w:rFonts w:ascii="Courier New" w:hAnsi="Courier New" w:cs="Courier New"/>
@@ -18602,10 +18570,11 @@
                 <w:sz w:val="20"/>
                 <w:szCs w:val="20"/>
               </w:rPr>
-              <w:t xml:space="preserve">                    </w:t>
-            </w:r>
-            <w:proofErr w:type="gramStart"/>
-            <w:r>
+              <w:t>']</w:t>
+            </w:r>
+          </w:p>
+          <w:p>
+            <w:pPr>
               <w:rPr>
                 <w:rFonts w:ascii="Courier New" w:hAnsi="Courier New" w:cs="Courier New"/>
                 <w:b w:val="0"/>
@@ -18613,9 +18582,7 @@
                 <w:sz w:val="20"/>
                 <w:szCs w:val="20"/>
               </w:rPr>
-              <w:t>self.chi2.pvalues</w:t>
-            </w:r>
-            <w:proofErr w:type="gramEnd"/>
+            </w:pPr>
             <w:r>
               <w:rPr>
                 <w:rFonts w:ascii="Courier New" w:hAnsi="Courier New" w:cs="Courier New"/>
@@ -18624,7 +18591,7 @@
                 <w:sz w:val="20"/>
                 <w:szCs w:val="20"/>
               </w:rPr>
-              <w:t>_</w:t>
+              <w:t xml:space="preserve">            )</w:t>
             </w:r>
           </w:p>
           <w:p>
@@ -18637,7 +18604,9 @@
                 <w:szCs w:val="20"/>
               </w:rPr>
             </w:pPr>
-            <w:r>
+          </w:p>
+          <w:p>
+            <w:pPr>
               <w:rPr>
                 <w:rFonts w:ascii="Courier New" w:hAnsi="Courier New" w:cs="Courier New"/>
                 <w:b w:val="0"/>
@@ -18645,11 +18614,8 @@
                 <w:sz w:val="20"/>
                 <w:szCs w:val="20"/>
               </w:rPr>
-              <w:t xml:space="preserve">                )),</w:t>
-            </w:r>
-          </w:p>
-          <w:p>
-            <w:pPr>
+            </w:pPr>
+            <w:r>
               <w:rPr>
                 <w:rFonts w:ascii="Courier New" w:hAnsi="Courier New" w:cs="Courier New"/>
                 <w:b w:val="0"/>
@@ -18657,7 +18623,9 @@
                 <w:sz w:val="20"/>
                 <w:szCs w:val="20"/>
               </w:rPr>
-            </w:pPr>
+              <w:t xml:space="preserve">            </w:t>
+            </w:r>
+            <w:proofErr w:type="spellStart"/>
             <w:r>
               <w:rPr>
                 <w:rFonts w:ascii="Courier New" w:hAnsi="Courier New" w:cs="Courier New"/>
@@ -18666,9 +18634,9 @@
                 <w:sz w:val="20"/>
                 <w:szCs w:val="20"/>
               </w:rPr>
-              <w:t xml:space="preserve">                columns</w:t>
-            </w:r>
-            <w:proofErr w:type="gramStart"/>
+              <w:t>self.wscores</w:t>
+            </w:r>
+            <w:proofErr w:type="spellEnd"/>
             <w:r>
               <w:rPr>
                 <w:rFonts w:ascii="Courier New" w:hAnsi="Courier New" w:cs="Courier New"/>
@@ -18677,9 +18645,9 @@
                 <w:sz w:val="20"/>
                 <w:szCs w:val="20"/>
               </w:rPr>
-              <w:t>=[</w:t>
-            </w:r>
-            <w:proofErr w:type="gramEnd"/>
+              <w:t xml:space="preserve"> = </w:t>
+            </w:r>
+            <w:proofErr w:type="spellStart"/>
             <w:r>
               <w:rPr>
                 <w:rFonts w:ascii="Courier New" w:hAnsi="Courier New" w:cs="Courier New"/>
@@ -18688,9 +18656,9 @@
                 <w:sz w:val="20"/>
                 <w:szCs w:val="20"/>
               </w:rPr>
-              <w:t>'feature', 'score', '</w:t>
-            </w:r>
-            <w:proofErr w:type="spellStart"/>
+              <w:t>self.wscores.sort_values</w:t>
+            </w:r>
+            <w:proofErr w:type="spellEnd"/>
             <w:r>
               <w:rPr>
                 <w:rFonts w:ascii="Courier New" w:hAnsi="Courier New" w:cs="Courier New"/>
@@ -18699,10 +18667,11 @@
                 <w:sz w:val="20"/>
                 <w:szCs w:val="20"/>
               </w:rPr>
-              <w:t>pval</w:t>
-            </w:r>
-            <w:proofErr w:type="spellEnd"/>
-            <w:r>
+              <w:t>(</w:t>
+            </w:r>
+          </w:p>
+          <w:p>
+            <w:pPr>
               <w:rPr>
                 <w:rFonts w:ascii="Courier New" w:hAnsi="Courier New" w:cs="Courier New"/>
                 <w:b w:val="0"/>
@@ -18710,11 +18679,8 @@
                 <w:sz w:val="20"/>
                 <w:szCs w:val="20"/>
               </w:rPr>
-              <w:t>']</w:t>
-            </w:r>
-          </w:p>
-          <w:p>
-            <w:pPr>
+            </w:pPr>
+            <w:r>
               <w:rPr>
                 <w:rFonts w:ascii="Courier New" w:hAnsi="Courier New" w:cs="Courier New"/>
                 <w:b w:val="0"/>
@@ -18722,7 +18688,8 @@
                 <w:sz w:val="20"/>
                 <w:szCs w:val="20"/>
               </w:rPr>
-            </w:pPr>
+              <w:t xml:space="preserve">                by=</w:t>
+            </w:r>
             <w:r>
               <w:rPr>
                 <w:rFonts w:ascii="Courier New" w:hAnsi="Courier New" w:cs="Courier New"/>
@@ -18731,11 +18698,9 @@
                 <w:sz w:val="20"/>
                 <w:szCs w:val="20"/>
               </w:rPr>
-              <w:t xml:space="preserve">            )</w:t>
-            </w:r>
-          </w:p>
-          <w:p>
-            <w:pPr>
+              <w:t>'score'</w:t>
+            </w:r>
+            <w:r>
               <w:rPr>
                 <w:rFonts w:ascii="Courier New" w:hAnsi="Courier New" w:cs="Courier New"/>
                 <w:b w:val="0"/>
@@ -18743,7 +18708,8 @@
                 <w:sz w:val="20"/>
                 <w:szCs w:val="20"/>
               </w:rPr>
-            </w:pPr>
+              <w:t>,</w:t>
+            </w:r>
           </w:p>
           <w:p>
             <w:pPr>
@@ -18763,10 +18729,18 @@
                 <w:sz w:val="20"/>
                 <w:szCs w:val="20"/>
               </w:rPr>
-              <w:t xml:space="preserve">            </w:t>
-            </w:r>
-            <w:proofErr w:type="spellStart"/>
-            <w:proofErr w:type="gramStart"/>
+              <w:t xml:space="preserve">                ascending=False</w:t>
+            </w:r>
+          </w:p>
+          <w:p>
+            <w:pPr>
+              <w:rPr>
+                <w:b w:val="0"/>
+                <w:bCs w:val="0"/>
+                <w:sz w:val="24"/>
+                <w:szCs w:val="24"/>
+              </w:rPr>
+            </w:pPr>
             <w:r>
               <w:rPr>
                 <w:rFonts w:ascii="Courier New" w:hAnsi="Courier New" w:cs="Courier New"/>
@@ -18775,145 +18749,7 @@
                 <w:sz w:val="20"/>
                 <w:szCs w:val="20"/>
               </w:rPr>
-              <w:t>self.wscores</w:t>
-            </w:r>
-            <w:proofErr w:type="spellEnd"/>
-            <w:proofErr w:type="gramEnd"/>
-            <w:r>
-              <w:rPr>
-                <w:rFonts w:ascii="Courier New" w:hAnsi="Courier New" w:cs="Courier New"/>
-                <w:b w:val="0"/>
-                <w:bCs w:val="0"/>
-                <w:sz w:val="20"/>
-                <w:szCs w:val="20"/>
-              </w:rPr>
-              <w:t xml:space="preserve"> = </w:t>
-            </w:r>
-            <w:proofErr w:type="spellStart"/>
-            <w:r>
-              <w:rPr>
-                <w:rFonts w:ascii="Courier New" w:hAnsi="Courier New" w:cs="Courier New"/>
-                <w:b w:val="0"/>
-                <w:bCs w:val="0"/>
-                <w:sz w:val="20"/>
-                <w:szCs w:val="20"/>
-              </w:rPr>
-              <w:t>self.wscores.sort_values</w:t>
-            </w:r>
-            <w:proofErr w:type="spellEnd"/>
-            <w:r>
-              <w:rPr>
-                <w:rFonts w:ascii="Courier New" w:hAnsi="Courier New" w:cs="Courier New"/>
-                <w:b w:val="0"/>
-                <w:bCs w:val="0"/>
-                <w:sz w:val="20"/>
-                <w:szCs w:val="20"/>
-              </w:rPr>
-              <w:t>(</w:t>
-            </w:r>
-          </w:p>
-          <w:p>
-            <w:pPr>
-              <w:rPr>
-                <w:rFonts w:ascii="Courier New" w:hAnsi="Courier New" w:cs="Courier New"/>
-                <w:b w:val="0"/>
-                <w:bCs w:val="0"/>
-                <w:sz w:val="20"/>
-                <w:szCs w:val="20"/>
-              </w:rPr>
-            </w:pPr>
-            <w:r>
-              <w:rPr>
-                <w:rFonts w:ascii="Courier New" w:hAnsi="Courier New" w:cs="Courier New"/>
-                <w:b w:val="0"/>
-                <w:bCs w:val="0"/>
-                <w:sz w:val="20"/>
-                <w:szCs w:val="20"/>
-              </w:rPr>
-              <w:t xml:space="preserve">                by=</w:t>
-            </w:r>
-            <w:r>
-              <w:rPr>
-                <w:rFonts w:ascii="Courier New" w:hAnsi="Courier New" w:cs="Courier New"/>
-                <w:b w:val="0"/>
-                <w:bCs w:val="0"/>
-                <w:sz w:val="20"/>
-                <w:szCs w:val="20"/>
-              </w:rPr>
-              <w:t>'score'</w:t>
-            </w:r>
-            <w:r>
-              <w:rPr>
-                <w:rFonts w:ascii="Courier New" w:hAnsi="Courier New" w:cs="Courier New"/>
-                <w:b w:val="0"/>
-                <w:bCs w:val="0"/>
-                <w:sz w:val="20"/>
-                <w:szCs w:val="20"/>
-              </w:rPr>
-              <w:t>,</w:t>
-            </w:r>
-          </w:p>
-          <w:p>
-            <w:pPr>
-              <w:rPr>
-                <w:rFonts w:ascii="Courier New" w:hAnsi="Courier New" w:cs="Courier New"/>
-                <w:b w:val="0"/>
-                <w:bCs w:val="0"/>
-                <w:sz w:val="20"/>
-                <w:szCs w:val="20"/>
-              </w:rPr>
-            </w:pPr>
-            <w:r>
-              <w:rPr>
-                <w:rFonts w:ascii="Courier New" w:hAnsi="Courier New" w:cs="Courier New"/>
-                <w:b w:val="0"/>
-                <w:bCs w:val="0"/>
-                <w:sz w:val="20"/>
-                <w:szCs w:val="20"/>
-              </w:rPr>
-              <w:t xml:space="preserve">                ascending=False</w:t>
-            </w:r>
-          </w:p>
-          <w:p>
-            <w:pPr>
-              <w:rPr>
-                <w:b w:val="0"/>
-                <w:bCs w:val="0"/>
-                <w:sz w:val="24"/>
-                <w:szCs w:val="24"/>
-              </w:rPr>
-            </w:pPr>
-            <w:r>
-              <w:rPr>
-                <w:rFonts w:ascii="Courier New" w:hAnsi="Courier New" w:cs="Courier New"/>
-                <w:b w:val="0"/>
-                <w:bCs w:val="0"/>
-                <w:sz w:val="20"/>
-                <w:szCs w:val="20"/>
-              </w:rPr>
-              <w:t xml:space="preserve">            </w:t>
-            </w:r>
-            <w:proofErr w:type="gramStart"/>
-            <w:r>
-              <w:rPr>
-                <w:rFonts w:ascii="Courier New" w:hAnsi="Courier New" w:cs="Courier New"/>
-                <w:b w:val="0"/>
-                <w:bCs w:val="0"/>
-                <w:sz w:val="20"/>
-                <w:szCs w:val="20"/>
-              </w:rPr>
-              <w:t>).head</w:t>
-            </w:r>
-            <w:proofErr w:type="gramEnd"/>
-            <w:r>
-              <w:rPr>
-                <w:rFonts w:ascii="Courier New" w:hAnsi="Courier New" w:cs="Courier New"/>
-                <w:b w:val="0"/>
-                <w:bCs w:val="0"/>
-                <w:sz w:val="20"/>
-                <w:szCs w:val="20"/>
-              </w:rPr>
-              <w:t>(</w:t>
+              <w:t xml:space="preserve">            ).head(</w:t>
             </w:r>
             <w:proofErr w:type="spellStart"/>
             <w:r>
@@ -19917,11 +19753,11 @@
       <w:pPr>
         <w:pStyle w:val="Heading3"/>
       </w:pPr>
-      <w:bookmarkStart w:id="15" w:name="_Toc18331614"/>
+      <w:bookmarkStart w:id="14" w:name="_Toc18331614"/>
       <w:r>
         <w:t>Time series</w:t>
       </w:r>
-      <w:bookmarkEnd w:id="15"/>
+      <w:bookmarkEnd w:id="14"/>
     </w:p>
     <w:p>
       <w:pPr>
@@ -20235,21 +20071,12 @@
         <w:t>(</w:t>
       </w:r>
       <w:proofErr w:type="spellStart"/>
-      <w:proofErr w:type="gramStart"/>
-      <w:r>
-        <w:rPr>
-          <w:sz w:val="24"/>
-          <w:szCs w:val="24"/>
-        </w:rPr>
-        <w:t>p,q</w:t>
-      </w:r>
-      <w:proofErr w:type="gramEnd"/>
-      <w:r>
-        <w:rPr>
-          <w:sz w:val="24"/>
-          <w:szCs w:val="24"/>
-        </w:rPr>
-        <w:t>,d</w:t>
+      <w:r>
+        <w:rPr>
+          <w:sz w:val="24"/>
+          <w:szCs w:val="24"/>
+        </w:rPr>
+        <w:t>p,q,d</w:t>
       </w:r>
       <w:proofErr w:type="spellEnd"/>
       <w:r>
@@ -20985,21 +20812,12 @@
         <w:t xml:space="preserve"> the (</w:t>
       </w:r>
       <w:proofErr w:type="spellStart"/>
-      <w:proofErr w:type="gramStart"/>
-      <w:r>
-        <w:rPr>
-          <w:sz w:val="24"/>
-          <w:szCs w:val="24"/>
-        </w:rPr>
-        <w:t>p,q</w:t>
-      </w:r>
-      <w:proofErr w:type="gramEnd"/>
-      <w:r>
-        <w:rPr>
-          <w:sz w:val="24"/>
-          <w:szCs w:val="24"/>
-        </w:rPr>
-        <w:t>,d</w:t>
+      <w:r>
+        <w:rPr>
+          <w:sz w:val="24"/>
+          <w:szCs w:val="24"/>
+        </w:rPr>
+        <w:t>p,q,d</w:t>
       </w:r>
       <w:proofErr w:type="spellEnd"/>
       <w:r>
@@ -21158,6 +20976,1049 @@
           <w:szCs w:val="24"/>
         </w:rPr>
       </w:pPr>
+      <w:r>
+        <w:rPr>
+          <w:sz w:val="24"/>
+          <w:szCs w:val="24"/>
+        </w:rPr>
+        <w:lastRenderedPageBreak/>
+        <w:t xml:space="preserve">In general, </w:t>
+      </w:r>
+      <w:r>
+        <w:rPr>
+          <w:sz w:val="24"/>
+          <w:szCs w:val="24"/>
+        </w:rPr>
+        <w:t xml:space="preserve">the recommended minimum observations for the ARIMA model is </w:t>
+      </w:r>
+      <w:r>
+        <w:rPr>
+          <w:sz w:val="24"/>
+          <w:szCs w:val="24"/>
+        </w:rPr>
+        <w:t xml:space="preserve">between </w:t>
+      </w:r>
+      <w:r>
+        <w:rPr>
+          <w:sz w:val="24"/>
+          <w:szCs w:val="24"/>
+        </w:rPr>
+        <w:t>50 – 100</w:t>
+      </w:r>
+      <w:r>
+        <w:rPr>
+          <w:rStyle w:val="FootnoteReference"/>
+          <w:sz w:val="24"/>
+          <w:szCs w:val="24"/>
+        </w:rPr>
+        <w:footnoteReference w:id="42"/>
+      </w:r>
+      <w:r>
+        <w:rPr>
+          <w:sz w:val="24"/>
+          <w:szCs w:val="24"/>
+        </w:rPr>
+        <w:t xml:space="preserve">. </w:t>
+      </w:r>
+      <w:r>
+        <w:rPr>
+          <w:sz w:val="24"/>
+          <w:szCs w:val="24"/>
+        </w:rPr>
+        <w:t xml:space="preserve">However, in the VIX case for </w:t>
+      </w:r>
+      <w:proofErr w:type="spellStart"/>
+      <w:r>
+        <w:rPr>
+          <w:sz w:val="24"/>
+          <w:szCs w:val="24"/>
+        </w:rPr>
+        <w:t>LizAnnSonders</w:t>
+      </w:r>
+      <w:proofErr w:type="spellEnd"/>
+      <w:r>
+        <w:rPr>
+          <w:sz w:val="24"/>
+          <w:szCs w:val="24"/>
+        </w:rPr>
+        <w:t xml:space="preserve">, the requirement </w:t>
+      </w:r>
+      <w:r>
+        <w:rPr>
+          <w:sz w:val="24"/>
+          <w:szCs w:val="24"/>
+        </w:rPr>
+        <w:t>was</w:t>
+      </w:r>
+      <w:r>
+        <w:rPr>
+          <w:sz w:val="24"/>
+          <w:szCs w:val="24"/>
+        </w:rPr>
+        <w:t xml:space="preserve"> not met </w:t>
+      </w:r>
+      <w:r>
+        <w:rPr>
+          <w:sz w:val="24"/>
+          <w:szCs w:val="24"/>
+        </w:rPr>
+        <w:t>during trai</w:t>
+      </w:r>
+      <w:r>
+        <w:rPr>
+          <w:sz w:val="24"/>
+          <w:szCs w:val="24"/>
+        </w:rPr>
+        <w:t>n:</w:t>
+      </w:r>
+    </w:p>
+    <w:p>
+      <w:pPr>
+        <w:spacing w:line="240" w:lineRule="auto"/>
+        <w:rPr>
+          <w:sz w:val="24"/>
+          <w:szCs w:val="24"/>
+        </w:rPr>
+      </w:pPr>
+    </w:p>
+    <w:tbl>
+      <w:tblPr>
+        <w:tblStyle w:val="PlainTable1"/>
+        <w:tblW w:w="9423" w:type="dxa"/>
+        <w:tblLook w:val="04A0" w:firstRow="1" w:lastRow="0" w:firstColumn="1" w:lastColumn="0" w:noHBand="0" w:noVBand="1"/>
+      </w:tblPr>
+      <w:tblGrid>
+        <w:gridCol w:w="3246"/>
+        <w:gridCol w:w="3276"/>
+        <w:gridCol w:w="3276"/>
+      </w:tblGrid>
+      <w:tr>
+        <w:trPr>
+          <w:cnfStyle w:val="100000000000" w:firstRow="1" w:lastRow="0" w:firstColumn="0" w:lastColumn="0" w:oddVBand="0" w:evenVBand="0" w:oddHBand="0" w:evenHBand="0" w:firstRowFirstColumn="0" w:firstRowLastColumn="0" w:lastRowFirstColumn="0" w:lastRowLastColumn="0"/>
+        </w:trPr>
+        <w:tc>
+          <w:tcPr>
+            <w:cnfStyle w:val="001000000000" w:firstRow="0" w:lastRow="0" w:firstColumn="1" w:lastColumn="0" w:oddVBand="0" w:evenVBand="0" w:oddHBand="0" w:evenHBand="0" w:firstRowFirstColumn="0" w:firstRowLastColumn="0" w:lastRowFirstColumn="0" w:lastRowLastColumn="0"/>
+            <w:tcW w:w="9423" w:type="dxa"/>
+            <w:gridSpan w:val="3"/>
+          </w:tcPr>
+          <w:p>
+            <w:pPr>
+              <w:jc w:val="center"/>
+              <w:rPr>
+                <w:b w:val="0"/>
+                <w:bCs w:val="0"/>
+                <w:sz w:val="24"/>
+                <w:szCs w:val="24"/>
+              </w:rPr>
+            </w:pPr>
+            <w:r>
+              <w:rPr>
+                <w:b w:val="0"/>
+                <w:bCs w:val="0"/>
+                <w:sz w:val="24"/>
+                <w:szCs w:val="24"/>
+              </w:rPr>
+              <w:t xml:space="preserve">ARIMA </w:t>
+            </w:r>
+            <w:r>
+              <w:rPr>
+                <w:b w:val="0"/>
+                <w:bCs w:val="0"/>
+                <w:sz w:val="24"/>
+                <w:szCs w:val="24"/>
+              </w:rPr>
+              <w:t>T</w:t>
+            </w:r>
+            <w:r>
+              <w:rPr>
+                <w:b w:val="0"/>
+                <w:bCs w:val="0"/>
+                <w:sz w:val="24"/>
+                <w:szCs w:val="24"/>
+              </w:rPr>
+              <w:t>rain</w:t>
+            </w:r>
+            <w:r>
+              <w:rPr>
+                <w:b w:val="0"/>
+                <w:bCs w:val="0"/>
+                <w:sz w:val="24"/>
+                <w:szCs w:val="24"/>
+              </w:rPr>
+              <w:t xml:space="preserve"> Distribution: </w:t>
+            </w:r>
+            <w:r>
+              <w:rPr>
+                <w:b w:val="0"/>
+                <w:bCs w:val="0"/>
+                <w:sz w:val="24"/>
+                <w:szCs w:val="24"/>
+              </w:rPr>
+              <w:t xml:space="preserve">VIX Total Volume for </w:t>
+            </w:r>
+            <w:proofErr w:type="spellStart"/>
+            <w:r>
+              <w:rPr>
+                <w:b w:val="0"/>
+                <w:bCs w:val="0"/>
+                <w:sz w:val="24"/>
+                <w:szCs w:val="24"/>
+              </w:rPr>
+              <w:t>LizAnnSonders</w:t>
+            </w:r>
+            <w:proofErr w:type="spellEnd"/>
+          </w:p>
+        </w:tc>
+      </w:tr>
+      <w:tr>
+        <w:trPr>
+          <w:cnfStyle w:val="000000100000" w:firstRow="0" w:lastRow="0" w:firstColumn="0" w:lastColumn="0" w:oddVBand="0" w:evenVBand="0" w:oddHBand="1" w:evenHBand="0" w:firstRowFirstColumn="0" w:firstRowLastColumn="0" w:lastRowFirstColumn="0" w:lastRowLastColumn="0"/>
+        </w:trPr>
+        <w:tc>
+          <w:tcPr>
+            <w:cnfStyle w:val="001000000000" w:firstRow="0" w:lastRow="0" w:firstColumn="1" w:lastColumn="0" w:oddVBand="0" w:evenVBand="0" w:oddHBand="0" w:evenHBand="0" w:firstRowFirstColumn="0" w:firstRowLastColumn="0" w:lastRowFirstColumn="0" w:lastRowLastColumn="0"/>
+            <w:tcW w:w="3120" w:type="dxa"/>
+          </w:tcPr>
+          <w:p>
+            <w:pPr>
+              <w:rPr>
+                <w:sz w:val="24"/>
+                <w:szCs w:val="24"/>
+              </w:rPr>
+            </w:pPr>
+            <w:r>
+              <w:rPr>
+                <w:noProof/>
+              </w:rPr>
+              <w:drawing>
+                <wp:inline distT="0" distB="0" distL="0" distR="0" wp14:anchorId="1E80F2F4" wp14:editId="185F9EEC">
+                  <wp:extent cx="1923023" cy="1443990"/>
+                  <wp:effectExtent l="0" t="0" r="1270" b="3810"/>
+                  <wp:docPr id="231" name="Picture 231"/>
+                  <wp:cNvGraphicFramePr>
+                    <a:graphicFrameLocks xmlns:a="http://schemas.openxmlformats.org/drawingml/2006/main" noChangeAspect="1"/>
+                  </wp:cNvGraphicFramePr>
+                  <a:graphic xmlns:a="http://schemas.openxmlformats.org/drawingml/2006/main">
+                    <a:graphicData uri="http://schemas.openxmlformats.org/drawingml/2006/picture">
+                      <pic:pic xmlns:pic="http://schemas.openxmlformats.org/drawingml/2006/picture">
+                        <pic:nvPicPr>
+                          <pic:cNvPr id="0" name="Picture 7"/>
+                          <pic:cNvPicPr>
+                            <a:picLocks noChangeAspect="1" noChangeArrowheads="1"/>
+                          </pic:cNvPicPr>
+                        </pic:nvPicPr>
+                        <pic:blipFill>
+                          <a:blip r:embed="rId77" cstate="print">
+                            <a:extLst>
+                              <a:ext uri="{28A0092B-C50C-407E-A947-70E740481C1C}">
+                                <a14:useLocalDpi xmlns:a14="http://schemas.microsoft.com/office/drawing/2010/main" val="0"/>
+                              </a:ext>
+                            </a:extLst>
+                          </a:blip>
+                          <a:srcRect/>
+                          <a:stretch>
+                            <a:fillRect/>
+                          </a:stretch>
+                        </pic:blipFill>
+                        <pic:spPr bwMode="auto">
+                          <a:xfrm>
+                            <a:off x="0" y="0"/>
+                            <a:ext cx="1955022" cy="1468018"/>
+                          </a:xfrm>
+                          <a:prstGeom prst="rect">
+                            <a:avLst/>
+                          </a:prstGeom>
+                          <a:noFill/>
+                          <a:ln>
+                            <a:noFill/>
+                          </a:ln>
+                        </pic:spPr>
+                      </pic:pic>
+                    </a:graphicData>
+                  </a:graphic>
+                </wp:inline>
+              </w:drawing>
+            </w:r>
+          </w:p>
+        </w:tc>
+        <w:tc>
+          <w:tcPr>
+            <w:tcW w:w="3115" w:type="dxa"/>
+          </w:tcPr>
+          <w:p>
+            <w:pPr>
+              <w:cnfStyle w:val="000000100000" w:firstRow="0" w:lastRow="0" w:firstColumn="0" w:lastColumn="0" w:oddVBand="0" w:evenVBand="0" w:oddHBand="1" w:evenHBand="0" w:firstRowFirstColumn="0" w:firstRowLastColumn="0" w:lastRowFirstColumn="0" w:lastRowLastColumn="0"/>
+              <w:rPr>
+                <w:sz w:val="24"/>
+                <w:szCs w:val="24"/>
+              </w:rPr>
+            </w:pPr>
+            <w:r>
+              <w:rPr>
+                <w:noProof/>
+              </w:rPr>
+              <w:drawing>
+                <wp:inline distT="0" distB="0" distL="0" distR="0" wp14:anchorId="066A0316" wp14:editId="7F31D71E">
+                  <wp:extent cx="1939896" cy="1456660"/>
+                  <wp:effectExtent l="0" t="0" r="3810" b="0"/>
+                  <wp:docPr id="235" name="Picture 235"/>
+                  <wp:cNvGraphicFramePr>
+                    <a:graphicFrameLocks xmlns:a="http://schemas.openxmlformats.org/drawingml/2006/main" noChangeAspect="1"/>
+                  </wp:cNvGraphicFramePr>
+                  <a:graphic xmlns:a="http://schemas.openxmlformats.org/drawingml/2006/main">
+                    <a:graphicData uri="http://schemas.openxmlformats.org/drawingml/2006/picture">
+                      <pic:pic xmlns:pic="http://schemas.openxmlformats.org/drawingml/2006/picture">
+                        <pic:nvPicPr>
+                          <pic:cNvPr id="0" name="Picture 9"/>
+                          <pic:cNvPicPr>
+                            <a:picLocks noChangeAspect="1" noChangeArrowheads="1"/>
+                          </pic:cNvPicPr>
+                        </pic:nvPicPr>
+                        <pic:blipFill>
+                          <a:blip r:embed="rId78" cstate="print">
+                            <a:extLst>
+                              <a:ext uri="{28A0092B-C50C-407E-A947-70E740481C1C}">
+                                <a14:useLocalDpi xmlns:a14="http://schemas.microsoft.com/office/drawing/2010/main" val="0"/>
+                              </a:ext>
+                            </a:extLst>
+                          </a:blip>
+                          <a:srcRect/>
+                          <a:stretch>
+                            <a:fillRect/>
+                          </a:stretch>
+                        </pic:blipFill>
+                        <pic:spPr bwMode="auto">
+                          <a:xfrm>
+                            <a:off x="0" y="0"/>
+                            <a:ext cx="1965230" cy="1475683"/>
+                          </a:xfrm>
+                          <a:prstGeom prst="rect">
+                            <a:avLst/>
+                          </a:prstGeom>
+                          <a:noFill/>
+                          <a:ln>
+                            <a:noFill/>
+                          </a:ln>
+                        </pic:spPr>
+                      </pic:pic>
+                    </a:graphicData>
+                  </a:graphic>
+                </wp:inline>
+              </w:drawing>
+            </w:r>
+          </w:p>
+        </w:tc>
+        <w:tc>
+          <w:tcPr>
+            <w:tcW w:w="3115" w:type="dxa"/>
+          </w:tcPr>
+          <w:p>
+            <w:pPr>
+              <w:cnfStyle w:val="000000100000" w:firstRow="0" w:lastRow="0" w:firstColumn="0" w:lastColumn="0" w:oddVBand="0" w:evenVBand="0" w:oddHBand="1" w:evenHBand="0" w:firstRowFirstColumn="0" w:firstRowLastColumn="0" w:lastRowFirstColumn="0" w:lastRowLastColumn="0"/>
+              <w:rPr>
+                <w:sz w:val="24"/>
+                <w:szCs w:val="24"/>
+              </w:rPr>
+            </w:pPr>
+            <w:r>
+              <w:rPr>
+                <w:noProof/>
+              </w:rPr>
+              <w:drawing>
+                <wp:inline distT="0" distB="0" distL="0" distR="0" wp14:anchorId="15035523" wp14:editId="401474A0">
+                  <wp:extent cx="1939089" cy="1456055"/>
+                  <wp:effectExtent l="0" t="0" r="4445" b="0"/>
+                  <wp:docPr id="236" name="Picture 236"/>
+                  <wp:cNvGraphicFramePr>
+                    <a:graphicFrameLocks xmlns:a="http://schemas.openxmlformats.org/drawingml/2006/main" noChangeAspect="1"/>
+                  </wp:cNvGraphicFramePr>
+                  <a:graphic xmlns:a="http://schemas.openxmlformats.org/drawingml/2006/main">
+                    <a:graphicData uri="http://schemas.openxmlformats.org/drawingml/2006/picture">
+                      <pic:pic xmlns:pic="http://schemas.openxmlformats.org/drawingml/2006/picture">
+                        <pic:nvPicPr>
+                          <pic:cNvPr id="0" name="Picture 11"/>
+                          <pic:cNvPicPr>
+                            <a:picLocks noChangeAspect="1" noChangeArrowheads="1"/>
+                          </pic:cNvPicPr>
+                        </pic:nvPicPr>
+                        <pic:blipFill>
+                          <a:blip r:embed="rId79" cstate="print">
+                            <a:extLst>
+                              <a:ext uri="{28A0092B-C50C-407E-A947-70E740481C1C}">
+                                <a14:useLocalDpi xmlns:a14="http://schemas.microsoft.com/office/drawing/2010/main" val="0"/>
+                              </a:ext>
+                            </a:extLst>
+                          </a:blip>
+                          <a:srcRect/>
+                          <a:stretch>
+                            <a:fillRect/>
+                          </a:stretch>
+                        </pic:blipFill>
+                        <pic:spPr bwMode="auto">
+                          <a:xfrm>
+                            <a:off x="0" y="0"/>
+                            <a:ext cx="1964210" cy="1474918"/>
+                          </a:xfrm>
+                          <a:prstGeom prst="rect">
+                            <a:avLst/>
+                          </a:prstGeom>
+                          <a:noFill/>
+                          <a:ln>
+                            <a:noFill/>
+                          </a:ln>
+                        </pic:spPr>
+                      </pic:pic>
+                    </a:graphicData>
+                  </a:graphic>
+                </wp:inline>
+              </w:drawing>
+            </w:r>
+          </w:p>
+        </w:tc>
+      </w:tr>
+      <w:tr>
+        <w:tc>
+          <w:tcPr>
+            <w:cnfStyle w:val="001000000000" w:firstRow="0" w:lastRow="0" w:firstColumn="1" w:lastColumn="0" w:oddVBand="0" w:evenVBand="0" w:oddHBand="0" w:evenHBand="0" w:firstRowFirstColumn="0" w:firstRowLastColumn="0" w:lastRowFirstColumn="0" w:lastRowLastColumn="0"/>
+            <w:tcW w:w="3120" w:type="dxa"/>
+          </w:tcPr>
+          <w:p>
+            <w:pPr>
+              <w:rPr>
+                <w:b w:val="0"/>
+                <w:bCs w:val="0"/>
+                <w:sz w:val="20"/>
+                <w:szCs w:val="20"/>
+              </w:rPr>
+            </w:pPr>
+            <w:r>
+              <w:rPr>
+                <w:sz w:val="20"/>
+                <w:szCs w:val="20"/>
+              </w:rPr>
+              <w:t>Figure</w:t>
+            </w:r>
+            <w:r>
+              <w:rPr>
+                <w:sz w:val="20"/>
+                <w:szCs w:val="20"/>
+              </w:rPr>
+              <w:t xml:space="preserve"> 36</w:t>
+            </w:r>
+            <w:r>
+              <w:rPr>
+                <w:sz w:val="20"/>
+                <w:szCs w:val="20"/>
+              </w:rPr>
+              <w:t>:</w:t>
+            </w:r>
+            <w:r>
+              <w:rPr>
+                <w:b w:val="0"/>
+                <w:bCs w:val="0"/>
+                <w:sz w:val="20"/>
+                <w:szCs w:val="20"/>
+              </w:rPr>
+              <w:t xml:space="preserve"> negative (0,2,1)</w:t>
+            </w:r>
+          </w:p>
+        </w:tc>
+        <w:tc>
+          <w:tcPr>
+            <w:tcW w:w="3115" w:type="dxa"/>
+          </w:tcPr>
+          <w:p>
+            <w:pPr>
+              <w:cnfStyle w:val="000000000000" w:firstRow="0" w:lastRow="0" w:firstColumn="0" w:lastColumn="0" w:oddVBand="0" w:evenVBand="0" w:oddHBand="0" w:evenHBand="0" w:firstRowFirstColumn="0" w:firstRowLastColumn="0" w:lastRowFirstColumn="0" w:lastRowLastColumn="0"/>
+              <w:rPr>
+                <w:sz w:val="24"/>
+                <w:szCs w:val="24"/>
+              </w:rPr>
+            </w:pPr>
+            <w:r>
+              <w:rPr>
+                <w:b/>
+                <w:bCs/>
+                <w:sz w:val="20"/>
+                <w:szCs w:val="20"/>
+              </w:rPr>
+              <w:t>Figure</w:t>
+            </w:r>
+            <w:r>
+              <w:rPr>
+                <w:b/>
+                <w:bCs/>
+                <w:sz w:val="20"/>
+                <w:szCs w:val="20"/>
+              </w:rPr>
+              <w:t xml:space="preserve"> 37</w:t>
+            </w:r>
+            <w:r>
+              <w:rPr>
+                <w:b/>
+                <w:bCs/>
+                <w:sz w:val="20"/>
+                <w:szCs w:val="20"/>
+              </w:rPr>
+              <w:t>:</w:t>
+            </w:r>
+            <w:r>
+              <w:rPr>
+                <w:sz w:val="20"/>
+                <w:szCs w:val="20"/>
+              </w:rPr>
+              <w:t xml:space="preserve"> neutral (0,2,1)</w:t>
+            </w:r>
+          </w:p>
+        </w:tc>
+        <w:tc>
+          <w:tcPr>
+            <w:tcW w:w="3115" w:type="dxa"/>
+          </w:tcPr>
+          <w:p>
+            <w:pPr>
+              <w:cnfStyle w:val="000000000000" w:firstRow="0" w:lastRow="0" w:firstColumn="0" w:lastColumn="0" w:oddVBand="0" w:evenVBand="0" w:oddHBand="0" w:evenHBand="0" w:firstRowFirstColumn="0" w:firstRowLastColumn="0" w:lastRowFirstColumn="0" w:lastRowLastColumn="0"/>
+              <w:rPr>
+                <w:sz w:val="20"/>
+                <w:szCs w:val="20"/>
+              </w:rPr>
+            </w:pPr>
+            <w:r>
+              <w:rPr>
+                <w:b/>
+                <w:bCs/>
+                <w:sz w:val="20"/>
+                <w:szCs w:val="20"/>
+              </w:rPr>
+              <w:t>Figure</w:t>
+            </w:r>
+            <w:r>
+              <w:rPr>
+                <w:b/>
+                <w:bCs/>
+                <w:sz w:val="20"/>
+                <w:szCs w:val="20"/>
+              </w:rPr>
+              <w:t xml:space="preserve"> 38</w:t>
+            </w:r>
+            <w:r>
+              <w:rPr>
+                <w:b/>
+                <w:bCs/>
+                <w:sz w:val="20"/>
+                <w:szCs w:val="20"/>
+              </w:rPr>
+              <w:t>:</w:t>
+            </w:r>
+            <w:r>
+              <w:rPr>
+                <w:sz w:val="20"/>
+                <w:szCs w:val="20"/>
+              </w:rPr>
+              <w:t xml:space="preserve"> </w:t>
+            </w:r>
+            <w:r>
+              <w:rPr>
+                <w:sz w:val="20"/>
+                <w:szCs w:val="20"/>
+              </w:rPr>
+              <w:t>positive (0,2,0)</w:t>
+            </w:r>
+          </w:p>
+        </w:tc>
+      </w:tr>
+    </w:tbl>
+    <w:p>
+      <w:pPr>
+        <w:spacing w:line="240" w:lineRule="auto"/>
+        <w:rPr>
+          <w:sz w:val="24"/>
+          <w:szCs w:val="24"/>
+        </w:rPr>
+      </w:pPr>
+    </w:p>
+    <w:p>
+      <w:pPr>
+        <w:spacing w:line="240" w:lineRule="auto"/>
+        <w:rPr>
+          <w:sz w:val="24"/>
+          <w:szCs w:val="24"/>
+        </w:rPr>
+      </w:pPr>
+      <w:r>
+        <w:rPr>
+          <w:sz w:val="24"/>
+          <w:szCs w:val="24"/>
+        </w:rPr>
+        <w:t>Nevertheless, the trained model characterizes somewhat reliable predictions:</w:t>
+      </w:r>
+    </w:p>
+    <w:p>
+      <w:pPr>
+        <w:spacing w:line="240" w:lineRule="auto"/>
+        <w:rPr>
+          <w:sz w:val="24"/>
+          <w:szCs w:val="24"/>
+        </w:rPr>
+      </w:pPr>
+    </w:p>
+    <w:tbl>
+      <w:tblPr>
+        <w:tblStyle w:val="PlainTable1"/>
+        <w:tblW w:w="9423" w:type="dxa"/>
+        <w:tblLook w:val="04A0" w:firstRow="1" w:lastRow="0" w:firstColumn="1" w:lastColumn="0" w:noHBand="0" w:noVBand="1"/>
+      </w:tblPr>
+      <w:tblGrid>
+        <w:gridCol w:w="3246"/>
+        <w:gridCol w:w="3246"/>
+        <w:gridCol w:w="3246"/>
+      </w:tblGrid>
+      <w:tr>
+        <w:trPr>
+          <w:cnfStyle w:val="100000000000" w:firstRow="1" w:lastRow="0" w:firstColumn="0" w:lastColumn="0" w:oddVBand="0" w:evenVBand="0" w:oddHBand="0" w:evenHBand="0" w:firstRowFirstColumn="0" w:firstRowLastColumn="0" w:lastRowFirstColumn="0" w:lastRowLastColumn="0"/>
+        </w:trPr>
+        <w:tc>
+          <w:tcPr>
+            <w:cnfStyle w:val="001000000000" w:firstRow="0" w:lastRow="0" w:firstColumn="1" w:lastColumn="0" w:oddVBand="0" w:evenVBand="0" w:oddHBand="0" w:evenHBand="0" w:firstRowFirstColumn="0" w:firstRowLastColumn="0" w:lastRowFirstColumn="0" w:lastRowLastColumn="0"/>
+            <w:tcW w:w="9423" w:type="dxa"/>
+            <w:gridSpan w:val="3"/>
+          </w:tcPr>
+          <w:p>
+            <w:pPr>
+              <w:jc w:val="center"/>
+              <w:rPr>
+                <w:b w:val="0"/>
+                <w:bCs w:val="0"/>
+                <w:sz w:val="24"/>
+                <w:szCs w:val="24"/>
+              </w:rPr>
+            </w:pPr>
+            <w:r>
+              <w:rPr>
+                <w:b w:val="0"/>
+                <w:bCs w:val="0"/>
+                <w:sz w:val="24"/>
+                <w:szCs w:val="24"/>
+              </w:rPr>
+              <w:t xml:space="preserve">ARIMA Test Distribution: </w:t>
+            </w:r>
+            <w:r>
+              <w:rPr>
+                <w:b w:val="0"/>
+                <w:bCs w:val="0"/>
+                <w:sz w:val="24"/>
+                <w:szCs w:val="24"/>
+              </w:rPr>
+              <w:t xml:space="preserve">VIX Total Volume for </w:t>
+            </w:r>
+            <w:proofErr w:type="spellStart"/>
+            <w:r>
+              <w:rPr>
+                <w:b w:val="0"/>
+                <w:bCs w:val="0"/>
+                <w:sz w:val="24"/>
+                <w:szCs w:val="24"/>
+              </w:rPr>
+              <w:t>LizAnnSonders</w:t>
+            </w:r>
+            <w:proofErr w:type="spellEnd"/>
+          </w:p>
+        </w:tc>
+      </w:tr>
+      <w:tr>
+        <w:trPr>
+          <w:cnfStyle w:val="000000100000" w:firstRow="0" w:lastRow="0" w:firstColumn="0" w:lastColumn="0" w:oddVBand="0" w:evenVBand="0" w:oddHBand="1" w:evenHBand="0" w:firstRowFirstColumn="0" w:firstRowLastColumn="0" w:lastRowFirstColumn="0" w:lastRowLastColumn="0"/>
+        </w:trPr>
+        <w:tc>
+          <w:tcPr>
+            <w:cnfStyle w:val="001000000000" w:firstRow="0" w:lastRow="0" w:firstColumn="1" w:lastColumn="0" w:oddVBand="0" w:evenVBand="0" w:oddHBand="0" w:evenHBand="0" w:firstRowFirstColumn="0" w:firstRowLastColumn="0" w:lastRowFirstColumn="0" w:lastRowLastColumn="0"/>
+            <w:tcW w:w="3120" w:type="dxa"/>
+          </w:tcPr>
+          <w:p>
+            <w:pPr>
+              <w:rPr>
+                <w:sz w:val="24"/>
+                <w:szCs w:val="24"/>
+              </w:rPr>
+            </w:pPr>
+            <w:r>
+              <w:rPr>
+                <w:noProof/>
+              </w:rPr>
+              <w:drawing>
+                <wp:inline distT="0" distB="0" distL="0" distR="0" wp14:anchorId="60CA9C0F" wp14:editId="57D1E116">
+                  <wp:extent cx="1923023" cy="1443990"/>
+                  <wp:effectExtent l="0" t="0" r="1270" b="3810"/>
+                  <wp:docPr id="228" name="Picture 228"/>
+                  <wp:cNvGraphicFramePr>
+                    <a:graphicFrameLocks xmlns:a="http://schemas.openxmlformats.org/drawingml/2006/main" noChangeAspect="1"/>
+                  </wp:cNvGraphicFramePr>
+                  <a:graphic xmlns:a="http://schemas.openxmlformats.org/drawingml/2006/main">
+                    <a:graphicData uri="http://schemas.openxmlformats.org/drawingml/2006/picture">
+                      <pic:pic xmlns:pic="http://schemas.openxmlformats.org/drawingml/2006/picture">
+                        <pic:nvPicPr>
+                          <pic:cNvPr id="0" name="Picture 1"/>
+                          <pic:cNvPicPr>
+                            <a:picLocks noChangeAspect="1" noChangeArrowheads="1"/>
+                          </pic:cNvPicPr>
+                        </pic:nvPicPr>
+                        <pic:blipFill>
+                          <a:blip r:embed="rId80" cstate="print">
+                            <a:extLst>
+                              <a:ext uri="{28A0092B-C50C-407E-A947-70E740481C1C}">
+                                <a14:useLocalDpi xmlns:a14="http://schemas.microsoft.com/office/drawing/2010/main" val="0"/>
+                              </a:ext>
+                            </a:extLst>
+                          </a:blip>
+                          <a:srcRect/>
+                          <a:stretch>
+                            <a:fillRect/>
+                          </a:stretch>
+                        </pic:blipFill>
+                        <pic:spPr bwMode="auto">
+                          <a:xfrm>
+                            <a:off x="0" y="0"/>
+                            <a:ext cx="1940398" cy="1457037"/>
+                          </a:xfrm>
+                          <a:prstGeom prst="rect">
+                            <a:avLst/>
+                          </a:prstGeom>
+                          <a:noFill/>
+                          <a:ln>
+                            <a:noFill/>
+                          </a:ln>
+                        </pic:spPr>
+                      </pic:pic>
+                    </a:graphicData>
+                  </a:graphic>
+                </wp:inline>
+              </w:drawing>
+            </w:r>
+          </w:p>
+        </w:tc>
+        <w:tc>
+          <w:tcPr>
+            <w:tcW w:w="3115" w:type="dxa"/>
+          </w:tcPr>
+          <w:p>
+            <w:pPr>
+              <w:cnfStyle w:val="000000100000" w:firstRow="0" w:lastRow="0" w:firstColumn="0" w:lastColumn="0" w:oddVBand="0" w:evenVBand="0" w:oddHBand="1" w:evenHBand="0" w:firstRowFirstColumn="0" w:firstRowLastColumn="0" w:lastRowFirstColumn="0" w:lastRowLastColumn="0"/>
+              <w:rPr>
+                <w:sz w:val="24"/>
+                <w:szCs w:val="24"/>
+              </w:rPr>
+            </w:pPr>
+            <w:r>
+              <w:rPr>
+                <w:noProof/>
+              </w:rPr>
+              <w:drawing>
+                <wp:inline distT="0" distB="0" distL="0" distR="0" wp14:anchorId="29B4E994" wp14:editId="1C718B6A">
+                  <wp:extent cx="1923023" cy="1443990"/>
+                  <wp:effectExtent l="0" t="0" r="1270" b="3810"/>
+                  <wp:docPr id="229" name="Picture 229"/>
+                  <wp:cNvGraphicFramePr>
+                    <a:graphicFrameLocks xmlns:a="http://schemas.openxmlformats.org/drawingml/2006/main" noChangeAspect="1"/>
+                  </wp:cNvGraphicFramePr>
+                  <a:graphic xmlns:a="http://schemas.openxmlformats.org/drawingml/2006/main">
+                    <a:graphicData uri="http://schemas.openxmlformats.org/drawingml/2006/picture">
+                      <pic:pic xmlns:pic="http://schemas.openxmlformats.org/drawingml/2006/picture">
+                        <pic:nvPicPr>
+                          <pic:cNvPr id="0" name="Picture 3"/>
+                          <pic:cNvPicPr>
+                            <a:picLocks noChangeAspect="1" noChangeArrowheads="1"/>
+                          </pic:cNvPicPr>
+                        </pic:nvPicPr>
+                        <pic:blipFill>
+                          <a:blip r:embed="rId81" cstate="print">
+                            <a:extLst>
+                              <a:ext uri="{28A0092B-C50C-407E-A947-70E740481C1C}">
+                                <a14:useLocalDpi xmlns:a14="http://schemas.microsoft.com/office/drawing/2010/main" val="0"/>
+                              </a:ext>
+                            </a:extLst>
+                          </a:blip>
+                          <a:srcRect/>
+                          <a:stretch>
+                            <a:fillRect/>
+                          </a:stretch>
+                        </pic:blipFill>
+                        <pic:spPr bwMode="auto">
+                          <a:xfrm>
+                            <a:off x="0" y="0"/>
+                            <a:ext cx="1939215" cy="1456149"/>
+                          </a:xfrm>
+                          <a:prstGeom prst="rect">
+                            <a:avLst/>
+                          </a:prstGeom>
+                          <a:noFill/>
+                          <a:ln>
+                            <a:noFill/>
+                          </a:ln>
+                        </pic:spPr>
+                      </pic:pic>
+                    </a:graphicData>
+                  </a:graphic>
+                </wp:inline>
+              </w:drawing>
+            </w:r>
+          </w:p>
+        </w:tc>
+        <w:tc>
+          <w:tcPr>
+            <w:tcW w:w="3115" w:type="dxa"/>
+          </w:tcPr>
+          <w:p>
+            <w:pPr>
+              <w:cnfStyle w:val="000000100000" w:firstRow="0" w:lastRow="0" w:firstColumn="0" w:lastColumn="0" w:oddVBand="0" w:evenVBand="0" w:oddHBand="1" w:evenHBand="0" w:firstRowFirstColumn="0" w:firstRowLastColumn="0" w:lastRowFirstColumn="0" w:lastRowLastColumn="0"/>
+              <w:rPr>
+                <w:sz w:val="24"/>
+                <w:szCs w:val="24"/>
+              </w:rPr>
+            </w:pPr>
+            <w:r>
+              <w:rPr>
+                <w:noProof/>
+              </w:rPr>
+              <w:drawing>
+                <wp:inline distT="0" distB="0" distL="0" distR="0" wp14:anchorId="4AFE2145" wp14:editId="124F4403">
+                  <wp:extent cx="1923022" cy="1443990"/>
+                  <wp:effectExtent l="0" t="0" r="1270" b="3810"/>
+                  <wp:docPr id="230" name="Picture 230"/>
+                  <wp:cNvGraphicFramePr>
+                    <a:graphicFrameLocks xmlns:a="http://schemas.openxmlformats.org/drawingml/2006/main" noChangeAspect="1"/>
+                  </wp:cNvGraphicFramePr>
+                  <a:graphic xmlns:a="http://schemas.openxmlformats.org/drawingml/2006/main">
+                    <a:graphicData uri="http://schemas.openxmlformats.org/drawingml/2006/picture">
+                      <pic:pic xmlns:pic="http://schemas.openxmlformats.org/drawingml/2006/picture">
+                        <pic:nvPicPr>
+                          <pic:cNvPr id="0" name="Picture 5"/>
+                          <pic:cNvPicPr>
+                            <a:picLocks noChangeAspect="1" noChangeArrowheads="1"/>
+                          </pic:cNvPicPr>
+                        </pic:nvPicPr>
+                        <pic:blipFill>
+                          <a:blip r:embed="rId82" cstate="print">
+                            <a:extLst>
+                              <a:ext uri="{28A0092B-C50C-407E-A947-70E740481C1C}">
+                                <a14:useLocalDpi xmlns:a14="http://schemas.microsoft.com/office/drawing/2010/main" val="0"/>
+                              </a:ext>
+                            </a:extLst>
+                          </a:blip>
+                          <a:srcRect/>
+                          <a:stretch>
+                            <a:fillRect/>
+                          </a:stretch>
+                        </pic:blipFill>
+                        <pic:spPr bwMode="auto">
+                          <a:xfrm>
+                            <a:off x="0" y="0"/>
+                            <a:ext cx="1953204" cy="1466653"/>
+                          </a:xfrm>
+                          <a:prstGeom prst="rect">
+                            <a:avLst/>
+                          </a:prstGeom>
+                          <a:noFill/>
+                          <a:ln>
+                            <a:noFill/>
+                          </a:ln>
+                        </pic:spPr>
+                      </pic:pic>
+                    </a:graphicData>
+                  </a:graphic>
+                </wp:inline>
+              </w:drawing>
+            </w:r>
+          </w:p>
+        </w:tc>
+      </w:tr>
+      <w:tr>
+        <w:tc>
+          <w:tcPr>
+            <w:cnfStyle w:val="001000000000" w:firstRow="0" w:lastRow="0" w:firstColumn="1" w:lastColumn="0" w:oddVBand="0" w:evenVBand="0" w:oddHBand="0" w:evenHBand="0" w:firstRowFirstColumn="0" w:firstRowLastColumn="0" w:lastRowFirstColumn="0" w:lastRowLastColumn="0"/>
+            <w:tcW w:w="3120" w:type="dxa"/>
+          </w:tcPr>
+          <w:p>
+            <w:pPr>
+              <w:rPr>
+                <w:b w:val="0"/>
+                <w:bCs w:val="0"/>
+                <w:sz w:val="20"/>
+                <w:szCs w:val="20"/>
+              </w:rPr>
+            </w:pPr>
+            <w:r>
+              <w:rPr>
+                <w:sz w:val="20"/>
+                <w:szCs w:val="20"/>
+              </w:rPr>
+              <w:t>Figure</w:t>
+            </w:r>
+            <w:r>
+              <w:rPr>
+                <w:sz w:val="20"/>
+                <w:szCs w:val="20"/>
+              </w:rPr>
+              <w:t xml:space="preserve"> 36</w:t>
+            </w:r>
+            <w:r>
+              <w:rPr>
+                <w:sz w:val="20"/>
+                <w:szCs w:val="20"/>
+              </w:rPr>
+              <w:t>:</w:t>
+            </w:r>
+            <w:r>
+              <w:rPr>
+                <w:b w:val="0"/>
+                <w:bCs w:val="0"/>
+                <w:sz w:val="20"/>
+                <w:szCs w:val="20"/>
+              </w:rPr>
+              <w:t xml:space="preserve"> negative (0,2,1)</w:t>
+            </w:r>
+          </w:p>
+        </w:tc>
+        <w:tc>
+          <w:tcPr>
+            <w:tcW w:w="3115" w:type="dxa"/>
+          </w:tcPr>
+          <w:p>
+            <w:pPr>
+              <w:cnfStyle w:val="000000000000" w:firstRow="0" w:lastRow="0" w:firstColumn="0" w:lastColumn="0" w:oddVBand="0" w:evenVBand="0" w:oddHBand="0" w:evenHBand="0" w:firstRowFirstColumn="0" w:firstRowLastColumn="0" w:lastRowFirstColumn="0" w:lastRowLastColumn="0"/>
+              <w:rPr>
+                <w:sz w:val="24"/>
+                <w:szCs w:val="24"/>
+              </w:rPr>
+            </w:pPr>
+            <w:r>
+              <w:rPr>
+                <w:b/>
+                <w:bCs/>
+                <w:sz w:val="20"/>
+                <w:szCs w:val="20"/>
+              </w:rPr>
+              <w:t>Figure</w:t>
+            </w:r>
+            <w:r>
+              <w:rPr>
+                <w:b/>
+                <w:bCs/>
+                <w:sz w:val="20"/>
+                <w:szCs w:val="20"/>
+              </w:rPr>
+              <w:t xml:space="preserve"> 37</w:t>
+            </w:r>
+            <w:r>
+              <w:rPr>
+                <w:b/>
+                <w:bCs/>
+                <w:sz w:val="20"/>
+                <w:szCs w:val="20"/>
+              </w:rPr>
+              <w:t>:</w:t>
+            </w:r>
+            <w:r>
+              <w:rPr>
+                <w:sz w:val="20"/>
+                <w:szCs w:val="20"/>
+              </w:rPr>
+              <w:t xml:space="preserve"> neutral (0,2,1)</w:t>
+            </w:r>
+          </w:p>
+        </w:tc>
+        <w:tc>
+          <w:tcPr>
+            <w:tcW w:w="3115" w:type="dxa"/>
+          </w:tcPr>
+          <w:p>
+            <w:pPr>
+              <w:cnfStyle w:val="000000000000" w:firstRow="0" w:lastRow="0" w:firstColumn="0" w:lastColumn="0" w:oddVBand="0" w:evenVBand="0" w:oddHBand="0" w:evenHBand="0" w:firstRowFirstColumn="0" w:firstRowLastColumn="0" w:lastRowFirstColumn="0" w:lastRowLastColumn="0"/>
+              <w:rPr>
+                <w:sz w:val="20"/>
+                <w:szCs w:val="20"/>
+              </w:rPr>
+            </w:pPr>
+            <w:r>
+              <w:rPr>
+                <w:b/>
+                <w:bCs/>
+                <w:sz w:val="20"/>
+                <w:szCs w:val="20"/>
+              </w:rPr>
+              <w:t>Figure</w:t>
+            </w:r>
+            <w:r>
+              <w:rPr>
+                <w:b/>
+                <w:bCs/>
+                <w:sz w:val="20"/>
+                <w:szCs w:val="20"/>
+              </w:rPr>
+              <w:t xml:space="preserve"> 38</w:t>
+            </w:r>
+            <w:r>
+              <w:rPr>
+                <w:b/>
+                <w:bCs/>
+                <w:sz w:val="20"/>
+                <w:szCs w:val="20"/>
+              </w:rPr>
+              <w:t>:</w:t>
+            </w:r>
+            <w:r>
+              <w:rPr>
+                <w:sz w:val="20"/>
+                <w:szCs w:val="20"/>
+              </w:rPr>
+              <w:t xml:space="preserve"> </w:t>
+            </w:r>
+            <w:r>
+              <w:rPr>
+                <w:sz w:val="20"/>
+                <w:szCs w:val="20"/>
+              </w:rPr>
+              <w:t>positive (0,2,0)</w:t>
+            </w:r>
+          </w:p>
+        </w:tc>
+      </w:tr>
+    </w:tbl>
+    <w:p>
+      <w:pPr>
+        <w:spacing w:line="240" w:lineRule="auto"/>
+        <w:rPr>
+          <w:sz w:val="24"/>
+          <w:szCs w:val="24"/>
+        </w:rPr>
+      </w:pPr>
+    </w:p>
+    <w:p>
+      <w:pPr>
+        <w:spacing w:line="240" w:lineRule="auto"/>
+        <w:rPr>
+          <w:sz w:val="24"/>
+          <w:szCs w:val="24"/>
+        </w:rPr>
+      </w:pPr>
+      <w:r>
+        <w:rPr>
+          <w:sz w:val="24"/>
+          <w:szCs w:val="24"/>
+        </w:rPr>
+        <w:t>ADD MSE SCORES BELOW…</w:t>
+      </w:r>
+    </w:p>
+    <w:p>
+      <w:pPr>
+        <w:spacing w:line="240" w:lineRule="auto"/>
+        <w:rPr>
+          <w:sz w:val="24"/>
+          <w:szCs w:val="24"/>
+        </w:rPr>
+      </w:pPr>
+      <w:bookmarkStart w:id="15" w:name="_GoBack"/>
+      <w:bookmarkEnd w:id="15"/>
     </w:p>
     <w:p>
       <w:pPr>
@@ -21216,6 +22077,7 @@
       </w:pPr>
       <w:bookmarkStart w:id="18" w:name="_Toc18331617"/>
       <w:r>
+        <w:lastRenderedPageBreak/>
         <w:t>Classification</w:t>
       </w:r>
       <w:bookmarkEnd w:id="18"/>
@@ -21346,7 +22208,7 @@
         <w:rPr>
           <w:rStyle w:val="FootnoteReference"/>
         </w:rPr>
-        <w:footnoteReference w:id="42"/>
+        <w:footnoteReference w:id="43"/>
       </w:r>
       <w:r>
         <w:t>:</w:t>
@@ -22655,6 +23517,33 @@
         <w:t xml:space="preserve"> </w:t>
       </w:r>
       <w:hyperlink r:id="rId42" w:history="1">
+        <w:r>
+          <w:rPr>
+            <w:rStyle w:val="Hyperlink"/>
+          </w:rPr>
+          <w:t>https://www.researchgate.net/post/What_should_be_the_minimum_number_of_observations_for_a_time_series_model</w:t>
+        </w:r>
+      </w:hyperlink>
+    </w:p>
+  </w:footnote>
+  <w:footnote w:id="43">
+    <w:p>
+      <w:pPr>
+        <w:pStyle w:val="FootnoteText"/>
+        <w:rPr>
+          <w:lang w:val="en-CA"/>
+        </w:rPr>
+      </w:pPr>
+      <w:r>
+        <w:rPr>
+          <w:rStyle w:val="FootnoteReference"/>
+        </w:rPr>
+        <w:footnoteRef/>
+      </w:r>
+      <w:r>
+        <w:t xml:space="preserve"> </w:t>
+      </w:r>
+      <w:hyperlink r:id="rId43" w:history="1">
         <w:r>
           <w:rPr>
             <w:rStyle w:val="Hyperlink"/>
@@ -26848,7 +27737,7 @@
 </file>
 
 <file path=customXml/itemProps2.xml><?xml version="1.0" encoding="utf-8"?>
-<ds:datastoreItem xmlns:ds="http://schemas.openxmlformats.org/officeDocument/2006/customXml" ds:itemID="{400B88C3-DB7C-43E0-96B3-44325A409D42}">
+<ds:datastoreItem xmlns:ds="http://schemas.openxmlformats.org/officeDocument/2006/customXml" ds:itemID="{5D91B215-FA00-4D6E-B40E-54B38E6F044E}">
   <ds:schemaRefs>
     <ds:schemaRef ds:uri="http://schemas.openxmlformats.org/officeDocument/2006/bibliography"/>
   </ds:schemaRefs>

</xml_diff>

<commit_message>
#100: write-up.docx, describe choice of lstm vs. rnn
</commit_message>
<xml_diff>
--- a/write-up.docx
+++ b/write-up.docx
@@ -2877,17 +2877,8 @@
           <w:sz w:val="24"/>
           <w:szCs w:val="24"/>
         </w:rPr>
-        <w:t xml:space="preserve"> the </w:t>
-      </w:r>
-      <w:proofErr w:type="spellStart"/>
-      <w:r>
-        <w:rPr>
-          <w:sz w:val="24"/>
-          <w:szCs w:val="24"/>
-        </w:rPr>
-        <w:t>Twython</w:t>
-      </w:r>
-      <w:proofErr w:type="spellEnd"/>
+        <w:t xml:space="preserve"> the Twython</w:t>
+      </w:r>
       <w:r>
         <w:rPr>
           <w:rStyle w:val="FootnoteReference"/>
@@ -3135,7 +3126,6 @@
           <w:szCs w:val="24"/>
         </w:rPr>
       </w:pPr>
-      <w:proofErr w:type="spellStart"/>
       <w:r>
         <w:rPr>
           <w:sz w:val="24"/>
@@ -3143,7 +3133,6 @@
         </w:rPr>
         <w:t>Jimcramer</w:t>
       </w:r>
-      <w:proofErr w:type="spellEnd"/>
     </w:p>
     <w:p>
       <w:pPr>
@@ -3158,7 +3147,6 @@
           <w:szCs w:val="24"/>
         </w:rPr>
       </w:pPr>
-      <w:proofErr w:type="spellStart"/>
       <w:r>
         <w:rPr>
           <w:sz w:val="24"/>
@@ -3166,7 +3154,6 @@
         </w:rPr>
         <w:t>ReformedBroker</w:t>
       </w:r>
-      <w:proofErr w:type="spellEnd"/>
     </w:p>
     <w:p>
       <w:pPr>
@@ -3181,7 +3168,6 @@
           <w:szCs w:val="24"/>
         </w:rPr>
       </w:pPr>
-      <w:proofErr w:type="spellStart"/>
       <w:r>
         <w:rPr>
           <w:sz w:val="24"/>
@@ -3189,7 +3175,6 @@
         </w:rPr>
         <w:t>TheStalwart</w:t>
       </w:r>
-      <w:proofErr w:type="spellEnd"/>
     </w:p>
     <w:p>
       <w:pPr>
@@ -3204,7 +3189,6 @@
           <w:szCs w:val="24"/>
         </w:rPr>
       </w:pPr>
-      <w:proofErr w:type="spellStart"/>
       <w:r>
         <w:rPr>
           <w:sz w:val="24"/>
@@ -3212,7 +3196,6 @@
         </w:rPr>
         <w:t>LizAnnSonders</w:t>
       </w:r>
-      <w:proofErr w:type="spellEnd"/>
     </w:p>
     <w:p>
       <w:pPr>
@@ -3227,7 +3210,6 @@
           <w:szCs w:val="24"/>
         </w:rPr>
       </w:pPr>
-      <w:proofErr w:type="spellStart"/>
       <w:r>
         <w:rPr>
           <w:sz w:val="24"/>
@@ -3235,7 +3217,6 @@
         </w:rPr>
         <w:t>SJosephBurns</w:t>
       </w:r>
-      <w:proofErr w:type="spellEnd"/>
     </w:p>
     <w:p>
       <w:pPr>
@@ -3292,412 +3273,357 @@
         </w:rPr>
         <w:t xml:space="preserve"> </w:t>
       </w:r>
-      <w:proofErr w:type="spellStart"/>
-      <w:r>
-        <w:rPr>
-          <w:sz w:val="24"/>
-          <w:szCs w:val="24"/>
-        </w:rPr>
-        <w:t>dataframe</w:t>
-      </w:r>
-      <w:proofErr w:type="spellEnd"/>
-      <w:r>
-        <w:rPr>
-          <w:sz w:val="24"/>
-          <w:szCs w:val="24"/>
-        </w:rPr>
+      <w:r>
+        <w:rPr>
+          <w:sz w:val="24"/>
+          <w:szCs w:val="24"/>
+        </w:rPr>
+        <w:t xml:space="preserve">dataframe </w:t>
+      </w:r>
+      <w:r>
+        <w:rPr>
+          <w:sz w:val="24"/>
+          <w:szCs w:val="24"/>
+        </w:rPr>
+        <w:t>structures</w:t>
+      </w:r>
+      <w:r>
+        <w:rPr>
+          <w:sz w:val="24"/>
+          <w:szCs w:val="24"/>
+        </w:rPr>
+        <w:t>,</w:t>
+      </w:r>
+      <w:r>
+        <w:rPr>
+          <w:sz w:val="24"/>
+          <w:szCs w:val="24"/>
+        </w:rPr>
+        <w:t xml:space="preserve"> for each of the above screen names,</w:t>
+      </w:r>
+      <w:r>
+        <w:rPr>
+          <w:sz w:val="24"/>
+          <w:szCs w:val="24"/>
+        </w:rPr>
+        <w:t xml:space="preserve"> then outputted </w:t>
+      </w:r>
+      <w:r>
+        <w:rPr>
+          <w:sz w:val="24"/>
+          <w:szCs w:val="24"/>
+        </w:rPr>
+        <w:t>to an</w:t>
+      </w:r>
+      <w:r>
+        <w:rPr>
+          <w:sz w:val="24"/>
+          <w:szCs w:val="24"/>
+        </w:rPr>
+        <w:t xml:space="preserve"> assoc</w:t>
+      </w:r>
+      <w:r>
+        <w:rPr>
+          <w:sz w:val="24"/>
+          <w:szCs w:val="24"/>
+        </w:rPr>
+        <w:t>iated csv file</w:t>
+      </w:r>
+      <w:r>
+        <w:rPr>
+          <w:rStyle w:val="FootnoteReference"/>
+          <w:sz w:val="24"/>
+          <w:szCs w:val="24"/>
+        </w:rPr>
+        <w:footnoteReference w:id="7"/>
+      </w:r>
+      <w:r>
+        <w:rPr>
+          <w:sz w:val="24"/>
+          <w:szCs w:val="24"/>
+        </w:rPr>
+        <w:t xml:space="preserve">. On future executions, if the corresponding csv file </w:t>
+      </w:r>
+      <w:r>
+        <w:rPr>
+          <w:sz w:val="24"/>
+          <w:szCs w:val="24"/>
+        </w:rPr>
+        <w:t>already exists</w:t>
+      </w:r>
+      <w:r>
+        <w:rPr>
+          <w:sz w:val="24"/>
+          <w:szCs w:val="24"/>
+        </w:rPr>
+        <w:t xml:space="preserve">, then the twitter api did not </w:t>
+      </w:r>
+      <w:r>
+        <w:rPr>
+          <w:sz w:val="24"/>
+          <w:szCs w:val="24"/>
+        </w:rPr>
+        <w:t xml:space="preserve">duplicate </w:t>
+      </w:r>
+      <w:r>
+        <w:rPr>
+          <w:sz w:val="24"/>
+          <w:szCs w:val="24"/>
+        </w:rPr>
+        <w:t xml:space="preserve">exiting </w:t>
+      </w:r>
+      <w:r>
+        <w:rPr>
+          <w:sz w:val="24"/>
+          <w:szCs w:val="24"/>
+        </w:rPr>
+        <w:t>files</w:t>
+      </w:r>
+      <w:r>
+        <w:rPr>
+          <w:sz w:val="24"/>
+          <w:szCs w:val="24"/>
+        </w:rPr>
+        <w:t>.</w:t>
+      </w:r>
+    </w:p>
+    <w:p>
+      <w:pPr>
+        <w:spacing w:line="240" w:lineRule="auto"/>
+        <w:rPr>
+          <w:sz w:val="24"/>
+          <w:szCs w:val="24"/>
+        </w:rPr>
+      </w:pPr>
+      <w:r>
+        <w:rPr>
+          <w:sz w:val="24"/>
+          <w:szCs w:val="24"/>
+        </w:rPr>
+        <w:t xml:space="preserve">Furthermore, the parameters collected from the twitter accounts were </w:t>
+      </w:r>
+      <w:r>
+        <w:rPr>
+          <w:rFonts w:ascii="Courier New" w:hAnsi="Courier New" w:cs="Courier New"/>
+          <w:sz w:val="24"/>
+          <w:szCs w:val="24"/>
+        </w:rPr>
+        <w:t>screen_name</w:t>
+      </w:r>
+      <w:r>
+        <w:rPr>
+          <w:sz w:val="24"/>
+          <w:szCs w:val="24"/>
+        </w:rPr>
+        <w:t xml:space="preserve">, </w:t>
+      </w:r>
+      <w:r>
+        <w:rPr>
+          <w:rFonts w:ascii="Courier New" w:hAnsi="Courier New" w:cs="Courier New"/>
+          <w:sz w:val="24"/>
+          <w:szCs w:val="24"/>
+        </w:rPr>
+        <w:t>created_at</w:t>
+      </w:r>
+      <w:r>
+        <w:rPr>
+          <w:sz w:val="24"/>
+          <w:szCs w:val="24"/>
+        </w:rPr>
+        <w:t xml:space="preserve">, and </w:t>
+      </w:r>
+      <w:r>
+        <w:rPr>
+          <w:rFonts w:ascii="Courier New" w:hAnsi="Courier New" w:cs="Courier New"/>
+          <w:sz w:val="24"/>
+          <w:szCs w:val="24"/>
+        </w:rPr>
+        <w:t>full_t</w:t>
+      </w:r>
+      <w:r>
+        <w:rPr>
+          <w:rFonts w:ascii="Courier New" w:hAnsi="Courier New" w:cs="Courier New"/>
+          <w:sz w:val="24"/>
+          <w:szCs w:val="24"/>
+        </w:rPr>
+        <w:t>ext</w:t>
+      </w:r>
+      <w:r>
+        <w:rPr>
+          <w:sz w:val="24"/>
+          <w:szCs w:val="24"/>
+        </w:rPr>
+        <w:t xml:space="preserve">. Each account was collected </w:t>
+      </w:r>
+      <w:r>
+        <w:rPr>
+          <w:sz w:val="24"/>
+          <w:szCs w:val="24"/>
+        </w:rPr>
+        <w:t xml:space="preserve">using a </w:t>
+      </w:r>
+      <w:r>
+        <w:rPr>
+          <w:rFonts w:ascii="Courier New" w:hAnsi="Courier New" w:cs="Courier New"/>
+          <w:sz w:val="24"/>
+          <w:szCs w:val="24"/>
+        </w:rPr>
+        <w:t>rate_limit</w:t>
+      </w:r>
+      <w:r>
+        <w:rPr>
+          <w:rFonts w:ascii="Courier New" w:hAnsi="Courier New" w:cs="Courier New"/>
+          <w:sz w:val="24"/>
+          <w:szCs w:val="24"/>
+        </w:rPr>
+        <w:t>=</w:t>
+      </w:r>
+      <w:r>
+        <w:rPr>
+          <w:rFonts w:ascii="Courier New" w:hAnsi="Courier New" w:cs="Courier New"/>
+          <w:sz w:val="24"/>
+          <w:szCs w:val="24"/>
+        </w:rPr>
+        <w:t>900</w:t>
+      </w:r>
+      <w:r>
+        <w:rPr>
+          <w:rStyle w:val="FootnoteReference"/>
+          <w:sz w:val="24"/>
+          <w:szCs w:val="24"/>
+        </w:rPr>
+        <w:footnoteReference w:id="8"/>
+      </w:r>
+      <w:r>
+        <w:rPr>
+          <w:sz w:val="24"/>
+          <w:szCs w:val="24"/>
+        </w:rPr>
+        <w:t xml:space="preserve">. This </w:t>
+      </w:r>
+      <w:r>
+        <w:rPr>
+          <w:sz w:val="24"/>
+          <w:szCs w:val="24"/>
+        </w:rPr>
+        <w:t>ensured that the maximum number of tweets could be collected per screen name. However, due to the request limit, roughly 15 minutes</w:t>
+      </w:r>
+    </w:p>
+    <w:p>
+      <w:pPr>
+        <w:spacing w:line="240" w:lineRule="auto"/>
+        <w:rPr>
+          <w:sz w:val="24"/>
+          <w:szCs w:val="24"/>
+        </w:rPr>
+      </w:pPr>
+      <w:r>
+        <w:rPr>
+          <w:sz w:val="24"/>
+          <w:szCs w:val="24"/>
+        </w:rPr>
+        <w:t xml:space="preserve"> needed to transpire before re-executing</w:t>
+      </w:r>
+      <w:r>
+        <w:rPr>
+          <w:sz w:val="24"/>
+          <w:szCs w:val="24"/>
+        </w:rPr>
+        <w:t>,</w:t>
+      </w:r>
+      <w:r>
+        <w:rPr>
+          <w:sz w:val="24"/>
+          <w:szCs w:val="24"/>
+        </w:rPr>
+        <w:t xml:space="preserve"> to obtain the maximum content for the successive </w:t>
+      </w:r>
+      <w:r>
+        <w:rPr>
+          <w:sz w:val="24"/>
+          <w:szCs w:val="24"/>
+        </w:rPr>
+        <w:t>screen name</w:t>
+      </w:r>
+      <w:r>
+        <w:rPr>
+          <w:sz w:val="24"/>
+          <w:szCs w:val="24"/>
+        </w:rPr>
+        <w:t>.</w:t>
+      </w:r>
+      <w:r>
+        <w:rPr>
+          <w:sz w:val="24"/>
+          <w:szCs w:val="24"/>
+        </w:rPr>
+        <w:t xml:space="preserve"> Thus, a little over 1.5 hours was required to initially generate local csv files.</w:t>
+      </w:r>
+    </w:p>
+    <w:p>
+      <w:pPr>
+        <w:spacing w:line="240" w:lineRule="auto"/>
+      </w:pPr>
+      <w:r>
+        <w:t>Finally,</w:t>
+      </w:r>
+      <w:r>
+        <w:t xml:space="preserve"> a</w:t>
+      </w:r>
+      <w:r>
+        <w:t xml:space="preserve"> default </w:t>
+      </w:r>
+      <w:r>
+        <w:rPr>
+          <w:rFonts w:ascii="Courier New" w:hAnsi="Courier New" w:cs="Courier New"/>
+        </w:rPr>
+        <w:t>start_date = datetime(3000, 12, 25)</w:t>
+      </w:r>
+      <w:r>
         <w:t xml:space="preserve"> </w:t>
       </w:r>
       <w:r>
-        <w:rPr>
-          <w:sz w:val="24"/>
-          <w:szCs w:val="24"/>
-        </w:rPr>
-        <w:t>structures</w:t>
-      </w:r>
-      <w:r>
-        <w:rPr>
-          <w:sz w:val="24"/>
-          <w:szCs w:val="24"/>
-        </w:rPr>
-        <w:t>,</w:t>
-      </w:r>
-      <w:r>
-        <w:rPr>
-          <w:sz w:val="24"/>
-          <w:szCs w:val="24"/>
-        </w:rPr>
-        <w:t xml:space="preserve"> for each of the above screen names,</w:t>
-      </w:r>
-      <w:r>
-        <w:rPr>
-          <w:sz w:val="24"/>
-          <w:szCs w:val="24"/>
-        </w:rPr>
-        <w:t xml:space="preserve"> then outputted </w:t>
-      </w:r>
-      <w:r>
-        <w:rPr>
-          <w:sz w:val="24"/>
-          <w:szCs w:val="24"/>
-        </w:rPr>
-        <w:t>to an</w:t>
-      </w:r>
-      <w:r>
-        <w:rPr>
-          <w:sz w:val="24"/>
-          <w:szCs w:val="24"/>
-        </w:rPr>
-        <w:t xml:space="preserve"> assoc</w:t>
-      </w:r>
-      <w:r>
-        <w:rPr>
-          <w:sz w:val="24"/>
-          <w:szCs w:val="24"/>
-        </w:rPr>
-        <w:t>iated csv file</w:t>
-      </w:r>
-      <w:r>
-        <w:rPr>
-          <w:rStyle w:val="FootnoteReference"/>
-          <w:sz w:val="24"/>
-          <w:szCs w:val="24"/>
-        </w:rPr>
-        <w:footnoteReference w:id="7"/>
-      </w:r>
-      <w:r>
-        <w:rPr>
-          <w:sz w:val="24"/>
-          <w:szCs w:val="24"/>
-        </w:rPr>
-        <w:t xml:space="preserve">. On future executions, if the corresponding csv file </w:t>
-      </w:r>
-      <w:r>
-        <w:rPr>
-          <w:sz w:val="24"/>
-          <w:szCs w:val="24"/>
-        </w:rPr>
-        <w:t>already exists</w:t>
-      </w:r>
-      <w:r>
-        <w:rPr>
-          <w:sz w:val="24"/>
-          <w:szCs w:val="24"/>
-        </w:rPr>
-        <w:t xml:space="preserve">, then the twitter </w:t>
-      </w:r>
-      <w:proofErr w:type="spellStart"/>
-      <w:r>
-        <w:rPr>
-          <w:sz w:val="24"/>
-          <w:szCs w:val="24"/>
-        </w:rPr>
-        <w:t>api</w:t>
-      </w:r>
-      <w:proofErr w:type="spellEnd"/>
-      <w:r>
-        <w:rPr>
-          <w:sz w:val="24"/>
-          <w:szCs w:val="24"/>
-        </w:rPr>
-        <w:t xml:space="preserve"> did not </w:t>
-      </w:r>
-      <w:r>
-        <w:rPr>
-          <w:sz w:val="24"/>
-          <w:szCs w:val="24"/>
-        </w:rPr>
-        <w:t xml:space="preserve">duplicate </w:t>
-      </w:r>
-      <w:r>
-        <w:rPr>
-          <w:sz w:val="24"/>
-          <w:szCs w:val="24"/>
-        </w:rPr>
-        <w:t xml:space="preserve">exiting </w:t>
-      </w:r>
-      <w:r>
-        <w:rPr>
-          <w:sz w:val="24"/>
-          <w:szCs w:val="24"/>
-        </w:rPr>
-        <w:t>files</w:t>
-      </w:r>
-      <w:r>
-        <w:rPr>
-          <w:sz w:val="24"/>
-          <w:szCs w:val="24"/>
-        </w:rPr>
-        <w:t>.</w:t>
-      </w:r>
-    </w:p>
-    <w:p>
-      <w:pPr>
-        <w:spacing w:line="240" w:lineRule="auto"/>
-        <w:rPr>
-          <w:sz w:val="24"/>
-          <w:szCs w:val="24"/>
-        </w:rPr>
-      </w:pPr>
-      <w:r>
-        <w:rPr>
-          <w:sz w:val="24"/>
-          <w:szCs w:val="24"/>
-        </w:rPr>
-        <w:t xml:space="preserve">Furthermore, the parameters collected from the twitter accounts were </w:t>
-      </w:r>
-      <w:proofErr w:type="spellStart"/>
+        <w:t xml:space="preserve">and </w:t>
+      </w:r>
       <w:r>
         <w:rPr>
           <w:rFonts w:ascii="Courier New" w:hAnsi="Courier New" w:cs="Courier New"/>
-          <w:sz w:val="24"/>
-          <w:szCs w:val="24"/>
-        </w:rPr>
-        <w:t>screen_name</w:t>
-      </w:r>
-      <w:proofErr w:type="spellEnd"/>
-      <w:r>
-        <w:rPr>
-          <w:sz w:val="24"/>
-          <w:szCs w:val="24"/>
-        </w:rPr>
-        <w:t xml:space="preserve">, </w:t>
-      </w:r>
-      <w:proofErr w:type="spellStart"/>
+        </w:rPr>
+        <w:t>end_date = datetime(1000, 12, 25)</w:t>
+      </w:r>
+      <w:r>
+        <w:t xml:space="preserve"> was defined. This definition was created to </w:t>
+      </w:r>
+      <w:r>
+        <w:t>represent the datetime</w:t>
+      </w:r>
+      <w:r>
+        <w:t xml:space="preserve"> range for a given twitter screen name. Specifically, the initial </w:t>
+      </w:r>
       <w:r>
         <w:rPr>
           <w:rFonts w:ascii="Courier New" w:hAnsi="Courier New" w:cs="Courier New"/>
-          <w:sz w:val="24"/>
-          <w:szCs w:val="24"/>
-        </w:rPr>
-        <w:t>created_at</w:t>
-      </w:r>
-      <w:proofErr w:type="spellEnd"/>
-      <w:r>
-        <w:rPr>
-          <w:sz w:val="24"/>
-          <w:szCs w:val="24"/>
-        </w:rPr>
-        <w:t xml:space="preserve">, and </w:t>
-      </w:r>
-      <w:proofErr w:type="spellStart"/>
+        </w:rPr>
+        <w:t>start_date</w:t>
+      </w:r>
+      <w:r>
+        <w:t xml:space="preserve"> was compared to each tweet for a given user. If a tweet exists with an earlier datetime, this was set as the new </w:t>
+      </w:r>
       <w:r>
         <w:rPr>
           <w:rFonts w:ascii="Courier New" w:hAnsi="Courier New" w:cs="Courier New"/>
-          <w:sz w:val="24"/>
-          <w:szCs w:val="24"/>
-        </w:rPr>
-        <w:t>full_t</w:t>
+        </w:rPr>
+        <w:t>start_date</w:t>
+      </w:r>
+      <w:r>
+        <w:t xml:space="preserve">. This type of logic was extended similarly for the </w:t>
       </w:r>
       <w:r>
         <w:rPr>
           <w:rFonts w:ascii="Courier New" w:hAnsi="Courier New" w:cs="Courier New"/>
-          <w:sz w:val="24"/>
-          <w:szCs w:val="24"/>
-        </w:rPr>
-        <w:t>ext</w:t>
-      </w:r>
-      <w:proofErr w:type="spellEnd"/>
-      <w:r>
-        <w:rPr>
-          <w:sz w:val="24"/>
-          <w:szCs w:val="24"/>
-        </w:rPr>
-        <w:t xml:space="preserve">. Each account was collected </w:t>
-      </w:r>
-      <w:r>
-        <w:rPr>
-          <w:sz w:val="24"/>
-          <w:szCs w:val="24"/>
-        </w:rPr>
-        <w:t xml:space="preserve">using a </w:t>
-      </w:r>
-      <w:proofErr w:type="spellStart"/>
-      <w:r>
-        <w:rPr>
-          <w:rFonts w:ascii="Courier New" w:hAnsi="Courier New" w:cs="Courier New"/>
-          <w:sz w:val="24"/>
-          <w:szCs w:val="24"/>
-        </w:rPr>
-        <w:t>rate_limit</w:t>
-      </w:r>
-      <w:proofErr w:type="spellEnd"/>
-      <w:r>
-        <w:rPr>
-          <w:rFonts w:ascii="Courier New" w:hAnsi="Courier New" w:cs="Courier New"/>
-          <w:sz w:val="24"/>
-          <w:szCs w:val="24"/>
-        </w:rPr>
-        <w:t>=</w:t>
-      </w:r>
-      <w:r>
-        <w:rPr>
-          <w:rFonts w:ascii="Courier New" w:hAnsi="Courier New" w:cs="Courier New"/>
-          <w:sz w:val="24"/>
-          <w:szCs w:val="24"/>
-        </w:rPr>
-        <w:t>900</w:t>
-      </w:r>
-      <w:r>
-        <w:rPr>
-          <w:rStyle w:val="FootnoteReference"/>
-          <w:sz w:val="24"/>
-          <w:szCs w:val="24"/>
-        </w:rPr>
-        <w:footnoteReference w:id="8"/>
-      </w:r>
-      <w:r>
-        <w:rPr>
-          <w:sz w:val="24"/>
-          <w:szCs w:val="24"/>
-        </w:rPr>
-        <w:t xml:space="preserve">. This </w:t>
-      </w:r>
-      <w:r>
-        <w:rPr>
-          <w:sz w:val="24"/>
-          <w:szCs w:val="24"/>
-        </w:rPr>
-        <w:t>ensured that the maximum number of tweets could be collected per screen name. However, due to the request limit, roughly 15 minutes</w:t>
-      </w:r>
-    </w:p>
-    <w:p>
-      <w:pPr>
-        <w:spacing w:line="240" w:lineRule="auto"/>
-        <w:rPr>
-          <w:sz w:val="24"/>
-          <w:szCs w:val="24"/>
-        </w:rPr>
-      </w:pPr>
-      <w:r>
-        <w:rPr>
-          <w:sz w:val="24"/>
-          <w:szCs w:val="24"/>
-        </w:rPr>
-        <w:t xml:space="preserve"> needed to transpire before re-executing</w:t>
-      </w:r>
-      <w:r>
-        <w:rPr>
-          <w:sz w:val="24"/>
-          <w:szCs w:val="24"/>
-        </w:rPr>
-        <w:t>,</w:t>
-      </w:r>
-      <w:r>
-        <w:rPr>
-          <w:sz w:val="24"/>
-          <w:szCs w:val="24"/>
-        </w:rPr>
-        <w:t xml:space="preserve"> to obtain the maximum content for the successive </w:t>
-      </w:r>
-      <w:r>
-        <w:rPr>
-          <w:sz w:val="24"/>
-          <w:szCs w:val="24"/>
-        </w:rPr>
-        <w:t>screen name</w:t>
-      </w:r>
-      <w:r>
-        <w:rPr>
-          <w:sz w:val="24"/>
-          <w:szCs w:val="24"/>
-        </w:rPr>
-        <w:t>.</w:t>
-      </w:r>
-      <w:r>
-        <w:rPr>
-          <w:sz w:val="24"/>
-          <w:szCs w:val="24"/>
-        </w:rPr>
-        <w:t xml:space="preserve"> Thus, a little over 1.5 hours was required to initially generate local csv files.</w:t>
-      </w:r>
-    </w:p>
-    <w:p>
-      <w:pPr>
-        <w:spacing w:line="240" w:lineRule="auto"/>
-      </w:pPr>
-      <w:r>
-        <w:t>Finally,</w:t>
-      </w:r>
-      <w:r>
-        <w:t xml:space="preserve"> a</w:t>
-      </w:r>
-      <w:r>
-        <w:t xml:space="preserve"> default </w:t>
-      </w:r>
-      <w:proofErr w:type="spellStart"/>
-      <w:r>
-        <w:rPr>
-          <w:rFonts w:ascii="Courier New" w:hAnsi="Courier New" w:cs="Courier New"/>
-        </w:rPr>
-        <w:t>start_date</w:t>
-      </w:r>
-      <w:proofErr w:type="spellEnd"/>
-      <w:r>
-        <w:rPr>
-          <w:rFonts w:ascii="Courier New" w:hAnsi="Courier New" w:cs="Courier New"/>
-        </w:rPr>
-        <w:t xml:space="preserve"> = datetime(3000, 12, 25)</w:t>
-      </w:r>
-      <w:r>
-        <w:t xml:space="preserve"> </w:t>
-      </w:r>
-      <w:r>
-        <w:t xml:space="preserve">and </w:t>
-      </w:r>
-      <w:proofErr w:type="spellStart"/>
-      <w:r>
-        <w:rPr>
-          <w:rFonts w:ascii="Courier New" w:hAnsi="Courier New" w:cs="Courier New"/>
         </w:rPr>
         <w:t>end_date</w:t>
       </w:r>
-      <w:proofErr w:type="spellEnd"/>
-      <w:r>
-        <w:rPr>
-          <w:rFonts w:ascii="Courier New" w:hAnsi="Courier New" w:cs="Courier New"/>
-        </w:rPr>
-        <w:t xml:space="preserve"> = datetime(1000, 12, 25)</w:t>
-      </w:r>
-      <w:r>
-        <w:t xml:space="preserve"> was defined. This definition was created to </w:t>
-      </w:r>
-      <w:r>
-        <w:t>represent the datetime</w:t>
-      </w:r>
-      <w:r>
-        <w:t xml:space="preserve"> range for a given twitter screen name. Specifically, the initial </w:t>
-      </w:r>
-      <w:proofErr w:type="spellStart"/>
-      <w:r>
-        <w:rPr>
-          <w:rFonts w:ascii="Courier New" w:hAnsi="Courier New" w:cs="Courier New"/>
-        </w:rPr>
-        <w:t>start_date</w:t>
-      </w:r>
-      <w:proofErr w:type="spellEnd"/>
-      <w:r>
-        <w:t xml:space="preserve"> was compared to each tweet for a given user. If a tweet exists with an earlier datetime, this was set as the new </w:t>
-      </w:r>
-      <w:proofErr w:type="spellStart"/>
-      <w:r>
-        <w:rPr>
-          <w:rFonts w:ascii="Courier New" w:hAnsi="Courier New" w:cs="Courier New"/>
-        </w:rPr>
-        <w:t>start_date</w:t>
-      </w:r>
-      <w:proofErr w:type="spellEnd"/>
-      <w:r>
-        <w:t xml:space="preserve">. This type of logic was extended similarly for the </w:t>
-      </w:r>
-      <w:proofErr w:type="spellStart"/>
-      <w:r>
-        <w:rPr>
-          <w:rFonts w:ascii="Courier New" w:hAnsi="Courier New" w:cs="Courier New"/>
-        </w:rPr>
-        <w:t>end_date</w:t>
-      </w:r>
-      <w:proofErr w:type="spellEnd"/>
       <w:r>
         <w:t>. Th</w:t>
       </w:r>
@@ -3708,15 +3634,7 @@
         <w:t xml:space="preserve">maximized value </w:t>
       </w:r>
       <w:r>
-        <w:t xml:space="preserve">allows the functional tweet domain to accurately map to the </w:t>
-      </w:r>
-      <w:proofErr w:type="spellStart"/>
-      <w:r>
-        <w:t>quandl</w:t>
-      </w:r>
-      <w:proofErr w:type="spellEnd"/>
-      <w:r>
-        <w:t xml:space="preserve"> historical range.</w:t>
+        <w:t>allows the functional tweet domain to accurately map to the quandl historical range.</w:t>
       </w:r>
     </w:p>
     <w:p/>
@@ -3725,27 +3643,14 @@
         <w:pStyle w:val="Heading2"/>
       </w:pPr>
       <w:bookmarkStart w:id="3" w:name="_Toc18331603"/>
-      <w:proofErr w:type="spellStart"/>
-      <w:r>
-        <w:t>Quandl</w:t>
-      </w:r>
-      <w:proofErr w:type="spellEnd"/>
-      <w:r>
-        <w:t xml:space="preserve"> API</w:t>
+      <w:r>
+        <w:t>Quandl API</w:t>
       </w:r>
       <w:bookmarkEnd w:id="3"/>
     </w:p>
     <w:p>
       <w:r>
-        <w:t xml:space="preserve">Like the Twitter API, the python </w:t>
-      </w:r>
-      <w:proofErr w:type="spellStart"/>
-      <w:r>
-        <w:t>Quandl</w:t>
-      </w:r>
-      <w:proofErr w:type="spellEnd"/>
-      <w:r>
-        <w:t xml:space="preserve"> API</w:t>
+        <w:t>Like the Twitter API, the python Quandl API</w:t>
       </w:r>
       <w:r>
         <w:rPr>
@@ -4062,23 +3967,7 @@
                 <w:b w:val="0"/>
                 <w:bCs w:val="0"/>
               </w:rPr>
-              <w:t xml:space="preserve"> domain mapping from Twitter API (x) and </w:t>
-            </w:r>
-            <w:proofErr w:type="spellStart"/>
-            <w:r>
-              <w:rPr>
-                <w:b w:val="0"/>
-                <w:bCs w:val="0"/>
-              </w:rPr>
-              <w:t>Quandl</w:t>
-            </w:r>
-            <w:proofErr w:type="spellEnd"/>
-            <w:r>
-              <w:rPr>
-                <w:b w:val="0"/>
-                <w:bCs w:val="0"/>
-              </w:rPr>
-              <w:t xml:space="preserve"> Data f(x)</w:t>
+              <w:t xml:space="preserve"> domain mapping from Twitter API (x) and Quandl Data f(x)</w:t>
             </w:r>
             <w:r>
               <w:rPr>
@@ -4126,25 +4015,21 @@
       <w:r>
         <w:t xml:space="preserve">tweets were aggregated by </w:t>
       </w:r>
-      <w:proofErr w:type="spellStart"/>
       <w:r>
         <w:rPr>
           <w:rFonts w:ascii="Courier New" w:hAnsi="Courier New" w:cs="Courier New"/>
         </w:rPr>
         <w:t>created_at</w:t>
       </w:r>
-      <w:proofErr w:type="spellEnd"/>
       <w:r>
         <w:t xml:space="preserve"> and </w:t>
       </w:r>
-      <w:proofErr w:type="spellStart"/>
       <w:r>
         <w:rPr>
           <w:rFonts w:ascii="Courier New" w:hAnsi="Courier New" w:cs="Courier New"/>
         </w:rPr>
         <w:t>screen_name</w:t>
       </w:r>
-      <w:proofErr w:type="spellEnd"/>
       <w:r>
         <w:t xml:space="preserve">. If an account tweeted multiple times a given day, </w:t>
       </w:r>
@@ -4154,14 +4039,12 @@
       <w:r>
         <w:t xml:space="preserve"> </w:t>
       </w:r>
-      <w:proofErr w:type="spellStart"/>
       <w:r>
         <w:rPr>
           <w:rFonts w:ascii="Courier New" w:hAnsi="Courier New" w:cs="Courier New"/>
         </w:rPr>
         <w:t>full_text</w:t>
       </w:r>
-      <w:proofErr w:type="spellEnd"/>
       <w:r>
         <w:t xml:space="preserve"> </w:t>
       </w:r>
@@ -4201,14 +4084,12 @@
       <w:r>
         <w:t xml:space="preserve"> </w:t>
       </w:r>
-      <w:proofErr w:type="spellStart"/>
       <w:r>
         <w:rPr>
           <w:rFonts w:ascii="Courier New" w:hAnsi="Courier New" w:cs="Courier New"/>
         </w:rPr>
         <w:t>created_at</w:t>
       </w:r>
-      <w:proofErr w:type="spellEnd"/>
       <w:r>
         <w:t xml:space="preserve"> column</w:t>
       </w:r>
@@ -4296,14 +4177,12 @@
       <w:r>
         <w:t xml:space="preserve">If successive (n+1) index is nan, set market values to previous day and concatenate current </w:t>
       </w:r>
-      <w:proofErr w:type="spellStart"/>
       <w:r>
         <w:rPr>
           <w:rFonts w:ascii="Courier New" w:hAnsi="Courier New" w:cs="Courier New"/>
         </w:rPr>
         <w:t>full_text</w:t>
       </w:r>
-      <w:proofErr w:type="spellEnd"/>
       <w:r>
         <w:t xml:space="preserve"> with previous day.</w:t>
       </w:r>
@@ -4317,27 +4196,17 @@
       <w:r>
         <w:t xml:space="preserve">Additionally, if a given day contained an empty string for </w:t>
       </w:r>
-      <w:proofErr w:type="spellStart"/>
       <w:r>
         <w:rPr>
           <w:rFonts w:ascii="Courier New" w:hAnsi="Courier New" w:cs="Courier New"/>
         </w:rPr>
         <w:t>full_text</w:t>
       </w:r>
-      <w:proofErr w:type="spellEnd"/>
       <w:r>
         <w:t>, this instance was dropped</w:t>
       </w:r>
       <w:r>
-        <w:t xml:space="preserve">, and the </w:t>
-      </w:r>
-      <w:proofErr w:type="spellStart"/>
-      <w:r>
-        <w:t>dataframe</w:t>
-      </w:r>
-      <w:proofErr w:type="spellEnd"/>
-      <w:r>
-        <w:t xml:space="preserve"> index was reset.</w:t>
+        <w:t>, and the dataframe index was reset.</w:t>
       </w:r>
     </w:p>
     <w:p/>
@@ -4401,13 +4270,8 @@
       <w:r>
         <w:t xml:space="preserve"> </w:t>
       </w:r>
-      <w:proofErr w:type="spellStart"/>
-      <w:r>
-        <w:t>vader</w:t>
-      </w:r>
-      <w:proofErr w:type="spellEnd"/>
-      <w:r>
-        <w:t xml:space="preserve"> </w:t>
+      <w:r>
+        <w:t xml:space="preserve">vader </w:t>
       </w:r>
       <w:r>
         <w:t>sentiment</w:t>
@@ -4540,7 +4404,6 @@
           <w:szCs w:val="24"/>
         </w:rPr>
       </w:pPr>
-      <w:proofErr w:type="spellStart"/>
       <w:r>
         <w:rPr>
           <w:rFonts w:ascii="Courier New" w:hAnsi="Courier New" w:cs="Courier New"/>
@@ -4549,7 +4412,6 @@
         </w:rPr>
         <w:t>stopwords</w:t>
       </w:r>
-      <w:proofErr w:type="spellEnd"/>
       <w:r>
         <w:rPr>
           <w:sz w:val="24"/>
@@ -4592,7 +4454,6 @@
           <w:szCs w:val="24"/>
         </w:rPr>
       </w:pPr>
-      <w:proofErr w:type="spellStart"/>
       <w:r>
         <w:rPr>
           <w:rFonts w:ascii="Courier New" w:hAnsi="Courier New" w:cs="Courier New"/>
@@ -4601,7 +4462,6 @@
         </w:rPr>
         <w:t>stopwords_topics</w:t>
       </w:r>
-      <w:proofErr w:type="spellEnd"/>
       <w:r>
         <w:rPr>
           <w:sz w:val="24"/>
@@ -4609,7 +4469,6 @@
         </w:rPr>
         <w:t xml:space="preserve">: combined with general </w:t>
       </w:r>
-      <w:proofErr w:type="spellStart"/>
       <w:r>
         <w:rPr>
           <w:rFonts w:ascii="Courier New" w:hAnsi="Courier New" w:cs="Courier New"/>
@@ -4618,7 +4477,6 @@
         </w:rPr>
         <w:t>stopwords</w:t>
       </w:r>
-      <w:proofErr w:type="spellEnd"/>
       <w:r>
         <w:rPr>
           <w:sz w:val="24"/>
@@ -4741,7 +4599,6 @@
         </w:rPr>
         <w:t xml:space="preserve"> the </w:t>
       </w:r>
-      <w:proofErr w:type="spellStart"/>
       <w:r>
         <w:rPr>
           <w:sz w:val="24"/>
@@ -4749,7 +4606,6 @@
         </w:rPr>
         <w:t>Twython</w:t>
       </w:r>
-      <w:proofErr w:type="spellEnd"/>
       <w:r>
         <w:rPr>
           <w:rStyle w:val="FootnoteReference"/>
@@ -4834,17 +4690,8 @@
           <w:sz w:val="24"/>
           <w:szCs w:val="24"/>
         </w:rPr>
-        <w:t xml:space="preserve"> using </w:t>
-      </w:r>
-      <w:proofErr w:type="spellStart"/>
-      <w:r>
-        <w:rPr>
-          <w:sz w:val="24"/>
-          <w:szCs w:val="24"/>
-        </w:rPr>
-        <w:t>CountVectorizer</w:t>
-      </w:r>
-      <w:proofErr w:type="spellEnd"/>
+        <w:t xml:space="preserve"> using CountVectorizer</w:t>
+      </w:r>
       <w:r>
         <w:rPr>
           <w:rStyle w:val="FootnoteReference"/>
@@ -5045,7 +4892,6 @@
         </w:rPr>
         <w:t xml:space="preserve"> the </w:t>
       </w:r>
-      <w:proofErr w:type="spellStart"/>
       <w:r>
         <w:rPr>
           <w:rFonts w:ascii="Courier New" w:hAnsi="Courier New" w:cs="Courier New"/>
@@ -5054,7 +4900,6 @@
         </w:rPr>
         <w:t>LatentDirichletAllocation</w:t>
       </w:r>
-      <w:proofErr w:type="spellEnd"/>
       <w:r>
         <w:rPr>
           <w:rStyle w:val="FootnoteReference"/>
@@ -6549,17 +6394,8 @@
           <w:sz w:val="24"/>
           <w:szCs w:val="24"/>
         </w:rPr>
-        <w:t xml:space="preserve">associated </w:t>
-      </w:r>
-      <w:proofErr w:type="spellStart"/>
-      <w:r>
-        <w:rPr>
-          <w:sz w:val="24"/>
-          <w:szCs w:val="24"/>
-        </w:rPr>
-        <w:t>quandl</w:t>
-      </w:r>
-      <w:proofErr w:type="spellEnd"/>
+        <w:t>associated quandl</w:t>
+      </w:r>
       <w:r>
         <w:rPr>
           <w:rStyle w:val="FootnoteReference"/>
@@ -7063,23 +6899,7 @@
                 <w:b w:val="0"/>
                 <w:bCs w:val="0"/>
               </w:rPr>
-              <w:t xml:space="preserve"> for </w:t>
-            </w:r>
-            <w:proofErr w:type="spellStart"/>
-            <w:r>
-              <w:rPr>
-                <w:b w:val="0"/>
-                <w:bCs w:val="0"/>
-              </w:rPr>
-              <w:t>JimCramer</w:t>
-            </w:r>
-            <w:proofErr w:type="spellEnd"/>
-            <w:r>
-              <w:rPr>
-                <w:b w:val="0"/>
-                <w:bCs w:val="0"/>
-              </w:rPr>
-              <w:t>.</w:t>
+              <w:t xml:space="preserve"> for JimCramer.</w:t>
             </w:r>
           </w:p>
         </w:tc>
@@ -7116,13 +6936,8 @@
               <w:t xml:space="preserve"> </w:t>
             </w:r>
             <w:r>
-              <w:t xml:space="preserve">LDA for </w:t>
-            </w:r>
-            <w:proofErr w:type="spellStart"/>
-            <w:r>
-              <w:t>JimCramer</w:t>
-            </w:r>
-            <w:proofErr w:type="spellEnd"/>
+              <w:t>LDA for JimCramer</w:t>
+            </w:r>
             <w:r>
               <w:t>.</w:t>
             </w:r>
@@ -7301,23 +7116,7 @@
                 <w:b w:val="0"/>
                 <w:bCs w:val="0"/>
               </w:rPr>
-              <w:t xml:space="preserve">word cloud for </w:t>
-            </w:r>
-            <w:proofErr w:type="spellStart"/>
-            <w:r>
-              <w:rPr>
-                <w:b w:val="0"/>
-                <w:bCs w:val="0"/>
-              </w:rPr>
-              <w:t>LizAnnSonders</w:t>
-            </w:r>
-            <w:proofErr w:type="spellEnd"/>
-            <w:r>
-              <w:rPr>
-                <w:b w:val="0"/>
-                <w:bCs w:val="0"/>
-              </w:rPr>
-              <w:t>.</w:t>
+              <w:t>word cloud for LizAnnSonders.</w:t>
             </w:r>
           </w:p>
         </w:tc>
@@ -7351,15 +7150,7 @@
               <w:t>:</w:t>
             </w:r>
             <w:r>
-              <w:t xml:space="preserve"> word cloud for </w:t>
-            </w:r>
-            <w:proofErr w:type="spellStart"/>
-            <w:r>
-              <w:t>LizAnnSonders</w:t>
-            </w:r>
-            <w:proofErr w:type="spellEnd"/>
-            <w:r>
-              <w:t>.</w:t>
+              <w:t xml:space="preserve"> word cloud for LizAnnSonders.</w:t>
             </w:r>
           </w:p>
         </w:tc>
@@ -7535,23 +7326,7 @@
                 <w:b w:val="0"/>
                 <w:bCs w:val="0"/>
               </w:rPr>
-              <w:t xml:space="preserve">word cloud for </w:t>
-            </w:r>
-            <w:proofErr w:type="spellStart"/>
-            <w:r>
-              <w:rPr>
-                <w:b w:val="0"/>
-                <w:bCs w:val="0"/>
-              </w:rPr>
-              <w:t>ReformedBroker</w:t>
-            </w:r>
-            <w:proofErr w:type="spellEnd"/>
-            <w:r>
-              <w:rPr>
-                <w:b w:val="0"/>
-                <w:bCs w:val="0"/>
-              </w:rPr>
-              <w:t>.</w:t>
+              <w:t>word cloud for ReformedBroker.</w:t>
             </w:r>
           </w:p>
         </w:tc>
@@ -7588,13 +7363,8 @@
               <w:t xml:space="preserve"> word cloud for</w:t>
             </w:r>
             <w:r>
-              <w:t xml:space="preserve"> </w:t>
-            </w:r>
-            <w:proofErr w:type="spellStart"/>
-            <w:r>
-              <w:t>ReformedBroker</w:t>
-            </w:r>
-            <w:proofErr w:type="spellEnd"/>
+              <w:t xml:space="preserve"> ReformedBroker</w:t>
+            </w:r>
             <w:r>
               <w:t>.</w:t>
             </w:r>
@@ -7778,7 +7548,6 @@
               </w:rPr>
               <w:t xml:space="preserve">LDA for </w:t>
             </w:r>
-            <w:proofErr w:type="spellStart"/>
             <w:r>
               <w:rPr>
                 <w:b w:val="0"/>
@@ -7786,7 +7555,6 @@
               </w:rPr>
               <w:t>SJosephBurns</w:t>
             </w:r>
-            <w:proofErr w:type="spellEnd"/>
             <w:r>
               <w:rPr>
                 <w:b w:val="0"/>
@@ -7828,11 +7596,9 @@
             <w:r>
               <w:t xml:space="preserve"> LDA for </w:t>
             </w:r>
-            <w:proofErr w:type="spellStart"/>
             <w:r>
               <w:t>SJosephBurns</w:t>
             </w:r>
-            <w:proofErr w:type="spellEnd"/>
             <w:r>
               <w:t>.</w:t>
             </w:r>
@@ -8012,7 +7778,6 @@
               </w:rPr>
               <w:t xml:space="preserve">LDA for </w:t>
             </w:r>
-            <w:proofErr w:type="spellStart"/>
             <w:r>
               <w:rPr>
                 <w:b w:val="0"/>
@@ -8020,7 +7785,6 @@
               </w:rPr>
               <w:t>TheStalwart</w:t>
             </w:r>
-            <w:proofErr w:type="spellEnd"/>
             <w:r>
               <w:rPr>
                 <w:b w:val="0"/>
@@ -8062,11 +7826,9 @@
             <w:r>
               <w:t xml:space="preserve"> LDA for </w:t>
             </w:r>
-            <w:proofErr w:type="spellStart"/>
             <w:r>
               <w:t>TheStalwart</w:t>
             </w:r>
-            <w:proofErr w:type="spellEnd"/>
             <w:r>
               <w:t>.</w:t>
             </w:r>
@@ -8695,23 +8457,7 @@
                 <w:b w:val="0"/>
                 <w:bCs w:val="0"/>
               </w:rPr>
-              <w:t xml:space="preserve"> </w:t>
-            </w:r>
-            <w:proofErr w:type="spellStart"/>
-            <w:r>
-              <w:rPr>
-                <w:b w:val="0"/>
-                <w:bCs w:val="0"/>
-              </w:rPr>
-              <w:t>JimCramer</w:t>
-            </w:r>
-            <w:proofErr w:type="spellEnd"/>
-            <w:r>
-              <w:rPr>
-                <w:b w:val="0"/>
-                <w:bCs w:val="0"/>
-              </w:rPr>
-              <w:t>.</w:t>
+              <w:t xml:space="preserve"> JimCramer.</w:t>
             </w:r>
           </w:p>
         </w:tc>
@@ -8747,27 +8493,14 @@
             <w:r>
               <w:t xml:space="preserve"> </w:t>
             </w:r>
-            <w:proofErr w:type="spellStart"/>
-            <w:r>
-              <w:t>lda</w:t>
-            </w:r>
-            <w:proofErr w:type="spellEnd"/>
-            <w:r>
-              <w:t xml:space="preserve"> sentiment</w:t>
+            <w:r>
+              <w:t>lda sentiment</w:t>
             </w:r>
             <w:r>
               <w:t xml:space="preserve"> for</w:t>
             </w:r>
             <w:r>
-              <w:t xml:space="preserve"> </w:t>
-            </w:r>
-            <w:proofErr w:type="spellStart"/>
-            <w:r>
-              <w:t>JimCramer</w:t>
-            </w:r>
-            <w:proofErr w:type="spellEnd"/>
-            <w:r>
-              <w:t>.</w:t>
+              <w:t xml:space="preserve"> JimCramer.</w:t>
             </w:r>
           </w:p>
         </w:tc>
@@ -8955,7 +8688,6 @@
               </w:rPr>
               <w:t xml:space="preserve"> for </w:t>
             </w:r>
-            <w:proofErr w:type="spellStart"/>
             <w:r>
               <w:rPr>
                 <w:b w:val="0"/>
@@ -8963,7 +8695,6 @@
               </w:rPr>
               <w:t>LizAnnSonders</w:t>
             </w:r>
-            <w:proofErr w:type="spellEnd"/>
             <w:r>
               <w:rPr>
                 <w:b w:val="0"/>
@@ -9005,22 +8736,15 @@
             <w:r>
               <w:t xml:space="preserve"> </w:t>
             </w:r>
-            <w:proofErr w:type="spellStart"/>
-            <w:r>
-              <w:t>lda</w:t>
-            </w:r>
-            <w:proofErr w:type="spellEnd"/>
-            <w:r>
-              <w:t xml:space="preserve"> sentiment</w:t>
+            <w:r>
+              <w:t>lda sentiment</w:t>
             </w:r>
             <w:r>
               <w:t xml:space="preserve"> for </w:t>
             </w:r>
-            <w:proofErr w:type="spellStart"/>
             <w:r>
               <w:t>LizAnnSonders</w:t>
             </w:r>
-            <w:proofErr w:type="spellEnd"/>
             <w:r>
               <w:t>.</w:t>
             </w:r>
@@ -9215,7 +8939,6 @@
               </w:rPr>
               <w:t xml:space="preserve"> for </w:t>
             </w:r>
-            <w:proofErr w:type="spellStart"/>
             <w:r>
               <w:rPr>
                 <w:b w:val="0"/>
@@ -9223,7 +8946,6 @@
               </w:rPr>
               <w:t>ReformedBroker</w:t>
             </w:r>
-            <w:proofErr w:type="spellEnd"/>
             <w:r>
               <w:rPr>
                 <w:b w:val="0"/>
@@ -9272,13 +8994,8 @@
             <w:r>
               <w:t xml:space="preserve"> </w:t>
             </w:r>
-            <w:proofErr w:type="spellStart"/>
-            <w:r>
-              <w:t>lda</w:t>
-            </w:r>
-            <w:proofErr w:type="spellEnd"/>
-            <w:r>
-              <w:t xml:space="preserve"> sentiment</w:t>
+            <w:r>
+              <w:t>lda sentiment</w:t>
             </w:r>
             <w:r>
               <w:t xml:space="preserve"> </w:t>
@@ -9286,11 +9003,9 @@
             <w:r>
               <w:t xml:space="preserve">for </w:t>
             </w:r>
-            <w:proofErr w:type="spellStart"/>
             <w:r>
               <w:t>ReformedBroker</w:t>
             </w:r>
-            <w:proofErr w:type="spellEnd"/>
             <w:r>
               <w:t>.</w:t>
             </w:r>
@@ -9486,7 +9201,6 @@
               </w:rPr>
               <w:t xml:space="preserve"> for </w:t>
             </w:r>
-            <w:proofErr w:type="spellStart"/>
             <w:r>
               <w:rPr>
                 <w:b w:val="0"/>
@@ -9494,7 +9208,6 @@
               </w:rPr>
               <w:t>SJosephBurns</w:t>
             </w:r>
-            <w:proofErr w:type="spellEnd"/>
             <w:r>
               <w:rPr>
                 <w:b w:val="0"/>
@@ -9543,22 +9256,15 @@
             <w:r>
               <w:t xml:space="preserve"> </w:t>
             </w:r>
-            <w:proofErr w:type="spellStart"/>
-            <w:r>
-              <w:t>lda</w:t>
-            </w:r>
-            <w:proofErr w:type="spellEnd"/>
-            <w:r>
-              <w:t xml:space="preserve"> sentiment</w:t>
+            <w:r>
+              <w:t>lda sentiment</w:t>
             </w:r>
             <w:r>
               <w:t xml:space="preserve"> for </w:t>
             </w:r>
-            <w:proofErr w:type="spellStart"/>
             <w:r>
               <w:t>SJosephBurns</w:t>
             </w:r>
-            <w:proofErr w:type="spellEnd"/>
             <w:r>
               <w:t>.</w:t>
             </w:r>
@@ -9753,7 +9459,6 @@
               </w:rPr>
               <w:t xml:space="preserve"> for </w:t>
             </w:r>
-            <w:proofErr w:type="spellStart"/>
             <w:r>
               <w:rPr>
                 <w:b w:val="0"/>
@@ -9761,7 +9466,6 @@
               </w:rPr>
               <w:t>TheStalwart</w:t>
             </w:r>
-            <w:proofErr w:type="spellEnd"/>
             <w:r>
               <w:rPr>
                 <w:b w:val="0"/>
@@ -9810,22 +9514,15 @@
             <w:r>
               <w:t xml:space="preserve"> </w:t>
             </w:r>
-            <w:proofErr w:type="spellStart"/>
-            <w:r>
-              <w:t>lda</w:t>
-            </w:r>
-            <w:proofErr w:type="spellEnd"/>
-            <w:r>
-              <w:t xml:space="preserve"> sentiment</w:t>
+            <w:r>
+              <w:t>lda sentiment</w:t>
             </w:r>
             <w:r>
               <w:t xml:space="preserve"> for </w:t>
             </w:r>
-            <w:proofErr w:type="spellStart"/>
             <w:r>
               <w:t>TheStalwart</w:t>
             </w:r>
-            <w:proofErr w:type="spellEnd"/>
             <w:r>
               <w:t>.</w:t>
             </w:r>
@@ -9864,14 +9561,28 @@
           <w:sz w:val="24"/>
           <w:szCs w:val="24"/>
         </w:rPr>
-        <w:t>A baseline exploration was conducted on the Nasdaq and VIX index, then expanded to other indices to determine – “Can market sentiment from financial analysts predict stock prices”? To begin, the upper threshold limit (l) is determined for each financial analyst (A), for a given stock index or volume (</w:t>
-      </w:r>
-      <w:r>
-        <w:rPr>
-          <w:sz w:val="24"/>
-          <w:szCs w:val="24"/>
-        </w:rPr>
-        <w:t>x</w:t>
+        <w:t>A baseline exploration was conducted on the Nasdaq and VIX index, then expanded to other indices to determine – “Can market sentiment from financial analysts predict stock prices”? To begin,</w:t>
+      </w:r>
+      <w:r>
+        <w:rPr>
+          <w:sz w:val="24"/>
+          <w:szCs w:val="24"/>
+        </w:rPr>
+        <w:t xml:space="preserve"> time series data</w:t>
+      </w:r>
+      <w:r>
+        <w:rPr>
+          <w:sz w:val="24"/>
+          <w:szCs w:val="24"/>
+        </w:rPr>
+        <w:t xml:space="preserve"> consisting of </w:t>
+      </w:r>
+      <w:r>
+        <w:rPr>
+          <w:sz w:val="24"/>
+          <w:szCs w:val="24"/>
+        </w:rPr>
+        <w:t>stock index or volume (x</w:t>
       </w:r>
       <w:r>
         <w:rPr>
@@ -9886,7 +9597,77 @@
           <w:sz w:val="24"/>
           <w:szCs w:val="24"/>
         </w:rPr>
-        <w:t>):</w:t>
+        <w:t>)</w:t>
+      </w:r>
+      <w:r>
+        <w:rPr>
+          <w:sz w:val="24"/>
+          <w:szCs w:val="24"/>
+        </w:rPr>
+        <w:t xml:space="preserve"> needed to be converted to set of classes </w:t>
+      </w:r>
+      <w:r>
+        <w:rPr>
+          <w:sz w:val="24"/>
+          <w:szCs w:val="24"/>
+        </w:rPr>
+        <w:t>used as the target vector during classification</w:t>
+      </w:r>
+      <w:r>
+        <w:rPr>
+          <w:sz w:val="24"/>
+          <w:szCs w:val="24"/>
+        </w:rPr>
+        <w:t>.</w:t>
+      </w:r>
+      <w:r>
+        <w:rPr>
+          <w:sz w:val="24"/>
+          <w:szCs w:val="24"/>
+        </w:rPr>
+        <w:t xml:space="preserve"> </w:t>
+      </w:r>
+      <w:r>
+        <w:rPr>
+          <w:sz w:val="24"/>
+          <w:szCs w:val="24"/>
+        </w:rPr>
+        <w:t>First, t</w:t>
+      </w:r>
+      <w:r>
+        <w:rPr>
+          <w:sz w:val="24"/>
+          <w:szCs w:val="24"/>
+        </w:rPr>
+        <w:t xml:space="preserve">he upper threshold limit (l) </w:t>
+      </w:r>
+      <w:r>
+        <w:rPr>
+          <w:sz w:val="24"/>
+          <w:szCs w:val="24"/>
+        </w:rPr>
+        <w:t>was</w:t>
+      </w:r>
+      <w:r>
+        <w:rPr>
+          <w:sz w:val="24"/>
+          <w:szCs w:val="24"/>
+        </w:rPr>
+        <w:t xml:space="preserve"> determined for</w:t>
+      </w:r>
+      <w:r>
+        <w:rPr>
+          <w:sz w:val="24"/>
+          <w:szCs w:val="24"/>
+        </w:rPr>
+        <w:t xml:space="preserve"> stock index or volume</w:t>
+      </w:r>
+      <w:r>
+        <w:rPr>
+          <w:sz w:val="24"/>
+          <w:szCs w:val="24"/>
+        </w:rPr>
+        <w:t>:</w:t>
       </w:r>
     </w:p>
     <w:p>
@@ -10208,15 +9989,7 @@
           <w:sz w:val="24"/>
           <w:szCs w:val="24"/>
         </w:rPr>
-        <w:t xml:space="preserve"> (</w:t>
-      </w:r>
-      <w:proofErr w:type="spellStart"/>
-      <w:r>
-        <w:rPr>
-          <w:sz w:val="24"/>
-          <w:szCs w:val="24"/>
-        </w:rPr>
-        <w:t>f</w:t>
+        <w:t xml:space="preserve"> (f</w:t>
       </w:r>
       <w:r>
         <w:rPr>
@@ -10226,7 +9999,6 @@
         </w:rPr>
         <w:t>avg</w:t>
       </w:r>
-      <w:proofErr w:type="spellEnd"/>
       <w:r>
         <w:rPr>
           <w:sz w:val="24"/>
@@ -10246,15 +10018,7 @@
           <w:sz w:val="24"/>
           <w:szCs w:val="24"/>
         </w:rPr>
-        <w:t xml:space="preserve"> (</w:t>
-      </w:r>
-      <w:proofErr w:type="spellStart"/>
-      <w:r>
-        <w:rPr>
-          <w:sz w:val="24"/>
-          <w:szCs w:val="24"/>
-        </w:rPr>
-        <w:t>f</w:t>
+        <w:t xml:space="preserve"> (f</w:t>
       </w:r>
       <w:r>
         <w:rPr>
@@ -10264,7 +10028,6 @@
         </w:rPr>
         <w:t>std</w:t>
       </w:r>
-      <w:proofErr w:type="spellEnd"/>
       <w:r>
         <w:rPr>
           <w:sz w:val="24"/>
@@ -10655,15 +10418,7 @@
           <w:sz w:val="24"/>
           <w:szCs w:val="24"/>
         </w:rPr>
-        <w:t xml:space="preserve"> (</w:t>
-      </w:r>
-      <w:proofErr w:type="spellStart"/>
-      <w:r>
-        <w:rPr>
-          <w:sz w:val="24"/>
-          <w:szCs w:val="24"/>
-        </w:rPr>
-        <w:t>s</w:t>
+        <w:t xml:space="preserve"> (s</w:t>
       </w:r>
       <w:r>
         <w:rPr>
@@ -10673,7 +10428,6 @@
         </w:rPr>
         <w:t>j</w:t>
       </w:r>
-      <w:proofErr w:type="spellEnd"/>
       <w:r>
         <w:rPr>
           <w:sz w:val="24"/>
@@ -11018,7 +10772,6 @@
         </w:rPr>
         <w:t xml:space="preserve">when </w:t>
       </w:r>
-      <w:proofErr w:type="spellStart"/>
       <w:r>
         <w:rPr>
           <w:rFonts w:ascii="Courier New" w:hAnsi="Courier New" w:cs="Courier New"/>
@@ -11036,23 +10789,13 @@
         </w:rPr>
         <w:t>j</w:t>
       </w:r>
-      <w:proofErr w:type="spellEnd"/>
       <w:r>
         <w:rPr>
           <w:rFonts w:ascii="Courier New" w:hAnsi="Courier New" w:cs="Courier New"/>
           <w:sz w:val="20"/>
           <w:szCs w:val="20"/>
         </w:rPr>
-        <w:t xml:space="preserve"> &gt; </w:t>
-      </w:r>
-      <w:proofErr w:type="spellStart"/>
-      <w:r>
-        <w:rPr>
-          <w:rFonts w:ascii="Courier New" w:hAnsi="Courier New" w:cs="Courier New"/>
-          <w:sz w:val="20"/>
-          <w:szCs w:val="20"/>
-        </w:rPr>
-        <w:t>C</w:t>
+        <w:t xml:space="preserve"> &gt; C</w:t>
       </w:r>
       <w:r>
         <w:rPr>
@@ -11063,7 +10806,6 @@
         </w:rPr>
         <w:t>j</w:t>
       </w:r>
-      <w:proofErr w:type="spellEnd"/>
       <w:r>
         <w:rPr>
           <w:sz w:val="24"/>
@@ -11206,7 +10948,6 @@
         </w:rPr>
         <w:t xml:space="preserve">Conversely, when </w:t>
       </w:r>
-      <w:proofErr w:type="spellStart"/>
       <w:r>
         <w:rPr>
           <w:rFonts w:ascii="Courier New" w:hAnsi="Courier New" w:cs="Courier New"/>
@@ -11224,23 +10965,13 @@
         </w:rPr>
         <w:t>j</w:t>
       </w:r>
-      <w:proofErr w:type="spellEnd"/>
       <w:r>
         <w:rPr>
           <w:rFonts w:ascii="Courier New" w:hAnsi="Courier New" w:cs="Courier New"/>
           <w:sz w:val="20"/>
           <w:szCs w:val="20"/>
         </w:rPr>
-        <w:t xml:space="preserve"> &lt;= </w:t>
-      </w:r>
-      <w:proofErr w:type="spellStart"/>
-      <w:r>
-        <w:rPr>
-          <w:rFonts w:ascii="Courier New" w:hAnsi="Courier New" w:cs="Courier New"/>
-          <w:sz w:val="20"/>
-          <w:szCs w:val="20"/>
-        </w:rPr>
-        <w:t>C</w:t>
+        <w:t xml:space="preserve"> &lt;= C</w:t>
       </w:r>
       <w:r>
         <w:rPr>
@@ -11251,7 +10982,6 @@
         </w:rPr>
         <w:t>j</w:t>
       </w:r>
-      <w:proofErr w:type="spellEnd"/>
       <w:r>
         <w:rPr>
           <w:sz w:val="24"/>
@@ -11756,14 +11486,28 @@
           <w:sz w:val="24"/>
           <w:szCs w:val="24"/>
         </w:rPr>
-        <w:t xml:space="preserve">In this study, some initial efforts have led to the </w:t>
-      </w:r>
-      <w:r>
-        <w:rPr>
-          <w:sz w:val="24"/>
-          <w:szCs w:val="24"/>
-        </w:rPr>
-        <w:t>assignment of</w:t>
+        <w:t xml:space="preserve">In this study, </w:t>
+      </w:r>
+      <w:r>
+        <w:rPr>
+          <w:sz w:val="24"/>
+          <w:szCs w:val="24"/>
+        </w:rPr>
+        <w:t xml:space="preserve">an </w:t>
+      </w:r>
+      <w:r>
+        <w:rPr>
+          <w:sz w:val="24"/>
+          <w:szCs w:val="24"/>
+        </w:rPr>
+        <w:t xml:space="preserve">initial </w:t>
+      </w:r>
+      <w:r>
+        <w:rPr>
+          <w:sz w:val="24"/>
+          <w:szCs w:val="24"/>
+        </w:rPr>
+        <w:t>of</w:t>
       </w:r>
       <w:r>
         <w:rPr>
@@ -11813,6 +11557,13 @@
           <w:sz w:val="24"/>
           <w:szCs w:val="24"/>
         </w:rPr>
+        <w:t xml:space="preserve"> was utilized</w:t>
+      </w:r>
+      <w:r>
+        <w:rPr>
+          <w:sz w:val="24"/>
+          <w:szCs w:val="24"/>
+        </w:rPr>
         <w:t>, rather than using the provided equation 6 and equation 7.</w:t>
       </w:r>
       <w:r>
@@ -11913,7 +11664,14 @@
           <w:sz w:val="24"/>
           <w:szCs w:val="24"/>
         </w:rPr>
-        <w:t xml:space="preserve"> of </w:t>
+        <w:t xml:space="preserve"> of equations </w:t>
+      </w:r>
+      <w:r>
+        <w:rPr>
+          <w:sz w:val="24"/>
+          <w:szCs w:val="24"/>
+        </w:rPr>
+        <w:t xml:space="preserve">to update the </w:t>
       </w:r>
       <w:r>
         <w:rPr>
@@ -11921,14 +11679,7 @@
           <w:szCs w:val="24"/>
         </w:rPr>
         <w:lastRenderedPageBreak/>
-        <w:t xml:space="preserve">equations </w:t>
-      </w:r>
-      <w:r>
-        <w:rPr>
-          <w:sz w:val="24"/>
-          <w:szCs w:val="24"/>
-        </w:rPr>
-        <w:t xml:space="preserve">to update the corresponding filters in order to better </w:t>
+        <w:t xml:space="preserve">corresponding filters in order to better </w:t>
       </w:r>
       <w:r>
         <w:rPr>
@@ -12715,7 +12466,6 @@
         </w:rPr>
         <w:t xml:space="preserve">Using the </w:t>
       </w:r>
-      <w:proofErr w:type="spellStart"/>
       <w:r>
         <w:rPr>
           <w:rFonts w:ascii="Courier New" w:hAnsi="Courier New" w:cs="Courier New"/>
@@ -12724,7 +12474,6 @@
         </w:rPr>
         <w:t>grangercausalitytests</w:t>
       </w:r>
-      <w:proofErr w:type="spellEnd"/>
       <w:r>
         <w:rPr>
           <w:rStyle w:val="FootnoteReference"/>
@@ -12857,23 +12606,7 @@
           <w:sz w:val="24"/>
           <w:szCs w:val="24"/>
         </w:rPr>
-        <w:t xml:space="preserve"> appropriate (</w:t>
-      </w:r>
-      <w:proofErr w:type="spellStart"/>
-      <w:r>
-        <w:rPr>
-          <w:sz w:val="24"/>
-          <w:szCs w:val="24"/>
-        </w:rPr>
-        <w:t>p,q,d</w:t>
-      </w:r>
-      <w:proofErr w:type="spellEnd"/>
-      <w:r>
-        <w:rPr>
-          <w:sz w:val="24"/>
-          <w:szCs w:val="24"/>
-        </w:rPr>
-        <w:t>) components for stationarity.</w:t>
+        <w:t xml:space="preserve"> appropriate (p,q,d) components for stationarity.</w:t>
       </w:r>
       <w:r>
         <w:rPr>
@@ -12985,66 +12718,16 @@
           <w:sz w:val="24"/>
           <w:szCs w:val="24"/>
         </w:rPr>
-        <w:t xml:space="preserve"> While results were computed for </w:t>
-      </w:r>
-      <w:proofErr w:type="spellStart"/>
-      <w:r>
-        <w:rPr>
-          <w:sz w:val="24"/>
-          <w:szCs w:val="24"/>
-        </w:rPr>
-        <w:t>jimcramer</w:t>
-      </w:r>
-      <w:proofErr w:type="spellEnd"/>
-      <w:r>
-        <w:rPr>
-          <w:sz w:val="24"/>
-          <w:szCs w:val="24"/>
-        </w:rPr>
-        <w:t xml:space="preserve">, </w:t>
-      </w:r>
-      <w:proofErr w:type="spellStart"/>
-      <w:r>
-        <w:rPr>
-          <w:sz w:val="24"/>
-          <w:szCs w:val="24"/>
-        </w:rPr>
-        <w:t>LizAnnSonders</w:t>
-      </w:r>
-      <w:proofErr w:type="spellEnd"/>
-      <w:r>
-        <w:rPr>
-          <w:sz w:val="24"/>
-          <w:szCs w:val="24"/>
-        </w:rPr>
-        <w:t xml:space="preserve">, and </w:t>
-      </w:r>
-      <w:proofErr w:type="spellStart"/>
+        <w:t xml:space="preserve"> While results were computed for jimcramer, LizAnnSonders, and </w:t>
+      </w:r>
       <w:r>
         <w:rPr>
           <w:sz w:val="24"/>
           <w:szCs w:val="24"/>
         </w:rPr>
         <w:lastRenderedPageBreak/>
-        <w:t>ReformedBroker</w:t>
-      </w:r>
-      <w:proofErr w:type="spellEnd"/>
-      <w:r>
-        <w:rPr>
-          <w:sz w:val="24"/>
-          <w:szCs w:val="24"/>
-        </w:rPr>
-        <w:t xml:space="preserve">, only results for </w:t>
-      </w:r>
-      <w:proofErr w:type="spellStart"/>
-      <w:r>
-        <w:rPr>
-          <w:sz w:val="24"/>
-          <w:szCs w:val="24"/>
-        </w:rPr>
-        <w:t>LizAnnSonders</w:t>
-      </w:r>
-      <w:proofErr w:type="spellEnd"/>
+        <w:t>ReformedBroker, only results for LizAnnSonders</w:t>
+      </w:r>
       <w:r>
         <w:rPr>
           <w:rStyle w:val="FootnoteReference"/>
@@ -13681,7 +13364,6 @@
               </w:rPr>
               <w:t xml:space="preserve">VIX Total Volume for </w:t>
             </w:r>
-            <w:proofErr w:type="spellStart"/>
             <w:r>
               <w:rPr>
                 <w:b w:val="0"/>
@@ -13700,7 +13382,6 @@
               </w:rPr>
               <w:t>s</w:t>
             </w:r>
-            <w:proofErr w:type="spellEnd"/>
           </w:p>
         </w:tc>
       </w:tr>
@@ -14087,23 +13768,7 @@
           <w:sz w:val="24"/>
           <w:szCs w:val="24"/>
         </w:rPr>
-        <w:t xml:space="preserve">e constructed </w:t>
-      </w:r>
-      <w:proofErr w:type="spellStart"/>
-      <w:r>
-        <w:rPr>
-          <w:sz w:val="24"/>
-          <w:szCs w:val="24"/>
-        </w:rPr>
-        <w:t>dataframe</w:t>
-      </w:r>
-      <w:proofErr w:type="spellEnd"/>
-      <w:r>
-        <w:rPr>
-          <w:sz w:val="24"/>
-          <w:szCs w:val="24"/>
-        </w:rPr>
-        <w:t xml:space="preserve">, consisting </w:t>
+        <w:t xml:space="preserve">e constructed dataframe, consisting </w:t>
       </w:r>
       <w:r>
         <w:rPr>
@@ -14599,7 +14264,6 @@
               </w:rPr>
               <w:t xml:space="preserve">VIX Total Volume for </w:t>
             </w:r>
-            <w:proofErr w:type="spellStart"/>
             <w:r>
               <w:rPr>
                 <w:b w:val="0"/>
@@ -14618,7 +14282,6 @@
               </w:rPr>
               <w:t>s</w:t>
             </w:r>
-            <w:proofErr w:type="spellEnd"/>
           </w:p>
         </w:tc>
       </w:tr>
@@ -15727,7 +15390,6 @@
               </w:rPr>
               <w:t xml:space="preserve">VIX Total Volume for </w:t>
             </w:r>
-            <w:proofErr w:type="spellStart"/>
             <w:r>
               <w:rPr>
                 <w:b w:val="0"/>
@@ -15737,7 +15399,6 @@
               </w:rPr>
               <w:t>LizAnnSonders</w:t>
             </w:r>
-            <w:proofErr w:type="spellEnd"/>
           </w:p>
         </w:tc>
       </w:tr>
@@ -16284,23 +15945,13 @@
         </w:rPr>
         <w:t xml:space="preserve">was utilized having </w:t>
       </w:r>
-      <w:proofErr w:type="spellStart"/>
       <w:r>
         <w:rPr>
           <w:rFonts w:ascii="Courier New" w:hAnsi="Courier New" w:cs="Courier New"/>
           <w:sz w:val="20"/>
           <w:szCs w:val="20"/>
         </w:rPr>
-        <w:t>n_splits</w:t>
-      </w:r>
-      <w:proofErr w:type="spellEnd"/>
-      <w:r>
-        <w:rPr>
-          <w:rFonts w:ascii="Courier New" w:hAnsi="Courier New" w:cs="Courier New"/>
-          <w:sz w:val="20"/>
-          <w:szCs w:val="20"/>
-        </w:rPr>
-        <w:t>=5</w:t>
+        <w:t>n_splits=5</w:t>
       </w:r>
       <w:r>
         <w:rPr>
@@ -16413,7 +16064,6 @@
               </w:rPr>
               <w:t xml:space="preserve">VIX Total Volume for </w:t>
             </w:r>
-            <w:proofErr w:type="spellStart"/>
             <w:r>
               <w:rPr>
                 <w:b w:val="0"/>
@@ -16423,7 +16073,6 @@
               </w:rPr>
               <w:t>LizAnnSonders</w:t>
             </w:r>
-            <w:proofErr w:type="spellEnd"/>
           </w:p>
         </w:tc>
       </w:tr>
@@ -17062,7 +16711,6 @@
               </w:rPr>
               <w:t xml:space="preserve">VIX Total Volume for </w:t>
             </w:r>
-            <w:proofErr w:type="spellStart"/>
             <w:r>
               <w:rPr>
                 <w:b w:val="0"/>
@@ -17072,7 +16720,6 @@
               </w:rPr>
               <w:t>LizAnnSonders</w:t>
             </w:r>
-            <w:proofErr w:type="spellEnd"/>
           </w:p>
         </w:tc>
       </w:tr>
@@ -17554,7 +17201,6 @@
               </w:rPr>
               <w:t xml:space="preserve">VIX Total Volume for </w:t>
             </w:r>
-            <w:proofErr w:type="spellStart"/>
             <w:r>
               <w:rPr>
                 <w:b w:val="0"/>
@@ -17564,7 +17210,6 @@
               </w:rPr>
               <w:t>LizAnnSonders</w:t>
             </w:r>
-            <w:proofErr w:type="spellEnd"/>
           </w:p>
         </w:tc>
       </w:tr>
@@ -18100,21 +17745,7 @@
           <w:sz w:val="24"/>
           <w:szCs w:val="24"/>
         </w:rPr>
-        <w:t>associated with the</w:t>
-      </w:r>
-      <w:r>
-        <w:rPr>
-          <w:sz w:val="24"/>
-          <w:szCs w:val="24"/>
-        </w:rPr>
-        <w:t xml:space="preserve"> MNB models,</w:t>
-      </w:r>
-      <w:r>
-        <w:rPr>
-          <w:sz w:val="24"/>
-          <w:szCs w:val="24"/>
-        </w:rPr>
-        <w:t xml:space="preserve"> to determine the top N </w:t>
+        <w:t xml:space="preserve">to determine the top N </w:t>
       </w:r>
       <w:r>
         <w:rPr>
@@ -18226,7 +17857,21 @@
           <w:sz w:val="24"/>
           <w:szCs w:val="24"/>
         </w:rPr>
-        <w:t>these top words were often characterized by numerical values</w:t>
+        <w:t>the selected words</w:t>
+      </w:r>
+      <w:r>
+        <w:rPr>
+          <w:sz w:val="24"/>
+          <w:szCs w:val="24"/>
+        </w:rPr>
+        <w:t xml:space="preserve"> were often characterized by numerical values</w:t>
+      </w:r>
+      <w:r>
+        <w:rPr>
+          <w:sz w:val="24"/>
+          <w:szCs w:val="24"/>
+        </w:rPr>
+        <w:t xml:space="preserve"> from the corpus</w:t>
       </w:r>
       <w:r>
         <w:rPr>
@@ -18356,10 +18001,11 @@
                 <w:sz w:val="20"/>
                 <w:szCs w:val="20"/>
               </w:rPr>
-              <w:t xml:space="preserve">            </w:t>
-            </w:r>
-            <w:proofErr w:type="spellStart"/>
-            <w:r>
+              <w:t xml:space="preserve">            self.wscores = pd.DataFrame(</w:t>
+            </w:r>
+          </w:p>
+          <w:p>
+            <w:pPr>
               <w:rPr>
                 <w:rFonts w:ascii="Courier New" w:hAnsi="Courier New" w:cs="Courier New"/>
                 <w:b w:val="0"/>
@@ -18367,9 +18013,7 @@
                 <w:sz w:val="20"/>
                 <w:szCs w:val="20"/>
               </w:rPr>
-              <w:t>self.wscores</w:t>
-            </w:r>
-            <w:proofErr w:type="spellEnd"/>
+            </w:pPr>
             <w:r>
               <w:rPr>
                 <w:rFonts w:ascii="Courier New" w:hAnsi="Courier New" w:cs="Courier New"/>
@@ -18378,10 +18022,11 @@
                 <w:sz w:val="20"/>
                 <w:szCs w:val="20"/>
               </w:rPr>
-              <w:t xml:space="preserve"> = </w:t>
-            </w:r>
-            <w:proofErr w:type="spellStart"/>
-            <w:r>
+              <w:t xml:space="preserve">                list(zip(</w:t>
+            </w:r>
+          </w:p>
+          <w:p>
+            <w:pPr>
               <w:rPr>
                 <w:rFonts w:ascii="Courier New" w:hAnsi="Courier New" w:cs="Courier New"/>
                 <w:b w:val="0"/>
@@ -18389,9 +18034,7 @@
                 <w:sz w:val="20"/>
                 <w:szCs w:val="20"/>
               </w:rPr>
-              <w:t>pd.DataFrame</w:t>
-            </w:r>
-            <w:proofErr w:type="spellEnd"/>
+            </w:pPr>
             <w:r>
               <w:rPr>
                 <w:rFonts w:ascii="Courier New" w:hAnsi="Courier New" w:cs="Courier New"/>
@@ -18400,7 +18043,7 @@
                 <w:sz w:val="20"/>
                 <w:szCs w:val="20"/>
               </w:rPr>
-              <w:t>(</w:t>
+              <w:t xml:space="preserve">                    self.get_feature_names(),</w:t>
             </w:r>
           </w:p>
           <w:p>
@@ -18421,7 +18064,7 @@
                 <w:sz w:val="20"/>
                 <w:szCs w:val="20"/>
               </w:rPr>
-              <w:t xml:space="preserve">                list(zip(</w:t>
+              <w:t xml:space="preserve">                    self.chi2.scores_,</w:t>
             </w:r>
           </w:p>
           <w:p>
@@ -18442,10 +18085,11 @@
                 <w:sz w:val="20"/>
                 <w:szCs w:val="20"/>
               </w:rPr>
-              <w:t xml:space="preserve">                    </w:t>
-            </w:r>
-            <w:proofErr w:type="spellStart"/>
-            <w:r>
+              <w:t xml:space="preserve">                    self.chi2.pvalues_</w:t>
+            </w:r>
+          </w:p>
+          <w:p>
+            <w:pPr>
               <w:rPr>
                 <w:rFonts w:ascii="Courier New" w:hAnsi="Courier New" w:cs="Courier New"/>
                 <w:b w:val="0"/>
@@ -18453,9 +18097,7 @@
                 <w:sz w:val="20"/>
                 <w:szCs w:val="20"/>
               </w:rPr>
-              <w:t>self.get_feature_names</w:t>
-            </w:r>
-            <w:proofErr w:type="spellEnd"/>
+            </w:pPr>
             <w:r>
               <w:rPr>
                 <w:rFonts w:ascii="Courier New" w:hAnsi="Courier New" w:cs="Courier New"/>
@@ -18464,7 +18106,7 @@
                 <w:sz w:val="20"/>
                 <w:szCs w:val="20"/>
               </w:rPr>
-              <w:t>(),</w:t>
+              <w:t xml:space="preserve">                )),</w:t>
             </w:r>
           </w:p>
           <w:p>
@@ -18485,7 +18127,7 @@
                 <w:sz w:val="20"/>
                 <w:szCs w:val="20"/>
               </w:rPr>
-              <w:t xml:space="preserve">                    self.chi2.scores_,</w:t>
+              <w:t xml:space="preserve">                columns=['feature', 'score', 'pval']</w:t>
             </w:r>
           </w:p>
           <w:p>
@@ -18506,7 +18148,7 @@
                 <w:sz w:val="20"/>
                 <w:szCs w:val="20"/>
               </w:rPr>
-              <w:t xml:space="preserve">                    self.chi2.pvalues_</w:t>
+              <w:t xml:space="preserve">            )</w:t>
             </w:r>
           </w:p>
           <w:p>
@@ -18519,7 +18161,9 @@
                 <w:szCs w:val="20"/>
               </w:rPr>
             </w:pPr>
-            <w:r>
+          </w:p>
+          <w:p>
+            <w:pPr>
               <w:rPr>
                 <w:rFonts w:ascii="Courier New" w:hAnsi="Courier New" w:cs="Courier New"/>
                 <w:b w:val="0"/>
@@ -18527,11 +18171,8 @@
                 <w:sz w:val="20"/>
                 <w:szCs w:val="20"/>
               </w:rPr>
-              <w:t xml:space="preserve">                )),</w:t>
-            </w:r>
-          </w:p>
-          <w:p>
-            <w:pPr>
+            </w:pPr>
+            <w:r>
               <w:rPr>
                 <w:rFonts w:ascii="Courier New" w:hAnsi="Courier New" w:cs="Courier New"/>
                 <w:b w:val="0"/>
@@ -18539,8 +18180,11 @@
                 <w:sz w:val="20"/>
                 <w:szCs w:val="20"/>
               </w:rPr>
-            </w:pPr>
-            <w:r>
+              <w:t xml:space="preserve">            self.wscores = self.wscores.sort_values(</w:t>
+            </w:r>
+          </w:p>
+          <w:p>
+            <w:pPr>
               <w:rPr>
                 <w:rFonts w:ascii="Courier New" w:hAnsi="Courier New" w:cs="Courier New"/>
                 <w:b w:val="0"/>
@@ -18548,9 +18192,7 @@
                 <w:sz w:val="20"/>
                 <w:szCs w:val="20"/>
               </w:rPr>
-              <w:t xml:space="preserve">                columns=['feature', 'score', '</w:t>
-            </w:r>
-            <w:proofErr w:type="spellStart"/>
+            </w:pPr>
             <w:r>
               <w:rPr>
                 <w:rFonts w:ascii="Courier New" w:hAnsi="Courier New" w:cs="Courier New"/>
@@ -18559,9 +18201,8 @@
                 <w:sz w:val="20"/>
                 <w:szCs w:val="20"/>
               </w:rPr>
-              <w:t>pval</w:t>
-            </w:r>
-            <w:proofErr w:type="spellEnd"/>
+              <w:t xml:space="preserve">                by=</w:t>
+            </w:r>
             <w:r>
               <w:rPr>
                 <w:rFonts w:ascii="Courier New" w:hAnsi="Courier New" w:cs="Courier New"/>
@@ -18570,11 +18211,9 @@
                 <w:sz w:val="20"/>
                 <w:szCs w:val="20"/>
               </w:rPr>
-              <w:t>']</w:t>
-            </w:r>
-          </w:p>
-          <w:p>
-            <w:pPr>
+              <w:t>'score'</w:t>
+            </w:r>
+            <w:r>
               <w:rPr>
                 <w:rFonts w:ascii="Courier New" w:hAnsi="Courier New" w:cs="Courier New"/>
                 <w:b w:val="0"/>
@@ -18582,8 +18221,11 @@
                 <w:sz w:val="20"/>
                 <w:szCs w:val="20"/>
               </w:rPr>
-            </w:pPr>
-            <w:r>
+              <w:t>,</w:t>
+            </w:r>
+          </w:p>
+          <w:p>
+            <w:pPr>
               <w:rPr>
                 <w:rFonts w:ascii="Courier New" w:hAnsi="Courier New" w:cs="Courier New"/>
                 <w:b w:val="0"/>
@@ -18591,11 +18233,8 @@
                 <w:sz w:val="20"/>
                 <w:szCs w:val="20"/>
               </w:rPr>
-              <w:t xml:space="preserve">            )</w:t>
-            </w:r>
-          </w:p>
-          <w:p>
-            <w:pPr>
+            </w:pPr>
+            <w:r>
               <w:rPr>
                 <w:rFonts w:ascii="Courier New" w:hAnsi="Courier New" w:cs="Courier New"/>
                 <w:b w:val="0"/>
@@ -18603,10 +18242,19 @@
                 <w:sz w:val="20"/>
                 <w:szCs w:val="20"/>
               </w:rPr>
-            </w:pPr>
+              <w:t xml:space="preserve">                ascending=False</w:t>
+            </w:r>
           </w:p>
           <w:p>
             <w:pPr>
+              <w:rPr>
+                <w:b w:val="0"/>
+                <w:bCs w:val="0"/>
+                <w:sz w:val="24"/>
+                <w:szCs w:val="24"/>
+              </w:rPr>
+            </w:pPr>
+            <w:r>
               <w:rPr>
                 <w:rFonts w:ascii="Courier New" w:hAnsi="Courier New" w:cs="Courier New"/>
                 <w:b w:val="0"/>
@@ -18614,164 +18262,7 @@
                 <w:sz w:val="20"/>
                 <w:szCs w:val="20"/>
               </w:rPr>
-            </w:pPr>
-            <w:r>
-              <w:rPr>
-                <w:rFonts w:ascii="Courier New" w:hAnsi="Courier New" w:cs="Courier New"/>
-                <w:b w:val="0"/>
-                <w:bCs w:val="0"/>
-                <w:sz w:val="20"/>
-                <w:szCs w:val="20"/>
-              </w:rPr>
-              <w:t xml:space="preserve">            </w:t>
-            </w:r>
-            <w:proofErr w:type="spellStart"/>
-            <w:r>
-              <w:rPr>
-                <w:rFonts w:ascii="Courier New" w:hAnsi="Courier New" w:cs="Courier New"/>
-                <w:b w:val="0"/>
-                <w:bCs w:val="0"/>
-                <w:sz w:val="20"/>
-                <w:szCs w:val="20"/>
-              </w:rPr>
-              <w:t>self.wscores</w:t>
-            </w:r>
-            <w:proofErr w:type="spellEnd"/>
-            <w:r>
-              <w:rPr>
-                <w:rFonts w:ascii="Courier New" w:hAnsi="Courier New" w:cs="Courier New"/>
-                <w:b w:val="0"/>
-                <w:bCs w:val="0"/>
-                <w:sz w:val="20"/>
-                <w:szCs w:val="20"/>
-              </w:rPr>
-              <w:t xml:space="preserve"> = </w:t>
-            </w:r>
-            <w:proofErr w:type="spellStart"/>
-            <w:r>
-              <w:rPr>
-                <w:rFonts w:ascii="Courier New" w:hAnsi="Courier New" w:cs="Courier New"/>
-                <w:b w:val="0"/>
-                <w:bCs w:val="0"/>
-                <w:sz w:val="20"/>
-                <w:szCs w:val="20"/>
-              </w:rPr>
-              <w:t>self.wscores.sort_values</w:t>
-            </w:r>
-            <w:proofErr w:type="spellEnd"/>
-            <w:r>
-              <w:rPr>
-                <w:rFonts w:ascii="Courier New" w:hAnsi="Courier New" w:cs="Courier New"/>
-                <w:b w:val="0"/>
-                <w:bCs w:val="0"/>
-                <w:sz w:val="20"/>
-                <w:szCs w:val="20"/>
-              </w:rPr>
-              <w:t>(</w:t>
-            </w:r>
-          </w:p>
-          <w:p>
-            <w:pPr>
-              <w:rPr>
-                <w:rFonts w:ascii="Courier New" w:hAnsi="Courier New" w:cs="Courier New"/>
-                <w:b w:val="0"/>
-                <w:bCs w:val="0"/>
-                <w:sz w:val="20"/>
-                <w:szCs w:val="20"/>
-              </w:rPr>
-            </w:pPr>
-            <w:r>
-              <w:rPr>
-                <w:rFonts w:ascii="Courier New" w:hAnsi="Courier New" w:cs="Courier New"/>
-                <w:b w:val="0"/>
-                <w:bCs w:val="0"/>
-                <w:sz w:val="20"/>
-                <w:szCs w:val="20"/>
-              </w:rPr>
-              <w:t xml:space="preserve">                by=</w:t>
-            </w:r>
-            <w:r>
-              <w:rPr>
-                <w:rFonts w:ascii="Courier New" w:hAnsi="Courier New" w:cs="Courier New"/>
-                <w:b w:val="0"/>
-                <w:bCs w:val="0"/>
-                <w:sz w:val="20"/>
-                <w:szCs w:val="20"/>
-              </w:rPr>
-              <w:t>'score'</w:t>
-            </w:r>
-            <w:r>
-              <w:rPr>
-                <w:rFonts w:ascii="Courier New" w:hAnsi="Courier New" w:cs="Courier New"/>
-                <w:b w:val="0"/>
-                <w:bCs w:val="0"/>
-                <w:sz w:val="20"/>
-                <w:szCs w:val="20"/>
-              </w:rPr>
-              <w:t>,</w:t>
-            </w:r>
-          </w:p>
-          <w:p>
-            <w:pPr>
-              <w:rPr>
-                <w:rFonts w:ascii="Courier New" w:hAnsi="Courier New" w:cs="Courier New"/>
-                <w:b w:val="0"/>
-                <w:bCs w:val="0"/>
-                <w:sz w:val="20"/>
-                <w:szCs w:val="20"/>
-              </w:rPr>
-            </w:pPr>
-            <w:r>
-              <w:rPr>
-                <w:rFonts w:ascii="Courier New" w:hAnsi="Courier New" w:cs="Courier New"/>
-                <w:b w:val="0"/>
-                <w:bCs w:val="0"/>
-                <w:sz w:val="20"/>
-                <w:szCs w:val="20"/>
-              </w:rPr>
-              <w:t xml:space="preserve">                ascending=False</w:t>
-            </w:r>
-          </w:p>
-          <w:p>
-            <w:pPr>
-              <w:rPr>
-                <w:b w:val="0"/>
-                <w:bCs w:val="0"/>
-                <w:sz w:val="24"/>
-                <w:szCs w:val="24"/>
-              </w:rPr>
-            </w:pPr>
-            <w:r>
-              <w:rPr>
-                <w:rFonts w:ascii="Courier New" w:hAnsi="Courier New" w:cs="Courier New"/>
-                <w:b w:val="0"/>
-                <w:bCs w:val="0"/>
-                <w:sz w:val="20"/>
-                <w:szCs w:val="20"/>
-              </w:rPr>
-              <w:t xml:space="preserve">            ).head(</w:t>
-            </w:r>
-            <w:proofErr w:type="spellStart"/>
-            <w:r>
-              <w:rPr>
-                <w:rFonts w:ascii="Courier New" w:hAnsi="Courier New" w:cs="Courier New"/>
-                <w:b w:val="0"/>
-                <w:bCs w:val="0"/>
-                <w:sz w:val="20"/>
-                <w:szCs w:val="20"/>
-              </w:rPr>
-              <w:t>top_words</w:t>
-            </w:r>
-            <w:proofErr w:type="spellEnd"/>
-            <w:r>
-              <w:rPr>
-                <w:rFonts w:ascii="Courier New" w:hAnsi="Courier New" w:cs="Courier New"/>
-                <w:b w:val="0"/>
-                <w:bCs w:val="0"/>
-                <w:sz w:val="20"/>
-                <w:szCs w:val="20"/>
-              </w:rPr>
-              <w:t>)</w:t>
+              <w:t xml:space="preserve">            ).head(top_words)</w:t>
             </w:r>
           </w:p>
         </w:tc>
@@ -19020,7 +18511,6 @@
               </w:rPr>
               <w:t xml:space="preserve">VIX Total Volume for </w:t>
             </w:r>
-            <w:proofErr w:type="spellStart"/>
             <w:r>
               <w:rPr>
                 <w:b w:val="0"/>
@@ -19030,7 +18520,6 @@
               </w:rPr>
               <w:t>LizAnnSonders</w:t>
             </w:r>
-            <w:proofErr w:type="spellEnd"/>
           </w:p>
         </w:tc>
       </w:tr>
@@ -19519,7 +19008,6 @@
           <w:szCs w:val="24"/>
         </w:rPr>
       </w:pPr>
-      <w:proofErr w:type="spellStart"/>
       <w:r>
         <w:rPr>
           <w:sz w:val="24"/>
@@ -19527,7 +19015,6 @@
         </w:rPr>
         <w:t>worsethanexpect</w:t>
       </w:r>
-      <w:proofErr w:type="spellEnd"/>
     </w:p>
     <w:p>
       <w:pPr>
@@ -20068,23 +19555,7 @@
           <w:sz w:val="24"/>
           <w:szCs w:val="24"/>
         </w:rPr>
-        <w:t>(</w:t>
-      </w:r>
-      <w:proofErr w:type="spellStart"/>
-      <w:r>
-        <w:rPr>
-          <w:sz w:val="24"/>
-          <w:szCs w:val="24"/>
-        </w:rPr>
-        <w:t>p,q,d</w:t>
-      </w:r>
-      <w:proofErr w:type="spellEnd"/>
-      <w:r>
-        <w:rPr>
-          <w:sz w:val="24"/>
-          <w:szCs w:val="24"/>
-        </w:rPr>
-        <w:t>)</w:t>
+        <w:t>(p,q,d)</w:t>
       </w:r>
       <w:r>
         <w:rPr>
@@ -20809,23 +20280,7 @@
           <w:sz w:val="24"/>
           <w:szCs w:val="24"/>
         </w:rPr>
-        <w:t xml:space="preserve"> the (</w:t>
-      </w:r>
-      <w:proofErr w:type="spellStart"/>
-      <w:r>
-        <w:rPr>
-          <w:sz w:val="24"/>
-          <w:szCs w:val="24"/>
-        </w:rPr>
-        <w:t>p,q,d</w:t>
-      </w:r>
-      <w:proofErr w:type="spellEnd"/>
-      <w:r>
-        <w:rPr>
-          <w:sz w:val="24"/>
-          <w:szCs w:val="24"/>
-        </w:rPr>
-        <w:t xml:space="preserve">) parameters </w:t>
+        <w:t xml:space="preserve"> the (p,q,d) parameters </w:t>
       </w:r>
       <w:r>
         <w:rPr>
@@ -20881,7 +20336,21 @@
           <w:sz w:val="24"/>
           <w:szCs w:val="24"/>
         </w:rPr>
-        <w:t>non-stationarity, while p &lt;= 0.05 assumes the given combination stationary. Furthermore, an associate</w:t>
+        <w:t>non-stationarity, while p &lt;= 0.05 assumes the given combination</w:t>
+      </w:r>
+      <w:r>
+        <w:rPr>
+          <w:sz w:val="24"/>
+          <w:szCs w:val="24"/>
+        </w:rPr>
+        <w:t xml:space="preserve"> is</w:t>
+      </w:r>
+      <w:r>
+        <w:rPr>
+          <w:sz w:val="24"/>
+          <w:szCs w:val="24"/>
+        </w:rPr>
+        <w:t xml:space="preserve"> stationary. Furthermore, an associate</w:t>
       </w:r>
       <w:r>
         <w:rPr>
@@ -21025,23 +20494,7 @@
           <w:sz w:val="24"/>
           <w:szCs w:val="24"/>
         </w:rPr>
-        <w:t xml:space="preserve">However, in the VIX case for </w:t>
-      </w:r>
-      <w:proofErr w:type="spellStart"/>
-      <w:r>
-        <w:rPr>
-          <w:sz w:val="24"/>
-          <w:szCs w:val="24"/>
-        </w:rPr>
-        <w:t>LizAnnSonders</w:t>
-      </w:r>
-      <w:proofErr w:type="spellEnd"/>
-      <w:r>
-        <w:rPr>
-          <w:sz w:val="24"/>
-          <w:szCs w:val="24"/>
-        </w:rPr>
-        <w:t xml:space="preserve">, the requirement </w:t>
+        <w:t xml:space="preserve">However, in the VIX case for LizAnnSonders, the requirement </w:t>
       </w:r>
       <w:r>
         <w:rPr>
@@ -21157,7 +20610,6 @@
               </w:rPr>
               <w:t xml:space="preserve">VIX Total Volume for </w:t>
             </w:r>
-            <w:proofErr w:type="spellStart"/>
             <w:r>
               <w:rPr>
                 <w:b w:val="0"/>
@@ -21167,7 +20619,6 @@
               </w:rPr>
               <w:t>LizAnnSonders</w:t>
             </w:r>
-            <w:proofErr w:type="spellEnd"/>
           </w:p>
         </w:tc>
       </w:tr>
@@ -21612,7 +21063,6 @@
               </w:rPr>
               <w:t xml:space="preserve">VIX Total Volume for </w:t>
             </w:r>
-            <w:proofErr w:type="spellStart"/>
             <w:r>
               <w:rPr>
                 <w:b w:val="0"/>
@@ -21622,7 +21072,6 @@
               </w:rPr>
               <w:t>LizAnnSonders</w:t>
             </w:r>
-            <w:proofErr w:type="spellEnd"/>
           </w:p>
         </w:tc>
       </w:tr>
@@ -22006,9 +21455,418 @@
           <w:sz w:val="24"/>
           <w:szCs w:val="24"/>
         </w:rPr>
-        <w:t>ADD MSE SCORES BELOW…</w:t>
-      </w:r>
-    </w:p>
+        <w:t>Similarly, the LSTM model was trained against Vader sentiment scores. Unlike the ARIMA implementation, there is no general guideline on the size of the train data. Often, the convergence of the neural network is a function of the data complexity. In general, the LSTM framework, a variant of the recurrent neural network (RNN), greatly differs from traditional regression m</w:t>
+      </w:r>
+      <w:r>
+        <w:rPr>
+          <w:sz w:val="24"/>
+          <w:szCs w:val="24"/>
+        </w:rPr>
+        <w:t>odel</w:t>
+      </w:r>
+      <w:r>
+        <w:rPr>
+          <w:sz w:val="24"/>
+          <w:szCs w:val="24"/>
+        </w:rPr>
+        <w:t>s. Rather than requiring stationarity through time series differencing, LSTM focuses on persisting information through a gated system</w:t>
+      </w:r>
+      <w:r>
+        <w:rPr>
+          <w:sz w:val="24"/>
+          <w:szCs w:val="24"/>
+        </w:rPr>
+        <w:t xml:space="preserve">. This </w:t>
+      </w:r>
+      <w:r>
+        <w:rPr>
+          <w:sz w:val="24"/>
+          <w:szCs w:val="24"/>
+        </w:rPr>
+        <w:t xml:space="preserve">gated system </w:t>
+      </w:r>
+      <w:r>
+        <w:rPr>
+          <w:sz w:val="24"/>
+          <w:szCs w:val="24"/>
+        </w:rPr>
+        <w:t xml:space="preserve">was intended to </w:t>
+      </w:r>
+      <w:r>
+        <w:rPr>
+          <w:sz w:val="24"/>
+          <w:szCs w:val="24"/>
+        </w:rPr>
+        <w:t>s</w:t>
+      </w:r>
+      <w:r>
+        <w:rPr>
+          <w:sz w:val="24"/>
+          <w:szCs w:val="24"/>
+        </w:rPr>
+        <w:t>olve</w:t>
+      </w:r>
+      <w:r>
+        <w:rPr>
+          <w:sz w:val="24"/>
+          <w:szCs w:val="24"/>
+        </w:rPr>
+        <w:t xml:space="preserve"> the</w:t>
+      </w:r>
+      <w:r>
+        <w:rPr>
+          <w:sz w:val="24"/>
+          <w:szCs w:val="24"/>
+        </w:rPr>
+        <w:t xml:space="preserve"> challenges of the</w:t>
+      </w:r>
+      <w:r>
+        <w:rPr>
+          <w:sz w:val="24"/>
+          <w:szCs w:val="24"/>
+        </w:rPr>
+        <w:t xml:space="preserve"> vanishing gradient</w:t>
+      </w:r>
+      <w:r>
+        <w:rPr>
+          <w:rStyle w:val="FootnoteReference"/>
+          <w:sz w:val="24"/>
+          <w:szCs w:val="24"/>
+        </w:rPr>
+        <w:footnoteReference w:id="43"/>
+      </w:r>
+      <w:r>
+        <w:rPr>
+          <w:sz w:val="24"/>
+          <w:szCs w:val="24"/>
+        </w:rPr>
+        <w:t xml:space="preserve">, </w:t>
+      </w:r>
+      <w:r>
+        <w:rPr>
+          <w:sz w:val="24"/>
+          <w:szCs w:val="24"/>
+        </w:rPr>
+        <w:t>a characteristic of</w:t>
+      </w:r>
+      <w:r>
+        <w:rPr>
+          <w:sz w:val="24"/>
+          <w:szCs w:val="24"/>
+        </w:rPr>
+        <w:t xml:space="preserve"> uncoiling N + 1 RNN layers, each consisting of a single </w:t>
+      </w:r>
+      <w:r>
+        <w:rPr>
+          <w:sz w:val="24"/>
+          <w:szCs w:val="24"/>
+        </w:rPr>
+        <w:t>tangent activation function</w:t>
+      </w:r>
+      <w:r>
+        <w:rPr>
+          <w:sz w:val="24"/>
+          <w:szCs w:val="24"/>
+        </w:rPr>
+        <w:t>.</w:t>
+      </w:r>
+    </w:p>
+    <w:tbl>
+      <w:tblPr>
+        <w:tblStyle w:val="PlainTable1"/>
+        <w:tblW w:w="9670" w:type="dxa"/>
+        <w:tblLook w:val="04A0" w:firstRow="1" w:lastRow="0" w:firstColumn="1" w:lastColumn="0" w:noHBand="0" w:noVBand="1"/>
+      </w:tblPr>
+      <w:tblGrid>
+        <w:gridCol w:w="2695"/>
+        <w:gridCol w:w="6975"/>
+      </w:tblGrid>
+      <w:tr>
+        <w:trPr>
+          <w:cnfStyle w:val="100000000000" w:firstRow="1" w:lastRow="0" w:firstColumn="0" w:lastColumn="0" w:oddVBand="0" w:evenVBand="0" w:oddHBand="0" w:evenHBand="0" w:firstRowFirstColumn="0" w:firstRowLastColumn="0" w:lastRowFirstColumn="0" w:lastRowLastColumn="0"/>
+          <w:trHeight w:val="2621"/>
+        </w:trPr>
+        <w:tc>
+          <w:tcPr>
+            <w:cnfStyle w:val="001000000000" w:firstRow="0" w:lastRow="0" w:firstColumn="1" w:lastColumn="0" w:oddVBand="0" w:evenVBand="0" w:oddHBand="0" w:evenHBand="0" w:firstRowFirstColumn="0" w:firstRowLastColumn="0" w:lastRowFirstColumn="0" w:lastRowLastColumn="0"/>
+            <w:tcW w:w="2695" w:type="dxa"/>
+          </w:tcPr>
+          <w:p>
+            <w:pPr>
+              <w:jc w:val="center"/>
+              <w:rPr>
+                <w:b w:val="0"/>
+                <w:bCs w:val="0"/>
+                <w:sz w:val="24"/>
+                <w:szCs w:val="24"/>
+              </w:rPr>
+            </w:pPr>
+          </w:p>
+          <w:p>
+            <w:pPr>
+              <w:jc w:val="center"/>
+              <w:rPr>
+                <w:sz w:val="24"/>
+                <w:szCs w:val="24"/>
+              </w:rPr>
+            </w:pPr>
+            <w:r>
+              <w:rPr>
+                <w:noProof/>
+              </w:rPr>
+              <w:drawing>
+                <wp:inline distT="0" distB="0" distL="0" distR="0" wp14:anchorId="434FB7BC" wp14:editId="64487598">
+                  <wp:extent cx="821218" cy="1275907"/>
+                  <wp:effectExtent l="0" t="0" r="0" b="635"/>
+                  <wp:docPr id="255" name="Picture 255"/>
+                  <wp:cNvGraphicFramePr>
+                    <a:graphicFrameLocks xmlns:a="http://schemas.openxmlformats.org/drawingml/2006/main" noChangeAspect="1"/>
+                  </wp:cNvGraphicFramePr>
+                  <a:graphic xmlns:a="http://schemas.openxmlformats.org/drawingml/2006/main">
+                    <a:graphicData uri="http://schemas.openxmlformats.org/drawingml/2006/picture">
+                      <pic:pic xmlns:pic="http://schemas.openxmlformats.org/drawingml/2006/picture">
+                        <pic:nvPicPr>
+                          <pic:cNvPr id="0" name="Picture 20"/>
+                          <pic:cNvPicPr>
+                            <a:picLocks noChangeAspect="1" noChangeArrowheads="1"/>
+                          </pic:cNvPicPr>
+                        </pic:nvPicPr>
+                        <pic:blipFill>
+                          <a:blip r:embed="rId83" cstate="print">
+                            <a:extLst>
+                              <a:ext uri="{28A0092B-C50C-407E-A947-70E740481C1C}">
+                                <a14:useLocalDpi xmlns:a14="http://schemas.microsoft.com/office/drawing/2010/main" val="0"/>
+                              </a:ext>
+                            </a:extLst>
+                          </a:blip>
+                          <a:srcRect/>
+                          <a:stretch>
+                            <a:fillRect/>
+                          </a:stretch>
+                        </pic:blipFill>
+                        <pic:spPr bwMode="auto">
+                          <a:xfrm>
+                            <a:off x="0" y="0"/>
+                            <a:ext cx="835427" cy="1297983"/>
+                          </a:xfrm>
+                          <a:prstGeom prst="rect">
+                            <a:avLst/>
+                          </a:prstGeom>
+                          <a:noFill/>
+                          <a:ln>
+                            <a:noFill/>
+                          </a:ln>
+                        </pic:spPr>
+                      </pic:pic>
+                    </a:graphicData>
+                  </a:graphic>
+                </wp:inline>
+              </w:drawing>
+            </w:r>
+          </w:p>
+        </w:tc>
+        <w:tc>
+          <w:tcPr>
+            <w:tcW w:w="6975" w:type="dxa"/>
+          </w:tcPr>
+          <w:p>
+            <w:pPr>
+              <w:jc w:val="center"/>
+              <w:cnfStyle w:val="100000000000" w:firstRow="1" w:lastRow="0" w:firstColumn="0" w:lastColumn="0" w:oddVBand="0" w:evenVBand="0" w:oddHBand="0" w:evenHBand="0" w:firstRowFirstColumn="0" w:firstRowLastColumn="0" w:lastRowFirstColumn="0" w:lastRowLastColumn="0"/>
+              <w:rPr>
+                <w:sz w:val="24"/>
+                <w:szCs w:val="24"/>
+              </w:rPr>
+            </w:pPr>
+            <w:r>
+              <w:rPr>
+                <w:noProof/>
+              </w:rPr>
+              <w:drawing>
+                <wp:inline distT="0" distB="0" distL="0" distR="0" wp14:anchorId="040473F4" wp14:editId="76E80AF6">
+                  <wp:extent cx="3511388" cy="1584251"/>
+                  <wp:effectExtent l="0" t="0" r="0" b="0"/>
+                  <wp:docPr id="243" name="Picture 243"/>
+                  <wp:cNvGraphicFramePr>
+                    <a:graphicFrameLocks xmlns:a="http://schemas.openxmlformats.org/drawingml/2006/main" noChangeAspect="1"/>
+                  </wp:cNvGraphicFramePr>
+                  <a:graphic xmlns:a="http://schemas.openxmlformats.org/drawingml/2006/main">
+                    <a:graphicData uri="http://schemas.openxmlformats.org/drawingml/2006/picture">
+                      <pic:pic xmlns:pic="http://schemas.openxmlformats.org/drawingml/2006/picture">
+                        <pic:nvPicPr>
+                          <pic:cNvPr id="0" name="Picture 22"/>
+                          <pic:cNvPicPr>
+                            <a:picLocks noChangeAspect="1" noChangeArrowheads="1"/>
+                          </pic:cNvPicPr>
+                        </pic:nvPicPr>
+                        <pic:blipFill>
+                          <a:blip r:embed="rId84">
+                            <a:extLst>
+                              <a:ext uri="{28A0092B-C50C-407E-A947-70E740481C1C}">
+                                <a14:useLocalDpi xmlns:a14="http://schemas.microsoft.com/office/drawing/2010/main" val="0"/>
+                              </a:ext>
+                            </a:extLst>
+                          </a:blip>
+                          <a:srcRect/>
+                          <a:stretch>
+                            <a:fillRect/>
+                          </a:stretch>
+                        </pic:blipFill>
+                        <pic:spPr bwMode="auto">
+                          <a:xfrm>
+                            <a:off x="0" y="0"/>
+                            <a:ext cx="3565164" cy="1608514"/>
+                          </a:xfrm>
+                          <a:prstGeom prst="rect">
+                            <a:avLst/>
+                          </a:prstGeom>
+                          <a:noFill/>
+                          <a:ln>
+                            <a:noFill/>
+                          </a:ln>
+                        </pic:spPr>
+                      </pic:pic>
+                    </a:graphicData>
+                  </a:graphic>
+                </wp:inline>
+              </w:drawing>
+            </w:r>
+          </w:p>
+        </w:tc>
+      </w:tr>
+      <w:tr>
+        <w:trPr>
+          <w:cnfStyle w:val="000000100000" w:firstRow="0" w:lastRow="0" w:firstColumn="0" w:lastColumn="0" w:oddVBand="0" w:evenVBand="0" w:oddHBand="1" w:evenHBand="0" w:firstRowFirstColumn="0" w:firstRowLastColumn="0" w:lastRowFirstColumn="0" w:lastRowLastColumn="0"/>
+          <w:trHeight w:val="269"/>
+        </w:trPr>
+        <w:tc>
+          <w:tcPr>
+            <w:cnfStyle w:val="001000000000" w:firstRow="0" w:lastRow="0" w:firstColumn="1" w:lastColumn="0" w:oddVBand="0" w:evenVBand="0" w:oddHBand="0" w:evenHBand="0" w:firstRowFirstColumn="0" w:firstRowLastColumn="0" w:lastRowFirstColumn="0" w:lastRowLastColumn="0"/>
+            <w:tcW w:w="2695" w:type="dxa"/>
+          </w:tcPr>
+          <w:p>
+            <w:pPr>
+              <w:rPr>
+                <w:b w:val="0"/>
+                <w:bCs w:val="0"/>
+                <w:sz w:val="20"/>
+                <w:szCs w:val="20"/>
+              </w:rPr>
+            </w:pPr>
+            <w:r>
+              <w:rPr>
+                <w:sz w:val="20"/>
+                <w:szCs w:val="20"/>
+              </w:rPr>
+              <w:t>Figure</w:t>
+            </w:r>
+            <w:r>
+              <w:rPr>
+                <w:sz w:val="20"/>
+                <w:szCs w:val="20"/>
+              </w:rPr>
+              <w:t xml:space="preserve"> 3</w:t>
+            </w:r>
+            <w:r>
+              <w:rPr>
+                <w:sz w:val="20"/>
+                <w:szCs w:val="20"/>
+              </w:rPr>
+              <w:t>9</w:t>
+            </w:r>
+            <w:r>
+              <w:rPr>
+                <w:sz w:val="20"/>
+                <w:szCs w:val="20"/>
+              </w:rPr>
+              <w:t>:</w:t>
+            </w:r>
+            <w:r>
+              <w:rPr>
+                <w:b w:val="0"/>
+                <w:bCs w:val="0"/>
+                <w:sz w:val="20"/>
+                <w:szCs w:val="20"/>
+              </w:rPr>
+              <w:t xml:space="preserve"> </w:t>
+            </w:r>
+            <w:r>
+              <w:rPr>
+                <w:b w:val="0"/>
+                <w:bCs w:val="0"/>
+                <w:sz w:val="20"/>
+                <w:szCs w:val="20"/>
+              </w:rPr>
+              <w:t>coiled RNN</w:t>
+            </w:r>
+          </w:p>
+        </w:tc>
+        <w:tc>
+          <w:tcPr>
+            <w:tcW w:w="6975" w:type="dxa"/>
+          </w:tcPr>
+          <w:p>
+            <w:pPr>
+              <w:cnfStyle w:val="000000100000" w:firstRow="0" w:lastRow="0" w:firstColumn="0" w:lastColumn="0" w:oddVBand="0" w:evenVBand="0" w:oddHBand="1" w:evenHBand="0" w:firstRowFirstColumn="0" w:firstRowLastColumn="0" w:lastRowFirstColumn="0" w:lastRowLastColumn="0"/>
+              <w:rPr>
+                <w:sz w:val="24"/>
+                <w:szCs w:val="24"/>
+              </w:rPr>
+            </w:pPr>
+            <w:r>
+              <w:rPr>
+                <w:b/>
+                <w:bCs/>
+                <w:sz w:val="20"/>
+                <w:szCs w:val="20"/>
+              </w:rPr>
+              <w:t>Figure</w:t>
+            </w:r>
+            <w:r>
+              <w:rPr>
+                <w:b/>
+                <w:bCs/>
+                <w:sz w:val="20"/>
+                <w:szCs w:val="20"/>
+              </w:rPr>
+              <w:t xml:space="preserve"> </w:t>
+            </w:r>
+            <w:r>
+              <w:rPr>
+                <w:b/>
+                <w:bCs/>
+                <w:sz w:val="20"/>
+                <w:szCs w:val="20"/>
+              </w:rPr>
+              <w:t>40</w:t>
+            </w:r>
+            <w:r>
+              <w:rPr>
+                <w:b/>
+                <w:bCs/>
+                <w:sz w:val="20"/>
+                <w:szCs w:val="20"/>
+              </w:rPr>
+              <w:t>:</w:t>
+            </w:r>
+            <w:r>
+              <w:rPr>
+                <w:sz w:val="20"/>
+                <w:szCs w:val="20"/>
+              </w:rPr>
+              <w:t xml:space="preserve"> </w:t>
+            </w:r>
+            <w:r>
+              <w:rPr>
+                <w:sz w:val="20"/>
+                <w:szCs w:val="20"/>
+              </w:rPr>
+              <w:t>uncoiled RNN</w:t>
+            </w:r>
+          </w:p>
+        </w:tc>
+      </w:tr>
+    </w:tbl>
     <w:p>
       <w:pPr>
         <w:spacing w:line="240" w:lineRule="auto"/>
@@ -22017,8 +21875,977 @@
           <w:szCs w:val="24"/>
         </w:rPr>
       </w:pPr>
+    </w:p>
+    <w:p>
+      <w:pPr>
+        <w:spacing w:line="240" w:lineRule="auto"/>
+        <w:rPr>
+          <w:sz w:val="24"/>
+          <w:szCs w:val="24"/>
+        </w:rPr>
+      </w:pPr>
+      <w:r>
+        <w:rPr>
+          <w:sz w:val="24"/>
+          <w:szCs w:val="24"/>
+        </w:rPr>
+        <w:t xml:space="preserve">In this study, stock index/volume data are relatively longer, and </w:t>
+      </w:r>
+      <w:r>
+        <w:rPr>
+          <w:sz w:val="24"/>
+          <w:szCs w:val="24"/>
+        </w:rPr>
+        <w:t>susceptible of converging to zero.</w:t>
+      </w:r>
+      <w:r>
+        <w:rPr>
+          <w:sz w:val="24"/>
+          <w:szCs w:val="24"/>
+        </w:rPr>
+        <w:t xml:space="preserve"> As a result</w:t>
+      </w:r>
+      <w:r>
+        <w:rPr>
+          <w:sz w:val="24"/>
+          <w:szCs w:val="24"/>
+        </w:rPr>
+        <w:t>,</w:t>
+      </w:r>
+      <w:r>
+        <w:rPr>
+          <w:sz w:val="24"/>
+          <w:szCs w:val="24"/>
+        </w:rPr>
+        <w:t xml:space="preserve"> the LSTM architecture is better suited</w:t>
+      </w:r>
+      <w:r>
+        <w:rPr>
+          <w:sz w:val="24"/>
+          <w:szCs w:val="24"/>
+        </w:rPr>
+        <w:t>, providing three gates instead of one:</w:t>
+      </w:r>
+    </w:p>
+    <w:p>
+      <w:pPr>
+        <w:spacing w:line="240" w:lineRule="auto"/>
+        <w:rPr>
+          <w:sz w:val="24"/>
+          <w:szCs w:val="24"/>
+        </w:rPr>
+      </w:pPr>
+    </w:p>
+    <w:tbl>
+      <w:tblPr>
+        <w:tblStyle w:val="PlainTable1"/>
+        <w:tblW w:w="9670" w:type="dxa"/>
+        <w:tblLook w:val="04A0" w:firstRow="1" w:lastRow="0" w:firstColumn="1" w:lastColumn="0" w:noHBand="0" w:noVBand="1"/>
+      </w:tblPr>
+      <w:tblGrid>
+        <w:gridCol w:w="2695"/>
+        <w:gridCol w:w="6975"/>
+      </w:tblGrid>
+      <w:tr>
+        <w:trPr>
+          <w:cnfStyle w:val="100000000000" w:firstRow="1" w:lastRow="0" w:firstColumn="0" w:lastColumn="0" w:oddVBand="0" w:evenVBand="0" w:oddHBand="0" w:evenHBand="0" w:firstRowFirstColumn="0" w:firstRowLastColumn="0" w:lastRowFirstColumn="0" w:lastRowLastColumn="0"/>
+          <w:trHeight w:val="2621"/>
+        </w:trPr>
+        <w:tc>
+          <w:tcPr>
+            <w:cnfStyle w:val="001000000000" w:firstRow="0" w:lastRow="0" w:firstColumn="1" w:lastColumn="0" w:oddVBand="0" w:evenVBand="0" w:oddHBand="0" w:evenHBand="0" w:firstRowFirstColumn="0" w:firstRowLastColumn="0" w:lastRowFirstColumn="0" w:lastRowLastColumn="0"/>
+            <w:tcW w:w="2695" w:type="dxa"/>
+          </w:tcPr>
+          <w:p>
+            <w:pPr>
+              <w:jc w:val="center"/>
+              <w:rPr>
+                <w:b w:val="0"/>
+                <w:bCs w:val="0"/>
+                <w:sz w:val="24"/>
+                <w:szCs w:val="24"/>
+              </w:rPr>
+            </w:pPr>
+          </w:p>
+          <w:p>
+            <w:pPr>
+              <w:jc w:val="center"/>
+              <w:rPr>
+                <w:sz w:val="24"/>
+                <w:szCs w:val="24"/>
+              </w:rPr>
+            </w:pPr>
+            <w:r>
+              <w:rPr>
+                <w:noProof/>
+              </w:rPr>
+              <w:drawing>
+                <wp:inline distT="0" distB="0" distL="0" distR="0" wp14:anchorId="627AA968" wp14:editId="413D845F">
+                  <wp:extent cx="821218" cy="1275907"/>
+                  <wp:effectExtent l="0" t="0" r="0" b="635"/>
+                  <wp:docPr id="244" name="Picture 244"/>
+                  <wp:cNvGraphicFramePr>
+                    <a:graphicFrameLocks xmlns:a="http://schemas.openxmlformats.org/drawingml/2006/main" noChangeAspect="1"/>
+                  </wp:cNvGraphicFramePr>
+                  <a:graphic xmlns:a="http://schemas.openxmlformats.org/drawingml/2006/main">
+                    <a:graphicData uri="http://schemas.openxmlformats.org/drawingml/2006/picture">
+                      <pic:pic xmlns:pic="http://schemas.openxmlformats.org/drawingml/2006/picture">
+                        <pic:nvPicPr>
+                          <pic:cNvPr id="0" name="Picture 20"/>
+                          <pic:cNvPicPr>
+                            <a:picLocks noChangeAspect="1" noChangeArrowheads="1"/>
+                          </pic:cNvPicPr>
+                        </pic:nvPicPr>
+                        <pic:blipFill>
+                          <a:blip r:embed="rId83" cstate="print">
+                            <a:extLst>
+                              <a:ext uri="{28A0092B-C50C-407E-A947-70E740481C1C}">
+                                <a14:useLocalDpi xmlns:a14="http://schemas.microsoft.com/office/drawing/2010/main" val="0"/>
+                              </a:ext>
+                            </a:extLst>
+                          </a:blip>
+                          <a:srcRect/>
+                          <a:stretch>
+                            <a:fillRect/>
+                          </a:stretch>
+                        </pic:blipFill>
+                        <pic:spPr bwMode="auto">
+                          <a:xfrm>
+                            <a:off x="0" y="0"/>
+                            <a:ext cx="835427" cy="1297983"/>
+                          </a:xfrm>
+                          <a:prstGeom prst="rect">
+                            <a:avLst/>
+                          </a:prstGeom>
+                          <a:noFill/>
+                          <a:ln>
+                            <a:noFill/>
+                          </a:ln>
+                        </pic:spPr>
+                      </pic:pic>
+                    </a:graphicData>
+                  </a:graphic>
+                </wp:inline>
+              </w:drawing>
+            </w:r>
+          </w:p>
+        </w:tc>
+        <w:tc>
+          <w:tcPr>
+            <w:tcW w:w="6975" w:type="dxa"/>
+          </w:tcPr>
+          <w:p>
+            <w:pPr>
+              <w:jc w:val="center"/>
+              <w:cnfStyle w:val="100000000000" w:firstRow="1" w:lastRow="0" w:firstColumn="0" w:lastColumn="0" w:oddVBand="0" w:evenVBand="0" w:oddHBand="0" w:evenHBand="0" w:firstRowFirstColumn="0" w:firstRowLastColumn="0" w:lastRowFirstColumn="0" w:lastRowLastColumn="0"/>
+              <w:rPr>
+                <w:sz w:val="24"/>
+                <w:szCs w:val="24"/>
+              </w:rPr>
+            </w:pPr>
+            <w:r>
+              <w:rPr>
+                <w:noProof/>
+              </w:rPr>
+              <w:drawing>
+                <wp:inline distT="0" distB="0" distL="0" distR="0" wp14:anchorId="29117AE1" wp14:editId="5B59C630">
+                  <wp:extent cx="3657600" cy="1665068"/>
+                  <wp:effectExtent l="0" t="0" r="0" b="0"/>
+                  <wp:docPr id="246" name="Picture 246"/>
+                  <wp:cNvGraphicFramePr>
+                    <a:graphicFrameLocks xmlns:a="http://schemas.openxmlformats.org/drawingml/2006/main" noChangeAspect="1"/>
+                  </wp:cNvGraphicFramePr>
+                  <a:graphic xmlns:a="http://schemas.openxmlformats.org/drawingml/2006/main">
+                    <a:graphicData uri="http://schemas.openxmlformats.org/drawingml/2006/picture">
+                      <pic:pic xmlns:pic="http://schemas.openxmlformats.org/drawingml/2006/picture">
+                        <pic:nvPicPr>
+                          <pic:cNvPr id="0" name="Picture 24"/>
+                          <pic:cNvPicPr>
+                            <a:picLocks noChangeAspect="1" noChangeArrowheads="1"/>
+                          </pic:cNvPicPr>
+                        </pic:nvPicPr>
+                        <pic:blipFill>
+                          <a:blip r:embed="rId85">
+                            <a:extLst>
+                              <a:ext uri="{28A0092B-C50C-407E-A947-70E740481C1C}">
+                                <a14:useLocalDpi xmlns:a14="http://schemas.microsoft.com/office/drawing/2010/main" val="0"/>
+                              </a:ext>
+                            </a:extLst>
+                          </a:blip>
+                          <a:srcRect/>
+                          <a:stretch>
+                            <a:fillRect/>
+                          </a:stretch>
+                        </pic:blipFill>
+                        <pic:spPr bwMode="auto">
+                          <a:xfrm>
+                            <a:off x="0" y="0"/>
+                            <a:ext cx="3781288" cy="1721375"/>
+                          </a:xfrm>
+                          <a:prstGeom prst="rect">
+                            <a:avLst/>
+                          </a:prstGeom>
+                          <a:noFill/>
+                          <a:ln>
+                            <a:noFill/>
+                          </a:ln>
+                        </pic:spPr>
+                      </pic:pic>
+                    </a:graphicData>
+                  </a:graphic>
+                </wp:inline>
+              </w:drawing>
+            </w:r>
+          </w:p>
+        </w:tc>
+      </w:tr>
+      <w:tr>
+        <w:trPr>
+          <w:cnfStyle w:val="000000100000" w:firstRow="0" w:lastRow="0" w:firstColumn="0" w:lastColumn="0" w:oddVBand="0" w:evenVBand="0" w:oddHBand="1" w:evenHBand="0" w:firstRowFirstColumn="0" w:firstRowLastColumn="0" w:lastRowFirstColumn="0" w:lastRowLastColumn="0"/>
+          <w:trHeight w:val="269"/>
+        </w:trPr>
+        <w:tc>
+          <w:tcPr>
+            <w:cnfStyle w:val="001000000000" w:firstRow="0" w:lastRow="0" w:firstColumn="1" w:lastColumn="0" w:oddVBand="0" w:evenVBand="0" w:oddHBand="0" w:evenHBand="0" w:firstRowFirstColumn="0" w:firstRowLastColumn="0" w:lastRowFirstColumn="0" w:lastRowLastColumn="0"/>
+            <w:tcW w:w="2695" w:type="dxa"/>
+          </w:tcPr>
+          <w:p>
+            <w:pPr>
+              <w:rPr>
+                <w:b w:val="0"/>
+                <w:bCs w:val="0"/>
+                <w:sz w:val="20"/>
+                <w:szCs w:val="20"/>
+              </w:rPr>
+            </w:pPr>
+            <w:r>
+              <w:rPr>
+                <w:sz w:val="20"/>
+                <w:szCs w:val="20"/>
+              </w:rPr>
+              <w:t>Figure</w:t>
+            </w:r>
+            <w:r>
+              <w:rPr>
+                <w:sz w:val="20"/>
+                <w:szCs w:val="20"/>
+              </w:rPr>
+              <w:t xml:space="preserve"> 41</w:t>
+            </w:r>
+            <w:r>
+              <w:rPr>
+                <w:sz w:val="20"/>
+                <w:szCs w:val="20"/>
+              </w:rPr>
+              <w:t>:</w:t>
+            </w:r>
+            <w:r>
+              <w:rPr>
+                <w:b w:val="0"/>
+                <w:bCs w:val="0"/>
+                <w:sz w:val="20"/>
+                <w:szCs w:val="20"/>
+              </w:rPr>
+              <w:t xml:space="preserve"> coiled LSTM</w:t>
+            </w:r>
+          </w:p>
+        </w:tc>
+        <w:tc>
+          <w:tcPr>
+            <w:tcW w:w="6975" w:type="dxa"/>
+          </w:tcPr>
+          <w:p>
+            <w:pPr>
+              <w:cnfStyle w:val="000000100000" w:firstRow="0" w:lastRow="0" w:firstColumn="0" w:lastColumn="0" w:oddVBand="0" w:evenVBand="0" w:oddHBand="1" w:evenHBand="0" w:firstRowFirstColumn="0" w:firstRowLastColumn="0" w:lastRowFirstColumn="0" w:lastRowLastColumn="0"/>
+              <w:rPr>
+                <w:sz w:val="24"/>
+                <w:szCs w:val="24"/>
+              </w:rPr>
+            </w:pPr>
+            <w:r>
+              <w:rPr>
+                <w:b/>
+                <w:bCs/>
+                <w:sz w:val="20"/>
+                <w:szCs w:val="20"/>
+              </w:rPr>
+              <w:t>Figure</w:t>
+            </w:r>
+            <w:r>
+              <w:rPr>
+                <w:b/>
+                <w:bCs/>
+                <w:sz w:val="20"/>
+                <w:szCs w:val="20"/>
+              </w:rPr>
+              <w:t xml:space="preserve"> 42</w:t>
+            </w:r>
+            <w:r>
+              <w:rPr>
+                <w:b/>
+                <w:bCs/>
+                <w:sz w:val="20"/>
+                <w:szCs w:val="20"/>
+              </w:rPr>
+              <w:t>:</w:t>
+            </w:r>
+            <w:r>
+              <w:rPr>
+                <w:sz w:val="20"/>
+                <w:szCs w:val="20"/>
+              </w:rPr>
+              <w:t xml:space="preserve"> uncoiled LSTM</w:t>
+            </w:r>
+          </w:p>
+        </w:tc>
+      </w:tr>
+    </w:tbl>
+    <w:p>
+      <w:pPr>
+        <w:spacing w:line="240" w:lineRule="auto"/>
+        <w:rPr>
+          <w:sz w:val="24"/>
+          <w:szCs w:val="24"/>
+        </w:rPr>
+      </w:pPr>
+    </w:p>
+    <w:p>
+      <w:pPr>
+        <w:pStyle w:val="ListParagraph"/>
+        <w:numPr>
+          <w:ilvl w:val="0"/>
+          <w:numId w:val="24"/>
+        </w:numPr>
+        <w:spacing w:line="240" w:lineRule="auto"/>
+        <w:rPr>
+          <w:sz w:val="24"/>
+          <w:szCs w:val="24"/>
+        </w:rPr>
+      </w:pPr>
+      <w:r>
+        <w:rPr>
+          <w:sz w:val="24"/>
+          <w:szCs w:val="24"/>
+        </w:rPr>
+        <w:t>Forget</w:t>
+      </w:r>
+      <w:r>
+        <w:rPr>
+          <w:sz w:val="24"/>
+          <w:szCs w:val="24"/>
+        </w:rPr>
+        <w:t xml:space="preserve"> gate: </w:t>
+      </w:r>
+      <w:r>
+        <w:rPr>
+          <w:sz w:val="24"/>
+          <w:szCs w:val="24"/>
+        </w:rPr>
+        <w:t>sigmoid function</w:t>
+      </w:r>
+      <w:r>
+        <w:rPr>
+          <w:sz w:val="24"/>
+          <w:szCs w:val="24"/>
+        </w:rPr>
+        <w:t xml:space="preserve"> multiplies cell states</w:t>
+      </w:r>
+      <w:r>
+        <w:rPr>
+          <w:sz w:val="24"/>
+          <w:szCs w:val="24"/>
+        </w:rPr>
+        <w:t xml:space="preserve"> (C</w:t>
+      </w:r>
+      <w:r>
+        <w:rPr>
+          <w:sz w:val="24"/>
+          <w:szCs w:val="24"/>
+          <w:vertAlign w:val="subscript"/>
+        </w:rPr>
+        <w:t>t-1</w:t>
+      </w:r>
+      <w:r>
+        <w:rPr>
+          <w:sz w:val="24"/>
+          <w:szCs w:val="24"/>
+        </w:rPr>
+        <w:t>)</w:t>
+      </w:r>
+      <w:r>
+        <w:rPr>
+          <w:sz w:val="24"/>
+          <w:szCs w:val="24"/>
+        </w:rPr>
+        <w:t xml:space="preserve"> in the given input matrix zero </w:t>
+      </w:r>
+      <w:r>
+        <w:rPr>
+          <w:sz w:val="24"/>
+          <w:szCs w:val="24"/>
+        </w:rPr>
+        <w:t xml:space="preserve">(forget) </w:t>
+      </w:r>
+      <w:r>
+        <w:rPr>
+          <w:sz w:val="24"/>
+          <w:szCs w:val="24"/>
+        </w:rPr>
+        <w:t xml:space="preserve">or one to </w:t>
+      </w:r>
+      <w:r>
+        <w:rPr>
+          <w:sz w:val="24"/>
+          <w:szCs w:val="24"/>
+        </w:rPr>
+        <w:t>persist</w:t>
+      </w:r>
+      <w:r>
+        <w:rPr>
+          <w:sz w:val="24"/>
+          <w:szCs w:val="24"/>
+        </w:rPr>
+        <w:t xml:space="preserve"> the </w:t>
+      </w:r>
+      <w:r>
+        <w:rPr>
+          <w:sz w:val="24"/>
+          <w:szCs w:val="24"/>
+        </w:rPr>
+        <w:t xml:space="preserve">given </w:t>
+      </w:r>
+      <w:r>
+        <w:rPr>
+          <w:sz w:val="24"/>
+          <w:szCs w:val="24"/>
+        </w:rPr>
+        <w:t>data</w:t>
+      </w:r>
+    </w:p>
+    <w:p>
+      <w:pPr>
+        <w:pStyle w:val="ListParagraph"/>
+        <w:numPr>
+          <w:ilvl w:val="0"/>
+          <w:numId w:val="24"/>
+        </w:numPr>
+        <w:spacing w:line="240" w:lineRule="auto"/>
+        <w:rPr>
+          <w:sz w:val="24"/>
+          <w:szCs w:val="24"/>
+        </w:rPr>
+      </w:pPr>
+      <w:r>
+        <w:rPr>
+          <w:sz w:val="24"/>
+          <w:szCs w:val="24"/>
+        </w:rPr>
+        <w:t xml:space="preserve">Input gate: </w:t>
+      </w:r>
+      <w:r>
+        <w:rPr>
+          <w:sz w:val="24"/>
+          <w:szCs w:val="24"/>
+        </w:rPr>
+        <w:t xml:space="preserve">sigmoid function </w:t>
+      </w:r>
+      <w:r>
+        <w:rPr>
+          <w:sz w:val="24"/>
+          <w:szCs w:val="24"/>
+        </w:rPr>
+        <w:t>decides what values will be updated</w:t>
+      </w:r>
+    </w:p>
+    <w:p>
+      <w:pPr>
+        <w:pStyle w:val="ListParagraph"/>
+        <w:numPr>
+          <w:ilvl w:val="0"/>
+          <w:numId w:val="24"/>
+        </w:numPr>
+        <w:spacing w:line="240" w:lineRule="auto"/>
+        <w:rPr>
+          <w:sz w:val="24"/>
+          <w:szCs w:val="24"/>
+        </w:rPr>
+      </w:pPr>
+      <w:r>
+        <w:rPr>
+          <w:sz w:val="24"/>
+          <w:szCs w:val="24"/>
+        </w:rPr>
+        <w:t xml:space="preserve">Tanh layer: creates new cell state vector </w:t>
+      </w:r>
+      <w:r>
+        <w:rPr>
+          <w:sz w:val="24"/>
+          <w:szCs w:val="24"/>
+        </w:rPr>
+        <w:t>(C</w:t>
+      </w:r>
+      <w:r>
+        <w:rPr>
+          <w:sz w:val="24"/>
+          <w:szCs w:val="24"/>
+          <w:vertAlign w:val="subscript"/>
+        </w:rPr>
+        <w:t>t</w:t>
+      </w:r>
+      <w:r>
+        <w:rPr>
+          <w:sz w:val="24"/>
+          <w:szCs w:val="24"/>
+        </w:rPr>
+        <w:t>)</w:t>
+      </w:r>
+    </w:p>
+    <w:p>
+      <w:pPr>
+        <w:pStyle w:val="ListParagraph"/>
+        <w:numPr>
+          <w:ilvl w:val="0"/>
+          <w:numId w:val="24"/>
+        </w:numPr>
+        <w:spacing w:line="240" w:lineRule="auto"/>
+        <w:rPr>
+          <w:sz w:val="24"/>
+          <w:szCs w:val="24"/>
+        </w:rPr>
+      </w:pPr>
+      <w:r>
+        <w:rPr>
+          <w:sz w:val="24"/>
+          <w:szCs w:val="24"/>
+        </w:rPr>
+        <w:t xml:space="preserve">Output gate: </w:t>
+      </w:r>
+      <w:r>
+        <w:rPr>
+          <w:sz w:val="24"/>
+          <w:szCs w:val="24"/>
+        </w:rPr>
+        <w:t xml:space="preserve">sigmoid function decides which cell state </w:t>
+      </w:r>
+      <w:r>
+        <w:rPr>
+          <w:sz w:val="24"/>
+          <w:szCs w:val="24"/>
+        </w:rPr>
+        <w:t xml:space="preserve">(squashed </w:t>
+      </w:r>
+      <w:r>
+        <w:rPr>
+          <w:sz w:val="24"/>
+          <w:szCs w:val="24"/>
+        </w:rPr>
+        <w:t>from neighboring</w:t>
+      </w:r>
+      <w:r>
+        <w:rPr>
+          <w:sz w:val="24"/>
+          <w:szCs w:val="24"/>
+        </w:rPr>
+        <w:t xml:space="preserve"> tanh layer) </w:t>
+      </w:r>
+      <w:r>
+        <w:rPr>
+          <w:sz w:val="24"/>
+          <w:szCs w:val="24"/>
+        </w:rPr>
+        <w:t>to persist</w:t>
+      </w:r>
       <w:bookmarkStart w:id="15" w:name="_GoBack"/>
       <w:bookmarkEnd w:id="15"/>
+    </w:p>
+    <w:p>
+      <w:pPr>
+        <w:spacing w:line="240" w:lineRule="auto"/>
+        <w:rPr>
+          <w:sz w:val="24"/>
+          <w:szCs w:val="24"/>
+        </w:rPr>
+      </w:pPr>
+    </w:p>
+    <w:tbl>
+      <w:tblPr>
+        <w:tblStyle w:val="PlainTable1"/>
+        <w:tblW w:w="9664" w:type="dxa"/>
+        <w:tblLook w:val="04A0" w:firstRow="1" w:lastRow="0" w:firstColumn="1" w:lastColumn="0" w:noHBand="0" w:noVBand="1"/>
+      </w:tblPr>
+      <w:tblGrid>
+        <w:gridCol w:w="4553"/>
+        <w:gridCol w:w="5111"/>
+      </w:tblGrid>
+      <w:tr>
+        <w:trPr>
+          <w:cnfStyle w:val="100000000000" w:firstRow="1" w:lastRow="0" w:firstColumn="0" w:lastColumn="0" w:oddVBand="0" w:evenVBand="0" w:oddHBand="0" w:evenHBand="0" w:firstRowFirstColumn="0" w:firstRowLastColumn="0" w:lastRowFirstColumn="0" w:lastRowLastColumn="0"/>
+          <w:trHeight w:val="77"/>
+        </w:trPr>
+        <w:tc>
+          <w:tcPr>
+            <w:cnfStyle w:val="001000000000" w:firstRow="0" w:lastRow="0" w:firstColumn="1" w:lastColumn="0" w:oddVBand="0" w:evenVBand="0" w:oddHBand="0" w:evenHBand="0" w:firstRowFirstColumn="0" w:firstRowLastColumn="0" w:lastRowFirstColumn="0" w:lastRowLastColumn="0"/>
+            <w:tcW w:w="4553" w:type="dxa"/>
+          </w:tcPr>
+          <w:p>
+            <w:pPr>
+              <w:jc w:val="center"/>
+              <w:rPr>
+                <w:sz w:val="24"/>
+                <w:szCs w:val="24"/>
+              </w:rPr>
+            </w:pPr>
+            <w:r>
+              <w:rPr>
+                <w:noProof/>
+              </w:rPr>
+              <w:drawing>
+                <wp:inline distT="0" distB="0" distL="0" distR="0" wp14:anchorId="3DE3BF64" wp14:editId="6346977B">
+                  <wp:extent cx="1977582" cy="1326977"/>
+                  <wp:effectExtent l="0" t="0" r="3810" b="6985"/>
+                  <wp:docPr id="250" name="Picture 250"/>
+                  <wp:cNvGraphicFramePr>
+                    <a:graphicFrameLocks xmlns:a="http://schemas.openxmlformats.org/drawingml/2006/main" noChangeAspect="1"/>
+                  </wp:cNvGraphicFramePr>
+                  <a:graphic xmlns:a="http://schemas.openxmlformats.org/drawingml/2006/main">
+                    <a:graphicData uri="http://schemas.openxmlformats.org/drawingml/2006/picture">
+                      <pic:pic xmlns:pic="http://schemas.openxmlformats.org/drawingml/2006/picture">
+                        <pic:nvPicPr>
+                          <pic:cNvPr id="1" name=""/>
+                          <pic:cNvPicPr/>
+                        </pic:nvPicPr>
+                        <pic:blipFill>
+                          <a:blip r:embed="rId86"/>
+                          <a:stretch>
+                            <a:fillRect/>
+                          </a:stretch>
+                        </pic:blipFill>
+                        <pic:spPr>
+                          <a:xfrm>
+                            <a:off x="0" y="0"/>
+                            <a:ext cx="1998901" cy="1341282"/>
+                          </a:xfrm>
+                          <a:prstGeom prst="rect">
+                            <a:avLst/>
+                          </a:prstGeom>
+                        </pic:spPr>
+                      </pic:pic>
+                    </a:graphicData>
+                  </a:graphic>
+                </wp:inline>
+              </w:drawing>
+            </w:r>
+          </w:p>
+        </w:tc>
+        <w:tc>
+          <w:tcPr>
+            <w:tcW w:w="5111" w:type="dxa"/>
+          </w:tcPr>
+          <w:p>
+            <w:pPr>
+              <w:jc w:val="center"/>
+              <w:cnfStyle w:val="100000000000" w:firstRow="1" w:lastRow="0" w:firstColumn="0" w:lastColumn="0" w:oddVBand="0" w:evenVBand="0" w:oddHBand="0" w:evenHBand="0" w:firstRowFirstColumn="0" w:firstRowLastColumn="0" w:lastRowFirstColumn="0" w:lastRowLastColumn="0"/>
+              <w:rPr>
+                <w:noProof/>
+              </w:rPr>
+            </w:pPr>
+            <w:r>
+              <w:rPr>
+                <w:noProof/>
+              </w:rPr>
+              <w:drawing>
+                <wp:inline distT="0" distB="0" distL="0" distR="0" wp14:anchorId="051C696D" wp14:editId="0B72AD74">
+                  <wp:extent cx="1862932" cy="1229896"/>
+                  <wp:effectExtent l="0" t="0" r="4445" b="8890"/>
+                  <wp:docPr id="253" name="Picture 253"/>
+                  <wp:cNvGraphicFramePr>
+                    <a:graphicFrameLocks xmlns:a="http://schemas.openxmlformats.org/drawingml/2006/main" noChangeAspect="1"/>
+                  </wp:cNvGraphicFramePr>
+                  <a:graphic xmlns:a="http://schemas.openxmlformats.org/drawingml/2006/main">
+                    <a:graphicData uri="http://schemas.openxmlformats.org/drawingml/2006/picture">
+                      <pic:pic xmlns:pic="http://schemas.openxmlformats.org/drawingml/2006/picture">
+                        <pic:nvPicPr>
+                          <pic:cNvPr id="1" name=""/>
+                          <pic:cNvPicPr/>
+                        </pic:nvPicPr>
+                        <pic:blipFill>
+                          <a:blip r:embed="rId87"/>
+                          <a:stretch>
+                            <a:fillRect/>
+                          </a:stretch>
+                        </pic:blipFill>
+                        <pic:spPr>
+                          <a:xfrm>
+                            <a:off x="0" y="0"/>
+                            <a:ext cx="1889124" cy="1247188"/>
+                          </a:xfrm>
+                          <a:prstGeom prst="rect">
+                            <a:avLst/>
+                          </a:prstGeom>
+                        </pic:spPr>
+                      </pic:pic>
+                    </a:graphicData>
+                  </a:graphic>
+                </wp:inline>
+              </w:drawing>
+            </w:r>
+          </w:p>
+        </w:tc>
+      </w:tr>
+      <w:tr>
+        <w:trPr>
+          <w:cnfStyle w:val="000000100000" w:firstRow="0" w:lastRow="0" w:firstColumn="0" w:lastColumn="0" w:oddVBand="0" w:evenVBand="0" w:oddHBand="1" w:evenHBand="0" w:firstRowFirstColumn="0" w:firstRowLastColumn="0" w:lastRowFirstColumn="0" w:lastRowLastColumn="0"/>
+          <w:trHeight w:val="77"/>
+        </w:trPr>
+        <w:tc>
+          <w:tcPr>
+            <w:cnfStyle w:val="001000000000" w:firstRow="0" w:lastRow="0" w:firstColumn="1" w:lastColumn="0" w:oddVBand="0" w:evenVBand="0" w:oddHBand="0" w:evenHBand="0" w:firstRowFirstColumn="0" w:firstRowLastColumn="0" w:lastRowFirstColumn="0" w:lastRowLastColumn="0"/>
+            <w:tcW w:w="4553" w:type="dxa"/>
+          </w:tcPr>
+          <w:p>
+            <w:pPr>
+              <w:rPr>
+                <w:b w:val="0"/>
+                <w:bCs w:val="0"/>
+                <w:sz w:val="20"/>
+                <w:szCs w:val="20"/>
+              </w:rPr>
+            </w:pPr>
+            <w:r>
+              <w:rPr>
+                <w:sz w:val="20"/>
+                <w:szCs w:val="20"/>
+              </w:rPr>
+              <w:t>Figure</w:t>
+            </w:r>
+            <w:r>
+              <w:rPr>
+                <w:sz w:val="20"/>
+                <w:szCs w:val="20"/>
+              </w:rPr>
+              <w:t xml:space="preserve"> 4</w:t>
+            </w:r>
+            <w:r>
+              <w:rPr>
+                <w:sz w:val="20"/>
+                <w:szCs w:val="20"/>
+              </w:rPr>
+              <w:t>3</w:t>
+            </w:r>
+            <w:r>
+              <w:rPr>
+                <w:sz w:val="20"/>
+                <w:szCs w:val="20"/>
+              </w:rPr>
+              <w:t>:</w:t>
+            </w:r>
+            <w:r>
+              <w:rPr>
+                <w:b w:val="0"/>
+                <w:bCs w:val="0"/>
+                <w:sz w:val="20"/>
+                <w:szCs w:val="20"/>
+              </w:rPr>
+              <w:t xml:space="preserve"> </w:t>
+            </w:r>
+            <w:r>
+              <w:rPr>
+                <w:b w:val="0"/>
+                <w:bCs w:val="0"/>
+                <w:sz w:val="20"/>
+                <w:szCs w:val="20"/>
+              </w:rPr>
+              <w:t>previous</w:t>
+            </w:r>
+            <w:r>
+              <w:rPr>
+                <w:b w:val="0"/>
+                <w:bCs w:val="0"/>
+                <w:sz w:val="20"/>
+                <w:szCs w:val="20"/>
+              </w:rPr>
+              <w:t xml:space="preserve"> </w:t>
+            </w:r>
+            <w:r>
+              <w:rPr>
+                <w:b w:val="0"/>
+                <w:bCs w:val="0"/>
+                <w:sz w:val="20"/>
+                <w:szCs w:val="20"/>
+              </w:rPr>
+              <w:t>(C</w:t>
+            </w:r>
+            <w:r>
+              <w:rPr>
+                <w:b w:val="0"/>
+                <w:bCs w:val="0"/>
+                <w:sz w:val="20"/>
+                <w:szCs w:val="20"/>
+                <w:vertAlign w:val="subscript"/>
+              </w:rPr>
+              <w:t>t</w:t>
+            </w:r>
+            <w:r>
+              <w:rPr>
+                <w:b w:val="0"/>
+                <w:bCs w:val="0"/>
+                <w:sz w:val="20"/>
+                <w:szCs w:val="20"/>
+                <w:vertAlign w:val="subscript"/>
+              </w:rPr>
+              <w:t>-1</w:t>
+            </w:r>
+            <w:r>
+              <w:rPr>
+                <w:b w:val="0"/>
+                <w:bCs w:val="0"/>
+                <w:sz w:val="20"/>
+                <w:szCs w:val="20"/>
+              </w:rPr>
+              <w:t xml:space="preserve">), </w:t>
+            </w:r>
+            <w:r>
+              <w:rPr>
+                <w:b w:val="0"/>
+                <w:bCs w:val="0"/>
+                <w:sz w:val="20"/>
+                <w:szCs w:val="20"/>
+              </w:rPr>
+              <w:t>w</w:t>
+            </w:r>
+            <w:r>
+              <w:rPr>
+                <w:b w:val="0"/>
+                <w:bCs w:val="0"/>
+                <w:sz w:val="20"/>
+                <w:szCs w:val="20"/>
+              </w:rPr>
+              <w:t>/u</w:t>
+            </w:r>
+            <w:r>
+              <w:rPr>
+                <w:b w:val="0"/>
+                <w:bCs w:val="0"/>
+                <w:sz w:val="20"/>
+                <w:szCs w:val="20"/>
+              </w:rPr>
+              <w:t>pdated</w:t>
+            </w:r>
+            <w:r>
+              <w:rPr>
+                <w:b w:val="0"/>
+                <w:bCs w:val="0"/>
+                <w:sz w:val="20"/>
+                <w:szCs w:val="20"/>
+              </w:rPr>
+              <w:t xml:space="preserve"> </w:t>
+            </w:r>
+            <w:r>
+              <w:rPr>
+                <w:b w:val="0"/>
+                <w:bCs w:val="0"/>
+                <w:sz w:val="20"/>
+                <w:szCs w:val="20"/>
+              </w:rPr>
+              <w:t xml:space="preserve">cell state </w:t>
+            </w:r>
+            <w:r>
+              <w:rPr>
+                <w:b w:val="0"/>
+                <w:bCs w:val="0"/>
+                <w:sz w:val="20"/>
+                <w:szCs w:val="20"/>
+              </w:rPr>
+              <w:t>(</w:t>
+            </w:r>
+            <w:r>
+              <w:rPr>
+                <w:b w:val="0"/>
+                <w:bCs w:val="0"/>
+                <w:sz w:val="20"/>
+                <w:szCs w:val="20"/>
+              </w:rPr>
+              <w:t>C</w:t>
+            </w:r>
+            <w:r>
+              <w:rPr>
+                <w:b w:val="0"/>
+                <w:bCs w:val="0"/>
+                <w:sz w:val="20"/>
+                <w:szCs w:val="20"/>
+                <w:vertAlign w:val="subscript"/>
+              </w:rPr>
+              <w:t>t</w:t>
+            </w:r>
+            <w:r>
+              <w:rPr>
+                <w:b w:val="0"/>
+                <w:bCs w:val="0"/>
+                <w:sz w:val="20"/>
+                <w:szCs w:val="20"/>
+              </w:rPr>
+              <w:t>)</w:t>
+            </w:r>
+          </w:p>
+        </w:tc>
+        <w:tc>
+          <w:tcPr>
+            <w:tcW w:w="5111" w:type="dxa"/>
+          </w:tcPr>
+          <w:p>
+            <w:pPr>
+              <w:cnfStyle w:val="000000100000" w:firstRow="0" w:lastRow="0" w:firstColumn="0" w:lastColumn="0" w:oddVBand="0" w:evenVBand="0" w:oddHBand="1" w:evenHBand="0" w:firstRowFirstColumn="0" w:firstRowLastColumn="0" w:lastRowFirstColumn="0" w:lastRowLastColumn="0"/>
+              <w:rPr>
+                <w:sz w:val="20"/>
+                <w:szCs w:val="20"/>
+              </w:rPr>
+            </w:pPr>
+            <w:r>
+              <w:rPr>
+                <w:b/>
+                <w:bCs/>
+                <w:sz w:val="20"/>
+                <w:szCs w:val="20"/>
+              </w:rPr>
+              <w:t xml:space="preserve">Figure 44: </w:t>
+            </w:r>
+            <w:r>
+              <w:rPr>
+                <w:sz w:val="20"/>
+                <w:szCs w:val="20"/>
+              </w:rPr>
+              <w:t>new data introduced into current network</w:t>
+            </w:r>
+          </w:p>
+        </w:tc>
+      </w:tr>
+    </w:tbl>
+    <w:p>
+      <w:pPr>
+        <w:spacing w:line="240" w:lineRule="auto"/>
+        <w:rPr>
+          <w:sz w:val="24"/>
+          <w:szCs w:val="24"/>
+        </w:rPr>
+      </w:pPr>
+    </w:p>
+    <w:p>
+      <w:pPr>
+        <w:spacing w:line="240" w:lineRule="auto"/>
+        <w:rPr>
+          <w:sz w:val="24"/>
+          <w:szCs w:val="24"/>
+        </w:rPr>
+      </w:pPr>
+    </w:p>
+    <w:p>
+      <w:pPr>
+        <w:spacing w:line="240" w:lineRule="auto"/>
+        <w:rPr>
+          <w:sz w:val="24"/>
+          <w:szCs w:val="24"/>
+        </w:rPr>
+      </w:pPr>
     </w:p>
     <w:p>
       <w:pPr>
@@ -22077,7 +22904,6 @@
       </w:pPr>
       <w:bookmarkStart w:id="18" w:name="_Toc18331617"/>
       <w:r>
-        <w:lastRenderedPageBreak/>
         <w:t>Classification</w:t>
       </w:r>
       <w:bookmarkEnd w:id="18"/>
@@ -22208,7 +23034,7 @@
         <w:rPr>
           <w:rStyle w:val="FootnoteReference"/>
         </w:rPr>
-        <w:footnoteReference w:id="43"/>
+        <w:footnoteReference w:id="44"/>
       </w:r>
       <w:r>
         <w:t>:</w:t>
@@ -22231,15 +23057,7 @@
         <w:t>Rule 6:</w:t>
       </w:r>
       <w:r>
-        <w:t xml:space="preserve"> If the PACF of the differenced series displays a sharp cutoff and/or the lag-1 autocorrelation is positive--i.e., if the series appears slightly "</w:t>
-      </w:r>
-      <w:proofErr w:type="spellStart"/>
-      <w:r>
-        <w:t>underdifferenced</w:t>
-      </w:r>
-      <w:proofErr w:type="spellEnd"/>
-      <w:r>
-        <w:t>"--then consider adding an AR term to the model. The lag at which the PACF cuts off is the indicated number of AR terms.</w:t>
+        <w:t xml:space="preserve"> If the PACF of the differenced series displays a sharp cutoff and/or the lag-1 autocorrelation is positive--i.e., if the series appears slightly "underdifferenced"--then consider adding an AR term to the model. The lag at which the PACF cuts off is the indicated number of AR terms.</w:t>
       </w:r>
     </w:p>
     <w:p>
@@ -22258,15 +23076,7 @@
         <w:t>Rule 7:</w:t>
       </w:r>
       <w:r>
-        <w:t xml:space="preserve"> If the ACF of the differenced series displays a sharp cutoff and/or the lag-1 autocorrelation is negative--i.e., if the series appears slightly "</w:t>
-      </w:r>
-      <w:proofErr w:type="spellStart"/>
-      <w:r>
-        <w:t>overdifferenced</w:t>
-      </w:r>
-      <w:proofErr w:type="spellEnd"/>
-      <w:r>
-        <w:t>"--then consider adding an MA term to the model. The lag at which the ACF cuts off is the indicated number of MA terms.</w:t>
+        <w:t xml:space="preserve"> If the ACF of the differenced series displays a sharp cutoff and/or the lag-1 autocorrelation is negative--i.e., if the series appears slightly "overdifferenced"--then consider adding an MA term to the model. The lag at which the ACF cuts off is the indicated number of MA terms.</w:t>
       </w:r>
     </w:p>
     <w:p>
@@ -23544,6 +24354,33 @@
         <w:t xml:space="preserve"> </w:t>
       </w:r>
       <w:hyperlink r:id="rId43" w:history="1">
+        <w:r>
+          <w:rPr>
+            <w:rStyle w:val="Hyperlink"/>
+          </w:rPr>
+          <w:t>https://en.wikipedia.org/wiki/Vanishing_gradient_problem</w:t>
+        </w:r>
+      </w:hyperlink>
+    </w:p>
+  </w:footnote>
+  <w:footnote w:id="44">
+    <w:p>
+      <w:pPr>
+        <w:pStyle w:val="FootnoteText"/>
+        <w:rPr>
+          <w:lang w:val="en-CA"/>
+        </w:rPr>
+      </w:pPr>
+      <w:r>
+        <w:rPr>
+          <w:rStyle w:val="FootnoteReference"/>
+        </w:rPr>
+        <w:footnoteRef/>
+      </w:r>
+      <w:r>
+        <w:t xml:space="preserve"> </w:t>
+      </w:r>
+      <w:hyperlink r:id="rId44" w:history="1">
         <w:r>
           <w:rPr>
             <w:rStyle w:val="Hyperlink"/>
@@ -24175,6 +25012,92 @@
     </w:lvl>
   </w:abstractNum>
   <w:abstractNum w:abstractNumId="4" w15:restartNumberingAfterBreak="0">
+    <w:nsid w:val="137651D8"/>
+    <w:multiLevelType w:val="hybridMultilevel"/>
+    <w:tmpl w:val="0DC460E4"/>
+    <w:lvl w:ilvl="0" w:tplc="0409000F">
+      <w:start w:val="1"/>
+      <w:numFmt w:val="decimal"/>
+      <w:lvlText w:val="%1."/>
+      <w:lvlJc w:val="left"/>
+      <w:pPr>
+        <w:ind w:left="720" w:hanging="360"/>
+      </w:pPr>
+    </w:lvl>
+    <w:lvl w:ilvl="1" w:tplc="04090019" w:tentative="1">
+      <w:start w:val="1"/>
+      <w:numFmt w:val="lowerLetter"/>
+      <w:lvlText w:val="%2."/>
+      <w:lvlJc w:val="left"/>
+      <w:pPr>
+        <w:ind w:left="1440" w:hanging="360"/>
+      </w:pPr>
+    </w:lvl>
+    <w:lvl w:ilvl="2" w:tplc="0409001B" w:tentative="1">
+      <w:start w:val="1"/>
+      <w:numFmt w:val="lowerRoman"/>
+      <w:lvlText w:val="%3."/>
+      <w:lvlJc w:val="right"/>
+      <w:pPr>
+        <w:ind w:left="2160" w:hanging="180"/>
+      </w:pPr>
+    </w:lvl>
+    <w:lvl w:ilvl="3" w:tplc="0409000F" w:tentative="1">
+      <w:start w:val="1"/>
+      <w:numFmt w:val="decimal"/>
+      <w:lvlText w:val="%4."/>
+      <w:lvlJc w:val="left"/>
+      <w:pPr>
+        <w:ind w:left="2880" w:hanging="360"/>
+      </w:pPr>
+    </w:lvl>
+    <w:lvl w:ilvl="4" w:tplc="04090019" w:tentative="1">
+      <w:start w:val="1"/>
+      <w:numFmt w:val="lowerLetter"/>
+      <w:lvlText w:val="%5."/>
+      <w:lvlJc w:val="left"/>
+      <w:pPr>
+        <w:ind w:left="3600" w:hanging="360"/>
+      </w:pPr>
+    </w:lvl>
+    <w:lvl w:ilvl="5" w:tplc="0409001B" w:tentative="1">
+      <w:start w:val="1"/>
+      <w:numFmt w:val="lowerRoman"/>
+      <w:lvlText w:val="%6."/>
+      <w:lvlJc w:val="right"/>
+      <w:pPr>
+        <w:ind w:left="4320" w:hanging="180"/>
+      </w:pPr>
+    </w:lvl>
+    <w:lvl w:ilvl="6" w:tplc="0409000F" w:tentative="1">
+      <w:start w:val="1"/>
+      <w:numFmt w:val="decimal"/>
+      <w:lvlText w:val="%7."/>
+      <w:lvlJc w:val="left"/>
+      <w:pPr>
+        <w:ind w:left="5040" w:hanging="360"/>
+      </w:pPr>
+    </w:lvl>
+    <w:lvl w:ilvl="7" w:tplc="04090019" w:tentative="1">
+      <w:start w:val="1"/>
+      <w:numFmt w:val="lowerLetter"/>
+      <w:lvlText w:val="%8."/>
+      <w:lvlJc w:val="left"/>
+      <w:pPr>
+        <w:ind w:left="5760" w:hanging="360"/>
+      </w:pPr>
+    </w:lvl>
+    <w:lvl w:ilvl="8" w:tplc="0409001B" w:tentative="1">
+      <w:start w:val="1"/>
+      <w:numFmt w:val="lowerRoman"/>
+      <w:lvlText w:val="%9."/>
+      <w:lvlJc w:val="right"/>
+      <w:pPr>
+        <w:ind w:left="6480" w:hanging="180"/>
+      </w:pPr>
+    </w:lvl>
+  </w:abstractNum>
+  <w:abstractNum w:abstractNumId="5" w15:restartNumberingAfterBreak="0">
     <w:nsid w:val="1C6B7C2B"/>
     <w:multiLevelType w:val="hybridMultilevel"/>
     <w:tmpl w:val="9530FCF8"/>
@@ -24287,7 +25210,7 @@
       </w:rPr>
     </w:lvl>
   </w:abstractNum>
-  <w:abstractNum w:abstractNumId="5" w15:restartNumberingAfterBreak="0">
+  <w:abstractNum w:abstractNumId="6" w15:restartNumberingAfterBreak="0">
     <w:nsid w:val="25FD1508"/>
     <w:multiLevelType w:val="hybridMultilevel"/>
     <w:tmpl w:val="2452DDB4"/>
@@ -24400,7 +25323,7 @@
       </w:rPr>
     </w:lvl>
   </w:abstractNum>
-  <w:abstractNum w:abstractNumId="6" w15:restartNumberingAfterBreak="0">
+  <w:abstractNum w:abstractNumId="7" w15:restartNumberingAfterBreak="0">
     <w:nsid w:val="28AE5641"/>
     <w:multiLevelType w:val="hybridMultilevel"/>
     <w:tmpl w:val="8DBA81E4"/>
@@ -24486,7 +25409,7 @@
       </w:pPr>
     </w:lvl>
   </w:abstractNum>
-  <w:abstractNum w:abstractNumId="7" w15:restartNumberingAfterBreak="0">
+  <w:abstractNum w:abstractNumId="8" w15:restartNumberingAfterBreak="0">
     <w:nsid w:val="309873E3"/>
     <w:multiLevelType w:val="hybridMultilevel"/>
     <w:tmpl w:val="58C63472"/>
@@ -24599,7 +25522,7 @@
       </w:rPr>
     </w:lvl>
   </w:abstractNum>
-  <w:abstractNum w:abstractNumId="8" w15:restartNumberingAfterBreak="0">
+  <w:abstractNum w:abstractNumId="9" w15:restartNumberingAfterBreak="0">
     <w:nsid w:val="32C161BB"/>
     <w:multiLevelType w:val="hybridMultilevel"/>
     <w:tmpl w:val="101A0BCE"/>
@@ -24712,7 +25635,7 @@
       </w:rPr>
     </w:lvl>
   </w:abstractNum>
-  <w:abstractNum w:abstractNumId="9" w15:restartNumberingAfterBreak="0">
+  <w:abstractNum w:abstractNumId="10" w15:restartNumberingAfterBreak="0">
     <w:nsid w:val="340F58B0"/>
     <w:multiLevelType w:val="hybridMultilevel"/>
     <w:tmpl w:val="4CF4C09E"/>
@@ -24825,7 +25748,7 @@
       </w:rPr>
     </w:lvl>
   </w:abstractNum>
-  <w:abstractNum w:abstractNumId="10" w15:restartNumberingAfterBreak="0">
+  <w:abstractNum w:abstractNumId="11" w15:restartNumberingAfterBreak="0">
     <w:nsid w:val="36F75825"/>
     <w:multiLevelType w:val="hybridMultilevel"/>
     <w:tmpl w:val="8FB0F4D4"/>
@@ -24938,7 +25861,7 @@
       </w:rPr>
     </w:lvl>
   </w:abstractNum>
-  <w:abstractNum w:abstractNumId="11" w15:restartNumberingAfterBreak="0">
+  <w:abstractNum w:abstractNumId="12" w15:restartNumberingAfterBreak="0">
     <w:nsid w:val="380C50D0"/>
     <w:multiLevelType w:val="hybridMultilevel"/>
     <w:tmpl w:val="F0BE71A4"/>
@@ -25051,7 +25974,7 @@
       </w:rPr>
     </w:lvl>
   </w:abstractNum>
-  <w:abstractNum w:abstractNumId="12" w15:restartNumberingAfterBreak="0">
+  <w:abstractNum w:abstractNumId="13" w15:restartNumberingAfterBreak="0">
     <w:nsid w:val="388158F7"/>
     <w:multiLevelType w:val="hybridMultilevel"/>
     <w:tmpl w:val="751C123A"/>
@@ -25164,7 +26087,7 @@
       </w:rPr>
     </w:lvl>
   </w:abstractNum>
-  <w:abstractNum w:abstractNumId="13" w15:restartNumberingAfterBreak="0">
+  <w:abstractNum w:abstractNumId="14" w15:restartNumberingAfterBreak="0">
     <w:nsid w:val="3BDE79DF"/>
     <w:multiLevelType w:val="hybridMultilevel"/>
     <w:tmpl w:val="53F07EA6"/>
@@ -25277,7 +26200,7 @@
       </w:rPr>
     </w:lvl>
   </w:abstractNum>
-  <w:abstractNum w:abstractNumId="14" w15:restartNumberingAfterBreak="0">
+  <w:abstractNum w:abstractNumId="15" w15:restartNumberingAfterBreak="0">
     <w:nsid w:val="466C6AAD"/>
     <w:multiLevelType w:val="hybridMultilevel"/>
     <w:tmpl w:val="9BB4C898"/>
@@ -25390,7 +26313,7 @@
       </w:rPr>
     </w:lvl>
   </w:abstractNum>
-  <w:abstractNum w:abstractNumId="15" w15:restartNumberingAfterBreak="0">
+  <w:abstractNum w:abstractNumId="16" w15:restartNumberingAfterBreak="0">
     <w:nsid w:val="4A5568BA"/>
     <w:multiLevelType w:val="hybridMultilevel"/>
     <w:tmpl w:val="01B0F426"/>
@@ -25503,7 +26426,7 @@
       </w:rPr>
     </w:lvl>
   </w:abstractNum>
-  <w:abstractNum w:abstractNumId="16" w15:restartNumberingAfterBreak="0">
+  <w:abstractNum w:abstractNumId="17" w15:restartNumberingAfterBreak="0">
     <w:nsid w:val="5CA913E0"/>
     <w:multiLevelType w:val="hybridMultilevel"/>
     <w:tmpl w:val="6A28FAF4"/>
@@ -25616,7 +26539,7 @@
       </w:rPr>
     </w:lvl>
   </w:abstractNum>
-  <w:abstractNum w:abstractNumId="17" w15:restartNumberingAfterBreak="0">
+  <w:abstractNum w:abstractNumId="18" w15:restartNumberingAfterBreak="0">
     <w:nsid w:val="67044ABB"/>
     <w:multiLevelType w:val="hybridMultilevel"/>
     <w:tmpl w:val="469AD83E"/>
@@ -25702,7 +26625,7 @@
       </w:pPr>
     </w:lvl>
   </w:abstractNum>
-  <w:abstractNum w:abstractNumId="18" w15:restartNumberingAfterBreak="0">
+  <w:abstractNum w:abstractNumId="19" w15:restartNumberingAfterBreak="0">
     <w:nsid w:val="67D1139E"/>
     <w:multiLevelType w:val="hybridMultilevel"/>
     <w:tmpl w:val="7AAA2796"/>
@@ -25815,7 +26738,7 @@
       </w:rPr>
     </w:lvl>
   </w:abstractNum>
-  <w:abstractNum w:abstractNumId="19" w15:restartNumberingAfterBreak="0">
+  <w:abstractNum w:abstractNumId="20" w15:restartNumberingAfterBreak="0">
     <w:nsid w:val="713268CB"/>
     <w:multiLevelType w:val="hybridMultilevel"/>
     <w:tmpl w:val="0BB46704"/>
@@ -25928,7 +26851,7 @@
       </w:rPr>
     </w:lvl>
   </w:abstractNum>
-  <w:abstractNum w:abstractNumId="20" w15:restartNumberingAfterBreak="0">
+  <w:abstractNum w:abstractNumId="21" w15:restartNumberingAfterBreak="0">
     <w:nsid w:val="74D56A00"/>
     <w:multiLevelType w:val="hybridMultilevel"/>
     <w:tmpl w:val="A0881DFC"/>
@@ -26041,7 +26964,7 @@
       </w:rPr>
     </w:lvl>
   </w:abstractNum>
-  <w:abstractNum w:abstractNumId="21" w15:restartNumberingAfterBreak="0">
+  <w:abstractNum w:abstractNumId="22" w15:restartNumberingAfterBreak="0">
     <w:nsid w:val="775379AF"/>
     <w:multiLevelType w:val="hybridMultilevel"/>
     <w:tmpl w:val="FF80570E"/>
@@ -26127,7 +27050,7 @@
       </w:pPr>
     </w:lvl>
   </w:abstractNum>
-  <w:abstractNum w:abstractNumId="22" w15:restartNumberingAfterBreak="0">
+  <w:abstractNum w:abstractNumId="23" w15:restartNumberingAfterBreak="0">
     <w:nsid w:val="791B5F62"/>
     <w:multiLevelType w:val="hybridMultilevel"/>
     <w:tmpl w:val="FC667E2A"/>
@@ -26217,73 +27140,76 @@
     </w:lvl>
   </w:abstractNum>
   <w:num w:numId="1">
-    <w:abstractNumId w:val="7"/>
+    <w:abstractNumId w:val="8"/>
   </w:num>
   <w:num w:numId="2">
-    <w:abstractNumId w:val="9"/>
+    <w:abstractNumId w:val="10"/>
   </w:num>
   <w:num w:numId="3">
     <w:abstractNumId w:val="3"/>
   </w:num>
   <w:num w:numId="4">
-    <w:abstractNumId w:val="11"/>
+    <w:abstractNumId w:val="12"/>
   </w:num>
   <w:num w:numId="5">
-    <w:abstractNumId w:val="12"/>
+    <w:abstractNumId w:val="13"/>
   </w:num>
   <w:num w:numId="6">
-    <w:abstractNumId w:val="16"/>
+    <w:abstractNumId w:val="17"/>
   </w:num>
   <w:num w:numId="7">
-    <w:abstractNumId w:val="15"/>
+    <w:abstractNumId w:val="16"/>
   </w:num>
   <w:num w:numId="8">
     <w:abstractNumId w:val="0"/>
   </w:num>
   <w:num w:numId="9">
-    <w:abstractNumId w:val="13"/>
+    <w:abstractNumId w:val="14"/>
   </w:num>
   <w:num w:numId="10">
-    <w:abstractNumId w:val="6"/>
+    <w:abstractNumId w:val="7"/>
   </w:num>
   <w:num w:numId="11">
-    <w:abstractNumId w:val="22"/>
+    <w:abstractNumId w:val="23"/>
   </w:num>
   <w:num w:numId="12">
-    <w:abstractNumId w:val="5"/>
+    <w:abstractNumId w:val="6"/>
   </w:num>
   <w:num w:numId="13">
     <w:abstractNumId w:val="1"/>
   </w:num>
   <w:num w:numId="14">
-    <w:abstractNumId w:val="20"/>
+    <w:abstractNumId w:val="21"/>
   </w:num>
   <w:num w:numId="15">
-    <w:abstractNumId w:val="21"/>
+    <w:abstractNumId w:val="22"/>
   </w:num>
   <w:num w:numId="16">
-    <w:abstractNumId w:val="19"/>
+    <w:abstractNumId w:val="20"/>
   </w:num>
   <w:num w:numId="17">
     <w:abstractNumId w:val="2"/>
   </w:num>
   <w:num w:numId="18">
-    <w:abstractNumId w:val="8"/>
+    <w:abstractNumId w:val="9"/>
   </w:num>
   <w:num w:numId="19">
-    <w:abstractNumId w:val="17"/>
+    <w:abstractNumId w:val="18"/>
   </w:num>
   <w:num w:numId="20">
-    <w:abstractNumId w:val="18"/>
+    <w:abstractNumId w:val="19"/>
   </w:num>
   <w:num w:numId="21">
-    <w:abstractNumId w:val="10"/>
+    <w:abstractNumId w:val="11"/>
   </w:num>
   <w:num w:numId="22">
-    <w:abstractNumId w:val="4"/>
+    <w:abstractNumId w:val="5"/>
   </w:num>
   <w:num w:numId="23">
-    <w:abstractNumId w:val="14"/>
+    <w:abstractNumId w:val="15"/>
+  </w:num>
+  <w:num w:numId="24">
+    <w:abstractNumId w:val="4"/>
   </w:num>
 </w:numbering>
 </file>
@@ -27737,7 +28663,7 @@
 </file>
 
 <file path=customXml/itemProps2.xml><?xml version="1.0" encoding="utf-8"?>
-<ds:datastoreItem xmlns:ds="http://schemas.openxmlformats.org/officeDocument/2006/customXml" ds:itemID="{5D91B215-FA00-4D6E-B40E-54B38E6F044E}">
+<ds:datastoreItem xmlns:ds="http://schemas.openxmlformats.org/officeDocument/2006/customXml" ds:itemID="{83EAD29D-C75A-4742-BF76-3E0A3E57E035}">
   <ds:schemaRefs>
     <ds:schemaRef ds:uri="http://schemas.openxmlformats.org/officeDocument/2006/bibliography"/>
   </ds:schemaRefs>

</xml_diff>

<commit_message>
#100: write-up.docx, trivial newlines
</commit_message>
<xml_diff>
--- a/write-up.docx
+++ b/write-up.docx
@@ -2877,8 +2877,17 @@
           <w:sz w:val="24"/>
           <w:szCs w:val="24"/>
         </w:rPr>
-        <w:t xml:space="preserve"> the Twython</w:t>
-      </w:r>
+        <w:t xml:space="preserve"> the </w:t>
+      </w:r>
+      <w:proofErr w:type="spellStart"/>
+      <w:r>
+        <w:rPr>
+          <w:sz w:val="24"/>
+          <w:szCs w:val="24"/>
+        </w:rPr>
+        <w:t>Twython</w:t>
+      </w:r>
+      <w:proofErr w:type="spellEnd"/>
       <w:r>
         <w:rPr>
           <w:rStyle w:val="FootnoteReference"/>
@@ -3126,6 +3135,7 @@
           <w:szCs w:val="24"/>
         </w:rPr>
       </w:pPr>
+      <w:proofErr w:type="spellStart"/>
       <w:r>
         <w:rPr>
           <w:sz w:val="24"/>
@@ -3133,6 +3143,7 @@
         </w:rPr>
         <w:t>Jimcramer</w:t>
       </w:r>
+      <w:proofErr w:type="spellEnd"/>
     </w:p>
     <w:p>
       <w:pPr>
@@ -3147,6 +3158,7 @@
           <w:szCs w:val="24"/>
         </w:rPr>
       </w:pPr>
+      <w:proofErr w:type="spellStart"/>
       <w:r>
         <w:rPr>
           <w:sz w:val="24"/>
@@ -3154,6 +3166,7 @@
         </w:rPr>
         <w:t>ReformedBroker</w:t>
       </w:r>
+      <w:proofErr w:type="spellEnd"/>
     </w:p>
     <w:p>
       <w:pPr>
@@ -3168,6 +3181,7 @@
           <w:szCs w:val="24"/>
         </w:rPr>
       </w:pPr>
+      <w:proofErr w:type="spellStart"/>
       <w:r>
         <w:rPr>
           <w:sz w:val="24"/>
@@ -3175,6 +3189,7 @@
         </w:rPr>
         <w:t>TheStalwart</w:t>
       </w:r>
+      <w:proofErr w:type="spellEnd"/>
     </w:p>
     <w:p>
       <w:pPr>
@@ -3189,6 +3204,7 @@
           <w:szCs w:val="24"/>
         </w:rPr>
       </w:pPr>
+      <w:proofErr w:type="spellStart"/>
       <w:r>
         <w:rPr>
           <w:sz w:val="24"/>
@@ -3196,6 +3212,7 @@
         </w:rPr>
         <w:t>LizAnnSonders</w:t>
       </w:r>
+      <w:proofErr w:type="spellEnd"/>
     </w:p>
     <w:p>
       <w:pPr>
@@ -3210,6 +3227,7 @@
           <w:szCs w:val="24"/>
         </w:rPr>
       </w:pPr>
+      <w:proofErr w:type="spellStart"/>
       <w:r>
         <w:rPr>
           <w:sz w:val="24"/>
@@ -3217,6 +3235,7 @@
         </w:rPr>
         <w:t>SJosephBurns</w:t>
       </w:r>
+      <w:proofErr w:type="spellEnd"/>
     </w:p>
     <w:p>
       <w:pPr>
@@ -3273,12 +3292,21 @@
         </w:rPr>
         <w:t xml:space="preserve"> </w:t>
       </w:r>
-      <w:r>
-        <w:rPr>
-          <w:sz w:val="24"/>
-          <w:szCs w:val="24"/>
-        </w:rPr>
-        <w:t xml:space="preserve">dataframe </w:t>
+      <w:proofErr w:type="spellStart"/>
+      <w:r>
+        <w:rPr>
+          <w:sz w:val="24"/>
+          <w:szCs w:val="24"/>
+        </w:rPr>
+        <w:t>dataframe</w:t>
+      </w:r>
+      <w:proofErr w:type="spellEnd"/>
+      <w:r>
+        <w:rPr>
+          <w:sz w:val="24"/>
+          <w:szCs w:val="24"/>
+        </w:rPr>
+        <w:t xml:space="preserve"> </w:t>
       </w:r>
       <w:r>
         <w:rPr>
@@ -3356,7 +3384,23 @@
           <w:sz w:val="24"/>
           <w:szCs w:val="24"/>
         </w:rPr>
-        <w:t xml:space="preserve">, then the twitter api did not </w:t>
+        <w:t xml:space="preserve">, then the twitter </w:t>
+      </w:r>
+      <w:proofErr w:type="spellStart"/>
+      <w:r>
+        <w:rPr>
+          <w:sz w:val="24"/>
+          <w:szCs w:val="24"/>
+        </w:rPr>
+        <w:t>api</w:t>
+      </w:r>
+      <w:proofErr w:type="spellEnd"/>
+      <w:r>
+        <w:rPr>
+          <w:sz w:val="24"/>
+          <w:szCs w:val="24"/>
+        </w:rPr>
+        <w:t xml:space="preserve"> did not </w:t>
       </w:r>
       <w:r>
         <w:rPr>
@@ -3402,6 +3446,7 @@
         </w:rPr>
         <w:t xml:space="preserve">Furthermore, the parameters collected from the twitter accounts were </w:t>
       </w:r>
+      <w:proofErr w:type="spellStart"/>
       <w:r>
         <w:rPr>
           <w:rFonts w:ascii="Courier New" w:hAnsi="Courier New" w:cs="Courier New"/>
@@ -3410,6 +3455,7 @@
         </w:rPr>
         <w:t>screen_name</w:t>
       </w:r>
+      <w:proofErr w:type="spellEnd"/>
       <w:r>
         <w:rPr>
           <w:sz w:val="24"/>
@@ -3417,6 +3463,7 @@
         </w:rPr>
         <w:t xml:space="preserve">, </w:t>
       </w:r>
+      <w:proofErr w:type="spellStart"/>
       <w:r>
         <w:rPr>
           <w:rFonts w:ascii="Courier New" w:hAnsi="Courier New" w:cs="Courier New"/>
@@ -3425,6 +3472,7 @@
         </w:rPr>
         <w:t>created_at</w:t>
       </w:r>
+      <w:proofErr w:type="spellEnd"/>
       <w:r>
         <w:rPr>
           <w:sz w:val="24"/>
@@ -3432,6 +3480,7 @@
         </w:rPr>
         <w:t xml:space="preserve">, and </w:t>
       </w:r>
+      <w:proofErr w:type="spellStart"/>
       <w:r>
         <w:rPr>
           <w:rFonts w:ascii="Courier New" w:hAnsi="Courier New" w:cs="Courier New"/>
@@ -3448,6 +3497,7 @@
         </w:rPr>
         <w:t>ext</w:t>
       </w:r>
+      <w:proofErr w:type="spellEnd"/>
       <w:r>
         <w:rPr>
           <w:sz w:val="24"/>
@@ -3462,6 +3512,7 @@
         </w:rPr>
         <w:t xml:space="preserve">using a </w:t>
       </w:r>
+      <w:proofErr w:type="spellStart"/>
       <w:r>
         <w:rPr>
           <w:rFonts w:ascii="Courier New" w:hAnsi="Courier New" w:cs="Courier New"/>
@@ -3470,6 +3521,7 @@
         </w:rPr>
         <w:t>rate_limit</w:t>
       </w:r>
+      <w:proofErr w:type="spellEnd"/>
       <w:r>
         <w:rPr>
           <w:rFonts w:ascii="Courier New" w:hAnsi="Courier New" w:cs="Courier New"/>
@@ -3573,11 +3625,33 @@
       <w:r>
         <w:t xml:space="preserve"> default </w:t>
       </w:r>
+      <w:proofErr w:type="spellStart"/>
       <w:r>
         <w:rPr>
           <w:rFonts w:ascii="Courier New" w:hAnsi="Courier New" w:cs="Courier New"/>
         </w:rPr>
-        <w:t>start_date = datetime(3000, 12, 25)</w:t>
+        <w:t>start_date</w:t>
+      </w:r>
+      <w:proofErr w:type="spellEnd"/>
+      <w:r>
+        <w:rPr>
+          <w:rFonts w:ascii="Courier New" w:hAnsi="Courier New" w:cs="Courier New"/>
+        </w:rPr>
+        <w:t xml:space="preserve"> = </w:t>
+      </w:r>
+      <w:proofErr w:type="gramStart"/>
+      <w:r>
+        <w:rPr>
+          <w:rFonts w:ascii="Courier New" w:hAnsi="Courier New" w:cs="Courier New"/>
+        </w:rPr>
+        <w:t>datetime(</w:t>
+      </w:r>
+      <w:proofErr w:type="gramEnd"/>
+      <w:r>
+        <w:rPr>
+          <w:rFonts w:ascii="Courier New" w:hAnsi="Courier New" w:cs="Courier New"/>
+        </w:rPr>
+        <w:t>3000, 12, 25)</w:t>
       </w:r>
       <w:r>
         <w:t xml:space="preserve"> </w:t>
@@ -3585,11 +3659,19 @@
       <w:r>
         <w:t xml:space="preserve">and </w:t>
       </w:r>
+      <w:proofErr w:type="spellStart"/>
       <w:r>
         <w:rPr>
           <w:rFonts w:ascii="Courier New" w:hAnsi="Courier New" w:cs="Courier New"/>
         </w:rPr>
-        <w:t>end_date = datetime(1000, 12, 25)</w:t>
+        <w:t>end_date</w:t>
+      </w:r>
+      <w:proofErr w:type="spellEnd"/>
+      <w:r>
+        <w:rPr>
+          <w:rFonts w:ascii="Courier New" w:hAnsi="Courier New" w:cs="Courier New"/>
+        </w:rPr>
+        <w:t xml:space="preserve"> = datetime(1000, 12, 25)</w:t>
       </w:r>
       <w:r>
         <w:t xml:space="preserve"> was defined. This definition was created to </w:t>
@@ -3600,30 +3682,36 @@
       <w:r>
         <w:t xml:space="preserve"> range for a given twitter screen name. Specifically, the initial </w:t>
       </w:r>
+      <w:proofErr w:type="spellStart"/>
       <w:r>
         <w:rPr>
           <w:rFonts w:ascii="Courier New" w:hAnsi="Courier New" w:cs="Courier New"/>
         </w:rPr>
         <w:t>start_date</w:t>
       </w:r>
+      <w:proofErr w:type="spellEnd"/>
       <w:r>
         <w:t xml:space="preserve"> was compared to each tweet for a given user. If a tweet exists with an earlier datetime, this was set as the new </w:t>
       </w:r>
+      <w:proofErr w:type="spellStart"/>
       <w:r>
         <w:rPr>
           <w:rFonts w:ascii="Courier New" w:hAnsi="Courier New" w:cs="Courier New"/>
         </w:rPr>
         <w:t>start_date</w:t>
       </w:r>
+      <w:proofErr w:type="spellEnd"/>
       <w:r>
         <w:t xml:space="preserve">. This type of logic was extended similarly for the </w:t>
       </w:r>
+      <w:proofErr w:type="spellStart"/>
       <w:r>
         <w:rPr>
           <w:rFonts w:ascii="Courier New" w:hAnsi="Courier New" w:cs="Courier New"/>
         </w:rPr>
         <w:t>end_date</w:t>
       </w:r>
+      <w:proofErr w:type="spellEnd"/>
       <w:r>
         <w:t>. Th</w:t>
       </w:r>
@@ -3634,7 +3722,15 @@
         <w:t xml:space="preserve">maximized value </w:t>
       </w:r>
       <w:r>
-        <w:t>allows the functional tweet domain to accurately map to the quandl historical range.</w:t>
+        <w:t xml:space="preserve">allows the functional tweet domain to accurately map to the </w:t>
+      </w:r>
+      <w:proofErr w:type="spellStart"/>
+      <w:r>
+        <w:t>quandl</w:t>
+      </w:r>
+      <w:proofErr w:type="spellEnd"/>
+      <w:r>
+        <w:t xml:space="preserve"> historical range.</w:t>
       </w:r>
     </w:p>
     <w:p/>
@@ -3643,14 +3739,27 @@
         <w:pStyle w:val="Heading2"/>
       </w:pPr>
       <w:bookmarkStart w:id="3" w:name="_Toc18331603"/>
-      <w:r>
-        <w:t>Quandl API</w:t>
+      <w:proofErr w:type="spellStart"/>
+      <w:r>
+        <w:t>Quandl</w:t>
+      </w:r>
+      <w:proofErr w:type="spellEnd"/>
+      <w:r>
+        <w:t xml:space="preserve"> API</w:t>
       </w:r>
       <w:bookmarkEnd w:id="3"/>
     </w:p>
     <w:p>
       <w:r>
-        <w:t>Like the Twitter API, the python Quandl API</w:t>
+        <w:t xml:space="preserve">Like the Twitter API, the python </w:t>
+      </w:r>
+      <w:proofErr w:type="spellStart"/>
+      <w:r>
+        <w:t>Quandl</w:t>
+      </w:r>
+      <w:proofErr w:type="spellEnd"/>
+      <w:r>
+        <w:t xml:space="preserve"> API</w:t>
       </w:r>
       <w:r>
         <w:rPr>
@@ -3967,7 +4076,23 @@
                 <w:b w:val="0"/>
                 <w:bCs w:val="0"/>
               </w:rPr>
-              <w:t xml:space="preserve"> domain mapping from Twitter API (x) and Quandl Data f(x)</w:t>
+              <w:t xml:space="preserve"> domain mapping from Twitter API (x) and </w:t>
+            </w:r>
+            <w:proofErr w:type="spellStart"/>
+            <w:r>
+              <w:rPr>
+                <w:b w:val="0"/>
+                <w:bCs w:val="0"/>
+              </w:rPr>
+              <w:t>Quandl</w:t>
+            </w:r>
+            <w:proofErr w:type="spellEnd"/>
+            <w:r>
+              <w:rPr>
+                <w:b w:val="0"/>
+                <w:bCs w:val="0"/>
+              </w:rPr>
+              <w:t xml:space="preserve"> Data f(x)</w:t>
             </w:r>
             <w:r>
               <w:rPr>
@@ -4015,21 +4140,25 @@
       <w:r>
         <w:t xml:space="preserve">tweets were aggregated by </w:t>
       </w:r>
+      <w:proofErr w:type="spellStart"/>
       <w:r>
         <w:rPr>
           <w:rFonts w:ascii="Courier New" w:hAnsi="Courier New" w:cs="Courier New"/>
         </w:rPr>
         <w:t>created_at</w:t>
       </w:r>
+      <w:proofErr w:type="spellEnd"/>
       <w:r>
         <w:t xml:space="preserve"> and </w:t>
       </w:r>
+      <w:proofErr w:type="spellStart"/>
       <w:r>
         <w:rPr>
           <w:rFonts w:ascii="Courier New" w:hAnsi="Courier New" w:cs="Courier New"/>
         </w:rPr>
         <w:t>screen_name</w:t>
       </w:r>
+      <w:proofErr w:type="spellEnd"/>
       <w:r>
         <w:t xml:space="preserve">. If an account tweeted multiple times a given day, </w:t>
       </w:r>
@@ -4039,12 +4168,14 @@
       <w:r>
         <w:t xml:space="preserve"> </w:t>
       </w:r>
+      <w:proofErr w:type="spellStart"/>
       <w:r>
         <w:rPr>
           <w:rFonts w:ascii="Courier New" w:hAnsi="Courier New" w:cs="Courier New"/>
         </w:rPr>
         <w:t>full_text</w:t>
       </w:r>
+      <w:proofErr w:type="spellEnd"/>
       <w:r>
         <w:t xml:space="preserve"> </w:t>
       </w:r>
@@ -4084,12 +4215,14 @@
       <w:r>
         <w:t xml:space="preserve"> </w:t>
       </w:r>
+      <w:proofErr w:type="spellStart"/>
       <w:r>
         <w:rPr>
           <w:rFonts w:ascii="Courier New" w:hAnsi="Courier New" w:cs="Courier New"/>
         </w:rPr>
         <w:t>created_at</w:t>
       </w:r>
+      <w:proofErr w:type="spellEnd"/>
       <w:r>
         <w:t xml:space="preserve"> column</w:t>
       </w:r>
@@ -4177,12 +4310,14 @@
       <w:r>
         <w:t xml:space="preserve">If successive (n+1) index is nan, set market values to previous day and concatenate current </w:t>
       </w:r>
+      <w:proofErr w:type="spellStart"/>
       <w:r>
         <w:rPr>
           <w:rFonts w:ascii="Courier New" w:hAnsi="Courier New" w:cs="Courier New"/>
         </w:rPr>
         <w:t>full_text</w:t>
       </w:r>
+      <w:proofErr w:type="spellEnd"/>
       <w:r>
         <w:t xml:space="preserve"> with previous day.</w:t>
       </w:r>
@@ -4196,17 +4331,27 @@
       <w:r>
         <w:t xml:space="preserve">Additionally, if a given day contained an empty string for </w:t>
       </w:r>
+      <w:proofErr w:type="spellStart"/>
       <w:r>
         <w:rPr>
           <w:rFonts w:ascii="Courier New" w:hAnsi="Courier New" w:cs="Courier New"/>
         </w:rPr>
         <w:t>full_text</w:t>
       </w:r>
+      <w:proofErr w:type="spellEnd"/>
       <w:r>
         <w:t>, this instance was dropped</w:t>
       </w:r>
       <w:r>
-        <w:t>, and the dataframe index was reset.</w:t>
+        <w:t xml:space="preserve">, and the </w:t>
+      </w:r>
+      <w:proofErr w:type="spellStart"/>
+      <w:r>
+        <w:t>dataframe</w:t>
+      </w:r>
+      <w:proofErr w:type="spellEnd"/>
+      <w:r>
+        <w:t xml:space="preserve"> index was reset.</w:t>
       </w:r>
     </w:p>
     <w:p/>
@@ -4270,8 +4415,13 @@
       <w:r>
         <w:t xml:space="preserve"> </w:t>
       </w:r>
-      <w:r>
-        <w:t xml:space="preserve">vader </w:t>
+      <w:proofErr w:type="spellStart"/>
+      <w:r>
+        <w:t>vader</w:t>
+      </w:r>
+      <w:proofErr w:type="spellEnd"/>
+      <w:r>
+        <w:t xml:space="preserve"> </w:t>
       </w:r>
       <w:r>
         <w:t>sentiment</w:t>
@@ -4404,6 +4554,7 @@
           <w:szCs w:val="24"/>
         </w:rPr>
       </w:pPr>
+      <w:proofErr w:type="spellStart"/>
       <w:r>
         <w:rPr>
           <w:rFonts w:ascii="Courier New" w:hAnsi="Courier New" w:cs="Courier New"/>
@@ -4412,6 +4563,7 @@
         </w:rPr>
         <w:t>stopwords</w:t>
       </w:r>
+      <w:proofErr w:type="spellEnd"/>
       <w:r>
         <w:rPr>
           <w:sz w:val="24"/>
@@ -4454,6 +4606,7 @@
           <w:szCs w:val="24"/>
         </w:rPr>
       </w:pPr>
+      <w:proofErr w:type="spellStart"/>
       <w:r>
         <w:rPr>
           <w:rFonts w:ascii="Courier New" w:hAnsi="Courier New" w:cs="Courier New"/>
@@ -4462,6 +4615,7 @@
         </w:rPr>
         <w:t>stopwords_topics</w:t>
       </w:r>
+      <w:proofErr w:type="spellEnd"/>
       <w:r>
         <w:rPr>
           <w:sz w:val="24"/>
@@ -4469,6 +4623,7 @@
         </w:rPr>
         <w:t xml:space="preserve">: combined with general </w:t>
       </w:r>
+      <w:proofErr w:type="spellStart"/>
       <w:r>
         <w:rPr>
           <w:rFonts w:ascii="Courier New" w:hAnsi="Courier New" w:cs="Courier New"/>
@@ -4477,6 +4632,7 @@
         </w:rPr>
         <w:t>stopwords</w:t>
       </w:r>
+      <w:proofErr w:type="spellEnd"/>
       <w:r>
         <w:rPr>
           <w:sz w:val="24"/>
@@ -4599,6 +4755,7 @@
         </w:rPr>
         <w:t xml:space="preserve"> the </w:t>
       </w:r>
+      <w:proofErr w:type="spellStart"/>
       <w:r>
         <w:rPr>
           <w:sz w:val="24"/>
@@ -4606,6 +4763,7 @@
         </w:rPr>
         <w:t>Twython</w:t>
       </w:r>
+      <w:proofErr w:type="spellEnd"/>
       <w:r>
         <w:rPr>
           <w:rStyle w:val="FootnoteReference"/>
@@ -4690,8 +4848,17 @@
           <w:sz w:val="24"/>
           <w:szCs w:val="24"/>
         </w:rPr>
-        <w:t xml:space="preserve"> using CountVectorizer</w:t>
-      </w:r>
+        <w:t xml:space="preserve"> using </w:t>
+      </w:r>
+      <w:proofErr w:type="spellStart"/>
+      <w:r>
+        <w:rPr>
+          <w:sz w:val="24"/>
+          <w:szCs w:val="24"/>
+        </w:rPr>
+        <w:t>CountVectorizer</w:t>
+      </w:r>
+      <w:proofErr w:type="spellEnd"/>
       <w:r>
         <w:rPr>
           <w:rStyle w:val="FootnoteReference"/>
@@ -4892,6 +5059,7 @@
         </w:rPr>
         <w:t xml:space="preserve"> the </w:t>
       </w:r>
+      <w:proofErr w:type="spellStart"/>
       <w:r>
         <w:rPr>
           <w:rFonts w:ascii="Courier New" w:hAnsi="Courier New" w:cs="Courier New"/>
@@ -4900,6 +5068,7 @@
         </w:rPr>
         <w:t>LatentDirichletAllocation</w:t>
       </w:r>
+      <w:proofErr w:type="spellEnd"/>
       <w:r>
         <w:rPr>
           <w:rStyle w:val="FootnoteReference"/>
@@ -6394,8 +6563,17 @@
           <w:sz w:val="24"/>
           <w:szCs w:val="24"/>
         </w:rPr>
-        <w:t>associated quandl</w:t>
-      </w:r>
+        <w:t xml:space="preserve">associated </w:t>
+      </w:r>
+      <w:proofErr w:type="spellStart"/>
+      <w:r>
+        <w:rPr>
+          <w:sz w:val="24"/>
+          <w:szCs w:val="24"/>
+        </w:rPr>
+        <w:t>quandl</w:t>
+      </w:r>
+      <w:proofErr w:type="spellEnd"/>
       <w:r>
         <w:rPr>
           <w:rStyle w:val="FootnoteReference"/>
@@ -6899,7 +7077,23 @@
                 <w:b w:val="0"/>
                 <w:bCs w:val="0"/>
               </w:rPr>
-              <w:t xml:space="preserve"> for JimCramer.</w:t>
+              <w:t xml:space="preserve"> for </w:t>
+            </w:r>
+            <w:proofErr w:type="spellStart"/>
+            <w:r>
+              <w:rPr>
+                <w:b w:val="0"/>
+                <w:bCs w:val="0"/>
+              </w:rPr>
+              <w:t>JimCramer</w:t>
+            </w:r>
+            <w:proofErr w:type="spellEnd"/>
+            <w:r>
+              <w:rPr>
+                <w:b w:val="0"/>
+                <w:bCs w:val="0"/>
+              </w:rPr>
+              <w:t>.</w:t>
             </w:r>
           </w:p>
         </w:tc>
@@ -6936,8 +7130,13 @@
               <w:t xml:space="preserve"> </w:t>
             </w:r>
             <w:r>
-              <w:t>LDA for JimCramer</w:t>
-            </w:r>
+              <w:t xml:space="preserve">LDA for </w:t>
+            </w:r>
+            <w:proofErr w:type="spellStart"/>
+            <w:r>
+              <w:t>JimCramer</w:t>
+            </w:r>
+            <w:proofErr w:type="spellEnd"/>
             <w:r>
               <w:t>.</w:t>
             </w:r>
@@ -7116,7 +7315,23 @@
                 <w:b w:val="0"/>
                 <w:bCs w:val="0"/>
               </w:rPr>
-              <w:t>word cloud for LizAnnSonders.</w:t>
+              <w:t xml:space="preserve">word cloud for </w:t>
+            </w:r>
+            <w:proofErr w:type="spellStart"/>
+            <w:r>
+              <w:rPr>
+                <w:b w:val="0"/>
+                <w:bCs w:val="0"/>
+              </w:rPr>
+              <w:t>LizAnnSonders</w:t>
+            </w:r>
+            <w:proofErr w:type="spellEnd"/>
+            <w:r>
+              <w:rPr>
+                <w:b w:val="0"/>
+                <w:bCs w:val="0"/>
+              </w:rPr>
+              <w:t>.</w:t>
             </w:r>
           </w:p>
         </w:tc>
@@ -7150,7 +7365,15 @@
               <w:t>:</w:t>
             </w:r>
             <w:r>
-              <w:t xml:space="preserve"> word cloud for LizAnnSonders.</w:t>
+              <w:t xml:space="preserve"> word cloud for </w:t>
+            </w:r>
+            <w:proofErr w:type="spellStart"/>
+            <w:r>
+              <w:t>LizAnnSonders</w:t>
+            </w:r>
+            <w:proofErr w:type="spellEnd"/>
+            <w:r>
+              <w:t>.</w:t>
             </w:r>
           </w:p>
         </w:tc>
@@ -7326,7 +7549,23 @@
                 <w:b w:val="0"/>
                 <w:bCs w:val="0"/>
               </w:rPr>
-              <w:t>word cloud for ReformedBroker.</w:t>
+              <w:t xml:space="preserve">word cloud for </w:t>
+            </w:r>
+            <w:proofErr w:type="spellStart"/>
+            <w:r>
+              <w:rPr>
+                <w:b w:val="0"/>
+                <w:bCs w:val="0"/>
+              </w:rPr>
+              <w:t>ReformedBroker</w:t>
+            </w:r>
+            <w:proofErr w:type="spellEnd"/>
+            <w:r>
+              <w:rPr>
+                <w:b w:val="0"/>
+                <w:bCs w:val="0"/>
+              </w:rPr>
+              <w:t>.</w:t>
             </w:r>
           </w:p>
         </w:tc>
@@ -7363,8 +7602,13 @@
               <w:t xml:space="preserve"> word cloud for</w:t>
             </w:r>
             <w:r>
-              <w:t xml:space="preserve"> ReformedBroker</w:t>
-            </w:r>
+              <w:t xml:space="preserve"> </w:t>
+            </w:r>
+            <w:proofErr w:type="spellStart"/>
+            <w:r>
+              <w:t>ReformedBroker</w:t>
+            </w:r>
+            <w:proofErr w:type="spellEnd"/>
             <w:r>
               <w:t>.</w:t>
             </w:r>
@@ -7548,6 +7792,7 @@
               </w:rPr>
               <w:t xml:space="preserve">LDA for </w:t>
             </w:r>
+            <w:proofErr w:type="spellStart"/>
             <w:r>
               <w:rPr>
                 <w:b w:val="0"/>
@@ -7555,6 +7800,7 @@
               </w:rPr>
               <w:t>SJosephBurns</w:t>
             </w:r>
+            <w:proofErr w:type="spellEnd"/>
             <w:r>
               <w:rPr>
                 <w:b w:val="0"/>
@@ -7596,9 +7842,11 @@
             <w:r>
               <w:t xml:space="preserve"> LDA for </w:t>
             </w:r>
+            <w:proofErr w:type="spellStart"/>
             <w:r>
               <w:t>SJosephBurns</w:t>
             </w:r>
+            <w:proofErr w:type="spellEnd"/>
             <w:r>
               <w:t>.</w:t>
             </w:r>
@@ -7778,6 +8026,7 @@
               </w:rPr>
               <w:t xml:space="preserve">LDA for </w:t>
             </w:r>
+            <w:proofErr w:type="spellStart"/>
             <w:r>
               <w:rPr>
                 <w:b w:val="0"/>
@@ -7785,6 +8034,7 @@
               </w:rPr>
               <w:t>TheStalwart</w:t>
             </w:r>
+            <w:proofErr w:type="spellEnd"/>
             <w:r>
               <w:rPr>
                 <w:b w:val="0"/>
@@ -7826,9 +8076,11 @@
             <w:r>
               <w:t xml:space="preserve"> LDA for </w:t>
             </w:r>
+            <w:proofErr w:type="spellStart"/>
             <w:r>
               <w:t>TheStalwart</w:t>
             </w:r>
+            <w:proofErr w:type="spellEnd"/>
             <w:r>
               <w:t>.</w:t>
             </w:r>
@@ -8457,7 +8709,23 @@
                 <w:b w:val="0"/>
                 <w:bCs w:val="0"/>
               </w:rPr>
-              <w:t xml:space="preserve"> JimCramer.</w:t>
+              <w:t xml:space="preserve"> </w:t>
+            </w:r>
+            <w:proofErr w:type="spellStart"/>
+            <w:r>
+              <w:rPr>
+                <w:b w:val="0"/>
+                <w:bCs w:val="0"/>
+              </w:rPr>
+              <w:t>JimCramer</w:t>
+            </w:r>
+            <w:proofErr w:type="spellEnd"/>
+            <w:r>
+              <w:rPr>
+                <w:b w:val="0"/>
+                <w:bCs w:val="0"/>
+              </w:rPr>
+              <w:t>.</w:t>
             </w:r>
           </w:p>
         </w:tc>
@@ -8493,14 +8761,27 @@
             <w:r>
               <w:t xml:space="preserve"> </w:t>
             </w:r>
-            <w:r>
-              <w:t>lda sentiment</w:t>
+            <w:proofErr w:type="spellStart"/>
+            <w:r>
+              <w:t>lda</w:t>
+            </w:r>
+            <w:proofErr w:type="spellEnd"/>
+            <w:r>
+              <w:t xml:space="preserve"> sentiment</w:t>
             </w:r>
             <w:r>
               <w:t xml:space="preserve"> for</w:t>
             </w:r>
             <w:r>
-              <w:t xml:space="preserve"> JimCramer.</w:t>
+              <w:t xml:space="preserve"> </w:t>
+            </w:r>
+            <w:proofErr w:type="spellStart"/>
+            <w:r>
+              <w:t>JimCramer</w:t>
+            </w:r>
+            <w:proofErr w:type="spellEnd"/>
+            <w:r>
+              <w:t>.</w:t>
             </w:r>
           </w:p>
         </w:tc>
@@ -8688,6 +8969,7 @@
               </w:rPr>
               <w:t xml:space="preserve"> for </w:t>
             </w:r>
+            <w:proofErr w:type="spellStart"/>
             <w:r>
               <w:rPr>
                 <w:b w:val="0"/>
@@ -8695,6 +8977,7 @@
               </w:rPr>
               <w:t>LizAnnSonders</w:t>
             </w:r>
+            <w:proofErr w:type="spellEnd"/>
             <w:r>
               <w:rPr>
                 <w:b w:val="0"/>
@@ -8736,15 +9019,22 @@
             <w:r>
               <w:t xml:space="preserve"> </w:t>
             </w:r>
-            <w:r>
-              <w:t>lda sentiment</w:t>
+            <w:proofErr w:type="spellStart"/>
+            <w:r>
+              <w:t>lda</w:t>
+            </w:r>
+            <w:proofErr w:type="spellEnd"/>
+            <w:r>
+              <w:t xml:space="preserve"> sentiment</w:t>
             </w:r>
             <w:r>
               <w:t xml:space="preserve"> for </w:t>
             </w:r>
+            <w:proofErr w:type="spellStart"/>
             <w:r>
               <w:t>LizAnnSonders</w:t>
             </w:r>
+            <w:proofErr w:type="spellEnd"/>
             <w:r>
               <w:t>.</w:t>
             </w:r>
@@ -8939,6 +9229,7 @@
               </w:rPr>
               <w:t xml:space="preserve"> for </w:t>
             </w:r>
+            <w:proofErr w:type="spellStart"/>
             <w:r>
               <w:rPr>
                 <w:b w:val="0"/>
@@ -8946,6 +9237,7 @@
               </w:rPr>
               <w:t>ReformedBroker</w:t>
             </w:r>
+            <w:proofErr w:type="spellEnd"/>
             <w:r>
               <w:rPr>
                 <w:b w:val="0"/>
@@ -8994,8 +9286,13 @@
             <w:r>
               <w:t xml:space="preserve"> </w:t>
             </w:r>
-            <w:r>
-              <w:t>lda sentiment</w:t>
+            <w:proofErr w:type="spellStart"/>
+            <w:r>
+              <w:t>lda</w:t>
+            </w:r>
+            <w:proofErr w:type="spellEnd"/>
+            <w:r>
+              <w:t xml:space="preserve"> sentiment</w:t>
             </w:r>
             <w:r>
               <w:t xml:space="preserve"> </w:t>
@@ -9003,9 +9300,11 @@
             <w:r>
               <w:t xml:space="preserve">for </w:t>
             </w:r>
+            <w:proofErr w:type="spellStart"/>
             <w:r>
               <w:t>ReformedBroker</w:t>
             </w:r>
+            <w:proofErr w:type="spellEnd"/>
             <w:r>
               <w:t>.</w:t>
             </w:r>
@@ -9201,6 +9500,7 @@
               </w:rPr>
               <w:t xml:space="preserve"> for </w:t>
             </w:r>
+            <w:proofErr w:type="spellStart"/>
             <w:r>
               <w:rPr>
                 <w:b w:val="0"/>
@@ -9208,6 +9508,7 @@
               </w:rPr>
               <w:t>SJosephBurns</w:t>
             </w:r>
+            <w:proofErr w:type="spellEnd"/>
             <w:r>
               <w:rPr>
                 <w:b w:val="0"/>
@@ -9256,15 +9557,22 @@
             <w:r>
               <w:t xml:space="preserve"> </w:t>
             </w:r>
-            <w:r>
-              <w:t>lda sentiment</w:t>
+            <w:proofErr w:type="spellStart"/>
+            <w:r>
+              <w:t>lda</w:t>
+            </w:r>
+            <w:proofErr w:type="spellEnd"/>
+            <w:r>
+              <w:t xml:space="preserve"> sentiment</w:t>
             </w:r>
             <w:r>
               <w:t xml:space="preserve"> for </w:t>
             </w:r>
+            <w:proofErr w:type="spellStart"/>
             <w:r>
               <w:t>SJosephBurns</w:t>
             </w:r>
+            <w:proofErr w:type="spellEnd"/>
             <w:r>
               <w:t>.</w:t>
             </w:r>
@@ -9459,6 +9767,7 @@
               </w:rPr>
               <w:t xml:space="preserve"> for </w:t>
             </w:r>
+            <w:proofErr w:type="spellStart"/>
             <w:r>
               <w:rPr>
                 <w:b w:val="0"/>
@@ -9466,6 +9775,7 @@
               </w:rPr>
               <w:t>TheStalwart</w:t>
             </w:r>
+            <w:proofErr w:type="spellEnd"/>
             <w:r>
               <w:rPr>
                 <w:b w:val="0"/>
@@ -9514,15 +9824,22 @@
             <w:r>
               <w:t xml:space="preserve"> </w:t>
             </w:r>
-            <w:r>
-              <w:t>lda sentiment</w:t>
+            <w:proofErr w:type="spellStart"/>
+            <w:r>
+              <w:t>lda</w:t>
+            </w:r>
+            <w:proofErr w:type="spellEnd"/>
+            <w:r>
+              <w:t xml:space="preserve"> sentiment</w:t>
             </w:r>
             <w:r>
               <w:t xml:space="preserve"> for </w:t>
             </w:r>
+            <w:proofErr w:type="spellStart"/>
             <w:r>
               <w:t>TheStalwart</w:t>
             </w:r>
+            <w:proofErr w:type="spellEnd"/>
             <w:r>
               <w:t>.</w:t>
             </w:r>
@@ -9989,7 +10306,15 @@
           <w:sz w:val="24"/>
           <w:szCs w:val="24"/>
         </w:rPr>
-        <w:t xml:space="preserve"> (f</w:t>
+        <w:t xml:space="preserve"> (</w:t>
+      </w:r>
+      <w:proofErr w:type="spellStart"/>
+      <w:r>
+        <w:rPr>
+          <w:sz w:val="24"/>
+          <w:szCs w:val="24"/>
+        </w:rPr>
+        <w:t>f</w:t>
       </w:r>
       <w:r>
         <w:rPr>
@@ -9999,6 +10324,7 @@
         </w:rPr>
         <w:t>avg</w:t>
       </w:r>
+      <w:proofErr w:type="spellEnd"/>
       <w:r>
         <w:rPr>
           <w:sz w:val="24"/>
@@ -10018,7 +10344,15 @@
           <w:sz w:val="24"/>
           <w:szCs w:val="24"/>
         </w:rPr>
-        <w:t xml:space="preserve"> (f</w:t>
+        <w:t xml:space="preserve"> (</w:t>
+      </w:r>
+      <w:proofErr w:type="spellStart"/>
+      <w:r>
+        <w:rPr>
+          <w:sz w:val="24"/>
+          <w:szCs w:val="24"/>
+        </w:rPr>
+        <w:t>f</w:t>
       </w:r>
       <w:r>
         <w:rPr>
@@ -10028,6 +10362,7 @@
         </w:rPr>
         <w:t>std</w:t>
       </w:r>
+      <w:proofErr w:type="spellEnd"/>
       <w:r>
         <w:rPr>
           <w:sz w:val="24"/>
@@ -10418,7 +10753,15 @@
           <w:sz w:val="24"/>
           <w:szCs w:val="24"/>
         </w:rPr>
-        <w:t xml:space="preserve"> (s</w:t>
+        <w:t xml:space="preserve"> (</w:t>
+      </w:r>
+      <w:proofErr w:type="spellStart"/>
+      <w:r>
+        <w:rPr>
+          <w:sz w:val="24"/>
+          <w:szCs w:val="24"/>
+        </w:rPr>
+        <w:t>s</w:t>
       </w:r>
       <w:r>
         <w:rPr>
@@ -10428,6 +10771,7 @@
         </w:rPr>
         <w:t>j</w:t>
       </w:r>
+      <w:proofErr w:type="spellEnd"/>
       <w:r>
         <w:rPr>
           <w:sz w:val="24"/>
@@ -10772,6 +11116,7 @@
         </w:rPr>
         <w:t xml:space="preserve">when </w:t>
       </w:r>
+      <w:proofErr w:type="spellStart"/>
       <w:r>
         <w:rPr>
           <w:rFonts w:ascii="Courier New" w:hAnsi="Courier New" w:cs="Courier New"/>
@@ -10789,13 +11134,23 @@
         </w:rPr>
         <w:t>j</w:t>
       </w:r>
+      <w:proofErr w:type="spellEnd"/>
       <w:r>
         <w:rPr>
           <w:rFonts w:ascii="Courier New" w:hAnsi="Courier New" w:cs="Courier New"/>
           <w:sz w:val="20"/>
           <w:szCs w:val="20"/>
         </w:rPr>
-        <w:t xml:space="preserve"> &gt; C</w:t>
+        <w:t xml:space="preserve"> &gt; </w:t>
+      </w:r>
+      <w:proofErr w:type="spellStart"/>
+      <w:r>
+        <w:rPr>
+          <w:rFonts w:ascii="Courier New" w:hAnsi="Courier New" w:cs="Courier New"/>
+          <w:sz w:val="20"/>
+          <w:szCs w:val="20"/>
+        </w:rPr>
+        <w:t>C</w:t>
       </w:r>
       <w:r>
         <w:rPr>
@@ -10806,6 +11161,7 @@
         </w:rPr>
         <w:t>j</w:t>
       </w:r>
+      <w:proofErr w:type="spellEnd"/>
       <w:r>
         <w:rPr>
           <w:sz w:val="24"/>
@@ -10948,6 +11304,7 @@
         </w:rPr>
         <w:t xml:space="preserve">Conversely, when </w:t>
       </w:r>
+      <w:proofErr w:type="spellStart"/>
       <w:r>
         <w:rPr>
           <w:rFonts w:ascii="Courier New" w:hAnsi="Courier New" w:cs="Courier New"/>
@@ -10965,13 +11322,23 @@
         </w:rPr>
         <w:t>j</w:t>
       </w:r>
+      <w:proofErr w:type="spellEnd"/>
       <w:r>
         <w:rPr>
           <w:rFonts w:ascii="Courier New" w:hAnsi="Courier New" w:cs="Courier New"/>
           <w:sz w:val="20"/>
           <w:szCs w:val="20"/>
         </w:rPr>
-        <w:t xml:space="preserve"> &lt;= C</w:t>
+        <w:t xml:space="preserve"> &lt;= </w:t>
+      </w:r>
+      <w:proofErr w:type="spellStart"/>
+      <w:r>
+        <w:rPr>
+          <w:rFonts w:ascii="Courier New" w:hAnsi="Courier New" w:cs="Courier New"/>
+          <w:sz w:val="20"/>
+          <w:szCs w:val="20"/>
+        </w:rPr>
+        <w:t>C</w:t>
       </w:r>
       <w:r>
         <w:rPr>
@@ -10982,6 +11349,7 @@
         </w:rPr>
         <w:t>j</w:t>
       </w:r>
+      <w:proofErr w:type="spellEnd"/>
       <w:r>
         <w:rPr>
           <w:sz w:val="24"/>
@@ -12466,6 +12834,7 @@
         </w:rPr>
         <w:t xml:space="preserve">Using the </w:t>
       </w:r>
+      <w:proofErr w:type="spellStart"/>
       <w:r>
         <w:rPr>
           <w:rFonts w:ascii="Courier New" w:hAnsi="Courier New" w:cs="Courier New"/>
@@ -12474,6 +12843,7 @@
         </w:rPr>
         <w:t>grangercausalitytests</w:t>
       </w:r>
+      <w:proofErr w:type="spellEnd"/>
       <w:r>
         <w:rPr>
           <w:rStyle w:val="FootnoteReference"/>
@@ -12606,7 +12976,32 @@
           <w:sz w:val="24"/>
           <w:szCs w:val="24"/>
         </w:rPr>
-        <w:t xml:space="preserve"> appropriate (p,q,d) components for stationarity.</w:t>
+        <w:t xml:space="preserve"> appropriate (</w:t>
+      </w:r>
+      <w:proofErr w:type="spellStart"/>
+      <w:proofErr w:type="gramStart"/>
+      <w:r>
+        <w:rPr>
+          <w:sz w:val="24"/>
+          <w:szCs w:val="24"/>
+        </w:rPr>
+        <w:t>p,q</w:t>
+      </w:r>
+      <w:proofErr w:type="gramEnd"/>
+      <w:r>
+        <w:rPr>
+          <w:sz w:val="24"/>
+          <w:szCs w:val="24"/>
+        </w:rPr>
+        <w:t>,d</w:t>
+      </w:r>
+      <w:proofErr w:type="spellEnd"/>
+      <w:r>
+        <w:rPr>
+          <w:sz w:val="24"/>
+          <w:szCs w:val="24"/>
+        </w:rPr>
+        <w:t>) components for stationarity.</w:t>
       </w:r>
       <w:r>
         <w:rPr>
@@ -12718,16 +13113,66 @@
           <w:sz w:val="24"/>
           <w:szCs w:val="24"/>
         </w:rPr>
-        <w:t xml:space="preserve"> While results were computed for jimcramer, LizAnnSonders, and </w:t>
-      </w:r>
+        <w:t xml:space="preserve"> While results were computed for </w:t>
+      </w:r>
+      <w:proofErr w:type="spellStart"/>
+      <w:r>
+        <w:rPr>
+          <w:sz w:val="24"/>
+          <w:szCs w:val="24"/>
+        </w:rPr>
+        <w:t>jimcramer</w:t>
+      </w:r>
+      <w:proofErr w:type="spellEnd"/>
+      <w:r>
+        <w:rPr>
+          <w:sz w:val="24"/>
+          <w:szCs w:val="24"/>
+        </w:rPr>
+        <w:t xml:space="preserve">, </w:t>
+      </w:r>
+      <w:proofErr w:type="spellStart"/>
+      <w:r>
+        <w:rPr>
+          <w:sz w:val="24"/>
+          <w:szCs w:val="24"/>
+        </w:rPr>
+        <w:t>LizAnnSonders</w:t>
+      </w:r>
+      <w:proofErr w:type="spellEnd"/>
+      <w:r>
+        <w:rPr>
+          <w:sz w:val="24"/>
+          <w:szCs w:val="24"/>
+        </w:rPr>
+        <w:t xml:space="preserve">, and </w:t>
+      </w:r>
+      <w:proofErr w:type="spellStart"/>
       <w:r>
         <w:rPr>
           <w:sz w:val="24"/>
           <w:szCs w:val="24"/>
         </w:rPr>
         <w:lastRenderedPageBreak/>
-        <w:t>ReformedBroker, only results for LizAnnSonders</w:t>
-      </w:r>
+        <w:t>ReformedBroker</w:t>
+      </w:r>
+      <w:proofErr w:type="spellEnd"/>
+      <w:r>
+        <w:rPr>
+          <w:sz w:val="24"/>
+          <w:szCs w:val="24"/>
+        </w:rPr>
+        <w:t xml:space="preserve">, only results for </w:t>
+      </w:r>
+      <w:proofErr w:type="spellStart"/>
+      <w:r>
+        <w:rPr>
+          <w:sz w:val="24"/>
+          <w:szCs w:val="24"/>
+        </w:rPr>
+        <w:t>LizAnnSonders</w:t>
+      </w:r>
+      <w:proofErr w:type="spellEnd"/>
       <w:r>
         <w:rPr>
           <w:rStyle w:val="FootnoteReference"/>
@@ -13364,6 +13809,7 @@
               </w:rPr>
               <w:t xml:space="preserve">VIX Total Volume for </w:t>
             </w:r>
+            <w:proofErr w:type="spellStart"/>
             <w:r>
               <w:rPr>
                 <w:b w:val="0"/>
@@ -13382,6 +13828,7 @@
               </w:rPr>
               <w:t>s</w:t>
             </w:r>
+            <w:proofErr w:type="spellEnd"/>
           </w:p>
         </w:tc>
       </w:tr>
@@ -13768,7 +14215,23 @@
           <w:sz w:val="24"/>
           <w:szCs w:val="24"/>
         </w:rPr>
-        <w:t xml:space="preserve">e constructed dataframe, consisting </w:t>
+        <w:t xml:space="preserve">e constructed </w:t>
+      </w:r>
+      <w:proofErr w:type="spellStart"/>
+      <w:r>
+        <w:rPr>
+          <w:sz w:val="24"/>
+          <w:szCs w:val="24"/>
+        </w:rPr>
+        <w:t>dataframe</w:t>
+      </w:r>
+      <w:proofErr w:type="spellEnd"/>
+      <w:r>
+        <w:rPr>
+          <w:sz w:val="24"/>
+          <w:szCs w:val="24"/>
+        </w:rPr>
+        <w:t xml:space="preserve">, consisting </w:t>
       </w:r>
       <w:r>
         <w:rPr>
@@ -14264,6 +14727,7 @@
               </w:rPr>
               <w:t xml:space="preserve">VIX Total Volume for </w:t>
             </w:r>
+            <w:proofErr w:type="spellStart"/>
             <w:r>
               <w:rPr>
                 <w:b w:val="0"/>
@@ -14282,6 +14746,7 @@
               </w:rPr>
               <w:t>s</w:t>
             </w:r>
+            <w:proofErr w:type="spellEnd"/>
           </w:p>
         </w:tc>
       </w:tr>
@@ -15390,6 +15855,7 @@
               </w:rPr>
               <w:t xml:space="preserve">VIX Total Volume for </w:t>
             </w:r>
+            <w:proofErr w:type="spellStart"/>
             <w:r>
               <w:rPr>
                 <w:b w:val="0"/>
@@ -15399,6 +15865,7 @@
               </w:rPr>
               <w:t>LizAnnSonders</w:t>
             </w:r>
+            <w:proofErr w:type="spellEnd"/>
           </w:p>
         </w:tc>
       </w:tr>
@@ -15945,13 +16412,23 @@
         </w:rPr>
         <w:t xml:space="preserve">was utilized having </w:t>
       </w:r>
+      <w:proofErr w:type="spellStart"/>
       <w:r>
         <w:rPr>
           <w:rFonts w:ascii="Courier New" w:hAnsi="Courier New" w:cs="Courier New"/>
           <w:sz w:val="20"/>
           <w:szCs w:val="20"/>
         </w:rPr>
-        <w:t>n_splits=5</w:t>
+        <w:t>n_splits</w:t>
+      </w:r>
+      <w:proofErr w:type="spellEnd"/>
+      <w:r>
+        <w:rPr>
+          <w:rFonts w:ascii="Courier New" w:hAnsi="Courier New" w:cs="Courier New"/>
+          <w:sz w:val="20"/>
+          <w:szCs w:val="20"/>
+        </w:rPr>
+        <w:t>=5</w:t>
       </w:r>
       <w:r>
         <w:rPr>
@@ -16064,6 +16541,7 @@
               </w:rPr>
               <w:t xml:space="preserve">VIX Total Volume for </w:t>
             </w:r>
+            <w:proofErr w:type="spellStart"/>
             <w:r>
               <w:rPr>
                 <w:b w:val="0"/>
@@ -16073,6 +16551,7 @@
               </w:rPr>
               <w:t>LizAnnSonders</w:t>
             </w:r>
+            <w:proofErr w:type="spellEnd"/>
           </w:p>
         </w:tc>
       </w:tr>
@@ -16711,6 +17190,7 @@
               </w:rPr>
               <w:t xml:space="preserve">VIX Total Volume for </w:t>
             </w:r>
+            <w:proofErr w:type="spellStart"/>
             <w:r>
               <w:rPr>
                 <w:b w:val="0"/>
@@ -16720,6 +17200,7 @@
               </w:rPr>
               <w:t>LizAnnSonders</w:t>
             </w:r>
+            <w:proofErr w:type="spellEnd"/>
           </w:p>
         </w:tc>
       </w:tr>
@@ -17201,6 +17682,7 @@
               </w:rPr>
               <w:t xml:space="preserve">VIX Total Volume for </w:t>
             </w:r>
+            <w:proofErr w:type="spellStart"/>
             <w:r>
               <w:rPr>
                 <w:b w:val="0"/>
@@ -17210,6 +17692,7 @@
               </w:rPr>
               <w:t>LizAnnSonders</w:t>
             </w:r>
+            <w:proofErr w:type="spellEnd"/>
           </w:p>
         </w:tc>
       </w:tr>
@@ -18001,11 +18484,11 @@
                 <w:sz w:val="20"/>
                 <w:szCs w:val="20"/>
               </w:rPr>
-              <w:t xml:space="preserve">            self.wscores = pd.DataFrame(</w:t>
-            </w:r>
-          </w:p>
-          <w:p>
-            <w:pPr>
+              <w:t xml:space="preserve">            </w:t>
+            </w:r>
+            <w:proofErr w:type="spellStart"/>
+            <w:proofErr w:type="gramStart"/>
+            <w:r>
               <w:rPr>
                 <w:rFonts w:ascii="Courier New" w:hAnsi="Courier New" w:cs="Courier New"/>
                 <w:b w:val="0"/>
@@ -18013,7 +18496,10 @@
                 <w:sz w:val="20"/>
                 <w:szCs w:val="20"/>
               </w:rPr>
-            </w:pPr>
+              <w:t>self.wscores</w:t>
+            </w:r>
+            <w:proofErr w:type="spellEnd"/>
+            <w:proofErr w:type="gramEnd"/>
             <w:r>
               <w:rPr>
                 <w:rFonts w:ascii="Courier New" w:hAnsi="Courier New" w:cs="Courier New"/>
@@ -18022,11 +18508,10 @@
                 <w:sz w:val="20"/>
                 <w:szCs w:val="20"/>
               </w:rPr>
-              <w:t xml:space="preserve">                list(zip(</w:t>
-            </w:r>
-          </w:p>
-          <w:p>
-            <w:pPr>
+              <w:t xml:space="preserve"> = </w:t>
+            </w:r>
+            <w:proofErr w:type="spellStart"/>
+            <w:r>
               <w:rPr>
                 <w:rFonts w:ascii="Courier New" w:hAnsi="Courier New" w:cs="Courier New"/>
                 <w:b w:val="0"/>
@@ -18034,7 +18519,9 @@
                 <w:sz w:val="20"/>
                 <w:szCs w:val="20"/>
               </w:rPr>
-            </w:pPr>
+              <w:t>pd.DataFrame</w:t>
+            </w:r>
+            <w:proofErr w:type="spellEnd"/>
             <w:r>
               <w:rPr>
                 <w:rFonts w:ascii="Courier New" w:hAnsi="Courier New" w:cs="Courier New"/>
@@ -18043,7 +18530,7 @@
                 <w:sz w:val="20"/>
                 <w:szCs w:val="20"/>
               </w:rPr>
-              <w:t xml:space="preserve">                    self.get_feature_names(),</w:t>
+              <w:t>(</w:t>
             </w:r>
           </w:p>
           <w:p>
@@ -18064,11 +18551,10 @@
                 <w:sz w:val="20"/>
                 <w:szCs w:val="20"/>
               </w:rPr>
-              <w:t xml:space="preserve">                    self.chi2.scores_,</w:t>
-            </w:r>
-          </w:p>
-          <w:p>
-            <w:pPr>
+              <w:t xml:space="preserve">                </w:t>
+            </w:r>
+            <w:proofErr w:type="gramStart"/>
+            <w:r>
               <w:rPr>
                 <w:rFonts w:ascii="Courier New" w:hAnsi="Courier New" w:cs="Courier New"/>
                 <w:b w:val="0"/>
@@ -18076,7 +18562,9 @@
                 <w:sz w:val="20"/>
                 <w:szCs w:val="20"/>
               </w:rPr>
-            </w:pPr>
+              <w:t>list(</w:t>
+            </w:r>
+            <w:proofErr w:type="gramEnd"/>
             <w:r>
               <w:rPr>
                 <w:rFonts w:ascii="Courier New" w:hAnsi="Courier New" w:cs="Courier New"/>
@@ -18085,7 +18573,7 @@
                 <w:sz w:val="20"/>
                 <w:szCs w:val="20"/>
               </w:rPr>
-              <w:t xml:space="preserve">                    self.chi2.pvalues_</w:t>
+              <w:t>zip(</w:t>
             </w:r>
           </w:p>
           <w:p>
@@ -18106,11 +18594,10 @@
                 <w:sz w:val="20"/>
                 <w:szCs w:val="20"/>
               </w:rPr>
-              <w:t xml:space="preserve">                )),</w:t>
-            </w:r>
-          </w:p>
-          <w:p>
-            <w:pPr>
+              <w:t xml:space="preserve">                    </w:t>
+            </w:r>
+            <w:proofErr w:type="spellStart"/>
+            <w:r>
               <w:rPr>
                 <w:rFonts w:ascii="Courier New" w:hAnsi="Courier New" w:cs="Courier New"/>
                 <w:b w:val="0"/>
@@ -18118,7 +18605,9 @@
                 <w:sz w:val="20"/>
                 <w:szCs w:val="20"/>
               </w:rPr>
-            </w:pPr>
+              <w:t>self.get_feature_</w:t>
+            </w:r>
+            <w:proofErr w:type="gramStart"/>
             <w:r>
               <w:rPr>
                 <w:rFonts w:ascii="Courier New" w:hAnsi="Courier New" w:cs="Courier New"/>
@@ -18127,11 +18616,10 @@
                 <w:sz w:val="20"/>
                 <w:szCs w:val="20"/>
               </w:rPr>
-              <w:t xml:space="preserve">                columns=['feature', 'score', 'pval']</w:t>
-            </w:r>
-          </w:p>
-          <w:p>
-            <w:pPr>
+              <w:t>names</w:t>
+            </w:r>
+            <w:proofErr w:type="spellEnd"/>
+            <w:r>
               <w:rPr>
                 <w:rFonts w:ascii="Courier New" w:hAnsi="Courier New" w:cs="Courier New"/>
                 <w:b w:val="0"/>
@@ -18139,7 +18627,9 @@
                 <w:sz w:val="20"/>
                 <w:szCs w:val="20"/>
               </w:rPr>
-            </w:pPr>
+              <w:t>(</w:t>
+            </w:r>
+            <w:proofErr w:type="gramEnd"/>
             <w:r>
               <w:rPr>
                 <w:rFonts w:ascii="Courier New" w:hAnsi="Courier New" w:cs="Courier New"/>
@@ -18148,7 +18638,7 @@
                 <w:sz w:val="20"/>
                 <w:szCs w:val="20"/>
               </w:rPr>
-              <w:t xml:space="preserve">            )</w:t>
+              <w:t>),</w:t>
             </w:r>
           </w:p>
           <w:p>
@@ -18161,9 +18651,7 @@
                 <w:szCs w:val="20"/>
               </w:rPr>
             </w:pPr>
-          </w:p>
-          <w:p>
-            <w:pPr>
+            <w:r>
               <w:rPr>
                 <w:rFonts w:ascii="Courier New" w:hAnsi="Courier New" w:cs="Courier New"/>
                 <w:b w:val="0"/>
@@ -18171,7 +18659,9 @@
                 <w:sz w:val="20"/>
                 <w:szCs w:val="20"/>
               </w:rPr>
-            </w:pPr>
+              <w:t xml:space="preserve">                    </w:t>
+            </w:r>
+            <w:proofErr w:type="gramStart"/>
             <w:r>
               <w:rPr>
                 <w:rFonts w:ascii="Courier New" w:hAnsi="Courier New" w:cs="Courier New"/>
@@ -18180,11 +18670,10 @@
                 <w:sz w:val="20"/>
                 <w:szCs w:val="20"/>
               </w:rPr>
-              <w:t xml:space="preserve">            self.wscores = self.wscores.sort_values(</w:t>
-            </w:r>
-          </w:p>
-          <w:p>
-            <w:pPr>
+              <w:t>self.chi2.scores</w:t>
+            </w:r>
+            <w:proofErr w:type="gramEnd"/>
+            <w:r>
               <w:rPr>
                 <w:rFonts w:ascii="Courier New" w:hAnsi="Courier New" w:cs="Courier New"/>
                 <w:b w:val="0"/>
@@ -18192,8 +18681,11 @@
                 <w:sz w:val="20"/>
                 <w:szCs w:val="20"/>
               </w:rPr>
-            </w:pPr>
-            <w:r>
+              <w:t>_,</w:t>
+            </w:r>
+          </w:p>
+          <w:p>
+            <w:pPr>
               <w:rPr>
                 <w:rFonts w:ascii="Courier New" w:hAnsi="Courier New" w:cs="Courier New"/>
                 <w:b w:val="0"/>
@@ -18201,8 +18693,7 @@
                 <w:sz w:val="20"/>
                 <w:szCs w:val="20"/>
               </w:rPr>
-              <w:t xml:space="preserve">                by=</w:t>
-            </w:r>
+            </w:pPr>
             <w:r>
               <w:rPr>
                 <w:rFonts w:ascii="Courier New" w:hAnsi="Courier New" w:cs="Courier New"/>
@@ -18211,8 +18702,9 @@
                 <w:sz w:val="20"/>
                 <w:szCs w:val="20"/>
               </w:rPr>
-              <w:t>'score'</w:t>
-            </w:r>
+              <w:t xml:space="preserve">                    </w:t>
+            </w:r>
+            <w:proofErr w:type="gramStart"/>
             <w:r>
               <w:rPr>
                 <w:rFonts w:ascii="Courier New" w:hAnsi="Courier New" w:cs="Courier New"/>
@@ -18221,11 +18713,10 @@
                 <w:sz w:val="20"/>
                 <w:szCs w:val="20"/>
               </w:rPr>
-              <w:t>,</w:t>
-            </w:r>
-          </w:p>
-          <w:p>
-            <w:pPr>
+              <w:t>self.chi2.pvalues</w:t>
+            </w:r>
+            <w:proofErr w:type="gramEnd"/>
+            <w:r>
               <w:rPr>
                 <w:rFonts w:ascii="Courier New" w:hAnsi="Courier New" w:cs="Courier New"/>
                 <w:b w:val="0"/>
@@ -18233,8 +18724,11 @@
                 <w:sz w:val="20"/>
                 <w:szCs w:val="20"/>
               </w:rPr>
-            </w:pPr>
-            <w:r>
+              <w:t>_</w:t>
+            </w:r>
+          </w:p>
+          <w:p>
+            <w:pPr>
               <w:rPr>
                 <w:rFonts w:ascii="Courier New" w:hAnsi="Courier New" w:cs="Courier New"/>
                 <w:b w:val="0"/>
@@ -18242,17 +18736,6 @@
                 <w:sz w:val="20"/>
                 <w:szCs w:val="20"/>
               </w:rPr>
-              <w:t xml:space="preserve">                ascending=False</w:t>
-            </w:r>
-          </w:p>
-          <w:p>
-            <w:pPr>
-              <w:rPr>
-                <w:b w:val="0"/>
-                <w:bCs w:val="0"/>
-                <w:sz w:val="24"/>
-                <w:szCs w:val="24"/>
-              </w:rPr>
             </w:pPr>
             <w:r>
               <w:rPr>
@@ -18262,7 +18745,297 @@
                 <w:sz w:val="20"/>
                 <w:szCs w:val="20"/>
               </w:rPr>
-              <w:t xml:space="preserve">            ).head(top_words)</w:t>
+              <w:t xml:space="preserve">                )),</w:t>
+            </w:r>
+          </w:p>
+          <w:p>
+            <w:pPr>
+              <w:rPr>
+                <w:rFonts w:ascii="Courier New" w:hAnsi="Courier New" w:cs="Courier New"/>
+                <w:b w:val="0"/>
+                <w:bCs w:val="0"/>
+                <w:sz w:val="20"/>
+                <w:szCs w:val="20"/>
+              </w:rPr>
+            </w:pPr>
+            <w:r>
+              <w:rPr>
+                <w:rFonts w:ascii="Courier New" w:hAnsi="Courier New" w:cs="Courier New"/>
+                <w:b w:val="0"/>
+                <w:bCs w:val="0"/>
+                <w:sz w:val="20"/>
+                <w:szCs w:val="20"/>
+              </w:rPr>
+              <w:t xml:space="preserve">                columns</w:t>
+            </w:r>
+            <w:proofErr w:type="gramStart"/>
+            <w:r>
+              <w:rPr>
+                <w:rFonts w:ascii="Courier New" w:hAnsi="Courier New" w:cs="Courier New"/>
+                <w:b w:val="0"/>
+                <w:bCs w:val="0"/>
+                <w:sz w:val="20"/>
+                <w:szCs w:val="20"/>
+              </w:rPr>
+              <w:t>=[</w:t>
+            </w:r>
+            <w:proofErr w:type="gramEnd"/>
+            <w:r>
+              <w:rPr>
+                <w:rFonts w:ascii="Courier New" w:hAnsi="Courier New" w:cs="Courier New"/>
+                <w:b w:val="0"/>
+                <w:bCs w:val="0"/>
+                <w:sz w:val="20"/>
+                <w:szCs w:val="20"/>
+              </w:rPr>
+              <w:t>'feature', 'score', '</w:t>
+            </w:r>
+            <w:proofErr w:type="spellStart"/>
+            <w:r>
+              <w:rPr>
+                <w:rFonts w:ascii="Courier New" w:hAnsi="Courier New" w:cs="Courier New"/>
+                <w:b w:val="0"/>
+                <w:bCs w:val="0"/>
+                <w:sz w:val="20"/>
+                <w:szCs w:val="20"/>
+              </w:rPr>
+              <w:t>pval</w:t>
+            </w:r>
+            <w:proofErr w:type="spellEnd"/>
+            <w:r>
+              <w:rPr>
+                <w:rFonts w:ascii="Courier New" w:hAnsi="Courier New" w:cs="Courier New"/>
+                <w:b w:val="0"/>
+                <w:bCs w:val="0"/>
+                <w:sz w:val="20"/>
+                <w:szCs w:val="20"/>
+              </w:rPr>
+              <w:t>']</w:t>
+            </w:r>
+          </w:p>
+          <w:p>
+            <w:pPr>
+              <w:rPr>
+                <w:rFonts w:ascii="Courier New" w:hAnsi="Courier New" w:cs="Courier New"/>
+                <w:b w:val="0"/>
+                <w:bCs w:val="0"/>
+                <w:sz w:val="20"/>
+                <w:szCs w:val="20"/>
+              </w:rPr>
+            </w:pPr>
+            <w:r>
+              <w:rPr>
+                <w:rFonts w:ascii="Courier New" w:hAnsi="Courier New" w:cs="Courier New"/>
+                <w:b w:val="0"/>
+                <w:bCs w:val="0"/>
+                <w:sz w:val="20"/>
+                <w:szCs w:val="20"/>
+              </w:rPr>
+              <w:t xml:space="preserve">            )</w:t>
+            </w:r>
+          </w:p>
+          <w:p>
+            <w:pPr>
+              <w:rPr>
+                <w:rFonts w:ascii="Courier New" w:hAnsi="Courier New" w:cs="Courier New"/>
+                <w:b w:val="0"/>
+                <w:bCs w:val="0"/>
+                <w:sz w:val="20"/>
+                <w:szCs w:val="20"/>
+              </w:rPr>
+            </w:pPr>
+          </w:p>
+          <w:p>
+            <w:pPr>
+              <w:rPr>
+                <w:rFonts w:ascii="Courier New" w:hAnsi="Courier New" w:cs="Courier New"/>
+                <w:b w:val="0"/>
+                <w:bCs w:val="0"/>
+                <w:sz w:val="20"/>
+                <w:szCs w:val="20"/>
+              </w:rPr>
+            </w:pPr>
+            <w:r>
+              <w:rPr>
+                <w:rFonts w:ascii="Courier New" w:hAnsi="Courier New" w:cs="Courier New"/>
+                <w:b w:val="0"/>
+                <w:bCs w:val="0"/>
+                <w:sz w:val="20"/>
+                <w:szCs w:val="20"/>
+              </w:rPr>
+              <w:t xml:space="preserve">            </w:t>
+            </w:r>
+            <w:proofErr w:type="spellStart"/>
+            <w:proofErr w:type="gramStart"/>
+            <w:r>
+              <w:rPr>
+                <w:rFonts w:ascii="Courier New" w:hAnsi="Courier New" w:cs="Courier New"/>
+                <w:b w:val="0"/>
+                <w:bCs w:val="0"/>
+                <w:sz w:val="20"/>
+                <w:szCs w:val="20"/>
+              </w:rPr>
+              <w:t>self.wscores</w:t>
+            </w:r>
+            <w:proofErr w:type="spellEnd"/>
+            <w:proofErr w:type="gramEnd"/>
+            <w:r>
+              <w:rPr>
+                <w:rFonts w:ascii="Courier New" w:hAnsi="Courier New" w:cs="Courier New"/>
+                <w:b w:val="0"/>
+                <w:bCs w:val="0"/>
+                <w:sz w:val="20"/>
+                <w:szCs w:val="20"/>
+              </w:rPr>
+              <w:t xml:space="preserve"> = </w:t>
+            </w:r>
+            <w:proofErr w:type="spellStart"/>
+            <w:r>
+              <w:rPr>
+                <w:rFonts w:ascii="Courier New" w:hAnsi="Courier New" w:cs="Courier New"/>
+                <w:b w:val="0"/>
+                <w:bCs w:val="0"/>
+                <w:sz w:val="20"/>
+                <w:szCs w:val="20"/>
+              </w:rPr>
+              <w:t>self.wscores.sort_values</w:t>
+            </w:r>
+            <w:proofErr w:type="spellEnd"/>
+            <w:r>
+              <w:rPr>
+                <w:rFonts w:ascii="Courier New" w:hAnsi="Courier New" w:cs="Courier New"/>
+                <w:b w:val="0"/>
+                <w:bCs w:val="0"/>
+                <w:sz w:val="20"/>
+                <w:szCs w:val="20"/>
+              </w:rPr>
+              <w:t>(</w:t>
+            </w:r>
+          </w:p>
+          <w:p>
+            <w:pPr>
+              <w:rPr>
+                <w:rFonts w:ascii="Courier New" w:hAnsi="Courier New" w:cs="Courier New"/>
+                <w:b w:val="0"/>
+                <w:bCs w:val="0"/>
+                <w:sz w:val="20"/>
+                <w:szCs w:val="20"/>
+              </w:rPr>
+            </w:pPr>
+            <w:r>
+              <w:rPr>
+                <w:rFonts w:ascii="Courier New" w:hAnsi="Courier New" w:cs="Courier New"/>
+                <w:b w:val="0"/>
+                <w:bCs w:val="0"/>
+                <w:sz w:val="20"/>
+                <w:szCs w:val="20"/>
+              </w:rPr>
+              <w:t xml:space="preserve">                by=</w:t>
+            </w:r>
+            <w:r>
+              <w:rPr>
+                <w:rFonts w:ascii="Courier New" w:hAnsi="Courier New" w:cs="Courier New"/>
+                <w:b w:val="0"/>
+                <w:bCs w:val="0"/>
+                <w:sz w:val="20"/>
+                <w:szCs w:val="20"/>
+              </w:rPr>
+              <w:t>'score'</w:t>
+            </w:r>
+            <w:r>
+              <w:rPr>
+                <w:rFonts w:ascii="Courier New" w:hAnsi="Courier New" w:cs="Courier New"/>
+                <w:b w:val="0"/>
+                <w:bCs w:val="0"/>
+                <w:sz w:val="20"/>
+                <w:szCs w:val="20"/>
+              </w:rPr>
+              <w:t>,</w:t>
+            </w:r>
+          </w:p>
+          <w:p>
+            <w:pPr>
+              <w:rPr>
+                <w:rFonts w:ascii="Courier New" w:hAnsi="Courier New" w:cs="Courier New"/>
+                <w:b w:val="0"/>
+                <w:bCs w:val="0"/>
+                <w:sz w:val="20"/>
+                <w:szCs w:val="20"/>
+              </w:rPr>
+            </w:pPr>
+            <w:r>
+              <w:rPr>
+                <w:rFonts w:ascii="Courier New" w:hAnsi="Courier New" w:cs="Courier New"/>
+                <w:b w:val="0"/>
+                <w:bCs w:val="0"/>
+                <w:sz w:val="20"/>
+                <w:szCs w:val="20"/>
+              </w:rPr>
+              <w:t xml:space="preserve">                ascending=False</w:t>
+            </w:r>
+          </w:p>
+          <w:p>
+            <w:pPr>
+              <w:rPr>
+                <w:b w:val="0"/>
+                <w:bCs w:val="0"/>
+                <w:sz w:val="24"/>
+                <w:szCs w:val="24"/>
+              </w:rPr>
+            </w:pPr>
+            <w:r>
+              <w:rPr>
+                <w:rFonts w:ascii="Courier New" w:hAnsi="Courier New" w:cs="Courier New"/>
+                <w:b w:val="0"/>
+                <w:bCs w:val="0"/>
+                <w:sz w:val="20"/>
+                <w:szCs w:val="20"/>
+              </w:rPr>
+              <w:t xml:space="preserve">            </w:t>
+            </w:r>
+            <w:proofErr w:type="gramStart"/>
+            <w:r>
+              <w:rPr>
+                <w:rFonts w:ascii="Courier New" w:hAnsi="Courier New" w:cs="Courier New"/>
+                <w:b w:val="0"/>
+                <w:bCs w:val="0"/>
+                <w:sz w:val="20"/>
+                <w:szCs w:val="20"/>
+              </w:rPr>
+              <w:t>).head</w:t>
+            </w:r>
+            <w:proofErr w:type="gramEnd"/>
+            <w:r>
+              <w:rPr>
+                <w:rFonts w:ascii="Courier New" w:hAnsi="Courier New" w:cs="Courier New"/>
+                <w:b w:val="0"/>
+                <w:bCs w:val="0"/>
+                <w:sz w:val="20"/>
+                <w:szCs w:val="20"/>
+              </w:rPr>
+              <w:t>(</w:t>
+            </w:r>
+            <w:proofErr w:type="spellStart"/>
+            <w:r>
+              <w:rPr>
+                <w:rFonts w:ascii="Courier New" w:hAnsi="Courier New" w:cs="Courier New"/>
+                <w:b w:val="0"/>
+                <w:bCs w:val="0"/>
+                <w:sz w:val="20"/>
+                <w:szCs w:val="20"/>
+              </w:rPr>
+              <w:t>top_words</w:t>
+            </w:r>
+            <w:proofErr w:type="spellEnd"/>
+            <w:r>
+              <w:rPr>
+                <w:rFonts w:ascii="Courier New" w:hAnsi="Courier New" w:cs="Courier New"/>
+                <w:b w:val="0"/>
+                <w:bCs w:val="0"/>
+                <w:sz w:val="20"/>
+                <w:szCs w:val="20"/>
+              </w:rPr>
+              <w:t>)</w:t>
             </w:r>
           </w:p>
         </w:tc>
@@ -18511,6 +19284,7 @@
               </w:rPr>
               <w:t xml:space="preserve">VIX Total Volume for </w:t>
             </w:r>
+            <w:proofErr w:type="spellStart"/>
             <w:r>
               <w:rPr>
                 <w:b w:val="0"/>
@@ -18520,6 +19294,7 @@
               </w:rPr>
               <w:t>LizAnnSonders</w:t>
             </w:r>
+            <w:proofErr w:type="spellEnd"/>
           </w:p>
         </w:tc>
       </w:tr>
@@ -18975,11 +19750,15 @@
     </w:p>
     <w:p>
       <w:pPr>
-        <w:pStyle w:val="ListParagraph"/>
-        <w:numPr>
-          <w:ilvl w:val="0"/>
-          <w:numId w:val="21"/>
-        </w:numPr>
+        <w:spacing w:line="240" w:lineRule="auto"/>
+        <w:rPr>
+          <w:sz w:val="24"/>
+          <w:szCs w:val="24"/>
+        </w:rPr>
+      </w:pPr>
+    </w:p>
+    <w:p>
+      <w:pPr>
         <w:spacing w:line="240" w:lineRule="auto"/>
         <w:rPr>
           <w:sz w:val="24"/>
@@ -19008,6 +19787,7 @@
           <w:szCs w:val="24"/>
         </w:rPr>
       </w:pPr>
+      <w:proofErr w:type="spellStart"/>
       <w:r>
         <w:rPr>
           <w:sz w:val="24"/>
@@ -19015,6 +19795,7 @@
         </w:rPr>
         <w:t>worsethanexpect</w:t>
       </w:r>
+      <w:proofErr w:type="spellEnd"/>
     </w:p>
     <w:p>
       <w:pPr>
@@ -19055,7 +19836,6 @@
           <w:sz w:val="24"/>
           <w:szCs w:val="24"/>
         </w:rPr>
-        <w:lastRenderedPageBreak/>
         <w:t>skill</w:t>
       </w:r>
     </w:p>
@@ -19555,7 +20335,32 @@
           <w:sz w:val="24"/>
           <w:szCs w:val="24"/>
         </w:rPr>
-        <w:t>(p,q,d)</w:t>
+        <w:t>(</w:t>
+      </w:r>
+      <w:proofErr w:type="spellStart"/>
+      <w:proofErr w:type="gramStart"/>
+      <w:r>
+        <w:rPr>
+          <w:sz w:val="24"/>
+          <w:szCs w:val="24"/>
+        </w:rPr>
+        <w:t>p,q</w:t>
+      </w:r>
+      <w:proofErr w:type="gramEnd"/>
+      <w:r>
+        <w:rPr>
+          <w:sz w:val="24"/>
+          <w:szCs w:val="24"/>
+        </w:rPr>
+        <w:t>,d</w:t>
+      </w:r>
+      <w:proofErr w:type="spellEnd"/>
+      <w:r>
+        <w:rPr>
+          <w:sz w:val="24"/>
+          <w:szCs w:val="24"/>
+        </w:rPr>
+        <w:t>)</w:t>
       </w:r>
       <w:r>
         <w:rPr>
@@ -20280,7 +21085,32 @@
           <w:sz w:val="24"/>
           <w:szCs w:val="24"/>
         </w:rPr>
-        <w:t xml:space="preserve"> the (p,q,d) parameters </w:t>
+        <w:t xml:space="preserve"> the (</w:t>
+      </w:r>
+      <w:proofErr w:type="spellStart"/>
+      <w:proofErr w:type="gramStart"/>
+      <w:r>
+        <w:rPr>
+          <w:sz w:val="24"/>
+          <w:szCs w:val="24"/>
+        </w:rPr>
+        <w:t>p,q</w:t>
+      </w:r>
+      <w:proofErr w:type="gramEnd"/>
+      <w:r>
+        <w:rPr>
+          <w:sz w:val="24"/>
+          <w:szCs w:val="24"/>
+        </w:rPr>
+        <w:t>,d</w:t>
+      </w:r>
+      <w:proofErr w:type="spellEnd"/>
+      <w:r>
+        <w:rPr>
+          <w:sz w:val="24"/>
+          <w:szCs w:val="24"/>
+        </w:rPr>
+        <w:t xml:space="preserve">) parameters </w:t>
       </w:r>
       <w:r>
         <w:rPr>
@@ -20406,7 +21236,15 @@
           <w:sz w:val="24"/>
           <w:szCs w:val="24"/>
         </w:rPr>
-        <w:t xml:space="preserve">Only significant models were given consideration, while the lowest MSE model for a given analyst/sentiment case was selected. </w:t>
+        <w:t xml:space="preserve">Only significant models were given consideration, while the </w:t>
+      </w:r>
+      <w:r>
+        <w:rPr>
+          <w:sz w:val="24"/>
+          <w:szCs w:val="24"/>
+        </w:rPr>
+        <w:lastRenderedPageBreak/>
+        <w:t xml:space="preserve">lowest MSE model for a given analyst/sentiment case was selected. </w:t>
       </w:r>
       <w:r>
         <w:rPr>
@@ -20450,7 +21288,6 @@
           <w:sz w:val="24"/>
           <w:szCs w:val="24"/>
         </w:rPr>
-        <w:lastRenderedPageBreak/>
         <w:t xml:space="preserve">In general, </w:t>
       </w:r>
       <w:r>
@@ -20494,7 +21331,23 @@
           <w:sz w:val="24"/>
           <w:szCs w:val="24"/>
         </w:rPr>
-        <w:t xml:space="preserve">However, in the VIX case for LizAnnSonders, the requirement </w:t>
+        <w:t xml:space="preserve">However, in the VIX case for </w:t>
+      </w:r>
+      <w:proofErr w:type="spellStart"/>
+      <w:r>
+        <w:rPr>
+          <w:sz w:val="24"/>
+          <w:szCs w:val="24"/>
+        </w:rPr>
+        <w:t>LizAnnSonders</w:t>
+      </w:r>
+      <w:proofErr w:type="spellEnd"/>
+      <w:r>
+        <w:rPr>
+          <w:sz w:val="24"/>
+          <w:szCs w:val="24"/>
+        </w:rPr>
+        <w:t xml:space="preserve">, the requirement </w:t>
       </w:r>
       <w:r>
         <w:rPr>
@@ -20610,6 +21463,7 @@
               </w:rPr>
               <w:t xml:space="preserve">VIX Total Volume for </w:t>
             </w:r>
+            <w:proofErr w:type="spellStart"/>
             <w:r>
               <w:rPr>
                 <w:b w:val="0"/>
@@ -20619,6 +21473,7 @@
               </w:rPr>
               <w:t>LizAnnSonders</w:t>
             </w:r>
+            <w:proofErr w:type="spellEnd"/>
           </w:p>
         </w:tc>
       </w:tr>
@@ -21063,6 +21918,7 @@
               </w:rPr>
               <w:t xml:space="preserve">VIX Total Volume for </w:t>
             </w:r>
+            <w:proofErr w:type="spellStart"/>
             <w:r>
               <w:rPr>
                 <w:b w:val="0"/>
@@ -21072,6 +21928,7 @@
               </w:rPr>
               <w:t>LizAnnSonders</w:t>
             </w:r>
+            <w:proofErr w:type="spellEnd"/>
           </w:p>
         </w:tc>
       </w:tr>
@@ -21497,6 +22354,7 @@
           <w:sz w:val="24"/>
           <w:szCs w:val="24"/>
         </w:rPr>
+        <w:lastRenderedPageBreak/>
         <w:t>s</w:t>
       </w:r>
       <w:r>
@@ -21570,6 +22428,17 @@
         </w:rPr>
         <w:t>.</w:t>
       </w:r>
+    </w:p>
+    <w:p>
+      <w:pPr>
+        <w:spacing w:line="240" w:lineRule="auto"/>
+        <w:rPr>
+          <w:sz w:val="24"/>
+          <w:szCs w:val="24"/>
+        </w:rPr>
+      </w:pPr>
+      <w:bookmarkStart w:id="15" w:name="_GoBack"/>
+      <w:bookmarkEnd w:id="15"/>
     </w:p>
     <w:tbl>
       <w:tblPr>
@@ -21924,7 +22793,22 @@
           <w:sz w:val="24"/>
           <w:szCs w:val="24"/>
         </w:rPr>
-        <w:t>, providing three gates instead of one:</w:t>
+        <w:t>, providing three gates instead of one</w:t>
+      </w:r>
+      <w:r>
+        <w:rPr>
+          <w:rStyle w:val="FootnoteReference"/>
+          <w:sz w:val="24"/>
+          <w:szCs w:val="24"/>
+        </w:rPr>
+        <w:footnoteReference w:id="44"/>
+      </w:r>
+      <w:r>
+        <w:rPr>
+          <w:sz w:val="24"/>
+          <w:szCs w:val="24"/>
+        </w:rPr>
+        <w:t>:</w:t>
       </w:r>
     </w:p>
     <w:p>
@@ -22455,8 +23339,6 @@
         </w:rPr>
         <w:t>to persist</w:t>
       </w:r>
-      <w:bookmarkStart w:id="15" w:name="_GoBack"/>
-      <w:bookmarkEnd w:id="15"/>
     </w:p>
     <w:p>
       <w:pPr>
@@ -22499,6 +23381,7 @@
               <w:rPr>
                 <w:noProof/>
               </w:rPr>
+              <w:lastRenderedPageBreak/>
               <w:drawing>
                 <wp:inline distT="0" distB="0" distL="0" distR="0" wp14:anchorId="3DE3BF64" wp14:editId="6346977B">
                   <wp:extent cx="1977582" cy="1326977"/>
@@ -23034,7 +23917,7 @@
         <w:rPr>
           <w:rStyle w:val="FootnoteReference"/>
         </w:rPr>
-        <w:footnoteReference w:id="44"/>
+        <w:footnoteReference w:id="45"/>
       </w:r>
       <w:r>
         <w:t>:</w:t>
@@ -23057,7 +23940,15 @@
         <w:t>Rule 6:</w:t>
       </w:r>
       <w:r>
-        <w:t xml:space="preserve"> If the PACF of the differenced series displays a sharp cutoff and/or the lag-1 autocorrelation is positive--i.e., if the series appears slightly "underdifferenced"--then consider adding an AR term to the model. The lag at which the PACF cuts off is the indicated number of AR terms.</w:t>
+        <w:t xml:space="preserve"> If the PACF of the differenced series displays a sharp cutoff and/or the lag-1 autocorrelation is positive--i.e., if the series appears slightly "</w:t>
+      </w:r>
+      <w:proofErr w:type="spellStart"/>
+      <w:r>
+        <w:t>underdifferenced</w:t>
+      </w:r>
+      <w:proofErr w:type="spellEnd"/>
+      <w:r>
+        <w:t>"--then consider adding an AR term to the model. The lag at which the PACF cuts off is the indicated number of AR terms.</w:t>
       </w:r>
     </w:p>
     <w:p>
@@ -23076,7 +23967,15 @@
         <w:t>Rule 7:</w:t>
       </w:r>
       <w:r>
-        <w:t xml:space="preserve"> If the ACF of the differenced series displays a sharp cutoff and/or the lag-1 autocorrelation is negative--i.e., if the series appears slightly "overdifferenced"--then consider adding an MA term to the model. The lag at which the ACF cuts off is the indicated number of MA terms.</w:t>
+        <w:t xml:space="preserve"> If the ACF of the differenced series displays a sharp cutoff and/or the lag-1 autocorrelation is negative--i.e., if the series appears slightly "</w:t>
+      </w:r>
+      <w:proofErr w:type="spellStart"/>
+      <w:r>
+        <w:t>overdifferenced</w:t>
+      </w:r>
+      <w:proofErr w:type="spellEnd"/>
+      <w:r>
+        <w:t>"--then consider adding an MA term to the model. The lag at which the ACF cuts off is the indicated number of MA terms.</w:t>
       </w:r>
     </w:p>
     <w:p>
@@ -24381,6 +25280,33 @@
         <w:t xml:space="preserve"> </w:t>
       </w:r>
       <w:hyperlink r:id="rId44" w:history="1">
+        <w:r>
+          <w:rPr>
+            <w:rStyle w:val="Hyperlink"/>
+          </w:rPr>
+          <w:t>http://colah.github.io/posts/2015-08-Understanding-LSTMs/</w:t>
+        </w:r>
+      </w:hyperlink>
+    </w:p>
+  </w:footnote>
+  <w:footnote w:id="45">
+    <w:p>
+      <w:pPr>
+        <w:pStyle w:val="FootnoteText"/>
+        <w:rPr>
+          <w:lang w:val="en-CA"/>
+        </w:rPr>
+      </w:pPr>
+      <w:r>
+        <w:rPr>
+          <w:rStyle w:val="FootnoteReference"/>
+        </w:rPr>
+        <w:footnoteRef/>
+      </w:r>
+      <w:r>
+        <w:t xml:space="preserve"> </w:t>
+      </w:r>
+      <w:hyperlink r:id="rId45" w:history="1">
         <w:r>
           <w:rPr>
             <w:rStyle w:val="Hyperlink"/>
@@ -28663,7 +29589,7 @@
 </file>
 
 <file path=customXml/itemProps2.xml><?xml version="1.0" encoding="utf-8"?>
-<ds:datastoreItem xmlns:ds="http://schemas.openxmlformats.org/officeDocument/2006/customXml" ds:itemID="{83EAD29D-C75A-4742-BF76-3E0A3E57E035}">
+<ds:datastoreItem xmlns:ds="http://schemas.openxmlformats.org/officeDocument/2006/customXml" ds:itemID="{8104122F-13BC-4F32-8F54-2B158FA3D216}">
   <ds:schemaRefs>
     <ds:schemaRef ds:uri="http://schemas.openxmlformats.org/officeDocument/2006/bibliography"/>
   </ds:schemaRefs>

</xml_diff>

<commit_message>
#100: write-up.docx, add empty figure containers
</commit_message>
<xml_diff>
--- a/write-up.docx
+++ b/write-up.docx
@@ -2,6 +2,8 @@
 <file path=word/document.xml><?xml version="1.0" encoding="utf-8"?>
 <w:document xmlns:wpc="http://schemas.microsoft.com/office/word/2010/wordprocessingCanvas" xmlns:cx="http://schemas.microsoft.com/office/drawing/2014/chartex" xmlns:cx1="http://schemas.microsoft.com/office/drawing/2015/9/8/chartex" xmlns:cx2="http://schemas.microsoft.com/office/drawing/2015/10/21/chartex" xmlns:cx3="http://schemas.microsoft.com/office/drawing/2016/5/9/chartex" xmlns:cx4="http://schemas.microsoft.com/office/drawing/2016/5/10/chartex" xmlns:cx5="http://schemas.microsoft.com/office/drawing/2016/5/11/chartex" xmlns:cx6="http://schemas.microsoft.com/office/drawing/2016/5/12/chartex" xmlns:cx7="http://schemas.microsoft.com/office/drawing/2016/5/13/chartex" xmlns:cx8="http://schemas.microsoft.com/office/drawing/2016/5/14/chartex" xmlns:mc="http://schemas.openxmlformats.org/markup-compatibility/2006" xmlns:aink="http://schemas.microsoft.com/office/drawing/2016/ink" xmlns:am3d="http://schemas.microsoft.com/office/drawing/2017/model3d" xmlns:o="urn:schemas-microsoft-com:office:office" xmlns:r="http://schemas.openxmlformats.org/officeDocument/2006/relationships" xmlns:m="http://schemas.openxmlformats.org/officeDocument/2006/math" xmlns:v="urn:schemas-microsoft-com:vml" xmlns:wp14="http://schemas.microsoft.com/office/word/2010/wordprocessingDrawing" xmlns:wp="http://schemas.openxmlformats.org/drawingml/2006/wordprocessingDrawing" xmlns:w10="urn:schemas-microsoft-com:office:word" xmlns:w="http://schemas.openxmlformats.org/wordprocessingml/2006/main" xmlns:w14="http://schemas.microsoft.com/office/word/2010/wordml" xmlns:w15="http://schemas.microsoft.com/office/word/2012/wordml" xmlns:w16cid="http://schemas.microsoft.com/office/word/2016/wordml/cid" xmlns:w16se="http://schemas.microsoft.com/office/word/2015/wordml/symex" xmlns:wpg="http://schemas.microsoft.com/office/word/2010/wordprocessingGroup" xmlns:wpi="http://schemas.microsoft.com/office/word/2010/wordprocessingInk" xmlns:wne="http://schemas.microsoft.com/office/word/2006/wordml" xmlns:wps="http://schemas.microsoft.com/office/word/2010/wordprocessingShape" mc:Ignorable="w14 w15 w16se w16cid wp14">
   <w:body>
+    <w:bookmarkStart w:id="0" w:name="_Hlk18554381" w:displacedByCustomXml="next"/>
+    <w:bookmarkEnd w:id="0" w:displacedByCustomXml="next"/>
     <w:sdt>
       <w:sdtPr>
         <w:id w:val="656112592"/>
@@ -2255,12 +2257,12 @@
       <w:pPr>
         <w:pStyle w:val="Heading1"/>
       </w:pPr>
-      <w:bookmarkStart w:id="0" w:name="_Toc18359997"/>
+      <w:bookmarkStart w:id="1" w:name="_Toc18359997"/>
       <w:r>
         <w:lastRenderedPageBreak/>
         <w:t>Introduction</w:t>
       </w:r>
-      <w:bookmarkEnd w:id="0"/>
+      <w:bookmarkEnd w:id="1"/>
     </w:p>
     <w:p>
       <w:pPr>
@@ -2633,22 +2635,22 @@
           <w:tab w:val="left" w:pos="2730"/>
         </w:tabs>
       </w:pPr>
-      <w:bookmarkStart w:id="1" w:name="_Toc18359998"/>
+      <w:bookmarkStart w:id="2" w:name="_Toc18359998"/>
       <w:r>
         <w:t>Data Preparation</w:t>
       </w:r>
-      <w:bookmarkEnd w:id="1"/>
+      <w:bookmarkEnd w:id="2"/>
     </w:p>
     <w:p/>
     <w:p>
       <w:pPr>
         <w:pStyle w:val="Heading2"/>
       </w:pPr>
-      <w:bookmarkStart w:id="2" w:name="_Toc18359999"/>
+      <w:bookmarkStart w:id="3" w:name="_Toc18359999"/>
       <w:r>
         <w:t>Twitter API</w:t>
       </w:r>
-      <w:bookmarkEnd w:id="2"/>
+      <w:bookmarkEnd w:id="3"/>
     </w:p>
     <w:p>
       <w:pPr>
@@ -3642,11 +3644,11 @@
       <w:pPr>
         <w:pStyle w:val="Heading2"/>
       </w:pPr>
-      <w:bookmarkStart w:id="3" w:name="_Toc18360000"/>
+      <w:bookmarkStart w:id="4" w:name="_Toc18360000"/>
       <w:r>
         <w:t>Quandl API</w:t>
       </w:r>
-      <w:bookmarkEnd w:id="3"/>
+      <w:bookmarkEnd w:id="4"/>
     </w:p>
     <w:p>
       <w:r>
@@ -4003,11 +4005,11 @@
       <w:pPr>
         <w:pStyle w:val="Heading2"/>
       </w:pPr>
-      <w:bookmarkStart w:id="4" w:name="_Toc18360001"/>
+      <w:bookmarkStart w:id="5" w:name="_Toc18360001"/>
       <w:r>
         <w:t>Joining Data</w:t>
       </w:r>
-      <w:bookmarkEnd w:id="4"/>
+      <w:bookmarkEnd w:id="5"/>
     </w:p>
     <w:p>
       <w:r>
@@ -4215,12 +4217,12 @@
       <w:pPr>
         <w:pStyle w:val="Heading1"/>
       </w:pPr>
-      <w:bookmarkStart w:id="5" w:name="_Toc18360002"/>
+      <w:bookmarkStart w:id="6" w:name="_Toc18360002"/>
       <w:r>
         <w:lastRenderedPageBreak/>
         <w:t>Exploratory</w:t>
       </w:r>
-      <w:bookmarkEnd w:id="5"/>
+      <w:bookmarkEnd w:id="6"/>
     </w:p>
     <w:p>
       <w:r>
@@ -4310,11 +4312,11 @@
       <w:pPr>
         <w:pStyle w:val="Heading2"/>
       </w:pPr>
-      <w:bookmarkStart w:id="6" w:name="_Toc18360003"/>
+      <w:bookmarkStart w:id="7" w:name="_Toc18360003"/>
       <w:r>
         <w:t>Stop Words</w:t>
       </w:r>
-      <w:bookmarkEnd w:id="6"/>
+      <w:bookmarkEnd w:id="7"/>
     </w:p>
     <w:p>
       <w:pPr>
@@ -4491,11 +4493,11 @@
       <w:pPr>
         <w:pStyle w:val="Heading2"/>
       </w:pPr>
-      <w:bookmarkStart w:id="7" w:name="_Toc18360004"/>
+      <w:bookmarkStart w:id="8" w:name="_Toc18360004"/>
       <w:r>
         <w:t>Topic Model</w:t>
       </w:r>
-      <w:bookmarkEnd w:id="7"/>
+      <w:bookmarkEnd w:id="8"/>
     </w:p>
     <w:p/>
     <w:p>
@@ -4927,7 +4929,7 @@
       <w:pPr>
         <w:pStyle w:val="Heading3"/>
       </w:pPr>
-      <w:bookmarkStart w:id="8" w:name="_Toc18360005"/>
+      <w:bookmarkStart w:id="9" w:name="_Toc18360005"/>
       <w:r>
         <w:t>Latent</w:t>
       </w:r>
@@ -4943,7 +4945,7 @@
       <w:r>
         <w:t>Allocation</w:t>
       </w:r>
-      <w:bookmarkEnd w:id="8"/>
+      <w:bookmarkEnd w:id="9"/>
     </w:p>
     <w:p/>
     <w:p>
@@ -6288,14 +6290,14 @@
       <w:pPr>
         <w:pStyle w:val="Heading3"/>
       </w:pPr>
-      <w:bookmarkStart w:id="9" w:name="_Toc18360006"/>
+      <w:bookmarkStart w:id="10" w:name="_Toc18360006"/>
       <w:r>
         <w:t xml:space="preserve">Selected </w:t>
       </w:r>
       <w:r>
         <w:t>Topics</w:t>
       </w:r>
-      <w:bookmarkEnd w:id="9"/>
+      <w:bookmarkEnd w:id="10"/>
     </w:p>
     <w:p>
       <w:pPr>
@@ -7833,11 +7835,11 @@
       <w:pPr>
         <w:pStyle w:val="Heading2"/>
       </w:pPr>
-      <w:bookmarkStart w:id="10" w:name="_Toc18360007"/>
+      <w:bookmarkStart w:id="11" w:name="_Toc18360007"/>
       <w:r>
         <w:t>Sentiment Analysis</w:t>
       </w:r>
-      <w:bookmarkEnd w:id="10"/>
+      <w:bookmarkEnd w:id="11"/>
     </w:p>
     <w:p>
       <w:pPr>
@@ -9535,11 +9537,11 @@
       <w:pPr>
         <w:pStyle w:val="Heading1"/>
       </w:pPr>
-      <w:bookmarkStart w:id="11" w:name="_Toc18360008"/>
+      <w:bookmarkStart w:id="12" w:name="_Toc18360008"/>
       <w:r>
         <w:t>Analysis</w:t>
       </w:r>
-      <w:bookmarkEnd w:id="11"/>
+      <w:bookmarkEnd w:id="12"/>
     </w:p>
     <w:p>
       <w:pPr>
@@ -12667,14 +12669,14 @@
       <w:pPr>
         <w:pStyle w:val="Heading2"/>
       </w:pPr>
-      <w:bookmarkStart w:id="12" w:name="_Toc18360009"/>
+      <w:bookmarkStart w:id="13" w:name="_Toc18360009"/>
       <w:r>
         <w:t xml:space="preserve">Baseline </w:t>
       </w:r>
       <w:r>
         <w:t>Results</w:t>
       </w:r>
-      <w:bookmarkEnd w:id="12"/>
+      <w:bookmarkEnd w:id="13"/>
     </w:p>
     <w:p>
       <w:pPr>
@@ -12784,11 +12786,11 @@
       <w:pPr>
         <w:pStyle w:val="Heading3"/>
       </w:pPr>
-      <w:bookmarkStart w:id="13" w:name="_Toc18360010"/>
+      <w:bookmarkStart w:id="14" w:name="_Toc18360010"/>
       <w:r>
         <w:t>Classification</w:t>
       </w:r>
-      <w:bookmarkEnd w:id="13"/>
+      <w:bookmarkEnd w:id="14"/>
     </w:p>
     <w:p>
       <w:pPr>
@@ -19235,11 +19237,11 @@
       <w:pPr>
         <w:pStyle w:val="Heading3"/>
       </w:pPr>
-      <w:bookmarkStart w:id="14" w:name="_Toc18360011"/>
+      <w:bookmarkStart w:id="15" w:name="_Toc18360011"/>
       <w:r>
         <w:t>Time series</w:t>
       </w:r>
-      <w:bookmarkEnd w:id="14"/>
+      <w:bookmarkEnd w:id="15"/>
     </w:p>
     <w:p>
       <w:pPr>
@@ -23244,14 +23246,49 @@
           <w:sz w:val="24"/>
           <w:szCs w:val="24"/>
         </w:rPr>
-        <w:t xml:space="preserve"> there are no specific rules, </w:t>
-      </w:r>
-      <w:r>
-        <w:rPr>
-          <w:sz w:val="24"/>
-          <w:szCs w:val="24"/>
-        </w:rPr>
-        <w:t>a deeper network is more complicated</w:t>
+        <w:t xml:space="preserve"> no specific rules</w:t>
+      </w:r>
+      <w:r>
+        <w:rPr>
+          <w:sz w:val="24"/>
+          <w:szCs w:val="24"/>
+        </w:rPr>
+        <w:t xml:space="preserve"> </w:t>
+      </w:r>
+      <w:r>
+        <w:rPr>
+          <w:sz w:val="24"/>
+          <w:szCs w:val="24"/>
+        </w:rPr>
+        <w:t>exist</w:t>
+      </w:r>
+      <w:r>
+        <w:rPr>
+          <w:sz w:val="24"/>
+          <w:szCs w:val="24"/>
+        </w:rPr>
+        <w:t xml:space="preserve">, </w:t>
+      </w:r>
+      <w:r>
+        <w:rPr>
+          <w:sz w:val="24"/>
+          <w:szCs w:val="24"/>
+        </w:rPr>
+        <w:t>a deeper network i</w:t>
+      </w:r>
+      <w:r>
+        <w:rPr>
+          <w:sz w:val="24"/>
+          <w:szCs w:val="24"/>
+        </w:rPr>
+        <w:t xml:space="preserve">s often </w:t>
+      </w:r>
+      <w:r>
+        <w:rPr>
+          <w:sz w:val="24"/>
+          <w:szCs w:val="24"/>
+        </w:rPr>
+        <w:t>more complicated</w:t>
       </w:r>
       <w:r>
         <w:rPr>
@@ -23466,7 +23503,21 @@
           <w:sz w:val="24"/>
           <w:szCs w:val="24"/>
         </w:rPr>
-        <w:t xml:space="preserve">each time series data was scaled using </w:t>
+        <w:t xml:space="preserve">each time series </w:t>
+      </w:r>
+      <w:r>
+        <w:rPr>
+          <w:sz w:val="24"/>
+          <w:szCs w:val="24"/>
+        </w:rPr>
+        <w:t xml:space="preserve">train </w:t>
+      </w:r>
+      <w:r>
+        <w:rPr>
+          <w:sz w:val="24"/>
+          <w:szCs w:val="24"/>
+        </w:rPr>
+        <w:t xml:space="preserve">data was scaled using </w:t>
       </w:r>
       <w:r>
         <w:rPr>
@@ -24465,18 +24516,355 @@
         </w:rPr>
         <w:t>, like arima with optimized MSE selection.</w:t>
       </w:r>
-      <w:bookmarkStart w:id="15" w:name="_GoBack"/>
-      <w:bookmarkEnd w:id="15"/>
+    </w:p>
+    <w:p>
+      <w:pPr>
+        <w:spacing w:line="240" w:lineRule="auto"/>
+        <w:rPr>
+          <w:sz w:val="24"/>
+          <w:szCs w:val="24"/>
+        </w:rPr>
+      </w:pPr>
+    </w:p>
+    <w:tbl>
+      <w:tblPr>
+        <w:tblStyle w:val="PlainTable1"/>
+        <w:tblW w:w="9423" w:type="dxa"/>
+        <w:tblLook w:val="04A0" w:firstRow="1" w:lastRow="0" w:firstColumn="1" w:lastColumn="0" w:noHBand="0" w:noVBand="1"/>
+      </w:tblPr>
+      <w:tblGrid>
+        <w:gridCol w:w="3120"/>
+        <w:gridCol w:w="3115"/>
+        <w:gridCol w:w="3188"/>
+      </w:tblGrid>
+      <w:tr>
+        <w:trPr>
+          <w:cnfStyle w:val="100000000000" w:firstRow="1" w:lastRow="0" w:firstColumn="0" w:lastColumn="0" w:oddVBand="0" w:evenVBand="0" w:oddHBand="0" w:evenHBand="0" w:firstRowFirstColumn="0" w:firstRowLastColumn="0" w:lastRowFirstColumn="0" w:lastRowLastColumn="0"/>
+        </w:trPr>
+        <w:tc>
+          <w:tcPr>
+            <w:cnfStyle w:val="001000000000" w:firstRow="0" w:lastRow="0" w:firstColumn="1" w:lastColumn="0" w:oddVBand="0" w:evenVBand="0" w:oddHBand="0" w:evenHBand="0" w:firstRowFirstColumn="0" w:firstRowLastColumn="0" w:lastRowFirstColumn="0" w:lastRowLastColumn="0"/>
+            <w:tcW w:w="9423" w:type="dxa"/>
+            <w:gridSpan w:val="3"/>
+          </w:tcPr>
+          <w:p>
+            <w:pPr>
+              <w:jc w:val="center"/>
+              <w:rPr>
+                <w:b w:val="0"/>
+                <w:bCs w:val="0"/>
+                <w:sz w:val="24"/>
+                <w:szCs w:val="24"/>
+              </w:rPr>
+            </w:pPr>
+            <w:r>
+              <w:rPr>
+                <w:b w:val="0"/>
+                <w:bCs w:val="0"/>
+                <w:sz w:val="24"/>
+                <w:szCs w:val="24"/>
+              </w:rPr>
+              <w:t>MSE</w:t>
+            </w:r>
+            <w:r>
+              <w:rPr>
+                <w:b w:val="0"/>
+                <w:bCs w:val="0"/>
+                <w:sz w:val="24"/>
+                <w:szCs w:val="24"/>
+              </w:rPr>
+              <w:t xml:space="preserve">: </w:t>
+            </w:r>
+            <w:r>
+              <w:rPr>
+                <w:b w:val="0"/>
+                <w:bCs w:val="0"/>
+                <w:sz w:val="24"/>
+                <w:szCs w:val="24"/>
+              </w:rPr>
+              <w:t xml:space="preserve">VIX Total Volume for </w:t>
+            </w:r>
+            <w:r>
+              <w:rPr>
+                <w:b w:val="0"/>
+                <w:bCs w:val="0"/>
+                <w:sz w:val="24"/>
+                <w:szCs w:val="24"/>
+              </w:rPr>
+              <w:t>LizAnnSonders</w:t>
+            </w:r>
+          </w:p>
+        </w:tc>
+      </w:tr>
+      <w:tr>
+        <w:trPr>
+          <w:cnfStyle w:val="000000100000" w:firstRow="0" w:lastRow="0" w:firstColumn="0" w:lastColumn="0" w:oddVBand="0" w:evenVBand="0" w:oddHBand="1" w:evenHBand="0" w:firstRowFirstColumn="0" w:firstRowLastColumn="0" w:lastRowFirstColumn="0" w:lastRowLastColumn="0"/>
+        </w:trPr>
+        <w:tc>
+          <w:tcPr>
+            <w:cnfStyle w:val="001000000000" w:firstRow="0" w:lastRow="0" w:firstColumn="1" w:lastColumn="0" w:oddVBand="0" w:evenVBand="0" w:oddHBand="0" w:evenHBand="0" w:firstRowFirstColumn="0" w:firstRowLastColumn="0" w:lastRowFirstColumn="0" w:lastRowLastColumn="0"/>
+            <w:tcW w:w="3120" w:type="dxa"/>
+          </w:tcPr>
+          <w:p>
+            <w:pPr>
+              <w:rPr>
+                <w:sz w:val="24"/>
+                <w:szCs w:val="24"/>
+              </w:rPr>
+            </w:pPr>
+          </w:p>
+        </w:tc>
+        <w:tc>
+          <w:tcPr>
+            <w:tcW w:w="3115" w:type="dxa"/>
+          </w:tcPr>
+          <w:p>
+            <w:pPr>
+              <w:cnfStyle w:val="000000100000" w:firstRow="0" w:lastRow="0" w:firstColumn="0" w:lastColumn="0" w:oddVBand="0" w:evenVBand="0" w:oddHBand="1" w:evenHBand="0" w:firstRowFirstColumn="0" w:firstRowLastColumn="0" w:lastRowFirstColumn="0" w:lastRowLastColumn="0"/>
+              <w:rPr>
+                <w:sz w:val="24"/>
+                <w:szCs w:val="24"/>
+              </w:rPr>
+            </w:pPr>
+          </w:p>
+        </w:tc>
+        <w:tc>
+          <w:tcPr>
+            <w:tcW w:w="3115" w:type="dxa"/>
+          </w:tcPr>
+          <w:p>
+            <w:pPr>
+              <w:cnfStyle w:val="000000100000" w:firstRow="0" w:lastRow="0" w:firstColumn="0" w:lastColumn="0" w:oddVBand="0" w:evenVBand="0" w:oddHBand="1" w:evenHBand="0" w:firstRowFirstColumn="0" w:firstRowLastColumn="0" w:lastRowFirstColumn="0" w:lastRowLastColumn="0"/>
+              <w:rPr>
+                <w:sz w:val="24"/>
+                <w:szCs w:val="24"/>
+              </w:rPr>
+            </w:pPr>
+          </w:p>
+        </w:tc>
+      </w:tr>
+      <w:tr>
+        <w:tc>
+          <w:tcPr>
+            <w:cnfStyle w:val="001000000000" w:firstRow="0" w:lastRow="0" w:firstColumn="1" w:lastColumn="0" w:oddVBand="0" w:evenVBand="0" w:oddHBand="0" w:evenHBand="0" w:firstRowFirstColumn="0" w:firstRowLastColumn="0" w:lastRowFirstColumn="0" w:lastRowLastColumn="0"/>
+            <w:tcW w:w="3120" w:type="dxa"/>
+          </w:tcPr>
+          <w:p>
+            <w:pPr>
+              <w:rPr>
+                <w:b w:val="0"/>
+                <w:bCs w:val="0"/>
+                <w:sz w:val="20"/>
+                <w:szCs w:val="20"/>
+              </w:rPr>
+            </w:pPr>
+            <w:r>
+              <w:rPr>
+                <w:sz w:val="20"/>
+                <w:szCs w:val="20"/>
+              </w:rPr>
+              <w:t>Figure</w:t>
+            </w:r>
+            <w:r>
+              <w:rPr>
+                <w:sz w:val="20"/>
+                <w:szCs w:val="20"/>
+              </w:rPr>
+              <w:t xml:space="preserve"> 4</w:t>
+            </w:r>
+            <w:r>
+              <w:rPr>
+                <w:sz w:val="20"/>
+                <w:szCs w:val="20"/>
+              </w:rPr>
+              <w:t>8</w:t>
+            </w:r>
+            <w:r>
+              <w:rPr>
+                <w:sz w:val="20"/>
+                <w:szCs w:val="20"/>
+              </w:rPr>
+              <w:t>:</w:t>
+            </w:r>
+            <w:r>
+              <w:rPr>
+                <w:b w:val="0"/>
+                <w:bCs w:val="0"/>
+                <w:sz w:val="20"/>
+                <w:szCs w:val="20"/>
+              </w:rPr>
+              <w:t xml:space="preserve"> </w:t>
+            </w:r>
+            <w:r>
+              <w:rPr>
+                <w:b w:val="0"/>
+                <w:bCs w:val="0"/>
+                <w:sz w:val="20"/>
+                <w:szCs w:val="20"/>
+              </w:rPr>
+              <w:t xml:space="preserve">ARIMA </w:t>
+            </w:r>
+            <w:r>
+              <w:rPr>
+                <w:b w:val="0"/>
+                <w:bCs w:val="0"/>
+                <w:sz w:val="20"/>
+                <w:szCs w:val="20"/>
+              </w:rPr>
+              <w:t>sentiment</w:t>
+            </w:r>
+          </w:p>
+        </w:tc>
+        <w:tc>
+          <w:tcPr>
+            <w:tcW w:w="3115" w:type="dxa"/>
+          </w:tcPr>
+          <w:p>
+            <w:pPr>
+              <w:cnfStyle w:val="000000000000" w:firstRow="0" w:lastRow="0" w:firstColumn="0" w:lastColumn="0" w:oddVBand="0" w:evenVBand="0" w:oddHBand="0" w:evenHBand="0" w:firstRowFirstColumn="0" w:firstRowLastColumn="0" w:lastRowFirstColumn="0" w:lastRowLastColumn="0"/>
+              <w:rPr>
+                <w:sz w:val="24"/>
+                <w:szCs w:val="24"/>
+              </w:rPr>
+            </w:pPr>
+            <w:r>
+              <w:rPr>
+                <w:b/>
+                <w:bCs/>
+                <w:sz w:val="20"/>
+                <w:szCs w:val="20"/>
+              </w:rPr>
+              <w:t>Figure</w:t>
+            </w:r>
+            <w:r>
+              <w:rPr>
+                <w:b/>
+                <w:bCs/>
+                <w:sz w:val="20"/>
+                <w:szCs w:val="20"/>
+              </w:rPr>
+              <w:t xml:space="preserve"> 4</w:t>
+            </w:r>
+            <w:r>
+              <w:rPr>
+                <w:b/>
+                <w:bCs/>
+                <w:sz w:val="20"/>
+                <w:szCs w:val="20"/>
+              </w:rPr>
+              <w:t>9</w:t>
+            </w:r>
+            <w:r>
+              <w:rPr>
+                <w:b/>
+                <w:bCs/>
+                <w:sz w:val="20"/>
+                <w:szCs w:val="20"/>
+              </w:rPr>
+              <w:t>:</w:t>
+            </w:r>
+            <w:r>
+              <w:rPr>
+                <w:sz w:val="20"/>
+                <w:szCs w:val="20"/>
+              </w:rPr>
+              <w:t xml:space="preserve"> </w:t>
+            </w:r>
+            <w:r>
+              <w:rPr>
+                <w:sz w:val="20"/>
+                <w:szCs w:val="20"/>
+              </w:rPr>
+              <w:t>LSTM sentiment</w:t>
+            </w:r>
+          </w:p>
+        </w:tc>
+        <w:tc>
+          <w:tcPr>
+            <w:tcW w:w="3115" w:type="dxa"/>
+          </w:tcPr>
+          <w:p>
+            <w:pPr>
+              <w:cnfStyle w:val="000000000000" w:firstRow="0" w:lastRow="0" w:firstColumn="0" w:lastColumn="0" w:oddVBand="0" w:evenVBand="0" w:oddHBand="0" w:evenHBand="0" w:firstRowFirstColumn="0" w:firstRowLastColumn="0" w:lastRowFirstColumn="0" w:lastRowLastColumn="0"/>
+              <w:rPr>
+                <w:sz w:val="20"/>
+                <w:szCs w:val="20"/>
+              </w:rPr>
+            </w:pPr>
+            <w:r>
+              <w:rPr>
+                <w:b/>
+                <w:bCs/>
+                <w:sz w:val="20"/>
+                <w:szCs w:val="20"/>
+              </w:rPr>
+              <w:t>Figure</w:t>
+            </w:r>
+            <w:r>
+              <w:rPr>
+                <w:b/>
+                <w:bCs/>
+                <w:sz w:val="20"/>
+                <w:szCs w:val="20"/>
+              </w:rPr>
+              <w:t xml:space="preserve"> </w:t>
+            </w:r>
+            <w:r>
+              <w:rPr>
+                <w:b/>
+                <w:bCs/>
+                <w:sz w:val="20"/>
+                <w:szCs w:val="20"/>
+              </w:rPr>
+              <w:t>50</w:t>
+            </w:r>
+            <w:bookmarkStart w:id="16" w:name="_GoBack"/>
+            <w:bookmarkEnd w:id="16"/>
+            <w:r>
+              <w:rPr>
+                <w:b/>
+                <w:bCs/>
+                <w:sz w:val="20"/>
+                <w:szCs w:val="20"/>
+              </w:rPr>
+              <w:t>:</w:t>
+            </w:r>
+            <w:r>
+              <w:rPr>
+                <w:sz w:val="20"/>
+                <w:szCs w:val="20"/>
+              </w:rPr>
+              <w:t xml:space="preserve"> </w:t>
+            </w:r>
+            <w:r>
+              <w:rPr>
+                <w:sz w:val="20"/>
+                <w:szCs w:val="20"/>
+              </w:rPr>
+              <w:t>LSTM volume</w:t>
+            </w:r>
+          </w:p>
+        </w:tc>
+      </w:tr>
+    </w:tbl>
+    <w:p>
+      <w:pPr>
+        <w:spacing w:line="240" w:lineRule="auto"/>
+        <w:rPr>
+          <w:sz w:val="24"/>
+          <w:szCs w:val="24"/>
+        </w:rPr>
+      </w:pPr>
     </w:p>
     <w:p>
       <w:pPr>
         <w:pStyle w:val="Heading3"/>
       </w:pPr>
-      <w:bookmarkStart w:id="16" w:name="_Toc18360012"/>
+      <w:bookmarkStart w:id="17" w:name="_Toc18360012"/>
       <w:r>
         <w:t>Granger Causality</w:t>
       </w:r>
-      <w:bookmarkEnd w:id="16"/>
+      <w:bookmarkEnd w:id="17"/>
     </w:p>
     <w:p>
       <w:pPr>
@@ -24502,14 +24890,14 @@
       <w:pPr>
         <w:pStyle w:val="Heading2"/>
       </w:pPr>
-      <w:bookmarkStart w:id="17" w:name="_Toc18360013"/>
+      <w:bookmarkStart w:id="18" w:name="_Toc18360013"/>
       <w:r>
         <w:t>Select</w:t>
       </w:r>
       <w:r>
         <w:t xml:space="preserve"> Results</w:t>
       </w:r>
-      <w:bookmarkEnd w:id="17"/>
+      <w:bookmarkEnd w:id="18"/>
     </w:p>
     <w:p>
       <w:pPr>
@@ -24523,11 +24911,11 @@
       <w:pPr>
         <w:pStyle w:val="Heading3"/>
       </w:pPr>
-      <w:bookmarkStart w:id="18" w:name="_Toc18360014"/>
+      <w:bookmarkStart w:id="19" w:name="_Toc18360014"/>
       <w:r>
         <w:t>Classification</w:t>
       </w:r>
-      <w:bookmarkEnd w:id="18"/>
+      <w:bookmarkEnd w:id="19"/>
     </w:p>
     <w:p>
       <w:pPr>
@@ -24541,11 +24929,11 @@
       <w:pPr>
         <w:pStyle w:val="Heading3"/>
       </w:pPr>
-      <w:bookmarkStart w:id="19" w:name="_Toc18360015"/>
+      <w:bookmarkStart w:id="20" w:name="_Toc18360015"/>
       <w:r>
         <w:t>Time series</w:t>
       </w:r>
-      <w:bookmarkEnd w:id="19"/>
+      <w:bookmarkEnd w:id="20"/>
     </w:p>
     <w:p>
       <w:pPr>
@@ -24560,11 +24948,11 @@
       <w:pPr>
         <w:pStyle w:val="Heading3"/>
       </w:pPr>
-      <w:bookmarkStart w:id="20" w:name="_Toc18360016"/>
+      <w:bookmarkStart w:id="21" w:name="_Toc18360016"/>
       <w:r>
         <w:t>Granger Causality</w:t>
       </w:r>
-      <w:bookmarkEnd w:id="20"/>
+      <w:bookmarkEnd w:id="21"/>
     </w:p>
     <w:p>
       <w:pPr>
@@ -24578,14 +24966,14 @@
       <w:pPr>
         <w:pStyle w:val="Heading1"/>
       </w:pPr>
-      <w:bookmarkStart w:id="21" w:name="_Toc18360017"/>
+      <w:bookmarkStart w:id="22" w:name="_Toc18360017"/>
       <w:r>
         <w:t>Conclusion</w:t>
       </w:r>
       <w:r>
         <w:t>s</w:t>
       </w:r>
-      <w:bookmarkEnd w:id="21"/>
+      <w:bookmarkEnd w:id="22"/>
     </w:p>
     <w:p/>
     <w:p/>
@@ -24598,7 +24986,7 @@
       <w:pPr>
         <w:pStyle w:val="Heading1"/>
       </w:pPr>
-      <w:bookmarkStart w:id="22" w:name="_Toc18360018"/>
+      <w:bookmarkStart w:id="23" w:name="_Toc18360018"/>
       <w:r>
         <w:lastRenderedPageBreak/>
         <w:t>Appendix</w:t>
@@ -24606,7 +24994,7 @@
       <w:r>
         <w:t xml:space="preserve"> A</w:t>
       </w:r>
-      <w:bookmarkEnd w:id="22"/>
+      <w:bookmarkEnd w:id="23"/>
     </w:p>
     <w:p>
       <w:r>
@@ -30481,7 +30869,7 @@
 </file>
 
 <file path=customXml/itemProps2.xml><?xml version="1.0" encoding="utf-8"?>
-<ds:datastoreItem xmlns:ds="http://schemas.openxmlformats.org/officeDocument/2006/customXml" ds:itemID="{656482F7-DC32-4701-BFCB-5AA79A11BBEB}">
+<ds:datastoreItem xmlns:ds="http://schemas.openxmlformats.org/officeDocument/2006/customXml" ds:itemID="{CDB0C56E-3611-4597-BBAC-B82F16AFBA22}">
   <ds:schemaRefs>
     <ds:schemaRef ds:uri="http://schemas.openxmlformats.org/officeDocument/2006/bibliography"/>
   </ds:schemaRefs>

</xml_diff>

<commit_message>
#100: write-up.docx, update lstm context
</commit_message>
<xml_diff>
--- a/write-up.docx
+++ b/write-up.docx
@@ -2879,8 +2879,17 @@
           <w:sz w:val="24"/>
           <w:szCs w:val="24"/>
         </w:rPr>
-        <w:t xml:space="preserve"> the Twython</w:t>
-      </w:r>
+        <w:t xml:space="preserve"> the </w:t>
+      </w:r>
+      <w:proofErr w:type="spellStart"/>
+      <w:r>
+        <w:rPr>
+          <w:sz w:val="24"/>
+          <w:szCs w:val="24"/>
+        </w:rPr>
+        <w:t>Twython</w:t>
+      </w:r>
+      <w:proofErr w:type="spellEnd"/>
       <w:r>
         <w:rPr>
           <w:rStyle w:val="FootnoteReference"/>
@@ -3128,6 +3137,7 @@
           <w:szCs w:val="24"/>
         </w:rPr>
       </w:pPr>
+      <w:proofErr w:type="spellStart"/>
       <w:r>
         <w:rPr>
           <w:sz w:val="24"/>
@@ -3135,6 +3145,7 @@
         </w:rPr>
         <w:t>Jimcramer</w:t>
       </w:r>
+      <w:proofErr w:type="spellEnd"/>
     </w:p>
     <w:p>
       <w:pPr>
@@ -3149,6 +3160,7 @@
           <w:szCs w:val="24"/>
         </w:rPr>
       </w:pPr>
+      <w:proofErr w:type="spellStart"/>
       <w:r>
         <w:rPr>
           <w:sz w:val="24"/>
@@ -3156,6 +3168,7 @@
         </w:rPr>
         <w:t>ReformedBroker</w:t>
       </w:r>
+      <w:proofErr w:type="spellEnd"/>
     </w:p>
     <w:p>
       <w:pPr>
@@ -3170,6 +3183,7 @@
           <w:szCs w:val="24"/>
         </w:rPr>
       </w:pPr>
+      <w:proofErr w:type="spellStart"/>
       <w:r>
         <w:rPr>
           <w:sz w:val="24"/>
@@ -3177,6 +3191,7 @@
         </w:rPr>
         <w:t>TheStalwart</w:t>
       </w:r>
+      <w:proofErr w:type="spellEnd"/>
     </w:p>
     <w:p>
       <w:pPr>
@@ -3191,6 +3206,7 @@
           <w:szCs w:val="24"/>
         </w:rPr>
       </w:pPr>
+      <w:proofErr w:type="spellStart"/>
       <w:r>
         <w:rPr>
           <w:sz w:val="24"/>
@@ -3198,6 +3214,7 @@
         </w:rPr>
         <w:t>LizAnnSonders</w:t>
       </w:r>
+      <w:proofErr w:type="spellEnd"/>
     </w:p>
     <w:p>
       <w:pPr>
@@ -3212,6 +3229,7 @@
           <w:szCs w:val="24"/>
         </w:rPr>
       </w:pPr>
+      <w:proofErr w:type="spellStart"/>
       <w:r>
         <w:rPr>
           <w:sz w:val="24"/>
@@ -3219,6 +3237,7 @@
         </w:rPr>
         <w:t>SJosephBurns</w:t>
       </w:r>
+      <w:proofErr w:type="spellEnd"/>
     </w:p>
     <w:p>
       <w:pPr>
@@ -3275,12 +3294,21 @@
         </w:rPr>
         <w:t xml:space="preserve"> </w:t>
       </w:r>
-      <w:r>
-        <w:rPr>
-          <w:sz w:val="24"/>
-          <w:szCs w:val="24"/>
-        </w:rPr>
-        <w:t xml:space="preserve">dataframe </w:t>
+      <w:proofErr w:type="spellStart"/>
+      <w:r>
+        <w:rPr>
+          <w:sz w:val="24"/>
+          <w:szCs w:val="24"/>
+        </w:rPr>
+        <w:t>dataframe</w:t>
+      </w:r>
+      <w:proofErr w:type="spellEnd"/>
+      <w:r>
+        <w:rPr>
+          <w:sz w:val="24"/>
+          <w:szCs w:val="24"/>
+        </w:rPr>
+        <w:t xml:space="preserve"> </w:t>
       </w:r>
       <w:r>
         <w:rPr>
@@ -3358,7 +3386,23 @@
           <w:sz w:val="24"/>
           <w:szCs w:val="24"/>
         </w:rPr>
-        <w:t xml:space="preserve">, then the twitter api did not </w:t>
+        <w:t xml:space="preserve">, then the twitter </w:t>
+      </w:r>
+      <w:proofErr w:type="spellStart"/>
+      <w:r>
+        <w:rPr>
+          <w:sz w:val="24"/>
+          <w:szCs w:val="24"/>
+        </w:rPr>
+        <w:t>api</w:t>
+      </w:r>
+      <w:proofErr w:type="spellEnd"/>
+      <w:r>
+        <w:rPr>
+          <w:sz w:val="24"/>
+          <w:szCs w:val="24"/>
+        </w:rPr>
+        <w:t xml:space="preserve"> did not </w:t>
       </w:r>
       <w:r>
         <w:rPr>
@@ -3404,6 +3448,7 @@
         </w:rPr>
         <w:t xml:space="preserve">Furthermore, the parameters collected from the twitter accounts were </w:t>
       </w:r>
+      <w:proofErr w:type="spellStart"/>
       <w:r>
         <w:rPr>
           <w:rFonts w:ascii="Courier New" w:hAnsi="Courier New" w:cs="Courier New"/>
@@ -3412,6 +3457,7 @@
         </w:rPr>
         <w:t>screen_name</w:t>
       </w:r>
+      <w:proofErr w:type="spellEnd"/>
       <w:r>
         <w:rPr>
           <w:sz w:val="24"/>
@@ -3419,6 +3465,7 @@
         </w:rPr>
         <w:t xml:space="preserve">, </w:t>
       </w:r>
+      <w:proofErr w:type="spellStart"/>
       <w:r>
         <w:rPr>
           <w:rFonts w:ascii="Courier New" w:hAnsi="Courier New" w:cs="Courier New"/>
@@ -3427,6 +3474,7 @@
         </w:rPr>
         <w:t>created_at</w:t>
       </w:r>
+      <w:proofErr w:type="spellEnd"/>
       <w:r>
         <w:rPr>
           <w:sz w:val="24"/>
@@ -3434,6 +3482,7 @@
         </w:rPr>
         <w:t xml:space="preserve">, and </w:t>
       </w:r>
+      <w:proofErr w:type="spellStart"/>
       <w:r>
         <w:rPr>
           <w:rFonts w:ascii="Courier New" w:hAnsi="Courier New" w:cs="Courier New"/>
@@ -3450,6 +3499,7 @@
         </w:rPr>
         <w:t>ext</w:t>
       </w:r>
+      <w:proofErr w:type="spellEnd"/>
       <w:r>
         <w:rPr>
           <w:sz w:val="24"/>
@@ -3464,6 +3514,7 @@
         </w:rPr>
         <w:t xml:space="preserve">using a </w:t>
       </w:r>
+      <w:proofErr w:type="spellStart"/>
       <w:r>
         <w:rPr>
           <w:rFonts w:ascii="Courier New" w:hAnsi="Courier New" w:cs="Courier New"/>
@@ -3472,6 +3523,7 @@
         </w:rPr>
         <w:t>rate_limit</w:t>
       </w:r>
+      <w:proofErr w:type="spellEnd"/>
       <w:r>
         <w:rPr>
           <w:rFonts w:ascii="Courier New" w:hAnsi="Courier New" w:cs="Courier New"/>
@@ -3575,11 +3627,19 @@
       <w:r>
         <w:t xml:space="preserve"> default </w:t>
       </w:r>
+      <w:proofErr w:type="spellStart"/>
       <w:r>
         <w:rPr>
           <w:rFonts w:ascii="Courier New" w:hAnsi="Courier New" w:cs="Courier New"/>
         </w:rPr>
-        <w:t>start_date = datetime(3000, 12, 25)</w:t>
+        <w:t>start_date</w:t>
+      </w:r>
+      <w:proofErr w:type="spellEnd"/>
+      <w:r>
+        <w:rPr>
+          <w:rFonts w:ascii="Courier New" w:hAnsi="Courier New" w:cs="Courier New"/>
+        </w:rPr>
+        <w:t xml:space="preserve"> = datetime(3000, 12, 25)</w:t>
       </w:r>
       <w:r>
         <w:t xml:space="preserve"> </w:t>
@@ -3587,11 +3647,19 @@
       <w:r>
         <w:t xml:space="preserve">and </w:t>
       </w:r>
+      <w:proofErr w:type="spellStart"/>
       <w:r>
         <w:rPr>
           <w:rFonts w:ascii="Courier New" w:hAnsi="Courier New" w:cs="Courier New"/>
         </w:rPr>
-        <w:t>end_date = datetime(1000, 12, 25)</w:t>
+        <w:t>end_date</w:t>
+      </w:r>
+      <w:proofErr w:type="spellEnd"/>
+      <w:r>
+        <w:rPr>
+          <w:rFonts w:ascii="Courier New" w:hAnsi="Courier New" w:cs="Courier New"/>
+        </w:rPr>
+        <w:t xml:space="preserve"> = datetime(1000, 12, 25)</w:t>
       </w:r>
       <w:r>
         <w:t xml:space="preserve"> was defined. This definition was created to </w:t>
@@ -3602,30 +3670,36 @@
       <w:r>
         <w:t xml:space="preserve"> range for a given twitter screen name. Specifically, the initial </w:t>
       </w:r>
+      <w:proofErr w:type="spellStart"/>
       <w:r>
         <w:rPr>
           <w:rFonts w:ascii="Courier New" w:hAnsi="Courier New" w:cs="Courier New"/>
         </w:rPr>
         <w:t>start_date</w:t>
       </w:r>
+      <w:proofErr w:type="spellEnd"/>
       <w:r>
         <w:t xml:space="preserve"> was compared to each tweet for a given user. If a tweet exists with an earlier datetime, this was set as the new </w:t>
       </w:r>
+      <w:proofErr w:type="spellStart"/>
       <w:r>
         <w:rPr>
           <w:rFonts w:ascii="Courier New" w:hAnsi="Courier New" w:cs="Courier New"/>
         </w:rPr>
         <w:t>start_date</w:t>
       </w:r>
+      <w:proofErr w:type="spellEnd"/>
       <w:r>
         <w:t xml:space="preserve">. This type of logic was extended similarly for the </w:t>
       </w:r>
+      <w:proofErr w:type="spellStart"/>
       <w:r>
         <w:rPr>
           <w:rFonts w:ascii="Courier New" w:hAnsi="Courier New" w:cs="Courier New"/>
         </w:rPr>
         <w:t>end_date</w:t>
       </w:r>
+      <w:proofErr w:type="spellEnd"/>
       <w:r>
         <w:t>. Th</w:t>
       </w:r>
@@ -3636,7 +3710,15 @@
         <w:t xml:space="preserve">maximized value </w:t>
       </w:r>
       <w:r>
-        <w:t>allows the functional tweet domain to accurately map to the quandl historical range.</w:t>
+        <w:t xml:space="preserve">allows the functional tweet domain to accurately map to the </w:t>
+      </w:r>
+      <w:proofErr w:type="spellStart"/>
+      <w:r>
+        <w:t>quandl</w:t>
+      </w:r>
+      <w:proofErr w:type="spellEnd"/>
+      <w:r>
+        <w:t xml:space="preserve"> historical range.</w:t>
       </w:r>
     </w:p>
     <w:p/>
@@ -3645,14 +3727,27 @@
         <w:pStyle w:val="Heading2"/>
       </w:pPr>
       <w:bookmarkStart w:id="4" w:name="_Toc18360000"/>
-      <w:r>
-        <w:t>Quandl API</w:t>
+      <w:proofErr w:type="spellStart"/>
+      <w:r>
+        <w:t>Quandl</w:t>
+      </w:r>
+      <w:proofErr w:type="spellEnd"/>
+      <w:r>
+        <w:t xml:space="preserve"> API</w:t>
       </w:r>
       <w:bookmarkEnd w:id="4"/>
     </w:p>
     <w:p>
       <w:r>
-        <w:t>Like the Twitter API, the python Quandl API</w:t>
+        <w:t xml:space="preserve">Like the Twitter API, the python </w:t>
+      </w:r>
+      <w:proofErr w:type="spellStart"/>
+      <w:r>
+        <w:t>Quandl</w:t>
+      </w:r>
+      <w:proofErr w:type="spellEnd"/>
+      <w:r>
+        <w:t xml:space="preserve"> API</w:t>
       </w:r>
       <w:r>
         <w:rPr>
@@ -3970,7 +4065,23 @@
                 <w:b w:val="0"/>
                 <w:bCs w:val="0"/>
               </w:rPr>
-              <w:t xml:space="preserve"> domain mapping from Twitter API (x) and Quandl Data f(x)</w:t>
+              <w:t xml:space="preserve"> domain mapping from Twitter API (x) and </w:t>
+            </w:r>
+            <w:proofErr w:type="spellStart"/>
+            <w:r>
+              <w:rPr>
+                <w:b w:val="0"/>
+                <w:bCs w:val="0"/>
+              </w:rPr>
+              <w:t>Quandl</w:t>
+            </w:r>
+            <w:proofErr w:type="spellEnd"/>
+            <w:r>
+              <w:rPr>
+                <w:b w:val="0"/>
+                <w:bCs w:val="0"/>
+              </w:rPr>
+              <w:t xml:space="preserve"> Data f(x)</w:t>
             </w:r>
             <w:r>
               <w:rPr>
@@ -4018,21 +4129,25 @@
       <w:r>
         <w:t xml:space="preserve">tweets were aggregated by </w:t>
       </w:r>
+      <w:proofErr w:type="spellStart"/>
       <w:r>
         <w:rPr>
           <w:rFonts w:ascii="Courier New" w:hAnsi="Courier New" w:cs="Courier New"/>
         </w:rPr>
         <w:t>created_at</w:t>
       </w:r>
+      <w:proofErr w:type="spellEnd"/>
       <w:r>
         <w:t xml:space="preserve"> and </w:t>
       </w:r>
+      <w:proofErr w:type="spellStart"/>
       <w:r>
         <w:rPr>
           <w:rFonts w:ascii="Courier New" w:hAnsi="Courier New" w:cs="Courier New"/>
         </w:rPr>
         <w:t>screen_name</w:t>
       </w:r>
+      <w:proofErr w:type="spellEnd"/>
       <w:r>
         <w:t xml:space="preserve">. If an account tweeted multiple times a given day, </w:t>
       </w:r>
@@ -4042,12 +4157,14 @@
       <w:r>
         <w:t xml:space="preserve"> </w:t>
       </w:r>
+      <w:proofErr w:type="spellStart"/>
       <w:r>
         <w:rPr>
           <w:rFonts w:ascii="Courier New" w:hAnsi="Courier New" w:cs="Courier New"/>
         </w:rPr>
         <w:t>full_text</w:t>
       </w:r>
+      <w:proofErr w:type="spellEnd"/>
       <w:r>
         <w:t xml:space="preserve"> </w:t>
       </w:r>
@@ -4087,12 +4204,14 @@
       <w:r>
         <w:t xml:space="preserve"> </w:t>
       </w:r>
+      <w:proofErr w:type="spellStart"/>
       <w:r>
         <w:rPr>
           <w:rFonts w:ascii="Courier New" w:hAnsi="Courier New" w:cs="Courier New"/>
         </w:rPr>
         <w:t>created_at</w:t>
       </w:r>
+      <w:proofErr w:type="spellEnd"/>
       <w:r>
         <w:t xml:space="preserve"> column</w:t>
       </w:r>
@@ -4180,12 +4299,14 @@
       <w:r>
         <w:t xml:space="preserve">If successive (n+1) index is nan, set market values to previous day and concatenate current </w:t>
       </w:r>
+      <w:proofErr w:type="spellStart"/>
       <w:r>
         <w:rPr>
           <w:rFonts w:ascii="Courier New" w:hAnsi="Courier New" w:cs="Courier New"/>
         </w:rPr>
         <w:t>full_text</w:t>
       </w:r>
+      <w:proofErr w:type="spellEnd"/>
       <w:r>
         <w:t xml:space="preserve"> with previous day.</w:t>
       </w:r>
@@ -4199,17 +4320,27 @@
       <w:r>
         <w:t xml:space="preserve">Additionally, if a given day contained an empty string for </w:t>
       </w:r>
+      <w:proofErr w:type="spellStart"/>
       <w:r>
         <w:rPr>
           <w:rFonts w:ascii="Courier New" w:hAnsi="Courier New" w:cs="Courier New"/>
         </w:rPr>
         <w:t>full_text</w:t>
       </w:r>
+      <w:proofErr w:type="spellEnd"/>
       <w:r>
         <w:t>, this instance was dropped</w:t>
       </w:r>
       <w:r>
-        <w:t>, and the dataframe index was reset.</w:t>
+        <w:t xml:space="preserve">, and the </w:t>
+      </w:r>
+      <w:proofErr w:type="spellStart"/>
+      <w:r>
+        <w:t>dataframe</w:t>
+      </w:r>
+      <w:proofErr w:type="spellEnd"/>
+      <w:r>
+        <w:t xml:space="preserve"> index was reset.</w:t>
       </w:r>
     </w:p>
     <w:p/>
@@ -4273,8 +4404,13 @@
       <w:r>
         <w:t xml:space="preserve"> </w:t>
       </w:r>
-      <w:r>
-        <w:t xml:space="preserve">vader </w:t>
+      <w:proofErr w:type="spellStart"/>
+      <w:r>
+        <w:t>vader</w:t>
+      </w:r>
+      <w:proofErr w:type="spellEnd"/>
+      <w:r>
+        <w:t xml:space="preserve"> </w:t>
       </w:r>
       <w:r>
         <w:t>sentiment</w:t>
@@ -4398,6 +4534,7 @@
           <w:szCs w:val="24"/>
         </w:rPr>
       </w:pPr>
+      <w:proofErr w:type="spellStart"/>
       <w:r>
         <w:rPr>
           <w:rFonts w:ascii="Courier New" w:hAnsi="Courier New" w:cs="Courier New"/>
@@ -4406,6 +4543,7 @@
         </w:rPr>
         <w:t>stopwords</w:t>
       </w:r>
+      <w:proofErr w:type="spellEnd"/>
       <w:r>
         <w:rPr>
           <w:sz w:val="24"/>
@@ -4448,6 +4586,7 @@
           <w:szCs w:val="24"/>
         </w:rPr>
       </w:pPr>
+      <w:proofErr w:type="spellStart"/>
       <w:r>
         <w:rPr>
           <w:rFonts w:ascii="Courier New" w:hAnsi="Courier New" w:cs="Courier New"/>
@@ -4456,6 +4595,7 @@
         </w:rPr>
         <w:t>stopwords_topics</w:t>
       </w:r>
+      <w:proofErr w:type="spellEnd"/>
       <w:r>
         <w:rPr>
           <w:sz w:val="24"/>
@@ -4463,6 +4603,7 @@
         </w:rPr>
         <w:t xml:space="preserve">: combined with general </w:t>
       </w:r>
+      <w:proofErr w:type="spellStart"/>
       <w:r>
         <w:rPr>
           <w:rFonts w:ascii="Courier New" w:hAnsi="Courier New" w:cs="Courier New"/>
@@ -4471,6 +4612,7 @@
         </w:rPr>
         <w:t>stopwords</w:t>
       </w:r>
+      <w:proofErr w:type="spellEnd"/>
       <w:r>
         <w:rPr>
           <w:sz w:val="24"/>
@@ -4593,6 +4735,7 @@
         </w:rPr>
         <w:t xml:space="preserve"> the </w:t>
       </w:r>
+      <w:proofErr w:type="spellStart"/>
       <w:r>
         <w:rPr>
           <w:sz w:val="24"/>
@@ -4600,6 +4743,7 @@
         </w:rPr>
         <w:t>Twython</w:t>
       </w:r>
+      <w:proofErr w:type="spellEnd"/>
       <w:r>
         <w:rPr>
           <w:rStyle w:val="FootnoteReference"/>
@@ -4684,8 +4828,17 @@
           <w:sz w:val="24"/>
           <w:szCs w:val="24"/>
         </w:rPr>
-        <w:t xml:space="preserve"> using CountVectorizer</w:t>
-      </w:r>
+        <w:t xml:space="preserve"> using </w:t>
+      </w:r>
+      <w:proofErr w:type="spellStart"/>
+      <w:r>
+        <w:rPr>
+          <w:sz w:val="24"/>
+          <w:szCs w:val="24"/>
+        </w:rPr>
+        <w:t>CountVectorizer</w:t>
+      </w:r>
+      <w:proofErr w:type="spellEnd"/>
       <w:r>
         <w:rPr>
           <w:rStyle w:val="FootnoteReference"/>
@@ -4886,6 +5039,7 @@
         </w:rPr>
         <w:t xml:space="preserve"> the </w:t>
       </w:r>
+      <w:proofErr w:type="spellStart"/>
       <w:r>
         <w:rPr>
           <w:rFonts w:ascii="Courier New" w:hAnsi="Courier New" w:cs="Courier New"/>
@@ -4894,6 +5048,7 @@
         </w:rPr>
         <w:t>LatentDirichletAllocation</w:t>
       </w:r>
+      <w:proofErr w:type="spellEnd"/>
       <w:r>
         <w:rPr>
           <w:rStyle w:val="FootnoteReference"/>
@@ -6388,8 +6543,17 @@
           <w:sz w:val="24"/>
           <w:szCs w:val="24"/>
         </w:rPr>
-        <w:t>associated quandl</w:t>
-      </w:r>
+        <w:t xml:space="preserve">associated </w:t>
+      </w:r>
+      <w:proofErr w:type="spellStart"/>
+      <w:r>
+        <w:rPr>
+          <w:sz w:val="24"/>
+          <w:szCs w:val="24"/>
+        </w:rPr>
+        <w:t>quandl</w:t>
+      </w:r>
+      <w:proofErr w:type="spellEnd"/>
       <w:r>
         <w:rPr>
           <w:rStyle w:val="FootnoteReference"/>
@@ -6893,7 +7057,23 @@
                 <w:b w:val="0"/>
                 <w:bCs w:val="0"/>
               </w:rPr>
-              <w:t xml:space="preserve"> for JimCramer.</w:t>
+              <w:t xml:space="preserve"> for </w:t>
+            </w:r>
+            <w:proofErr w:type="spellStart"/>
+            <w:r>
+              <w:rPr>
+                <w:b w:val="0"/>
+                <w:bCs w:val="0"/>
+              </w:rPr>
+              <w:t>JimCramer</w:t>
+            </w:r>
+            <w:proofErr w:type="spellEnd"/>
+            <w:r>
+              <w:rPr>
+                <w:b w:val="0"/>
+                <w:bCs w:val="0"/>
+              </w:rPr>
+              <w:t>.</w:t>
             </w:r>
           </w:p>
         </w:tc>
@@ -6930,8 +7110,13 @@
               <w:t xml:space="preserve"> </w:t>
             </w:r>
             <w:r>
-              <w:t>LDA for JimCramer</w:t>
-            </w:r>
+              <w:t xml:space="preserve">LDA for </w:t>
+            </w:r>
+            <w:proofErr w:type="spellStart"/>
+            <w:r>
+              <w:t>JimCramer</w:t>
+            </w:r>
+            <w:proofErr w:type="spellEnd"/>
             <w:r>
               <w:t>.</w:t>
             </w:r>
@@ -7110,7 +7295,23 @@
                 <w:b w:val="0"/>
                 <w:bCs w:val="0"/>
               </w:rPr>
-              <w:t>word cloud for LizAnnSonders.</w:t>
+              <w:t xml:space="preserve">word cloud for </w:t>
+            </w:r>
+            <w:proofErr w:type="spellStart"/>
+            <w:r>
+              <w:rPr>
+                <w:b w:val="0"/>
+                <w:bCs w:val="0"/>
+              </w:rPr>
+              <w:t>LizAnnSonders</w:t>
+            </w:r>
+            <w:proofErr w:type="spellEnd"/>
+            <w:r>
+              <w:rPr>
+                <w:b w:val="0"/>
+                <w:bCs w:val="0"/>
+              </w:rPr>
+              <w:t>.</w:t>
             </w:r>
           </w:p>
         </w:tc>
@@ -7144,7 +7345,15 @@
               <w:t>:</w:t>
             </w:r>
             <w:r>
-              <w:t xml:space="preserve"> word cloud for LizAnnSonders.</w:t>
+              <w:t xml:space="preserve"> word cloud for </w:t>
+            </w:r>
+            <w:proofErr w:type="spellStart"/>
+            <w:r>
+              <w:t>LizAnnSonders</w:t>
+            </w:r>
+            <w:proofErr w:type="spellEnd"/>
+            <w:r>
+              <w:t>.</w:t>
             </w:r>
           </w:p>
         </w:tc>
@@ -7320,7 +7529,23 @@
                 <w:b w:val="0"/>
                 <w:bCs w:val="0"/>
               </w:rPr>
-              <w:t>word cloud for ReformedBroker.</w:t>
+              <w:t xml:space="preserve">word cloud for </w:t>
+            </w:r>
+            <w:proofErr w:type="spellStart"/>
+            <w:r>
+              <w:rPr>
+                <w:b w:val="0"/>
+                <w:bCs w:val="0"/>
+              </w:rPr>
+              <w:t>ReformedBroker</w:t>
+            </w:r>
+            <w:proofErr w:type="spellEnd"/>
+            <w:r>
+              <w:rPr>
+                <w:b w:val="0"/>
+                <w:bCs w:val="0"/>
+              </w:rPr>
+              <w:t>.</w:t>
             </w:r>
           </w:p>
         </w:tc>
@@ -7357,8 +7582,13 @@
               <w:t xml:space="preserve"> word cloud for</w:t>
             </w:r>
             <w:r>
-              <w:t xml:space="preserve"> ReformedBroker</w:t>
-            </w:r>
+              <w:t xml:space="preserve"> </w:t>
+            </w:r>
+            <w:proofErr w:type="spellStart"/>
+            <w:r>
+              <w:t>ReformedBroker</w:t>
+            </w:r>
+            <w:proofErr w:type="spellEnd"/>
             <w:r>
               <w:t>.</w:t>
             </w:r>
@@ -7542,6 +7772,7 @@
               </w:rPr>
               <w:t xml:space="preserve">LDA for </w:t>
             </w:r>
+            <w:proofErr w:type="spellStart"/>
             <w:r>
               <w:rPr>
                 <w:b w:val="0"/>
@@ -7549,6 +7780,7 @@
               </w:rPr>
               <w:t>SJosephBurns</w:t>
             </w:r>
+            <w:proofErr w:type="spellEnd"/>
             <w:r>
               <w:rPr>
                 <w:b w:val="0"/>
@@ -7590,9 +7822,11 @@
             <w:r>
               <w:t xml:space="preserve"> LDA for </w:t>
             </w:r>
+            <w:proofErr w:type="spellStart"/>
             <w:r>
               <w:t>SJosephBurns</w:t>
             </w:r>
+            <w:proofErr w:type="spellEnd"/>
             <w:r>
               <w:t>.</w:t>
             </w:r>
@@ -7772,6 +8006,7 @@
               </w:rPr>
               <w:t xml:space="preserve">LDA for </w:t>
             </w:r>
+            <w:proofErr w:type="spellStart"/>
             <w:r>
               <w:rPr>
                 <w:b w:val="0"/>
@@ -7779,6 +8014,7 @@
               </w:rPr>
               <w:t>TheStalwart</w:t>
             </w:r>
+            <w:proofErr w:type="spellEnd"/>
             <w:r>
               <w:rPr>
                 <w:b w:val="0"/>
@@ -7820,9 +8056,11 @@
             <w:r>
               <w:t xml:space="preserve"> LDA for </w:t>
             </w:r>
+            <w:proofErr w:type="spellStart"/>
             <w:r>
               <w:t>TheStalwart</w:t>
             </w:r>
+            <w:proofErr w:type="spellEnd"/>
             <w:r>
               <w:t>.</w:t>
             </w:r>
@@ -8451,7 +8689,23 @@
                 <w:b w:val="0"/>
                 <w:bCs w:val="0"/>
               </w:rPr>
-              <w:t xml:space="preserve"> JimCramer.</w:t>
+              <w:t xml:space="preserve"> </w:t>
+            </w:r>
+            <w:proofErr w:type="spellStart"/>
+            <w:r>
+              <w:rPr>
+                <w:b w:val="0"/>
+                <w:bCs w:val="0"/>
+              </w:rPr>
+              <w:t>JimCramer</w:t>
+            </w:r>
+            <w:proofErr w:type="spellEnd"/>
+            <w:r>
+              <w:rPr>
+                <w:b w:val="0"/>
+                <w:bCs w:val="0"/>
+              </w:rPr>
+              <w:t>.</w:t>
             </w:r>
           </w:p>
         </w:tc>
@@ -8487,14 +8741,27 @@
             <w:r>
               <w:t xml:space="preserve"> </w:t>
             </w:r>
-            <w:r>
-              <w:t>lda sentiment</w:t>
+            <w:proofErr w:type="spellStart"/>
+            <w:r>
+              <w:t>lda</w:t>
+            </w:r>
+            <w:proofErr w:type="spellEnd"/>
+            <w:r>
+              <w:t xml:space="preserve"> sentiment</w:t>
             </w:r>
             <w:r>
               <w:t xml:space="preserve"> for</w:t>
             </w:r>
             <w:r>
-              <w:t xml:space="preserve"> JimCramer.</w:t>
+              <w:t xml:space="preserve"> </w:t>
+            </w:r>
+            <w:proofErr w:type="spellStart"/>
+            <w:r>
+              <w:t>JimCramer</w:t>
+            </w:r>
+            <w:proofErr w:type="spellEnd"/>
+            <w:r>
+              <w:t>.</w:t>
             </w:r>
           </w:p>
         </w:tc>
@@ -8682,6 +8949,7 @@
               </w:rPr>
               <w:t xml:space="preserve"> for </w:t>
             </w:r>
+            <w:proofErr w:type="spellStart"/>
             <w:r>
               <w:rPr>
                 <w:b w:val="0"/>
@@ -8689,6 +8957,7 @@
               </w:rPr>
               <w:t>LizAnnSonders</w:t>
             </w:r>
+            <w:proofErr w:type="spellEnd"/>
             <w:r>
               <w:rPr>
                 <w:b w:val="0"/>
@@ -8730,15 +8999,22 @@
             <w:r>
               <w:t xml:space="preserve"> </w:t>
             </w:r>
-            <w:r>
-              <w:t>lda sentiment</w:t>
+            <w:proofErr w:type="spellStart"/>
+            <w:r>
+              <w:t>lda</w:t>
+            </w:r>
+            <w:proofErr w:type="spellEnd"/>
+            <w:r>
+              <w:t xml:space="preserve"> sentiment</w:t>
             </w:r>
             <w:r>
               <w:t xml:space="preserve"> for </w:t>
             </w:r>
+            <w:proofErr w:type="spellStart"/>
             <w:r>
               <w:t>LizAnnSonders</w:t>
             </w:r>
+            <w:proofErr w:type="spellEnd"/>
             <w:r>
               <w:t>.</w:t>
             </w:r>
@@ -8933,6 +9209,7 @@
               </w:rPr>
               <w:t xml:space="preserve"> for </w:t>
             </w:r>
+            <w:proofErr w:type="spellStart"/>
             <w:r>
               <w:rPr>
                 <w:b w:val="0"/>
@@ -8940,6 +9217,7 @@
               </w:rPr>
               <w:t>ReformedBroker</w:t>
             </w:r>
+            <w:proofErr w:type="spellEnd"/>
             <w:r>
               <w:rPr>
                 <w:b w:val="0"/>
@@ -8988,8 +9266,13 @@
             <w:r>
               <w:t xml:space="preserve"> </w:t>
             </w:r>
-            <w:r>
-              <w:t>lda sentiment</w:t>
+            <w:proofErr w:type="spellStart"/>
+            <w:r>
+              <w:t>lda</w:t>
+            </w:r>
+            <w:proofErr w:type="spellEnd"/>
+            <w:r>
+              <w:t xml:space="preserve"> sentiment</w:t>
             </w:r>
             <w:r>
               <w:t xml:space="preserve"> </w:t>
@@ -8997,9 +9280,11 @@
             <w:r>
               <w:t xml:space="preserve">for </w:t>
             </w:r>
+            <w:proofErr w:type="spellStart"/>
             <w:r>
               <w:t>ReformedBroker</w:t>
             </w:r>
+            <w:proofErr w:type="spellEnd"/>
             <w:r>
               <w:t>.</w:t>
             </w:r>
@@ -9195,6 +9480,7 @@
               </w:rPr>
               <w:t xml:space="preserve"> for </w:t>
             </w:r>
+            <w:proofErr w:type="spellStart"/>
             <w:r>
               <w:rPr>
                 <w:b w:val="0"/>
@@ -9202,6 +9488,7 @@
               </w:rPr>
               <w:t>SJosephBurns</w:t>
             </w:r>
+            <w:proofErr w:type="spellEnd"/>
             <w:r>
               <w:rPr>
                 <w:b w:val="0"/>
@@ -9250,15 +9537,22 @@
             <w:r>
               <w:t xml:space="preserve"> </w:t>
             </w:r>
-            <w:r>
-              <w:t>lda sentiment</w:t>
+            <w:proofErr w:type="spellStart"/>
+            <w:r>
+              <w:t>lda</w:t>
+            </w:r>
+            <w:proofErr w:type="spellEnd"/>
+            <w:r>
+              <w:t xml:space="preserve"> sentiment</w:t>
             </w:r>
             <w:r>
               <w:t xml:space="preserve"> for </w:t>
             </w:r>
+            <w:proofErr w:type="spellStart"/>
             <w:r>
               <w:t>SJosephBurns</w:t>
             </w:r>
+            <w:proofErr w:type="spellEnd"/>
             <w:r>
               <w:t>.</w:t>
             </w:r>
@@ -9453,6 +9747,7 @@
               </w:rPr>
               <w:t xml:space="preserve"> for </w:t>
             </w:r>
+            <w:proofErr w:type="spellStart"/>
             <w:r>
               <w:rPr>
                 <w:b w:val="0"/>
@@ -9460,6 +9755,7 @@
               </w:rPr>
               <w:t>TheStalwart</w:t>
             </w:r>
+            <w:proofErr w:type="spellEnd"/>
             <w:r>
               <w:rPr>
                 <w:b w:val="0"/>
@@ -9508,15 +9804,22 @@
             <w:r>
               <w:t xml:space="preserve"> </w:t>
             </w:r>
-            <w:r>
-              <w:t>lda sentiment</w:t>
+            <w:proofErr w:type="spellStart"/>
+            <w:r>
+              <w:t>lda</w:t>
+            </w:r>
+            <w:proofErr w:type="spellEnd"/>
+            <w:r>
+              <w:t xml:space="preserve"> sentiment</w:t>
             </w:r>
             <w:r>
               <w:t xml:space="preserve"> for </w:t>
             </w:r>
+            <w:proofErr w:type="spellStart"/>
             <w:r>
               <w:t>TheStalwart</w:t>
             </w:r>
+            <w:proofErr w:type="spellEnd"/>
             <w:r>
               <w:t>.</w:t>
             </w:r>
@@ -9569,14 +9872,7 @@
           <w:sz w:val="24"/>
           <w:szCs w:val="24"/>
         </w:rPr>
-        <w:t xml:space="preserve"> consisting of </w:t>
-      </w:r>
-      <w:r>
-        <w:rPr>
-          <w:sz w:val="24"/>
-          <w:szCs w:val="24"/>
-        </w:rPr>
-        <w:t>stock index or volume (x</w:t>
+        <w:t xml:space="preserve"> consisting of stock index or volume (x</w:t>
       </w:r>
       <w:r>
         <w:rPr>
@@ -9983,7 +10279,15 @@
           <w:sz w:val="24"/>
           <w:szCs w:val="24"/>
         </w:rPr>
-        <w:t xml:space="preserve"> (f</w:t>
+        <w:t xml:space="preserve"> (</w:t>
+      </w:r>
+      <w:proofErr w:type="spellStart"/>
+      <w:r>
+        <w:rPr>
+          <w:sz w:val="24"/>
+          <w:szCs w:val="24"/>
+        </w:rPr>
+        <w:t>f</w:t>
       </w:r>
       <w:r>
         <w:rPr>
@@ -9993,6 +10297,7 @@
         </w:rPr>
         <w:t>avg</w:t>
       </w:r>
+      <w:proofErr w:type="spellEnd"/>
       <w:r>
         <w:rPr>
           <w:sz w:val="24"/>
@@ -10012,7 +10317,15 @@
           <w:sz w:val="24"/>
           <w:szCs w:val="24"/>
         </w:rPr>
-        <w:t xml:space="preserve"> (f</w:t>
+        <w:t xml:space="preserve"> (</w:t>
+      </w:r>
+      <w:proofErr w:type="spellStart"/>
+      <w:r>
+        <w:rPr>
+          <w:sz w:val="24"/>
+          <w:szCs w:val="24"/>
+        </w:rPr>
+        <w:t>f</w:t>
       </w:r>
       <w:r>
         <w:rPr>
@@ -10022,6 +10335,7 @@
         </w:rPr>
         <w:t>std</w:t>
       </w:r>
+      <w:proofErr w:type="spellEnd"/>
       <w:r>
         <w:rPr>
           <w:sz w:val="24"/>
@@ -10412,7 +10726,15 @@
           <w:sz w:val="24"/>
           <w:szCs w:val="24"/>
         </w:rPr>
-        <w:t xml:space="preserve"> (s</w:t>
+        <w:t xml:space="preserve"> (</w:t>
+      </w:r>
+      <w:proofErr w:type="spellStart"/>
+      <w:r>
+        <w:rPr>
+          <w:sz w:val="24"/>
+          <w:szCs w:val="24"/>
+        </w:rPr>
+        <w:t>s</w:t>
       </w:r>
       <w:r>
         <w:rPr>
@@ -10422,6 +10744,7 @@
         </w:rPr>
         <w:t>j</w:t>
       </w:r>
+      <w:proofErr w:type="spellEnd"/>
       <w:r>
         <w:rPr>
           <w:sz w:val="24"/>
@@ -10766,6 +11089,7 @@
         </w:rPr>
         <w:t xml:space="preserve">when </w:t>
       </w:r>
+      <w:proofErr w:type="spellStart"/>
       <w:r>
         <w:rPr>
           <w:rFonts w:ascii="Courier New" w:hAnsi="Courier New" w:cs="Courier New"/>
@@ -10783,13 +11107,23 @@
         </w:rPr>
         <w:t>j</w:t>
       </w:r>
+      <w:proofErr w:type="spellEnd"/>
       <w:r>
         <w:rPr>
           <w:rFonts w:ascii="Courier New" w:hAnsi="Courier New" w:cs="Courier New"/>
           <w:sz w:val="20"/>
           <w:szCs w:val="20"/>
         </w:rPr>
-        <w:t xml:space="preserve"> &gt; C</w:t>
+        <w:t xml:space="preserve"> &gt; </w:t>
+      </w:r>
+      <w:proofErr w:type="spellStart"/>
+      <w:r>
+        <w:rPr>
+          <w:rFonts w:ascii="Courier New" w:hAnsi="Courier New" w:cs="Courier New"/>
+          <w:sz w:val="20"/>
+          <w:szCs w:val="20"/>
+        </w:rPr>
+        <w:t>C</w:t>
       </w:r>
       <w:r>
         <w:rPr>
@@ -10800,6 +11134,7 @@
         </w:rPr>
         <w:t>j</w:t>
       </w:r>
+      <w:proofErr w:type="spellEnd"/>
       <w:r>
         <w:rPr>
           <w:sz w:val="24"/>
@@ -10942,6 +11277,7 @@
         </w:rPr>
         <w:t xml:space="preserve">Conversely, when </w:t>
       </w:r>
+      <w:proofErr w:type="spellStart"/>
       <w:r>
         <w:rPr>
           <w:rFonts w:ascii="Courier New" w:hAnsi="Courier New" w:cs="Courier New"/>
@@ -10959,13 +11295,23 @@
         </w:rPr>
         <w:t>j</w:t>
       </w:r>
+      <w:proofErr w:type="spellEnd"/>
       <w:r>
         <w:rPr>
           <w:rFonts w:ascii="Courier New" w:hAnsi="Courier New" w:cs="Courier New"/>
           <w:sz w:val="20"/>
           <w:szCs w:val="20"/>
         </w:rPr>
-        <w:t xml:space="preserve"> &lt;= C</w:t>
+        <w:t xml:space="preserve"> &lt;= </w:t>
+      </w:r>
+      <w:proofErr w:type="spellStart"/>
+      <w:r>
+        <w:rPr>
+          <w:rFonts w:ascii="Courier New" w:hAnsi="Courier New" w:cs="Courier New"/>
+          <w:sz w:val="20"/>
+          <w:szCs w:val="20"/>
+        </w:rPr>
+        <w:t>C</w:t>
       </w:r>
       <w:r>
         <w:rPr>
@@ -10976,6 +11322,7 @@
         </w:rPr>
         <w:t>j</w:t>
       </w:r>
+      <w:proofErr w:type="spellEnd"/>
       <w:r>
         <w:rPr>
           <w:sz w:val="24"/>
@@ -12460,6 +12807,7 @@
         </w:rPr>
         <w:t xml:space="preserve">Using the </w:t>
       </w:r>
+      <w:proofErr w:type="spellStart"/>
       <w:r>
         <w:rPr>
           <w:rFonts w:ascii="Courier New" w:hAnsi="Courier New" w:cs="Courier New"/>
@@ -12468,6 +12816,7 @@
         </w:rPr>
         <w:t>grangercausalitytests</w:t>
       </w:r>
+      <w:proofErr w:type="spellEnd"/>
       <w:r>
         <w:rPr>
           <w:rStyle w:val="FootnoteReference"/>
@@ -12600,7 +12949,23 @@
           <w:sz w:val="24"/>
           <w:szCs w:val="24"/>
         </w:rPr>
-        <w:t xml:space="preserve"> appropriate (p,q,d) components for stationarity.</w:t>
+        <w:t xml:space="preserve"> appropriate (</w:t>
+      </w:r>
+      <w:proofErr w:type="spellStart"/>
+      <w:r>
+        <w:rPr>
+          <w:sz w:val="24"/>
+          <w:szCs w:val="24"/>
+        </w:rPr>
+        <w:t>p,q,d</w:t>
+      </w:r>
+      <w:proofErr w:type="spellEnd"/>
+      <w:r>
+        <w:rPr>
+          <w:sz w:val="24"/>
+          <w:szCs w:val="24"/>
+        </w:rPr>
+        <w:t>) components for stationarity.</w:t>
       </w:r>
       <w:r>
         <w:rPr>
@@ -12712,16 +13077,66 @@
           <w:sz w:val="24"/>
           <w:szCs w:val="24"/>
         </w:rPr>
-        <w:t xml:space="preserve"> While results were computed for jimcramer, LizAnnSonders, and </w:t>
-      </w:r>
+        <w:t xml:space="preserve"> While results were computed for </w:t>
+      </w:r>
+      <w:proofErr w:type="spellStart"/>
+      <w:r>
+        <w:rPr>
+          <w:sz w:val="24"/>
+          <w:szCs w:val="24"/>
+        </w:rPr>
+        <w:t>jimcramer</w:t>
+      </w:r>
+      <w:proofErr w:type="spellEnd"/>
+      <w:r>
+        <w:rPr>
+          <w:sz w:val="24"/>
+          <w:szCs w:val="24"/>
+        </w:rPr>
+        <w:t xml:space="preserve">, </w:t>
+      </w:r>
+      <w:proofErr w:type="spellStart"/>
+      <w:r>
+        <w:rPr>
+          <w:sz w:val="24"/>
+          <w:szCs w:val="24"/>
+        </w:rPr>
+        <w:t>LizAnnSonders</w:t>
+      </w:r>
+      <w:proofErr w:type="spellEnd"/>
+      <w:r>
+        <w:rPr>
+          <w:sz w:val="24"/>
+          <w:szCs w:val="24"/>
+        </w:rPr>
+        <w:t xml:space="preserve">, and </w:t>
+      </w:r>
+      <w:proofErr w:type="spellStart"/>
       <w:r>
         <w:rPr>
           <w:sz w:val="24"/>
           <w:szCs w:val="24"/>
         </w:rPr>
         <w:lastRenderedPageBreak/>
-        <w:t>ReformedBroker, only results for LizAnnSonders</w:t>
-      </w:r>
+        <w:t>ReformedBroker</w:t>
+      </w:r>
+      <w:proofErr w:type="spellEnd"/>
+      <w:r>
+        <w:rPr>
+          <w:sz w:val="24"/>
+          <w:szCs w:val="24"/>
+        </w:rPr>
+        <w:t xml:space="preserve">, only results for </w:t>
+      </w:r>
+      <w:proofErr w:type="spellStart"/>
+      <w:r>
+        <w:rPr>
+          <w:sz w:val="24"/>
+          <w:szCs w:val="24"/>
+        </w:rPr>
+        <w:t>LizAnnSonders</w:t>
+      </w:r>
+      <w:proofErr w:type="spellEnd"/>
       <w:r>
         <w:rPr>
           <w:rStyle w:val="FootnoteReference"/>
@@ -13358,6 +13773,7 @@
               </w:rPr>
               <w:t xml:space="preserve">VIX Total Volume for </w:t>
             </w:r>
+            <w:proofErr w:type="spellStart"/>
             <w:r>
               <w:rPr>
                 <w:b w:val="0"/>
@@ -13376,6 +13792,7 @@
               </w:rPr>
               <w:t>s</w:t>
             </w:r>
+            <w:proofErr w:type="spellEnd"/>
           </w:p>
         </w:tc>
       </w:tr>
@@ -13762,7 +14179,23 @@
           <w:sz w:val="24"/>
           <w:szCs w:val="24"/>
         </w:rPr>
-        <w:t xml:space="preserve">e constructed dataframe, consisting </w:t>
+        <w:t xml:space="preserve">e constructed </w:t>
+      </w:r>
+      <w:proofErr w:type="spellStart"/>
+      <w:r>
+        <w:rPr>
+          <w:sz w:val="24"/>
+          <w:szCs w:val="24"/>
+        </w:rPr>
+        <w:t>dataframe</w:t>
+      </w:r>
+      <w:proofErr w:type="spellEnd"/>
+      <w:r>
+        <w:rPr>
+          <w:sz w:val="24"/>
+          <w:szCs w:val="24"/>
+        </w:rPr>
+        <w:t xml:space="preserve">, consisting </w:t>
       </w:r>
       <w:r>
         <w:rPr>
@@ -14258,6 +14691,7 @@
               </w:rPr>
               <w:t xml:space="preserve">VIX Total Volume for </w:t>
             </w:r>
+            <w:proofErr w:type="spellStart"/>
             <w:r>
               <w:rPr>
                 <w:b w:val="0"/>
@@ -14276,6 +14710,7 @@
               </w:rPr>
               <w:t>s</w:t>
             </w:r>
+            <w:proofErr w:type="spellEnd"/>
           </w:p>
         </w:tc>
       </w:tr>
@@ -15384,6 +15819,7 @@
               </w:rPr>
               <w:t xml:space="preserve">VIX Total Volume for </w:t>
             </w:r>
+            <w:proofErr w:type="spellStart"/>
             <w:r>
               <w:rPr>
                 <w:b w:val="0"/>
@@ -15393,6 +15829,7 @@
               </w:rPr>
               <w:t>LizAnnSonders</w:t>
             </w:r>
+            <w:proofErr w:type="spellEnd"/>
           </w:p>
         </w:tc>
       </w:tr>
@@ -15939,13 +16376,23 @@
         </w:rPr>
         <w:t xml:space="preserve">was utilized having </w:t>
       </w:r>
+      <w:proofErr w:type="spellStart"/>
       <w:r>
         <w:rPr>
           <w:rFonts w:ascii="Courier New" w:hAnsi="Courier New" w:cs="Courier New"/>
           <w:sz w:val="20"/>
           <w:szCs w:val="20"/>
         </w:rPr>
-        <w:t>n_splits=5</w:t>
+        <w:t>n_splits</w:t>
+      </w:r>
+      <w:proofErr w:type="spellEnd"/>
+      <w:r>
+        <w:rPr>
+          <w:rFonts w:ascii="Courier New" w:hAnsi="Courier New" w:cs="Courier New"/>
+          <w:sz w:val="20"/>
+          <w:szCs w:val="20"/>
+        </w:rPr>
+        <w:t>=5</w:t>
       </w:r>
       <w:r>
         <w:rPr>
@@ -16058,6 +16505,7 @@
               </w:rPr>
               <w:t xml:space="preserve">VIX Total Volume for </w:t>
             </w:r>
+            <w:proofErr w:type="spellStart"/>
             <w:r>
               <w:rPr>
                 <w:b w:val="0"/>
@@ -16067,6 +16515,7 @@
               </w:rPr>
               <w:t>LizAnnSonders</w:t>
             </w:r>
+            <w:proofErr w:type="spellEnd"/>
           </w:p>
         </w:tc>
       </w:tr>
@@ -16705,6 +17154,7 @@
               </w:rPr>
               <w:t xml:space="preserve">VIX Total Volume for </w:t>
             </w:r>
+            <w:proofErr w:type="spellStart"/>
             <w:r>
               <w:rPr>
                 <w:b w:val="0"/>
@@ -16714,6 +17164,7 @@
               </w:rPr>
               <w:t>LizAnnSonders</w:t>
             </w:r>
+            <w:proofErr w:type="spellEnd"/>
           </w:p>
         </w:tc>
       </w:tr>
@@ -17195,6 +17646,7 @@
               </w:rPr>
               <w:t xml:space="preserve">VIX Total Volume for </w:t>
             </w:r>
+            <w:proofErr w:type="spellStart"/>
             <w:r>
               <w:rPr>
                 <w:b w:val="0"/>
@@ -17204,6 +17656,7 @@
               </w:rPr>
               <w:t>LizAnnSonders</w:t>
             </w:r>
+            <w:proofErr w:type="spellEnd"/>
           </w:p>
         </w:tc>
       </w:tr>
@@ -17962,7 +18415,7 @@
                 <w:sz w:val="24"/>
                 <w:szCs w:val="24"/>
               </w:rPr>
-              <w:t>Coding snippet: get_call_top_chi2()</w:t>
+              <w:t>Coding snippet: get_top_chi2()</w:t>
             </w:r>
           </w:p>
         </w:tc>
@@ -17995,7 +18448,51 @@
                 <w:sz w:val="20"/>
                 <w:szCs w:val="20"/>
               </w:rPr>
-              <w:t xml:space="preserve">            self.wscores = pd.DataFrame(</w:t>
+              <w:t xml:space="preserve">            </w:t>
+            </w:r>
+            <w:proofErr w:type="spellStart"/>
+            <w:r>
+              <w:rPr>
+                <w:rFonts w:ascii="Courier New" w:hAnsi="Courier New" w:cs="Courier New"/>
+                <w:b w:val="0"/>
+                <w:bCs w:val="0"/>
+                <w:sz w:val="20"/>
+                <w:szCs w:val="20"/>
+              </w:rPr>
+              <w:t>self.wscores</w:t>
+            </w:r>
+            <w:proofErr w:type="spellEnd"/>
+            <w:r>
+              <w:rPr>
+                <w:rFonts w:ascii="Courier New" w:hAnsi="Courier New" w:cs="Courier New"/>
+                <w:b w:val="0"/>
+                <w:bCs w:val="0"/>
+                <w:sz w:val="20"/>
+                <w:szCs w:val="20"/>
+              </w:rPr>
+              <w:t xml:space="preserve"> = </w:t>
+            </w:r>
+            <w:proofErr w:type="spellStart"/>
+            <w:r>
+              <w:rPr>
+                <w:rFonts w:ascii="Courier New" w:hAnsi="Courier New" w:cs="Courier New"/>
+                <w:b w:val="0"/>
+                <w:bCs w:val="0"/>
+                <w:sz w:val="20"/>
+                <w:szCs w:val="20"/>
+              </w:rPr>
+              <w:t>pd.DataFrame</w:t>
+            </w:r>
+            <w:proofErr w:type="spellEnd"/>
+            <w:r>
+              <w:rPr>
+                <w:rFonts w:ascii="Courier New" w:hAnsi="Courier New" w:cs="Courier New"/>
+                <w:b w:val="0"/>
+                <w:bCs w:val="0"/>
+                <w:sz w:val="20"/>
+                <w:szCs w:val="20"/>
+              </w:rPr>
+              <w:t>(</w:t>
             </w:r>
           </w:p>
           <w:p>
@@ -18037,7 +18534,29 @@
                 <w:sz w:val="20"/>
                 <w:szCs w:val="20"/>
               </w:rPr>
-              <w:t xml:space="preserve">                    self.get_feature_names(),</w:t>
+              <w:t xml:space="preserve">                    </w:t>
+            </w:r>
+            <w:proofErr w:type="spellStart"/>
+            <w:r>
+              <w:rPr>
+                <w:rFonts w:ascii="Courier New" w:hAnsi="Courier New" w:cs="Courier New"/>
+                <w:b w:val="0"/>
+                <w:bCs w:val="0"/>
+                <w:sz w:val="20"/>
+                <w:szCs w:val="20"/>
+              </w:rPr>
+              <w:t>self.get_feature_names</w:t>
+            </w:r>
+            <w:proofErr w:type="spellEnd"/>
+            <w:r>
+              <w:rPr>
+                <w:rFonts w:ascii="Courier New" w:hAnsi="Courier New" w:cs="Courier New"/>
+                <w:b w:val="0"/>
+                <w:bCs w:val="0"/>
+                <w:sz w:val="20"/>
+                <w:szCs w:val="20"/>
+              </w:rPr>
+              <w:t>(),</w:t>
             </w:r>
           </w:p>
           <w:p>
@@ -18121,7 +18640,29 @@
                 <w:sz w:val="20"/>
                 <w:szCs w:val="20"/>
               </w:rPr>
-              <w:t xml:space="preserve">                columns=['feature', 'score', 'pval']</w:t>
+              <w:t xml:space="preserve">                columns=['feature', 'score', '</w:t>
+            </w:r>
+            <w:proofErr w:type="spellStart"/>
+            <w:r>
+              <w:rPr>
+                <w:rFonts w:ascii="Courier New" w:hAnsi="Courier New" w:cs="Courier New"/>
+                <w:b w:val="0"/>
+                <w:bCs w:val="0"/>
+                <w:sz w:val="20"/>
+                <w:szCs w:val="20"/>
+              </w:rPr>
+              <w:t>pval</w:t>
+            </w:r>
+            <w:proofErr w:type="spellEnd"/>
+            <w:r>
+              <w:rPr>
+                <w:rFonts w:ascii="Courier New" w:hAnsi="Courier New" w:cs="Courier New"/>
+                <w:b w:val="0"/>
+                <w:bCs w:val="0"/>
+                <w:sz w:val="20"/>
+                <w:szCs w:val="20"/>
+              </w:rPr>
+              <w:t>']</w:t>
             </w:r>
           </w:p>
           <w:p>
@@ -18174,7 +18715,51 @@
                 <w:sz w:val="20"/>
                 <w:szCs w:val="20"/>
               </w:rPr>
-              <w:t xml:space="preserve">            self.wscores = self.wscores.sort_values(</w:t>
+              <w:t xml:space="preserve">            </w:t>
+            </w:r>
+            <w:proofErr w:type="spellStart"/>
+            <w:r>
+              <w:rPr>
+                <w:rFonts w:ascii="Courier New" w:hAnsi="Courier New" w:cs="Courier New"/>
+                <w:b w:val="0"/>
+                <w:bCs w:val="0"/>
+                <w:sz w:val="20"/>
+                <w:szCs w:val="20"/>
+              </w:rPr>
+              <w:t>self.wscores</w:t>
+            </w:r>
+            <w:proofErr w:type="spellEnd"/>
+            <w:r>
+              <w:rPr>
+                <w:rFonts w:ascii="Courier New" w:hAnsi="Courier New" w:cs="Courier New"/>
+                <w:b w:val="0"/>
+                <w:bCs w:val="0"/>
+                <w:sz w:val="20"/>
+                <w:szCs w:val="20"/>
+              </w:rPr>
+              <w:t xml:space="preserve"> = </w:t>
+            </w:r>
+            <w:proofErr w:type="spellStart"/>
+            <w:r>
+              <w:rPr>
+                <w:rFonts w:ascii="Courier New" w:hAnsi="Courier New" w:cs="Courier New"/>
+                <w:b w:val="0"/>
+                <w:bCs w:val="0"/>
+                <w:sz w:val="20"/>
+                <w:szCs w:val="20"/>
+              </w:rPr>
+              <w:t>self.wscores.sort_values</w:t>
+            </w:r>
+            <w:proofErr w:type="spellEnd"/>
+            <w:r>
+              <w:rPr>
+                <w:rFonts w:ascii="Courier New" w:hAnsi="Courier New" w:cs="Courier New"/>
+                <w:b w:val="0"/>
+                <w:bCs w:val="0"/>
+                <w:sz w:val="20"/>
+                <w:szCs w:val="20"/>
+              </w:rPr>
+              <w:t>(</w:t>
             </w:r>
           </w:p>
           <w:p>
@@ -18256,7 +18841,29 @@
                 <w:sz w:val="20"/>
                 <w:szCs w:val="20"/>
               </w:rPr>
-              <w:t xml:space="preserve">            ).head(top_words)</w:t>
+              <w:t xml:space="preserve">            ).head(</w:t>
+            </w:r>
+            <w:proofErr w:type="spellStart"/>
+            <w:r>
+              <w:rPr>
+                <w:rFonts w:ascii="Courier New" w:hAnsi="Courier New" w:cs="Courier New"/>
+                <w:b w:val="0"/>
+                <w:bCs w:val="0"/>
+                <w:sz w:val="20"/>
+                <w:szCs w:val="20"/>
+              </w:rPr>
+              <w:t>top_words</w:t>
+            </w:r>
+            <w:proofErr w:type="spellEnd"/>
+            <w:r>
+              <w:rPr>
+                <w:rFonts w:ascii="Courier New" w:hAnsi="Courier New" w:cs="Courier New"/>
+                <w:b w:val="0"/>
+                <w:bCs w:val="0"/>
+                <w:sz w:val="20"/>
+                <w:szCs w:val="20"/>
+              </w:rPr>
+              <w:t>)</w:t>
             </w:r>
           </w:p>
         </w:tc>
@@ -18505,6 +19112,7 @@
               </w:rPr>
               <w:t xml:space="preserve">VIX Total Volume for </w:t>
             </w:r>
+            <w:proofErr w:type="spellStart"/>
             <w:r>
               <w:rPr>
                 <w:b w:val="0"/>
@@ -18514,6 +19122,7 @@
               </w:rPr>
               <w:t>LizAnnSonders</w:t>
             </w:r>
+            <w:proofErr w:type="spellEnd"/>
           </w:p>
         </w:tc>
       </w:tr>
@@ -19006,6 +19615,7 @@
           <w:szCs w:val="24"/>
         </w:rPr>
       </w:pPr>
+      <w:proofErr w:type="spellStart"/>
       <w:r>
         <w:rPr>
           <w:sz w:val="24"/>
@@ -19013,6 +19623,7 @@
         </w:rPr>
         <w:t>worsethanexpect</w:t>
       </w:r>
+      <w:proofErr w:type="spellEnd"/>
     </w:p>
     <w:p>
       <w:pPr>
@@ -19552,7 +20163,23 @@
           <w:sz w:val="24"/>
           <w:szCs w:val="24"/>
         </w:rPr>
-        <w:t>(p,q,d)</w:t>
+        <w:t>(</w:t>
+      </w:r>
+      <w:proofErr w:type="spellStart"/>
+      <w:r>
+        <w:rPr>
+          <w:sz w:val="24"/>
+          <w:szCs w:val="24"/>
+        </w:rPr>
+        <w:t>p,q,d</w:t>
+      </w:r>
+      <w:proofErr w:type="spellEnd"/>
+      <w:r>
+        <w:rPr>
+          <w:sz w:val="24"/>
+          <w:szCs w:val="24"/>
+        </w:rPr>
+        <w:t>)</w:t>
       </w:r>
       <w:r>
         <w:rPr>
@@ -20277,7 +20904,23 @@
           <w:sz w:val="24"/>
           <w:szCs w:val="24"/>
         </w:rPr>
-        <w:t xml:space="preserve"> the (p,q,d) parameters </w:t>
+        <w:t xml:space="preserve"> the (</w:t>
+      </w:r>
+      <w:proofErr w:type="spellStart"/>
+      <w:r>
+        <w:rPr>
+          <w:sz w:val="24"/>
+          <w:szCs w:val="24"/>
+        </w:rPr>
+        <w:t>p,q,d</w:t>
+      </w:r>
+      <w:proofErr w:type="spellEnd"/>
+      <w:r>
+        <w:rPr>
+          <w:sz w:val="24"/>
+          <w:szCs w:val="24"/>
+        </w:rPr>
+        <w:t xml:space="preserve">) parameters </w:t>
       </w:r>
       <w:r>
         <w:rPr>
@@ -20403,7 +21046,14 @@
           <w:sz w:val="24"/>
           <w:szCs w:val="24"/>
         </w:rPr>
-        <w:t xml:space="preserve">Only significant models were given consideration, while the </w:t>
+        <w:t xml:space="preserve">Only significant models were given consideration, while the lowest MSE model for a given analyst/sentiment case was selected. </w:t>
+      </w:r>
+      <w:r>
+        <w:rPr>
+          <w:sz w:val="24"/>
+          <w:szCs w:val="24"/>
+        </w:rPr>
+        <w:t xml:space="preserve">This approach was also </w:t>
       </w:r>
       <w:r>
         <w:rPr>
@@ -20411,14 +21061,7 @@
           <w:szCs w:val="24"/>
         </w:rPr>
         <w:lastRenderedPageBreak/>
-        <w:t xml:space="preserve">lowest MSE model for a given analyst/sentiment case was selected. </w:t>
-      </w:r>
-      <w:r>
-        <w:rPr>
-          <w:sz w:val="24"/>
-          <w:szCs w:val="24"/>
-        </w:rPr>
-        <w:t xml:space="preserve">This approach was also implemented for the general case </w:t>
+        <w:t xml:space="preserve">implemented for the general case </w:t>
       </w:r>
       <w:r>
         <w:rPr>
@@ -20441,6 +21084,13 @@
         </w:rPr>
         <w:t>stock value/volume.</w:t>
       </w:r>
+      <w:r>
+        <w:rPr>
+          <w:sz w:val="24"/>
+          <w:szCs w:val="24"/>
+        </w:rPr>
+        <w:t xml:space="preserve"> Furthermore, each value in the time series was log transformed:</w:t>
+      </w:r>
     </w:p>
     <w:p>
       <w:pPr>
@@ -20450,6 +21100,73 @@
           <w:szCs w:val="24"/>
         </w:rPr>
       </w:pPr>
+    </w:p>
+    <w:p>
+      <w:pPr>
+        <w:spacing w:line="240" w:lineRule="auto"/>
+        <w:rPr>
+          <w:sz w:val="24"/>
+          <w:szCs w:val="24"/>
+        </w:rPr>
+      </w:pPr>
+      <w:r>
+        <w:rPr>
+          <w:noProof/>
+        </w:rPr>
+        <w:drawing>
+          <wp:inline distT="0" distB="0" distL="0" distR="0" wp14:anchorId="4AE7D848" wp14:editId="3B61176D">
+            <wp:extent cx="1200150" cy="657225"/>
+            <wp:effectExtent l="0" t="0" r="0" b="9525"/>
+            <wp:docPr id="264" name="Picture 264"/>
+            <wp:cNvGraphicFramePr>
+              <a:graphicFrameLocks xmlns:a="http://schemas.openxmlformats.org/drawingml/2006/main" noChangeAspect="1"/>
+            </wp:cNvGraphicFramePr>
+            <a:graphic xmlns:a="http://schemas.openxmlformats.org/drawingml/2006/main">
+              <a:graphicData uri="http://schemas.openxmlformats.org/drawingml/2006/picture">
+                <pic:pic xmlns:pic="http://schemas.openxmlformats.org/drawingml/2006/picture">
+                  <pic:nvPicPr>
+                    <pic:cNvPr id="1" name=""/>
+                    <pic:cNvPicPr/>
+                  </pic:nvPicPr>
+                  <pic:blipFill>
+                    <a:blip r:embed="rId77"/>
+                    <a:stretch>
+                      <a:fillRect/>
+                    </a:stretch>
+                  </pic:blipFill>
+                  <pic:spPr>
+                    <a:xfrm>
+                      <a:off x="0" y="0"/>
+                      <a:ext cx="1200150" cy="657225"/>
+                    </a:xfrm>
+                    <a:prstGeom prst="rect">
+                      <a:avLst/>
+                    </a:prstGeom>
+                  </pic:spPr>
+                </pic:pic>
+              </a:graphicData>
+            </a:graphic>
+          </wp:inline>
+        </w:drawing>
+      </w:r>
+    </w:p>
+    <w:p>
+      <w:pPr>
+        <w:spacing w:line="240" w:lineRule="auto"/>
+        <w:rPr>
+          <w:sz w:val="24"/>
+          <w:szCs w:val="24"/>
+        </w:rPr>
+      </w:pPr>
+    </w:p>
+    <w:p>
+      <w:pPr>
+        <w:spacing w:line="240" w:lineRule="auto"/>
+        <w:rPr>
+          <w:sz w:val="24"/>
+          <w:szCs w:val="24"/>
+        </w:rPr>
+      </w:pPr>
       <w:r>
         <w:rPr>
           <w:sz w:val="24"/>
@@ -20498,7 +21215,23 @@
           <w:sz w:val="24"/>
           <w:szCs w:val="24"/>
         </w:rPr>
-        <w:t xml:space="preserve">However, in the VIX case for LizAnnSonders, the requirement </w:t>
+        <w:t xml:space="preserve">However, in the VIX case for </w:t>
+      </w:r>
+      <w:proofErr w:type="spellStart"/>
+      <w:r>
+        <w:rPr>
+          <w:sz w:val="24"/>
+          <w:szCs w:val="24"/>
+        </w:rPr>
+        <w:t>LizAnnSonders</w:t>
+      </w:r>
+      <w:proofErr w:type="spellEnd"/>
+      <w:r>
+        <w:rPr>
+          <w:sz w:val="24"/>
+          <w:szCs w:val="24"/>
+        </w:rPr>
+        <w:t xml:space="preserve">, the requirement </w:t>
       </w:r>
       <w:r>
         <w:rPr>
@@ -20614,6 +21347,7 @@
               </w:rPr>
               <w:t xml:space="preserve">VIX Total Volume for </w:t>
             </w:r>
+            <w:proofErr w:type="spellStart"/>
             <w:r>
               <w:rPr>
                 <w:b w:val="0"/>
@@ -20623,6 +21357,7 @@
               </w:rPr>
               <w:t>LizAnnSonders</w:t>
             </w:r>
+            <w:proofErr w:type="spellEnd"/>
           </w:p>
         </w:tc>
       </w:tr>
@@ -20664,7 +21399,7 @@
                           </pic:cNvPicPr>
                         </pic:nvPicPr>
                         <pic:blipFill>
-                          <a:blip r:embed="rId77" cstate="print">
+                          <a:blip r:embed="rId78" cstate="print">
                             <a:extLst>
                               <a:ext uri="{28A0092B-C50C-407E-A947-70E740481C1C}">
                                 <a14:useLocalDpi xmlns:a14="http://schemas.microsoft.com/office/drawing/2010/main" val="0"/>
@@ -20731,7 +21466,7 @@
                           </pic:cNvPicPr>
                         </pic:nvPicPr>
                         <pic:blipFill>
-                          <a:blip r:embed="rId78" cstate="print">
+                          <a:blip r:embed="rId79" cstate="print">
                             <a:extLst>
                               <a:ext uri="{28A0092B-C50C-407E-A947-70E740481C1C}">
                                 <a14:useLocalDpi xmlns:a14="http://schemas.microsoft.com/office/drawing/2010/main" val="0"/>
@@ -20798,7 +21533,7 @@
                           </pic:cNvPicPr>
                         </pic:nvPicPr>
                         <pic:blipFill>
-                          <a:blip r:embed="rId79" cstate="print">
+                          <a:blip r:embed="rId80" cstate="print">
                             <a:extLst>
                               <a:ext uri="{28A0092B-C50C-407E-A947-70E740481C1C}">
                                 <a14:useLocalDpi xmlns:a14="http://schemas.microsoft.com/office/drawing/2010/main" val="0"/>
@@ -21067,6 +21802,7 @@
               </w:rPr>
               <w:t xml:space="preserve">VIX Total Volume for </w:t>
             </w:r>
+            <w:proofErr w:type="spellStart"/>
             <w:r>
               <w:rPr>
                 <w:b w:val="0"/>
@@ -21076,6 +21812,7 @@
               </w:rPr>
               <w:t>LizAnnSonders</w:t>
             </w:r>
+            <w:proofErr w:type="spellEnd"/>
           </w:p>
         </w:tc>
       </w:tr>
@@ -21117,7 +21854,7 @@
                           </pic:cNvPicPr>
                         </pic:nvPicPr>
                         <pic:blipFill>
-                          <a:blip r:embed="rId80" cstate="print">
+                          <a:blip r:embed="rId81" cstate="print">
                             <a:extLst>
                               <a:ext uri="{28A0092B-C50C-407E-A947-70E740481C1C}">
                                 <a14:useLocalDpi xmlns:a14="http://schemas.microsoft.com/office/drawing/2010/main" val="0"/>
@@ -21184,7 +21921,7 @@
                           </pic:cNvPicPr>
                         </pic:nvPicPr>
                         <pic:blipFill>
-                          <a:blip r:embed="rId81" cstate="print">
+                          <a:blip r:embed="rId82" cstate="print">
                             <a:extLst>
                               <a:ext uri="{28A0092B-C50C-407E-A947-70E740481C1C}">
                                 <a14:useLocalDpi xmlns:a14="http://schemas.microsoft.com/office/drawing/2010/main" val="0"/>
@@ -21251,7 +21988,7 @@
                           </pic:cNvPicPr>
                         </pic:nvPicPr>
                         <pic:blipFill>
-                          <a:blip r:embed="rId82" cstate="print">
+                          <a:blip r:embed="rId83" cstate="print">
                             <a:extLst>
                               <a:ext uri="{28A0092B-C50C-407E-A947-70E740481C1C}">
                                 <a14:useLocalDpi xmlns:a14="http://schemas.microsoft.com/office/drawing/2010/main" val="0"/>
@@ -21459,6 +22196,7 @@
           <w:sz w:val="24"/>
           <w:szCs w:val="24"/>
         </w:rPr>
+        <w:lastRenderedPageBreak/>
         <w:t>Similarly, the LSTM model was trained against Vader sentiment scores. Unlike the ARIMA implementation, there is no general guideline on the size of the train data. Often, the convergence of the neural network is a function of the data complexity. In general, the LSTM framework, a variant of the recurrent neural network (RNN), greatly differs from traditional regression m</w:t>
       </w:r>
       <w:r>
@@ -21501,7 +22239,6 @@
           <w:sz w:val="24"/>
           <w:szCs w:val="24"/>
         </w:rPr>
-        <w:lastRenderedPageBreak/>
         <w:t>s</w:t>
       </w:r>
       <w:r>
@@ -21646,7 +22383,7 @@
                           </pic:cNvPicPr>
                         </pic:nvPicPr>
                         <pic:blipFill>
-                          <a:blip r:embed="rId83" cstate="print">
+                          <a:blip r:embed="rId84" cstate="print">
                             <a:extLst>
                               <a:ext uri="{28A0092B-C50C-407E-A947-70E740481C1C}">
                                 <a14:useLocalDpi xmlns:a14="http://schemas.microsoft.com/office/drawing/2010/main" val="0"/>
@@ -21714,7 +22451,7 @@
                           </pic:cNvPicPr>
                         </pic:nvPicPr>
                         <pic:blipFill>
-                          <a:blip r:embed="rId84">
+                          <a:blip r:embed="rId85">
                             <a:extLst>
                               <a:ext uri="{28A0092B-C50C-407E-A947-70E740481C1C}">
                                 <a14:useLocalDpi xmlns:a14="http://schemas.microsoft.com/office/drawing/2010/main" val="0"/>
@@ -22033,7 +22770,7 @@
                           </pic:cNvPicPr>
                         </pic:nvPicPr>
                         <pic:blipFill>
-                          <a:blip r:embed="rId83" cstate="print">
+                          <a:blip r:embed="rId84" cstate="print">
                             <a:extLst>
                               <a:ext uri="{28A0092B-C50C-407E-A947-70E740481C1C}">
                                 <a14:useLocalDpi xmlns:a14="http://schemas.microsoft.com/office/drawing/2010/main" val="0"/>
@@ -22101,7 +22838,7 @@
                           </pic:cNvPicPr>
                         </pic:nvPicPr>
                         <pic:blipFill>
-                          <a:blip r:embed="rId85">
+                          <a:blip r:embed="rId86">
                             <a:extLst>
                               <a:ext uri="{28A0092B-C50C-407E-A947-70E740481C1C}">
                                 <a14:useLocalDpi xmlns:a14="http://schemas.microsoft.com/office/drawing/2010/main" val="0"/>
@@ -22461,6 +23198,7 @@
           <w:sz w:val="24"/>
           <w:szCs w:val="24"/>
         </w:rPr>
+        <w:lastRenderedPageBreak/>
         <w:t xml:space="preserve">Output gate: </w:t>
       </w:r>
       <w:r>
@@ -22540,66 +23278,11 @@
               <w:rPr>
                 <w:noProof/>
               </w:rPr>
-              <w:lastRenderedPageBreak/>
               <w:drawing>
                 <wp:inline distT="0" distB="0" distL="0" distR="0" wp14:anchorId="3DE3BF64" wp14:editId="6346977B">
                   <wp:extent cx="1977582" cy="1326977"/>
                   <wp:effectExtent l="0" t="0" r="3810" b="6985"/>
                   <wp:docPr id="250" name="Picture 250"/>
-                  <wp:cNvGraphicFramePr>
-                    <a:graphicFrameLocks xmlns:a="http://schemas.openxmlformats.org/drawingml/2006/main" noChangeAspect="1"/>
-                  </wp:cNvGraphicFramePr>
-                  <a:graphic xmlns:a="http://schemas.openxmlformats.org/drawingml/2006/main">
-                    <a:graphicData uri="http://schemas.openxmlformats.org/drawingml/2006/picture">
-                      <pic:pic xmlns:pic="http://schemas.openxmlformats.org/drawingml/2006/picture">
-                        <pic:nvPicPr>
-                          <pic:cNvPr id="1" name=""/>
-                          <pic:cNvPicPr/>
-                        </pic:nvPicPr>
-                        <pic:blipFill>
-                          <a:blip r:embed="rId86"/>
-                          <a:stretch>
-                            <a:fillRect/>
-                          </a:stretch>
-                        </pic:blipFill>
-                        <pic:spPr>
-                          <a:xfrm>
-                            <a:off x="0" y="0"/>
-                            <a:ext cx="1998901" cy="1341282"/>
-                          </a:xfrm>
-                          <a:prstGeom prst="rect">
-                            <a:avLst/>
-                          </a:prstGeom>
-                        </pic:spPr>
-                      </pic:pic>
-                    </a:graphicData>
-                  </a:graphic>
-                </wp:inline>
-              </w:drawing>
-            </w:r>
-          </w:p>
-        </w:tc>
-        <w:tc>
-          <w:tcPr>
-            <w:tcW w:w="4989" w:type="dxa"/>
-          </w:tcPr>
-          <w:p>
-            <w:pPr>
-              <w:jc w:val="center"/>
-              <w:cnfStyle w:val="100000000000" w:firstRow="1" w:lastRow="0" w:firstColumn="0" w:lastColumn="0" w:oddVBand="0" w:evenVBand="0" w:oddHBand="0" w:evenHBand="0" w:firstRowFirstColumn="0" w:firstRowLastColumn="0" w:lastRowFirstColumn="0" w:lastRowLastColumn="0"/>
-              <w:rPr>
-                <w:noProof/>
-              </w:rPr>
-            </w:pPr>
-            <w:r>
-              <w:rPr>
-                <w:noProof/>
-              </w:rPr>
-              <w:drawing>
-                <wp:inline distT="0" distB="0" distL="0" distR="0" wp14:anchorId="051C696D" wp14:editId="0B72AD74">
-                  <wp:extent cx="1862932" cy="1229896"/>
-                  <wp:effectExtent l="0" t="0" r="4445" b="8890"/>
-                  <wp:docPr id="253" name="Picture 253"/>
                   <wp:cNvGraphicFramePr>
                     <a:graphicFrameLocks xmlns:a="http://schemas.openxmlformats.org/drawingml/2006/main" noChangeAspect="1"/>
                   </wp:cNvGraphicFramePr>
@@ -22619,6 +23302,60 @@
                         <pic:spPr>
                           <a:xfrm>
                             <a:off x="0" y="0"/>
+                            <a:ext cx="1998901" cy="1341282"/>
+                          </a:xfrm>
+                          <a:prstGeom prst="rect">
+                            <a:avLst/>
+                          </a:prstGeom>
+                        </pic:spPr>
+                      </pic:pic>
+                    </a:graphicData>
+                  </a:graphic>
+                </wp:inline>
+              </w:drawing>
+            </w:r>
+          </w:p>
+        </w:tc>
+        <w:tc>
+          <w:tcPr>
+            <w:tcW w:w="4989" w:type="dxa"/>
+          </w:tcPr>
+          <w:p>
+            <w:pPr>
+              <w:jc w:val="center"/>
+              <w:cnfStyle w:val="100000000000" w:firstRow="1" w:lastRow="0" w:firstColumn="0" w:lastColumn="0" w:oddVBand="0" w:evenVBand="0" w:oddHBand="0" w:evenHBand="0" w:firstRowFirstColumn="0" w:firstRowLastColumn="0" w:lastRowFirstColumn="0" w:lastRowLastColumn="0"/>
+              <w:rPr>
+                <w:noProof/>
+              </w:rPr>
+            </w:pPr>
+            <w:r>
+              <w:rPr>
+                <w:noProof/>
+              </w:rPr>
+              <w:drawing>
+                <wp:inline distT="0" distB="0" distL="0" distR="0" wp14:anchorId="051C696D" wp14:editId="0B72AD74">
+                  <wp:extent cx="1862932" cy="1229896"/>
+                  <wp:effectExtent l="0" t="0" r="4445" b="8890"/>
+                  <wp:docPr id="253" name="Picture 253"/>
+                  <wp:cNvGraphicFramePr>
+                    <a:graphicFrameLocks xmlns:a="http://schemas.openxmlformats.org/drawingml/2006/main" noChangeAspect="1"/>
+                  </wp:cNvGraphicFramePr>
+                  <a:graphic xmlns:a="http://schemas.openxmlformats.org/drawingml/2006/main">
+                    <a:graphicData uri="http://schemas.openxmlformats.org/drawingml/2006/picture">
+                      <pic:pic xmlns:pic="http://schemas.openxmlformats.org/drawingml/2006/picture">
+                        <pic:nvPicPr>
+                          <pic:cNvPr id="1" name=""/>
+                          <pic:cNvPicPr/>
+                        </pic:nvPicPr>
+                        <pic:blipFill>
+                          <a:blip r:embed="rId88"/>
+                          <a:stretch>
+                            <a:fillRect/>
+                          </a:stretch>
+                        </pic:blipFill>
+                        <pic:spPr>
+                          <a:xfrm>
+                            <a:off x="0" y="0"/>
                             <a:ext cx="1889124" cy="1247188"/>
                           </a:xfrm>
                           <a:prstGeom prst="rect">
@@ -22706,16 +23443,7 @@
                 <w:sz w:val="20"/>
                 <w:szCs w:val="20"/>
               </w:rPr>
-              <w:t xml:space="preserve"> </w:t>
-            </w:r>
-            <w:r>
-              <w:rPr>
-                <w:b w:val="0"/>
-                <w:bCs w:val="0"/>
-                <w:sz w:val="20"/>
-                <w:szCs w:val="20"/>
-              </w:rPr>
-              <w:t>(C</w:t>
+              <w:t xml:space="preserve"> (C</w:t>
             </w:r>
             <w:r>
               <w:rPr>
@@ -23157,14 +23885,63 @@
           <w:sz w:val="24"/>
           <w:szCs w:val="24"/>
         </w:rPr>
-        <w:t xml:space="preserve">helps reduce overfitting by ignoring 20% </w:t>
-      </w:r>
-      <w:r>
-        <w:rPr>
-          <w:sz w:val="24"/>
-          <w:szCs w:val="24"/>
-        </w:rPr>
-        <w:t>of current neurons</w:t>
+        <w:t xml:space="preserve">helps reduce overfitting by ignoring </w:t>
+      </w:r>
+      <w:r>
+        <w:rPr>
+          <w:sz w:val="24"/>
+          <w:szCs w:val="24"/>
+        </w:rPr>
+        <w:t>0-100</w:t>
+      </w:r>
+      <w:r>
+        <w:rPr>
+          <w:sz w:val="24"/>
+          <w:szCs w:val="24"/>
+        </w:rPr>
+        <w:t xml:space="preserve">% </w:t>
+      </w:r>
+      <w:r>
+        <w:rPr>
+          <w:sz w:val="24"/>
+          <w:szCs w:val="24"/>
+        </w:rPr>
+        <w:t>of</w:t>
+      </w:r>
+      <w:r>
+        <w:rPr>
+          <w:sz w:val="24"/>
+          <w:szCs w:val="24"/>
+        </w:rPr>
+        <w:t xml:space="preserve"> </w:t>
+      </w:r>
+      <w:r>
+        <w:rPr>
+          <w:sz w:val="24"/>
+          <w:szCs w:val="24"/>
+        </w:rPr>
+        <w:t>neurons</w:t>
+      </w:r>
+      <w:r>
+        <w:rPr>
+          <w:sz w:val="24"/>
+          <w:szCs w:val="24"/>
+        </w:rPr>
+        <w:t xml:space="preserve"> </w:t>
+      </w:r>
+      <w:r>
+        <w:rPr>
+          <w:sz w:val="24"/>
+          <w:szCs w:val="24"/>
+        </w:rPr>
+        <w:t>in each</w:t>
+      </w:r>
+      <w:r>
+        <w:rPr>
+          <w:sz w:val="24"/>
+          <w:szCs w:val="24"/>
+        </w:rPr>
+        <w:t xml:space="preserve"> cell</w:t>
       </w:r>
     </w:p>
     <w:p>
@@ -23190,7 +23967,77 @@
           <w:sz w:val="24"/>
           <w:szCs w:val="24"/>
         </w:rPr>
-        <w:t xml:space="preserve">Generally, the </w:t>
+        <w:t xml:space="preserve">Since </w:t>
+      </w:r>
+      <w:r>
+        <w:rPr>
+          <w:sz w:val="24"/>
+          <w:szCs w:val="24"/>
+        </w:rPr>
+        <w:t>the trained model</w:t>
+      </w:r>
+      <w:r>
+        <w:rPr>
+          <w:sz w:val="24"/>
+          <w:szCs w:val="24"/>
+        </w:rPr>
+        <w:t xml:space="preserve"> utilized relatively</w:t>
+      </w:r>
+      <w:r>
+        <w:rPr>
+          <w:sz w:val="24"/>
+          <w:szCs w:val="24"/>
+        </w:rPr>
+        <w:t xml:space="preserve"> a</w:t>
+      </w:r>
+      <w:r>
+        <w:rPr>
+          <w:sz w:val="24"/>
+          <w:szCs w:val="24"/>
+        </w:rPr>
+        <w:t xml:space="preserve"> small </w:t>
+      </w:r>
+      <w:r>
+        <w:rPr>
+          <w:sz w:val="24"/>
+          <w:szCs w:val="24"/>
+        </w:rPr>
+        <w:t>dataset</w:t>
+      </w:r>
+      <w:r>
+        <w:rPr>
+          <w:sz w:val="24"/>
+          <w:szCs w:val="24"/>
+        </w:rPr>
+        <w:t xml:space="preserve">, some overfit was allowed. Namely, the dropout layer was </w:t>
+      </w:r>
+      <w:r>
+        <w:rPr>
+          <w:sz w:val="24"/>
+          <w:szCs w:val="24"/>
+        </w:rPr>
+        <w:t xml:space="preserve">ignored by being </w:t>
+      </w:r>
+      <w:r>
+        <w:rPr>
+          <w:sz w:val="24"/>
+          <w:szCs w:val="24"/>
+        </w:rPr>
+        <w:t>assigned</w:t>
+      </w:r>
+      <w:r>
+        <w:rPr>
+          <w:sz w:val="24"/>
+          <w:szCs w:val="24"/>
+        </w:rPr>
+        <w:t xml:space="preserve"> zero.  Furthermore</w:t>
+      </w:r>
+      <w:r>
+        <w:rPr>
+          <w:sz w:val="24"/>
+          <w:szCs w:val="24"/>
+        </w:rPr>
+        <w:t xml:space="preserve">, the </w:t>
       </w:r>
       <w:r>
         <w:rPr>
@@ -23225,7 +24072,21 @@
           <w:sz w:val="24"/>
           <w:szCs w:val="24"/>
         </w:rPr>
-        <w:t xml:space="preserve"> the greater the amount of data needed for train. </w:t>
+        <w:t xml:space="preserve"> the greater the amount of data </w:t>
+      </w:r>
+      <w:r>
+        <w:rPr>
+          <w:sz w:val="24"/>
+          <w:szCs w:val="24"/>
+        </w:rPr>
+        <w:t xml:space="preserve">that is </w:t>
+      </w:r>
+      <w:r>
+        <w:rPr>
+          <w:sz w:val="24"/>
+          <w:szCs w:val="24"/>
+        </w:rPr>
+        <w:t xml:space="preserve">needed for train. </w:t>
       </w:r>
       <w:r>
         <w:rPr>
@@ -23423,7 +24284,15 @@
           <w:sz w:val="24"/>
           <w:szCs w:val="24"/>
         </w:rPr>
-        <w:t xml:space="preserve"> M</w:t>
+        <w:t xml:space="preserve"> </w:t>
+      </w:r>
+      <w:proofErr w:type="spellStart"/>
+      <w:r>
+        <w:rPr>
+          <w:sz w:val="24"/>
+          <w:szCs w:val="24"/>
+        </w:rPr>
+        <w:t>M</w:t>
       </w:r>
       <w:r>
         <w:rPr>
@@ -23433,6 +24302,7 @@
         </w:rPr>
         <w:t>th</w:t>
       </w:r>
+      <w:proofErr w:type="spellEnd"/>
       <w:r>
         <w:rPr>
           <w:sz w:val="24"/>
@@ -23476,6 +24346,7 @@
         </w:rPr>
         <w:t xml:space="preserve"> allowed the prediction of the next (M + x)</w:t>
       </w:r>
+      <w:proofErr w:type="spellStart"/>
       <w:r>
         <w:rPr>
           <w:sz w:val="24"/>
@@ -23484,6 +24355,7 @@
         </w:rPr>
         <w:t>th</w:t>
       </w:r>
+      <w:proofErr w:type="spellEnd"/>
       <w:r>
         <w:rPr>
           <w:sz w:val="24"/>
@@ -23519,6 +24391,7 @@
         </w:rPr>
         <w:t xml:space="preserve">data was scaled using </w:t>
       </w:r>
+      <w:proofErr w:type="spellStart"/>
       <w:r>
         <w:rPr>
           <w:sz w:val="24"/>
@@ -23526,6 +24399,7 @@
         </w:rPr>
         <w:t>MinMaxScaler</w:t>
       </w:r>
+      <w:proofErr w:type="spellEnd"/>
       <w:r>
         <w:rPr>
           <w:rStyle w:val="FootnoteReference"/>
@@ -23616,6 +24490,7 @@
               </w:rPr>
               <w:t xml:space="preserve">VIX Total Volume for </w:t>
             </w:r>
+            <w:proofErr w:type="spellStart"/>
             <w:r>
               <w:rPr>
                 <w:b w:val="0"/>
@@ -23625,6 +24500,7 @@
               </w:rPr>
               <w:t>LizAnnSonders</w:t>
             </w:r>
+            <w:proofErr w:type="spellEnd"/>
           </w:p>
         </w:tc>
       </w:tr>
@@ -23648,6 +24524,7 @@
               <w:rPr>
                 <w:noProof/>
               </w:rPr>
+              <w:lastRenderedPageBreak/>
               <w:drawing>
                 <wp:inline distT="0" distB="0" distL="0" distR="0" wp14:anchorId="100BF480" wp14:editId="6C40EA17">
                   <wp:extent cx="1897418" cy="1424763"/>
@@ -23666,7 +24543,7 @@
                           </pic:cNvPicPr>
                         </pic:nvPicPr>
                         <pic:blipFill>
-                          <a:blip r:embed="rId88" cstate="print">
+                          <a:blip r:embed="rId89" cstate="print">
                             <a:extLst>
                               <a:ext uri="{28A0092B-C50C-407E-A947-70E740481C1C}">
                                 <a14:useLocalDpi xmlns:a14="http://schemas.microsoft.com/office/drawing/2010/main" val="0"/>
@@ -23733,7 +24610,7 @@
                           </pic:cNvPicPr>
                         </pic:nvPicPr>
                         <pic:blipFill>
-                          <a:blip r:embed="rId89" cstate="print">
+                          <a:blip r:embed="rId90" cstate="print">
                             <a:extLst>
                               <a:ext uri="{28A0092B-C50C-407E-A947-70E740481C1C}">
                                 <a14:useLocalDpi xmlns:a14="http://schemas.microsoft.com/office/drawing/2010/main" val="0"/>
@@ -23800,7 +24677,7 @@
                           </pic:cNvPicPr>
                         </pic:nvPicPr>
                         <pic:blipFill>
-                          <a:blip r:embed="rId90" cstate="print">
+                          <a:blip r:embed="rId91" cstate="print">
                             <a:extLst>
                               <a:ext uri="{28A0092B-C50C-407E-A947-70E740481C1C}">
                                 <a14:useLocalDpi xmlns:a14="http://schemas.microsoft.com/office/drawing/2010/main" val="0"/>
@@ -24020,6 +24897,17 @@
         </w:rPr>
       </w:pPr>
     </w:p>
+    <w:p>
+      <w:pPr>
+        <w:spacing w:line="240" w:lineRule="auto"/>
+        <w:rPr>
+          <w:sz w:val="24"/>
+          <w:szCs w:val="24"/>
+        </w:rPr>
+      </w:pPr>
+      <w:bookmarkStart w:id="16" w:name="_GoBack"/>
+      <w:bookmarkEnd w:id="16"/>
+    </w:p>
     <w:tbl>
       <w:tblPr>
         <w:tblStyle w:val="PlainTable1"/>
@@ -24089,6 +24977,7 @@
               </w:rPr>
               <w:t xml:space="preserve">VIX Total Volume for </w:t>
             </w:r>
+            <w:proofErr w:type="spellStart"/>
             <w:r>
               <w:rPr>
                 <w:b w:val="0"/>
@@ -24098,6 +24987,7 @@
               </w:rPr>
               <w:t>LizAnnSonders</w:t>
             </w:r>
+            <w:proofErr w:type="spellEnd"/>
           </w:p>
         </w:tc>
       </w:tr>
@@ -24122,12 +25012,11 @@
               <w:rPr>
                 <w:noProof/>
               </w:rPr>
-              <w:lastRenderedPageBreak/>
               <w:drawing>
-                <wp:inline distT="0" distB="0" distL="0" distR="0" wp14:anchorId="320FE39B" wp14:editId="269B7618">
-                  <wp:extent cx="1939896" cy="1456660"/>
-                  <wp:effectExtent l="0" t="0" r="3810" b="0"/>
-                  <wp:docPr id="139" name="Picture 139"/>
+                <wp:inline distT="0" distB="0" distL="0" distR="0" wp14:anchorId="057A7284" wp14:editId="34B822D8">
+                  <wp:extent cx="1943100" cy="1458595"/>
+                  <wp:effectExtent l="0" t="0" r="0" b="8255"/>
+                  <wp:docPr id="260" name="Picture 260"/>
                   <wp:cNvGraphicFramePr>
                     <a:graphicFrameLocks xmlns:a="http://schemas.openxmlformats.org/drawingml/2006/main" noChangeAspect="1"/>
                   </wp:cNvGraphicFramePr>
@@ -24135,74 +25024,7 @@
                     <a:graphicData uri="http://schemas.openxmlformats.org/drawingml/2006/picture">
                       <pic:pic xmlns:pic="http://schemas.openxmlformats.org/drawingml/2006/picture">
                         <pic:nvPicPr>
-                          <pic:cNvPr id="0" name="Picture 44"/>
-                          <pic:cNvPicPr>
-                            <a:picLocks noChangeAspect="1" noChangeArrowheads="1"/>
-                          </pic:cNvPicPr>
-                        </pic:nvPicPr>
-                        <pic:blipFill>
-                          <a:blip r:embed="rId91" cstate="print">
-                            <a:extLst>
-                              <a:ext uri="{28A0092B-C50C-407E-A947-70E740481C1C}">
-                                <a14:useLocalDpi xmlns:a14="http://schemas.microsoft.com/office/drawing/2010/main" val="0"/>
-                              </a:ext>
-                            </a:extLst>
-                          </a:blip>
-                          <a:srcRect/>
-                          <a:stretch>
-                            <a:fillRect/>
-                          </a:stretch>
-                        </pic:blipFill>
-                        <pic:spPr bwMode="auto">
-                          <a:xfrm>
-                            <a:off x="0" y="0"/>
-                            <a:ext cx="1957576" cy="1469936"/>
-                          </a:xfrm>
-                          <a:prstGeom prst="rect">
-                            <a:avLst/>
-                          </a:prstGeom>
-                          <a:noFill/>
-                          <a:ln>
-                            <a:noFill/>
-                          </a:ln>
-                        </pic:spPr>
-                      </pic:pic>
-                    </a:graphicData>
-                  </a:graphic>
-                </wp:inline>
-              </w:drawing>
-            </w:r>
-          </w:p>
-        </w:tc>
-        <w:tc>
-          <w:tcPr>
-            <w:tcW w:w="3280" w:type="dxa"/>
-          </w:tcPr>
-          <w:p>
-            <w:pPr>
-              <w:cnfStyle w:val="000000100000" w:firstRow="0" w:lastRow="0" w:firstColumn="0" w:lastColumn="0" w:oddVBand="0" w:evenVBand="0" w:oddHBand="1" w:evenHBand="0" w:firstRowFirstColumn="0" w:firstRowLastColumn="0" w:lastRowFirstColumn="0" w:lastRowLastColumn="0"/>
-              <w:rPr>
-                <w:sz w:val="24"/>
-                <w:szCs w:val="24"/>
-              </w:rPr>
-            </w:pPr>
-            <w:r>
-              <w:rPr>
-                <w:noProof/>
-              </w:rPr>
-              <w:drawing>
-                <wp:inline distT="0" distB="0" distL="0" distR="0" wp14:anchorId="350E46D1" wp14:editId="7FBFA06E">
-                  <wp:extent cx="1945758" cy="1461061"/>
-                  <wp:effectExtent l="0" t="0" r="0" b="6350"/>
-                  <wp:docPr id="140" name="Picture 140"/>
-                  <wp:cNvGraphicFramePr>
-                    <a:graphicFrameLocks xmlns:a="http://schemas.openxmlformats.org/drawingml/2006/main" noChangeAspect="1"/>
-                  </wp:cNvGraphicFramePr>
-                  <a:graphic xmlns:a="http://schemas.openxmlformats.org/drawingml/2006/main">
-                    <a:graphicData uri="http://schemas.openxmlformats.org/drawingml/2006/picture">
-                      <pic:pic xmlns:pic="http://schemas.openxmlformats.org/drawingml/2006/picture">
-                        <pic:nvPicPr>
-                          <pic:cNvPr id="0" name="Picture 46"/>
+                          <pic:cNvPr id="0" name="Picture 65"/>
                           <pic:cNvPicPr>
                             <a:picLocks noChangeAspect="1" noChangeArrowheads="1"/>
                           </pic:cNvPicPr>
@@ -24223,7 +25045,7 @@
                         <pic:spPr bwMode="auto">
                           <a:xfrm>
                             <a:off x="0" y="0"/>
-                            <a:ext cx="1961044" cy="1472539"/>
+                            <a:ext cx="1943100" cy="1458595"/>
                           </a:xfrm>
                           <a:prstGeom prst="rect">
                             <a:avLst/>
@@ -24243,7 +25065,7 @@
         </w:tc>
         <w:tc>
           <w:tcPr>
-            <w:tcW w:w="3159" w:type="dxa"/>
+            <w:tcW w:w="3280" w:type="dxa"/>
           </w:tcPr>
           <w:p>
             <w:pPr>
@@ -24258,10 +25080,10 @@
                 <w:noProof/>
               </w:rPr>
               <w:drawing>
-                <wp:inline distT="0" distB="0" distL="0" distR="0" wp14:anchorId="757A9A5D" wp14:editId="7B80CC1B">
-                  <wp:extent cx="1944252" cy="1459931"/>
-                  <wp:effectExtent l="0" t="0" r="0" b="6985"/>
-                  <wp:docPr id="142" name="Picture 142"/>
+                <wp:inline distT="0" distB="0" distL="0" distR="0" wp14:anchorId="19306C83" wp14:editId="6E37AD51">
+                  <wp:extent cx="1945640" cy="1460500"/>
+                  <wp:effectExtent l="0" t="0" r="0" b="6350"/>
+                  <wp:docPr id="261" name="Picture 261"/>
                   <wp:cNvGraphicFramePr>
                     <a:graphicFrameLocks xmlns:a="http://schemas.openxmlformats.org/drawingml/2006/main" noChangeAspect="1"/>
                   </wp:cNvGraphicFramePr>
@@ -24269,7 +25091,7 @@
                     <a:graphicData uri="http://schemas.openxmlformats.org/drawingml/2006/picture">
                       <pic:pic xmlns:pic="http://schemas.openxmlformats.org/drawingml/2006/picture">
                         <pic:nvPicPr>
-                          <pic:cNvPr id="0" name="Picture 48"/>
+                          <pic:cNvPr id="0" name="Picture 67"/>
                           <pic:cNvPicPr>
                             <a:picLocks noChangeAspect="1" noChangeArrowheads="1"/>
                           </pic:cNvPicPr>
@@ -24290,7 +25112,7 @@
                         <pic:spPr bwMode="auto">
                           <a:xfrm>
                             <a:off x="0" y="0"/>
-                            <a:ext cx="1969183" cy="1478651"/>
+                            <a:ext cx="1945640" cy="1460500"/>
                           </a:xfrm>
                           <a:prstGeom prst="rect">
                             <a:avLst/>
@@ -24308,6 +25130,73 @@
             </w:r>
           </w:p>
         </w:tc>
+        <w:tc>
+          <w:tcPr>
+            <w:tcW w:w="3159" w:type="dxa"/>
+          </w:tcPr>
+          <w:p>
+            <w:pPr>
+              <w:cnfStyle w:val="000000100000" w:firstRow="0" w:lastRow="0" w:firstColumn="0" w:lastColumn="0" w:oddVBand="0" w:evenVBand="0" w:oddHBand="1" w:evenHBand="0" w:firstRowFirstColumn="0" w:firstRowLastColumn="0" w:lastRowFirstColumn="0" w:lastRowLastColumn="0"/>
+              <w:rPr>
+                <w:sz w:val="24"/>
+                <w:szCs w:val="24"/>
+              </w:rPr>
+            </w:pPr>
+            <w:r>
+              <w:rPr>
+                <w:noProof/>
+              </w:rPr>
+              <w:drawing>
+                <wp:inline distT="0" distB="0" distL="0" distR="0" wp14:anchorId="77A19CDD" wp14:editId="30D09317">
+                  <wp:extent cx="1868805" cy="1403350"/>
+                  <wp:effectExtent l="0" t="0" r="0" b="6350"/>
+                  <wp:docPr id="263" name="Picture 263"/>
+                  <wp:cNvGraphicFramePr>
+                    <a:graphicFrameLocks xmlns:a="http://schemas.openxmlformats.org/drawingml/2006/main" noChangeAspect="1"/>
+                  </wp:cNvGraphicFramePr>
+                  <a:graphic xmlns:a="http://schemas.openxmlformats.org/drawingml/2006/main">
+                    <a:graphicData uri="http://schemas.openxmlformats.org/drawingml/2006/picture">
+                      <pic:pic xmlns:pic="http://schemas.openxmlformats.org/drawingml/2006/picture">
+                        <pic:nvPicPr>
+                          <pic:cNvPr id="0" name="Picture 104"/>
+                          <pic:cNvPicPr>
+                            <a:picLocks noChangeAspect="1" noChangeArrowheads="1"/>
+                          </pic:cNvPicPr>
+                        </pic:nvPicPr>
+                        <pic:blipFill>
+                          <a:blip r:embed="rId94" cstate="print">
+                            <a:extLst>
+                              <a:ext uri="{28A0092B-C50C-407E-A947-70E740481C1C}">
+                                <a14:useLocalDpi xmlns:a14="http://schemas.microsoft.com/office/drawing/2010/main" val="0"/>
+                              </a:ext>
+                            </a:extLst>
+                          </a:blip>
+                          <a:srcRect/>
+                          <a:stretch>
+                            <a:fillRect/>
+                          </a:stretch>
+                        </pic:blipFill>
+                        <pic:spPr bwMode="auto">
+                          <a:xfrm>
+                            <a:off x="0" y="0"/>
+                            <a:ext cx="1868805" cy="1403350"/>
+                          </a:xfrm>
+                          <a:prstGeom prst="rect">
+                            <a:avLst/>
+                          </a:prstGeom>
+                          <a:noFill/>
+                          <a:ln>
+                            <a:noFill/>
+                          </a:ln>
+                        </pic:spPr>
+                      </pic:pic>
+                    </a:graphicData>
+                  </a:graphic>
+                </wp:inline>
+              </w:drawing>
+            </w:r>
+          </w:p>
+        </w:tc>
       </w:tr>
       <w:tr>
         <w:trPr>
@@ -24488,6 +25377,7 @@
         </w:rPr>
         <w:t xml:space="preserve">Discuss some potential limitations of not deploying </w:t>
       </w:r>
+      <w:proofErr w:type="spellStart"/>
       <w:r>
         <w:rPr>
           <w:sz w:val="24"/>
@@ -24495,6 +25385,7 @@
         </w:rPr>
         <w:t>gridsearch</w:t>
       </w:r>
+      <w:proofErr w:type="spellEnd"/>
       <w:r>
         <w:rPr>
           <w:sz w:val="24"/>
@@ -24514,7 +25405,23 @@
           <w:sz w:val="24"/>
           <w:szCs w:val="24"/>
         </w:rPr>
-        <w:t>, like arima with optimized MSE selection.</w:t>
+        <w:t xml:space="preserve">, like </w:t>
+      </w:r>
+      <w:proofErr w:type="spellStart"/>
+      <w:r>
+        <w:rPr>
+          <w:sz w:val="24"/>
+          <w:szCs w:val="24"/>
+        </w:rPr>
+        <w:t>arima</w:t>
+      </w:r>
+      <w:proofErr w:type="spellEnd"/>
+      <w:r>
+        <w:rPr>
+          <w:sz w:val="24"/>
+          <w:szCs w:val="24"/>
+        </w:rPr>
+        <w:t xml:space="preserve"> with optimized MSE selection.</w:t>
       </w:r>
     </w:p>
     <w:p>
@@ -24564,7 +25471,7 @@
                 <w:sz w:val="24"/>
                 <w:szCs w:val="24"/>
               </w:rPr>
-              <w:t>MSE</w:t>
+              <w:t xml:space="preserve">MSE: </w:t>
             </w:r>
             <w:r>
               <w:rPr>
@@ -24573,8 +25480,9 @@
                 <w:sz w:val="24"/>
                 <w:szCs w:val="24"/>
               </w:rPr>
-              <w:t xml:space="preserve">: </w:t>
-            </w:r>
+              <w:t xml:space="preserve">VIX Total Volume for </w:t>
+            </w:r>
+            <w:proofErr w:type="spellStart"/>
             <w:r>
               <w:rPr>
                 <w:b w:val="0"/>
@@ -24582,17 +25490,9 @@
                 <w:sz w:val="24"/>
                 <w:szCs w:val="24"/>
               </w:rPr>
-              <w:t xml:space="preserve">VIX Total Volume for </w:t>
-            </w:r>
-            <w:r>
-              <w:rPr>
-                <w:b w:val="0"/>
-                <w:bCs w:val="0"/>
-                <w:sz w:val="24"/>
-                <w:szCs w:val="24"/>
-              </w:rPr>
               <w:t>LizAnnSonders</w:t>
             </w:r>
+            <w:proofErr w:type="spellEnd"/>
           </w:p>
         </w:tc>
       </w:tr>
@@ -24818,8 +25718,6 @@
               </w:rPr>
               <w:t>50</w:t>
             </w:r>
-            <w:bookmarkStart w:id="16" w:name="_GoBack"/>
-            <w:bookmarkEnd w:id="16"/>
             <w:r>
               <w:rPr>
                 <w:b/>
@@ -24950,6 +25848,7 @@
       </w:pPr>
       <w:bookmarkStart w:id="21" w:name="_Toc18360016"/>
       <w:r>
+        <w:lastRenderedPageBreak/>
         <w:t>Granger Causality</w:t>
       </w:r>
       <w:bookmarkEnd w:id="21"/>
@@ -25066,7 +25965,15 @@
         <w:t>Rule 6:</w:t>
       </w:r>
       <w:r>
-        <w:t xml:space="preserve"> If the PACF of the differenced series displays a sharp cutoff and/or the lag-1 autocorrelation is positive--i.e., if the series appears slightly "underdifferenced"--then consider adding an AR term to the model. The lag at which the PACF cuts off is the indicated number of AR terms.</w:t>
+        <w:t xml:space="preserve"> If the PACF of the differenced series displays a sharp cutoff and/or the lag-1 autocorrelation is positive--i.e., if the series appears slightly "</w:t>
+      </w:r>
+      <w:proofErr w:type="spellStart"/>
+      <w:r>
+        <w:t>underdifferenced</w:t>
+      </w:r>
+      <w:proofErr w:type="spellEnd"/>
+      <w:r>
+        <w:t>"--then consider adding an AR term to the model. The lag at which the PACF cuts off is the indicated number of AR terms.</w:t>
       </w:r>
     </w:p>
     <w:p>
@@ -25085,7 +25992,15 @@
         <w:t>Rule 7:</w:t>
       </w:r>
       <w:r>
-        <w:t xml:space="preserve"> If the ACF of the differenced series displays a sharp cutoff and/or the lag-1 autocorrelation is negative--i.e., if the series appears slightly "overdifferenced"--then consider adding an MA term to the model. The lag at which the ACF cuts off is the indicated number of MA terms.</w:t>
+        <w:t xml:space="preserve"> If the ACF of the differenced series displays a sharp cutoff and/or the lag-1 autocorrelation is negative--i.e., if the series appears slightly "</w:t>
+      </w:r>
+      <w:proofErr w:type="spellStart"/>
+      <w:r>
+        <w:t>overdifferenced</w:t>
+      </w:r>
+      <w:proofErr w:type="spellEnd"/>
+      <w:r>
+        <w:t>"--then consider adding an MA term to the model. The lag at which the ACF cuts off is the indicated number of MA terms.</w:t>
       </w:r>
     </w:p>
     <w:p>
@@ -30869,7 +31784,7 @@
 </file>
 
 <file path=customXml/itemProps2.xml><?xml version="1.0" encoding="utf-8"?>
-<ds:datastoreItem xmlns:ds="http://schemas.openxmlformats.org/officeDocument/2006/customXml" ds:itemID="{CDB0C56E-3611-4597-BBAC-B82F16AFBA22}">
+<ds:datastoreItem xmlns:ds="http://schemas.openxmlformats.org/officeDocument/2006/customXml" ds:itemID="{CB72352F-8311-4FB1-9235-D72D7FDDCC46}">
   <ds:schemaRefs>
     <ds:schemaRef ds:uri="http://schemas.openxmlformats.org/officeDocument/2006/bibliography"/>
   </ds:schemaRefs>

</xml_diff>

<commit_message>
#100: write-up.docx, add hardware section
</commit_message>
<xml_diff>
--- a/write-up.docx
+++ b/write-up.docx
@@ -702,7 +702,7 @@
           <w:r>
             <w:fldChar w:fldCharType="separate"/>
           </w:r>
-          <w:hyperlink w:anchor="_Toc18359997" w:history="1">
+          <w:hyperlink w:anchor="_Toc18957790" w:history="1">
             <w:r>
               <w:rPr>
                 <w:rStyle w:val="Hyperlink"/>
@@ -729,7 +729,7 @@
                 <w:noProof/>
                 <w:webHidden/>
               </w:rPr>
-              <w:instrText xml:space="preserve"> PAGEREF _Toc18359997 \h </w:instrText>
+              <w:instrText xml:space="preserve"> PAGEREF _Toc18957790 \h </w:instrText>
             </w:r>
             <w:r>
               <w:rPr>
@@ -771,13 +771,13 @@
               <w:noProof/>
             </w:rPr>
           </w:pPr>
-          <w:hyperlink w:anchor="_Toc18359998" w:history="1">
+          <w:hyperlink w:anchor="_Toc18957791" w:history="1">
             <w:r>
               <w:rPr>
                 <w:rStyle w:val="Hyperlink"/>
                 <w:noProof/>
               </w:rPr>
-              <w:t>Data Preparation</w:t>
+              <w:t>Hardware</w:t>
             </w:r>
             <w:r>
               <w:rPr>
@@ -798,7 +798,7 @@
                 <w:noProof/>
                 <w:webHidden/>
               </w:rPr>
-              <w:instrText xml:space="preserve"> PAGEREF _Toc18359998 \h </w:instrText>
+              <w:instrText xml:space="preserve"> PAGEREF _Toc18957791 \h </w:instrText>
             </w:r>
             <w:r>
               <w:rPr>
@@ -819,6 +819,75 @@
                 <w:webHidden/>
               </w:rPr>
               <w:t>2</w:t>
+            </w:r>
+            <w:r>
+              <w:rPr>
+                <w:noProof/>
+                <w:webHidden/>
+              </w:rPr>
+              <w:fldChar w:fldCharType="end"/>
+            </w:r>
+          </w:hyperlink>
+        </w:p>
+        <w:p>
+          <w:pPr>
+            <w:pStyle w:val="TOC1"/>
+            <w:tabs>
+              <w:tab w:val="right" w:leader="dot" w:pos="9350"/>
+            </w:tabs>
+            <w:rPr>
+              <w:rFonts w:eastAsiaTheme="minorEastAsia"/>
+              <w:noProof/>
+            </w:rPr>
+          </w:pPr>
+          <w:hyperlink w:anchor="_Toc18957792" w:history="1">
+            <w:r>
+              <w:rPr>
+                <w:rStyle w:val="Hyperlink"/>
+                <w:noProof/>
+              </w:rPr>
+              <w:t>Data Preparation</w:t>
+            </w:r>
+            <w:r>
+              <w:rPr>
+                <w:noProof/>
+                <w:webHidden/>
+              </w:rPr>
+              <w:tab/>
+            </w:r>
+            <w:r>
+              <w:rPr>
+                <w:noProof/>
+                <w:webHidden/>
+              </w:rPr>
+              <w:fldChar w:fldCharType="begin"/>
+            </w:r>
+            <w:r>
+              <w:rPr>
+                <w:noProof/>
+                <w:webHidden/>
+              </w:rPr>
+              <w:instrText xml:space="preserve"> PAGEREF _Toc18957792 \h </w:instrText>
+            </w:r>
+            <w:r>
+              <w:rPr>
+                <w:noProof/>
+                <w:webHidden/>
+              </w:rPr>
+            </w:r>
+            <w:r>
+              <w:rPr>
+                <w:noProof/>
+                <w:webHidden/>
+              </w:rPr>
+              <w:fldChar w:fldCharType="separate"/>
+            </w:r>
+            <w:r>
+              <w:rPr>
+                <w:noProof/>
+                <w:webHidden/>
+              </w:rPr>
+              <w:t>3</w:t>
             </w:r>
             <w:r>
               <w:rPr>
@@ -840,7 +909,7 @@
               <w:noProof/>
             </w:rPr>
           </w:pPr>
-          <w:hyperlink w:anchor="_Toc18359999" w:history="1">
+          <w:hyperlink w:anchor="_Toc18957793" w:history="1">
             <w:r>
               <w:rPr>
                 <w:rStyle w:val="Hyperlink"/>
@@ -867,7 +936,7 @@
                 <w:noProof/>
                 <w:webHidden/>
               </w:rPr>
-              <w:instrText xml:space="preserve"> PAGEREF _Toc18359999 \h </w:instrText>
+              <w:instrText xml:space="preserve"> PAGEREF _Toc18957793 \h </w:instrText>
             </w:r>
             <w:r>
               <w:rPr>
@@ -887,7 +956,7 @@
                 <w:noProof/>
                 <w:webHidden/>
               </w:rPr>
-              <w:t>2</w:t>
+              <w:t>3</w:t>
             </w:r>
             <w:r>
               <w:rPr>
@@ -909,7 +978,7 @@
               <w:noProof/>
             </w:rPr>
           </w:pPr>
-          <w:hyperlink w:anchor="_Toc18360000" w:history="1">
+          <w:hyperlink w:anchor="_Toc18957794" w:history="1">
             <w:r>
               <w:rPr>
                 <w:rStyle w:val="Hyperlink"/>
@@ -936,7 +1005,7 @@
                 <w:noProof/>
                 <w:webHidden/>
               </w:rPr>
-              <w:instrText xml:space="preserve"> PAGEREF _Toc18360000 \h </w:instrText>
+              <w:instrText xml:space="preserve"> PAGEREF _Toc18957794 \h </w:instrText>
             </w:r>
             <w:r>
               <w:rPr>
@@ -956,7 +1025,7 @@
                 <w:noProof/>
                 <w:webHidden/>
               </w:rPr>
-              <w:t>3</w:t>
+              <w:t>4</w:t>
             </w:r>
             <w:r>
               <w:rPr>
@@ -978,7 +1047,7 @@
               <w:noProof/>
             </w:rPr>
           </w:pPr>
-          <w:hyperlink w:anchor="_Toc18360001" w:history="1">
+          <w:hyperlink w:anchor="_Toc18957795" w:history="1">
             <w:r>
               <w:rPr>
                 <w:rStyle w:val="Hyperlink"/>
@@ -1005,7 +1074,7 @@
                 <w:noProof/>
                 <w:webHidden/>
               </w:rPr>
-              <w:instrText xml:space="preserve"> PAGEREF _Toc18360001 \h </w:instrText>
+              <w:instrText xml:space="preserve"> PAGEREF _Toc18957795 \h </w:instrText>
             </w:r>
             <w:r>
               <w:rPr>
@@ -1025,7 +1094,7 @@
                 <w:noProof/>
                 <w:webHidden/>
               </w:rPr>
-              <w:t>4</w:t>
+              <w:t>5</w:t>
             </w:r>
             <w:r>
               <w:rPr>
@@ -1047,7 +1116,7 @@
               <w:noProof/>
             </w:rPr>
           </w:pPr>
-          <w:hyperlink w:anchor="_Toc18360002" w:history="1">
+          <w:hyperlink w:anchor="_Toc18957796" w:history="1">
             <w:r>
               <w:rPr>
                 <w:rStyle w:val="Hyperlink"/>
@@ -1074,7 +1143,7 @@
                 <w:noProof/>
                 <w:webHidden/>
               </w:rPr>
-              <w:instrText xml:space="preserve"> PAGEREF _Toc18360002 \h </w:instrText>
+              <w:instrText xml:space="preserve"> PAGEREF _Toc18957796 \h </w:instrText>
             </w:r>
             <w:r>
               <w:rPr>
@@ -1116,7 +1185,7 @@
               <w:noProof/>
             </w:rPr>
           </w:pPr>
-          <w:hyperlink w:anchor="_Toc18360003" w:history="1">
+          <w:hyperlink w:anchor="_Toc18957797" w:history="1">
             <w:r>
               <w:rPr>
                 <w:rStyle w:val="Hyperlink"/>
@@ -1143,7 +1212,7 @@
                 <w:noProof/>
                 <w:webHidden/>
               </w:rPr>
-              <w:instrText xml:space="preserve"> PAGEREF _Toc18360003 \h </w:instrText>
+              <w:instrText xml:space="preserve"> PAGEREF _Toc18957797 \h </w:instrText>
             </w:r>
             <w:r>
               <w:rPr>
@@ -1185,7 +1254,7 @@
               <w:noProof/>
             </w:rPr>
           </w:pPr>
-          <w:hyperlink w:anchor="_Toc18360004" w:history="1">
+          <w:hyperlink w:anchor="_Toc18957798" w:history="1">
             <w:r>
               <w:rPr>
                 <w:rStyle w:val="Hyperlink"/>
@@ -1212,7 +1281,7 @@
                 <w:noProof/>
                 <w:webHidden/>
               </w:rPr>
-              <w:instrText xml:space="preserve"> PAGEREF _Toc18360004 \h </w:instrText>
+              <w:instrText xml:space="preserve"> PAGEREF _Toc18957798 \h </w:instrText>
             </w:r>
             <w:r>
               <w:rPr>
@@ -1254,7 +1323,7 @@
               <w:noProof/>
             </w:rPr>
           </w:pPr>
-          <w:hyperlink w:anchor="_Toc18360005" w:history="1">
+          <w:hyperlink w:anchor="_Toc18957799" w:history="1">
             <w:r>
               <w:rPr>
                 <w:rStyle w:val="Hyperlink"/>
@@ -1281,7 +1350,7 @@
                 <w:noProof/>
                 <w:webHidden/>
               </w:rPr>
-              <w:instrText xml:space="preserve"> PAGEREF _Toc18360005 \h </w:instrText>
+              <w:instrText xml:space="preserve"> PAGEREF _Toc18957799 \h </w:instrText>
             </w:r>
             <w:r>
               <w:rPr>
@@ -1301,7 +1370,7 @@
                 <w:noProof/>
                 <w:webHidden/>
               </w:rPr>
-              <w:t>5</w:t>
+              <w:t>6</w:t>
             </w:r>
             <w:r>
               <w:rPr>
@@ -1323,7 +1392,7 @@
               <w:noProof/>
             </w:rPr>
           </w:pPr>
-          <w:hyperlink w:anchor="_Toc18360006" w:history="1">
+          <w:hyperlink w:anchor="_Toc18957800" w:history="1">
             <w:r>
               <w:rPr>
                 <w:rStyle w:val="Hyperlink"/>
@@ -1350,7 +1419,7 @@
                 <w:noProof/>
                 <w:webHidden/>
               </w:rPr>
-              <w:instrText xml:space="preserve"> PAGEREF _Toc18360006 \h </w:instrText>
+              <w:instrText xml:space="preserve"> PAGEREF _Toc18957800 \h </w:instrText>
             </w:r>
             <w:r>
               <w:rPr>
@@ -1392,7 +1461,7 @@
               <w:noProof/>
             </w:rPr>
           </w:pPr>
-          <w:hyperlink w:anchor="_Toc18360007" w:history="1">
+          <w:hyperlink w:anchor="_Toc18957801" w:history="1">
             <w:r>
               <w:rPr>
                 <w:rStyle w:val="Hyperlink"/>
@@ -1419,7 +1488,7 @@
                 <w:noProof/>
                 <w:webHidden/>
               </w:rPr>
-              <w:instrText xml:space="preserve"> PAGEREF _Toc18360007 \h </w:instrText>
+              <w:instrText xml:space="preserve"> PAGEREF _Toc18957801 \h </w:instrText>
             </w:r>
             <w:r>
               <w:rPr>
@@ -1439,7 +1508,7 @@
                 <w:noProof/>
                 <w:webHidden/>
               </w:rPr>
-              <w:t>9</w:t>
+              <w:t>10</w:t>
             </w:r>
             <w:r>
               <w:rPr>
@@ -1461,7 +1530,7 @@
               <w:noProof/>
             </w:rPr>
           </w:pPr>
-          <w:hyperlink w:anchor="_Toc18360008" w:history="1">
+          <w:hyperlink w:anchor="_Toc18957802" w:history="1">
             <w:r>
               <w:rPr>
                 <w:rStyle w:val="Hyperlink"/>
@@ -1488,7 +1557,7 @@
                 <w:noProof/>
                 <w:webHidden/>
               </w:rPr>
-              <w:instrText xml:space="preserve"> PAGEREF _Toc18360008 \h </w:instrText>
+              <w:instrText xml:space="preserve"> PAGEREF _Toc18957802 \h </w:instrText>
             </w:r>
             <w:r>
               <w:rPr>
@@ -1508,7 +1577,7 @@
                 <w:noProof/>
                 <w:webHidden/>
               </w:rPr>
-              <w:t>11</w:t>
+              <w:t>12</w:t>
             </w:r>
             <w:r>
               <w:rPr>
@@ -1530,7 +1599,7 @@
               <w:noProof/>
             </w:rPr>
           </w:pPr>
-          <w:hyperlink w:anchor="_Toc18360009" w:history="1">
+          <w:hyperlink w:anchor="_Toc18957803" w:history="1">
             <w:r>
               <w:rPr>
                 <w:rStyle w:val="Hyperlink"/>
@@ -1557,7 +1626,7 @@
                 <w:noProof/>
                 <w:webHidden/>
               </w:rPr>
-              <w:instrText xml:space="preserve"> PAGEREF _Toc18360009 \h </w:instrText>
+              <w:instrText xml:space="preserve"> PAGEREF _Toc18957803 \h </w:instrText>
             </w:r>
             <w:r>
               <w:rPr>
@@ -1577,7 +1646,7 @@
                 <w:noProof/>
                 <w:webHidden/>
               </w:rPr>
-              <w:t>14</w:t>
+              <w:t>15</w:t>
             </w:r>
             <w:r>
               <w:rPr>
@@ -1599,7 +1668,7 @@
               <w:noProof/>
             </w:rPr>
           </w:pPr>
-          <w:hyperlink w:anchor="_Toc18360010" w:history="1">
+          <w:hyperlink w:anchor="_Toc18957804" w:history="1">
             <w:r>
               <w:rPr>
                 <w:rStyle w:val="Hyperlink"/>
@@ -1626,7 +1695,7 @@
                 <w:noProof/>
                 <w:webHidden/>
               </w:rPr>
-              <w:instrText xml:space="preserve"> PAGEREF _Toc18360010 \h </w:instrText>
+              <w:instrText xml:space="preserve"> PAGEREF _Toc18957804 \h </w:instrText>
             </w:r>
             <w:r>
               <w:rPr>
@@ -1668,7 +1737,7 @@
               <w:noProof/>
             </w:rPr>
           </w:pPr>
-          <w:hyperlink w:anchor="_Toc18360011" w:history="1">
+          <w:hyperlink w:anchor="_Toc18957805" w:history="1">
             <w:r>
               <w:rPr>
                 <w:rStyle w:val="Hyperlink"/>
@@ -1695,7 +1764,7 @@
                 <w:noProof/>
                 <w:webHidden/>
               </w:rPr>
-              <w:instrText xml:space="preserve"> PAGEREF _Toc18360011 \h </w:instrText>
+              <w:instrText xml:space="preserve"> PAGEREF _Toc18957805 \h </w:instrText>
             </w:r>
             <w:r>
               <w:rPr>
@@ -1737,7 +1806,7 @@
               <w:noProof/>
             </w:rPr>
           </w:pPr>
-          <w:hyperlink w:anchor="_Toc18360012" w:history="1">
+          <w:hyperlink w:anchor="_Toc18957806" w:history="1">
             <w:r>
               <w:rPr>
                 <w:rStyle w:val="Hyperlink"/>
@@ -1764,7 +1833,7 @@
                 <w:noProof/>
                 <w:webHidden/>
               </w:rPr>
-              <w:instrText xml:space="preserve"> PAGEREF _Toc18360012 \h </w:instrText>
+              <w:instrText xml:space="preserve"> PAGEREF _Toc18957806 \h </w:instrText>
             </w:r>
             <w:r>
               <w:rPr>
@@ -1784,7 +1853,7 @@
                 <w:noProof/>
                 <w:webHidden/>
               </w:rPr>
-              <w:t>23</w:t>
+              <w:t>25</w:t>
             </w:r>
             <w:r>
               <w:rPr>
@@ -1806,7 +1875,7 @@
               <w:noProof/>
             </w:rPr>
           </w:pPr>
-          <w:hyperlink w:anchor="_Toc18360013" w:history="1">
+          <w:hyperlink w:anchor="_Toc18957807" w:history="1">
             <w:r>
               <w:rPr>
                 <w:rStyle w:val="Hyperlink"/>
@@ -1833,7 +1902,7 @@
                 <w:noProof/>
                 <w:webHidden/>
               </w:rPr>
-              <w:instrText xml:space="preserve"> PAGEREF _Toc18360013 \h </w:instrText>
+              <w:instrText xml:space="preserve"> PAGEREF _Toc18957807 \h </w:instrText>
             </w:r>
             <w:r>
               <w:rPr>
@@ -1853,7 +1922,7 @@
                 <w:noProof/>
                 <w:webHidden/>
               </w:rPr>
-              <w:t>23</w:t>
+              <w:t>25</w:t>
             </w:r>
             <w:r>
               <w:rPr>
@@ -1875,7 +1944,7 @@
               <w:noProof/>
             </w:rPr>
           </w:pPr>
-          <w:hyperlink w:anchor="_Toc18360014" w:history="1">
+          <w:hyperlink w:anchor="_Toc18957808" w:history="1">
             <w:r>
               <w:rPr>
                 <w:rStyle w:val="Hyperlink"/>
@@ -1902,7 +1971,7 @@
                 <w:noProof/>
                 <w:webHidden/>
               </w:rPr>
-              <w:instrText xml:space="preserve"> PAGEREF _Toc18360014 \h </w:instrText>
+              <w:instrText xml:space="preserve"> PAGEREF _Toc18957808 \h </w:instrText>
             </w:r>
             <w:r>
               <w:rPr>
@@ -1922,7 +1991,7 @@
                 <w:noProof/>
                 <w:webHidden/>
               </w:rPr>
-              <w:t>23</w:t>
+              <w:t>25</w:t>
             </w:r>
             <w:r>
               <w:rPr>
@@ -1944,7 +2013,7 @@
               <w:noProof/>
             </w:rPr>
           </w:pPr>
-          <w:hyperlink w:anchor="_Toc18360015" w:history="1">
+          <w:hyperlink w:anchor="_Toc18957809" w:history="1">
             <w:r>
               <w:rPr>
                 <w:rStyle w:val="Hyperlink"/>
@@ -1971,7 +2040,7 @@
                 <w:noProof/>
                 <w:webHidden/>
               </w:rPr>
-              <w:instrText xml:space="preserve"> PAGEREF _Toc18360015 \h </w:instrText>
+              <w:instrText xml:space="preserve"> PAGEREF _Toc18957809 \h </w:instrText>
             </w:r>
             <w:r>
               <w:rPr>
@@ -1991,7 +2060,7 @@
                 <w:noProof/>
                 <w:webHidden/>
               </w:rPr>
-              <w:t>23</w:t>
+              <w:t>25</w:t>
             </w:r>
             <w:r>
               <w:rPr>
@@ -2013,7 +2082,7 @@
               <w:noProof/>
             </w:rPr>
           </w:pPr>
-          <w:hyperlink w:anchor="_Toc18360016" w:history="1">
+          <w:hyperlink w:anchor="_Toc18957810" w:history="1">
             <w:r>
               <w:rPr>
                 <w:rStyle w:val="Hyperlink"/>
@@ -2040,7 +2109,7 @@
                 <w:noProof/>
                 <w:webHidden/>
               </w:rPr>
-              <w:instrText xml:space="preserve"> PAGEREF _Toc18360016 \h </w:instrText>
+              <w:instrText xml:space="preserve"> PAGEREF _Toc18957810 \h </w:instrText>
             </w:r>
             <w:r>
               <w:rPr>
@@ -2060,7 +2129,7 @@
                 <w:noProof/>
                 <w:webHidden/>
               </w:rPr>
-              <w:t>23</w:t>
+              <w:t>25</w:t>
             </w:r>
             <w:r>
               <w:rPr>
@@ -2082,7 +2151,7 @@
               <w:noProof/>
             </w:rPr>
           </w:pPr>
-          <w:hyperlink w:anchor="_Toc18360017" w:history="1">
+          <w:hyperlink w:anchor="_Toc18957811" w:history="1">
             <w:r>
               <w:rPr>
                 <w:rStyle w:val="Hyperlink"/>
@@ -2109,7 +2178,7 @@
                 <w:noProof/>
                 <w:webHidden/>
               </w:rPr>
-              <w:instrText xml:space="preserve"> PAGEREF _Toc18360017 \h </w:instrText>
+              <w:instrText xml:space="preserve"> PAGEREF _Toc18957811 \h </w:instrText>
             </w:r>
             <w:r>
               <w:rPr>
@@ -2129,7 +2198,7 @@
                 <w:noProof/>
                 <w:webHidden/>
               </w:rPr>
-              <w:t>23</w:t>
+              <w:t>26</w:t>
             </w:r>
             <w:r>
               <w:rPr>
@@ -2151,7 +2220,7 @@
               <w:noProof/>
             </w:rPr>
           </w:pPr>
-          <w:hyperlink w:anchor="_Toc18360018" w:history="1">
+          <w:hyperlink w:anchor="_Toc18957812" w:history="1">
             <w:r>
               <w:rPr>
                 <w:rStyle w:val="Hyperlink"/>
@@ -2178,7 +2247,7 @@
                 <w:noProof/>
                 <w:webHidden/>
               </w:rPr>
-              <w:instrText xml:space="preserve"> PAGEREF _Toc18360018 \h </w:instrText>
+              <w:instrText xml:space="preserve"> PAGEREF _Toc18957812 \h </w:instrText>
             </w:r>
             <w:r>
               <w:rPr>
@@ -2198,7 +2267,7 @@
                 <w:noProof/>
                 <w:webHidden/>
               </w:rPr>
-              <w:t>24</w:t>
+              <w:t>27</w:t>
             </w:r>
             <w:r>
               <w:rPr>
@@ -2257,7 +2326,7 @@
       <w:pPr>
         <w:pStyle w:val="Heading1"/>
       </w:pPr>
-      <w:bookmarkStart w:id="1" w:name="_Toc18359997"/>
+      <w:bookmarkStart w:id="1" w:name="_Toc18957790"/>
       <w:r>
         <w:lastRenderedPageBreak/>
         <w:t>Introduction</w:t>
@@ -2612,7 +2681,58 @@
     </w:p>
     <w:p>
       <w:pPr>
-        <w:spacing w:line="240" w:lineRule="auto"/>
+        <w:pStyle w:val="Heading1"/>
+      </w:pPr>
+      <w:bookmarkStart w:id="2" w:name="_Toc18957791"/>
+      <w:r>
+        <w:t>Hardware</w:t>
+      </w:r>
+      <w:bookmarkEnd w:id="2"/>
+    </w:p>
+    <w:p>
+      <w:pPr>
+        <w:rPr>
+          <w:sz w:val="24"/>
+          <w:szCs w:val="24"/>
+        </w:rPr>
+      </w:pPr>
+      <w:r>
+        <w:rPr>
+          <w:sz w:val="24"/>
+          <w:szCs w:val="24"/>
+        </w:rPr>
+        <w:t>Exploratory and classification models were computed on an 8GB, 3.00GHz machine. Similarly, timeseries consisting of ARIMA and LSTM models were generated on the same machine, initially implementing 750 epochs for the LSTM models. Passing through a single quandl dataset, and generating timeseries analysis on each of the five financial analysts</w:t>
+      </w:r>
+      <w:r>
+        <w:rPr>
+          <w:sz w:val="24"/>
+          <w:szCs w:val="24"/>
+        </w:rPr>
+        <w:t>,</w:t>
+      </w:r>
+      <w:r>
+        <w:rPr>
+          <w:sz w:val="24"/>
+          <w:szCs w:val="24"/>
+        </w:rPr>
+        <w:t xml:space="preserve"> took approximately 75 minutes, or roughly 975 continuous hours:</w:t>
+      </w:r>
+    </w:p>
+    <w:p>
+      <w:pPr>
+        <w:rPr>
+          <w:sz w:val="24"/>
+          <w:szCs w:val="24"/>
+        </w:rPr>
+      </w:pPr>
+    </w:p>
+    <w:p>
+      <w:pPr>
+        <w:pStyle w:val="ListParagraph"/>
+        <w:numPr>
+          <w:ilvl w:val="0"/>
+          <w:numId w:val="26"/>
+        </w:numPr>
         <w:rPr>
           <w:sz w:val="24"/>
           <w:szCs w:val="24"/>
@@ -2630,27 +2750,215 @@
     </w:p>
     <w:p>
       <w:pPr>
-        <w:pStyle w:val="Heading1"/>
-        <w:tabs>
-          <w:tab w:val="left" w:pos="2730"/>
-        </w:tabs>
-      </w:pPr>
-      <w:bookmarkStart w:id="2" w:name="_Toc18359998"/>
-      <w:r>
-        <w:t>Data Preparation</w:t>
-      </w:r>
-      <w:bookmarkEnd w:id="2"/>
-    </w:p>
-    <w:p/>
-    <w:p>
-      <w:pPr>
-        <w:pStyle w:val="Heading2"/>
-      </w:pPr>
-      <w:bookmarkStart w:id="3" w:name="_Toc18359999"/>
-      <w:r>
-        <w:t>Twitter API</w:t>
-      </w:r>
-      <w:bookmarkEnd w:id="3"/>
+        <w:pStyle w:val="ListParagraph"/>
+        <w:numPr>
+          <w:ilvl w:val="0"/>
+          <w:numId w:val="26"/>
+        </w:numPr>
+        <w:rPr>
+          <w:sz w:val="24"/>
+          <w:szCs w:val="24"/>
+        </w:rPr>
+      </w:pPr>
+      <w:r>
+        <w:rPr>
+          <w:sz w:val="24"/>
+          <w:szCs w:val="24"/>
+        </w:rPr>
+        <w:t>Jimcramer</w:t>
+      </w:r>
+    </w:p>
+    <w:p>
+      <w:pPr>
+        <w:pStyle w:val="ListParagraph"/>
+        <w:numPr>
+          <w:ilvl w:val="0"/>
+          <w:numId w:val="26"/>
+        </w:numPr>
+        <w:rPr>
+          <w:sz w:val="24"/>
+          <w:szCs w:val="24"/>
+        </w:rPr>
+      </w:pPr>
+      <w:r>
+        <w:rPr>
+          <w:sz w:val="24"/>
+          <w:szCs w:val="24"/>
+        </w:rPr>
+        <w:t>ReformedBroker</w:t>
+      </w:r>
+    </w:p>
+    <w:p>
+      <w:pPr>
+        <w:pStyle w:val="ListParagraph"/>
+        <w:numPr>
+          <w:ilvl w:val="0"/>
+          <w:numId w:val="26"/>
+        </w:numPr>
+        <w:rPr>
+          <w:sz w:val="24"/>
+          <w:szCs w:val="24"/>
+        </w:rPr>
+      </w:pPr>
+      <w:r>
+        <w:rPr>
+          <w:sz w:val="24"/>
+          <w:szCs w:val="24"/>
+        </w:rPr>
+        <w:t>TheStalwart</w:t>
+      </w:r>
+    </w:p>
+    <w:p>
+      <w:pPr>
+        <w:pStyle w:val="ListParagraph"/>
+        <w:numPr>
+          <w:ilvl w:val="0"/>
+          <w:numId w:val="26"/>
+        </w:numPr>
+        <w:rPr>
+          <w:sz w:val="24"/>
+          <w:szCs w:val="24"/>
+        </w:rPr>
+      </w:pPr>
+      <w:r>
+        <w:rPr>
+          <w:sz w:val="24"/>
+          <w:szCs w:val="24"/>
+        </w:rPr>
+        <w:t>LizAnnSonders</w:t>
+      </w:r>
+    </w:p>
+    <w:p>
+      <w:pPr>
+        <w:pStyle w:val="ListParagraph"/>
+        <w:numPr>
+          <w:ilvl w:val="0"/>
+          <w:numId w:val="26"/>
+        </w:numPr>
+        <w:rPr>
+          <w:sz w:val="24"/>
+          <w:szCs w:val="24"/>
+        </w:rPr>
+      </w:pPr>
+      <w:r>
+        <w:rPr>
+          <w:sz w:val="24"/>
+          <w:szCs w:val="24"/>
+        </w:rPr>
+        <w:t>SJosephBurns</w:t>
+      </w:r>
+    </w:p>
+    <w:p>
+      <w:pPr>
+        <w:rPr>
+          <w:sz w:val="24"/>
+          <w:szCs w:val="24"/>
+        </w:rPr>
+        <w:sectPr>
+          <w:type w:val="continuous"/>
+          <w:pgSz w:w="12240" w:h="15840"/>
+          <w:pgMar w:top="1440" w:right="1440" w:bottom="1440" w:left="1440" w:header="720" w:footer="720" w:gutter="0"/>
+          <w:cols w:num="2" w:space="720"/>
+          <w:titlePg/>
+          <w:docGrid w:linePitch="360"/>
+        </w:sectPr>
+      </w:pPr>
+    </w:p>
+    <w:p>
+      <w:pPr>
+        <w:rPr>
+          <w:sz w:val="24"/>
+          <w:szCs w:val="24"/>
+        </w:rPr>
+      </w:pPr>
+      <w:r>
+        <w:rPr>
+          <w:sz w:val="24"/>
+          <w:szCs w:val="24"/>
+        </w:rPr>
+        <w:lastRenderedPageBreak/>
+        <w:t xml:space="preserve">Once coding structures were determined, the CPU architecture was replaced with </w:t>
+      </w:r>
+      <w:r>
+        <w:rPr>
+          <w:sz w:val="24"/>
+          <w:szCs w:val="24"/>
+        </w:rPr>
+        <w:t>a p2.xlarge</w:t>
+      </w:r>
+      <w:r>
+        <w:rPr>
+          <w:rStyle w:val="FootnoteReference"/>
+          <w:sz w:val="24"/>
+          <w:szCs w:val="24"/>
+        </w:rPr>
+        <w:footnoteReference w:id="2"/>
+      </w:r>
+      <w:r>
+        <w:rPr>
+          <w:sz w:val="24"/>
+          <w:szCs w:val="24"/>
+        </w:rPr>
+        <w:t xml:space="preserve"> instance. This consisted of 1GB </w:t>
+      </w:r>
+      <w:r>
+        <w:rPr>
+          <w:sz w:val="24"/>
+          <w:szCs w:val="24"/>
+        </w:rPr>
+        <w:t>GPU</w:t>
+      </w:r>
+      <w:r>
+        <w:rPr>
+          <w:sz w:val="24"/>
+          <w:szCs w:val="24"/>
+        </w:rPr>
+        <w:t>, 61GB of RAM, and 4 vCPU. Specifically, a CUDA based tensorflow</w:t>
+      </w:r>
+      <w:r>
+        <w:rPr>
+          <w:rStyle w:val="FootnoteReference"/>
+          <w:sz w:val="24"/>
+          <w:szCs w:val="24"/>
+        </w:rPr>
+        <w:footnoteReference w:id="3"/>
+      </w:r>
+      <w:r>
+        <w:rPr>
+          <w:sz w:val="24"/>
+          <w:szCs w:val="24"/>
+        </w:rPr>
+        <w:t xml:space="preserve"> replaced the CPU </w:t>
+      </w:r>
+      <w:r>
+        <w:rPr>
+          <w:sz w:val="24"/>
+          <w:szCs w:val="24"/>
+        </w:rPr>
+        <w:t>variant</w:t>
+      </w:r>
+      <w:r>
+        <w:rPr>
+          <w:sz w:val="24"/>
+          <w:szCs w:val="24"/>
+        </w:rPr>
+        <w:t>. The earlier timeseries controller</w:t>
+      </w:r>
+      <w:r>
+        <w:rPr>
+          <w:rStyle w:val="FootnoteReference"/>
+          <w:sz w:val="24"/>
+          <w:szCs w:val="24"/>
+        </w:rPr>
+        <w:footnoteReference w:id="4"/>
+      </w:r>
+      <w:r>
+        <w:rPr>
+          <w:sz w:val="24"/>
+          <w:szCs w:val="24"/>
+        </w:rPr>
+        <w:t xml:space="preserve"> was re-executed with 1500 epochs and experienced roughly 10-20% performance boost.</w:t>
+      </w:r>
     </w:p>
     <w:p>
       <w:pPr>
@@ -2660,443 +2968,6 @@
           <w:szCs w:val="24"/>
         </w:rPr>
       </w:pPr>
-      <w:r>
-        <w:rPr>
-          <w:sz w:val="24"/>
-          <w:szCs w:val="24"/>
-        </w:rPr>
-        <w:t>The Twitter API</w:t>
-      </w:r>
-      <w:r>
-        <w:rPr>
-          <w:rStyle w:val="FootnoteReference"/>
-          <w:sz w:val="24"/>
-          <w:szCs w:val="24"/>
-        </w:rPr>
-        <w:footnoteReference w:id="2"/>
-      </w:r>
-      <w:r>
-        <w:rPr>
-          <w:sz w:val="24"/>
-          <w:szCs w:val="24"/>
-        </w:rPr>
-        <w:t xml:space="preserve"> was implemented</w:t>
-      </w:r>
-      <w:r>
-        <w:rPr>
-          <w:sz w:val="24"/>
-          <w:szCs w:val="24"/>
-        </w:rPr>
-        <w:t xml:space="preserve"> using </w:t>
-      </w:r>
-      <w:r>
-        <w:rPr>
-          <w:sz w:val="24"/>
-          <w:szCs w:val="24"/>
-        </w:rPr>
-        <w:t>an approved</w:t>
-      </w:r>
-      <w:r>
-        <w:rPr>
-          <w:sz w:val="24"/>
-          <w:szCs w:val="24"/>
-        </w:rPr>
-        <w:t xml:space="preserve"> Twitter developer</w:t>
-      </w:r>
-      <w:r>
-        <w:rPr>
-          <w:rStyle w:val="FootnoteReference"/>
-          <w:sz w:val="24"/>
-          <w:szCs w:val="24"/>
-        </w:rPr>
-        <w:footnoteReference w:id="3"/>
-      </w:r>
-      <w:r>
-        <w:rPr>
-          <w:sz w:val="24"/>
-          <w:szCs w:val="24"/>
-        </w:rPr>
-        <w:t xml:space="preserve"> accoun</w:t>
-      </w:r>
-      <w:r>
-        <w:rPr>
-          <w:sz w:val="24"/>
-          <w:szCs w:val="24"/>
-        </w:rPr>
-        <w:t>t</w:t>
-      </w:r>
-      <w:r>
-        <w:rPr>
-          <w:sz w:val="24"/>
-          <w:szCs w:val="24"/>
-        </w:rPr>
-        <w:t xml:space="preserve">. </w:t>
-      </w:r>
-      <w:r>
-        <w:rPr>
-          <w:sz w:val="24"/>
-          <w:szCs w:val="24"/>
-        </w:rPr>
-        <w:t>A</w:t>
-      </w:r>
-      <w:r>
-        <w:rPr>
-          <w:sz w:val="24"/>
-          <w:szCs w:val="24"/>
-        </w:rPr>
-        <w:t xml:space="preserve"> </w:t>
-      </w:r>
-      <w:r>
-        <w:rPr>
-          <w:sz w:val="24"/>
-          <w:szCs w:val="24"/>
-        </w:rPr>
-        <w:t xml:space="preserve">python </w:t>
-      </w:r>
-      <w:r>
-        <w:rPr>
-          <w:sz w:val="24"/>
-          <w:szCs w:val="24"/>
-        </w:rPr>
-        <w:t>template file</w:t>
-      </w:r>
-      <w:r>
-        <w:rPr>
-          <w:sz w:val="24"/>
-          <w:szCs w:val="24"/>
-        </w:rPr>
-        <w:t xml:space="preserve"> (</w:t>
-      </w:r>
-      <w:r>
-        <w:rPr>
-          <w:rFonts w:ascii="Courier New" w:hAnsi="Courier New" w:cs="Courier New"/>
-          <w:sz w:val="24"/>
-          <w:szCs w:val="24"/>
-        </w:rPr>
-        <w:t>config--TEMPLATE.py</w:t>
-      </w:r>
-      <w:r>
-        <w:rPr>
-          <w:sz w:val="24"/>
-          <w:szCs w:val="24"/>
-        </w:rPr>
-        <w:t>)</w:t>
-      </w:r>
-      <w:r>
-        <w:rPr>
-          <w:sz w:val="24"/>
-          <w:szCs w:val="24"/>
-        </w:rPr>
-        <w:t xml:space="preserve"> was created containing </w:t>
-      </w:r>
-      <w:r>
-        <w:rPr>
-          <w:sz w:val="24"/>
-          <w:szCs w:val="24"/>
-        </w:rPr>
-        <w:t xml:space="preserve">dummy text representing </w:t>
-      </w:r>
-      <w:r>
-        <w:rPr>
-          <w:sz w:val="24"/>
-          <w:szCs w:val="24"/>
-        </w:rPr>
-        <w:t xml:space="preserve">the secret key and tokens provided </w:t>
-      </w:r>
-      <w:r>
-        <w:rPr>
-          <w:sz w:val="24"/>
-          <w:szCs w:val="24"/>
-        </w:rPr>
-        <w:t>with</w:t>
-      </w:r>
-      <w:r>
-        <w:rPr>
-          <w:sz w:val="24"/>
-          <w:szCs w:val="24"/>
-        </w:rPr>
-        <w:t xml:space="preserve"> the Twitter developer account.</w:t>
-      </w:r>
-      <w:r>
-        <w:rPr>
-          <w:sz w:val="24"/>
-          <w:szCs w:val="24"/>
-        </w:rPr>
-        <w:t xml:space="preserve">  </w:t>
-      </w:r>
-      <w:r>
-        <w:rPr>
-          <w:sz w:val="24"/>
-          <w:szCs w:val="24"/>
-        </w:rPr>
-        <w:t xml:space="preserve">This file was copied as </w:t>
-      </w:r>
-      <w:r>
-        <w:rPr>
-          <w:rFonts w:ascii="Courier New" w:hAnsi="Courier New" w:cs="Courier New"/>
-          <w:sz w:val="24"/>
-          <w:szCs w:val="24"/>
-        </w:rPr>
-        <w:t>config.py</w:t>
-      </w:r>
-      <w:r>
-        <w:rPr>
-          <w:sz w:val="24"/>
-          <w:szCs w:val="24"/>
-        </w:rPr>
-        <w:t xml:space="preserve">, with values properly substituted. </w:t>
-      </w:r>
-      <w:r>
-        <w:rPr>
-          <w:sz w:val="24"/>
-          <w:szCs w:val="24"/>
-        </w:rPr>
-        <w:t>C</w:t>
-      </w:r>
-      <w:r>
-        <w:rPr>
-          <w:sz w:val="24"/>
-          <w:szCs w:val="24"/>
-        </w:rPr>
-        <w:t>hanges were a requirement of the general application</w:t>
-      </w:r>
-      <w:r>
-        <w:rPr>
-          <w:sz w:val="24"/>
-          <w:szCs w:val="24"/>
-        </w:rPr>
-        <w:t xml:space="preserve"> </w:t>
-      </w:r>
-      <w:r>
-        <w:rPr>
-          <w:sz w:val="24"/>
-          <w:szCs w:val="24"/>
-        </w:rPr>
-        <w:t>implementing</w:t>
-      </w:r>
-      <w:r>
-        <w:rPr>
-          <w:sz w:val="24"/>
-          <w:szCs w:val="24"/>
-        </w:rPr>
-        <w:t xml:space="preserve"> the Twython</w:t>
-      </w:r>
-      <w:r>
-        <w:rPr>
-          <w:rStyle w:val="FootnoteReference"/>
-          <w:sz w:val="24"/>
-          <w:szCs w:val="24"/>
-        </w:rPr>
-        <w:footnoteReference w:id="4"/>
-      </w:r>
-      <w:r>
-        <w:rPr>
-          <w:sz w:val="24"/>
-          <w:szCs w:val="24"/>
-        </w:rPr>
-        <w:t xml:space="preserve"> package. </w:t>
-      </w:r>
-      <w:r>
-        <w:rPr>
-          <w:sz w:val="24"/>
-          <w:szCs w:val="24"/>
-        </w:rPr>
-        <w:t>Within the application</w:t>
-      </w:r>
-      <w:r>
-        <w:rPr>
-          <w:sz w:val="24"/>
-          <w:szCs w:val="24"/>
-        </w:rPr>
-        <w:t>, two main</w:t>
-      </w:r>
-      <w:r>
-        <w:rPr>
-          <w:sz w:val="24"/>
-          <w:szCs w:val="24"/>
-        </w:rPr>
-        <w:t xml:space="preserve"> twitter</w:t>
-      </w:r>
-      <w:r>
-        <w:rPr>
-          <w:sz w:val="24"/>
-          <w:szCs w:val="24"/>
-        </w:rPr>
-        <w:t xml:space="preserve"> </w:t>
-      </w:r>
-      <w:r>
-        <w:rPr>
-          <w:sz w:val="24"/>
-          <w:szCs w:val="24"/>
-        </w:rPr>
-        <w:lastRenderedPageBreak/>
-        <w:t xml:space="preserve">functionalities </w:t>
-      </w:r>
-      <w:r>
-        <w:rPr>
-          <w:sz w:val="24"/>
-          <w:szCs w:val="24"/>
-        </w:rPr>
-        <w:t xml:space="preserve">were </w:t>
-      </w:r>
-      <w:r>
-        <w:rPr>
-          <w:sz w:val="24"/>
-          <w:szCs w:val="24"/>
-        </w:rPr>
-        <w:t>streamlined.  The first all</w:t>
-      </w:r>
-      <w:r>
-        <w:rPr>
-          <w:sz w:val="24"/>
-          <w:szCs w:val="24"/>
-        </w:rPr>
-        <w:t>ow</w:t>
-      </w:r>
-      <w:r>
-        <w:rPr>
-          <w:sz w:val="24"/>
-          <w:szCs w:val="24"/>
-        </w:rPr>
-        <w:t>ed</w:t>
-      </w:r>
-      <w:r>
-        <w:rPr>
-          <w:sz w:val="24"/>
-          <w:szCs w:val="24"/>
-        </w:rPr>
-        <w:t xml:space="preserve"> general querying through a set of parameters</w:t>
-      </w:r>
-      <w:r>
-        <w:rPr>
-          <w:rStyle w:val="FootnoteReference"/>
-          <w:sz w:val="24"/>
-          <w:szCs w:val="24"/>
-        </w:rPr>
-        <w:footnoteReference w:id="5"/>
-      </w:r>
-      <w:r>
-        <w:rPr>
-          <w:sz w:val="24"/>
-          <w:szCs w:val="24"/>
-        </w:rPr>
-        <w:t xml:space="preserve">, </w:t>
-      </w:r>
-      <w:r>
-        <w:rPr>
-          <w:sz w:val="24"/>
-          <w:szCs w:val="24"/>
-        </w:rPr>
-        <w:t>while the second allowed</w:t>
-      </w:r>
-      <w:r>
-        <w:rPr>
-          <w:sz w:val="24"/>
-          <w:szCs w:val="24"/>
-        </w:rPr>
-        <w:t xml:space="preserve"> querying </w:t>
-      </w:r>
-      <w:r>
-        <w:rPr>
-          <w:sz w:val="24"/>
-          <w:szCs w:val="24"/>
-        </w:rPr>
-        <w:t>content for specified</w:t>
-      </w:r>
-      <w:r>
-        <w:rPr>
-          <w:sz w:val="24"/>
-          <w:szCs w:val="24"/>
-        </w:rPr>
-        <w:t xml:space="preserve"> twitter screen name</w:t>
-      </w:r>
-      <w:r>
-        <w:rPr>
-          <w:sz w:val="24"/>
-          <w:szCs w:val="24"/>
-        </w:rPr>
-        <w:t>s</w:t>
-      </w:r>
-      <w:r>
-        <w:rPr>
-          <w:sz w:val="24"/>
-          <w:szCs w:val="24"/>
-        </w:rPr>
-        <w:t>. This functionality was provided using the</w:t>
-      </w:r>
-      <w:r>
-        <w:rPr>
-          <w:sz w:val="24"/>
-          <w:szCs w:val="24"/>
-        </w:rPr>
-        <w:t xml:space="preserve"> </w:t>
-      </w:r>
-      <w:r>
-        <w:rPr>
-          <w:sz w:val="24"/>
-          <w:szCs w:val="24"/>
-        </w:rPr>
-        <w:t>user</w:t>
-      </w:r>
-      <w:r>
-        <w:rPr>
-          <w:sz w:val="24"/>
-          <w:szCs w:val="24"/>
-        </w:rPr>
-        <w:t xml:space="preserve"> timeline</w:t>
-      </w:r>
-      <w:r>
-        <w:rPr>
-          <w:sz w:val="24"/>
-          <w:szCs w:val="24"/>
-        </w:rPr>
-        <w:t xml:space="preserve"> component</w:t>
-      </w:r>
-      <w:r>
-        <w:rPr>
-          <w:rStyle w:val="FootnoteReference"/>
-          <w:sz w:val="24"/>
-          <w:szCs w:val="24"/>
-        </w:rPr>
-        <w:footnoteReference w:id="6"/>
-      </w:r>
-      <w:r>
-        <w:rPr>
-          <w:sz w:val="24"/>
-          <w:szCs w:val="24"/>
-        </w:rPr>
-        <w:t>.</w:t>
-      </w:r>
-    </w:p>
-    <w:p>
-      <w:pPr>
-        <w:spacing w:line="240" w:lineRule="auto"/>
-        <w:rPr>
-          <w:sz w:val="24"/>
-          <w:szCs w:val="24"/>
-        </w:rPr>
-      </w:pPr>
-      <w:r>
-        <w:rPr>
-          <w:sz w:val="24"/>
-          <w:szCs w:val="24"/>
-        </w:rPr>
-        <w:t>Five</w:t>
-      </w:r>
-      <w:r>
-        <w:rPr>
-          <w:sz w:val="24"/>
-          <w:szCs w:val="24"/>
-        </w:rPr>
-        <w:t xml:space="preserve"> screen names were queried</w:t>
-      </w:r>
-      <w:r>
-        <w:rPr>
-          <w:sz w:val="24"/>
-          <w:szCs w:val="24"/>
-        </w:rPr>
-        <w:t>:</w:t>
-      </w:r>
     </w:p>
     <w:p>
       <w:pPr>
@@ -3117,6 +2988,494 @@
     </w:p>
     <w:p>
       <w:pPr>
+        <w:pStyle w:val="Heading1"/>
+        <w:tabs>
+          <w:tab w:val="left" w:pos="2730"/>
+        </w:tabs>
+      </w:pPr>
+      <w:bookmarkStart w:id="3" w:name="_Toc18957792"/>
+      <w:r>
+        <w:t>Data Preparation</w:t>
+      </w:r>
+      <w:bookmarkEnd w:id="3"/>
+    </w:p>
+    <w:p/>
+    <w:p>
+      <w:pPr>
+        <w:pStyle w:val="Heading2"/>
+      </w:pPr>
+      <w:bookmarkStart w:id="4" w:name="_Toc18957793"/>
+      <w:r>
+        <w:t>Twitter API</w:t>
+      </w:r>
+      <w:bookmarkEnd w:id="4"/>
+    </w:p>
+    <w:p>
+      <w:pPr>
+        <w:spacing w:line="240" w:lineRule="auto"/>
+        <w:rPr>
+          <w:sz w:val="24"/>
+          <w:szCs w:val="24"/>
+        </w:rPr>
+      </w:pPr>
+      <w:r>
+        <w:rPr>
+          <w:sz w:val="24"/>
+          <w:szCs w:val="24"/>
+        </w:rPr>
+        <w:t>The Twitter API</w:t>
+      </w:r>
+      <w:r>
+        <w:rPr>
+          <w:rStyle w:val="FootnoteReference"/>
+          <w:sz w:val="24"/>
+          <w:szCs w:val="24"/>
+        </w:rPr>
+        <w:footnoteReference w:id="5"/>
+      </w:r>
+      <w:r>
+        <w:rPr>
+          <w:sz w:val="24"/>
+          <w:szCs w:val="24"/>
+        </w:rPr>
+        <w:t xml:space="preserve"> was implemented</w:t>
+      </w:r>
+      <w:r>
+        <w:rPr>
+          <w:sz w:val="24"/>
+          <w:szCs w:val="24"/>
+        </w:rPr>
+        <w:t xml:space="preserve"> using </w:t>
+      </w:r>
+      <w:r>
+        <w:rPr>
+          <w:sz w:val="24"/>
+          <w:szCs w:val="24"/>
+        </w:rPr>
+        <w:t>an approved</w:t>
+      </w:r>
+      <w:r>
+        <w:rPr>
+          <w:sz w:val="24"/>
+          <w:szCs w:val="24"/>
+        </w:rPr>
+        <w:t xml:space="preserve"> Twitter developer</w:t>
+      </w:r>
+      <w:r>
+        <w:rPr>
+          <w:rStyle w:val="FootnoteReference"/>
+          <w:sz w:val="24"/>
+          <w:szCs w:val="24"/>
+        </w:rPr>
+        <w:footnoteReference w:id="6"/>
+      </w:r>
+      <w:r>
+        <w:rPr>
+          <w:sz w:val="24"/>
+          <w:szCs w:val="24"/>
+        </w:rPr>
+        <w:t xml:space="preserve"> accoun</w:t>
+      </w:r>
+      <w:r>
+        <w:rPr>
+          <w:sz w:val="24"/>
+          <w:szCs w:val="24"/>
+        </w:rPr>
+        <w:t>t</w:t>
+      </w:r>
+      <w:r>
+        <w:rPr>
+          <w:sz w:val="24"/>
+          <w:szCs w:val="24"/>
+        </w:rPr>
+        <w:t xml:space="preserve">. </w:t>
+      </w:r>
+      <w:r>
+        <w:rPr>
+          <w:sz w:val="24"/>
+          <w:szCs w:val="24"/>
+        </w:rPr>
+        <w:t>A</w:t>
+      </w:r>
+      <w:r>
+        <w:rPr>
+          <w:sz w:val="24"/>
+          <w:szCs w:val="24"/>
+        </w:rPr>
+        <w:t xml:space="preserve"> </w:t>
+      </w:r>
+      <w:r>
+        <w:rPr>
+          <w:sz w:val="24"/>
+          <w:szCs w:val="24"/>
+        </w:rPr>
+        <w:t xml:space="preserve">python </w:t>
+      </w:r>
+      <w:r>
+        <w:rPr>
+          <w:sz w:val="24"/>
+          <w:szCs w:val="24"/>
+        </w:rPr>
+        <w:t>template file</w:t>
+      </w:r>
+      <w:r>
+        <w:rPr>
+          <w:sz w:val="24"/>
+          <w:szCs w:val="24"/>
+        </w:rPr>
+        <w:t xml:space="preserve"> (</w:t>
+      </w:r>
+      <w:r>
+        <w:rPr>
+          <w:rFonts w:ascii="Courier New" w:hAnsi="Courier New" w:cs="Courier New"/>
+          <w:sz w:val="24"/>
+          <w:szCs w:val="24"/>
+        </w:rPr>
+        <w:t>config--TEMPLATE.py</w:t>
+      </w:r>
+      <w:r>
+        <w:rPr>
+          <w:sz w:val="24"/>
+          <w:szCs w:val="24"/>
+        </w:rPr>
+        <w:t>)</w:t>
+      </w:r>
+      <w:r>
+        <w:rPr>
+          <w:sz w:val="24"/>
+          <w:szCs w:val="24"/>
+        </w:rPr>
+        <w:t xml:space="preserve"> was created containing </w:t>
+      </w:r>
+      <w:r>
+        <w:rPr>
+          <w:sz w:val="24"/>
+          <w:szCs w:val="24"/>
+        </w:rPr>
+        <w:t xml:space="preserve">dummy text representing </w:t>
+      </w:r>
+      <w:r>
+        <w:rPr>
+          <w:sz w:val="24"/>
+          <w:szCs w:val="24"/>
+        </w:rPr>
+        <w:t xml:space="preserve">the secret key and tokens provided </w:t>
+      </w:r>
+      <w:r>
+        <w:rPr>
+          <w:sz w:val="24"/>
+          <w:szCs w:val="24"/>
+        </w:rPr>
+        <w:t>with</w:t>
+      </w:r>
+      <w:r>
+        <w:rPr>
+          <w:sz w:val="24"/>
+          <w:szCs w:val="24"/>
+        </w:rPr>
+        <w:t xml:space="preserve"> the Twitter developer account.</w:t>
+      </w:r>
+      <w:r>
+        <w:rPr>
+          <w:sz w:val="24"/>
+          <w:szCs w:val="24"/>
+        </w:rPr>
+        <w:t xml:space="preserve">  </w:t>
+      </w:r>
+      <w:r>
+        <w:rPr>
+          <w:sz w:val="24"/>
+          <w:szCs w:val="24"/>
+        </w:rPr>
+        <w:t xml:space="preserve">This file was copied as </w:t>
+      </w:r>
+      <w:r>
+        <w:rPr>
+          <w:rFonts w:ascii="Courier New" w:hAnsi="Courier New" w:cs="Courier New"/>
+          <w:sz w:val="24"/>
+          <w:szCs w:val="24"/>
+        </w:rPr>
+        <w:t>config.py</w:t>
+      </w:r>
+      <w:r>
+        <w:rPr>
+          <w:sz w:val="24"/>
+          <w:szCs w:val="24"/>
+        </w:rPr>
+        <w:t xml:space="preserve">, with values properly substituted. </w:t>
+      </w:r>
+      <w:r>
+        <w:rPr>
+          <w:sz w:val="24"/>
+          <w:szCs w:val="24"/>
+        </w:rPr>
+        <w:t>C</w:t>
+      </w:r>
+      <w:r>
+        <w:rPr>
+          <w:sz w:val="24"/>
+          <w:szCs w:val="24"/>
+        </w:rPr>
+        <w:t>hanges were a requirement of the general application</w:t>
+      </w:r>
+      <w:r>
+        <w:rPr>
+          <w:sz w:val="24"/>
+          <w:szCs w:val="24"/>
+        </w:rPr>
+        <w:t xml:space="preserve"> </w:t>
+      </w:r>
+      <w:r>
+        <w:rPr>
+          <w:sz w:val="24"/>
+          <w:szCs w:val="24"/>
+        </w:rPr>
+        <w:t>implementing</w:t>
+      </w:r>
+      <w:r>
+        <w:rPr>
+          <w:sz w:val="24"/>
+          <w:szCs w:val="24"/>
+        </w:rPr>
+        <w:t xml:space="preserve"> the Twython</w:t>
+      </w:r>
+      <w:r>
+        <w:rPr>
+          <w:rStyle w:val="FootnoteReference"/>
+          <w:sz w:val="24"/>
+          <w:szCs w:val="24"/>
+        </w:rPr>
+        <w:footnoteReference w:id="7"/>
+      </w:r>
+      <w:r>
+        <w:rPr>
+          <w:sz w:val="24"/>
+          <w:szCs w:val="24"/>
+        </w:rPr>
+        <w:t xml:space="preserve"> package. </w:t>
+      </w:r>
+      <w:r>
+        <w:rPr>
+          <w:sz w:val="24"/>
+          <w:szCs w:val="24"/>
+        </w:rPr>
+        <w:t>Within the application</w:t>
+      </w:r>
+      <w:r>
+        <w:rPr>
+          <w:sz w:val="24"/>
+          <w:szCs w:val="24"/>
+        </w:rPr>
+        <w:t>, two main</w:t>
+      </w:r>
+      <w:r>
+        <w:rPr>
+          <w:sz w:val="24"/>
+          <w:szCs w:val="24"/>
+        </w:rPr>
+        <w:t xml:space="preserve"> twitter</w:t>
+      </w:r>
+      <w:r>
+        <w:rPr>
+          <w:sz w:val="24"/>
+          <w:szCs w:val="24"/>
+        </w:rPr>
+        <w:t xml:space="preserve"> functionalities </w:t>
+      </w:r>
+      <w:r>
+        <w:rPr>
+          <w:sz w:val="24"/>
+          <w:szCs w:val="24"/>
+        </w:rPr>
+        <w:t xml:space="preserve">were </w:t>
+      </w:r>
+      <w:r>
+        <w:rPr>
+          <w:sz w:val="24"/>
+          <w:szCs w:val="24"/>
+        </w:rPr>
+        <w:t>streamlined.  The first all</w:t>
+      </w:r>
+      <w:r>
+        <w:rPr>
+          <w:sz w:val="24"/>
+          <w:szCs w:val="24"/>
+        </w:rPr>
+        <w:t>ow</w:t>
+      </w:r>
+      <w:r>
+        <w:rPr>
+          <w:sz w:val="24"/>
+          <w:szCs w:val="24"/>
+        </w:rPr>
+        <w:t>ed</w:t>
+      </w:r>
+      <w:r>
+        <w:rPr>
+          <w:sz w:val="24"/>
+          <w:szCs w:val="24"/>
+        </w:rPr>
+        <w:t xml:space="preserve"> general querying through a set of parameters</w:t>
+      </w:r>
+      <w:r>
+        <w:rPr>
+          <w:rStyle w:val="FootnoteReference"/>
+          <w:sz w:val="24"/>
+          <w:szCs w:val="24"/>
+        </w:rPr>
+        <w:footnoteReference w:id="8"/>
+      </w:r>
+      <w:r>
+        <w:rPr>
+          <w:sz w:val="24"/>
+          <w:szCs w:val="24"/>
+        </w:rPr>
+        <w:t xml:space="preserve">, </w:t>
+      </w:r>
+      <w:r>
+        <w:rPr>
+          <w:sz w:val="24"/>
+          <w:szCs w:val="24"/>
+        </w:rPr>
+        <w:t>while the second allowed</w:t>
+      </w:r>
+      <w:r>
+        <w:rPr>
+          <w:sz w:val="24"/>
+          <w:szCs w:val="24"/>
+        </w:rPr>
+        <w:t xml:space="preserve"> querying </w:t>
+      </w:r>
+      <w:r>
+        <w:rPr>
+          <w:sz w:val="24"/>
+          <w:szCs w:val="24"/>
+        </w:rPr>
+        <w:t>content for specified</w:t>
+      </w:r>
+      <w:r>
+        <w:rPr>
+          <w:sz w:val="24"/>
+          <w:szCs w:val="24"/>
+        </w:rPr>
+        <w:t xml:space="preserve"> twitter screen name</w:t>
+      </w:r>
+      <w:r>
+        <w:rPr>
+          <w:sz w:val="24"/>
+          <w:szCs w:val="24"/>
+        </w:rPr>
+        <w:t>s</w:t>
+      </w:r>
+      <w:r>
+        <w:rPr>
+          <w:sz w:val="24"/>
+          <w:szCs w:val="24"/>
+        </w:rPr>
+        <w:t>. This functionality was provided using the</w:t>
+      </w:r>
+      <w:r>
+        <w:rPr>
+          <w:sz w:val="24"/>
+          <w:szCs w:val="24"/>
+        </w:rPr>
+        <w:t xml:space="preserve"> </w:t>
+      </w:r>
+      <w:r>
+        <w:rPr>
+          <w:sz w:val="24"/>
+          <w:szCs w:val="24"/>
+        </w:rPr>
+        <w:t>user</w:t>
+      </w:r>
+      <w:r>
+        <w:rPr>
+          <w:sz w:val="24"/>
+          <w:szCs w:val="24"/>
+        </w:rPr>
+        <w:t xml:space="preserve"> timeline</w:t>
+      </w:r>
+      <w:r>
+        <w:rPr>
+          <w:sz w:val="24"/>
+          <w:szCs w:val="24"/>
+        </w:rPr>
+        <w:t xml:space="preserve"> component</w:t>
+      </w:r>
+      <w:r>
+        <w:rPr>
+          <w:rStyle w:val="FootnoteReference"/>
+          <w:sz w:val="24"/>
+          <w:szCs w:val="24"/>
+        </w:rPr>
+        <w:footnoteReference w:id="9"/>
+      </w:r>
+      <w:r>
+        <w:rPr>
+          <w:sz w:val="24"/>
+          <w:szCs w:val="24"/>
+        </w:rPr>
+        <w:t>.</w:t>
+      </w:r>
+    </w:p>
+    <w:p>
+      <w:pPr>
+        <w:spacing w:line="240" w:lineRule="auto"/>
+        <w:rPr>
+          <w:sz w:val="24"/>
+          <w:szCs w:val="24"/>
+        </w:rPr>
+      </w:pPr>
+      <w:r>
+        <w:rPr>
+          <w:sz w:val="24"/>
+          <w:szCs w:val="24"/>
+        </w:rPr>
+        <w:t>Five</w:t>
+      </w:r>
+      <w:r>
+        <w:rPr>
+          <w:sz w:val="24"/>
+          <w:szCs w:val="24"/>
+        </w:rPr>
+        <w:t xml:space="preserve"> screen names were queried</w:t>
+      </w:r>
+      <w:r>
+        <w:rPr>
+          <w:sz w:val="24"/>
+          <w:szCs w:val="24"/>
+        </w:rPr>
+        <w:t>:</w:t>
+      </w:r>
+    </w:p>
+    <w:p>
+      <w:pPr>
+        <w:spacing w:line="240" w:lineRule="auto"/>
+        <w:rPr>
+          <w:sz w:val="24"/>
+          <w:szCs w:val="24"/>
+        </w:rPr>
+      </w:pPr>
+    </w:p>
+    <w:p>
+      <w:pPr>
+        <w:spacing w:line="240" w:lineRule="auto"/>
+        <w:rPr>
+          <w:sz w:val="24"/>
+          <w:szCs w:val="24"/>
+        </w:rPr>
+        <w:sectPr>
+          <w:type w:val="continuous"/>
+          <w:pgSz w:w="12240" w:h="15840"/>
+          <w:pgMar w:top="1440" w:right="1440" w:bottom="1440" w:left="1440" w:header="720" w:footer="720" w:gutter="0"/>
+          <w:cols w:space="720"/>
+          <w:titlePg/>
+          <w:docGrid w:linePitch="360"/>
+        </w:sectPr>
+      </w:pPr>
+    </w:p>
+    <w:p>
+      <w:pPr>
         <w:pStyle w:val="ListParagraph"/>
         <w:numPr>
           <w:ilvl w:val="0"/>
@@ -3337,7 +3696,7 @@
           <w:sz w:val="24"/>
           <w:szCs w:val="24"/>
         </w:rPr>
-        <w:footnoteReference w:id="7"/>
+        <w:footnoteReference w:id="10"/>
       </w:r>
       <w:r>
         <w:rPr>
@@ -3494,14 +3853,22 @@
           <w:sz w:val="24"/>
           <w:szCs w:val="24"/>
         </w:rPr>
-        <w:footnoteReference w:id="8"/>
-      </w:r>
-      <w:r>
-        <w:rPr>
-          <w:sz w:val="24"/>
-          <w:szCs w:val="24"/>
-        </w:rPr>
-        <w:t xml:space="preserve">. This </w:t>
+        <w:footnoteReference w:id="11"/>
+      </w:r>
+      <w:r>
+        <w:rPr>
+          <w:sz w:val="24"/>
+          <w:szCs w:val="24"/>
+        </w:rPr>
+        <w:t xml:space="preserve">. </w:t>
+      </w:r>
+      <w:r>
+        <w:rPr>
+          <w:sz w:val="24"/>
+          <w:szCs w:val="24"/>
+        </w:rPr>
+        <w:lastRenderedPageBreak/>
+        <w:t xml:space="preserve">This </w:t>
       </w:r>
       <w:r>
         <w:rPr>
@@ -3644,11 +4011,11 @@
       <w:pPr>
         <w:pStyle w:val="Heading2"/>
       </w:pPr>
-      <w:bookmarkStart w:id="4" w:name="_Toc18360000"/>
+      <w:bookmarkStart w:id="5" w:name="_Toc18957794"/>
       <w:r>
         <w:t>Quandl API</w:t>
       </w:r>
-      <w:bookmarkEnd w:id="4"/>
+      <w:bookmarkEnd w:id="5"/>
     </w:p>
     <w:p>
       <w:r>
@@ -3658,7 +4025,7 @@
         <w:rPr>
           <w:rStyle w:val="FootnoteReference"/>
         </w:rPr>
-        <w:footnoteReference w:id="9"/>
+        <w:footnoteReference w:id="12"/>
       </w:r>
       <w:r>
         <w:t xml:space="preserve"> was utilized to acquire market data, including the Nasdaq index.</w:t>
@@ -3688,7 +4055,7 @@
         <w:rPr>
           <w:rStyle w:val="FootnoteReference"/>
         </w:rPr>
-        <w:footnoteReference w:id="10"/>
+        <w:footnoteReference w:id="13"/>
       </w:r>
       <w:r>
         <w:t xml:space="preserve"> in order to obtain the largest possible dataset.</w:t>
@@ -3761,7 +4128,6 @@
         </w:numPr>
       </w:pPr>
       <w:r>
-        <w:lastRenderedPageBreak/>
         <w:t>Trade Date</w:t>
       </w:r>
     </w:p>
@@ -3908,14 +4274,17 @@
             <w:tcW w:w="4675" w:type="dxa"/>
           </w:tcPr>
           <w:p>
+            <w:pPr>
+              <w:jc w:val="center"/>
+            </w:pPr>
             <w:r>
               <w:rPr>
                 <w:noProof/>
               </w:rPr>
               <w:drawing>
-                <wp:inline distT="0" distB="0" distL="0" distR="0" wp14:anchorId="718B3C2B" wp14:editId="05902763">
-                  <wp:extent cx="2442151" cy="1806565"/>
-                  <wp:effectExtent l="0" t="0" r="0" b="3810"/>
+                <wp:inline distT="0" distB="0" distL="0" distR="0" wp14:anchorId="718B3C2B" wp14:editId="211B3022">
+                  <wp:extent cx="1803131" cy="1333854"/>
+                  <wp:effectExtent l="0" t="0" r="6985" b="0"/>
                   <wp:docPr id="1" name="Picture 1"/>
                   <wp:cNvGraphicFramePr>
                     <a:graphicFrameLocks xmlns:a="http://schemas.openxmlformats.org/drawingml/2006/main" noChangeAspect="1"/>
@@ -3936,7 +4305,7 @@
                         <pic:spPr>
                           <a:xfrm>
                             <a:off x="0" y="0"/>
-                            <a:ext cx="2467310" cy="1825176"/>
+                            <a:ext cx="1827591" cy="1351948"/>
                           </a:xfrm>
                           <a:prstGeom prst="rect">
                             <a:avLst/>
@@ -3978,7 +4347,7 @@
                 <w:b w:val="0"/>
                 <w:bCs w:val="0"/>
               </w:rPr>
-              <w:footnoteReference w:id="11"/>
+              <w:footnoteReference w:id="14"/>
             </w:r>
             <w:r>
               <w:rPr>
@@ -3993,23 +4362,16 @@
     </w:tbl>
     <w:p>
       <w:pPr>
-        <w:spacing w:line="240" w:lineRule="auto"/>
-        <w:rPr>
-          <w:rFonts w:ascii="Times New Roman" w:hAnsi="Times New Roman" w:cs="Times New Roman"/>
-          <w:sz w:val="24"/>
-          <w:szCs w:val="24"/>
-        </w:rPr>
-      </w:pPr>
-    </w:p>
-    <w:p>
-      <w:pPr>
         <w:pStyle w:val="Heading2"/>
       </w:pPr>
-      <w:bookmarkStart w:id="5" w:name="_Toc18360001"/>
-      <w:r>
+      <w:bookmarkStart w:id="6" w:name="_Toc18957795"/>
+      <w:bookmarkStart w:id="7" w:name="_GoBack"/>
+      <w:bookmarkEnd w:id="7"/>
+      <w:r>
+        <w:lastRenderedPageBreak/>
         <w:t>Joining Data</w:t>
       </w:r>
-      <w:bookmarkEnd w:id="5"/>
+      <w:bookmarkEnd w:id="6"/>
     </w:p>
     <w:p>
       <w:r>
@@ -4217,12 +4579,11 @@
       <w:pPr>
         <w:pStyle w:val="Heading1"/>
       </w:pPr>
-      <w:bookmarkStart w:id="6" w:name="_Toc18360002"/>
-      <w:r>
-        <w:lastRenderedPageBreak/>
+      <w:bookmarkStart w:id="8" w:name="_Toc18957796"/>
+      <w:r>
         <w:t>Exploratory</w:t>
       </w:r>
-      <w:bookmarkEnd w:id="6"/>
+      <w:bookmarkEnd w:id="8"/>
     </w:p>
     <w:p>
       <w:r>
@@ -4312,11 +4673,11 @@
       <w:pPr>
         <w:pStyle w:val="Heading2"/>
       </w:pPr>
-      <w:bookmarkStart w:id="7" w:name="_Toc18360003"/>
+      <w:bookmarkStart w:id="9" w:name="_Toc18957797"/>
       <w:r>
         <w:t>Stop Words</w:t>
       </w:r>
-      <w:bookmarkEnd w:id="7"/>
+      <w:bookmarkEnd w:id="9"/>
     </w:p>
     <w:p>
       <w:pPr>
@@ -4339,7 +4700,7 @@
           <w:sz w:val="24"/>
           <w:szCs w:val="24"/>
         </w:rPr>
-        <w:footnoteReference w:id="12"/>
+        <w:footnoteReference w:id="15"/>
       </w:r>
       <w:r>
         <w:rPr>
@@ -4493,11 +4854,11 @@
       <w:pPr>
         <w:pStyle w:val="Heading2"/>
       </w:pPr>
-      <w:bookmarkStart w:id="8" w:name="_Toc18360004"/>
+      <w:bookmarkStart w:id="10" w:name="_Toc18957798"/>
       <w:r>
         <w:t>Topic Model</w:t>
       </w:r>
-      <w:bookmarkEnd w:id="8"/>
+      <w:bookmarkEnd w:id="10"/>
     </w:p>
     <w:p/>
     <w:p>
@@ -4527,7 +4888,7 @@
           <w:sz w:val="24"/>
           <w:szCs w:val="24"/>
         </w:rPr>
-        <w:footnoteReference w:id="13"/>
+        <w:footnoteReference w:id="16"/>
       </w:r>
       <w:r>
         <w:rPr>
@@ -4577,7 +4938,7 @@
           <w:sz w:val="24"/>
           <w:szCs w:val="24"/>
         </w:rPr>
-        <w:footnoteReference w:id="14"/>
+        <w:footnoteReference w:id="17"/>
       </w:r>
       <w:r>
         <w:rPr>
@@ -4606,7 +4967,7 @@
           <w:sz w:val="24"/>
           <w:szCs w:val="24"/>
         </w:rPr>
-        <w:footnoteReference w:id="15"/>
+        <w:footnoteReference w:id="18"/>
       </w:r>
       <w:r>
         <w:rPr>
@@ -4677,7 +5038,7 @@
           <w:sz w:val="24"/>
           <w:szCs w:val="24"/>
         </w:rPr>
-        <w:footnoteReference w:id="16"/>
+        <w:footnoteReference w:id="19"/>
       </w:r>
       <w:r>
         <w:rPr>
@@ -4692,7 +5053,7 @@
           <w:sz w:val="24"/>
           <w:szCs w:val="24"/>
         </w:rPr>
-        <w:footnoteReference w:id="17"/>
+        <w:footnoteReference w:id="20"/>
       </w:r>
       <w:r>
         <w:rPr>
@@ -4900,7 +5261,7 @@
           <w:sz w:val="24"/>
           <w:szCs w:val="24"/>
         </w:rPr>
-        <w:footnoteReference w:id="18"/>
+        <w:footnoteReference w:id="21"/>
       </w:r>
       <w:r>
         <w:rPr>
@@ -4929,7 +5290,7 @@
       <w:pPr>
         <w:pStyle w:val="Heading3"/>
       </w:pPr>
-      <w:bookmarkStart w:id="9" w:name="_Toc18360005"/>
+      <w:bookmarkStart w:id="11" w:name="_Toc18957799"/>
       <w:r>
         <w:t>Latent</w:t>
       </w:r>
@@ -4945,22 +5306,20 @@
       <w:r>
         <w:t>Allocation</w:t>
       </w:r>
-      <w:bookmarkEnd w:id="9"/>
-    </w:p>
-    <w:p/>
-    <w:p>
-      <w:pPr>
-        <w:rPr>
-          <w:sz w:val="24"/>
-          <w:szCs w:val="24"/>
-        </w:rPr>
-      </w:pPr>
-      <w:r>
-        <w:rPr>
-          <w:sz w:val="24"/>
-          <w:szCs w:val="24"/>
-        </w:rPr>
-        <w:lastRenderedPageBreak/>
+      <w:bookmarkEnd w:id="11"/>
+    </w:p>
+    <w:p>
+      <w:pPr>
+        <w:rPr>
+          <w:sz w:val="24"/>
+          <w:szCs w:val="24"/>
+        </w:rPr>
+      </w:pPr>
+      <w:r>
+        <w:rPr>
+          <w:sz w:val="24"/>
+          <w:szCs w:val="24"/>
+        </w:rPr>
         <w:t>The implemented codebase</w:t>
       </w:r>
       <w:r>
@@ -4969,7 +5328,7 @@
           <w:sz w:val="24"/>
           <w:szCs w:val="24"/>
         </w:rPr>
-        <w:footnoteReference w:id="19"/>
+        <w:footnoteReference w:id="22"/>
       </w:r>
       <w:r>
         <w:rPr>
@@ -5639,7 +5998,7 @@
           <w:sz w:val="24"/>
           <w:szCs w:val="24"/>
         </w:rPr>
-        <w:footnoteReference w:id="20"/>
+        <w:footnoteReference w:id="23"/>
       </w:r>
       <w:r>
         <w:rPr>
@@ -5724,6 +6083,7 @@
         <w:rPr>
           <w:noProof/>
         </w:rPr>
+        <w:lastRenderedPageBreak/>
         <w:drawing>
           <wp:inline distT="0" distB="0" distL="0" distR="0" wp14:anchorId="018AEDF1" wp14:editId="49D6E0BC">
             <wp:extent cx="2552700" cy="533400"/>
@@ -5959,7 +6319,7 @@
         <w:rPr>
           <w:rStyle w:val="FootnoteReference"/>
         </w:rPr>
-        <w:footnoteReference w:id="21"/>
+        <w:footnoteReference w:id="24"/>
       </w:r>
       <w:r>
         <w:rPr>
@@ -6272,7 +6632,7 @@
         <w:rPr>
           <w:rStyle w:val="FootnoteReference"/>
         </w:rPr>
-        <w:footnoteReference w:id="22"/>
+        <w:footnoteReference w:id="25"/>
       </w:r>
       <w:r>
         <w:t>.</w:t>
@@ -6290,14 +6650,14 @@
       <w:pPr>
         <w:pStyle w:val="Heading3"/>
       </w:pPr>
-      <w:bookmarkStart w:id="10" w:name="_Toc18360006"/>
+      <w:bookmarkStart w:id="12" w:name="_Toc18957800"/>
       <w:r>
         <w:t xml:space="preserve">Selected </w:t>
       </w:r>
       <w:r>
         <w:t>Topics</w:t>
       </w:r>
-      <w:bookmarkEnd w:id="10"/>
+      <w:bookmarkEnd w:id="12"/>
     </w:p>
     <w:p>
       <w:pPr>
@@ -6396,7 +6756,7 @@
           <w:sz w:val="24"/>
           <w:szCs w:val="24"/>
         </w:rPr>
-        <w:footnoteReference w:id="23"/>
+        <w:footnoteReference w:id="26"/>
       </w:r>
       <w:r>
         <w:rPr>
@@ -6739,7 +7099,6 @@
               <w:rPr>
                 <w:noProof/>
               </w:rPr>
-              <w:lastRenderedPageBreak/>
               <w:drawing>
                 <wp:inline distT="0" distB="0" distL="0" distR="0" wp14:anchorId="4008E0AB" wp14:editId="4A9D774E">
                   <wp:extent cx="2892055" cy="2169041"/>
@@ -7175,6 +7534,7 @@
               <w:rPr>
                 <w:noProof/>
               </w:rPr>
+              <w:lastRenderedPageBreak/>
               <w:drawing>
                 <wp:inline distT="0" distB="0" distL="0" distR="0" wp14:anchorId="1FA0112B" wp14:editId="5ABF607B">
                   <wp:extent cx="2819400" cy="2114550"/>
@@ -7394,7 +7754,6 @@
               <w:rPr>
                 <w:noProof/>
               </w:rPr>
-              <w:lastRenderedPageBreak/>
               <w:drawing>
                 <wp:inline distT="0" distB="0" distL="0" distR="0" wp14:anchorId="4771FAC9" wp14:editId="181F89FC">
                   <wp:extent cx="2790825" cy="2093119"/>
@@ -7835,11 +8194,12 @@
       <w:pPr>
         <w:pStyle w:val="Heading2"/>
       </w:pPr>
-      <w:bookmarkStart w:id="11" w:name="_Toc18360007"/>
-      <w:r>
+      <w:bookmarkStart w:id="13" w:name="_Toc18957801"/>
+      <w:r>
+        <w:lastRenderedPageBreak/>
         <w:t>Sentiment Analysis</w:t>
       </w:r>
-      <w:bookmarkEnd w:id="11"/>
+      <w:bookmarkEnd w:id="13"/>
     </w:p>
     <w:p>
       <w:pPr>
@@ -7925,7 +8285,7 @@
           <w:sz w:val="24"/>
           <w:szCs w:val="24"/>
         </w:rPr>
-        <w:footnoteReference w:id="24"/>
+        <w:footnoteReference w:id="27"/>
       </w:r>
       <w:r>
         <w:rPr>
@@ -8059,7 +8419,7 @@
           <w:sz w:val="24"/>
           <w:szCs w:val="24"/>
         </w:rPr>
-        <w:footnoteReference w:id="25"/>
+        <w:footnoteReference w:id="28"/>
       </w:r>
       <w:r>
         <w:rPr>
@@ -8291,7 +8651,6 @@
               <w:rPr>
                 <w:noProof/>
               </w:rPr>
-              <w:lastRenderedPageBreak/>
               <w:drawing>
                 <wp:inline distT="0" distB="0" distL="0" distR="0" wp14:anchorId="6872AB04" wp14:editId="114459BF">
                   <wp:extent cx="2796890" cy="2099945"/>
@@ -8779,6 +9138,7 @@
               <w:rPr>
                 <w:noProof/>
               </w:rPr>
+              <w:lastRenderedPageBreak/>
               <w:drawing>
                 <wp:inline distT="0" distB="0" distL="0" distR="0" wp14:anchorId="04E99096" wp14:editId="3658B507">
                   <wp:extent cx="2829028" cy="2124075"/>
@@ -9040,7 +9400,6 @@
               <w:rPr>
                 <w:noProof/>
               </w:rPr>
-              <w:lastRenderedPageBreak/>
               <w:drawing>
                 <wp:inline distT="0" distB="0" distL="0" distR="0" wp14:anchorId="4D9556D0" wp14:editId="0AC73F80">
                   <wp:extent cx="2854401" cy="2143125"/>
@@ -9537,11 +9896,12 @@
       <w:pPr>
         <w:pStyle w:val="Heading1"/>
       </w:pPr>
-      <w:bookmarkStart w:id="12" w:name="_Toc18360008"/>
-      <w:r>
+      <w:bookmarkStart w:id="14" w:name="_Toc18957802"/>
+      <w:r>
+        <w:lastRenderedPageBreak/>
         <w:t>Analysis</w:t>
       </w:r>
-      <w:bookmarkEnd w:id="12"/>
+      <w:bookmarkEnd w:id="14"/>
     </w:p>
     <w:p>
       <w:pPr>
@@ -10313,6 +10673,7 @@
           <w:sz w:val="24"/>
           <w:szCs w:val="24"/>
         </w:rPr>
+        <w:lastRenderedPageBreak/>
         <w:t>A</w:t>
       </w:r>
       <w:r>
@@ -10428,7 +10789,7 @@
           <w:sz w:val="24"/>
           <w:szCs w:val="24"/>
         </w:rPr>
-        <w:footnoteReference w:id="26"/>
+        <w:footnoteReference w:id="29"/>
       </w:r>
       <w:r>
         <w:rPr>
@@ -10742,7 +11103,6 @@
           <w:sz w:val="24"/>
           <w:szCs w:val="24"/>
         </w:rPr>
-        <w:lastRenderedPageBreak/>
         <w:t>Using equation 10</w:t>
       </w:r>
       <w:r>
@@ -11244,6 +11604,7 @@
           <w:sz w:val="24"/>
           <w:szCs w:val="24"/>
         </w:rPr>
+        <w:lastRenderedPageBreak/>
         <w:t>Moreover</w:t>
       </w:r>
       <w:r>
@@ -11616,7 +11977,7 @@
           <w:sz w:val="24"/>
           <w:szCs w:val="24"/>
         </w:rPr>
-        <w:footnoteReference w:id="27"/>
+        <w:footnoteReference w:id="30"/>
       </w:r>
       <w:r>
         <w:rPr>
@@ -11658,15 +12019,7 @@
           <w:sz w:val="24"/>
           <w:szCs w:val="24"/>
         </w:rPr>
-        <w:t xml:space="preserve">to update the </w:t>
-      </w:r>
-      <w:r>
-        <w:rPr>
-          <w:sz w:val="24"/>
-          <w:szCs w:val="24"/>
-        </w:rPr>
-        <w:lastRenderedPageBreak/>
-        <w:t xml:space="preserve">corresponding filters in order to better </w:t>
+        <w:t xml:space="preserve">to update the corresponding filters in order to better </w:t>
       </w:r>
       <w:r>
         <w:rPr>
@@ -12317,6 +12670,7 @@
           <w:sz w:val="24"/>
           <w:szCs w:val="24"/>
         </w:rPr>
+        <w:lastRenderedPageBreak/>
         <w:t xml:space="preserve">Once </w:t>
       </w:r>
       <w:r>
@@ -12467,7 +12821,7 @@
           <w:sz w:val="24"/>
           <w:szCs w:val="24"/>
         </w:rPr>
-        <w:footnoteReference w:id="28"/>
+        <w:footnoteReference w:id="31"/>
       </w:r>
       <w:r>
         <w:rPr>
@@ -12615,7 +12969,7 @@
           <w:sz w:val="24"/>
           <w:szCs w:val="24"/>
         </w:rPr>
-        <w:footnoteReference w:id="29"/>
+        <w:footnoteReference w:id="32"/>
       </w:r>
       <w:r>
         <w:rPr>
@@ -12655,21 +13009,24 @@
     </w:p>
     <w:p>
       <w:pPr>
-        <w:pStyle w:val="Heading1"/>
+        <w:rPr>
+          <w:sz w:val="24"/>
+          <w:szCs w:val="24"/>
+        </w:rPr>
       </w:pPr>
     </w:p>
     <w:p>
       <w:pPr>
         <w:pStyle w:val="Heading2"/>
       </w:pPr>
-      <w:bookmarkStart w:id="13" w:name="_Toc18360009"/>
+      <w:bookmarkStart w:id="15" w:name="_Toc18957803"/>
       <w:r>
         <w:t xml:space="preserve">Baseline </w:t>
       </w:r>
       <w:r>
         <w:t>Results</w:t>
       </w:r>
-      <w:bookmarkEnd w:id="13"/>
+      <w:bookmarkEnd w:id="15"/>
     </w:p>
     <w:p>
       <w:pPr>
@@ -12705,15 +13062,7 @@
           <w:sz w:val="24"/>
           <w:szCs w:val="24"/>
         </w:rPr>
-        <w:t xml:space="preserve"> While results were computed for jimcramer, LizAnnSonders, and </w:t>
-      </w:r>
-      <w:r>
-        <w:rPr>
-          <w:sz w:val="24"/>
-          <w:szCs w:val="24"/>
-        </w:rPr>
-        <w:lastRenderedPageBreak/>
-        <w:t>ReformedBroker, only results for LizAnnSonders</w:t>
+        <w:t xml:space="preserve"> While results were computed for jimcramer, LizAnnSonders, and ReformedBroker, only results for LizAnnSonders</w:t>
       </w:r>
       <w:r>
         <w:rPr>
@@ -12721,7 +13070,7 @@
           <w:sz w:val="24"/>
           <w:szCs w:val="24"/>
         </w:rPr>
-        <w:footnoteReference w:id="30"/>
+        <w:footnoteReference w:id="33"/>
       </w:r>
       <w:r>
         <w:rPr>
@@ -12779,11 +13128,11 @@
       <w:pPr>
         <w:pStyle w:val="Heading3"/>
       </w:pPr>
-      <w:bookmarkStart w:id="14" w:name="_Toc18360010"/>
+      <w:bookmarkStart w:id="16" w:name="_Toc18957804"/>
       <w:r>
         <w:t>Classification</w:t>
       </w:r>
-      <w:bookmarkEnd w:id="14"/>
+      <w:bookmarkEnd w:id="16"/>
     </w:p>
     <w:p>
       <w:pPr>
@@ -12820,7 +13169,7 @@
           <w:sz w:val="24"/>
           <w:szCs w:val="24"/>
         </w:rPr>
-        <w:footnoteReference w:id="31"/>
+        <w:footnoteReference w:id="34"/>
       </w:r>
       <w:r>
         <w:rPr>
@@ -13096,6 +13445,7 @@
           <w:sz w:val="24"/>
           <w:szCs w:val="24"/>
         </w:rPr>
+        <w:lastRenderedPageBreak/>
         <w:t>The</w:t>
       </w:r>
       <w:r>
@@ -13202,7 +13552,7 @@
           <w:sz w:val="24"/>
           <w:szCs w:val="24"/>
         </w:rPr>
-        <w:footnoteReference w:id="32"/>
+        <w:footnoteReference w:id="35"/>
       </w:r>
       <w:r>
         <w:rPr>
@@ -13691,7 +14041,6 @@
           <w:sz w:val="24"/>
           <w:szCs w:val="24"/>
         </w:rPr>
-        <w:lastRenderedPageBreak/>
         <w:t>However, the</w:t>
       </w:r>
       <w:r>
@@ -13951,7 +14300,7 @@
           <w:sz w:val="24"/>
           <w:szCs w:val="24"/>
         </w:rPr>
-        <w:footnoteReference w:id="33"/>
+        <w:footnoteReference w:id="36"/>
       </w:r>
       <w:r>
         <w:rPr>
@@ -13973,7 +14322,7 @@
           <w:sz w:val="24"/>
           <w:szCs w:val="24"/>
         </w:rPr>
-        <w:footnoteReference w:id="34"/>
+        <w:footnoteReference w:id="37"/>
       </w:r>
       <w:r>
         <w:rPr>
@@ -14192,6 +14541,33 @@
         </w:rPr>
         <w:t>primarily for being better balanced:</w:t>
       </w:r>
+    </w:p>
+    <w:p>
+      <w:pPr>
+        <w:spacing w:line="240" w:lineRule="auto"/>
+        <w:rPr>
+          <w:sz w:val="24"/>
+          <w:szCs w:val="24"/>
+        </w:rPr>
+      </w:pPr>
+    </w:p>
+    <w:p>
+      <w:pPr>
+        <w:spacing w:line="240" w:lineRule="auto"/>
+        <w:rPr>
+          <w:sz w:val="24"/>
+          <w:szCs w:val="24"/>
+        </w:rPr>
+      </w:pPr>
+    </w:p>
+    <w:p>
+      <w:pPr>
+        <w:spacing w:line="240" w:lineRule="auto"/>
+        <w:rPr>
+          <w:sz w:val="24"/>
+          <w:szCs w:val="24"/>
+        </w:rPr>
+      </w:pPr>
     </w:p>
     <w:p>
       <w:pPr>
@@ -14240,6 +14616,7 @@
                 <w:sz w:val="24"/>
                 <w:szCs w:val="24"/>
               </w:rPr>
+              <w:lastRenderedPageBreak/>
               <w:t xml:space="preserve">Classification: </w:t>
             </w:r>
             <w:r>
@@ -14961,7 +15338,6 @@
           <w:sz w:val="24"/>
           <w:szCs w:val="24"/>
         </w:rPr>
-        <w:lastRenderedPageBreak/>
         <w:t xml:space="preserve">Generally, high precision is related to low </w:t>
       </w:r>
       <w:r>
@@ -14977,7 +15353,7 @@
           <w:sz w:val="24"/>
           <w:szCs w:val="24"/>
         </w:rPr>
-        <w:footnoteReference w:id="35"/>
+        <w:footnoteReference w:id="38"/>
       </w:r>
       <w:r>
         <w:rPr>
@@ -15177,7 +15553,7 @@
           <w:sz w:val="24"/>
           <w:szCs w:val="24"/>
         </w:rPr>
-        <w:footnoteReference w:id="36"/>
+        <w:footnoteReference w:id="39"/>
       </w:r>
       <w:r>
         <w:rPr>
@@ -15366,6 +15742,7 @@
                 <w:sz w:val="24"/>
                 <w:szCs w:val="24"/>
               </w:rPr>
+              <w:lastRenderedPageBreak/>
               <w:t xml:space="preserve">Check: </w:t>
             </w:r>
             <w:r>
@@ -15916,7 +16293,7 @@
           <w:sz w:val="24"/>
           <w:szCs w:val="24"/>
         </w:rPr>
-        <w:footnoteReference w:id="37"/>
+        <w:footnoteReference w:id="40"/>
       </w:r>
       <w:r>
         <w:rPr>
@@ -15947,51 +16324,6 @@
         </w:rPr>
         <w:t>, repeated 750 times.</w:t>
       </w:r>
-    </w:p>
-    <w:p>
-      <w:pPr>
-        <w:spacing w:line="240" w:lineRule="auto"/>
-        <w:rPr>
-          <w:sz w:val="24"/>
-          <w:szCs w:val="24"/>
-        </w:rPr>
-      </w:pPr>
-    </w:p>
-    <w:p>
-      <w:pPr>
-        <w:spacing w:line="240" w:lineRule="auto"/>
-        <w:rPr>
-          <w:sz w:val="24"/>
-          <w:szCs w:val="24"/>
-        </w:rPr>
-      </w:pPr>
-    </w:p>
-    <w:p>
-      <w:pPr>
-        <w:spacing w:line="240" w:lineRule="auto"/>
-        <w:rPr>
-          <w:sz w:val="24"/>
-          <w:szCs w:val="24"/>
-        </w:rPr>
-      </w:pPr>
-    </w:p>
-    <w:p>
-      <w:pPr>
-        <w:spacing w:line="240" w:lineRule="auto"/>
-        <w:rPr>
-          <w:sz w:val="24"/>
-          <w:szCs w:val="24"/>
-        </w:rPr>
-      </w:pPr>
-    </w:p>
-    <w:p>
-      <w:pPr>
-        <w:spacing w:line="240" w:lineRule="auto"/>
-        <w:rPr>
-          <w:sz w:val="24"/>
-          <w:szCs w:val="24"/>
-        </w:rPr>
-      </w:pPr>
     </w:p>
     <w:p>
       <w:pPr>
@@ -16567,7 +16899,7 @@
           <w:sz w:val="24"/>
           <w:szCs w:val="24"/>
         </w:rPr>
-        <w:footnoteReference w:id="38"/>
+        <w:footnoteReference w:id="41"/>
       </w:r>
       <w:r>
         <w:rPr>
@@ -16652,23 +16984,27 @@
     <w:tbl>
       <w:tblPr>
         <w:tblStyle w:val="PlainTable1"/>
-        <w:tblW w:w="9423" w:type="dxa"/>
+        <w:tblW w:w="9632" w:type="dxa"/>
         <w:tblLook w:val="04A0" w:firstRow="1" w:lastRow="0" w:firstColumn="1" w:lastColumn="0" w:noHBand="0" w:noVBand="1"/>
       </w:tblPr>
       <w:tblGrid>
         <w:gridCol w:w="3220"/>
         <w:gridCol w:w="3200"/>
-        <w:gridCol w:w="3200"/>
+        <w:gridCol w:w="46"/>
+        <w:gridCol w:w="3154"/>
+        <w:gridCol w:w="16"/>
       </w:tblGrid>
       <w:tr>
         <w:trPr>
+          <w:gridAfter w:val="1"/>
           <w:cnfStyle w:val="100000000000" w:firstRow="1" w:lastRow="0" w:firstColumn="0" w:lastColumn="0" w:oddVBand="0" w:evenVBand="0" w:oddHBand="0" w:evenHBand="0" w:firstRowFirstColumn="0" w:firstRowLastColumn="0" w:lastRowFirstColumn="0" w:lastRowLastColumn="0"/>
+          <w:wAfter w:w="12" w:type="dxa"/>
         </w:trPr>
         <w:tc>
           <w:tcPr>
             <w:cnfStyle w:val="001000000000" w:firstRow="0" w:lastRow="0" w:firstColumn="1" w:lastColumn="0" w:oddVBand="0" w:evenVBand="0" w:oddHBand="0" w:evenHBand="0" w:firstRowFirstColumn="0" w:firstRowLastColumn="0" w:lastRowFirstColumn="0" w:lastRowLastColumn="0"/>
-            <w:tcW w:w="9423" w:type="dxa"/>
-            <w:gridSpan w:val="3"/>
+            <w:tcW w:w="9620" w:type="dxa"/>
+            <w:gridSpan w:val="4"/>
           </w:tcPr>
           <w:p>
             <w:pPr>
@@ -16712,12 +17048,14 @@
       </w:tr>
       <w:tr>
         <w:trPr>
+          <w:gridAfter w:val="1"/>
           <w:cnfStyle w:val="000000100000" w:firstRow="0" w:lastRow="0" w:firstColumn="0" w:lastColumn="0" w:oddVBand="0" w:evenVBand="0" w:oddHBand="1" w:evenHBand="0" w:firstRowFirstColumn="0" w:firstRowLastColumn="0" w:lastRowFirstColumn="0" w:lastRowLastColumn="0"/>
+          <w:wAfter w:w="12" w:type="dxa"/>
         </w:trPr>
         <w:tc>
           <w:tcPr>
             <w:cnfStyle w:val="001000000000" w:firstRow="0" w:lastRow="0" w:firstColumn="1" w:lastColumn="0" w:oddVBand="0" w:evenVBand="0" w:oddHBand="0" w:evenHBand="0" w:firstRowFirstColumn="0" w:firstRowLastColumn="0" w:lastRowFirstColumn="0" w:lastRowLastColumn="0"/>
-            <w:tcW w:w="3049" w:type="dxa"/>
+            <w:tcW w:w="3220" w:type="dxa"/>
           </w:tcPr>
           <w:p>
             <w:pPr>
@@ -16783,7 +17121,7 @@
         </w:tc>
         <w:tc>
           <w:tcPr>
-            <w:tcW w:w="3162" w:type="dxa"/>
+            <w:tcW w:w="3200" w:type="dxa"/>
           </w:tcPr>
           <w:p>
             <w:pPr>
@@ -16850,7 +17188,8 @@
         </w:tc>
         <w:tc>
           <w:tcPr>
-            <w:tcW w:w="3139" w:type="dxa"/>
+            <w:tcW w:w="3200" w:type="dxa"/>
+            <w:gridSpan w:val="2"/>
           </w:tcPr>
           <w:p>
             <w:pPr>
@@ -16917,10 +17256,14 @@
         </w:tc>
       </w:tr>
       <w:tr>
+        <w:trPr>
+          <w:gridAfter w:val="1"/>
+          <w:wAfter w:w="12" w:type="dxa"/>
+        </w:trPr>
         <w:tc>
           <w:tcPr>
             <w:cnfStyle w:val="001000000000" w:firstRow="0" w:lastRow="0" w:firstColumn="1" w:lastColumn="0" w:oddVBand="0" w:evenVBand="0" w:oddHBand="0" w:evenHBand="0" w:firstRowFirstColumn="0" w:firstRowLastColumn="0" w:lastRowFirstColumn="0" w:lastRowLastColumn="0"/>
-            <w:tcW w:w="3049" w:type="dxa"/>
+            <w:tcW w:w="3220" w:type="dxa"/>
           </w:tcPr>
           <w:p>
             <w:pPr>
@@ -16977,7 +17320,7 @@
         </w:tc>
         <w:tc>
           <w:tcPr>
-            <w:tcW w:w="3162" w:type="dxa"/>
+            <w:tcW w:w="3200" w:type="dxa"/>
           </w:tcPr>
           <w:p>
             <w:pPr>
@@ -17043,7 +17386,8 @@
         </w:tc>
         <w:tc>
           <w:tcPr>
-            <w:tcW w:w="3139" w:type="dxa"/>
+            <w:tcW w:w="3200" w:type="dxa"/>
+            <w:gridSpan w:val="2"/>
           </w:tcPr>
           <w:p>
             <w:pPr>
@@ -17125,77 +17469,6 @@
                 <w:szCs w:val="20"/>
               </w:rPr>
               <w:t>)</w:t>
-            </w:r>
-          </w:p>
-        </w:tc>
-      </w:tr>
-    </w:tbl>
-    <w:p>
-      <w:pPr>
-        <w:spacing w:line="240" w:lineRule="auto"/>
-        <w:rPr>
-          <w:sz w:val="24"/>
-          <w:szCs w:val="24"/>
-        </w:rPr>
-      </w:pPr>
-    </w:p>
-    <w:tbl>
-      <w:tblPr>
-        <w:tblStyle w:val="PlainTable1"/>
-        <w:tblW w:w="9423" w:type="dxa"/>
-        <w:tblLook w:val="04A0" w:firstRow="1" w:lastRow="0" w:firstColumn="1" w:lastColumn="0" w:noHBand="0" w:noVBand="1"/>
-      </w:tblPr>
-      <w:tblGrid>
-        <w:gridCol w:w="3216"/>
-        <w:gridCol w:w="3246"/>
-        <w:gridCol w:w="3170"/>
-      </w:tblGrid>
-      <w:tr>
-        <w:trPr>
-          <w:cnfStyle w:val="100000000000" w:firstRow="1" w:lastRow="0" w:firstColumn="0" w:lastColumn="0" w:oddVBand="0" w:evenVBand="0" w:oddHBand="0" w:evenHBand="0" w:firstRowFirstColumn="0" w:firstRowLastColumn="0" w:lastRowFirstColumn="0" w:lastRowLastColumn="0"/>
-        </w:trPr>
-        <w:tc>
-          <w:tcPr>
-            <w:cnfStyle w:val="001000000000" w:firstRow="0" w:lastRow="0" w:firstColumn="1" w:lastColumn="0" w:oddVBand="0" w:evenVBand="0" w:oddHBand="0" w:evenHBand="0" w:firstRowFirstColumn="0" w:firstRowLastColumn="0" w:lastRowFirstColumn="0" w:lastRowLastColumn="0"/>
-            <w:tcW w:w="9423" w:type="dxa"/>
-            <w:gridSpan w:val="3"/>
-          </w:tcPr>
-          <w:p>
-            <w:pPr>
-              <w:jc w:val="center"/>
-              <w:rPr>
-                <w:b w:val="0"/>
-                <w:bCs w:val="0"/>
-                <w:sz w:val="24"/>
-                <w:szCs w:val="24"/>
-              </w:rPr>
-            </w:pPr>
-            <w:r>
-              <w:rPr>
-                <w:b w:val="0"/>
-                <w:bCs w:val="0"/>
-                <w:sz w:val="24"/>
-                <w:szCs w:val="24"/>
-              </w:rPr>
-              <w:t xml:space="preserve">Test Distribution: </w:t>
-            </w:r>
-            <w:r>
-              <w:rPr>
-                <w:b w:val="0"/>
-                <w:bCs w:val="0"/>
-                <w:sz w:val="24"/>
-                <w:szCs w:val="24"/>
-              </w:rPr>
-              <w:t xml:space="preserve">VIX Total Volume for </w:t>
-            </w:r>
-            <w:r>
-              <w:rPr>
-                <w:b w:val="0"/>
-                <w:bCs w:val="0"/>
-                <w:sz w:val="24"/>
-                <w:szCs w:val="24"/>
-              </w:rPr>
-              <w:t>LizAnnSonders</w:t>
             </w:r>
           </w:p>
         </w:tc>
@@ -17207,7 +17480,55 @@
         <w:tc>
           <w:tcPr>
             <w:cnfStyle w:val="001000000000" w:firstRow="0" w:lastRow="0" w:firstColumn="1" w:lastColumn="0" w:oddVBand="0" w:evenVBand="0" w:oddHBand="0" w:evenHBand="0" w:firstRowFirstColumn="0" w:firstRowLastColumn="0" w:lastRowFirstColumn="0" w:lastRowLastColumn="0"/>
-            <w:tcW w:w="3120" w:type="dxa"/>
+            <w:tcW w:w="9632" w:type="dxa"/>
+            <w:gridSpan w:val="5"/>
+          </w:tcPr>
+          <w:p>
+            <w:pPr>
+              <w:jc w:val="center"/>
+              <w:rPr>
+                <w:b w:val="0"/>
+                <w:bCs w:val="0"/>
+                <w:sz w:val="24"/>
+                <w:szCs w:val="24"/>
+              </w:rPr>
+            </w:pPr>
+            <w:r>
+              <w:rPr>
+                <w:b w:val="0"/>
+                <w:bCs w:val="0"/>
+                <w:sz w:val="24"/>
+                <w:szCs w:val="24"/>
+              </w:rPr>
+              <w:lastRenderedPageBreak/>
+              <w:t xml:space="preserve">Test Distribution: </w:t>
+            </w:r>
+            <w:r>
+              <w:rPr>
+                <w:b w:val="0"/>
+                <w:bCs w:val="0"/>
+                <w:sz w:val="24"/>
+                <w:szCs w:val="24"/>
+              </w:rPr>
+              <w:t xml:space="preserve">VIX Total Volume for </w:t>
+            </w:r>
+            <w:r>
+              <w:rPr>
+                <w:b w:val="0"/>
+                <w:bCs w:val="0"/>
+                <w:sz w:val="24"/>
+                <w:szCs w:val="24"/>
+              </w:rPr>
+              <w:t>LizAnnSonders</w:t>
+            </w:r>
+          </w:p>
+        </w:tc>
+      </w:tr>
+      <w:tr>
+        <w:tc>
+          <w:tcPr>
+            <w:cnfStyle w:val="001000000000" w:firstRow="0" w:lastRow="0" w:firstColumn="1" w:lastColumn="0" w:oddVBand="0" w:evenVBand="0" w:oddHBand="0" w:evenHBand="0" w:firstRowFirstColumn="0" w:firstRowLastColumn="0" w:lastRowFirstColumn="0" w:lastRowLastColumn="0"/>
+            <w:tcW w:w="3216" w:type="dxa"/>
           </w:tcPr>
           <w:p>
             <w:pPr>
@@ -17273,11 +17594,12 @@
         </w:tc>
         <w:tc>
           <w:tcPr>
-            <w:tcW w:w="3115" w:type="dxa"/>
+            <w:tcW w:w="3246" w:type="dxa"/>
+            <w:gridSpan w:val="2"/>
           </w:tcPr>
           <w:p>
             <w:pPr>
-              <w:cnfStyle w:val="000000100000" w:firstRow="0" w:lastRow="0" w:firstColumn="0" w:lastColumn="0" w:oddVBand="0" w:evenVBand="0" w:oddHBand="1" w:evenHBand="0" w:firstRowFirstColumn="0" w:firstRowLastColumn="0" w:lastRowFirstColumn="0" w:lastRowLastColumn="0"/>
+              <w:cnfStyle w:val="000000000000" w:firstRow="0" w:lastRow="0" w:firstColumn="0" w:lastColumn="0" w:oddVBand="0" w:evenVBand="0" w:oddHBand="0" w:evenHBand="0" w:firstRowFirstColumn="0" w:firstRowLastColumn="0" w:lastRowFirstColumn="0" w:lastRowLastColumn="0"/>
               <w:rPr>
                 <w:sz w:val="24"/>
                 <w:szCs w:val="24"/>
@@ -17340,11 +17662,12 @@
         </w:tc>
         <w:tc>
           <w:tcPr>
-            <w:tcW w:w="3115" w:type="dxa"/>
+            <w:tcW w:w="3170" w:type="dxa"/>
+            <w:gridSpan w:val="2"/>
           </w:tcPr>
           <w:p>
             <w:pPr>
-              <w:cnfStyle w:val="000000100000" w:firstRow="0" w:lastRow="0" w:firstColumn="0" w:lastColumn="0" w:oddVBand="0" w:evenVBand="0" w:oddHBand="1" w:evenHBand="0" w:firstRowFirstColumn="0" w:firstRowLastColumn="0" w:lastRowFirstColumn="0" w:lastRowLastColumn="0"/>
+              <w:cnfStyle w:val="000000000000" w:firstRow="0" w:lastRow="0" w:firstColumn="0" w:lastColumn="0" w:oddVBand="0" w:evenVBand="0" w:oddHBand="0" w:evenHBand="0" w:firstRowFirstColumn="0" w:firstRowLastColumn="0" w:lastRowFirstColumn="0" w:lastRowLastColumn="0"/>
               <w:rPr>
                 <w:sz w:val="24"/>
                 <w:szCs w:val="24"/>
@@ -17407,10 +17730,13 @@
         </w:tc>
       </w:tr>
       <w:tr>
+        <w:trPr>
+          <w:cnfStyle w:val="000000100000" w:firstRow="0" w:lastRow="0" w:firstColumn="0" w:lastColumn="0" w:oddVBand="0" w:evenVBand="0" w:oddHBand="1" w:evenHBand="0" w:firstRowFirstColumn="0" w:firstRowLastColumn="0" w:lastRowFirstColumn="0" w:lastRowLastColumn="0"/>
+        </w:trPr>
         <w:tc>
           <w:tcPr>
             <w:cnfStyle w:val="001000000000" w:firstRow="0" w:lastRow="0" w:firstColumn="1" w:lastColumn="0" w:oddVBand="0" w:evenVBand="0" w:oddHBand="0" w:evenHBand="0" w:firstRowFirstColumn="0" w:firstRowLastColumn="0" w:lastRowFirstColumn="0" w:lastRowLastColumn="0"/>
-            <w:tcW w:w="3120" w:type="dxa"/>
+            <w:tcW w:w="3216" w:type="dxa"/>
           </w:tcPr>
           <w:p>
             <w:pPr>
@@ -17460,11 +17786,12 @@
         </w:tc>
         <w:tc>
           <w:tcPr>
-            <w:tcW w:w="3115" w:type="dxa"/>
+            <w:tcW w:w="3246" w:type="dxa"/>
+            <w:gridSpan w:val="2"/>
           </w:tcPr>
           <w:p>
             <w:pPr>
-              <w:cnfStyle w:val="000000000000" w:firstRow="0" w:lastRow="0" w:firstColumn="0" w:lastColumn="0" w:oddVBand="0" w:evenVBand="0" w:oddHBand="0" w:evenHBand="0" w:firstRowFirstColumn="0" w:firstRowLastColumn="0" w:lastRowFirstColumn="0" w:lastRowLastColumn="0"/>
+              <w:cnfStyle w:val="000000100000" w:firstRow="0" w:lastRow="0" w:firstColumn="0" w:lastColumn="0" w:oddVBand="0" w:evenVBand="0" w:oddHBand="1" w:evenHBand="0" w:firstRowFirstColumn="0" w:firstRowLastColumn="0" w:lastRowFirstColumn="0" w:lastRowLastColumn="0"/>
               <w:rPr>
                 <w:sz w:val="24"/>
                 <w:szCs w:val="24"/>
@@ -17517,11 +17844,12 @@
         </w:tc>
         <w:tc>
           <w:tcPr>
-            <w:tcW w:w="3115" w:type="dxa"/>
+            <w:tcW w:w="3170" w:type="dxa"/>
+            <w:gridSpan w:val="2"/>
           </w:tcPr>
           <w:p>
             <w:pPr>
-              <w:cnfStyle w:val="000000000000" w:firstRow="0" w:lastRow="0" w:firstColumn="0" w:lastColumn="0" w:oddVBand="0" w:evenVBand="0" w:oddHBand="0" w:evenHBand="0" w:firstRowFirstColumn="0" w:firstRowLastColumn="0" w:lastRowFirstColumn="0" w:lastRowLastColumn="0"/>
+              <w:cnfStyle w:val="000000100000" w:firstRow="0" w:lastRow="0" w:firstColumn="0" w:lastColumn="0" w:oddVBand="0" w:evenVBand="0" w:oddHBand="1" w:evenHBand="0" w:firstRowFirstColumn="0" w:firstRowLastColumn="0" w:lastRowFirstColumn="0" w:lastRowLastColumn="0"/>
               <w:rPr>
                 <w:sz w:val="20"/>
                 <w:szCs w:val="20"/>
@@ -17682,7 +18010,6 @@
           <w:sz w:val="24"/>
           <w:szCs w:val="24"/>
         </w:rPr>
-        <w:lastRenderedPageBreak/>
         <w:t>Additionally,</w:t>
       </w:r>
       <w:r>
@@ -18315,7 +18642,7 @@
                 <w:sz w:val="20"/>
                 <w:szCs w:val="20"/>
               </w:rPr>
-              <w:footnoteReference w:id="39"/>
+              <w:footnoteReference w:id="42"/>
             </w:r>
           </w:p>
         </w:tc>
@@ -18394,6 +18721,15 @@
         </w:rPr>
         <w:t>:</w:t>
       </w:r>
+    </w:p>
+    <w:p>
+      <w:pPr>
+        <w:spacing w:line="240" w:lineRule="auto"/>
+        <w:rPr>
+          <w:sz w:val="24"/>
+          <w:szCs w:val="24"/>
+        </w:rPr>
+      </w:pPr>
     </w:p>
     <w:p>
       <w:pPr>
@@ -18442,6 +18778,7 @@
                 <w:sz w:val="24"/>
                 <w:szCs w:val="24"/>
               </w:rPr>
+              <w:lastRenderedPageBreak/>
               <w:t>T</w:t>
             </w:r>
             <w:r>
@@ -18967,15 +19304,6 @@
           <w:sz w:val="24"/>
           <w:szCs w:val="24"/>
         </w:rPr>
-      </w:pPr>
-    </w:p>
-    <w:p>
-      <w:pPr>
-        <w:spacing w:line="240" w:lineRule="auto"/>
-        <w:rPr>
-          <w:sz w:val="24"/>
-          <w:szCs w:val="24"/>
-        </w:rPr>
         <w:sectPr>
           <w:type w:val="continuous"/>
           <w:pgSz w:w="12240" w:h="15840"/>
@@ -19230,11 +19558,11 @@
       <w:pPr>
         <w:pStyle w:val="Heading3"/>
       </w:pPr>
-      <w:bookmarkStart w:id="15" w:name="_Toc18360011"/>
+      <w:bookmarkStart w:id="17" w:name="_Toc18957805"/>
       <w:r>
         <w:t>Time series</w:t>
       </w:r>
-      <w:bookmarkEnd w:id="15"/>
+      <w:bookmarkEnd w:id="17"/>
     </w:p>
     <w:p>
       <w:pPr>
@@ -19860,6 +20188,7 @@
           <w:sz w:val="24"/>
           <w:szCs w:val="24"/>
         </w:rPr>
+        <w:lastRenderedPageBreak/>
         <w:t>This modeling technique</w:t>
       </w:r>
       <w:r>
@@ -20078,7 +20407,7 @@
           <w:sz w:val="24"/>
           <w:szCs w:val="24"/>
         </w:rPr>
-        <w:footnoteReference w:id="40"/>
+        <w:footnoteReference w:id="43"/>
       </w:r>
       <w:r>
         <w:rPr>
@@ -20249,7 +20578,7 @@
           <w:sz w:val="24"/>
           <w:szCs w:val="24"/>
         </w:rPr>
-        <w:footnoteReference w:id="41"/>
+        <w:footnoteReference w:id="44"/>
       </w:r>
       <w:r>
         <w:rPr>
@@ -20403,15 +20732,7 @@
           <w:sz w:val="24"/>
           <w:szCs w:val="24"/>
         </w:rPr>
-        <w:t xml:space="preserve">This approach was also </w:t>
-      </w:r>
-      <w:r>
-        <w:rPr>
-          <w:sz w:val="24"/>
-          <w:szCs w:val="24"/>
-        </w:rPr>
-        <w:lastRenderedPageBreak/>
-        <w:t xml:space="preserve">implemented for the general case </w:t>
+        <w:t xml:space="preserve">This approach was also implemented for the general case </w:t>
       </w:r>
       <w:r>
         <w:rPr>
@@ -20551,7 +20872,7 @@
           <w:sz w:val="24"/>
           <w:szCs w:val="24"/>
         </w:rPr>
-        <w:footnoteReference w:id="42"/>
+        <w:footnoteReference w:id="45"/>
       </w:r>
       <w:r>
         <w:rPr>
@@ -21073,6 +21394,7 @@
           <w:sz w:val="24"/>
           <w:szCs w:val="24"/>
         </w:rPr>
+        <w:lastRenderedPageBreak/>
         <w:t>Nevertheless, the trained model characterizes somewhat reliable predictions:</w:t>
       </w:r>
     </w:p>
@@ -21526,7 +21848,6 @@
           <w:sz w:val="24"/>
           <w:szCs w:val="24"/>
         </w:rPr>
-        <w:lastRenderedPageBreak/>
         <w:t>Similarly, the LSTM model was trained against Vader sentiment scores. Unlike the ARIMA implementation, there is no general guideline on the size of the train data. Often, the convergence of the neural network is a function of the data complexity. In general, the LSTM framework, a variant of the recurrent neural network (RNN), greatly differs from traditional regression m</w:t>
       </w:r>
       <w:r>
@@ -21605,7 +21926,7 @@
           <w:sz w:val="24"/>
           <w:szCs w:val="24"/>
         </w:rPr>
-        <w:footnoteReference w:id="43"/>
+        <w:footnoteReference w:id="46"/>
       </w:r>
       <w:r>
         <w:rPr>
@@ -22020,7 +22341,7 @@
           <w:sz w:val="24"/>
           <w:szCs w:val="24"/>
         </w:rPr>
-        <w:footnoteReference w:id="44"/>
+        <w:footnoteReference w:id="47"/>
       </w:r>
       <w:r>
         <w:rPr>
@@ -22528,7 +22849,6 @@
           <w:sz w:val="24"/>
           <w:szCs w:val="24"/>
         </w:rPr>
-        <w:lastRenderedPageBreak/>
         <w:t xml:space="preserve">Output gate: </w:t>
       </w:r>
       <w:r>
@@ -23038,6 +23358,15 @@
     </w:p>
     <w:p>
       <w:pPr>
+        <w:spacing w:line="240" w:lineRule="auto"/>
+        <w:rPr>
+          <w:sz w:val="24"/>
+          <w:szCs w:val="24"/>
+        </w:rPr>
+      </w:pPr>
+    </w:p>
+    <w:p>
+      <w:pPr>
         <w:pStyle w:val="ListParagraph"/>
         <w:numPr>
           <w:ilvl w:val="0"/>
@@ -23117,28 +23446,42 @@
           <w:sz w:val="24"/>
           <w:szCs w:val="24"/>
         </w:rPr>
-        <w:t>Linear activation</w:t>
-      </w:r>
-      <w:r>
-        <w:rPr>
-          <w:sz w:val="24"/>
-          <w:szCs w:val="24"/>
-        </w:rPr>
-        <w:t xml:space="preserve">: outputting the input </w:t>
-      </w:r>
-      <w:r>
-        <w:rPr>
-          <w:sz w:val="24"/>
-          <w:szCs w:val="24"/>
-        </w:rPr>
-        <w:t>if</w:t>
-      </w:r>
-      <w:r>
-        <w:rPr>
-          <w:sz w:val="24"/>
-          <w:szCs w:val="24"/>
-        </w:rPr>
-        <w:t xml:space="preserve"> positive, else output zero</w:t>
+        <w:t>Sigmoid</w:t>
+      </w:r>
+      <w:r>
+        <w:rPr>
+          <w:sz w:val="24"/>
+          <w:szCs w:val="24"/>
+        </w:rPr>
+        <w:t xml:space="preserve"> activation</w:t>
+      </w:r>
+      <w:r>
+        <w:rPr>
+          <w:sz w:val="24"/>
+          <w:szCs w:val="24"/>
+        </w:rPr>
+        <w:t xml:space="preserve">: output </w:t>
+      </w:r>
+      <w:r>
+        <w:rPr>
+          <w:sz w:val="24"/>
+          <w:szCs w:val="24"/>
+        </w:rPr>
+        <w:t>zero for negative values</w:t>
+      </w:r>
+      <w:r>
+        <w:rPr>
+          <w:sz w:val="24"/>
+          <w:szCs w:val="24"/>
+        </w:rPr>
+        <w:t xml:space="preserve">, else </w:t>
+      </w:r>
+      <w:r>
+        <w:rPr>
+          <w:sz w:val="24"/>
+          <w:szCs w:val="24"/>
+        </w:rPr>
+        <w:t>one for positive values</w:t>
       </w:r>
     </w:p>
     <w:p>
@@ -23311,6 +23654,13 @@
           <w:sz w:val="24"/>
           <w:szCs w:val="24"/>
         </w:rPr>
+        <w:t>s</w:t>
+      </w:r>
+      <w:r>
+        <w:rPr>
+          <w:sz w:val="24"/>
+          <w:szCs w:val="24"/>
+        </w:rPr>
         <w:t xml:space="preserve"> utilized </w:t>
       </w:r>
       <w:r>
@@ -23360,7 +23710,21 @@
           <w:sz w:val="24"/>
           <w:szCs w:val="24"/>
         </w:rPr>
-        <w:t xml:space="preserve">ignored by being </w:t>
+        <w:t xml:space="preserve">ignored </w:t>
+      </w:r>
+      <w:r>
+        <w:rPr>
+          <w:sz w:val="24"/>
+          <w:szCs w:val="24"/>
+        </w:rPr>
+        <w:t>and</w:t>
+      </w:r>
+      <w:r>
+        <w:rPr>
+          <w:sz w:val="24"/>
+          <w:szCs w:val="24"/>
+        </w:rPr>
+        <w:t xml:space="preserve"> </w:t>
       </w:r>
       <w:r>
         <w:rPr>
@@ -23374,7 +23738,14 @@
           <w:sz w:val="24"/>
           <w:szCs w:val="24"/>
         </w:rPr>
-        <w:t xml:space="preserve"> zero.  Furthermore</w:t>
+        <w:t xml:space="preserve"> zero.  </w:t>
+      </w:r>
+      <w:r>
+        <w:rPr>
+          <w:sz w:val="24"/>
+          <w:szCs w:val="24"/>
+        </w:rPr>
+        <w:t>Additionally</w:t>
       </w:r>
       <w:r>
         <w:rPr>
@@ -23535,7 +23906,21 @@
           <w:sz w:val="24"/>
           <w:szCs w:val="24"/>
         </w:rPr>
-        <w:t xml:space="preserve"> Therefore, simpler datasets </w:t>
+        <w:t xml:space="preserve"> </w:t>
+      </w:r>
+      <w:r>
+        <w:rPr>
+          <w:sz w:val="24"/>
+          <w:szCs w:val="24"/>
+        </w:rPr>
+        <w:t>Conversely</w:t>
+      </w:r>
+      <w:r>
+        <w:rPr>
+          <w:sz w:val="24"/>
+          <w:szCs w:val="24"/>
+        </w:rPr>
+        <w:t xml:space="preserve">, simpler datasets </w:t>
       </w:r>
       <w:r>
         <w:rPr>
@@ -23549,7 +23934,21 @@
           <w:sz w:val="24"/>
           <w:szCs w:val="24"/>
         </w:rPr>
-        <w:t>suffice using 1-2 cells.</w:t>
+        <w:t>suffice using 1-2 cells</w:t>
+      </w:r>
+      <w:r>
+        <w:rPr>
+          <w:sz w:val="24"/>
+          <w:szCs w:val="24"/>
+        </w:rPr>
+        <w:t>. In this study, four cells were used, with an overall 1500 epochs</w:t>
+      </w:r>
+      <w:r>
+        <w:rPr>
+          <w:sz w:val="24"/>
+          <w:szCs w:val="24"/>
+        </w:rPr>
+        <w:t>.</w:t>
       </w:r>
     </w:p>
     <w:p>
@@ -23565,6 +23964,7 @@
           <w:sz w:val="24"/>
           <w:szCs w:val="24"/>
         </w:rPr>
+        <w:lastRenderedPageBreak/>
         <w:t>The deployed LSTM is much like the</w:t>
       </w:r>
       <w:r>
@@ -23672,7 +24072,7 @@
           <w:sz w:val="24"/>
           <w:szCs w:val="24"/>
         </w:rPr>
-        <w:footnoteReference w:id="45"/>
+        <w:footnoteReference w:id="48"/>
       </w:r>
       <w:r>
         <w:rPr>
@@ -23737,7 +24137,7 @@
           <w:sz w:val="24"/>
           <w:szCs w:val="24"/>
         </w:rPr>
-        <w:footnoteReference w:id="46"/>
+        <w:footnoteReference w:id="49"/>
       </w:r>
       <w:r>
         <w:rPr>
@@ -23753,51 +24153,6 @@
         </w:rPr>
         <w:t xml:space="preserve"> The intention was to downscal